<commit_message>
update MS and refs
</commit_message>
<xml_diff>
--- a/manuscript/Chapter2-manuscript.docx
+++ b/manuscript/Chapter2-manuscript.docx
@@ -984,7 +984,7 @@
         <w:t xml:space="preserve"> </w:t>
       </w:r>
       <w:r>
-        <w:t xml:space="preserve">is a survival horror asymmetric multiplayer online game developed by Behavior Interactive Inc. In this game, players get to chose if they wish to play has a predator or a prey. The objective of the predator player is to search, stalk, and hunt the four prey players across a virtual environment. The objective of the four prey players is to forage for resources while avoiding the predator. The resources take the the form of power generators that once activated, will enable the prey to escape through one of two exit doors. A match ends when the predator kills all the prey available (i.e. that haven’t escaped), or when the last remaining prey escapes the virtual environment. Each player, predator or prey, can chose an avatar with abilities that encourage specific play styles (e.g. bolder vs cautious prey, or ambush vs roaming predator). During our study period, the game offered 23 playable predator avatars. The virtual environment where matches take place is composed of fixed and procedurally generated habitat components, such as vegetation, mazes, and buildings. Some of these environments are larger than others, with varying structural complexity. However, we have previously shown that predators display only minimal changes in behavior and hunting success across the environments, probably due to a game feature enabling predators to have visual cues on the generators</w:t>
+        <w:t xml:space="preserve">is a survival horror asymmetric multiplayer online game developed by Behavior Interactive Inc. In this game, players get to chose if they wish to play has a predator or a prey. The objective of the predator player is to hunt and capture the four prey players across a virtual environment. The objective of the four prey players is to forage for resources while avoiding the predator. The resources are in the form of power generators that once activated, will enable the prey to escape through one of two exit doors. The composition of the predator and prey group for a match is determined by a skill-based matchmaking algorithm. A match ends when the predator kills all the prey available (i.e. that haven’t escaped), or when the last remaining prey escapes the virtual environment. Each player, predator or prey, can chose an avatar with abilities that encourage specific play styles (e.g. bolder vs cautious prey, or ambush vs roaming predator). During our study period, the game offered 23 playable predator avatars. The virtual environment where matches take place is composed of fixed and procedurally generated habitat components, such as vegetation, mazes, and buildings. Some of these environments are larger than others, with varying structural complexity. However, we have previously shown that predators display only minimal changes in behavior and hunting success across the environments, probably due to a game feature enabling predators to have visual cues on the generators</w:t>
       </w:r>
       <w:r>
         <w:t xml:space="preserve"> </w:t>
@@ -1058,7 +1058,7 @@
         <w:t xml:space="preserve">2022)</w:t>
       </w:r>
       <w:r>
-        <w:t xml:space="preserve">. They also display flexibility in the use of these tactics by switching between them across matches. The expression of these tactics and their success is highly dependent on the behavior of the prey group. The prey need to forage for resources while maintaining a high level of attention on the predator cues to avoid being detected and chased. Some prey contribute to the group’s success by healing or helping others escape the predator, while other self-centered individuals play alone and attempt to escape by themselves</w:t>
+        <w:t xml:space="preserve">. They also display flexibility in the use of these tactics by switching between them across matches. The expression of these tactics and their success is also shaped by the behavior of the prey group. The prey need to forage for resources while maintaining a high level of attention on the predator cues to avoid being detected and chased. Some prey contribute to the group’s success by healing or helping others escape the predator, while other self-centered individuals play alone and attempt to escape by themselves</w:t>
       </w:r>
       <w:r>
         <w:t xml:space="preserve"> </w:t>
@@ -1132,7 +1132,7 @@
         <w:t xml:space="preserve"> </w:t>
       </w:r>
       <w:r>
-        <w:t xml:space="preserve">mode). We filtered any matches where players were inactive, such as when speed values were equal to, or very close to, zero. Moreover, we used our knowledge of the game to remove any matches where players were potentially hacking, or not playing the game has it is supposed to be played. These matches were not considered as player experience.</w:t>
+        <w:t xml:space="preserve">mode). We filtered any matches where players were inactive, such as when speed values were equal to, or very close to, zero. Moreover, we used our knowledge of the game to remove any matches where players were potentially hacking, or not playing the game has it is supposed to be played. These matches were not considered as player experience. We then proceeded to partition the player population by total experience, and randomly sampled players to have a uniform representation of total gameplay experience. To optimize the representation of gameplay experience at advanced levels, we set the maximum amount of matches at 500 for these players. For instance, there could be a large difference in gameplay between 300-500 and 500-1000 matches. Players that played above 500 matches represented only ~2% of the population.</w:t>
       </w:r>
     </w:p>
     <w:p>
@@ -1247,17 +1247,7 @@
         <w:t xml:space="preserve"> </w:t>
       </w:r>
       <w:r>
-        <w:t xml:space="preserve">(</w:t>
-      </w:r>
-      <w:r>
-        <w:rPr>
-          <w:bCs/>
-          <w:b/>
-        </w:rPr>
-        <w:t xml:space="preserve">Gabry2021?</w:t>
-      </w:r>
-      <w:r>
-        <w:t xml:space="preserve">)</w:t>
+        <w:t xml:space="preserve">(Gabry &amp; Češnovar 2021)</w:t>
       </w:r>
       <w:r>
         <w:t xml:space="preserve"> </w:t>
@@ -1281,7 +1271,7 @@
         <w:pStyle w:val="FirstParagraph"/>
       </w:pPr>
       <w:r>
-        <w:t xml:space="preserve">We tested whether predators varied in the development of their expertise by computing 3 Bayesian generalized additive mixed models (GAMM) with thin plate regression splines that estimated the relationship between hunting success (i.e. number of prey captured) and the predators’ cumulative experience (i.e. number of matches played before the current match). We parametrized the models following the method by</w:t>
+        <w:t xml:space="preserve">We tested whether predators varied in the development of their expertise by computing 3 Bayesian generalized additive mixed models (GAMM) with thin plate regression splines estimating the relationship between hunting success (i.e. number of prey captured) and the predators’ cumulative experience (i.e. number of matches played before the current match). We parametrized the models following the method by</w:t>
       </w:r>
       <w:r>
         <w:t xml:space="preserve"> </w:t>
@@ -1322,7 +1312,7 @@
         </m:r>
       </m:oMath>
       <w:r>
-        <w:t xml:space="preserve">) was estimated with an identity link. The probability of capturing the four prey</w:t>
+        <w:t xml:space="preserve">) was estimated with an identity link for all models. The probability of capturing the four prey</w:t>
       </w:r>
       <w:r>
         <w:t xml:space="preserve"> </w:t>
@@ -1541,7 +1531,7 @@
         <w:t xml:space="preserve"> </w:t>
       </w:r>
       <w:r>
-        <w:t xml:space="preserve">for the model to estimate the relationship between hunting success and experience. We assumed that the random intercepts for the predator ID (</w:t>
+        <w:t xml:space="preserve">for the models to estimate the relationship between hunting success and experience. We assumed that the random intercepts for the predator ID (</w:t>
       </w:r>
       <m:oMath>
         <m:r>
@@ -1671,13 +1661,13 @@
       </w:r>
     </w:p>
     <w:bookmarkEnd w:id="27"/>
-    <w:bookmarkStart w:id="28" w:name="Xaeb68c8bb3e3089afbeedd52726a83a2e694de2"/>
+    <w:bookmarkStart w:id="28" w:name="X1ae58400c4e95e3f8bbb2be7b5e0cb659a763d8"/>
     <w:p>
       <w:pPr>
         <w:pStyle w:val="Heading3"/>
       </w:pPr>
       <w:r>
-        <w:t xml:space="preserve">Foraging tactics at each level of experience</w:t>
+        <w:t xml:space="preserve">Foraging behavior and success, prey behavior, and their relationships, at each level of experience</w:t>
       </w:r>
     </w:p>
     <w:p>
@@ -1685,10 +1675,13 @@
         <w:pStyle w:val="FirstParagraph"/>
       </w:pPr>
       <w:r>
-        <w:t xml:space="preserve">We proceeded to test whether foraging behavior changes with experience, and compare the success of generalists vs specialists, using a multivariate double hierarchical linear model (MDHLM) [</w:t>
-      </w:r>
-      <w:r>
-        <w:t xml:space="preserve">Cleasby</w:t>
+        <w:t xml:space="preserve">We proceeded to test whether foraging behavior changes with experience, and compare the success of generalists vs specialists, using a multivariate double hierarchical linear model (MDHLM)</w:t>
+      </w:r>
+      <w:r>
+        <w:t xml:space="preserve"> </w:t>
+      </w:r>
+      <w:r>
+        <w:t xml:space="preserve">(Lee &amp; Nelder 2006; Westneat</w:t>
       </w:r>
       <w:r>
         <w:t xml:space="preserve"> </w:t>
@@ -1704,25 +1697,7 @@
         <w:t xml:space="preserve"> </w:t>
       </w:r>
       <w:r>
-        <w:t xml:space="preserve">(2015)</w:t>
-      </w:r>
-      <w:r>
-        <w:t xml:space="preserve">;</w:t>
-      </w:r>
-      <w:r>
-        <w:t xml:space="preserve"> </w:t>
-      </w:r>
-      <w:r>
-        <w:t xml:space="preserve">Lee &amp; Nelder (2006)</w:t>
-      </w:r>
-      <w:r>
-        <w:t xml:space="preserve">;</w:t>
-      </w:r>
-      <w:r>
-        <w:t xml:space="preserve"> </w:t>
-      </w:r>
-      <w:r>
-        <w:t xml:space="preserve">Westneat</w:t>
+        <w:t xml:space="preserve">2014; Cleasby</w:t>
       </w:r>
       <w:r>
         <w:t xml:space="preserve"> </w:t>
@@ -1738,10 +1713,56 @@
         <w:t xml:space="preserve"> </w:t>
       </w:r>
       <w:r>
-        <w:t xml:space="preserve">(2014)</w:t>
-      </w:r>
-      <w:r>
-        <w:t xml:space="preserve">;]</w:t>
+        <w:t xml:space="preserve">2015; Mitchell</w:t>
+      </w:r>
+      <w:r>
+        <w:t xml:space="preserve"> </w:t>
+      </w:r>
+      <w:r>
+        <w:rPr>
+          <w:iCs/>
+          <w:i/>
+        </w:rPr>
+        <w:t xml:space="preserve">et al.</w:t>
+      </w:r>
+      <w:r>
+        <w:t xml:space="preserve"> </w:t>
+      </w:r>
+      <w:r>
+        <w:t xml:space="preserve">2016; O’Dea</w:t>
+      </w:r>
+      <w:r>
+        <w:t xml:space="preserve"> </w:t>
+      </w:r>
+      <w:r>
+        <w:rPr>
+          <w:iCs/>
+          <w:i/>
+        </w:rPr>
+        <w:t xml:space="preserve">et al.</w:t>
+      </w:r>
+      <w:r>
+        <w:t xml:space="preserve"> </w:t>
+      </w:r>
+      <w:r>
+        <w:t xml:space="preserve">2022)</w:t>
+      </w:r>
+      <w:r>
+        <w:t xml:space="preserve">.</w:t>
+      </w:r>
+    </w:p>
+    <w:p>
+      <w:pPr>
+        <w:pStyle w:val="BodyText"/>
+      </w:pPr>
+      <w:r>
+        <w:t xml:space="preserve">expliquer comment j’ai partitionné l’expérience basée sur les résultats du GAMM</w:t>
+      </w:r>
+      <w:r>
+        <w:t xml:space="preserve"> </w:t>
+      </w:r>
+      <w:r>
+        <w:t xml:space="preserve">expliquer que j’ai calculé le coefficient de variation pour comparer le comportement</w:t>
       </w:r>
     </w:p>
     <w:p>
@@ -1802,7 +1823,7 @@
         </w:rPr>
         <w:t xml:space="preserve">Table </w:t>
       </w:r>
-      <w:bookmarkStart w:id="d4c27114-23f7-4c13-8d0c-57d1f28be802" w:name="unnamed-chunk-3"/>
+      <w:bookmarkStart w:id="412ba6d8-86d0-4f41-b5b9-428733bc9b62" w:name="unnamed-chunk-3"/>
       <w:r xmlns:w="http://schemas.openxmlformats.org/wordprocessingml/2006/main" xmlns:wp="http://schemas.openxmlformats.org/drawingml/2006/wordprocessingDrawing" xmlns:r="http://schemas.openxmlformats.org/officeDocument/2006/relationships" xmlns:w14="http://schemas.microsoft.com/office/word/2010/wordml">
         <w:rPr>
           <w:rFonts/>
@@ -1824,7 +1845,7 @@
         </w:rPr>
         <w:fldChar w:fldCharType="end" w:dirty="true"/>
       </w:r>
-      <w:bookmarkEnd w:id="d4c27114-23f7-4c13-8d0c-57d1f28be802"/>
+      <w:bookmarkEnd w:id="412ba6d8-86d0-4f41-b5b9-428733bc9b62"/>
       <w:r>
         <w:t xml:space="preserve">: </w:t>
       </w:r>
@@ -3662,7 +3683,7 @@
     </w:p>
     <w:bookmarkEnd w:id="40"/>
     <w:bookmarkEnd w:id="41"/>
-    <w:bookmarkStart w:id="139" w:name="litterature-cited"/>
+    <w:bookmarkStart w:id="144" w:name="litterature-cited"/>
     <w:p>
       <w:pPr>
         <w:pStyle w:val="Heading1"/>
@@ -3671,7 +3692,7 @@
         <w:t xml:space="preserve">LITTERATURE CITED</w:t>
       </w:r>
     </w:p>
-    <w:bookmarkStart w:id="138" w:name="refs"/>
+    <w:bookmarkStart w:id="143" w:name="refs"/>
     <w:bookmarkStart w:id="43" w:name="ref-Araujo.etal2011"/>
     <w:p>
       <w:pPr>
@@ -4356,18 +4377,46 @@
       </w:r>
     </w:p>
     <w:bookmarkEnd w:id="66"/>
-    <w:bookmarkStart w:id="68" w:name="ref-Griffen.etal2012"/>
+    <w:bookmarkStart w:id="67" w:name="ref-Gabry.Cesnovar2021"/>
     <w:p>
       <w:pPr>
         <w:pStyle w:val="Bibliography"/>
       </w:pPr>
       <w:r>
+        <w:t xml:space="preserve">Gabry, J. &amp; Češnovar, R. (2021). Cmdstanr:</w:t>
+      </w:r>
+      <w:r>
+        <w:t xml:space="preserve"> </w:t>
+      </w:r>
+      <w:r>
+        <w:t xml:space="preserve">R Interface</w:t>
+      </w:r>
+      <w:r>
+        <w:t xml:space="preserve"> </w:t>
+      </w:r>
+      <w:r>
+        <w:t xml:space="preserve">to "</w:t>
+      </w:r>
+      <w:r>
+        <w:t xml:space="preserve">CmdStan</w:t>
+      </w:r>
+      <w:r>
+        <w:t xml:space="preserve">".</w:t>
+      </w:r>
+    </w:p>
+    <w:bookmarkEnd w:id="67"/>
+    <w:bookmarkStart w:id="69" w:name="ref-Griffen.etal2012"/>
+    <w:p>
+      <w:pPr>
+        <w:pStyle w:val="Bibliography"/>
+      </w:pPr>
+      <w:r>
         <w:t xml:space="preserve">Griffen, B.D., Toscano, B.J. &amp; Gatto, J. (2012).</w:t>
       </w:r>
       <w:r>
         <w:t xml:space="preserve"> </w:t>
       </w:r>
-      <w:hyperlink r:id="rId67">
+      <w:hyperlink r:id="rId68">
         <w:r>
           <w:rPr>
             <w:rStyle w:val="Hyperlink"/>
@@ -4392,8 +4441,8 @@
         <w:t xml:space="preserve">, 93, 1935–1943.</w:t>
       </w:r>
     </w:p>
-    <w:bookmarkEnd w:id="68"/>
-    <w:bookmarkStart w:id="70" w:name="ref-Heithaus.etal2018"/>
+    <w:bookmarkEnd w:id="69"/>
+    <w:bookmarkStart w:id="71" w:name="ref-Heithaus.etal2018"/>
     <w:p>
       <w:pPr>
         <w:pStyle w:val="Bibliography"/>
@@ -4404,7 +4453,7 @@
       <w:r>
         <w:t xml:space="preserve"> </w:t>
       </w:r>
-      <w:hyperlink r:id="rId69">
+      <w:hyperlink r:id="rId70">
         <w:r>
           <w:rPr>
             <w:rStyle w:val="Hyperlink"/>
@@ -4483,8 +4532,8 @@
         <w:t xml:space="preserve">, pp. 354–363.</w:t>
       </w:r>
     </w:p>
-    <w:bookmarkEnd w:id="70"/>
-    <w:bookmarkStart w:id="72" w:name="ref-Holm.etal2019"/>
+    <w:bookmarkEnd w:id="71"/>
+    <w:bookmarkStart w:id="73" w:name="ref-Holm.etal2019"/>
     <w:p>
       <w:pPr>
         <w:pStyle w:val="Bibliography"/>
@@ -4495,7 +4544,7 @@
       <w:r>
         <w:t xml:space="preserve"> </w:t>
       </w:r>
-      <w:hyperlink r:id="rId71">
+      <w:hyperlink r:id="rId72">
         <w:r>
           <w:rPr>
             <w:rStyle w:val="Hyperlink"/>
@@ -4520,8 +4569,8 @@
         <w:t xml:space="preserve">, 511, 19–27.</w:t>
       </w:r>
     </w:p>
-    <w:bookmarkEnd w:id="72"/>
-    <w:bookmarkStart w:id="74" w:name="ref-Huey.Pianka1981"/>
+    <w:bookmarkEnd w:id="73"/>
+    <w:bookmarkStart w:id="75" w:name="ref-Huey.Pianka1981"/>
     <w:p>
       <w:pPr>
         <w:pStyle w:val="Bibliography"/>
@@ -4532,7 +4581,7 @@
       <w:r>
         <w:t xml:space="preserve"> </w:t>
       </w:r>
-      <w:hyperlink r:id="rId73">
+      <w:hyperlink r:id="rId74">
         <w:r>
           <w:rPr>
             <w:rStyle w:val="Hyperlink"/>
@@ -4557,8 +4606,8 @@
         <w:t xml:space="preserve">, 62, 991–999.</w:t>
       </w:r>
     </w:p>
-    <w:bookmarkEnd w:id="74"/>
-    <w:bookmarkStart w:id="76" w:name="ref-Ishii.Shimada2010"/>
+    <w:bookmarkEnd w:id="75"/>
+    <w:bookmarkStart w:id="77" w:name="ref-Ishii.Shimada2010"/>
     <w:p>
       <w:pPr>
         <w:pStyle w:val="Bibliography"/>
@@ -4569,12 +4618,352 @@
       <w:r>
         <w:t xml:space="preserve"> </w:t>
       </w:r>
-      <w:hyperlink r:id="rId75">
-        <w:r>
-          <w:rPr>
-            <w:rStyle w:val="Hyperlink"/>
-          </w:rPr>
-          <w:t xml:space="preserve">The effect of learning and search images on predator</w:t>
+      <w:hyperlink r:id="rId76">
+        <w:r>
+          <w:rPr>
+            <w:rStyle w:val="Hyperlink"/>
+          </w:rPr>
+          <w:t xml:space="preserve">The effect of learning and search images on predator-prey interactions</w:t>
+        </w:r>
+      </w:hyperlink>
+      <w:r>
+        <w:t xml:space="preserve">.</w:t>
+      </w:r>
+      <w:r>
+        <w:t xml:space="preserve"> </w:t>
+      </w:r>
+      <w:r>
+        <w:rPr>
+          <w:iCs/>
+          <w:i/>
+        </w:rPr>
+        <w:t xml:space="preserve">Popul. Ecol.</w:t>
+      </w:r>
+      <w:r>
+        <w:t xml:space="preserve">, 52, 27.</w:t>
+      </w:r>
+    </w:p>
+    <w:bookmarkEnd w:id="77"/>
+    <w:bookmarkStart w:id="79" w:name="ref-Karkarey.etal2017"/>
+    <w:p>
+      <w:pPr>
+        <w:pStyle w:val="Bibliography"/>
+      </w:pPr>
+      <w:r>
+        <w:t xml:space="preserve">Karkarey, R., Alcoverro, T., Kumar, S. &amp; Arthur, R. (2017).</w:t>
+      </w:r>
+      <w:r>
+        <w:t xml:space="preserve"> </w:t>
+      </w:r>
+      <w:hyperlink r:id="rId78">
+        <w:r>
+          <w:rPr>
+            <w:rStyle w:val="Hyperlink"/>
+          </w:rPr>
+          <w:t xml:space="preserve">Coping with catastrophe: Foraging plasticity enables a benthic predator to survive in rapidly degrading coral reefs</w:t>
+        </w:r>
+      </w:hyperlink>
+      <w:r>
+        <w:t xml:space="preserve">.</w:t>
+      </w:r>
+      <w:r>
+        <w:t xml:space="preserve"> </w:t>
+      </w:r>
+      <w:r>
+        <w:rPr>
+          <w:iCs/>
+          <w:i/>
+        </w:rPr>
+        <w:t xml:space="preserve">Animal Behaviour</w:t>
+      </w:r>
+      <w:r>
+        <w:t xml:space="preserve">, 131, 13–22.</w:t>
+      </w:r>
+    </w:p>
+    <w:bookmarkEnd w:id="79"/>
+    <w:bookmarkStart w:id="81" w:name="X861472cb300cb4fe47c34b2285e8585ed9d2165"/>
+    <w:p>
+      <w:pPr>
+        <w:pStyle w:val="Bibliography"/>
+      </w:pPr>
+      <w:r>
+        <w:t xml:space="preserve">Kernaléguen, L., Arnould, J.P.Y., Guinet, C. &amp; Cherel, Y. (2015).</w:t>
+      </w:r>
+      <w:r>
+        <w:t xml:space="preserve"> </w:t>
+      </w:r>
+      <w:hyperlink r:id="rId80">
+        <w:r>
+          <w:rPr>
+            <w:rStyle w:val="Hyperlink"/>
+          </w:rPr>
+          <w:t xml:space="preserve">Determinants of individual foraging specialization in large marine vertebrates, the</w:t>
+        </w:r>
+        <w:r>
+          <w:rPr>
+            <w:rStyle w:val="Hyperlink"/>
+          </w:rPr>
+          <w:t xml:space="preserve"> </w:t>
+        </w:r>
+        <w:r>
+          <w:rPr>
+            <w:rStyle w:val="Hyperlink"/>
+          </w:rPr>
+          <w:t xml:space="preserve">Antarctic</w:t>
+        </w:r>
+        <w:r>
+          <w:rPr>
+            <w:rStyle w:val="Hyperlink"/>
+          </w:rPr>
+          <w:t xml:space="preserve"> </w:t>
+        </w:r>
+        <w:r>
+          <w:rPr>
+            <w:rStyle w:val="Hyperlink"/>
+          </w:rPr>
+          <w:t xml:space="preserve">and subantarctic fur seals</w:t>
+        </w:r>
+      </w:hyperlink>
+      <w:r>
+        <w:t xml:space="preserve">.</w:t>
+      </w:r>
+      <w:r>
+        <w:t xml:space="preserve"> </w:t>
+      </w:r>
+      <w:r>
+        <w:rPr>
+          <w:iCs/>
+          <w:i/>
+        </w:rPr>
+        <w:t xml:space="preserve">J. Anim. Ecol.</w:t>
+      </w:r>
+      <w:r>
+        <w:t xml:space="preserve">, 84, 1081–1091.</w:t>
+      </w:r>
+    </w:p>
+    <w:bookmarkEnd w:id="81"/>
+    <w:bookmarkStart w:id="83" w:name="ref-Kobler.etal2009"/>
+    <w:p>
+      <w:pPr>
+        <w:pStyle w:val="Bibliography"/>
+      </w:pPr>
+      <w:r>
+        <w:t xml:space="preserve">Kobler, A., Klefoth, T., Mehner, T. &amp; Arlinghaus, R. (2009).</w:t>
+      </w:r>
+      <w:r>
+        <w:t xml:space="preserve"> </w:t>
+      </w:r>
+      <w:hyperlink r:id="rId82">
+        <w:r>
+          <w:rPr>
+            <w:rStyle w:val="Hyperlink"/>
+          </w:rPr>
+          <w:t xml:space="preserve">Coexistence of behavioural types in an aquatic top predator: A response to resource limitation?</w:t>
+        </w:r>
+      </w:hyperlink>
+      <w:r>
+        <w:t xml:space="preserve"> </w:t>
+      </w:r>
+      <w:r>
+        <w:rPr>
+          <w:iCs/>
+          <w:i/>
+        </w:rPr>
+        <w:t xml:space="preserve">Oecologia</w:t>
+      </w:r>
+      <w:r>
+        <w:t xml:space="preserve">, 161, 837–847.</w:t>
+      </w:r>
+    </w:p>
+    <w:bookmarkEnd w:id="83"/>
+    <w:bookmarkStart w:id="85" w:name="ref-leeDoubleHierarchicalGeneralized2006"/>
+    <w:p>
+      <w:pPr>
+        <w:pStyle w:val="Bibliography"/>
+      </w:pPr>
+      <w:r>
+        <w:t xml:space="preserve">Lee, Y. &amp; Nelder, J.A. (2006).</w:t>
+      </w:r>
+      <w:r>
+        <w:t xml:space="preserve"> </w:t>
+      </w:r>
+      <w:hyperlink r:id="rId84">
+        <w:r>
+          <w:rPr>
+            <w:rStyle w:val="Hyperlink"/>
+          </w:rPr>
+          <w:t xml:space="preserve">Double hierarchical generalized linear models (with discussion)</w:t>
+        </w:r>
+      </w:hyperlink>
+      <w:r>
+        <w:t xml:space="preserve">.</w:t>
+      </w:r>
+      <w:r>
+        <w:t xml:space="preserve"> </w:t>
+      </w:r>
+      <w:r>
+        <w:rPr>
+          <w:iCs/>
+          <w:i/>
+        </w:rPr>
+        <w:t xml:space="preserve">J. R. Stat. Soc. Ser. C Appl. Stat.</w:t>
+      </w:r>
+      <w:r>
+        <w:t xml:space="preserve">, 55, 139–185.</w:t>
+      </w:r>
+    </w:p>
+    <w:bookmarkEnd w:id="85"/>
+    <w:bookmarkStart w:id="87" w:name="X6c7e3aeb277c8347e9da059dcf5014bc78fbbe9"/>
+    <w:p>
+      <w:pPr>
+        <w:pStyle w:val="Bibliography"/>
+      </w:pPr>
+      <w:r>
+        <w:t xml:space="preserve">MacDonald, K. (2007).</w:t>
+      </w:r>
+      <w:r>
+        <w:t xml:space="preserve"> </w:t>
+      </w:r>
+      <w:hyperlink r:id="rId86">
+        <w:r>
+          <w:rPr>
+            <w:rStyle w:val="Hyperlink"/>
+          </w:rPr>
+          <w:t xml:space="preserve">Cross-cultural</w:t>
+        </w:r>
+        <w:r>
+          <w:rPr>
+            <w:rStyle w:val="Hyperlink"/>
+          </w:rPr>
+          <w:t xml:space="preserve"> </w:t>
+        </w:r>
+        <w:r>
+          <w:rPr>
+            <w:rStyle w:val="Hyperlink"/>
+          </w:rPr>
+          <w:t xml:space="preserve">Comparison</w:t>
+        </w:r>
+        <w:r>
+          <w:rPr>
+            <w:rStyle w:val="Hyperlink"/>
+          </w:rPr>
+          <w:t xml:space="preserve"> </w:t>
+        </w:r>
+        <w:r>
+          <w:rPr>
+            <w:rStyle w:val="Hyperlink"/>
+          </w:rPr>
+          <w:t xml:space="preserve">of</w:t>
+        </w:r>
+        <w:r>
+          <w:rPr>
+            <w:rStyle w:val="Hyperlink"/>
+          </w:rPr>
+          <w:t xml:space="preserve"> </w:t>
+        </w:r>
+        <w:r>
+          <w:rPr>
+            <w:rStyle w:val="Hyperlink"/>
+          </w:rPr>
+          <w:t xml:space="preserve">Learning</w:t>
+        </w:r>
+        <w:r>
+          <w:rPr>
+            <w:rStyle w:val="Hyperlink"/>
+          </w:rPr>
+          <w:t xml:space="preserve"> </w:t>
+        </w:r>
+        <w:r>
+          <w:rPr>
+            <w:rStyle w:val="Hyperlink"/>
+          </w:rPr>
+          <w:t xml:space="preserve">in</w:t>
+        </w:r>
+        <w:r>
+          <w:rPr>
+            <w:rStyle w:val="Hyperlink"/>
+          </w:rPr>
+          <w:t xml:space="preserve"> </w:t>
+        </w:r>
+        <w:r>
+          <w:rPr>
+            <w:rStyle w:val="Hyperlink"/>
+          </w:rPr>
+          <w:t xml:space="preserve">Human Hunting</w:t>
+        </w:r>
+      </w:hyperlink>
+      <w:r>
+        <w:t xml:space="preserve">.</w:t>
+      </w:r>
+      <w:r>
+        <w:t xml:space="preserve"> </w:t>
+      </w:r>
+      <w:r>
+        <w:rPr>
+          <w:iCs/>
+          <w:i/>
+        </w:rPr>
+        <w:t xml:space="preserve">Hum Nat</w:t>
+      </w:r>
+      <w:r>
+        <w:t xml:space="preserve">, 18, 386–402.</w:t>
+      </w:r>
+    </w:p>
+    <w:bookmarkEnd w:id="87"/>
+    <w:bookmarkStart w:id="89" w:name="ref-Manlick.etal2021"/>
+    <w:p>
+      <w:pPr>
+        <w:pStyle w:val="Bibliography"/>
+      </w:pPr>
+      <w:r>
+        <w:t xml:space="preserve">Manlick, P.J., Maldonado, K. &amp; Newsome, S.D. (2021).</w:t>
+      </w:r>
+      <w:r>
+        <w:t xml:space="preserve"> </w:t>
+      </w:r>
+      <w:hyperlink r:id="rId88">
+        <w:r>
+          <w:rPr>
+            <w:rStyle w:val="Hyperlink"/>
+          </w:rPr>
+          <w:t xml:space="preserve">Competition shapes individual foraging and survival in a desert rodent ensemble</w:t>
+        </w:r>
+      </w:hyperlink>
+      <w:r>
+        <w:t xml:space="preserve">.</w:t>
+      </w:r>
+      <w:r>
+        <w:t xml:space="preserve"> </w:t>
+      </w:r>
+      <w:r>
+        <w:rPr>
+          <w:iCs/>
+          <w:i/>
+        </w:rPr>
+        <w:t xml:space="preserve">J. Anim. Ecol.</w:t>
+      </w:r>
+      <w:r>
+        <w:t xml:space="preserve">, 90, 2806–2818.</w:t>
+      </w:r>
+    </w:p>
+    <w:bookmarkEnd w:id="89"/>
+    <w:bookmarkStart w:id="91" w:name="ref-Matsumura.Miyatake2022a"/>
+    <w:p>
+      <w:pPr>
+        <w:pStyle w:val="Bibliography"/>
+      </w:pPr>
+      <w:r>
+        <w:t xml:space="preserve">Matsumura, K. &amp; Miyatake, T. (2022).</w:t>
+      </w:r>
+      <w:r>
+        <w:t xml:space="preserve"> </w:t>
+      </w:r>
+      <w:hyperlink r:id="rId90">
+        <w:r>
+          <w:rPr>
+            <w:rStyle w:val="Hyperlink"/>
+          </w:rPr>
+          <w:t xml:space="preserve">Effects of individual differences in the locomotor activity of assassin bugs on predator</w:t>
         </w:r>
         <w:r>
           <w:rPr>
@@ -4594,30 +4983,30 @@
           <w:iCs/>
           <w:i/>
         </w:rPr>
-        <w:t xml:space="preserve">Popul. Ecol.</w:t>
-      </w:r>
-      <w:r>
-        <w:t xml:space="preserve">, 52, 27.</w:t>
-      </w:r>
-    </w:p>
-    <w:bookmarkEnd w:id="76"/>
-    <w:bookmarkStart w:id="78" w:name="ref-Karkarey.etal2017"/>
+        <w:t xml:space="preserve">Ethology</w:t>
+      </w:r>
+      <w:r>
+        <w:t xml:space="preserve">, 128, 395–401.</w:t>
+      </w:r>
+    </w:p>
+    <w:bookmarkEnd w:id="91"/>
+    <w:bookmarkStart w:id="93" w:name="ref-Mery.Burns2010"/>
     <w:p>
       <w:pPr>
         <w:pStyle w:val="Bibliography"/>
       </w:pPr>
       <w:r>
-        <w:t xml:space="preserve">Karkarey, R., Alcoverro, T., Kumar, S. &amp; Arthur, R. (2017).</w:t>
-      </w:r>
-      <w:r>
-        <w:t xml:space="preserve"> </w:t>
-      </w:r>
-      <w:hyperlink r:id="rId77">
-        <w:r>
-          <w:rPr>
-            <w:rStyle w:val="Hyperlink"/>
-          </w:rPr>
-          <w:t xml:space="preserve">Coping with catastrophe: Foraging plasticity enables a benthic predator to survive in rapidly degrading coral reefs</w:t>
+        <w:t xml:space="preserve">Mery, F. &amp; Burns, J.G. (2010).</w:t>
+      </w:r>
+      <w:r>
+        <w:t xml:space="preserve"> </w:t>
+      </w:r>
+      <w:hyperlink r:id="rId92">
+        <w:r>
+          <w:rPr>
+            <w:rStyle w:val="Hyperlink"/>
+          </w:rPr>
+          <w:t xml:space="preserve">Behavioural plasticity: An interaction between evolution and experience</w:t>
         </w:r>
       </w:hyperlink>
       <w:r>
@@ -4631,30 +5020,215 @@
           <w:iCs/>
           <w:i/>
         </w:rPr>
+        <w:t xml:space="preserve">Evol. Ecol.</w:t>
+      </w:r>
+      <w:r>
+        <w:t xml:space="preserve">, 24, 571–583.</w:t>
+      </w:r>
+    </w:p>
+    <w:bookmarkEnd w:id="93"/>
+    <w:bookmarkStart w:id="95" w:name="ref-Michalko.etal2021"/>
+    <w:p>
+      <w:pPr>
+        <w:pStyle w:val="Bibliography"/>
+      </w:pPr>
+      <w:r>
+        <w:t xml:space="preserve">Michalko, R., Gibbons, A.T., Goodacre, S.L. &amp; Pekár, S. (2021).</w:t>
+      </w:r>
+      <w:r>
+        <w:t xml:space="preserve"> </w:t>
+      </w:r>
+      <w:hyperlink r:id="rId94">
+        <w:r>
+          <w:rPr>
+            <w:rStyle w:val="Hyperlink"/>
+          </w:rPr>
+          <w:t xml:space="preserve">Foraging aggressiveness determines trophic niche in a generalist biological control species</w:t>
+        </w:r>
+      </w:hyperlink>
+      <w:r>
+        <w:t xml:space="preserve">.</w:t>
+      </w:r>
+      <w:r>
+        <w:t xml:space="preserve"> </w:t>
+      </w:r>
+      <w:r>
+        <w:rPr>
+          <w:iCs/>
+          <w:i/>
+        </w:rPr>
+        <w:t xml:space="preserve">Behavioral Ecology</w:t>
+      </w:r>
+      <w:r>
+        <w:t xml:space="preserve">, 32, 257–264.</w:t>
+      </w:r>
+    </w:p>
+    <w:bookmarkEnd w:id="95"/>
+    <w:bookmarkStart w:id="97" w:name="ref-Michalko.Pekar2016"/>
+    <w:p>
+      <w:pPr>
+        <w:pStyle w:val="Bibliography"/>
+      </w:pPr>
+      <w:r>
+        <w:t xml:space="preserve">Michalko, R. &amp; Pekár, S. (2016).</w:t>
+      </w:r>
+      <w:r>
+        <w:t xml:space="preserve"> </w:t>
+      </w:r>
+      <w:hyperlink r:id="rId96">
+        <w:r>
+          <w:rPr>
+            <w:rStyle w:val="Hyperlink"/>
+          </w:rPr>
+          <w:t xml:space="preserve">Different hunting strategies of generalist predators result in functional differences</w:t>
+        </w:r>
+      </w:hyperlink>
+      <w:r>
+        <w:t xml:space="preserve">.</w:t>
+      </w:r>
+      <w:r>
+        <w:t xml:space="preserve"> </w:t>
+      </w:r>
+      <w:r>
+        <w:rPr>
+          <w:iCs/>
+          <w:i/>
+        </w:rPr>
+        <w:t xml:space="preserve">Oecologia</w:t>
+      </w:r>
+      <w:r>
+        <w:t xml:space="preserve">, 181, 1187–1197.</w:t>
+      </w:r>
+    </w:p>
+    <w:bookmarkEnd w:id="97"/>
+    <w:bookmarkStart w:id="99" w:name="ref-Mitchell.etal2016a"/>
+    <w:p>
+      <w:pPr>
+        <w:pStyle w:val="Bibliography"/>
+      </w:pPr>
+      <w:r>
+        <w:t xml:space="preserve">Mitchell, D.J., Fanson, B.G., Beckmann, C. &amp; Biro, P.A. (2016).</w:t>
+      </w:r>
+      <w:r>
+        <w:t xml:space="preserve"> </w:t>
+      </w:r>
+      <w:hyperlink r:id="rId98">
+        <w:r>
+          <w:rPr>
+            <w:rStyle w:val="Hyperlink"/>
+          </w:rPr>
+          <w:t xml:space="preserve">Towards powerful experimental and statistical approaches to study intraindividual variability in labile traits</w:t>
+        </w:r>
+      </w:hyperlink>
+      <w:r>
+        <w:t xml:space="preserve">.</w:t>
+      </w:r>
+      <w:r>
+        <w:t xml:space="preserve"> </w:t>
+      </w:r>
+      <w:r>
+        <w:rPr>
+          <w:iCs/>
+          <w:i/>
+        </w:rPr>
+        <w:t xml:space="preserve">Royal Society Open Science</w:t>
+      </w:r>
+      <w:r>
+        <w:t xml:space="preserve">, 3, 160352.</w:t>
+      </w:r>
+    </w:p>
+    <w:bookmarkEnd w:id="99"/>
+    <w:bookmarkStart w:id="101" w:name="ref-Moran.etal2017"/>
+    <w:p>
+      <w:pPr>
+        <w:pStyle w:val="Bibliography"/>
+      </w:pPr>
+      <w:r>
+        <w:t xml:space="preserve">Moran, N.P., Wong, B.B.M. &amp; Thompson, R.M. (2017).</w:t>
+      </w:r>
+      <w:r>
+        <w:t xml:space="preserve"> </w:t>
+      </w:r>
+      <w:hyperlink r:id="rId100">
+        <w:r>
+          <w:rPr>
+            <w:rStyle w:val="Hyperlink"/>
+          </w:rPr>
+          <w:t xml:space="preserve">Weaving animal temperament into food webs: Implications for biodiversity</w:t>
+        </w:r>
+      </w:hyperlink>
+      <w:r>
+        <w:t xml:space="preserve">.</w:t>
+      </w:r>
+      <w:r>
+        <w:t xml:space="preserve"> </w:t>
+      </w:r>
+      <w:r>
+        <w:rPr>
+          <w:iCs/>
+          <w:i/>
+        </w:rPr>
+        <w:t xml:space="preserve">Oikos</w:t>
+      </w:r>
+      <w:r>
+        <w:t xml:space="preserve">, 126, 917–930.</w:t>
+      </w:r>
+    </w:p>
+    <w:bookmarkEnd w:id="101"/>
+    <w:bookmarkStart w:id="103" w:name="ref-Morse2000"/>
+    <w:p>
+      <w:pPr>
+        <w:pStyle w:val="Bibliography"/>
+      </w:pPr>
+      <w:r>
+        <w:t xml:space="preserve">Morse, D.H. (2000).</w:t>
+      </w:r>
+      <w:r>
+        <w:t xml:space="preserve"> </w:t>
+      </w:r>
+      <w:hyperlink r:id="rId102">
+        <w:r>
+          <w:rPr>
+            <w:rStyle w:val="Hyperlink"/>
+          </w:rPr>
+          <w:t xml:space="preserve">The effect of experience on the hunting success of newly emerged spiderlings</w:t>
+        </w:r>
+      </w:hyperlink>
+      <w:r>
+        <w:t xml:space="preserve">.</w:t>
+      </w:r>
+      <w:r>
+        <w:t xml:space="preserve"> </w:t>
+      </w:r>
+      <w:r>
+        <w:rPr>
+          <w:iCs/>
+          <w:i/>
+        </w:rPr>
         <w:t xml:space="preserve">Animal Behaviour</w:t>
       </w:r>
       <w:r>
-        <w:t xml:space="preserve">, 131, 13–22.</w:t>
-      </w:r>
-    </w:p>
-    <w:bookmarkEnd w:id="78"/>
-    <w:bookmarkStart w:id="80" w:name="X861472cb300cb4fe47c34b2285e8585ed9d2165"/>
+        <w:t xml:space="preserve">, 60, 827–835.</w:t>
+      </w:r>
+    </w:p>
+    <w:bookmarkEnd w:id="103"/>
+    <w:bookmarkStart w:id="105" w:name="ref-ODea.etal2022"/>
     <w:p>
       <w:pPr>
         <w:pStyle w:val="Bibliography"/>
       </w:pPr>
       <w:r>
-        <w:t xml:space="preserve">Kernaléguen, L., Arnould, J.P.Y., Guinet, C. &amp; Cherel, Y. (2015).</w:t>
-      </w:r>
-      <w:r>
-        <w:t xml:space="preserve"> </w:t>
-      </w:r>
-      <w:hyperlink r:id="rId79">
-        <w:r>
-          <w:rPr>
-            <w:rStyle w:val="Hyperlink"/>
-          </w:rPr>
-          <w:t xml:space="preserve">Determinants of individual foraging specialization in large marine vertebrates, the</w:t>
+        <w:t xml:space="preserve">O’Dea, R.E., Noble, D.W.A. &amp; Nakagawa, S. (2022).</w:t>
+      </w:r>
+      <w:r>
+        <w:t xml:space="preserve"> </w:t>
+      </w:r>
+      <w:hyperlink r:id="rId104">
+        <w:r>
+          <w:rPr>
+            <w:rStyle w:val="Hyperlink"/>
+          </w:rPr>
+          <w:t xml:space="preserve">Unifying individual differences in personality, predictability and plasticity:</w:t>
         </w:r>
         <w:r>
           <w:rPr>
@@ -4666,7 +5240,7 @@
           <w:rPr>
             <w:rStyle w:val="Hyperlink"/>
           </w:rPr>
-          <w:t xml:space="preserve">Antarctic</w:t>
+          <w:t xml:space="preserve">A</w:t>
         </w:r>
         <w:r>
           <w:rPr>
@@ -4678,7 +5252,7 @@
           <w:rPr>
             <w:rStyle w:val="Hyperlink"/>
           </w:rPr>
-          <w:t xml:space="preserve">and subantarctic fur seals</w:t>
+          <w:t xml:space="preserve">practical guide</w:t>
         </w:r>
       </w:hyperlink>
       <w:r>
@@ -4692,64 +5266,684 @@
           <w:iCs/>
           <w:i/>
         </w:rPr>
+        <w:t xml:space="preserve">Methods Ecol. Evol.</w:t>
+      </w:r>
+      <w:r>
+        <w:t xml:space="preserve">, 13, 278–293.</w:t>
+      </w:r>
+    </w:p>
+    <w:bookmarkEnd w:id="105"/>
+    <w:bookmarkStart w:id="107" w:name="ref-Patrick.Weimerskirch2014a"/>
+    <w:p>
+      <w:pPr>
+        <w:pStyle w:val="Bibliography"/>
+      </w:pPr>
+      <w:r>
+        <w:t xml:space="preserve">Patrick, S.C. &amp; Weimerskirch, H. (2014a).</w:t>
+      </w:r>
+      <w:r>
+        <w:t xml:space="preserve"> </w:t>
+      </w:r>
+      <w:hyperlink r:id="rId106">
+        <w:r>
+          <w:rPr>
+            <w:rStyle w:val="Hyperlink"/>
+          </w:rPr>
+          <w:t xml:space="preserve">Consistency pays: Sex differences and fitness consequences of behavioural specialization in a wide-ranging seabird</w:t>
+        </w:r>
+      </w:hyperlink>
+      <w:r>
+        <w:t xml:space="preserve">.</w:t>
+      </w:r>
+      <w:r>
+        <w:t xml:space="preserve"> </w:t>
+      </w:r>
+      <w:r>
+        <w:rPr>
+          <w:iCs/>
+          <w:i/>
+        </w:rPr>
+        <w:t xml:space="preserve">Biol. Lett.</w:t>
+      </w:r>
+      <w:r>
+        <w:t xml:space="preserve">, 10, 20140630.</w:t>
+      </w:r>
+    </w:p>
+    <w:bookmarkEnd w:id="107"/>
+    <w:bookmarkStart w:id="109" w:name="ref-Patrick.Weimerskirch2014"/>
+    <w:p>
+      <w:pPr>
+        <w:pStyle w:val="Bibliography"/>
+      </w:pPr>
+      <w:r>
+        <w:t xml:space="preserve">Patrick, S.C. &amp; Weimerskirch, H. (2014b).</w:t>
+      </w:r>
+      <w:r>
+        <w:t xml:space="preserve"> </w:t>
+      </w:r>
+      <w:hyperlink r:id="rId108">
+        <w:r>
+          <w:rPr>
+            <w:rStyle w:val="Hyperlink"/>
+          </w:rPr>
+          <w:t xml:space="preserve">Personality,</w:t>
+        </w:r>
+        <w:r>
+          <w:rPr>
+            <w:rStyle w:val="Hyperlink"/>
+          </w:rPr>
+          <w:t xml:space="preserve"> </w:t>
+        </w:r>
+        <w:r>
+          <w:rPr>
+            <w:rStyle w:val="Hyperlink"/>
+          </w:rPr>
+          <w:t xml:space="preserve">Foraging</w:t>
+        </w:r>
+        <w:r>
+          <w:rPr>
+            <w:rStyle w:val="Hyperlink"/>
+          </w:rPr>
+          <w:t xml:space="preserve"> </w:t>
+        </w:r>
+        <w:r>
+          <w:rPr>
+            <w:rStyle w:val="Hyperlink"/>
+          </w:rPr>
+          <w:t xml:space="preserve">and</w:t>
+        </w:r>
+        <w:r>
+          <w:rPr>
+            <w:rStyle w:val="Hyperlink"/>
+          </w:rPr>
+          <w:t xml:space="preserve"> </w:t>
+        </w:r>
+        <w:r>
+          <w:rPr>
+            <w:rStyle w:val="Hyperlink"/>
+          </w:rPr>
+          <w:t xml:space="preserve">Fitness Consequences</w:t>
+        </w:r>
+        <w:r>
+          <w:rPr>
+            <w:rStyle w:val="Hyperlink"/>
+          </w:rPr>
+          <w:t xml:space="preserve"> </w:t>
+        </w:r>
+        <w:r>
+          <w:rPr>
+            <w:rStyle w:val="Hyperlink"/>
+          </w:rPr>
+          <w:t xml:space="preserve">in a</w:t>
+        </w:r>
+        <w:r>
+          <w:rPr>
+            <w:rStyle w:val="Hyperlink"/>
+          </w:rPr>
+          <w:t xml:space="preserve"> </w:t>
+        </w:r>
+        <w:r>
+          <w:rPr>
+            <w:rStyle w:val="Hyperlink"/>
+          </w:rPr>
+          <w:t xml:space="preserve">Long Lived Seabird</w:t>
+        </w:r>
+      </w:hyperlink>
+      <w:r>
+        <w:t xml:space="preserve">.</w:t>
+      </w:r>
+      <w:r>
+        <w:t xml:space="preserve"> </w:t>
+      </w:r>
+      <w:r>
+        <w:rPr>
+          <w:iCs/>
+          <w:i/>
+        </w:rPr>
+        <w:t xml:space="preserve">PLOS ONE</w:t>
+      </w:r>
+      <w:r>
+        <w:t xml:space="preserve">, 9, e87269.</w:t>
+      </w:r>
+    </w:p>
+    <w:bookmarkEnd w:id="109"/>
+    <w:bookmarkStart w:id="111" w:name="ref-Paull.etal2012"/>
+    <w:p>
+      <w:pPr>
+        <w:pStyle w:val="Bibliography"/>
+      </w:pPr>
+      <w:r>
+        <w:t xml:space="preserve">Paull, J.S., Martin, R.A. &amp; Pfennig, D.W. (2012).</w:t>
+      </w:r>
+      <w:r>
+        <w:t xml:space="preserve"> </w:t>
+      </w:r>
+      <w:hyperlink r:id="rId110">
+        <w:r>
+          <w:rPr>
+            <w:rStyle w:val="Hyperlink"/>
+          </w:rPr>
+          <w:t xml:space="preserve">Increased competition as a cost of specialization during the evolution of resource polymorphism</w:t>
+        </w:r>
+      </w:hyperlink>
+      <w:r>
+        <w:t xml:space="preserve">.</w:t>
+      </w:r>
+      <w:r>
+        <w:t xml:space="preserve"> </w:t>
+      </w:r>
+      <w:r>
+        <w:rPr>
+          <w:iCs/>
+          <w:i/>
+        </w:rPr>
+        <w:t xml:space="preserve">Biological Journal of the Linnean Society</w:t>
+      </w:r>
+      <w:r>
+        <w:t xml:space="preserve">, 107, 845–853.</w:t>
+      </w:r>
+    </w:p>
+    <w:bookmarkEnd w:id="111"/>
+    <w:bookmarkStart w:id="113" w:name="ref-Pedersen.etal2019"/>
+    <w:p>
+      <w:pPr>
+        <w:pStyle w:val="Bibliography"/>
+      </w:pPr>
+      <w:r>
+        <w:t xml:space="preserve">Pedersen, E.J., Miller, D.L., Simpson, G.L. &amp; Ross, N. (2019).</w:t>
+      </w:r>
+      <w:r>
+        <w:t xml:space="preserve"> </w:t>
+      </w:r>
+      <w:hyperlink r:id="rId112">
+        <w:r>
+          <w:rPr>
+            <w:rStyle w:val="Hyperlink"/>
+          </w:rPr>
+          <w:t xml:space="preserve">Hierarchical generalized additive models in ecology: An introduction with mgcv</w:t>
+        </w:r>
+      </w:hyperlink>
+      <w:r>
+        <w:t xml:space="preserve">.</w:t>
+      </w:r>
+      <w:r>
+        <w:t xml:space="preserve"> </w:t>
+      </w:r>
+      <w:r>
+        <w:rPr>
+          <w:iCs/>
+          <w:i/>
+        </w:rPr>
+        <w:t xml:space="preserve">PeerJ</w:t>
+      </w:r>
+      <w:r>
+        <w:t xml:space="preserve">, 7, e6876.</w:t>
+      </w:r>
+    </w:p>
+    <w:bookmarkEnd w:id="113"/>
+    <w:bookmarkStart w:id="115" w:name="ref-Phillips.etal2017"/>
+    <w:p>
+      <w:pPr>
+        <w:pStyle w:val="Bibliography"/>
+      </w:pPr>
+      <w:r>
+        <w:t xml:space="preserve">Phillips, R.A., Lewis, S., González-Solís, J. &amp; Daunt, F. (2017).</w:t>
+      </w:r>
+      <w:r>
+        <w:t xml:space="preserve"> </w:t>
+      </w:r>
+      <w:hyperlink r:id="rId114">
+        <w:r>
+          <w:rPr>
+            <w:rStyle w:val="Hyperlink"/>
+          </w:rPr>
+          <w:t xml:space="preserve">Causes and consequences of individual variability and specialization in foraging and migration strategies of seabirds</w:t>
+        </w:r>
+      </w:hyperlink>
+      <w:r>
+        <w:t xml:space="preserve">.</w:t>
+      </w:r>
+      <w:r>
+        <w:t xml:space="preserve"> </w:t>
+      </w:r>
+      <w:r>
+        <w:rPr>
+          <w:iCs/>
+          <w:i/>
+        </w:rPr>
+        <w:t xml:space="preserve">Mar. Ecol. Prog. Ser.</w:t>
+      </w:r>
+      <w:r>
+        <w:t xml:space="preserve">, 578, 117–150.</w:t>
+      </w:r>
+    </w:p>
+    <w:bookmarkEnd w:id="115"/>
+    <w:bookmarkStart w:id="117" w:name="ref-Potier.etal2015"/>
+    <w:p>
+      <w:pPr>
+        <w:pStyle w:val="Bibliography"/>
+      </w:pPr>
+      <w:r>
+        <w:t xml:space="preserve">Potier, S., Carpentier, A., Grémillet, D., Leroy, B. &amp; Lescroël, A. (2015).</w:t>
+      </w:r>
+      <w:r>
+        <w:t xml:space="preserve"> </w:t>
+      </w:r>
+      <w:hyperlink r:id="rId116">
+        <w:r>
+          <w:rPr>
+            <w:rStyle w:val="Hyperlink"/>
+          </w:rPr>
+          <w:t xml:space="preserve">Individual repeatability of foraging behaviour in a marine predator, the great cormorant,</w:t>
+        </w:r>
+        <w:r>
+          <w:rPr>
+            <w:rStyle w:val="Hyperlink"/>
+          </w:rPr>
+          <w:t xml:space="preserve"> </w:t>
+        </w:r>
+        <w:r>
+          <w:rPr>
+            <w:rStyle w:val="Hyperlink"/>
+          </w:rPr>
+          <w:t xml:space="preserve">Phalacrocorax</w:t>
+        </w:r>
+        <w:r>
+          <w:rPr>
+            <w:rStyle w:val="Hyperlink"/>
+          </w:rPr>
+          <w:t xml:space="preserve"> </w:t>
+        </w:r>
+        <w:r>
+          <w:rPr>
+            <w:rStyle w:val="Hyperlink"/>
+          </w:rPr>
+          <w:t xml:space="preserve">carbo</w:t>
+        </w:r>
+      </w:hyperlink>
+      <w:r>
+        <w:t xml:space="preserve">.</w:t>
+      </w:r>
+      <w:r>
+        <w:t xml:space="preserve"> </w:t>
+      </w:r>
+      <w:r>
+        <w:rPr>
+          <w:iCs/>
+          <w:i/>
+        </w:rPr>
+        <w:t xml:space="preserve">Animal Behaviour</w:t>
+      </w:r>
+      <w:r>
+        <w:t xml:space="preserve">, 103, 83–90.</w:t>
+      </w:r>
+    </w:p>
+    <w:bookmarkEnd w:id="117"/>
+    <w:bookmarkStart w:id="119" w:name="ref-Reid.etal2010"/>
+    <w:p>
+      <w:pPr>
+        <w:pStyle w:val="Bibliography"/>
+      </w:pPr>
+      <w:r>
+        <w:t xml:space="preserve">Reid, A., Seebacher, F. &amp; Ward, A. (2010).</w:t>
+      </w:r>
+      <w:r>
+        <w:t xml:space="preserve"> </w:t>
+      </w:r>
+      <w:hyperlink r:id="rId118">
+        <w:r>
+          <w:rPr>
+            <w:rStyle w:val="Hyperlink"/>
+          </w:rPr>
+          <w:t xml:space="preserve">Learning to hunt: The role of experience in predator success</w:t>
+        </w:r>
+      </w:hyperlink>
+      <w:r>
+        <w:t xml:space="preserve">.</w:t>
+      </w:r>
+      <w:r>
+        <w:t xml:space="preserve"> </w:t>
+      </w:r>
+      <w:r>
+        <w:rPr>
+          <w:iCs/>
+          <w:i/>
+        </w:rPr>
+        <w:t xml:space="preserve">Behaviour</w:t>
+      </w:r>
+      <w:r>
+        <w:t xml:space="preserve">, 147, 223–233.</w:t>
+      </w:r>
+    </w:p>
+    <w:bookmarkEnd w:id="119"/>
+    <w:bookmarkStart w:id="121" w:name="ref-Santoro.etal2019"/>
+    <w:p>
+      <w:pPr>
+        <w:pStyle w:val="Bibliography"/>
+      </w:pPr>
+      <w:r>
+        <w:t xml:space="preserve">Santoro, D., Hartley, S. &amp; Lester, P.J. (2019).</w:t>
+      </w:r>
+      <w:r>
+        <w:t xml:space="preserve"> </w:t>
+      </w:r>
+      <w:hyperlink r:id="rId120">
+        <w:r>
+          <w:rPr>
+            <w:rStyle w:val="Hyperlink"/>
+          </w:rPr>
+          <w:t xml:space="preserve">Behaviourally specialized foragers are less efficient and live shorter lives than generalists in wasp colonies</w:t>
+        </w:r>
+      </w:hyperlink>
+      <w:r>
+        <w:t xml:space="preserve">.</w:t>
+      </w:r>
+      <w:r>
+        <w:t xml:space="preserve"> </w:t>
+      </w:r>
+      <w:r>
+        <w:rPr>
+          <w:iCs/>
+          <w:i/>
+        </w:rPr>
+        <w:t xml:space="preserve">Sci Rep</w:t>
+      </w:r>
+      <w:r>
+        <w:t xml:space="preserve">, 9, 5366.</w:t>
+      </w:r>
+    </w:p>
+    <w:bookmarkEnd w:id="121"/>
+    <w:bookmarkStart w:id="123" w:name="ref-Snell-Rood2013"/>
+    <w:p>
+      <w:pPr>
+        <w:pStyle w:val="Bibliography"/>
+      </w:pPr>
+      <w:r>
+        <w:t xml:space="preserve">Snell-Rood, E.C. (2013).</w:t>
+      </w:r>
+      <w:r>
+        <w:t xml:space="preserve"> </w:t>
+      </w:r>
+      <w:hyperlink r:id="rId122">
+        <w:r>
+          <w:rPr>
+            <w:rStyle w:val="Hyperlink"/>
+          </w:rPr>
+          <w:t xml:space="preserve">An overview of the evolutionary causes and consequences of behavioural plasticity</w:t>
+        </w:r>
+      </w:hyperlink>
+      <w:r>
+        <w:t xml:space="preserve">.</w:t>
+      </w:r>
+      <w:r>
+        <w:t xml:space="preserve"> </w:t>
+      </w:r>
+      <w:r>
+        <w:rPr>
+          <w:iCs/>
+          <w:i/>
+        </w:rPr>
+        <w:t xml:space="preserve">Anim. Behav.</w:t>
+      </w:r>
+      <w:r>
+        <w:t xml:space="preserve">, Including</w:t>
+      </w:r>
+      <w:r>
+        <w:t xml:space="preserve"> </w:t>
+      </w:r>
+      <w:r>
+        <w:t xml:space="preserve">Special Section</w:t>
+      </w:r>
+      <w:r>
+        <w:t xml:space="preserve">:</w:t>
+      </w:r>
+      <w:r>
+        <w:t xml:space="preserve"> </w:t>
+      </w:r>
+      <w:r>
+        <w:t xml:space="preserve">Behavioural Plasticity</w:t>
+      </w:r>
+      <w:r>
+        <w:t xml:space="preserve"> </w:t>
+      </w:r>
+      <w:r>
+        <w:t xml:space="preserve">and</w:t>
+      </w:r>
+      <w:r>
+        <w:t xml:space="preserve"> </w:t>
+      </w:r>
+      <w:r>
+        <w:t xml:space="preserve">Evolution</w:t>
+      </w:r>
+      <w:r>
+        <w:t xml:space="preserve">, 85, 1004–1011.</w:t>
+      </w:r>
+    </w:p>
+    <w:bookmarkEnd w:id="123"/>
+    <w:bookmarkStart w:id="125" w:name="ref-Tinker.etal2008"/>
+    <w:p>
+      <w:pPr>
+        <w:pStyle w:val="Bibliography"/>
+      </w:pPr>
+      <w:r>
+        <w:t xml:space="preserve">Tinker, M.T., Bentall, G. &amp; Estes, J.A. (2008).</w:t>
+      </w:r>
+      <w:r>
+        <w:t xml:space="preserve"> </w:t>
+      </w:r>
+      <w:hyperlink r:id="rId124">
+        <w:r>
+          <w:rPr>
+            <w:rStyle w:val="Hyperlink"/>
+          </w:rPr>
+          <w:t xml:space="preserve">Food limitation leads to behavioral diversification and dietary specialization in sea otters</w:t>
+        </w:r>
+      </w:hyperlink>
+      <w:r>
+        <w:t xml:space="preserve">.</w:t>
+      </w:r>
+      <w:r>
+        <w:t xml:space="preserve"> </w:t>
+      </w:r>
+      <w:r>
+        <w:rPr>
+          <w:iCs/>
+          <w:i/>
+        </w:rPr>
+        <w:t xml:space="preserve">PNAS</w:t>
+      </w:r>
+      <w:r>
+        <w:t xml:space="preserve">, 105, 560–565.</w:t>
+      </w:r>
+    </w:p>
+    <w:bookmarkEnd w:id="125"/>
+    <w:bookmarkStart w:id="126" w:name="ref-Tinker.etal2009"/>
+    <w:p>
+      <w:pPr>
+        <w:pStyle w:val="Bibliography"/>
+      </w:pPr>
+      <w:r>
+        <w:t xml:space="preserve">Tinker, M.T., Mangel, M. &amp; Estes, J.A. (2009). Learning to be different: Acquired skills, social learning, frequency dependence, and environmental variation can cause behaviourally mediated foraging specializations.</w:t>
+      </w:r>
+      <w:r>
+        <w:t xml:space="preserve"> </w:t>
+      </w:r>
+      <w:r>
+        <w:rPr>
+          <w:iCs/>
+          <w:i/>
+        </w:rPr>
+        <w:t xml:space="preserve">Evol. Ecol. Res.</w:t>
+      </w:r>
+      <w:r>
+        <w:t xml:space="preserve">, 11, 841–869.</w:t>
+      </w:r>
+    </w:p>
+    <w:bookmarkEnd w:id="126"/>
+    <w:bookmarkStart w:id="128" w:name="Xa9f710354cc886f3275f2724e3e26c0203e8293"/>
+    <w:p>
+      <w:pPr>
+        <w:pStyle w:val="Bibliography"/>
+      </w:pPr>
+      <w:r>
+        <w:t xml:space="preserve">Toscano, B.J., Gownaris, N.J., Heerhartz, S.M. &amp; Monaco, C.J. (2016).</w:t>
+      </w:r>
+      <w:r>
+        <w:t xml:space="preserve"> </w:t>
+      </w:r>
+      <w:hyperlink r:id="rId127">
+        <w:r>
+          <w:rPr>
+            <w:rStyle w:val="Hyperlink"/>
+          </w:rPr>
+          <w:t xml:space="preserve">Personality, foraging behavior and specialization: Integrating behavioral and food web ecology at the individual level</w:t>
+        </w:r>
+      </w:hyperlink>
+      <w:r>
+        <w:t xml:space="preserve">.</w:t>
+      </w:r>
+      <w:r>
+        <w:t xml:space="preserve"> </w:t>
+      </w:r>
+      <w:r>
+        <w:rPr>
+          <w:iCs/>
+          <w:i/>
+        </w:rPr>
+        <w:t xml:space="preserve">Oecologia</w:t>
+      </w:r>
+      <w:r>
+        <w:t xml:space="preserve">, 182, 55–69.</w:t>
+      </w:r>
+    </w:p>
+    <w:bookmarkEnd w:id="128"/>
+    <w:bookmarkStart w:id="130" w:name="X2d34a8037745a9f1e9ed0eb47d31f23e92657a6"/>
+    <w:p>
+      <w:pPr>
+        <w:pStyle w:val="Bibliography"/>
+      </w:pPr>
+      <w:r>
+        <w:t xml:space="preserve">Toscano, B.J. &amp; Griffen, B.D. (2014).</w:t>
+      </w:r>
+      <w:r>
+        <w:t xml:space="preserve"> </w:t>
+      </w:r>
+      <w:hyperlink r:id="rId129">
+        <w:r>
+          <w:rPr>
+            <w:rStyle w:val="Hyperlink"/>
+          </w:rPr>
+          <w:t xml:space="preserve">Trait-mediated functional responses: Predator behavioural type mediates prey consumption</w:t>
+        </w:r>
+      </w:hyperlink>
+      <w:r>
+        <w:t xml:space="preserve">.</w:t>
+      </w:r>
+      <w:r>
+        <w:t xml:space="preserve"> </w:t>
+      </w:r>
+      <w:r>
+        <w:rPr>
+          <w:iCs/>
+          <w:i/>
+        </w:rPr>
         <w:t xml:space="preserve">J. Anim. Ecol.</w:t>
       </w:r>
       <w:r>
-        <w:t xml:space="preserve">, 84, 1081–1091.</w:t>
-      </w:r>
-    </w:p>
-    <w:bookmarkEnd w:id="80"/>
-    <w:bookmarkStart w:id="82" w:name="ref-Kobler.etal2009"/>
+        <w:t xml:space="preserve">, 83, 1469–1477.</w:t>
+      </w:r>
+    </w:p>
+    <w:bookmarkEnd w:id="130"/>
+    <w:bookmarkStart w:id="132" w:name="ref-vandenBosch.etal2019"/>
     <w:p>
       <w:pPr>
         <w:pStyle w:val="Bibliography"/>
       </w:pPr>
       <w:r>
-        <w:t xml:space="preserve">Kobler, A., Klefoth, T., Mehner, T. &amp; Arlinghaus, R. (2009).</w:t>
-      </w:r>
-      <w:r>
-        <w:t xml:space="preserve"> </w:t>
-      </w:r>
-      <w:hyperlink r:id="rId81">
-        <w:r>
-          <w:rPr>
-            <w:rStyle w:val="Hyperlink"/>
-          </w:rPr>
-          <w:t xml:space="preserve">Coexistence of behavioural types in an aquatic top predator: A response to resource limitation?</w:t>
+        <w:t xml:space="preserve">van den Bosch, M., Baert, J.M., Müller, W., Lens, L. &amp; Stienen, E.W.M. (2019).</w:t>
+      </w:r>
+      <w:r>
+        <w:t xml:space="preserve"> </w:t>
+      </w:r>
+      <w:hyperlink r:id="rId131">
+        <w:r>
+          <w:rPr>
+            <w:rStyle w:val="Hyperlink"/>
+          </w:rPr>
+          <w:t xml:space="preserve">Specialization reduces foraging effort and improves breeding performance in a generalist bird</w:t>
         </w:r>
       </w:hyperlink>
       <w:r>
-        <w:t xml:space="preserve"> </w:t>
-      </w:r>
-      <w:r>
-        <w:rPr>
-          <w:iCs/>
-          <w:i/>
-        </w:rPr>
-        <w:t xml:space="preserve">Oecologia</w:t>
-      </w:r>
-      <w:r>
-        <w:t xml:space="preserve">, 161, 837–847.</w:t>
-      </w:r>
-    </w:p>
-    <w:bookmarkEnd w:id="82"/>
-    <w:bookmarkStart w:id="84" w:name="ref-leeDoubleHierarchicalGeneralized2006"/>
+        <w:t xml:space="preserve">.</w:t>
+      </w:r>
+      <w:r>
+        <w:t xml:space="preserve"> </w:t>
+      </w:r>
+      <w:r>
+        <w:rPr>
+          <w:iCs/>
+          <w:i/>
+        </w:rPr>
+        <w:t xml:space="preserve">Behavioral Ecology</w:t>
+      </w:r>
+      <w:r>
+        <w:t xml:space="preserve">, 30, 792–800.</w:t>
+      </w:r>
+    </w:p>
+    <w:bookmarkEnd w:id="132"/>
+    <w:bookmarkStart w:id="134" w:name="ref-Vehtari.etal2017"/>
     <w:p>
       <w:pPr>
         <w:pStyle w:val="Bibliography"/>
       </w:pPr>
       <w:r>
-        <w:t xml:space="preserve">Lee, Y. &amp; Nelder, J.A. (2006).</w:t>
-      </w:r>
-      <w:r>
-        <w:t xml:space="preserve"> </w:t>
-      </w:r>
-      <w:hyperlink r:id="rId83">
-        <w:r>
-          <w:rPr>
-            <w:rStyle w:val="Hyperlink"/>
-          </w:rPr>
-          <w:t xml:space="preserve">Double hierarchical generalized linear models (with discussion)</w:t>
+        <w:t xml:space="preserve">Vehtari, A., Gelman, A. &amp; Gabry, J. (2017).</w:t>
+      </w:r>
+      <w:r>
+        <w:t xml:space="preserve"> </w:t>
+      </w:r>
+      <w:hyperlink r:id="rId133">
+        <w:r>
+          <w:rPr>
+            <w:rStyle w:val="Hyperlink"/>
+          </w:rPr>
+          <w:t xml:space="preserve">Practical</w:t>
+        </w:r>
+        <w:r>
+          <w:rPr>
+            <w:rStyle w:val="Hyperlink"/>
+          </w:rPr>
+          <w:t xml:space="preserve"> </w:t>
+        </w:r>
+        <w:r>
+          <w:rPr>
+            <w:rStyle w:val="Hyperlink"/>
+          </w:rPr>
+          <w:t xml:space="preserve">Bayesian</w:t>
+        </w:r>
+        <w:r>
+          <w:rPr>
+            <w:rStyle w:val="Hyperlink"/>
+          </w:rPr>
+          <w:t xml:space="preserve"> </w:t>
+        </w:r>
+        <w:r>
+          <w:rPr>
+            <w:rStyle w:val="Hyperlink"/>
+          </w:rPr>
+          <w:t xml:space="preserve">model evaluation using leave-one-out cross-validation and</w:t>
+        </w:r>
+        <w:r>
+          <w:rPr>
+            <w:rStyle w:val="Hyperlink"/>
+          </w:rPr>
+          <w:t xml:space="preserve"> </w:t>
+        </w:r>
+        <w:r>
+          <w:rPr>
+            <w:rStyle w:val="Hyperlink"/>
+          </w:rPr>
+          <w:t xml:space="preserve">WAIC</w:t>
         </w:r>
       </w:hyperlink>
       <w:r>
@@ -4763,93 +5957,109 @@
           <w:iCs/>
           <w:i/>
         </w:rPr>
-        <w:t xml:space="preserve">J. R. Stat. Soc. Ser. C Appl. Stat.</w:t>
-      </w:r>
-      <w:r>
-        <w:t xml:space="preserve">, 55, 139–185.</w:t>
-      </w:r>
-    </w:p>
-    <w:bookmarkEnd w:id="84"/>
-    <w:bookmarkStart w:id="86" w:name="X6c7e3aeb277c8347e9da059dcf5014bc78fbbe9"/>
+        <w:t xml:space="preserve">Stat Comput</w:t>
+      </w:r>
+      <w:r>
+        <w:t xml:space="preserve">, 27, 1413–1432.</w:t>
+      </w:r>
+    </w:p>
+    <w:bookmarkEnd w:id="134"/>
+    <w:bookmarkStart w:id="136" w:name="ref-Weimerskirch2007"/>
     <w:p>
       <w:pPr>
         <w:pStyle w:val="Bibliography"/>
       </w:pPr>
       <w:r>
-        <w:t xml:space="preserve">MacDonald, K. (2007).</w:t>
-      </w:r>
-      <w:r>
-        <w:t xml:space="preserve"> </w:t>
-      </w:r>
-      <w:hyperlink r:id="rId85">
-        <w:r>
-          <w:rPr>
-            <w:rStyle w:val="Hyperlink"/>
-          </w:rPr>
-          <w:t xml:space="preserve">Cross-cultural</w:t>
-        </w:r>
-        <w:r>
-          <w:rPr>
-            <w:rStyle w:val="Hyperlink"/>
-          </w:rPr>
-          <w:t xml:space="preserve"> </w:t>
-        </w:r>
-        <w:r>
-          <w:rPr>
-            <w:rStyle w:val="Hyperlink"/>
-          </w:rPr>
-          <w:t xml:space="preserve">Comparison</w:t>
-        </w:r>
-        <w:r>
-          <w:rPr>
-            <w:rStyle w:val="Hyperlink"/>
-          </w:rPr>
-          <w:t xml:space="preserve"> </w:t>
-        </w:r>
-        <w:r>
-          <w:rPr>
-            <w:rStyle w:val="Hyperlink"/>
-          </w:rPr>
-          <w:t xml:space="preserve">of</w:t>
-        </w:r>
-        <w:r>
-          <w:rPr>
-            <w:rStyle w:val="Hyperlink"/>
-          </w:rPr>
-          <w:t xml:space="preserve"> </w:t>
-        </w:r>
-        <w:r>
-          <w:rPr>
-            <w:rStyle w:val="Hyperlink"/>
-          </w:rPr>
-          <w:t xml:space="preserve">Learning</w:t>
-        </w:r>
-        <w:r>
-          <w:rPr>
-            <w:rStyle w:val="Hyperlink"/>
-          </w:rPr>
-          <w:t xml:space="preserve"> </w:t>
-        </w:r>
-        <w:r>
-          <w:rPr>
-            <w:rStyle w:val="Hyperlink"/>
-          </w:rPr>
-          <w:t xml:space="preserve">in</w:t>
-        </w:r>
-        <w:r>
-          <w:rPr>
-            <w:rStyle w:val="Hyperlink"/>
-          </w:rPr>
-          <w:t xml:space="preserve"> </w:t>
-        </w:r>
-        <w:r>
-          <w:rPr>
-            <w:rStyle w:val="Hyperlink"/>
-          </w:rPr>
-          <w:t xml:space="preserve">Human Hunting</w:t>
+        <w:t xml:space="preserve">Weimerskirch, H. (2007).</w:t>
+      </w:r>
+      <w:r>
+        <w:t xml:space="preserve"> </w:t>
+      </w:r>
+      <w:hyperlink r:id="rId135">
+        <w:r>
+          <w:rPr>
+            <w:rStyle w:val="Hyperlink"/>
+          </w:rPr>
+          <w:t xml:space="preserve">Are seabirds foraging for unpredictable resources?</w:t>
         </w:r>
       </w:hyperlink>
       <w:r>
+        <w:t xml:space="preserve"> </w:t>
+      </w:r>
+      <w:r>
+        <w:rPr>
+          <w:iCs/>
+          <w:i/>
+        </w:rPr>
+        <w:t xml:space="preserve">Deep Sea Research Part II: Topical Studies in Oceanography</w:t>
+      </w:r>
+      <w:r>
+        <w:t xml:space="preserve">, Bio-logging</w:t>
+      </w:r>
+      <w:r>
+        <w:t xml:space="preserve"> </w:t>
+      </w:r>
+      <w:r>
+        <w:t xml:space="preserve">Science</w:t>
+      </w:r>
+      <w:r>
+        <w:t xml:space="preserve">:</w:t>
+      </w:r>
+      <w:r>
+        <w:t xml:space="preserve"> </w:t>
+      </w:r>
+      <w:r>
+        <w:t xml:space="preserve">Logging</w:t>
+      </w:r>
+      <w:r>
+        <w:t xml:space="preserve"> </w:t>
+      </w:r>
+      <w:r>
+        <w:t xml:space="preserve">and</w:t>
+      </w:r>
+      <w:r>
+        <w:t xml:space="preserve"> </w:t>
+      </w:r>
+      <w:r>
+        <w:t xml:space="preserve">Relaying Physical</w:t>
+      </w:r>
+      <w:r>
+        <w:t xml:space="preserve"> </w:t>
+      </w:r>
+      <w:r>
+        <w:t xml:space="preserve">and</w:t>
+      </w:r>
+      <w:r>
+        <w:t xml:space="preserve"> </w:t>
+      </w:r>
+      <w:r>
+        <w:t xml:space="preserve">Biological Data Using Animal-Attached Tags</w:t>
+      </w:r>
+      <w:r>
+        <w:t xml:space="preserve">, 54, 211–223.</w:t>
+      </w:r>
+    </w:p>
+    <w:bookmarkEnd w:id="136"/>
+    <w:bookmarkStart w:id="138" w:name="ref-westneatBiologyHiddenResidual2014"/>
+    <w:p>
+      <w:pPr>
+        <w:pStyle w:val="Bibliography"/>
+      </w:pPr>
+      <w:r>
+        <w:t xml:space="preserve">Westneat, D.F., Wright, J. &amp; Dingemanse, N.J. (2014).</w:t>
+      </w:r>
+      <w:r>
+        <w:t xml:space="preserve"> </w:t>
+      </w:r>
+      <w:hyperlink r:id="rId137">
+        <w:r>
+          <w:rPr>
+            <w:rStyle w:val="Hyperlink"/>
+          </w:rPr>
+          <w:t xml:space="preserve">The biology hidden inside residual within-individual phenotypic variation</w:t>
+        </w:r>
+      </w:hyperlink>
+      <w:r>
         <w:t xml:space="preserve">.</w:t>
       </w:r>
       <w:r>
@@ -4860,30 +6070,30 @@
           <w:iCs/>
           <w:i/>
         </w:rPr>
-        <w:t xml:space="preserve">Hum Nat</w:t>
-      </w:r>
-      <w:r>
-        <w:t xml:space="preserve">, 18, 386–402.</w:t>
-      </w:r>
-    </w:p>
-    <w:bookmarkEnd w:id="86"/>
-    <w:bookmarkStart w:id="88" w:name="ref-Manlick.etal2021"/>
+        <w:t xml:space="preserve">Biol. Rev.</w:t>
+      </w:r>
+      <w:r>
+        <w:t xml:space="preserve">, 90, 729–743.</w:t>
+      </w:r>
+    </w:p>
+    <w:bookmarkEnd w:id="138"/>
+    <w:bookmarkStart w:id="140" w:name="ref-Wilson-Rankin2015"/>
     <w:p>
       <w:pPr>
         <w:pStyle w:val="Bibliography"/>
       </w:pPr>
       <w:r>
-        <w:t xml:space="preserve">Manlick, P.J., Maldonado, K. &amp; Newsome, S.D. (2021).</w:t>
-      </w:r>
-      <w:r>
-        <w:t xml:space="preserve"> </w:t>
-      </w:r>
-      <w:hyperlink r:id="rId87">
-        <w:r>
-          <w:rPr>
-            <w:rStyle w:val="Hyperlink"/>
-          </w:rPr>
-          <w:t xml:space="preserve">Competition shapes individual foraging and survival in a desert rodent ensemble</w:t>
+        <w:t xml:space="preserve">Wilson-Rankin, E.E. (2015).</w:t>
+      </w:r>
+      <w:r>
+        <w:t xml:space="preserve"> </w:t>
+      </w:r>
+      <w:hyperlink r:id="rId139">
+        <w:r>
+          <w:rPr>
+            <w:rStyle w:val="Hyperlink"/>
+          </w:rPr>
+          <w:t xml:space="preserve">Level of experience modulates individual foraging strategies of an invasive predatory wasp</w:t>
         </w:r>
       </w:hyperlink>
       <w:r>
@@ -4897,1121 +6107,52 @@
           <w:iCs/>
           <w:i/>
         </w:rPr>
+        <w:t xml:space="preserve">Behav Ecol Sociobiol</w:t>
+      </w:r>
+      <w:r>
+        <w:t xml:space="preserve">, 69, 491–499.</w:t>
+      </w:r>
+    </w:p>
+    <w:bookmarkEnd w:id="140"/>
+    <w:bookmarkStart w:id="142" w:name="ref-Woo.etal2008"/>
+    <w:p>
+      <w:pPr>
+        <w:pStyle w:val="Bibliography"/>
+      </w:pPr>
+      <w:r>
+        <w:t xml:space="preserve">Woo, K.J., Elliott, K.H., Davidson, M., Gaston, A.J. &amp; Davoren, G.K. (2008).</w:t>
+      </w:r>
+      <w:r>
+        <w:t xml:space="preserve"> </w:t>
+      </w:r>
+      <w:hyperlink r:id="rId141">
+        <w:r>
+          <w:rPr>
+            <w:rStyle w:val="Hyperlink"/>
+          </w:rPr>
+          <w:t xml:space="preserve">Individual specialization in diet by a generalist marine predator reflects specialization in foraging behaviour</w:t>
+        </w:r>
+      </w:hyperlink>
+      <w:r>
+        <w:t xml:space="preserve">.</w:t>
+      </w:r>
+      <w:r>
+        <w:t xml:space="preserve"> </w:t>
+      </w:r>
+      <w:r>
+        <w:rPr>
+          <w:iCs/>
+          <w:i/>
+        </w:rPr>
         <w:t xml:space="preserve">J. Anim. Ecol.</w:t>
       </w:r>
       <w:r>
-        <w:t xml:space="preserve">, 90, 2806–2818.</w:t>
-      </w:r>
-    </w:p>
-    <w:bookmarkEnd w:id="88"/>
-    <w:bookmarkStart w:id="90" w:name="ref-Matsumura.Miyatake2022a"/>
-    <w:p>
-      <w:pPr>
-        <w:pStyle w:val="Bibliography"/>
-      </w:pPr>
-      <w:r>
-        <w:t xml:space="preserve">Matsumura, K. &amp; Miyatake, T. (2022).</w:t>
-      </w:r>
-      <w:r>
-        <w:t xml:space="preserve"> </w:t>
-      </w:r>
-      <w:hyperlink r:id="rId89">
-        <w:r>
-          <w:rPr>
-            <w:rStyle w:val="Hyperlink"/>
-          </w:rPr>
-          <w:t xml:space="preserve">Effects of individual differences in the locomotor activity of assassin bugs on predator</w:t>
-        </w:r>
-        <w:r>
-          <w:rPr>
-            <w:rStyle w:val="Hyperlink"/>
-          </w:rPr>
-          <w:t xml:space="preserve">prey interactions</w:t>
-        </w:r>
-      </w:hyperlink>
-      <w:r>
-        <w:t xml:space="preserve">.</w:t>
-      </w:r>
-      <w:r>
-        <w:t xml:space="preserve"> </w:t>
-      </w:r>
-      <w:r>
-        <w:rPr>
-          <w:iCs/>
-          <w:i/>
-        </w:rPr>
-        <w:t xml:space="preserve">Ethology</w:t>
-      </w:r>
-      <w:r>
-        <w:t xml:space="preserve">, 128, 395–401.</w:t>
-      </w:r>
-    </w:p>
-    <w:bookmarkEnd w:id="90"/>
-    <w:bookmarkStart w:id="92" w:name="ref-Mery.Burns2010"/>
-    <w:p>
-      <w:pPr>
-        <w:pStyle w:val="Bibliography"/>
-      </w:pPr>
-      <w:r>
-        <w:t xml:space="preserve">Mery, F. &amp; Burns, J.G. (2010).</w:t>
-      </w:r>
-      <w:r>
-        <w:t xml:space="preserve"> </w:t>
-      </w:r>
-      <w:hyperlink r:id="rId91">
-        <w:r>
-          <w:rPr>
-            <w:rStyle w:val="Hyperlink"/>
-          </w:rPr>
-          <w:t xml:space="preserve">Behavioural plasticity: An interaction between evolution and experience</w:t>
-        </w:r>
-      </w:hyperlink>
-      <w:r>
-        <w:t xml:space="preserve">.</w:t>
-      </w:r>
-      <w:r>
-        <w:t xml:space="preserve"> </w:t>
-      </w:r>
-      <w:r>
-        <w:rPr>
-          <w:iCs/>
-          <w:i/>
-        </w:rPr>
-        <w:t xml:space="preserve">Evol. Ecol.</w:t>
-      </w:r>
-      <w:r>
-        <w:t xml:space="preserve">, 24, 571–583.</w:t>
-      </w:r>
-    </w:p>
-    <w:bookmarkEnd w:id="92"/>
-    <w:bookmarkStart w:id="94" w:name="ref-Michalko.etal2021"/>
-    <w:p>
-      <w:pPr>
-        <w:pStyle w:val="Bibliography"/>
-      </w:pPr>
-      <w:r>
-        <w:t xml:space="preserve">Michalko, R., Gibbons, A.T., Goodacre, S.L. &amp; Pekár, S. (2021).</w:t>
-      </w:r>
-      <w:r>
-        <w:t xml:space="preserve"> </w:t>
-      </w:r>
-      <w:hyperlink r:id="rId93">
-        <w:r>
-          <w:rPr>
-            <w:rStyle w:val="Hyperlink"/>
-          </w:rPr>
-          <w:t xml:space="preserve">Foraging aggressiveness determines trophic niche in a generalist biological control species</w:t>
-        </w:r>
-      </w:hyperlink>
-      <w:r>
-        <w:t xml:space="preserve">.</w:t>
-      </w:r>
-      <w:r>
-        <w:t xml:space="preserve"> </w:t>
-      </w:r>
-      <w:r>
-        <w:rPr>
-          <w:iCs/>
-          <w:i/>
-        </w:rPr>
-        <w:t xml:space="preserve">Behavioral Ecology</w:t>
-      </w:r>
-      <w:r>
-        <w:t xml:space="preserve">, 32, 257–264.</w:t>
-      </w:r>
-    </w:p>
-    <w:bookmarkEnd w:id="94"/>
-    <w:bookmarkStart w:id="96" w:name="ref-Michalko.Pekar2016"/>
-    <w:p>
-      <w:pPr>
-        <w:pStyle w:val="Bibliography"/>
-      </w:pPr>
-      <w:r>
-        <w:t xml:space="preserve">Michalko, R. &amp; Pekár, S. (2016).</w:t>
-      </w:r>
-      <w:r>
-        <w:t xml:space="preserve"> </w:t>
-      </w:r>
-      <w:hyperlink r:id="rId95">
-        <w:r>
-          <w:rPr>
-            <w:rStyle w:val="Hyperlink"/>
-          </w:rPr>
-          <w:t xml:space="preserve">Different hunting strategies of generalist predators result in functional differences</w:t>
-        </w:r>
-      </w:hyperlink>
-      <w:r>
-        <w:t xml:space="preserve">.</w:t>
-      </w:r>
-      <w:r>
-        <w:t xml:space="preserve"> </w:t>
-      </w:r>
-      <w:r>
-        <w:rPr>
-          <w:iCs/>
-          <w:i/>
-        </w:rPr>
-        <w:t xml:space="preserve">Oecologia</w:t>
-      </w:r>
-      <w:r>
-        <w:t xml:space="preserve">, 181, 1187–1197.</w:t>
-      </w:r>
-    </w:p>
-    <w:bookmarkEnd w:id="96"/>
-    <w:bookmarkStart w:id="98" w:name="ref-Moran.etal2017"/>
-    <w:p>
-      <w:pPr>
-        <w:pStyle w:val="Bibliography"/>
-      </w:pPr>
-      <w:r>
-        <w:t xml:space="preserve">Moran, N.P., Wong, B.B.M. &amp; Thompson, R.M. (2017).</w:t>
-      </w:r>
-      <w:r>
-        <w:t xml:space="preserve"> </w:t>
-      </w:r>
-      <w:hyperlink r:id="rId97">
-        <w:r>
-          <w:rPr>
-            <w:rStyle w:val="Hyperlink"/>
-          </w:rPr>
-          <w:t xml:space="preserve">Weaving animal temperament into food webs: Implications for biodiversity</w:t>
-        </w:r>
-      </w:hyperlink>
-      <w:r>
-        <w:t xml:space="preserve">.</w:t>
-      </w:r>
-      <w:r>
-        <w:t xml:space="preserve"> </w:t>
-      </w:r>
-      <w:r>
-        <w:rPr>
-          <w:iCs/>
-          <w:i/>
-        </w:rPr>
-        <w:t xml:space="preserve">Oikos</w:t>
-      </w:r>
-      <w:r>
-        <w:t xml:space="preserve">, 126, 917–930.</w:t>
-      </w:r>
-    </w:p>
-    <w:bookmarkEnd w:id="98"/>
-    <w:bookmarkStart w:id="100" w:name="ref-Morse2000"/>
-    <w:p>
-      <w:pPr>
-        <w:pStyle w:val="Bibliography"/>
-      </w:pPr>
-      <w:r>
-        <w:t xml:space="preserve">Morse, D.H. (2000).</w:t>
-      </w:r>
-      <w:r>
-        <w:t xml:space="preserve"> </w:t>
-      </w:r>
-      <w:hyperlink r:id="rId99">
-        <w:r>
-          <w:rPr>
-            <w:rStyle w:val="Hyperlink"/>
-          </w:rPr>
-          <w:t xml:space="preserve">The effect of experience on the hunting success of newly emerged spiderlings</w:t>
-        </w:r>
-      </w:hyperlink>
-      <w:r>
-        <w:t xml:space="preserve">.</w:t>
-      </w:r>
-      <w:r>
-        <w:t xml:space="preserve"> </w:t>
-      </w:r>
-      <w:r>
-        <w:rPr>
-          <w:iCs/>
-          <w:i/>
-        </w:rPr>
-        <w:t xml:space="preserve">Animal Behaviour</w:t>
-      </w:r>
-      <w:r>
-        <w:t xml:space="preserve">, 60, 827–835.</w:t>
-      </w:r>
-    </w:p>
-    <w:bookmarkEnd w:id="100"/>
-    <w:bookmarkStart w:id="102" w:name="ref-Patrick.Weimerskirch2014a"/>
-    <w:p>
-      <w:pPr>
-        <w:pStyle w:val="Bibliography"/>
-      </w:pPr>
-      <w:r>
-        <w:t xml:space="preserve">Patrick, S.C. &amp; Weimerskirch, H. (2014a).</w:t>
-      </w:r>
-      <w:r>
-        <w:t xml:space="preserve"> </w:t>
-      </w:r>
-      <w:hyperlink r:id="rId101">
-        <w:r>
-          <w:rPr>
-            <w:rStyle w:val="Hyperlink"/>
-          </w:rPr>
-          <w:t xml:space="preserve">Consistency pays: Sex differences and fitness consequences of behavioural specialization in a wide-ranging seabird</w:t>
-        </w:r>
-      </w:hyperlink>
-      <w:r>
-        <w:t xml:space="preserve">.</w:t>
-      </w:r>
-      <w:r>
-        <w:t xml:space="preserve"> </w:t>
-      </w:r>
-      <w:r>
-        <w:rPr>
-          <w:iCs/>
-          <w:i/>
-        </w:rPr>
-        <w:t xml:space="preserve">Biol. Lett.</w:t>
-      </w:r>
-      <w:r>
-        <w:t xml:space="preserve">, 10, 20140630.</w:t>
-      </w:r>
-    </w:p>
-    <w:bookmarkEnd w:id="102"/>
-    <w:bookmarkStart w:id="104" w:name="ref-Patrick.Weimerskirch2014"/>
-    <w:p>
-      <w:pPr>
-        <w:pStyle w:val="Bibliography"/>
-      </w:pPr>
-      <w:r>
-        <w:t xml:space="preserve">Patrick, S.C. &amp; Weimerskirch, H. (2014b).</w:t>
-      </w:r>
-      <w:r>
-        <w:t xml:space="preserve"> </w:t>
-      </w:r>
-      <w:hyperlink r:id="rId103">
-        <w:r>
-          <w:rPr>
-            <w:rStyle w:val="Hyperlink"/>
-          </w:rPr>
-          <w:t xml:space="preserve">Personality,</w:t>
-        </w:r>
-        <w:r>
-          <w:rPr>
-            <w:rStyle w:val="Hyperlink"/>
-          </w:rPr>
-          <w:t xml:space="preserve"> </w:t>
-        </w:r>
-        <w:r>
-          <w:rPr>
-            <w:rStyle w:val="Hyperlink"/>
-          </w:rPr>
-          <w:t xml:space="preserve">Foraging</w:t>
-        </w:r>
-        <w:r>
-          <w:rPr>
-            <w:rStyle w:val="Hyperlink"/>
-          </w:rPr>
-          <w:t xml:space="preserve"> </w:t>
-        </w:r>
-        <w:r>
-          <w:rPr>
-            <w:rStyle w:val="Hyperlink"/>
-          </w:rPr>
-          <w:t xml:space="preserve">and</w:t>
-        </w:r>
-        <w:r>
-          <w:rPr>
-            <w:rStyle w:val="Hyperlink"/>
-          </w:rPr>
-          <w:t xml:space="preserve"> </w:t>
-        </w:r>
-        <w:r>
-          <w:rPr>
-            <w:rStyle w:val="Hyperlink"/>
-          </w:rPr>
-          <w:t xml:space="preserve">Fitness Consequences</w:t>
-        </w:r>
-        <w:r>
-          <w:rPr>
-            <w:rStyle w:val="Hyperlink"/>
-          </w:rPr>
-          <w:t xml:space="preserve"> </w:t>
-        </w:r>
-        <w:r>
-          <w:rPr>
-            <w:rStyle w:val="Hyperlink"/>
-          </w:rPr>
-          <w:t xml:space="preserve">in a</w:t>
-        </w:r>
-        <w:r>
-          <w:rPr>
-            <w:rStyle w:val="Hyperlink"/>
-          </w:rPr>
-          <w:t xml:space="preserve"> </w:t>
-        </w:r>
-        <w:r>
-          <w:rPr>
-            <w:rStyle w:val="Hyperlink"/>
-          </w:rPr>
-          <w:t xml:space="preserve">Long Lived Seabird</w:t>
-        </w:r>
-      </w:hyperlink>
-      <w:r>
-        <w:t xml:space="preserve">.</w:t>
-      </w:r>
-      <w:r>
-        <w:t xml:space="preserve"> </w:t>
-      </w:r>
-      <w:r>
-        <w:rPr>
-          <w:iCs/>
-          <w:i/>
-        </w:rPr>
-        <w:t xml:space="preserve">PLOS ONE</w:t>
-      </w:r>
-      <w:r>
-        <w:t xml:space="preserve">, 9, e87269.</w:t>
-      </w:r>
-    </w:p>
-    <w:bookmarkEnd w:id="104"/>
-    <w:bookmarkStart w:id="106" w:name="ref-Paull.etal2012"/>
-    <w:p>
-      <w:pPr>
-        <w:pStyle w:val="Bibliography"/>
-      </w:pPr>
-      <w:r>
-        <w:t xml:space="preserve">Paull, J.S., Martin, R.A. &amp; Pfennig, D.W. (2012).</w:t>
-      </w:r>
-      <w:r>
-        <w:t xml:space="preserve"> </w:t>
-      </w:r>
-      <w:hyperlink r:id="rId105">
-        <w:r>
-          <w:rPr>
-            <w:rStyle w:val="Hyperlink"/>
-          </w:rPr>
-          <w:t xml:space="preserve">Increased competition as a cost of specialization during the evolution of resource polymorphism</w:t>
-        </w:r>
-      </w:hyperlink>
-      <w:r>
-        <w:t xml:space="preserve">.</w:t>
-      </w:r>
-      <w:r>
-        <w:t xml:space="preserve"> </w:t>
-      </w:r>
-      <w:r>
-        <w:rPr>
-          <w:iCs/>
-          <w:i/>
-        </w:rPr>
-        <w:t xml:space="preserve">Biological Journal of the Linnean Society</w:t>
-      </w:r>
-      <w:r>
-        <w:t xml:space="preserve">, 107, 845–853.</w:t>
-      </w:r>
-    </w:p>
-    <w:bookmarkEnd w:id="106"/>
-    <w:bookmarkStart w:id="108" w:name="ref-Pedersen.etal2019"/>
-    <w:p>
-      <w:pPr>
-        <w:pStyle w:val="Bibliography"/>
-      </w:pPr>
-      <w:r>
-        <w:t xml:space="preserve">Pedersen, E.J., Miller, D.L., Simpson, G.L. &amp; Ross, N. (2019).</w:t>
-      </w:r>
-      <w:r>
-        <w:t xml:space="preserve"> </w:t>
-      </w:r>
-      <w:hyperlink r:id="rId107">
-        <w:r>
-          <w:rPr>
-            <w:rStyle w:val="Hyperlink"/>
-          </w:rPr>
-          <w:t xml:space="preserve">Hierarchical generalized additive models in ecology: An introduction with mgcv</w:t>
-        </w:r>
-      </w:hyperlink>
-      <w:r>
-        <w:t xml:space="preserve">.</w:t>
-      </w:r>
-      <w:r>
-        <w:t xml:space="preserve"> </w:t>
-      </w:r>
-      <w:r>
-        <w:rPr>
-          <w:iCs/>
-          <w:i/>
-        </w:rPr>
-        <w:t xml:space="preserve">PeerJ</w:t>
-      </w:r>
-      <w:r>
-        <w:t xml:space="preserve">, 7, e6876.</w:t>
-      </w:r>
-    </w:p>
-    <w:bookmarkEnd w:id="108"/>
-    <w:bookmarkStart w:id="110" w:name="ref-Phillips.etal2017"/>
-    <w:p>
-      <w:pPr>
-        <w:pStyle w:val="Bibliography"/>
-      </w:pPr>
-      <w:r>
-        <w:t xml:space="preserve">Phillips, R.A., Lewis, S., González-Solís, J. &amp; Daunt, F. (2017).</w:t>
-      </w:r>
-      <w:r>
-        <w:t xml:space="preserve"> </w:t>
-      </w:r>
-      <w:hyperlink r:id="rId109">
-        <w:r>
-          <w:rPr>
-            <w:rStyle w:val="Hyperlink"/>
-          </w:rPr>
-          <w:t xml:space="preserve">Causes and consequences of individual variability and specialization in foraging and migration strategies of seabirds</w:t>
-        </w:r>
-      </w:hyperlink>
-      <w:r>
-        <w:t xml:space="preserve">.</w:t>
-      </w:r>
-      <w:r>
-        <w:t xml:space="preserve"> </w:t>
-      </w:r>
-      <w:r>
-        <w:rPr>
-          <w:iCs/>
-          <w:i/>
-        </w:rPr>
-        <w:t xml:space="preserve">Mar. Ecol. Prog. Ser.</w:t>
-      </w:r>
-      <w:r>
-        <w:t xml:space="preserve">, 578, 117–150.</w:t>
-      </w:r>
-    </w:p>
-    <w:bookmarkEnd w:id="110"/>
-    <w:bookmarkStart w:id="112" w:name="ref-Potier.etal2015"/>
-    <w:p>
-      <w:pPr>
-        <w:pStyle w:val="Bibliography"/>
-      </w:pPr>
-      <w:r>
-        <w:t xml:space="preserve">Potier, S., Carpentier, A., Grémillet, D., Leroy, B. &amp; Lescroël, A. (2015).</w:t>
-      </w:r>
-      <w:r>
-        <w:t xml:space="preserve"> </w:t>
-      </w:r>
-      <w:hyperlink r:id="rId111">
-        <w:r>
-          <w:rPr>
-            <w:rStyle w:val="Hyperlink"/>
-          </w:rPr>
-          <w:t xml:space="preserve">Individual repeatability of foraging behaviour in a marine predator, the great cormorant,</w:t>
-        </w:r>
-        <w:r>
-          <w:rPr>
-            <w:rStyle w:val="Hyperlink"/>
-          </w:rPr>
-          <w:t xml:space="preserve"> </w:t>
-        </w:r>
-        <w:r>
-          <w:rPr>
-            <w:rStyle w:val="Hyperlink"/>
-          </w:rPr>
-          <w:t xml:space="preserve">Phalacrocorax</w:t>
-        </w:r>
-        <w:r>
-          <w:rPr>
-            <w:rStyle w:val="Hyperlink"/>
-          </w:rPr>
-          <w:t xml:space="preserve"> </w:t>
-        </w:r>
-        <w:r>
-          <w:rPr>
-            <w:rStyle w:val="Hyperlink"/>
-          </w:rPr>
-          <w:t xml:space="preserve">carbo</w:t>
-        </w:r>
-      </w:hyperlink>
-      <w:r>
-        <w:t xml:space="preserve">.</w:t>
-      </w:r>
-      <w:r>
-        <w:t xml:space="preserve"> </w:t>
-      </w:r>
-      <w:r>
-        <w:rPr>
-          <w:iCs/>
-          <w:i/>
-        </w:rPr>
-        <w:t xml:space="preserve">Animal Behaviour</w:t>
-      </w:r>
-      <w:r>
-        <w:t xml:space="preserve">, 103, 83–90.</w:t>
-      </w:r>
-    </w:p>
-    <w:bookmarkEnd w:id="112"/>
-    <w:bookmarkStart w:id="114" w:name="ref-Reid.etal2010"/>
-    <w:p>
-      <w:pPr>
-        <w:pStyle w:val="Bibliography"/>
-      </w:pPr>
-      <w:r>
-        <w:t xml:space="preserve">Reid, A., Seebacher, F. &amp; Ward, A. (2010).</w:t>
-      </w:r>
-      <w:r>
-        <w:t xml:space="preserve"> </w:t>
-      </w:r>
-      <w:hyperlink r:id="rId113">
-        <w:r>
-          <w:rPr>
-            <w:rStyle w:val="Hyperlink"/>
-          </w:rPr>
-          <w:t xml:space="preserve">Learning to hunt: The role of experience in predator success</w:t>
-        </w:r>
-      </w:hyperlink>
-      <w:r>
-        <w:t xml:space="preserve">.</w:t>
-      </w:r>
-      <w:r>
-        <w:t xml:space="preserve"> </w:t>
-      </w:r>
-      <w:r>
-        <w:rPr>
-          <w:iCs/>
-          <w:i/>
-        </w:rPr>
-        <w:t xml:space="preserve">Behaviour</w:t>
-      </w:r>
-      <w:r>
-        <w:t xml:space="preserve">, 147, 223–233.</w:t>
-      </w:r>
-    </w:p>
-    <w:bookmarkEnd w:id="114"/>
-    <w:bookmarkStart w:id="116" w:name="ref-Santoro.etal2019"/>
-    <w:p>
-      <w:pPr>
-        <w:pStyle w:val="Bibliography"/>
-      </w:pPr>
-      <w:r>
-        <w:t xml:space="preserve">Santoro, D., Hartley, S. &amp; Lester, P.J. (2019).</w:t>
-      </w:r>
-      <w:r>
-        <w:t xml:space="preserve"> </w:t>
-      </w:r>
-      <w:hyperlink r:id="rId115">
-        <w:r>
-          <w:rPr>
-            <w:rStyle w:val="Hyperlink"/>
-          </w:rPr>
-          <w:t xml:space="preserve">Behaviourally specialized foragers are less efficient and live shorter lives than generalists in wasp colonies</w:t>
-        </w:r>
-      </w:hyperlink>
-      <w:r>
-        <w:t xml:space="preserve">.</w:t>
-      </w:r>
-      <w:r>
-        <w:t xml:space="preserve"> </w:t>
-      </w:r>
-      <w:r>
-        <w:rPr>
-          <w:iCs/>
-          <w:i/>
-        </w:rPr>
-        <w:t xml:space="preserve">Sci Rep</w:t>
-      </w:r>
-      <w:r>
-        <w:t xml:space="preserve">, 9, 5366.</w:t>
-      </w:r>
-    </w:p>
-    <w:bookmarkEnd w:id="116"/>
-    <w:bookmarkStart w:id="118" w:name="ref-Snell-Rood2013"/>
-    <w:p>
-      <w:pPr>
-        <w:pStyle w:val="Bibliography"/>
-      </w:pPr>
-      <w:r>
-        <w:t xml:space="preserve">Snell-Rood, E.C. (2013).</w:t>
-      </w:r>
-      <w:r>
-        <w:t xml:space="preserve"> </w:t>
-      </w:r>
-      <w:hyperlink r:id="rId117">
-        <w:r>
-          <w:rPr>
-            <w:rStyle w:val="Hyperlink"/>
-          </w:rPr>
-          <w:t xml:space="preserve">An overview of the evolutionary causes and consequences of behavioural plasticity</w:t>
-        </w:r>
-      </w:hyperlink>
-      <w:r>
-        <w:t xml:space="preserve">.</w:t>
-      </w:r>
-      <w:r>
-        <w:t xml:space="preserve"> </w:t>
-      </w:r>
-      <w:r>
-        <w:rPr>
-          <w:iCs/>
-          <w:i/>
-        </w:rPr>
-        <w:t xml:space="preserve">Anim. Behav.</w:t>
-      </w:r>
-      <w:r>
-        <w:t xml:space="preserve">, Including</w:t>
-      </w:r>
-      <w:r>
-        <w:t xml:space="preserve"> </w:t>
-      </w:r>
-      <w:r>
-        <w:t xml:space="preserve">Special Section</w:t>
-      </w:r>
-      <w:r>
-        <w:t xml:space="preserve">:</w:t>
-      </w:r>
-      <w:r>
-        <w:t xml:space="preserve"> </w:t>
-      </w:r>
-      <w:r>
-        <w:t xml:space="preserve">Behavioural Plasticity</w:t>
-      </w:r>
-      <w:r>
-        <w:t xml:space="preserve"> </w:t>
-      </w:r>
-      <w:r>
-        <w:t xml:space="preserve">and</w:t>
-      </w:r>
-      <w:r>
-        <w:t xml:space="preserve"> </w:t>
-      </w:r>
-      <w:r>
-        <w:t xml:space="preserve">Evolution</w:t>
-      </w:r>
-      <w:r>
-        <w:t xml:space="preserve">, 85, 1004–1011.</w:t>
-      </w:r>
-    </w:p>
-    <w:bookmarkEnd w:id="118"/>
-    <w:bookmarkStart w:id="120" w:name="ref-Tinker.etal2008"/>
-    <w:p>
-      <w:pPr>
-        <w:pStyle w:val="Bibliography"/>
-      </w:pPr>
-      <w:r>
-        <w:t xml:space="preserve">Tinker, M.T., Bentall, G. &amp; Estes, J.A. (2008).</w:t>
-      </w:r>
-      <w:r>
-        <w:t xml:space="preserve"> </w:t>
-      </w:r>
-      <w:hyperlink r:id="rId119">
-        <w:r>
-          <w:rPr>
-            <w:rStyle w:val="Hyperlink"/>
-          </w:rPr>
-          <w:t xml:space="preserve">Food limitation leads to behavioral diversification and dietary specialization in sea otters</w:t>
-        </w:r>
-      </w:hyperlink>
-      <w:r>
-        <w:t xml:space="preserve">.</w:t>
-      </w:r>
-      <w:r>
-        <w:t xml:space="preserve"> </w:t>
-      </w:r>
-      <w:r>
-        <w:rPr>
-          <w:iCs/>
-          <w:i/>
-        </w:rPr>
-        <w:t xml:space="preserve">PNAS</w:t>
-      </w:r>
-      <w:r>
-        <w:t xml:space="preserve">, 105, 560–565.</w:t>
-      </w:r>
-    </w:p>
-    <w:bookmarkEnd w:id="120"/>
-    <w:bookmarkStart w:id="121" w:name="ref-Tinker.etal2009"/>
-    <w:p>
-      <w:pPr>
-        <w:pStyle w:val="Bibliography"/>
-      </w:pPr>
-      <w:r>
-        <w:t xml:space="preserve">Tinker, M.T., Mangel, M. &amp; Estes, J.A. (2009). Learning to be different: Acquired skills, social learning, frequency dependence, and environmental variation can cause behaviourally mediated foraging specializations.</w:t>
-      </w:r>
-      <w:r>
-        <w:t xml:space="preserve"> </w:t>
-      </w:r>
-      <w:r>
-        <w:rPr>
-          <w:iCs/>
-          <w:i/>
-        </w:rPr>
-        <w:t xml:space="preserve">Evol. Ecol. Res.</w:t>
-      </w:r>
-      <w:r>
-        <w:t xml:space="preserve">, 11, 841–869.</w:t>
-      </w:r>
-    </w:p>
-    <w:bookmarkEnd w:id="121"/>
-    <w:bookmarkStart w:id="123" w:name="Xa9f710354cc886f3275f2724e3e26c0203e8293"/>
-    <w:p>
-      <w:pPr>
-        <w:pStyle w:val="Bibliography"/>
-      </w:pPr>
-      <w:r>
-        <w:t xml:space="preserve">Toscano, B.J., Gownaris, N.J., Heerhartz, S.M. &amp; Monaco, C.J. (2016).</w:t>
-      </w:r>
-      <w:r>
-        <w:t xml:space="preserve"> </w:t>
-      </w:r>
-      <w:hyperlink r:id="rId122">
-        <w:r>
-          <w:rPr>
-            <w:rStyle w:val="Hyperlink"/>
-          </w:rPr>
-          <w:t xml:space="preserve">Personality, foraging behavior and specialization: Integrating behavioral and food web ecology at the individual level</w:t>
-        </w:r>
-      </w:hyperlink>
-      <w:r>
-        <w:t xml:space="preserve">.</w:t>
-      </w:r>
-      <w:r>
-        <w:t xml:space="preserve"> </w:t>
-      </w:r>
-      <w:r>
-        <w:rPr>
-          <w:iCs/>
-          <w:i/>
-        </w:rPr>
-        <w:t xml:space="preserve">Oecologia</w:t>
-      </w:r>
-      <w:r>
-        <w:t xml:space="preserve">, 182, 55–69.</w:t>
-      </w:r>
-    </w:p>
-    <w:bookmarkEnd w:id="123"/>
-    <w:bookmarkStart w:id="125" w:name="X2d34a8037745a9f1e9ed0eb47d31f23e92657a6"/>
-    <w:p>
-      <w:pPr>
-        <w:pStyle w:val="Bibliography"/>
-      </w:pPr>
-      <w:r>
-        <w:t xml:space="preserve">Toscano, B.J. &amp; Griffen, B.D. (2014).</w:t>
-      </w:r>
-      <w:r>
-        <w:t xml:space="preserve"> </w:t>
-      </w:r>
-      <w:hyperlink r:id="rId124">
-        <w:r>
-          <w:rPr>
-            <w:rStyle w:val="Hyperlink"/>
-          </w:rPr>
-          <w:t xml:space="preserve">Trait-mediated functional responses: Predator behavioural type mediates prey consumption</w:t>
-        </w:r>
-      </w:hyperlink>
-      <w:r>
-        <w:t xml:space="preserve">.</w:t>
-      </w:r>
-      <w:r>
-        <w:t xml:space="preserve"> </w:t>
-      </w:r>
-      <w:r>
-        <w:rPr>
-          <w:iCs/>
-          <w:i/>
-        </w:rPr>
-        <w:t xml:space="preserve">J. Anim. Ecol.</w:t>
-      </w:r>
-      <w:r>
-        <w:t xml:space="preserve">, 83, 1469–1477.</w:t>
-      </w:r>
-    </w:p>
-    <w:bookmarkEnd w:id="125"/>
-    <w:bookmarkStart w:id="127" w:name="ref-vandenBosch.etal2019"/>
-    <w:p>
-      <w:pPr>
-        <w:pStyle w:val="Bibliography"/>
-      </w:pPr>
-      <w:r>
-        <w:t xml:space="preserve">van den Bosch, M., Baert, J.M., Müller, W., Lens, L. &amp; Stienen, E.W.M. (2019).</w:t>
-      </w:r>
-      <w:r>
-        <w:t xml:space="preserve"> </w:t>
-      </w:r>
-      <w:hyperlink r:id="rId126">
-        <w:r>
-          <w:rPr>
-            <w:rStyle w:val="Hyperlink"/>
-          </w:rPr>
-          <w:t xml:space="preserve">Specialization reduces foraging effort and improves breeding performance in a generalist bird</w:t>
-        </w:r>
-      </w:hyperlink>
-      <w:r>
-        <w:t xml:space="preserve">.</w:t>
-      </w:r>
-      <w:r>
-        <w:t xml:space="preserve"> </w:t>
-      </w:r>
-      <w:r>
-        <w:rPr>
-          <w:iCs/>
-          <w:i/>
-        </w:rPr>
-        <w:t xml:space="preserve">Behavioral Ecology</w:t>
-      </w:r>
-      <w:r>
-        <w:t xml:space="preserve">, 30, 792–800.</w:t>
-      </w:r>
-    </w:p>
-    <w:bookmarkEnd w:id="127"/>
-    <w:bookmarkStart w:id="129" w:name="ref-Vehtari.etal2017"/>
-    <w:p>
-      <w:pPr>
-        <w:pStyle w:val="Bibliography"/>
-      </w:pPr>
-      <w:r>
-        <w:t xml:space="preserve">Vehtari, A., Gelman, A. &amp; Gabry, J. (2017).</w:t>
-      </w:r>
-      <w:r>
-        <w:t xml:space="preserve"> </w:t>
-      </w:r>
-      <w:hyperlink r:id="rId128">
-        <w:r>
-          <w:rPr>
-            <w:rStyle w:val="Hyperlink"/>
-          </w:rPr>
-          <w:t xml:space="preserve">Practical</w:t>
-        </w:r>
-        <w:r>
-          <w:rPr>
-            <w:rStyle w:val="Hyperlink"/>
-          </w:rPr>
-          <w:t xml:space="preserve"> </w:t>
-        </w:r>
-        <w:r>
-          <w:rPr>
-            <w:rStyle w:val="Hyperlink"/>
-          </w:rPr>
-          <w:t xml:space="preserve">Bayesian</w:t>
-        </w:r>
-        <w:r>
-          <w:rPr>
-            <w:rStyle w:val="Hyperlink"/>
-          </w:rPr>
-          <w:t xml:space="preserve"> </w:t>
-        </w:r>
-        <w:r>
-          <w:rPr>
-            <w:rStyle w:val="Hyperlink"/>
-          </w:rPr>
-          <w:t xml:space="preserve">model evaluation using leave-one-out cross-validation and</w:t>
-        </w:r>
-        <w:r>
-          <w:rPr>
-            <w:rStyle w:val="Hyperlink"/>
-          </w:rPr>
-          <w:t xml:space="preserve"> </w:t>
-        </w:r>
-        <w:r>
-          <w:rPr>
-            <w:rStyle w:val="Hyperlink"/>
-          </w:rPr>
-          <w:t xml:space="preserve">WAIC</w:t>
-        </w:r>
-      </w:hyperlink>
-      <w:r>
-        <w:t xml:space="preserve">.</w:t>
-      </w:r>
-      <w:r>
-        <w:t xml:space="preserve"> </w:t>
-      </w:r>
-      <w:r>
-        <w:rPr>
-          <w:iCs/>
-          <w:i/>
-        </w:rPr>
-        <w:t xml:space="preserve">Stat Comput</w:t>
-      </w:r>
-      <w:r>
-        <w:t xml:space="preserve">, 27, 1413–1432.</w:t>
-      </w:r>
-    </w:p>
-    <w:bookmarkEnd w:id="129"/>
-    <w:bookmarkStart w:id="131" w:name="ref-Weimerskirch2007"/>
-    <w:p>
-      <w:pPr>
-        <w:pStyle w:val="Bibliography"/>
-      </w:pPr>
-      <w:r>
-        <w:t xml:space="preserve">Weimerskirch, H. (2007).</w:t>
-      </w:r>
-      <w:r>
-        <w:t xml:space="preserve"> </w:t>
-      </w:r>
-      <w:hyperlink r:id="rId130">
-        <w:r>
-          <w:rPr>
-            <w:rStyle w:val="Hyperlink"/>
-          </w:rPr>
-          <w:t xml:space="preserve">Are seabirds foraging for unpredictable resources?</w:t>
-        </w:r>
-      </w:hyperlink>
-      <w:r>
-        <w:t xml:space="preserve"> </w:t>
-      </w:r>
-      <w:r>
-        <w:rPr>
-          <w:iCs/>
-          <w:i/>
-        </w:rPr>
-        <w:t xml:space="preserve">Deep Sea Research Part II: Topical Studies in Oceanography</w:t>
-      </w:r>
-      <w:r>
-        <w:t xml:space="preserve">, Bio-logging</w:t>
-      </w:r>
-      <w:r>
-        <w:t xml:space="preserve"> </w:t>
-      </w:r>
-      <w:r>
-        <w:t xml:space="preserve">Science</w:t>
-      </w:r>
-      <w:r>
-        <w:t xml:space="preserve">:</w:t>
-      </w:r>
-      <w:r>
-        <w:t xml:space="preserve"> </w:t>
-      </w:r>
-      <w:r>
-        <w:t xml:space="preserve">Logging</w:t>
-      </w:r>
-      <w:r>
-        <w:t xml:space="preserve"> </w:t>
-      </w:r>
-      <w:r>
-        <w:t xml:space="preserve">and</w:t>
-      </w:r>
-      <w:r>
-        <w:t xml:space="preserve"> </w:t>
-      </w:r>
-      <w:r>
-        <w:t xml:space="preserve">Relaying Physical</w:t>
-      </w:r>
-      <w:r>
-        <w:t xml:space="preserve"> </w:t>
-      </w:r>
-      <w:r>
-        <w:t xml:space="preserve">and</w:t>
-      </w:r>
-      <w:r>
-        <w:t xml:space="preserve"> </w:t>
-      </w:r>
-      <w:r>
-        <w:t xml:space="preserve">Biological Data Using Animal-Attached Tags</w:t>
-      </w:r>
-      <w:r>
-        <w:t xml:space="preserve">, 54, 211–223.</w:t>
-      </w:r>
-    </w:p>
-    <w:bookmarkEnd w:id="131"/>
-    <w:bookmarkStart w:id="133" w:name="ref-westneatBiologyHiddenResidual2014"/>
-    <w:p>
-      <w:pPr>
-        <w:pStyle w:val="Bibliography"/>
-      </w:pPr>
-      <w:r>
-        <w:t xml:space="preserve">Westneat, D.F., Wright, J. &amp; Dingemanse, N.J. (2014).</w:t>
-      </w:r>
-      <w:r>
-        <w:t xml:space="preserve"> </w:t>
-      </w:r>
-      <w:hyperlink r:id="rId132">
-        <w:r>
-          <w:rPr>
-            <w:rStyle w:val="Hyperlink"/>
-          </w:rPr>
-          <w:t xml:space="preserve">The biology hidden inside residual within-individual phenotypic variation</w:t>
-        </w:r>
-      </w:hyperlink>
-      <w:r>
-        <w:t xml:space="preserve">.</w:t>
-      </w:r>
-      <w:r>
-        <w:t xml:space="preserve"> </w:t>
-      </w:r>
-      <w:r>
-        <w:rPr>
-          <w:iCs/>
-          <w:i/>
-        </w:rPr>
-        <w:t xml:space="preserve">Biol. Rev.</w:t>
-      </w:r>
-      <w:r>
-        <w:t xml:space="preserve">, 90, 729–743.</w:t>
-      </w:r>
-    </w:p>
-    <w:bookmarkEnd w:id="133"/>
-    <w:bookmarkStart w:id="135" w:name="ref-Wilson-Rankin2015"/>
-    <w:p>
-      <w:pPr>
-        <w:pStyle w:val="Bibliography"/>
-      </w:pPr>
-      <w:r>
-        <w:t xml:space="preserve">Wilson-Rankin, E.E. (2015).</w:t>
-      </w:r>
-      <w:r>
-        <w:t xml:space="preserve"> </w:t>
-      </w:r>
-      <w:hyperlink r:id="rId134">
-        <w:r>
-          <w:rPr>
-            <w:rStyle w:val="Hyperlink"/>
-          </w:rPr>
-          <w:t xml:space="preserve">Level of experience modulates individual foraging strategies of an invasive predatory wasp</w:t>
-        </w:r>
-      </w:hyperlink>
-      <w:r>
-        <w:t xml:space="preserve">.</w:t>
-      </w:r>
-      <w:r>
-        <w:t xml:space="preserve"> </w:t>
-      </w:r>
-      <w:r>
-        <w:rPr>
-          <w:iCs/>
-          <w:i/>
-        </w:rPr>
-        <w:t xml:space="preserve">Behav Ecol Sociobiol</w:t>
-      </w:r>
-      <w:r>
-        <w:t xml:space="preserve">, 69, 491–499.</w:t>
-      </w:r>
-    </w:p>
-    <w:bookmarkEnd w:id="135"/>
-    <w:bookmarkStart w:id="137" w:name="ref-Woo.etal2008"/>
-    <w:p>
-      <w:pPr>
-        <w:pStyle w:val="Bibliography"/>
-      </w:pPr>
-      <w:r>
-        <w:t xml:space="preserve">Woo, K.J., Elliott, K.H., Davidson, M., Gaston, A.J. &amp; Davoren, G.K. (2008).</w:t>
-      </w:r>
-      <w:r>
-        <w:t xml:space="preserve"> </w:t>
-      </w:r>
-      <w:hyperlink r:id="rId136">
-        <w:r>
-          <w:rPr>
-            <w:rStyle w:val="Hyperlink"/>
-          </w:rPr>
-          <w:t xml:space="preserve">Individual specialization in diet by a generalist marine predator reflects specialization in foraging behaviour</w:t>
-        </w:r>
-      </w:hyperlink>
-      <w:r>
-        <w:t xml:space="preserve">.</w:t>
-      </w:r>
-      <w:r>
-        <w:t xml:space="preserve"> </w:t>
-      </w:r>
-      <w:r>
-        <w:rPr>
-          <w:iCs/>
-          <w:i/>
-        </w:rPr>
-        <w:t xml:space="preserve">J. Anim. Ecol.</w:t>
-      </w:r>
-      <w:r>
         <w:t xml:space="preserve">, 77, 1082–1091.</w:t>
       </w:r>
     </w:p>
-    <w:bookmarkEnd w:id="137"/>
-    <w:bookmarkEnd w:id="138"/>
-    <w:bookmarkEnd w:id="139"/>
+    <w:bookmarkEnd w:id="142"/>
+    <w:bookmarkEnd w:id="143"/>
+    <w:bookmarkEnd w:id="144"/>
     <w:sectPr>
       <w:footerReference r:id="rId9" w:type="default"/>
       <w:pgSz w:h="15840" w:w="12240"/>

</xml_diff>

<commit_message>
updated fig 2 and 3 + MS
</commit_message>
<xml_diff>
--- a/manuscript/Chapter2-manuscript.docx
+++ b/manuscript/Chapter2-manuscript.docx
@@ -951,7 +951,7 @@
       </w:r>
     </w:p>
     <w:bookmarkEnd w:id="21"/>
-    <w:bookmarkStart w:id="30" w:name="materials-and-methods"/>
+    <w:bookmarkStart w:id="31" w:name="materials-and-methods"/>
     <w:p>
       <w:pPr>
         <w:pStyle w:val="Heading1"/>
@@ -1162,7 +1162,7 @@
       </w:r>
     </w:p>
     <w:bookmarkEnd w:id="24"/>
-    <w:bookmarkStart w:id="29" w:name="statistical-analyses"/>
+    <w:bookmarkStart w:id="30" w:name="statistical-analyses"/>
     <w:p>
       <w:pPr>
         <w:pStyle w:val="Heading2"/>
@@ -1257,7 +1257,7 @@
       </w:r>
     </w:p>
     <w:bookmarkEnd w:id="26"/>
-    <w:bookmarkStart w:id="27" w:name="effect-of-experience-on-hunting-success"/>
+    <w:bookmarkStart w:id="28" w:name="effect-of-experience-on-hunting-success"/>
     <w:p>
       <w:pPr>
         <w:pStyle w:val="Heading3"/>
@@ -1304,24 +1304,45 @@
         <w:pStyle w:val="BodyText"/>
       </w:pPr>
       <w:r>
-        <w:t xml:space="preserve">Because a maximum of four prey can be captured in the game, we used the beta-binomial family distribution to estimate the probability of capturing all prey while controlling for overdispersion. The model parameters were estimated with a logit link function, while the dispersion parameter (</w:t>
-      </w:r>
-      <m:oMath>
-        <m:r>
-          <m:t>ϕ</m:t>
-        </m:r>
-      </m:oMath>
-      <w:r>
-        <w:t xml:space="preserve">) was estimated with an identity link for all models. The probability of capturing the four prey</w:t>
-      </w:r>
-      <w:r>
-        <w:t xml:space="preserve"> </w:t>
+        <w:t xml:space="preserve">Because a maximum of four prey can be captured in the game, and to control for overdispersion, we computed the three models using a modified version of the beta-binomial distribution implemented in</w:t>
+      </w:r>
+      <w:r>
+        <w:t xml:space="preserve"> </w:t>
+      </w:r>
+      <w:r>
+        <w:t xml:space="preserve">“</w:t>
+      </w:r>
+      <w:r>
+        <w:t xml:space="preserve">brms</w:t>
+      </w:r>
+      <w:r>
+        <w:t xml:space="preserve">”</w:t>
+      </w:r>
+      <w:r>
+        <w:t xml:space="preserve"> </w:t>
+      </w:r>
+      <w:r>
+        <w:t xml:space="preserve">(for an overview, see</w:t>
+      </w:r>
+      <w:r>
+        <w:t xml:space="preserve"> </w:t>
+      </w:r>
+      <w:hyperlink r:id="rId27">
+        <w:r>
+          <w:rPr>
+            <w:rStyle w:val="Hyperlink"/>
+          </w:rPr>
+          <w:t xml:space="preserve">https://paul-buerkner.github.io/brms/articles/brms_customfamilies.html</w:t>
+        </w:r>
+      </w:hyperlink>
+      <w:r>
+        <w:t xml:space="preserve">). Thus, hunting success was estimated as the probability of capturing the four prey (</w:t>
       </w:r>
       <m:oMath>
         <m:sSub>
           <m:e>
             <m:r>
-              <m:t>P</m:t>
+              <m:t>p</m:t>
             </m:r>
           </m:e>
           <m:sub>
@@ -1332,16 +1353,13 @@
         </m:sSub>
       </m:oMath>
       <w:r>
-        <w:t xml:space="preserve"> </w:t>
-      </w:r>
-      <w:r>
-        <w:t xml:space="preserve">is drawn from a Beta distribution (</w:t>
+        <w:t xml:space="preserve">), drawn from a Beta distribution (</w:t>
       </w:r>
       <m:oMath>
         <m:sSub>
           <m:e>
             <m:r>
-              <m:t>P</m:t>
+              <m:t>p</m:t>
             </m:r>
           </m:e>
           <m:sub>
@@ -1379,7 +1397,7 @@
             <m:sSub>
               <m:e>
                 <m:r>
-                  <m:t>a</m:t>
+                  <m:t>μ</m:t>
                 </m:r>
               </m:e>
               <m:sub>
@@ -1394,29 +1412,159 @@
               </m:rPr>
               <m:t>,</m:t>
             </m:r>
-            <m:sSub>
+            <m:r>
+              <m:t>ϕ</m:t>
+            </m:r>
+          </m:e>
+        </m:d>
+        <m:r>
+          <m:rPr>
+            <m:sty m:val="p"/>
+          </m:rPr>
+          <m:t>=</m:t>
+        </m:r>
+        <m:r>
+          <m:t>B</m:t>
+        </m:r>
+        <m:r>
+          <m:t>e</m:t>
+        </m:r>
+        <m:r>
+          <m:t>t</m:t>
+        </m:r>
+        <m:r>
+          <m:t>a</m:t>
+        </m:r>
+        <m:d>
+          <m:dPr>
+            <m:begChr m:val="("/>
+            <m:endChr m:val=")"/>
+            <m:sepChr m:val=""/>
+            <m:grow/>
+          </m:dPr>
+          <m:e>
+            <m:r>
+              <m:t>α</m:t>
+            </m:r>
+            <m:r>
+              <m:rPr>
+                <m:sty m:val="p"/>
+              </m:rPr>
+              <m:t>=</m:t>
+            </m:r>
+            <m:r>
+              <m:t>μ</m:t>
+            </m:r>
+            <m:r>
+              <m:t>ϕ</m:t>
+            </m:r>
+            <m:r>
+              <m:rPr>
+                <m:sty m:val="p"/>
+              </m:rPr>
+              <m:t>,</m:t>
+            </m:r>
+            <m:r>
+              <m:t>β</m:t>
+            </m:r>
+            <m:r>
+              <m:rPr>
+                <m:sty m:val="p"/>
+              </m:rPr>
+              <m:t>=</m:t>
+            </m:r>
+            <m:d>
+              <m:dPr>
+                <m:begChr m:val="("/>
+                <m:endChr m:val=")"/>
+                <m:sepChr m:val=""/>
+                <m:grow/>
+              </m:dPr>
               <m:e>
                 <m:r>
-                  <m:t>b</m:t>
+                  <m:t>1</m:t>
+                </m:r>
+                <m:r>
+                  <m:rPr>
+                    <m:sty m:val="p"/>
+                  </m:rPr>
+                  <m:t>−</m:t>
+                </m:r>
+                <m:r>
+                  <m:t>μ</m:t>
                 </m:r>
               </m:e>
-              <m:sub>
-                <m:r>
-                  <m:t>i</m:t>
-                </m:r>
-              </m:sub>
-            </m:sSub>
+            </m:d>
+            <m:r>
+              <m:t>ϕ</m:t>
+            </m:r>
           </m:e>
         </m:d>
       </m:oMath>
       <w:r>
-        <w:t xml:space="preserve">) with shape (</w:t>
+        <w:t xml:space="preserve">) with mean (</w:t>
+      </w:r>
+      <m:oMath>
+        <m:r>
+          <m:t>μ</m:t>
+        </m:r>
+        <m:r>
+          <m:rPr>
+            <m:sty m:val="p"/>
+          </m:rPr>
+          <m:t>∈</m:t>
+        </m:r>
+        <m:d>
+          <m:dPr>
+            <m:begChr m:val="["/>
+            <m:endChr m:val="]"/>
+            <m:sepChr m:val=""/>
+            <m:grow/>
+          </m:dPr>
+          <m:e>
+            <m:r>
+              <m:t>0</m:t>
+            </m:r>
+            <m:r>
+              <m:rPr>
+                <m:sty m:val="p"/>
+              </m:rPr>
+              <m:t>,</m:t>
+            </m:r>
+            <m:r>
+              <m:t>1</m:t>
+            </m:r>
+          </m:e>
+        </m:d>
+      </m:oMath>
+      <w:r>
+        <w:t xml:space="preserve">) and shape (</w:t>
+      </w:r>
+      <m:oMath>
+        <m:r>
+          <m:t>ϕ</m:t>
+        </m:r>
+        <m:r>
+          <m:rPr>
+            <m:sty m:val="p"/>
+          </m:rPr>
+          <m:t>&gt;</m:t>
+        </m:r>
+        <m:r>
+          <m:t>0</m:t>
+        </m:r>
+      </m:oMath>
+      <w:r>
+        <w:t xml:space="preserve">) parameters. We employed a logit link function to estimate</w:t>
+      </w:r>
+      <w:r>
+        <w:t xml:space="preserve"> </w:t>
       </w:r>
       <m:oMath>
         <m:sSub>
           <m:e>
             <m:r>
-              <m:t>a</m:t>
+              <m:t>μ</m:t>
             </m:r>
           </m:e>
           <m:sub>
@@ -1425,45 +1573,21 @@
             </m:r>
           </m:sub>
         </m:sSub>
-        <m:r>
-          <m:rPr>
-            <m:sty m:val="p"/>
-          </m:rPr>
-          <m:t>=</m:t>
-        </m:r>
-        <m:f>
-          <m:fPr>
-            <m:type m:val="bar"/>
-          </m:fPr>
-          <m:num>
-            <m:sSub>
-              <m:e>
-                <m:r>
-                  <m:t>P</m:t>
-                </m:r>
-              </m:e>
-              <m:sub>
-                <m:r>
-                  <m:t>i</m:t>
-                </m:r>
-              </m:sub>
-            </m:sSub>
-          </m:num>
-          <m:den>
-            <m:r>
-              <m:t>ϕ</m:t>
-            </m:r>
-          </m:den>
-        </m:f>
       </m:oMath>
       <w:r>
-        <w:t xml:space="preserve">) and scale (</w:t>
+        <w:t xml:space="preserve"> </w:t>
+      </w:r>
+      <w:r>
+        <w:t xml:space="preserve">where</w:t>
+      </w:r>
+      <w:r>
+        <w:t xml:space="preserve"> </w:t>
       </w:r>
       <m:oMath>
         <m:sSub>
           <m:e>
             <m:r>
-              <m:t>b</m:t>
+              <m:t>μ</m:t>
             </m:r>
           </m:e>
           <m:sub>
@@ -1484,36 +1608,125 @@
           </m:fPr>
           <m:num>
             <m:r>
-              <m:t>1</m:t>
+              <m:t>e</m:t>
             </m:r>
+            <m:r>
+              <m:t>x</m:t>
+            </m:r>
+            <m:r>
+              <m:t>p</m:t>
+            </m:r>
+            <m:d>
+              <m:dPr>
+                <m:begChr m:val="("/>
+                <m:endChr m:val=")"/>
+                <m:sepChr m:val=""/>
+                <m:grow/>
+              </m:dPr>
+              <m:e>
+                <m:sSub>
+                  <m:e>
+                    <m:r>
+                      <m:t>η</m:t>
+                    </m:r>
+                  </m:e>
+                  <m:sub>
+                    <m:r>
+                      <m:t>i</m:t>
+                    </m:r>
+                  </m:sub>
+                </m:sSub>
+              </m:e>
+            </m:d>
+          </m:num>
+          <m:den>
+            <m:r>
+              <m:t>e</m:t>
+            </m:r>
+            <m:r>
+              <m:t>x</m:t>
+            </m:r>
+            <m:r>
+              <m:t>p</m:t>
+            </m:r>
+            <m:d>
+              <m:dPr>
+                <m:begChr m:val="("/>
+                <m:endChr m:val=")"/>
+                <m:sepChr m:val=""/>
+                <m:grow/>
+              </m:dPr>
+              <m:e>
+                <m:sSub>
+                  <m:e>
+                    <m:r>
+                      <m:t>η</m:t>
+                    </m:r>
+                  </m:e>
+                  <m:sub>
+                    <m:r>
+                      <m:t>i</m:t>
+                    </m:r>
+                  </m:sub>
+                </m:sSub>
+              </m:e>
+            </m:d>
             <m:r>
               <m:rPr>
                 <m:sty m:val="p"/>
               </m:rPr>
-              <m:t>−</m:t>
+              <m:t>+</m:t>
             </m:r>
-            <m:sSub>
-              <m:e>
-                <m:r>
-                  <m:t>P</m:t>
-                </m:r>
-              </m:e>
-              <m:sub>
-                <m:r>
-                  <m:t>i</m:t>
-                </m:r>
-              </m:sub>
-            </m:sSub>
-          </m:num>
-          <m:den>
             <m:r>
-              <m:t>ϕ</m:t>
+              <m:t>1</m:t>
             </m:r>
           </m:den>
         </m:f>
       </m:oMath>
       <w:r>
-        <w:t xml:space="preserve">) parameters. We employed the default number of basis functions (K) in</w:t>
+        <w:t xml:space="preserve"> </w:t>
+      </w:r>
+      <w:r>
+        <w:t xml:space="preserve">and</w:t>
+      </w:r>
+      <w:r>
+        <w:t xml:space="preserve"> </w:t>
+      </w:r>
+      <m:oMath>
+        <m:sSub>
+          <m:e>
+            <m:r>
+              <m:t>η</m:t>
+            </m:r>
+          </m:e>
+          <m:sub>
+            <m:r>
+              <m:t>i</m:t>
+            </m:r>
+          </m:sub>
+        </m:sSub>
+      </m:oMath>
+      <w:r>
+        <w:t xml:space="preserve"> </w:t>
+      </w:r>
+      <w:r>
+        <w:t xml:space="preserve">is the linear predictor, while the shape parameter (</w:t>
+      </w:r>
+      <m:oMath>
+        <m:r>
+          <m:t>ϕ</m:t>
+        </m:r>
+      </m:oMath>
+      <w:r>
+        <w:t xml:space="preserve">) was estimated with an identity link for all models.</w:t>
+      </w:r>
+    </w:p>
+    <w:p>
+      <w:pPr>
+        <w:pStyle w:val="BodyText"/>
+      </w:pPr>
+      <w:r>
+        <w:t xml:space="preserve">We employed the default number of basis functions (K) in</w:t>
       </w:r>
       <w:r>
         <w:t xml:space="preserve"> </w:t>
@@ -1660,8 +1873,8 @@
         <w:t xml:space="preserve">.</w:t>
       </w:r>
     </w:p>
-    <w:bookmarkEnd w:id="27"/>
-    <w:bookmarkStart w:id="28" w:name="X1ae58400c4e95e3f8bbb2be7b5e0cb659a763d8"/>
+    <w:bookmarkEnd w:id="28"/>
+    <w:bookmarkStart w:id="29" w:name="X1ae58400c4e95e3f8bbb2be7b5e0cb659a763d8"/>
     <w:p>
       <w:pPr>
         <w:pStyle w:val="Heading3"/>
@@ -1675,7 +1888,7 @@
         <w:pStyle w:val="FirstParagraph"/>
       </w:pPr>
       <w:r>
-        <w:t xml:space="preserve">We proceeded to test whether foraging behavior changes with experience, and compare the success of generalists vs specialists, using a multivariate double hierarchical linear model (MDHLM)</w:t>
+        <w:t xml:space="preserve">We proceeded to test whether foraging behavior changes with experience, and compare the success of generalists vs specialists, using a multivariate double hierarchical generalized linear model (MDHGLM)</w:t>
       </w:r>
       <w:r>
         <w:t xml:space="preserve"> </w:t>
@@ -1770,10 +1983,10 @@
         <w:br w:type="page"/>
       </w:r>
     </w:p>
-    <w:bookmarkEnd w:id="28"/>
     <w:bookmarkEnd w:id="29"/>
     <w:bookmarkEnd w:id="30"/>
-    <w:bookmarkStart w:id="41" w:name="results"/>
+    <w:bookmarkEnd w:id="31"/>
+    <w:bookmarkStart w:id="45" w:name="results"/>
     <w:p>
       <w:pPr>
         <w:pStyle w:val="Heading1"/>
@@ -1782,7 +1995,7 @@
         <w:t xml:space="preserve">RESULTS</w:t>
       </w:r>
     </w:p>
-    <w:bookmarkStart w:id="40" w:name="X49e34d012182956988a00f0ff153f675c48b853"/>
+    <w:bookmarkStart w:id="44" w:name="X49e34d012182956988a00f0ff153f675c48b853"/>
     <w:p>
       <w:pPr>
         <w:pStyle w:val="Heading2"/>
@@ -1823,7 +2036,7 @@
         </w:rPr>
         <w:t xml:space="preserve">Table </w:t>
       </w:r>
-      <w:bookmarkStart w:id="412ba6d8-86d0-4f41-b5b9-428733bc9b62" w:name="unnamed-chunk-3"/>
+      <w:bookmarkStart w:id="fd696268-cb91-4084-9cba-21a90fcabf19" w:name="unnamed-chunk-3"/>
       <w:r xmlns:w="http://schemas.openxmlformats.org/wordprocessingml/2006/main" xmlns:wp="http://schemas.openxmlformats.org/drawingml/2006/wordprocessingDrawing" xmlns:r="http://schemas.openxmlformats.org/officeDocument/2006/relationships" xmlns:w14="http://schemas.microsoft.com/office/word/2010/wordml">
         <w:rPr>
           <w:rFonts/>
@@ -1845,12 +2058,12 @@
         </w:rPr>
         <w:fldChar w:fldCharType="end" w:dirty="true"/>
       </w:r>
-      <w:bookmarkEnd w:id="412ba6d8-86d0-4f41-b5b9-428733bc9b62"/>
+      <w:bookmarkEnd w:id="fd696268-cb91-4084-9cba-21a90fcabf19"/>
       <w:r>
         <w:t xml:space="preserve">: </w:t>
       </w:r>
       <w:r>
-        <w:t xml:space="preserve">Posterior mean values, standard errors, and 95% credible intervals for the GAMM with a common global smoother</w:t>
+        <w:t xml:space="preserve">Posterior mean values, standard errors, and 95% credible intervals for the GAMM with a common global smoother. The values are presented on the logit scale</w:t>
       </w:r>
     </w:p>
     <w:tbl xmlns:w="http://schemas.openxmlformats.org/wordprocessingml/2006/main" xmlns:r="http://schemas.openxmlformats.org/officeDocument/2006/relationships" xmlns:w14="http://schemas.microsoft.com/office/word/2010/wordml" xmlns:wp="http://schemas.openxmlformats.org/drawingml/2006/wordprocessingDrawing" xmlns:a="http://schemas.openxmlformats.org/drawingml/2006/main" xmlns:pic="http://schemas.openxmlformats.org/drawingml/2006/picture">
@@ -3462,7 +3675,7 @@
         <w:pStyle w:val="BodyText"/>
       </w:pPr>
       <w:r>
-        <w:t xml:space="preserve">blablabla figure 2</w:t>
+        <w:t xml:space="preserve">blablabla figure 1</w:t>
       </w:r>
     </w:p>
     <w:p>
@@ -3474,18 +3687,18 @@
           <wp:inline>
             <wp:extent cx="5969000" cy="2728685"/>
             <wp:effectExtent b="0" l="0" r="0" t="0"/>
-            <wp:docPr descr="Figure 2. Coefficient of variation for the predator’s speed and for the speed of the prey encountered at each level of experience. (A) Coefficient of variation for the among individual differences in average behavior. (B) Coefficient fo variation for the among individual differences in within individual variance (i.e. specialization)." title="" id="32" name="Picture"/>
+            <wp:docPr descr="Figure 1. Coefficient of variation for the predator’s speed and for the speed of the prey encountered at each level of experience. (A) Coefficient of variation for the among individual differences in average behavior. (B) Coefficient fo variation for the among individual differences in intra individual variance (i.e. specialization)." title="" id="33" name="Picture"/>
             <a:graphic>
               <a:graphicData uri="http://schemas.openxmlformats.org/drawingml/2006/picture">
                 <pic:pic>
                   <pic:nvPicPr>
-                    <pic:cNvPr descr="C:/Users/maxim/OneDrive/Documents/GitHub/Chapter2/outputs/05_outputs_figures/05_figure2.png" id="33" name="Picture"/>
+                    <pic:cNvPr descr="C:/Users/maxim/OneDrive/Documents/GitHub/Chapter2/outputs/05_outputs_figures/05_figure1.png" id="34" name="Picture"/>
                     <pic:cNvPicPr>
                       <a:picLocks noChangeArrowheads="1" noChangeAspect="1"/>
                     </pic:cNvPicPr>
                   </pic:nvPicPr>
                   <pic:blipFill>
-                    <a:blip r:embed="rId31"/>
+                    <a:blip r:embed="rId32"/>
                     <a:stretch>
                       <a:fillRect/>
                     </a:stretch>
@@ -3521,13 +3734,13 @@
           <w:bCs/>
           <w:b/>
         </w:rPr>
-        <w:t xml:space="preserve">Figure 2.</w:t>
-      </w:r>
-      <w:r>
-        <w:t xml:space="preserve"> </w:t>
-      </w:r>
-      <w:r>
-        <w:t xml:space="preserve">Coefficient of variation for the predator’s speed and for the speed of the prey encountered at each level of experience. (A) Coefficient of variation for the among individual differences in average behavior. (B) Coefficient fo variation for the among individual differences in within individual variance (i.e. specialization).</w:t>
+        <w:t xml:space="preserve">Figure 1.</w:t>
+      </w:r>
+      <w:r>
+        <w:t xml:space="preserve"> </w:t>
+      </w:r>
+      <w:r>
+        <w:t xml:space="preserve">Coefficient of variation for the predator’s speed and for the speed of the prey encountered at each level of experience. (A) Coefficient of variation for the among individual differences in average behavior. (B) Coefficient fo variation for the among individual differences in intra individual variance (i.e. specialization).</w:t>
       </w:r>
     </w:p>
     <w:p>
@@ -3535,7 +3748,7 @@
         <w:pStyle w:val="BodyText"/>
       </w:pPr>
       <w:r>
-        <w:t xml:space="preserve">blablabla figure 3</w:t>
+        <w:t xml:space="preserve">blablabla figure 2</w:t>
       </w:r>
     </w:p>
     <w:p>
@@ -3547,18 +3760,18 @@
           <wp:inline>
             <wp:extent cx="5969000" cy="3069771"/>
             <wp:effectExtent b="0" l="0" r="0" t="0"/>
-            <wp:docPr descr="Figure 3. Title (A) Novice. (B) Advanced." title="" id="35" name="Picture"/>
+            <wp:docPr descr="Figure 2. Distribution of the intra individual behavioral variation (i.e. specialization) of predators when they were (A) novices and (B) advanced. The red band displays the 95% CI of the intercept for the intra individual variance in predator speed." title="" id="36" name="Picture"/>
             <a:graphic>
               <a:graphicData uri="http://schemas.openxmlformats.org/drawingml/2006/picture">
                 <pic:pic>
                   <pic:nvPicPr>
-                    <pic:cNvPr descr="C:/Users/maxim/OneDrive/Documents/GitHub/Chapter2/outputs/05_outputs_figures/05_figure3.png" id="36" name="Picture"/>
+                    <pic:cNvPr descr="C:/Users/maxim/OneDrive/Documents/GitHub/Chapter2/outputs/05_outputs_figures/05_figure2.png" id="37" name="Picture"/>
                     <pic:cNvPicPr>
                       <a:picLocks noChangeArrowheads="1" noChangeAspect="1"/>
                     </pic:cNvPicPr>
                   </pic:nvPicPr>
                   <pic:blipFill>
-                    <a:blip r:embed="rId34"/>
+                    <a:blip r:embed="rId35"/>
                     <a:stretch>
                       <a:fillRect/>
                     </a:stretch>
@@ -3594,13 +3807,13 @@
           <w:bCs/>
           <w:b/>
         </w:rPr>
-        <w:t xml:space="preserve">Figure 3.</w:t>
-      </w:r>
-      <w:r>
-        <w:t xml:space="preserve"> </w:t>
-      </w:r>
-      <w:r>
-        <w:t xml:space="preserve">Title (A) Novice. (B) Advanced.</w:t>
+        <w:t xml:space="preserve">Figure 2.</w:t>
+      </w:r>
+      <w:r>
+        <w:t xml:space="preserve"> </w:t>
+      </w:r>
+      <w:r>
+        <w:t xml:space="preserve">Distribution of the intra individual behavioral variation (i.e. specialization) of predators when they were (A) novices and (B) advanced. The red band displays the 95% CI of the intercept for the intra individual variance in predator speed.</w:t>
       </w:r>
     </w:p>
     <w:p>
@@ -3608,7 +3821,7 @@
         <w:pStyle w:val="BodyText"/>
       </w:pPr>
       <w:r>
-        <w:t xml:space="preserve">blablabla figure 4</w:t>
+        <w:t xml:space="preserve">add figure of cov matrix</w:t>
       </w:r>
     </w:p>
     <w:p>
@@ -3618,20 +3831,93 @@
       <w:r>
         <w:drawing>
           <wp:inline>
-            <wp:extent cx="5969000" cy="5969000"/>
+            <wp:extent cx="5627548" cy="5155006"/>
             <wp:effectExtent b="0" l="0" r="0" t="0"/>
-            <wp:docPr descr="Figure 4. Title (A) and (B) Novice. (C) and (D) Advanced." title="" id="38" name="Picture"/>
+            <wp:docPr descr="Figure 3. Full correlation matrix of the MDHGLM relating the mean and IIV speed of the predators, the mean and IIV in speed of the prey they encountered, and mean hunting success. Starting from the upper part of the plot are displayed the five parameters for novice predators (gray), the five for intermediate predators (yellow), and the five for advanced predators (blue). Larger dark blue circles indicate stronger positive correlations, while larger dark red circles indicate stronger negative correlations. The black squares indicate correlations between different experience levels." title="" id="39" name="Picture"/>
             <a:graphic>
               <a:graphicData uri="http://schemas.openxmlformats.org/drawingml/2006/picture">
                 <pic:pic>
                   <pic:nvPicPr>
-                    <pic:cNvPr descr="C:/Users/maxim/OneDrive/Documents/GitHub/Chapter2/outputs/05_outputs_figures/05_figure4.png" id="39" name="Picture"/>
+                    <pic:cNvPr descr="C:/Users/maxim/OneDrive/Documents/GitHub/Chapter2/outputs/05_outputs_figures/05_figure3.png" id="40" name="Picture"/>
                     <pic:cNvPicPr>
                       <a:picLocks noChangeArrowheads="1" noChangeAspect="1"/>
                     </pic:cNvPicPr>
                   </pic:nvPicPr>
                   <pic:blipFill>
-                    <a:blip r:embed="rId37"/>
+                    <a:blip r:embed="rId38"/>
+                    <a:stretch>
+                      <a:fillRect/>
+                    </a:stretch>
+                  </pic:blipFill>
+                  <pic:spPr bwMode="auto">
+                    <a:xfrm>
+                      <a:off x="0" y="0"/>
+                      <a:ext cx="5627548" cy="5155006"/>
+                    </a:xfrm>
+                    <a:prstGeom prst="rect">
+                      <a:avLst/>
+                    </a:prstGeom>
+                    <a:noFill/>
+                    <a:ln w="9525">
+                      <a:noFill/>
+                      <a:headEnd/>
+                      <a:tailEnd/>
+                    </a:ln>
+                  </pic:spPr>
+                </pic:pic>
+              </a:graphicData>
+            </a:graphic>
+          </wp:inline>
+        </w:drawing>
+      </w:r>
+    </w:p>
+    <w:p>
+      <w:pPr>
+        <w:pStyle w:val="ImageCaption"/>
+      </w:pPr>
+      <w:r>
+        <w:rPr>
+          <w:bCs/>
+          <w:b/>
+        </w:rPr>
+        <w:t xml:space="preserve">Figure 3.</w:t>
+      </w:r>
+      <w:r>
+        <w:t xml:space="preserve"> </w:t>
+      </w:r>
+      <w:r>
+        <w:t xml:space="preserve">Full correlation matrix of the MDHGLM relating the mean and IIV speed of the predators, the mean and IIV in speed of the prey they encountered, and mean hunting success. Starting from the upper part of the plot are displayed the five parameters for novice predators (gray), the five for intermediate predators (yellow), and the five for advanced predators (blue). Larger dark blue circles indicate stronger positive correlations, while larger dark red circles indicate stronger negative correlations. The black squares indicate correlations between different experience levels.</w:t>
+      </w:r>
+    </w:p>
+    <w:p>
+      <w:pPr>
+        <w:pStyle w:val="BodyText"/>
+      </w:pPr>
+      <w:r>
+        <w:t xml:space="preserve">blablabla figure 4</w:t>
+      </w:r>
+    </w:p>
+    <w:p>
+      <w:pPr>
+        <w:pStyle w:val="CaptionedFigure"/>
+      </w:pPr>
+      <w:r>
+        <w:drawing>
+          <wp:inline>
+            <wp:extent cx="5969000" cy="5969000"/>
+            <wp:effectExtent b="0" l="0" r="0" t="0"/>
+            <wp:docPr descr="Figure 4. Title (A) and (B) Novices. (C) and (D) Advanced." title="" id="42" name="Picture"/>
+            <a:graphic>
+              <a:graphicData uri="http://schemas.openxmlformats.org/drawingml/2006/picture">
+                <pic:pic>
+                  <pic:nvPicPr>
+                    <pic:cNvPr descr="C:/Users/maxim/OneDrive/Documents/GitHub/Chapter2/outputs/05_outputs_figures/05_figure4.png" id="43" name="Picture"/>
+                    <pic:cNvPicPr>
+                      <a:picLocks noChangeArrowheads="1" noChangeAspect="1"/>
+                    </pic:cNvPicPr>
+                  </pic:nvPicPr>
+                  <pic:blipFill>
+                    <a:blip r:embed="rId41"/>
                     <a:stretch>
                       <a:fillRect/>
                     </a:stretch>
@@ -3673,7 +3959,7 @@
         <w:t xml:space="preserve"> </w:t>
       </w:r>
       <w:r>
-        <w:t xml:space="preserve">Title (A) and (B) Novice. (C) and (D) Advanced.</w:t>
+        <w:t xml:space="preserve">Title (A) and (B) Novices. (C) and (D) Advanced.</w:t>
       </w:r>
     </w:p>
     <w:p>
@@ -3681,9 +3967,9 @@
         <w:br w:type="page"/>
       </w:r>
     </w:p>
-    <w:bookmarkEnd w:id="40"/>
-    <w:bookmarkEnd w:id="41"/>
-    <w:bookmarkStart w:id="144" w:name="litterature-cited"/>
+    <w:bookmarkEnd w:id="44"/>
+    <w:bookmarkEnd w:id="45"/>
+    <w:bookmarkStart w:id="148" w:name="litterature-cited"/>
     <w:p>
       <w:pPr>
         <w:pStyle w:val="Heading1"/>
@@ -3692,8 +3978,8 @@
         <w:t xml:space="preserve">LITTERATURE CITED</w:t>
       </w:r>
     </w:p>
-    <w:bookmarkStart w:id="143" w:name="refs"/>
-    <w:bookmarkStart w:id="43" w:name="ref-Araujo.etal2011"/>
+    <w:bookmarkStart w:id="147" w:name="refs"/>
+    <w:bookmarkStart w:id="47" w:name="ref-Araujo.etal2011"/>
     <w:p>
       <w:pPr>
         <w:pStyle w:val="Bibliography"/>
@@ -3704,7 +3990,7 @@
       <w:r>
         <w:t xml:space="preserve"> </w:t>
       </w:r>
-      <w:hyperlink r:id="rId42">
+      <w:hyperlink r:id="rId46">
         <w:r>
           <w:rPr>
             <w:rStyle w:val="Hyperlink"/>
@@ -3729,8 +4015,8 @@
         <w:t xml:space="preserve">, 14, 948–958.</w:t>
       </w:r>
     </w:p>
-    <w:bookmarkEnd w:id="43"/>
-    <w:bookmarkStart w:id="45" w:name="ref-Beauchamp2020"/>
+    <w:bookmarkEnd w:id="47"/>
+    <w:bookmarkStart w:id="49" w:name="ref-Beauchamp2020"/>
     <w:p>
       <w:pPr>
         <w:pStyle w:val="Bibliography"/>
@@ -3741,7 +4027,7 @@
       <w:r>
         <w:t xml:space="preserve"> </w:t>
       </w:r>
-      <w:hyperlink r:id="rId44">
+      <w:hyperlink r:id="rId48">
         <w:r>
           <w:rPr>
             <w:rStyle w:val="Hyperlink"/>
@@ -3766,8 +4052,8 @@
         <w:t xml:space="preserve">, 74, 49.</w:t>
       </w:r>
     </w:p>
-    <w:bookmarkEnd w:id="45"/>
-    <w:bookmarkStart w:id="47" w:name="ref-Burkner2017"/>
+    <w:bookmarkEnd w:id="49"/>
+    <w:bookmarkStart w:id="51" w:name="ref-Burkner2017"/>
     <w:p>
       <w:pPr>
         <w:pStyle w:val="Bibliography"/>
@@ -3778,7 +4064,7 @@
       <w:r>
         <w:t xml:space="preserve"> </w:t>
       </w:r>
-      <w:hyperlink r:id="rId46">
+      <w:hyperlink r:id="rId50">
         <w:r>
           <w:rPr>
             <w:rStyle w:val="Hyperlink"/>
@@ -3839,8 +4125,8 @@
         <w:t xml:space="preserve">, 80, 1–28.</w:t>
       </w:r>
     </w:p>
-    <w:bookmarkEnd w:id="47"/>
-    <w:bookmarkStart w:id="49" w:name="ref-Cere.etal2021"/>
+    <w:bookmarkEnd w:id="51"/>
+    <w:bookmarkStart w:id="53" w:name="ref-Cere.etal2021"/>
     <w:p>
       <w:pPr>
         <w:pStyle w:val="Bibliography"/>
@@ -3851,7 +4137,7 @@
       <w:r>
         <w:t xml:space="preserve"> </w:t>
       </w:r>
-      <w:hyperlink r:id="rId48">
+      <w:hyperlink r:id="rId52">
         <w:r>
           <w:rPr>
             <w:rStyle w:val="Hyperlink"/>
@@ -3876,8 +4162,8 @@
         <w:t xml:space="preserve">, 181, 105–116.</w:t>
       </w:r>
     </w:p>
-    <w:bookmarkEnd w:id="49"/>
-    <w:bookmarkStart w:id="51" w:name="ref-Chang.etal2017"/>
+    <w:bookmarkEnd w:id="53"/>
+    <w:bookmarkStart w:id="55" w:name="ref-Chang.etal2017"/>
     <w:p>
       <w:pPr>
         <w:pStyle w:val="Bibliography"/>
@@ -3888,7 +4174,7 @@
       <w:r>
         <w:t xml:space="preserve"> </w:t>
       </w:r>
-      <w:hyperlink r:id="rId50">
+      <w:hyperlink r:id="rId54">
         <w:r>
           <w:rPr>
             <w:rStyle w:val="Hyperlink"/>
@@ -3913,8 +4199,8 @@
         <w:t xml:space="preserve">, 7, 40734.</w:t>
       </w:r>
     </w:p>
-    <w:bookmarkEnd w:id="51"/>
-    <w:bookmarkStart w:id="53" w:name="X8f96d1d7960a4ec81bae6d97ed75b01618a8636"/>
+    <w:bookmarkEnd w:id="55"/>
+    <w:bookmarkStart w:id="57" w:name="X8f96d1d7960a4ec81bae6d97ed75b01618a8636"/>
     <w:p>
       <w:pPr>
         <w:pStyle w:val="Bibliography"/>
@@ -3925,7 +4211,7 @@
       <w:r>
         <w:t xml:space="preserve"> </w:t>
       </w:r>
-      <w:hyperlink r:id="rId52">
+      <w:hyperlink r:id="rId56">
         <w:r>
           <w:rPr>
             <w:rStyle w:val="Hyperlink"/>
@@ -3950,8 +4236,8 @@
         <w:t xml:space="preserve">, 6, 27–37.</w:t>
       </w:r>
     </w:p>
-    <w:bookmarkEnd w:id="53"/>
-    <w:bookmarkStart w:id="55" w:name="ref-Courbin.etal2018"/>
+    <w:bookmarkEnd w:id="57"/>
+    <w:bookmarkStart w:id="59" w:name="ref-Courbin.etal2018"/>
     <w:p>
       <w:pPr>
         <w:pStyle w:val="Bibliography"/>
@@ -3975,7 +4261,7 @@
       <w:r>
         <w:t xml:space="preserve"> </w:t>
       </w:r>
-      <w:hyperlink r:id="rId54">
+      <w:hyperlink r:id="rId58">
         <w:r>
           <w:rPr>
             <w:rStyle w:val="Hyperlink"/>
@@ -4000,8 +4286,8 @@
         <w:t xml:space="preserve">, 21, 1043–1054.</w:t>
       </w:r>
     </w:p>
-    <w:bookmarkEnd w:id="55"/>
-    <w:bookmarkStart w:id="57" w:name="ref-Davoren.etal2003"/>
+    <w:bookmarkEnd w:id="59"/>
+    <w:bookmarkStart w:id="61" w:name="ref-Davoren.etal2003"/>
     <w:p>
       <w:pPr>
         <w:pStyle w:val="Bibliography"/>
@@ -4012,7 +4298,7 @@
       <w:r>
         <w:t xml:space="preserve"> </w:t>
       </w:r>
-      <w:hyperlink r:id="rId56">
+      <w:hyperlink r:id="rId60">
         <w:r>
           <w:rPr>
             <w:rStyle w:val="Hyperlink"/>
@@ -4121,8 +4407,8 @@
         <w:t xml:space="preserve">, 73, 463–481.</w:t>
       </w:r>
     </w:p>
-    <w:bookmarkEnd w:id="57"/>
-    <w:bookmarkStart w:id="58" w:name="ref-Dukas1998"/>
+    <w:bookmarkEnd w:id="61"/>
+    <w:bookmarkStart w:id="62" w:name="ref-Dukas1998"/>
     <w:p>
       <w:pPr>
         <w:pStyle w:val="Bibliography"/>
@@ -4162,8 +4448,8 @@
         <w:t xml:space="preserve">, pp. 129–174.</w:t>
       </w:r>
     </w:p>
-    <w:bookmarkEnd w:id="58"/>
-    <w:bookmarkStart w:id="60" w:name="ref-Dukas2019"/>
+    <w:bookmarkEnd w:id="62"/>
+    <w:bookmarkStart w:id="64" w:name="ref-Dukas2019"/>
     <w:p>
       <w:pPr>
         <w:pStyle w:val="Bibliography"/>
@@ -4174,7 +4460,7 @@
       <w:r>
         <w:t xml:space="preserve"> </w:t>
       </w:r>
-      <w:hyperlink r:id="rId59">
+      <w:hyperlink r:id="rId63">
         <w:r>
           <w:rPr>
             <w:rStyle w:val="Hyperlink"/>
@@ -4199,8 +4485,8 @@
         <w:t xml:space="preserve">, 147, 199–210.</w:t>
       </w:r>
     </w:p>
-    <w:bookmarkEnd w:id="60"/>
-    <w:bookmarkStart w:id="62" w:name="ref-Edwards.Jackson1994"/>
+    <w:bookmarkEnd w:id="64"/>
+    <w:bookmarkStart w:id="66" w:name="ref-Edwards.Jackson1994"/>
     <w:p>
       <w:pPr>
         <w:pStyle w:val="Bibliography"/>
@@ -4211,7 +4497,7 @@
       <w:r>
         <w:t xml:space="preserve"> </w:t>
       </w:r>
-      <w:hyperlink r:id="rId61">
+      <w:hyperlink r:id="rId65">
         <w:r>
           <w:rPr>
             <w:rStyle w:val="Hyperlink"/>
@@ -4302,8 +4588,8 @@
         <w:t xml:space="preserve">, 21, 269–277.</w:t>
       </w:r>
     </w:p>
-    <w:bookmarkEnd w:id="62"/>
-    <w:bookmarkStart w:id="64" w:name="ref-Estes.etal2003"/>
+    <w:bookmarkEnd w:id="66"/>
+    <w:bookmarkStart w:id="68" w:name="ref-Estes.etal2003"/>
     <w:p>
       <w:pPr>
         <w:pStyle w:val="Bibliography"/>
@@ -4314,7 +4600,7 @@
       <w:r>
         <w:t xml:space="preserve"> </w:t>
       </w:r>
-      <w:hyperlink r:id="rId63">
+      <w:hyperlink r:id="rId67">
         <w:r>
           <w:rPr>
             <w:rStyle w:val="Hyperlink"/>
@@ -4339,8 +4625,8 @@
         <w:t xml:space="preserve">, 72, 144–155.</w:t>
       </w:r>
     </w:p>
-    <w:bookmarkEnd w:id="64"/>
-    <w:bookmarkStart w:id="66" w:name="ref-FraserFranco.etal2022"/>
+    <w:bookmarkEnd w:id="68"/>
+    <w:bookmarkStart w:id="70" w:name="ref-FraserFranco.etal2022"/>
     <w:p>
       <w:pPr>
         <w:pStyle w:val="Bibliography"/>
@@ -4351,7 +4637,7 @@
       <w:r>
         <w:t xml:space="preserve"> </w:t>
       </w:r>
-      <w:hyperlink r:id="rId65">
+      <w:hyperlink r:id="rId69">
         <w:r>
           <w:rPr>
             <w:rStyle w:val="Hyperlink"/>
@@ -4376,8 +4662,8 @@
         <w:t xml:space="preserve">, arac063.</w:t>
       </w:r>
     </w:p>
-    <w:bookmarkEnd w:id="66"/>
-    <w:bookmarkStart w:id="67" w:name="ref-Gabry.Cesnovar2021"/>
+    <w:bookmarkEnd w:id="70"/>
+    <w:bookmarkStart w:id="71" w:name="ref-Gabry.Cesnovar2021"/>
     <w:p>
       <w:pPr>
         <w:pStyle w:val="Bibliography"/>
@@ -4404,8 +4690,8 @@
         <w:t xml:space="preserve">".</w:t>
       </w:r>
     </w:p>
-    <w:bookmarkEnd w:id="67"/>
-    <w:bookmarkStart w:id="69" w:name="ref-Griffen.etal2012"/>
+    <w:bookmarkEnd w:id="71"/>
+    <w:bookmarkStart w:id="73" w:name="ref-Griffen.etal2012"/>
     <w:p>
       <w:pPr>
         <w:pStyle w:val="Bibliography"/>
@@ -4416,7 +4702,7 @@
       <w:r>
         <w:t xml:space="preserve"> </w:t>
       </w:r>
-      <w:hyperlink r:id="rId68">
+      <w:hyperlink r:id="rId72">
         <w:r>
           <w:rPr>
             <w:rStyle w:val="Hyperlink"/>
@@ -4441,8 +4727,8 @@
         <w:t xml:space="preserve">, 93, 1935–1943.</w:t>
       </w:r>
     </w:p>
-    <w:bookmarkEnd w:id="69"/>
-    <w:bookmarkStart w:id="71" w:name="ref-Heithaus.etal2018"/>
+    <w:bookmarkEnd w:id="73"/>
+    <w:bookmarkStart w:id="75" w:name="ref-Heithaus.etal2018"/>
     <w:p>
       <w:pPr>
         <w:pStyle w:val="Bibliography"/>
@@ -4453,7 +4739,7 @@
       <w:r>
         <w:t xml:space="preserve"> </w:t>
       </w:r>
-      <w:hyperlink r:id="rId70">
+      <w:hyperlink r:id="rId74">
         <w:r>
           <w:rPr>
             <w:rStyle w:val="Hyperlink"/>
@@ -4532,8 +4818,8 @@
         <w:t xml:space="preserve">, pp. 354–363.</w:t>
       </w:r>
     </w:p>
-    <w:bookmarkEnd w:id="71"/>
-    <w:bookmarkStart w:id="73" w:name="ref-Holm.etal2019"/>
+    <w:bookmarkEnd w:id="75"/>
+    <w:bookmarkStart w:id="77" w:name="ref-Holm.etal2019"/>
     <w:p>
       <w:pPr>
         <w:pStyle w:val="Bibliography"/>
@@ -4544,7 +4830,7 @@
       <w:r>
         <w:t xml:space="preserve"> </w:t>
       </w:r>
-      <w:hyperlink r:id="rId72">
+      <w:hyperlink r:id="rId76">
         <w:r>
           <w:rPr>
             <w:rStyle w:val="Hyperlink"/>
@@ -4569,8 +4855,8 @@
         <w:t xml:space="preserve">, 511, 19–27.</w:t>
       </w:r>
     </w:p>
-    <w:bookmarkEnd w:id="73"/>
-    <w:bookmarkStart w:id="75" w:name="ref-Huey.Pianka1981"/>
+    <w:bookmarkEnd w:id="77"/>
+    <w:bookmarkStart w:id="79" w:name="ref-Huey.Pianka1981"/>
     <w:p>
       <w:pPr>
         <w:pStyle w:val="Bibliography"/>
@@ -4581,7 +4867,7 @@
       <w:r>
         <w:t xml:space="preserve"> </w:t>
       </w:r>
-      <w:hyperlink r:id="rId74">
+      <w:hyperlink r:id="rId78">
         <w:r>
           <w:rPr>
             <w:rStyle w:val="Hyperlink"/>
@@ -4606,8 +4892,8 @@
         <w:t xml:space="preserve">, 62, 991–999.</w:t>
       </w:r>
     </w:p>
-    <w:bookmarkEnd w:id="75"/>
-    <w:bookmarkStart w:id="77" w:name="ref-Ishii.Shimada2010"/>
+    <w:bookmarkEnd w:id="79"/>
+    <w:bookmarkStart w:id="81" w:name="ref-Ishii.Shimada2010"/>
     <w:p>
       <w:pPr>
         <w:pStyle w:val="Bibliography"/>
@@ -4618,7 +4904,7 @@
       <w:r>
         <w:t xml:space="preserve"> </w:t>
       </w:r>
-      <w:hyperlink r:id="rId76">
+      <w:hyperlink r:id="rId80">
         <w:r>
           <w:rPr>
             <w:rStyle w:val="Hyperlink"/>
@@ -4643,8 +4929,8 @@
         <w:t xml:space="preserve">, 52, 27.</w:t>
       </w:r>
     </w:p>
-    <w:bookmarkEnd w:id="77"/>
-    <w:bookmarkStart w:id="79" w:name="ref-Karkarey.etal2017"/>
+    <w:bookmarkEnd w:id="81"/>
+    <w:bookmarkStart w:id="83" w:name="ref-Karkarey.etal2017"/>
     <w:p>
       <w:pPr>
         <w:pStyle w:val="Bibliography"/>
@@ -4655,7 +4941,7 @@
       <w:r>
         <w:t xml:space="preserve"> </w:t>
       </w:r>
-      <w:hyperlink r:id="rId78">
+      <w:hyperlink r:id="rId82">
         <w:r>
           <w:rPr>
             <w:rStyle w:val="Hyperlink"/>
@@ -4680,8 +4966,8 @@
         <w:t xml:space="preserve">, 131, 13–22.</w:t>
       </w:r>
     </w:p>
-    <w:bookmarkEnd w:id="79"/>
-    <w:bookmarkStart w:id="81" w:name="X861472cb300cb4fe47c34b2285e8585ed9d2165"/>
+    <w:bookmarkEnd w:id="83"/>
+    <w:bookmarkStart w:id="85" w:name="X861472cb300cb4fe47c34b2285e8585ed9d2165"/>
     <w:p>
       <w:pPr>
         <w:pStyle w:val="Bibliography"/>
@@ -4692,7 +4978,7 @@
       <w:r>
         <w:t xml:space="preserve"> </w:t>
       </w:r>
-      <w:hyperlink r:id="rId80">
+      <w:hyperlink r:id="rId84">
         <w:r>
           <w:rPr>
             <w:rStyle w:val="Hyperlink"/>
@@ -4741,8 +5027,8 @@
         <w:t xml:space="preserve">, 84, 1081–1091.</w:t>
       </w:r>
     </w:p>
-    <w:bookmarkEnd w:id="81"/>
-    <w:bookmarkStart w:id="83" w:name="ref-Kobler.etal2009"/>
+    <w:bookmarkEnd w:id="85"/>
+    <w:bookmarkStart w:id="87" w:name="ref-Kobler.etal2009"/>
     <w:p>
       <w:pPr>
         <w:pStyle w:val="Bibliography"/>
@@ -4753,7 +5039,7 @@
       <w:r>
         <w:t xml:space="preserve"> </w:t>
       </w:r>
-      <w:hyperlink r:id="rId82">
+      <w:hyperlink r:id="rId86">
         <w:r>
           <w:rPr>
             <w:rStyle w:val="Hyperlink"/>
@@ -4775,8 +5061,8 @@
         <w:t xml:space="preserve">, 161, 837–847.</w:t>
       </w:r>
     </w:p>
-    <w:bookmarkEnd w:id="83"/>
-    <w:bookmarkStart w:id="85" w:name="ref-leeDoubleHierarchicalGeneralized2006"/>
+    <w:bookmarkEnd w:id="87"/>
+    <w:bookmarkStart w:id="89" w:name="ref-leeDoubleHierarchicalGeneralized2006"/>
     <w:p>
       <w:pPr>
         <w:pStyle w:val="Bibliography"/>
@@ -4787,7 +5073,7 @@
       <w:r>
         <w:t xml:space="preserve"> </w:t>
       </w:r>
-      <w:hyperlink r:id="rId84">
+      <w:hyperlink r:id="rId88">
         <w:r>
           <w:rPr>
             <w:rStyle w:val="Hyperlink"/>
@@ -4812,8 +5098,8 @@
         <w:t xml:space="preserve">, 55, 139–185.</w:t>
       </w:r>
     </w:p>
-    <w:bookmarkEnd w:id="85"/>
-    <w:bookmarkStart w:id="87" w:name="X6c7e3aeb277c8347e9da059dcf5014bc78fbbe9"/>
+    <w:bookmarkEnd w:id="89"/>
+    <w:bookmarkStart w:id="91" w:name="X6c7e3aeb277c8347e9da059dcf5014bc78fbbe9"/>
     <w:p>
       <w:pPr>
         <w:pStyle w:val="Bibliography"/>
@@ -4824,7 +5110,7 @@
       <w:r>
         <w:t xml:space="preserve"> </w:t>
       </w:r>
-      <w:hyperlink r:id="rId86">
+      <w:hyperlink r:id="rId90">
         <w:r>
           <w:rPr>
             <w:rStyle w:val="Hyperlink"/>
@@ -4909,8 +5195,8 @@
         <w:t xml:space="preserve">, 18, 386–402.</w:t>
       </w:r>
     </w:p>
-    <w:bookmarkEnd w:id="87"/>
-    <w:bookmarkStart w:id="89" w:name="ref-Manlick.etal2021"/>
+    <w:bookmarkEnd w:id="91"/>
+    <w:bookmarkStart w:id="93" w:name="ref-Manlick.etal2021"/>
     <w:p>
       <w:pPr>
         <w:pStyle w:val="Bibliography"/>
@@ -4921,7 +5207,7 @@
       <w:r>
         <w:t xml:space="preserve"> </w:t>
       </w:r>
-      <w:hyperlink r:id="rId88">
+      <w:hyperlink r:id="rId92">
         <w:r>
           <w:rPr>
             <w:rStyle w:val="Hyperlink"/>
@@ -4946,8 +5232,8 @@
         <w:t xml:space="preserve">, 90, 2806–2818.</w:t>
       </w:r>
     </w:p>
-    <w:bookmarkEnd w:id="89"/>
-    <w:bookmarkStart w:id="91" w:name="ref-Matsumura.Miyatake2022a"/>
+    <w:bookmarkEnd w:id="93"/>
+    <w:bookmarkStart w:id="95" w:name="ref-Matsumura.Miyatake2022a"/>
     <w:p>
       <w:pPr>
         <w:pStyle w:val="Bibliography"/>
@@ -4958,7 +5244,7 @@
       <w:r>
         <w:t xml:space="preserve"> </w:t>
       </w:r>
-      <w:hyperlink r:id="rId90">
+      <w:hyperlink r:id="rId94">
         <w:r>
           <w:rPr>
             <w:rStyle w:val="Hyperlink"/>
@@ -4989,8 +5275,8 @@
         <w:t xml:space="preserve">, 128, 395–401.</w:t>
       </w:r>
     </w:p>
-    <w:bookmarkEnd w:id="91"/>
-    <w:bookmarkStart w:id="93" w:name="ref-Mery.Burns2010"/>
+    <w:bookmarkEnd w:id="95"/>
+    <w:bookmarkStart w:id="97" w:name="ref-Mery.Burns2010"/>
     <w:p>
       <w:pPr>
         <w:pStyle w:val="Bibliography"/>
@@ -5001,7 +5287,7 @@
       <w:r>
         <w:t xml:space="preserve"> </w:t>
       </w:r>
-      <w:hyperlink r:id="rId92">
+      <w:hyperlink r:id="rId96">
         <w:r>
           <w:rPr>
             <w:rStyle w:val="Hyperlink"/>
@@ -5026,8 +5312,8 @@
         <w:t xml:space="preserve">, 24, 571–583.</w:t>
       </w:r>
     </w:p>
-    <w:bookmarkEnd w:id="93"/>
-    <w:bookmarkStart w:id="95" w:name="ref-Michalko.etal2021"/>
+    <w:bookmarkEnd w:id="97"/>
+    <w:bookmarkStart w:id="99" w:name="ref-Michalko.etal2021"/>
     <w:p>
       <w:pPr>
         <w:pStyle w:val="Bibliography"/>
@@ -5038,7 +5324,7 @@
       <w:r>
         <w:t xml:space="preserve"> </w:t>
       </w:r>
-      <w:hyperlink r:id="rId94">
+      <w:hyperlink r:id="rId98">
         <w:r>
           <w:rPr>
             <w:rStyle w:val="Hyperlink"/>
@@ -5063,8 +5349,8 @@
         <w:t xml:space="preserve">, 32, 257–264.</w:t>
       </w:r>
     </w:p>
-    <w:bookmarkEnd w:id="95"/>
-    <w:bookmarkStart w:id="97" w:name="ref-Michalko.Pekar2016"/>
+    <w:bookmarkEnd w:id="99"/>
+    <w:bookmarkStart w:id="101" w:name="ref-Michalko.Pekar2016"/>
     <w:p>
       <w:pPr>
         <w:pStyle w:val="Bibliography"/>
@@ -5075,7 +5361,7 @@
       <w:r>
         <w:t xml:space="preserve"> </w:t>
       </w:r>
-      <w:hyperlink r:id="rId96">
+      <w:hyperlink r:id="rId100">
         <w:r>
           <w:rPr>
             <w:rStyle w:val="Hyperlink"/>
@@ -5100,8 +5386,8 @@
         <w:t xml:space="preserve">, 181, 1187–1197.</w:t>
       </w:r>
     </w:p>
-    <w:bookmarkEnd w:id="97"/>
-    <w:bookmarkStart w:id="99" w:name="ref-Mitchell.etal2016a"/>
+    <w:bookmarkEnd w:id="101"/>
+    <w:bookmarkStart w:id="103" w:name="ref-Mitchell.etal2016a"/>
     <w:p>
       <w:pPr>
         <w:pStyle w:val="Bibliography"/>
@@ -5112,7 +5398,7 @@
       <w:r>
         <w:t xml:space="preserve"> </w:t>
       </w:r>
-      <w:hyperlink r:id="rId98">
+      <w:hyperlink r:id="rId102">
         <w:r>
           <w:rPr>
             <w:rStyle w:val="Hyperlink"/>
@@ -5137,8 +5423,8 @@
         <w:t xml:space="preserve">, 3, 160352.</w:t>
       </w:r>
     </w:p>
-    <w:bookmarkEnd w:id="99"/>
-    <w:bookmarkStart w:id="101" w:name="ref-Moran.etal2017"/>
+    <w:bookmarkEnd w:id="103"/>
+    <w:bookmarkStart w:id="105" w:name="ref-Moran.etal2017"/>
     <w:p>
       <w:pPr>
         <w:pStyle w:val="Bibliography"/>
@@ -5149,7 +5435,7 @@
       <w:r>
         <w:t xml:space="preserve"> </w:t>
       </w:r>
-      <w:hyperlink r:id="rId100">
+      <w:hyperlink r:id="rId104">
         <w:r>
           <w:rPr>
             <w:rStyle w:val="Hyperlink"/>
@@ -5174,8 +5460,8 @@
         <w:t xml:space="preserve">, 126, 917–930.</w:t>
       </w:r>
     </w:p>
-    <w:bookmarkEnd w:id="101"/>
-    <w:bookmarkStart w:id="103" w:name="ref-Morse2000"/>
+    <w:bookmarkEnd w:id="105"/>
+    <w:bookmarkStart w:id="107" w:name="ref-Morse2000"/>
     <w:p>
       <w:pPr>
         <w:pStyle w:val="Bibliography"/>
@@ -5186,7 +5472,7 @@
       <w:r>
         <w:t xml:space="preserve"> </w:t>
       </w:r>
-      <w:hyperlink r:id="rId102">
+      <w:hyperlink r:id="rId106">
         <w:r>
           <w:rPr>
             <w:rStyle w:val="Hyperlink"/>
@@ -5211,8 +5497,8 @@
         <w:t xml:space="preserve">, 60, 827–835.</w:t>
       </w:r>
     </w:p>
-    <w:bookmarkEnd w:id="103"/>
-    <w:bookmarkStart w:id="105" w:name="ref-ODea.etal2022"/>
+    <w:bookmarkEnd w:id="107"/>
+    <w:bookmarkStart w:id="109" w:name="ref-ODea.etal2022"/>
     <w:p>
       <w:pPr>
         <w:pStyle w:val="Bibliography"/>
@@ -5223,7 +5509,7 @@
       <w:r>
         <w:t xml:space="preserve"> </w:t>
       </w:r>
-      <w:hyperlink r:id="rId104">
+      <w:hyperlink r:id="rId108">
         <w:r>
           <w:rPr>
             <w:rStyle w:val="Hyperlink"/>
@@ -5272,8 +5558,8 @@
         <w:t xml:space="preserve">, 13, 278–293.</w:t>
       </w:r>
     </w:p>
-    <w:bookmarkEnd w:id="105"/>
-    <w:bookmarkStart w:id="107" w:name="ref-Patrick.Weimerskirch2014a"/>
+    <w:bookmarkEnd w:id="109"/>
+    <w:bookmarkStart w:id="111" w:name="ref-Patrick.Weimerskirch2014a"/>
     <w:p>
       <w:pPr>
         <w:pStyle w:val="Bibliography"/>
@@ -5284,7 +5570,7 @@
       <w:r>
         <w:t xml:space="preserve"> </w:t>
       </w:r>
-      <w:hyperlink r:id="rId106">
+      <w:hyperlink r:id="rId110">
         <w:r>
           <w:rPr>
             <w:rStyle w:val="Hyperlink"/>
@@ -5309,8 +5595,8 @@
         <w:t xml:space="preserve">, 10, 20140630.</w:t>
       </w:r>
     </w:p>
-    <w:bookmarkEnd w:id="107"/>
-    <w:bookmarkStart w:id="109" w:name="ref-Patrick.Weimerskirch2014"/>
+    <w:bookmarkEnd w:id="111"/>
+    <w:bookmarkStart w:id="113" w:name="ref-Patrick.Weimerskirch2014"/>
     <w:p>
       <w:pPr>
         <w:pStyle w:val="Bibliography"/>
@@ -5321,7 +5607,7 @@
       <w:r>
         <w:t xml:space="preserve"> </w:t>
       </w:r>
-      <w:hyperlink r:id="rId108">
+      <w:hyperlink r:id="rId112">
         <w:r>
           <w:rPr>
             <w:rStyle w:val="Hyperlink"/>
@@ -5406,8 +5692,8 @@
         <w:t xml:space="preserve">, 9, e87269.</w:t>
       </w:r>
     </w:p>
-    <w:bookmarkEnd w:id="109"/>
-    <w:bookmarkStart w:id="111" w:name="ref-Paull.etal2012"/>
+    <w:bookmarkEnd w:id="113"/>
+    <w:bookmarkStart w:id="115" w:name="ref-Paull.etal2012"/>
     <w:p>
       <w:pPr>
         <w:pStyle w:val="Bibliography"/>
@@ -5418,7 +5704,7 @@
       <w:r>
         <w:t xml:space="preserve"> </w:t>
       </w:r>
-      <w:hyperlink r:id="rId110">
+      <w:hyperlink r:id="rId114">
         <w:r>
           <w:rPr>
             <w:rStyle w:val="Hyperlink"/>
@@ -5443,8 +5729,8 @@
         <w:t xml:space="preserve">, 107, 845–853.</w:t>
       </w:r>
     </w:p>
-    <w:bookmarkEnd w:id="111"/>
-    <w:bookmarkStart w:id="113" w:name="ref-Pedersen.etal2019"/>
+    <w:bookmarkEnd w:id="115"/>
+    <w:bookmarkStart w:id="117" w:name="ref-Pedersen.etal2019"/>
     <w:p>
       <w:pPr>
         <w:pStyle w:val="Bibliography"/>
@@ -5455,7 +5741,7 @@
       <w:r>
         <w:t xml:space="preserve"> </w:t>
       </w:r>
-      <w:hyperlink r:id="rId112">
+      <w:hyperlink r:id="rId116">
         <w:r>
           <w:rPr>
             <w:rStyle w:val="Hyperlink"/>
@@ -5480,8 +5766,8 @@
         <w:t xml:space="preserve">, 7, e6876.</w:t>
       </w:r>
     </w:p>
-    <w:bookmarkEnd w:id="113"/>
-    <w:bookmarkStart w:id="115" w:name="ref-Phillips.etal2017"/>
+    <w:bookmarkEnd w:id="117"/>
+    <w:bookmarkStart w:id="119" w:name="ref-Phillips.etal2017"/>
     <w:p>
       <w:pPr>
         <w:pStyle w:val="Bibliography"/>
@@ -5492,7 +5778,7 @@
       <w:r>
         <w:t xml:space="preserve"> </w:t>
       </w:r>
-      <w:hyperlink r:id="rId114">
+      <w:hyperlink r:id="rId118">
         <w:r>
           <w:rPr>
             <w:rStyle w:val="Hyperlink"/>
@@ -5517,8 +5803,8 @@
         <w:t xml:space="preserve">, 578, 117–150.</w:t>
       </w:r>
     </w:p>
-    <w:bookmarkEnd w:id="115"/>
-    <w:bookmarkStart w:id="117" w:name="ref-Potier.etal2015"/>
+    <w:bookmarkEnd w:id="119"/>
+    <w:bookmarkStart w:id="121" w:name="ref-Potier.etal2015"/>
     <w:p>
       <w:pPr>
         <w:pStyle w:val="Bibliography"/>
@@ -5529,7 +5815,7 @@
       <w:r>
         <w:t xml:space="preserve"> </w:t>
       </w:r>
-      <w:hyperlink r:id="rId116">
+      <w:hyperlink r:id="rId120">
         <w:r>
           <w:rPr>
             <w:rStyle w:val="Hyperlink"/>
@@ -5578,8 +5864,8 @@
         <w:t xml:space="preserve">, 103, 83–90.</w:t>
       </w:r>
     </w:p>
-    <w:bookmarkEnd w:id="117"/>
-    <w:bookmarkStart w:id="119" w:name="ref-Reid.etal2010"/>
+    <w:bookmarkEnd w:id="121"/>
+    <w:bookmarkStart w:id="123" w:name="ref-Reid.etal2010"/>
     <w:p>
       <w:pPr>
         <w:pStyle w:val="Bibliography"/>
@@ -5590,7 +5876,7 @@
       <w:r>
         <w:t xml:space="preserve"> </w:t>
       </w:r>
-      <w:hyperlink r:id="rId118">
+      <w:hyperlink r:id="rId122">
         <w:r>
           <w:rPr>
             <w:rStyle w:val="Hyperlink"/>
@@ -5615,8 +5901,8 @@
         <w:t xml:space="preserve">, 147, 223–233.</w:t>
       </w:r>
     </w:p>
-    <w:bookmarkEnd w:id="119"/>
-    <w:bookmarkStart w:id="121" w:name="ref-Santoro.etal2019"/>
+    <w:bookmarkEnd w:id="123"/>
+    <w:bookmarkStart w:id="125" w:name="ref-Santoro.etal2019"/>
     <w:p>
       <w:pPr>
         <w:pStyle w:val="Bibliography"/>
@@ -5627,7 +5913,7 @@
       <w:r>
         <w:t xml:space="preserve"> </w:t>
       </w:r>
-      <w:hyperlink r:id="rId120">
+      <w:hyperlink r:id="rId124">
         <w:r>
           <w:rPr>
             <w:rStyle w:val="Hyperlink"/>
@@ -5652,8 +5938,8 @@
         <w:t xml:space="preserve">, 9, 5366.</w:t>
       </w:r>
     </w:p>
-    <w:bookmarkEnd w:id="121"/>
-    <w:bookmarkStart w:id="123" w:name="ref-Snell-Rood2013"/>
+    <w:bookmarkEnd w:id="125"/>
+    <w:bookmarkStart w:id="127" w:name="ref-Snell-Rood2013"/>
     <w:p>
       <w:pPr>
         <w:pStyle w:val="Bibliography"/>
@@ -5664,7 +5950,7 @@
       <w:r>
         <w:t xml:space="preserve"> </w:t>
       </w:r>
-      <w:hyperlink r:id="rId122">
+      <w:hyperlink r:id="rId126">
         <w:r>
           <w:rPr>
             <w:rStyle w:val="Hyperlink"/>
@@ -5719,8 +6005,8 @@
         <w:t xml:space="preserve">, 85, 1004–1011.</w:t>
       </w:r>
     </w:p>
-    <w:bookmarkEnd w:id="123"/>
-    <w:bookmarkStart w:id="125" w:name="ref-Tinker.etal2008"/>
+    <w:bookmarkEnd w:id="127"/>
+    <w:bookmarkStart w:id="129" w:name="ref-Tinker.etal2008"/>
     <w:p>
       <w:pPr>
         <w:pStyle w:val="Bibliography"/>
@@ -5731,7 +6017,7 @@
       <w:r>
         <w:t xml:space="preserve"> </w:t>
       </w:r>
-      <w:hyperlink r:id="rId124">
+      <w:hyperlink r:id="rId128">
         <w:r>
           <w:rPr>
             <w:rStyle w:val="Hyperlink"/>
@@ -5756,8 +6042,8 @@
         <w:t xml:space="preserve">, 105, 560–565.</w:t>
       </w:r>
     </w:p>
-    <w:bookmarkEnd w:id="125"/>
-    <w:bookmarkStart w:id="126" w:name="ref-Tinker.etal2009"/>
+    <w:bookmarkEnd w:id="129"/>
+    <w:bookmarkStart w:id="130" w:name="ref-Tinker.etal2009"/>
     <w:p>
       <w:pPr>
         <w:pStyle w:val="Bibliography"/>
@@ -5779,8 +6065,8 @@
         <w:t xml:space="preserve">, 11, 841–869.</w:t>
       </w:r>
     </w:p>
-    <w:bookmarkEnd w:id="126"/>
-    <w:bookmarkStart w:id="128" w:name="Xa9f710354cc886f3275f2724e3e26c0203e8293"/>
+    <w:bookmarkEnd w:id="130"/>
+    <w:bookmarkStart w:id="132" w:name="Xa9f710354cc886f3275f2724e3e26c0203e8293"/>
     <w:p>
       <w:pPr>
         <w:pStyle w:val="Bibliography"/>
@@ -5791,7 +6077,7 @@
       <w:r>
         <w:t xml:space="preserve"> </w:t>
       </w:r>
-      <w:hyperlink r:id="rId127">
+      <w:hyperlink r:id="rId131">
         <w:r>
           <w:rPr>
             <w:rStyle w:val="Hyperlink"/>
@@ -5816,8 +6102,8 @@
         <w:t xml:space="preserve">, 182, 55–69.</w:t>
       </w:r>
     </w:p>
-    <w:bookmarkEnd w:id="128"/>
-    <w:bookmarkStart w:id="130" w:name="X2d34a8037745a9f1e9ed0eb47d31f23e92657a6"/>
+    <w:bookmarkEnd w:id="132"/>
+    <w:bookmarkStart w:id="134" w:name="X2d34a8037745a9f1e9ed0eb47d31f23e92657a6"/>
     <w:p>
       <w:pPr>
         <w:pStyle w:val="Bibliography"/>
@@ -5828,7 +6114,7 @@
       <w:r>
         <w:t xml:space="preserve"> </w:t>
       </w:r>
-      <w:hyperlink r:id="rId129">
+      <w:hyperlink r:id="rId133">
         <w:r>
           <w:rPr>
             <w:rStyle w:val="Hyperlink"/>
@@ -5853,8 +6139,8 @@
         <w:t xml:space="preserve">, 83, 1469–1477.</w:t>
       </w:r>
     </w:p>
-    <w:bookmarkEnd w:id="130"/>
-    <w:bookmarkStart w:id="132" w:name="ref-vandenBosch.etal2019"/>
+    <w:bookmarkEnd w:id="134"/>
+    <w:bookmarkStart w:id="136" w:name="ref-vandenBosch.etal2019"/>
     <w:p>
       <w:pPr>
         <w:pStyle w:val="Bibliography"/>
@@ -5865,7 +6151,7 @@
       <w:r>
         <w:t xml:space="preserve"> </w:t>
       </w:r>
-      <w:hyperlink r:id="rId131">
+      <w:hyperlink r:id="rId135">
         <w:r>
           <w:rPr>
             <w:rStyle w:val="Hyperlink"/>
@@ -5890,8 +6176,8 @@
         <w:t xml:space="preserve">, 30, 792–800.</w:t>
       </w:r>
     </w:p>
-    <w:bookmarkEnd w:id="132"/>
-    <w:bookmarkStart w:id="134" w:name="ref-Vehtari.etal2017"/>
+    <w:bookmarkEnd w:id="136"/>
+    <w:bookmarkStart w:id="138" w:name="ref-Vehtari.etal2017"/>
     <w:p>
       <w:pPr>
         <w:pStyle w:val="Bibliography"/>
@@ -5902,7 +6188,7 @@
       <w:r>
         <w:t xml:space="preserve"> </w:t>
       </w:r>
-      <w:hyperlink r:id="rId133">
+      <w:hyperlink r:id="rId137">
         <w:r>
           <w:rPr>
             <w:rStyle w:val="Hyperlink"/>
@@ -5963,8 +6249,8 @@
         <w:t xml:space="preserve">, 27, 1413–1432.</w:t>
       </w:r>
     </w:p>
-    <w:bookmarkEnd w:id="134"/>
-    <w:bookmarkStart w:id="136" w:name="ref-Weimerskirch2007"/>
+    <w:bookmarkEnd w:id="138"/>
+    <w:bookmarkStart w:id="140" w:name="ref-Weimerskirch2007"/>
     <w:p>
       <w:pPr>
         <w:pStyle w:val="Bibliography"/>
@@ -5975,7 +6261,7 @@
       <w:r>
         <w:t xml:space="preserve"> </w:t>
       </w:r>
-      <w:hyperlink r:id="rId135">
+      <w:hyperlink r:id="rId139">
         <w:r>
           <w:rPr>
             <w:rStyle w:val="Hyperlink"/>
@@ -6039,8 +6325,8 @@
         <w:t xml:space="preserve">, 54, 211–223.</w:t>
       </w:r>
     </w:p>
-    <w:bookmarkEnd w:id="136"/>
-    <w:bookmarkStart w:id="138" w:name="ref-westneatBiologyHiddenResidual2014"/>
+    <w:bookmarkEnd w:id="140"/>
+    <w:bookmarkStart w:id="142" w:name="ref-westneatBiologyHiddenResidual2014"/>
     <w:p>
       <w:pPr>
         <w:pStyle w:val="Bibliography"/>
@@ -6051,7 +6337,7 @@
       <w:r>
         <w:t xml:space="preserve"> </w:t>
       </w:r>
-      <w:hyperlink r:id="rId137">
+      <w:hyperlink r:id="rId141">
         <w:r>
           <w:rPr>
             <w:rStyle w:val="Hyperlink"/>
@@ -6076,8 +6362,8 @@
         <w:t xml:space="preserve">, 90, 729–743.</w:t>
       </w:r>
     </w:p>
-    <w:bookmarkEnd w:id="138"/>
-    <w:bookmarkStart w:id="140" w:name="ref-Wilson-Rankin2015"/>
+    <w:bookmarkEnd w:id="142"/>
+    <w:bookmarkStart w:id="144" w:name="ref-Wilson-Rankin2015"/>
     <w:p>
       <w:pPr>
         <w:pStyle w:val="Bibliography"/>
@@ -6088,7 +6374,7 @@
       <w:r>
         <w:t xml:space="preserve"> </w:t>
       </w:r>
-      <w:hyperlink r:id="rId139">
+      <w:hyperlink r:id="rId143">
         <w:r>
           <w:rPr>
             <w:rStyle w:val="Hyperlink"/>
@@ -6113,8 +6399,8 @@
         <w:t xml:space="preserve">, 69, 491–499.</w:t>
       </w:r>
     </w:p>
-    <w:bookmarkEnd w:id="140"/>
-    <w:bookmarkStart w:id="142" w:name="ref-Woo.etal2008"/>
+    <w:bookmarkEnd w:id="144"/>
+    <w:bookmarkStart w:id="146" w:name="ref-Woo.etal2008"/>
     <w:p>
       <w:pPr>
         <w:pStyle w:val="Bibliography"/>
@@ -6125,7 +6411,7 @@
       <w:r>
         <w:t xml:space="preserve"> </w:t>
       </w:r>
-      <w:hyperlink r:id="rId141">
+      <w:hyperlink r:id="rId145">
         <w:r>
           <w:rPr>
             <w:rStyle w:val="Hyperlink"/>
@@ -6150,9 +6436,9 @@
         <w:t xml:space="preserve">, 77, 1082–1091.</w:t>
       </w:r>
     </w:p>
-    <w:bookmarkEnd w:id="142"/>
-    <w:bookmarkEnd w:id="143"/>
-    <w:bookmarkEnd w:id="144"/>
+    <w:bookmarkEnd w:id="146"/>
+    <w:bookmarkEnd w:id="147"/>
+    <w:bookmarkEnd w:id="148"/>
     <w:sectPr>
       <w:footerReference r:id="rId9" w:type="default"/>
       <w:pgSz w:h="15840" w:w="12240"/>

</xml_diff>

<commit_message>
update methods. methods done.
</commit_message>
<xml_diff>
--- a/manuscript/Chapter2-manuscript.docx
+++ b/manuscript/Chapter2-manuscript.docx
@@ -951,7 +951,7 @@
       </w:r>
     </w:p>
     <w:bookmarkEnd w:id="21"/>
-    <w:bookmarkStart w:id="31" w:name="materials-and-methods"/>
+    <w:bookmarkStart w:id="34" w:name="materials-and-methods"/>
     <w:p>
       <w:pPr>
         <w:pStyle w:val="Heading1"/>
@@ -1140,7 +1140,7 @@
         <w:pStyle w:val="BodyText"/>
       </w:pPr>
       <w:r>
-        <w:t xml:space="preserve">Our population consists of 341 predator players with a total record of 87908 matches. The predator players’ experience varied between 5 and 500 matches played. These matches lasted between 3 and 35 minutes (mean = 11). For every match, we report the predator player’s anonymous ID, its avatar, the game environment, the predator player’s experience along with its speed, and the average speed of the group of prey it encountered.</w:t>
+        <w:t xml:space="preserve">Our population consists of 341 predator players with a total record of 87908 matches. The predator players’ experience varied between 5 and 500 matches played. These matches lasted between 3 and 35 minutes (mean = 11). The following information is collected and reported for every match : the player’s anonymous ID, its avatar, the game environment, the predator player’s experience along with its speed, and the average speed of the group of prey it encountered.</w:t>
       </w:r>
     </w:p>
     <w:bookmarkEnd w:id="23"/>
@@ -1162,7 +1162,7 @@
       </w:r>
     </w:p>
     <w:bookmarkEnd w:id="24"/>
-    <w:bookmarkStart w:id="30" w:name="statistical-analyses"/>
+    <w:bookmarkStart w:id="33" w:name="statistical-analyses"/>
     <w:p>
       <w:pPr>
         <w:pStyle w:val="Heading2"/>
@@ -1750,27 +1750,9 @@
         <m:r>
           <m:t>i</m:t>
         </m:r>
-        <m:sSub>
-          <m:e>
-            <m:r>
-              <m:t>d</m:t>
-            </m:r>
-          </m:e>
-          <m:sub>
-            <m:r>
-              <m:t>0</m:t>
-            </m:r>
-            <m:r>
-              <m:rPr>
-                <m:sty m:val="p"/>
-              </m:rPr>
-              <m:t>,</m:t>
-            </m:r>
-            <m:r>
-              <m:t>i</m:t>
-            </m:r>
-          </m:sub>
-        </m:sSub>
+        <m:r>
+          <m:t>d</m:t>
+        </m:r>
       </m:oMath>
       <w:r>
         <w:t xml:space="preserve">) followed a Gaussian distribution with estimated variance (</w:t>
@@ -1779,27 +1761,9 @@
         <m:r>
           <m:t>i</m:t>
         </m:r>
-        <m:sSub>
-          <m:e>
-            <m:r>
-              <m:t>d</m:t>
-            </m:r>
-          </m:e>
-          <m:sub>
-            <m:r>
-              <m:t>0</m:t>
-            </m:r>
-            <m:r>
-              <m:rPr>
-                <m:sty m:val="p"/>
-              </m:rPr>
-              <m:t>,</m:t>
-            </m:r>
-            <m:r>
-              <m:t>i</m:t>
-            </m:r>
-          </m:sub>
-        </m:sSub>
+        <m:r>
+          <m:t>d</m:t>
+        </m:r>
         <m:r>
           <m:rPr>
             <m:sty m:val="p"/>
@@ -1826,10 +1790,19 @@
               </m:rPr>
               <m:t>,</m:t>
             </m:r>
-            <m:sSub>
+            <m:r>
+              <m:t> </m:t>
+            </m:r>
+            <m:r>
+              <m:t>I</m:t>
+            </m:r>
+            <m:r>
+              <m:t> </m:t>
+            </m:r>
+            <m:sSubSup>
               <m:e>
                 <m:r>
-                  <m:t>V</m:t>
+                  <m:t>σ</m:t>
                 </m:r>
               </m:e>
               <m:sub>
@@ -1840,12 +1813,17 @@
                   <m:t>d</m:t>
                 </m:r>
               </m:sub>
-            </m:sSub>
+              <m:sup>
+                <m:r>
+                  <m:t>2</m:t>
+                </m:r>
+              </m:sup>
+            </m:sSubSup>
           </m:e>
         </m:d>
       </m:oMath>
       <w:r>
-        <w:t xml:space="preserve">). We parametrized all models to run 4 MCMC chains with 1000 posterior samples. We ran 2500 iterations for the first model with a thinning set to 8, and 1500 iterations with a thinning set to 4 for the second and third models. The first 500 iterations were used as warmups. We provide a description on how we specified the priors for each model in the supporting information. After fitting the 3 models, we proceeded to select the one with the best predictive accuracy using approximate leave-one-out cross-validation with Pareto-smoothed importance sampling</w:t>
+        <w:t xml:space="preserve">). We parametrized all models to run 4 MCMC chains with 1000 posterior samples for each parameter. To do so, we ran 2500 iterations for the first model with a thinning set to 8, and 1500 iterations with a thinning set to 4 for the second and third models. The first 500 iterations were used as warmups. We provide a description on how we specified the priors for each model in the supporting information. After fitting the 3 models, we proceeded to select the one with the best predictive accuracy using approximate leave-one-out cross-validation with Pareto-smoothed importance sampling</w:t>
       </w:r>
       <w:r>
         <w:t xml:space="preserve"> </w:t>
@@ -1874,7 +1852,7 @@
       </w:r>
     </w:p>
     <w:bookmarkEnd w:id="28"/>
-    <w:bookmarkStart w:id="29" w:name="X1ae58400c4e95e3f8bbb2be7b5e0cb659a763d8"/>
+    <w:bookmarkStart w:id="32" w:name="X1ae58400c4e95e3f8bbb2be7b5e0cb659a763d8"/>
     <w:p>
       <w:pPr>
         <w:pStyle w:val="Heading3"/>
@@ -1961,21 +1939,1964 @@
         <w:t xml:space="preserve">2022)</w:t>
       </w:r>
       <w:r>
+        <w:t xml:space="preserve">. We categorized the predators by their experience using the predicted values from the GAMM (see Figure S1 in the supporting information). We assigned the status of</w:t>
+      </w:r>
+      <w:r>
+        <w:t xml:space="preserve"> </w:t>
+      </w:r>
+      <w:r>
+        <w:t xml:space="preserve">“</w:t>
+      </w:r>
+      <w:r>
+        <w:t xml:space="preserve">novice</w:t>
+      </w:r>
+      <w:r>
+        <w:t xml:space="preserve">”</w:t>
+      </w:r>
+      <w:r>
+        <w:t xml:space="preserve"> </w:t>
+      </w:r>
+      <w:r>
+        <w:t xml:space="preserve">to any predator player that had a cumulative experience below 100 matches. For example, a predator player that played 500 matches in total would be labelled as a novice in its first 100 matches. Following this logic, we labelled predators as</w:t>
+      </w:r>
+      <w:r>
+        <w:t xml:space="preserve"> </w:t>
+      </w:r>
+      <w:r>
+        <w:t xml:space="preserve">“</w:t>
+      </w:r>
+      <w:r>
+        <w:t xml:space="preserve">intermediate</w:t>
+      </w:r>
+      <w:r>
+        <w:t xml:space="preserve">”</w:t>
+      </w:r>
+      <w:r>
+        <w:t xml:space="preserve"> </w:t>
+      </w:r>
+      <w:r>
+        <w:t xml:space="preserve">hunters when they had a cumulative experience between 100 and 299 and matches. For the third and last group, we defined predators as</w:t>
+      </w:r>
+      <w:r>
+        <w:t xml:space="preserve"> </w:t>
+      </w:r>
+      <w:r>
+        <w:t xml:space="preserve">“</w:t>
+      </w:r>
+      <w:r>
+        <w:t xml:space="preserve">advanced</w:t>
+      </w:r>
+      <w:r>
+        <w:t xml:space="preserve">”</w:t>
+      </w:r>
+      <w:r>
+        <w:t xml:space="preserve"> </w:t>
+      </w:r>
+      <w:r>
+        <w:t xml:space="preserve">hunters when they had a cumulative experience equal or above 300, with a maximum of 499 matches.</w:t>
+      </w:r>
+    </w:p>
+    <w:p>
+      <w:pPr>
+        <w:pStyle w:val="BodyText"/>
+      </w:pPr>
+      <w:r>
+        <w:t xml:space="preserve">For each level of experience (i.e. novice, intermediate, advanced), we estimated the mean speed of individual predators, and an heterogeneous structure of the residuals such that we could estimate their intra individual variance (IIV) in speed (i.e. specialization). We followed the same structure for the preys’ speed to estimate among individual differences in the mean and variance in speed of the prey encountered by predators. For hunting success, we only modeled the mean part of the equation to estimate among individual differences in mean hunting success. For all variables, we controlled for the duration of the match standardized in mean and unit variance. The model has the following form, with each equation repeated three times (i.e. one for each level of experience) :</w:t>
+      </w:r>
+    </w:p>
+    <w:p>
+      <w:pPr>
+        <w:pStyle w:val="BodyText"/>
+      </w:pPr>
+      <w:bookmarkStart w:id="29" w:name="eq:eqn1"/>
+      <m:oMathPara>
+        <m:oMathParaPr>
+          <m:jc m:val="center"/>
+        </m:oMathParaPr>
+        <m:oMath>
+          <m:m>
+            <m:mPr>
+              <m:baseJc m:val="center"/>
+              <m:plcHide m:val="1"/>
+              <m:mcs>
+                <m:mc>
+                  <m:mcPr>
+                    <m:mcJc m:val="right"/>
+                    <m:count m:val="1"/>
+                  </m:mcPr>
+                </m:mc>
+                <m:mc>
+                  <m:mcPr>
+                    <m:mcJc m:val="left"/>
+                    <m:count m:val="1"/>
+                  </m:mcPr>
+                </m:mc>
+              </m:mcs>
+            </m:mPr>
+            <m:mr>
+              <m:e>
+                <m:r>
+                  <m:t>s</m:t>
+                </m:r>
+                <m:r>
+                  <m:t>p</m:t>
+                </m:r>
+                <m:r>
+                  <m:t>e</m:t>
+                </m:r>
+                <m:r>
+                  <m:t>e</m:t>
+                </m:r>
+                <m:sSub>
+                  <m:e>
+                    <m:r>
+                      <m:t>d</m:t>
+                    </m:r>
+                  </m:e>
+                  <m:sub>
+                    <m:r>
+                      <m:t>p</m:t>
+                    </m:r>
+                    <m:r>
+                      <m:t>r</m:t>
+                    </m:r>
+                    <m:r>
+                      <m:t>e</m:t>
+                    </m:r>
+                    <m:r>
+                      <m:t>d</m:t>
+                    </m:r>
+                  </m:sub>
+                </m:sSub>
+              </m:e>
+              <m:e>
+                <m:r>
+                  <m:rPr>
+                    <m:sty m:val="p"/>
+                  </m:rPr>
+                  <m:t>=</m:t>
+                </m:r>
+                <m:r>
+                  <m:rPr>
+                    <m:nor/>
+                    <m:sty m:val="p"/>
+                  </m:rPr>
+                  <m:t> </m:t>
+                </m:r>
+                <m:sSub>
+                  <m:e>
+                    <m:r>
+                      <m:t>X</m:t>
+                    </m:r>
+                  </m:e>
+                  <m:sub>
+                    <m:r>
+                      <m:t>m</m:t>
+                    </m:r>
+                  </m:sub>
+                </m:sSub>
+                <m:r>
+                  <m:t> </m:t>
+                </m:r>
+                <m:sSub>
+                  <m:e>
+                    <m:r>
+                      <m:t>b</m:t>
+                    </m:r>
+                  </m:e>
+                  <m:sub>
+                    <m:r>
+                      <m:t>m</m:t>
+                    </m:r>
+                  </m:sub>
+                </m:sSub>
+                <m:r>
+                  <m:rPr>
+                    <m:sty m:val="p"/>
+                  </m:rPr>
+                  <m:t>+</m:t>
+                </m:r>
+                <m:r>
+                  <m:t>M</m:t>
+                </m:r>
+                <m:r>
+                  <m:t> </m:t>
+                </m:r>
+                <m:r>
+                  <m:t>e</m:t>
+                </m:r>
+                <m:r>
+                  <m:t>n</m:t>
+                </m:r>
+                <m:sSub>
+                  <m:e>
+                    <m:r>
+                      <m:t>v</m:t>
+                    </m:r>
+                  </m:e>
+                  <m:sub>
+                    <m:r>
+                      <m:t>m</m:t>
+                    </m:r>
+                  </m:sub>
+                </m:sSub>
+                <m:r>
+                  <m:rPr>
+                    <m:sty m:val="p"/>
+                  </m:rPr>
+                  <m:t>+</m:t>
+                </m:r>
+                <m:r>
+                  <m:t>N</m:t>
+                </m:r>
+                <m:r>
+                  <m:t> </m:t>
+                </m:r>
+                <m:r>
+                  <m:t>a</m:t>
+                </m:r>
+                <m:sSub>
+                  <m:e>
+                    <m:r>
+                      <m:t>v</m:t>
+                    </m:r>
+                  </m:e>
+                  <m:sub>
+                    <m:r>
+                      <m:t>m</m:t>
+                    </m:r>
+                  </m:sub>
+                </m:sSub>
+                <m:r>
+                  <m:rPr>
+                    <m:sty m:val="p"/>
+                  </m:rPr>
+                  <m:t>+</m:t>
+                </m:r>
+                <m:r>
+                  <m:t>Z</m:t>
+                </m:r>
+                <m:r>
+                  <m:t> </m:t>
+                </m:r>
+                <m:r>
+                  <m:t>i</m:t>
+                </m:r>
+                <m:sSub>
+                  <m:e>
+                    <m:r>
+                      <m:t>d</m:t>
+                    </m:r>
+                  </m:e>
+                  <m:sub>
+                    <m:r>
+                      <m:t>m</m:t>
+                    </m:r>
+                  </m:sub>
+                </m:sSub>
+                <m:r>
+                  <m:rPr>
+                    <m:sty m:val="p"/>
+                  </m:rPr>
+                  <m:t>+</m:t>
+                </m:r>
+                <m:r>
+                  <m:t>e</m:t>
+                </m:r>
+              </m:e>
+            </m:mr>
+            <m:mr>
+              <m:e>
+                <m:r>
+                  <m:t>l</m:t>
+                </m:r>
+                <m:r>
+                  <m:t>o</m:t>
+                </m:r>
+                <m:r>
+                  <m:t>g</m:t>
+                </m:r>
+                <m:d>
+                  <m:dPr>
+                    <m:begChr m:val="("/>
+                    <m:endChr m:val=")"/>
+                    <m:sepChr m:val=""/>
+                    <m:grow/>
+                  </m:dPr>
+                  <m:e>
+                    <m:sSubSup>
+                      <m:e>
+                        <m:r>
+                          <m:t>σ</m:t>
+                        </m:r>
+                      </m:e>
+                      <m:sub>
+                        <m:r>
+                          <m:t>e</m:t>
+                        </m:r>
+                        <m:r>
+                          <m:rPr>
+                            <m:sty m:val="p"/>
+                          </m:rPr>
+                          <m:t>,</m:t>
+                        </m:r>
+                        <m:r>
+                          <m:t> </m:t>
+                        </m:r>
+                        <m:r>
+                          <m:t>p</m:t>
+                        </m:r>
+                        <m:r>
+                          <m:t>r</m:t>
+                        </m:r>
+                        <m:r>
+                          <m:t>e</m:t>
+                        </m:r>
+                        <m:r>
+                          <m:t>d</m:t>
+                        </m:r>
+                      </m:sub>
+                      <m:sup>
+                        <m:r>
+                          <m:t>2</m:t>
+                        </m:r>
+                      </m:sup>
+                    </m:sSubSup>
+                  </m:e>
+                </m:d>
+              </m:e>
+              <m:e>
+                <m:r>
+                  <m:rPr>
+                    <m:sty m:val="p"/>
+                  </m:rPr>
+                  <m:t>=</m:t>
+                </m:r>
+                <m:sSub>
+                  <m:e>
+                    <m:r>
+                      <m:t>X</m:t>
+                    </m:r>
+                  </m:e>
+                  <m:sub>
+                    <m:r>
+                      <m:t>d</m:t>
+                    </m:r>
+                  </m:sub>
+                </m:sSub>
+                <m:r>
+                  <m:rPr>
+                    <m:sty m:val="p"/>
+                  </m:rPr>
+                  <m:t>+</m:t>
+                </m:r>
+                <m:r>
+                  <m:t>Z</m:t>
+                </m:r>
+                <m:r>
+                  <m:t> </m:t>
+                </m:r>
+                <m:r>
+                  <m:t>i</m:t>
+                </m:r>
+                <m:sSub>
+                  <m:e>
+                    <m:r>
+                      <m:t>d</m:t>
+                    </m:r>
+                  </m:e>
+                  <m:sub>
+                    <m:r>
+                      <m:t>d</m:t>
+                    </m:r>
+                  </m:sub>
+                </m:sSub>
+              </m:e>
+            </m:mr>
+          </m:m>
+          <m:r>
+            <m:t>  </m:t>
+          </m:r>
+          <m:d>
+            <m:dPr>
+              <m:begChr m:val="("/>
+              <m:endChr m:val=")"/>
+              <m:sepChr m:val=""/>
+              <m:grow/>
+            </m:dPr>
+            <m:e>
+              <m:r>
+                <m:t>1</m:t>
+              </m:r>
+            </m:e>
+          </m:d>
+        </m:oMath>
+      </m:oMathPara>
+      <w:bookmarkEnd w:id="29"/>
+    </w:p>
+    <w:p>
+      <w:pPr>
+        <w:pStyle w:val="FirstParagraph"/>
+      </w:pPr>
+      <w:bookmarkStart w:id="30" w:name="eq:eqn2"/>
+      <m:oMathPara>
+        <m:oMathParaPr>
+          <m:jc m:val="center"/>
+        </m:oMathParaPr>
+        <m:oMath>
+          <m:m>
+            <m:mPr>
+              <m:baseJc m:val="center"/>
+              <m:plcHide m:val="1"/>
+              <m:mcs>
+                <m:mc>
+                  <m:mcPr>
+                    <m:mcJc m:val="right"/>
+                    <m:count m:val="1"/>
+                  </m:mcPr>
+                </m:mc>
+                <m:mc>
+                  <m:mcPr>
+                    <m:mcJc m:val="left"/>
+                    <m:count m:val="1"/>
+                  </m:mcPr>
+                </m:mc>
+              </m:mcs>
+            </m:mPr>
+            <m:mr>
+              <m:e>
+                <m:r>
+                  <m:t>s</m:t>
+                </m:r>
+                <m:r>
+                  <m:t>p</m:t>
+                </m:r>
+                <m:r>
+                  <m:t>e</m:t>
+                </m:r>
+                <m:r>
+                  <m:t>e</m:t>
+                </m:r>
+                <m:sSub>
+                  <m:e>
+                    <m:r>
+                      <m:t>d</m:t>
+                    </m:r>
+                  </m:e>
+                  <m:sub>
+                    <m:r>
+                      <m:t>p</m:t>
+                    </m:r>
+                    <m:r>
+                      <m:t>r</m:t>
+                    </m:r>
+                    <m:r>
+                      <m:t>e</m:t>
+                    </m:r>
+                    <m:r>
+                      <m:t>y</m:t>
+                    </m:r>
+                  </m:sub>
+                </m:sSub>
+              </m:e>
+              <m:e>
+                <m:r>
+                  <m:rPr>
+                    <m:sty m:val="p"/>
+                  </m:rPr>
+                  <m:t>=</m:t>
+                </m:r>
+                <m:r>
+                  <m:rPr>
+                    <m:nor/>
+                    <m:sty m:val="p"/>
+                  </m:rPr>
+                  <m:t> </m:t>
+                </m:r>
+                <m:sSub>
+                  <m:e>
+                    <m:r>
+                      <m:t>X</m:t>
+                    </m:r>
+                  </m:e>
+                  <m:sub>
+                    <m:r>
+                      <m:t>m</m:t>
+                    </m:r>
+                  </m:sub>
+                </m:sSub>
+                <m:r>
+                  <m:t> </m:t>
+                </m:r>
+                <m:sSub>
+                  <m:e>
+                    <m:r>
+                      <m:t>b</m:t>
+                    </m:r>
+                  </m:e>
+                  <m:sub>
+                    <m:r>
+                      <m:t>m</m:t>
+                    </m:r>
+                  </m:sub>
+                </m:sSub>
+                <m:r>
+                  <m:rPr>
+                    <m:sty m:val="p"/>
+                  </m:rPr>
+                  <m:t>+</m:t>
+                </m:r>
+                <m:r>
+                  <m:t>M</m:t>
+                </m:r>
+                <m:r>
+                  <m:t> </m:t>
+                </m:r>
+                <m:r>
+                  <m:t>e</m:t>
+                </m:r>
+                <m:r>
+                  <m:t>n</m:t>
+                </m:r>
+                <m:sSub>
+                  <m:e>
+                    <m:r>
+                      <m:t>v</m:t>
+                    </m:r>
+                  </m:e>
+                  <m:sub>
+                    <m:r>
+                      <m:t>m</m:t>
+                    </m:r>
+                  </m:sub>
+                </m:sSub>
+                <m:r>
+                  <m:rPr>
+                    <m:sty m:val="p"/>
+                  </m:rPr>
+                  <m:t>+</m:t>
+                </m:r>
+                <m:r>
+                  <m:t>N</m:t>
+                </m:r>
+                <m:r>
+                  <m:t> </m:t>
+                </m:r>
+                <m:r>
+                  <m:t>a</m:t>
+                </m:r>
+                <m:sSub>
+                  <m:e>
+                    <m:r>
+                      <m:t>v</m:t>
+                    </m:r>
+                  </m:e>
+                  <m:sub>
+                    <m:r>
+                      <m:t>m</m:t>
+                    </m:r>
+                  </m:sub>
+                </m:sSub>
+                <m:r>
+                  <m:rPr>
+                    <m:sty m:val="p"/>
+                  </m:rPr>
+                  <m:t>+</m:t>
+                </m:r>
+                <m:r>
+                  <m:t>Z</m:t>
+                </m:r>
+                <m:r>
+                  <m:t> </m:t>
+                </m:r>
+                <m:r>
+                  <m:t>i</m:t>
+                </m:r>
+                <m:sSub>
+                  <m:e>
+                    <m:r>
+                      <m:t>d</m:t>
+                    </m:r>
+                  </m:e>
+                  <m:sub>
+                    <m:r>
+                      <m:t>m</m:t>
+                    </m:r>
+                  </m:sub>
+                </m:sSub>
+                <m:r>
+                  <m:rPr>
+                    <m:sty m:val="p"/>
+                  </m:rPr>
+                  <m:t>+</m:t>
+                </m:r>
+                <m:r>
+                  <m:t>e</m:t>
+                </m:r>
+              </m:e>
+            </m:mr>
+            <m:mr>
+              <m:e>
+                <m:r>
+                  <m:t>l</m:t>
+                </m:r>
+                <m:r>
+                  <m:t>o</m:t>
+                </m:r>
+                <m:r>
+                  <m:t>g</m:t>
+                </m:r>
+                <m:d>
+                  <m:dPr>
+                    <m:begChr m:val="("/>
+                    <m:endChr m:val=")"/>
+                    <m:sepChr m:val=""/>
+                    <m:grow/>
+                  </m:dPr>
+                  <m:e>
+                    <m:sSubSup>
+                      <m:e>
+                        <m:r>
+                          <m:t>σ</m:t>
+                        </m:r>
+                      </m:e>
+                      <m:sub>
+                        <m:r>
+                          <m:t>e</m:t>
+                        </m:r>
+                        <m:r>
+                          <m:rPr>
+                            <m:sty m:val="p"/>
+                          </m:rPr>
+                          <m:t>,</m:t>
+                        </m:r>
+                        <m:r>
+                          <m:t> </m:t>
+                        </m:r>
+                        <m:r>
+                          <m:t>p</m:t>
+                        </m:r>
+                        <m:r>
+                          <m:t>r</m:t>
+                        </m:r>
+                        <m:r>
+                          <m:t>e</m:t>
+                        </m:r>
+                        <m:r>
+                          <m:t>y</m:t>
+                        </m:r>
+                      </m:sub>
+                      <m:sup>
+                        <m:r>
+                          <m:t>2</m:t>
+                        </m:r>
+                      </m:sup>
+                    </m:sSubSup>
+                  </m:e>
+                </m:d>
+              </m:e>
+              <m:e>
+                <m:r>
+                  <m:rPr>
+                    <m:sty m:val="p"/>
+                  </m:rPr>
+                  <m:t>=</m:t>
+                </m:r>
+                <m:sSub>
+                  <m:e>
+                    <m:r>
+                      <m:t>X</m:t>
+                    </m:r>
+                  </m:e>
+                  <m:sub>
+                    <m:r>
+                      <m:t>d</m:t>
+                    </m:r>
+                  </m:sub>
+                </m:sSub>
+                <m:r>
+                  <m:rPr>
+                    <m:sty m:val="p"/>
+                  </m:rPr>
+                  <m:t>+</m:t>
+                </m:r>
+                <m:r>
+                  <m:t>Z</m:t>
+                </m:r>
+                <m:r>
+                  <m:t> </m:t>
+                </m:r>
+                <m:r>
+                  <m:t>i</m:t>
+                </m:r>
+                <m:sSub>
+                  <m:e>
+                    <m:r>
+                      <m:t>d</m:t>
+                    </m:r>
+                  </m:e>
+                  <m:sub>
+                    <m:r>
+                      <m:t>d</m:t>
+                    </m:r>
+                  </m:sub>
+                </m:sSub>
+              </m:e>
+            </m:mr>
+          </m:m>
+          <m:r>
+            <m:t>  </m:t>
+          </m:r>
+          <m:d>
+            <m:dPr>
+              <m:begChr m:val="("/>
+              <m:endChr m:val=")"/>
+              <m:sepChr m:val=""/>
+              <m:grow/>
+            </m:dPr>
+            <m:e>
+              <m:r>
+                <m:t>2</m:t>
+              </m:r>
+            </m:e>
+          </m:d>
+        </m:oMath>
+      </m:oMathPara>
+      <w:bookmarkEnd w:id="30"/>
+    </w:p>
+    <w:p>
+      <w:pPr>
+        <w:pStyle w:val="FirstParagraph"/>
+      </w:pPr>
+      <w:bookmarkStart w:id="31" w:name="eq:eqn3"/>
+      <m:oMathPara>
+        <m:oMathParaPr>
+          <m:jc m:val="center"/>
+        </m:oMathParaPr>
+        <m:oMath>
+          <m:m>
+            <m:mPr>
+              <m:baseJc m:val="center"/>
+              <m:plcHide m:val="1"/>
+              <m:mcs>
+                <m:mc>
+                  <m:mcPr>
+                    <m:mcJc m:val="right"/>
+                    <m:count m:val="1"/>
+                  </m:mcPr>
+                </m:mc>
+                <m:mc>
+                  <m:mcPr>
+                    <m:mcJc m:val="left"/>
+                    <m:count m:val="1"/>
+                  </m:mcPr>
+                </m:mc>
+              </m:mcs>
+            </m:mPr>
+            <m:mr>
+              <m:e>
+                <m:r>
+                  <m:t>s</m:t>
+                </m:r>
+                <m:r>
+                  <m:t>u</m:t>
+                </m:r>
+                <m:r>
+                  <m:t>c</m:t>
+                </m:r>
+                <m:r>
+                  <m:t>c</m:t>
+                </m:r>
+                <m:r>
+                  <m:t>e</m:t>
+                </m:r>
+                <m:r>
+                  <m:t>s</m:t>
+                </m:r>
+                <m:sSub>
+                  <m:e>
+                    <m:r>
+                      <m:t>s</m:t>
+                    </m:r>
+                  </m:e>
+                  <m:sub>
+                    <m:r>
+                      <m:t>p</m:t>
+                    </m:r>
+                    <m:r>
+                      <m:t>r</m:t>
+                    </m:r>
+                    <m:r>
+                      <m:t>e</m:t>
+                    </m:r>
+                    <m:r>
+                      <m:t>d</m:t>
+                    </m:r>
+                  </m:sub>
+                </m:sSub>
+              </m:e>
+              <m:e>
+                <m:r>
+                  <m:rPr>
+                    <m:sty m:val="p"/>
+                  </m:rPr>
+                  <m:t>=</m:t>
+                </m:r>
+                <m:r>
+                  <m:rPr>
+                    <m:nor/>
+                    <m:sty m:val="p"/>
+                  </m:rPr>
+                  <m:t> </m:t>
+                </m:r>
+                <m:sSub>
+                  <m:e>
+                    <m:r>
+                      <m:t>X</m:t>
+                    </m:r>
+                  </m:e>
+                  <m:sub>
+                    <m:r>
+                      <m:t>m</m:t>
+                    </m:r>
+                  </m:sub>
+                </m:sSub>
+                <m:r>
+                  <m:t> </m:t>
+                </m:r>
+                <m:sSub>
+                  <m:e>
+                    <m:r>
+                      <m:t>b</m:t>
+                    </m:r>
+                  </m:e>
+                  <m:sub>
+                    <m:r>
+                      <m:t>m</m:t>
+                    </m:r>
+                  </m:sub>
+                </m:sSub>
+                <m:r>
+                  <m:rPr>
+                    <m:sty m:val="p"/>
+                  </m:rPr>
+                  <m:t>+</m:t>
+                </m:r>
+                <m:r>
+                  <m:t>Z</m:t>
+                </m:r>
+                <m:r>
+                  <m:t> </m:t>
+                </m:r>
+                <m:r>
+                  <m:t>i</m:t>
+                </m:r>
+                <m:sSub>
+                  <m:e>
+                    <m:r>
+                      <m:t>d</m:t>
+                    </m:r>
+                  </m:e>
+                  <m:sub>
+                    <m:r>
+                      <m:t>m</m:t>
+                    </m:r>
+                  </m:sub>
+                </m:sSub>
+                <m:r>
+                  <m:rPr>
+                    <m:sty m:val="p"/>
+                  </m:rPr>
+                  <m:t>+</m:t>
+                </m:r>
+                <m:r>
+                  <m:t>e</m:t>
+                </m:r>
+              </m:e>
+            </m:mr>
+          </m:m>
+          <m:r>
+            <m:t>  </m:t>
+          </m:r>
+          <m:d>
+            <m:dPr>
+              <m:begChr m:val="("/>
+              <m:endChr m:val=")"/>
+              <m:sepChr m:val=""/>
+              <m:grow/>
+            </m:dPr>
+            <m:e>
+              <m:r>
+                <m:t>3</m:t>
+              </m:r>
+            </m:e>
+          </m:d>
+        </m:oMath>
+      </m:oMathPara>
+      <w:bookmarkEnd w:id="31"/>
+    </w:p>
+    <w:p>
+      <w:pPr>
+        <w:pStyle w:val="FirstParagraph"/>
+      </w:pPr>
+      <w:r>
+        <w:t xml:space="preserve">where</w:t>
+      </w:r>
+      <w:r>
+        <w:t xml:space="preserve"> </w:t>
+      </w:r>
+      <m:oMath>
+        <m:r>
+          <m:t>e</m:t>
+        </m:r>
+        <m:r>
+          <m:t>n</m:t>
+        </m:r>
+        <m:r>
+          <m:t>v</m:t>
+        </m:r>
+        <m:r>
+          <m:rPr>
+            <m:sty m:val="p"/>
+          </m:rPr>
+          <m:t>∼</m:t>
+        </m:r>
+        <m:r>
+          <m:t>N</m:t>
+        </m:r>
+        <m:d>
+          <m:dPr>
+            <m:begChr m:val="("/>
+            <m:endChr m:val=")"/>
+            <m:sepChr m:val=""/>
+            <m:grow/>
+          </m:dPr>
+          <m:e>
+            <m:r>
+              <m:t>0</m:t>
+            </m:r>
+            <m:r>
+              <m:rPr>
+                <m:sty m:val="p"/>
+              </m:rPr>
+              <m:t>,</m:t>
+            </m:r>
+            <m:r>
+              <m:t> </m:t>
+            </m:r>
+            <m:r>
+              <m:t>I</m:t>
+            </m:r>
+            <m:r>
+              <m:t> </m:t>
+            </m:r>
+            <m:sSubSup>
+              <m:e>
+                <m:r>
+                  <m:t>σ</m:t>
+                </m:r>
+              </m:e>
+              <m:sub>
+                <m:r>
+                  <m:t>e</m:t>
+                </m:r>
+                <m:r>
+                  <m:t>n</m:t>
+                </m:r>
+                <m:r>
+                  <m:t>v</m:t>
+                </m:r>
+              </m:sub>
+              <m:sup>
+                <m:r>
+                  <m:t>2</m:t>
+                </m:r>
+              </m:sup>
+            </m:sSubSup>
+          </m:e>
+        </m:d>
+      </m:oMath>
+      <w:r>
+        <w:t xml:space="preserve">,</w:t>
+      </w:r>
+      <w:r>
+        <w:t xml:space="preserve"> </w:t>
+      </w:r>
+      <m:oMath>
+        <m:r>
+          <m:t>a</m:t>
+        </m:r>
+        <m:r>
+          <m:t>v</m:t>
+        </m:r>
+        <m:r>
+          <m:rPr>
+            <m:sty m:val="p"/>
+          </m:rPr>
+          <m:t>∼</m:t>
+        </m:r>
+        <m:r>
+          <m:t>N</m:t>
+        </m:r>
+        <m:d>
+          <m:dPr>
+            <m:begChr m:val="("/>
+            <m:endChr m:val=")"/>
+            <m:sepChr m:val=""/>
+            <m:grow/>
+          </m:dPr>
+          <m:e>
+            <m:r>
+              <m:t>0</m:t>
+            </m:r>
+            <m:r>
+              <m:rPr>
+                <m:sty m:val="p"/>
+              </m:rPr>
+              <m:t>,</m:t>
+            </m:r>
+            <m:r>
+              <m:t> </m:t>
+            </m:r>
+            <m:r>
+              <m:t>I</m:t>
+            </m:r>
+            <m:r>
+              <m:t> </m:t>
+            </m:r>
+            <m:sSubSup>
+              <m:e>
+                <m:r>
+                  <m:t>σ</m:t>
+                </m:r>
+              </m:e>
+              <m:sub>
+                <m:r>
+                  <m:t>a</m:t>
+                </m:r>
+                <m:r>
+                  <m:t>v</m:t>
+                </m:r>
+              </m:sub>
+              <m:sup>
+                <m:r>
+                  <m:t>2</m:t>
+                </m:r>
+              </m:sup>
+            </m:sSubSup>
+          </m:e>
+        </m:d>
+      </m:oMath>
+      <w:r>
+        <w:t xml:space="preserve">, and</w:t>
+      </w:r>
+      <w:r>
+        <w:t xml:space="preserve"> </w:t>
+      </w:r>
+      <m:oMath>
+        <m:r>
+          <m:t>i</m:t>
+        </m:r>
+        <m:r>
+          <m:t>d</m:t>
+        </m:r>
+        <m:r>
+          <m:rPr>
+            <m:sty m:val="p"/>
+          </m:rPr>
+          <m:t>∼</m:t>
+        </m:r>
+        <m:r>
+          <m:t>N</m:t>
+        </m:r>
+        <m:d>
+          <m:dPr>
+            <m:begChr m:val="("/>
+            <m:endChr m:val=")"/>
+            <m:sepChr m:val=""/>
+            <m:grow/>
+          </m:dPr>
+          <m:e>
+            <m:r>
+              <m:t>0</m:t>
+            </m:r>
+            <m:r>
+              <m:rPr>
+                <m:sty m:val="p"/>
+              </m:rPr>
+              <m:t>,</m:t>
+            </m:r>
+            <m:r>
+              <m:t> </m:t>
+            </m:r>
+            <m:r>
+              <m:t>I</m:t>
+            </m:r>
+            <m:r>
+              <m:t> </m:t>
+            </m:r>
+            <m:sSubSup>
+              <m:e>
+                <m:r>
+                  <m:t>σ</m:t>
+                </m:r>
+              </m:e>
+              <m:sub>
+                <m:r>
+                  <m:t>i</m:t>
+                </m:r>
+                <m:r>
+                  <m:t>d</m:t>
+                </m:r>
+              </m:sub>
+              <m:sup>
+                <m:r>
+                  <m:t>2</m:t>
+                </m:r>
+              </m:sup>
+            </m:sSubSup>
+          </m:e>
+        </m:d>
+      </m:oMath>
+      <w:r>
         <w:t xml:space="preserve">.</w:t>
       </w:r>
+      <w:r>
+        <w:t xml:space="preserve"> </w:t>
+      </w:r>
+      <m:oMath>
+        <m:r>
+          <m:t>b</m:t>
+        </m:r>
+      </m:oMath>
+      <w:r>
+        <w:t xml:space="preserve"> </w:t>
+      </w:r>
+      <w:r>
+        <w:t xml:space="preserve">is the vector of fixed effects with its incidence matrix</w:t>
+      </w:r>
+      <w:r>
+        <w:t xml:space="preserve"> </w:t>
+      </w:r>
+      <m:oMath>
+        <m:r>
+          <m:t>X</m:t>
+        </m:r>
+      </m:oMath>
+      <w:r>
+        <w:t xml:space="preserve">.</w:t>
+      </w:r>
+      <w:r>
+        <w:t xml:space="preserve"> </w:t>
+      </w:r>
+      <m:oMath>
+        <m:r>
+          <m:t>e</m:t>
+        </m:r>
+        <m:r>
+          <m:t>n</m:t>
+        </m:r>
+        <m:r>
+          <m:t>v</m:t>
+        </m:r>
+      </m:oMath>
+      <w:r>
+        <w:t xml:space="preserve">,</w:t>
+      </w:r>
+      <w:r>
+        <w:t xml:space="preserve"> </w:t>
+      </w:r>
+      <m:oMath>
+        <m:r>
+          <m:t>a</m:t>
+        </m:r>
+        <m:r>
+          <m:t>v</m:t>
+        </m:r>
+      </m:oMath>
+      <w:r>
+        <w:t xml:space="preserve">, and</w:t>
+      </w:r>
+      <w:r>
+        <w:t xml:space="preserve"> </w:t>
+      </w:r>
+      <m:oMath>
+        <m:r>
+          <m:t>i</m:t>
+        </m:r>
+        <m:r>
+          <m:t>d</m:t>
+        </m:r>
+      </m:oMath>
+      <w:r>
+        <w:t xml:space="preserve"> </w:t>
+      </w:r>
+      <w:r>
+        <w:t xml:space="preserve">are the vectors of random environment, random avatar, and random individual identity effects associated with their incidence matrices</w:t>
+      </w:r>
+      <w:r>
+        <w:t xml:space="preserve"> </w:t>
+      </w:r>
+      <m:oMath>
+        <m:r>
+          <m:t>M</m:t>
+        </m:r>
+      </m:oMath>
+      <w:r>
+        <w:t xml:space="preserve">,</w:t>
+      </w:r>
+      <w:r>
+        <w:t xml:space="preserve"> </w:t>
+      </w:r>
+      <m:oMath>
+        <m:r>
+          <m:t>N</m:t>
+        </m:r>
+      </m:oMath>
+      <w:r>
+        <w:t xml:space="preserve">, and</w:t>
+      </w:r>
+      <w:r>
+        <w:t xml:space="preserve"> </w:t>
+      </w:r>
+      <m:oMath>
+        <m:r>
+          <m:t>Z</m:t>
+        </m:r>
+      </m:oMath>
+      <w:r>
+        <w:t xml:space="preserve">. The variance parameters</w:t>
+      </w:r>
+      <w:r>
+        <w:t xml:space="preserve"> </w:t>
+      </w:r>
+      <m:oMath>
+        <m:sSubSup>
+          <m:e>
+            <m:r>
+              <m:t>σ</m:t>
+            </m:r>
+          </m:e>
+          <m:sub>
+            <m:r>
+              <m:t>e</m:t>
+            </m:r>
+            <m:r>
+              <m:t>n</m:t>
+            </m:r>
+            <m:r>
+              <m:t>v</m:t>
+            </m:r>
+          </m:sub>
+          <m:sup>
+            <m:r>
+              <m:t>2</m:t>
+            </m:r>
+          </m:sup>
+        </m:sSubSup>
+      </m:oMath>
+      <w:r>
+        <w:t xml:space="preserve">,</w:t>
+      </w:r>
+      <w:r>
+        <w:t xml:space="preserve"> </w:t>
+      </w:r>
+      <m:oMath>
+        <m:sSubSup>
+          <m:e>
+            <m:r>
+              <m:t>σ</m:t>
+            </m:r>
+          </m:e>
+          <m:sub>
+            <m:r>
+              <m:t>a</m:t>
+            </m:r>
+            <m:r>
+              <m:t>v</m:t>
+            </m:r>
+          </m:sub>
+          <m:sup>
+            <m:r>
+              <m:t>2</m:t>
+            </m:r>
+          </m:sup>
+        </m:sSubSup>
+      </m:oMath>
+      <w:r>
+        <w:t xml:space="preserve">, and</w:t>
+      </w:r>
+      <w:r>
+        <w:t xml:space="preserve"> </w:t>
+      </w:r>
+      <m:oMath>
+        <m:sSubSup>
+          <m:e>
+            <m:r>
+              <m:t>σ</m:t>
+            </m:r>
+          </m:e>
+          <m:sub>
+            <m:r>
+              <m:t>i</m:t>
+            </m:r>
+            <m:r>
+              <m:t>d</m:t>
+            </m:r>
+          </m:sub>
+          <m:sup>
+            <m:r>
+              <m:t>2</m:t>
+            </m:r>
+          </m:sup>
+        </m:sSubSup>
+      </m:oMath>
+      <w:r>
+        <w:t xml:space="preserve">, correspond to the among environment, among avatar, and among individual variances, respectively.</w:t>
+      </w:r>
+      <w:r>
+        <w:t xml:space="preserve"> </w:t>
+      </w:r>
+      <m:oMath>
+        <m:r>
+          <m:t>I</m:t>
+        </m:r>
+      </m:oMath>
+      <w:r>
+        <w:t xml:space="preserve"> </w:t>
+      </w:r>
+      <w:r>
+        <w:t xml:space="preserve">is the identity matrix, with</w:t>
+      </w:r>
+      <w:r>
+        <w:t xml:space="preserve"> </w:t>
+      </w:r>
+      <m:oMath>
+        <m:r>
+          <m:t>I</m:t>
+        </m:r>
+        <m:r>
+          <m:rPr>
+            <m:sty m:val="p"/>
+          </m:rPr>
+          <m:t>,</m:t>
+        </m:r>
+        <m:r>
+          <m:t> </m:t>
+        </m:r>
+        <m:sSup>
+          <m:e>
+            <m:r>
+              <m:t>σ</m:t>
+            </m:r>
+          </m:e>
+          <m:sup>
+            <m:r>
+              <m:t>2</m:t>
+            </m:r>
+          </m:sup>
+        </m:sSup>
+      </m:oMath>
+      <w:r>
+        <w:t xml:space="preserve"> </w:t>
+      </w:r>
+      <w:r>
+        <w:t xml:space="preserve">indicating that the random effects are independently and identically distributed. The</w:t>
+      </w:r>
+      <w:r>
+        <w:t xml:space="preserve"> </w:t>
+      </w:r>
+      <m:oMath>
+        <m:r>
+          <m:t>m</m:t>
+        </m:r>
+      </m:oMath>
+      <w:r>
+        <w:t xml:space="preserve"> </w:t>
+      </w:r>
+      <w:r>
+        <w:t xml:space="preserve">and</w:t>
+      </w:r>
+      <w:r>
+        <w:t xml:space="preserve"> </w:t>
+      </w:r>
+      <m:oMath>
+        <m:r>
+          <m:t>d</m:t>
+        </m:r>
+      </m:oMath>
+      <w:r>
+        <w:t xml:space="preserve"> </w:t>
+      </w:r>
+      <w:r>
+        <w:t xml:space="preserve">subscripts indicate that an estimate is from the mean or dispersion part of the model, respectively. The first two equations were parametrized with a Gaussian distribution family, while the third equation was parametrized with a beta-binomial distribution family. We parametrized the model to run 4 MCMC chains with 1000 posterior samples for each parameter. To do so, we ran 2500 iterations with a thinning set to 8, with the first 500 iterations used as warmups. We explain how we specified the priors for the MDHGLM in the supporting information.</w:t>
+      </w:r>
     </w:p>
     <w:p>
       <w:pPr>
         <w:pStyle w:val="BodyText"/>
       </w:pPr>
       <w:r>
-        <w:t xml:space="preserve">expliquer comment j’ai partitionné l’expérience basée sur les résultats du GAMM</w:t>
-      </w:r>
-      <w:r>
-        <w:t xml:space="preserve"> </w:t>
-      </w:r>
-      <w:r>
-        <w:t xml:space="preserve">expliquer que j’ai calculé le coefficient de variation pour comparer le comportement</w:t>
+        <w:t xml:space="preserve">We estimated the correlation between the individual random effect on the mean and on the dispersion within each trait (e.g. </w:t>
+      </w:r>
+      <m:oMath>
+        <m:r>
+          <m:t>c</m:t>
+        </m:r>
+        <m:r>
+          <m:t>o</m:t>
+        </m:r>
+        <m:r>
+          <m:t>r</m:t>
+        </m:r>
+        <m:d>
+          <m:dPr>
+            <m:begChr m:val="("/>
+            <m:endChr m:val=")"/>
+            <m:sepChr m:val=""/>
+            <m:grow/>
+          </m:dPr>
+          <m:e>
+            <m:sSubSup>
+              <m:e>
+                <m:r>
+                  <m:t>σ</m:t>
+                </m:r>
+              </m:e>
+              <m:sub>
+                <m:r>
+                  <m:t>i</m:t>
+                </m:r>
+                <m:sSub>
+                  <m:e>
+                    <m:r>
+                      <m:t>d</m:t>
+                    </m:r>
+                  </m:e>
+                  <m:sub>
+                    <m:r>
+                      <m:t>m</m:t>
+                    </m:r>
+                  </m:sub>
+                </m:sSub>
+                <m:r>
+                  <m:t> </m:t>
+                </m:r>
+                <m:r>
+                  <m:t>p</m:t>
+                </m:r>
+                <m:r>
+                  <m:t>r</m:t>
+                </m:r>
+                <m:r>
+                  <m:t>e</m:t>
+                </m:r>
+                <m:r>
+                  <m:t>d</m:t>
+                </m:r>
+              </m:sub>
+              <m:sup>
+                <m:r>
+                  <m:t>2</m:t>
+                </m:r>
+              </m:sup>
+            </m:sSubSup>
+            <m:r>
+              <m:t> </m:t>
+            </m:r>
+            <m:sSubSup>
+              <m:e>
+                <m:r>
+                  <m:t>σ</m:t>
+                </m:r>
+              </m:e>
+              <m:sub>
+                <m:r>
+                  <m:t>i</m:t>
+                </m:r>
+                <m:sSub>
+                  <m:e>
+                    <m:r>
+                      <m:t>d</m:t>
+                    </m:r>
+                  </m:e>
+                  <m:sub>
+                    <m:r>
+                      <m:t>d</m:t>
+                    </m:r>
+                  </m:sub>
+                </m:sSub>
+                <m:r>
+                  <m:t> </m:t>
+                </m:r>
+                <m:r>
+                  <m:t>p</m:t>
+                </m:r>
+                <m:r>
+                  <m:t>r</m:t>
+                </m:r>
+                <m:r>
+                  <m:t>e</m:t>
+                </m:r>
+                <m:r>
+                  <m:t>d</m:t>
+                </m:r>
+              </m:sub>
+              <m:sup>
+                <m:r>
+                  <m:t>2</m:t>
+                </m:r>
+              </m:sup>
+            </m:sSubSup>
+          </m:e>
+        </m:d>
+      </m:oMath>
+      <w:r>
+        <w:t xml:space="preserve">) and among each trait (e.g. </w:t>
+      </w:r>
+      <m:oMath>
+        <m:r>
+          <m:t>c</m:t>
+        </m:r>
+        <m:r>
+          <m:t>o</m:t>
+        </m:r>
+        <m:r>
+          <m:t>r</m:t>
+        </m:r>
+        <m:d>
+          <m:dPr>
+            <m:begChr m:val="("/>
+            <m:endChr m:val=")"/>
+            <m:sepChr m:val=""/>
+            <m:grow/>
+          </m:dPr>
+          <m:e>
+            <m:sSubSup>
+              <m:e>
+                <m:r>
+                  <m:t>σ</m:t>
+                </m:r>
+              </m:e>
+              <m:sub>
+                <m:r>
+                  <m:t>i</m:t>
+                </m:r>
+                <m:sSub>
+                  <m:e>
+                    <m:r>
+                      <m:t>d</m:t>
+                    </m:r>
+                  </m:e>
+                  <m:sub>
+                    <m:r>
+                      <m:t>m</m:t>
+                    </m:r>
+                  </m:sub>
+                </m:sSub>
+                <m:r>
+                  <m:t> </m:t>
+                </m:r>
+                <m:r>
+                  <m:t>p</m:t>
+                </m:r>
+                <m:r>
+                  <m:t>r</m:t>
+                </m:r>
+                <m:r>
+                  <m:t>e</m:t>
+                </m:r>
+                <m:r>
+                  <m:t>d</m:t>
+                </m:r>
+              </m:sub>
+              <m:sup>
+                <m:r>
+                  <m:t>2</m:t>
+                </m:r>
+              </m:sup>
+            </m:sSubSup>
+            <m:r>
+              <m:t> </m:t>
+            </m:r>
+            <m:sSubSup>
+              <m:e>
+                <m:r>
+                  <m:t>σ</m:t>
+                </m:r>
+              </m:e>
+              <m:sub>
+                <m:r>
+                  <m:t>i</m:t>
+                </m:r>
+                <m:sSub>
+                  <m:e>
+                    <m:r>
+                      <m:t>d</m:t>
+                    </m:r>
+                  </m:e>
+                  <m:sub>
+                    <m:r>
+                      <m:t>d</m:t>
+                    </m:r>
+                  </m:sub>
+                </m:sSub>
+                <m:r>
+                  <m:t> </m:t>
+                </m:r>
+                <m:r>
+                  <m:t>p</m:t>
+                </m:r>
+                <m:r>
+                  <m:t>r</m:t>
+                </m:r>
+                <m:r>
+                  <m:t>e</m:t>
+                </m:r>
+                <m:r>
+                  <m:t>y</m:t>
+                </m:r>
+              </m:sub>
+              <m:sup>
+                <m:r>
+                  <m:t>2</m:t>
+                </m:r>
+              </m:sup>
+            </m:sSubSup>
+          </m:e>
+        </m:d>
+      </m:oMath>
+      <w:r>
+        <w:t xml:space="preserve">) within a level of experience. We also evaluated these correlations among the different levels of experience (e.g. </w:t>
+      </w:r>
+      <m:oMath>
+        <m:r>
+          <m:t>c</m:t>
+        </m:r>
+        <m:r>
+          <m:t>o</m:t>
+        </m:r>
+        <m:r>
+          <m:t>r</m:t>
+        </m:r>
+        <m:d>
+          <m:dPr>
+            <m:begChr m:val="("/>
+            <m:endChr m:val=")"/>
+            <m:sepChr m:val=""/>
+            <m:grow/>
+          </m:dPr>
+          <m:e>
+            <m:sSubSup>
+              <m:e>
+                <m:r>
+                  <m:t>σ</m:t>
+                </m:r>
+              </m:e>
+              <m:sub>
+                <m:r>
+                  <m:t>i</m:t>
+                </m:r>
+                <m:sSub>
+                  <m:e>
+                    <m:r>
+                      <m:t>d</m:t>
+                    </m:r>
+                  </m:e>
+                  <m:sub>
+                    <m:r>
+                      <m:t>m</m:t>
+                    </m:r>
+                  </m:sub>
+                </m:sSub>
+                <m:r>
+                  <m:t> </m:t>
+                </m:r>
+                <m:r>
+                  <m:t>p</m:t>
+                </m:r>
+                <m:r>
+                  <m:t>r</m:t>
+                </m:r>
+                <m:r>
+                  <m:t>e</m:t>
+                </m:r>
+                <m:r>
+                  <m:t>d</m:t>
+                </m:r>
+                <m:r>
+                  <m:t> </m:t>
+                </m:r>
+                <m:r>
+                  <m:t>n</m:t>
+                </m:r>
+                <m:r>
+                  <m:t>o</m:t>
+                </m:r>
+                <m:r>
+                  <m:t>v</m:t>
+                </m:r>
+                <m:r>
+                  <m:t>i</m:t>
+                </m:r>
+                <m:r>
+                  <m:t>c</m:t>
+                </m:r>
+                <m:r>
+                  <m:t>e</m:t>
+                </m:r>
+              </m:sub>
+              <m:sup>
+                <m:r>
+                  <m:t>2</m:t>
+                </m:r>
+              </m:sup>
+            </m:sSubSup>
+            <m:r>
+              <m:t> </m:t>
+            </m:r>
+            <m:sSubSup>
+              <m:e>
+                <m:r>
+                  <m:t>σ</m:t>
+                </m:r>
+              </m:e>
+              <m:sub>
+                <m:r>
+                  <m:t>i</m:t>
+                </m:r>
+                <m:sSub>
+                  <m:e>
+                    <m:r>
+                      <m:t>d</m:t>
+                    </m:r>
+                  </m:e>
+                  <m:sub>
+                    <m:r>
+                      <m:t>d</m:t>
+                    </m:r>
+                  </m:sub>
+                </m:sSub>
+                <m:r>
+                  <m:t> </m:t>
+                </m:r>
+                <m:r>
+                  <m:t>p</m:t>
+                </m:r>
+                <m:r>
+                  <m:t>r</m:t>
+                </m:r>
+                <m:r>
+                  <m:t>e</m:t>
+                </m:r>
+                <m:r>
+                  <m:t>d</m:t>
+                </m:r>
+                <m:r>
+                  <m:t> </m:t>
+                </m:r>
+                <m:r>
+                  <m:t>i</m:t>
+                </m:r>
+                <m:r>
+                  <m:t>n</m:t>
+                </m:r>
+                <m:r>
+                  <m:t>t</m:t>
+                </m:r>
+                <m:r>
+                  <m:t>e</m:t>
+                </m:r>
+                <m:r>
+                  <m:t>r</m:t>
+                </m:r>
+                <m:r>
+                  <m:t>m</m:t>
+                </m:r>
+                <m:r>
+                  <m:t>e</m:t>
+                </m:r>
+                <m:r>
+                  <m:t>d</m:t>
+                </m:r>
+                <m:r>
+                  <m:t>i</m:t>
+                </m:r>
+                <m:r>
+                  <m:t>a</m:t>
+                </m:r>
+                <m:r>
+                  <m:t>t</m:t>
+                </m:r>
+                <m:r>
+                  <m:t>e</m:t>
+                </m:r>
+              </m:sub>
+              <m:sup>
+                <m:r>
+                  <m:t>2</m:t>
+                </m:r>
+              </m:sup>
+            </m:sSubSup>
+          </m:e>
+        </m:d>
+      </m:oMath>
+      <w:r>
+        <w:t xml:space="preserve">). The latter</w:t>
+      </w:r>
+      <w:r>
+        <w:t xml:space="preserve"> </w:t>
+      </w:r>
+      <w:r>
+        <w:t xml:space="preserve">“</w:t>
+      </w:r>
+      <w:r>
+        <w:t xml:space="preserve">character-state</w:t>
+      </w:r>
+      <w:r>
+        <w:t xml:space="preserve">”</w:t>
+      </w:r>
+      <w:r>
+        <w:t xml:space="preserve"> </w:t>
+      </w:r>
+      <w:r>
+        <w:t xml:space="preserve">approach</w:t>
+      </w:r>
+      <w:r>
+        <w:t xml:space="preserve"> </w:t>
+      </w:r>
+      <w:r>
+        <w:t xml:space="preserve">(Via &amp; Lande 1985; Via</w:t>
+      </w:r>
+      <w:r>
+        <w:t xml:space="preserve"> </w:t>
+      </w:r>
+      <w:r>
+        <w:rPr>
+          <w:iCs/>
+          <w:i/>
+        </w:rPr>
+        <w:t xml:space="preserve">et al.</w:t>
+      </w:r>
+      <w:r>
+        <w:t xml:space="preserve"> </w:t>
+      </w:r>
+      <w:r>
+        <w:t xml:space="preserve">1995)</w:t>
+      </w:r>
+      <w:r>
+        <w:t xml:space="preserve">, enables us to investigate whether predators express similar behaviors across each developmental stage. The correlations were estimated using a multivariate Gaussian distribution.</w:t>
+      </w:r>
+    </w:p>
+    <w:p>
+      <w:pPr>
+        <w:pStyle w:val="BodyText"/>
+      </w:pPr>
+      <w:r>
+        <w:t xml:space="preserve">Lastly we calculated the coefficient of variation in the mean (termed</w:t>
+      </w:r>
+      <w:r>
+        <w:t xml:space="preserve"> </w:t>
+      </w:r>
+      <m:oMath>
+        <m:r>
+          <m:t>C</m:t>
+        </m:r>
+        <m:sSub>
+          <m:e>
+            <m:r>
+              <m:t>V</m:t>
+            </m:r>
+          </m:e>
+          <m:sub>
+            <m:r>
+              <m:t>I</m:t>
+            </m:r>
+          </m:sub>
+        </m:sSub>
+      </m:oMath>
+      <w:r>
+        <w:t xml:space="preserve">) and dispersion (termed</w:t>
+      </w:r>
+      <w:r>
+        <w:t xml:space="preserve"> </w:t>
+      </w:r>
+      <m:oMath>
+        <m:r>
+          <m:t>C</m:t>
+        </m:r>
+        <m:sSub>
+          <m:e>
+            <m:r>
+              <m:t>V</m:t>
+            </m:r>
+          </m:e>
+          <m:sub>
+            <m:r>
+              <m:t>p</m:t>
+            </m:r>
+          </m:sub>
+        </m:sSub>
+      </m:oMath>
+      <w:r>
+        <w:t xml:space="preserve">) part of the predator’s speed for each stage of experience, allowing us to report standardized effect sizes of individual variance for comparison across traits and studies</w:t>
+      </w:r>
+      <w:r>
+        <w:t xml:space="preserve"> </w:t>
+      </w:r>
+      <w:r>
+        <w:t xml:space="preserve">(Cleasby</w:t>
+      </w:r>
+      <w:r>
+        <w:t xml:space="preserve"> </w:t>
+      </w:r>
+      <w:r>
+        <w:rPr>
+          <w:iCs/>
+          <w:i/>
+        </w:rPr>
+        <w:t xml:space="preserve">et al.</w:t>
+      </w:r>
+      <w:r>
+        <w:t xml:space="preserve"> </w:t>
+      </w:r>
+      <w:r>
+        <w:t xml:space="preserve">2015; Holtmann</w:t>
+      </w:r>
+      <w:r>
+        <w:t xml:space="preserve"> </w:t>
+      </w:r>
+      <w:r>
+        <w:rPr>
+          <w:iCs/>
+          <w:i/>
+        </w:rPr>
+        <w:t xml:space="preserve">et al.</w:t>
+      </w:r>
+      <w:r>
+        <w:t xml:space="preserve"> </w:t>
+      </w:r>
+      <w:r>
+        <w:t xml:space="preserve">2017; Dingemanse</w:t>
+      </w:r>
+      <w:r>
+        <w:t xml:space="preserve"> </w:t>
+      </w:r>
+      <w:r>
+        <w:rPr>
+          <w:iCs/>
+          <w:i/>
+        </w:rPr>
+        <w:t xml:space="preserve">et al.</w:t>
+      </w:r>
+      <w:r>
+        <w:t xml:space="preserve"> </w:t>
+      </w:r>
+      <w:r>
+        <w:t xml:space="preserve">2022)</w:t>
+      </w:r>
+      <w:r>
+        <w:t xml:space="preserve">. This also allowed us to evaluate whether predators displayed increasing/decreasing differences in specialization at each stage of experience.</w:t>
       </w:r>
     </w:p>
     <w:p>
@@ -1983,10 +3904,10 @@
         <w:br w:type="page"/>
       </w:r>
     </w:p>
-    <w:bookmarkEnd w:id="29"/>
-    <w:bookmarkEnd w:id="30"/>
-    <w:bookmarkEnd w:id="31"/>
-    <w:bookmarkStart w:id="45" w:name="results"/>
+    <w:bookmarkEnd w:id="32"/>
+    <w:bookmarkEnd w:id="33"/>
+    <w:bookmarkEnd w:id="34"/>
+    <w:bookmarkStart w:id="51" w:name="results"/>
     <w:p>
       <w:pPr>
         <w:pStyle w:val="Heading1"/>
@@ -1995,7 +3916,7 @@
         <w:t xml:space="preserve">RESULTS</w:t>
       </w:r>
     </w:p>
-    <w:bookmarkStart w:id="44" w:name="X49e34d012182956988a00f0ff153f675c48b853"/>
+    <w:bookmarkStart w:id="35" w:name="X49e34d012182956988a00f0ff153f675c48b853"/>
     <w:p>
       <w:pPr>
         <w:pStyle w:val="Heading2"/>
@@ -2009,20 +3930,17 @@
         <w:pStyle w:val="FirstParagraph"/>
       </w:pPr>
       <w:r>
-        <w:t xml:space="preserve">Contrary to our predictions, individual predators did not differ in the development of their expertise, as the best model was the one with a general population trend with varying intercepts only (Table x.). Moreover, we did not detect a relationship between experience (i.e. the cumulative amount of matches played) and hunting success, such that players did not optimize their success with increasing experience as we expected (Figure 1 A). However, predators did differ in their average hunting success across the study period (Figure 1 B).</w:t>
-      </w:r>
-    </w:p>
-    <w:p>
-      <w:pPr>
-        <w:pStyle w:val="BodyText"/>
-      </w:pPr>
-    </w:p>
-    <w:p>
-      <w:pPr>
-        <w:pStyle w:val="BodyText"/>
-      </w:pPr>
-      <w:r>
-        <w:t xml:space="preserve">blablabla</w:t>
+        <w:t xml:space="preserve">Contrary to our predictions, individual predators did not differ in the development of their expertise, as the best model was the one with a global smoother with varying intercepts only (Table S1 in the supporting information). The model detected only a weak relationship between hunting success and experience (i.e. the cumulative amount of matches played), such that players did not substantially optimize their success with increasing experience as we expected (Table 1 and Figure S1 in the supporting information). However, predators did differ in their average hunting success across the study period (Figure S1).</w:t>
+      </w:r>
+      <w:r>
+        <w:t xml:space="preserve"> </w:t>
+      </w:r>
+      <w:r>
+        <w:rPr>
+          <w:iCs/>
+          <w:i/>
+        </w:rPr>
+        <w:t xml:space="preserve">peut être coder un autre modèle où je contrôle pour les proies afin de voir si les différences de succès disparaissent</w:t>
       </w:r>
     </w:p>
     <w:p>
@@ -2036,7 +3954,7 @@
         </w:rPr>
         <w:t xml:space="preserve">Table </w:t>
       </w:r>
-      <w:bookmarkStart w:id="fd696268-cb91-4084-9cba-21a90fcabf19" w:name="unnamed-chunk-3"/>
+      <w:bookmarkStart w:id="a4896d2d-e7cf-48f9-94db-8a67c96a3188" w:name="table1"/>
       <w:r xmlns:w="http://schemas.openxmlformats.org/wordprocessingml/2006/main" xmlns:wp="http://schemas.openxmlformats.org/drawingml/2006/wordprocessingDrawing" xmlns:r="http://schemas.openxmlformats.org/officeDocument/2006/relationships" xmlns:w14="http://schemas.microsoft.com/office/word/2010/wordml">
         <w:rPr>
           <w:rFonts/>
@@ -2058,12 +3976,12 @@
         </w:rPr>
         <w:fldChar w:fldCharType="end" w:dirty="true"/>
       </w:r>
-      <w:bookmarkEnd w:id="fd696268-cb91-4084-9cba-21a90fcabf19"/>
+      <w:bookmarkEnd w:id="a4896d2d-e7cf-48f9-94db-8a67c96a3188"/>
       <w:r>
         <w:t xml:space="preserve">: </w:t>
       </w:r>
       <w:r>
-        <w:t xml:space="preserve">Posterior mean values, standard errors, and 95% credible intervals for the GAMM with a common global smoother. The values are presented on the logit scale</w:t>
+        <w:t xml:space="preserve">Posterior mean values, standard errors, and 95% credible intervals for the GAMM with a common global smoother. The values are presented on the logit scale.</w:t>
       </w:r>
     </w:p>
     <w:tbl xmlns:w="http://schemas.openxmlformats.org/wordprocessingml/2006/main" xmlns:r="http://schemas.openxmlformats.org/officeDocument/2006/relationships" xmlns:w14="http://schemas.microsoft.com/office/word/2010/wordml" xmlns:wp="http://schemas.openxmlformats.org/drawingml/2006/wordprocessingDrawing" xmlns:a="http://schemas.openxmlformats.org/drawingml/2006/main" xmlns:pic="http://schemas.openxmlformats.org/drawingml/2006/picture">
@@ -3670,12 +5588,14 @@
         </w:tc>
       </w:tr>
     </w:tbl>
-    <w:p>
-      <w:pPr>
-        <w:pStyle w:val="BodyText"/>
-      </w:pPr>
-      <w:r>
-        <w:t xml:space="preserve">blablabla figure 1</w:t>
+    <w:bookmarkEnd w:id="35"/>
+    <w:bookmarkStart w:id="42" w:name="Xa0ea369b8c51e19f043ed946e2ed6264becaeef"/>
+    <w:p>
+      <w:pPr>
+        <w:pStyle w:val="Heading2"/>
+      </w:pPr>
+      <w:r>
+        <w:t xml:space="preserve">Effect of experience on the development of behavioral specialization</w:t>
       </w:r>
     </w:p>
     <w:p>
@@ -3687,18 +5607,18 @@
           <wp:inline>
             <wp:extent cx="5969000" cy="2728685"/>
             <wp:effectExtent b="0" l="0" r="0" t="0"/>
-            <wp:docPr descr="Figure 1. Coefficient of variation for the predator’s speed and for the speed of the prey encountered at each level of experience. (A) Coefficient of variation for the among individual differences in average behavior. (B) Coefficient fo variation for the among individual differences in intra individual variance (i.e. specialization)." title="" id="33" name="Picture"/>
+            <wp:docPr descr="Figure 1. Coefficient of variation for the predator’s speed and for the speed of the prey encountered at each level of experience. (A) Coefficient of variation for the among individual differences in average behavior. (B) Coefficient fo variation for the among individual differences in intra individual variance (i.e. specialization)." title="" id="37" name="Picture"/>
             <a:graphic>
               <a:graphicData uri="http://schemas.openxmlformats.org/drawingml/2006/picture">
                 <pic:pic>
                   <pic:nvPicPr>
-                    <pic:cNvPr descr="C:/Users/maxim/OneDrive/Documents/GitHub/Chapter2/outputs/05_outputs_figures/05_figure1.png" id="34" name="Picture"/>
+                    <pic:cNvPr descr="C:/Users/maxim/OneDrive/Documents/GitHub/Chapter2/outputs/05_outputs_figures/05_figure1.png" id="38" name="Picture"/>
                     <pic:cNvPicPr>
                       <a:picLocks noChangeArrowheads="1" noChangeAspect="1"/>
                     </pic:cNvPicPr>
                   </pic:nvPicPr>
                   <pic:blipFill>
-                    <a:blip r:embed="rId32"/>
+                    <a:blip r:embed="rId36"/>
                     <a:stretch>
                       <a:fillRect/>
                     </a:stretch>
@@ -3760,18 +5680,18 @@
           <wp:inline>
             <wp:extent cx="5969000" cy="3069771"/>
             <wp:effectExtent b="0" l="0" r="0" t="0"/>
-            <wp:docPr descr="Figure 2. Distribution of the intra individual behavioral variation (i.e. specialization) of predators when they were (A) novices and (B) advanced. The red band displays the 95% CI of the intercept for the intra individual variance in predator speed." title="" id="36" name="Picture"/>
+            <wp:docPr descr="Figure 2. Distribution of the intra individual behavioral variation (i.e. specialization) of predators when they were (A) novices and (B) advanced. The red band displays the 95% CI of the intercept for the intra individual variance in predator speed." title="" id="40" name="Picture"/>
             <a:graphic>
               <a:graphicData uri="http://schemas.openxmlformats.org/drawingml/2006/picture">
                 <pic:pic>
                   <pic:nvPicPr>
-                    <pic:cNvPr descr="C:/Users/maxim/OneDrive/Documents/GitHub/Chapter2/outputs/05_outputs_figures/05_figure2.png" id="37" name="Picture"/>
+                    <pic:cNvPr descr="C:/Users/maxim/OneDrive/Documents/GitHub/Chapter2/outputs/05_outputs_figures/05_figure2.png" id="41" name="Picture"/>
                     <pic:cNvPicPr>
                       <a:picLocks noChangeArrowheads="1" noChangeAspect="1"/>
                     </pic:cNvPicPr>
                   </pic:nvPicPr>
                   <pic:blipFill>
-                    <a:blip r:embed="rId35"/>
+                    <a:blip r:embed="rId39"/>
                     <a:stretch>
                       <a:fillRect/>
                     </a:stretch>
@@ -3816,12 +5736,14 @@
         <w:t xml:space="preserve">Distribution of the intra individual behavioral variation (i.e. specialization) of predators when they were (A) novices and (B) advanced. The red band displays the 95% CI of the intercept for the intra individual variance in predator speed.</w:t>
       </w:r>
     </w:p>
-    <w:p>
-      <w:pPr>
-        <w:pStyle w:val="BodyText"/>
-      </w:pPr>
-      <w:r>
-        <w:t xml:space="preserve">add figure of cov matrix</w:t>
+    <w:bookmarkEnd w:id="42"/>
+    <w:bookmarkStart w:id="46" w:name="Xdb128218c03c2aa5a4dfeec6acc1edc84de3e99"/>
+    <w:p>
+      <w:pPr>
+        <w:pStyle w:val="Heading2"/>
+      </w:pPr>
+      <w:r>
+        <w:t xml:space="preserve">Relationship between behavioral specialization and prey variability</w:t>
       </w:r>
     </w:p>
     <w:p>
@@ -3831,20 +5753,20 @@
       <w:r>
         <w:drawing>
           <wp:inline>
-            <wp:extent cx="5627548" cy="5155006"/>
+            <wp:extent cx="5969000" cy="5167194"/>
             <wp:effectExtent b="0" l="0" r="0" t="0"/>
-            <wp:docPr descr="Figure 3. Full correlation matrix of the MDHGLM relating the mean and IIV speed of the predators, the mean and IIV in speed of the prey they encountered, and mean hunting success. Starting from the upper part of the plot are displayed the five parameters for novice predators (gray), the five for intermediate predators (yellow), and the five for advanced predators (blue). Larger dark blue circles indicate stronger positive correlations, while larger dark red circles indicate stronger negative correlations. The black squares indicate correlations between different experience levels." title="" id="39" name="Picture"/>
+            <wp:docPr descr="Figure 3. Full correlation matrix of the MDHGLM relating the mean and IIV speed of the predators, the mean and IIV in speed of the prey they encountered, and mean hunting success. Starting from the upper part of the plot are displayed the five parameters for novice predators (gray), the five for intermediate predators (yellow), and the five for advanced predators (blue). Larger dark blue circles indicate stronger positive correlations, while larger dark red circles indicate stronger negative correlations. The black squares indicate correlations between different experience levels." title="" id="44" name="Picture"/>
             <a:graphic>
               <a:graphicData uri="http://schemas.openxmlformats.org/drawingml/2006/picture">
                 <pic:pic>
                   <pic:nvPicPr>
-                    <pic:cNvPr descr="C:/Users/maxim/OneDrive/Documents/GitHub/Chapter2/outputs/05_outputs_figures/05_figure3.png" id="40" name="Picture"/>
+                    <pic:cNvPr descr="C:/Users/maxim/OneDrive/Documents/GitHub/Chapter2/outputs/05_outputs_figures/05_figure3.png" id="45" name="Picture"/>
                     <pic:cNvPicPr>
                       <a:picLocks noChangeArrowheads="1" noChangeAspect="1"/>
                     </pic:cNvPicPr>
                   </pic:nvPicPr>
                   <pic:blipFill>
-                    <a:blip r:embed="rId38"/>
+                    <a:blip r:embed="rId43"/>
                     <a:stretch>
                       <a:fillRect/>
                     </a:stretch>
@@ -3852,7 +5774,7 @@
                   <pic:spPr bwMode="auto">
                     <a:xfrm>
                       <a:off x="0" y="0"/>
-                      <a:ext cx="5627548" cy="5155006"/>
+                      <a:ext cx="5969000" cy="5167194"/>
                     </a:xfrm>
                     <a:prstGeom prst="rect">
                       <a:avLst/>
@@ -3889,12 +5811,26 @@
         <w:t xml:space="preserve">Full correlation matrix of the MDHGLM relating the mean and IIV speed of the predators, the mean and IIV in speed of the prey they encountered, and mean hunting success. Starting from the upper part of the plot are displayed the five parameters for novice predators (gray), the five for intermediate predators (yellow), and the five for advanced predators (blue). Larger dark blue circles indicate stronger positive correlations, while larger dark red circles indicate stronger negative correlations. The black squares indicate correlations between different experience levels.</w:t>
       </w:r>
     </w:p>
-    <w:p>
-      <w:pPr>
-        <w:pStyle w:val="BodyText"/>
-      </w:pPr>
-      <w:r>
-        <w:t xml:space="preserve">blablabla figure 4</w:t>
+    <w:bookmarkEnd w:id="46"/>
+    <w:bookmarkStart w:id="50" w:name="X8e55823fbdb9db7eb6c96423d1b4a670d69bf9a"/>
+    <w:p>
+      <w:pPr>
+        <w:pStyle w:val="Heading2"/>
+      </w:pPr>
+      <w:r>
+        <w:t xml:space="preserve">Hunting success of behavioral specialists vs generalists</w:t>
+      </w:r>
+    </w:p>
+    <w:p>
+      <w:pPr>
+        <w:pStyle w:val="FirstParagraph"/>
+      </w:pPr>
+      <w:r>
+        <w:rPr>
+          <w:iCs/>
+          <w:i/>
+        </w:rPr>
+        <w:t xml:space="preserve">relationship between IIV of prey and success fades with experience</w:t>
       </w:r>
     </w:p>
     <w:p>
@@ -3906,18 +5842,18 @@
           <wp:inline>
             <wp:extent cx="5969000" cy="5969000"/>
             <wp:effectExtent b="0" l="0" r="0" t="0"/>
-            <wp:docPr descr="Figure 4. Title (A) and (B) Novices. (C) and (D) Advanced." title="" id="42" name="Picture"/>
+            <wp:docPr descr="Figure 4. Title (A) and (B) Novices. (C) and (D) Advanced." title="" id="48" name="Picture"/>
             <a:graphic>
               <a:graphicData uri="http://schemas.openxmlformats.org/drawingml/2006/picture">
                 <pic:pic>
                   <pic:nvPicPr>
-                    <pic:cNvPr descr="C:/Users/maxim/OneDrive/Documents/GitHub/Chapter2/outputs/05_outputs_figures/05_figure4.png" id="43" name="Picture"/>
+                    <pic:cNvPr descr="C:/Users/maxim/OneDrive/Documents/GitHub/Chapter2/outputs/05_outputs_figures/05_figure4.png" id="49" name="Picture"/>
                     <pic:cNvPicPr>
                       <a:picLocks noChangeArrowheads="1" noChangeAspect="1"/>
                     </pic:cNvPicPr>
                   </pic:nvPicPr>
                   <pic:blipFill>
-                    <a:blip r:embed="rId41"/>
+                    <a:blip r:embed="rId47"/>
                     <a:stretch>
                       <a:fillRect/>
                     </a:stretch>
@@ -3967,9 +5903,9 @@
         <w:br w:type="page"/>
       </w:r>
     </w:p>
-    <w:bookmarkEnd w:id="44"/>
-    <w:bookmarkEnd w:id="45"/>
-    <w:bookmarkStart w:id="148" w:name="litterature-cited"/>
+    <w:bookmarkEnd w:id="50"/>
+    <w:bookmarkEnd w:id="51"/>
+    <w:bookmarkStart w:id="162" w:name="litterature-cited"/>
     <w:p>
       <w:pPr>
         <w:pStyle w:val="Heading1"/>
@@ -3978,8 +5914,8 @@
         <w:t xml:space="preserve">LITTERATURE CITED</w:t>
       </w:r>
     </w:p>
-    <w:bookmarkStart w:id="147" w:name="refs"/>
-    <w:bookmarkStart w:id="47" w:name="ref-Araujo.etal2011"/>
+    <w:bookmarkStart w:id="161" w:name="refs"/>
+    <w:bookmarkStart w:id="53" w:name="ref-Araujo.etal2011"/>
     <w:p>
       <w:pPr>
         <w:pStyle w:val="Bibliography"/>
@@ -3990,7 +5926,7 @@
       <w:r>
         <w:t xml:space="preserve"> </w:t>
       </w:r>
-      <w:hyperlink r:id="rId46">
+      <w:hyperlink r:id="rId52">
         <w:r>
           <w:rPr>
             <w:rStyle w:val="Hyperlink"/>
@@ -4009,14 +5945,14 @@
           <w:iCs/>
           <w:i/>
         </w:rPr>
-        <w:t xml:space="preserve">Ecol. Lett.</w:t>
+        <w:t xml:space="preserve">Ecology Letters</w:t>
       </w:r>
       <w:r>
         <w:t xml:space="preserve">, 14, 948–958.</w:t>
       </w:r>
     </w:p>
-    <w:bookmarkEnd w:id="47"/>
-    <w:bookmarkStart w:id="49" w:name="ref-Beauchamp2020"/>
+    <w:bookmarkEnd w:id="53"/>
+    <w:bookmarkStart w:id="55" w:name="ref-Beauchamp2020"/>
     <w:p>
       <w:pPr>
         <w:pStyle w:val="Bibliography"/>
@@ -4027,7 +5963,7 @@
       <w:r>
         <w:t xml:space="preserve"> </w:t>
       </w:r>
-      <w:hyperlink r:id="rId48">
+      <w:hyperlink r:id="rId54">
         <w:r>
           <w:rPr>
             <w:rStyle w:val="Hyperlink"/>
@@ -4046,14 +5982,14 @@
           <w:iCs/>
           <w:i/>
         </w:rPr>
-        <w:t xml:space="preserve">Behav Ecol Sociobiol</w:t>
+        <w:t xml:space="preserve">Behavioral Ecology and Sociobiology</w:t>
       </w:r>
       <w:r>
         <w:t xml:space="preserve">, 74, 49.</w:t>
       </w:r>
     </w:p>
-    <w:bookmarkEnd w:id="49"/>
-    <w:bookmarkStart w:id="51" w:name="ref-Burkner2017"/>
+    <w:bookmarkEnd w:id="55"/>
+    <w:bookmarkStart w:id="57" w:name="ref-Burkner2017"/>
     <w:p>
       <w:pPr>
         <w:pStyle w:val="Bibliography"/>
@@ -4064,7 +6000,7 @@
       <w:r>
         <w:t xml:space="preserve"> </w:t>
       </w:r>
-      <w:hyperlink r:id="rId50">
+      <w:hyperlink r:id="rId56">
         <w:r>
           <w:rPr>
             <w:rStyle w:val="Hyperlink"/>
@@ -4119,14 +6055,14 @@
           <w:iCs/>
           <w:i/>
         </w:rPr>
-        <w:t xml:space="preserve">J. Stat. Softw.</w:t>
+        <w:t xml:space="preserve">Journal of Statistical Software</w:t>
       </w:r>
       <w:r>
         <w:t xml:space="preserve">, 80, 1–28.</w:t>
       </w:r>
     </w:p>
-    <w:bookmarkEnd w:id="51"/>
-    <w:bookmarkStart w:id="53" w:name="ref-Cere.etal2021"/>
+    <w:bookmarkEnd w:id="57"/>
+    <w:bookmarkStart w:id="59" w:name="ref-Cere.etal2021"/>
     <w:p>
       <w:pPr>
         <w:pStyle w:val="Bibliography"/>
@@ -4137,7 +6073,7 @@
       <w:r>
         <w:t xml:space="preserve"> </w:t>
       </w:r>
-      <w:hyperlink r:id="rId52">
+      <w:hyperlink r:id="rId58">
         <w:r>
           <w:rPr>
             <w:rStyle w:val="Hyperlink"/>
@@ -4162,8 +6098,8 @@
         <w:t xml:space="preserve">, 181, 105–116.</w:t>
       </w:r>
     </w:p>
-    <w:bookmarkEnd w:id="53"/>
-    <w:bookmarkStart w:id="55" w:name="ref-Chang.etal2017"/>
+    <w:bookmarkEnd w:id="59"/>
+    <w:bookmarkStart w:id="61" w:name="ref-Chang.etal2017"/>
     <w:p>
       <w:pPr>
         <w:pStyle w:val="Bibliography"/>
@@ -4174,7 +6110,7 @@
       <w:r>
         <w:t xml:space="preserve"> </w:t>
       </w:r>
-      <w:hyperlink r:id="rId54">
+      <w:hyperlink r:id="rId60">
         <w:r>
           <w:rPr>
             <w:rStyle w:val="Hyperlink"/>
@@ -4193,14 +6129,14 @@
           <w:iCs/>
           <w:i/>
         </w:rPr>
-        <w:t xml:space="preserve">Sci. Rep.</w:t>
+        <w:t xml:space="preserve">Scientific Reports</w:t>
       </w:r>
       <w:r>
         <w:t xml:space="preserve">, 7, 40734.</w:t>
       </w:r>
     </w:p>
-    <w:bookmarkEnd w:id="55"/>
-    <w:bookmarkStart w:id="57" w:name="X8f96d1d7960a4ec81bae6d97ed75b01618a8636"/>
+    <w:bookmarkEnd w:id="61"/>
+    <w:bookmarkStart w:id="63" w:name="X8f96d1d7960a4ec81bae6d97ed75b01618a8636"/>
     <w:p>
       <w:pPr>
         <w:pStyle w:val="Bibliography"/>
@@ -4211,7 +6147,7 @@
       <w:r>
         <w:t xml:space="preserve"> </w:t>
       </w:r>
-      <w:hyperlink r:id="rId56">
+      <w:hyperlink r:id="rId62">
         <w:r>
           <w:rPr>
             <w:rStyle w:val="Hyperlink"/>
@@ -4230,14 +6166,14 @@
           <w:iCs/>
           <w:i/>
         </w:rPr>
-        <w:t xml:space="preserve">Methods Ecol. Evol.</w:t>
+        <w:t xml:space="preserve">Methods in Ecology and Evolution</w:t>
       </w:r>
       <w:r>
         <w:t xml:space="preserve">, 6, 27–37.</w:t>
       </w:r>
     </w:p>
-    <w:bookmarkEnd w:id="57"/>
-    <w:bookmarkStart w:id="59" w:name="ref-Courbin.etal2018"/>
+    <w:bookmarkEnd w:id="63"/>
+    <w:bookmarkStart w:id="65" w:name="ref-Courbin.etal2018"/>
     <w:p>
       <w:pPr>
         <w:pStyle w:val="Bibliography"/>
@@ -4261,7 +6197,7 @@
       <w:r>
         <w:t xml:space="preserve"> </w:t>
       </w:r>
-      <w:hyperlink r:id="rId58">
+      <w:hyperlink r:id="rId64">
         <w:r>
           <w:rPr>
             <w:rStyle w:val="Hyperlink"/>
@@ -4280,14 +6216,14 @@
           <w:iCs/>
           <w:i/>
         </w:rPr>
-        <w:t xml:space="preserve">Ecol. Lett.</w:t>
+        <w:t xml:space="preserve">Ecology Letters</w:t>
       </w:r>
       <w:r>
         <w:t xml:space="preserve">, 21, 1043–1054.</w:t>
       </w:r>
     </w:p>
-    <w:bookmarkEnd w:id="59"/>
-    <w:bookmarkStart w:id="61" w:name="ref-Davoren.etal2003"/>
+    <w:bookmarkEnd w:id="65"/>
+    <w:bookmarkStart w:id="67" w:name="ref-Davoren.etal2003"/>
     <w:p>
       <w:pPr>
         <w:pStyle w:val="Bibliography"/>
@@ -4298,7 +6234,7 @@
       <w:r>
         <w:t xml:space="preserve"> </w:t>
       </w:r>
-      <w:hyperlink r:id="rId60">
+      <w:hyperlink r:id="rId66">
         <w:r>
           <w:rPr>
             <w:rStyle w:val="Hyperlink"/>
@@ -4401,19 +6337,77 @@
           <w:iCs/>
           <w:i/>
         </w:rPr>
-        <w:t xml:space="preserve">Ecol. Monogr.</w:t>
+        <w:t xml:space="preserve">Ecological Monographs</w:t>
       </w:r>
       <w:r>
         <w:t xml:space="preserve">, 73, 463–481.</w:t>
       </w:r>
     </w:p>
-    <w:bookmarkEnd w:id="61"/>
-    <w:bookmarkStart w:id="62" w:name="ref-Dukas1998"/>
+    <w:bookmarkEnd w:id="67"/>
+    <w:bookmarkStart w:id="69" w:name="ref-Dingemanse.etal2022"/>
     <w:p>
       <w:pPr>
         <w:pStyle w:val="Bibliography"/>
       </w:pPr>
       <w:r>
+        <w:t xml:space="preserve">Dingemanse, N.J., Hertel, A.G. &amp; Royauté, R. (2022).</w:t>
+      </w:r>
+      <w:r>
+        <w:t xml:space="preserve"> </w:t>
+      </w:r>
+      <w:hyperlink r:id="rId68">
+        <w:r>
+          <w:rPr>
+            <w:rStyle w:val="Hyperlink"/>
+          </w:rPr>
+          <w:t xml:space="preserve">Moving away from repeatability: A comment on</w:t>
+        </w:r>
+        <w:r>
+          <w:rPr>
+            <w:rStyle w:val="Hyperlink"/>
+          </w:rPr>
+          <w:t xml:space="preserve"> </w:t>
+        </w:r>
+        <w:r>
+          <w:rPr>
+            <w:rStyle w:val="Hyperlink"/>
+          </w:rPr>
+          <w:t xml:space="preserve">Stuber</w:t>
+        </w:r>
+        <w:r>
+          <w:rPr>
+            <w:rStyle w:val="Hyperlink"/>
+          </w:rPr>
+          <w:t xml:space="preserve"> </w:t>
+        </w:r>
+        <w:r>
+          <w:rPr>
+            <w:rStyle w:val="Hyperlink"/>
+          </w:rPr>
+          <w:t xml:space="preserve">et al.</w:t>
+        </w:r>
+      </w:hyperlink>
+      <w:r>
+        <w:t xml:space="preserve"> </w:t>
+      </w:r>
+      <w:r>
+        <w:rPr>
+          <w:iCs/>
+          <w:i/>
+        </w:rPr>
+        <w:t xml:space="preserve">Behavioral Ecology</w:t>
+      </w:r>
+      <w:r>
+        <w:t xml:space="preserve">, 33, 488–489.</w:t>
+      </w:r>
+    </w:p>
+    <w:bookmarkEnd w:id="69"/>
+    <w:bookmarkStart w:id="70" w:name="ref-Dukas1998"/>
+    <w:p>
+      <w:pPr>
+        <w:pStyle w:val="Bibliography"/>
+      </w:pPr>
+      <w:r>
         <w:t xml:space="preserve">Dukas, R. (1998). Evolutionary ecology of learning. In:</w:t>
       </w:r>
       <w:r>
@@ -4448,8 +6442,8 @@
         <w:t xml:space="preserve">, pp. 129–174.</w:t>
       </w:r>
     </w:p>
-    <w:bookmarkEnd w:id="62"/>
-    <w:bookmarkStart w:id="64" w:name="ref-Dukas2019"/>
+    <w:bookmarkEnd w:id="70"/>
+    <w:bookmarkStart w:id="72" w:name="ref-Dukas2019"/>
     <w:p>
       <w:pPr>
         <w:pStyle w:val="Bibliography"/>
@@ -4460,7 +6454,7 @@
       <w:r>
         <w:t xml:space="preserve"> </w:t>
       </w:r>
-      <w:hyperlink r:id="rId63">
+      <w:hyperlink r:id="rId71">
         <w:r>
           <w:rPr>
             <w:rStyle w:val="Hyperlink"/>
@@ -4485,8 +6479,8 @@
         <w:t xml:space="preserve">, 147, 199–210.</w:t>
       </w:r>
     </w:p>
-    <w:bookmarkEnd w:id="64"/>
-    <w:bookmarkStart w:id="66" w:name="ref-Edwards.Jackson1994"/>
+    <w:bookmarkEnd w:id="72"/>
+    <w:bookmarkStart w:id="74" w:name="ref-Edwards.Jackson1994"/>
     <w:p>
       <w:pPr>
         <w:pStyle w:val="Bibliography"/>
@@ -4497,7 +6491,7 @@
       <w:r>
         <w:t xml:space="preserve"> </w:t>
       </w:r>
-      <w:hyperlink r:id="rId65">
+      <w:hyperlink r:id="rId73">
         <w:r>
           <w:rPr>
             <w:rStyle w:val="Hyperlink"/>
@@ -4582,14 +6576,14 @@
           <w:iCs/>
           <w:i/>
         </w:rPr>
-        <w:t xml:space="preserve">N. Z. J. Zool.</w:t>
+        <w:t xml:space="preserve">New Zealand Journal of Zoology</w:t>
       </w:r>
       <w:r>
         <w:t xml:space="preserve">, 21, 269–277.</w:t>
       </w:r>
     </w:p>
-    <w:bookmarkEnd w:id="66"/>
-    <w:bookmarkStart w:id="68" w:name="ref-Estes.etal2003"/>
+    <w:bookmarkEnd w:id="74"/>
+    <w:bookmarkStart w:id="76" w:name="ref-Estes.etal2003"/>
     <w:p>
       <w:pPr>
         <w:pStyle w:val="Bibliography"/>
@@ -4600,7 +6594,7 @@
       <w:r>
         <w:t xml:space="preserve"> </w:t>
       </w:r>
-      <w:hyperlink r:id="rId67">
+      <w:hyperlink r:id="rId75">
         <w:r>
           <w:rPr>
             <w:rStyle w:val="Hyperlink"/>
@@ -4619,14 +6613,14 @@
           <w:iCs/>
           <w:i/>
         </w:rPr>
-        <w:t xml:space="preserve">J. Anim. Ecol.</w:t>
+        <w:t xml:space="preserve">Journal of Animal Ecology</w:t>
       </w:r>
       <w:r>
         <w:t xml:space="preserve">, 72, 144–155.</w:t>
       </w:r>
     </w:p>
-    <w:bookmarkEnd w:id="68"/>
-    <w:bookmarkStart w:id="70" w:name="ref-FraserFranco.etal2022"/>
+    <w:bookmarkEnd w:id="76"/>
+    <w:bookmarkStart w:id="78" w:name="ref-FraserFranco.etal2022"/>
     <w:p>
       <w:pPr>
         <w:pStyle w:val="Bibliography"/>
@@ -4637,7 +6631,7 @@
       <w:r>
         <w:t xml:space="preserve"> </w:t>
       </w:r>
-      <w:hyperlink r:id="rId69">
+      <w:hyperlink r:id="rId77">
         <w:r>
           <w:rPr>
             <w:rStyle w:val="Hyperlink"/>
@@ -4662,8 +6656,8 @@
         <w:t xml:space="preserve">, arac063.</w:t>
       </w:r>
     </w:p>
-    <w:bookmarkEnd w:id="70"/>
-    <w:bookmarkStart w:id="71" w:name="ref-Gabry.Cesnovar2021"/>
+    <w:bookmarkEnd w:id="78"/>
+    <w:bookmarkStart w:id="79" w:name="ref-Gabry.Cesnovar2021"/>
     <w:p>
       <w:pPr>
         <w:pStyle w:val="Bibliography"/>
@@ -4690,8 +6684,8 @@
         <w:t xml:space="preserve">".</w:t>
       </w:r>
     </w:p>
-    <w:bookmarkEnd w:id="71"/>
-    <w:bookmarkStart w:id="73" w:name="ref-Griffen.etal2012"/>
+    <w:bookmarkEnd w:id="79"/>
+    <w:bookmarkStart w:id="81" w:name="ref-Griffen.etal2012"/>
     <w:p>
       <w:pPr>
         <w:pStyle w:val="Bibliography"/>
@@ -4702,7 +6696,7 @@
       <w:r>
         <w:t xml:space="preserve"> </w:t>
       </w:r>
-      <w:hyperlink r:id="rId72">
+      <w:hyperlink r:id="rId80">
         <w:r>
           <w:rPr>
             <w:rStyle w:val="Hyperlink"/>
@@ -4727,8 +6721,8 @@
         <w:t xml:space="preserve">, 93, 1935–1943.</w:t>
       </w:r>
     </w:p>
-    <w:bookmarkEnd w:id="73"/>
-    <w:bookmarkStart w:id="75" w:name="ref-Heithaus.etal2018"/>
+    <w:bookmarkEnd w:id="81"/>
+    <w:bookmarkStart w:id="83" w:name="ref-Heithaus.etal2018"/>
     <w:p>
       <w:pPr>
         <w:pStyle w:val="Bibliography"/>
@@ -4739,7 +6733,7 @@
       <w:r>
         <w:t xml:space="preserve"> </w:t>
       </w:r>
-      <w:hyperlink r:id="rId74">
+      <w:hyperlink r:id="rId82">
         <w:r>
           <w:rPr>
             <w:rStyle w:val="Hyperlink"/>
@@ -4818,8 +6812,8 @@
         <w:t xml:space="preserve">, pp. 354–363.</w:t>
       </w:r>
     </w:p>
-    <w:bookmarkEnd w:id="75"/>
-    <w:bookmarkStart w:id="77" w:name="ref-Holm.etal2019"/>
+    <w:bookmarkEnd w:id="83"/>
+    <w:bookmarkStart w:id="85" w:name="ref-Holm.etal2019"/>
     <w:p>
       <w:pPr>
         <w:pStyle w:val="Bibliography"/>
@@ -4830,7 +6824,7 @@
       <w:r>
         <w:t xml:space="preserve"> </w:t>
       </w:r>
-      <w:hyperlink r:id="rId76">
+      <w:hyperlink r:id="rId84">
         <w:r>
           <w:rPr>
             <w:rStyle w:val="Hyperlink"/>
@@ -4855,19 +6849,56 @@
         <w:t xml:space="preserve">, 511, 19–27.</w:t>
       </w:r>
     </w:p>
-    <w:bookmarkEnd w:id="77"/>
-    <w:bookmarkStart w:id="79" w:name="ref-Huey.Pianka1981"/>
+    <w:bookmarkEnd w:id="85"/>
+    <w:bookmarkStart w:id="87" w:name="ref-Holtmann.etal2017"/>
     <w:p>
       <w:pPr>
         <w:pStyle w:val="Bibliography"/>
       </w:pPr>
       <w:r>
+        <w:t xml:space="preserve">Holtmann, B., Lagisz, M. &amp; Nakagawa, S. (2017).</w:t>
+      </w:r>
+      <w:r>
+        <w:t xml:space="preserve"> </w:t>
+      </w:r>
+      <w:hyperlink r:id="rId86">
+        <w:r>
+          <w:rPr>
+            <w:rStyle w:val="Hyperlink"/>
+          </w:rPr>
+          <w:t xml:space="preserve">Metabolic rates, and not hormone levels, are a likely mediator of between-individual differences in behaviour: A meta-analysis</w:t>
+        </w:r>
+      </w:hyperlink>
+      <w:r>
+        <w:t xml:space="preserve">.</w:t>
+      </w:r>
+      <w:r>
+        <w:t xml:space="preserve"> </w:t>
+      </w:r>
+      <w:r>
+        <w:rPr>
+          <w:iCs/>
+          <w:i/>
+        </w:rPr>
+        <w:t xml:space="preserve">Functional Ecology</w:t>
+      </w:r>
+      <w:r>
+        <w:t xml:space="preserve">, 31, 685–696.</w:t>
+      </w:r>
+    </w:p>
+    <w:bookmarkEnd w:id="87"/>
+    <w:bookmarkStart w:id="89" w:name="ref-Huey.Pianka1981"/>
+    <w:p>
+      <w:pPr>
+        <w:pStyle w:val="Bibliography"/>
+      </w:pPr>
+      <w:r>
         <w:t xml:space="preserve">Huey, R.B. &amp; Pianka, E.R. (1981).</w:t>
       </w:r>
       <w:r>
         <w:t xml:space="preserve"> </w:t>
       </w:r>
-      <w:hyperlink r:id="rId78">
+      <w:hyperlink r:id="rId88">
         <w:r>
           <w:rPr>
             <w:rStyle w:val="Hyperlink"/>
@@ -4892,8 +6923,8 @@
         <w:t xml:space="preserve">, 62, 991–999.</w:t>
       </w:r>
     </w:p>
-    <w:bookmarkEnd w:id="79"/>
-    <w:bookmarkStart w:id="81" w:name="ref-Ishii.Shimada2010"/>
+    <w:bookmarkEnd w:id="89"/>
+    <w:bookmarkStart w:id="91" w:name="ref-Ishii.Shimada2010"/>
     <w:p>
       <w:pPr>
         <w:pStyle w:val="Bibliography"/>
@@ -4904,7 +6935,7 @@
       <w:r>
         <w:t xml:space="preserve"> </w:t>
       </w:r>
-      <w:hyperlink r:id="rId80">
+      <w:hyperlink r:id="rId90">
         <w:r>
           <w:rPr>
             <w:rStyle w:val="Hyperlink"/>
@@ -4923,14 +6954,14 @@
           <w:iCs/>
           <w:i/>
         </w:rPr>
-        <w:t xml:space="preserve">Popul. Ecol.</w:t>
+        <w:t xml:space="preserve">Population Ecology</w:t>
       </w:r>
       <w:r>
         <w:t xml:space="preserve">, 52, 27.</w:t>
       </w:r>
     </w:p>
-    <w:bookmarkEnd w:id="81"/>
-    <w:bookmarkStart w:id="83" w:name="ref-Karkarey.etal2017"/>
+    <w:bookmarkEnd w:id="91"/>
+    <w:bookmarkStart w:id="93" w:name="ref-Karkarey.etal2017"/>
     <w:p>
       <w:pPr>
         <w:pStyle w:val="Bibliography"/>
@@ -4941,7 +6972,7 @@
       <w:r>
         <w:t xml:space="preserve"> </w:t>
       </w:r>
-      <w:hyperlink r:id="rId82">
+      <w:hyperlink r:id="rId92">
         <w:r>
           <w:rPr>
             <w:rStyle w:val="Hyperlink"/>
@@ -4966,8 +6997,8 @@
         <w:t xml:space="preserve">, 131, 13–22.</w:t>
       </w:r>
     </w:p>
-    <w:bookmarkEnd w:id="83"/>
-    <w:bookmarkStart w:id="85" w:name="X861472cb300cb4fe47c34b2285e8585ed9d2165"/>
+    <w:bookmarkEnd w:id="93"/>
+    <w:bookmarkStart w:id="95" w:name="X861472cb300cb4fe47c34b2285e8585ed9d2165"/>
     <w:p>
       <w:pPr>
         <w:pStyle w:val="Bibliography"/>
@@ -4978,7 +7009,7 @@
       <w:r>
         <w:t xml:space="preserve"> </w:t>
       </w:r>
-      <w:hyperlink r:id="rId84">
+      <w:hyperlink r:id="rId94">
         <w:r>
           <w:rPr>
             <w:rStyle w:val="Hyperlink"/>
@@ -5021,14 +7052,14 @@
           <w:iCs/>
           <w:i/>
         </w:rPr>
-        <w:t xml:space="preserve">J. Anim. Ecol.</w:t>
+        <w:t xml:space="preserve">Journal of Animal Ecology</w:t>
       </w:r>
       <w:r>
         <w:t xml:space="preserve">, 84, 1081–1091.</w:t>
       </w:r>
     </w:p>
-    <w:bookmarkEnd w:id="85"/>
-    <w:bookmarkStart w:id="87" w:name="ref-Kobler.etal2009"/>
+    <w:bookmarkEnd w:id="95"/>
+    <w:bookmarkStart w:id="97" w:name="ref-Kobler.etal2009"/>
     <w:p>
       <w:pPr>
         <w:pStyle w:val="Bibliography"/>
@@ -5039,7 +7070,7 @@
       <w:r>
         <w:t xml:space="preserve"> </w:t>
       </w:r>
-      <w:hyperlink r:id="rId86">
+      <w:hyperlink r:id="rId96">
         <w:r>
           <w:rPr>
             <w:rStyle w:val="Hyperlink"/>
@@ -5061,8 +7092,8 @@
         <w:t xml:space="preserve">, 161, 837–847.</w:t>
       </w:r>
     </w:p>
-    <w:bookmarkEnd w:id="87"/>
-    <w:bookmarkStart w:id="89" w:name="ref-leeDoubleHierarchicalGeneralized2006"/>
+    <w:bookmarkEnd w:id="97"/>
+    <w:bookmarkStart w:id="99" w:name="ref-leeDoubleHierarchicalGeneralized2006"/>
     <w:p>
       <w:pPr>
         <w:pStyle w:val="Bibliography"/>
@@ -5073,7 +7104,7 @@
       <w:r>
         <w:t xml:space="preserve"> </w:t>
       </w:r>
-      <w:hyperlink r:id="rId88">
+      <w:hyperlink r:id="rId98">
         <w:r>
           <w:rPr>
             <w:rStyle w:val="Hyperlink"/>
@@ -5092,14 +7123,14 @@
           <w:iCs/>
           <w:i/>
         </w:rPr>
-        <w:t xml:space="preserve">J. R. Stat. Soc. Ser. C Appl. Stat.</w:t>
+        <w:t xml:space="preserve">Journal of the Royal Statistical Society: Series C (Applied Statistics)</w:t>
       </w:r>
       <w:r>
         <w:t xml:space="preserve">, 55, 139–185.</w:t>
       </w:r>
     </w:p>
-    <w:bookmarkEnd w:id="89"/>
-    <w:bookmarkStart w:id="91" w:name="X6c7e3aeb277c8347e9da059dcf5014bc78fbbe9"/>
+    <w:bookmarkEnd w:id="99"/>
+    <w:bookmarkStart w:id="101" w:name="X6c7e3aeb277c8347e9da059dcf5014bc78fbbe9"/>
     <w:p>
       <w:pPr>
         <w:pStyle w:val="Bibliography"/>
@@ -5110,7 +7141,7 @@
       <w:r>
         <w:t xml:space="preserve"> </w:t>
       </w:r>
-      <w:hyperlink r:id="rId90">
+      <w:hyperlink r:id="rId100">
         <w:r>
           <w:rPr>
             <w:rStyle w:val="Hyperlink"/>
@@ -5189,14 +7220,14 @@
           <w:iCs/>
           <w:i/>
         </w:rPr>
-        <w:t xml:space="preserve">Hum Nat</w:t>
+        <w:t xml:space="preserve">Human Nature</w:t>
       </w:r>
       <w:r>
         <w:t xml:space="preserve">, 18, 386–402.</w:t>
       </w:r>
     </w:p>
-    <w:bookmarkEnd w:id="91"/>
-    <w:bookmarkStart w:id="93" w:name="ref-Manlick.etal2021"/>
+    <w:bookmarkEnd w:id="101"/>
+    <w:bookmarkStart w:id="103" w:name="ref-Manlick.etal2021"/>
     <w:p>
       <w:pPr>
         <w:pStyle w:val="Bibliography"/>
@@ -5207,7 +7238,7 @@
       <w:r>
         <w:t xml:space="preserve"> </w:t>
       </w:r>
-      <w:hyperlink r:id="rId92">
+      <w:hyperlink r:id="rId102">
         <w:r>
           <w:rPr>
             <w:rStyle w:val="Hyperlink"/>
@@ -5226,14 +7257,14 @@
           <w:iCs/>
           <w:i/>
         </w:rPr>
-        <w:t xml:space="preserve">J. Anim. Ecol.</w:t>
+        <w:t xml:space="preserve">Journal of Animal Ecology</w:t>
       </w:r>
       <w:r>
         <w:t xml:space="preserve">, 90, 2806–2818.</w:t>
       </w:r>
     </w:p>
-    <w:bookmarkEnd w:id="93"/>
-    <w:bookmarkStart w:id="95" w:name="ref-Matsumura.Miyatake2022a"/>
+    <w:bookmarkEnd w:id="103"/>
+    <w:bookmarkStart w:id="105" w:name="ref-Matsumura.Miyatake2022a"/>
     <w:p>
       <w:pPr>
         <w:pStyle w:val="Bibliography"/>
@@ -5244,7 +7275,7 @@
       <w:r>
         <w:t xml:space="preserve"> </w:t>
       </w:r>
-      <w:hyperlink r:id="rId94">
+      <w:hyperlink r:id="rId104">
         <w:r>
           <w:rPr>
             <w:rStyle w:val="Hyperlink"/>
@@ -5275,8 +7306,8 @@
         <w:t xml:space="preserve">, 128, 395–401.</w:t>
       </w:r>
     </w:p>
-    <w:bookmarkEnd w:id="95"/>
-    <w:bookmarkStart w:id="97" w:name="ref-Mery.Burns2010"/>
+    <w:bookmarkEnd w:id="105"/>
+    <w:bookmarkStart w:id="107" w:name="ref-Mery.Burns2010"/>
     <w:p>
       <w:pPr>
         <w:pStyle w:val="Bibliography"/>
@@ -5287,7 +7318,7 @@
       <w:r>
         <w:t xml:space="preserve"> </w:t>
       </w:r>
-      <w:hyperlink r:id="rId96">
+      <w:hyperlink r:id="rId106">
         <w:r>
           <w:rPr>
             <w:rStyle w:val="Hyperlink"/>
@@ -5306,14 +7337,14 @@
           <w:iCs/>
           <w:i/>
         </w:rPr>
-        <w:t xml:space="preserve">Evol. Ecol.</w:t>
+        <w:t xml:space="preserve">Evolutionary Ecology</w:t>
       </w:r>
       <w:r>
         <w:t xml:space="preserve">, 24, 571–583.</w:t>
       </w:r>
     </w:p>
-    <w:bookmarkEnd w:id="97"/>
-    <w:bookmarkStart w:id="99" w:name="ref-Michalko.etal2021"/>
+    <w:bookmarkEnd w:id="107"/>
+    <w:bookmarkStart w:id="109" w:name="ref-Michalko.etal2021"/>
     <w:p>
       <w:pPr>
         <w:pStyle w:val="Bibliography"/>
@@ -5324,7 +7355,7 @@
       <w:r>
         <w:t xml:space="preserve"> </w:t>
       </w:r>
-      <w:hyperlink r:id="rId98">
+      <w:hyperlink r:id="rId108">
         <w:r>
           <w:rPr>
             <w:rStyle w:val="Hyperlink"/>
@@ -5349,8 +7380,8 @@
         <w:t xml:space="preserve">, 32, 257–264.</w:t>
       </w:r>
     </w:p>
-    <w:bookmarkEnd w:id="99"/>
-    <w:bookmarkStart w:id="101" w:name="ref-Michalko.Pekar2016"/>
+    <w:bookmarkEnd w:id="109"/>
+    <w:bookmarkStart w:id="111" w:name="ref-Michalko.Pekar2016"/>
     <w:p>
       <w:pPr>
         <w:pStyle w:val="Bibliography"/>
@@ -5361,7 +7392,7 @@
       <w:r>
         <w:t xml:space="preserve"> </w:t>
       </w:r>
-      <w:hyperlink r:id="rId100">
+      <w:hyperlink r:id="rId110">
         <w:r>
           <w:rPr>
             <w:rStyle w:val="Hyperlink"/>
@@ -5386,8 +7417,8 @@
         <w:t xml:space="preserve">, 181, 1187–1197.</w:t>
       </w:r>
     </w:p>
-    <w:bookmarkEnd w:id="101"/>
-    <w:bookmarkStart w:id="103" w:name="ref-Mitchell.etal2016a"/>
+    <w:bookmarkEnd w:id="111"/>
+    <w:bookmarkStart w:id="113" w:name="ref-Mitchell.etal2016a"/>
     <w:p>
       <w:pPr>
         <w:pStyle w:val="Bibliography"/>
@@ -5398,7 +7429,7 @@
       <w:r>
         <w:t xml:space="preserve"> </w:t>
       </w:r>
-      <w:hyperlink r:id="rId102">
+      <w:hyperlink r:id="rId112">
         <w:r>
           <w:rPr>
             <w:rStyle w:val="Hyperlink"/>
@@ -5423,8 +7454,8 @@
         <w:t xml:space="preserve">, 3, 160352.</w:t>
       </w:r>
     </w:p>
-    <w:bookmarkEnd w:id="103"/>
-    <w:bookmarkStart w:id="105" w:name="ref-Moran.etal2017"/>
+    <w:bookmarkEnd w:id="113"/>
+    <w:bookmarkStart w:id="115" w:name="ref-Moran.etal2017"/>
     <w:p>
       <w:pPr>
         <w:pStyle w:val="Bibliography"/>
@@ -5435,7 +7466,7 @@
       <w:r>
         <w:t xml:space="preserve"> </w:t>
       </w:r>
-      <w:hyperlink r:id="rId104">
+      <w:hyperlink r:id="rId114">
         <w:r>
           <w:rPr>
             <w:rStyle w:val="Hyperlink"/>
@@ -5460,8 +7491,8 @@
         <w:t xml:space="preserve">, 126, 917–930.</w:t>
       </w:r>
     </w:p>
-    <w:bookmarkEnd w:id="105"/>
-    <w:bookmarkStart w:id="107" w:name="ref-Morse2000"/>
+    <w:bookmarkEnd w:id="115"/>
+    <w:bookmarkStart w:id="117" w:name="ref-Morse2000"/>
     <w:p>
       <w:pPr>
         <w:pStyle w:val="Bibliography"/>
@@ -5472,7 +7503,7 @@
       <w:r>
         <w:t xml:space="preserve"> </w:t>
       </w:r>
-      <w:hyperlink r:id="rId106">
+      <w:hyperlink r:id="rId116">
         <w:r>
           <w:rPr>
             <w:rStyle w:val="Hyperlink"/>
@@ -5497,8 +7528,8 @@
         <w:t xml:space="preserve">, 60, 827–835.</w:t>
       </w:r>
     </w:p>
-    <w:bookmarkEnd w:id="107"/>
-    <w:bookmarkStart w:id="109" w:name="ref-ODea.etal2022"/>
+    <w:bookmarkEnd w:id="117"/>
+    <w:bookmarkStart w:id="119" w:name="ref-ODea.etal2022"/>
     <w:p>
       <w:pPr>
         <w:pStyle w:val="Bibliography"/>
@@ -5509,7 +7540,7 @@
       <w:r>
         <w:t xml:space="preserve"> </w:t>
       </w:r>
-      <w:hyperlink r:id="rId108">
+      <w:hyperlink r:id="rId118">
         <w:r>
           <w:rPr>
             <w:rStyle w:val="Hyperlink"/>
@@ -5552,14 +7583,14 @@
           <w:iCs/>
           <w:i/>
         </w:rPr>
-        <w:t xml:space="preserve">Methods Ecol. Evol.</w:t>
+        <w:t xml:space="preserve">Methods in Ecology and Evolution</w:t>
       </w:r>
       <w:r>
         <w:t xml:space="preserve">, 13, 278–293.</w:t>
       </w:r>
     </w:p>
-    <w:bookmarkEnd w:id="109"/>
-    <w:bookmarkStart w:id="111" w:name="ref-Patrick.Weimerskirch2014a"/>
+    <w:bookmarkEnd w:id="119"/>
+    <w:bookmarkStart w:id="121" w:name="ref-Patrick.Weimerskirch2014a"/>
     <w:p>
       <w:pPr>
         <w:pStyle w:val="Bibliography"/>
@@ -5570,7 +7601,7 @@
       <w:r>
         <w:t xml:space="preserve"> </w:t>
       </w:r>
-      <w:hyperlink r:id="rId110">
+      <w:hyperlink r:id="rId120">
         <w:r>
           <w:rPr>
             <w:rStyle w:val="Hyperlink"/>
@@ -5589,14 +7620,14 @@
           <w:iCs/>
           <w:i/>
         </w:rPr>
-        <w:t xml:space="preserve">Biol. Lett.</w:t>
+        <w:t xml:space="preserve">Biology Letters</w:t>
       </w:r>
       <w:r>
         <w:t xml:space="preserve">, 10, 20140630.</w:t>
       </w:r>
     </w:p>
-    <w:bookmarkEnd w:id="111"/>
-    <w:bookmarkStart w:id="113" w:name="ref-Patrick.Weimerskirch2014"/>
+    <w:bookmarkEnd w:id="121"/>
+    <w:bookmarkStart w:id="123" w:name="ref-Patrick.Weimerskirch2014"/>
     <w:p>
       <w:pPr>
         <w:pStyle w:val="Bibliography"/>
@@ -5607,7 +7638,7 @@
       <w:r>
         <w:t xml:space="preserve"> </w:t>
       </w:r>
-      <w:hyperlink r:id="rId112">
+      <w:hyperlink r:id="rId122">
         <w:r>
           <w:rPr>
             <w:rStyle w:val="Hyperlink"/>
@@ -5692,8 +7723,8 @@
         <w:t xml:space="preserve">, 9, e87269.</w:t>
       </w:r>
     </w:p>
-    <w:bookmarkEnd w:id="113"/>
-    <w:bookmarkStart w:id="115" w:name="ref-Paull.etal2012"/>
+    <w:bookmarkEnd w:id="123"/>
+    <w:bookmarkStart w:id="125" w:name="ref-Paull.etal2012"/>
     <w:p>
       <w:pPr>
         <w:pStyle w:val="Bibliography"/>
@@ -5704,7 +7735,7 @@
       <w:r>
         <w:t xml:space="preserve"> </w:t>
       </w:r>
-      <w:hyperlink r:id="rId114">
+      <w:hyperlink r:id="rId124">
         <w:r>
           <w:rPr>
             <w:rStyle w:val="Hyperlink"/>
@@ -5729,8 +7760,8 @@
         <w:t xml:space="preserve">, 107, 845–853.</w:t>
       </w:r>
     </w:p>
-    <w:bookmarkEnd w:id="115"/>
-    <w:bookmarkStart w:id="117" w:name="ref-Pedersen.etal2019"/>
+    <w:bookmarkEnd w:id="125"/>
+    <w:bookmarkStart w:id="127" w:name="ref-Pedersen.etal2019"/>
     <w:p>
       <w:pPr>
         <w:pStyle w:val="Bibliography"/>
@@ -5741,7 +7772,7 @@
       <w:r>
         <w:t xml:space="preserve"> </w:t>
       </w:r>
-      <w:hyperlink r:id="rId116">
+      <w:hyperlink r:id="rId126">
         <w:r>
           <w:rPr>
             <w:rStyle w:val="Hyperlink"/>
@@ -5766,8 +7797,8 @@
         <w:t xml:space="preserve">, 7, e6876.</w:t>
       </w:r>
     </w:p>
-    <w:bookmarkEnd w:id="117"/>
-    <w:bookmarkStart w:id="119" w:name="ref-Phillips.etal2017"/>
+    <w:bookmarkEnd w:id="127"/>
+    <w:bookmarkStart w:id="129" w:name="ref-Phillips.etal2017"/>
     <w:p>
       <w:pPr>
         <w:pStyle w:val="Bibliography"/>
@@ -5778,7 +7809,7 @@
       <w:r>
         <w:t xml:space="preserve"> </w:t>
       </w:r>
-      <w:hyperlink r:id="rId118">
+      <w:hyperlink r:id="rId128">
         <w:r>
           <w:rPr>
             <w:rStyle w:val="Hyperlink"/>
@@ -5797,14 +7828,14 @@
           <w:iCs/>
           <w:i/>
         </w:rPr>
-        <w:t xml:space="preserve">Mar. Ecol. Prog. Ser.</w:t>
+        <w:t xml:space="preserve">Marine Ecology Progress Series</w:t>
       </w:r>
       <w:r>
         <w:t xml:space="preserve">, 578, 117–150.</w:t>
       </w:r>
     </w:p>
-    <w:bookmarkEnd w:id="119"/>
-    <w:bookmarkStart w:id="121" w:name="ref-Potier.etal2015"/>
+    <w:bookmarkEnd w:id="129"/>
+    <w:bookmarkStart w:id="131" w:name="ref-Potier.etal2015"/>
     <w:p>
       <w:pPr>
         <w:pStyle w:val="Bibliography"/>
@@ -5815,7 +7846,7 @@
       <w:r>
         <w:t xml:space="preserve"> </w:t>
       </w:r>
-      <w:hyperlink r:id="rId120">
+      <w:hyperlink r:id="rId130">
         <w:r>
           <w:rPr>
             <w:rStyle w:val="Hyperlink"/>
@@ -5864,8 +7895,8 @@
         <w:t xml:space="preserve">, 103, 83–90.</w:t>
       </w:r>
     </w:p>
-    <w:bookmarkEnd w:id="121"/>
-    <w:bookmarkStart w:id="123" w:name="ref-Reid.etal2010"/>
+    <w:bookmarkEnd w:id="131"/>
+    <w:bookmarkStart w:id="133" w:name="ref-Reid.etal2010"/>
     <w:p>
       <w:pPr>
         <w:pStyle w:val="Bibliography"/>
@@ -5876,7 +7907,7 @@
       <w:r>
         <w:t xml:space="preserve"> </w:t>
       </w:r>
-      <w:hyperlink r:id="rId122">
+      <w:hyperlink r:id="rId132">
         <w:r>
           <w:rPr>
             <w:rStyle w:val="Hyperlink"/>
@@ -5901,8 +7932,8 @@
         <w:t xml:space="preserve">, 147, 223–233.</w:t>
       </w:r>
     </w:p>
-    <w:bookmarkEnd w:id="123"/>
-    <w:bookmarkStart w:id="125" w:name="ref-Santoro.etal2019"/>
+    <w:bookmarkEnd w:id="133"/>
+    <w:bookmarkStart w:id="135" w:name="ref-Santoro.etal2019"/>
     <w:p>
       <w:pPr>
         <w:pStyle w:val="Bibliography"/>
@@ -5913,7 +7944,7 @@
       <w:r>
         <w:t xml:space="preserve"> </w:t>
       </w:r>
-      <w:hyperlink r:id="rId124">
+      <w:hyperlink r:id="rId134">
         <w:r>
           <w:rPr>
             <w:rStyle w:val="Hyperlink"/>
@@ -5932,14 +7963,14 @@
           <w:iCs/>
           <w:i/>
         </w:rPr>
-        <w:t xml:space="preserve">Sci Rep</w:t>
+        <w:t xml:space="preserve">Scientific Reports</w:t>
       </w:r>
       <w:r>
         <w:t xml:space="preserve">, 9, 5366.</w:t>
       </w:r>
     </w:p>
-    <w:bookmarkEnd w:id="125"/>
-    <w:bookmarkStart w:id="127" w:name="ref-Snell-Rood2013"/>
+    <w:bookmarkEnd w:id="135"/>
+    <w:bookmarkStart w:id="137" w:name="ref-Snell-Rood2013"/>
     <w:p>
       <w:pPr>
         <w:pStyle w:val="Bibliography"/>
@@ -5950,7 +7981,7 @@
       <w:r>
         <w:t xml:space="preserve"> </w:t>
       </w:r>
-      <w:hyperlink r:id="rId126">
+      <w:hyperlink r:id="rId136">
         <w:r>
           <w:rPr>
             <w:rStyle w:val="Hyperlink"/>
@@ -5969,7 +8000,7 @@
           <w:iCs/>
           <w:i/>
         </w:rPr>
-        <w:t xml:space="preserve">Anim. Behav.</w:t>
+        <w:t xml:space="preserve">Animal Behaviour</w:t>
       </w:r>
       <w:r>
         <w:t xml:space="preserve">, Including</w:t>
@@ -6005,8 +8036,8 @@
         <w:t xml:space="preserve">, 85, 1004–1011.</w:t>
       </w:r>
     </w:p>
-    <w:bookmarkEnd w:id="127"/>
-    <w:bookmarkStart w:id="129" w:name="ref-Tinker.etal2008"/>
+    <w:bookmarkEnd w:id="137"/>
+    <w:bookmarkStart w:id="139" w:name="ref-Tinker.etal2008"/>
     <w:p>
       <w:pPr>
         <w:pStyle w:val="Bibliography"/>
@@ -6017,7 +8048,7 @@
       <w:r>
         <w:t xml:space="preserve"> </w:t>
       </w:r>
-      <w:hyperlink r:id="rId128">
+      <w:hyperlink r:id="rId138">
         <w:r>
           <w:rPr>
             <w:rStyle w:val="Hyperlink"/>
@@ -6036,14 +8067,14 @@
           <w:iCs/>
           <w:i/>
         </w:rPr>
-        <w:t xml:space="preserve">PNAS</w:t>
+        <w:t xml:space="preserve">Proceedings of the National Academy of Sciences</w:t>
       </w:r>
       <w:r>
         <w:t xml:space="preserve">, 105, 560–565.</w:t>
       </w:r>
     </w:p>
-    <w:bookmarkEnd w:id="129"/>
-    <w:bookmarkStart w:id="130" w:name="ref-Tinker.etal2009"/>
+    <w:bookmarkEnd w:id="139"/>
+    <w:bookmarkStart w:id="140" w:name="ref-Tinker.etal2009"/>
     <w:p>
       <w:pPr>
         <w:pStyle w:val="Bibliography"/>
@@ -6059,14 +8090,14 @@
           <w:iCs/>
           <w:i/>
         </w:rPr>
-        <w:t xml:space="preserve">Evol. Ecol. Res.</w:t>
+        <w:t xml:space="preserve">Evolutionary Ecology Research</w:t>
       </w:r>
       <w:r>
         <w:t xml:space="preserve">, 11, 841–869.</w:t>
       </w:r>
     </w:p>
-    <w:bookmarkEnd w:id="130"/>
-    <w:bookmarkStart w:id="132" w:name="Xa9f710354cc886f3275f2724e3e26c0203e8293"/>
+    <w:bookmarkEnd w:id="140"/>
+    <w:bookmarkStart w:id="142" w:name="Xa9f710354cc886f3275f2724e3e26c0203e8293"/>
     <w:p>
       <w:pPr>
         <w:pStyle w:val="Bibliography"/>
@@ -6077,7 +8108,7 @@
       <w:r>
         <w:t xml:space="preserve"> </w:t>
       </w:r>
-      <w:hyperlink r:id="rId131">
+      <w:hyperlink r:id="rId141">
         <w:r>
           <w:rPr>
             <w:rStyle w:val="Hyperlink"/>
@@ -6102,8 +8133,8 @@
         <w:t xml:space="preserve">, 182, 55–69.</w:t>
       </w:r>
     </w:p>
-    <w:bookmarkEnd w:id="132"/>
-    <w:bookmarkStart w:id="134" w:name="X2d34a8037745a9f1e9ed0eb47d31f23e92657a6"/>
+    <w:bookmarkEnd w:id="142"/>
+    <w:bookmarkStart w:id="144" w:name="X2d34a8037745a9f1e9ed0eb47d31f23e92657a6"/>
     <w:p>
       <w:pPr>
         <w:pStyle w:val="Bibliography"/>
@@ -6114,7 +8145,7 @@
       <w:r>
         <w:t xml:space="preserve"> </w:t>
       </w:r>
-      <w:hyperlink r:id="rId133">
+      <w:hyperlink r:id="rId143">
         <w:r>
           <w:rPr>
             <w:rStyle w:val="Hyperlink"/>
@@ -6133,14 +8164,14 @@
           <w:iCs/>
           <w:i/>
         </w:rPr>
-        <w:t xml:space="preserve">J. Anim. Ecol.</w:t>
+        <w:t xml:space="preserve">Journal of Animal Ecology</w:t>
       </w:r>
       <w:r>
         <w:t xml:space="preserve">, 83, 1469–1477.</w:t>
       </w:r>
     </w:p>
-    <w:bookmarkEnd w:id="134"/>
-    <w:bookmarkStart w:id="136" w:name="ref-vandenBosch.etal2019"/>
+    <w:bookmarkEnd w:id="144"/>
+    <w:bookmarkStart w:id="146" w:name="ref-vandenBosch.etal2019"/>
     <w:p>
       <w:pPr>
         <w:pStyle w:val="Bibliography"/>
@@ -6151,7 +8182,7 @@
       <w:r>
         <w:t xml:space="preserve"> </w:t>
       </w:r>
-      <w:hyperlink r:id="rId135">
+      <w:hyperlink r:id="rId145">
         <w:r>
           <w:rPr>
             <w:rStyle w:val="Hyperlink"/>
@@ -6176,8 +8207,8 @@
         <w:t xml:space="preserve">, 30, 792–800.</w:t>
       </w:r>
     </w:p>
-    <w:bookmarkEnd w:id="136"/>
-    <w:bookmarkStart w:id="138" w:name="ref-Vehtari.etal2017"/>
+    <w:bookmarkEnd w:id="146"/>
+    <w:bookmarkStart w:id="148" w:name="ref-Vehtari.etal2017"/>
     <w:p>
       <w:pPr>
         <w:pStyle w:val="Bibliography"/>
@@ -6188,7 +8219,7 @@
       <w:r>
         <w:t xml:space="preserve"> </w:t>
       </w:r>
-      <w:hyperlink r:id="rId137">
+      <w:hyperlink r:id="rId147">
         <w:r>
           <w:rPr>
             <w:rStyle w:val="Hyperlink"/>
@@ -6243,25 +8274,153 @@
           <w:iCs/>
           <w:i/>
         </w:rPr>
-        <w:t xml:space="preserve">Stat Comput</w:t>
+        <w:t xml:space="preserve">Statistics and Computing</w:t>
       </w:r>
       <w:r>
         <w:t xml:space="preserve">, 27, 1413–1432.</w:t>
       </w:r>
     </w:p>
-    <w:bookmarkEnd w:id="138"/>
-    <w:bookmarkStart w:id="140" w:name="ref-Weimerskirch2007"/>
+    <w:bookmarkEnd w:id="148"/>
+    <w:bookmarkStart w:id="150" w:name="ref-viaAdaptivePhenotypicPlasticity1995"/>
     <w:p>
       <w:pPr>
         <w:pStyle w:val="Bibliography"/>
       </w:pPr>
       <w:r>
+        <w:t xml:space="preserve">Via, S., Gomulkiewicz, R., De Jong, G., Scheiner, S.M., Schlichting, C.D. &amp; Van Tienderen, P.H. (1995).</w:t>
+      </w:r>
+      <w:r>
+        <w:t xml:space="preserve"> </w:t>
+      </w:r>
+      <w:hyperlink r:id="rId149">
+        <w:r>
+          <w:rPr>
+            <w:rStyle w:val="Hyperlink"/>
+          </w:rPr>
+          <w:t xml:space="preserve">Adaptive phenotypic plasticity: Consensus and controversy</w:t>
+        </w:r>
+      </w:hyperlink>
+      <w:r>
+        <w:t xml:space="preserve">.</w:t>
+      </w:r>
+      <w:r>
+        <w:t xml:space="preserve"> </w:t>
+      </w:r>
+      <w:r>
+        <w:rPr>
+          <w:iCs/>
+          <w:i/>
+        </w:rPr>
+        <w:t xml:space="preserve">Trends in Ecology &amp; Evolution</w:t>
+      </w:r>
+      <w:r>
+        <w:t xml:space="preserve">, 10, 212–217.</w:t>
+      </w:r>
+    </w:p>
+    <w:bookmarkEnd w:id="150"/>
+    <w:bookmarkStart w:id="152" w:name="ref-Via.Lande1985"/>
+    <w:p>
+      <w:pPr>
+        <w:pStyle w:val="Bibliography"/>
+      </w:pPr>
+      <w:r>
+        <w:t xml:space="preserve">Via, S. &amp; Lande, R. (1985).</w:t>
+      </w:r>
+      <w:r>
+        <w:t xml:space="preserve"> </w:t>
+      </w:r>
+      <w:hyperlink r:id="rId151">
+        <w:r>
+          <w:rPr>
+            <w:rStyle w:val="Hyperlink"/>
+          </w:rPr>
+          <w:t xml:space="preserve">Genotype-</w:t>
+        </w:r>
+        <w:r>
+          <w:rPr>
+            <w:rStyle w:val="Hyperlink"/>
+          </w:rPr>
+          <w:t xml:space="preserve">Environment Interaction</w:t>
+        </w:r>
+        <w:r>
+          <w:rPr>
+            <w:rStyle w:val="Hyperlink"/>
+          </w:rPr>
+          <w:t xml:space="preserve"> </w:t>
+        </w:r>
+        <w:r>
+          <w:rPr>
+            <w:rStyle w:val="Hyperlink"/>
+          </w:rPr>
+          <w:t xml:space="preserve">and the</w:t>
+        </w:r>
+        <w:r>
+          <w:rPr>
+            <w:rStyle w:val="Hyperlink"/>
+          </w:rPr>
+          <w:t xml:space="preserve"> </w:t>
+        </w:r>
+        <w:r>
+          <w:rPr>
+            <w:rStyle w:val="Hyperlink"/>
+          </w:rPr>
+          <w:t xml:space="preserve">Evolution</w:t>
+        </w:r>
+        <w:r>
+          <w:rPr>
+            <w:rStyle w:val="Hyperlink"/>
+          </w:rPr>
+          <w:t xml:space="preserve"> </w:t>
+        </w:r>
+        <w:r>
+          <w:rPr>
+            <w:rStyle w:val="Hyperlink"/>
+          </w:rPr>
+          <w:t xml:space="preserve">of</w:t>
+        </w:r>
+        <w:r>
+          <w:rPr>
+            <w:rStyle w:val="Hyperlink"/>
+          </w:rPr>
+          <w:t xml:space="preserve"> </w:t>
+        </w:r>
+        <w:r>
+          <w:rPr>
+            <w:rStyle w:val="Hyperlink"/>
+          </w:rPr>
+          <w:t xml:space="preserve">Phenotypic Plasticity</w:t>
+        </w:r>
+      </w:hyperlink>
+      <w:r>
+        <w:t xml:space="preserve">.</w:t>
+      </w:r>
+      <w:r>
+        <w:t xml:space="preserve"> </w:t>
+      </w:r>
+      <w:r>
+        <w:rPr>
+          <w:iCs/>
+          <w:i/>
+        </w:rPr>
+        <w:t xml:space="preserve">Evolution</w:t>
+      </w:r>
+      <w:r>
+        <w:t xml:space="preserve">, 39, 505–522.</w:t>
+      </w:r>
+    </w:p>
+    <w:bookmarkEnd w:id="152"/>
+    <w:bookmarkStart w:id="154" w:name="ref-Weimerskirch2007"/>
+    <w:p>
+      <w:pPr>
+        <w:pStyle w:val="Bibliography"/>
+      </w:pPr>
+      <w:r>
         <w:t xml:space="preserve">Weimerskirch, H. (2007).</w:t>
       </w:r>
       <w:r>
         <w:t xml:space="preserve"> </w:t>
       </w:r>
-      <w:hyperlink r:id="rId139">
+      <w:hyperlink r:id="rId153">
         <w:r>
           <w:rPr>
             <w:rStyle w:val="Hyperlink"/>
@@ -6325,8 +8484,8 @@
         <w:t xml:space="preserve">, 54, 211–223.</w:t>
       </w:r>
     </w:p>
-    <w:bookmarkEnd w:id="140"/>
-    <w:bookmarkStart w:id="142" w:name="ref-westneatBiologyHiddenResidual2014"/>
+    <w:bookmarkEnd w:id="154"/>
+    <w:bookmarkStart w:id="156" w:name="ref-westneatBiologyHiddenResidual2014"/>
     <w:p>
       <w:pPr>
         <w:pStyle w:val="Bibliography"/>
@@ -6337,7 +8496,7 @@
       <w:r>
         <w:t xml:space="preserve"> </w:t>
       </w:r>
-      <w:hyperlink r:id="rId141">
+      <w:hyperlink r:id="rId155">
         <w:r>
           <w:rPr>
             <w:rStyle w:val="Hyperlink"/>
@@ -6356,14 +8515,14 @@
           <w:iCs/>
           <w:i/>
         </w:rPr>
-        <w:t xml:space="preserve">Biol. Rev.</w:t>
+        <w:t xml:space="preserve">Biological Reviews</w:t>
       </w:r>
       <w:r>
         <w:t xml:space="preserve">, 90, 729–743.</w:t>
       </w:r>
     </w:p>
-    <w:bookmarkEnd w:id="142"/>
-    <w:bookmarkStart w:id="144" w:name="ref-Wilson-Rankin2015"/>
+    <w:bookmarkEnd w:id="156"/>
+    <w:bookmarkStart w:id="158" w:name="ref-Wilson-Rankin2015"/>
     <w:p>
       <w:pPr>
         <w:pStyle w:val="Bibliography"/>
@@ -6374,7 +8533,7 @@
       <w:r>
         <w:t xml:space="preserve"> </w:t>
       </w:r>
-      <w:hyperlink r:id="rId143">
+      <w:hyperlink r:id="rId157">
         <w:r>
           <w:rPr>
             <w:rStyle w:val="Hyperlink"/>
@@ -6393,14 +8552,14 @@
           <w:iCs/>
           <w:i/>
         </w:rPr>
-        <w:t xml:space="preserve">Behav Ecol Sociobiol</w:t>
+        <w:t xml:space="preserve">Behavioral Ecology and Sociobiology</w:t>
       </w:r>
       <w:r>
         <w:t xml:space="preserve">, 69, 491–499.</w:t>
       </w:r>
     </w:p>
-    <w:bookmarkEnd w:id="144"/>
-    <w:bookmarkStart w:id="146" w:name="ref-Woo.etal2008"/>
+    <w:bookmarkEnd w:id="158"/>
+    <w:bookmarkStart w:id="160" w:name="ref-Woo.etal2008"/>
     <w:p>
       <w:pPr>
         <w:pStyle w:val="Bibliography"/>
@@ -6411,7 +8570,7 @@
       <w:r>
         <w:t xml:space="preserve"> </w:t>
       </w:r>
-      <w:hyperlink r:id="rId145">
+      <w:hyperlink r:id="rId159">
         <w:r>
           <w:rPr>
             <w:rStyle w:val="Hyperlink"/>
@@ -6430,15 +8589,15 @@
           <w:iCs/>
           <w:i/>
         </w:rPr>
-        <w:t xml:space="preserve">J. Anim. Ecol.</w:t>
+        <w:t xml:space="preserve">Journal of Animal Ecology</w:t>
       </w:r>
       <w:r>
         <w:t xml:space="preserve">, 77, 1082–1091.</w:t>
       </w:r>
     </w:p>
-    <w:bookmarkEnd w:id="146"/>
-    <w:bookmarkEnd w:id="147"/>
-    <w:bookmarkEnd w:id="148"/>
+    <w:bookmarkEnd w:id="160"/>
+    <w:bookmarkEnd w:id="161"/>
+    <w:bookmarkEnd w:id="162"/>
     <w:sectPr>
       <w:footerReference r:id="rId9" w:type="default"/>
       <w:pgSz w:h="15840" w:w="12240"/>

</xml_diff>

<commit_message>
update styles, ms, and ms rmd
</commit_message>
<xml_diff>
--- a/manuscript/Chapter2-manuscript.docx
+++ b/manuscript/Chapter2-manuscript.docx
@@ -929,7 +929,7 @@
         <w:t xml:space="preserve">DBD</w:t>
       </w:r>
       <w:r>
-        <w:t xml:space="preserve">) to test how hunting expertise and prey behaviour shape predator foraging specialization.</w:t>
+        <w:t xml:space="preserve">) to test how hunting experience and prey behaviour shape predator foraging specialization.</w:t>
       </w:r>
       <w:r>
         <w:t xml:space="preserve"> </w:t>
@@ -3835,7 +3835,7 @@
     <w:bookmarkEnd w:id="31"/>
     <w:bookmarkEnd w:id="32"/>
     <w:bookmarkEnd w:id="33"/>
-    <w:bookmarkStart w:id="47" w:name="results"/>
+    <w:bookmarkStart w:id="50" w:name="results"/>
     <w:p>
       <w:pPr>
         <w:pStyle w:val="Heading1"/>
@@ -3844,7 +3844,7 @@
         <w:t xml:space="preserve">RESULTS</w:t>
       </w:r>
     </w:p>
-    <w:bookmarkStart w:id="34" w:name="X49e34d012182956988a00f0ff153f675c48b853"/>
+    <w:bookmarkStart w:id="37" w:name="X49e34d012182956988a00f0ff153f675c48b853"/>
     <w:p>
       <w:pPr>
         <w:pStyle w:val="Heading2"/>
@@ -3858,7 +3858,7 @@
         <w:pStyle w:val="FirstParagraph"/>
       </w:pPr>
       <w:r>
-        <w:t xml:space="preserve">Our results confirm that individual predators displayed important differences in the development of their expertise, as the best model was the one with group-level smoothers exclusively (Table I). For instance, some predators steadily increased their hunting success with experience, while others maintained either a high or low success across their experience (Figure 1A). Moreover, some individuals show a decrease in hunting success with experience. Another pattern that emerged was that some individuals optimized their success at an experience level that was below what we considered as</w:t>
+        <w:t xml:space="preserve">Our results confirm that individual predators displayed important differences in the development of their expertise, as the best model was the one with group-level smoothers exclusively (Table I). For instance, with experience, some predators steadily increased their hunting success while others displayed a decrease in prey capture (Figure 1A). Otherwise, there were players that maintained either a high or low success across their experience (Figure 1A). Another pattern that emerged was that some individuals optimized their success at an experience level that was below what we considered as</w:t>
       </w:r>
       <w:r>
         <w:t xml:space="preserve"> </w:t>
@@ -3890,7 +3890,7 @@
         </w:rPr>
         <w:t xml:space="preserve">Table </w:t>
       </w:r>
-      <w:bookmarkStart w:id="48b3cc1b-8e54-4272-84c8-b03b84bf6b9b" w:name="table1"/>
+      <w:bookmarkStart w:id="b02a5fb8-1c26-473a-be88-a3250fbdbd85" w:name="table1"/>
       <w:r xmlns:w="http://schemas.openxmlformats.org/wordprocessingml/2006/main" xmlns:wp="http://schemas.openxmlformats.org/drawingml/2006/wordprocessingDrawing" xmlns:r="http://schemas.openxmlformats.org/officeDocument/2006/relationships" xmlns:w14="http://schemas.microsoft.com/office/word/2010/wordml">
         <w:rPr>
           <w:rFonts/>
@@ -3912,7 +3912,7 @@
         </w:rPr>
         <w:fldChar w:fldCharType="end" w:dirty="true"/>
       </w:r>
-      <w:bookmarkEnd w:id="48b3cc1b-8e54-4272-84c8-b03b84bf6b9b"/>
+      <w:bookmarkEnd w:id="b02a5fb8-1c26-473a-be88-a3250fbdbd85"/>
       <w:r>
         <w:t xml:space="preserve">: </w:t>
       </w:r>
@@ -5022,25 +5022,7 @@
         <w:pStyle w:val="BodyText"/>
       </w:pPr>
       <w:r>
-        <w:t xml:space="preserve">Paragraphe qui parle des différences entre figure 1 A et B, soit, lorsqu’on contrôle pour l’effet des proies.</w:t>
-      </w:r>
-    </w:p>
-    <w:bookmarkEnd w:id="34"/>
-    <w:bookmarkStart w:id="41" w:name="X6edf630a269e5217c76dd70c0476a389c38d682"/>
-    <w:p>
-      <w:pPr>
-        <w:pStyle w:val="Heading2"/>
-      </w:pPr>
-      <w:r>
-        <w:t xml:space="preserve">Effect of experience on the development of behavioural specialization</w:t>
-      </w:r>
-    </w:p>
-    <w:p>
-      <w:pPr>
-        <w:pStyle w:val="FirstParagraph"/>
-      </w:pPr>
-      <w:r>
-        <w:t xml:space="preserve">Contrary to our predictions, we detected only minimal differences in movement speed among individual predators, and these differences did not change with experience (Figure 2A). However, individuals differed in their degree of flexibility, and these differences tended to increase, yet marginally, with experience (Figure 2B). Overall, individual predators appeared to have encountered prey with similar average speeds (Figure 2A), and our results do not support our prediction that predators would encounter prey with varying levels of speed (Figure 2B).</w:t>
+        <w:t xml:space="preserve">We predicted that the relationship between hunting success and experience would differ among predators because they should encounter different prey. However, after controlling for prey speed, we did not find evidence confirming our hypothesis, such that differences among predators in the relationship between hunting success and experience remained mostly the same (Figure 1B).</w:t>
       </w:r>
     </w:p>
     <w:p>
@@ -5050,20 +5032,103 @@
       <w:r>
         <w:drawing>
           <wp:inline>
-            <wp:extent cx="5969000" cy="2865120"/>
+            <wp:extent cx="5969000" cy="2387600"/>
             <wp:effectExtent b="0" l="0" r="0" t="0"/>
-            <wp:docPr descr="Figure 2. Coefficient of variation for the predator’s speed and for the speed of the prey encountered at each level of experience. (A) Coefficient of variation of the among individual differences in average behaviour. (B) Coefficient fo variation of the among individual differences in intra individual variance (i.e. specialization)." title="" id="36" name="Picture"/>
+            <wp:docPr descr="Figure 1. Among individual differences in the development of hunting expertise. The predators’ hunting success (i.e. the probability of capturing the four prey) is on the y axis, and the predators’ cumulative experience (i.e. the number of matches played prior to each observation) is on the x axis. Each fitted curve represents an individual predator. (A) A generalized additive mixed model where we do not control for prey speed (B) A generalized additive model where we control for prey speed." title="" id="35" name="Picture"/>
             <a:graphic>
               <a:graphicData uri="http://schemas.openxmlformats.org/drawingml/2006/picture">
                 <pic:pic>
                   <pic:nvPicPr>
-                    <pic:cNvPr descr="C:/Users/maxim/OneDrive/Documents/GitHub/Chapter2/outputs/05_outputs_figures/05_figure2.png" id="37" name="Picture"/>
+                    <pic:cNvPr descr="C:/Users/maxim/OneDrive/Documents/GitHub/Chapter2/outputs/05_outputs_figures/05_figure1.png" id="36" name="Picture"/>
                     <pic:cNvPicPr>
                       <a:picLocks noChangeArrowheads="1" noChangeAspect="1"/>
                     </pic:cNvPicPr>
                   </pic:nvPicPr>
                   <pic:blipFill>
-                    <a:blip r:embed="rId35"/>
+                    <a:blip r:embed="rId34"/>
+                    <a:stretch>
+                      <a:fillRect/>
+                    </a:stretch>
+                  </pic:blipFill>
+                  <pic:spPr bwMode="auto">
+                    <a:xfrm>
+                      <a:off x="0" y="0"/>
+                      <a:ext cx="5969000" cy="2387600"/>
+                    </a:xfrm>
+                    <a:prstGeom prst="rect">
+                      <a:avLst/>
+                    </a:prstGeom>
+                    <a:noFill/>
+                    <a:ln w="9525">
+                      <a:noFill/>
+                      <a:headEnd/>
+                      <a:tailEnd/>
+                    </a:ln>
+                  </pic:spPr>
+                </pic:pic>
+              </a:graphicData>
+            </a:graphic>
+          </wp:inline>
+        </w:drawing>
+      </w:r>
+    </w:p>
+    <w:p>
+      <w:pPr>
+        <w:pStyle w:val="ImageCaption"/>
+      </w:pPr>
+      <w:r>
+        <w:rPr>
+          <w:bCs/>
+          <w:b/>
+        </w:rPr>
+        <w:t xml:space="preserve">Figure 1.</w:t>
+      </w:r>
+      <w:r>
+        <w:t xml:space="preserve"> </w:t>
+      </w:r>
+      <w:r>
+        <w:t xml:space="preserve">Among individual differences in the development of hunting expertise. The predators’ hunting success (i.e. the probability of capturing the four prey) is on the y axis, and the predators’ cumulative experience (i.e. the number of matches played prior to each observation) is on the x axis. Each fitted curve represents an individual predator. (A) A generalized additive mixed model where we do not control for prey speed (B) A generalized additive model where we control for prey speed.</w:t>
+      </w:r>
+    </w:p>
+    <w:bookmarkEnd w:id="37"/>
+    <w:bookmarkStart w:id="44" w:name="X6edf630a269e5217c76dd70c0476a389c38d682"/>
+    <w:p>
+      <w:pPr>
+        <w:pStyle w:val="Heading2"/>
+      </w:pPr>
+      <w:r>
+        <w:t xml:space="preserve">Effect of experience on the development of behavioural specialization</w:t>
+      </w:r>
+    </w:p>
+    <w:p>
+      <w:pPr>
+        <w:pStyle w:val="FirstParagraph"/>
+      </w:pPr>
+      <w:r>
+        <w:t xml:space="preserve">Contrary to our predictions, we detected only minimal differences in movement speed among individual predators, and these differences did not change with experience (Figure 2A). However, individuals differed in their degree of flexibility, and these differences tended to increase, yet marginally, with experience (Figure 2B). Overall, individual predators appeared to have encountered prey with similar average speeds (Figure 2A), and our results do not support our prediction that predators would encounter prey with varying levels of speed (Figure 2B).</w:t>
+      </w:r>
+    </w:p>
+    <w:p>
+      <w:pPr>
+        <w:pStyle w:val="CaptionedFigure"/>
+      </w:pPr>
+      <w:r>
+        <w:drawing>
+          <wp:inline>
+            <wp:extent cx="5969000" cy="2865120"/>
+            <wp:effectExtent b="0" l="0" r="0" t="0"/>
+            <wp:docPr descr="Figure 2. Coefficient of variation for the predator’s speed and for the speed of the prey encountered at each level of experience. (A) Coefficient of variation of the among individual differences in average behaviour. (B) Coefficient fo variation of the among individual differences in intra individual variance (i.e. specialization)." title="" id="39" name="Picture"/>
+            <a:graphic>
+              <a:graphicData uri="http://schemas.openxmlformats.org/drawingml/2006/picture">
+                <pic:pic>
+                  <pic:nvPicPr>
+                    <pic:cNvPr descr="C:/Users/maxim/OneDrive/Documents/GitHub/Chapter2/outputs/05_outputs_figures/05_figure2.png" id="40" name="Picture"/>
+                    <pic:cNvPicPr>
+                      <a:picLocks noChangeArrowheads="1" noChangeAspect="1"/>
+                    </pic:cNvPicPr>
+                  </pic:nvPicPr>
+                  <pic:blipFill>
+                    <a:blip r:embed="rId38"/>
                     <a:stretch>
                       <a:fillRect/>
                     </a:stretch>
@@ -5125,18 +5190,18 @@
           <wp:inline>
             <wp:extent cx="5969000" cy="3820160"/>
             <wp:effectExtent b="0" l="0" r="0" t="0"/>
-            <wp:docPr descr="Figure 3. Distribution of the intra individual behavioural variation (i.e. specialization) of predators when they were (A) novices and then (B) advanced hunters. The red band displays the 95% CI of the intercept for the intra individual standard deviation in predator speed." title="" id="39" name="Picture"/>
+            <wp:docPr descr="Figure 3. Distribution of the intra individual behavioural variation (i.e. specialization) of predators when they were (A) novices and then (B) advanced hunters. The red band displays the 95% CI of the intercept for the intra individual standard deviation in predator speed." title="" id="42" name="Picture"/>
             <a:graphic>
               <a:graphicData uri="http://schemas.openxmlformats.org/drawingml/2006/picture">
                 <pic:pic>
                   <pic:nvPicPr>
-                    <pic:cNvPr descr="C:/Users/maxim/OneDrive/Documents/GitHub/Chapter2/outputs/05_outputs_figures/05_figure3.png" id="40" name="Picture"/>
+                    <pic:cNvPr descr="C:/Users/maxim/OneDrive/Documents/GitHub/Chapter2/outputs/05_outputs_figures/05_figure3.png" id="43" name="Picture"/>
                     <pic:cNvPicPr>
                       <a:picLocks noChangeArrowheads="1" noChangeAspect="1"/>
                     </pic:cNvPicPr>
                   </pic:nvPicPr>
                   <pic:blipFill>
-                    <a:blip r:embed="rId38"/>
+                    <a:blip r:embed="rId41"/>
                     <a:stretch>
                       <a:fillRect/>
                     </a:stretch>
@@ -5181,8 +5246,8 @@
         <w:t xml:space="preserve">Distribution of the intra individual behavioural variation (i.e. specialization) of predators when they were (A) novices and then (B) advanced hunters. The red band displays the 95% CI of the intercept for the intra individual standard deviation in predator speed.</w:t>
       </w:r>
     </w:p>
-    <w:bookmarkEnd w:id="41"/>
-    <w:bookmarkStart w:id="45" w:name="Xa5033a5fb05bdfc06237c5869f6197e2d718108"/>
+    <w:bookmarkEnd w:id="44"/>
+    <w:bookmarkStart w:id="48" w:name="Xa5033a5fb05bdfc06237c5869f6197e2d718108"/>
     <w:p>
       <w:pPr>
         <w:pStyle w:val="Heading2"/>
@@ -5216,18 +5281,18 @@
           <wp:inline>
             <wp:extent cx="5969000" cy="5167194"/>
             <wp:effectExtent b="0" l="0" r="0" t="0"/>
-            <wp:docPr descr="Figure 4. Full correlation matrix of the MDHGLM relating the mean and IIV speed of the predators, the mean and IIV in speed of the prey they encountered, and mean hunting success. Starting from the upper part of the plot are displayed the five parameters for novice predators (gray), the five for intermediate predators (yellow), and the five for advanced predators (blue). Larger dark blue circles indicate stronger positive correlations, while larger dark red circles indicate stronger negative correlations. The black squares indicate correlations between different experience levels (i.e. character states)." title="" id="43" name="Picture"/>
+            <wp:docPr descr="Figure 4. Full correlation matrix of the MDHGLM relating the mean and IIV speed of the predators, the mean and IIV in speed of the prey they encountered, and mean hunting success. Starting from the upper part of the plot are displayed the five parameters for novice predators (gray), the five for intermediate predators (yellow), and the five for advanced predators (blue). Larger dark blue circles indicate stronger positive correlations, while larger dark red circles indicate stronger negative correlations. The black squares indicate correlations between different experience levels (i.e. character states)." title="" id="46" name="Picture"/>
             <a:graphic>
               <a:graphicData uri="http://schemas.openxmlformats.org/drawingml/2006/picture">
                 <pic:pic>
                   <pic:nvPicPr>
-                    <pic:cNvPr descr="C:/Users/maxim/OneDrive/Documents/GitHub/Chapter2/outputs/05_outputs_figures/05_figure4.png" id="44" name="Picture"/>
+                    <pic:cNvPr descr="C:/Users/maxim/OneDrive/Documents/GitHub/Chapter2/outputs/05_outputs_figures/05_figure4.png" id="47" name="Picture"/>
                     <pic:cNvPicPr>
                       <a:picLocks noChangeArrowheads="1" noChangeAspect="1"/>
                     </pic:cNvPicPr>
                   </pic:nvPicPr>
                   <pic:blipFill>
-                    <a:blip r:embed="rId42"/>
+                    <a:blip r:embed="rId45"/>
                     <a:stretch>
                       <a:fillRect/>
                     </a:stretch>
@@ -5272,8 +5337,8 @@
         <w:t xml:space="preserve">Full correlation matrix of the MDHGLM relating the mean and IIV speed of the predators, the mean and IIV in speed of the prey they encountered, and mean hunting success. Starting from the upper part of the plot are displayed the five parameters for novice predators (gray), the five for intermediate predators (yellow), and the five for advanced predators (blue). Larger dark blue circles indicate stronger positive correlations, while larger dark red circles indicate stronger negative correlations. The black squares indicate correlations between different experience levels (i.e. character states).</w:t>
       </w:r>
     </w:p>
-    <w:bookmarkEnd w:id="45"/>
-    <w:bookmarkStart w:id="46" w:name="X97d8a9e147c9f69411c72343e7f467948ed7cd6"/>
+    <w:bookmarkEnd w:id="48"/>
+    <w:bookmarkStart w:id="49" w:name="X97d8a9e147c9f69411c72343e7f467948ed7cd6"/>
     <w:p>
       <w:pPr>
         <w:pStyle w:val="Heading2"/>
@@ -5295,9 +5360,9 @@
         <w:br w:type="page"/>
       </w:r>
     </w:p>
-    <w:bookmarkEnd w:id="46"/>
-    <w:bookmarkEnd w:id="47"/>
-    <w:bookmarkStart w:id="162" w:name="litterature-cited"/>
+    <w:bookmarkEnd w:id="49"/>
+    <w:bookmarkEnd w:id="50"/>
+    <w:bookmarkStart w:id="165" w:name="litterature-cited"/>
     <w:p>
       <w:pPr>
         <w:pStyle w:val="Heading1"/>
@@ -5306,8 +5371,8 @@
         <w:t xml:space="preserve">LITTERATURE CITED</w:t>
       </w:r>
     </w:p>
-    <w:bookmarkStart w:id="161" w:name="refs"/>
-    <w:bookmarkStart w:id="49" w:name="ref-Araujo.etal2011"/>
+    <w:bookmarkStart w:id="164" w:name="refs"/>
+    <w:bookmarkStart w:id="52" w:name="ref-Araujo.etal2011"/>
     <w:p>
       <w:pPr>
         <w:pStyle w:val="Bibliography"/>
@@ -5318,7 +5383,7 @@
       <w:r>
         <w:t xml:space="preserve"> </w:t>
       </w:r>
-      <w:hyperlink r:id="rId48">
+      <w:hyperlink r:id="rId51">
         <w:r>
           <w:rPr>
             <w:rStyle w:val="Hyperlink"/>
@@ -5343,8 +5408,8 @@
         <w:t xml:space="preserve">, 14, 948–958.</w:t>
       </w:r>
     </w:p>
-    <w:bookmarkEnd w:id="49"/>
-    <w:bookmarkStart w:id="51" w:name="ref-Beauchamp2020"/>
+    <w:bookmarkEnd w:id="52"/>
+    <w:bookmarkStart w:id="54" w:name="ref-Beauchamp2020"/>
     <w:p>
       <w:pPr>
         <w:pStyle w:val="Bibliography"/>
@@ -5355,7 +5420,7 @@
       <w:r>
         <w:t xml:space="preserve"> </w:t>
       </w:r>
-      <w:hyperlink r:id="rId50">
+      <w:hyperlink r:id="rId53">
         <w:r>
           <w:rPr>
             <w:rStyle w:val="Hyperlink"/>
@@ -5380,8 +5445,8 @@
         <w:t xml:space="preserve">, 74, 49.</w:t>
       </w:r>
     </w:p>
-    <w:bookmarkEnd w:id="51"/>
-    <w:bookmarkStart w:id="53" w:name="ref-Burkner2017"/>
+    <w:bookmarkEnd w:id="54"/>
+    <w:bookmarkStart w:id="56" w:name="ref-Burkner2017"/>
     <w:p>
       <w:pPr>
         <w:pStyle w:val="Bibliography"/>
@@ -5392,7 +5457,7 @@
       <w:r>
         <w:t xml:space="preserve"> </w:t>
       </w:r>
-      <w:hyperlink r:id="rId52">
+      <w:hyperlink r:id="rId55">
         <w:r>
           <w:rPr>
             <w:rStyle w:val="Hyperlink"/>
@@ -5453,8 +5518,8 @@
         <w:t xml:space="preserve">, 80, 1–28.</w:t>
       </w:r>
     </w:p>
-    <w:bookmarkEnd w:id="53"/>
-    <w:bookmarkStart w:id="55" w:name="ref-Cere.etal2021"/>
+    <w:bookmarkEnd w:id="56"/>
+    <w:bookmarkStart w:id="58" w:name="ref-Cere.etal2021"/>
     <w:p>
       <w:pPr>
         <w:pStyle w:val="Bibliography"/>
@@ -5465,7 +5530,7 @@
       <w:r>
         <w:t xml:space="preserve"> </w:t>
       </w:r>
-      <w:hyperlink r:id="rId54">
+      <w:hyperlink r:id="rId57">
         <w:r>
           <w:rPr>
             <w:rStyle w:val="Hyperlink"/>
@@ -5490,8 +5555,8 @@
         <w:t xml:space="preserve">, 181, 105–116.</w:t>
       </w:r>
     </w:p>
-    <w:bookmarkEnd w:id="55"/>
-    <w:bookmarkStart w:id="57" w:name="ref-Chang.etal2017"/>
+    <w:bookmarkEnd w:id="58"/>
+    <w:bookmarkStart w:id="60" w:name="ref-Chang.etal2017"/>
     <w:p>
       <w:pPr>
         <w:pStyle w:val="Bibliography"/>
@@ -5502,7 +5567,7 @@
       <w:r>
         <w:t xml:space="preserve"> </w:t>
       </w:r>
-      <w:hyperlink r:id="rId56">
+      <w:hyperlink r:id="rId59">
         <w:r>
           <w:rPr>
             <w:rStyle w:val="Hyperlink"/>
@@ -5527,8 +5592,8 @@
         <w:t xml:space="preserve">, 7, 40734.</w:t>
       </w:r>
     </w:p>
-    <w:bookmarkEnd w:id="57"/>
-    <w:bookmarkStart w:id="59" w:name="X8f96d1d7960a4ec81bae6d97ed75b01618a8636"/>
+    <w:bookmarkEnd w:id="60"/>
+    <w:bookmarkStart w:id="62" w:name="X8f96d1d7960a4ec81bae6d97ed75b01618a8636"/>
     <w:p>
       <w:pPr>
         <w:pStyle w:val="Bibliography"/>
@@ -5539,7 +5604,7 @@
       <w:r>
         <w:t xml:space="preserve"> </w:t>
       </w:r>
-      <w:hyperlink r:id="rId58">
+      <w:hyperlink r:id="rId61">
         <w:r>
           <w:rPr>
             <w:rStyle w:val="Hyperlink"/>
@@ -5564,8 +5629,8 @@
         <w:t xml:space="preserve">, 6, 27–37.</w:t>
       </w:r>
     </w:p>
-    <w:bookmarkEnd w:id="59"/>
-    <w:bookmarkStart w:id="61" w:name="ref-Courbin.etal2018"/>
+    <w:bookmarkEnd w:id="62"/>
+    <w:bookmarkStart w:id="64" w:name="ref-Courbin.etal2018"/>
     <w:p>
       <w:pPr>
         <w:pStyle w:val="Bibliography"/>
@@ -5589,7 +5654,7 @@
       <w:r>
         <w:t xml:space="preserve"> </w:t>
       </w:r>
-      <w:hyperlink r:id="rId60">
+      <w:hyperlink r:id="rId63">
         <w:r>
           <w:rPr>
             <w:rStyle w:val="Hyperlink"/>
@@ -5614,8 +5679,8 @@
         <w:t xml:space="preserve">, 21, 1043–1054.</w:t>
       </w:r>
     </w:p>
-    <w:bookmarkEnd w:id="61"/>
-    <w:bookmarkStart w:id="63" w:name="ref-Davoren.etal2003"/>
+    <w:bookmarkEnd w:id="64"/>
+    <w:bookmarkStart w:id="66" w:name="ref-Davoren.etal2003"/>
     <w:p>
       <w:pPr>
         <w:pStyle w:val="Bibliography"/>
@@ -5626,7 +5691,7 @@
       <w:r>
         <w:t xml:space="preserve"> </w:t>
       </w:r>
-      <w:hyperlink r:id="rId62">
+      <w:hyperlink r:id="rId65">
         <w:r>
           <w:rPr>
             <w:rStyle w:val="Hyperlink"/>
@@ -5735,8 +5800,8 @@
         <w:t xml:space="preserve">, 73, 463–481.</w:t>
       </w:r>
     </w:p>
-    <w:bookmarkEnd w:id="63"/>
-    <w:bookmarkStart w:id="65" w:name="ref-Dingemanse.etal2022"/>
+    <w:bookmarkEnd w:id="66"/>
+    <w:bookmarkStart w:id="68" w:name="ref-Dingemanse.etal2022"/>
     <w:p>
       <w:pPr>
         <w:pStyle w:val="Bibliography"/>
@@ -5747,7 +5812,7 @@
       <w:r>
         <w:t xml:space="preserve"> </w:t>
       </w:r>
-      <w:hyperlink r:id="rId64">
+      <w:hyperlink r:id="rId67">
         <w:r>
           <w:rPr>
             <w:rStyle w:val="Hyperlink"/>
@@ -5793,8 +5858,8 @@
         <w:t xml:space="preserve">, 33, 488–489.</w:t>
       </w:r>
     </w:p>
-    <w:bookmarkEnd w:id="65"/>
-    <w:bookmarkStart w:id="66" w:name="ref-Dukas1998"/>
+    <w:bookmarkEnd w:id="68"/>
+    <w:bookmarkStart w:id="69" w:name="ref-Dukas1998"/>
     <w:p>
       <w:pPr>
         <w:pStyle w:val="Bibliography"/>
@@ -5834,8 +5899,8 @@
         <w:t xml:space="preserve">, pp. 129–174.</w:t>
       </w:r>
     </w:p>
-    <w:bookmarkEnd w:id="66"/>
-    <w:bookmarkStart w:id="68" w:name="ref-Dukas2019"/>
+    <w:bookmarkEnd w:id="69"/>
+    <w:bookmarkStart w:id="71" w:name="ref-Dukas2019"/>
     <w:p>
       <w:pPr>
         <w:pStyle w:val="Bibliography"/>
@@ -5846,7 +5911,7 @@
       <w:r>
         <w:t xml:space="preserve"> </w:t>
       </w:r>
-      <w:hyperlink r:id="rId67">
+      <w:hyperlink r:id="rId70">
         <w:r>
           <w:rPr>
             <w:rStyle w:val="Hyperlink"/>
@@ -5871,8 +5936,8 @@
         <w:t xml:space="preserve">, 147, 199–210.</w:t>
       </w:r>
     </w:p>
-    <w:bookmarkEnd w:id="68"/>
-    <w:bookmarkStart w:id="70" w:name="ref-Edwards.Jackson1994"/>
+    <w:bookmarkEnd w:id="71"/>
+    <w:bookmarkStart w:id="73" w:name="ref-Edwards.Jackson1994"/>
     <w:p>
       <w:pPr>
         <w:pStyle w:val="Bibliography"/>
@@ -5883,7 +5948,7 @@
       <w:r>
         <w:t xml:space="preserve"> </w:t>
       </w:r>
-      <w:hyperlink r:id="rId69">
+      <w:hyperlink r:id="rId72">
         <w:r>
           <w:rPr>
             <w:rStyle w:val="Hyperlink"/>
@@ -5974,8 +6039,8 @@
         <w:t xml:space="preserve">, 21, 269–277.</w:t>
       </w:r>
     </w:p>
-    <w:bookmarkEnd w:id="70"/>
-    <w:bookmarkStart w:id="72" w:name="ref-Estes.etal2003"/>
+    <w:bookmarkEnd w:id="73"/>
+    <w:bookmarkStart w:id="75" w:name="ref-Estes.etal2003"/>
     <w:p>
       <w:pPr>
         <w:pStyle w:val="Bibliography"/>
@@ -5986,7 +6051,7 @@
       <w:r>
         <w:t xml:space="preserve"> </w:t>
       </w:r>
-      <w:hyperlink r:id="rId71">
+      <w:hyperlink r:id="rId74">
         <w:r>
           <w:rPr>
             <w:rStyle w:val="Hyperlink"/>
@@ -6011,8 +6076,8 @@
         <w:t xml:space="preserve">, 72, 144–155.</w:t>
       </w:r>
     </w:p>
-    <w:bookmarkEnd w:id="72"/>
-    <w:bookmarkStart w:id="74" w:name="ref-FraserFranco.etal2022"/>
+    <w:bookmarkEnd w:id="75"/>
+    <w:bookmarkStart w:id="77" w:name="ref-FraserFranco.etal2022"/>
     <w:p>
       <w:pPr>
         <w:pStyle w:val="Bibliography"/>
@@ -6023,7 +6088,7 @@
       <w:r>
         <w:t xml:space="preserve"> </w:t>
       </w:r>
-      <w:hyperlink r:id="rId73">
+      <w:hyperlink r:id="rId76">
         <w:r>
           <w:rPr>
             <w:rStyle w:val="Hyperlink"/>
@@ -6048,8 +6113,8 @@
         <w:t xml:space="preserve">, 33, 967–978.</w:t>
       </w:r>
     </w:p>
-    <w:bookmarkEnd w:id="74"/>
-    <w:bookmarkStart w:id="75" w:name="ref-Gabry.Cesnovar2021"/>
+    <w:bookmarkEnd w:id="77"/>
+    <w:bookmarkStart w:id="78" w:name="ref-Gabry.Cesnovar2021"/>
     <w:p>
       <w:pPr>
         <w:pStyle w:val="Bibliography"/>
@@ -6076,8 +6141,8 @@
         <w:t xml:space="preserve">".</w:t>
       </w:r>
     </w:p>
-    <w:bookmarkEnd w:id="75"/>
-    <w:bookmarkStart w:id="77" w:name="ref-Griffen.etal2012"/>
+    <w:bookmarkEnd w:id="78"/>
+    <w:bookmarkStart w:id="80" w:name="ref-Griffen.etal2012"/>
     <w:p>
       <w:pPr>
         <w:pStyle w:val="Bibliography"/>
@@ -6088,7 +6153,7 @@
       <w:r>
         <w:t xml:space="preserve"> </w:t>
       </w:r>
-      <w:hyperlink r:id="rId76">
+      <w:hyperlink r:id="rId79">
         <w:r>
           <w:rPr>
             <w:rStyle w:val="Hyperlink"/>
@@ -6113,8 +6178,8 @@
         <w:t xml:space="preserve">, 93, 1935–1943.</w:t>
       </w:r>
     </w:p>
-    <w:bookmarkEnd w:id="77"/>
-    <w:bookmarkStart w:id="79" w:name="ref-Heithaus.etal2018"/>
+    <w:bookmarkEnd w:id="80"/>
+    <w:bookmarkStart w:id="82" w:name="ref-Heithaus.etal2018"/>
     <w:p>
       <w:pPr>
         <w:pStyle w:val="Bibliography"/>
@@ -6125,7 +6190,7 @@
       <w:r>
         <w:t xml:space="preserve"> </w:t>
       </w:r>
-      <w:hyperlink r:id="rId78">
+      <w:hyperlink r:id="rId81">
         <w:r>
           <w:rPr>
             <w:rStyle w:val="Hyperlink"/>
@@ -6204,8 +6269,8 @@
         <w:t xml:space="preserve">, pp. 354–363.</w:t>
       </w:r>
     </w:p>
-    <w:bookmarkEnd w:id="79"/>
-    <w:bookmarkStart w:id="81" w:name="ref-Holm.etal2019"/>
+    <w:bookmarkEnd w:id="82"/>
+    <w:bookmarkStart w:id="84" w:name="ref-Holm.etal2019"/>
     <w:p>
       <w:pPr>
         <w:pStyle w:val="Bibliography"/>
@@ -6216,7 +6281,7 @@
       <w:r>
         <w:t xml:space="preserve"> </w:t>
       </w:r>
-      <w:hyperlink r:id="rId80">
+      <w:hyperlink r:id="rId83">
         <w:r>
           <w:rPr>
             <w:rStyle w:val="Hyperlink"/>
@@ -6241,8 +6306,8 @@
         <w:t xml:space="preserve">, 511, 19–27.</w:t>
       </w:r>
     </w:p>
-    <w:bookmarkEnd w:id="81"/>
-    <w:bookmarkStart w:id="83" w:name="ref-Holtmann.etal2017"/>
+    <w:bookmarkEnd w:id="84"/>
+    <w:bookmarkStart w:id="86" w:name="ref-Holtmann.etal2017"/>
     <w:p>
       <w:pPr>
         <w:pStyle w:val="Bibliography"/>
@@ -6253,7 +6318,7 @@
       <w:r>
         <w:t xml:space="preserve"> </w:t>
       </w:r>
-      <w:hyperlink r:id="rId82">
+      <w:hyperlink r:id="rId85">
         <w:r>
           <w:rPr>
             <w:rStyle w:val="Hyperlink"/>
@@ -6278,8 +6343,8 @@
         <w:t xml:space="preserve">, 31, 685–696.</w:t>
       </w:r>
     </w:p>
-    <w:bookmarkEnd w:id="83"/>
-    <w:bookmarkStart w:id="85" w:name="ref-Huey.Pianka1981"/>
+    <w:bookmarkEnd w:id="86"/>
+    <w:bookmarkStart w:id="88" w:name="ref-Huey.Pianka1981"/>
     <w:p>
       <w:pPr>
         <w:pStyle w:val="Bibliography"/>
@@ -6290,7 +6355,7 @@
       <w:r>
         <w:t xml:space="preserve"> </w:t>
       </w:r>
-      <w:hyperlink r:id="rId84">
+      <w:hyperlink r:id="rId87">
         <w:r>
           <w:rPr>
             <w:rStyle w:val="Hyperlink"/>
@@ -6315,8 +6380,8 @@
         <w:t xml:space="preserve">, 62, 991–999.</w:t>
       </w:r>
     </w:p>
-    <w:bookmarkEnd w:id="85"/>
-    <w:bookmarkStart w:id="87" w:name="ref-Ishii.Shimada2010"/>
+    <w:bookmarkEnd w:id="88"/>
+    <w:bookmarkStart w:id="90" w:name="ref-Ishii.Shimada2010"/>
     <w:p>
       <w:pPr>
         <w:pStyle w:val="Bibliography"/>
@@ -6327,7 +6392,7 @@
       <w:r>
         <w:t xml:space="preserve"> </w:t>
       </w:r>
-      <w:hyperlink r:id="rId86">
+      <w:hyperlink r:id="rId89">
         <w:r>
           <w:rPr>
             <w:rStyle w:val="Hyperlink"/>
@@ -6352,8 +6417,8 @@
         <w:t xml:space="preserve">, 52, 27.</w:t>
       </w:r>
     </w:p>
-    <w:bookmarkEnd w:id="87"/>
-    <w:bookmarkStart w:id="89" w:name="ref-Karkarey.etal2017"/>
+    <w:bookmarkEnd w:id="90"/>
+    <w:bookmarkStart w:id="92" w:name="ref-Karkarey.etal2017"/>
     <w:p>
       <w:pPr>
         <w:pStyle w:val="Bibliography"/>
@@ -6364,7 +6429,7 @@
       <w:r>
         <w:t xml:space="preserve"> </w:t>
       </w:r>
-      <w:hyperlink r:id="rId88">
+      <w:hyperlink r:id="rId91">
         <w:r>
           <w:rPr>
             <w:rStyle w:val="Hyperlink"/>
@@ -6389,8 +6454,8 @@
         <w:t xml:space="preserve">, 131, 13–22.</w:t>
       </w:r>
     </w:p>
-    <w:bookmarkEnd w:id="89"/>
-    <w:bookmarkStart w:id="91" w:name="X861472cb300cb4fe47c34b2285e8585ed9d2165"/>
+    <w:bookmarkEnd w:id="92"/>
+    <w:bookmarkStart w:id="94" w:name="X861472cb300cb4fe47c34b2285e8585ed9d2165"/>
     <w:p>
       <w:pPr>
         <w:pStyle w:val="Bibliography"/>
@@ -6401,7 +6466,7 @@
       <w:r>
         <w:t xml:space="preserve"> </w:t>
       </w:r>
-      <w:hyperlink r:id="rId90">
+      <w:hyperlink r:id="rId93">
         <w:r>
           <w:rPr>
             <w:rStyle w:val="Hyperlink"/>
@@ -6450,8 +6515,8 @@
         <w:t xml:space="preserve">, 84, 1081–1091.</w:t>
       </w:r>
     </w:p>
-    <w:bookmarkEnd w:id="91"/>
-    <w:bookmarkStart w:id="93" w:name="ref-Kobler.etal2009"/>
+    <w:bookmarkEnd w:id="94"/>
+    <w:bookmarkStart w:id="96" w:name="ref-Kobler.etal2009"/>
     <w:p>
       <w:pPr>
         <w:pStyle w:val="Bibliography"/>
@@ -6462,7 +6527,7 @@
       <w:r>
         <w:t xml:space="preserve"> </w:t>
       </w:r>
-      <w:hyperlink r:id="rId92">
+      <w:hyperlink r:id="rId95">
         <w:r>
           <w:rPr>
             <w:rStyle w:val="Hyperlink"/>
@@ -6484,8 +6549,8 @@
         <w:t xml:space="preserve">, 161, 837–847.</w:t>
       </w:r>
     </w:p>
-    <w:bookmarkEnd w:id="93"/>
-    <w:bookmarkStart w:id="95" w:name="ref-leeDoubleHierarchicalGeneralized2006"/>
+    <w:bookmarkEnd w:id="96"/>
+    <w:bookmarkStart w:id="98" w:name="ref-leeDoubleHierarchicalGeneralized2006"/>
     <w:p>
       <w:pPr>
         <w:pStyle w:val="Bibliography"/>
@@ -6496,7 +6561,7 @@
       <w:r>
         <w:t xml:space="preserve"> </w:t>
       </w:r>
-      <w:hyperlink r:id="rId94">
+      <w:hyperlink r:id="rId97">
         <w:r>
           <w:rPr>
             <w:rStyle w:val="Hyperlink"/>
@@ -6521,8 +6586,8 @@
         <w:t xml:space="preserve">, 55, 139–185.</w:t>
       </w:r>
     </w:p>
-    <w:bookmarkEnd w:id="95"/>
-    <w:bookmarkStart w:id="97" w:name="X6c7e3aeb277c8347e9da059dcf5014bc78fbbe9"/>
+    <w:bookmarkEnd w:id="98"/>
+    <w:bookmarkStart w:id="100" w:name="X6c7e3aeb277c8347e9da059dcf5014bc78fbbe9"/>
     <w:p>
       <w:pPr>
         <w:pStyle w:val="Bibliography"/>
@@ -6533,7 +6598,7 @@
       <w:r>
         <w:t xml:space="preserve"> </w:t>
       </w:r>
-      <w:hyperlink r:id="rId96">
+      <w:hyperlink r:id="rId99">
         <w:r>
           <w:rPr>
             <w:rStyle w:val="Hyperlink"/>
@@ -6618,8 +6683,8 @@
         <w:t xml:space="preserve">, 18, 386–402.</w:t>
       </w:r>
     </w:p>
-    <w:bookmarkEnd w:id="97"/>
-    <w:bookmarkStart w:id="99" w:name="ref-Manlick.etal2021"/>
+    <w:bookmarkEnd w:id="100"/>
+    <w:bookmarkStart w:id="102" w:name="ref-Manlick.etal2021"/>
     <w:p>
       <w:pPr>
         <w:pStyle w:val="Bibliography"/>
@@ -6630,7 +6695,7 @@
       <w:r>
         <w:t xml:space="preserve"> </w:t>
       </w:r>
-      <w:hyperlink r:id="rId98">
+      <w:hyperlink r:id="rId101">
         <w:r>
           <w:rPr>
             <w:rStyle w:val="Hyperlink"/>
@@ -6655,8 +6720,8 @@
         <w:t xml:space="preserve">, 90, 2806–2818.</w:t>
       </w:r>
     </w:p>
-    <w:bookmarkEnd w:id="99"/>
-    <w:bookmarkStart w:id="101" w:name="ref-Matsumura.Miyatake2022a"/>
+    <w:bookmarkEnd w:id="102"/>
+    <w:bookmarkStart w:id="104" w:name="ref-Matsumura.Miyatake2022a"/>
     <w:p>
       <w:pPr>
         <w:pStyle w:val="Bibliography"/>
@@ -6667,7 +6732,7 @@
       <w:r>
         <w:t xml:space="preserve"> </w:t>
       </w:r>
-      <w:hyperlink r:id="rId100">
+      <w:hyperlink r:id="rId103">
         <w:r>
           <w:rPr>
             <w:rStyle w:val="Hyperlink"/>
@@ -6698,8 +6763,8 @@
         <w:t xml:space="preserve">, 128, 395–401.</w:t>
       </w:r>
     </w:p>
-    <w:bookmarkEnd w:id="101"/>
-    <w:bookmarkStart w:id="103" w:name="ref-Mery.Burns2010"/>
+    <w:bookmarkEnd w:id="104"/>
+    <w:bookmarkStart w:id="106" w:name="ref-Mery.Burns2010"/>
     <w:p>
       <w:pPr>
         <w:pStyle w:val="Bibliography"/>
@@ -6710,7 +6775,7 @@
       <w:r>
         <w:t xml:space="preserve"> </w:t>
       </w:r>
-      <w:hyperlink r:id="rId102">
+      <w:hyperlink r:id="rId105">
         <w:r>
           <w:rPr>
             <w:rStyle w:val="Hyperlink"/>
@@ -6735,8 +6800,8 @@
         <w:t xml:space="preserve">, 24, 571–583.</w:t>
       </w:r>
     </w:p>
-    <w:bookmarkEnd w:id="103"/>
-    <w:bookmarkStart w:id="105" w:name="ref-Michalko.etal2021"/>
+    <w:bookmarkEnd w:id="106"/>
+    <w:bookmarkStart w:id="108" w:name="ref-Michalko.etal2021"/>
     <w:p>
       <w:pPr>
         <w:pStyle w:val="Bibliography"/>
@@ -6747,7 +6812,7 @@
       <w:r>
         <w:t xml:space="preserve"> </w:t>
       </w:r>
-      <w:hyperlink r:id="rId104">
+      <w:hyperlink r:id="rId107">
         <w:r>
           <w:rPr>
             <w:rStyle w:val="Hyperlink"/>
@@ -6772,8 +6837,8 @@
         <w:t xml:space="preserve">, 32, 257–264.</w:t>
       </w:r>
     </w:p>
-    <w:bookmarkEnd w:id="105"/>
-    <w:bookmarkStart w:id="107" w:name="ref-Michalko.Pekar2016"/>
+    <w:bookmarkEnd w:id="108"/>
+    <w:bookmarkStart w:id="110" w:name="ref-Michalko.Pekar2016"/>
     <w:p>
       <w:pPr>
         <w:pStyle w:val="Bibliography"/>
@@ -6784,7 +6849,7 @@
       <w:r>
         <w:t xml:space="preserve"> </w:t>
       </w:r>
-      <w:hyperlink r:id="rId106">
+      <w:hyperlink r:id="rId109">
         <w:r>
           <w:rPr>
             <w:rStyle w:val="Hyperlink"/>
@@ -6809,8 +6874,8 @@
         <w:t xml:space="preserve">, 181, 1187–1197.</w:t>
       </w:r>
     </w:p>
-    <w:bookmarkEnd w:id="107"/>
-    <w:bookmarkStart w:id="109" w:name="ref-Mitchell.etal2016a"/>
+    <w:bookmarkEnd w:id="110"/>
+    <w:bookmarkStart w:id="112" w:name="ref-Mitchell.etal2016a"/>
     <w:p>
       <w:pPr>
         <w:pStyle w:val="Bibliography"/>
@@ -6821,7 +6886,7 @@
       <w:r>
         <w:t xml:space="preserve"> </w:t>
       </w:r>
-      <w:hyperlink r:id="rId108">
+      <w:hyperlink r:id="rId111">
         <w:r>
           <w:rPr>
             <w:rStyle w:val="Hyperlink"/>
@@ -6846,8 +6911,8 @@
         <w:t xml:space="preserve">, 3, 160352.</w:t>
       </w:r>
     </w:p>
-    <w:bookmarkEnd w:id="109"/>
-    <w:bookmarkStart w:id="111" w:name="ref-Moran.etal2017"/>
+    <w:bookmarkEnd w:id="112"/>
+    <w:bookmarkStart w:id="114" w:name="ref-Moran.etal2017"/>
     <w:p>
       <w:pPr>
         <w:pStyle w:val="Bibliography"/>
@@ -6858,7 +6923,7 @@
       <w:r>
         <w:t xml:space="preserve"> </w:t>
       </w:r>
-      <w:hyperlink r:id="rId110">
+      <w:hyperlink r:id="rId113">
         <w:r>
           <w:rPr>
             <w:rStyle w:val="Hyperlink"/>
@@ -6883,8 +6948,8 @@
         <w:t xml:space="preserve">, 126, 917–930.</w:t>
       </w:r>
     </w:p>
-    <w:bookmarkEnd w:id="111"/>
-    <w:bookmarkStart w:id="113" w:name="ref-Morse2000"/>
+    <w:bookmarkEnd w:id="114"/>
+    <w:bookmarkStart w:id="116" w:name="ref-Morse2000"/>
     <w:p>
       <w:pPr>
         <w:pStyle w:val="Bibliography"/>
@@ -6895,7 +6960,7 @@
       <w:r>
         <w:t xml:space="preserve"> </w:t>
       </w:r>
-      <w:hyperlink r:id="rId112">
+      <w:hyperlink r:id="rId115">
         <w:r>
           <w:rPr>
             <w:rStyle w:val="Hyperlink"/>
@@ -6920,8 +6985,8 @@
         <w:t xml:space="preserve">, 60, 827–835.</w:t>
       </w:r>
     </w:p>
-    <w:bookmarkEnd w:id="113"/>
-    <w:bookmarkStart w:id="115" w:name="ref-ODea.etal2022"/>
+    <w:bookmarkEnd w:id="116"/>
+    <w:bookmarkStart w:id="118" w:name="ref-ODea.etal2022"/>
     <w:p>
       <w:pPr>
         <w:pStyle w:val="Bibliography"/>
@@ -6932,7 +6997,7 @@
       <w:r>
         <w:t xml:space="preserve"> </w:t>
       </w:r>
-      <w:hyperlink r:id="rId114">
+      <w:hyperlink r:id="rId117">
         <w:r>
           <w:rPr>
             <w:rStyle w:val="Hyperlink"/>
@@ -6981,8 +7046,8 @@
         <w:t xml:space="preserve">, 13, 278–293.</w:t>
       </w:r>
     </w:p>
-    <w:bookmarkEnd w:id="115"/>
-    <w:bookmarkStart w:id="117" w:name="ref-Patrick.Weimerskirch2014a"/>
+    <w:bookmarkEnd w:id="118"/>
+    <w:bookmarkStart w:id="120" w:name="ref-Patrick.Weimerskirch2014a"/>
     <w:p>
       <w:pPr>
         <w:pStyle w:val="Bibliography"/>
@@ -6993,7 +7058,7 @@
       <w:r>
         <w:t xml:space="preserve"> </w:t>
       </w:r>
-      <w:hyperlink r:id="rId116">
+      <w:hyperlink r:id="rId119">
         <w:r>
           <w:rPr>
             <w:rStyle w:val="Hyperlink"/>
@@ -7018,8 +7083,8 @@
         <w:t xml:space="preserve">, 10, 20140630.</w:t>
       </w:r>
     </w:p>
-    <w:bookmarkEnd w:id="117"/>
-    <w:bookmarkStart w:id="119" w:name="ref-Patrick.Weimerskirch2014"/>
+    <w:bookmarkEnd w:id="120"/>
+    <w:bookmarkStart w:id="122" w:name="ref-Patrick.Weimerskirch2014"/>
     <w:p>
       <w:pPr>
         <w:pStyle w:val="Bibliography"/>
@@ -7030,7 +7095,7 @@
       <w:r>
         <w:t xml:space="preserve"> </w:t>
       </w:r>
-      <w:hyperlink r:id="rId118">
+      <w:hyperlink r:id="rId121">
         <w:r>
           <w:rPr>
             <w:rStyle w:val="Hyperlink"/>
@@ -7115,8 +7180,8 @@
         <w:t xml:space="preserve">, 9, e87269.</w:t>
       </w:r>
     </w:p>
-    <w:bookmarkEnd w:id="119"/>
-    <w:bookmarkStart w:id="121" w:name="ref-Paull.etal2012"/>
+    <w:bookmarkEnd w:id="122"/>
+    <w:bookmarkStart w:id="124" w:name="ref-Paull.etal2012"/>
     <w:p>
       <w:pPr>
         <w:pStyle w:val="Bibliography"/>
@@ -7127,7 +7192,7 @@
       <w:r>
         <w:t xml:space="preserve"> </w:t>
       </w:r>
-      <w:hyperlink r:id="rId120">
+      <w:hyperlink r:id="rId123">
         <w:r>
           <w:rPr>
             <w:rStyle w:val="Hyperlink"/>
@@ -7152,8 +7217,8 @@
         <w:t xml:space="preserve">, 107, 845–853.</w:t>
       </w:r>
     </w:p>
-    <w:bookmarkEnd w:id="121"/>
-    <w:bookmarkStart w:id="123" w:name="ref-Pedersen.etal2019"/>
+    <w:bookmarkEnd w:id="124"/>
+    <w:bookmarkStart w:id="126" w:name="ref-Pedersen.etal2019"/>
     <w:p>
       <w:pPr>
         <w:pStyle w:val="Bibliography"/>
@@ -7164,7 +7229,7 @@
       <w:r>
         <w:t xml:space="preserve"> </w:t>
       </w:r>
-      <w:hyperlink r:id="rId122">
+      <w:hyperlink r:id="rId125">
         <w:r>
           <w:rPr>
             <w:rStyle w:val="Hyperlink"/>
@@ -7189,8 +7254,8 @@
         <w:t xml:space="preserve">, 7, e6876.</w:t>
       </w:r>
     </w:p>
-    <w:bookmarkEnd w:id="123"/>
-    <w:bookmarkStart w:id="125" w:name="ref-Phillips.etal2017"/>
+    <w:bookmarkEnd w:id="126"/>
+    <w:bookmarkStart w:id="128" w:name="ref-Phillips.etal2017"/>
     <w:p>
       <w:pPr>
         <w:pStyle w:val="Bibliography"/>
@@ -7201,7 +7266,7 @@
       <w:r>
         <w:t xml:space="preserve"> </w:t>
       </w:r>
-      <w:hyperlink r:id="rId124">
+      <w:hyperlink r:id="rId127">
         <w:r>
           <w:rPr>
             <w:rStyle w:val="Hyperlink"/>
@@ -7226,8 +7291,8 @@
         <w:t xml:space="preserve">, 578, 117–150.</w:t>
       </w:r>
     </w:p>
-    <w:bookmarkEnd w:id="125"/>
-    <w:bookmarkStart w:id="127" w:name="ref-Piironen.Vehtari2017"/>
+    <w:bookmarkEnd w:id="128"/>
+    <w:bookmarkStart w:id="130" w:name="ref-Piironen.Vehtari2017"/>
     <w:p>
       <w:pPr>
         <w:pStyle w:val="Bibliography"/>
@@ -7238,7 +7303,7 @@
       <w:r>
         <w:t xml:space="preserve"> </w:t>
       </w:r>
-      <w:hyperlink r:id="rId126">
+      <w:hyperlink r:id="rId129">
         <w:r>
           <w:rPr>
             <w:rStyle w:val="Hyperlink"/>
@@ -7287,8 +7352,8 @@
         <w:t xml:space="preserve">, 27, 711–735.</w:t>
       </w:r>
     </w:p>
-    <w:bookmarkEnd w:id="127"/>
-    <w:bookmarkStart w:id="129" w:name="ref-Potier.etal2015"/>
+    <w:bookmarkEnd w:id="130"/>
+    <w:bookmarkStart w:id="132" w:name="ref-Potier.etal2015"/>
     <w:p>
       <w:pPr>
         <w:pStyle w:val="Bibliography"/>
@@ -7299,7 +7364,7 @@
       <w:r>
         <w:t xml:space="preserve"> </w:t>
       </w:r>
-      <w:hyperlink r:id="rId128">
+      <w:hyperlink r:id="rId131">
         <w:r>
           <w:rPr>
             <w:rStyle w:val="Hyperlink"/>
@@ -7348,8 +7413,8 @@
         <w:t xml:space="preserve">, 103, 83–90.</w:t>
       </w:r>
     </w:p>
-    <w:bookmarkEnd w:id="129"/>
-    <w:bookmarkStart w:id="131" w:name="ref-Reid.etal2010"/>
+    <w:bookmarkEnd w:id="132"/>
+    <w:bookmarkStart w:id="134" w:name="ref-Reid.etal2010"/>
     <w:p>
       <w:pPr>
         <w:pStyle w:val="Bibliography"/>
@@ -7360,7 +7425,7 @@
       <w:r>
         <w:t xml:space="preserve"> </w:t>
       </w:r>
-      <w:hyperlink r:id="rId130">
+      <w:hyperlink r:id="rId133">
         <w:r>
           <w:rPr>
             <w:rStyle w:val="Hyperlink"/>
@@ -7385,8 +7450,8 @@
         <w:t xml:space="preserve">, 147, 223–233.</w:t>
       </w:r>
     </w:p>
-    <w:bookmarkEnd w:id="131"/>
-    <w:bookmarkStart w:id="133" w:name="ref-Santoro.etal2019"/>
+    <w:bookmarkEnd w:id="134"/>
+    <w:bookmarkStart w:id="136" w:name="ref-Santoro.etal2019"/>
     <w:p>
       <w:pPr>
         <w:pStyle w:val="Bibliography"/>
@@ -7397,7 +7462,7 @@
       <w:r>
         <w:t xml:space="preserve"> </w:t>
       </w:r>
-      <w:hyperlink r:id="rId132">
+      <w:hyperlink r:id="rId135">
         <w:r>
           <w:rPr>
             <w:rStyle w:val="Hyperlink"/>
@@ -7422,8 +7487,8 @@
         <w:t xml:space="preserve">, 9, 5366.</w:t>
       </w:r>
     </w:p>
-    <w:bookmarkEnd w:id="133"/>
-    <w:bookmarkStart w:id="135" w:name="ref-Snell-Rood2013"/>
+    <w:bookmarkEnd w:id="136"/>
+    <w:bookmarkStart w:id="138" w:name="ref-Snell-Rood2013"/>
     <w:p>
       <w:pPr>
         <w:pStyle w:val="Bibliography"/>
@@ -7434,7 +7499,7 @@
       <w:r>
         <w:t xml:space="preserve"> </w:t>
       </w:r>
-      <w:hyperlink r:id="rId134">
+      <w:hyperlink r:id="rId137">
         <w:r>
           <w:rPr>
             <w:rStyle w:val="Hyperlink"/>
@@ -7489,8 +7554,8 @@
         <w:t xml:space="preserve">, 85, 1004–1011.</w:t>
       </w:r>
     </w:p>
-    <w:bookmarkEnd w:id="135"/>
-    <w:bookmarkStart w:id="137" w:name="ref-Tinker.etal2008"/>
+    <w:bookmarkEnd w:id="138"/>
+    <w:bookmarkStart w:id="140" w:name="ref-Tinker.etal2008"/>
     <w:p>
       <w:pPr>
         <w:pStyle w:val="Bibliography"/>
@@ -7501,7 +7566,7 @@
       <w:r>
         <w:t xml:space="preserve"> </w:t>
       </w:r>
-      <w:hyperlink r:id="rId136">
+      <w:hyperlink r:id="rId139">
         <w:r>
           <w:rPr>
             <w:rStyle w:val="Hyperlink"/>
@@ -7526,8 +7591,8 @@
         <w:t xml:space="preserve">, 105, 560–565.</w:t>
       </w:r>
     </w:p>
-    <w:bookmarkEnd w:id="137"/>
-    <w:bookmarkStart w:id="138" w:name="ref-Tinker.etal2009"/>
+    <w:bookmarkEnd w:id="140"/>
+    <w:bookmarkStart w:id="141" w:name="ref-Tinker.etal2009"/>
     <w:p>
       <w:pPr>
         <w:pStyle w:val="Bibliography"/>
@@ -7549,8 +7614,8 @@
         <w:t xml:space="preserve">, 11, 841–869.</w:t>
       </w:r>
     </w:p>
-    <w:bookmarkEnd w:id="138"/>
-    <w:bookmarkStart w:id="140" w:name="Xa9f710354cc886f3275f2724e3e26c0203e8293"/>
+    <w:bookmarkEnd w:id="141"/>
+    <w:bookmarkStart w:id="143" w:name="Xa9f710354cc886f3275f2724e3e26c0203e8293"/>
     <w:p>
       <w:pPr>
         <w:pStyle w:val="Bibliography"/>
@@ -7561,7 +7626,7 @@
       <w:r>
         <w:t xml:space="preserve"> </w:t>
       </w:r>
-      <w:hyperlink r:id="rId139">
+      <w:hyperlink r:id="rId142">
         <w:r>
           <w:rPr>
             <w:rStyle w:val="Hyperlink"/>
@@ -7586,8 +7651,8 @@
         <w:t xml:space="preserve">, 182, 55–69.</w:t>
       </w:r>
     </w:p>
-    <w:bookmarkEnd w:id="140"/>
-    <w:bookmarkStart w:id="142" w:name="X2d34a8037745a9f1e9ed0eb47d31f23e92657a6"/>
+    <w:bookmarkEnd w:id="143"/>
+    <w:bookmarkStart w:id="145" w:name="X2d34a8037745a9f1e9ed0eb47d31f23e92657a6"/>
     <w:p>
       <w:pPr>
         <w:pStyle w:val="Bibliography"/>
@@ -7598,7 +7663,7 @@
       <w:r>
         <w:t xml:space="preserve"> </w:t>
       </w:r>
-      <w:hyperlink r:id="rId141">
+      <w:hyperlink r:id="rId144">
         <w:r>
           <w:rPr>
             <w:rStyle w:val="Hyperlink"/>
@@ -7623,8 +7688,8 @@
         <w:t xml:space="preserve">, 83, 1469–1477.</w:t>
       </w:r>
     </w:p>
-    <w:bookmarkEnd w:id="142"/>
-    <w:bookmarkStart w:id="144" w:name="ref-vandenBosch.etal2019"/>
+    <w:bookmarkEnd w:id="145"/>
+    <w:bookmarkStart w:id="147" w:name="ref-vandenBosch.etal2019"/>
     <w:p>
       <w:pPr>
         <w:pStyle w:val="Bibliography"/>
@@ -7635,7 +7700,7 @@
       <w:r>
         <w:t xml:space="preserve"> </w:t>
       </w:r>
-      <w:hyperlink r:id="rId143">
+      <w:hyperlink r:id="rId146">
         <w:r>
           <w:rPr>
             <w:rStyle w:val="Hyperlink"/>
@@ -7660,8 +7725,8 @@
         <w:t xml:space="preserve">, 30, 792–800.</w:t>
       </w:r>
     </w:p>
-    <w:bookmarkEnd w:id="144"/>
-    <w:bookmarkStart w:id="146" w:name="ref-Vehtari.etal2017"/>
+    <w:bookmarkEnd w:id="147"/>
+    <w:bookmarkStart w:id="149" w:name="ref-Vehtari.etal2017"/>
     <w:p>
       <w:pPr>
         <w:pStyle w:val="Bibliography"/>
@@ -7672,7 +7737,7 @@
       <w:r>
         <w:t xml:space="preserve"> </w:t>
       </w:r>
-      <w:hyperlink r:id="rId145">
+      <w:hyperlink r:id="rId148">
         <w:r>
           <w:rPr>
             <w:rStyle w:val="Hyperlink"/>
@@ -7733,8 +7798,8 @@
         <w:t xml:space="preserve">, 27, 1413–1432.</w:t>
       </w:r>
     </w:p>
-    <w:bookmarkEnd w:id="146"/>
-    <w:bookmarkStart w:id="148" w:name="ref-Vehtari.etal2022"/>
+    <w:bookmarkEnd w:id="149"/>
+    <w:bookmarkStart w:id="151" w:name="ref-Vehtari.etal2022"/>
     <w:p>
       <w:pPr>
         <w:pStyle w:val="Bibliography"/>
@@ -7745,7 +7810,7 @@
       <w:r>
         <w:t xml:space="preserve"> </w:t>
       </w:r>
-      <w:hyperlink r:id="rId147">
+      <w:hyperlink r:id="rId150">
         <w:r>
           <w:rPr>
             <w:rStyle w:val="Hyperlink"/>
@@ -7769,8 +7834,8 @@
         <w:t xml:space="preserve">.</w:t>
       </w:r>
     </w:p>
-    <w:bookmarkEnd w:id="148"/>
-    <w:bookmarkStart w:id="150" w:name="ref-viaAdaptivePhenotypicPlasticity1995"/>
+    <w:bookmarkEnd w:id="151"/>
+    <w:bookmarkStart w:id="153" w:name="ref-viaAdaptivePhenotypicPlasticity1995"/>
     <w:p>
       <w:pPr>
         <w:pStyle w:val="Bibliography"/>
@@ -7781,7 +7846,7 @@
       <w:r>
         <w:t xml:space="preserve"> </w:t>
       </w:r>
-      <w:hyperlink r:id="rId149">
+      <w:hyperlink r:id="rId152">
         <w:r>
           <w:rPr>
             <w:rStyle w:val="Hyperlink"/>
@@ -7806,8 +7871,8 @@
         <w:t xml:space="preserve">, 10, 212–217.</w:t>
       </w:r>
     </w:p>
-    <w:bookmarkEnd w:id="150"/>
-    <w:bookmarkStart w:id="152" w:name="ref-Via.Lande1985"/>
+    <w:bookmarkEnd w:id="153"/>
+    <w:bookmarkStart w:id="155" w:name="ref-Via.Lande1985"/>
     <w:p>
       <w:pPr>
         <w:pStyle w:val="Bibliography"/>
@@ -7818,7 +7883,7 @@
       <w:r>
         <w:t xml:space="preserve"> </w:t>
       </w:r>
-      <w:hyperlink r:id="rId151">
+      <w:hyperlink r:id="rId154">
         <w:r>
           <w:rPr>
             <w:rStyle w:val="Hyperlink"/>
@@ -7897,8 +7962,8 @@
         <w:t xml:space="preserve">, 39, 505–522.</w:t>
       </w:r>
     </w:p>
-    <w:bookmarkEnd w:id="152"/>
-    <w:bookmarkStart w:id="154" w:name="ref-Weimerskirch2007"/>
+    <w:bookmarkEnd w:id="155"/>
+    <w:bookmarkStart w:id="157" w:name="ref-Weimerskirch2007"/>
     <w:p>
       <w:pPr>
         <w:pStyle w:val="Bibliography"/>
@@ -7909,7 +7974,7 @@
       <w:r>
         <w:t xml:space="preserve"> </w:t>
       </w:r>
-      <w:hyperlink r:id="rId153">
+      <w:hyperlink r:id="rId156">
         <w:r>
           <w:rPr>
             <w:rStyle w:val="Hyperlink"/>
@@ -7973,8 +8038,8 @@
         <w:t xml:space="preserve">, 54, 211–223.</w:t>
       </w:r>
     </w:p>
-    <w:bookmarkEnd w:id="154"/>
-    <w:bookmarkStart w:id="156" w:name="ref-westneatBiologyHiddenResidual2014"/>
+    <w:bookmarkEnd w:id="157"/>
+    <w:bookmarkStart w:id="159" w:name="ref-westneatBiologyHiddenResidual2014"/>
     <w:p>
       <w:pPr>
         <w:pStyle w:val="Bibliography"/>
@@ -7985,7 +8050,7 @@
       <w:r>
         <w:t xml:space="preserve"> </w:t>
       </w:r>
-      <w:hyperlink r:id="rId155">
+      <w:hyperlink r:id="rId158">
         <w:r>
           <w:rPr>
             <w:rStyle w:val="Hyperlink"/>
@@ -8010,8 +8075,8 @@
         <w:t xml:space="preserve">, 90, 729–743.</w:t>
       </w:r>
     </w:p>
-    <w:bookmarkEnd w:id="156"/>
-    <w:bookmarkStart w:id="158" w:name="ref-Wilson-Rankin2015"/>
+    <w:bookmarkEnd w:id="159"/>
+    <w:bookmarkStart w:id="161" w:name="ref-Wilson-Rankin2015"/>
     <w:p>
       <w:pPr>
         <w:pStyle w:val="Bibliography"/>
@@ -8022,7 +8087,7 @@
       <w:r>
         <w:t xml:space="preserve"> </w:t>
       </w:r>
-      <w:hyperlink r:id="rId157">
+      <w:hyperlink r:id="rId160">
         <w:r>
           <w:rPr>
             <w:rStyle w:val="Hyperlink"/>
@@ -8047,8 +8112,8 @@
         <w:t xml:space="preserve">, 69, 491–499.</w:t>
       </w:r>
     </w:p>
-    <w:bookmarkEnd w:id="158"/>
-    <w:bookmarkStart w:id="160" w:name="ref-Woo.etal2008"/>
+    <w:bookmarkEnd w:id="161"/>
+    <w:bookmarkStart w:id="163" w:name="ref-Woo.etal2008"/>
     <w:p>
       <w:pPr>
         <w:pStyle w:val="Bibliography"/>
@@ -8059,7 +8124,7 @@
       <w:r>
         <w:t xml:space="preserve"> </w:t>
       </w:r>
-      <w:hyperlink r:id="rId159">
+      <w:hyperlink r:id="rId162">
         <w:r>
           <w:rPr>
             <w:rStyle w:val="Hyperlink"/>
@@ -8084,9 +8149,9 @@
         <w:t xml:space="preserve">, 77, 1082–1091.</w:t>
       </w:r>
     </w:p>
-    <w:bookmarkEnd w:id="160"/>
-    <w:bookmarkEnd w:id="161"/>
-    <w:bookmarkEnd w:id="162"/>
+    <w:bookmarkEnd w:id="163"/>
+    <w:bookmarkEnd w:id="164"/>
+    <w:bookmarkEnd w:id="165"/>
     <w:sectPr>
       <w:footerReference r:id="rId9" w:type="default"/>
       <w:pgSz w:h="15840" w:w="12240"/>
@@ -8180,7 +8245,7 @@
   <w:abstractNum w15:restartNumberingAfterBreak="0" w:abstractNumId="0">
     <w:nsid w:val="FFFFFF7C"/>
     <w:multiLevelType w:val="singleLevel"/>
-    <w:tmpl w:val="0860B53A"/>
+    <w:tmpl w:val="A66E665A"/>
     <w:lvl w:ilvl="0">
       <w:start w:val="1"/>
       <w:numFmt w:val="decimal"/>
@@ -8197,7 +8262,7 @@
   <w:abstractNum w15:restartNumberingAfterBreak="0" w:abstractNumId="1">
     <w:nsid w:val="FFFFFF7D"/>
     <w:multiLevelType w:val="singleLevel"/>
-    <w:tmpl w:val="3126F79E"/>
+    <w:tmpl w:val="D4D6B512"/>
     <w:lvl w:ilvl="0">
       <w:start w:val="1"/>
       <w:numFmt w:val="decimal"/>
@@ -8214,7 +8279,7 @@
   <w:abstractNum w15:restartNumberingAfterBreak="0" w:abstractNumId="2">
     <w:nsid w:val="FFFFFF7E"/>
     <w:multiLevelType w:val="singleLevel"/>
-    <w:tmpl w:val="50ECD51E"/>
+    <w:tmpl w:val="24D8B990"/>
     <w:lvl w:ilvl="0">
       <w:start w:val="1"/>
       <w:numFmt w:val="decimal"/>
@@ -8231,7 +8296,7 @@
   <w:abstractNum w15:restartNumberingAfterBreak="0" w:abstractNumId="3">
     <w:nsid w:val="FFFFFF7F"/>
     <w:multiLevelType w:val="singleLevel"/>
-    <w:tmpl w:val="3AFEA90C"/>
+    <w:tmpl w:val="E9CA9050"/>
     <w:lvl w:ilvl="0">
       <w:start w:val="1"/>
       <w:numFmt w:val="decimal"/>
@@ -8248,7 +8313,7 @@
   <w:abstractNum w15:restartNumberingAfterBreak="0" w:abstractNumId="4">
     <w:nsid w:val="FFFFFF80"/>
     <w:multiLevelType w:val="singleLevel"/>
-    <w:tmpl w:val="1BD62498"/>
+    <w:tmpl w:val="B4A2558E"/>
     <w:lvl w:ilvl="0">
       <w:start w:val="1"/>
       <w:numFmt w:val="bullet"/>
@@ -8268,7 +8333,7 @@
   <w:abstractNum w15:restartNumberingAfterBreak="0" w:abstractNumId="5">
     <w:nsid w:val="FFFFFF81"/>
     <w:multiLevelType w:val="singleLevel"/>
-    <w:tmpl w:val="6204D190"/>
+    <w:tmpl w:val="32AA01A8"/>
     <w:lvl w:ilvl="0">
       <w:start w:val="1"/>
       <w:numFmt w:val="bullet"/>
@@ -8288,7 +8353,7 @@
   <w:abstractNum w15:restartNumberingAfterBreak="0" w:abstractNumId="6">
     <w:nsid w:val="FFFFFF82"/>
     <w:multiLevelType w:val="singleLevel"/>
-    <w:tmpl w:val="80F4AE86"/>
+    <w:tmpl w:val="DE620590"/>
     <w:lvl w:ilvl="0">
       <w:start w:val="1"/>
       <w:numFmt w:val="bullet"/>
@@ -8308,7 +8373,7 @@
   <w:abstractNum w15:restartNumberingAfterBreak="0" w:abstractNumId="7">
     <w:nsid w:val="FFFFFF83"/>
     <w:multiLevelType w:val="singleLevel"/>
-    <w:tmpl w:val="E2CAF256"/>
+    <w:tmpl w:val="4B22CE20"/>
     <w:lvl w:ilvl="0">
       <w:start w:val="1"/>
       <w:numFmt w:val="bullet"/>
@@ -8328,7 +8393,7 @@
   <w:abstractNum w15:restartNumberingAfterBreak="0" w:abstractNumId="8">
     <w:nsid w:val="FFFFFF88"/>
     <w:multiLevelType w:val="singleLevel"/>
-    <w:tmpl w:val="ED84920E"/>
+    <w:tmpl w:val="88B2988A"/>
     <w:lvl w:ilvl="0">
       <w:start w:val="1"/>
       <w:numFmt w:val="decimal"/>
@@ -8345,7 +8410,7 @@
   <w:abstractNum w15:restartNumberingAfterBreak="0" w:abstractNumId="9">
     <w:nsid w:val="FFFFFF89"/>
     <w:multiLevelType w:val="singleLevel"/>
-    <w:tmpl w:val="7AE648B2"/>
+    <w:tmpl w:val="1F64B104"/>
     <w:lvl w:ilvl="0">
       <w:start w:val="1"/>
       <w:numFmt w:val="bullet"/>
@@ -8930,7 +8995,10 @@
   <w:style w:default="1" w:styleId="Normal" w:type="paragraph">
     <w:name w:val="Normal"/>
     <w:qFormat/>
-    <w:rsid w:val="00AA7071"/>
+    <w:rsid w:val="00A24EB4"/>
+    <w:pPr>
+      <w:spacing w:after="360"/>
+    </w:pPr>
     <w:rPr>
       <w:rFonts w:ascii="Times New Roman" w:hAnsi="Times New Roman"/>
       <w:color w:themeColor="text1" w:val="000000"/>
@@ -9327,7 +9395,11 @@
   <w:style w:customStyle="1" w:styleId="ImageCaption" w:type="paragraph">
     <w:name w:val="Image Caption"/>
     <w:basedOn w:val="Caption"/>
-    <w:rsid w:val="00C9533F"/>
+    <w:rsid w:val="002859A3"/>
+    <w:pPr>
+      <w:spacing w:after="480"/>
+      <w:contextualSpacing/>
+    </w:pPr>
     <w:rPr>
       <w:i w:val="0"/>
     </w:rPr>
@@ -9335,6 +9407,10 @@
   <w:style w:customStyle="1" w:styleId="Figure" w:type="paragraph">
     <w:name w:val="Figure"/>
     <w:basedOn w:val="Normal"/>
+    <w:rsid w:val="00F7507A"/>
+    <w:pPr>
+      <w:spacing w:after="480"/>
+    </w:pPr>
   </w:style>
   <w:style w:customStyle="1" w:styleId="CaptionedFigure" w:type="paragraph">
     <w:name w:val="Captioned Figure"/>

</xml_diff>

<commit_message>
updated styles, ms, supmat, fig S1 S2, and fig1 code
</commit_message>
<xml_diff>
--- a/manuscript/Chapter2-manuscript.docx
+++ b/manuscript/Chapter2-manuscript.docx
@@ -3890,7 +3890,7 @@
         </w:rPr>
         <w:t xml:space="preserve">Table </w:t>
       </w:r>
-      <w:bookmarkStart w:id="b02a5fb8-1c26-473a-be88-a3250fbdbd85" w:name="table1"/>
+      <w:bookmarkStart w:id="0202cce4-d462-4ae6-9a6d-1bf4701d0ffe" w:name="table1"/>
       <w:r xmlns:w="http://schemas.openxmlformats.org/wordprocessingml/2006/main" xmlns:wp="http://schemas.openxmlformats.org/drawingml/2006/wordprocessingDrawing" xmlns:r="http://schemas.openxmlformats.org/officeDocument/2006/relationships" xmlns:w14="http://schemas.microsoft.com/office/word/2010/wordml">
         <w:rPr>
           <w:rFonts/>
@@ -3912,7 +3912,7 @@
         </w:rPr>
         <w:fldChar w:fldCharType="end" w:dirty="true"/>
       </w:r>
-      <w:bookmarkEnd w:id="b02a5fb8-1c26-473a-be88-a3250fbdbd85"/>
+      <w:bookmarkEnd w:id="0202cce4-d462-4ae6-9a6d-1bf4701d0ffe"/>
       <w:r>
         <w:t xml:space="preserve">: </w:t>
       </w:r>
@@ -9318,6 +9318,11 @@
     <w:name w:val="Bibliography"/>
     <w:basedOn w:val="Normal"/>
     <w:qFormat/>
+    <w:rsid w:val="006375F4"/>
+    <w:pPr>
+      <w:spacing w:after="240"/>
+      <w:ind w:hanging="454" w:left="454"/>
+    </w:pPr>
   </w:style>
   <w:style w:styleId="BlockText" w:type="paragraph">
     <w:name w:val="Block Text"/>

</xml_diff>

<commit_message>
some updates based on PO's comments.
</commit_message>
<xml_diff>
--- a/manuscript/Chapter2-manuscript.docx
+++ b/manuscript/Chapter2-manuscript.docx
@@ -374,7 +374,7 @@
         <w:t xml:space="preserve">2018)</w:t>
       </w:r>
       <w:r>
-        <w:t xml:space="preserve">, and their capacity to use them effectively is contingent on periods of extensive practice (i.e. experience). While hunting experience may be essential to maintain or improve foraging success, we have have limited evidence for either its role in predator foraging specialization or the ecological/fitness consequences of such among individual behavioural differences on predator-prey interactions</w:t>
+        <w:t xml:space="preserve">, and their capacity to use them effectively is contingent on periods of extensive practice (i.e. experience). While hunting experience may be essential to maintain or improve foraging success, we have limited empirical assessments of its role in predator foraging specialization</w:t>
       </w:r>
       <w:r>
         <w:t xml:space="preserve"> </w:t>
@@ -383,21 +383,288 @@
         <w:t xml:space="preserve">(Dukas 2019)</w:t>
       </w:r>
       <w:r>
+        <w:t xml:space="preserve">, nor its consequences on predator-prey interactions.</w:t>
+      </w:r>
+    </w:p>
+    <w:p>
+      <w:pPr>
+        <w:pStyle w:val="BodyText"/>
+      </w:pPr>
+      <w:r>
+        <w:t xml:space="preserve">The integration of individual behavioural variation in the study of predator-prey interactions has gained traction in recent years, with empirical studies revealing important consequences for habitat use, functional responses, prey choice, and foraging rate</w:t>
+      </w:r>
+      <w:r>
+        <w:t xml:space="preserve"> </w:t>
+      </w:r>
+      <w:r>
+        <w:t xml:space="preserve">(Kobler</w:t>
+      </w:r>
+      <w:r>
+        <w:t xml:space="preserve"> </w:t>
+      </w:r>
+      <w:r>
+        <w:rPr>
+          <w:iCs/>
+          <w:i/>
+        </w:rPr>
+        <w:t xml:space="preserve">et al.</w:t>
+      </w:r>
+      <w:r>
+        <w:t xml:space="preserve"> </w:t>
+      </w:r>
+      <w:r>
+        <w:t xml:space="preserve">2009; Patrick &amp; Weimerskirch 2014b; Toscano &amp; Griffen 2014; Matsumura &amp; Miyatake 2022)</w:t>
+      </w:r>
+      <w:r>
+        <w:t xml:space="preserve">. However, an important and recurring challenge impeding research on predator-prey behavioural interactions, at the individual level, is the need to collect data simultaneously on both the predator and prey. We recently demonstrated with behavioural data from an online predator-prey videogame that virtual systems can overcome this challenge and help uncovering the mechanisms that shape predator-prey interactions</w:t>
+      </w:r>
+      <w:r>
+        <w:t xml:space="preserve"> </w:t>
+      </w:r>
+      <w:r>
+        <w:t xml:space="preserve">(Fraser Franco</w:t>
+      </w:r>
+      <w:r>
+        <w:t xml:space="preserve"> </w:t>
+      </w:r>
+      <w:r>
+        <w:rPr>
+          <w:iCs/>
+          <w:i/>
+        </w:rPr>
+        <w:t xml:space="preserve">et al.</w:t>
+      </w:r>
+      <w:r>
+        <w:t xml:space="preserve"> </w:t>
+      </w:r>
+      <w:r>
+        <w:t xml:space="preserve">2022)</w:t>
+      </w:r>
+      <w:r>
+        <w:t xml:space="preserve">. For instance, we found that the classical locomotor crossover hypothesis</w:t>
+      </w:r>
+      <w:r>
+        <w:t xml:space="preserve"> </w:t>
+      </w:r>
+      <w:r>
+        <w:t xml:space="preserve">(Huey &amp; Pianka 1981)</w:t>
+      </w:r>
+      <w:r>
+        <w:t xml:space="preserve"> </w:t>
+      </w:r>
+      <w:r>
+        <w:t xml:space="preserve">applied only for cursorial hunters</w:t>
+      </w:r>
+      <w:r>
+        <w:t xml:space="preserve"> </w:t>
+      </w:r>
+      <w:r>
+        <w:t xml:space="preserve">(see also: Matsumura &amp; Miyatake 2022)</w:t>
+      </w:r>
+      <w:r>
+        <w:t xml:space="preserve">, suggesting that virtual systems could be useful in identifying general ecological patterns, which might in turn help to advance the current gaps in predator-prey research. Other studies on virtual predator-prey systems show that predation regimes can drive individual variation in risk perception</w:t>
+      </w:r>
+      <w:r>
+        <w:t xml:space="preserve"> </w:t>
+      </w:r>
+      <w:r>
+        <w:t xml:space="preserve">(Beauchamp 2020)</w:t>
+      </w:r>
+      <w:r>
+        <w:t xml:space="preserve">, that familiarity between prey has a positive indirect effect on survival</w:t>
+      </w:r>
+      <w:r>
+        <w:t xml:space="preserve"> </w:t>
+      </w:r>
+      <w:r>
+        <w:t xml:space="preserve">(Céré</w:t>
+      </w:r>
+      <w:r>
+        <w:t xml:space="preserve"> </w:t>
+      </w:r>
+      <w:r>
+        <w:rPr>
+          <w:iCs/>
+          <w:i/>
+        </w:rPr>
+        <w:t xml:space="preserve">et al.</w:t>
+      </w:r>
+      <w:r>
+        <w:t xml:space="preserve"> </w:t>
+      </w:r>
+      <w:r>
+        <w:t xml:space="preserve">2021)</w:t>
+      </w:r>
+      <w:r>
+        <w:t xml:space="preserve">, and that prey face contrasting natural and social selection regimes (Santostefano et al. in prep). Because virtual predator-prey systems generate large volumes of data on interacting players throughout their lifetime in the game, they offer the opportunity to tackle fundamental questions about the role of experience and prey behaviour on individual predator foraging specialization along with its potential fitness consequences.</w:t>
+      </w:r>
+    </w:p>
+    <w:p>
+      <w:pPr>
+        <w:pStyle w:val="BodyText"/>
+      </w:pPr>
+      <w:r>
+        <w:t xml:space="preserve">The development of foraging strategies is crucial for young predators to reach adulthood and survive</w:t>
+      </w:r>
+      <w:r>
+        <w:t xml:space="preserve"> </w:t>
+      </w:r>
+      <w:r>
+        <w:t xml:space="preserve">(Phillips</w:t>
+      </w:r>
+      <w:r>
+        <w:t xml:space="preserve"> </w:t>
+      </w:r>
+      <w:r>
+        <w:rPr>
+          <w:iCs/>
+          <w:i/>
+        </w:rPr>
+        <w:t xml:space="preserve">et al.</w:t>
+      </w:r>
+      <w:r>
+        <w:t xml:space="preserve"> </w:t>
+      </w:r>
+      <w:r>
+        <w:t xml:space="preserve">2017; Heithaus</w:t>
+      </w:r>
+      <w:r>
+        <w:t xml:space="preserve"> </w:t>
+      </w:r>
+      <w:r>
+        <w:rPr>
+          <w:iCs/>
+          <w:i/>
+        </w:rPr>
+        <w:t xml:space="preserve">et al.</w:t>
+      </w:r>
+      <w:r>
+        <w:t xml:space="preserve"> </w:t>
+      </w:r>
+      <w:r>
+        <w:t xml:space="preserve">2018)</w:t>
+      </w:r>
+      <w:r>
+        <w:t xml:space="preserve">. Theory predicts that foraging specialization may emerge via learning, limitations in memorizing multiple complex hunting skills, and expertise</w:t>
+      </w:r>
+      <w:r>
+        <w:t xml:space="preserve"> </w:t>
+      </w:r>
+      <w:r>
+        <w:t xml:space="preserve">(Tinker</w:t>
+      </w:r>
+      <w:r>
+        <w:t xml:space="preserve"> </w:t>
+      </w:r>
+      <w:r>
+        <w:rPr>
+          <w:iCs/>
+          <w:i/>
+        </w:rPr>
+        <w:t xml:space="preserve">et al.</w:t>
+      </w:r>
+      <w:r>
+        <w:t xml:space="preserve"> </w:t>
+      </w:r>
+      <w:r>
+        <w:t xml:space="preserve">2009; Dukas 2019)</w:t>
+      </w:r>
+      <w:r>
         <w:t xml:space="preserve">.</w:t>
       </w:r>
+      <w:r>
+        <w:t xml:space="preserve"> </w:t>
+      </w:r>
+      <w:r>
+        <w:t xml:space="preserve">Dukas (2019)</w:t>
+      </w:r>
+      <w:r>
+        <w:t xml:space="preserve"> </w:t>
+      </w:r>
+      <w:r>
+        <w:t xml:space="preserve">defines expertise as the characteristics, skills, and knowledge allowing individuals with extensive experience to outperform novices on complex tasks. This body of work suggests that the development of expertise is an optimizing process that promotes foraging specialization. Empirical studies on human and non-human hunters show that experience optimizes the efficiency (e.g. search and handling times, return rates) of their foraging tactics potentially via associative images or reliance on prey and environmental cues</w:t>
+      </w:r>
+      <w:r>
+        <w:t xml:space="preserve"> </w:t>
+      </w:r>
+      <w:r>
+        <w:t xml:space="preserve">(Edwards &amp; Jackson 1994; Morse 2000; MacDonald 2007; Reid</w:t>
+      </w:r>
+      <w:r>
+        <w:t xml:space="preserve"> </w:t>
+      </w:r>
+      <w:r>
+        <w:rPr>
+          <w:iCs/>
+          <w:i/>
+        </w:rPr>
+        <w:t xml:space="preserve">et al.</w:t>
+      </w:r>
+      <w:r>
+        <w:t xml:space="preserve"> </w:t>
+      </w:r>
+      <w:r>
+        <w:t xml:space="preserve">2010; Wilson-Rankin 2015)</w:t>
+      </w:r>
+      <w:r>
+        <w:t xml:space="preserve">. Such optimization may thus reinforce the use of the same tactic (i.e. specialization) if its success is constant each time a prey is encountered. It may also be costly to attempt different hunting tactics by trial and error when prey are scarce or highly unpredictable</w:t>
+      </w:r>
+      <w:r>
+        <w:t xml:space="preserve"> </w:t>
+      </w:r>
+      <w:r>
+        <w:t xml:space="preserve">(Dukas 1998; Estes</w:t>
+      </w:r>
+      <w:r>
+        <w:t xml:space="preserve"> </w:t>
+      </w:r>
+      <w:r>
+        <w:rPr>
+          <w:iCs/>
+          <w:i/>
+        </w:rPr>
+        <w:t xml:space="preserve">et al.</w:t>
+      </w:r>
+      <w:r>
+        <w:t xml:space="preserve"> </w:t>
+      </w:r>
+      <w:r>
+        <w:t xml:space="preserve">2003; Mery &amp; Burns 2010)</w:t>
+      </w:r>
+      <w:r>
+        <w:t xml:space="preserve">. An alternative mechanism is that the costs/risks faced by hunters when switching foraging tactics may be offset by gaining experience and information on their prey, leading to increased individual foraging flexibility</w:t>
+      </w:r>
+      <w:r>
+        <w:t xml:space="preserve"> </w:t>
+      </w:r>
+      <w:r>
+        <w:t xml:space="preserve">(Ishii &amp; Shimada 2010; Mery &amp; Burns 2010; Snell-Rood 2013)</w:t>
+      </w:r>
+      <w:r>
+        <w:t xml:space="preserve">. To develop proper responses to fluctuating resources, individuals would need to sample their environment broadly during an extensive period of time, followed by higher performance at later stages of development</w:t>
+      </w:r>
+      <w:r>
+        <w:t xml:space="preserve"> </w:t>
+      </w:r>
+      <w:r>
+        <w:t xml:space="preserve">(reviewed in Snell-Rood 2013)</w:t>
+      </w:r>
+      <w:r>
+        <w:t xml:space="preserve">.</w:t>
+      </w:r>
     </w:p>
     <w:p>
       <w:pPr>
         <w:pStyle w:val="BodyText"/>
       </w:pPr>
       <w:r>
-        <w:t xml:space="preserve">The integration of individual behavioural variation in the study of predator-prey interactions has gained traction in recent years, with empirical studies revealing important consequences for habitat use, functional responses, prey choice, and foraging rate</w:t>
-      </w:r>
-      <w:r>
-        <w:t xml:space="preserve"> </w:t>
-      </w:r>
-      <w:r>
-        <w:t xml:space="preserve">(Kobler</w:t>
+        <w:t xml:space="preserve">There is currently a lack of consensus on the fitness advantages of specialized vs flexible foraging (REFERENCES). Importantly, we have limited information on the ecological contexts - except for competition - that favour one strategy over the other. This is reflected in the literature showing contrasting results in the links between specialization and fitness. For instance, some studies report increasing benefits of specialization</w:t>
+      </w:r>
+      <w:r>
+        <w:t xml:space="preserve"> </w:t>
+      </w:r>
+      <w:r>
+        <w:t xml:space="preserve">(Patrick &amp; Weimerskirch 2014a; van den Bosch</w:t>
       </w:r>
       <w:r>
         <w:t xml:space="preserve"> </w:t>
@@ -413,16 +680,16 @@
         <w:t xml:space="preserve"> </w:t>
       </w:r>
       <w:r>
-        <w:t xml:space="preserve">2009; Patrick &amp; Weimerskirch 2014b; Toscano &amp; Griffen 2014; Matsumura &amp; Miyatake 2022)</w:t>
-      </w:r>
-      <w:r>
-        <w:t xml:space="preserve">. However, an important and recurring challenge impeding research on predator-prey behavioural interactions, at the individual level, is the need to collect data simultaneously on both the predator and prey. We recently demonstrated with behavioural data from an online predator-prey videogame that virtual systems can overcome this challenge, and uncover details of the mechanisms shaping these interactions</w:t>
-      </w:r>
-      <w:r>
-        <w:t xml:space="preserve"> </w:t>
-      </w:r>
-      <w:r>
-        <w:t xml:space="preserve">(Fraser Franco</w:t>
+        <w:t xml:space="preserve">2019)</w:t>
+      </w:r>
+      <w:r>
+        <w:t xml:space="preserve">, some report that flexible foraging has greater benefits</w:t>
+      </w:r>
+      <w:r>
+        <w:t xml:space="preserve"> </w:t>
+      </w:r>
+      <w:r>
+        <w:t xml:space="preserve">(Paull</w:t>
       </w:r>
       <w:r>
         <w:t xml:space="preserve"> </w:t>
@@ -438,46 +705,7 @@
         <w:t xml:space="preserve"> </w:t>
       </w:r>
       <w:r>
-        <w:t xml:space="preserve">2022)</w:t>
-      </w:r>
-      <w:r>
-        <w:t xml:space="preserve">. For instance, we found that the classical locomotor crossover hypothesis</w:t>
-      </w:r>
-      <w:r>
-        <w:t xml:space="preserve"> </w:t>
-      </w:r>
-      <w:r>
-        <w:t xml:space="preserve">(Huey &amp; Pianka 1981)</w:t>
-      </w:r>
-      <w:r>
-        <w:t xml:space="preserve"> </w:t>
-      </w:r>
-      <w:r>
-        <w:t xml:space="preserve">applied only for cursorial hunters</w:t>
-      </w:r>
-      <w:r>
-        <w:t xml:space="preserve"> </w:t>
-      </w:r>
-      <w:r>
-        <w:t xml:space="preserve">(see also: Matsumura &amp; Miyatake 2022)</w:t>
-      </w:r>
-      <w:r>
-        <w:t xml:space="preserve">, suggesting that virtual systems could be useful in identifying general ecological patterns, which might in turn help to advance the current gaps in predator-prey research. Other studies on virtual predator-prey systems show that predation regimes can drive individual variation in risk perception</w:t>
-      </w:r>
-      <w:r>
-        <w:t xml:space="preserve"> </w:t>
-      </w:r>
-      <w:r>
-        <w:t xml:space="preserve">(Beauchamp 2020)</w:t>
-      </w:r>
-      <w:r>
-        <w:t xml:space="preserve">, that familiarity between prey has a positive indirect effect on survival</w:t>
-      </w:r>
-      <w:r>
-        <w:t xml:space="preserve"> </w:t>
-      </w:r>
-      <w:r>
-        <w:t xml:space="preserve">(Céré</w:t>
+        <w:t xml:space="preserve">2012; Manlick</w:t>
       </w:r>
       <w:r>
         <w:t xml:space="preserve"> </w:t>
@@ -496,7 +724,178 @@
         <w:t xml:space="preserve">2021)</w:t>
       </w:r>
       <w:r>
-        <w:t xml:space="preserve">, and that prey face contrasting natural and social selection regimes (Santostefano et al. in prep). Because virtual predator-prey systems generate large volumes of data on interacting players throughout their lifetime in the game, they offer the opportunity to tackle fundamental questions about the role of experience and prey behaviour on individual predator foraging specialization along with its potential fitness consequences.</w:t>
+        <w:t xml:space="preserve">, and others find equal benefits depending on timescales</w:t>
+      </w:r>
+      <w:r>
+        <w:t xml:space="preserve"> </w:t>
+      </w:r>
+      <w:r>
+        <w:t xml:space="preserve">(Woo</w:t>
+      </w:r>
+      <w:r>
+        <w:t xml:space="preserve"> </w:t>
+      </w:r>
+      <w:r>
+        <w:rPr>
+          <w:iCs/>
+          <w:i/>
+        </w:rPr>
+        <w:t xml:space="preserve">et al.</w:t>
+      </w:r>
+      <w:r>
+        <w:t xml:space="preserve"> </w:t>
+      </w:r>
+      <w:r>
+        <w:t xml:space="preserve">2008; Potier</w:t>
+      </w:r>
+      <w:r>
+        <w:t xml:space="preserve"> </w:t>
+      </w:r>
+      <w:r>
+        <w:rPr>
+          <w:iCs/>
+          <w:i/>
+        </w:rPr>
+        <w:t xml:space="preserve">et al.</w:t>
+      </w:r>
+      <w:r>
+        <w:t xml:space="preserve"> </w:t>
+      </w:r>
+      <w:r>
+        <w:t xml:space="preserve">2015)</w:t>
+      </w:r>
+      <w:r>
+        <w:t xml:space="preserve">. While quantifying the fitness consequences of specialization is a daunting task, in predator-prey systems, some clues indicate that fluctuations in the predictability of prey encounters throughout a predator’s lifetime may be a key factor</w:t>
+      </w:r>
+      <w:r>
+        <w:t xml:space="preserve"> </w:t>
+      </w:r>
+      <w:r>
+        <w:t xml:space="preserve">(Weimerskirch 2007; Woo</w:t>
+      </w:r>
+      <w:r>
+        <w:t xml:space="preserve"> </w:t>
+      </w:r>
+      <w:r>
+        <w:rPr>
+          <w:iCs/>
+          <w:i/>
+        </w:rPr>
+        <w:t xml:space="preserve">et al.</w:t>
+      </w:r>
+      <w:r>
+        <w:t xml:space="preserve"> </w:t>
+      </w:r>
+      <w:r>
+        <w:t xml:space="preserve">2008; Chang</w:t>
+      </w:r>
+      <w:r>
+        <w:t xml:space="preserve"> </w:t>
+      </w:r>
+      <w:r>
+        <w:rPr>
+          <w:iCs/>
+          <w:i/>
+        </w:rPr>
+        <w:t xml:space="preserve">et al.</w:t>
+      </w:r>
+      <w:r>
+        <w:t xml:space="preserve"> </w:t>
+      </w:r>
+      <w:r>
+        <w:t xml:space="preserve">2017; Phillips</w:t>
+      </w:r>
+      <w:r>
+        <w:t xml:space="preserve"> </w:t>
+      </w:r>
+      <w:r>
+        <w:rPr>
+          <w:iCs/>
+          <w:i/>
+        </w:rPr>
+        <w:t xml:space="preserve">et al.</w:t>
+      </w:r>
+      <w:r>
+        <w:t xml:space="preserve"> </w:t>
+      </w:r>
+      <w:r>
+        <w:t xml:space="preserve">2017; Courbin</w:t>
+      </w:r>
+      <w:r>
+        <w:t xml:space="preserve"> </w:t>
+      </w:r>
+      <w:r>
+        <w:rPr>
+          <w:iCs/>
+          <w:i/>
+        </w:rPr>
+        <w:t xml:space="preserve">et al.</w:t>
+      </w:r>
+      <w:r>
+        <w:t xml:space="preserve"> </w:t>
+      </w:r>
+      <w:r>
+        <w:t xml:space="preserve">2018)</w:t>
+      </w:r>
+      <w:r>
+        <w:t xml:space="preserve">. The resource-predictability hypothesis argues that when resources are predictable, individual specialists should have higher delivery rates by reducing the energy and time required to search for and handle prey. In contrast, individual generalists should benefit when resources fluctuate, as fine adjustments to resources are key for a predator’s success and survival</w:t>
+      </w:r>
+      <w:r>
+        <w:t xml:space="preserve"> </w:t>
+      </w:r>
+      <w:r>
+        <w:t xml:space="preserve">(Karkarey</w:t>
+      </w:r>
+      <w:r>
+        <w:t xml:space="preserve"> </w:t>
+      </w:r>
+      <w:r>
+        <w:rPr>
+          <w:iCs/>
+          <w:i/>
+        </w:rPr>
+        <w:t xml:space="preserve">et al.</w:t>
+      </w:r>
+      <w:r>
+        <w:t xml:space="preserve"> </w:t>
+      </w:r>
+      <w:r>
+        <w:t xml:space="preserve">2017; Holm</w:t>
+      </w:r>
+      <w:r>
+        <w:t xml:space="preserve"> </w:t>
+      </w:r>
+      <w:r>
+        <w:rPr>
+          <w:iCs/>
+          <w:i/>
+        </w:rPr>
+        <w:t xml:space="preserve">et al.</w:t>
+      </w:r>
+      <w:r>
+        <w:t xml:space="preserve"> </w:t>
+      </w:r>
+      <w:r>
+        <w:t xml:space="preserve">2019; Santoro</w:t>
+      </w:r>
+      <w:r>
+        <w:t xml:space="preserve"> </w:t>
+      </w:r>
+      <w:r>
+        <w:rPr>
+          <w:iCs/>
+          <w:i/>
+        </w:rPr>
+        <w:t xml:space="preserve">et al.</w:t>
+      </w:r>
+      <w:r>
+        <w:t xml:space="preserve"> </w:t>
+      </w:r>
+      <w:r>
+        <w:t xml:space="preserve">2019)</w:t>
+      </w:r>
+      <w:r>
+        <w:t xml:space="preserve">. This hypothesis has, however, not been tested in systems where behavioural interactions are simultaneously monitored between predator and prey individuals. Thus, uncovering the mechanisms shaping direct predator-prey interactions would enable researchers to better predict the behavioural decisions of predators when they are hunting.</w:t>
       </w:r>
     </w:p>
     <w:p>
@@ -504,405 +903,6 @@
         <w:pStyle w:val="BodyText"/>
       </w:pPr>
       <w:r>
-        <w:t xml:space="preserve">The development of foraging strategies is crucial for young predators to reach adulthood and survive</w:t>
-      </w:r>
-      <w:r>
-        <w:t xml:space="preserve"> </w:t>
-      </w:r>
-      <w:r>
-        <w:t xml:space="preserve">(Phillips</w:t>
-      </w:r>
-      <w:r>
-        <w:t xml:space="preserve"> </w:t>
-      </w:r>
-      <w:r>
-        <w:rPr>
-          <w:iCs/>
-          <w:i/>
-        </w:rPr>
-        <w:t xml:space="preserve">et al.</w:t>
-      </w:r>
-      <w:r>
-        <w:t xml:space="preserve"> </w:t>
-      </w:r>
-      <w:r>
-        <w:t xml:space="preserve">2017; Heithaus</w:t>
-      </w:r>
-      <w:r>
-        <w:t xml:space="preserve"> </w:t>
-      </w:r>
-      <w:r>
-        <w:rPr>
-          <w:iCs/>
-          <w:i/>
-        </w:rPr>
-        <w:t xml:space="preserve">et al.</w:t>
-      </w:r>
-      <w:r>
-        <w:t xml:space="preserve"> </w:t>
-      </w:r>
-      <w:r>
-        <w:t xml:space="preserve">2018)</w:t>
-      </w:r>
-      <w:r>
-        <w:t xml:space="preserve">. Theory predicts that foraging specialization may emerge via learning, limitations in memorizing multiple complex hunting skills, and expertise</w:t>
-      </w:r>
-      <w:r>
-        <w:t xml:space="preserve"> </w:t>
-      </w:r>
-      <w:r>
-        <w:t xml:space="preserve">(Tinker</w:t>
-      </w:r>
-      <w:r>
-        <w:t xml:space="preserve"> </w:t>
-      </w:r>
-      <w:r>
-        <w:rPr>
-          <w:iCs/>
-          <w:i/>
-        </w:rPr>
-        <w:t xml:space="preserve">et al.</w:t>
-      </w:r>
-      <w:r>
-        <w:t xml:space="preserve"> </w:t>
-      </w:r>
-      <w:r>
-        <w:t xml:space="preserve">2009; Dukas 2019)</w:t>
-      </w:r>
-      <w:r>
-        <w:t xml:space="preserve">.</w:t>
-      </w:r>
-      <w:r>
-        <w:t xml:space="preserve"> </w:t>
-      </w:r>
-      <w:r>
-        <w:t xml:space="preserve">Dukas (2019)</w:t>
-      </w:r>
-      <w:r>
-        <w:t xml:space="preserve"> </w:t>
-      </w:r>
-      <w:r>
-        <w:t xml:space="preserve">defines expertise as the characteristics, skills, and knowledge allowing individuals with extensive experience to outperform novices on complex tasks. This body of work suggests that the development of expertise is an optimizing process that promotes foraging specialization. Empirical studies on human and non-human hunters show that experience optimizes the efficiency (e.g. search and handling times, return rates) of their foraging tactics potentially via associative images or reliance on prey and environmental cues</w:t>
-      </w:r>
-      <w:r>
-        <w:t xml:space="preserve"> </w:t>
-      </w:r>
-      <w:r>
-        <w:t xml:space="preserve">(Edwards &amp; Jackson 1994; Morse 2000; MacDonald 2007; Reid</w:t>
-      </w:r>
-      <w:r>
-        <w:t xml:space="preserve"> </w:t>
-      </w:r>
-      <w:r>
-        <w:rPr>
-          <w:iCs/>
-          <w:i/>
-        </w:rPr>
-        <w:t xml:space="preserve">et al.</w:t>
-      </w:r>
-      <w:r>
-        <w:t xml:space="preserve"> </w:t>
-      </w:r>
-      <w:r>
-        <w:t xml:space="preserve">2010; Wilson-Rankin 2015)</w:t>
-      </w:r>
-      <w:r>
-        <w:t xml:space="preserve">. Such optimization may thus reinforce the use of the same tactic (i.e. specialization) if its success is constant each time a prey is encountered. It may also be costly to attempt different hunting tactics by trial and error when prey are scarce or highly unpredictable</w:t>
-      </w:r>
-      <w:r>
-        <w:t xml:space="preserve"> </w:t>
-      </w:r>
-      <w:r>
-        <w:t xml:space="preserve">(Dukas 1998; Estes</w:t>
-      </w:r>
-      <w:r>
-        <w:t xml:space="preserve"> </w:t>
-      </w:r>
-      <w:r>
-        <w:rPr>
-          <w:iCs/>
-          <w:i/>
-        </w:rPr>
-        <w:t xml:space="preserve">et al.</w:t>
-      </w:r>
-      <w:r>
-        <w:t xml:space="preserve"> </w:t>
-      </w:r>
-      <w:r>
-        <w:t xml:space="preserve">2003; Mery &amp; Burns 2010)</w:t>
-      </w:r>
-      <w:r>
-        <w:t xml:space="preserve">. An alternative mechanism is that the costs/risks faced by hunters when switching foraging tactics may be offset by gaining experience and information on their prey, leading to increased individual foraging flexibility</w:t>
-      </w:r>
-      <w:r>
-        <w:t xml:space="preserve"> </w:t>
-      </w:r>
-      <w:r>
-        <w:t xml:space="preserve">(Ishii &amp; Shimada 2010; Mery &amp; Burns 2010; Snell-Rood 2013)</w:t>
-      </w:r>
-      <w:r>
-        <w:t xml:space="preserve">. To develop proper responses to fluctuating resources, individuals would need to sample their environment broadly during an extensive period of time, followed by higher performance at later stages of development</w:t>
-      </w:r>
-      <w:r>
-        <w:t xml:space="preserve"> </w:t>
-      </w:r>
-      <w:r>
-        <w:t xml:space="preserve">(reviewed in Snell-Rood 2013)</w:t>
-      </w:r>
-      <w:r>
-        <w:t xml:space="preserve">.</w:t>
-      </w:r>
-    </w:p>
-    <w:p>
-      <w:pPr>
-        <w:pStyle w:val="BodyText"/>
-      </w:pPr>
-      <w:r>
-        <w:t xml:space="preserve">There is currently a lack of consensus on the fitness advantages of specialized vs flexible foraging (REFERENCES). Importantly, we have limited information on the ecological contexts - except for competition - that favour one strategy over the other. This is reflected in the literature showing contrasting results in the links between specialization and fitness. For instance, some studies report increasing benefits of specialization</w:t>
-      </w:r>
-      <w:r>
-        <w:t xml:space="preserve"> </w:t>
-      </w:r>
-      <w:r>
-        <w:t xml:space="preserve">(Patrick &amp; Weimerskirch 2014a; van den Bosch</w:t>
-      </w:r>
-      <w:r>
-        <w:t xml:space="preserve"> </w:t>
-      </w:r>
-      <w:r>
-        <w:rPr>
-          <w:iCs/>
-          <w:i/>
-        </w:rPr>
-        <w:t xml:space="preserve">et al.</w:t>
-      </w:r>
-      <w:r>
-        <w:t xml:space="preserve"> </w:t>
-      </w:r>
-      <w:r>
-        <w:t xml:space="preserve">2019)</w:t>
-      </w:r>
-      <w:r>
-        <w:t xml:space="preserve">, some report that flexible foraging has greater benefits</w:t>
-      </w:r>
-      <w:r>
-        <w:t xml:space="preserve"> </w:t>
-      </w:r>
-      <w:r>
-        <w:t xml:space="preserve">(Paull</w:t>
-      </w:r>
-      <w:r>
-        <w:t xml:space="preserve"> </w:t>
-      </w:r>
-      <w:r>
-        <w:rPr>
-          <w:iCs/>
-          <w:i/>
-        </w:rPr>
-        <w:t xml:space="preserve">et al.</w:t>
-      </w:r>
-      <w:r>
-        <w:t xml:space="preserve"> </w:t>
-      </w:r>
-      <w:r>
-        <w:t xml:space="preserve">2012; Manlick</w:t>
-      </w:r>
-      <w:r>
-        <w:t xml:space="preserve"> </w:t>
-      </w:r>
-      <w:r>
-        <w:rPr>
-          <w:iCs/>
-          <w:i/>
-        </w:rPr>
-        <w:t xml:space="preserve">et al.</w:t>
-      </w:r>
-      <w:r>
-        <w:t xml:space="preserve"> </w:t>
-      </w:r>
-      <w:r>
-        <w:t xml:space="preserve">2021)</w:t>
-      </w:r>
-      <w:r>
-        <w:t xml:space="preserve">, and others find equal benefits depending on timescales</w:t>
-      </w:r>
-      <w:r>
-        <w:t xml:space="preserve"> </w:t>
-      </w:r>
-      <w:r>
-        <w:t xml:space="preserve">(Woo</w:t>
-      </w:r>
-      <w:r>
-        <w:t xml:space="preserve"> </w:t>
-      </w:r>
-      <w:r>
-        <w:rPr>
-          <w:iCs/>
-          <w:i/>
-        </w:rPr>
-        <w:t xml:space="preserve">et al.</w:t>
-      </w:r>
-      <w:r>
-        <w:t xml:space="preserve"> </w:t>
-      </w:r>
-      <w:r>
-        <w:t xml:space="preserve">2008; Potier</w:t>
-      </w:r>
-      <w:r>
-        <w:t xml:space="preserve"> </w:t>
-      </w:r>
-      <w:r>
-        <w:rPr>
-          <w:iCs/>
-          <w:i/>
-        </w:rPr>
-        <w:t xml:space="preserve">et al.</w:t>
-      </w:r>
-      <w:r>
-        <w:t xml:space="preserve"> </w:t>
-      </w:r>
-      <w:r>
-        <w:t xml:space="preserve">2015)</w:t>
-      </w:r>
-      <w:r>
-        <w:t xml:space="preserve">. While quantifying the fitness consequences of specialization is a daunting task, in predator-prey systems, some clues indicate that fluctuations in the predictability of prey encounters throughout a predator’s lifetime may be a key factor</w:t>
-      </w:r>
-      <w:r>
-        <w:t xml:space="preserve"> </w:t>
-      </w:r>
-      <w:r>
-        <w:t xml:space="preserve">(Weimerskirch 2007; Woo</w:t>
-      </w:r>
-      <w:r>
-        <w:t xml:space="preserve"> </w:t>
-      </w:r>
-      <w:r>
-        <w:rPr>
-          <w:iCs/>
-          <w:i/>
-        </w:rPr>
-        <w:t xml:space="preserve">et al.</w:t>
-      </w:r>
-      <w:r>
-        <w:t xml:space="preserve"> </w:t>
-      </w:r>
-      <w:r>
-        <w:t xml:space="preserve">2008; Chang</w:t>
-      </w:r>
-      <w:r>
-        <w:t xml:space="preserve"> </w:t>
-      </w:r>
-      <w:r>
-        <w:rPr>
-          <w:iCs/>
-          <w:i/>
-        </w:rPr>
-        <w:t xml:space="preserve">et al.</w:t>
-      </w:r>
-      <w:r>
-        <w:t xml:space="preserve"> </w:t>
-      </w:r>
-      <w:r>
-        <w:t xml:space="preserve">2017; Phillips</w:t>
-      </w:r>
-      <w:r>
-        <w:t xml:space="preserve"> </w:t>
-      </w:r>
-      <w:r>
-        <w:rPr>
-          <w:iCs/>
-          <w:i/>
-        </w:rPr>
-        <w:t xml:space="preserve">et al.</w:t>
-      </w:r>
-      <w:r>
-        <w:t xml:space="preserve"> </w:t>
-      </w:r>
-      <w:r>
-        <w:t xml:space="preserve">2017; Courbin</w:t>
-      </w:r>
-      <w:r>
-        <w:t xml:space="preserve"> </w:t>
-      </w:r>
-      <w:r>
-        <w:rPr>
-          <w:iCs/>
-          <w:i/>
-        </w:rPr>
-        <w:t xml:space="preserve">et al.</w:t>
-      </w:r>
-      <w:r>
-        <w:t xml:space="preserve"> </w:t>
-      </w:r>
-      <w:r>
-        <w:t xml:space="preserve">2018)</w:t>
-      </w:r>
-      <w:r>
-        <w:t xml:space="preserve">. The resource-predictability hypothesis argues that when resources are predictable, individual specialists should have higher delivery rates by reducing the energy and time required to search for and handle prey. In contrast, individual generalists should benefit when resources fluctuate, as fine adjustments to resources are key for a predator’s success and survival</w:t>
-      </w:r>
-      <w:r>
-        <w:t xml:space="preserve"> </w:t>
-      </w:r>
-      <w:r>
-        <w:t xml:space="preserve">(Karkarey</w:t>
-      </w:r>
-      <w:r>
-        <w:t xml:space="preserve"> </w:t>
-      </w:r>
-      <w:r>
-        <w:rPr>
-          <w:iCs/>
-          <w:i/>
-        </w:rPr>
-        <w:t xml:space="preserve">et al.</w:t>
-      </w:r>
-      <w:r>
-        <w:t xml:space="preserve"> </w:t>
-      </w:r>
-      <w:r>
-        <w:t xml:space="preserve">2017; Holm</w:t>
-      </w:r>
-      <w:r>
-        <w:t xml:space="preserve"> </w:t>
-      </w:r>
-      <w:r>
-        <w:rPr>
-          <w:iCs/>
-          <w:i/>
-        </w:rPr>
-        <w:t xml:space="preserve">et al.</w:t>
-      </w:r>
-      <w:r>
-        <w:t xml:space="preserve"> </w:t>
-      </w:r>
-      <w:r>
-        <w:t xml:space="preserve">2019; Santoro</w:t>
-      </w:r>
-      <w:r>
-        <w:t xml:space="preserve"> </w:t>
-      </w:r>
-      <w:r>
-        <w:rPr>
-          <w:iCs/>
-          <w:i/>
-        </w:rPr>
-        <w:t xml:space="preserve">et al.</w:t>
-      </w:r>
-      <w:r>
-        <w:t xml:space="preserve"> </w:t>
-      </w:r>
-      <w:r>
-        <w:t xml:space="preserve">2019)</w:t>
-      </w:r>
-      <w:r>
-        <w:t xml:space="preserve">. This hypothesis has, however, not been tested in systems where behavioural interactions are simultaneously monitored between predator and prey individuals.</w:t>
-      </w:r>
-    </w:p>
-    <w:p>
-      <w:pPr>
-        <w:pStyle w:val="BodyText"/>
-      </w:pPr>
-      <w:r>
         <w:t xml:space="preserve">In this study, we analyze individual behavioural data from players in</w:t>
       </w:r>
       <w:r>
@@ -945,7 +945,7 @@
         <w:t xml:space="preserve"> </w:t>
       </w:r>
       <w:r>
-        <w:t xml:space="preserve">is an online videogame simulating a predator-prey interaction, where one predator player hunts four prey players in different virtual environments. The data grants a high degree of precision on the behavioural interaction as both the predator and the four prey are measured simultaneously in each trial. First, we investigate how predators developed their individual hunting expertise. We hypothesize that predators should differ in the development of their expertise because they encounter varying levels of difficulty with the prey that they pursue. Second, we test the hypothesis that individual variation in foraging behaviour will change with experience. If experience reduces the costs of switching between hunting tactics, we predict that individual predators should become more flexible with time. Alternatively, if experience enables the refinement of the hunting tactics, then individuals may instead specialize. Third, we evaluate how predator foraging specialization interacts with variation in prey behaviour. Whether predators specialize or not with experience may depend on the behaviour of their prey, for instance, as it may be harder to specialize when encounters are less predictable. Lastly, if individuals differ in their degree of foraging specialization, then we expect specialist hunters to fare better when prey variability is lower, while flexible hunters should fare better when prey variability is higher.</w:t>
+        <w:t xml:space="preserve">is an online videogame simulating a predator-prey interaction, where one predator player hunts four prey players in different virtual environments. The data grants a high degree of precision on the behavioural interaction as the behaviour of both the predator and the four prey is monitored simultaneously in each trial. First, we investigate how predators develop their individual hunting expertise. We hypothesize that predators should differ in the development of their expertise because they encounter varying levels of difficulty with the prey that they pursue. For example, a predator may face more difficulty than other individuals if it encountered prey that were more elusive. Second, we test the hypothesis that individual variation in foraging behaviour will change with experience. If experience reduces the costs of switching between hunting tactics, we predict that individual predators should become more flexible with time. Alternatively, if experience enables the refinement of the hunting tactics, then individuals may instead specialize. Third, we evaluate how predator foraging specialization interacts with variation in prey behaviour. Whether predators specialize or not with experience may depend on the behaviour of their prey, for instance, as it may be harder to specialize when encounters are less predictable. Lastly, if individuals differ in their degree of foraging specialization, then we expect specialized hunters to fare better when prey variability is lower, while flexible hunters should fare better when prey variability is higher.</w:t>
       </w:r>
     </w:p>
     <w:p>
@@ -987,7 +987,7 @@
         <w:t xml:space="preserve"> </w:t>
       </w:r>
       <w:r>
-        <w:t xml:space="preserve">is a survival asymmetric multiplayer online game developed by Behaviour Interactive Inc. In this game, players get to choose if they wish to play as a predator or a prey. The objective of the predator-player is to hunt and capture the four prey players across a virtual environment. The objective of the four prey players is to forage for resources while avoiding the predator. The resources are in the form of power generators that, once activated, will enable the prey to escape through one of two exit doors. The composition of the predator and prey group for a match is determined by a skill-based matchmaking algorithm. A match ends when the predator kills all the prey available (i.e. that have not escaped), or when the last remaining prey escapes the virtual environment. Each player, predator or prey, can choose an avatar with abilities that encourage specific play styles (e.g. bold vs cautious prey, or ambush vs roaming predator). During our study period, the game offered 23 playable predator avatars. The virtual environment where matches take place is composed of fixed and procedurally generated habitat components, such as vegetation, mazes, and buildings. Some of these environments are larger than others, with varying structural complexity. However, we have previously shown that predators display only minimal changes in behaviour and hunting success across the environments, probably due to a game feature enabling predators to have visual cues of the generators</w:t>
+        <w:t xml:space="preserve">is a survival asymmetric multiplayer online game developed by Behaviour Interactive Inc. In this game, players can play as a predator or a prey. The objective of the predator is to hunt and capture the four prey across a virtual environment. The objective of the four prey is to forage for resources while avoiding the predator. The resources are in the form of power generators that, once they are all activated, will enable the prey to escape through one of two exit doors. The composition of the predator and prey group for a match is determined by a skill-based matchmaking algorithm. A match ends when the predator kills all the prey available (i.e. that have not escaped), or when the last remaining prey escapes the virtual environment. Each player, predator or prey, can choose an avatar with abilities that encourage specific play styles (e.g. bold vs cautious prey, or ambush vs roaming predator). During our study period, the game offered 23 predator avatars. The virtual environment where matches take place is composed of fixed and procedurally generated habitat components, such as vegetation, mazes, and buildings. Some of these environments are larger than others, with varying structural complexity. However, we have previously shown that predators display only minimal changes in behaviour and hunting success across the environments, probably due to a game feature enabling predators to have visual cues of the generators</w:t>
       </w:r>
       <w:r>
         <w:t xml:space="preserve"> </w:t>
@@ -1020,7 +1020,7 @@
         <w:pStyle w:val="BodyText"/>
       </w:pPr>
       <w:r>
-        <w:t xml:space="preserve">Individual predators in</w:t>
+        <w:t xml:space="preserve">In</w:t>
       </w:r>
       <w:r>
         <w:t xml:space="preserve"> </w:t>
@@ -1033,10 +1033,7 @@
         <w:t xml:space="preserve">DBD</w:t>
       </w:r>
       <w:r>
-        <w:t xml:space="preserve"> </w:t>
-      </w:r>
-      <w:r>
-        <w:t xml:space="preserve">display variation in the hunting strategies that they use. Some specialize at hunting at high speeds and covering space in the environment, while others prefer to stalk and ambush their prey</w:t>
+        <w:t xml:space="preserve">, some individual predators specialize on hunting at high speeds and covering space in the environment, while others prefer to stalk and ambush their prey</w:t>
       </w:r>
       <w:r>
         <w:t xml:space="preserve"> </w:t>
@@ -1061,7 +1058,7 @@
         <w:t xml:space="preserve">2022)</w:t>
       </w:r>
       <w:r>
-        <w:t xml:space="preserve">. They also display flexibility in the use of these tactics by switching between them across matches. The expression of these tactics and their success is also shaped by the behaviour of the prey group. The prey need to forage for resources while paying attention to the predator to avoid being detected and chased. Some prey contribute to the group’s success by healing or helping others escape the predator, while others play alone and attempt to escape by themselves</w:t>
+        <w:t xml:space="preserve">. Individuals are also flexible in the use of these tactics by switching between them across matches. The expression of these tactics and their success is also shaped by the behaviour of the prey group. The prey need to forage for resources while paying attention to the predator to avoid being detected and chased. Some prey contribute to the group’s success by healing or helping others escape the predator, while others play alone and attempt to escape by themselves</w:t>
       </w:r>
       <w:r>
         <w:t xml:space="preserve"> </w:t>
@@ -1161,7 +1158,7 @@
         <w:pStyle w:val="FirstParagraph"/>
       </w:pPr>
       <w:r>
-        <w:t xml:space="preserve">We analyzed the predator’s average speed and the average speed of the prey encountered by the predator. The predator’s average speed is measured as the average distance per second traveled during a match (</w:t>
+        <w:t xml:space="preserve">We analyzed the predator’s average speed and the average speed of the prey encountered by the predator. The predator’s average speed is measured as the average distance traveled per second during a match (</w:t>
       </w:r>
       <m:oMath>
         <m:bar>
@@ -1179,7 +1176,7 @@
         <w:t xml:space="preserve"> </w:t>
       </w:r>
       <w:r>
-        <w:t xml:space="preserve">= 3.31 ± 0.49). For the prey, we averaged the travel speed of the four individuals within a match to obtain the average speed of the group (</w:t>
+        <w:t xml:space="preserve">= 3.31 ± 0.49). We measured the preys’ average speed as the average travel speed of the four individual prey within a match (</w:t>
       </w:r>
       <m:oMath>
         <m:bar>
@@ -1197,7 +1194,7 @@
         <w:t xml:space="preserve"> </w:t>
       </w:r>
       <w:r>
-        <w:t xml:space="preserve">= 2.40 ± 0.32). Hunting success was defined as the number of prey consumed during the match (min = 0, max = 4). Lastly, the predator’s cumulative experience was defined as the number of matches played prior to the match being monitored. For example, the first match of a player would have a cumulative experience value of 0, while the tenth match would have a value of 9.</w:t>
+        <w:t xml:space="preserve">= 2.40 ± 0.32). We defined hunting success as the number of prey consumed during the match (min = 0, max = 4). Lastly, we defined the predator’s cumulative experience as the number of matches played prior to the match being monitored. For example, the first match of a player would have a cumulative experience value of 0, while the tenth match would have a value of 9.</w:t>
       </w:r>
     </w:p>
     <w:bookmarkEnd w:id="24"/>
@@ -1744,7 +1741,7 @@
         </m:d>
       </m:oMath>
       <w:r>
-        <w:t xml:space="preserve">). We defined all models to run four MCMC chains with 1000 posterior samples for each parameter. To do so, we ran 2500 iterations for the first model with a thinning set to eight, and 1500 iterations with a thinning set to four for the second and third models; burn-in was set to 500 iterations in each model. We provide a description of how we specified the priors for each model in the supporting information. After fitting the three models, we proceeded to select the one with the best predictive accuracy using approximate leave-one-out cross-validation with Pareto-smoothed importance sampling</w:t>
+        <w:t xml:space="preserve">). We estimated the parameters in all models using four MCMC chains with 1000 posterior samples for each parameter. To do so, we ran 2500 iterations for the first model with a thinning set to eight, and 1500 iterations with a thinning set to four for the second and third models; burn-in was set to 500 iterations in each model. We provide a description of how we specified the priors for each model in the supporting information. After fitting the three models, we proceeded to select the one with the best predictive accuracy using approximate leave-one-out cross-validation with Pareto-smoothed importance sampling</w:t>
       </w:r>
       <w:r>
         <w:t xml:space="preserve"> </w:t>
@@ -2792,6 +2789,137 @@
         <m:r>
           <m:t>v</m:t>
         </m:r>
+      </m:oMath>
+      <w:r>
+        <w:t xml:space="preserve">,</w:t>
+      </w:r>
+      <w:r>
+        <w:t xml:space="preserve"> </w:t>
+      </w:r>
+      <m:oMath>
+        <m:r>
+          <m:t>a</m:t>
+        </m:r>
+        <m:r>
+          <m:t>v</m:t>
+        </m:r>
+      </m:oMath>
+      <w:r>
+        <w:t xml:space="preserve">, and</w:t>
+      </w:r>
+      <w:r>
+        <w:t xml:space="preserve"> </w:t>
+      </w:r>
+      <m:oMath>
+        <m:r>
+          <m:t>i</m:t>
+        </m:r>
+        <m:r>
+          <m:t>d</m:t>
+        </m:r>
+      </m:oMath>
+      <w:r>
+        <w:t xml:space="preserve"> </w:t>
+      </w:r>
+      <w:r>
+        <w:t xml:space="preserve">are the vectors of random environment, random avatar, and random individual identity effects associated with their incidence matrices</w:t>
+      </w:r>
+      <w:r>
+        <w:t xml:space="preserve"> </w:t>
+      </w:r>
+      <m:oMath>
+        <m:r>
+          <m:t>M</m:t>
+        </m:r>
+      </m:oMath>
+      <w:r>
+        <w:t xml:space="preserve">,</w:t>
+      </w:r>
+      <w:r>
+        <w:t xml:space="preserve"> </w:t>
+      </w:r>
+      <m:oMath>
+        <m:r>
+          <m:t>N</m:t>
+        </m:r>
+      </m:oMath>
+      <w:r>
+        <w:t xml:space="preserve">, and</w:t>
+      </w:r>
+      <w:r>
+        <w:t xml:space="preserve"> </w:t>
+      </w:r>
+      <m:oMath>
+        <m:r>
+          <m:t>Z</m:t>
+        </m:r>
+      </m:oMath>
+      <w:r>
+        <w:t xml:space="preserve">.</w:t>
+      </w:r>
+      <w:r>
+        <w:t xml:space="preserve"> </w:t>
+      </w:r>
+      <m:oMath>
+        <m:r>
+          <m:t>b</m:t>
+        </m:r>
+      </m:oMath>
+      <w:r>
+        <w:t xml:space="preserve"> </w:t>
+      </w:r>
+      <w:r>
+        <w:t xml:space="preserve">is the vector of fixed effects with its incidence matrix</w:t>
+      </w:r>
+      <w:r>
+        <w:t xml:space="preserve"> </w:t>
+      </w:r>
+      <m:oMath>
+        <m:r>
+          <m:t>X</m:t>
+        </m:r>
+      </m:oMath>
+      <w:r>
+        <w:t xml:space="preserve">. The</w:t>
+      </w:r>
+      <w:r>
+        <w:t xml:space="preserve"> </w:t>
+      </w:r>
+      <m:oMath>
+        <m:r>
+          <m:t>m</m:t>
+        </m:r>
+      </m:oMath>
+      <w:r>
+        <w:t xml:space="preserve"> </w:t>
+      </w:r>
+      <w:r>
+        <w:t xml:space="preserve">and</w:t>
+      </w:r>
+      <w:r>
+        <w:t xml:space="preserve"> </w:t>
+      </w:r>
+      <m:oMath>
+        <m:r>
+          <m:t>d</m:t>
+        </m:r>
+      </m:oMath>
+      <w:r>
+        <w:t xml:space="preserve"> </w:t>
+      </w:r>
+      <w:r>
+        <w:t xml:space="preserve">subscripts indicate that an estimate is from the mean or dispersion part of the model, respectively. We assumed that all random effects followed a Gaussian distribution with estimated variance (</w:t>
+      </w:r>
+      <m:oMath>
+        <m:r>
+          <m:t>e</m:t>
+        </m:r>
+        <m:r>
+          <m:t>n</m:t>
+        </m:r>
+        <m:r>
+          <m:t>v</m:t>
+        </m:r>
         <m:r>
           <m:rPr>
             <m:sty m:val="p"/>
@@ -2996,113 +3124,7 @@
         </m:d>
       </m:oMath>
       <w:r>
-        <w:t xml:space="preserve">.</w:t>
-      </w:r>
-      <w:r>
-        <w:t xml:space="preserve"> </w:t>
-      </w:r>
-      <m:oMath>
-        <m:r>
-          <m:t>b</m:t>
-        </m:r>
-      </m:oMath>
-      <w:r>
-        <w:t xml:space="preserve"> </w:t>
-      </w:r>
-      <w:r>
-        <w:t xml:space="preserve">is the vector of fixed effects with its incidence matrix</w:t>
-      </w:r>
-      <w:r>
-        <w:t xml:space="preserve"> </w:t>
-      </w:r>
-      <m:oMath>
-        <m:r>
-          <m:t>X</m:t>
-        </m:r>
-      </m:oMath>
-      <w:r>
-        <w:t xml:space="preserve">.</w:t>
-      </w:r>
-      <w:r>
-        <w:t xml:space="preserve"> </w:t>
-      </w:r>
-      <m:oMath>
-        <m:r>
-          <m:t>e</m:t>
-        </m:r>
-        <m:r>
-          <m:t>n</m:t>
-        </m:r>
-        <m:r>
-          <m:t>v</m:t>
-        </m:r>
-      </m:oMath>
-      <w:r>
-        <w:t xml:space="preserve">,</w:t>
-      </w:r>
-      <w:r>
-        <w:t xml:space="preserve"> </w:t>
-      </w:r>
-      <m:oMath>
-        <m:r>
-          <m:t>a</m:t>
-        </m:r>
-        <m:r>
-          <m:t>v</m:t>
-        </m:r>
-      </m:oMath>
-      <w:r>
-        <w:t xml:space="preserve">, and</w:t>
-      </w:r>
-      <w:r>
-        <w:t xml:space="preserve"> </w:t>
-      </w:r>
-      <m:oMath>
-        <m:r>
-          <m:t>i</m:t>
-        </m:r>
-        <m:r>
-          <m:t>d</m:t>
-        </m:r>
-      </m:oMath>
-      <w:r>
-        <w:t xml:space="preserve"> </w:t>
-      </w:r>
-      <w:r>
-        <w:t xml:space="preserve">are the vectors of random environment, random avatar, and random individual identity effects associated with their incidence matrices</w:t>
-      </w:r>
-      <w:r>
-        <w:t xml:space="preserve"> </w:t>
-      </w:r>
-      <m:oMath>
-        <m:r>
-          <m:t>M</m:t>
-        </m:r>
-      </m:oMath>
-      <w:r>
-        <w:t xml:space="preserve">,</w:t>
-      </w:r>
-      <w:r>
-        <w:t xml:space="preserve"> </w:t>
-      </w:r>
-      <m:oMath>
-        <m:r>
-          <m:t>N</m:t>
-        </m:r>
-      </m:oMath>
-      <w:r>
-        <w:t xml:space="preserve">, and</w:t>
-      </w:r>
-      <w:r>
-        <w:t xml:space="preserve"> </w:t>
-      </w:r>
-      <m:oMath>
-        <m:r>
-          <m:t>Z</m:t>
-        </m:r>
-      </m:oMath>
-      <w:r>
-        <w:t xml:space="preserve">. The variance parameters</w:t>
+        <w:t xml:space="preserve">). The variance parameters</w:t>
       </w:r>
       <w:r>
         <w:t xml:space="preserve"> </w:t>
@@ -3229,35 +3251,260 @@
         <w:t xml:space="preserve"> </w:t>
       </w:r>
       <w:r>
-        <w:t xml:space="preserve">indicating that the random effects are independently and identically distributed. The</w:t>
+        <w:t xml:space="preserve">indicating that the random effects are independently and identically distributed. Here, we assume that the residuals vary among individuals where</w:t>
       </w:r>
       <w:r>
         <w:t xml:space="preserve"> </w:t>
       </w:r>
       <m:oMath>
         <m:r>
-          <m:t>m</m:t>
+          <m:t>e</m:t>
         </m:r>
+        <m:r>
+          <m:rPr>
+            <m:sty m:val="p"/>
+          </m:rPr>
+          <m:t>∼</m:t>
+        </m:r>
+        <m:r>
+          <m:t>N</m:t>
+        </m:r>
+        <m:d>
+          <m:dPr>
+            <m:begChr m:val="("/>
+            <m:endChr m:val=")"/>
+            <m:sepChr m:val=""/>
+            <m:grow/>
+          </m:dPr>
+          <m:e>
+            <m:r>
+              <m:t>0</m:t>
+            </m:r>
+            <m:r>
+              <m:rPr>
+                <m:sty m:val="p"/>
+              </m:rPr>
+              <m:t>,</m:t>
+            </m:r>
+            <m:r>
+              <m:t> </m:t>
+            </m:r>
+            <m:r>
+              <m:t>D</m:t>
+            </m:r>
+            <m:r>
+              <m:t>i</m:t>
+            </m:r>
+            <m:r>
+              <m:t>a</m:t>
+            </m:r>
+            <m:r>
+              <m:t>g</m:t>
+            </m:r>
+            <m:r>
+              <m:t> </m:t>
+            </m:r>
+            <m:d>
+              <m:dPr>
+                <m:begChr m:val="["/>
+                <m:endChr m:val="]"/>
+                <m:sepChr m:val=""/>
+                <m:grow/>
+              </m:dPr>
+              <m:e>
+                <m:sSubSup>
+                  <m:e>
+                    <m:r>
+                      <m:t>σ</m:t>
+                    </m:r>
+                  </m:e>
+                  <m:sub>
+                    <m:r>
+                      <m:t>e</m:t>
+                    </m:r>
+                  </m:sub>
+                  <m:sup>
+                    <m:r>
+                      <m:t>2</m:t>
+                    </m:r>
+                  </m:sup>
+                </m:sSubSup>
+              </m:e>
+            </m:d>
+          </m:e>
+        </m:d>
       </m:oMath>
       <w:r>
-        <w:t xml:space="preserve"> </w:t>
-      </w:r>
-      <w:r>
-        <w:t xml:space="preserve">and</w:t>
+        <w:t xml:space="preserve">,</w:t>
       </w:r>
       <w:r>
         <w:t xml:space="preserve"> </w:t>
       </w:r>
       <m:oMath>
+        <m:d>
+          <m:dPr>
+            <m:begChr m:val="["/>
+            <m:endChr m:val="]"/>
+            <m:sepChr m:val=""/>
+            <m:grow/>
+          </m:dPr>
+          <m:e>
+            <m:f>
+              <m:fPr>
+                <m:type m:val="bar"/>
+              </m:fPr>
+              <m:num>
+                <m:r>
+                  <m:t>i</m:t>
+                </m:r>
+                <m:sSub>
+                  <m:e>
+                    <m:r>
+                      <m:t>d</m:t>
+                    </m:r>
+                  </m:e>
+                  <m:sub>
+                    <m:r>
+                      <m:t>m</m:t>
+                    </m:r>
+                  </m:sub>
+                </m:sSub>
+              </m:num>
+              <m:den>
+                <m:r>
+                  <m:t>i</m:t>
+                </m:r>
+                <m:sSub>
+                  <m:e>
+                    <m:r>
+                      <m:t>d</m:t>
+                    </m:r>
+                  </m:e>
+                  <m:sub>
+                    <m:r>
+                      <m:t>v</m:t>
+                    </m:r>
+                  </m:sub>
+                </m:sSub>
+              </m:den>
+            </m:f>
+          </m:e>
+        </m:d>
         <m:r>
-          <m:t>d</m:t>
+          <m:rPr>
+            <m:sty m:val="p"/>
+          </m:rPr>
+          <m:t>∼</m:t>
         </m:r>
+        <m:r>
+          <m:t>N</m:t>
+        </m:r>
+        <m:d>
+          <m:dPr>
+            <m:begChr m:val="("/>
+            <m:endChr m:val=")"/>
+            <m:sepChr m:val=""/>
+            <m:grow/>
+          </m:dPr>
+          <m:e>
+            <m:m>
+              <m:mPr>
+                <m:baseJc m:val="center"/>
+                <m:plcHide m:val="1"/>
+                <m:mcs>
+                  <m:mc>
+                    <m:mcPr>
+                      <m:mcJc m:val="center"/>
+                      <m:count m:val="1"/>
+                    </m:mcPr>
+                  </m:mc>
+                </m:mcs>
+              </m:mPr>
+              <m:mr>
+                <m:e>
+                  <m:r>
+                    <m:t>0</m:t>
+                  </m:r>
+                </m:e>
+              </m:mr>
+              <m:mr>
+                <m:e/>
+              </m:mr>
+              <m:mr>
+                <m:e>
+                  <m:r>
+                    <m:t>0</m:t>
+                  </m:r>
+                </m:e>
+              </m:mr>
+            </m:m>
+            <m:r>
+              <m:rPr>
+                <m:sty m:val="p"/>
+              </m:rPr>
+              <m:t>,</m:t>
+            </m:r>
+            <m:r>
+              <m:t> </m:t>
+            </m:r>
+            <m:sSub>
+              <m:e>
+                <m:r>
+                  <m:t>Σ</m:t>
+                </m:r>
+              </m:e>
+              <m:sub>
+                <m:r>
+                  <m:t>i</m:t>
+                </m:r>
+                <m:r>
+                  <m:t>d</m:t>
+                </m:r>
+              </m:sub>
+            </m:sSub>
+            <m:r>
+              <m:rPr>
+                <m:sty m:val="p"/>
+              </m:rPr>
+              <m:t>⊗</m:t>
+            </m:r>
+            <m:r>
+              <m:t> </m:t>
+            </m:r>
+            <m:r>
+              <m:t>I</m:t>
+            </m:r>
+          </m:e>
+        </m:d>
       </m:oMath>
       <w:r>
-        <w:t xml:space="preserve"> </w:t>
-      </w:r>
-      <w:r>
-        <w:t xml:space="preserve">subscripts indicate that an estimate is from the mean or dispersion part of the model, respectively. Equations (1) and (2) were parametrized with a Gaussian distribution family (predator and prey speed), while equation (3) was parametrized with a beta-binomial distribution family (predator hunting success). We parametrized the model to run four MCMC chains with 1000 posterior samples for each parameter. To do so, we ran 2500 iterations with a thinning set to 8, with the first 500 iterations used as warmups. We explain how we specified the priors of the MDHGLM in the supporting information.</w:t>
+        <w:t xml:space="preserve">, and</w:t>
+      </w:r>
+      <w:r>
+        <w:t xml:space="preserve"> </w:t>
+      </w:r>
+      <m:oMath>
+        <m:sSub>
+          <m:e>
+            <m:r>
+              <m:t>Σ</m:t>
+            </m:r>
+          </m:e>
+          <m:sub>
+            <m:r>
+              <m:t>i</m:t>
+            </m:r>
+            <m:r>
+              <m:t>d</m:t>
+            </m:r>
+          </m:sub>
+        </m:sSub>
+      </m:oMath>
+      <w:r>
+        <w:t xml:space="preserve"> </w:t>
+      </w:r>
+      <w:r>
+        <w:t xml:space="preserve">is a variance covariance matrix of the individual identity random effect. Equations (1) and (2) were parametrized with a Gaussian distribution family (predator and prey speed), while equation (3) was parametrized with a beta-binomial distribution family (predator hunting success). We parametrized the model to run four MCMC chains with 1000 posterior samples for each parameter. To do so, we ran 2500 iterations with a thinning set to 8, with the first 500 iterations used as warmups. We explain how we specified the priors of the MDHGLM in the supporting information.</w:t>
       </w:r>
     </w:p>
     <w:p>
@@ -3495,7 +3742,7 @@
         </m:d>
       </m:oMath>
       <w:r>
-        <w:t xml:space="preserve">) within a level of experience. We also evaluated these correlations among the different levels of experience (e.g. </w:t>
+        <w:t xml:space="preserve">) within a level of experience. In the first case, this allows us to assess, for example, whether predators that are on average slower/faster are more specialized or flexible. In the second case, the correlations enables us to estimate, for example, whether slower/faster (or more specialized/flexible) predators encountered prey that were faster/slower, or if slower/faster predators had lower/greater hunting success. We also evaluated these correlations among the different levels of experience (e.g. </w:t>
       </w:r>
       <m:oMath>
         <m:r>
@@ -3713,7 +3960,7 @@
         <w:t xml:space="preserve">1995)</w:t>
       </w:r>
       <w:r>
-        <w:t xml:space="preserve">, enables us to investigate whether predators express similar behaviours across each developmental stage. The correlations were estimated using a multivariate Gaussian distribution.</w:t>
+        <w:t xml:space="preserve">, enables us to investigate whether predators express similar behaviours across each developmental stage. The correlations were estimated assuming a multivariate Gaussian distribution.</w:t>
       </w:r>
     </w:p>
     <w:p>
@@ -3890,7 +4137,7 @@
         </w:rPr>
         <w:t xml:space="preserve">Table </w:t>
       </w:r>
-      <w:bookmarkStart w:id="0202cce4-d462-4ae6-9a6d-1bf4701d0ffe" w:name="table1"/>
+      <w:bookmarkStart w:id="bf1e5169-816f-4bcd-bed6-42efad59872f" w:name="table1"/>
       <w:r xmlns:w="http://schemas.openxmlformats.org/wordprocessingml/2006/main" xmlns:wp="http://schemas.openxmlformats.org/drawingml/2006/wordprocessingDrawing" xmlns:r="http://schemas.openxmlformats.org/officeDocument/2006/relationships" xmlns:w14="http://schemas.microsoft.com/office/word/2010/wordml">
         <w:rPr>
           <w:rFonts/>
@@ -3912,7 +4159,7 @@
         </w:rPr>
         <w:fldChar w:fldCharType="end" w:dirty="true"/>
       </w:r>
-      <w:bookmarkEnd w:id="0202cce4-d462-4ae6-9a6d-1bf4701d0ffe"/>
+      <w:bookmarkEnd w:id="bf1e5169-816f-4bcd-bed6-42efad59872f"/>
       <w:r>
         <w:t xml:space="preserve">: </w:t>
       </w:r>
@@ -5105,7 +5352,7 @@
         <w:pStyle w:val="FirstParagraph"/>
       </w:pPr>
       <w:r>
-        <w:t xml:space="preserve">Contrary to our predictions, we detected only minimal differences in movement speed among individual predators, and these differences did not change with experience (Figure 2A). However, individuals differed in their degree of flexibility, and these differences tended to increase, yet marginally, with experience (Figure 2B). Overall, individual predators appeared to have encountered prey with similar average speeds (Figure 2A), and our results do not support our prediction that predators would encounter prey with varying levels of speed (Figure 2B).</w:t>
+        <w:t xml:space="preserve">Contrary to our predictions, we detected only minimal differences in movement speed among individual predators, and these differences did not change with experience (Figure 2A). However, individuals differed in their degree of flexibility, and these differences increased marginally with experience (Figure 2B). Overall, individual predators encountered prey with similar average speeds (Figure 2A), and our results do not support our prediction that predators would encounter prey with varying levels of speed (Figure 2B).</w:t>
       </w:r>
     </w:p>
     <w:p>
@@ -5261,7 +5508,127 @@
         <w:pStyle w:val="FirstParagraph"/>
       </w:pPr>
       <w:r>
-        <w:t xml:space="preserve">At all experience levels, predators that were on average faster were also travelling faster in all their matches (i.e. they were more specialized at travelling fast). Thus, slower predators were also more flexible in their movement through time (Figure 4). This pattern became stronger as predators gained experience (Figure 4). In general, predators tended to be faster and also more specialized in this strategy when they encountered prey that were on average faster (Figure 4). Moreover, predators favored and specialized in a faster foraging mode when encounters with prey were more predictable, and these relationships also became stronger with experience (Figure 4).</w:t>
+        <w:t xml:space="preserve">At all experience levels, predators that were on average faster were also travelling faster in all their matches (</w:t>
+      </w:r>
+      <m:oMath>
+        <m:r>
+          <m:t>c</m:t>
+        </m:r>
+        <m:r>
+          <m:t>o</m:t>
+        </m:r>
+        <m:sSub>
+          <m:e>
+            <m:r>
+              <m:t>r</m:t>
+            </m:r>
+          </m:e>
+          <m:sub>
+            <m:r>
+              <m:t>n</m:t>
+            </m:r>
+            <m:r>
+              <m:t>o</m:t>
+            </m:r>
+            <m:r>
+              <m:t>v</m:t>
+            </m:r>
+            <m:r>
+              <m:t>i</m:t>
+            </m:r>
+            <m:r>
+              <m:t>c</m:t>
+            </m:r>
+            <m:r>
+              <m:t>e</m:t>
+            </m:r>
+          </m:sub>
+        </m:sSub>
+      </m:oMath>
+      <w:r>
+        <w:t xml:space="preserve"> </w:t>
+      </w:r>
+      <w:r>
+        <w:t xml:space="preserve">= -0.587 [-0.664, -0.501],</w:t>
+      </w:r>
+      <w:r>
+        <w:t xml:space="preserve"> </w:t>
+      </w:r>
+      <m:oMath>
+        <m:r>
+          <m:t>c</m:t>
+        </m:r>
+        <m:r>
+          <m:t>o</m:t>
+        </m:r>
+        <m:sSub>
+          <m:e>
+            <m:r>
+              <m:t>r</m:t>
+            </m:r>
+          </m:e>
+          <m:sub>
+            <m:r>
+              <m:t>i</m:t>
+            </m:r>
+            <m:r>
+              <m:t>n</m:t>
+            </m:r>
+            <m:r>
+              <m:t>t</m:t>
+            </m:r>
+            <m:r>
+              <m:t>e</m:t>
+            </m:r>
+            <m:r>
+              <m:t>r</m:t>
+            </m:r>
+            <m:r>
+              <m:t>m</m:t>
+            </m:r>
+          </m:sub>
+        </m:sSub>
+      </m:oMath>
+      <w:r>
+        <w:t xml:space="preserve"> </w:t>
+      </w:r>
+      <w:r>
+        <w:t xml:space="preserve">= -0.691 [-0.753, -0.623],</w:t>
+      </w:r>
+      <w:r>
+        <w:t xml:space="preserve"> </w:t>
+      </w:r>
+      <m:oMath>
+        <m:r>
+          <m:t>c</m:t>
+        </m:r>
+        <m:r>
+          <m:t>o</m:t>
+        </m:r>
+        <m:sSub>
+          <m:e>
+            <m:r>
+              <m:t>r</m:t>
+            </m:r>
+          </m:e>
+          <m:sub>
+            <m:r>
+              <m:t>a</m:t>
+            </m:r>
+            <m:r>
+              <m:t>d</m:t>
+            </m:r>
+            <m:r>
+              <m:t>v</m:t>
+            </m:r>
+          </m:sub>
+        </m:sSub>
+      </m:oMath>
+      <w:r>
+        <w:t xml:space="preserve"> </w:t>
+      </w:r>
+      <w:r>
+        <w:t xml:space="preserve">= -0.719 [-0.776, -0.644]) (i.e. they were more specialized at travelling fast). Thus, slower predators were also more flexible in their movement through time (Figure 4). This pattern became stronger as predators gained experience (Figure 4). In general, predators tended to be faster and also more specialized in this strategy when they encountered prey that were on average faster (Figure 4). Moreover, predators favored and specialized in a faster foraging mode when encounters with prey were more predictable, and these relationships also became stronger with experience (Figure 4).</w:t>
       </w:r>
     </w:p>
     <w:p>

</xml_diff>

<commit_message>
updated MS - arranged hypotheses and methods
</commit_message>
<xml_diff>
--- a/manuscript/Chapter2-manuscript.docx
+++ b/manuscript/Chapter2-manuscript.docx
@@ -19,43 +19,43 @@
         <w:t xml:space="preserve"> </w:t>
       </w:r>
       <w:r>
+        <w:t xml:space="preserve">shapes</w:t>
+      </w:r>
+      <w:r>
+        <w:t xml:space="preserve"> </w:t>
+      </w:r>
+      <w:r>
+        <w:t xml:space="preserve">individual</w:t>
+      </w:r>
+      <w:r>
+        <w:t xml:space="preserve"> </w:t>
+      </w:r>
+      <w:r>
+        <w:t xml:space="preserve">foraging</w:t>
+      </w:r>
+      <w:r>
+        <w:t xml:space="preserve"> </w:t>
+      </w:r>
+      <w:r>
+        <w:t xml:space="preserve">specialisation</w:t>
+      </w:r>
+      <w:r>
+        <w:t xml:space="preserve"> </w:t>
+      </w:r>
+      <w:r>
         <w:t xml:space="preserve">and</w:t>
       </w:r>
       <w:r>
         <w:t xml:space="preserve"> </w:t>
       </w:r>
       <w:r>
-        <w:t xml:space="preserve">prey</w:t>
-      </w:r>
-      <w:r>
-        <w:t xml:space="preserve"> </w:t>
-      </w:r>
-      <w:r>
-        <w:t xml:space="preserve">behaviour</w:t>
-      </w:r>
-      <w:r>
-        <w:t xml:space="preserve"> </w:t>
-      </w:r>
-      <w:r>
-        <w:t xml:space="preserve">shape</w:t>
-      </w:r>
-      <w:r>
-        <w:t xml:space="preserve"> </w:t>
-      </w:r>
-      <w:r>
-        <w:t xml:space="preserve">individual</w:t>
-      </w:r>
-      <w:r>
-        <w:t xml:space="preserve"> </w:t>
-      </w:r>
-      <w:r>
-        <w:t xml:space="preserve">foraging</w:t>
-      </w:r>
-      <w:r>
-        <w:t xml:space="preserve"> </w:t>
-      </w:r>
-      <w:r>
-        <w:t xml:space="preserve">specialisation</w:t>
+        <w:t xml:space="preserve">predator-prey</w:t>
+      </w:r>
+      <w:r>
+        <w:t xml:space="preserve"> </w:t>
+      </w:r>
+      <w:r>
+        <w:t xml:space="preserve">interactions</w:t>
       </w:r>
       <w:r>
         <w:t xml:space="preserve"> </w:t>
@@ -67,13 +67,13 @@
         <w:t xml:space="preserve"> </w:t>
       </w:r>
       <w:r>
-        <w:t xml:space="preserve">a</w:t>
-      </w:r>
-      <w:r>
-        <w:t xml:space="preserve"> </w:t>
-      </w:r>
-      <w:r>
-        <w:t xml:space="preserve">predator-prey</w:t>
+        <w:t xml:space="preserve">an</w:t>
+      </w:r>
+      <w:r>
+        <w:t xml:space="preserve"> </w:t>
+      </w:r>
+      <w:r>
+        <w:t xml:space="preserve">online</w:t>
       </w:r>
       <w:r>
         <w:t xml:space="preserve"> </w:t>
@@ -181,7 +181,7 @@
         <w:t xml:space="preserve">2021)</w:t>
       </w:r>
       <w:r>
-        <w:t xml:space="preserve">. Indeed, predator populations often comprise assemblages of individuals specializing in different foraging strategies or resources irrespective of sexual, morphological, or age-related differences</w:t>
+        <w:t xml:space="preserve">. Indeed, predator populations often comprise assemblages of individuals specializing in different foraging tactics or resources irrespective of sexual, morphological, or age-related differences</w:t>
       </w:r>
       <w:r>
         <w:t xml:space="preserve"> </w:t>
@@ -498,7 +498,7 @@
         <w:pStyle w:val="BodyText"/>
       </w:pPr>
       <w:r>
-        <w:t xml:space="preserve">The development of foraging strategies is crucial for young predators to reach adulthood and survive</w:t>
+        <w:t xml:space="preserve">The development of foraging tactics is crucial for young predators to reach adulthood and survive</w:t>
       </w:r>
       <w:r>
         <w:t xml:space="preserve"> </w:t>
@@ -644,7 +644,7 @@
         <w:t xml:space="preserve">(reviewed in Snell-Rood 2013)</w:t>
       </w:r>
       <w:r>
-        <w:t xml:space="preserve">.</w:t>
+        <w:t xml:space="preserve">. However, individuals may face different challenges during their lifetime, which could lead to both mechanisms operating at the same time within a population.</w:t>
       </w:r>
     </w:p>
     <w:p>
@@ -652,7 +652,7 @@
         <w:pStyle w:val="BodyText"/>
       </w:pPr>
       <w:r>
-        <w:t xml:space="preserve">There is currently a lack of consensus on the fitness advantages of specialized vs flexible foraging (REFERENCES). Importantly, we have limited information on the ecological contexts - except for competition - that favour one strategy over the other. This is reflected in the literature showing contrasting results in the links between specialization and fitness. For instance, some studies report increasing benefits of specialization</w:t>
+        <w:t xml:space="preserve">There is currently a lack of consensus on the fitness advantages of specialized vs flexible foraging. Importantly, we have limited information on the ecological contexts - except for competition - that favour specialization over flexibility. This is reflected in the literature showing contrasting results in the links between specialization and fitness. For instance, some studies report increasing benefits of specialization</w:t>
       </w:r>
       <w:r>
         <w:t xml:space="preserve"> </w:t>
@@ -889,7 +889,7 @@
         <w:t xml:space="preserve">2019)</w:t>
       </w:r>
       <w:r>
-        <w:t xml:space="preserve">. This hypothesis has, however, not been tested in systems where behavioural interactions are simultaneously monitored between predator and prey individuals. Thus, uncovering the mechanisms shaping direct predator-prey interactions would enable researchers to better predict the behavioural decisions of predators when they are hunting.</w:t>
+        <w:t xml:space="preserve">. This hypothesis has, however, not been tested in systems where behavioural interactions are simultaneously monitored between predator and prey individuals. Thus, uncovering the mechanisms shaping direct predator-prey interactions would enable researchers to better predict the behavioural decisions that predators take when they are hunting.</w:t>
       </w:r>
     </w:p>
     <w:p>
@@ -923,7 +923,7 @@
         <w:t xml:space="preserve">DBD</w:t>
       </w:r>
       <w:r>
-        <w:t xml:space="preserve">) to test how hunting experience and prey behaviour shape predator foraging specialization.</w:t>
+        <w:t xml:space="preserve">) to test how hunting experience shapes predator foraging specialization during direct behavioural interactions with prey.</w:t>
       </w:r>
       <w:r>
         <w:t xml:space="preserve"> </w:t>
@@ -939,7 +939,32 @@
         <w:t xml:space="preserve"> </w:t>
       </w:r>
       <w:r>
-        <w:t xml:space="preserve">is an online videogame simulating a predator-prey interaction, where one predator player hunts four prey players in different virtual environments. The data grants a high degree of precision on the behavioural interaction as the behaviour of both the predator and the four prey is monitored simultaneously in each trial. First, we investigate how predators develop their individual hunting expertise. We hypothesize that predators should differ in the development of their expertise because they encounter varying levels of difficulty with the prey that they pursue. For example, a predator may face more difficulty than other individuals if it encountered prey that were more elusive. Second, we test the hypothesis that individual variation in foraging behaviour will change with experience. If experience reduces the costs of switching between hunting tactics, we predict that individual predators should become more flexible with time. Alternatively, if experience enables the refinement of the hunting tactics, then individuals may instead specialize. Third, we evaluate how predator foraging specialization interacts with variation in prey behaviour. Whether predators specialize or not with experience may depend on the behaviour of their prey, for instance, as it may be harder to specialize when encounters are less predictable. Lastly, if individuals differ in their degree of foraging specialization, then we expect specialized hunters to fare better when prey variability is lower, while flexible hunters should fare better when prey variability is higher.</w:t>
+        <w:t xml:space="preserve">is an online videogame simulating a predator-prey interaction, where one predator player hunts four prey players in different virtual environments. The data grants a high degree of precision on the behavioural interaction as the behaviour of both the predator and the four prey is monitored simultaneously in each trial. First, we investigate how predators develop their individual hunting expertise. We hypothesize that predators should differ in the development of their expertise, partly because they encounter varying levels of difficulty with the prey that they pursue. For example, a predator may face greater difficulty than other individuals if it more often encountered prey that were elusive</w:t>
+      </w:r>
+      <w:r>
+        <w:t xml:space="preserve"> </w:t>
+      </w:r>
+      <w:r>
+        <w:t xml:space="preserve">(Fraser Franco</w:t>
+      </w:r>
+      <w:r>
+        <w:t xml:space="preserve"> </w:t>
+      </w:r>
+      <w:r>
+        <w:rPr>
+          <w:iCs/>
+          <w:i/>
+        </w:rPr>
+        <w:t xml:space="preserve">et al.</w:t>
+      </w:r>
+      <w:r>
+        <w:t xml:space="preserve"> </w:t>
+      </w:r>
+      <w:r>
+        <w:t xml:space="preserve">2022)</w:t>
+      </w:r>
+      <w:r>
+        <w:t xml:space="preserve">. Second, we test the hypothesis that experience will shape foraging specialization. If experience reduces the costs of switching between hunting tactics, we predict that the predator population should become more flexible. Alternatively, if experience enables the refinement of the hunting tactics, then the predator population may instead specialize. Otherwise, if both mechanisms operate at the same time, then we should see no change with experience at the population level, but differences in specialization among individuals should increase. Third, we evaluate how predator foraging specialization interacts with variation in prey behaviour. Whether predators specialize or not with experience may depend on the behaviour of their prey, for instance, as it may be harder to specialize when encounters are less predictable. Lastly, if individuals differ in their degree of foraging specialization, then we expect specialized hunters to fare better when prey variability is lower, while flexible hunters should fare better when prey variability is higher.</w:t>
       </w:r>
     </w:p>
     <w:p>
@@ -1126,7 +1151,7 @@
         <w:t xml:space="preserve"> </w:t>
       </w:r>
       <w:r>
-        <w:t xml:space="preserve">mode). We filtered any matches where players were inactive, such as when speed values were equal to, or very close to, zero. Moreover, we used our knowledge of the game to remove any matches where players were potentially hacking, or not playing the game has it is supposed to be played. We then partitioned the player population by total experience, and sampled players that played 300 matches or more. To optimize the representation of gameplay experience at advanced levels, we set the maximum number of matches at 500 for these players. For instance, there could be a large difference in gameplay between 300-500 and 500-1000 matches. Players that played above 500 matches represented ~2% of the population.</w:t>
+        <w:t xml:space="preserve">mode). We filtered any matches where players were inactive, such as when speed values were equal to, or very close to, zero. Moreover, we used our knowledge of the game to remove any matches where players were potentially hacking, or not playing the game has it is supposed to be played. We then partitioned the player population by total experience, and sampled players that played 300 matches or more. To optimize the representation of gameplay experience at advanced levels, we set the maximum number of matches at 500 for these players. For instance, there could be a large difference in gameplay between 300-500 and 500-1000 matches. Players that played more than 500 matches represented ~2% of the population.</w:t>
       </w:r>
     </w:p>
     <w:p>
@@ -1667,7 +1692,7 @@
         </m:r>
       </m:oMath>
       <w:r>
-        <w:t xml:space="preserve">) followed a Gaussian distribution with estimated variance (</w:t>
+        <w:t xml:space="preserve">) followed a Gaussian distribution with estimated standard deviation (</w:t>
       </w:r>
       <m:oMath>
         <m:r>
@@ -1711,7 +1736,7 @@
             <m:r>
               <m:t> </m:t>
             </m:r>
-            <m:sSubSup>
+            <m:sSub>
               <m:e>
                 <m:r>
                   <m:t>σ</m:t>
@@ -1725,12 +1750,7 @@
                   <m:t>d</m:t>
                 </m:r>
               </m:sub>
-              <m:sup>
-                <m:r>
-                  <m:t>2</m:t>
-                </m:r>
-              </m:sup>
-            </m:sSubSup>
+            </m:sSub>
           </m:e>
         </m:d>
       </m:oMath>
@@ -1929,7 +1949,7 @@
         <w:pStyle w:val="BodyText"/>
       </w:pPr>
       <w:r>
-        <w:t xml:space="preserve">For each level of experience (i.e. novice, intermediate, advanced), we estimated the mean speed of individual predators, and a heterogeneous structure of the residuals such that we could estimate their intra-individual variation (IIV) in speed (i.e. specialization/flexibility). We followed the same structure for the preys’ speed to estimate among individual differences in the mean and variance in speed of the prey encountered by predators. For hunting success, we only modeled the mean part of the equation to estimate among individual differences in mean hunting success. For the predator and the prey’s speed, we controlled for the average rank of the prey that they encountered. The ranking system in</w:t>
+        <w:t xml:space="preserve">For each level of experience (i.e. novice, intermediate, advanced), the model estimated the mean speed of every individual (which we call the mean part of the model), and, employing a heterogeneous structure of the residuals, the intra-individual standard deviation in speed of every individual (which we call the dispersion part of the model). Thus, in the mean part of the model, we could estimate among individual differences in the foraging tactic used by predators (i.e. fast or slow), while in the dispersion part of the model, we could estimate among individual differences in foraging specialization. We followed the same structure for the preys’ speed to estimate among individual differences in the mean and standard deviation in speed of the prey encountered by predators. For hunting success, we only modeled the mean part of the equation to estimate among individual differences in mean hunting success. For the predator and the prey’s speed, we controlled for the average rank of the prey that they encountered on both the mean and dispersion part of the equation. The ranking system in</w:t>
       </w:r>
       <w:r>
         <w:t xml:space="preserve"> </w:t>
@@ -2179,7 +2199,7 @@
                     <m:grow/>
                   </m:dPr>
                   <m:e>
-                    <m:sSubSup>
+                    <m:sSub>
                       <m:e>
                         <m:r>
                           <m:t>σ</m:t>
@@ -2211,12 +2231,7 @@
                           <m:t>d</m:t>
                         </m:r>
                       </m:sub>
-                      <m:sup>
-                        <m:r>
-                          <m:t>2</m:t>
-                        </m:r>
-                      </m:sup>
-                    </m:sSubSup>
+                    </m:sSub>
                   </m:e>
                 </m:d>
               </m:e>
@@ -2509,7 +2524,7 @@
                     <m:grow/>
                   </m:dPr>
                   <m:e>
-                    <m:sSubSup>
+                    <m:sSub>
                       <m:e>
                         <m:r>
                           <m:t>σ</m:t>
@@ -2541,12 +2556,7 @@
                           <m:t>y</m:t>
                         </m:r>
                       </m:sub>
-                      <m:sup>
-                        <m:r>
-                          <m:t>2</m:t>
-                        </m:r>
-                      </m:sup>
-                    </m:sSubSup>
+                    </m:sSub>
                   </m:e>
                 </m:d>
               </m:e>
@@ -2929,7 +2939,7 @@
         <w:t xml:space="preserve"> </w:t>
       </w:r>
       <w:r>
-        <w:t xml:space="preserve">subscripts indicate that an estimate is from the mean or dispersion part of the model, respectively. We assumed that all random effects followed a Gaussian distribution with estimated variance (</w:t>
+        <w:t xml:space="preserve">subscripts indicate that an estimate is from the mean or dispersion part of the model, respectively. We assumed that all random effects followed a Gaussian distribution with estimated standard deviation (</w:t>
       </w:r>
       <m:oMath>
         <m:r>
@@ -2976,7 +2986,7 @@
             <m:r>
               <m:t> </m:t>
             </m:r>
-            <m:sSubSup>
+            <m:sSub>
               <m:e>
                 <m:r>
                   <m:t>σ</m:t>
@@ -2993,12 +3003,7 @@
                   <m:t>v</m:t>
                 </m:r>
               </m:sub>
-              <m:sup>
-                <m:r>
-                  <m:t>2</m:t>
-                </m:r>
-              </m:sup>
-            </m:sSubSup>
+            </m:sSub>
           </m:e>
         </m:d>
       </m:oMath>
@@ -3050,7 +3055,7 @@
             <m:r>
               <m:t> </m:t>
             </m:r>
-            <m:sSubSup>
+            <m:sSub>
               <m:e>
                 <m:r>
                   <m:t>σ</m:t>
@@ -3064,12 +3069,7 @@
                   <m:t>v</m:t>
                 </m:r>
               </m:sub>
-              <m:sup>
-                <m:r>
-                  <m:t>2</m:t>
-                </m:r>
-              </m:sup>
-            </m:sSubSup>
+            </m:sSub>
           </m:e>
         </m:d>
       </m:oMath>
@@ -3121,7 +3121,7 @@
             <m:r>
               <m:t> </m:t>
             </m:r>
-            <m:sSubSup>
+            <m:sSub>
               <m:e>
                 <m:r>
                   <m:t>σ</m:t>
@@ -3135,23 +3135,18 @@
                   <m:t>d</m:t>
                 </m:r>
               </m:sub>
-              <m:sup>
-                <m:r>
-                  <m:t>2</m:t>
-                </m:r>
-              </m:sup>
-            </m:sSubSup>
+            </m:sSub>
           </m:e>
         </m:d>
       </m:oMath>
       <w:r>
-        <w:t xml:space="preserve">). The variance parameters</w:t>
+        <w:t xml:space="preserve">). The parameters</w:t>
       </w:r>
       <w:r>
         <w:t xml:space="preserve"> </w:t>
       </w:r>
       <m:oMath>
-        <m:sSubSup>
+        <m:sSub>
           <m:e>
             <m:r>
               <m:t>σ</m:t>
@@ -3168,12 +3163,7 @@
               <m:t>v</m:t>
             </m:r>
           </m:sub>
-          <m:sup>
-            <m:r>
-              <m:t>2</m:t>
-            </m:r>
-          </m:sup>
-        </m:sSubSup>
+        </m:sSub>
       </m:oMath>
       <w:r>
         <w:t xml:space="preserve">,</w:t>
@@ -3182,7 +3172,7 @@
         <w:t xml:space="preserve"> </w:t>
       </w:r>
       <m:oMath>
-        <m:sSubSup>
+        <m:sSub>
           <m:e>
             <m:r>
               <m:t>σ</m:t>
@@ -3196,12 +3186,7 @@
               <m:t>v</m:t>
             </m:r>
           </m:sub>
-          <m:sup>
-            <m:r>
-              <m:t>2</m:t>
-            </m:r>
-          </m:sup>
-        </m:sSubSup>
+        </m:sSub>
       </m:oMath>
       <w:r>
         <w:t xml:space="preserve">, and</w:t>
@@ -3210,7 +3195,7 @@
         <w:t xml:space="preserve"> </w:t>
       </w:r>
       <m:oMath>
-        <m:sSubSup>
+        <m:sSub>
           <m:e>
             <m:r>
               <m:t>σ</m:t>
@@ -3224,15 +3209,10 @@
               <m:t>d</m:t>
             </m:r>
           </m:sub>
-          <m:sup>
-            <m:r>
-              <m:t>2</m:t>
-            </m:r>
-          </m:sup>
-        </m:sSubSup>
+        </m:sSub>
       </m:oMath>
       <w:r>
-        <w:t xml:space="preserve">, correspond to the among environment, among avatar, and among individual variances, respectively.</w:t>
+        <w:t xml:space="preserve">, correspond to the among environment, among avatar, and among individual standard deviations, respectively.</w:t>
       </w:r>
       <w:r>
         <w:t xml:space="preserve"> </w:t>
@@ -3255,18 +3235,9 @@
         <m:r>
           <m:t>I</m:t>
         </m:r>
-        <m:sSup>
-          <m:e>
-            <m:r>
-              <m:t>σ</m:t>
-            </m:r>
-          </m:e>
-          <m:sup>
-            <m:r>
-              <m:t>2</m:t>
-            </m:r>
-          </m:sup>
-        </m:sSup>
+        <m:r>
+          <m:t>σ</m:t>
+        </m:r>
       </m:oMath>
       <w:r>
         <w:t xml:space="preserve"> </w:t>
@@ -3333,7 +3304,7 @@
                 <m:grow/>
               </m:dPr>
               <m:e>
-                <m:sSubSup>
+                <m:sSub>
                   <m:e>
                     <m:r>
                       <m:t>σ</m:t>
@@ -3344,12 +3315,7 @@
                       <m:t>e</m:t>
                     </m:r>
                   </m:sub>
-                  <m:sup>
-                    <m:r>
-                      <m:t>2</m:t>
-                    </m:r>
-                  </m:sup>
-                </m:sSubSup>
+                </m:sSub>
               </m:e>
             </m:d>
           </m:e>
@@ -3566,7 +3532,7 @@
             <m:grow/>
           </m:dPr>
           <m:e>
-            <m:sSubSup>
+            <m:sSub>
               <m:e>
                 <m:r>
                   <m:t>σ</m:t>
@@ -3604,16 +3570,11 @@
                   <m:t>d</m:t>
                 </m:r>
               </m:sub>
-              <m:sup>
-                <m:r>
-                  <m:t>2</m:t>
-                </m:r>
-              </m:sup>
-            </m:sSubSup>
+            </m:sSub>
             <m:r>
               <m:t> </m:t>
             </m:r>
-            <m:sSubSup>
+            <m:sSub>
               <m:e>
                 <m:r>
                   <m:t>σ</m:t>
@@ -3651,12 +3612,7 @@
                   <m:t>d</m:t>
                 </m:r>
               </m:sub>
-              <m:sup>
-                <m:r>
-                  <m:t>2</m:t>
-                </m:r>
-              </m:sup>
-            </m:sSubSup>
+            </m:sSub>
           </m:e>
         </m:d>
       </m:oMath>
@@ -3681,7 +3637,7 @@
             <m:grow/>
           </m:dPr>
           <m:e>
-            <m:sSubSup>
+            <m:sSub>
               <m:e>
                 <m:r>
                   <m:t>σ</m:t>
@@ -3719,16 +3675,11 @@
                   <m:t>d</m:t>
                 </m:r>
               </m:sub>
-              <m:sup>
-                <m:r>
-                  <m:t>2</m:t>
-                </m:r>
-              </m:sup>
-            </m:sSubSup>
+            </m:sSub>
             <m:r>
               <m:t> </m:t>
             </m:r>
-            <m:sSubSup>
+            <m:sSub>
               <m:e>
                 <m:r>
                   <m:t>σ</m:t>
@@ -3766,17 +3717,12 @@
                   <m:t>y</m:t>
                 </m:r>
               </m:sub>
-              <m:sup>
-                <m:r>
-                  <m:t>2</m:t>
-                </m:r>
-              </m:sup>
-            </m:sSubSup>
+            </m:sSub>
           </m:e>
         </m:d>
       </m:oMath>
       <w:r>
-        <w:t xml:space="preserve">) within a level of experience. In the first case, this allows us to assess, for example, whether predators that are on average slower/faster are more specialized or flexible. In the second case, the correlations enables us to estimate, for example, whether predators that encountered prey that were faster/slower adopted a slower/faster (or more specialized/flexible) strategy, or if slower/faster predators had lower/greater hunting success. We also evaluated these correlations among the different levels of experience (e.g. </w:t>
+        <w:t xml:space="preserve">) within a level of experience. In the first case, this allows us to assess, for example, whether predators that are on average slower/faster are more specialized or flexible. In the second case, the correlations enables us to estimate, for example, whether predators that encountered prey that were faster/slower adopted a slower/faster (or more specialized/flexible) tactic, or if slower/faster predators had lower/greater hunting success. We also evaluated these correlations among the different levels of experience (e.g. </w:t>
       </w:r>
       <m:oMath>
         <m:r>
@@ -3796,7 +3742,7 @@
             <m:grow/>
           </m:dPr>
           <m:e>
-            <m:sSubSup>
+            <m:sSub>
               <m:e>
                 <m:r>
                   <m:t>σ</m:t>
@@ -3855,16 +3801,11 @@
                   <m:t>e</m:t>
                 </m:r>
               </m:sub>
-              <m:sup>
-                <m:r>
-                  <m:t>2</m:t>
-                </m:r>
-              </m:sup>
-            </m:sSubSup>
+            </m:sSub>
             <m:r>
               <m:t> </m:t>
             </m:r>
-            <m:sSubSup>
+            <m:sSub>
               <m:e>
                 <m:r>
                   <m:t>σ</m:t>
@@ -3941,12 +3882,7 @@
                   <m:t>e</m:t>
                 </m:r>
               </m:sub>
-              <m:sup>
-                <m:r>
-                  <m:t>2</m:t>
-                </m:r>
-              </m:sup>
-            </m:sSubSup>
+            </m:sSub>
           </m:e>
         </m:d>
       </m:oMath>
@@ -4062,7 +3998,7 @@
         </m:sSub>
       </m:oMath>
       <w:r>
-        <w:t xml:space="preserve">) part of the predator and prey’s speed, at each stage of experience, to report standardized effect sizes of individual variance for comparison across traits and studies</w:t>
+        <w:t xml:space="preserve">) part of the predator and prey’s speed, at each stage of experience, to report standardized effect sizes of individual variation for comparison across traits and studies</w:t>
       </w:r>
       <w:r>
         <w:t xml:space="preserve"> </w:t>
@@ -4153,7 +4089,7 @@
         <w:pStyle w:val="FirstParagraph"/>
       </w:pPr>
       <w:r>
-        <w:t xml:space="preserve">Our results confirm that individual predators displayed important differences in the development of their expertise, as the best model was the one with group-level smoothers exclusively (Table I). For instance, with experience, some predators steadily increased their hunting success while others displayed a decrease in prey capture (Figure 1A-S1A-S1B). Otherwise, there were players that maintained either a high or low success across their experience (Figure 1A). Another pattern that emerged was that some individuals optimized their success at an experience level that was below what we considered as</w:t>
+        <w:t xml:space="preserve">Our results confirm that individual predators displayed important differences in the development of their expertise, as the best model was the one with group-level smoothers exclusively (Table I). For instance, with experience, some predators steadily increased their hunting success while others displayed a decrease in prey capture (Figure 1A-S1). Otherwise, there were players that maintained either a high or low success across their experience (Figure 1A). Another pattern that emerged was that some individuals optimized their success at an experience level that was below what we considered as</w:t>
       </w:r>
       <w:r>
         <w:t xml:space="preserve"> </w:t>
@@ -4174,12 +4110,1150 @@
         <w:t xml:space="preserve">(i.e. &gt;300 matches played).</w:t>
       </w:r>
     </w:p>
+    <w:p>
+      <w:pPr>
+        <w:pStyle w:val="TableCaption"/>
+      </w:pPr>
+      <w:r>
+        <w:rPr>
+          <w:rFonts/>
+          <w:b w:val="true"/>
+        </w:rPr>
+        <w:t xml:space="preserve">Table </w:t>
+      </w:r>
+      <w:bookmarkStart w:id="f1ea1aef-9e9a-45a2-9055-df286191ce1c" w:name="table1"/>
+      <w:r xmlns:w="http://schemas.openxmlformats.org/wordprocessingml/2006/main" xmlns:wp="http://schemas.openxmlformats.org/drawingml/2006/wordprocessingDrawing" xmlns:r="http://schemas.openxmlformats.org/officeDocument/2006/relationships" xmlns:w14="http://schemas.microsoft.com/office/word/2010/wordml">
+        <w:rPr>
+          <w:rFonts/>
+          <w:b w:val="true"/>
+        </w:rPr>
+        <w:fldChar w:fldCharType="begin" w:dirty="true"/>
+      </w:r>
+      <w:r xmlns:w="http://schemas.openxmlformats.org/wordprocessingml/2006/main" xmlns:wp="http://schemas.openxmlformats.org/drawingml/2006/wordprocessingDrawing" xmlns:r="http://schemas.openxmlformats.org/officeDocument/2006/relationships" xmlns:w14="http://schemas.microsoft.com/office/word/2010/wordml">
+        <w:rPr>
+          <w:rFonts/>
+          <w:b w:val="true"/>
+        </w:rPr>
+        <w:instrText xml:space="preserve" w:dirty="true">SEQ tab \* Arabic</w:instrText>
+      </w:r>
+      <w:r xmlns:w="http://schemas.openxmlformats.org/wordprocessingml/2006/main" xmlns:wp="http://schemas.openxmlformats.org/drawingml/2006/wordprocessingDrawing" xmlns:r="http://schemas.openxmlformats.org/officeDocument/2006/relationships" xmlns:w14="http://schemas.microsoft.com/office/word/2010/wordml">
+        <w:rPr>
+          <w:rFonts/>
+          <w:b w:val="true"/>
+        </w:rPr>
+        <w:fldChar w:fldCharType="end" w:dirty="true"/>
+      </w:r>
+      <w:bookmarkEnd w:id="f1ea1aef-9e9a-45a2-9055-df286191ce1c"/>
+      <w:r>
+        <w:t xml:space="preserve">: </w:t>
+      </w:r>
+      <w:r>
+        <w:t xml:space="preserve">Leave-one-out cross-validation table of the three hierarchical GAMMs relating hunting success to player experience</w:t>
+      </w:r>
+    </w:p>
+    <w:tbl xmlns:w="http://schemas.openxmlformats.org/wordprocessingml/2006/main" xmlns:r="http://schemas.openxmlformats.org/officeDocument/2006/relationships" xmlns:w14="http://schemas.microsoft.com/office/word/2010/wordml" xmlns:wp="http://schemas.openxmlformats.org/drawingml/2006/wordprocessingDrawing" xmlns:a="http://schemas.openxmlformats.org/drawingml/2006/main" xmlns:pic="http://schemas.openxmlformats.org/drawingml/2006/picture">
+      <w:tblPr>
+        <w:tblLayout w:type="fixed"/>
+        <w:jc w:val="start"/>
+        <w:tblLook w:firstRow="1" w:lastRow="0" w:firstColumn="0" w:lastColumn="0" w:noHBand="0" w:noVBand="1"/>
+      </w:tblPr>
+      <w:tblGrid>
+        <w:gridCol w:w="3756"/>
+        <w:gridCol w:w="1221"/>
+        <w:gridCol w:w="1221"/>
+        <w:gridCol w:w="1377"/>
+        <w:gridCol w:w="1527"/>
+      </w:tblGrid>
+      <w:tr>
+        <w:trPr>
+          <w:cantSplit/>
+          <w:trHeight w:val="734" w:hRule="auto"/>
+          <w:tblHeader/>
+        </w:trPr>
+        header1
+        <w:tc>
+          <w:tcPr>
+            <w:tcBorders>
+              <w:bottom w:val="single" w:sz="8" w:space="0" w:color="000000"/>
+              <w:top w:val="single" w:sz="8" w:space="0" w:color="000000"/>
+              <w:left w:val="none" w:sz="0" w:space="0" w:color="000000"/>
+              <w:right w:val="none" w:sz="0" w:space="0" w:color="000000"/>
+            </w:tcBorders>
+            <w:shd w:val="clear" w:color="auto" w:fill="FFFFFF"/>
+            <w:tcMar>
+              <w:top w:w="0" w:type="dxa"/>
+              <w:bottom w:w="0" w:type="dxa"/>
+              <w:left w:w="0" w:type="dxa"/>
+              <w:right w:w="0" w:type="dxa"/>
+            </w:tcMar>
+            <w:vAlign w:val="center"/>
+          </w:tcPr>
+          <w:p>
+            <w:pPr>
+              <w:jc w:val="left"/>
+              <w:keepNext/>
+              <w:pBdr>
+                <w:bottom w:val="none" w:sz="0" w:space="0" w:color="000000"/>
+                <w:top w:val="none" w:sz="0" w:space="0" w:color="000000"/>
+                <w:left w:val="none" w:sz="0" w:space="0" w:color="000000"/>
+                <w:right w:val="none" w:sz="0" w:space="0" w:color="000000"/>
+              </w:pBdr>
+              <w:spacing w:after="100" w:before="100" w:line="240"/>
+              <w:ind w:firstLine="0" w:left="100" w:right="100"/>
+            </w:pPr>
+            <w:r xmlns:w="http://schemas.openxmlformats.org/wordprocessingml/2006/main" xmlns:wp="http://schemas.openxmlformats.org/drawingml/2006/wordprocessingDrawing" xmlns:r="http://schemas.openxmlformats.org/officeDocument/2006/relationships" xmlns:w14="http://schemas.microsoft.com/office/word/2010/wordml">
+              <w:rPr>
+                <w:rFonts w:ascii="Times New Roman" w:hAnsi="Times New Roman" w:eastAsia="Times New Roman" w:cs="Times New Roman"/>
+                <w:i w:val="false"/>
+                <w:b w:val="false"/>
+                <w:u w:val="none"/>
+                <w:sz w:val="22"/>
+                <w:szCs w:val="22"/>
+                <w:color w:val="000000"/>
+              </w:rPr>
+              <w:t xml:space="preserve">model</w:t>
+            </w:r>
+            <w:r xmlns:w="http://schemas.openxmlformats.org/wordprocessingml/2006/main" xmlns:wp="http://schemas.openxmlformats.org/drawingml/2006/wordprocessingDrawing" xmlns:r="http://schemas.openxmlformats.org/officeDocument/2006/relationships" xmlns:w14="http://schemas.microsoft.com/office/word/2010/wordml">
+              <w:rPr>
+                <w:rFonts w:ascii="Times New Roman" w:hAnsi="Times New Roman" w:eastAsia="Times New Roman" w:cs="Times New Roman"/>
+                <w:i w:val="false"/>
+                <w:b w:val="false"/>
+                <w:u w:val="none"/>
+                <w:vertAlign w:val="superscript"/>
+                <w:sz w:val="22"/>
+                <w:szCs w:val="22"/>
+                <w:color w:val="000000"/>
+              </w:rPr>
+              <w:t xml:space="preserve"> </w:t>
+            </w:r>
+          </w:p>
+        </w:tc>
+        <w:tc>
+          <w:tcPr>
+            <w:tcBorders>
+              <w:bottom w:val="single" w:sz="8" w:space="0" w:color="000000"/>
+              <w:top w:val="single" w:sz="8" w:space="0" w:color="000000"/>
+              <w:left w:val="none" w:sz="0" w:space="0" w:color="000000"/>
+              <w:right w:val="none" w:sz="0" w:space="0" w:color="000000"/>
+            </w:tcBorders>
+            <w:shd w:val="clear" w:color="auto" w:fill="FFFFFF"/>
+            <w:tcMar>
+              <w:top w:w="0" w:type="dxa"/>
+              <w:bottom w:w="0" w:type="dxa"/>
+              <w:left w:w="0" w:type="dxa"/>
+              <w:right w:w="0" w:type="dxa"/>
+            </w:tcMar>
+            <w:vAlign w:val="center"/>
+          </w:tcPr>
+          <w:p>
+            <w:pPr>
+              <w:jc w:val="center"/>
+              <w:keepNext/>
+              <w:pBdr>
+                <w:bottom w:val="none" w:sz="0" w:space="0" w:color="000000"/>
+                <w:top w:val="none" w:sz="0" w:space="0" w:color="000000"/>
+                <w:left w:val="none" w:sz="0" w:space="0" w:color="000000"/>
+                <w:right w:val="none" w:sz="0" w:space="0" w:color="000000"/>
+              </w:pBdr>
+              <w:spacing w:after="100" w:before="100" w:line="240"/>
+              <w:ind w:firstLine="0" w:left="100" w:right="100"/>
+            </w:pPr>
+            <w:r xmlns:w="http://schemas.openxmlformats.org/wordprocessingml/2006/main" xmlns:wp="http://schemas.openxmlformats.org/drawingml/2006/wordprocessingDrawing" xmlns:r="http://schemas.openxmlformats.org/officeDocument/2006/relationships" xmlns:w14="http://schemas.microsoft.com/office/word/2010/wordml">
+              <w:rPr>
+                <w:rFonts w:ascii="Times New Roman" w:hAnsi="Times New Roman" w:eastAsia="Times New Roman" w:cs="Times New Roman"/>
+                <w:i w:val="false"/>
+                <w:b w:val="false"/>
+                <w:u w:val="none"/>
+                <w:sz w:val="22"/>
+                <w:szCs w:val="22"/>
+                <w:color w:val="000000"/>
+              </w:rPr>
+              <w:t xml:space="preserve">elpd </w:t>
+            </w:r>
+            <w:r xmlns:w="http://schemas.openxmlformats.org/wordprocessingml/2006/main" xmlns:wp="http://schemas.openxmlformats.org/drawingml/2006/wordprocessingDrawing" xmlns:r="http://schemas.openxmlformats.org/officeDocument/2006/relationships" xmlns:w14="http://schemas.microsoft.com/office/word/2010/wordml">
+              <w:rPr>
+                <w:rFonts w:ascii="Times New Roman" w:hAnsi="Times New Roman" w:eastAsia="Times New Roman" w:cs="Times New Roman"/>
+                <w:i w:val="false"/>
+                <w:b w:val="false"/>
+                <w:u w:val="none"/>
+                <w:sz w:val="22"/>
+                <w:szCs w:val="22"/>
+                <w:color w:val="000000"/>
+              </w:rPr>
+              <w:br/>
+            </w:r>
+            <w:r xmlns:w="http://schemas.openxmlformats.org/wordprocessingml/2006/main" xmlns:wp="http://schemas.openxmlformats.org/drawingml/2006/wordprocessingDrawing" xmlns:r="http://schemas.openxmlformats.org/officeDocument/2006/relationships" xmlns:w14="http://schemas.microsoft.com/office/word/2010/wordml">
+              <w:rPr>
+                <w:rFonts w:ascii="Times New Roman" w:hAnsi="Times New Roman" w:eastAsia="Times New Roman" w:cs="Times New Roman"/>
+                <w:i w:val="false"/>
+                <w:b w:val="false"/>
+                <w:u w:val="none"/>
+                <w:sz w:val="22"/>
+                <w:szCs w:val="22"/>
+                <w:color w:val="000000"/>
+              </w:rPr>
+              <w:t xml:space="preserve">difference</w:t>
+            </w:r>
+          </w:p>
+        </w:tc>
+        <w:tc>
+          <w:tcPr>
+            <w:tcBorders>
+              <w:bottom w:val="single" w:sz="8" w:space="0" w:color="000000"/>
+              <w:top w:val="single" w:sz="8" w:space="0" w:color="000000"/>
+              <w:left w:val="none" w:sz="0" w:space="0" w:color="000000"/>
+              <w:right w:val="none" w:sz="0" w:space="0" w:color="000000"/>
+            </w:tcBorders>
+            <w:shd w:val="clear" w:color="auto" w:fill="FFFFFF"/>
+            <w:tcMar>
+              <w:top w:w="0" w:type="dxa"/>
+              <w:bottom w:w="0" w:type="dxa"/>
+              <w:left w:w="0" w:type="dxa"/>
+              <w:right w:w="0" w:type="dxa"/>
+            </w:tcMar>
+            <w:vAlign w:val="center"/>
+          </w:tcPr>
+          <w:p>
+            <w:pPr>
+              <w:jc w:val="center"/>
+              <w:keepNext/>
+              <w:pBdr>
+                <w:bottom w:val="none" w:sz="0" w:space="0" w:color="000000"/>
+                <w:top w:val="none" w:sz="0" w:space="0" w:color="000000"/>
+                <w:left w:val="none" w:sz="0" w:space="0" w:color="000000"/>
+                <w:right w:val="none" w:sz="0" w:space="0" w:color="000000"/>
+              </w:pBdr>
+              <w:spacing w:after="100" w:before="100" w:line="240"/>
+              <w:ind w:firstLine="0" w:left="100" w:right="100"/>
+            </w:pPr>
+            <w:r xmlns:w="http://schemas.openxmlformats.org/wordprocessingml/2006/main" xmlns:wp="http://schemas.openxmlformats.org/drawingml/2006/wordprocessingDrawing" xmlns:r="http://schemas.openxmlformats.org/officeDocument/2006/relationships" xmlns:w14="http://schemas.microsoft.com/office/word/2010/wordml">
+              <w:rPr>
+                <w:rFonts w:ascii="Times New Roman" w:hAnsi="Times New Roman" w:eastAsia="Times New Roman" w:cs="Times New Roman"/>
+                <w:i w:val="false"/>
+                <w:b w:val="false"/>
+                <w:u w:val="none"/>
+                <w:sz w:val="22"/>
+                <w:szCs w:val="22"/>
+                <w:color w:val="000000"/>
+              </w:rPr>
+              <w:t xml:space="preserve">sd </w:t>
+            </w:r>
+            <w:r xmlns:w="http://schemas.openxmlformats.org/wordprocessingml/2006/main" xmlns:wp="http://schemas.openxmlformats.org/drawingml/2006/wordprocessingDrawing" xmlns:r="http://schemas.openxmlformats.org/officeDocument/2006/relationships" xmlns:w14="http://schemas.microsoft.com/office/word/2010/wordml">
+              <w:rPr>
+                <w:rFonts w:ascii="Times New Roman" w:hAnsi="Times New Roman" w:eastAsia="Times New Roman" w:cs="Times New Roman"/>
+                <w:i w:val="false"/>
+                <w:b w:val="false"/>
+                <w:u w:val="none"/>
+                <w:sz w:val="22"/>
+                <w:szCs w:val="22"/>
+                <w:color w:val="000000"/>
+              </w:rPr>
+              <w:br/>
+            </w:r>
+            <w:r xmlns:w="http://schemas.openxmlformats.org/wordprocessingml/2006/main" xmlns:wp="http://schemas.openxmlformats.org/drawingml/2006/wordprocessingDrawing" xmlns:r="http://schemas.openxmlformats.org/officeDocument/2006/relationships" xmlns:w14="http://schemas.microsoft.com/office/word/2010/wordml">
+              <w:rPr>
+                <w:rFonts w:ascii="Times New Roman" w:hAnsi="Times New Roman" w:eastAsia="Times New Roman" w:cs="Times New Roman"/>
+                <w:i w:val="false"/>
+                <w:b w:val="false"/>
+                <w:u w:val="none"/>
+                <w:sz w:val="22"/>
+                <w:szCs w:val="22"/>
+                <w:color w:val="000000"/>
+              </w:rPr>
+              <w:t xml:space="preserve">difference</w:t>
+            </w:r>
+          </w:p>
+        </w:tc>
+        <w:tc>
+          <w:tcPr>
+            <w:tcBorders>
+              <w:bottom w:val="single" w:sz="8" w:space="0" w:color="000000"/>
+              <w:top w:val="single" w:sz="8" w:space="0" w:color="000000"/>
+              <w:left w:val="none" w:sz="0" w:space="0" w:color="000000"/>
+              <w:right w:val="none" w:sz="0" w:space="0" w:color="000000"/>
+            </w:tcBorders>
+            <w:shd w:val="clear" w:color="auto" w:fill="FFFFFF"/>
+            <w:tcMar>
+              <w:top w:w="0" w:type="dxa"/>
+              <w:bottom w:w="0" w:type="dxa"/>
+              <w:left w:w="0" w:type="dxa"/>
+              <w:right w:w="0" w:type="dxa"/>
+            </w:tcMar>
+            <w:vAlign w:val="center"/>
+          </w:tcPr>
+          <w:p>
+            <w:pPr>
+              <w:jc w:val="center"/>
+              <w:keepNext/>
+              <w:pBdr>
+                <w:bottom w:val="none" w:sz="0" w:space="0" w:color="000000"/>
+                <w:top w:val="none" w:sz="0" w:space="0" w:color="000000"/>
+                <w:left w:val="none" w:sz="0" w:space="0" w:color="000000"/>
+                <w:right w:val="none" w:sz="0" w:space="0" w:color="000000"/>
+              </w:pBdr>
+              <w:spacing w:after="100" w:before="100" w:line="240"/>
+              <w:ind w:firstLine="0" w:left="100" w:right="100"/>
+            </w:pPr>
+            <w:r xmlns:w="http://schemas.openxmlformats.org/wordprocessingml/2006/main" xmlns:wp="http://schemas.openxmlformats.org/drawingml/2006/wordprocessingDrawing" xmlns:r="http://schemas.openxmlformats.org/officeDocument/2006/relationships" xmlns:w14="http://schemas.microsoft.com/office/word/2010/wordml">
+              <w:rPr>
+                <w:rFonts w:ascii="Times New Roman" w:hAnsi="Times New Roman" w:eastAsia="Times New Roman" w:cs="Times New Roman"/>
+                <w:i w:val="false"/>
+                <w:b w:val="false"/>
+                <w:u w:val="none"/>
+                <w:sz w:val="22"/>
+                <w:szCs w:val="22"/>
+                <w:color w:val="000000"/>
+              </w:rPr>
+              <w:t xml:space="preserve">elpd loo </w:t>
+            </w:r>
+            <w:r xmlns:w="http://schemas.openxmlformats.org/wordprocessingml/2006/main" xmlns:wp="http://schemas.openxmlformats.org/drawingml/2006/wordprocessingDrawing" xmlns:r="http://schemas.openxmlformats.org/officeDocument/2006/relationships" xmlns:w14="http://schemas.microsoft.com/office/word/2010/wordml">
+              <w:rPr>
+                <w:rFonts w:ascii="Times New Roman" w:hAnsi="Times New Roman" w:eastAsia="Times New Roman" w:cs="Times New Roman"/>
+                <w:i w:val="false"/>
+                <w:b w:val="false"/>
+                <w:u w:val="none"/>
+                <w:sz w:val="22"/>
+                <w:szCs w:val="22"/>
+                <w:color w:val="000000"/>
+              </w:rPr>
+              <w:br/>
+            </w:r>
+            <w:r xmlns:w="http://schemas.openxmlformats.org/wordprocessingml/2006/main" xmlns:wp="http://schemas.openxmlformats.org/drawingml/2006/wordprocessingDrawing" xmlns:r="http://schemas.openxmlformats.org/officeDocument/2006/relationships" xmlns:w14="http://schemas.microsoft.com/office/word/2010/wordml">
+              <w:rPr>
+                <w:rFonts w:ascii="Times New Roman" w:hAnsi="Times New Roman" w:eastAsia="Times New Roman" w:cs="Times New Roman"/>
+                <w:i w:val="false"/>
+                <w:b w:val="false"/>
+                <w:u w:val="none"/>
+                <w:sz w:val="22"/>
+                <w:szCs w:val="22"/>
+                <w:color w:val="000000"/>
+              </w:rPr>
+              <w:t xml:space="preserve">value</w:t>
+            </w:r>
+          </w:p>
+        </w:tc>
+        <w:tc>
+          <w:tcPr>
+            <w:tcBorders>
+              <w:bottom w:val="single" w:sz="8" w:space="0" w:color="000000"/>
+              <w:top w:val="single" w:sz="8" w:space="0" w:color="000000"/>
+              <w:left w:val="none" w:sz="0" w:space="0" w:color="000000"/>
+              <w:right w:val="none" w:sz="0" w:space="0" w:color="000000"/>
+            </w:tcBorders>
+            <w:shd w:val="clear" w:color="auto" w:fill="FFFFFF"/>
+            <w:tcMar>
+              <w:top w:w="0" w:type="dxa"/>
+              <w:bottom w:w="0" w:type="dxa"/>
+              <w:left w:w="0" w:type="dxa"/>
+              <w:right w:w="0" w:type="dxa"/>
+            </w:tcMar>
+            <w:vAlign w:val="center"/>
+          </w:tcPr>
+          <w:p>
+            <w:pPr>
+              <w:jc w:val="center"/>
+              <w:keepNext/>
+              <w:pBdr>
+                <w:bottom w:val="none" w:sz="0" w:space="0" w:color="000000"/>
+                <w:top w:val="none" w:sz="0" w:space="0" w:color="000000"/>
+                <w:left w:val="none" w:sz="0" w:space="0" w:color="000000"/>
+                <w:right w:val="none" w:sz="0" w:space="0" w:color="000000"/>
+              </w:pBdr>
+              <w:spacing w:after="100" w:before="100" w:line="240"/>
+              <w:ind w:firstLine="0" w:left="100" w:right="100"/>
+            </w:pPr>
+            <w:r xmlns:w="http://schemas.openxmlformats.org/wordprocessingml/2006/main" xmlns:wp="http://schemas.openxmlformats.org/drawingml/2006/wordprocessingDrawing" xmlns:r="http://schemas.openxmlformats.org/officeDocument/2006/relationships" xmlns:w14="http://schemas.microsoft.com/office/word/2010/wordml">
+              <w:rPr>
+                <w:rFonts w:ascii="Times New Roman" w:hAnsi="Times New Roman" w:eastAsia="Times New Roman" w:cs="Times New Roman"/>
+                <w:i w:val="false"/>
+                <w:b w:val="false"/>
+                <w:u w:val="none"/>
+                <w:sz w:val="22"/>
+                <w:szCs w:val="22"/>
+                <w:color w:val="000000"/>
+              </w:rPr>
+              <w:t xml:space="preserve">elpd loo </w:t>
+            </w:r>
+            <w:r xmlns:w="http://schemas.openxmlformats.org/wordprocessingml/2006/main" xmlns:wp="http://schemas.openxmlformats.org/drawingml/2006/wordprocessingDrawing" xmlns:r="http://schemas.openxmlformats.org/officeDocument/2006/relationships" xmlns:w14="http://schemas.microsoft.com/office/word/2010/wordml">
+              <w:rPr>
+                <w:rFonts w:ascii="Times New Roman" w:hAnsi="Times New Roman" w:eastAsia="Times New Roman" w:cs="Times New Roman"/>
+                <w:i w:val="false"/>
+                <w:b w:val="false"/>
+                <w:u w:val="none"/>
+                <w:sz w:val="22"/>
+                <w:szCs w:val="22"/>
+                <w:color w:val="000000"/>
+              </w:rPr>
+              <w:br/>
+            </w:r>
+            <w:r xmlns:w="http://schemas.openxmlformats.org/wordprocessingml/2006/main" xmlns:wp="http://schemas.openxmlformats.org/drawingml/2006/wordprocessingDrawing" xmlns:r="http://schemas.openxmlformats.org/officeDocument/2006/relationships" xmlns:w14="http://schemas.microsoft.com/office/word/2010/wordml">
+              <w:rPr>
+                <w:rFonts w:ascii="Times New Roman" w:hAnsi="Times New Roman" w:eastAsia="Times New Roman" w:cs="Times New Roman"/>
+                <w:i w:val="false"/>
+                <w:b w:val="false"/>
+                <w:u w:val="none"/>
+                <w:sz w:val="22"/>
+                <w:szCs w:val="22"/>
+                <w:color w:val="000000"/>
+              </w:rPr>
+              <w:t xml:space="preserve">standard error</w:t>
+            </w:r>
+          </w:p>
+        </w:tc>
+      </w:tr>
+      <w:tr>
+        <w:trPr>
+          <w:cantSplit/>
+          <w:trHeight w:val="593" w:hRule="auto"/>
+        </w:trPr>
+        body1
+        <w:tc>
+          <w:tcPr>
+            <w:tcBorders>
+              <w:bottom w:val="none" w:sz="0" w:space="0" w:color="000000"/>
+              <w:top w:val="none" w:sz="0" w:space="0" w:color="000000"/>
+              <w:left w:val="none" w:sz="0" w:space="0" w:color="000000"/>
+              <w:right w:val="none" w:sz="0" w:space="0" w:color="000000"/>
+            </w:tcBorders>
+            <w:shd w:val="clear" w:color="auto" w:fill="FFFFFF"/>
+            <w:tcMar>
+              <w:top w:w="0" w:type="dxa"/>
+              <w:bottom w:w="0" w:type="dxa"/>
+              <w:left w:w="0" w:type="dxa"/>
+              <w:right w:w="0" w:type="dxa"/>
+            </w:tcMar>
+            <w:vAlign w:val="center"/>
+          </w:tcPr>
+          <w:p>
+            <w:pPr>
+              <w:jc w:val="left"/>
+              <w:keepNext/>
+              <w:pBdr>
+                <w:bottom w:val="none" w:sz="0" w:space="0" w:color="000000"/>
+                <w:top w:val="none" w:sz="0" w:space="0" w:color="000000"/>
+                <w:left w:val="none" w:sz="0" w:space="0" w:color="000000"/>
+                <w:right w:val="none" w:sz="0" w:space="0" w:color="000000"/>
+              </w:pBdr>
+              <w:spacing w:after="100" w:before="100" w:line="240"/>
+              <w:ind w:firstLine="0" w:left="100" w:right="100"/>
+            </w:pPr>
+            <w:r xmlns:w="http://schemas.openxmlformats.org/wordprocessingml/2006/main" xmlns:wp="http://schemas.openxmlformats.org/drawingml/2006/wordprocessingDrawing" xmlns:r="http://schemas.openxmlformats.org/officeDocument/2006/relationships" xmlns:w14="http://schemas.microsoft.com/office/word/2010/wordml">
+              <w:rPr>
+                <w:rFonts w:ascii="Times New Roman" w:hAnsi="Times New Roman" w:eastAsia="Times New Roman" w:cs="Times New Roman"/>
+                <w:i w:val="false"/>
+                <w:b w:val="false"/>
+                <w:u w:val="none"/>
+                <w:sz w:val="22"/>
+                <w:szCs w:val="22"/>
+                <w:color w:val="000000"/>
+              </w:rPr>
+              <w:t xml:space="preserve">Group-level smoothers only</w:t>
+            </w:r>
+          </w:p>
+        </w:tc>
+        <w:tc>
+          <w:tcPr>
+            <w:tcBorders>
+              <w:bottom w:val="none" w:sz="0" w:space="0" w:color="000000"/>
+              <w:top w:val="none" w:sz="0" w:space="0" w:color="000000"/>
+              <w:left w:val="none" w:sz="0" w:space="0" w:color="000000"/>
+              <w:right w:val="none" w:sz="0" w:space="0" w:color="000000"/>
+            </w:tcBorders>
+            <w:shd w:val="clear" w:color="auto" w:fill="FFFFFF"/>
+            <w:tcMar>
+              <w:top w:w="0" w:type="dxa"/>
+              <w:bottom w:w="0" w:type="dxa"/>
+              <w:left w:w="0" w:type="dxa"/>
+              <w:right w:w="0" w:type="dxa"/>
+            </w:tcMar>
+            <w:vAlign w:val="center"/>
+          </w:tcPr>
+          <w:p>
+            <w:pPr>
+              <w:jc w:val="center"/>
+              <w:keepNext/>
+              <w:pBdr>
+                <w:bottom w:val="none" w:sz="0" w:space="0" w:color="000000"/>
+                <w:top w:val="none" w:sz="0" w:space="0" w:color="000000"/>
+                <w:left w:val="none" w:sz="0" w:space="0" w:color="000000"/>
+                <w:right w:val="none" w:sz="0" w:space="0" w:color="000000"/>
+              </w:pBdr>
+              <w:spacing w:after="100" w:before="100" w:line="240"/>
+              <w:ind w:firstLine="0" w:left="100" w:right="100"/>
+            </w:pPr>
+            <w:r xmlns:w="http://schemas.openxmlformats.org/wordprocessingml/2006/main" xmlns:wp="http://schemas.openxmlformats.org/drawingml/2006/wordprocessingDrawing" xmlns:r="http://schemas.openxmlformats.org/officeDocument/2006/relationships" xmlns:w14="http://schemas.microsoft.com/office/word/2010/wordml">
+              <w:rPr>
+                <w:rFonts w:ascii="Times New Roman" w:hAnsi="Times New Roman" w:eastAsia="Times New Roman" w:cs="Times New Roman"/>
+                <w:i w:val="false"/>
+                <w:b w:val="false"/>
+                <w:u w:val="none"/>
+                <w:sz w:val="22"/>
+                <w:szCs w:val="22"/>
+                <w:color w:val="000000"/>
+              </w:rPr>
+              <w:t xml:space="preserve">0.00</w:t>
+            </w:r>
+          </w:p>
+        </w:tc>
+        <w:tc>
+          <w:tcPr>
+            <w:tcBorders>
+              <w:bottom w:val="none" w:sz="0" w:space="0" w:color="000000"/>
+              <w:top w:val="none" w:sz="0" w:space="0" w:color="000000"/>
+              <w:left w:val="none" w:sz="0" w:space="0" w:color="000000"/>
+              <w:right w:val="none" w:sz="0" w:space="0" w:color="000000"/>
+            </w:tcBorders>
+            <w:shd w:val="clear" w:color="auto" w:fill="FFFFFF"/>
+            <w:tcMar>
+              <w:top w:w="0" w:type="dxa"/>
+              <w:bottom w:w="0" w:type="dxa"/>
+              <w:left w:w="0" w:type="dxa"/>
+              <w:right w:w="0" w:type="dxa"/>
+            </w:tcMar>
+            <w:vAlign w:val="center"/>
+          </w:tcPr>
+          <w:p>
+            <w:pPr>
+              <w:jc w:val="center"/>
+              <w:keepNext/>
+              <w:pBdr>
+                <w:bottom w:val="none" w:sz="0" w:space="0" w:color="000000"/>
+                <w:top w:val="none" w:sz="0" w:space="0" w:color="000000"/>
+                <w:left w:val="none" w:sz="0" w:space="0" w:color="000000"/>
+                <w:right w:val="none" w:sz="0" w:space="0" w:color="000000"/>
+              </w:pBdr>
+              <w:spacing w:after="100" w:before="100" w:line="240"/>
+              <w:ind w:firstLine="0" w:left="100" w:right="100"/>
+            </w:pPr>
+            <w:r xmlns:w="http://schemas.openxmlformats.org/wordprocessingml/2006/main" xmlns:wp="http://schemas.openxmlformats.org/drawingml/2006/wordprocessingDrawing" xmlns:r="http://schemas.openxmlformats.org/officeDocument/2006/relationships" xmlns:w14="http://schemas.microsoft.com/office/word/2010/wordml">
+              <w:rPr>
+                <w:rFonts w:ascii="Times New Roman" w:hAnsi="Times New Roman" w:eastAsia="Times New Roman" w:cs="Times New Roman"/>
+                <w:i w:val="false"/>
+                <w:b w:val="false"/>
+                <w:u w:val="none"/>
+                <w:sz w:val="22"/>
+                <w:szCs w:val="22"/>
+                <w:color w:val="000000"/>
+              </w:rPr>
+              <w:t xml:space="preserve">0.00</w:t>
+            </w:r>
+          </w:p>
+        </w:tc>
+        <w:tc>
+          <w:tcPr>
+            <w:tcBorders>
+              <w:bottom w:val="none" w:sz="0" w:space="0" w:color="000000"/>
+              <w:top w:val="none" w:sz="0" w:space="0" w:color="000000"/>
+              <w:left w:val="none" w:sz="0" w:space="0" w:color="000000"/>
+              <w:right w:val="none" w:sz="0" w:space="0" w:color="000000"/>
+            </w:tcBorders>
+            <w:shd w:val="clear" w:color="auto" w:fill="FFFFFF"/>
+            <w:tcMar>
+              <w:top w:w="0" w:type="dxa"/>
+              <w:bottom w:w="0" w:type="dxa"/>
+              <w:left w:w="0" w:type="dxa"/>
+              <w:right w:w="0" w:type="dxa"/>
+            </w:tcMar>
+            <w:vAlign w:val="center"/>
+          </w:tcPr>
+          <w:p>
+            <w:pPr>
+              <w:jc w:val="center"/>
+              <w:keepNext/>
+              <w:pBdr>
+                <w:bottom w:val="none" w:sz="0" w:space="0" w:color="000000"/>
+                <w:top w:val="none" w:sz="0" w:space="0" w:color="000000"/>
+                <w:left w:val="none" w:sz="0" w:space="0" w:color="000000"/>
+                <w:right w:val="none" w:sz="0" w:space="0" w:color="000000"/>
+              </w:pBdr>
+              <w:spacing w:after="100" w:before="100" w:line="240"/>
+              <w:ind w:firstLine="0" w:left="100" w:right="100"/>
+            </w:pPr>
+            <w:r xmlns:w="http://schemas.openxmlformats.org/wordprocessingml/2006/main" xmlns:wp="http://schemas.openxmlformats.org/drawingml/2006/wordprocessingDrawing" xmlns:r="http://schemas.openxmlformats.org/officeDocument/2006/relationships" xmlns:w14="http://schemas.microsoft.com/office/word/2010/wordml">
+              <w:rPr>
+                <w:rFonts w:ascii="Times New Roman" w:hAnsi="Times New Roman" w:eastAsia="Times New Roman" w:cs="Times New Roman"/>
+                <w:i w:val="false"/>
+                <w:b w:val="false"/>
+                <w:u w:val="none"/>
+                <w:sz w:val="22"/>
+                <w:szCs w:val="22"/>
+                <w:color w:val="000000"/>
+              </w:rPr>
+              <w:t xml:space="preserve">-146 338.37</w:t>
+            </w:r>
+          </w:p>
+        </w:tc>
+        <w:tc>
+          <w:tcPr>
+            <w:tcBorders>
+              <w:bottom w:val="none" w:sz="0" w:space="0" w:color="000000"/>
+              <w:top w:val="none" w:sz="0" w:space="0" w:color="000000"/>
+              <w:left w:val="none" w:sz="0" w:space="0" w:color="000000"/>
+              <w:right w:val="none" w:sz="0" w:space="0" w:color="000000"/>
+            </w:tcBorders>
+            <w:shd w:val="clear" w:color="auto" w:fill="FFFFFF"/>
+            <w:tcMar>
+              <w:top w:w="0" w:type="dxa"/>
+              <w:bottom w:w="0" w:type="dxa"/>
+              <w:left w:w="0" w:type="dxa"/>
+              <w:right w:w="0" w:type="dxa"/>
+            </w:tcMar>
+            <w:vAlign w:val="center"/>
+          </w:tcPr>
+          <w:p>
+            <w:pPr>
+              <w:jc w:val="center"/>
+              <w:keepNext/>
+              <w:pBdr>
+                <w:bottom w:val="none" w:sz="0" w:space="0" w:color="000000"/>
+                <w:top w:val="none" w:sz="0" w:space="0" w:color="000000"/>
+                <w:left w:val="none" w:sz="0" w:space="0" w:color="000000"/>
+                <w:right w:val="none" w:sz="0" w:space="0" w:color="000000"/>
+              </w:pBdr>
+              <w:spacing w:after="100" w:before="100" w:line="240"/>
+              <w:ind w:firstLine="0" w:left="100" w:right="100"/>
+            </w:pPr>
+            <w:r xmlns:w="http://schemas.openxmlformats.org/wordprocessingml/2006/main" xmlns:wp="http://schemas.openxmlformats.org/drawingml/2006/wordprocessingDrawing" xmlns:r="http://schemas.openxmlformats.org/officeDocument/2006/relationships" xmlns:w14="http://schemas.microsoft.com/office/word/2010/wordml">
+              <w:rPr>
+                <w:rFonts w:ascii="Times New Roman" w:hAnsi="Times New Roman" w:eastAsia="Times New Roman" w:cs="Times New Roman"/>
+                <w:i w:val="false"/>
+                <w:b w:val="false"/>
+                <w:u w:val="none"/>
+                <w:sz w:val="22"/>
+                <w:szCs w:val="22"/>
+                <w:color w:val="000000"/>
+              </w:rPr>
+              <w:t xml:space="preserve">166.96</w:t>
+            </w:r>
+          </w:p>
+        </w:tc>
+      </w:tr>
+      <w:tr>
+        <w:trPr>
+          <w:cantSplit/>
+          <w:trHeight w:val="593" w:hRule="auto"/>
+        </w:trPr>
+        body2
+        <w:tc>
+          <w:tcPr>
+            <w:tcBorders>
+              <w:bottom w:val="none" w:sz="0" w:space="0" w:color="000000"/>
+              <w:top w:val="none" w:sz="0" w:space="0" w:color="000000"/>
+              <w:left w:val="none" w:sz="0" w:space="0" w:color="000000"/>
+              <w:right w:val="none" w:sz="0" w:space="0" w:color="000000"/>
+            </w:tcBorders>
+            <w:shd w:val="clear" w:color="auto" w:fill="FFFFFF"/>
+            <w:tcMar>
+              <w:top w:w="0" w:type="dxa"/>
+              <w:bottom w:w="0" w:type="dxa"/>
+              <w:left w:w="0" w:type="dxa"/>
+              <w:right w:w="0" w:type="dxa"/>
+            </w:tcMar>
+            <w:vAlign w:val="center"/>
+          </w:tcPr>
+          <w:p>
+            <w:pPr>
+              <w:jc w:val="left"/>
+              <w:keepNext/>
+              <w:pBdr>
+                <w:bottom w:val="none" w:sz="0" w:space="0" w:color="000000"/>
+                <w:top w:val="none" w:sz="0" w:space="0" w:color="000000"/>
+                <w:left w:val="none" w:sz="0" w:space="0" w:color="000000"/>
+                <w:right w:val="none" w:sz="0" w:space="0" w:color="000000"/>
+              </w:pBdr>
+              <w:spacing w:after="100" w:before="100" w:line="240"/>
+              <w:ind w:firstLine="0" w:left="100" w:right="100"/>
+            </w:pPr>
+            <w:r xmlns:w="http://schemas.openxmlformats.org/wordprocessingml/2006/main" xmlns:wp="http://schemas.openxmlformats.org/drawingml/2006/wordprocessingDrawing" xmlns:r="http://schemas.openxmlformats.org/officeDocument/2006/relationships" xmlns:w14="http://schemas.microsoft.com/office/word/2010/wordml">
+              <w:rPr>
+                <w:rFonts w:ascii="Times New Roman" w:hAnsi="Times New Roman" w:eastAsia="Times New Roman" w:cs="Times New Roman"/>
+                <w:i w:val="false"/>
+                <w:b w:val="false"/>
+                <w:u w:val="none"/>
+                <w:sz w:val="22"/>
+                <w:szCs w:val="22"/>
+                <w:color w:val="000000"/>
+              </w:rPr>
+              <w:t xml:space="preserve">Global smoother + group-level smoothers</w:t>
+            </w:r>
+          </w:p>
+        </w:tc>
+        <w:tc>
+          <w:tcPr>
+            <w:tcBorders>
+              <w:bottom w:val="none" w:sz="0" w:space="0" w:color="000000"/>
+              <w:top w:val="none" w:sz="0" w:space="0" w:color="000000"/>
+              <w:left w:val="none" w:sz="0" w:space="0" w:color="000000"/>
+              <w:right w:val="none" w:sz="0" w:space="0" w:color="000000"/>
+            </w:tcBorders>
+            <w:shd w:val="clear" w:color="auto" w:fill="FFFFFF"/>
+            <w:tcMar>
+              <w:top w:w="0" w:type="dxa"/>
+              <w:bottom w:w="0" w:type="dxa"/>
+              <w:left w:w="0" w:type="dxa"/>
+              <w:right w:w="0" w:type="dxa"/>
+            </w:tcMar>
+            <w:vAlign w:val="center"/>
+          </w:tcPr>
+          <w:p>
+            <w:pPr>
+              <w:jc w:val="center"/>
+              <w:keepNext/>
+              <w:pBdr>
+                <w:bottom w:val="none" w:sz="0" w:space="0" w:color="000000"/>
+                <w:top w:val="none" w:sz="0" w:space="0" w:color="000000"/>
+                <w:left w:val="none" w:sz="0" w:space="0" w:color="000000"/>
+                <w:right w:val="none" w:sz="0" w:space="0" w:color="000000"/>
+              </w:pBdr>
+              <w:spacing w:after="100" w:before="100" w:line="240"/>
+              <w:ind w:firstLine="0" w:left="100" w:right="100"/>
+            </w:pPr>
+            <w:r xmlns:w="http://schemas.openxmlformats.org/wordprocessingml/2006/main" xmlns:wp="http://schemas.openxmlformats.org/drawingml/2006/wordprocessingDrawing" xmlns:r="http://schemas.openxmlformats.org/officeDocument/2006/relationships" xmlns:w14="http://schemas.microsoft.com/office/word/2010/wordml">
+              <w:rPr>
+                <w:rFonts w:ascii="Times New Roman" w:hAnsi="Times New Roman" w:eastAsia="Times New Roman" w:cs="Times New Roman"/>
+                <w:i w:val="false"/>
+                <w:b w:val="false"/>
+                <w:u w:val="none"/>
+                <w:sz w:val="22"/>
+                <w:szCs w:val="22"/>
+                <w:color w:val="000000"/>
+              </w:rPr>
+              <w:t xml:space="preserve">-101.47</w:t>
+            </w:r>
+          </w:p>
+        </w:tc>
+        <w:tc>
+          <w:tcPr>
+            <w:tcBorders>
+              <w:bottom w:val="none" w:sz="0" w:space="0" w:color="000000"/>
+              <w:top w:val="none" w:sz="0" w:space="0" w:color="000000"/>
+              <w:left w:val="none" w:sz="0" w:space="0" w:color="000000"/>
+              <w:right w:val="none" w:sz="0" w:space="0" w:color="000000"/>
+            </w:tcBorders>
+            <w:shd w:val="clear" w:color="auto" w:fill="FFFFFF"/>
+            <w:tcMar>
+              <w:top w:w="0" w:type="dxa"/>
+              <w:bottom w:w="0" w:type="dxa"/>
+              <w:left w:w="0" w:type="dxa"/>
+              <w:right w:w="0" w:type="dxa"/>
+            </w:tcMar>
+            <w:vAlign w:val="center"/>
+          </w:tcPr>
+          <w:p>
+            <w:pPr>
+              <w:jc w:val="center"/>
+              <w:keepNext/>
+              <w:pBdr>
+                <w:bottom w:val="none" w:sz="0" w:space="0" w:color="000000"/>
+                <w:top w:val="none" w:sz="0" w:space="0" w:color="000000"/>
+                <w:left w:val="none" w:sz="0" w:space="0" w:color="000000"/>
+                <w:right w:val="none" w:sz="0" w:space="0" w:color="000000"/>
+              </w:pBdr>
+              <w:spacing w:after="100" w:before="100" w:line="240"/>
+              <w:ind w:firstLine="0" w:left="100" w:right="100"/>
+            </w:pPr>
+            <w:r xmlns:w="http://schemas.openxmlformats.org/wordprocessingml/2006/main" xmlns:wp="http://schemas.openxmlformats.org/drawingml/2006/wordprocessingDrawing" xmlns:r="http://schemas.openxmlformats.org/officeDocument/2006/relationships" xmlns:w14="http://schemas.microsoft.com/office/word/2010/wordml">
+              <w:rPr>
+                <w:rFonts w:ascii="Times New Roman" w:hAnsi="Times New Roman" w:eastAsia="Times New Roman" w:cs="Times New Roman"/>
+                <w:i w:val="false"/>
+                <w:b w:val="false"/>
+                <w:u w:val="none"/>
+                <w:sz w:val="22"/>
+                <w:szCs w:val="22"/>
+                <w:color w:val="000000"/>
+              </w:rPr>
+              <w:t xml:space="preserve">6.28</w:t>
+            </w:r>
+          </w:p>
+        </w:tc>
+        <w:tc>
+          <w:tcPr>
+            <w:tcBorders>
+              <w:bottom w:val="none" w:sz="0" w:space="0" w:color="000000"/>
+              <w:top w:val="none" w:sz="0" w:space="0" w:color="000000"/>
+              <w:left w:val="none" w:sz="0" w:space="0" w:color="000000"/>
+              <w:right w:val="none" w:sz="0" w:space="0" w:color="000000"/>
+            </w:tcBorders>
+            <w:shd w:val="clear" w:color="auto" w:fill="FFFFFF"/>
+            <w:tcMar>
+              <w:top w:w="0" w:type="dxa"/>
+              <w:bottom w:w="0" w:type="dxa"/>
+              <w:left w:w="0" w:type="dxa"/>
+              <w:right w:w="0" w:type="dxa"/>
+            </w:tcMar>
+            <w:vAlign w:val="center"/>
+          </w:tcPr>
+          <w:p>
+            <w:pPr>
+              <w:jc w:val="center"/>
+              <w:keepNext/>
+              <w:pBdr>
+                <w:bottom w:val="none" w:sz="0" w:space="0" w:color="000000"/>
+                <w:top w:val="none" w:sz="0" w:space="0" w:color="000000"/>
+                <w:left w:val="none" w:sz="0" w:space="0" w:color="000000"/>
+                <w:right w:val="none" w:sz="0" w:space="0" w:color="000000"/>
+              </w:pBdr>
+              <w:spacing w:after="100" w:before="100" w:line="240"/>
+              <w:ind w:firstLine="0" w:left="100" w:right="100"/>
+            </w:pPr>
+            <w:r xmlns:w="http://schemas.openxmlformats.org/wordprocessingml/2006/main" xmlns:wp="http://schemas.openxmlformats.org/drawingml/2006/wordprocessingDrawing" xmlns:r="http://schemas.openxmlformats.org/officeDocument/2006/relationships" xmlns:w14="http://schemas.microsoft.com/office/word/2010/wordml">
+              <w:rPr>
+                <w:rFonts w:ascii="Times New Roman" w:hAnsi="Times New Roman" w:eastAsia="Times New Roman" w:cs="Times New Roman"/>
+                <w:i w:val="false"/>
+                <w:b w:val="false"/>
+                <w:u w:val="none"/>
+                <w:sz w:val="22"/>
+                <w:szCs w:val="22"/>
+                <w:color w:val="000000"/>
+              </w:rPr>
+              <w:t xml:space="preserve">-146 439.84</w:t>
+            </w:r>
+          </w:p>
+        </w:tc>
+        <w:tc>
+          <w:tcPr>
+            <w:tcBorders>
+              <w:bottom w:val="none" w:sz="0" w:space="0" w:color="000000"/>
+              <w:top w:val="none" w:sz="0" w:space="0" w:color="000000"/>
+              <w:left w:val="none" w:sz="0" w:space="0" w:color="000000"/>
+              <w:right w:val="none" w:sz="0" w:space="0" w:color="000000"/>
+            </w:tcBorders>
+            <w:shd w:val="clear" w:color="auto" w:fill="FFFFFF"/>
+            <w:tcMar>
+              <w:top w:w="0" w:type="dxa"/>
+              <w:bottom w:w="0" w:type="dxa"/>
+              <w:left w:w="0" w:type="dxa"/>
+              <w:right w:w="0" w:type="dxa"/>
+            </w:tcMar>
+            <w:vAlign w:val="center"/>
+          </w:tcPr>
+          <w:p>
+            <w:pPr>
+              <w:jc w:val="center"/>
+              <w:keepNext/>
+              <w:pBdr>
+                <w:bottom w:val="none" w:sz="0" w:space="0" w:color="000000"/>
+                <w:top w:val="none" w:sz="0" w:space="0" w:color="000000"/>
+                <w:left w:val="none" w:sz="0" w:space="0" w:color="000000"/>
+                <w:right w:val="none" w:sz="0" w:space="0" w:color="000000"/>
+              </w:pBdr>
+              <w:spacing w:after="100" w:before="100" w:line="240"/>
+              <w:ind w:firstLine="0" w:left="100" w:right="100"/>
+            </w:pPr>
+            <w:r xmlns:w="http://schemas.openxmlformats.org/wordprocessingml/2006/main" xmlns:wp="http://schemas.openxmlformats.org/drawingml/2006/wordprocessingDrawing" xmlns:r="http://schemas.openxmlformats.org/officeDocument/2006/relationships" xmlns:w14="http://schemas.microsoft.com/office/word/2010/wordml">
+              <w:rPr>
+                <w:rFonts w:ascii="Times New Roman" w:hAnsi="Times New Roman" w:eastAsia="Times New Roman" w:cs="Times New Roman"/>
+                <w:i w:val="false"/>
+                <w:b w:val="false"/>
+                <w:u w:val="none"/>
+                <w:sz w:val="22"/>
+                <w:szCs w:val="22"/>
+                <w:color w:val="000000"/>
+              </w:rPr>
+              <w:t xml:space="preserve">167.21</w:t>
+            </w:r>
+          </w:p>
+        </w:tc>
+      </w:tr>
+      <w:tr>
+        <w:trPr>
+          <w:cantSplit/>
+          <w:trHeight w:val="593" w:hRule="auto"/>
+        </w:trPr>
+        body3
+        <w:tc>
+          <w:tcPr>
+            <w:tcBorders>
+              <w:bottom w:val="single" w:sz="8" w:space="0" w:color="000000"/>
+              <w:top w:val="none" w:sz="0" w:space="0" w:color="000000"/>
+              <w:left w:val="none" w:sz="0" w:space="0" w:color="000000"/>
+              <w:right w:val="none" w:sz="0" w:space="0" w:color="000000"/>
+            </w:tcBorders>
+            <w:shd w:val="clear" w:color="auto" w:fill="FFFFFF"/>
+            <w:tcMar>
+              <w:top w:w="0" w:type="dxa"/>
+              <w:bottom w:w="0" w:type="dxa"/>
+              <w:left w:w="0" w:type="dxa"/>
+              <w:right w:w="0" w:type="dxa"/>
+            </w:tcMar>
+            <w:vAlign w:val="center"/>
+          </w:tcPr>
+          <w:p>
+            <w:pPr>
+              <w:jc w:val="left"/>
+              <w:keepNext/>
+              <w:pBdr>
+                <w:bottom w:val="none" w:sz="0" w:space="0" w:color="000000"/>
+                <w:top w:val="none" w:sz="0" w:space="0" w:color="000000"/>
+                <w:left w:val="none" w:sz="0" w:space="0" w:color="000000"/>
+                <w:right w:val="none" w:sz="0" w:space="0" w:color="000000"/>
+              </w:pBdr>
+              <w:spacing w:after="100" w:before="100" w:line="240"/>
+              <w:ind w:firstLine="0" w:left="100" w:right="100"/>
+            </w:pPr>
+            <w:r xmlns:w="http://schemas.openxmlformats.org/wordprocessingml/2006/main" xmlns:wp="http://schemas.openxmlformats.org/drawingml/2006/wordprocessingDrawing" xmlns:r="http://schemas.openxmlformats.org/officeDocument/2006/relationships" xmlns:w14="http://schemas.microsoft.com/office/word/2010/wordml">
+              <w:rPr>
+                <w:rFonts w:ascii="Times New Roman" w:hAnsi="Times New Roman" w:eastAsia="Times New Roman" w:cs="Times New Roman"/>
+                <w:i w:val="false"/>
+                <w:b w:val="false"/>
+                <w:u w:val="none"/>
+                <w:sz w:val="22"/>
+                <w:szCs w:val="22"/>
+                <w:color w:val="000000"/>
+              </w:rPr>
+              <w:t xml:space="preserve">Global smoother only</w:t>
+            </w:r>
+          </w:p>
+        </w:tc>
+        <w:tc>
+          <w:tcPr>
+            <w:tcBorders>
+              <w:bottom w:val="single" w:sz="8" w:space="0" w:color="000000"/>
+              <w:top w:val="none" w:sz="0" w:space="0" w:color="000000"/>
+              <w:left w:val="none" w:sz="0" w:space="0" w:color="000000"/>
+              <w:right w:val="none" w:sz="0" w:space="0" w:color="000000"/>
+            </w:tcBorders>
+            <w:shd w:val="clear" w:color="auto" w:fill="FFFFFF"/>
+            <w:tcMar>
+              <w:top w:w="0" w:type="dxa"/>
+              <w:bottom w:w="0" w:type="dxa"/>
+              <w:left w:w="0" w:type="dxa"/>
+              <w:right w:w="0" w:type="dxa"/>
+            </w:tcMar>
+            <w:vAlign w:val="center"/>
+          </w:tcPr>
+          <w:p>
+            <w:pPr>
+              <w:jc w:val="center"/>
+              <w:keepNext/>
+              <w:pBdr>
+                <w:bottom w:val="none" w:sz="0" w:space="0" w:color="000000"/>
+                <w:top w:val="none" w:sz="0" w:space="0" w:color="000000"/>
+                <w:left w:val="none" w:sz="0" w:space="0" w:color="000000"/>
+                <w:right w:val="none" w:sz="0" w:space="0" w:color="000000"/>
+              </w:pBdr>
+              <w:spacing w:after="100" w:before="100" w:line="240"/>
+              <w:ind w:firstLine="0" w:left="100" w:right="100"/>
+            </w:pPr>
+            <w:r xmlns:w="http://schemas.openxmlformats.org/wordprocessingml/2006/main" xmlns:wp="http://schemas.openxmlformats.org/drawingml/2006/wordprocessingDrawing" xmlns:r="http://schemas.openxmlformats.org/officeDocument/2006/relationships" xmlns:w14="http://schemas.microsoft.com/office/word/2010/wordml">
+              <w:rPr>
+                <w:rFonts w:ascii="Times New Roman" w:hAnsi="Times New Roman" w:eastAsia="Times New Roman" w:cs="Times New Roman"/>
+                <w:i w:val="false"/>
+                <w:b w:val="false"/>
+                <w:u w:val="none"/>
+                <w:sz w:val="22"/>
+                <w:szCs w:val="22"/>
+                <w:color w:val="000000"/>
+              </w:rPr>
+              <w:t xml:space="preserve">-840.42</w:t>
+            </w:r>
+          </w:p>
+        </w:tc>
+        <w:tc>
+          <w:tcPr>
+            <w:tcBorders>
+              <w:bottom w:val="single" w:sz="8" w:space="0" w:color="000000"/>
+              <w:top w:val="none" w:sz="0" w:space="0" w:color="000000"/>
+              <w:left w:val="none" w:sz="0" w:space="0" w:color="000000"/>
+              <w:right w:val="none" w:sz="0" w:space="0" w:color="000000"/>
+            </w:tcBorders>
+            <w:shd w:val="clear" w:color="auto" w:fill="FFFFFF"/>
+            <w:tcMar>
+              <w:top w:w="0" w:type="dxa"/>
+              <w:bottom w:w="0" w:type="dxa"/>
+              <w:left w:w="0" w:type="dxa"/>
+              <w:right w:w="0" w:type="dxa"/>
+            </w:tcMar>
+            <w:vAlign w:val="center"/>
+          </w:tcPr>
+          <w:p>
+            <w:pPr>
+              <w:jc w:val="center"/>
+              <w:keepNext/>
+              <w:pBdr>
+                <w:bottom w:val="none" w:sz="0" w:space="0" w:color="000000"/>
+                <w:top w:val="none" w:sz="0" w:space="0" w:color="000000"/>
+                <w:left w:val="none" w:sz="0" w:space="0" w:color="000000"/>
+                <w:right w:val="none" w:sz="0" w:space="0" w:color="000000"/>
+              </w:pBdr>
+              <w:spacing w:after="100" w:before="100" w:line="240"/>
+              <w:ind w:firstLine="0" w:left="100" w:right="100"/>
+            </w:pPr>
+            <w:r xmlns:w="http://schemas.openxmlformats.org/wordprocessingml/2006/main" xmlns:wp="http://schemas.openxmlformats.org/drawingml/2006/wordprocessingDrawing" xmlns:r="http://schemas.openxmlformats.org/officeDocument/2006/relationships" xmlns:w14="http://schemas.microsoft.com/office/word/2010/wordml">
+              <w:rPr>
+                <w:rFonts w:ascii="Times New Roman" w:hAnsi="Times New Roman" w:eastAsia="Times New Roman" w:cs="Times New Roman"/>
+                <w:i w:val="false"/>
+                <w:b w:val="false"/>
+                <w:u w:val="none"/>
+                <w:sz w:val="22"/>
+                <w:szCs w:val="22"/>
+                <w:color w:val="000000"/>
+              </w:rPr>
+              <w:t xml:space="preserve">42.67</w:t>
+            </w:r>
+          </w:p>
+        </w:tc>
+        <w:tc>
+          <w:tcPr>
+            <w:tcBorders>
+              <w:bottom w:val="single" w:sz="8" w:space="0" w:color="000000"/>
+              <w:top w:val="none" w:sz="0" w:space="0" w:color="000000"/>
+              <w:left w:val="none" w:sz="0" w:space="0" w:color="000000"/>
+              <w:right w:val="none" w:sz="0" w:space="0" w:color="000000"/>
+            </w:tcBorders>
+            <w:shd w:val="clear" w:color="auto" w:fill="FFFFFF"/>
+            <w:tcMar>
+              <w:top w:w="0" w:type="dxa"/>
+              <w:bottom w:w="0" w:type="dxa"/>
+              <w:left w:w="0" w:type="dxa"/>
+              <w:right w:w="0" w:type="dxa"/>
+            </w:tcMar>
+            <w:vAlign w:val="center"/>
+          </w:tcPr>
+          <w:p>
+            <w:pPr>
+              <w:jc w:val="center"/>
+              <w:keepNext/>
+              <w:pBdr>
+                <w:bottom w:val="none" w:sz="0" w:space="0" w:color="000000"/>
+                <w:top w:val="none" w:sz="0" w:space="0" w:color="000000"/>
+                <w:left w:val="none" w:sz="0" w:space="0" w:color="000000"/>
+                <w:right w:val="none" w:sz="0" w:space="0" w:color="000000"/>
+              </w:pBdr>
+              <w:spacing w:after="100" w:before="100" w:line="240"/>
+              <w:ind w:firstLine="0" w:left="100" w:right="100"/>
+            </w:pPr>
+            <w:r xmlns:w="http://schemas.openxmlformats.org/wordprocessingml/2006/main" xmlns:wp="http://schemas.openxmlformats.org/drawingml/2006/wordprocessingDrawing" xmlns:r="http://schemas.openxmlformats.org/officeDocument/2006/relationships" xmlns:w14="http://schemas.microsoft.com/office/word/2010/wordml">
+              <w:rPr>
+                <w:rFonts w:ascii="Times New Roman" w:hAnsi="Times New Roman" w:eastAsia="Times New Roman" w:cs="Times New Roman"/>
+                <w:i w:val="false"/>
+                <w:b w:val="false"/>
+                <w:u w:val="none"/>
+                <w:sz w:val="22"/>
+                <w:szCs w:val="22"/>
+                <w:color w:val="000000"/>
+              </w:rPr>
+              <w:t xml:space="preserve">-147 178.79</w:t>
+            </w:r>
+          </w:p>
+        </w:tc>
+        <w:tc>
+          <w:tcPr>
+            <w:tcBorders>
+              <w:bottom w:val="single" w:sz="8" w:space="0" w:color="000000"/>
+              <w:top w:val="none" w:sz="0" w:space="0" w:color="000000"/>
+              <w:left w:val="none" w:sz="0" w:space="0" w:color="000000"/>
+              <w:right w:val="none" w:sz="0" w:space="0" w:color="000000"/>
+            </w:tcBorders>
+            <w:shd w:val="clear" w:color="auto" w:fill="FFFFFF"/>
+            <w:tcMar>
+              <w:top w:w="0" w:type="dxa"/>
+              <w:bottom w:w="0" w:type="dxa"/>
+              <w:left w:w="0" w:type="dxa"/>
+              <w:right w:w="0" w:type="dxa"/>
+            </w:tcMar>
+            <w:vAlign w:val="center"/>
+          </w:tcPr>
+          <w:p>
+            <w:pPr>
+              <w:jc w:val="center"/>
+              <w:keepNext/>
+              <w:pBdr>
+                <w:bottom w:val="none" w:sz="0" w:space="0" w:color="000000"/>
+                <w:top w:val="none" w:sz="0" w:space="0" w:color="000000"/>
+                <w:left w:val="none" w:sz="0" w:space="0" w:color="000000"/>
+                <w:right w:val="none" w:sz="0" w:space="0" w:color="000000"/>
+              </w:pBdr>
+              <w:spacing w:after="100" w:before="100" w:line="240"/>
+              <w:ind w:firstLine="0" w:left="100" w:right="100"/>
+            </w:pPr>
+            <w:r xmlns:w="http://schemas.openxmlformats.org/wordprocessingml/2006/main" xmlns:wp="http://schemas.openxmlformats.org/drawingml/2006/wordprocessingDrawing" xmlns:r="http://schemas.openxmlformats.org/officeDocument/2006/relationships" xmlns:w14="http://schemas.microsoft.com/office/word/2010/wordml">
+              <w:rPr>
+                <w:rFonts w:ascii="Times New Roman" w:hAnsi="Times New Roman" w:eastAsia="Times New Roman" w:cs="Times New Roman"/>
+                <w:i w:val="false"/>
+                <w:b w:val="false"/>
+                <w:u w:val="none"/>
+                <w:sz w:val="22"/>
+                <w:szCs w:val="22"/>
+                <w:color w:val="000000"/>
+              </w:rPr>
+              <w:t xml:space="preserve">163.31</w:t>
+            </w:r>
+          </w:p>
+        </w:tc>
+      </w:tr>
+      <w:tr>
+        <w:trPr>
+          <w:cantSplit/>
+          <w:trHeight w:val="360" w:hRule="auto"/>
+        </w:trPr>
+        footer1
+        <w:tc>
+          <w:tcPr>
+            <w:gridSpan w:val="5"/>
+            <w:tcBorders>
+              <w:bottom w:val="none" w:sz="0" w:space="0" w:color="FFFFFF"/>
+              <w:top w:val="single" w:sz="8" w:space="0" w:color="000000"/>
+              <w:left w:val="none" w:sz="0" w:space="0" w:color="FFFFFF"/>
+              <w:right w:val="none" w:sz="0" w:space="0" w:color="FFFFFF"/>
+            </w:tcBorders>
+            <w:shd w:val="clear" w:color="auto" w:fill="FFFFFF"/>
+            <w:tcMar>
+              <w:top w:w="0" w:type="dxa"/>
+              <w:bottom w:w="0" w:type="dxa"/>
+              <w:left w:w="0" w:type="dxa"/>
+              <w:right w:w="0" w:type="dxa"/>
+            </w:tcMar>
+            <w:vAlign w:val="center"/>
+          </w:tcPr>
+          <w:p>
+            <w:pPr>
+              <w:jc w:val="left"/>
+              <w:keepNext/>
+              <w:pBdr>
+                <w:bottom w:val="none" w:sz="0" w:space="0" w:color="000000"/>
+                <w:top w:val="none" w:sz="0" w:space="0" w:color="000000"/>
+                <w:left w:val="none" w:sz="0" w:space="0" w:color="000000"/>
+                <w:right w:val="none" w:sz="0" w:space="0" w:color="000000"/>
+              </w:pBdr>
+              <w:spacing w:after="100" w:before="100" w:line="240"/>
+              <w:ind w:firstLine="0" w:left="100" w:right="100"/>
+            </w:pPr>
+            <w:r xmlns:w="http://schemas.openxmlformats.org/wordprocessingml/2006/main" xmlns:wp="http://schemas.openxmlformats.org/drawingml/2006/wordprocessingDrawing" xmlns:r="http://schemas.openxmlformats.org/officeDocument/2006/relationships" xmlns:w14="http://schemas.microsoft.com/office/word/2010/wordml">
+              <w:rPr>
+                <w:rFonts w:ascii="Times New Roman" w:hAnsi="Times New Roman" w:eastAsia="Times New Roman" w:cs="Times New Roman"/>
+                <w:i w:val="false"/>
+                <w:b w:val="false"/>
+                <w:u w:val="none"/>
+                <w:vertAlign w:val="superscript"/>
+                <w:sz w:val="22"/>
+                <w:szCs w:val="22"/>
+                <w:color w:val="000000"/>
+              </w:rPr>
+              <w:t xml:space="preserve"> </w:t>
+            </w:r>
+            <w:r xmlns:w="http://schemas.openxmlformats.org/wordprocessingml/2006/main" xmlns:wp="http://schemas.openxmlformats.org/drawingml/2006/wordprocessingDrawing" xmlns:r="http://schemas.openxmlformats.org/officeDocument/2006/relationships" xmlns:w14="http://schemas.microsoft.com/office/word/2010/wordml">
+              <w:rPr>
+                <w:rFonts w:ascii="Times New Roman" w:hAnsi="Times New Roman" w:eastAsia="Times New Roman" w:cs="Times New Roman"/>
+                <w:i w:val="false"/>
+                <w:b w:val="false"/>
+                <w:u w:val="none"/>
+                <w:sz w:val="22"/>
+                <w:szCs w:val="22"/>
+                <w:color w:val="000000"/>
+              </w:rPr>
+              <w:t xml:space="preserve">* 'elpd' refers to the 'expected log pointwise density' and is the value chosen to select the best model.</w:t>
+            </w:r>
+          </w:p>
+        </w:tc>
+      </w:tr>
+    </w:tbl>
     <w:p>
       <w:pPr>
         <w:pStyle w:val="BodyText"/>
       </w:pPr>
       <w:r>
-        <w:t xml:space="preserve">We predicted that the relationship between hunting success and experience would differ among predators because they should encounter different prey. However, after controlling for prey speed, we did not find evidence confirming our hypothesis, such that differences among predators in the relationship between hunting success and experience remained mostly the same (Figure 1B).</w:t>
+        <w:t xml:space="preserve">We predicted that the relationship between hunting success and experience would vary among predators because they should differ in the type of prey that they encounter. However, after controlling for prey speed, we did not find evidence confirming our hypothesis, such that differences among predators in the relationship between hunting success and experience remained stable (Figure 1B).</w:t>
       </w:r>
     </w:p>
     <w:p>
@@ -4262,216 +5336,71 @@
         <w:pStyle w:val="FirstParagraph"/>
       </w:pPr>
       <w:r>
-        <w:t xml:space="preserve">We detected among individual differences in the average movement speed of predators (</w:t>
+        <w:t xml:space="preserve">At the population level, we predicted that with experience, predators would become either increasingly flexible or specialized. However, our results do not support our prediction, as the pattern was more complex. In the dispersion part of the model (i.e. sigma predator speed), we indeed found that predators became more flexible with experience at the intermediate stage (</w:t>
       </w:r>
       <m:oMath>
         <m:r>
           <m:t>I</m:t>
         </m:r>
         <m:r>
-          <m:t>C</m:t>
-        </m:r>
-        <m:r>
-          <m:t>C</m:t>
-        </m:r>
-        <m:r>
-          <m:t> </m:t>
+          <m:t>n</m:t>
+        </m:r>
+        <m:r>
+          <m:t>t</m:t>
+        </m:r>
+        <m:r>
+          <m:t>e</m:t>
+        </m:r>
+        <m:r>
+          <m:t>r</m:t>
+        </m:r>
+        <m:r>
+          <m:t>c</m:t>
+        </m:r>
+        <m:r>
+          <m:t>e</m:t>
         </m:r>
         <m:r>
           <m:t>p</m:t>
         </m:r>
         <m:r>
+          <m:t>t</m:t>
+        </m:r>
+      </m:oMath>
+      <w:r>
+        <w:t xml:space="preserve">, Table 2 and Figure S4). However, when they became advanced hunters, they expressed a similar level of flexibility to when they were novices (</w:t>
+      </w:r>
+      <m:oMath>
+        <m:r>
+          <m:t>I</m:t>
+        </m:r>
+        <m:r>
+          <m:t>n</m:t>
+        </m:r>
+        <m:r>
+          <m:t>t</m:t>
+        </m:r>
+        <m:r>
+          <m:t>e</m:t>
+        </m:r>
+        <m:r>
           <m:t>r</m:t>
         </m:r>
         <m:r>
+          <m:t>c</m:t>
+        </m:r>
+        <m:r>
           <m:t>e</m:t>
         </m:r>
         <m:r>
-          <m:t>d</m:t>
-        </m:r>
-        <m:r>
-          <m:t>a</m:t>
+          <m:t>p</m:t>
         </m:r>
         <m:r>
           <m:t>t</m:t>
         </m:r>
-        <m:r>
-          <m:t>o</m:t>
-        </m:r>
-        <m:r>
-          <m:t>r</m:t>
-        </m:r>
-        <m:r>
-          <m:t> </m:t>
-        </m:r>
-        <m:r>
-          <m:t>I</m:t>
-        </m:r>
-        <m:r>
-          <m:t>D</m:t>
-        </m:r>
       </m:oMath>
       <w:r>
-        <w:t xml:space="preserve">, Table 2). These differences decreased at the intermediate stage, and increased at the advanced stage (Table 2). Among-individual differences in mean predator speed was slightly higher at the advanced stage compared to the novice stage (Table 2). However, the highest amount of variation in mean predator speed was due to differences among predator avatars, and differences increased with experience (</w:t>
-      </w:r>
-      <m:oMath>
-        <m:r>
-          <m:t>I</m:t>
-        </m:r>
-        <m:r>
-          <m:t>C</m:t>
-        </m:r>
-        <m:r>
-          <m:t>C</m:t>
-        </m:r>
-        <m:r>
-          <m:t> </m:t>
-        </m:r>
-        <m:r>
-          <m:t>a</m:t>
-        </m:r>
-        <m:r>
-          <m:t>v</m:t>
-        </m:r>
-        <m:r>
-          <m:t>a</m:t>
-        </m:r>
-        <m:r>
-          <m:t>t</m:t>
-        </m:r>
-        <m:r>
-          <m:t>a</m:t>
-        </m:r>
-        <m:r>
-          <m:t>r</m:t>
-        </m:r>
-        <m:r>
-          <m:t> </m:t>
-        </m:r>
-        <m:r>
-          <m:t>I</m:t>
-        </m:r>
-        <m:r>
-          <m:t>D</m:t>
-        </m:r>
-      </m:oMath>
-      <w:r>
-        <w:t xml:space="preserve">, Table 2). We did not detect variation in mean predator speed among the virtual environments (</w:t>
-      </w:r>
-      <m:oMath>
-        <m:r>
-          <m:t>I</m:t>
-        </m:r>
-        <m:r>
-          <m:t>C</m:t>
-        </m:r>
-        <m:r>
-          <m:t>C</m:t>
-        </m:r>
-        <m:r>
-          <m:t> </m:t>
-        </m:r>
-        <m:r>
-          <m:t>e</m:t>
-        </m:r>
-        <m:r>
-          <m:t>n</m:t>
-        </m:r>
-        <m:r>
-          <m:t>v</m:t>
-        </m:r>
-        <m:r>
-          <m:t>i</m:t>
-        </m:r>
-        <m:r>
-          <m:t>r</m:t>
-        </m:r>
-        <m:r>
-          <m:t>o</m:t>
-        </m:r>
-        <m:r>
-          <m:t>n</m:t>
-        </m:r>
-        <m:r>
-          <m:t>m</m:t>
-        </m:r>
-        <m:r>
-          <m:t>e</m:t>
-        </m:r>
-        <m:r>
-          <m:t>n</m:t>
-        </m:r>
-        <m:r>
-          <m:t>t</m:t>
-        </m:r>
-        <m:r>
-          <m:t> </m:t>
-        </m:r>
-        <m:r>
-          <m:t>I</m:t>
-        </m:r>
-        <m:r>
-          <m:t>D</m:t>
-        </m:r>
-      </m:oMath>
-      <w:r>
-        <w:t xml:space="preserve">, Table 2). Individual predators displayed considerable differences in their degree of specialization, and these differences increased with experience (</w:t>
-      </w:r>
-      <m:oMath>
-        <m:r>
-          <m:t>C</m:t>
-        </m:r>
-        <m:sSub>
-          <m:e>
-            <m:r>
-              <m:t>V</m:t>
-            </m:r>
-          </m:e>
-          <m:sub>
-            <m:r>
-              <m:t>p</m:t>
-            </m:r>
-          </m:sub>
-        </m:sSub>
-        <m:r>
-          <m:t> </m:t>
-        </m:r>
-        <m:r>
-          <m:t>p</m:t>
-        </m:r>
-        <m:r>
-          <m:t>r</m:t>
-        </m:r>
-        <m:r>
-          <m:t>e</m:t>
-        </m:r>
-        <m:r>
-          <m:t>d</m:t>
-        </m:r>
-        <m:r>
-          <m:t>a</m:t>
-        </m:r>
-        <m:r>
-          <m:t>t</m:t>
-        </m:r>
-        <m:r>
-          <m:t>o</m:t>
-        </m:r>
-        <m:r>
-          <m:t>r</m:t>
-        </m:r>
-        <m:r>
-          <m:t> </m:t>
-        </m:r>
-        <m:r>
-          <m:t>I</m:t>
-        </m:r>
-        <m:r>
-          <m:t>D</m:t>
-        </m:r>
-      </m:oMath>
-      <w:r>
-        <w:t xml:space="preserve">, Table 2). Thus, the predator population is composed of individual specialists and generalists in their movement speed, and individuals further distinguish themselves in these strategies as they gain experience (Figure 2).</w:t>
+        <w:t xml:space="preserve">, Table 2 and Figure S4). Thus, instead of increasing linearly, our results suggest that population-level behavioural specialization changed in a nonlinear (quadratic) fashion with experience.</w:t>
       </w:r>
     </w:p>
     <w:p>
@@ -4479,39 +5408,242 @@
         <w:pStyle w:val="BodyText"/>
       </w:pPr>
       <w:r>
-        <w:t xml:space="preserve">We predicted that, with experience, predators would become either increasingly flexible, or, more specialized. Our results do not support our prediction, as the pattern was more complex. Indeed, we found that predators became more flexible with experience at the intermediate stage, but when they became advanced hunters, they returned to a level of flexibility similar to when they were novices (</w:t>
+        <w:t xml:space="preserve">At the individual level, we detected differences in the average movement speed among predators (</w:t>
       </w:r>
       <m:oMath>
         <m:r>
+          <m:t>S</m:t>
+        </m:r>
+        <m:r>
+          <m:t>D</m:t>
+        </m:r>
+        <m:r>
+          <m:t> </m:t>
+        </m:r>
+        <m:r>
+          <m:t>p</m:t>
+        </m:r>
+        <m:r>
+          <m:t>r</m:t>
+        </m:r>
+        <m:r>
+          <m:t>e</m:t>
+        </m:r>
+        <m:r>
+          <m:t>d</m:t>
+        </m:r>
+        <m:r>
+          <m:t>a</m:t>
+        </m:r>
+        <m:r>
+          <m:t>t</m:t>
+        </m:r>
+        <m:r>
+          <m:t>o</m:t>
+        </m:r>
+        <m:r>
+          <m:t>r</m:t>
+        </m:r>
+        <m:r>
+          <m:t> </m:t>
+        </m:r>
+        <m:r>
           <m:t>I</m:t>
         </m:r>
         <m:r>
+          <m:t>D</m:t>
+        </m:r>
+      </m:oMath>
+      <w:r>
+        <w:t xml:space="preserve">, Table 2). These differences remained stable (although they decreased minimally) at the intermediate stage (Table 2 and Figure S4), and increased at the advanced stage to a level higher than when predators were novice (Table 2 and Figure S4). The largest proportion of variation in mean predator speed was attributed to differences among predator avatars (</w:t>
+      </w:r>
+      <m:oMath>
+        <m:r>
+          <m:t>I</m:t>
+        </m:r>
+        <m:r>
+          <m:t>C</m:t>
+        </m:r>
+        <m:r>
+          <m:t>C</m:t>
+        </m:r>
+        <m:r>
+          <m:t> </m:t>
+        </m:r>
+        <m:r>
+          <m:t>a</m:t>
+        </m:r>
+        <m:r>
+          <m:t>v</m:t>
+        </m:r>
+        <m:r>
+          <m:t>a</m:t>
+        </m:r>
+        <m:r>
+          <m:t>t</m:t>
+        </m:r>
+        <m:r>
+          <m:t>a</m:t>
+        </m:r>
+        <m:r>
+          <m:t>r</m:t>
+        </m:r>
+        <m:r>
+          <m:t> </m:t>
+        </m:r>
+        <m:r>
+          <m:t>I</m:t>
+        </m:r>
+        <m:r>
+          <m:t>D</m:t>
+        </m:r>
+      </m:oMath>
+      <w:r>
+        <w:t xml:space="preserve">, Table S1), and these differences increased with experience (</w:t>
+      </w:r>
+      <m:oMath>
+        <m:r>
+          <m:t>S</m:t>
+        </m:r>
+        <m:r>
+          <m:t>D</m:t>
+        </m:r>
+        <m:r>
+          <m:t> </m:t>
+        </m:r>
+        <m:r>
+          <m:t>a</m:t>
+        </m:r>
+        <m:r>
+          <m:t>v</m:t>
+        </m:r>
+        <m:r>
+          <m:t>a</m:t>
+        </m:r>
+        <m:r>
+          <m:t>t</m:t>
+        </m:r>
+        <m:r>
+          <m:t>a</m:t>
+        </m:r>
+        <m:r>
+          <m:t>r</m:t>
+        </m:r>
+        <m:r>
+          <m:t> </m:t>
+        </m:r>
+        <m:r>
+          <m:t>I</m:t>
+        </m:r>
+        <m:r>
+          <m:t>D</m:t>
+        </m:r>
+      </m:oMath>
+      <w:r>
+        <w:t xml:space="preserve">, Table 2). The variation in mean predator speed among the virtual environments was very low (</w:t>
+      </w:r>
+      <m:oMath>
+        <m:r>
+          <m:t>S</m:t>
+        </m:r>
+        <m:r>
+          <m:t>D</m:t>
+        </m:r>
+        <m:r>
+          <m:t> </m:t>
+        </m:r>
+        <m:r>
+          <m:t>e</m:t>
+        </m:r>
+        <m:r>
           <m:t>n</m:t>
         </m:r>
         <m:r>
+          <m:t>v</m:t>
+        </m:r>
+        <m:r>
+          <m:t>i</m:t>
+        </m:r>
+        <m:r>
+          <m:t>r</m:t>
+        </m:r>
+        <m:r>
+          <m:t>o</m:t>
+        </m:r>
+        <m:r>
+          <m:t>n</m:t>
+        </m:r>
+        <m:r>
+          <m:t>m</m:t>
+        </m:r>
+        <m:r>
+          <m:t>e</m:t>
+        </m:r>
+        <m:r>
+          <m:t>n</m:t>
+        </m:r>
+        <m:r>
           <m:t>t</m:t>
         </m:r>
         <m:r>
+          <m:t> </m:t>
+        </m:r>
+        <m:r>
+          <m:t>I</m:t>
+        </m:r>
+        <m:r>
+          <m:t>D</m:t>
+        </m:r>
+      </m:oMath>
+      <w:r>
+        <w:t xml:space="preserve">, Table 2). For the dispersion part of the model (i.e. sigma predator speed), predators displayed considerable differences in their degree of hunting specialization, which also increased with experience (</w:t>
+      </w:r>
+      <m:oMath>
+        <m:r>
+          <m:t>S</m:t>
+        </m:r>
+        <m:r>
+          <m:t>D</m:t>
+        </m:r>
+        <m:r>
+          <m:t> </m:t>
+        </m:r>
+        <m:r>
+          <m:t>p</m:t>
+        </m:r>
+        <m:r>
+          <m:t>r</m:t>
+        </m:r>
+        <m:r>
           <m:t>e</m:t>
         </m:r>
         <m:r>
+          <m:t>d</m:t>
+        </m:r>
+        <m:r>
+          <m:t>a</m:t>
+        </m:r>
+        <m:r>
+          <m:t>t</m:t>
+        </m:r>
+        <m:r>
+          <m:t>o</m:t>
+        </m:r>
+        <m:r>
           <m:t>r</m:t>
         </m:r>
         <m:r>
-          <m:t>c</m:t>
-        </m:r>
-        <m:r>
-          <m:t>e</m:t>
-        </m:r>
-        <m:r>
-          <m:t>p</m:t>
-        </m:r>
-        <m:r>
-          <m:t>t</m:t>
+          <m:t> </m:t>
+        </m:r>
+        <m:r>
+          <m:t>I</m:t>
+        </m:r>
+        <m:r>
+          <m:t>D</m:t>
         </m:r>
       </m:oMath>
       <w:r>
-        <w:t xml:space="preserve">, Table 2, Figure 2). Thus, instead of increasing linearly, our results suggest that behavioural specialization changed in a nonlinear (quadratic) manner with experience.</w:t>
+        <w:t xml:space="preserve">, Table 2 and Figure S4). Thus, the predator population is composed of both specialist and flexible moving individuals, and individuals further distinguish themselves as specialist/flexible hunters with experience (Figure 2).</w:t>
       </w:r>
     </w:p>
     <w:p>
@@ -4525,7 +5657,7 @@
         </w:rPr>
         <w:t xml:space="preserve">Table </w:t>
       </w:r>
-      <w:bookmarkStart w:id="76ab65b3-dfaf-400a-bc75-c1bad4f41024" w:name="table2"/>
+      <w:bookmarkStart w:id="762ebd75-e522-4e00-b5c6-0341dd2e8e5f" w:name="table2"/>
       <w:r xmlns:w="http://schemas.openxmlformats.org/wordprocessingml/2006/main" xmlns:wp="http://schemas.openxmlformats.org/drawingml/2006/wordprocessingDrawing" xmlns:r="http://schemas.openxmlformats.org/officeDocument/2006/relationships" xmlns:w14="http://schemas.microsoft.com/office/word/2010/wordml">
         <w:rPr>
           <w:rFonts/>
@@ -4547,12 +5679,12 @@
         </w:rPr>
         <w:fldChar w:fldCharType="end" w:dirty="true"/>
       </w:r>
-      <w:bookmarkEnd w:id="76ab65b3-dfaf-400a-bc75-c1bad4f41024"/>
+      <w:bookmarkEnd w:id="762ebd75-e522-4e00-b5c6-0341dd2e8e5f"/>
       <w:r>
         <w:t xml:space="preserve">: </w:t>
       </w:r>
       <w:r>
-        <w:t xml:space="preserve">Posterior mean estimates and 95% credible intervals computed by the multivariate double-hierarchical generalized linear model of predator speed, prey speed, and predator hunting success.</w:t>
+        <w:t xml:space="preserve">Posterior mean estimates and their 95% credible intervals computed from the MDHGLM of predator speed, prey speed, and predator hunting success.</w:t>
       </w:r>
     </w:p>
     <w:tbl xmlns:w="http://schemas.openxmlformats.org/wordprocessingml/2006/main" xmlns:r="http://schemas.openxmlformats.org/officeDocument/2006/relationships" xmlns:w14="http://schemas.microsoft.com/office/word/2010/wordml" xmlns:wp="http://schemas.openxmlformats.org/drawingml/2006/wordprocessingDrawing" xmlns:a="http://schemas.openxmlformats.org/drawingml/2006/main" xmlns:pic="http://schemas.openxmlformats.org/drawingml/2006/picture">
@@ -4563,7 +5695,7 @@
       </w:tblPr>
       <w:tblGrid>
         <w:gridCol w:w="2098"/>
-        <w:gridCol w:w="2098"/>
+        <w:gridCol w:w="1814"/>
         <w:gridCol w:w="2098"/>
         <w:gridCol w:w="2098"/>
         <w:gridCol w:w="2098"/>
@@ -9647,17 +10779,61 @@
         <w:pStyle w:val="BodyText"/>
       </w:pPr>
       <w:r>
-        <w:t xml:space="preserve">As we predicted, individual predators encountered prey with varying levels of speed (</w:t>
+        <w:t xml:space="preserve">As we predicted, predators differed in the speed of the prey that they encountered. Thus, some individuals encountered prey that were on average slower, while others encountered prey that where on average faster throughout the study period (</w:t>
       </w:r>
       <m:oMath>
         <m:r>
+          <m:t>S</m:t>
+        </m:r>
+        <m:r>
+          <m:t>D</m:t>
+        </m:r>
+        <m:r>
+          <m:t> </m:t>
+        </m:r>
+        <m:r>
+          <m:t>p</m:t>
+        </m:r>
+        <m:r>
+          <m:t>r</m:t>
+        </m:r>
+        <m:r>
+          <m:t>e</m:t>
+        </m:r>
+        <m:r>
+          <m:t>d</m:t>
+        </m:r>
+        <m:r>
+          <m:t>a</m:t>
+        </m:r>
+        <m:r>
+          <m:t>t</m:t>
+        </m:r>
+        <m:r>
+          <m:t>o</m:t>
+        </m:r>
+        <m:r>
+          <m:t>r</m:t>
+        </m:r>
+        <m:r>
+          <m:t> </m:t>
+        </m:r>
+        <m:r>
           <m:t>I</m:t>
         </m:r>
         <m:r>
-          <m:t>C</m:t>
-        </m:r>
-        <m:r>
-          <m:t>C</m:t>
+          <m:t>D</m:t>
+        </m:r>
+      </m:oMath>
+      <w:r>
+        <w:t xml:space="preserve">, Table 2). These differences were greater when predators reached an advanced level of hunting experience (Table 2 and Figure S4). In addition, individuals experienced largely distinct degrees of variability among their encounters with the prey (</w:t>
+      </w:r>
+      <m:oMath>
+        <m:r>
+          <m:t>S</m:t>
+        </m:r>
+        <m:r>
+          <m:t>D</m:t>
         </m:r>
         <m:r>
           <m:t> </m:t>
@@ -9697,63 +10873,7 @@
         </m:r>
       </m:oMath>
       <w:r>
-        <w:t xml:space="preserve">, Table 2). Similar to the predator’s speed, prey encounters varied more among predators at the novice and advanced levels, and predators differed more in the mean speed of prey that they encountered at the advanced stage (Table 2). Thus, some individuals encountered prey that were on average slower, while others encountered prey that where on average faster. These encounters also varied slightly among the predator avatars and virtual environments, but did not change with experience (Table 2). However, predators differed only weakly in the variability between prey encounters that they experienced (</w:t>
-      </w:r>
-      <m:oMath>
-        <m:r>
-          <m:t>C</m:t>
-        </m:r>
-        <m:sSub>
-          <m:e>
-            <m:r>
-              <m:t>V</m:t>
-            </m:r>
-          </m:e>
-          <m:sub>
-            <m:r>
-              <m:t>p</m:t>
-            </m:r>
-          </m:sub>
-        </m:sSub>
-        <m:r>
-          <m:t> </m:t>
-        </m:r>
-        <m:r>
-          <m:t>p</m:t>
-        </m:r>
-        <m:r>
-          <m:t>r</m:t>
-        </m:r>
-        <m:r>
-          <m:t>e</m:t>
-        </m:r>
-        <m:r>
-          <m:t>d</m:t>
-        </m:r>
-        <m:r>
-          <m:t>a</m:t>
-        </m:r>
-        <m:r>
-          <m:t>t</m:t>
-        </m:r>
-        <m:r>
-          <m:t>o</m:t>
-        </m:r>
-        <m:r>
-          <m:t>r</m:t>
-        </m:r>
-        <m:r>
-          <m:t> </m:t>
-        </m:r>
-        <m:r>
-          <m:t>I</m:t>
-        </m:r>
-        <m:r>
-          <m:t>D</m:t>
-        </m:r>
-      </m:oMath>
-      <w:r>
-        <w:t xml:space="preserve">, Table 2). Hence, while predators did differ in the mean speed of the prey that they encountered, they all experienced similar degrees of variation among encounters (Table 2).</w:t>
+        <w:t xml:space="preserve">, Table 2). Hence, some predators experienced stable/predictable encounters with their prey, while others experienced unstable/unpredictable encounters with their prey throughout the study period.</w:t>
       </w:r>
     </w:p>
     <w:p>
@@ -9932,7 +11052,7 @@
     </w:p>
     <w:bookmarkEnd w:id="47"/>
     <w:bookmarkEnd w:id="48"/>
-    <w:bookmarkStart w:id="49" w:name="discussion"/>
+    <w:bookmarkStart w:id="54" w:name="discussion"/>
     <w:p>
       <w:pPr>
         <w:pStyle w:val="Heading1"/>
@@ -9942,12 +11062,70 @@
       </w:r>
     </w:p>
     <w:p>
-      <w:r>
-        <w:br w:type="page"/>
+      <w:pPr>
+        <w:pStyle w:val="FirstParagraph"/>
+      </w:pPr>
+      <w:r>
+        <w:t xml:space="preserve">Outline of the main results</w:t>
+      </w:r>
+    </w:p>
+    <w:bookmarkStart w:id="49" w:name="X6e9ac82226fcf0767b01a493787cbe89e08aaf7"/>
+    <w:p>
+      <w:pPr>
+        <w:pStyle w:val="Heading2"/>
+      </w:pPr>
+      <w:r>
+        <w:t xml:space="preserve">Individuals differ in the development of their expertise</w:t>
       </w:r>
     </w:p>
     <w:bookmarkEnd w:id="49"/>
-    <w:bookmarkStart w:id="164" w:name="litterature-cited"/>
+    <w:bookmarkStart w:id="50" w:name="X3ad7c4d9a75670c313e50b140b8d3f5372018fb"/>
+    <w:p>
+      <w:pPr>
+        <w:pStyle w:val="Heading2"/>
+      </w:pPr>
+      <w:r>
+        <w:t xml:space="preserve">Specialization does not change with experience at the population level</w:t>
+      </w:r>
+    </w:p>
+    <w:bookmarkEnd w:id="50"/>
+    <w:bookmarkStart w:id="51" w:name="X1e46da57fd9a03bec8fa4a42b02382394e82a58"/>
+    <w:p>
+      <w:pPr>
+        <w:pStyle w:val="Heading2"/>
+      </w:pPr>
+      <w:r>
+        <w:t xml:space="preserve">Individuals either specialize or increase their flexiblity with experience</w:t>
+      </w:r>
+    </w:p>
+    <w:bookmarkEnd w:id="51"/>
+    <w:bookmarkStart w:id="52" w:name="Xb975406bbd378e509fa466becab97bd2af01d93"/>
+    <w:p>
+      <w:pPr>
+        <w:pStyle w:val="Heading2"/>
+      </w:pPr>
+      <w:r>
+        <w:t xml:space="preserve">Experience strenghens predator-prey interactions</w:t>
+      </w:r>
+    </w:p>
+    <w:bookmarkEnd w:id="52"/>
+    <w:bookmarkStart w:id="53" w:name="X9e729bf2f51243648a18a50b7e2b25124ab6b63"/>
+    <w:p>
+      <w:pPr>
+        <w:pStyle w:val="Heading2"/>
+      </w:pPr>
+      <w:r>
+        <w:t xml:space="preserve">Experience dampens the relationship between behaviour and success</w:t>
+      </w:r>
+    </w:p>
+    <w:p>
+      <w:r>
+        <w:br w:type="page"/>
+      </w:r>
+    </w:p>
+    <w:bookmarkEnd w:id="53"/>
+    <w:bookmarkEnd w:id="54"/>
+    <w:bookmarkStart w:id="169" w:name="litterature-cited"/>
     <w:p>
       <w:pPr>
         <w:pStyle w:val="Heading1"/>
@@ -9956,8 +11134,8 @@
         <w:t xml:space="preserve">LITTERATURE CITED</w:t>
       </w:r>
     </w:p>
-    <w:bookmarkStart w:id="163" w:name="refs"/>
-    <w:bookmarkStart w:id="51" w:name="ref-Araujo.etal2011"/>
+    <w:bookmarkStart w:id="168" w:name="refs"/>
+    <w:bookmarkStart w:id="56" w:name="ref-Araujo.etal2011"/>
     <w:p>
       <w:pPr>
         <w:pStyle w:val="Bibliography"/>
@@ -9968,7 +11146,7 @@
       <w:r>
         <w:t xml:space="preserve"> </w:t>
       </w:r>
-      <w:hyperlink r:id="rId50">
+      <w:hyperlink r:id="rId55">
         <w:r>
           <w:rPr>
             <w:rStyle w:val="Hyperlink"/>
@@ -9993,8 +11171,8 @@
         <w:t xml:space="preserve">, 14, 948–958.</w:t>
       </w:r>
     </w:p>
-    <w:bookmarkEnd w:id="51"/>
-    <w:bookmarkStart w:id="53" w:name="ref-Beauchamp2020"/>
+    <w:bookmarkEnd w:id="56"/>
+    <w:bookmarkStart w:id="58" w:name="ref-Beauchamp2020"/>
     <w:p>
       <w:pPr>
         <w:pStyle w:val="Bibliography"/>
@@ -10005,7 +11183,7 @@
       <w:r>
         <w:t xml:space="preserve"> </w:t>
       </w:r>
-      <w:hyperlink r:id="rId52">
+      <w:hyperlink r:id="rId57">
         <w:r>
           <w:rPr>
             <w:rStyle w:val="Hyperlink"/>
@@ -10030,8 +11208,8 @@
         <w:t xml:space="preserve">, 74, 49.</w:t>
       </w:r>
     </w:p>
-    <w:bookmarkEnd w:id="53"/>
-    <w:bookmarkStart w:id="55" w:name="ref-Burkner2017"/>
+    <w:bookmarkEnd w:id="58"/>
+    <w:bookmarkStart w:id="60" w:name="ref-Burkner2017"/>
     <w:p>
       <w:pPr>
         <w:pStyle w:val="Bibliography"/>
@@ -10042,7 +11220,7 @@
       <w:r>
         <w:t xml:space="preserve"> </w:t>
       </w:r>
-      <w:hyperlink r:id="rId54">
+      <w:hyperlink r:id="rId59">
         <w:r>
           <w:rPr>
             <w:rStyle w:val="Hyperlink"/>
@@ -10103,8 +11281,8 @@
         <w:t xml:space="preserve">, 80, 1–28.</w:t>
       </w:r>
     </w:p>
-    <w:bookmarkEnd w:id="55"/>
-    <w:bookmarkStart w:id="57" w:name="ref-Cere.etal2021"/>
+    <w:bookmarkEnd w:id="60"/>
+    <w:bookmarkStart w:id="62" w:name="ref-Cere.etal2021"/>
     <w:p>
       <w:pPr>
         <w:pStyle w:val="Bibliography"/>
@@ -10115,7 +11293,7 @@
       <w:r>
         <w:t xml:space="preserve"> </w:t>
       </w:r>
-      <w:hyperlink r:id="rId56">
+      <w:hyperlink r:id="rId61">
         <w:r>
           <w:rPr>
             <w:rStyle w:val="Hyperlink"/>
@@ -10140,8 +11318,8 @@
         <w:t xml:space="preserve">, 181, 105–116.</w:t>
       </w:r>
     </w:p>
-    <w:bookmarkEnd w:id="57"/>
-    <w:bookmarkStart w:id="59" w:name="ref-Chang.etal2017"/>
+    <w:bookmarkEnd w:id="62"/>
+    <w:bookmarkStart w:id="64" w:name="ref-Chang.etal2017"/>
     <w:p>
       <w:pPr>
         <w:pStyle w:val="Bibliography"/>
@@ -10152,7 +11330,7 @@
       <w:r>
         <w:t xml:space="preserve"> </w:t>
       </w:r>
-      <w:hyperlink r:id="rId58">
+      <w:hyperlink r:id="rId63">
         <w:r>
           <w:rPr>
             <w:rStyle w:val="Hyperlink"/>
@@ -10177,8 +11355,8 @@
         <w:t xml:space="preserve">, 7, 40734.</w:t>
       </w:r>
     </w:p>
-    <w:bookmarkEnd w:id="59"/>
-    <w:bookmarkStart w:id="61" w:name="X8f96d1d7960a4ec81bae6d97ed75b01618a8636"/>
+    <w:bookmarkEnd w:id="64"/>
+    <w:bookmarkStart w:id="66" w:name="X8f96d1d7960a4ec81bae6d97ed75b01618a8636"/>
     <w:p>
       <w:pPr>
         <w:pStyle w:val="Bibliography"/>
@@ -10189,7 +11367,7 @@
       <w:r>
         <w:t xml:space="preserve"> </w:t>
       </w:r>
-      <w:hyperlink r:id="rId60">
+      <w:hyperlink r:id="rId65">
         <w:r>
           <w:rPr>
             <w:rStyle w:val="Hyperlink"/>
@@ -10214,8 +11392,8 @@
         <w:t xml:space="preserve">, 6, 27–37.</w:t>
       </w:r>
     </w:p>
-    <w:bookmarkEnd w:id="61"/>
-    <w:bookmarkStart w:id="63" w:name="ref-Courbin.etal2018"/>
+    <w:bookmarkEnd w:id="66"/>
+    <w:bookmarkStart w:id="68" w:name="ref-Courbin.etal2018"/>
     <w:p>
       <w:pPr>
         <w:pStyle w:val="Bibliography"/>
@@ -10239,7 +11417,7 @@
       <w:r>
         <w:t xml:space="preserve"> </w:t>
       </w:r>
-      <w:hyperlink r:id="rId62">
+      <w:hyperlink r:id="rId67">
         <w:r>
           <w:rPr>
             <w:rStyle w:val="Hyperlink"/>
@@ -10264,8 +11442,8 @@
         <w:t xml:space="preserve">, 21, 1043–1054.</w:t>
       </w:r>
     </w:p>
-    <w:bookmarkEnd w:id="63"/>
-    <w:bookmarkStart w:id="65" w:name="ref-Davoren.etal2003"/>
+    <w:bookmarkEnd w:id="68"/>
+    <w:bookmarkStart w:id="70" w:name="ref-Davoren.etal2003"/>
     <w:p>
       <w:pPr>
         <w:pStyle w:val="Bibliography"/>
@@ -10276,7 +11454,7 @@
       <w:r>
         <w:t xml:space="preserve"> </w:t>
       </w:r>
-      <w:hyperlink r:id="rId64">
+      <w:hyperlink r:id="rId69">
         <w:r>
           <w:rPr>
             <w:rStyle w:val="Hyperlink"/>
@@ -10385,8 +11563,8 @@
         <w:t xml:space="preserve">, 73, 463–481.</w:t>
       </w:r>
     </w:p>
-    <w:bookmarkEnd w:id="65"/>
-    <w:bookmarkStart w:id="67" w:name="ref-Dingemanse.etal2022"/>
+    <w:bookmarkEnd w:id="70"/>
+    <w:bookmarkStart w:id="72" w:name="ref-Dingemanse.etal2022"/>
     <w:p>
       <w:pPr>
         <w:pStyle w:val="Bibliography"/>
@@ -10397,7 +11575,7 @@
       <w:r>
         <w:t xml:space="preserve"> </w:t>
       </w:r>
-      <w:hyperlink r:id="rId66">
+      <w:hyperlink r:id="rId71">
         <w:r>
           <w:rPr>
             <w:rStyle w:val="Hyperlink"/>
@@ -10443,8 +11621,8 @@
         <w:t xml:space="preserve">, 33, 488–489.</w:t>
       </w:r>
     </w:p>
-    <w:bookmarkEnd w:id="67"/>
-    <w:bookmarkStart w:id="68" w:name="ref-Dukas1998"/>
+    <w:bookmarkEnd w:id="72"/>
+    <w:bookmarkStart w:id="73" w:name="ref-Dukas1998"/>
     <w:p>
       <w:pPr>
         <w:pStyle w:val="Bibliography"/>
@@ -10484,8 +11662,8 @@
         <w:t xml:space="preserve">, pp. 129–174.</w:t>
       </w:r>
     </w:p>
-    <w:bookmarkEnd w:id="68"/>
-    <w:bookmarkStart w:id="70" w:name="ref-Dukas2019"/>
+    <w:bookmarkEnd w:id="73"/>
+    <w:bookmarkStart w:id="75" w:name="ref-Dukas2019"/>
     <w:p>
       <w:pPr>
         <w:pStyle w:val="Bibliography"/>
@@ -10496,7 +11674,7 @@
       <w:r>
         <w:t xml:space="preserve"> </w:t>
       </w:r>
-      <w:hyperlink r:id="rId69">
+      <w:hyperlink r:id="rId74">
         <w:r>
           <w:rPr>
             <w:rStyle w:val="Hyperlink"/>
@@ -10521,8 +11699,8 @@
         <w:t xml:space="preserve">, 147, 199–210.</w:t>
       </w:r>
     </w:p>
-    <w:bookmarkEnd w:id="70"/>
-    <w:bookmarkStart w:id="72" w:name="ref-Edwards.Jackson1994"/>
+    <w:bookmarkEnd w:id="75"/>
+    <w:bookmarkStart w:id="77" w:name="ref-Edwards.Jackson1994"/>
     <w:p>
       <w:pPr>
         <w:pStyle w:val="Bibliography"/>
@@ -10533,7 +11711,7 @@
       <w:r>
         <w:t xml:space="preserve"> </w:t>
       </w:r>
-      <w:hyperlink r:id="rId71">
+      <w:hyperlink r:id="rId76">
         <w:r>
           <w:rPr>
             <w:rStyle w:val="Hyperlink"/>
@@ -10624,8 +11802,8 @@
         <w:t xml:space="preserve">, 21, 269–277.</w:t>
       </w:r>
     </w:p>
-    <w:bookmarkEnd w:id="72"/>
-    <w:bookmarkStart w:id="74" w:name="ref-Estes.etal2003"/>
+    <w:bookmarkEnd w:id="77"/>
+    <w:bookmarkStart w:id="79" w:name="ref-Estes.etal2003"/>
     <w:p>
       <w:pPr>
         <w:pStyle w:val="Bibliography"/>
@@ -10636,7 +11814,7 @@
       <w:r>
         <w:t xml:space="preserve"> </w:t>
       </w:r>
-      <w:hyperlink r:id="rId73">
+      <w:hyperlink r:id="rId78">
         <w:r>
           <w:rPr>
             <w:rStyle w:val="Hyperlink"/>
@@ -10661,8 +11839,8 @@
         <w:t xml:space="preserve">, 72, 144–155.</w:t>
       </w:r>
     </w:p>
-    <w:bookmarkEnd w:id="74"/>
-    <w:bookmarkStart w:id="76" w:name="ref-FraserFranco.etal2022"/>
+    <w:bookmarkEnd w:id="79"/>
+    <w:bookmarkStart w:id="81" w:name="ref-FraserFranco.etal2022"/>
     <w:p>
       <w:pPr>
         <w:pStyle w:val="Bibliography"/>
@@ -10673,7 +11851,7 @@
       <w:r>
         <w:t xml:space="preserve"> </w:t>
       </w:r>
-      <w:hyperlink r:id="rId75">
+      <w:hyperlink r:id="rId80">
         <w:r>
           <w:rPr>
             <w:rStyle w:val="Hyperlink"/>
@@ -10698,8 +11876,8 @@
         <w:t xml:space="preserve">, 33, 967–978.</w:t>
       </w:r>
     </w:p>
-    <w:bookmarkEnd w:id="76"/>
-    <w:bookmarkStart w:id="77" w:name="ref-Gabry.Cesnovar2021"/>
+    <w:bookmarkEnd w:id="81"/>
+    <w:bookmarkStart w:id="82" w:name="ref-Gabry.Cesnovar2021"/>
     <w:p>
       <w:pPr>
         <w:pStyle w:val="Bibliography"/>
@@ -10726,8 +11904,8 @@
         <w:t xml:space="preserve">".</w:t>
       </w:r>
     </w:p>
-    <w:bookmarkEnd w:id="77"/>
-    <w:bookmarkStart w:id="79" w:name="ref-Griffen.etal2012"/>
+    <w:bookmarkEnd w:id="82"/>
+    <w:bookmarkStart w:id="84" w:name="ref-Griffen.etal2012"/>
     <w:p>
       <w:pPr>
         <w:pStyle w:val="Bibliography"/>
@@ -10738,7 +11916,7 @@
       <w:r>
         <w:t xml:space="preserve"> </w:t>
       </w:r>
-      <w:hyperlink r:id="rId78">
+      <w:hyperlink r:id="rId83">
         <w:r>
           <w:rPr>
             <w:rStyle w:val="Hyperlink"/>
@@ -10763,8 +11941,8 @@
         <w:t xml:space="preserve">, 93, 1935–1943.</w:t>
       </w:r>
     </w:p>
-    <w:bookmarkEnd w:id="79"/>
-    <w:bookmarkStart w:id="81" w:name="ref-Heithaus.etal2018"/>
+    <w:bookmarkEnd w:id="84"/>
+    <w:bookmarkStart w:id="86" w:name="ref-Heithaus.etal2018"/>
     <w:p>
       <w:pPr>
         <w:pStyle w:val="Bibliography"/>
@@ -10775,7 +11953,7 @@
       <w:r>
         <w:t xml:space="preserve"> </w:t>
       </w:r>
-      <w:hyperlink r:id="rId80">
+      <w:hyperlink r:id="rId85">
         <w:r>
           <w:rPr>
             <w:rStyle w:val="Hyperlink"/>
@@ -10854,8 +12032,8 @@
         <w:t xml:space="preserve">, pp. 354–363.</w:t>
       </w:r>
     </w:p>
-    <w:bookmarkEnd w:id="81"/>
-    <w:bookmarkStart w:id="83" w:name="ref-Holm.etal2019"/>
+    <w:bookmarkEnd w:id="86"/>
+    <w:bookmarkStart w:id="88" w:name="ref-Holm.etal2019"/>
     <w:p>
       <w:pPr>
         <w:pStyle w:val="Bibliography"/>
@@ -10866,7 +12044,7 @@
       <w:r>
         <w:t xml:space="preserve"> </w:t>
       </w:r>
-      <w:hyperlink r:id="rId82">
+      <w:hyperlink r:id="rId87">
         <w:r>
           <w:rPr>
             <w:rStyle w:val="Hyperlink"/>
@@ -10891,8 +12069,8 @@
         <w:t xml:space="preserve">, 511, 19–27.</w:t>
       </w:r>
     </w:p>
-    <w:bookmarkEnd w:id="83"/>
-    <w:bookmarkStart w:id="85" w:name="ref-Holtmann.etal2017"/>
+    <w:bookmarkEnd w:id="88"/>
+    <w:bookmarkStart w:id="90" w:name="ref-Holtmann.etal2017"/>
     <w:p>
       <w:pPr>
         <w:pStyle w:val="Bibliography"/>
@@ -10903,7 +12081,7 @@
       <w:r>
         <w:t xml:space="preserve"> </w:t>
       </w:r>
-      <w:hyperlink r:id="rId84">
+      <w:hyperlink r:id="rId89">
         <w:r>
           <w:rPr>
             <w:rStyle w:val="Hyperlink"/>
@@ -10928,8 +12106,8 @@
         <w:t xml:space="preserve">, 31, 685–696.</w:t>
       </w:r>
     </w:p>
-    <w:bookmarkEnd w:id="85"/>
-    <w:bookmarkStart w:id="87" w:name="ref-Huey.Pianka1981"/>
+    <w:bookmarkEnd w:id="90"/>
+    <w:bookmarkStart w:id="92" w:name="ref-Huey.Pianka1981"/>
     <w:p>
       <w:pPr>
         <w:pStyle w:val="Bibliography"/>
@@ -10940,7 +12118,7 @@
       <w:r>
         <w:t xml:space="preserve"> </w:t>
       </w:r>
-      <w:hyperlink r:id="rId86">
+      <w:hyperlink r:id="rId91">
         <w:r>
           <w:rPr>
             <w:rStyle w:val="Hyperlink"/>
@@ -10965,8 +12143,8 @@
         <w:t xml:space="preserve">, 62, 991–999.</w:t>
       </w:r>
     </w:p>
-    <w:bookmarkEnd w:id="87"/>
-    <w:bookmarkStart w:id="89" w:name="ref-Ishii.Shimada2010"/>
+    <w:bookmarkEnd w:id="92"/>
+    <w:bookmarkStart w:id="94" w:name="ref-Ishii.Shimada2010"/>
     <w:p>
       <w:pPr>
         <w:pStyle w:val="Bibliography"/>
@@ -10977,7 +12155,7 @@
       <w:r>
         <w:t xml:space="preserve"> </w:t>
       </w:r>
-      <w:hyperlink r:id="rId88">
+      <w:hyperlink r:id="rId93">
         <w:r>
           <w:rPr>
             <w:rStyle w:val="Hyperlink"/>
@@ -11002,8 +12180,8 @@
         <w:t xml:space="preserve">, 52, 27.</w:t>
       </w:r>
     </w:p>
-    <w:bookmarkEnd w:id="89"/>
-    <w:bookmarkStart w:id="91" w:name="ref-Karkarey.etal2017"/>
+    <w:bookmarkEnd w:id="94"/>
+    <w:bookmarkStart w:id="96" w:name="ref-Karkarey.etal2017"/>
     <w:p>
       <w:pPr>
         <w:pStyle w:val="Bibliography"/>
@@ -11014,7 +12192,7 @@
       <w:r>
         <w:t xml:space="preserve"> </w:t>
       </w:r>
-      <w:hyperlink r:id="rId90">
+      <w:hyperlink r:id="rId95">
         <w:r>
           <w:rPr>
             <w:rStyle w:val="Hyperlink"/>
@@ -11039,8 +12217,8 @@
         <w:t xml:space="preserve">, 131, 13–22.</w:t>
       </w:r>
     </w:p>
-    <w:bookmarkEnd w:id="91"/>
-    <w:bookmarkStart w:id="93" w:name="X861472cb300cb4fe47c34b2285e8585ed9d2165"/>
+    <w:bookmarkEnd w:id="96"/>
+    <w:bookmarkStart w:id="98" w:name="X861472cb300cb4fe47c34b2285e8585ed9d2165"/>
     <w:p>
       <w:pPr>
         <w:pStyle w:val="Bibliography"/>
@@ -11051,7 +12229,7 @@
       <w:r>
         <w:t xml:space="preserve"> </w:t>
       </w:r>
-      <w:hyperlink r:id="rId92">
+      <w:hyperlink r:id="rId97">
         <w:r>
           <w:rPr>
             <w:rStyle w:val="Hyperlink"/>
@@ -11100,8 +12278,8 @@
         <w:t xml:space="preserve">, 84, 1081–1091.</w:t>
       </w:r>
     </w:p>
-    <w:bookmarkEnd w:id="93"/>
-    <w:bookmarkStart w:id="95" w:name="ref-Kobler.etal2009"/>
+    <w:bookmarkEnd w:id="98"/>
+    <w:bookmarkStart w:id="100" w:name="ref-Kobler.etal2009"/>
     <w:p>
       <w:pPr>
         <w:pStyle w:val="Bibliography"/>
@@ -11112,7 +12290,7 @@
       <w:r>
         <w:t xml:space="preserve"> </w:t>
       </w:r>
-      <w:hyperlink r:id="rId94">
+      <w:hyperlink r:id="rId99">
         <w:r>
           <w:rPr>
             <w:rStyle w:val="Hyperlink"/>
@@ -11134,8 +12312,8 @@
         <w:t xml:space="preserve">, 161, 837–847.</w:t>
       </w:r>
     </w:p>
-    <w:bookmarkEnd w:id="95"/>
-    <w:bookmarkStart w:id="97" w:name="ref-leeDoubleHierarchicalGeneralized2006"/>
+    <w:bookmarkEnd w:id="100"/>
+    <w:bookmarkStart w:id="102" w:name="ref-leeDoubleHierarchicalGeneralized2006"/>
     <w:p>
       <w:pPr>
         <w:pStyle w:val="Bibliography"/>
@@ -11146,7 +12324,7 @@
       <w:r>
         <w:t xml:space="preserve"> </w:t>
       </w:r>
-      <w:hyperlink r:id="rId96">
+      <w:hyperlink r:id="rId101">
         <w:r>
           <w:rPr>
             <w:rStyle w:val="Hyperlink"/>
@@ -11171,8 +12349,8 @@
         <w:t xml:space="preserve">, 55, 139–185.</w:t>
       </w:r>
     </w:p>
-    <w:bookmarkEnd w:id="97"/>
-    <w:bookmarkStart w:id="99" w:name="X6c7e3aeb277c8347e9da059dcf5014bc78fbbe9"/>
+    <w:bookmarkEnd w:id="102"/>
+    <w:bookmarkStart w:id="104" w:name="X6c7e3aeb277c8347e9da059dcf5014bc78fbbe9"/>
     <w:p>
       <w:pPr>
         <w:pStyle w:val="Bibliography"/>
@@ -11183,7 +12361,7 @@
       <w:r>
         <w:t xml:space="preserve"> </w:t>
       </w:r>
-      <w:hyperlink r:id="rId98">
+      <w:hyperlink r:id="rId103">
         <w:r>
           <w:rPr>
             <w:rStyle w:val="Hyperlink"/>
@@ -11268,8 +12446,8 @@
         <w:t xml:space="preserve">, 18, 386–402.</w:t>
       </w:r>
     </w:p>
-    <w:bookmarkEnd w:id="99"/>
-    <w:bookmarkStart w:id="101" w:name="ref-Manlick.etal2021"/>
+    <w:bookmarkEnd w:id="104"/>
+    <w:bookmarkStart w:id="106" w:name="ref-Manlick.etal2021"/>
     <w:p>
       <w:pPr>
         <w:pStyle w:val="Bibliography"/>
@@ -11280,7 +12458,7 @@
       <w:r>
         <w:t xml:space="preserve"> </w:t>
       </w:r>
-      <w:hyperlink r:id="rId100">
+      <w:hyperlink r:id="rId105">
         <w:r>
           <w:rPr>
             <w:rStyle w:val="Hyperlink"/>
@@ -11305,8 +12483,8 @@
         <w:t xml:space="preserve">, 90, 2806–2818.</w:t>
       </w:r>
     </w:p>
-    <w:bookmarkEnd w:id="101"/>
-    <w:bookmarkStart w:id="103" w:name="ref-Matsumura.Miyatake2022a"/>
+    <w:bookmarkEnd w:id="106"/>
+    <w:bookmarkStart w:id="108" w:name="ref-Matsumura.Miyatake2022a"/>
     <w:p>
       <w:pPr>
         <w:pStyle w:val="Bibliography"/>
@@ -11317,7 +12495,7 @@
       <w:r>
         <w:t xml:space="preserve"> </w:t>
       </w:r>
-      <w:hyperlink r:id="rId102">
+      <w:hyperlink r:id="rId107">
         <w:r>
           <w:rPr>
             <w:rStyle w:val="Hyperlink"/>
@@ -11348,8 +12526,8 @@
         <w:t xml:space="preserve">, 128, 395–401.</w:t>
       </w:r>
     </w:p>
-    <w:bookmarkEnd w:id="103"/>
-    <w:bookmarkStart w:id="105" w:name="ref-Mery.Burns2010"/>
+    <w:bookmarkEnd w:id="108"/>
+    <w:bookmarkStart w:id="110" w:name="ref-Mery.Burns2010"/>
     <w:p>
       <w:pPr>
         <w:pStyle w:val="Bibliography"/>
@@ -11360,7 +12538,7 @@
       <w:r>
         <w:t xml:space="preserve"> </w:t>
       </w:r>
-      <w:hyperlink r:id="rId104">
+      <w:hyperlink r:id="rId109">
         <w:r>
           <w:rPr>
             <w:rStyle w:val="Hyperlink"/>
@@ -11385,8 +12563,8 @@
         <w:t xml:space="preserve">, 24, 571–583.</w:t>
       </w:r>
     </w:p>
-    <w:bookmarkEnd w:id="105"/>
-    <w:bookmarkStart w:id="107" w:name="ref-Michalko.etal2021"/>
+    <w:bookmarkEnd w:id="110"/>
+    <w:bookmarkStart w:id="112" w:name="ref-Michalko.etal2021"/>
     <w:p>
       <w:pPr>
         <w:pStyle w:val="Bibliography"/>
@@ -11397,7 +12575,7 @@
       <w:r>
         <w:t xml:space="preserve"> </w:t>
       </w:r>
-      <w:hyperlink r:id="rId106">
+      <w:hyperlink r:id="rId111">
         <w:r>
           <w:rPr>
             <w:rStyle w:val="Hyperlink"/>
@@ -11422,8 +12600,8 @@
         <w:t xml:space="preserve">, 32, 257–264.</w:t>
       </w:r>
     </w:p>
-    <w:bookmarkEnd w:id="107"/>
-    <w:bookmarkStart w:id="109" w:name="ref-Michalko.Pekar2016"/>
+    <w:bookmarkEnd w:id="112"/>
+    <w:bookmarkStart w:id="114" w:name="ref-Michalko.Pekar2016"/>
     <w:p>
       <w:pPr>
         <w:pStyle w:val="Bibliography"/>
@@ -11434,7 +12612,7 @@
       <w:r>
         <w:t xml:space="preserve"> </w:t>
       </w:r>
-      <w:hyperlink r:id="rId108">
+      <w:hyperlink r:id="rId113">
         <w:r>
           <w:rPr>
             <w:rStyle w:val="Hyperlink"/>
@@ -11459,8 +12637,8 @@
         <w:t xml:space="preserve">, 181, 1187–1197.</w:t>
       </w:r>
     </w:p>
-    <w:bookmarkEnd w:id="109"/>
-    <w:bookmarkStart w:id="111" w:name="ref-Mitchell.etal2016a"/>
+    <w:bookmarkEnd w:id="114"/>
+    <w:bookmarkStart w:id="116" w:name="ref-Mitchell.etal2016a"/>
     <w:p>
       <w:pPr>
         <w:pStyle w:val="Bibliography"/>
@@ -11471,7 +12649,7 @@
       <w:r>
         <w:t xml:space="preserve"> </w:t>
       </w:r>
-      <w:hyperlink r:id="rId110">
+      <w:hyperlink r:id="rId115">
         <w:r>
           <w:rPr>
             <w:rStyle w:val="Hyperlink"/>
@@ -11496,8 +12674,8 @@
         <w:t xml:space="preserve">, 3, 160352.</w:t>
       </w:r>
     </w:p>
-    <w:bookmarkEnd w:id="111"/>
-    <w:bookmarkStart w:id="113" w:name="ref-Moran.etal2017"/>
+    <w:bookmarkEnd w:id="116"/>
+    <w:bookmarkStart w:id="118" w:name="ref-Moran.etal2017"/>
     <w:p>
       <w:pPr>
         <w:pStyle w:val="Bibliography"/>
@@ -11508,7 +12686,7 @@
       <w:r>
         <w:t xml:space="preserve"> </w:t>
       </w:r>
-      <w:hyperlink r:id="rId112">
+      <w:hyperlink r:id="rId117">
         <w:r>
           <w:rPr>
             <w:rStyle w:val="Hyperlink"/>
@@ -11533,8 +12711,8 @@
         <w:t xml:space="preserve">, 126, 917–930.</w:t>
       </w:r>
     </w:p>
-    <w:bookmarkEnd w:id="113"/>
-    <w:bookmarkStart w:id="115" w:name="ref-Morse2000"/>
+    <w:bookmarkEnd w:id="118"/>
+    <w:bookmarkStart w:id="120" w:name="ref-Morse2000"/>
     <w:p>
       <w:pPr>
         <w:pStyle w:val="Bibliography"/>
@@ -11545,7 +12723,7 @@
       <w:r>
         <w:t xml:space="preserve"> </w:t>
       </w:r>
-      <w:hyperlink r:id="rId114">
+      <w:hyperlink r:id="rId119">
         <w:r>
           <w:rPr>
             <w:rStyle w:val="Hyperlink"/>
@@ -11570,8 +12748,8 @@
         <w:t xml:space="preserve">, 60, 827–835.</w:t>
       </w:r>
     </w:p>
-    <w:bookmarkEnd w:id="115"/>
-    <w:bookmarkStart w:id="117" w:name="ref-ODea.etal2022"/>
+    <w:bookmarkEnd w:id="120"/>
+    <w:bookmarkStart w:id="122" w:name="ref-ODea.etal2022"/>
     <w:p>
       <w:pPr>
         <w:pStyle w:val="Bibliography"/>
@@ -11582,7 +12760,7 @@
       <w:r>
         <w:t xml:space="preserve"> </w:t>
       </w:r>
-      <w:hyperlink r:id="rId116">
+      <w:hyperlink r:id="rId121">
         <w:r>
           <w:rPr>
             <w:rStyle w:val="Hyperlink"/>
@@ -11631,8 +12809,8 @@
         <w:t xml:space="preserve">, 13, 278–293.</w:t>
       </w:r>
     </w:p>
-    <w:bookmarkEnd w:id="117"/>
-    <w:bookmarkStart w:id="119" w:name="ref-Patrick.Weimerskirch2014a"/>
+    <w:bookmarkEnd w:id="122"/>
+    <w:bookmarkStart w:id="124" w:name="ref-Patrick.Weimerskirch2014a"/>
     <w:p>
       <w:pPr>
         <w:pStyle w:val="Bibliography"/>
@@ -11643,7 +12821,7 @@
       <w:r>
         <w:t xml:space="preserve"> </w:t>
       </w:r>
-      <w:hyperlink r:id="rId118">
+      <w:hyperlink r:id="rId123">
         <w:r>
           <w:rPr>
             <w:rStyle w:val="Hyperlink"/>
@@ -11668,8 +12846,8 @@
         <w:t xml:space="preserve">, 10, 20140630.</w:t>
       </w:r>
     </w:p>
-    <w:bookmarkEnd w:id="119"/>
-    <w:bookmarkStart w:id="121" w:name="ref-Patrick.Weimerskirch2014"/>
+    <w:bookmarkEnd w:id="124"/>
+    <w:bookmarkStart w:id="126" w:name="ref-Patrick.Weimerskirch2014"/>
     <w:p>
       <w:pPr>
         <w:pStyle w:val="Bibliography"/>
@@ -11680,7 +12858,7 @@
       <w:r>
         <w:t xml:space="preserve"> </w:t>
       </w:r>
-      <w:hyperlink r:id="rId120">
+      <w:hyperlink r:id="rId125">
         <w:r>
           <w:rPr>
             <w:rStyle w:val="Hyperlink"/>
@@ -11765,8 +12943,8 @@
         <w:t xml:space="preserve">, 9, e87269.</w:t>
       </w:r>
     </w:p>
-    <w:bookmarkEnd w:id="121"/>
-    <w:bookmarkStart w:id="123" w:name="ref-Paull.etal2012"/>
+    <w:bookmarkEnd w:id="126"/>
+    <w:bookmarkStart w:id="128" w:name="ref-Paull.etal2012"/>
     <w:p>
       <w:pPr>
         <w:pStyle w:val="Bibliography"/>
@@ -11777,7 +12955,7 @@
       <w:r>
         <w:t xml:space="preserve"> </w:t>
       </w:r>
-      <w:hyperlink r:id="rId122">
+      <w:hyperlink r:id="rId127">
         <w:r>
           <w:rPr>
             <w:rStyle w:val="Hyperlink"/>
@@ -11802,8 +12980,8 @@
         <w:t xml:space="preserve">, 107, 845–853.</w:t>
       </w:r>
     </w:p>
-    <w:bookmarkEnd w:id="123"/>
-    <w:bookmarkStart w:id="125" w:name="ref-Pedersen.etal2019"/>
+    <w:bookmarkEnd w:id="128"/>
+    <w:bookmarkStart w:id="130" w:name="ref-Pedersen.etal2019"/>
     <w:p>
       <w:pPr>
         <w:pStyle w:val="Bibliography"/>
@@ -11814,7 +12992,7 @@
       <w:r>
         <w:t xml:space="preserve"> </w:t>
       </w:r>
-      <w:hyperlink r:id="rId124">
+      <w:hyperlink r:id="rId129">
         <w:r>
           <w:rPr>
             <w:rStyle w:val="Hyperlink"/>
@@ -11839,8 +13017,8 @@
         <w:t xml:space="preserve">, 7, e6876.</w:t>
       </w:r>
     </w:p>
-    <w:bookmarkEnd w:id="125"/>
-    <w:bookmarkStart w:id="127" w:name="ref-Phillips.etal2017"/>
+    <w:bookmarkEnd w:id="130"/>
+    <w:bookmarkStart w:id="132" w:name="ref-Phillips.etal2017"/>
     <w:p>
       <w:pPr>
         <w:pStyle w:val="Bibliography"/>
@@ -11851,7 +13029,7 @@
       <w:r>
         <w:t xml:space="preserve"> </w:t>
       </w:r>
-      <w:hyperlink r:id="rId126">
+      <w:hyperlink r:id="rId131">
         <w:r>
           <w:rPr>
             <w:rStyle w:val="Hyperlink"/>
@@ -11876,8 +13054,8 @@
         <w:t xml:space="preserve">, 578, 117–150.</w:t>
       </w:r>
     </w:p>
-    <w:bookmarkEnd w:id="127"/>
-    <w:bookmarkStart w:id="129" w:name="ref-Piironen.Vehtari2017"/>
+    <w:bookmarkEnd w:id="132"/>
+    <w:bookmarkStart w:id="134" w:name="ref-Piironen.Vehtari2017"/>
     <w:p>
       <w:pPr>
         <w:pStyle w:val="Bibliography"/>
@@ -11888,7 +13066,7 @@
       <w:r>
         <w:t xml:space="preserve"> </w:t>
       </w:r>
-      <w:hyperlink r:id="rId128">
+      <w:hyperlink r:id="rId133">
         <w:r>
           <w:rPr>
             <w:rStyle w:val="Hyperlink"/>
@@ -11937,8 +13115,8 @@
         <w:t xml:space="preserve">, 27, 711–735.</w:t>
       </w:r>
     </w:p>
-    <w:bookmarkEnd w:id="129"/>
-    <w:bookmarkStart w:id="131" w:name="ref-Potier.etal2015"/>
+    <w:bookmarkEnd w:id="134"/>
+    <w:bookmarkStart w:id="136" w:name="ref-Potier.etal2015"/>
     <w:p>
       <w:pPr>
         <w:pStyle w:val="Bibliography"/>
@@ -11949,7 +13127,7 @@
       <w:r>
         <w:t xml:space="preserve"> </w:t>
       </w:r>
-      <w:hyperlink r:id="rId130">
+      <w:hyperlink r:id="rId135">
         <w:r>
           <w:rPr>
             <w:rStyle w:val="Hyperlink"/>
@@ -11998,8 +13176,8 @@
         <w:t xml:space="preserve">, 103, 83–90.</w:t>
       </w:r>
     </w:p>
-    <w:bookmarkEnd w:id="131"/>
-    <w:bookmarkStart w:id="133" w:name="ref-Reid.etal2010"/>
+    <w:bookmarkEnd w:id="136"/>
+    <w:bookmarkStart w:id="138" w:name="ref-Reid.etal2010"/>
     <w:p>
       <w:pPr>
         <w:pStyle w:val="Bibliography"/>
@@ -12010,7 +13188,7 @@
       <w:r>
         <w:t xml:space="preserve"> </w:t>
       </w:r>
-      <w:hyperlink r:id="rId132">
+      <w:hyperlink r:id="rId137">
         <w:r>
           <w:rPr>
             <w:rStyle w:val="Hyperlink"/>
@@ -12035,8 +13213,8 @@
         <w:t xml:space="preserve">, 147, 223–233.</w:t>
       </w:r>
     </w:p>
-    <w:bookmarkEnd w:id="133"/>
-    <w:bookmarkStart w:id="135" w:name="ref-Santoro.etal2019"/>
+    <w:bookmarkEnd w:id="138"/>
+    <w:bookmarkStart w:id="140" w:name="ref-Santoro.etal2019"/>
     <w:p>
       <w:pPr>
         <w:pStyle w:val="Bibliography"/>
@@ -12047,7 +13225,7 @@
       <w:r>
         <w:t xml:space="preserve"> </w:t>
       </w:r>
-      <w:hyperlink r:id="rId134">
+      <w:hyperlink r:id="rId139">
         <w:r>
           <w:rPr>
             <w:rStyle w:val="Hyperlink"/>
@@ -12072,8 +13250,8 @@
         <w:t xml:space="preserve">, 9, 5366.</w:t>
       </w:r>
     </w:p>
-    <w:bookmarkEnd w:id="135"/>
-    <w:bookmarkStart w:id="137" w:name="ref-Snell-Rood2013"/>
+    <w:bookmarkEnd w:id="140"/>
+    <w:bookmarkStart w:id="142" w:name="ref-Snell-Rood2013"/>
     <w:p>
       <w:pPr>
         <w:pStyle w:val="Bibliography"/>
@@ -12084,7 +13262,7 @@
       <w:r>
         <w:t xml:space="preserve"> </w:t>
       </w:r>
-      <w:hyperlink r:id="rId136">
+      <w:hyperlink r:id="rId141">
         <w:r>
           <w:rPr>
             <w:rStyle w:val="Hyperlink"/>
@@ -12139,8 +13317,8 @@
         <w:t xml:space="preserve">, 85, 1004–1011.</w:t>
       </w:r>
     </w:p>
-    <w:bookmarkEnd w:id="137"/>
-    <w:bookmarkStart w:id="139" w:name="ref-Tinker.etal2008"/>
+    <w:bookmarkEnd w:id="142"/>
+    <w:bookmarkStart w:id="144" w:name="ref-Tinker.etal2008"/>
     <w:p>
       <w:pPr>
         <w:pStyle w:val="Bibliography"/>
@@ -12151,7 +13329,7 @@
       <w:r>
         <w:t xml:space="preserve"> </w:t>
       </w:r>
-      <w:hyperlink r:id="rId138">
+      <w:hyperlink r:id="rId143">
         <w:r>
           <w:rPr>
             <w:rStyle w:val="Hyperlink"/>
@@ -12176,8 +13354,8 @@
         <w:t xml:space="preserve">, 105, 560–565.</w:t>
       </w:r>
     </w:p>
-    <w:bookmarkEnd w:id="139"/>
-    <w:bookmarkStart w:id="140" w:name="ref-Tinker.etal2009"/>
+    <w:bookmarkEnd w:id="144"/>
+    <w:bookmarkStart w:id="145" w:name="ref-Tinker.etal2009"/>
     <w:p>
       <w:pPr>
         <w:pStyle w:val="Bibliography"/>
@@ -12199,8 +13377,8 @@
         <w:t xml:space="preserve">, 11, 841–869.</w:t>
       </w:r>
     </w:p>
-    <w:bookmarkEnd w:id="140"/>
-    <w:bookmarkStart w:id="142" w:name="Xa9f710354cc886f3275f2724e3e26c0203e8293"/>
+    <w:bookmarkEnd w:id="145"/>
+    <w:bookmarkStart w:id="147" w:name="Xa9f710354cc886f3275f2724e3e26c0203e8293"/>
     <w:p>
       <w:pPr>
         <w:pStyle w:val="Bibliography"/>
@@ -12211,7 +13389,7 @@
       <w:r>
         <w:t xml:space="preserve"> </w:t>
       </w:r>
-      <w:hyperlink r:id="rId141">
+      <w:hyperlink r:id="rId146">
         <w:r>
           <w:rPr>
             <w:rStyle w:val="Hyperlink"/>
@@ -12236,8 +13414,8 @@
         <w:t xml:space="preserve">, 182, 55–69.</w:t>
       </w:r>
     </w:p>
-    <w:bookmarkEnd w:id="142"/>
-    <w:bookmarkStart w:id="144" w:name="X2d34a8037745a9f1e9ed0eb47d31f23e92657a6"/>
+    <w:bookmarkEnd w:id="147"/>
+    <w:bookmarkStart w:id="149" w:name="X2d34a8037745a9f1e9ed0eb47d31f23e92657a6"/>
     <w:p>
       <w:pPr>
         <w:pStyle w:val="Bibliography"/>
@@ -12248,7 +13426,7 @@
       <w:r>
         <w:t xml:space="preserve"> </w:t>
       </w:r>
-      <w:hyperlink r:id="rId143">
+      <w:hyperlink r:id="rId148">
         <w:r>
           <w:rPr>
             <w:rStyle w:val="Hyperlink"/>
@@ -12273,8 +13451,8 @@
         <w:t xml:space="preserve">, 83, 1469–1477.</w:t>
       </w:r>
     </w:p>
-    <w:bookmarkEnd w:id="144"/>
-    <w:bookmarkStart w:id="146" w:name="ref-vandenBosch.etal2019"/>
+    <w:bookmarkEnd w:id="149"/>
+    <w:bookmarkStart w:id="151" w:name="ref-vandenBosch.etal2019"/>
     <w:p>
       <w:pPr>
         <w:pStyle w:val="Bibliography"/>
@@ -12285,7 +13463,7 @@
       <w:r>
         <w:t xml:space="preserve"> </w:t>
       </w:r>
-      <w:hyperlink r:id="rId145">
+      <w:hyperlink r:id="rId150">
         <w:r>
           <w:rPr>
             <w:rStyle w:val="Hyperlink"/>
@@ -12310,8 +13488,8 @@
         <w:t xml:space="preserve">, 30, 792–800.</w:t>
       </w:r>
     </w:p>
-    <w:bookmarkEnd w:id="146"/>
-    <w:bookmarkStart w:id="148" w:name="ref-Vehtari.etal2017"/>
+    <w:bookmarkEnd w:id="151"/>
+    <w:bookmarkStart w:id="153" w:name="ref-Vehtari.etal2017"/>
     <w:p>
       <w:pPr>
         <w:pStyle w:val="Bibliography"/>
@@ -12322,7 +13500,7 @@
       <w:r>
         <w:t xml:space="preserve"> </w:t>
       </w:r>
-      <w:hyperlink r:id="rId147">
+      <w:hyperlink r:id="rId152">
         <w:r>
           <w:rPr>
             <w:rStyle w:val="Hyperlink"/>
@@ -12383,8 +13561,8 @@
         <w:t xml:space="preserve">, 27, 1413–1432.</w:t>
       </w:r>
     </w:p>
-    <w:bookmarkEnd w:id="148"/>
-    <w:bookmarkStart w:id="150" w:name="ref-Vehtari.etal2022"/>
+    <w:bookmarkEnd w:id="153"/>
+    <w:bookmarkStart w:id="155" w:name="ref-Vehtari.etal2022"/>
     <w:p>
       <w:pPr>
         <w:pStyle w:val="Bibliography"/>
@@ -12395,7 +13573,7 @@
       <w:r>
         <w:t xml:space="preserve"> </w:t>
       </w:r>
-      <w:hyperlink r:id="rId149">
+      <w:hyperlink r:id="rId154">
         <w:r>
           <w:rPr>
             <w:rStyle w:val="Hyperlink"/>
@@ -12419,8 +13597,8 @@
         <w:t xml:space="preserve">.</w:t>
       </w:r>
     </w:p>
-    <w:bookmarkEnd w:id="150"/>
-    <w:bookmarkStart w:id="152" w:name="ref-viaAdaptivePhenotypicPlasticity1995"/>
+    <w:bookmarkEnd w:id="155"/>
+    <w:bookmarkStart w:id="157" w:name="ref-viaAdaptivePhenotypicPlasticity1995"/>
     <w:p>
       <w:pPr>
         <w:pStyle w:val="Bibliography"/>
@@ -12431,7 +13609,7 @@
       <w:r>
         <w:t xml:space="preserve"> </w:t>
       </w:r>
-      <w:hyperlink r:id="rId151">
+      <w:hyperlink r:id="rId156">
         <w:r>
           <w:rPr>
             <w:rStyle w:val="Hyperlink"/>
@@ -12456,8 +13634,8 @@
         <w:t xml:space="preserve">, 10, 212–217.</w:t>
       </w:r>
     </w:p>
-    <w:bookmarkEnd w:id="152"/>
-    <w:bookmarkStart w:id="154" w:name="ref-Via.Lande1985"/>
+    <w:bookmarkEnd w:id="157"/>
+    <w:bookmarkStart w:id="159" w:name="ref-Via.Lande1985"/>
     <w:p>
       <w:pPr>
         <w:pStyle w:val="Bibliography"/>
@@ -12468,7 +13646,7 @@
       <w:r>
         <w:t xml:space="preserve"> </w:t>
       </w:r>
-      <w:hyperlink r:id="rId153">
+      <w:hyperlink r:id="rId158">
         <w:r>
           <w:rPr>
             <w:rStyle w:val="Hyperlink"/>
@@ -12547,8 +13725,8 @@
         <w:t xml:space="preserve">, 39, 505–522.</w:t>
       </w:r>
     </w:p>
-    <w:bookmarkEnd w:id="154"/>
-    <w:bookmarkStart w:id="156" w:name="ref-Weimerskirch2007"/>
+    <w:bookmarkEnd w:id="159"/>
+    <w:bookmarkStart w:id="161" w:name="ref-Weimerskirch2007"/>
     <w:p>
       <w:pPr>
         <w:pStyle w:val="Bibliography"/>
@@ -12559,7 +13737,7 @@
       <w:r>
         <w:t xml:space="preserve"> </w:t>
       </w:r>
-      <w:hyperlink r:id="rId155">
+      <w:hyperlink r:id="rId160">
         <w:r>
           <w:rPr>
             <w:rStyle w:val="Hyperlink"/>
@@ -12623,8 +13801,8 @@
         <w:t xml:space="preserve">, 54, 211–223.</w:t>
       </w:r>
     </w:p>
-    <w:bookmarkEnd w:id="156"/>
-    <w:bookmarkStart w:id="158" w:name="ref-westneatBiologyHiddenResidual2014"/>
+    <w:bookmarkEnd w:id="161"/>
+    <w:bookmarkStart w:id="163" w:name="ref-westneatBiologyHiddenResidual2014"/>
     <w:p>
       <w:pPr>
         <w:pStyle w:val="Bibliography"/>
@@ -12635,7 +13813,7 @@
       <w:r>
         <w:t xml:space="preserve"> </w:t>
       </w:r>
-      <w:hyperlink r:id="rId157">
+      <w:hyperlink r:id="rId162">
         <w:r>
           <w:rPr>
             <w:rStyle w:val="Hyperlink"/>
@@ -12660,8 +13838,8 @@
         <w:t xml:space="preserve">, 90, 729–743.</w:t>
       </w:r>
     </w:p>
-    <w:bookmarkEnd w:id="158"/>
-    <w:bookmarkStart w:id="160" w:name="ref-Wilson-Rankin2015"/>
+    <w:bookmarkEnd w:id="163"/>
+    <w:bookmarkStart w:id="165" w:name="ref-Wilson-Rankin2015"/>
     <w:p>
       <w:pPr>
         <w:pStyle w:val="Bibliography"/>
@@ -12672,7 +13850,7 @@
       <w:r>
         <w:t xml:space="preserve"> </w:t>
       </w:r>
-      <w:hyperlink r:id="rId159">
+      <w:hyperlink r:id="rId164">
         <w:r>
           <w:rPr>
             <w:rStyle w:val="Hyperlink"/>
@@ -12697,8 +13875,8 @@
         <w:t xml:space="preserve">, 69, 491–499.</w:t>
       </w:r>
     </w:p>
-    <w:bookmarkEnd w:id="160"/>
-    <w:bookmarkStart w:id="162" w:name="ref-Woo.etal2008"/>
+    <w:bookmarkEnd w:id="165"/>
+    <w:bookmarkStart w:id="167" w:name="ref-Woo.etal2008"/>
     <w:p>
       <w:pPr>
         <w:pStyle w:val="Bibliography"/>
@@ -12709,7 +13887,7 @@
       <w:r>
         <w:t xml:space="preserve"> </w:t>
       </w:r>
-      <w:hyperlink r:id="rId161">
+      <w:hyperlink r:id="rId166">
         <w:r>
           <w:rPr>
             <w:rStyle w:val="Hyperlink"/>
@@ -12734,9 +13912,9 @@
         <w:t xml:space="preserve">, 77, 1082–1091.</w:t>
       </w:r>
     </w:p>
-    <w:bookmarkEnd w:id="162"/>
-    <w:bookmarkEnd w:id="163"/>
-    <w:bookmarkEnd w:id="164"/>
+    <w:bookmarkEnd w:id="167"/>
+    <w:bookmarkEnd w:id="168"/>
+    <w:bookmarkEnd w:id="169"/>
     <w:sectPr>
       <w:footerReference r:id="rId9" w:type="default"/>
       <w:pgSz w:h="15840" w:w="12240"/>
@@ -14005,8 +15183,10 @@
   <w:style w:customStyle="1" w:styleId="CaptionedFigure" w:type="paragraph">
     <w:name w:val="Captioned Figure"/>
     <w:basedOn w:val="Figure"/>
+    <w:rsid w:val="0079677F"/>
     <w:pPr>
       <w:keepNext/>
+      <w:spacing w:after="240"/>
     </w:pPr>
   </w:style>
   <w:style w:customStyle="1" w:styleId="CaptionChar" w:type="character">

</xml_diff>

<commit_message>
update text methods and results
</commit_message>
<xml_diff>
--- a/manuscript/Chapter2-manuscript.docx
+++ b/manuscript/Chapter2-manuscript.docx
@@ -1949,7 +1949,7 @@
         <w:pStyle w:val="BodyText"/>
       </w:pPr>
       <w:r>
-        <w:t xml:space="preserve">For each level of experience (i.e. novice, intermediate, advanced), the model estimated the mean speed of every individual (which we call the mean part of the model), and, employing a heterogeneous structure of the residuals, the intra-individual standard deviation in speed of every individual (which we call the dispersion part of the model). Thus, in the mean part of the model, we could estimate among individual differences in the foraging tactic used by predators (i.e. fast or slow), while in the dispersion part of the model, we could estimate among individual differences in foraging specialization. We followed the same structure for the preys’ speed to estimate among individual differences in the mean and standard deviation in speed of the prey encountered by predators. For hunting success, we only modeled the mean part of the equation to estimate among individual differences in mean hunting success. For the predator and the prey’s speed, we controlled for the average rank of the prey that they encountered on both the mean and dispersion part of the equation. The ranking system in</w:t>
+        <w:t xml:space="preserve">For each level of experience (i.e. novice, intermediate, advanced), the model estimated the mean speed of every individual (which we call the mean part of the model), and, employing a heterogeneous structure of the residuals, the intra-individual standard deviation in speed of every individual (which we call the dispersion part of the model). Thus, in the mean part of the model, we could estimate among individual differences in the foraging tactic used by predators (i.e. fast or slow), while in the dispersion part of the model, we could estimate among individual differences in foraging specialization/flexibility (i.e. intra-individual variability). We followed the same structure for the preys’ speed to estimate among individual differences in the mean and standard deviation in speed of the prey encountered by predators. For hunting success, we only modeled the mean part of the equation to estimate among individual differences in mean hunting success. For the predator and the prey’s speed, we controlled for the average rank of the prey that they encountered on both the mean and dispersion part of the equation. The ranking system in</w:t>
       </w:r>
       <w:r>
         <w:t xml:space="preserve"> </w:t>
@@ -3930,132 +3930,7 @@
         <w:t xml:space="preserve">1995)</w:t>
       </w:r>
       <w:r>
-        <w:t xml:space="preserve">, enables us to investigate whether predators express similar behaviours across each developmental stage. The correlations were estimated assuming a multivariate Gaussian distribution.</w:t>
-      </w:r>
-    </w:p>
-    <w:p>
-      <w:pPr>
-        <w:pStyle w:val="BodyText"/>
-      </w:pPr>
-      <w:r>
-        <w:t xml:space="preserve">Lastly we calculated the intra-class correlation coefficients (</w:t>
-      </w:r>
-      <m:oMath>
-        <m:r>
-          <m:t>I</m:t>
-        </m:r>
-        <m:r>
-          <m:t>C</m:t>
-        </m:r>
-        <m:r>
-          <m:t>C</m:t>
-        </m:r>
-      </m:oMath>
-      <w:r>
-        <w:t xml:space="preserve">, i.e. repeatability) of each random effect on the mean part of the predator’s speed and prey speed to estimate the percentage of variation in speed attributed to differences among environments, avatars, and individuals. We also report the coefficient of variation in the mean (termed</w:t>
-      </w:r>
-      <w:r>
-        <w:t xml:space="preserve"> </w:t>
-      </w:r>
-      <m:oMath>
-        <m:r>
-          <m:t>C</m:t>
-        </m:r>
-        <m:sSub>
-          <m:e>
-            <m:r>
-              <m:t>V</m:t>
-            </m:r>
-          </m:e>
-          <m:sub>
-            <m:r>
-              <m:t>I</m:t>
-            </m:r>
-          </m:sub>
-        </m:sSub>
-      </m:oMath>
-      <w:r>
-        <w:t xml:space="preserve">) and dispersion (termed</w:t>
-      </w:r>
-      <w:r>
-        <w:t xml:space="preserve"> </w:t>
-      </w:r>
-      <m:oMath>
-        <m:r>
-          <m:t>C</m:t>
-        </m:r>
-        <m:sSub>
-          <m:e>
-            <m:r>
-              <m:t>V</m:t>
-            </m:r>
-          </m:e>
-          <m:sub>
-            <m:r>
-              <m:t>p</m:t>
-            </m:r>
-          </m:sub>
-        </m:sSub>
-      </m:oMath>
-      <w:r>
-        <w:t xml:space="preserve">) part of the predator and prey’s speed, at each stage of experience, to report standardized effect sizes of individual variation for comparison across traits and studies</w:t>
-      </w:r>
-      <w:r>
-        <w:t xml:space="preserve"> </w:t>
-      </w:r>
-      <w:r>
-        <w:t xml:space="preserve">(Cleasby</w:t>
-      </w:r>
-      <w:r>
-        <w:t xml:space="preserve"> </w:t>
-      </w:r>
-      <w:r>
-        <w:rPr>
-          <w:iCs/>
-          <w:i/>
-        </w:rPr>
-        <w:t xml:space="preserve">et al.</w:t>
-      </w:r>
-      <w:r>
-        <w:t xml:space="preserve"> </w:t>
-      </w:r>
-      <w:r>
-        <w:t xml:space="preserve">2015; Holtmann</w:t>
-      </w:r>
-      <w:r>
-        <w:t xml:space="preserve"> </w:t>
-      </w:r>
-      <w:r>
-        <w:rPr>
-          <w:iCs/>
-          <w:i/>
-        </w:rPr>
-        <w:t xml:space="preserve">et al.</w:t>
-      </w:r>
-      <w:r>
-        <w:t xml:space="preserve"> </w:t>
-      </w:r>
-      <w:r>
-        <w:t xml:space="preserve">2017; Dingemanse</w:t>
-      </w:r>
-      <w:r>
-        <w:t xml:space="preserve"> </w:t>
-      </w:r>
-      <w:r>
-        <w:rPr>
-          <w:iCs/>
-          <w:i/>
-        </w:rPr>
-        <w:t xml:space="preserve">et al.</w:t>
-      </w:r>
-      <w:r>
-        <w:t xml:space="preserve"> </w:t>
-      </w:r>
-      <w:r>
-        <w:t xml:space="preserve">2022)</w:t>
-      </w:r>
-      <w:r>
-        <w:t xml:space="preserve">. This also allowed us to evaluate whether predators displayed increasing/decreasing differences in specialization at each stage of experience.</w:t>
+        <w:t xml:space="preserve">, enables us to investigate whether predators express similar behaviours across each developmental stage. The correlations were estimated assuming a multivariate Gaussian distribution. We also report additional analyses, such as variance partitioning, and coefficients of variation, in the supporting information.</w:t>
       </w:r>
     </w:p>
     <w:p>
@@ -4121,7 +3996,7 @@
         </w:rPr>
         <w:t xml:space="preserve">Table </w:t>
       </w:r>
-      <w:bookmarkStart w:id="f1ea1aef-9e9a-45a2-9055-df286191ce1c" w:name="table1"/>
+      <w:bookmarkStart w:id="97d680a1-1059-4b17-b509-7f13d32ff501" w:name="table1"/>
       <w:r xmlns:w="http://schemas.openxmlformats.org/wordprocessingml/2006/main" xmlns:wp="http://schemas.openxmlformats.org/drawingml/2006/wordprocessingDrawing" xmlns:r="http://schemas.openxmlformats.org/officeDocument/2006/relationships" xmlns:w14="http://schemas.microsoft.com/office/word/2010/wordml">
         <w:rPr>
           <w:rFonts/>
@@ -4143,7 +4018,7 @@
         </w:rPr>
         <w:fldChar w:fldCharType="end" w:dirty="true"/>
       </w:r>
-      <w:bookmarkEnd w:id="f1ea1aef-9e9a-45a2-9055-df286191ce1c"/>
+      <w:bookmarkEnd w:id="97d680a1-1059-4b17-b509-7f13d32ff501"/>
       <w:r>
         <w:t xml:space="preserve">: </w:t>
       </w:r>
@@ -5455,148 +5330,7 @@
         </m:r>
       </m:oMath>
       <w:r>
-        <w:t xml:space="preserve">, Table 2). These differences remained stable (although they decreased minimally) at the intermediate stage (Table 2 and Figure S4), and increased at the advanced stage to a level higher than when predators were novice (Table 2 and Figure S4). The largest proportion of variation in mean predator speed was attributed to differences among predator avatars (</w:t>
-      </w:r>
-      <m:oMath>
-        <m:r>
-          <m:t>I</m:t>
-        </m:r>
-        <m:r>
-          <m:t>C</m:t>
-        </m:r>
-        <m:r>
-          <m:t>C</m:t>
-        </m:r>
-        <m:r>
-          <m:t> </m:t>
-        </m:r>
-        <m:r>
-          <m:t>a</m:t>
-        </m:r>
-        <m:r>
-          <m:t>v</m:t>
-        </m:r>
-        <m:r>
-          <m:t>a</m:t>
-        </m:r>
-        <m:r>
-          <m:t>t</m:t>
-        </m:r>
-        <m:r>
-          <m:t>a</m:t>
-        </m:r>
-        <m:r>
-          <m:t>r</m:t>
-        </m:r>
-        <m:r>
-          <m:t> </m:t>
-        </m:r>
-        <m:r>
-          <m:t>I</m:t>
-        </m:r>
-        <m:r>
-          <m:t>D</m:t>
-        </m:r>
-      </m:oMath>
-      <w:r>
-        <w:t xml:space="preserve">, Table S1), and these differences increased with experience (</w:t>
-      </w:r>
-      <m:oMath>
-        <m:r>
-          <m:t>S</m:t>
-        </m:r>
-        <m:r>
-          <m:t>D</m:t>
-        </m:r>
-        <m:r>
-          <m:t> </m:t>
-        </m:r>
-        <m:r>
-          <m:t>a</m:t>
-        </m:r>
-        <m:r>
-          <m:t>v</m:t>
-        </m:r>
-        <m:r>
-          <m:t>a</m:t>
-        </m:r>
-        <m:r>
-          <m:t>t</m:t>
-        </m:r>
-        <m:r>
-          <m:t>a</m:t>
-        </m:r>
-        <m:r>
-          <m:t>r</m:t>
-        </m:r>
-        <m:r>
-          <m:t> </m:t>
-        </m:r>
-        <m:r>
-          <m:t>I</m:t>
-        </m:r>
-        <m:r>
-          <m:t>D</m:t>
-        </m:r>
-      </m:oMath>
-      <w:r>
-        <w:t xml:space="preserve">, Table 2). The variation in mean predator speed among the virtual environments was very low (</w:t>
-      </w:r>
-      <m:oMath>
-        <m:r>
-          <m:t>S</m:t>
-        </m:r>
-        <m:r>
-          <m:t>D</m:t>
-        </m:r>
-        <m:r>
-          <m:t> </m:t>
-        </m:r>
-        <m:r>
-          <m:t>e</m:t>
-        </m:r>
-        <m:r>
-          <m:t>n</m:t>
-        </m:r>
-        <m:r>
-          <m:t>v</m:t>
-        </m:r>
-        <m:r>
-          <m:t>i</m:t>
-        </m:r>
-        <m:r>
-          <m:t>r</m:t>
-        </m:r>
-        <m:r>
-          <m:t>o</m:t>
-        </m:r>
-        <m:r>
-          <m:t>n</m:t>
-        </m:r>
-        <m:r>
-          <m:t>m</m:t>
-        </m:r>
-        <m:r>
-          <m:t>e</m:t>
-        </m:r>
-        <m:r>
-          <m:t>n</m:t>
-        </m:r>
-        <m:r>
-          <m:t>t</m:t>
-        </m:r>
-        <m:r>
-          <m:t> </m:t>
-        </m:r>
-        <m:r>
-          <m:t>I</m:t>
-        </m:r>
-        <m:r>
-          <m:t>D</m:t>
-        </m:r>
-      </m:oMath>
-      <w:r>
-        <w:t xml:space="preserve">, Table 2). For the dispersion part of the model (i.e. sigma predator speed), predators displayed considerable differences in their degree of hunting specialization, which also increased with experience (</w:t>
+        <w:t xml:space="preserve">, Table 2). These differences remained stable (although they decreased minimally) at the intermediate stage (Table 2 and Figure S4), and increased at the advanced stage to a level higher than when predators were novice (Table 2 and Figure S4). For the dispersion part of the model (i.e. sigma predator speed), predators displayed considerable differences in their degree of hunting specialization, which also increased with experience (</w:t>
       </w:r>
       <m:oMath>
         <m:r>
@@ -5643,7 +5377,7 @@
         </m:r>
       </m:oMath>
       <w:r>
-        <w:t xml:space="preserve">, Table 2 and Figure S4). Thus, the predator population is composed of both specialist and flexible moving individuals, and individuals further distinguish themselves as specialist/flexible hunters with experience (Figure 2).</w:t>
+        <w:t xml:space="preserve">, Table 2 and Figure S4). Thus, the predator population is composed of both specialist and flexible moving individuals, and they further distinguish themselves as specialist/flexible hunters as they gain experience (Figure 2).</w:t>
       </w:r>
     </w:p>
     <w:p>
@@ -5657,7 +5391,7 @@
         </w:rPr>
         <w:t xml:space="preserve">Table </w:t>
       </w:r>
-      <w:bookmarkStart w:id="762ebd75-e522-4e00-b5c6-0341dd2e8e5f" w:name="table2"/>
+      <w:bookmarkStart w:id="57a66876-b38a-4f55-b6c6-07fd3546cb4c" w:name="table2"/>
       <w:r xmlns:w="http://schemas.openxmlformats.org/wordprocessingml/2006/main" xmlns:wp="http://schemas.openxmlformats.org/drawingml/2006/wordprocessingDrawing" xmlns:r="http://schemas.openxmlformats.org/officeDocument/2006/relationships" xmlns:w14="http://schemas.microsoft.com/office/word/2010/wordml">
         <w:rPr>
           <w:rFonts/>
@@ -5679,7 +5413,7 @@
         </w:rPr>
         <w:fldChar w:fldCharType="end" w:dirty="true"/>
       </w:r>
-      <w:bookmarkEnd w:id="762ebd75-e522-4e00-b5c6-0341dd2e8e5f"/>
+      <w:bookmarkEnd w:id="57a66876-b38a-4f55-b6c6-07fd3546cb4c"/>
       <w:r>
         <w:t xml:space="preserve">: </w:t>
       </w:r>
@@ -10956,7 +10690,7 @@
         <w:pStyle w:val="FirstParagraph"/>
       </w:pPr>
       <w:r>
-        <w:t xml:space="preserve">At all experience levels, predators that were on average faster (mean) were also travelling faster in all their matches (IIV) (Figure 3-S1). Thus, faster predators specialized at travelling fast, while slower predators were more flexible in their movement through time. In general, predators tended to be faster (mean) when they encountered prey that were on average faster (mean) (Figure 3-S1). At the three experience levels, there were only weak correlations between predator IIV and mean prey speed (Figure 3-S1). Similarly, predators specialized in a faster foraging mode (IIV) when encounters with prey were more predictable (IIV), but the correlations were weak (Figure 3-S1). In the four cases described above, the correlations became stronger as predators gained experience (Figure 3-S1).</w:t>
+        <w:t xml:space="preserve">At all experience levels, predators that were on average faster (mean) had also a lower intra-individual variability (IIV) across their matches (Figure 3 and Table S1). Thus, faster predators specialized at travelling fast, while slower predators were more flexible in their movement through time. In general, predators that encountered prey that were on average faster (mean) tended to be faster (mean) (Figure 3 and Table S1). At the three experience levels, there were only weak correlations between predator IIV and mean prey speed (Figure 3 and Table S1). However, predators that experienced more predictable encounters with their prey (IIV) specialized in a faster hunting tactic (IIV) (Figure 3 and Table S1). For all the results described above, the correlations became stronger as predators gained experience (Figure 3 and Table S1).</w:t>
       </w:r>
     </w:p>
     <w:p>
@@ -10964,7 +10698,7 @@
         <w:pStyle w:val="BodyText"/>
       </w:pPr>
       <w:r>
-        <w:t xml:space="preserve">The foraging strategies of predators, that is, the correlations between the mean and IIV of speed, remained structurally stable among the levels of experience. For instance, novice predators that tended to be faster also kept this strategy as they gained experience (Figure 3 inside the black squares). Overall, we detected the same patterns for within-experience state correlations. The correlations between trait values were also stronger among novice-intermediate and intermediate-advanced states than between novice-advanced states, indicating that behavioural changes in predators occurred as they gained experience.</w:t>
+        <w:t xml:space="preserve">The foraging strategies of predators, that is, the correlations between the mean and IIV of speed, remained structurally stable among the levels of experience (Figure 3 inside the black circles and Table S1). For instance, novice predators that tended to be faster also kept this strategy as they gained experience (Figure 3 inside the black squares and Table S1). Overall, we detected the same patterns than those from the within-experience state correlations described above. The correlations between trait values were also stronger among novice-intermediate and intermediate-advanced states than between novice-advanced states, indicating that the behavioural tactics of predators were more similar among experience levels closer in time (Figure 3 inside the black circles and Table S1).</w:t>
       </w:r>
     </w:p>
     <w:p>
@@ -10976,7 +10710,7 @@
           <wp:inline>
             <wp:extent cx="5969000" cy="4986152"/>
             <wp:effectExtent b="0" l="0" r="0" t="0"/>
-            <wp:docPr descr="Figure 3. Full correlation matrix of the MDHGLM relating the mean and IIV speed of the predators, the mean and IIV in speed of the prey they encountered, and mean hunting success. Starting from the upper part of the plot are displayed the five parameters for novice predators (gray), the five for intermediate predators (yellow), and the five for advanced predators (blue). Larger dark blue circles indicate stronger positive correlations, while larger dark red circles indicate stronger negative correlations. The black squares indicate correlations between different experience levels (i.e. character states)." title="" id="44" name="Picture"/>
+            <wp:docPr descr="Figure 3. Full correlation matrix of the MDHGLM relating the mean and intra individual variability (IIV) in speed of the predators, the mean and IIV in speed of the prey they encountered, and mean hunting success. Starting from the upper part of the plot are displayed the five parameters for novice predators (gray), the five for intermediate predators (yellow), and the five for advanced predators (blue). Larger dark blue circles indicate stronger positive correlations, while larger dark red circles indicate stronger negative correlations. The black squares indicate correlations between different experience levels (i.e. character states)." title="" id="44" name="Picture"/>
             <a:graphic>
               <a:graphicData uri="http://schemas.openxmlformats.org/drawingml/2006/picture">
                 <pic:pic>
@@ -11029,7 +10763,7 @@
         <w:t xml:space="preserve"> </w:t>
       </w:r>
       <w:r>
-        <w:t xml:space="preserve">Full correlation matrix of the MDHGLM relating the mean and IIV speed of the predators, the mean and IIV in speed of the prey they encountered, and mean hunting success. Starting from the upper part of the plot are displayed the five parameters for novice predators (gray), the five for intermediate predators (yellow), and the five for advanced predators (blue). Larger dark blue circles indicate stronger positive correlations, while larger dark red circles indicate stronger negative correlations. The black squares indicate correlations between different experience levels (i.e. character states).</w:t>
+        <w:t xml:space="preserve">Full correlation matrix of the MDHGLM relating the mean and intra individual variability (IIV) in speed of the predators, the mean and IIV in speed of the prey they encountered, and mean hunting success. Starting from the upper part of the plot are displayed the five parameters for novice predators (gray), the five for intermediate predators (yellow), and the five for advanced predators (blue). Larger dark blue circles indicate stronger positive correlations, while larger dark red circles indicate stronger negative correlations. The black squares indicate correlations between different experience levels (i.e. character states).</w:t>
       </w:r>
     </w:p>
     <w:bookmarkEnd w:id="46"/>
@@ -11047,7 +10781,7 @@
         <w:pStyle w:val="FirstParagraph"/>
       </w:pPr>
       <w:r>
-        <w:t xml:space="preserve">We did not detect strong correlations between the predators’ average speed and hunting success (Figure 3-S1), nor between the IIV in speed and hunting success (Figure 3-S1), suggesting that both slower/flexible and faster/specialist predators were both equally successful. However, when predators were novice, there was a strong negative correlation between the average speed of the prey that they encountered and their hunting success (Figure 3-S1). Hence, novice individuals that encountered faster prey were less successful. This relationship was decoupled at the later experience levels, such that encounters with faster prey at intermediate and advanced stages were not as strongly correlated with hunting success anymore (Figure 3-S1).</w:t>
+        <w:t xml:space="preserve">We did not detect strong correlations between the predators’ average speed and their hunting success (Figure 3 and Table S1), nor between the predators’ IIV in speed and their hunting success (Figure 3 and Table S1), suggesting that both slower/flexible and faster/specialist predators were both equally successful. However, when predators were novice, there was a strong negative correlation between the average speed of the prey that they encountered and their hunting success (Figure 3 and Table S1). Hence, novice individuals that encountered faster prey were less successful. This relationship was decoupled at the later experience levels, such that encounters with faster prey at intermediate and advanced stages were not as strongly correlated with hunting success anymore (Figure 3 and Table S1).</w:t>
       </w:r>
     </w:p>
     <w:bookmarkEnd w:id="47"/>
@@ -11099,13 +10833,13 @@
       </w:r>
     </w:p>
     <w:bookmarkEnd w:id="51"/>
-    <w:bookmarkStart w:id="52" w:name="Xb975406bbd378e509fa466becab97bd2af01d93"/>
+    <w:bookmarkStart w:id="52" w:name="X56f7f8cbecb9975ac25c37c10b77a8ab7675834"/>
     <w:p>
       <w:pPr>
         <w:pStyle w:val="Heading2"/>
       </w:pPr>
       <w:r>
-        <w:t xml:space="preserve">Experience strenghens predator-prey interactions</w:t>
+        <w:t xml:space="preserve">Experience strenghtens predator-prey interactions</w:t>
       </w:r>
     </w:p>
     <w:bookmarkEnd w:id="52"/>
@@ -11125,7 +10859,7 @@
     </w:p>
     <w:bookmarkEnd w:id="53"/>
     <w:bookmarkEnd w:id="54"/>
-    <w:bookmarkStart w:id="169" w:name="litterature-cited"/>
+    <w:bookmarkStart w:id="165" w:name="litterature-cited"/>
     <w:p>
       <w:pPr>
         <w:pStyle w:val="Heading1"/>
@@ -11134,7 +10868,7 @@
         <w:t xml:space="preserve">LITTERATURE CITED</w:t>
       </w:r>
     </w:p>
-    <w:bookmarkStart w:id="168" w:name="refs"/>
+    <w:bookmarkStart w:id="164" w:name="refs"/>
     <w:bookmarkStart w:id="56" w:name="ref-Araujo.etal2011"/>
     <w:p>
       <w:pPr>
@@ -11564,65 +11298,7 @@
       </w:r>
     </w:p>
     <w:bookmarkEnd w:id="70"/>
-    <w:bookmarkStart w:id="72" w:name="ref-Dingemanse.etal2022"/>
-    <w:p>
-      <w:pPr>
-        <w:pStyle w:val="Bibliography"/>
-      </w:pPr>
-      <w:r>
-        <w:t xml:space="preserve">Dingemanse, N.J., Hertel, A.G. &amp; Royauté, R. (2022).</w:t>
-      </w:r>
-      <w:r>
-        <w:t xml:space="preserve"> </w:t>
-      </w:r>
-      <w:hyperlink r:id="rId71">
-        <w:r>
-          <w:rPr>
-            <w:rStyle w:val="Hyperlink"/>
-          </w:rPr>
-          <w:t xml:space="preserve">Moving away from repeatability: A comment on</w:t>
-        </w:r>
-        <w:r>
-          <w:rPr>
-            <w:rStyle w:val="Hyperlink"/>
-          </w:rPr>
-          <w:t xml:space="preserve"> </w:t>
-        </w:r>
-        <w:r>
-          <w:rPr>
-            <w:rStyle w:val="Hyperlink"/>
-          </w:rPr>
-          <w:t xml:space="preserve">Stuber</w:t>
-        </w:r>
-        <w:r>
-          <w:rPr>
-            <w:rStyle w:val="Hyperlink"/>
-          </w:rPr>
-          <w:t xml:space="preserve"> </w:t>
-        </w:r>
-        <w:r>
-          <w:rPr>
-            <w:rStyle w:val="Hyperlink"/>
-          </w:rPr>
-          <w:t xml:space="preserve">et al.</w:t>
-        </w:r>
-      </w:hyperlink>
-      <w:r>
-        <w:t xml:space="preserve"> </w:t>
-      </w:r>
-      <w:r>
-        <w:rPr>
-          <w:iCs/>
-          <w:i/>
-        </w:rPr>
-        <w:t xml:space="preserve">Behavioral Ecology</w:t>
-      </w:r>
-      <w:r>
-        <w:t xml:space="preserve">, 33, 488–489.</w:t>
-      </w:r>
-    </w:p>
-    <w:bookmarkEnd w:id="72"/>
-    <w:bookmarkStart w:id="73" w:name="ref-Dukas1998"/>
+    <w:bookmarkStart w:id="71" w:name="ref-Dukas1998"/>
     <w:p>
       <w:pPr>
         <w:pStyle w:val="Bibliography"/>
@@ -11662,8 +11338,8 @@
         <w:t xml:space="preserve">, pp. 129–174.</w:t>
       </w:r>
     </w:p>
-    <w:bookmarkEnd w:id="73"/>
-    <w:bookmarkStart w:id="75" w:name="ref-Dukas2019"/>
+    <w:bookmarkEnd w:id="71"/>
+    <w:bookmarkStart w:id="73" w:name="ref-Dukas2019"/>
     <w:p>
       <w:pPr>
         <w:pStyle w:val="Bibliography"/>
@@ -11674,7 +11350,7 @@
       <w:r>
         <w:t xml:space="preserve"> </w:t>
       </w:r>
-      <w:hyperlink r:id="rId74">
+      <w:hyperlink r:id="rId72">
         <w:r>
           <w:rPr>
             <w:rStyle w:val="Hyperlink"/>
@@ -11699,8 +11375,8 @@
         <w:t xml:space="preserve">, 147, 199–210.</w:t>
       </w:r>
     </w:p>
-    <w:bookmarkEnd w:id="75"/>
-    <w:bookmarkStart w:id="77" w:name="ref-Edwards.Jackson1994"/>
+    <w:bookmarkEnd w:id="73"/>
+    <w:bookmarkStart w:id="75" w:name="ref-Edwards.Jackson1994"/>
     <w:p>
       <w:pPr>
         <w:pStyle w:val="Bibliography"/>
@@ -11711,7 +11387,7 @@
       <w:r>
         <w:t xml:space="preserve"> </w:t>
       </w:r>
-      <w:hyperlink r:id="rId76">
+      <w:hyperlink r:id="rId74">
         <w:r>
           <w:rPr>
             <w:rStyle w:val="Hyperlink"/>
@@ -11802,8 +11478,8 @@
         <w:t xml:space="preserve">, 21, 269–277.</w:t>
       </w:r>
     </w:p>
-    <w:bookmarkEnd w:id="77"/>
-    <w:bookmarkStart w:id="79" w:name="ref-Estes.etal2003"/>
+    <w:bookmarkEnd w:id="75"/>
+    <w:bookmarkStart w:id="77" w:name="ref-Estes.etal2003"/>
     <w:p>
       <w:pPr>
         <w:pStyle w:val="Bibliography"/>
@@ -11814,7 +11490,7 @@
       <w:r>
         <w:t xml:space="preserve"> </w:t>
       </w:r>
-      <w:hyperlink r:id="rId78">
+      <w:hyperlink r:id="rId76">
         <w:r>
           <w:rPr>
             <w:rStyle w:val="Hyperlink"/>
@@ -11839,8 +11515,8 @@
         <w:t xml:space="preserve">, 72, 144–155.</w:t>
       </w:r>
     </w:p>
-    <w:bookmarkEnd w:id="79"/>
-    <w:bookmarkStart w:id="81" w:name="ref-FraserFranco.etal2022"/>
+    <w:bookmarkEnd w:id="77"/>
+    <w:bookmarkStart w:id="79" w:name="ref-FraserFranco.etal2022"/>
     <w:p>
       <w:pPr>
         <w:pStyle w:val="Bibliography"/>
@@ -11851,7 +11527,7 @@
       <w:r>
         <w:t xml:space="preserve"> </w:t>
       </w:r>
-      <w:hyperlink r:id="rId80">
+      <w:hyperlink r:id="rId78">
         <w:r>
           <w:rPr>
             <w:rStyle w:val="Hyperlink"/>
@@ -11876,8 +11552,8 @@
         <w:t xml:space="preserve">, 33, 967–978.</w:t>
       </w:r>
     </w:p>
-    <w:bookmarkEnd w:id="81"/>
-    <w:bookmarkStart w:id="82" w:name="ref-Gabry.Cesnovar2021"/>
+    <w:bookmarkEnd w:id="79"/>
+    <w:bookmarkStart w:id="80" w:name="ref-Gabry.Cesnovar2021"/>
     <w:p>
       <w:pPr>
         <w:pStyle w:val="Bibliography"/>
@@ -11904,8 +11580,8 @@
         <w:t xml:space="preserve">".</w:t>
       </w:r>
     </w:p>
-    <w:bookmarkEnd w:id="82"/>
-    <w:bookmarkStart w:id="84" w:name="ref-Griffen.etal2012"/>
+    <w:bookmarkEnd w:id="80"/>
+    <w:bookmarkStart w:id="82" w:name="ref-Griffen.etal2012"/>
     <w:p>
       <w:pPr>
         <w:pStyle w:val="Bibliography"/>
@@ -11916,7 +11592,7 @@
       <w:r>
         <w:t xml:space="preserve"> </w:t>
       </w:r>
-      <w:hyperlink r:id="rId83">
+      <w:hyperlink r:id="rId81">
         <w:r>
           <w:rPr>
             <w:rStyle w:val="Hyperlink"/>
@@ -11941,8 +11617,8 @@
         <w:t xml:space="preserve">, 93, 1935–1943.</w:t>
       </w:r>
     </w:p>
-    <w:bookmarkEnd w:id="84"/>
-    <w:bookmarkStart w:id="86" w:name="ref-Heithaus.etal2018"/>
+    <w:bookmarkEnd w:id="82"/>
+    <w:bookmarkStart w:id="84" w:name="ref-Heithaus.etal2018"/>
     <w:p>
       <w:pPr>
         <w:pStyle w:val="Bibliography"/>
@@ -11953,7 +11629,7 @@
       <w:r>
         <w:t xml:space="preserve"> </w:t>
       </w:r>
-      <w:hyperlink r:id="rId85">
+      <w:hyperlink r:id="rId83">
         <w:r>
           <w:rPr>
             <w:rStyle w:val="Hyperlink"/>
@@ -12032,8 +11708,8 @@
         <w:t xml:space="preserve">, pp. 354–363.</w:t>
       </w:r>
     </w:p>
-    <w:bookmarkEnd w:id="86"/>
-    <w:bookmarkStart w:id="88" w:name="ref-Holm.etal2019"/>
+    <w:bookmarkEnd w:id="84"/>
+    <w:bookmarkStart w:id="86" w:name="ref-Holm.etal2019"/>
     <w:p>
       <w:pPr>
         <w:pStyle w:val="Bibliography"/>
@@ -12044,7 +11720,7 @@
       <w:r>
         <w:t xml:space="preserve"> </w:t>
       </w:r>
-      <w:hyperlink r:id="rId87">
+      <w:hyperlink r:id="rId85">
         <w:r>
           <w:rPr>
             <w:rStyle w:val="Hyperlink"/>
@@ -12069,56 +11745,19 @@
         <w:t xml:space="preserve">, 511, 19–27.</w:t>
       </w:r>
     </w:p>
-    <w:bookmarkEnd w:id="88"/>
-    <w:bookmarkStart w:id="90" w:name="ref-Holtmann.etal2017"/>
+    <w:bookmarkEnd w:id="86"/>
+    <w:bookmarkStart w:id="88" w:name="ref-Huey.Pianka1981"/>
     <w:p>
       <w:pPr>
         <w:pStyle w:val="Bibliography"/>
       </w:pPr>
       <w:r>
-        <w:t xml:space="preserve">Holtmann, B., Lagisz, M. &amp; Nakagawa, S. (2017).</w:t>
-      </w:r>
-      <w:r>
-        <w:t xml:space="preserve"> </w:t>
-      </w:r>
-      <w:hyperlink r:id="rId89">
-        <w:r>
-          <w:rPr>
-            <w:rStyle w:val="Hyperlink"/>
-          </w:rPr>
-          <w:t xml:space="preserve">Metabolic rates, and not hormone levels, are a likely mediator of between-individual differences in behaviour: A meta-analysis</w:t>
-        </w:r>
-      </w:hyperlink>
-      <w:r>
-        <w:t xml:space="preserve">.</w:t>
-      </w:r>
-      <w:r>
-        <w:t xml:space="preserve"> </w:t>
-      </w:r>
-      <w:r>
-        <w:rPr>
-          <w:iCs/>
-          <w:i/>
-        </w:rPr>
-        <w:t xml:space="preserve">Functional Ecology</w:t>
-      </w:r>
-      <w:r>
-        <w:t xml:space="preserve">, 31, 685–696.</w:t>
-      </w:r>
-    </w:p>
-    <w:bookmarkEnd w:id="90"/>
-    <w:bookmarkStart w:id="92" w:name="ref-Huey.Pianka1981"/>
-    <w:p>
-      <w:pPr>
-        <w:pStyle w:val="Bibliography"/>
-      </w:pPr>
-      <w:r>
         <w:t xml:space="preserve">Huey, R.B. &amp; Pianka, E.R. (1981).</w:t>
       </w:r>
       <w:r>
         <w:t xml:space="preserve"> </w:t>
       </w:r>
-      <w:hyperlink r:id="rId91">
+      <w:hyperlink r:id="rId87">
         <w:r>
           <w:rPr>
             <w:rStyle w:val="Hyperlink"/>
@@ -12143,8 +11782,8 @@
         <w:t xml:space="preserve">, 62, 991–999.</w:t>
       </w:r>
     </w:p>
-    <w:bookmarkEnd w:id="92"/>
-    <w:bookmarkStart w:id="94" w:name="ref-Ishii.Shimada2010"/>
+    <w:bookmarkEnd w:id="88"/>
+    <w:bookmarkStart w:id="90" w:name="ref-Ishii.Shimada2010"/>
     <w:p>
       <w:pPr>
         <w:pStyle w:val="Bibliography"/>
@@ -12155,7 +11794,7 @@
       <w:r>
         <w:t xml:space="preserve"> </w:t>
       </w:r>
-      <w:hyperlink r:id="rId93">
+      <w:hyperlink r:id="rId89">
         <w:r>
           <w:rPr>
             <w:rStyle w:val="Hyperlink"/>
@@ -12180,8 +11819,8 @@
         <w:t xml:space="preserve">, 52, 27.</w:t>
       </w:r>
     </w:p>
-    <w:bookmarkEnd w:id="94"/>
-    <w:bookmarkStart w:id="96" w:name="ref-Karkarey.etal2017"/>
+    <w:bookmarkEnd w:id="90"/>
+    <w:bookmarkStart w:id="92" w:name="ref-Karkarey.etal2017"/>
     <w:p>
       <w:pPr>
         <w:pStyle w:val="Bibliography"/>
@@ -12192,7 +11831,7 @@
       <w:r>
         <w:t xml:space="preserve"> </w:t>
       </w:r>
-      <w:hyperlink r:id="rId95">
+      <w:hyperlink r:id="rId91">
         <w:r>
           <w:rPr>
             <w:rStyle w:val="Hyperlink"/>
@@ -12217,8 +11856,8 @@
         <w:t xml:space="preserve">, 131, 13–22.</w:t>
       </w:r>
     </w:p>
-    <w:bookmarkEnd w:id="96"/>
-    <w:bookmarkStart w:id="98" w:name="X861472cb300cb4fe47c34b2285e8585ed9d2165"/>
+    <w:bookmarkEnd w:id="92"/>
+    <w:bookmarkStart w:id="94" w:name="X861472cb300cb4fe47c34b2285e8585ed9d2165"/>
     <w:p>
       <w:pPr>
         <w:pStyle w:val="Bibliography"/>
@@ -12229,7 +11868,7 @@
       <w:r>
         <w:t xml:space="preserve"> </w:t>
       </w:r>
-      <w:hyperlink r:id="rId97">
+      <w:hyperlink r:id="rId93">
         <w:r>
           <w:rPr>
             <w:rStyle w:val="Hyperlink"/>
@@ -12278,8 +11917,8 @@
         <w:t xml:space="preserve">, 84, 1081–1091.</w:t>
       </w:r>
     </w:p>
-    <w:bookmarkEnd w:id="98"/>
-    <w:bookmarkStart w:id="100" w:name="ref-Kobler.etal2009"/>
+    <w:bookmarkEnd w:id="94"/>
+    <w:bookmarkStart w:id="96" w:name="ref-Kobler.etal2009"/>
     <w:p>
       <w:pPr>
         <w:pStyle w:val="Bibliography"/>
@@ -12290,7 +11929,7 @@
       <w:r>
         <w:t xml:space="preserve"> </w:t>
       </w:r>
-      <w:hyperlink r:id="rId99">
+      <w:hyperlink r:id="rId95">
         <w:r>
           <w:rPr>
             <w:rStyle w:val="Hyperlink"/>
@@ -12312,8 +11951,8 @@
         <w:t xml:space="preserve">, 161, 837–847.</w:t>
       </w:r>
     </w:p>
-    <w:bookmarkEnd w:id="100"/>
-    <w:bookmarkStart w:id="102" w:name="ref-leeDoubleHierarchicalGeneralized2006"/>
+    <w:bookmarkEnd w:id="96"/>
+    <w:bookmarkStart w:id="98" w:name="ref-leeDoubleHierarchicalGeneralized2006"/>
     <w:p>
       <w:pPr>
         <w:pStyle w:val="Bibliography"/>
@@ -12324,7 +11963,7 @@
       <w:r>
         <w:t xml:space="preserve"> </w:t>
       </w:r>
-      <w:hyperlink r:id="rId101">
+      <w:hyperlink r:id="rId97">
         <w:r>
           <w:rPr>
             <w:rStyle w:val="Hyperlink"/>
@@ -12349,8 +11988,8 @@
         <w:t xml:space="preserve">, 55, 139–185.</w:t>
       </w:r>
     </w:p>
-    <w:bookmarkEnd w:id="102"/>
-    <w:bookmarkStart w:id="104" w:name="X6c7e3aeb277c8347e9da059dcf5014bc78fbbe9"/>
+    <w:bookmarkEnd w:id="98"/>
+    <w:bookmarkStart w:id="100" w:name="X6c7e3aeb277c8347e9da059dcf5014bc78fbbe9"/>
     <w:p>
       <w:pPr>
         <w:pStyle w:val="Bibliography"/>
@@ -12361,7 +12000,7 @@
       <w:r>
         <w:t xml:space="preserve"> </w:t>
       </w:r>
-      <w:hyperlink r:id="rId103">
+      <w:hyperlink r:id="rId99">
         <w:r>
           <w:rPr>
             <w:rStyle w:val="Hyperlink"/>
@@ -12446,8 +12085,8 @@
         <w:t xml:space="preserve">, 18, 386–402.</w:t>
       </w:r>
     </w:p>
-    <w:bookmarkEnd w:id="104"/>
-    <w:bookmarkStart w:id="106" w:name="ref-Manlick.etal2021"/>
+    <w:bookmarkEnd w:id="100"/>
+    <w:bookmarkStart w:id="102" w:name="ref-Manlick.etal2021"/>
     <w:p>
       <w:pPr>
         <w:pStyle w:val="Bibliography"/>
@@ -12458,7 +12097,7 @@
       <w:r>
         <w:t xml:space="preserve"> </w:t>
       </w:r>
-      <w:hyperlink r:id="rId105">
+      <w:hyperlink r:id="rId101">
         <w:r>
           <w:rPr>
             <w:rStyle w:val="Hyperlink"/>
@@ -12483,8 +12122,8 @@
         <w:t xml:space="preserve">, 90, 2806–2818.</w:t>
       </w:r>
     </w:p>
-    <w:bookmarkEnd w:id="106"/>
-    <w:bookmarkStart w:id="108" w:name="ref-Matsumura.Miyatake2022a"/>
+    <w:bookmarkEnd w:id="102"/>
+    <w:bookmarkStart w:id="104" w:name="ref-Matsumura.Miyatake2022a"/>
     <w:p>
       <w:pPr>
         <w:pStyle w:val="Bibliography"/>
@@ -12495,7 +12134,7 @@
       <w:r>
         <w:t xml:space="preserve"> </w:t>
       </w:r>
-      <w:hyperlink r:id="rId107">
+      <w:hyperlink r:id="rId103">
         <w:r>
           <w:rPr>
             <w:rStyle w:val="Hyperlink"/>
@@ -12526,8 +12165,8 @@
         <w:t xml:space="preserve">, 128, 395–401.</w:t>
       </w:r>
     </w:p>
-    <w:bookmarkEnd w:id="108"/>
-    <w:bookmarkStart w:id="110" w:name="ref-Mery.Burns2010"/>
+    <w:bookmarkEnd w:id="104"/>
+    <w:bookmarkStart w:id="106" w:name="ref-Mery.Burns2010"/>
     <w:p>
       <w:pPr>
         <w:pStyle w:val="Bibliography"/>
@@ -12538,7 +12177,7 @@
       <w:r>
         <w:t xml:space="preserve"> </w:t>
       </w:r>
-      <w:hyperlink r:id="rId109">
+      <w:hyperlink r:id="rId105">
         <w:r>
           <w:rPr>
             <w:rStyle w:val="Hyperlink"/>
@@ -12563,8 +12202,8 @@
         <w:t xml:space="preserve">, 24, 571–583.</w:t>
       </w:r>
     </w:p>
-    <w:bookmarkEnd w:id="110"/>
-    <w:bookmarkStart w:id="112" w:name="ref-Michalko.etal2021"/>
+    <w:bookmarkEnd w:id="106"/>
+    <w:bookmarkStart w:id="108" w:name="ref-Michalko.etal2021"/>
     <w:p>
       <w:pPr>
         <w:pStyle w:val="Bibliography"/>
@@ -12575,7 +12214,7 @@
       <w:r>
         <w:t xml:space="preserve"> </w:t>
       </w:r>
-      <w:hyperlink r:id="rId111">
+      <w:hyperlink r:id="rId107">
         <w:r>
           <w:rPr>
             <w:rStyle w:val="Hyperlink"/>
@@ -12600,8 +12239,8 @@
         <w:t xml:space="preserve">, 32, 257–264.</w:t>
       </w:r>
     </w:p>
-    <w:bookmarkEnd w:id="112"/>
-    <w:bookmarkStart w:id="114" w:name="ref-Michalko.Pekar2016"/>
+    <w:bookmarkEnd w:id="108"/>
+    <w:bookmarkStart w:id="110" w:name="ref-Michalko.Pekar2016"/>
     <w:p>
       <w:pPr>
         <w:pStyle w:val="Bibliography"/>
@@ -12612,7 +12251,7 @@
       <w:r>
         <w:t xml:space="preserve"> </w:t>
       </w:r>
-      <w:hyperlink r:id="rId113">
+      <w:hyperlink r:id="rId109">
         <w:r>
           <w:rPr>
             <w:rStyle w:val="Hyperlink"/>
@@ -12637,8 +12276,8 @@
         <w:t xml:space="preserve">, 181, 1187–1197.</w:t>
       </w:r>
     </w:p>
-    <w:bookmarkEnd w:id="114"/>
-    <w:bookmarkStart w:id="116" w:name="ref-Mitchell.etal2016a"/>
+    <w:bookmarkEnd w:id="110"/>
+    <w:bookmarkStart w:id="112" w:name="ref-Mitchell.etal2016a"/>
     <w:p>
       <w:pPr>
         <w:pStyle w:val="Bibliography"/>
@@ -12649,7 +12288,7 @@
       <w:r>
         <w:t xml:space="preserve"> </w:t>
       </w:r>
-      <w:hyperlink r:id="rId115">
+      <w:hyperlink r:id="rId111">
         <w:r>
           <w:rPr>
             <w:rStyle w:val="Hyperlink"/>
@@ -12674,8 +12313,8 @@
         <w:t xml:space="preserve">, 3, 160352.</w:t>
       </w:r>
     </w:p>
-    <w:bookmarkEnd w:id="116"/>
-    <w:bookmarkStart w:id="118" w:name="ref-Moran.etal2017"/>
+    <w:bookmarkEnd w:id="112"/>
+    <w:bookmarkStart w:id="114" w:name="ref-Moran.etal2017"/>
     <w:p>
       <w:pPr>
         <w:pStyle w:val="Bibliography"/>
@@ -12686,7 +12325,7 @@
       <w:r>
         <w:t xml:space="preserve"> </w:t>
       </w:r>
-      <w:hyperlink r:id="rId117">
+      <w:hyperlink r:id="rId113">
         <w:r>
           <w:rPr>
             <w:rStyle w:val="Hyperlink"/>
@@ -12711,8 +12350,8 @@
         <w:t xml:space="preserve">, 126, 917–930.</w:t>
       </w:r>
     </w:p>
-    <w:bookmarkEnd w:id="118"/>
-    <w:bookmarkStart w:id="120" w:name="ref-Morse2000"/>
+    <w:bookmarkEnd w:id="114"/>
+    <w:bookmarkStart w:id="116" w:name="ref-Morse2000"/>
     <w:p>
       <w:pPr>
         <w:pStyle w:val="Bibliography"/>
@@ -12723,7 +12362,7 @@
       <w:r>
         <w:t xml:space="preserve"> </w:t>
       </w:r>
-      <w:hyperlink r:id="rId119">
+      <w:hyperlink r:id="rId115">
         <w:r>
           <w:rPr>
             <w:rStyle w:val="Hyperlink"/>
@@ -12748,8 +12387,8 @@
         <w:t xml:space="preserve">, 60, 827–835.</w:t>
       </w:r>
     </w:p>
-    <w:bookmarkEnd w:id="120"/>
-    <w:bookmarkStart w:id="122" w:name="ref-ODea.etal2022"/>
+    <w:bookmarkEnd w:id="116"/>
+    <w:bookmarkStart w:id="118" w:name="ref-ODea.etal2022"/>
     <w:p>
       <w:pPr>
         <w:pStyle w:val="Bibliography"/>
@@ -12760,7 +12399,7 @@
       <w:r>
         <w:t xml:space="preserve"> </w:t>
       </w:r>
-      <w:hyperlink r:id="rId121">
+      <w:hyperlink r:id="rId117">
         <w:r>
           <w:rPr>
             <w:rStyle w:val="Hyperlink"/>
@@ -12809,8 +12448,8 @@
         <w:t xml:space="preserve">, 13, 278–293.</w:t>
       </w:r>
     </w:p>
-    <w:bookmarkEnd w:id="122"/>
-    <w:bookmarkStart w:id="124" w:name="ref-Patrick.Weimerskirch2014a"/>
+    <w:bookmarkEnd w:id="118"/>
+    <w:bookmarkStart w:id="120" w:name="ref-Patrick.Weimerskirch2014a"/>
     <w:p>
       <w:pPr>
         <w:pStyle w:val="Bibliography"/>
@@ -12821,7 +12460,7 @@
       <w:r>
         <w:t xml:space="preserve"> </w:t>
       </w:r>
-      <w:hyperlink r:id="rId123">
+      <w:hyperlink r:id="rId119">
         <w:r>
           <w:rPr>
             <w:rStyle w:val="Hyperlink"/>
@@ -12846,8 +12485,8 @@
         <w:t xml:space="preserve">, 10, 20140630.</w:t>
       </w:r>
     </w:p>
-    <w:bookmarkEnd w:id="124"/>
-    <w:bookmarkStart w:id="126" w:name="ref-Patrick.Weimerskirch2014"/>
+    <w:bookmarkEnd w:id="120"/>
+    <w:bookmarkStart w:id="122" w:name="ref-Patrick.Weimerskirch2014"/>
     <w:p>
       <w:pPr>
         <w:pStyle w:val="Bibliography"/>
@@ -12858,7 +12497,7 @@
       <w:r>
         <w:t xml:space="preserve"> </w:t>
       </w:r>
-      <w:hyperlink r:id="rId125">
+      <w:hyperlink r:id="rId121">
         <w:r>
           <w:rPr>
             <w:rStyle w:val="Hyperlink"/>
@@ -12943,8 +12582,8 @@
         <w:t xml:space="preserve">, 9, e87269.</w:t>
       </w:r>
     </w:p>
-    <w:bookmarkEnd w:id="126"/>
-    <w:bookmarkStart w:id="128" w:name="ref-Paull.etal2012"/>
+    <w:bookmarkEnd w:id="122"/>
+    <w:bookmarkStart w:id="124" w:name="ref-Paull.etal2012"/>
     <w:p>
       <w:pPr>
         <w:pStyle w:val="Bibliography"/>
@@ -12955,7 +12594,7 @@
       <w:r>
         <w:t xml:space="preserve"> </w:t>
       </w:r>
-      <w:hyperlink r:id="rId127">
+      <w:hyperlink r:id="rId123">
         <w:r>
           <w:rPr>
             <w:rStyle w:val="Hyperlink"/>
@@ -12980,8 +12619,8 @@
         <w:t xml:space="preserve">, 107, 845–853.</w:t>
       </w:r>
     </w:p>
-    <w:bookmarkEnd w:id="128"/>
-    <w:bookmarkStart w:id="130" w:name="ref-Pedersen.etal2019"/>
+    <w:bookmarkEnd w:id="124"/>
+    <w:bookmarkStart w:id="126" w:name="ref-Pedersen.etal2019"/>
     <w:p>
       <w:pPr>
         <w:pStyle w:val="Bibliography"/>
@@ -12992,7 +12631,7 @@
       <w:r>
         <w:t xml:space="preserve"> </w:t>
       </w:r>
-      <w:hyperlink r:id="rId129">
+      <w:hyperlink r:id="rId125">
         <w:r>
           <w:rPr>
             <w:rStyle w:val="Hyperlink"/>
@@ -13017,8 +12656,8 @@
         <w:t xml:space="preserve">, 7, e6876.</w:t>
       </w:r>
     </w:p>
-    <w:bookmarkEnd w:id="130"/>
-    <w:bookmarkStart w:id="132" w:name="ref-Phillips.etal2017"/>
+    <w:bookmarkEnd w:id="126"/>
+    <w:bookmarkStart w:id="128" w:name="ref-Phillips.etal2017"/>
     <w:p>
       <w:pPr>
         <w:pStyle w:val="Bibliography"/>
@@ -13029,7 +12668,7 @@
       <w:r>
         <w:t xml:space="preserve"> </w:t>
       </w:r>
-      <w:hyperlink r:id="rId131">
+      <w:hyperlink r:id="rId127">
         <w:r>
           <w:rPr>
             <w:rStyle w:val="Hyperlink"/>
@@ -13054,8 +12693,8 @@
         <w:t xml:space="preserve">, 578, 117–150.</w:t>
       </w:r>
     </w:p>
-    <w:bookmarkEnd w:id="132"/>
-    <w:bookmarkStart w:id="134" w:name="ref-Piironen.Vehtari2017"/>
+    <w:bookmarkEnd w:id="128"/>
+    <w:bookmarkStart w:id="130" w:name="ref-Piironen.Vehtari2017"/>
     <w:p>
       <w:pPr>
         <w:pStyle w:val="Bibliography"/>
@@ -13066,7 +12705,7 @@
       <w:r>
         <w:t xml:space="preserve"> </w:t>
       </w:r>
-      <w:hyperlink r:id="rId133">
+      <w:hyperlink r:id="rId129">
         <w:r>
           <w:rPr>
             <w:rStyle w:val="Hyperlink"/>
@@ -13115,8 +12754,8 @@
         <w:t xml:space="preserve">, 27, 711–735.</w:t>
       </w:r>
     </w:p>
-    <w:bookmarkEnd w:id="134"/>
-    <w:bookmarkStart w:id="136" w:name="ref-Potier.etal2015"/>
+    <w:bookmarkEnd w:id="130"/>
+    <w:bookmarkStart w:id="132" w:name="ref-Potier.etal2015"/>
     <w:p>
       <w:pPr>
         <w:pStyle w:val="Bibliography"/>
@@ -13127,7 +12766,7 @@
       <w:r>
         <w:t xml:space="preserve"> </w:t>
       </w:r>
-      <w:hyperlink r:id="rId135">
+      <w:hyperlink r:id="rId131">
         <w:r>
           <w:rPr>
             <w:rStyle w:val="Hyperlink"/>
@@ -13176,8 +12815,8 @@
         <w:t xml:space="preserve">, 103, 83–90.</w:t>
       </w:r>
     </w:p>
-    <w:bookmarkEnd w:id="136"/>
-    <w:bookmarkStart w:id="138" w:name="ref-Reid.etal2010"/>
+    <w:bookmarkEnd w:id="132"/>
+    <w:bookmarkStart w:id="134" w:name="ref-Reid.etal2010"/>
     <w:p>
       <w:pPr>
         <w:pStyle w:val="Bibliography"/>
@@ -13188,7 +12827,7 @@
       <w:r>
         <w:t xml:space="preserve"> </w:t>
       </w:r>
-      <w:hyperlink r:id="rId137">
+      <w:hyperlink r:id="rId133">
         <w:r>
           <w:rPr>
             <w:rStyle w:val="Hyperlink"/>
@@ -13213,8 +12852,8 @@
         <w:t xml:space="preserve">, 147, 223–233.</w:t>
       </w:r>
     </w:p>
-    <w:bookmarkEnd w:id="138"/>
-    <w:bookmarkStart w:id="140" w:name="ref-Santoro.etal2019"/>
+    <w:bookmarkEnd w:id="134"/>
+    <w:bookmarkStart w:id="136" w:name="ref-Santoro.etal2019"/>
     <w:p>
       <w:pPr>
         <w:pStyle w:val="Bibliography"/>
@@ -13225,7 +12864,7 @@
       <w:r>
         <w:t xml:space="preserve"> </w:t>
       </w:r>
-      <w:hyperlink r:id="rId139">
+      <w:hyperlink r:id="rId135">
         <w:r>
           <w:rPr>
             <w:rStyle w:val="Hyperlink"/>
@@ -13250,8 +12889,8 @@
         <w:t xml:space="preserve">, 9, 5366.</w:t>
       </w:r>
     </w:p>
-    <w:bookmarkEnd w:id="140"/>
-    <w:bookmarkStart w:id="142" w:name="ref-Snell-Rood2013"/>
+    <w:bookmarkEnd w:id="136"/>
+    <w:bookmarkStart w:id="138" w:name="ref-Snell-Rood2013"/>
     <w:p>
       <w:pPr>
         <w:pStyle w:val="Bibliography"/>
@@ -13262,7 +12901,7 @@
       <w:r>
         <w:t xml:space="preserve"> </w:t>
       </w:r>
-      <w:hyperlink r:id="rId141">
+      <w:hyperlink r:id="rId137">
         <w:r>
           <w:rPr>
             <w:rStyle w:val="Hyperlink"/>
@@ -13317,8 +12956,8 @@
         <w:t xml:space="preserve">, 85, 1004–1011.</w:t>
       </w:r>
     </w:p>
-    <w:bookmarkEnd w:id="142"/>
-    <w:bookmarkStart w:id="144" w:name="ref-Tinker.etal2008"/>
+    <w:bookmarkEnd w:id="138"/>
+    <w:bookmarkStart w:id="140" w:name="ref-Tinker.etal2008"/>
     <w:p>
       <w:pPr>
         <w:pStyle w:val="Bibliography"/>
@@ -13329,7 +12968,7 @@
       <w:r>
         <w:t xml:space="preserve"> </w:t>
       </w:r>
-      <w:hyperlink r:id="rId143">
+      <w:hyperlink r:id="rId139">
         <w:r>
           <w:rPr>
             <w:rStyle w:val="Hyperlink"/>
@@ -13354,8 +12993,8 @@
         <w:t xml:space="preserve">, 105, 560–565.</w:t>
       </w:r>
     </w:p>
-    <w:bookmarkEnd w:id="144"/>
-    <w:bookmarkStart w:id="145" w:name="ref-Tinker.etal2009"/>
+    <w:bookmarkEnd w:id="140"/>
+    <w:bookmarkStart w:id="141" w:name="ref-Tinker.etal2009"/>
     <w:p>
       <w:pPr>
         <w:pStyle w:val="Bibliography"/>
@@ -13377,8 +13016,8 @@
         <w:t xml:space="preserve">, 11, 841–869.</w:t>
       </w:r>
     </w:p>
-    <w:bookmarkEnd w:id="145"/>
-    <w:bookmarkStart w:id="147" w:name="Xa9f710354cc886f3275f2724e3e26c0203e8293"/>
+    <w:bookmarkEnd w:id="141"/>
+    <w:bookmarkStart w:id="143" w:name="Xa9f710354cc886f3275f2724e3e26c0203e8293"/>
     <w:p>
       <w:pPr>
         <w:pStyle w:val="Bibliography"/>
@@ -13389,7 +13028,7 @@
       <w:r>
         <w:t xml:space="preserve"> </w:t>
       </w:r>
-      <w:hyperlink r:id="rId146">
+      <w:hyperlink r:id="rId142">
         <w:r>
           <w:rPr>
             <w:rStyle w:val="Hyperlink"/>
@@ -13414,8 +13053,8 @@
         <w:t xml:space="preserve">, 182, 55–69.</w:t>
       </w:r>
     </w:p>
-    <w:bookmarkEnd w:id="147"/>
-    <w:bookmarkStart w:id="149" w:name="X2d34a8037745a9f1e9ed0eb47d31f23e92657a6"/>
+    <w:bookmarkEnd w:id="143"/>
+    <w:bookmarkStart w:id="145" w:name="X2d34a8037745a9f1e9ed0eb47d31f23e92657a6"/>
     <w:p>
       <w:pPr>
         <w:pStyle w:val="Bibliography"/>
@@ -13426,7 +13065,7 @@
       <w:r>
         <w:t xml:space="preserve"> </w:t>
       </w:r>
-      <w:hyperlink r:id="rId148">
+      <w:hyperlink r:id="rId144">
         <w:r>
           <w:rPr>
             <w:rStyle w:val="Hyperlink"/>
@@ -13451,8 +13090,8 @@
         <w:t xml:space="preserve">, 83, 1469–1477.</w:t>
       </w:r>
     </w:p>
-    <w:bookmarkEnd w:id="149"/>
-    <w:bookmarkStart w:id="151" w:name="ref-vandenBosch.etal2019"/>
+    <w:bookmarkEnd w:id="145"/>
+    <w:bookmarkStart w:id="147" w:name="ref-vandenBosch.etal2019"/>
     <w:p>
       <w:pPr>
         <w:pStyle w:val="Bibliography"/>
@@ -13463,7 +13102,7 @@
       <w:r>
         <w:t xml:space="preserve"> </w:t>
       </w:r>
-      <w:hyperlink r:id="rId150">
+      <w:hyperlink r:id="rId146">
         <w:r>
           <w:rPr>
             <w:rStyle w:val="Hyperlink"/>
@@ -13488,8 +13127,8 @@
         <w:t xml:space="preserve">, 30, 792–800.</w:t>
       </w:r>
     </w:p>
-    <w:bookmarkEnd w:id="151"/>
-    <w:bookmarkStart w:id="153" w:name="ref-Vehtari.etal2017"/>
+    <w:bookmarkEnd w:id="147"/>
+    <w:bookmarkStart w:id="149" w:name="ref-Vehtari.etal2017"/>
     <w:p>
       <w:pPr>
         <w:pStyle w:val="Bibliography"/>
@@ -13500,7 +13139,7 @@
       <w:r>
         <w:t xml:space="preserve"> </w:t>
       </w:r>
-      <w:hyperlink r:id="rId152">
+      <w:hyperlink r:id="rId148">
         <w:r>
           <w:rPr>
             <w:rStyle w:val="Hyperlink"/>
@@ -13561,8 +13200,8 @@
         <w:t xml:space="preserve">, 27, 1413–1432.</w:t>
       </w:r>
     </w:p>
-    <w:bookmarkEnd w:id="153"/>
-    <w:bookmarkStart w:id="155" w:name="ref-Vehtari.etal2022"/>
+    <w:bookmarkEnd w:id="149"/>
+    <w:bookmarkStart w:id="151" w:name="ref-Vehtari.etal2022"/>
     <w:p>
       <w:pPr>
         <w:pStyle w:val="Bibliography"/>
@@ -13573,7 +13212,7 @@
       <w:r>
         <w:t xml:space="preserve"> </w:t>
       </w:r>
-      <w:hyperlink r:id="rId154">
+      <w:hyperlink r:id="rId150">
         <w:r>
           <w:rPr>
             <w:rStyle w:val="Hyperlink"/>
@@ -13597,8 +13236,8 @@
         <w:t xml:space="preserve">.</w:t>
       </w:r>
     </w:p>
-    <w:bookmarkEnd w:id="155"/>
-    <w:bookmarkStart w:id="157" w:name="ref-viaAdaptivePhenotypicPlasticity1995"/>
+    <w:bookmarkEnd w:id="151"/>
+    <w:bookmarkStart w:id="153" w:name="ref-viaAdaptivePhenotypicPlasticity1995"/>
     <w:p>
       <w:pPr>
         <w:pStyle w:val="Bibliography"/>
@@ -13609,7 +13248,7 @@
       <w:r>
         <w:t xml:space="preserve"> </w:t>
       </w:r>
-      <w:hyperlink r:id="rId156">
+      <w:hyperlink r:id="rId152">
         <w:r>
           <w:rPr>
             <w:rStyle w:val="Hyperlink"/>
@@ -13634,8 +13273,8 @@
         <w:t xml:space="preserve">, 10, 212–217.</w:t>
       </w:r>
     </w:p>
-    <w:bookmarkEnd w:id="157"/>
-    <w:bookmarkStart w:id="159" w:name="ref-Via.Lande1985"/>
+    <w:bookmarkEnd w:id="153"/>
+    <w:bookmarkStart w:id="155" w:name="ref-Via.Lande1985"/>
     <w:p>
       <w:pPr>
         <w:pStyle w:val="Bibliography"/>
@@ -13646,7 +13285,7 @@
       <w:r>
         <w:t xml:space="preserve"> </w:t>
       </w:r>
-      <w:hyperlink r:id="rId158">
+      <w:hyperlink r:id="rId154">
         <w:r>
           <w:rPr>
             <w:rStyle w:val="Hyperlink"/>
@@ -13725,8 +13364,8 @@
         <w:t xml:space="preserve">, 39, 505–522.</w:t>
       </w:r>
     </w:p>
-    <w:bookmarkEnd w:id="159"/>
-    <w:bookmarkStart w:id="161" w:name="ref-Weimerskirch2007"/>
+    <w:bookmarkEnd w:id="155"/>
+    <w:bookmarkStart w:id="157" w:name="ref-Weimerskirch2007"/>
     <w:p>
       <w:pPr>
         <w:pStyle w:val="Bibliography"/>
@@ -13737,7 +13376,7 @@
       <w:r>
         <w:t xml:space="preserve"> </w:t>
       </w:r>
-      <w:hyperlink r:id="rId160">
+      <w:hyperlink r:id="rId156">
         <w:r>
           <w:rPr>
             <w:rStyle w:val="Hyperlink"/>
@@ -13801,8 +13440,8 @@
         <w:t xml:space="preserve">, 54, 211–223.</w:t>
       </w:r>
     </w:p>
-    <w:bookmarkEnd w:id="161"/>
-    <w:bookmarkStart w:id="163" w:name="ref-westneatBiologyHiddenResidual2014"/>
+    <w:bookmarkEnd w:id="157"/>
+    <w:bookmarkStart w:id="159" w:name="ref-westneatBiologyHiddenResidual2014"/>
     <w:p>
       <w:pPr>
         <w:pStyle w:val="Bibliography"/>
@@ -13813,7 +13452,7 @@
       <w:r>
         <w:t xml:space="preserve"> </w:t>
       </w:r>
-      <w:hyperlink r:id="rId162">
+      <w:hyperlink r:id="rId158">
         <w:r>
           <w:rPr>
             <w:rStyle w:val="Hyperlink"/>
@@ -13838,8 +13477,8 @@
         <w:t xml:space="preserve">, 90, 729–743.</w:t>
       </w:r>
     </w:p>
-    <w:bookmarkEnd w:id="163"/>
-    <w:bookmarkStart w:id="165" w:name="ref-Wilson-Rankin2015"/>
+    <w:bookmarkEnd w:id="159"/>
+    <w:bookmarkStart w:id="161" w:name="ref-Wilson-Rankin2015"/>
     <w:p>
       <w:pPr>
         <w:pStyle w:val="Bibliography"/>
@@ -13850,7 +13489,7 @@
       <w:r>
         <w:t xml:space="preserve"> </w:t>
       </w:r>
-      <w:hyperlink r:id="rId164">
+      <w:hyperlink r:id="rId160">
         <w:r>
           <w:rPr>
             <w:rStyle w:val="Hyperlink"/>
@@ -13875,8 +13514,8 @@
         <w:t xml:space="preserve">, 69, 491–499.</w:t>
       </w:r>
     </w:p>
-    <w:bookmarkEnd w:id="165"/>
-    <w:bookmarkStart w:id="167" w:name="ref-Woo.etal2008"/>
+    <w:bookmarkEnd w:id="161"/>
+    <w:bookmarkStart w:id="163" w:name="ref-Woo.etal2008"/>
     <w:p>
       <w:pPr>
         <w:pStyle w:val="Bibliography"/>
@@ -13887,7 +13526,7 @@
       <w:r>
         <w:t xml:space="preserve"> </w:t>
       </w:r>
-      <w:hyperlink r:id="rId166">
+      <w:hyperlink r:id="rId162">
         <w:r>
           <w:rPr>
             <w:rStyle w:val="Hyperlink"/>
@@ -13912,9 +13551,9 @@
         <w:t xml:space="preserve">, 77, 1082–1091.</w:t>
       </w:r>
     </w:p>
-    <w:bookmarkEnd w:id="167"/>
-    <w:bookmarkEnd w:id="168"/>
-    <w:bookmarkEnd w:id="169"/>
+    <w:bookmarkEnd w:id="163"/>
+    <w:bookmarkEnd w:id="164"/>
+    <w:bookmarkEnd w:id="165"/>
     <w:sectPr>
       <w:footerReference r:id="rId9" w:type="default"/>
       <w:pgSz w:h="15840" w:w="12240"/>

</xml_diff>

<commit_message>
knit latest ms changes
</commit_message>
<xml_diff>
--- a/manuscript/Chapter2-manuscript.docx
+++ b/manuscript/Chapter2-manuscript.docx
@@ -3662,7 +3662,201 @@
         <w:t xml:space="preserve"> </w:t>
       </w:r>
       <w:r>
-        <w:t xml:space="preserve">is a variance covariance matrix of the individual identity random effect. Equations (1) and (2) were parametrized with a Gaussian distribution family (predator and prey speed), while equation (3) was parametrized with a beta-binomial distribution family (predator hunting success). We parametrized the model to run four MCMC chains with 1000 posterior samples for each parameter. To do so, we ran 2500 iterations with a thinning set to 8, with the first 500 iterations used as warmups. We explain how we specified the priors of the MDHGLM in the supporting information.</w:t>
+        <w:t xml:space="preserve">is a variance covariance matrix of the individual identity random effect.</w:t>
+      </w:r>
+    </w:p>
+    <w:p>
+      <w:pPr>
+        <w:pStyle w:val="BodyText"/>
+      </w:pPr>
+      <w:r>
+        <w:t xml:space="preserve">We parameterized equations (1) and (2) with a Gaussian distribution family (predator and prey speed), and employed a beta-binomial distribution family for equation (3) (predator hunting success). We employed Gaussian priors for the prey rank (</w:t>
+      </w:r>
+      <m:oMath>
+        <m:r>
+          <m:t>N</m:t>
+        </m:r>
+        <m:d>
+          <m:dPr>
+            <m:begChr m:val="("/>
+            <m:endChr m:val=")"/>
+            <m:sepChr m:val=""/>
+            <m:grow/>
+          </m:dPr>
+          <m:e>
+            <m:r>
+              <m:t>2.5</m:t>
+            </m:r>
+            <m:r>
+              <m:rPr>
+                <m:sty m:val="p"/>
+              </m:rPr>
+              <m:t>,</m:t>
+            </m:r>
+            <m:r>
+              <m:t> </m:t>
+            </m:r>
+            <m:r>
+              <m:t>1</m:t>
+            </m:r>
+          </m:e>
+        </m:d>
+      </m:oMath>
+      <w:r>
+        <w:t xml:space="preserve">) and game duration (</w:t>
+      </w:r>
+      <m:oMath>
+        <m:r>
+          <m:t>N</m:t>
+        </m:r>
+        <m:d>
+          <m:dPr>
+            <m:begChr m:val="("/>
+            <m:endChr m:val=")"/>
+            <m:sepChr m:val=""/>
+            <m:grow/>
+          </m:dPr>
+          <m:e>
+            <m:r>
+              <m:t>10</m:t>
+            </m:r>
+            <m:r>
+              <m:rPr>
+                <m:sty m:val="p"/>
+              </m:rPr>
+              <m:t>,</m:t>
+            </m:r>
+            <m:r>
+              <m:t> </m:t>
+            </m:r>
+            <m:r>
+              <m:t>2</m:t>
+            </m:r>
+          </m:e>
+        </m:d>
+      </m:oMath>
+      <w:r>
+        <w:t xml:space="preserve">) on the mean part of the model, and the default priors in</w:t>
+      </w:r>
+      <w:r>
+        <w:t xml:space="preserve"> </w:t>
+      </w:r>
+      <w:r>
+        <w:t xml:space="preserve">“</w:t>
+      </w:r>
+      <w:r>
+        <w:t xml:space="preserve">brms</w:t>
+      </w:r>
+      <w:r>
+        <w:t xml:space="preserve">”</w:t>
+      </w:r>
+      <w:r>
+        <w:t xml:space="preserve"> </w:t>
+      </w:r>
+      <w:r>
+        <w:t xml:space="preserve">for the dispersion part. We used the default Student t priors in</w:t>
+      </w:r>
+      <w:r>
+        <w:t xml:space="preserve"> </w:t>
+      </w:r>
+      <w:r>
+        <w:t xml:space="preserve">“</w:t>
+      </w:r>
+      <w:r>
+        <w:t xml:space="preserve">brms</w:t>
+      </w:r>
+      <w:r>
+        <w:t xml:space="preserve">”</w:t>
+      </w:r>
+      <w:r>
+        <w:t xml:space="preserve"> </w:t>
+      </w:r>
+      <w:r>
+        <w:t xml:space="preserve">for the intercepts on the mean and dispersion part of the equation. For hunting success, we applied a Gaussian prior on the precision parameter (</w:t>
+      </w:r>
+      <m:oMath>
+        <m:r>
+          <m:t>N</m:t>
+        </m:r>
+        <m:d>
+          <m:dPr>
+            <m:begChr m:val="("/>
+            <m:endChr m:val=")"/>
+            <m:sepChr m:val=""/>
+            <m:grow/>
+          </m:dPr>
+          <m:e>
+            <m:r>
+              <m:t>2</m:t>
+            </m:r>
+            <m:r>
+              <m:rPr>
+                <m:sty m:val="p"/>
+              </m:rPr>
+              <m:t>,</m:t>
+            </m:r>
+            <m:r>
+              <m:t> </m:t>
+            </m:r>
+            <m:r>
+              <m:t>1</m:t>
+            </m:r>
+          </m:e>
+        </m:d>
+      </m:oMath>
+      <w:r>
+        <w:t xml:space="preserve">). For every predicted variable, we applied a half-Gaussian on the random effects for the mean part of the model (</w:t>
+      </w:r>
+      <m:oMath>
+        <m:r>
+          <m:t>N</m:t>
+        </m:r>
+        <m:d>
+          <m:dPr>
+            <m:begChr m:val="("/>
+            <m:endChr m:val=")"/>
+            <m:sepChr m:val=""/>
+            <m:grow/>
+          </m:dPr>
+          <m:e>
+            <m:r>
+              <m:t>0</m:t>
+            </m:r>
+            <m:r>
+              <m:rPr>
+                <m:sty m:val="p"/>
+              </m:rPr>
+              <m:t>,</m:t>
+            </m:r>
+            <m:r>
+              <m:t> </m:t>
+            </m:r>
+            <m:r>
+              <m:t>1</m:t>
+            </m:r>
+          </m:e>
+        </m:d>
+      </m:oMath>
+      <w:r>
+        <w:t xml:space="preserve">), and the default</w:t>
+      </w:r>
+      <w:r>
+        <w:t xml:space="preserve"> </w:t>
+      </w:r>
+      <w:r>
+        <w:t xml:space="preserve">“</w:t>
+      </w:r>
+      <w:r>
+        <w:t xml:space="preserve">brms</w:t>
+      </w:r>
+      <w:r>
+        <w:t xml:space="preserve">”</w:t>
+      </w:r>
+      <w:r>
+        <w:t xml:space="preserve"> </w:t>
+      </w:r>
+      <w:r>
+        <w:t xml:space="preserve">Student t prior for the dispersion part of the model. We parametrized the model to run four MCMC chains with 1000 posterior samples for each parameter. To do so, we ran 2500 iterations with a thinning set to 8, with the first 500 iterations used as warmups.</w:t>
       </w:r>
     </w:p>
     <w:p>
@@ -4088,7 +4282,7 @@
         <w:t xml:space="preserve">1995)</w:t>
       </w:r>
       <w:r>
-        <w:t xml:space="preserve">, enables us to investigate whether predators express similar behaviours across each developmental stage. The correlations were estimated assuming a multivariate Gaussian distribution. We also report additional analyses, such as variance partitioning, and coefficients of variation, in the supporting information.</w:t>
+        <w:t xml:space="preserve">, enables us to investigate whether predators express similar behaviours across each developmental stage. The correlations were estimated assuming a multivariate Gaussian distribution. We additionaly report variance partitioning and coefficients of variations in the supporting information.</w:t>
       </w:r>
     </w:p>
     <w:p>
@@ -4154,7 +4348,7 @@
         </w:rPr>
         <w:t xml:space="preserve">Table </w:t>
       </w:r>
-      <w:bookmarkStart w:id="b8ac550f-a345-44dd-b994-7ef96aab4f3d" w:name="table1"/>
+      <w:bookmarkStart w:id="5844b920-cead-41d8-ba45-bd678af948af" w:name="table1"/>
       <w:r xmlns:w="http://schemas.openxmlformats.org/wordprocessingml/2006/main" xmlns:wp="http://schemas.openxmlformats.org/drawingml/2006/wordprocessingDrawing" xmlns:r="http://schemas.openxmlformats.org/officeDocument/2006/relationships" xmlns:w14="http://schemas.microsoft.com/office/word/2010/wordml">
         <w:rPr>
           <w:rFonts/>
@@ -4176,7 +4370,7 @@
         </w:rPr>
         <w:fldChar w:fldCharType="end" w:dirty="true"/>
       </w:r>
-      <w:bookmarkEnd w:id="b8ac550f-a345-44dd-b994-7ef96aab4f3d"/>
+      <w:bookmarkEnd w:id="5844b920-cead-41d8-ba45-bd678af948af"/>
       <w:r>
         <w:t xml:space="preserve">: </w:t>
       </w:r>
@@ -5549,7 +5743,7 @@
         </w:rPr>
         <w:t xml:space="preserve">Table </w:t>
       </w:r>
-      <w:bookmarkStart w:id="6046f92d-7c0e-4a67-835c-ae14e6c2bdcd" w:name="table2"/>
+      <w:bookmarkStart w:id="4a00076e-acdb-4e3b-a375-130aa6cc33ee" w:name="table2"/>
       <w:r xmlns:w="http://schemas.openxmlformats.org/wordprocessingml/2006/main" xmlns:wp="http://schemas.openxmlformats.org/drawingml/2006/wordprocessingDrawing" xmlns:r="http://schemas.openxmlformats.org/officeDocument/2006/relationships" xmlns:w14="http://schemas.microsoft.com/office/word/2010/wordml">
         <w:rPr>
           <w:rFonts/>
@@ -5571,7 +5765,7 @@
         </w:rPr>
         <w:fldChar w:fldCharType="end" w:dirty="true"/>
       </w:r>
-      <w:bookmarkEnd w:id="6046f92d-7c0e-4a67-835c-ae14e6c2bdcd"/>
+      <w:bookmarkEnd w:id="4a00076e-acdb-4e3b-a375-130aa6cc33ee"/>
       <w:r>
         <w:t xml:space="preserve">: </w:t>
       </w:r>
@@ -10958,7 +11152,7 @@
         <w:pStyle w:val="FirstParagraph"/>
       </w:pPr>
       <w:r>
-        <w:t xml:space="preserve">For decades, hunting experience has been hypothesized to play a major role in predator-prey interactions []. Yet, the lack of empirical evidence has led the existing literature to predict conflicting outcomes []. It has thus remained unclear whether predators specialize in their tactic with experience, how such specialization emerges depending on the type of prey that predators encounter, and whether specialization with experience leads to an increase in hunting success. We adressed these questions by capitalizing on an online videogame system simulating a predator-prey interaction, where both the predator and the prey behaviours are simultaneously monitored. Our results show that experience does not generate responses at the population level. Instead, experience appears to be a property of individuals, such that each predator developed, through extensive practice, their own behavioural trajectory. Individuals became increasingly distinct hunters with experience; some specialized at fast-paced hunting, while others adopted a slower and more flexible tactic. The predators’ tactics were also associated with prey encounters, such that those that adopted a specialized cursorial tactic experienced more predictable encounters, while slower and flexible hunters experienced more unpredictable encounters, with no difference in success between the two types of hunters. With experience, this predator-prey behavioural relationship grew stronger, while the relationship between the prey’s behaviour and hunting success diminished. Together, our observations suggest that predators use their experience to adjust their hunting tactic, and the degree at which they specialize in it, based on the prey that they encountered throughout their lifetime. Moreover, the stronger predator-prey interaction through experience may imply the emergence of an arms race mediated through learning.</w:t>
+        <w:t xml:space="preserve">Hunting experience has long been hypothesized to play an important role in predator-prey interactions []. Yet, the lack of empirical evidence has led the existing literature to predict conflicting outcomes []. It has thus remained unclear whether predators specialize in their tactic with experience, how such specialization emerges depending on the type of prey that predators encounter, and whether specialization with experience leads to an increase in hunting success. We adressed these questions by capitalizing on an online videogame system simulating a predator-prey interaction, where both the predator and the prey behaviours are simultaneously monitored. Our results show that experience does not generate responses at the population level. Instead, experience appears to be a property of individuals, such that each predator developed, through extensive practice, their own behavioural trajectory. Individuals became increasingly distinct hunters with experience; some specialized at fast-paced hunting, while others adopted a slower and more flexible tactic. The predators’ tactics were also associated with prey encounters, such that those that adopted a specialized cursorial tactic experienced more predictable encounters, while slower and flexible hunters experienced more unpredictable encounters, with no difference in success between the two types of hunters. With experience, this predator-prey behavioural relationship grew stronger, while the relationship between the prey’s behaviour and hunting success diminished. Together, our observations suggest that predators use their experience to adjust their hunting tactic, and the degree at which they specialize in it, based on the prey that they encountered throughout their lifetime. Moreover, the stronger predator-prey interaction through experience may imply the emergence of an arms race mediated through learning.</w:t>
       </w:r>
     </w:p>
     <w:bookmarkStart w:id="50" w:name="Xc218476418b4bf4b774b215dfcadb00fd175ccc"/>

</xml_diff>

<commit_message>
knit minor update in methods mS
</commit_message>
<xml_diff>
--- a/manuscript/Chapter2-manuscript.docx
+++ b/manuscript/Chapter2-manuscript.docx
@@ -4282,7 +4282,7 @@
         <w:t xml:space="preserve">1995)</w:t>
       </w:r>
       <w:r>
-        <w:t xml:space="preserve">, enables us to investigate whether predators express similar behaviours across each developmental stage. The correlations were estimated assuming a multivariate Gaussian distribution. We additionaly report variance partitioning and coefficients of variations in the supporting information.</w:t>
+        <w:t xml:space="preserve">, enables us to investigate whether predators express similar behaviours across each developmental stage. The correlations were estimated assuming a multivariate Gaussian distribution. We additionally report variance partitioning and coefficients of variations in the supporting information.</w:t>
       </w:r>
     </w:p>
     <w:p>
@@ -4348,7 +4348,7 @@
         </w:rPr>
         <w:t xml:space="preserve">Table </w:t>
       </w:r>
-      <w:bookmarkStart w:id="5844b920-cead-41d8-ba45-bd678af948af" w:name="table1"/>
+      <w:bookmarkStart w:id="66138be6-af23-40bd-b39f-de3fba4665ff" w:name="table1"/>
       <w:r xmlns:w="http://schemas.openxmlformats.org/wordprocessingml/2006/main" xmlns:wp="http://schemas.openxmlformats.org/drawingml/2006/wordprocessingDrawing" xmlns:r="http://schemas.openxmlformats.org/officeDocument/2006/relationships" xmlns:w14="http://schemas.microsoft.com/office/word/2010/wordml">
         <w:rPr>
           <w:rFonts/>
@@ -4370,7 +4370,7 @@
         </w:rPr>
         <w:fldChar w:fldCharType="end" w:dirty="true"/>
       </w:r>
-      <w:bookmarkEnd w:id="5844b920-cead-41d8-ba45-bd678af948af"/>
+      <w:bookmarkEnd w:id="66138be6-af23-40bd-b39f-de3fba4665ff"/>
       <w:r>
         <w:t xml:space="preserve">: </w:t>
       </w:r>
@@ -5743,7 +5743,7 @@
         </w:rPr>
         <w:t xml:space="preserve">Table </w:t>
       </w:r>
-      <w:bookmarkStart w:id="4a00076e-acdb-4e3b-a375-130aa6cc33ee" w:name="table2"/>
+      <w:bookmarkStart w:id="dda04df8-2f38-456f-b5c3-d19682d71b2e" w:name="table2"/>
       <w:r xmlns:w="http://schemas.openxmlformats.org/wordprocessingml/2006/main" xmlns:wp="http://schemas.openxmlformats.org/drawingml/2006/wordprocessingDrawing" xmlns:r="http://schemas.openxmlformats.org/officeDocument/2006/relationships" xmlns:w14="http://schemas.microsoft.com/office/word/2010/wordml">
         <w:rPr>
           <w:rFonts/>
@@ -5765,7 +5765,7 @@
         </w:rPr>
         <w:fldChar w:fldCharType="end" w:dirty="true"/>
       </w:r>
-      <w:bookmarkEnd w:id="4a00076e-acdb-4e3b-a375-130aa6cc33ee"/>
+      <w:bookmarkEnd w:id="dda04df8-2f38-456f-b5c3-d19682d71b2e"/>
       <w:r>
         <w:t xml:space="preserve">: </w:t>
       </w:r>

</xml_diff>

<commit_message>
update MS. re-added v4 updated.
</commit_message>
<xml_diff>
--- a/manuscript/Chapter2-manuscript.docx
+++ b/manuscript/Chapter2-manuscript.docx
@@ -267,7 +267,7 @@
       </w:r>
     </w:p>
     <w:bookmarkEnd w:id="22"/>
-    <w:bookmarkStart w:id="24" w:name="introduction"/>
+    <w:bookmarkStart w:id="23" w:name="introduction"/>
     <w:p>
       <w:pPr>
         <w:pStyle w:val="Heading1"/>
@@ -382,36 +382,16 @@
         <w:t xml:space="preserve">(Dukas 1998, Estes et al. 2003, Mery and Burns 2010)</w:t>
       </w:r>
       <w:r>
-        <w:t xml:space="preserve">. An alternative mechanism is that the costs/risks faced by hunters when switching foraging tactics may be offset by gaining experience and information on their prey, leading to increased individual foraging flexibility [</w:t>
-      </w:r>
-      <w:r>
-        <w:t xml:space="preserve">Stephens (1993)</w:t>
-      </w:r>
-      <w:r>
-        <w:t xml:space="preserve">;</w:t>
-      </w:r>
-      <w:r>
-        <w:t xml:space="preserve">Ishii and Shimada (2010)</w:t>
-      </w:r>
-      <w:r>
-        <w:t xml:space="preserve">;</w:t>
-      </w:r>
-      <w:r>
-        <w:t xml:space="preserve">Mery and Burns (2010)</w:t>
-      </w:r>
-      <w:r>
-        <w:t xml:space="preserve">;</w:t>
-      </w:r>
-      <w:hyperlink r:id="rId23">
-        <w:r>
-          <w:rPr>
-            <w:rStyle w:val="Hyperlink"/>
-          </w:rPr>
-          <w:t xml:space="preserve">Kelley.Magurran2011;@Snell-Rood2013</w:t>
-        </w:r>
-      </w:hyperlink>
-      <w:r>
-        <w:t xml:space="preserve">]. To develop proper responses to fluctuating resources, individuals would need to sample their environment broadly during an extensive period of time, followed by higher performance at later stages of development</w:t>
+        <w:t xml:space="preserve">. An alternative mechanism is that the costs/risks faced by hunters when switching foraging tactics may be offset by gaining experience and information on their prey, leading to increased individual foraging flexibility</w:t>
+      </w:r>
+      <w:r>
+        <w:t xml:space="preserve"> </w:t>
+      </w:r>
+      <w:r>
+        <w:t xml:space="preserve">(Stephens 1993, Ishii and Shimada 2010, Mery and Burns 2010, Kelley and Magurran 2011, Snell-Rood 2013)</w:t>
+      </w:r>
+      <w:r>
+        <w:t xml:space="preserve">. To develop proper responses to fluctuating resources, individuals would need to sample their environment broadly during an extensive period of time, followed by higher performance at later stages of development</w:t>
       </w:r>
       <w:r>
         <w:t xml:space="preserve"> </w:t>
@@ -609,8 +589,8 @@
         <w:t xml:space="preserve">. Second, we test the hypothesis that experience will shape foraging specialization. If experience reduces the costs of switching between hunting tactics, we predict that the predator population should become more flexible. Alternatively, if experience enables the refinement of the hunting tactics, then the predator population may instead specialize. Otherwise, if both mechanisms operate at the same time, then we should see no change with experience at the population level, but differences in specialization among individuals should increase. Third, we evaluate how predator foraging specialization emerges from behavioural interactions with prey. Whether predators specialize or not with experience should depend on the behaviour of their prey. We expect that predators that experienced more predictable encounters with their prey will specialize, while predators that experienced unpredictable encounters with their prey should adopt a flexible hunting strategy. If we detect such prey-dependent fine-tuning, then specialist and flexible hunters should attain equal success.</w:t>
       </w:r>
     </w:p>
-    <w:bookmarkEnd w:id="24"/>
-    <w:bookmarkStart w:id="37" w:name="materials-and-methods"/>
+    <w:bookmarkEnd w:id="23"/>
+    <w:bookmarkStart w:id="36" w:name="materials-and-methods"/>
     <w:p>
       <w:pPr>
         <w:pStyle w:val="Heading1"/>
@@ -619,7 +599,7 @@
         <w:t xml:space="preserve">MATERIALS AND METHODS</w:t>
       </w:r>
     </w:p>
-    <w:bookmarkStart w:id="25" w:name="study-system"/>
+    <w:bookmarkStart w:id="24" w:name="study-system"/>
     <w:p>
       <w:pPr>
         <w:pStyle w:val="Heading2"/>
@@ -710,8 +690,8 @@
         <w:t xml:space="preserve">simulates a highly dynamic system where both predators and prey must constantly adjust to each other to be successful.</w:t>
       </w:r>
     </w:p>
-    <w:bookmarkEnd w:id="25"/>
-    <w:bookmarkStart w:id="26" w:name="data-collection"/>
+    <w:bookmarkEnd w:id="24"/>
+    <w:bookmarkStart w:id="25" w:name="data-collection"/>
     <w:p>
       <w:pPr>
         <w:pStyle w:val="Heading2"/>
@@ -751,8 +731,8 @@
         <w:t xml:space="preserve">Our population consists of 253 predator players with a total record of 100 412 matches. The predator-players’ experience varied between 301 and 500 matches played. These matches lasted between 3 and 70 minutes (mean = 11 minutes). The following information is collected and reported for every match : the player’s anonymous ID, its avatar, the game environment, the predator-player’s experience along with its speed, and the average speed of the group of prey it encountered.</w:t>
       </w:r>
     </w:p>
-    <w:bookmarkEnd w:id="26"/>
-    <w:bookmarkStart w:id="27" w:name="variables"/>
+    <w:bookmarkEnd w:id="25"/>
+    <w:bookmarkStart w:id="26" w:name="variables"/>
     <w:p>
       <w:pPr>
         <w:pStyle w:val="Heading2"/>
@@ -805,8 +785,8 @@
         <w:t xml:space="preserve">= 2.40 ± 0.32). We defined hunting success as the number of prey consumed during the match (min = 0, max = 4). Lastly, we defined the predator’s cumulative experience as the number of matches played prior to the match being monitored. For example, the first match of a player would have a cumulative experience value of 0, while the tenth match would have a value of 9.</w:t>
       </w:r>
     </w:p>
-    <w:bookmarkEnd w:id="27"/>
-    <w:bookmarkStart w:id="36" w:name="statistical-analyses"/>
+    <w:bookmarkEnd w:id="26"/>
+    <w:bookmarkStart w:id="35" w:name="statistical-analyses"/>
     <w:p>
       <w:pPr>
         <w:pStyle w:val="Heading2"/>
@@ -815,7 +795,7 @@
         <w:t xml:space="preserve">Statistical analyses</w:t>
       </w:r>
     </w:p>
-    <w:bookmarkStart w:id="29" w:name="software-and-computer-specifications"/>
+    <w:bookmarkStart w:id="28" w:name="software-and-computer-specifications"/>
     <w:p>
       <w:pPr>
         <w:pStyle w:val="Heading3"/>
@@ -831,7 +811,7 @@
       <w:r>
         <w:t xml:space="preserve">All our statistical analyses were executed on Cedar (</w:t>
       </w:r>
-      <w:hyperlink r:id="rId28">
+      <w:hyperlink r:id="rId27">
         <w:r>
           <w:rPr>
             <w:rStyle w:val="Hyperlink"/>
@@ -909,8 +889,8 @@
         <w:t xml:space="preserve">as the back-end for estimation (cmdstan installation version 2.28.2).</w:t>
       </w:r>
     </w:p>
-    <w:bookmarkEnd w:id="29"/>
-    <w:bookmarkStart w:id="30" w:name="effect-of-experience-on-hunting-success"/>
+    <w:bookmarkEnd w:id="28"/>
+    <w:bookmarkStart w:id="29" w:name="effect-of-experience-on-hunting-success"/>
     <w:p>
       <w:pPr>
         <w:pStyle w:val="Heading3"/>
@@ -1502,8 +1482,8 @@
         <w:t xml:space="preserve">.</w:t>
       </w:r>
     </w:p>
-    <w:bookmarkEnd w:id="30"/>
-    <w:bookmarkStart w:id="35" w:name="X933817ec832100fd66b2d0514a62bc877cddd0e"/>
+    <w:bookmarkEnd w:id="29"/>
+    <w:bookmarkStart w:id="34" w:name="X933817ec832100fd66b2d0514a62bc877cddd0e"/>
     <w:p>
       <w:pPr>
         <w:pStyle w:val="Heading3"/>
@@ -1606,7 +1586,7 @@
       <w:r>
         <w:t xml:space="preserve">was implemented by the company to pair players in a match based on their skill (</w:t>
       </w:r>
-      <w:hyperlink r:id="rId31">
+      <w:hyperlink r:id="rId30">
         <w:r>
           <w:rPr>
             <w:rStyle w:val="Hyperlink"/>
@@ -1622,7 +1602,7 @@
       <w:pPr>
         <w:pStyle w:val="BodyText"/>
       </w:pPr>
-      <w:bookmarkStart w:id="32" w:name="eq:eqn1"/>
+      <w:bookmarkStart w:id="31" w:name="eq:eqn1"/>
       <m:oMathPara>
         <m:oMathParaPr>
           <m:jc m:val="center"/>
@@ -1941,13 +1921,13 @@
           </m:d>
         </m:oMath>
       </m:oMathPara>
-      <w:bookmarkEnd w:id="32"/>
+      <w:bookmarkEnd w:id="31"/>
     </w:p>
     <w:p>
       <w:pPr>
         <w:pStyle w:val="FirstParagraph"/>
       </w:pPr>
-      <w:bookmarkStart w:id="33" w:name="eq:eqn2"/>
+      <w:bookmarkStart w:id="32" w:name="eq:eqn2"/>
       <m:oMathPara>
         <m:oMathParaPr>
           <m:jc m:val="center"/>
@@ -2266,13 +2246,13 @@
           </m:d>
         </m:oMath>
       </m:oMathPara>
-      <w:bookmarkEnd w:id="33"/>
+      <w:bookmarkEnd w:id="32"/>
     </w:p>
     <w:p>
       <w:pPr>
         <w:pStyle w:val="FirstParagraph"/>
       </w:pPr>
-      <w:bookmarkStart w:id="34" w:name="eq:eqn3"/>
+      <w:bookmarkStart w:id="33" w:name="eq:eqn3"/>
       <m:oMathPara>
         <m:oMathParaPr>
           <m:jc m:val="center"/>
@@ -2437,7 +2417,7 @@
           </m:d>
         </m:oMath>
       </m:oMathPara>
-      <w:bookmarkEnd w:id="34"/>
+      <w:bookmarkEnd w:id="33"/>
     </w:p>
     <w:p>
       <w:pPr>
@@ -3750,10 +3730,10 @@
         <w:t xml:space="preserve">, enables us to investigate whether predators express similar behaviours across each developmental stage. The correlations were estimated assuming a multivariate Gaussian distribution. We additionally report variance partitioning and coefficients of variations in the supporting information.</w:t>
       </w:r>
     </w:p>
+    <w:bookmarkEnd w:id="34"/>
     <w:bookmarkEnd w:id="35"/>
     <w:bookmarkEnd w:id="36"/>
-    <w:bookmarkEnd w:id="37"/>
-    <w:bookmarkStart w:id="51" w:name="results"/>
+    <w:bookmarkStart w:id="50" w:name="results"/>
     <w:p>
       <w:pPr>
         <w:pStyle w:val="Heading1"/>
@@ -3762,7 +3742,7 @@
         <w:t xml:space="preserve">RESULTS</w:t>
       </w:r>
     </w:p>
-    <w:bookmarkStart w:id="41" w:name="X49e34d012182956988a00f0ff153f675c48b853"/>
+    <w:bookmarkStart w:id="40" w:name="X49e34d012182956988a00f0ff153f675c48b853"/>
     <w:p>
       <w:pPr>
         <w:pStyle w:val="Heading2"/>
@@ -3808,7 +3788,7 @@
         </w:rPr>
         <w:t xml:space="preserve">Table </w:t>
       </w:r>
-      <w:bookmarkStart w:id="f47a0aba-5903-4078-89bf-d95ef381b7e4" w:name="table1"/>
+      <w:bookmarkStart w:id="654c7c58-d886-4bf0-9200-07c7be887919" w:name="table1"/>
       <w:r xmlns:w="http://schemas.openxmlformats.org/wordprocessingml/2006/main" xmlns:wp="http://schemas.openxmlformats.org/drawingml/2006/wordprocessingDrawing" xmlns:r="http://schemas.openxmlformats.org/officeDocument/2006/relationships" xmlns:w14="http://schemas.microsoft.com/office/word/2010/wordml">
         <w:rPr>
           <w:rFonts/>
@@ -3830,7 +3810,7 @@
         </w:rPr>
         <w:fldChar w:fldCharType="end" w:dirty="true"/>
       </w:r>
-      <w:bookmarkEnd w:id="f47a0aba-5903-4078-89bf-d95ef381b7e4"/>
+      <w:bookmarkEnd w:id="654c7c58-d886-4bf0-9200-07c7be887919"/>
       <w:r>
         <w:t xml:space="preserve">: </w:t>
       </w:r>
@@ -4952,18 +4932,18 @@
           <wp:inline>
             <wp:extent cx="5943600" cy="2377440"/>
             <wp:effectExtent b="0" l="0" r="0" t="0"/>
-            <wp:docPr descr="Figure 1. Among individual differences in the development of hunting expertise. The predators’ hunting success (i.e. the probability of capturing the four prey) is on the y axis, and the predators’ cumulative experience (i.e. the number of matches played prior to each observation) is on the x axis. Each fitted curve represents an individual predator. (A) A generalized additive mixed model where we do not control for prey speed (B) A generalized additive model where we control for prey speed." title="" id="39" name="Picture"/>
+            <wp:docPr descr="Figure 1. Among individual differences in the development of hunting expertise. The predators’ hunting success (i.e. the probability of capturing the four prey) is on the y axis, and the predators’ cumulative experience (i.e. the number of matches played prior to each observation) is on the x axis. Each fitted curve represents an individual predator. (A) A generalized additive mixed model where we do not control for prey speed (B) A generalized additive model where we control for prey speed." title="" id="38" name="Picture"/>
             <a:graphic>
               <a:graphicData uri="http://schemas.openxmlformats.org/drawingml/2006/picture">
                 <pic:pic>
                   <pic:nvPicPr>
-                    <pic:cNvPr descr="C:/Users/maxim/OneDrive/Documents/GitHub/Chapter2/outputs/05_outputs_figures/05_figure1.png" id="40" name="Picture"/>
+                    <pic:cNvPr descr="C:/Users/maxim/OneDrive/Documents/GitHub/Chapter2/outputs/05_outputs_figures/05_figure1.png" id="39" name="Picture"/>
                     <pic:cNvPicPr>
                       <a:picLocks noChangeArrowheads="1" noChangeAspect="1"/>
                     </pic:cNvPicPr>
                   </pic:nvPicPr>
                   <pic:blipFill>
-                    <a:blip r:embed="rId38"/>
+                    <a:blip r:embed="rId37"/>
                     <a:stretch>
                       <a:fillRect/>
                     </a:stretch>
@@ -5008,8 +4988,8 @@
         <w:t xml:space="preserve">Among individual differences in the development of hunting expertise. The predators’ hunting success (i.e. the probability of capturing the four prey) is on the y axis, and the predators’ cumulative experience (i.e. the number of matches played prior to each observation) is on the x axis. Each fitted curve represents an individual predator. (A) A generalized additive mixed model where we do not control for prey speed (B) A generalized additive model where we control for prey speed.</w:t>
       </w:r>
     </w:p>
-    <w:bookmarkEnd w:id="41"/>
-    <w:bookmarkStart w:id="45" w:name="X6edf630a269e5217c76dd70c0476a389c38d682"/>
+    <w:bookmarkEnd w:id="40"/>
+    <w:bookmarkStart w:id="44" w:name="X6edf630a269e5217c76dd70c0476a389c38d682"/>
     <w:p>
       <w:pPr>
         <w:pStyle w:val="Heading2"/>
@@ -5203,7 +5183,7 @@
         </w:rPr>
         <w:t xml:space="preserve">Table </w:t>
       </w:r>
-      <w:bookmarkStart w:id="f9ca644c-ff10-4df0-9775-17598f411a91" w:name="table2"/>
+      <w:bookmarkStart w:id="bf1d2d06-bea8-48ba-8a0b-9a76a21dfb16" w:name="table2"/>
       <w:r xmlns:w="http://schemas.openxmlformats.org/wordprocessingml/2006/main" xmlns:wp="http://schemas.openxmlformats.org/drawingml/2006/wordprocessingDrawing" xmlns:r="http://schemas.openxmlformats.org/officeDocument/2006/relationships" xmlns:w14="http://schemas.microsoft.com/office/word/2010/wordml">
         <w:rPr>
           <w:rFonts/>
@@ -5225,7 +5205,7 @@
         </w:rPr>
         <w:fldChar w:fldCharType="end" w:dirty="true"/>
       </w:r>
-      <w:bookmarkEnd w:id="f9ca644c-ff10-4df0-9775-17598f411a91"/>
+      <w:bookmarkEnd w:id="bf1d2d06-bea8-48ba-8a0b-9a76a21dfb16"/>
       <w:r>
         <w:t xml:space="preserve">: </w:t>
       </w:r>
@@ -10431,18 +10411,18 @@
           <wp:inline>
             <wp:extent cx="5943600" cy="3803904"/>
             <wp:effectExtent b="0" l="0" r="0" t="0"/>
-            <wp:docPr descr="Figure 2. Distribution of the intra individual behavioural variation (i.e. specialization) of predators when they were (A) novices and then (B) advanced hunters. The red band displays the 95% CI of the intercept for the intra individual standard deviation in predator speed." title="" id="43" name="Picture"/>
+            <wp:docPr descr="Figure 2. Distribution of the intra individual behavioural variation (i.e. specialization) of predators when they were (A) novices and then (B) advanced hunters. The red band displays the 95% CI of the intercept for the intra individual standard deviation in predator speed." title="" id="42" name="Picture"/>
             <a:graphic>
               <a:graphicData uri="http://schemas.openxmlformats.org/drawingml/2006/picture">
                 <pic:pic>
                   <pic:nvPicPr>
-                    <pic:cNvPr descr="C:/Users/maxim/OneDrive/Documents/GitHub/Chapter2/outputs/05_outputs_figures/05_figure2.png" id="44" name="Picture"/>
+                    <pic:cNvPr descr="C:/Users/maxim/OneDrive/Documents/GitHub/Chapter2/outputs/05_outputs_figures/05_figure2.png" id="43" name="Picture"/>
                     <pic:cNvPicPr>
                       <a:picLocks noChangeArrowheads="1" noChangeAspect="1"/>
                     </pic:cNvPicPr>
                   </pic:nvPicPr>
                   <pic:blipFill>
-                    <a:blip r:embed="rId42"/>
+                    <a:blip r:embed="rId41"/>
                     <a:stretch>
                       <a:fillRect/>
                     </a:stretch>
@@ -10487,8 +10467,8 @@
         <w:t xml:space="preserve">Distribution of the intra individual behavioural variation (i.e. specialization) of predators when they were (A) novices and then (B) advanced hunters. The red band displays the 95% CI of the intercept for the intra individual standard deviation in predator speed.</w:t>
       </w:r>
     </w:p>
-    <w:bookmarkEnd w:id="45"/>
-    <w:bookmarkStart w:id="49" w:name="Xa5033a5fb05bdfc06237c5869f6197e2d718108"/>
+    <w:bookmarkEnd w:id="44"/>
+    <w:bookmarkStart w:id="48" w:name="Xa5033a5fb05bdfc06237c5869f6197e2d718108"/>
     <w:p>
       <w:pPr>
         <w:pStyle w:val="Heading2"/>
@@ -10522,18 +10502,18 @@
           <wp:inline>
             <wp:extent cx="5943600" cy="4964934"/>
             <wp:effectExtent b="0" l="0" r="0" t="0"/>
-            <wp:docPr descr="Figure 3. Full correlation matrix of the MDHGLM relating the mean and intra individual variability (IIV) in speed of the predators, the mean and IIV in speed of the prey they encountered, and mean hunting success. Starting from the upper part of the plot are displayed the five parameters for novice predators (gray), the five for intermediate predators (yellow), and the five for advanced predators (blue). Larger dark blue circles indicate stronger positive correlations, while larger dark red circles indicate stronger negative correlations. The black squares indicate correlations between different experience levels (i.e. character states)." title="" id="47" name="Picture"/>
+            <wp:docPr descr="Figure 3. Full correlation matrix of the MDHGLM relating the mean and intra individual variability (IIV) in speed of the predators, the mean and IIV in speed of the prey they encountered, and mean hunting success. Starting from the upper part of the plot are displayed the five parameters for novice predators (gray), the five for intermediate predators (yellow), and the five for advanced predators (blue). Larger dark blue circles indicate stronger positive correlations, while larger dark red circles indicate stronger negative correlations. The black squares indicate correlations between different experience levels (i.e. character states)." title="" id="46" name="Picture"/>
             <a:graphic>
               <a:graphicData uri="http://schemas.openxmlformats.org/drawingml/2006/picture">
                 <pic:pic>
                   <pic:nvPicPr>
-                    <pic:cNvPr descr="C:/Users/maxim/OneDrive/Documents/GitHub/Chapter2/outputs/05_outputs_figures/05_figure3.png" id="48" name="Picture"/>
+                    <pic:cNvPr descr="C:/Users/maxim/OneDrive/Documents/GitHub/Chapter2/outputs/05_outputs_figures/05_figure3.png" id="47" name="Picture"/>
                     <pic:cNvPicPr>
                       <a:picLocks noChangeArrowheads="1" noChangeAspect="1"/>
                     </pic:cNvPicPr>
                   </pic:nvPicPr>
                   <pic:blipFill>
-                    <a:blip r:embed="rId46"/>
+                    <a:blip r:embed="rId45"/>
                     <a:stretch>
                       <a:fillRect/>
                     </a:stretch>
@@ -10578,8 +10558,8 @@
         <w:t xml:space="preserve">Full correlation matrix of the MDHGLM relating the mean and intra individual variability (IIV) in speed of the predators, the mean and IIV in speed of the prey they encountered, and mean hunting success. Starting from the upper part of the plot are displayed the five parameters for novice predators (gray), the five for intermediate predators (yellow), and the five for advanced predators (blue). Larger dark blue circles indicate stronger positive correlations, while larger dark red circles indicate stronger negative correlations. The black squares indicate correlations between different experience levels (i.e. character states).</w:t>
       </w:r>
     </w:p>
-    <w:bookmarkEnd w:id="49"/>
-    <w:bookmarkStart w:id="50" w:name="X97d8a9e147c9f69411c72343e7f467948ed7cd6"/>
+    <w:bookmarkEnd w:id="48"/>
+    <w:bookmarkStart w:id="49" w:name="X97d8a9e147c9f69411c72343e7f467948ed7cd6"/>
     <w:p>
       <w:pPr>
         <w:pStyle w:val="Heading2"/>
@@ -10596,9 +10576,9 @@
         <w:t xml:space="preserve">We did not detect strong correlations between the predators’ average speed and their hunting success (Figure 3 and Table S1), nor between the predators’ IIV in speed and their hunting success (Figure 3 and Table S1), suggesting that both slower/flexible and faster/specialist predators were both equally successful. However, when predators were novice, there was a strong negative correlation between the average speed of the prey that they encountered and their hunting success (Figure 3 and Table S1). Hence, novice individuals that encountered faster prey were less successful. This relationship was decoupled at the later experience levels, such that encounters with faster prey at intermediate and advanced stages were not as strongly correlated with hunting success anymore (Figure 3 and Table S1).</w:t>
       </w:r>
     </w:p>
+    <w:bookmarkEnd w:id="49"/>
     <w:bookmarkEnd w:id="50"/>
-    <w:bookmarkEnd w:id="51"/>
-    <w:bookmarkStart w:id="54" w:name="discussion"/>
+    <w:bookmarkStart w:id="53" w:name="discussion"/>
     <w:p>
       <w:pPr>
         <w:pStyle w:val="Heading1"/>
@@ -10639,10 +10619,10 @@
         <w:t xml:space="preserve">(Stephens 1993)</w:t>
       </w:r>
       <w:r>
-        <w:t xml:space="preserve">. Our results challenge the hypothesis that experience generates population-level behavioural responses. Instead, experience appears to be a property of individuals, such that each predator developed, through extensive practice, their own behavioural trajectory; some specialized at fast-paced hunting, while others adopted a slower and more flexible tactic. The predators’ tactics were matched to prey encounters, such that specialized cursorial hunters experienced more predictable encounters, while slower and flexible hunters experienced more unpredictable encounters, with no difference in success between the two predator-types. This predator-prey behavioural matching grew stronger with predator experience, while the relationship between the prey’s behaviour and hunting success diminished. Together, our observations suggest that predators learn to adjust their hunting tactic with experience, and the degree at which they specialize in it, based on the behaviour of the prey that they encountered throughout their lifetime. Moreover, the intensification of the interaction through experience suggests that learning may be a catalyst for predator-prey’s arms races.</w:t>
+        <w:t xml:space="preserve">. Our results challenge the hypothesis that experience generates population-level behavioural responses. Instead, experience appears to be a property of individuals, such that each predator developed, through extensive practice, their own behavioural trajectory; some specialized at fast-paced hunting, while others adopted a slower and more flexible tactic. The predators’ tactics were matched to prey encounters, such that specialized cursorial hunters experienced more predictable encounters, while slower and flexible hunters experienced more unpredictable encounters, with no difference in success between the two predator-types. This predator-prey behavioural matching grew stronger with predator experience, while the relationship between the prey’s behaviour and hunting success diminished. Together, our observations suggest that predators learn to adjust their hunting tactic with experience, and the degree at which they specialize in it, based on the behaviour of the prey that they encountered throughout their lifetime. Moreover, the intensification of the interaction through experience suggests that learning may be a catalyst for predator-prey arms races.</w:t>
       </w:r>
     </w:p>
-    <w:bookmarkStart w:id="52" w:name="X450d2792f1724e82b749849d3b8df9b9b5fcff3"/>
+    <w:bookmarkStart w:id="51" w:name="X450d2792f1724e82b749849d3b8df9b9b5fcff3"/>
     <w:p>
       <w:pPr>
         <w:pStyle w:val="Heading2"/>
@@ -10733,8 +10713,8 @@
         <w:t xml:space="preserve">Try to find again the ref saying that high speed prey are more difficult</w:t>
       </w:r>
     </w:p>
-    <w:bookmarkEnd w:id="52"/>
-    <w:bookmarkStart w:id="53" w:name="X199e518bad5a7cfed7e9fa5e0207ec150f64ef9"/>
+    <w:bookmarkEnd w:id="51"/>
+    <w:bookmarkStart w:id="52" w:name="X199e518bad5a7cfed7e9fa5e0207ec150f64ef9"/>
     <w:p>
       <w:pPr>
         <w:pStyle w:val="Heading2"/>
@@ -10861,9 +10841,9 @@
         <w:t xml:space="preserve">Check if I should add the role of phenotypic matching in the intro, and the role of learning</w:t>
       </w:r>
     </w:p>
+    <w:bookmarkEnd w:id="52"/>
     <w:bookmarkEnd w:id="53"/>
-    <w:bookmarkEnd w:id="54"/>
-    <w:bookmarkStart w:id="55" w:name="aknowledgements"/>
+    <w:bookmarkStart w:id="54" w:name="aknowledgements"/>
     <w:p>
       <w:pPr>
         <w:pStyle w:val="Heading1"/>
@@ -10880,8 +10860,8 @@
         <w:t xml:space="preserve">…</w:t>
       </w:r>
     </w:p>
-    <w:bookmarkEnd w:id="55"/>
-    <w:bookmarkStart w:id="56" w:name="conflict-of-interest-statement"/>
+    <w:bookmarkEnd w:id="54"/>
+    <w:bookmarkStart w:id="55" w:name="conflict-of-interest-statement"/>
     <w:p>
       <w:pPr>
         <w:pStyle w:val="Heading1"/>
@@ -10903,8 +10883,8 @@
         <w:br w:type="page"/>
       </w:r>
     </w:p>
-    <w:bookmarkEnd w:id="56"/>
-    <w:bookmarkStart w:id="182" w:name="references"/>
+    <w:bookmarkEnd w:id="55"/>
+    <w:bookmarkStart w:id="183" w:name="references"/>
     <w:p>
       <w:pPr>
         <w:pStyle w:val="Heading1"/>
@@ -10913,8 +10893,8 @@
         <w:t xml:space="preserve">REFERENCES</w:t>
       </w:r>
     </w:p>
-    <w:bookmarkStart w:id="181" w:name="refs"/>
-    <w:bookmarkStart w:id="58" w:name="ref-Araujo.etal2011"/>
+    <w:bookmarkStart w:id="182" w:name="refs"/>
+    <w:bookmarkStart w:id="57" w:name="ref-Araujo.etal2011"/>
     <w:p>
       <w:pPr>
         <w:pStyle w:val="Bibliography"/>
@@ -10925,7 +10905,7 @@
       <w:r>
         <w:t xml:space="preserve"> </w:t>
       </w:r>
-      <w:hyperlink r:id="rId57">
+      <w:hyperlink r:id="rId56">
         <w:r>
           <w:rPr>
             <w:rStyle w:val="Hyperlink"/>
@@ -10937,8 +10917,8 @@
         <w:t xml:space="preserve">. Ecology Letters 14:948–958.</w:t>
       </w:r>
     </w:p>
-    <w:bookmarkEnd w:id="58"/>
-    <w:bookmarkStart w:id="60" w:name="ref-Beauchamp2020"/>
+    <w:bookmarkEnd w:id="57"/>
+    <w:bookmarkStart w:id="59" w:name="ref-Beauchamp2020"/>
     <w:p>
       <w:pPr>
         <w:pStyle w:val="Bibliography"/>
@@ -10949,7 +10929,7 @@
       <w:r>
         <w:t xml:space="preserve"> </w:t>
       </w:r>
-      <w:hyperlink r:id="rId59">
+      <w:hyperlink r:id="rId58">
         <w:r>
           <w:rPr>
             <w:rStyle w:val="Hyperlink"/>
@@ -10961,8 +10941,8 @@
         <w:t xml:space="preserve">. Behavioral Ecology and Sociobiology 74:49.</w:t>
       </w:r>
     </w:p>
-    <w:bookmarkEnd w:id="60"/>
-    <w:bookmarkStart w:id="62" w:name="ref-Burkner2017"/>
+    <w:bookmarkEnd w:id="59"/>
+    <w:bookmarkStart w:id="61" w:name="ref-Burkner2017"/>
     <w:p>
       <w:pPr>
         <w:pStyle w:val="Bibliography"/>
@@ -10973,7 +10953,7 @@
       <w:r>
         <w:t xml:space="preserve"> </w:t>
       </w:r>
-      <w:hyperlink r:id="rId61">
+      <w:hyperlink r:id="rId60">
         <w:r>
           <w:rPr>
             <w:rStyle w:val="Hyperlink"/>
@@ -11021,8 +11001,8 @@
         <w:t xml:space="preserve">. Journal of Statistical Software 80:1–28.</w:t>
       </w:r>
     </w:p>
-    <w:bookmarkEnd w:id="62"/>
-    <w:bookmarkStart w:id="64" w:name="ref-Cere.etal2021"/>
+    <w:bookmarkEnd w:id="61"/>
+    <w:bookmarkStart w:id="63" w:name="ref-Cere.etal2021"/>
     <w:p>
       <w:pPr>
         <w:pStyle w:val="Bibliography"/>
@@ -11033,7 +11013,7 @@
       <w:r>
         <w:t xml:space="preserve"> </w:t>
       </w:r>
-      <w:hyperlink r:id="rId63">
+      <w:hyperlink r:id="rId62">
         <w:r>
           <w:rPr>
             <w:rStyle w:val="Hyperlink"/>
@@ -11045,8 +11025,8 @@
         <w:t xml:space="preserve">. Animal Behaviour 181:105–116.</w:t>
       </w:r>
     </w:p>
-    <w:bookmarkEnd w:id="64"/>
-    <w:bookmarkStart w:id="66" w:name="ref-Chang.etal2017"/>
+    <w:bookmarkEnd w:id="63"/>
+    <w:bookmarkStart w:id="65" w:name="ref-Chang.etal2017"/>
     <w:p>
       <w:pPr>
         <w:pStyle w:val="Bibliography"/>
@@ -11057,7 +11037,7 @@
       <w:r>
         <w:t xml:space="preserve"> </w:t>
       </w:r>
-      <w:hyperlink r:id="rId65">
+      <w:hyperlink r:id="rId64">
         <w:r>
           <w:rPr>
             <w:rStyle w:val="Hyperlink"/>
@@ -11069,8 +11049,8 @@
         <w:t xml:space="preserve">. Scientific Reports 7:40734.</w:t>
       </w:r>
     </w:p>
-    <w:bookmarkEnd w:id="66"/>
-    <w:bookmarkStart w:id="68" w:name="X8f96d1d7960a4ec81bae6d97ed75b01618a8636"/>
+    <w:bookmarkEnd w:id="65"/>
+    <w:bookmarkStart w:id="67" w:name="X8f96d1d7960a4ec81bae6d97ed75b01618a8636"/>
     <w:p>
       <w:pPr>
         <w:pStyle w:val="Bibliography"/>
@@ -11081,7 +11061,7 @@
       <w:r>
         <w:t xml:space="preserve"> </w:t>
       </w:r>
-      <w:hyperlink r:id="rId67">
+      <w:hyperlink r:id="rId66">
         <w:r>
           <w:rPr>
             <w:rStyle w:val="Hyperlink"/>
@@ -11093,8 +11073,8 @@
         <w:t xml:space="preserve">. Methods in Ecology and Evolution 6:27–37.</w:t>
       </w:r>
     </w:p>
-    <w:bookmarkEnd w:id="68"/>
-    <w:bookmarkStart w:id="70" w:name="ref-Courbin.etal2018"/>
+    <w:bookmarkEnd w:id="67"/>
+    <w:bookmarkStart w:id="69" w:name="ref-Courbin.etal2018"/>
     <w:p>
       <w:pPr>
         <w:pStyle w:val="Bibliography"/>
@@ -11105,7 +11085,7 @@
       <w:r>
         <w:t xml:space="preserve"> </w:t>
       </w:r>
-      <w:hyperlink r:id="rId69">
+      <w:hyperlink r:id="rId68">
         <w:r>
           <w:rPr>
             <w:rStyle w:val="Hyperlink"/>
@@ -11117,8 +11097,8 @@
         <w:t xml:space="preserve">. Ecology Letters 21:1043–1054.</w:t>
       </w:r>
     </w:p>
-    <w:bookmarkEnd w:id="70"/>
-    <w:bookmarkStart w:id="72" w:name="ref-Davoren.etal2003"/>
+    <w:bookmarkEnd w:id="69"/>
+    <w:bookmarkStart w:id="71" w:name="ref-Davoren.etal2003"/>
     <w:p>
       <w:pPr>
         <w:pStyle w:val="Bibliography"/>
@@ -11129,7 +11109,7 @@
       <w:r>
         <w:t xml:space="preserve"> </w:t>
       </w:r>
-      <w:hyperlink r:id="rId71">
+      <w:hyperlink r:id="rId70">
         <w:r>
           <w:rPr>
             <w:rStyle w:val="Hyperlink"/>
@@ -11223,323 +11203,323 @@
       </w:hyperlink>
       <w:r>
         <w:t xml:space="preserve">. Ecological Monographs 73:463–481.</w:t>
+      </w:r>
+    </w:p>
+    <w:bookmarkEnd w:id="71"/>
+    <w:bookmarkStart w:id="72" w:name="ref-Dukas1998"/>
+    <w:p>
+      <w:pPr>
+        <w:pStyle w:val="Bibliography"/>
+      </w:pPr>
+      <w:r>
+        <w:t xml:space="preserve">Dukas, R. 1998. Evolutionary ecology of learning. Pages 129–174 Cognitive ecology: The evolutionary ecology of information processing and decision making.</w:t>
+      </w:r>
+      <w:r>
+        <w:t xml:space="preserve"> </w:t>
+      </w:r>
+      <w:r>
+        <w:t xml:space="preserve">University of Chicago Press</w:t>
+      </w:r>
+      <w:r>
+        <w:t xml:space="preserve">,</w:t>
+      </w:r>
+      <w:r>
+        <w:t xml:space="preserve"> </w:t>
+      </w:r>
+      <w:r>
+        <w:t xml:space="preserve">Chicago</w:t>
+      </w:r>
+      <w:r>
+        <w:t xml:space="preserve">.</w:t>
       </w:r>
     </w:p>
     <w:bookmarkEnd w:id="72"/>
-    <w:bookmarkStart w:id="73" w:name="ref-Dukas1998"/>
+    <w:bookmarkStart w:id="74" w:name="ref-Dukas2019"/>
     <w:p>
       <w:pPr>
         <w:pStyle w:val="Bibliography"/>
       </w:pPr>
       <w:r>
-        <w:t xml:space="preserve">Dukas, R. 1998. Evolutionary ecology of learning. Pages 129–174 Cognitive ecology: The evolutionary ecology of information processing and decision making.</w:t>
-      </w:r>
-      <w:r>
-        <w:t xml:space="preserve"> </w:t>
-      </w:r>
-      <w:r>
-        <w:t xml:space="preserve">University of Chicago Press</w:t>
-      </w:r>
-      <w:r>
-        <w:t xml:space="preserve">,</w:t>
-      </w:r>
-      <w:r>
-        <w:t xml:space="preserve"> </w:t>
-      </w:r>
-      <w:r>
-        <w:t xml:space="preserve">Chicago</w:t>
-      </w:r>
-      <w:r>
-        <w:t xml:space="preserve">.</w:t>
+        <w:t xml:space="preserve">Dukas, R. 2019.</w:t>
+      </w:r>
+      <w:r>
+        <w:t xml:space="preserve"> </w:t>
+      </w:r>
+      <w:hyperlink r:id="rId73">
+        <w:r>
+          <w:rPr>
+            <w:rStyle w:val="Hyperlink"/>
+          </w:rPr>
+          <w:t xml:space="preserve">Animal expertise: Mechanisms, ecology and evolution</w:t>
+        </w:r>
+      </w:hyperlink>
+      <w:r>
+        <w:t xml:space="preserve">. Animal Behaviour 147:199–210.</w:t>
       </w:r>
     </w:p>
-    <w:bookmarkEnd w:id="73"/>
-    <w:bookmarkStart w:id="75" w:name="ref-Dukas2019"/>
+    <w:bookmarkEnd w:id="74"/>
+    <w:bookmarkStart w:id="76" w:name="ref-Edwards.Jackson1994"/>
     <w:p>
       <w:pPr>
         <w:pStyle w:val="Bibliography"/>
       </w:pPr>
       <w:r>
-        <w:t xml:space="preserve">Dukas, R. 2019.</w:t>
-      </w:r>
-      <w:r>
-        <w:t xml:space="preserve"> </w:t>
-      </w:r>
-      <w:hyperlink r:id="rId74">
-        <w:r>
-          <w:rPr>
-            <w:rStyle w:val="Hyperlink"/>
-          </w:rPr>
-          <w:t xml:space="preserve">Animal expertise: Mechanisms, ecology and evolution</w:t>
+        <w:t xml:space="preserve">Edwards, G. B., and R. R. Jackson. 1994.</w:t>
+      </w:r>
+      <w:r>
+        <w:t xml:space="preserve"> </w:t>
+      </w:r>
+      <w:hyperlink r:id="rId75">
+        <w:r>
+          <w:rPr>
+            <w:rStyle w:val="Hyperlink"/>
+          </w:rPr>
+          <w:t xml:space="preserve">The role of experience in the development of predatory behaviour in</w:t>
+        </w:r>
+        <w:r>
+          <w:rPr>
+            <w:rStyle w:val="Hyperlink"/>
+          </w:rPr>
+          <w:t xml:space="preserve"> </w:t>
+        </w:r>
+        <w:r>
+          <w:rPr>
+            <w:rStyle w:val="Hyperlink"/>
+          </w:rPr>
+          <w:t xml:space="preserve">Phidippus</w:t>
+        </w:r>
+        <w:r>
+          <w:rPr>
+            <w:rStyle w:val="Hyperlink"/>
+          </w:rPr>
+          <w:t xml:space="preserve"> </w:t>
+        </w:r>
+        <w:r>
+          <w:rPr>
+            <w:rStyle w:val="Hyperlink"/>
+          </w:rPr>
+          <w:t xml:space="preserve">regius, a jumping spider (</w:t>
+        </w:r>
+        <w:r>
+          <w:rPr>
+            <w:rStyle w:val="Hyperlink"/>
+          </w:rPr>
+          <w:t xml:space="preserve">Araneae</w:t>
+        </w:r>
+        <w:r>
+          <w:rPr>
+            <w:rStyle w:val="Hyperlink"/>
+          </w:rPr>
+          <w:t xml:space="preserve">,</w:t>
+        </w:r>
+        <w:r>
+          <w:rPr>
+            <w:rStyle w:val="Hyperlink"/>
+          </w:rPr>
+          <w:t xml:space="preserve"> </w:t>
+        </w:r>
+        <w:r>
+          <w:rPr>
+            <w:rStyle w:val="Hyperlink"/>
+          </w:rPr>
+          <w:t xml:space="preserve">Salticidae</w:t>
+        </w:r>
+        <w:r>
+          <w:rPr>
+            <w:rStyle w:val="Hyperlink"/>
+          </w:rPr>
+          <w:t xml:space="preserve">) from</w:t>
+        </w:r>
+        <w:r>
+          <w:rPr>
+            <w:rStyle w:val="Hyperlink"/>
+          </w:rPr>
+          <w:t xml:space="preserve"> </w:t>
+        </w:r>
+        <w:r>
+          <w:rPr>
+            <w:rStyle w:val="Hyperlink"/>
+          </w:rPr>
+          <w:t xml:space="preserve">Florida</w:t>
         </w:r>
       </w:hyperlink>
       <w:r>
-        <w:t xml:space="preserve">. Animal Behaviour 147:199–210.</w:t>
+        <w:t xml:space="preserve">. New Zealand Journal of Zoology 21:269–277.</w:t>
       </w:r>
     </w:p>
-    <w:bookmarkEnd w:id="75"/>
-    <w:bookmarkStart w:id="77" w:name="ref-Edwards.Jackson1994"/>
+    <w:bookmarkEnd w:id="76"/>
+    <w:bookmarkStart w:id="78" w:name="ref-Estes.etal2003"/>
     <w:p>
       <w:pPr>
         <w:pStyle w:val="Bibliography"/>
       </w:pPr>
       <w:r>
-        <w:t xml:space="preserve">Edwards, G. B., and R. R. Jackson. 1994.</w:t>
-      </w:r>
-      <w:r>
-        <w:t xml:space="preserve"> </w:t>
-      </w:r>
-      <w:hyperlink r:id="rId76">
-        <w:r>
-          <w:rPr>
-            <w:rStyle w:val="Hyperlink"/>
-          </w:rPr>
-          <w:t xml:space="preserve">The role of experience in the development of predatory behaviour in</w:t>
-        </w:r>
-        <w:r>
-          <w:rPr>
-            <w:rStyle w:val="Hyperlink"/>
-          </w:rPr>
-          <w:t xml:space="preserve"> </w:t>
-        </w:r>
-        <w:r>
-          <w:rPr>
-            <w:rStyle w:val="Hyperlink"/>
-          </w:rPr>
-          <w:t xml:space="preserve">Phidippus</w:t>
-        </w:r>
-        <w:r>
-          <w:rPr>
-            <w:rStyle w:val="Hyperlink"/>
-          </w:rPr>
-          <w:t xml:space="preserve"> </w:t>
-        </w:r>
-        <w:r>
-          <w:rPr>
-            <w:rStyle w:val="Hyperlink"/>
-          </w:rPr>
-          <w:t xml:space="preserve">regius, a jumping spider (</w:t>
-        </w:r>
-        <w:r>
-          <w:rPr>
-            <w:rStyle w:val="Hyperlink"/>
-          </w:rPr>
-          <w:t xml:space="preserve">Araneae</w:t>
-        </w:r>
-        <w:r>
-          <w:rPr>
-            <w:rStyle w:val="Hyperlink"/>
-          </w:rPr>
-          <w:t xml:space="preserve">,</w:t>
-        </w:r>
-        <w:r>
-          <w:rPr>
-            <w:rStyle w:val="Hyperlink"/>
-          </w:rPr>
-          <w:t xml:space="preserve"> </w:t>
-        </w:r>
-        <w:r>
-          <w:rPr>
-            <w:rStyle w:val="Hyperlink"/>
-          </w:rPr>
-          <w:t xml:space="preserve">Salticidae</w:t>
-        </w:r>
-        <w:r>
-          <w:rPr>
-            <w:rStyle w:val="Hyperlink"/>
-          </w:rPr>
-          <w:t xml:space="preserve">) from</w:t>
-        </w:r>
-        <w:r>
-          <w:rPr>
-            <w:rStyle w:val="Hyperlink"/>
-          </w:rPr>
-          <w:t xml:space="preserve"> </w:t>
-        </w:r>
-        <w:r>
-          <w:rPr>
-            <w:rStyle w:val="Hyperlink"/>
-          </w:rPr>
-          <w:t xml:space="preserve">Florida</w:t>
+        <w:t xml:space="preserve">Estes, J. A., M. L. Riedman, M. M. Staedler, M. T. Tinker, and B. E. Lyon. 2003.</w:t>
+      </w:r>
+      <w:r>
+        <w:t xml:space="preserve"> </w:t>
+      </w:r>
+      <w:hyperlink r:id="rId77">
+        <w:r>
+          <w:rPr>
+            <w:rStyle w:val="Hyperlink"/>
+          </w:rPr>
+          <w:t xml:space="preserve">Individual variation in prey selection by sea otters: Patterns, causes and implications</w:t>
         </w:r>
       </w:hyperlink>
       <w:r>
-        <w:t xml:space="preserve">. New Zealand Journal of Zoology 21:269–277.</w:t>
+        <w:t xml:space="preserve">. Journal of Animal Ecology 72:144–155.</w:t>
       </w:r>
     </w:p>
-    <w:bookmarkEnd w:id="77"/>
-    <w:bookmarkStart w:id="79" w:name="ref-Estes.etal2003"/>
+    <w:bookmarkEnd w:id="78"/>
+    <w:bookmarkStart w:id="80" w:name="ref-FraserFranco.etal2022"/>
     <w:p>
       <w:pPr>
         <w:pStyle w:val="Bibliography"/>
       </w:pPr>
       <w:r>
-        <w:t xml:space="preserve">Estes, J. A., M. L. Riedman, M. M. Staedler, M. T. Tinker, and B. E. Lyon. 2003.</w:t>
-      </w:r>
-      <w:r>
-        <w:t xml:space="preserve"> </w:t>
-      </w:r>
-      <w:hyperlink r:id="rId78">
-        <w:r>
-          <w:rPr>
-            <w:rStyle w:val="Hyperlink"/>
-          </w:rPr>
-          <w:t xml:space="preserve">Individual variation in prey selection by sea otters: Patterns, causes and implications</w:t>
+        <w:t xml:space="preserve">Fraser Franco, M., F. Santostefano, C. D. Kelly, and P.-O. Montiglio. 2022.</w:t>
+      </w:r>
+      <w:r>
+        <w:t xml:space="preserve"> </w:t>
+      </w:r>
+      <w:hyperlink r:id="rId79">
+        <w:r>
+          <w:rPr>
+            <w:rStyle w:val="Hyperlink"/>
+          </w:rPr>
+          <w:t xml:space="preserve">Studying predator foraging mode and hunting success at the individual level with an online videogame</w:t>
         </w:r>
       </w:hyperlink>
       <w:r>
-        <w:t xml:space="preserve">. Journal of Animal Ecology 72:144–155.</w:t>
+        <w:t xml:space="preserve">. Behavioral Ecology 33:967–978.</w:t>
       </w:r>
     </w:p>
-    <w:bookmarkEnd w:id="79"/>
-    <w:bookmarkStart w:id="81" w:name="ref-FraserFranco.etal2022"/>
+    <w:bookmarkEnd w:id="80"/>
+    <w:bookmarkStart w:id="81" w:name="ref-Gabry.Cesnovar2021"/>
     <w:p>
       <w:pPr>
         <w:pStyle w:val="Bibliography"/>
       </w:pPr>
       <w:r>
-        <w:t xml:space="preserve">Fraser Franco, M., F. Santostefano, C. D. Kelly, and P.-O. Montiglio. 2022.</w:t>
-      </w:r>
-      <w:r>
-        <w:t xml:space="preserve"> </w:t>
-      </w:r>
-      <w:hyperlink r:id="rId80">
-        <w:r>
-          <w:rPr>
-            <w:rStyle w:val="Hyperlink"/>
-          </w:rPr>
-          <w:t xml:space="preserve">Studying predator foraging mode and hunting success at the individual level with an online videogame</w:t>
-        </w:r>
-      </w:hyperlink>
-      <w:r>
-        <w:t xml:space="preserve">. Behavioral Ecology 33:967–978.</w:t>
+        <w:t xml:space="preserve">Gabry, J., and R. Češnovar. 2021. Cmdstanr:</w:t>
+      </w:r>
+      <w:r>
+        <w:t xml:space="preserve"> </w:t>
+      </w:r>
+      <w:r>
+        <w:t xml:space="preserve">R Interface</w:t>
+      </w:r>
+      <w:r>
+        <w:t xml:space="preserve"> </w:t>
+      </w:r>
+      <w:r>
+        <w:t xml:space="preserve">to "</w:t>
+      </w:r>
+      <w:r>
+        <w:t xml:space="preserve">CmdStan</w:t>
+      </w:r>
+      <w:r>
+        <w:t xml:space="preserve">".</w:t>
       </w:r>
     </w:p>
     <w:bookmarkEnd w:id="81"/>
-    <w:bookmarkStart w:id="82" w:name="ref-Gabry.Cesnovar2021"/>
+    <w:bookmarkStart w:id="83" w:name="ref-Griffen.etal2012"/>
     <w:p>
       <w:pPr>
         <w:pStyle w:val="Bibliography"/>
       </w:pPr>
       <w:r>
-        <w:t xml:space="preserve">Gabry, J., and R. Češnovar. 2021. Cmdstanr:</w:t>
-      </w:r>
-      <w:r>
-        <w:t xml:space="preserve"> </w:t>
-      </w:r>
-      <w:r>
-        <w:t xml:space="preserve">R Interface</w:t>
-      </w:r>
-      <w:r>
-        <w:t xml:space="preserve"> </w:t>
-      </w:r>
-      <w:r>
-        <w:t xml:space="preserve">to "</w:t>
-      </w:r>
-      <w:r>
-        <w:t xml:space="preserve">CmdStan</w:t>
-      </w:r>
-      <w:r>
-        <w:t xml:space="preserve">".</w:t>
+        <w:t xml:space="preserve">Griffen, B. D., B. J. Toscano, and J. Gatto. 2012.</w:t>
+      </w:r>
+      <w:r>
+        <w:t xml:space="preserve"> </w:t>
+      </w:r>
+      <w:hyperlink r:id="rId82">
+        <w:r>
+          <w:rPr>
+            <w:rStyle w:val="Hyperlink"/>
+          </w:rPr>
+          <w:t xml:space="preserve">The role of individual behavior type in mediating indirect interactions</w:t>
+        </w:r>
+      </w:hyperlink>
+      <w:r>
+        <w:t xml:space="preserve">. Ecology 93:1935–1943.</w:t>
       </w:r>
     </w:p>
-    <w:bookmarkEnd w:id="82"/>
-    <w:bookmarkStart w:id="84" w:name="ref-Griffen.etal2012"/>
+    <w:bookmarkEnd w:id="83"/>
+    <w:bookmarkStart w:id="85" w:name="ref-Hanifin.etal2008"/>
     <w:p>
       <w:pPr>
         <w:pStyle w:val="Bibliography"/>
       </w:pPr>
       <w:r>
-        <w:t xml:space="preserve">Griffen, B. D., B. J. Toscano, and J. Gatto. 2012.</w:t>
-      </w:r>
-      <w:r>
-        <w:t xml:space="preserve"> </w:t>
-      </w:r>
-      <w:hyperlink r:id="rId83">
-        <w:r>
-          <w:rPr>
-            <w:rStyle w:val="Hyperlink"/>
-          </w:rPr>
-          <w:t xml:space="preserve">The role of individual behavior type in mediating indirect interactions</w:t>
+        <w:t xml:space="preserve">Hanifin, C. T., E. D. B. Jr, and E. D. B. Iii. 2008.</w:t>
+      </w:r>
+      <w:r>
+        <w:t xml:space="preserve"> </w:t>
+      </w:r>
+      <w:hyperlink r:id="rId84">
+        <w:r>
+          <w:rPr>
+            <w:rStyle w:val="Hyperlink"/>
+          </w:rPr>
+          <w:t xml:space="preserve">Phenotypic</w:t>
+        </w:r>
+        <w:r>
+          <w:rPr>
+            <w:rStyle w:val="Hyperlink"/>
+          </w:rPr>
+          <w:t xml:space="preserve"> </w:t>
+        </w:r>
+        <w:r>
+          <w:rPr>
+            <w:rStyle w:val="Hyperlink"/>
+          </w:rPr>
+          <w:t xml:space="preserve">Mismatches Reveal Escape</w:t>
+        </w:r>
+        <w:r>
+          <w:rPr>
+            <w:rStyle w:val="Hyperlink"/>
+          </w:rPr>
+          <w:t xml:space="preserve"> </w:t>
+        </w:r>
+        <w:r>
+          <w:rPr>
+            <w:rStyle w:val="Hyperlink"/>
+          </w:rPr>
+          <w:t xml:space="preserve">from</w:t>
+        </w:r>
+        <w:r>
+          <w:rPr>
+            <w:rStyle w:val="Hyperlink"/>
+          </w:rPr>
+          <w:t xml:space="preserve"> </w:t>
+        </w:r>
+        <w:r>
+          <w:rPr>
+            <w:rStyle w:val="Hyperlink"/>
+          </w:rPr>
+          <w:t xml:space="preserve">Arms-Race Coevolution</w:t>
         </w:r>
       </w:hyperlink>
       <w:r>
-        <w:t xml:space="preserve">. Ecology 93:1935–1943.</w:t>
+        <w:t xml:space="preserve">. PLOS Biology 6:e60.</w:t>
       </w:r>
     </w:p>
-    <w:bookmarkEnd w:id="84"/>
-    <w:bookmarkStart w:id="86" w:name="ref-Hanifin.etal2008"/>
+    <w:bookmarkEnd w:id="85"/>
+    <w:bookmarkStart w:id="87" w:name="ref-Heithaus.etal2018"/>
     <w:p>
       <w:pPr>
         <w:pStyle w:val="Bibliography"/>
       </w:pPr>
       <w:r>
-        <w:t xml:space="preserve">Hanifin, C. T., E. D. B. Jr, and E. D. B. Iii. 2008.</w:t>
-      </w:r>
-      <w:r>
-        <w:t xml:space="preserve"> </w:t>
-      </w:r>
-      <w:hyperlink r:id="rId85">
-        <w:r>
-          <w:rPr>
-            <w:rStyle w:val="Hyperlink"/>
-          </w:rPr>
-          <w:t xml:space="preserve">Phenotypic</w:t>
-        </w:r>
-        <w:r>
-          <w:rPr>
-            <w:rStyle w:val="Hyperlink"/>
-          </w:rPr>
-          <w:t xml:space="preserve"> </w:t>
-        </w:r>
-        <w:r>
-          <w:rPr>
-            <w:rStyle w:val="Hyperlink"/>
-          </w:rPr>
-          <w:t xml:space="preserve">Mismatches Reveal Escape</w:t>
-        </w:r>
-        <w:r>
-          <w:rPr>
-            <w:rStyle w:val="Hyperlink"/>
-          </w:rPr>
-          <w:t xml:space="preserve"> </w:t>
-        </w:r>
-        <w:r>
-          <w:rPr>
-            <w:rStyle w:val="Hyperlink"/>
-          </w:rPr>
-          <w:t xml:space="preserve">from</w:t>
-        </w:r>
-        <w:r>
-          <w:rPr>
-            <w:rStyle w:val="Hyperlink"/>
-          </w:rPr>
-          <w:t xml:space="preserve"> </w:t>
-        </w:r>
-        <w:r>
-          <w:rPr>
-            <w:rStyle w:val="Hyperlink"/>
-          </w:rPr>
-          <w:t xml:space="preserve">Arms-Race Coevolution</w:t>
-        </w:r>
-      </w:hyperlink>
-      <w:r>
-        <w:t xml:space="preserve">. PLOS Biology 6:e60.</w:t>
-      </w:r>
-    </w:p>
-    <w:bookmarkEnd w:id="86"/>
-    <w:bookmarkStart w:id="88" w:name="ref-Heithaus.etal2018"/>
-    <w:p>
-      <w:pPr>
-        <w:pStyle w:val="Bibliography"/>
-      </w:pPr>
-      <w:r>
         <w:t xml:space="preserve">Heithaus, M. R., L. M. Dill, and J. J. Kiszka. 2018.</w:t>
       </w:r>
       <w:r>
         <w:t xml:space="preserve"> </w:t>
       </w:r>
-      <w:hyperlink r:id="rId87">
+      <w:hyperlink r:id="rId86">
         <w:r>
           <w:rPr>
             <w:rStyle w:val="Hyperlink"/>
@@ -11594,8 +11574,8 @@
         <w:t xml:space="preserve">.</w:t>
       </w:r>
     </w:p>
-    <w:bookmarkEnd w:id="88"/>
-    <w:bookmarkStart w:id="90" w:name="ref-Holm.etal2019"/>
+    <w:bookmarkEnd w:id="87"/>
+    <w:bookmarkStart w:id="89" w:name="ref-Holm.etal2019"/>
     <w:p>
       <w:pPr>
         <w:pStyle w:val="Bibliography"/>
@@ -11606,7 +11586,7 @@
       <w:r>
         <w:t xml:space="preserve"> </w:t>
       </w:r>
-      <w:hyperlink r:id="rId89">
+      <w:hyperlink r:id="rId88">
         <w:r>
           <w:rPr>
             <w:rStyle w:val="Hyperlink"/>
@@ -11618,8 +11598,8 @@
         <w:t xml:space="preserve">. Journal of Experimental Marine Biology and Ecology 511:19–27.</w:t>
       </w:r>
     </w:p>
-    <w:bookmarkEnd w:id="90"/>
-    <w:bookmarkStart w:id="92" w:name="ref-Huey.Pianka1981"/>
+    <w:bookmarkEnd w:id="89"/>
+    <w:bookmarkStart w:id="91" w:name="ref-Huey.Pianka1981"/>
     <w:p>
       <w:pPr>
         <w:pStyle w:val="Bibliography"/>
@@ -11630,7 +11610,7 @@
       <w:r>
         <w:t xml:space="preserve"> </w:t>
       </w:r>
-      <w:hyperlink r:id="rId91">
+      <w:hyperlink r:id="rId90">
         <w:r>
           <w:rPr>
             <w:rStyle w:val="Hyperlink"/>
@@ -11642,8 +11622,8 @@
         <w:t xml:space="preserve">. Ecology 62:991–999.</w:t>
       </w:r>
     </w:p>
-    <w:bookmarkEnd w:id="92"/>
-    <w:bookmarkStart w:id="94" w:name="ref-Ishii.Shimada2010"/>
+    <w:bookmarkEnd w:id="91"/>
+    <w:bookmarkStart w:id="93" w:name="ref-Ishii.Shimada2010"/>
     <w:p>
       <w:pPr>
         <w:pStyle w:val="Bibliography"/>
@@ -11654,7 +11634,7 @@
       <w:r>
         <w:t xml:space="preserve"> </w:t>
       </w:r>
-      <w:hyperlink r:id="rId93">
+      <w:hyperlink r:id="rId92">
         <w:r>
           <w:rPr>
             <w:rStyle w:val="Hyperlink"/>
@@ -11666,8 +11646,8 @@
         <w:t xml:space="preserve">. Population Ecology 52:27.</w:t>
       </w:r>
     </w:p>
-    <w:bookmarkEnd w:id="94"/>
-    <w:bookmarkStart w:id="96" w:name="ref-Karkarey.etal2017"/>
+    <w:bookmarkEnd w:id="93"/>
+    <w:bookmarkStart w:id="95" w:name="ref-Karkarey.etal2017"/>
     <w:p>
       <w:pPr>
         <w:pStyle w:val="Bibliography"/>
@@ -11678,7 +11658,7 @@
       <w:r>
         <w:t xml:space="preserve"> </w:t>
       </w:r>
-      <w:hyperlink r:id="rId95">
+      <w:hyperlink r:id="rId94">
         <w:r>
           <w:rPr>
             <w:rStyle w:val="Hyperlink"/>
@@ -11690,19 +11670,133 @@
         <w:t xml:space="preserve">. Animal Behaviour 131:13–22.</w:t>
       </w:r>
     </w:p>
-    <w:bookmarkEnd w:id="96"/>
-    <w:bookmarkStart w:id="98" w:name="X861472cb300cb4fe47c34b2285e8585ed9d2165"/>
+    <w:bookmarkEnd w:id="95"/>
+    <w:bookmarkStart w:id="97" w:name="ref-Kelley.Magurran2011"/>
     <w:p>
       <w:pPr>
         <w:pStyle w:val="Bibliography"/>
       </w:pPr>
       <w:r>
+        <w:t xml:space="preserve">Kelley, J. L., and A. E. Magurran. 2011.</w:t>
+      </w:r>
+      <w:r>
+        <w:t xml:space="preserve"> </w:t>
+      </w:r>
+      <w:hyperlink r:id="rId96">
+        <w:r>
+          <w:rPr>
+            <w:rStyle w:val="Hyperlink"/>
+          </w:rPr>
+          <w:t xml:space="preserve">Learned</w:t>
+        </w:r>
+        <w:r>
+          <w:rPr>
+            <w:rStyle w:val="Hyperlink"/>
+          </w:rPr>
+          <w:t xml:space="preserve"> </w:t>
+        </w:r>
+        <w:r>
+          <w:rPr>
+            <w:rStyle w:val="Hyperlink"/>
+          </w:rPr>
+          <w:t xml:space="preserve">Defences</w:t>
+        </w:r>
+        <w:r>
+          <w:rPr>
+            <w:rStyle w:val="Hyperlink"/>
+          </w:rPr>
+          <w:t xml:space="preserve"> </w:t>
+        </w:r>
+        <w:r>
+          <w:rPr>
+            <w:rStyle w:val="Hyperlink"/>
+          </w:rPr>
+          <w:t xml:space="preserve">and</w:t>
+        </w:r>
+        <w:r>
+          <w:rPr>
+            <w:rStyle w:val="Hyperlink"/>
+          </w:rPr>
+          <w:t xml:space="preserve"> </w:t>
+        </w:r>
+        <w:r>
+          <w:rPr>
+            <w:rStyle w:val="Hyperlink"/>
+          </w:rPr>
+          <w:t xml:space="preserve">Counterdefences</w:t>
+        </w:r>
+        <w:r>
+          <w:rPr>
+            <w:rStyle w:val="Hyperlink"/>
+          </w:rPr>
+          <w:t xml:space="preserve"> </w:t>
+        </w:r>
+        <w:r>
+          <w:rPr>
+            <w:rStyle w:val="Hyperlink"/>
+          </w:rPr>
+          <w:t xml:space="preserve">in</w:t>
+        </w:r>
+        <w:r>
+          <w:rPr>
+            <w:rStyle w:val="Hyperlink"/>
+          </w:rPr>
+          <w:t xml:space="preserve"> </w:t>
+        </w:r>
+        <w:r>
+          <w:rPr>
+            <w:rStyle w:val="Hyperlink"/>
+          </w:rPr>
+          <w:t xml:space="preserve">Predator</w:t>
+        </w:r>
+      </w:hyperlink>
+      <w:r>
+        <w:t xml:space="preserve">. Pages 36–58 Fish</w:t>
+      </w:r>
+      <w:r>
+        <w:t xml:space="preserve"> </w:t>
+      </w:r>
+      <w:r>
+        <w:t xml:space="preserve">Cognition</w:t>
+      </w:r>
+      <w:r>
+        <w:t xml:space="preserve"> </w:t>
+      </w:r>
+      <w:r>
+        <w:t xml:space="preserve">and</w:t>
+      </w:r>
+      <w:r>
+        <w:t xml:space="preserve"> </w:t>
+      </w:r>
+      <w:r>
+        <w:t xml:space="preserve">Behavior</w:t>
+      </w:r>
+      <w:r>
+        <w:t xml:space="preserve">.</w:t>
+      </w:r>
+      <w:r>
+        <w:t xml:space="preserve"> </w:t>
+      </w:r>
+      <w:r>
+        <w:t xml:space="preserve">John Wiley &amp; Sons, Ltd</w:t>
+      </w:r>
+      <w:r>
+        <w:t xml:space="preserve">.</w:t>
+      </w:r>
+    </w:p>
+    <w:bookmarkEnd w:id="97"/>
+    <w:bookmarkStart w:id="99" w:name="X861472cb300cb4fe47c34b2285e8585ed9d2165"/>
+    <w:p>
+      <w:pPr>
+        <w:pStyle w:val="Bibliography"/>
+      </w:pPr>
+      <w:r>
         <w:t xml:space="preserve">Kernaléguen, L., J. P. Y. Arnould, C. Guinet, and Y. Cherel. 2015.</w:t>
       </w:r>
       <w:r>
         <w:t xml:space="preserve"> </w:t>
       </w:r>
-      <w:hyperlink r:id="rId97">
+      <w:hyperlink r:id="rId98">
         <w:r>
           <w:rPr>
             <w:rStyle w:val="Hyperlink"/>
@@ -11738,8 +11832,8 @@
         <w:t xml:space="preserve">. Journal of Animal Ecology 84:1081–1091.</w:t>
       </w:r>
     </w:p>
-    <w:bookmarkEnd w:id="98"/>
-    <w:bookmarkStart w:id="100" w:name="ref-Kishida.etal2006"/>
+    <w:bookmarkEnd w:id="99"/>
+    <w:bookmarkStart w:id="101" w:name="ref-Kishida.etal2006"/>
     <w:p>
       <w:pPr>
         <w:pStyle w:val="Bibliography"/>
@@ -11750,7 +11844,7 @@
       <w:r>
         <w:t xml:space="preserve"> </w:t>
       </w:r>
-      <w:hyperlink r:id="rId99">
+      <w:hyperlink r:id="rId100">
         <w:r>
           <w:rPr>
             <w:rStyle w:val="Hyperlink"/>
@@ -11798,8 +11892,8 @@
         <w:t xml:space="preserve">. Ecology 87:1599–1604.</w:t>
       </w:r>
     </w:p>
-    <w:bookmarkEnd w:id="100"/>
-    <w:bookmarkStart w:id="102" w:name="ref-Kobler.etal2009"/>
+    <w:bookmarkEnd w:id="101"/>
+    <w:bookmarkStart w:id="103" w:name="ref-Kobler.etal2009"/>
     <w:p>
       <w:pPr>
         <w:pStyle w:val="Bibliography"/>
@@ -11810,7 +11904,7 @@
       <w:r>
         <w:t xml:space="preserve"> </w:t>
       </w:r>
-      <w:hyperlink r:id="rId101">
+      <w:hyperlink r:id="rId102">
         <w:r>
           <w:rPr>
             <w:rStyle w:val="Hyperlink"/>
@@ -11822,8 +11916,8 @@
         <w:t xml:space="preserve"> Oecologia 161:837–847.</w:t>
       </w:r>
     </w:p>
-    <w:bookmarkEnd w:id="102"/>
-    <w:bookmarkStart w:id="104" w:name="ref-leeDoubleHierarchicalGeneralized2006"/>
+    <w:bookmarkEnd w:id="103"/>
+    <w:bookmarkStart w:id="105" w:name="ref-leeDoubleHierarchicalGeneralized2006"/>
     <w:p>
       <w:pPr>
         <w:pStyle w:val="Bibliography"/>
@@ -11834,7 +11928,7 @@
       <w:r>
         <w:t xml:space="preserve"> </w:t>
       </w:r>
-      <w:hyperlink r:id="rId103">
+      <w:hyperlink r:id="rId104">
         <w:r>
           <w:rPr>
             <w:rStyle w:val="Hyperlink"/>
@@ -11846,8 +11940,8 @@
         <w:t xml:space="preserve">. Journal of the Royal Statistical Society: Series C (Applied Statistics) 55:139–185.</w:t>
       </w:r>
     </w:p>
-    <w:bookmarkEnd w:id="104"/>
-    <w:bookmarkStart w:id="106" w:name="X6c7e3aeb277c8347e9da059dcf5014bc78fbbe9"/>
+    <w:bookmarkEnd w:id="105"/>
+    <w:bookmarkStart w:id="107" w:name="X6c7e3aeb277c8347e9da059dcf5014bc78fbbe9"/>
     <w:p>
       <w:pPr>
         <w:pStyle w:val="Bibliography"/>
@@ -11858,7 +11952,7 @@
       <w:r>
         <w:t xml:space="preserve"> </w:t>
       </w:r>
-      <w:hyperlink r:id="rId105">
+      <w:hyperlink r:id="rId106">
         <w:r>
           <w:rPr>
             <w:rStyle w:val="Hyperlink"/>
@@ -11930,8 +12024,8 @@
         <w:t xml:space="preserve">. Human Nature 18:386–402.</w:t>
       </w:r>
     </w:p>
-    <w:bookmarkEnd w:id="106"/>
-    <w:bookmarkStart w:id="108" w:name="ref-Manlick.etal2021"/>
+    <w:bookmarkEnd w:id="107"/>
+    <w:bookmarkStart w:id="109" w:name="ref-Manlick.etal2021"/>
     <w:p>
       <w:pPr>
         <w:pStyle w:val="Bibliography"/>
@@ -11942,7 +12036,7 @@
       <w:r>
         <w:t xml:space="preserve"> </w:t>
       </w:r>
-      <w:hyperlink r:id="rId107">
+      <w:hyperlink r:id="rId108">
         <w:r>
           <w:rPr>
             <w:rStyle w:val="Hyperlink"/>
@@ -11954,8 +12048,8 @@
         <w:t xml:space="preserve">. Journal of Animal Ecology 90:2806–2818.</w:t>
       </w:r>
     </w:p>
-    <w:bookmarkEnd w:id="108"/>
-    <w:bookmarkStart w:id="110" w:name="ref-Matsumura.Miyatake2022a"/>
+    <w:bookmarkEnd w:id="109"/>
+    <w:bookmarkStart w:id="111" w:name="ref-Matsumura.Miyatake2022a"/>
     <w:p>
       <w:pPr>
         <w:pStyle w:val="Bibliography"/>
@@ -11966,7 +12060,7 @@
       <w:r>
         <w:t xml:space="preserve"> </w:t>
       </w:r>
-      <w:hyperlink r:id="rId109">
+      <w:hyperlink r:id="rId110">
         <w:r>
           <w:rPr>
             <w:rStyle w:val="Hyperlink"/>
@@ -11984,8 +12078,8 @@
         <w:t xml:space="preserve">. Ethology 128:395–401.</w:t>
       </w:r>
     </w:p>
-    <w:bookmarkEnd w:id="110"/>
-    <w:bookmarkStart w:id="112" w:name="ref-Mery.Burns2010"/>
+    <w:bookmarkEnd w:id="111"/>
+    <w:bookmarkStart w:id="113" w:name="ref-Mery.Burns2010"/>
     <w:p>
       <w:pPr>
         <w:pStyle w:val="Bibliography"/>
@@ -11996,7 +12090,7 @@
       <w:r>
         <w:t xml:space="preserve"> </w:t>
       </w:r>
-      <w:hyperlink r:id="rId111">
+      <w:hyperlink r:id="rId112">
         <w:r>
           <w:rPr>
             <w:rStyle w:val="Hyperlink"/>
@@ -12008,8 +12102,8 @@
         <w:t xml:space="preserve">. Evolutionary Ecology 24:571–583.</w:t>
       </w:r>
     </w:p>
-    <w:bookmarkEnd w:id="112"/>
-    <w:bookmarkStart w:id="114" w:name="ref-Michalko.etal2021"/>
+    <w:bookmarkEnd w:id="113"/>
+    <w:bookmarkStart w:id="115" w:name="ref-Michalko.etal2021"/>
     <w:p>
       <w:pPr>
         <w:pStyle w:val="Bibliography"/>
@@ -12020,7 +12114,7 @@
       <w:r>
         <w:t xml:space="preserve"> </w:t>
       </w:r>
-      <w:hyperlink r:id="rId113">
+      <w:hyperlink r:id="rId114">
         <w:r>
           <w:rPr>
             <w:rStyle w:val="Hyperlink"/>
@@ -12032,8 +12126,8 @@
         <w:t xml:space="preserve">. Behavioral Ecology 32:257–264.</w:t>
       </w:r>
     </w:p>
-    <w:bookmarkEnd w:id="114"/>
-    <w:bookmarkStart w:id="116" w:name="ref-Michalko.Pekar2016"/>
+    <w:bookmarkEnd w:id="115"/>
+    <w:bookmarkStart w:id="117" w:name="ref-Michalko.Pekar2016"/>
     <w:p>
       <w:pPr>
         <w:pStyle w:val="Bibliography"/>
@@ -12044,7 +12138,7 @@
       <w:r>
         <w:t xml:space="preserve"> </w:t>
       </w:r>
-      <w:hyperlink r:id="rId115">
+      <w:hyperlink r:id="rId116">
         <w:r>
           <w:rPr>
             <w:rStyle w:val="Hyperlink"/>
@@ -12056,8 +12150,8 @@
         <w:t xml:space="preserve">. Oecologia 181:1187–1197.</w:t>
       </w:r>
     </w:p>
-    <w:bookmarkEnd w:id="116"/>
-    <w:bookmarkStart w:id="118" w:name="ref-Mitchell.etal2016a"/>
+    <w:bookmarkEnd w:id="117"/>
+    <w:bookmarkStart w:id="119" w:name="ref-Mitchell.etal2016a"/>
     <w:p>
       <w:pPr>
         <w:pStyle w:val="Bibliography"/>
@@ -12068,7 +12162,7 @@
       <w:r>
         <w:t xml:space="preserve"> </w:t>
       </w:r>
-      <w:hyperlink r:id="rId117">
+      <w:hyperlink r:id="rId118">
         <w:r>
           <w:rPr>
             <w:rStyle w:val="Hyperlink"/>
@@ -12080,8 +12174,8 @@
         <w:t xml:space="preserve">. Royal Society Open Science 3:160352.</w:t>
       </w:r>
     </w:p>
-    <w:bookmarkEnd w:id="118"/>
-    <w:bookmarkStart w:id="120" w:name="ref-Moran.etal2017"/>
+    <w:bookmarkEnd w:id="119"/>
+    <w:bookmarkStart w:id="121" w:name="ref-Moran.etal2017"/>
     <w:p>
       <w:pPr>
         <w:pStyle w:val="Bibliography"/>
@@ -12092,7 +12186,7 @@
       <w:r>
         <w:t xml:space="preserve"> </w:t>
       </w:r>
-      <w:hyperlink r:id="rId119">
+      <w:hyperlink r:id="rId120">
         <w:r>
           <w:rPr>
             <w:rStyle w:val="Hyperlink"/>
@@ -12104,8 +12198,8 @@
         <w:t xml:space="preserve">. Oikos 126:917–930.</w:t>
       </w:r>
     </w:p>
-    <w:bookmarkEnd w:id="120"/>
-    <w:bookmarkStart w:id="122" w:name="ref-Morse2000"/>
+    <w:bookmarkEnd w:id="121"/>
+    <w:bookmarkStart w:id="123" w:name="ref-Morse2000"/>
     <w:p>
       <w:pPr>
         <w:pStyle w:val="Bibliography"/>
@@ -12116,7 +12210,7 @@
       <w:r>
         <w:t xml:space="preserve"> </w:t>
       </w:r>
-      <w:hyperlink r:id="rId121">
+      <w:hyperlink r:id="rId122">
         <w:r>
           <w:rPr>
             <w:rStyle w:val="Hyperlink"/>
@@ -12128,8 +12222,8 @@
         <w:t xml:space="preserve">. Animal Behaviour 60:827–835.</w:t>
       </w:r>
     </w:p>
-    <w:bookmarkEnd w:id="122"/>
-    <w:bookmarkStart w:id="124" w:name="ref-ODea.etal2022"/>
+    <w:bookmarkEnd w:id="123"/>
+    <w:bookmarkStart w:id="125" w:name="ref-ODea.etal2022"/>
     <w:p>
       <w:pPr>
         <w:pStyle w:val="Bibliography"/>
@@ -12140,7 +12234,7 @@
       <w:r>
         <w:t xml:space="preserve"> </w:t>
       </w:r>
-      <w:hyperlink r:id="rId123">
+      <w:hyperlink r:id="rId124">
         <w:r>
           <w:rPr>
             <w:rStyle w:val="Hyperlink"/>
@@ -12176,8 +12270,8 @@
         <w:t xml:space="preserve">. Methods in Ecology and Evolution 13:278–293.</w:t>
       </w:r>
     </w:p>
-    <w:bookmarkEnd w:id="124"/>
-    <w:bookmarkStart w:id="126" w:name="ref-Patrick.Weimerskirch2014"/>
+    <w:bookmarkEnd w:id="125"/>
+    <w:bookmarkStart w:id="127" w:name="ref-Patrick.Weimerskirch2014"/>
     <w:p>
       <w:pPr>
         <w:pStyle w:val="Bibliography"/>
@@ -12188,7 +12282,7 @@
       <w:r>
         <w:t xml:space="preserve"> </w:t>
       </w:r>
-      <w:hyperlink r:id="rId125">
+      <w:hyperlink r:id="rId126">
         <w:r>
           <w:rPr>
             <w:rStyle w:val="Hyperlink"/>
@@ -12260,8 +12354,8 @@
         <w:t xml:space="preserve">. PLOS ONE 9:e87269.</w:t>
       </w:r>
     </w:p>
-    <w:bookmarkEnd w:id="126"/>
-    <w:bookmarkStart w:id="128" w:name="ref-Patrick.Weimerskirch2014a"/>
+    <w:bookmarkEnd w:id="127"/>
+    <w:bookmarkStart w:id="129" w:name="ref-Patrick.Weimerskirch2014a"/>
     <w:p>
       <w:pPr>
         <w:pStyle w:val="Bibliography"/>
@@ -12272,7 +12366,7 @@
       <w:r>
         <w:t xml:space="preserve"> </w:t>
       </w:r>
-      <w:hyperlink r:id="rId127">
+      <w:hyperlink r:id="rId128">
         <w:r>
           <w:rPr>
             <w:rStyle w:val="Hyperlink"/>
@@ -12284,8 +12378,8 @@
         <w:t xml:space="preserve">. Biology Letters 10:20140630.</w:t>
       </w:r>
     </w:p>
-    <w:bookmarkEnd w:id="128"/>
-    <w:bookmarkStart w:id="130" w:name="ref-Paull.etal2012"/>
+    <w:bookmarkEnd w:id="129"/>
+    <w:bookmarkStart w:id="131" w:name="ref-Paull.etal2012"/>
     <w:p>
       <w:pPr>
         <w:pStyle w:val="Bibliography"/>
@@ -12296,7 +12390,7 @@
       <w:r>
         <w:t xml:space="preserve"> </w:t>
       </w:r>
-      <w:hyperlink r:id="rId129">
+      <w:hyperlink r:id="rId130">
         <w:r>
           <w:rPr>
             <w:rStyle w:val="Hyperlink"/>
@@ -12308,8 +12402,8 @@
         <w:t xml:space="preserve">. Biological Journal of the Linnean Society 107:845–853.</w:t>
       </w:r>
     </w:p>
-    <w:bookmarkEnd w:id="130"/>
-    <w:bookmarkStart w:id="132" w:name="ref-Pedersen.etal2019"/>
+    <w:bookmarkEnd w:id="131"/>
+    <w:bookmarkStart w:id="133" w:name="ref-Pedersen.etal2019"/>
     <w:p>
       <w:pPr>
         <w:pStyle w:val="Bibliography"/>
@@ -12320,7 +12414,7 @@
       <w:r>
         <w:t xml:space="preserve"> </w:t>
       </w:r>
-      <w:hyperlink r:id="rId131">
+      <w:hyperlink r:id="rId132">
         <w:r>
           <w:rPr>
             <w:rStyle w:val="Hyperlink"/>
@@ -12332,8 +12426,8 @@
         <w:t xml:space="preserve">. PeerJ 7:e6876.</w:t>
       </w:r>
     </w:p>
-    <w:bookmarkEnd w:id="132"/>
-    <w:bookmarkStart w:id="134" w:name="ref-Phillips.etal2017"/>
+    <w:bookmarkEnd w:id="133"/>
+    <w:bookmarkStart w:id="135" w:name="ref-Phillips.etal2017"/>
     <w:p>
       <w:pPr>
         <w:pStyle w:val="Bibliography"/>
@@ -12344,7 +12438,7 @@
       <w:r>
         <w:t xml:space="preserve"> </w:t>
       </w:r>
-      <w:hyperlink r:id="rId133">
+      <w:hyperlink r:id="rId134">
         <w:r>
           <w:rPr>
             <w:rStyle w:val="Hyperlink"/>
@@ -12356,8 +12450,8 @@
         <w:t xml:space="preserve">. Marine Ecology Progress Series 578:117–150.</w:t>
       </w:r>
     </w:p>
-    <w:bookmarkEnd w:id="134"/>
-    <w:bookmarkStart w:id="136" w:name="ref-Piironen.Vehtari2017"/>
+    <w:bookmarkEnd w:id="135"/>
+    <w:bookmarkStart w:id="137" w:name="ref-Piironen.Vehtari2017"/>
     <w:p>
       <w:pPr>
         <w:pStyle w:val="Bibliography"/>
@@ -12368,7 +12462,7 @@
       <w:r>
         <w:t xml:space="preserve"> </w:t>
       </w:r>
-      <w:hyperlink r:id="rId135">
+      <w:hyperlink r:id="rId136">
         <w:r>
           <w:rPr>
             <w:rStyle w:val="Hyperlink"/>
@@ -12404,8 +12498,8 @@
         <w:t xml:space="preserve">. Statistics and Computing 27:711–735.</w:t>
       </w:r>
     </w:p>
-    <w:bookmarkEnd w:id="136"/>
-    <w:bookmarkStart w:id="138" w:name="ref-Pintor.etal2014"/>
+    <w:bookmarkEnd w:id="137"/>
+    <w:bookmarkStart w:id="139" w:name="ref-Pintor.etal2014"/>
     <w:p>
       <w:pPr>
         <w:pStyle w:val="Bibliography"/>
@@ -12416,7 +12510,7 @@
       <w:r>
         <w:t xml:space="preserve"> </w:t>
       </w:r>
-      <w:hyperlink r:id="rId137">
+      <w:hyperlink r:id="rId138">
         <w:r>
           <w:rPr>
             <w:rStyle w:val="Hyperlink"/>
@@ -12428,8 +12522,8 @@
         <w:t xml:space="preserve">. Behavioral Ecology and Sociobiology 68:1711–1722.</w:t>
       </w:r>
     </w:p>
-    <w:bookmarkEnd w:id="138"/>
-    <w:bookmarkStart w:id="140" w:name="ref-Potier.etal2015"/>
+    <w:bookmarkEnd w:id="139"/>
+    <w:bookmarkStart w:id="141" w:name="ref-Potier.etal2015"/>
     <w:p>
       <w:pPr>
         <w:pStyle w:val="Bibliography"/>
@@ -12440,7 +12534,7 @@
       <w:r>
         <w:t xml:space="preserve"> </w:t>
       </w:r>
-      <w:hyperlink r:id="rId139">
+      <w:hyperlink r:id="rId140">
         <w:r>
           <w:rPr>
             <w:rStyle w:val="Hyperlink"/>
@@ -12476,8 +12570,8 @@
         <w:t xml:space="preserve">. Animal Behaviour 103:83–90.</w:t>
       </w:r>
     </w:p>
-    <w:bookmarkEnd w:id="140"/>
-    <w:bookmarkStart w:id="142" w:name="ref-Reid.etal2010"/>
+    <w:bookmarkEnd w:id="141"/>
+    <w:bookmarkStart w:id="143" w:name="ref-Reid.etal2010"/>
     <w:p>
       <w:pPr>
         <w:pStyle w:val="Bibliography"/>
@@ -12488,7 +12582,7 @@
       <w:r>
         <w:t xml:space="preserve"> </w:t>
       </w:r>
-      <w:hyperlink r:id="rId141">
+      <w:hyperlink r:id="rId142">
         <w:r>
           <w:rPr>
             <w:rStyle w:val="Hyperlink"/>
@@ -12500,8 +12594,8 @@
         <w:t xml:space="preserve">. Behaviour 147:223–233.</w:t>
       </w:r>
     </w:p>
-    <w:bookmarkEnd w:id="142"/>
-    <w:bookmarkStart w:id="144" w:name="ref-Reimche.etal2020"/>
+    <w:bookmarkEnd w:id="143"/>
+    <w:bookmarkStart w:id="145" w:name="ref-Reimche.etal2020"/>
     <w:p>
       <w:pPr>
         <w:pStyle w:val="Bibliography"/>
@@ -12512,7 +12606,7 @@
       <w:r>
         <w:t xml:space="preserve"> </w:t>
       </w:r>
-      <w:hyperlink r:id="rId143">
+      <w:hyperlink r:id="rId144">
         <w:r>
           <w:rPr>
             <w:rStyle w:val="Hyperlink"/>
@@ -12554,8 +12648,8 @@
         <w:t xml:space="preserve">. Journal of Animal Ecology 89:1645–1657.</w:t>
       </w:r>
     </w:p>
-    <w:bookmarkEnd w:id="144"/>
-    <w:bookmarkStart w:id="146" w:name="ref-Santoro.etal2019"/>
+    <w:bookmarkEnd w:id="145"/>
+    <w:bookmarkStart w:id="147" w:name="ref-Santoro.etal2019"/>
     <w:p>
       <w:pPr>
         <w:pStyle w:val="Bibliography"/>
@@ -12566,7 +12660,7 @@
       <w:r>
         <w:t xml:space="preserve"> </w:t>
       </w:r>
-      <w:hyperlink r:id="rId145">
+      <w:hyperlink r:id="rId146">
         <w:r>
           <w:rPr>
             <w:rStyle w:val="Hyperlink"/>
@@ -12578,8 +12672,8 @@
         <w:t xml:space="preserve">. Scientific Reports 9:5366.</w:t>
       </w:r>
     </w:p>
-    <w:bookmarkEnd w:id="146"/>
-    <w:bookmarkStart w:id="148" w:name="ref-Snell-Rood2013"/>
+    <w:bookmarkEnd w:id="147"/>
+    <w:bookmarkStart w:id="149" w:name="ref-Snell-Rood2013"/>
     <w:p>
       <w:pPr>
         <w:pStyle w:val="Bibliography"/>
@@ -12590,7 +12684,7 @@
       <w:r>
         <w:t xml:space="preserve"> </w:t>
       </w:r>
-      <w:hyperlink r:id="rId147">
+      <w:hyperlink r:id="rId148">
         <w:r>
           <w:rPr>
             <w:rStyle w:val="Hyperlink"/>
@@ -12602,8 +12696,8 @@
         <w:t xml:space="preserve">. Animal Behaviour 85:1004–1011.</w:t>
       </w:r>
     </w:p>
-    <w:bookmarkEnd w:id="148"/>
-    <w:bookmarkStart w:id="150" w:name="ref-Stephens1993"/>
+    <w:bookmarkEnd w:id="149"/>
+    <w:bookmarkStart w:id="151" w:name="ref-Stephens1993"/>
     <w:p>
       <w:pPr>
         <w:pStyle w:val="Bibliography"/>
@@ -12614,7 +12708,7 @@
       <w:r>
         <w:t xml:space="preserve"> </w:t>
       </w:r>
-      <w:hyperlink r:id="rId149">
+      <w:hyperlink r:id="rId150">
         <w:r>
           <w:rPr>
             <w:rStyle w:val="Hyperlink"/>
@@ -12744,8 +12838,8 @@
         <w:t xml:space="preserve">.</w:t>
       </w:r>
     </w:p>
-    <w:bookmarkEnd w:id="150"/>
-    <w:bookmarkStart w:id="151" w:name="ref-StanDevelopmentTeam2023"/>
+    <w:bookmarkEnd w:id="151"/>
+    <w:bookmarkStart w:id="152" w:name="ref-StanDevelopmentTeam2023"/>
     <w:p>
       <w:pPr>
         <w:pStyle w:val="Bibliography"/>
@@ -12775,8 +12869,8 @@
         <w:t xml:space="preserve">. 2.31 edition.</w:t>
       </w:r>
     </w:p>
-    <w:bookmarkEnd w:id="151"/>
-    <w:bookmarkStart w:id="153" w:name="ref-Tinker.etal2008"/>
+    <w:bookmarkEnd w:id="152"/>
+    <w:bookmarkStart w:id="154" w:name="ref-Tinker.etal2008"/>
     <w:p>
       <w:pPr>
         <w:pStyle w:val="Bibliography"/>
@@ -12787,7 +12881,7 @@
       <w:r>
         <w:t xml:space="preserve"> </w:t>
       </w:r>
-      <w:hyperlink r:id="rId152">
+      <w:hyperlink r:id="rId153">
         <w:r>
           <w:rPr>
             <w:rStyle w:val="Hyperlink"/>
@@ -12797,31 +12891,31 @@
       </w:hyperlink>
       <w:r>
         <w:t xml:space="preserve">. Proceedings of the National Academy of Sciences 105:560–565.</w:t>
-      </w:r>
-    </w:p>
-    <w:bookmarkEnd w:id="153"/>
-    <w:bookmarkStart w:id="154" w:name="ref-Tinker.etal2009"/>
-    <w:p>
-      <w:pPr>
-        <w:pStyle w:val="Bibliography"/>
-      </w:pPr>
-      <w:r>
-        <w:t xml:space="preserve">Tinker, M. T., M. Mangel, and J. A. Estes. 2009. Learning to be different: Acquired skills, social learning, frequency dependence, and environmental variation can cause behaviourally mediated foraging specializations. Evolutionary Ecology Research 11:841–869.</w:t>
       </w:r>
     </w:p>
     <w:bookmarkEnd w:id="154"/>
-    <w:bookmarkStart w:id="156" w:name="Xa9f710354cc886f3275f2724e3e26c0203e8293"/>
+    <w:bookmarkStart w:id="155" w:name="ref-Tinker.etal2009"/>
     <w:p>
       <w:pPr>
         <w:pStyle w:val="Bibliography"/>
       </w:pPr>
       <w:r>
+        <w:t xml:space="preserve">Tinker, M. T., M. Mangel, and J. A. Estes. 2009. Learning to be different: Acquired skills, social learning, frequency dependence, and environmental variation can cause behaviourally mediated foraging specializations. Evolutionary Ecology Research 11:841–869.</w:t>
+      </w:r>
+    </w:p>
+    <w:bookmarkEnd w:id="155"/>
+    <w:bookmarkStart w:id="157" w:name="Xa9f710354cc886f3275f2724e3e26c0203e8293"/>
+    <w:p>
+      <w:pPr>
+        <w:pStyle w:val="Bibliography"/>
+      </w:pPr>
+      <w:r>
         <w:t xml:space="preserve">Toscano, B. J., N. J. Gownaris, S. M. Heerhartz, and C. J. Monaco. 2016.</w:t>
       </w:r>
       <w:r>
         <w:t xml:space="preserve"> </w:t>
       </w:r>
-      <w:hyperlink r:id="rId155">
+      <w:hyperlink r:id="rId156">
         <w:r>
           <w:rPr>
             <w:rStyle w:val="Hyperlink"/>
@@ -12833,8 +12927,8 @@
         <w:t xml:space="preserve">. Oecologia 182:55–69.</w:t>
       </w:r>
     </w:p>
-    <w:bookmarkEnd w:id="156"/>
-    <w:bookmarkStart w:id="158" w:name="X2d34a8037745a9f1e9ed0eb47d31f23e92657a6"/>
+    <w:bookmarkEnd w:id="157"/>
+    <w:bookmarkStart w:id="159" w:name="X2d34a8037745a9f1e9ed0eb47d31f23e92657a6"/>
     <w:p>
       <w:pPr>
         <w:pStyle w:val="Bibliography"/>
@@ -12845,7 +12939,7 @@
       <w:r>
         <w:t xml:space="preserve"> </w:t>
       </w:r>
-      <w:hyperlink r:id="rId157">
+      <w:hyperlink r:id="rId158">
         <w:r>
           <w:rPr>
             <w:rStyle w:val="Hyperlink"/>
@@ -12857,8 +12951,8 @@
         <w:t xml:space="preserve">. Journal of Animal Ecology 83:1469–1477.</w:t>
       </w:r>
     </w:p>
-    <w:bookmarkEnd w:id="158"/>
-    <w:bookmarkStart w:id="160" w:name="ref-vandenBosch.etal2019"/>
+    <w:bookmarkEnd w:id="159"/>
+    <w:bookmarkStart w:id="161" w:name="ref-vandenBosch.etal2019"/>
     <w:p>
       <w:pPr>
         <w:pStyle w:val="Bibliography"/>
@@ -12869,7 +12963,7 @@
       <w:r>
         <w:t xml:space="preserve"> </w:t>
       </w:r>
-      <w:hyperlink r:id="rId159">
+      <w:hyperlink r:id="rId160">
         <w:r>
           <w:rPr>
             <w:rStyle w:val="Hyperlink"/>
@@ -12881,8 +12975,8 @@
         <w:t xml:space="preserve">. Behavioral Ecology 30:792–800.</w:t>
       </w:r>
     </w:p>
-    <w:bookmarkEnd w:id="160"/>
-    <w:bookmarkStart w:id="162" w:name="ref-Vehtari.etal2017"/>
+    <w:bookmarkEnd w:id="161"/>
+    <w:bookmarkStart w:id="163" w:name="ref-Vehtari.etal2017"/>
     <w:p>
       <w:pPr>
         <w:pStyle w:val="Bibliography"/>
@@ -12893,7 +12987,7 @@
       <w:r>
         <w:t xml:space="preserve"> </w:t>
       </w:r>
-      <w:hyperlink r:id="rId161">
+      <w:hyperlink r:id="rId162">
         <w:r>
           <w:rPr>
             <w:rStyle w:val="Hyperlink"/>
@@ -12941,8 +13035,8 @@
         <w:t xml:space="preserve">. Statistics and Computing 27:1413–1432.</w:t>
       </w:r>
     </w:p>
-    <w:bookmarkEnd w:id="162"/>
-    <w:bookmarkStart w:id="164" w:name="ref-Vehtari.etal2021"/>
+    <w:bookmarkEnd w:id="163"/>
+    <w:bookmarkStart w:id="165" w:name="ref-Vehtari.etal2021"/>
     <w:p>
       <w:pPr>
         <w:pStyle w:val="Bibliography"/>
@@ -12953,7 +13047,7 @@
       <w:r>
         <w:t xml:space="preserve"> </w:t>
       </w:r>
-      <w:hyperlink r:id="rId163">
+      <w:hyperlink r:id="rId164">
         <w:r>
           <w:rPr>
             <w:rStyle w:val="Hyperlink"/>
@@ -13019,8 +13113,8 @@
         <w:t xml:space="preserve">. Bayesian Analysis 16.</w:t>
       </w:r>
     </w:p>
-    <w:bookmarkEnd w:id="164"/>
-    <w:bookmarkStart w:id="166" w:name="ref-Vehtari.etal2022"/>
+    <w:bookmarkEnd w:id="165"/>
+    <w:bookmarkStart w:id="167" w:name="ref-Vehtari.etal2022"/>
     <w:p>
       <w:pPr>
         <w:pStyle w:val="Bibliography"/>
@@ -13031,7 +13125,7 @@
       <w:r>
         <w:t xml:space="preserve"> </w:t>
       </w:r>
-      <w:hyperlink r:id="rId165">
+      <w:hyperlink r:id="rId166">
         <w:r>
           <w:rPr>
             <w:rStyle w:val="Hyperlink"/>
@@ -13064,8 +13158,8 @@
         <w:t xml:space="preserve">.</w:t>
       </w:r>
     </w:p>
-    <w:bookmarkEnd w:id="166"/>
-    <w:bookmarkStart w:id="168" w:name="ref-viaAdaptivePhenotypicPlasticity1995"/>
+    <w:bookmarkEnd w:id="167"/>
+    <w:bookmarkStart w:id="169" w:name="ref-viaAdaptivePhenotypicPlasticity1995"/>
     <w:p>
       <w:pPr>
         <w:pStyle w:val="Bibliography"/>
@@ -13076,7 +13170,7 @@
       <w:r>
         <w:t xml:space="preserve"> </w:t>
       </w:r>
-      <w:hyperlink r:id="rId167">
+      <w:hyperlink r:id="rId168">
         <w:r>
           <w:rPr>
             <w:rStyle w:val="Hyperlink"/>
@@ -13088,8 +13182,8 @@
         <w:t xml:space="preserve">. Trends in Ecology &amp; Evolution 10:212–217.</w:t>
       </w:r>
     </w:p>
-    <w:bookmarkEnd w:id="168"/>
-    <w:bookmarkStart w:id="170" w:name="ref-Via.Lande1985"/>
+    <w:bookmarkEnd w:id="169"/>
+    <w:bookmarkStart w:id="171" w:name="ref-Via.Lande1985"/>
     <w:p>
       <w:pPr>
         <w:pStyle w:val="Bibliography"/>
@@ -13100,7 +13194,7 @@
       <w:r>
         <w:t xml:space="preserve"> </w:t>
       </w:r>
-      <w:hyperlink r:id="rId169">
+      <w:hyperlink r:id="rId170">
         <w:r>
           <w:rPr>
             <w:rStyle w:val="Hyperlink"/>
@@ -13166,8 +13260,8 @@
         <w:t xml:space="preserve">. Evolution 39:505–522.</w:t>
       </w:r>
     </w:p>
-    <w:bookmarkEnd w:id="170"/>
-    <w:bookmarkStart w:id="172" w:name="ref-Weimerskirch2007"/>
+    <w:bookmarkEnd w:id="171"/>
+    <w:bookmarkStart w:id="173" w:name="ref-Weimerskirch2007"/>
     <w:p>
       <w:pPr>
         <w:pStyle w:val="Bibliography"/>
@@ -13178,7 +13272,7 @@
       <w:r>
         <w:t xml:space="preserve"> </w:t>
       </w:r>
-      <w:hyperlink r:id="rId171">
+      <w:hyperlink r:id="rId172">
         <w:r>
           <w:rPr>
             <w:rStyle w:val="Hyperlink"/>
@@ -13190,8 +13284,8 @@
         <w:t xml:space="preserve"> Deep Sea Research Part II: Topical Studies in Oceanography 54:211–223.</w:t>
       </w:r>
     </w:p>
-    <w:bookmarkEnd w:id="172"/>
-    <w:bookmarkStart w:id="174" w:name="ref-westneatBiologyHiddenResidual2014"/>
+    <w:bookmarkEnd w:id="173"/>
+    <w:bookmarkStart w:id="175" w:name="ref-westneatBiologyHiddenResidual2014"/>
     <w:p>
       <w:pPr>
         <w:pStyle w:val="Bibliography"/>
@@ -13202,7 +13296,7 @@
       <w:r>
         <w:t xml:space="preserve"> </w:t>
       </w:r>
-      <w:hyperlink r:id="rId173">
+      <w:hyperlink r:id="rId174">
         <w:r>
           <w:rPr>
             <w:rStyle w:val="Hyperlink"/>
@@ -13214,8 +13308,8 @@
         <w:t xml:space="preserve">. Biological Reviews 90:729–743.</w:t>
       </w:r>
     </w:p>
-    <w:bookmarkEnd w:id="174"/>
-    <w:bookmarkStart w:id="176" w:name="ref-Wilson-Rankin2015"/>
+    <w:bookmarkEnd w:id="175"/>
+    <w:bookmarkStart w:id="177" w:name="ref-Wilson-Rankin2015"/>
     <w:p>
       <w:pPr>
         <w:pStyle w:val="Bibliography"/>
@@ -13226,7 +13320,7 @@
       <w:r>
         <w:t xml:space="preserve"> </w:t>
       </w:r>
-      <w:hyperlink r:id="rId175">
+      <w:hyperlink r:id="rId176">
         <w:r>
           <w:rPr>
             <w:rStyle w:val="Hyperlink"/>
@@ -13238,8 +13332,8 @@
         <w:t xml:space="preserve">. Behavioral Ecology and Sociobiology 69:491–499.</w:t>
       </w:r>
     </w:p>
-    <w:bookmarkEnd w:id="176"/>
-    <w:bookmarkStart w:id="178" w:name="ref-Woo.etal2008"/>
+    <w:bookmarkEnd w:id="177"/>
+    <w:bookmarkStart w:id="179" w:name="ref-Woo.etal2008"/>
     <w:p>
       <w:pPr>
         <w:pStyle w:val="Bibliography"/>
@@ -13250,7 +13344,7 @@
       <w:r>
         <w:t xml:space="preserve"> </w:t>
       </w:r>
-      <w:hyperlink r:id="rId177">
+      <w:hyperlink r:id="rId178">
         <w:r>
           <w:rPr>
             <w:rStyle w:val="Hyperlink"/>
@@ -13262,8 +13356,8 @@
         <w:t xml:space="preserve">. Journal of Animal Ecology 77:1082–1091.</w:t>
       </w:r>
     </w:p>
-    <w:bookmarkEnd w:id="178"/>
-    <w:bookmarkStart w:id="180" w:name="ref-Wright.etal2022"/>
+    <w:bookmarkEnd w:id="179"/>
+    <w:bookmarkStart w:id="181" w:name="ref-Wright.etal2022"/>
     <w:p>
       <w:pPr>
         <w:pStyle w:val="Bibliography"/>
@@ -13274,7 +13368,7 @@
       <w:r>
         <w:t xml:space="preserve"> </w:t>
       </w:r>
-      <w:hyperlink r:id="rId179">
+      <w:hyperlink r:id="rId180">
         <w:r>
           <w:rPr>
             <w:rStyle w:val="Hyperlink"/>
@@ -13286,9 +13380,9 @@
         <w:t xml:space="preserve">. Biological Reviews 97:1999–2021.</w:t>
       </w:r>
     </w:p>
-    <w:bookmarkEnd w:id="180"/>
     <w:bookmarkEnd w:id="181"/>
     <w:bookmarkEnd w:id="182"/>
+    <w:bookmarkEnd w:id="183"/>
     <w:sectPr>
       <w:footerReference r:id="rId9" w:type="default"/>
       <w:pgSz w:h="15840" w:w="12240"/>

</xml_diff>

<commit_message>
update MS intro + 1st par discussion
</commit_message>
<xml_diff>
--- a/manuscript/Chapter2-manuscript.docx
+++ b/manuscript/Chapter2-manuscript.docx
@@ -400,7 +400,16 @@
         <w:t xml:space="preserve">(reviewed in Snell-Rood 2013)</w:t>
       </w:r>
       <w:r>
-        <w:t xml:space="preserve">. However, individuals may differ in the challenges that they face during their lifetime, which could lead to both mechanisms operating at the same time within a predator population.</w:t>
+        <w:t xml:space="preserve">. However, predators can differ in the challenges that they face during their lifetime, which could lead to both mechanisms operating at the same time within a predator population. For instance, some individuals may constantly encounter faster prey, which are proven to be more difficult to hunt</w:t>
+      </w:r>
+      <w:r>
+        <w:t xml:space="preserve"> </w:t>
+      </w:r>
+      <w:r>
+        <w:t xml:space="preserve">(Walker et al. 2005, Kelley and Magurran 2011, Fraser Franco et al. 2022)</w:t>
+      </w:r>
+      <w:r>
+        <w:t xml:space="preserve">.</w:t>
       </w:r>
     </w:p>
     <w:p>
@@ -453,16 +462,34 @@
         <w:t xml:space="preserve">(Karkarey et al. 2017, Holm et al. 2019, Santoro et al. 2019)</w:t>
       </w:r>
       <w:r>
-        <w:t xml:space="preserve">. At the phenotypic interface, empirical evidence shows coevolutionary patterns of predator-prey phenotypic matching across space and time</w:t>
-      </w:r>
-      <w:r>
-        <w:t xml:space="preserve"> </w:t>
-      </w:r>
-      <w:r>
-        <w:t xml:space="preserve">(Kishida et al. 2006, Hanifin et al. 2008, Reimche et al. 2020)</w:t>
-      </w:r>
-      <w:r>
-        <w:t xml:space="preserve">. However, we do not know how experience influences these interactions in systems where behavioural interactions between predators and prey are directly monitored. Thus, uncovering how learning mechanisms shape direct predator-prey interactions would enable researchers to better predict the behavioural decisions that predators take when they are hunting.</w:t>
+        <w:t xml:space="preserve">. At the phenotypic interface, empirical evidence shows that predators often match, among other types of traits</w:t>
+      </w:r>
+      <w:r>
+        <w:t xml:space="preserve"> </w:t>
+      </w:r>
+      <w:r>
+        <w:t xml:space="preserve">(see Kishida et al. 2006, Hanifin et al. 2008, Brousseau et al. 2018, Reimche et al. 2020)</w:t>
+      </w:r>
+      <w:r>
+        <w:t xml:space="preserve">, their locomotor and behavioural traits to those of their prey</w:t>
+      </w:r>
+      <w:r>
+        <w:t xml:space="preserve"> </w:t>
+      </w:r>
+      <w:r>
+        <w:t xml:space="preserve">(Bro-Jørgensen 2013, McGhee et al. 2013, Chang et al. 2017, Szopa-Comley and Ioannou 2022)</w:t>
+      </w:r>
+      <w:r>
+        <w:t xml:space="preserve">. Yet, a recurring question that emerges from these studies is if and how the behavioural adjustments of predators reflect individual differences in experience/learning</w:t>
+      </w:r>
+      <w:r>
+        <w:t xml:space="preserve"> </w:t>
+      </w:r>
+      <w:r>
+        <w:t xml:space="preserve">(Kelley and Magurran 2011)</w:t>
+      </w:r>
+      <w:r>
+        <w:t xml:space="preserve">. Thus, uncovering the role of learning in predator-prey systems where interactions are directly monitored would enable researchers to better predict the behavioural decisions and success of predators when they are hunting.</w:t>
       </w:r>
     </w:p>
     <w:p>
@@ -527,7 +554,7 @@
         <w:t xml:space="preserve">(Céré et al. 2021)</w:t>
       </w:r>
       <w:r>
-        <w:t xml:space="preserve">, and that prey face contrasting natural and social selection regimes (Santostefano et al. in prep). Because virtual predator-prey systems generate large volumes of data on interacting players throughout their lifetime in the game, they offer the opportunity to tackle fundamental questions about the role of experience and prey behaviour on individual predator foraging specialization along with its potential fitness consequences.</w:t>
+        <w:t xml:space="preserve">, and that prey face contrasting natural and social selection regimes (Santostefano et al. in prep). Because virtual predator-prey systems generate large volumes of data on interacting players throughout their lifetime in the game, they offer the opportunity to tackle fundamental questions about the role of experience and prey behaviour on individual predator foraging specialization along with their potential fitness consequences.</w:t>
       </w:r>
     </w:p>
     <w:p>
@@ -577,16 +604,7 @@
         <w:t xml:space="preserve"> </w:t>
       </w:r>
       <w:r>
-        <w:t xml:space="preserve">simulates a direct predator-prey interaction, where one predator player hunts four prey players in different virtual environments. The data grants a high degree of precision on the behavioural interaction, as the behaviour of both the predator and the four prey is monitored simultaneously in each trial. First, we investigate how predators develop their individual hunting expertise. We hypothesize that predators should differ in the development of their expertise, partly because they encounter varying levels of difficulty with the prey that they pursue. For example, a predator may face greater difficulty than other individuals if it more often encountered prey that were elusive</w:t>
-      </w:r>
-      <w:r>
-        <w:t xml:space="preserve"> </w:t>
-      </w:r>
-      <w:r>
-        <w:t xml:space="preserve">(Fraser Franco et al. 2022)</w:t>
-      </w:r>
-      <w:r>
-        <w:t xml:space="preserve">. Second, we test the hypothesis that experience will shape foraging specialization. If experience reduces the costs of switching between hunting tactics, we predict that the predator population should become more flexible. Alternatively, if experience enables the refinement of the hunting tactics, then the predator population may instead specialize. Otherwise, if both mechanisms operate at the same time, then we should see no change with experience at the population level, but differences in specialization among individuals should increase. Third, we evaluate how predator foraging specialization emerges from behavioural interactions with prey. Whether predators specialize or not with experience should depend on the behaviour of their prey. We expect that predators that experienced more predictable encounters with their prey will specialize, while predators that experienced unpredictable encounters with their prey should adopt a flexible hunting strategy. If we detect such prey-dependent fine-tuning, then specialist and flexible hunters should attain equal success.</w:t>
+        <w:t xml:space="preserve">simulates a direct predator-prey interaction, where one predator player hunts four prey players in different virtual environments. The data grants a high degree of precision on the behavioural interaction, as the behaviour of both the predator and the four prey is monitored simultaneously in each trial. First, we investigate how predators develop their individual hunting expertise. We hypothesize that predators should differ in the development of their expertise, partly because they encounter varying levels of difficulty with the prey that they pursue. For example, a predator may face greater difficulty than other individuals if it more often encountered prey that were elusive. Second, we test the hypothesis that experience will shape foraging specialization. If experience reduces the costs of switching between hunting tactics, we predict that the predator population should become more flexible. Alternatively, if experience enables the refinement of the hunting tactics, then the predator population may instead specialize. Otherwise, if both mechanisms operate at the same time, then we should see no change with experience at the population level, but differences in specialization among individuals should increase. Third, we evaluate how predator foraging specialization emerges from behavioural interactions with prey. Whether predators specialize or not with experience should depend on the behaviour of their prey. We expect that predators that experienced more predictable encounters with their prey will specialize, while predators that experienced unpredictable encounters with their prey should adopt a flexible hunting strategy. If we detect such prey-dependent fine-tuning, then specialist and flexible hunters should attain equal success.</w:t>
       </w:r>
     </w:p>
     <w:bookmarkEnd w:id="23"/>
@@ -3788,7 +3806,7 @@
         </w:rPr>
         <w:t xml:space="preserve">Table </w:t>
       </w:r>
-      <w:bookmarkStart w:id="654c7c58-d886-4bf0-9200-07c7be887919" w:name="table1"/>
+      <w:bookmarkStart w:id="8fbe3e70-8904-4e68-8d2a-b48c2d1469f8" w:name="table1"/>
       <w:r xmlns:w="http://schemas.openxmlformats.org/wordprocessingml/2006/main" xmlns:wp="http://schemas.openxmlformats.org/drawingml/2006/wordprocessingDrawing" xmlns:r="http://schemas.openxmlformats.org/officeDocument/2006/relationships" xmlns:w14="http://schemas.microsoft.com/office/word/2010/wordml">
         <w:rPr>
           <w:rFonts/>
@@ -3810,7 +3828,7 @@
         </w:rPr>
         <w:fldChar w:fldCharType="end" w:dirty="true"/>
       </w:r>
-      <w:bookmarkEnd w:id="654c7c58-d886-4bf0-9200-07c7be887919"/>
+      <w:bookmarkEnd w:id="8fbe3e70-8904-4e68-8d2a-b48c2d1469f8"/>
       <w:r>
         <w:t xml:space="preserve">: </w:t>
       </w:r>
@@ -5183,7 +5201,7 @@
         </w:rPr>
         <w:t xml:space="preserve">Table </w:t>
       </w:r>
-      <w:bookmarkStart w:id="bf1d2d06-bea8-48ba-8a0b-9a76a21dfb16" w:name="table2"/>
+      <w:bookmarkStart w:id="2d8c738d-3ac4-4a76-a6b1-f8703313fb44" w:name="table2"/>
       <w:r xmlns:w="http://schemas.openxmlformats.org/wordprocessingml/2006/main" xmlns:wp="http://schemas.openxmlformats.org/drawingml/2006/wordprocessingDrawing" xmlns:r="http://schemas.openxmlformats.org/officeDocument/2006/relationships" xmlns:w14="http://schemas.microsoft.com/office/word/2010/wordml">
         <w:rPr>
           <w:rFonts/>
@@ -5205,7 +5223,7 @@
         </w:rPr>
         <w:fldChar w:fldCharType="end" w:dirty="true"/>
       </w:r>
-      <w:bookmarkEnd w:id="bf1d2d06-bea8-48ba-8a0b-9a76a21dfb16"/>
+      <w:bookmarkEnd w:id="2d8c738d-3ac4-4a76-a6b1-f8703313fb44"/>
       <w:r>
         <w:t xml:space="preserve">: </w:t>
       </w:r>
@@ -10619,7 +10637,7 @@
         <w:t xml:space="preserve">(Stephens 1993)</w:t>
       </w:r>
       <w:r>
-        <w:t xml:space="preserve">. Our results challenge the hypothesis that experience generates population-level behavioural responses. Instead, experience appears to be a property of individuals, such that each predator developed, through extensive practice, their own behavioural trajectory; some specialized at fast-paced hunting, while others adopted a slower and more flexible tactic. The predators’ tactics were matched to prey encounters, such that specialized cursorial hunters experienced more predictable encounters, while slower and flexible hunters experienced more unpredictable encounters, with no difference in success between the two predator-types. This predator-prey behavioural matching grew stronger with predator experience, while the relationship between the prey’s behaviour and hunting success diminished. Together, our observations suggest that predators learn to adjust their hunting tactic with experience, and the degree at which they specialize in it, based on the behaviour of the prey that they encountered throughout their lifetime. Moreover, the intensification of the interaction through experience suggests that learning may be a catalyst for predator-prey arms races.</w:t>
+        <w:t xml:space="preserve">. Our results challenge the hypothesis that experience generates population-level behavioural responses. Instead, experience appears to be a property of individuals, such that each predator developed, through extensive practice, their own behavioural trajectory; some specialized at fast-paced hunting, while others adopted a slower and more flexible tactic. The predators’ tactics were matched to prey encounters, such that specialized cursorial hunters experienced more predictable encounters, while slower and flexible hunters experienced more unpredictable encounters, with no difference in success between the two predator-types. This predator-prey behavioural matching grew stronger with predator experience, while the relationship between the prey’s behaviour and hunting success diminished. Together, our observations suggest that predators learn to adjust their hunting tactic with experience, and the degree at which they specialize in it, based on the behaviour of the prey that they encountered throughout their lifetime. Moreover, the behavioural escalation through experience suggests that learning may be a catalyst for predator-prey arms races.</w:t>
       </w:r>
     </w:p>
     <w:bookmarkStart w:id="51" w:name="X450d2792f1724e82b749849d3b8df9b9b5fcff3"/>
@@ -10838,7 +10856,37 @@
           <w:bCs/>
           <w:b/>
         </w:rPr>
-        <w:t xml:space="preserve">Check if I should add the role of phenotypic matching in the intro, and the role of learning</w:t>
+        <w:t xml:space="preserve">Check if I should add the role of phenotypic matching in the intro, and the role of learning [added a sentence]</w:t>
+      </w:r>
+      <w:r>
+        <w:t xml:space="preserve"> </w:t>
+      </w:r>
+      <w:r>
+        <w:rPr>
+          <w:bCs/>
+          <w:b/>
+        </w:rPr>
+        <w:t xml:space="preserve">may add a sentence to better explain why prey difficulty is important. See Prokopenko and also Novak</w:t>
+      </w:r>
+      <w:r>
+        <w:t xml:space="preserve"> </w:t>
+      </w:r>
+      <w:r>
+        <w:rPr>
+          <w:bCs/>
+          <w:b/>
+        </w:rPr>
+        <w:t xml:space="preserve">garder en tête l’étude de Lima AmNat sur purposeful unpredictability</w:t>
+      </w:r>
+      <w:r>
+        <w:t xml:space="preserve"> </w:t>
+      </w:r>
+      <w:r>
+        <w:rPr>
+          <w:bCs/>
+          <w:b/>
+        </w:rPr>
+        <w:t xml:space="preserve">Iannou also found strong among individual differences in slopes of trial number</w:t>
       </w:r>
     </w:p>
     <w:bookmarkEnd w:id="52"/>
@@ -10884,7 +10932,7 @@
       </w:r>
     </w:p>
     <w:bookmarkEnd w:id="55"/>
-    <w:bookmarkStart w:id="183" w:name="references"/>
+    <w:bookmarkStart w:id="193" w:name="references"/>
     <w:p>
       <w:pPr>
         <w:pStyle w:val="Heading1"/>
@@ -10893,7 +10941,7 @@
         <w:t xml:space="preserve">REFERENCES</w:t>
       </w:r>
     </w:p>
-    <w:bookmarkStart w:id="182" w:name="refs"/>
+    <w:bookmarkStart w:id="192" w:name="refs"/>
     <w:bookmarkStart w:id="57" w:name="ref-Araujo.etal2011"/>
     <w:p>
       <w:pPr>
@@ -10942,13 +10990,13 @@
       </w:r>
     </w:p>
     <w:bookmarkEnd w:id="59"/>
-    <w:bookmarkStart w:id="61" w:name="ref-Burkner2017"/>
+    <w:bookmarkStart w:id="61" w:name="ref-Bro-Jorgensen2013"/>
     <w:p>
       <w:pPr>
         <w:pStyle w:val="Bibliography"/>
       </w:pPr>
       <w:r>
-        <w:t xml:space="preserve">Bürkner, P.-C. 2017.</w:t>
+        <w:t xml:space="preserve">Bro-Jørgensen, J. 2013.</w:t>
       </w:r>
       <w:r>
         <w:t xml:space="preserve"> </w:t>
@@ -10958,7 +11006,7 @@
           <w:rPr>
             <w:rStyle w:val="Hyperlink"/>
           </w:rPr>
-          <w:t xml:space="preserve">Brms:</w:t>
+          <w:t xml:space="preserve">Evolution of</w:t>
         </w:r>
         <w:r>
           <w:rPr>
@@ -10970,7 +11018,7 @@
           <w:rPr>
             <w:rStyle w:val="Hyperlink"/>
           </w:rPr>
-          <w:t xml:space="preserve">An R Package</w:t>
+          <w:t xml:space="preserve">Sprint Speed</w:t>
         </w:r>
         <w:r>
           <w:rPr>
@@ -10982,7 +11030,7 @@
           <w:rPr>
             <w:rStyle w:val="Hyperlink"/>
           </w:rPr>
-          <w:t xml:space="preserve">for</w:t>
+          <w:t xml:space="preserve">in</w:t>
         </w:r>
         <w:r>
           <w:rPr>
@@ -10994,21 +11042,69 @@
           <w:rPr>
             <w:rStyle w:val="Hyperlink"/>
           </w:rPr>
-          <w:t xml:space="preserve">Bayesian Multilevel Models Using Stan</w:t>
+          <w:t xml:space="preserve">African Savannah Herbivores</w:t>
+        </w:r>
+        <w:r>
+          <w:rPr>
+            <w:rStyle w:val="Hyperlink"/>
+          </w:rPr>
+          <w:t xml:space="preserve"> </w:t>
+        </w:r>
+        <w:r>
+          <w:rPr>
+            <w:rStyle w:val="Hyperlink"/>
+          </w:rPr>
+          <w:t xml:space="preserve">in</w:t>
+        </w:r>
+        <w:r>
+          <w:rPr>
+            <w:rStyle w:val="Hyperlink"/>
+          </w:rPr>
+          <w:t xml:space="preserve"> </w:t>
+        </w:r>
+        <w:r>
+          <w:rPr>
+            <w:rStyle w:val="Hyperlink"/>
+          </w:rPr>
+          <w:t xml:space="preserve">Relation</w:t>
+        </w:r>
+        <w:r>
+          <w:rPr>
+            <w:rStyle w:val="Hyperlink"/>
+          </w:rPr>
+          <w:t xml:space="preserve"> </w:t>
+        </w:r>
+        <w:r>
+          <w:rPr>
+            <w:rStyle w:val="Hyperlink"/>
+          </w:rPr>
+          <w:t xml:space="preserve">to</w:t>
+        </w:r>
+        <w:r>
+          <w:rPr>
+            <w:rStyle w:val="Hyperlink"/>
+          </w:rPr>
+          <w:t xml:space="preserve"> </w:t>
+        </w:r>
+        <w:r>
+          <w:rPr>
+            <w:rStyle w:val="Hyperlink"/>
+          </w:rPr>
+          <w:t xml:space="preserve">Predation</w:t>
         </w:r>
       </w:hyperlink>
       <w:r>
-        <w:t xml:space="preserve">. Journal of Statistical Software 80:1–28.</w:t>
+        <w:t xml:space="preserve">. Evolution 67:3371–3376.</w:t>
       </w:r>
     </w:p>
     <w:bookmarkEnd w:id="61"/>
-    <w:bookmarkStart w:id="63" w:name="ref-Cere.etal2021"/>
+    <w:bookmarkStart w:id="63" w:name="ref-Brousseau.etal2018"/>
     <w:p>
       <w:pPr>
         <w:pStyle w:val="Bibliography"/>
       </w:pPr>
       <w:r>
-        <w:t xml:space="preserve">Céré, J., P.-O. Montiglio, and C. D. Kelly. 2021.</w:t>
+        <w:t xml:space="preserve">Brousseau, P.-M., D. Gravel, and I. T. Handa. 2018.</w:t>
       </w:r>
       <w:r>
         <w:t xml:space="preserve"> </w:t>
@@ -11018,21 +11114,27 @@
           <w:rPr>
             <w:rStyle w:val="Hyperlink"/>
           </w:rPr>
-          <w:t xml:space="preserve">Indirect effect of familiarity on survival: A path analysis on video game data</w:t>
+          <w:t xml:space="preserve">Trait matching and phylogeny as predictors of predator</w:t>
+        </w:r>
+        <w:r>
+          <w:rPr>
+            <w:rStyle w:val="Hyperlink"/>
+          </w:rPr>
+          <w:t xml:space="preserve">prey interactions involving ground beetles</w:t>
         </w:r>
       </w:hyperlink>
       <w:r>
-        <w:t xml:space="preserve">. Animal Behaviour 181:105–116.</w:t>
+        <w:t xml:space="preserve">. Functional Ecology 32:192–202.</w:t>
       </w:r>
     </w:p>
     <w:bookmarkEnd w:id="63"/>
-    <w:bookmarkStart w:id="65" w:name="ref-Chang.etal2017"/>
+    <w:bookmarkStart w:id="65" w:name="ref-Burkner2017"/>
     <w:p>
       <w:pPr>
         <w:pStyle w:val="Bibliography"/>
       </w:pPr>
       <w:r>
-        <w:t xml:space="preserve">Chang, C., H. Y. Teo, Y. Norma-Rashid, and D. Li. 2017.</w:t>
+        <w:t xml:space="preserve">Bürkner, P.-C. 2017.</w:t>
       </w:r>
       <w:r>
         <w:t xml:space="preserve"> </w:t>
@@ -11042,21 +11144,57 @@
           <w:rPr>
             <w:rStyle w:val="Hyperlink"/>
           </w:rPr>
-          <w:t xml:space="preserve">Predator personality and prey behavioural predictability jointly determine foraging performance</w:t>
+          <w:t xml:space="preserve">Brms:</w:t>
+        </w:r>
+        <w:r>
+          <w:rPr>
+            <w:rStyle w:val="Hyperlink"/>
+          </w:rPr>
+          <w:t xml:space="preserve"> </w:t>
+        </w:r>
+        <w:r>
+          <w:rPr>
+            <w:rStyle w:val="Hyperlink"/>
+          </w:rPr>
+          <w:t xml:space="preserve">An R Package</w:t>
+        </w:r>
+        <w:r>
+          <w:rPr>
+            <w:rStyle w:val="Hyperlink"/>
+          </w:rPr>
+          <w:t xml:space="preserve"> </w:t>
+        </w:r>
+        <w:r>
+          <w:rPr>
+            <w:rStyle w:val="Hyperlink"/>
+          </w:rPr>
+          <w:t xml:space="preserve">for</w:t>
+        </w:r>
+        <w:r>
+          <w:rPr>
+            <w:rStyle w:val="Hyperlink"/>
+          </w:rPr>
+          <w:t xml:space="preserve"> </w:t>
+        </w:r>
+        <w:r>
+          <w:rPr>
+            <w:rStyle w:val="Hyperlink"/>
+          </w:rPr>
+          <w:t xml:space="preserve">Bayesian Multilevel Models Using Stan</w:t>
         </w:r>
       </w:hyperlink>
       <w:r>
-        <w:t xml:space="preserve">. Scientific Reports 7:40734.</w:t>
+        <w:t xml:space="preserve">. Journal of Statistical Software 80:1–28.</w:t>
       </w:r>
     </w:p>
     <w:bookmarkEnd w:id="65"/>
-    <w:bookmarkStart w:id="67" w:name="X8f96d1d7960a4ec81bae6d97ed75b01618a8636"/>
+    <w:bookmarkStart w:id="67" w:name="ref-Cere.etal2021"/>
     <w:p>
       <w:pPr>
         <w:pStyle w:val="Bibliography"/>
       </w:pPr>
       <w:r>
-        <w:t xml:space="preserve">Cleasby, I. R., S. Nakagawa, and H. Schielzeth. 2015.</w:t>
+        <w:t xml:space="preserve">Céré, J., P.-O. Montiglio, and C. D. Kelly. 2021.</w:t>
       </w:r>
       <w:r>
         <w:t xml:space="preserve"> </w:t>
@@ -11066,21 +11204,21 @@
           <w:rPr>
             <w:rStyle w:val="Hyperlink"/>
           </w:rPr>
-          <w:t xml:space="preserve">Quantifying the predictability of behaviour: Statistical approaches for the study of between-individual variation in the within-individual variance</w:t>
+          <w:t xml:space="preserve">Indirect effect of familiarity on survival: A path analysis on video game data</w:t>
         </w:r>
       </w:hyperlink>
       <w:r>
-        <w:t xml:space="preserve">. Methods in Ecology and Evolution 6:27–37.</w:t>
+        <w:t xml:space="preserve">. Animal Behaviour 181:105–116.</w:t>
       </w:r>
     </w:p>
     <w:bookmarkEnd w:id="67"/>
-    <w:bookmarkStart w:id="69" w:name="ref-Courbin.etal2018"/>
+    <w:bookmarkStart w:id="69" w:name="ref-Chang.etal2017"/>
     <w:p>
       <w:pPr>
         <w:pStyle w:val="Bibliography"/>
       </w:pPr>
       <w:r>
-        <w:t xml:space="preserve">Courbin, N., A. Besnard, C. Péron, C. Saraux, J. Fort, S. Perret, J. Tornos, and D. Grémillet. 2018.</w:t>
+        <w:t xml:space="preserve">Chang, C., H. Y. Teo, Y. Norma-Rashid, and D. Li. 2017.</w:t>
       </w:r>
       <w:r>
         <w:t xml:space="preserve"> </w:t>
@@ -11090,21 +11228,21 @@
           <w:rPr>
             <w:rStyle w:val="Hyperlink"/>
           </w:rPr>
-          <w:t xml:space="preserve">Short-term prey field lability constrains individual specialisation in resource selection and foraging site fidelity in a marine predator</w:t>
+          <w:t xml:space="preserve">Predator personality and prey behavioural predictability jointly determine foraging performance</w:t>
         </w:r>
       </w:hyperlink>
       <w:r>
-        <w:t xml:space="preserve">. Ecology Letters 21:1043–1054.</w:t>
+        <w:t xml:space="preserve">. Scientific Reports 7:40734.</w:t>
       </w:r>
     </w:p>
     <w:bookmarkEnd w:id="69"/>
-    <w:bookmarkStart w:id="71" w:name="ref-Davoren.etal2003"/>
+    <w:bookmarkStart w:id="71" w:name="X8f96d1d7960a4ec81bae6d97ed75b01618a8636"/>
     <w:p>
       <w:pPr>
         <w:pStyle w:val="Bibliography"/>
       </w:pPr>
       <w:r>
-        <w:t xml:space="preserve">Davoren, G. K., W. A. Montevecchi, and J. T. Anderson. 2003.</w:t>
+        <w:t xml:space="preserve">Cleasby, I. R., S. Nakagawa, and H. Schielzeth. 2015.</w:t>
       </w:r>
       <w:r>
         <w:t xml:space="preserve"> </w:t>
@@ -11114,104 +11252,152 @@
           <w:rPr>
             <w:rStyle w:val="Hyperlink"/>
           </w:rPr>
-          <w:t xml:space="preserve">Search</w:t>
-        </w:r>
-        <w:r>
-          <w:rPr>
-            <w:rStyle w:val="Hyperlink"/>
-          </w:rPr>
-          <w:t xml:space="preserve"> </w:t>
-        </w:r>
-        <w:r>
-          <w:rPr>
-            <w:rStyle w:val="Hyperlink"/>
-          </w:rPr>
-          <w:t xml:space="preserve">Strategies</w:t>
-        </w:r>
-        <w:r>
-          <w:rPr>
-            <w:rStyle w:val="Hyperlink"/>
-          </w:rPr>
-          <w:t xml:space="preserve"> </w:t>
-        </w:r>
-        <w:r>
-          <w:rPr>
-            <w:rStyle w:val="Hyperlink"/>
-          </w:rPr>
-          <w:t xml:space="preserve">of a</w:t>
-        </w:r>
-        <w:r>
-          <w:rPr>
-            <w:rStyle w:val="Hyperlink"/>
-          </w:rPr>
-          <w:t xml:space="preserve"> </w:t>
-        </w:r>
-        <w:r>
-          <w:rPr>
-            <w:rStyle w:val="Hyperlink"/>
-          </w:rPr>
-          <w:t xml:space="preserve">Pursuit-Diving Marine Bird</w:t>
-        </w:r>
-        <w:r>
-          <w:rPr>
-            <w:rStyle w:val="Hyperlink"/>
-          </w:rPr>
-          <w:t xml:space="preserve"> </w:t>
-        </w:r>
-        <w:r>
-          <w:rPr>
-            <w:rStyle w:val="Hyperlink"/>
-          </w:rPr>
-          <w:t xml:space="preserve">and the</w:t>
-        </w:r>
-        <w:r>
-          <w:rPr>
-            <w:rStyle w:val="Hyperlink"/>
-          </w:rPr>
-          <w:t xml:space="preserve"> </w:t>
-        </w:r>
-        <w:r>
-          <w:rPr>
-            <w:rStyle w:val="Hyperlink"/>
-          </w:rPr>
-          <w:t xml:space="preserve">Persistence</w:t>
-        </w:r>
-        <w:r>
-          <w:rPr>
-            <w:rStyle w:val="Hyperlink"/>
-          </w:rPr>
-          <w:t xml:space="preserve"> </w:t>
-        </w:r>
-        <w:r>
-          <w:rPr>
-            <w:rStyle w:val="Hyperlink"/>
-          </w:rPr>
-          <w:t xml:space="preserve">of</w:t>
-        </w:r>
-        <w:r>
-          <w:rPr>
-            <w:rStyle w:val="Hyperlink"/>
-          </w:rPr>
-          <w:t xml:space="preserve"> </w:t>
-        </w:r>
-        <w:r>
-          <w:rPr>
-            <w:rStyle w:val="Hyperlink"/>
-          </w:rPr>
-          <w:t xml:space="preserve">Prey Patches</w:t>
+          <w:t xml:space="preserve">Quantifying the predictability of behaviour: Statistical approaches for the study of between-individual variation in the within-individual variance</w:t>
         </w:r>
       </w:hyperlink>
       <w:r>
-        <w:t xml:space="preserve">. Ecological Monographs 73:463–481.</w:t>
+        <w:t xml:space="preserve">. Methods in Ecology and Evolution 6:27–37.</w:t>
       </w:r>
     </w:p>
     <w:bookmarkEnd w:id="71"/>
-    <w:bookmarkStart w:id="72" w:name="ref-Dukas1998"/>
+    <w:bookmarkStart w:id="73" w:name="ref-Courbin.etal2018"/>
     <w:p>
       <w:pPr>
         <w:pStyle w:val="Bibliography"/>
       </w:pPr>
       <w:r>
+        <w:t xml:space="preserve">Courbin, N., A. Besnard, C. Péron, C. Saraux, J. Fort, S. Perret, J. Tornos, and D. Grémillet. 2018.</w:t>
+      </w:r>
+      <w:r>
+        <w:t xml:space="preserve"> </w:t>
+      </w:r>
+      <w:hyperlink r:id="rId72">
+        <w:r>
+          <w:rPr>
+            <w:rStyle w:val="Hyperlink"/>
+          </w:rPr>
+          <w:t xml:space="preserve">Short-term prey field lability constrains individual specialisation in resource selection and foraging site fidelity in a marine predator</w:t>
+        </w:r>
+      </w:hyperlink>
+      <w:r>
+        <w:t xml:space="preserve">. Ecology Letters 21:1043–1054.</w:t>
+      </w:r>
+    </w:p>
+    <w:bookmarkEnd w:id="73"/>
+    <w:bookmarkStart w:id="75" w:name="ref-Davoren.etal2003"/>
+    <w:p>
+      <w:pPr>
+        <w:pStyle w:val="Bibliography"/>
+      </w:pPr>
+      <w:r>
+        <w:t xml:space="preserve">Davoren, G. K., W. A. Montevecchi, and J. T. Anderson. 2003.</w:t>
+      </w:r>
+      <w:r>
+        <w:t xml:space="preserve"> </w:t>
+      </w:r>
+      <w:hyperlink r:id="rId74">
+        <w:r>
+          <w:rPr>
+            <w:rStyle w:val="Hyperlink"/>
+          </w:rPr>
+          <w:t xml:space="preserve">Search</w:t>
+        </w:r>
+        <w:r>
+          <w:rPr>
+            <w:rStyle w:val="Hyperlink"/>
+          </w:rPr>
+          <w:t xml:space="preserve"> </w:t>
+        </w:r>
+        <w:r>
+          <w:rPr>
+            <w:rStyle w:val="Hyperlink"/>
+          </w:rPr>
+          <w:t xml:space="preserve">Strategies</w:t>
+        </w:r>
+        <w:r>
+          <w:rPr>
+            <w:rStyle w:val="Hyperlink"/>
+          </w:rPr>
+          <w:t xml:space="preserve"> </w:t>
+        </w:r>
+        <w:r>
+          <w:rPr>
+            <w:rStyle w:val="Hyperlink"/>
+          </w:rPr>
+          <w:t xml:space="preserve">of a</w:t>
+        </w:r>
+        <w:r>
+          <w:rPr>
+            <w:rStyle w:val="Hyperlink"/>
+          </w:rPr>
+          <w:t xml:space="preserve"> </w:t>
+        </w:r>
+        <w:r>
+          <w:rPr>
+            <w:rStyle w:val="Hyperlink"/>
+          </w:rPr>
+          <w:t xml:space="preserve">Pursuit-Diving Marine Bird</w:t>
+        </w:r>
+        <w:r>
+          <w:rPr>
+            <w:rStyle w:val="Hyperlink"/>
+          </w:rPr>
+          <w:t xml:space="preserve"> </w:t>
+        </w:r>
+        <w:r>
+          <w:rPr>
+            <w:rStyle w:val="Hyperlink"/>
+          </w:rPr>
+          <w:t xml:space="preserve">and the</w:t>
+        </w:r>
+        <w:r>
+          <w:rPr>
+            <w:rStyle w:val="Hyperlink"/>
+          </w:rPr>
+          <w:t xml:space="preserve"> </w:t>
+        </w:r>
+        <w:r>
+          <w:rPr>
+            <w:rStyle w:val="Hyperlink"/>
+          </w:rPr>
+          <w:t xml:space="preserve">Persistence</w:t>
+        </w:r>
+        <w:r>
+          <w:rPr>
+            <w:rStyle w:val="Hyperlink"/>
+          </w:rPr>
+          <w:t xml:space="preserve"> </w:t>
+        </w:r>
+        <w:r>
+          <w:rPr>
+            <w:rStyle w:val="Hyperlink"/>
+          </w:rPr>
+          <w:t xml:space="preserve">of</w:t>
+        </w:r>
+        <w:r>
+          <w:rPr>
+            <w:rStyle w:val="Hyperlink"/>
+          </w:rPr>
+          <w:t xml:space="preserve"> </w:t>
+        </w:r>
+        <w:r>
+          <w:rPr>
+            <w:rStyle w:val="Hyperlink"/>
+          </w:rPr>
+          <w:t xml:space="preserve">Prey Patches</w:t>
+        </w:r>
+      </w:hyperlink>
+      <w:r>
+        <w:t xml:space="preserve">. Ecological Monographs 73:463–481.</w:t>
+      </w:r>
+    </w:p>
+    <w:bookmarkEnd w:id="75"/>
+    <w:bookmarkStart w:id="76" w:name="ref-Dukas1998"/>
+    <w:p>
+      <w:pPr>
+        <w:pStyle w:val="Bibliography"/>
+      </w:pPr>
+      <w:r>
         <w:t xml:space="preserve">Dukas, R. 1998. Evolutionary ecology of learning. Pages 129–174 Cognitive ecology: The evolutionary ecology of information processing and decision making.</w:t>
       </w:r>
       <w:r>
@@ -11231,130 +11417,16 @@
       </w:r>
       <w:r>
         <w:t xml:space="preserve">.</w:t>
-      </w:r>
-    </w:p>
-    <w:bookmarkEnd w:id="72"/>
-    <w:bookmarkStart w:id="74" w:name="ref-Dukas2019"/>
-    <w:p>
-      <w:pPr>
-        <w:pStyle w:val="Bibliography"/>
-      </w:pPr>
-      <w:r>
-        <w:t xml:space="preserve">Dukas, R. 2019.</w:t>
-      </w:r>
-      <w:r>
-        <w:t xml:space="preserve"> </w:t>
-      </w:r>
-      <w:hyperlink r:id="rId73">
-        <w:r>
-          <w:rPr>
-            <w:rStyle w:val="Hyperlink"/>
-          </w:rPr>
-          <w:t xml:space="preserve">Animal expertise: Mechanisms, ecology and evolution</w:t>
-        </w:r>
-      </w:hyperlink>
-      <w:r>
-        <w:t xml:space="preserve">. Animal Behaviour 147:199–210.</w:t>
-      </w:r>
-    </w:p>
-    <w:bookmarkEnd w:id="74"/>
-    <w:bookmarkStart w:id="76" w:name="ref-Edwards.Jackson1994"/>
-    <w:p>
-      <w:pPr>
-        <w:pStyle w:val="Bibliography"/>
-      </w:pPr>
-      <w:r>
-        <w:t xml:space="preserve">Edwards, G. B., and R. R. Jackson. 1994.</w:t>
-      </w:r>
-      <w:r>
-        <w:t xml:space="preserve"> </w:t>
-      </w:r>
-      <w:hyperlink r:id="rId75">
-        <w:r>
-          <w:rPr>
-            <w:rStyle w:val="Hyperlink"/>
-          </w:rPr>
-          <w:t xml:space="preserve">The role of experience in the development of predatory behaviour in</w:t>
-        </w:r>
-        <w:r>
-          <w:rPr>
-            <w:rStyle w:val="Hyperlink"/>
-          </w:rPr>
-          <w:t xml:space="preserve"> </w:t>
-        </w:r>
-        <w:r>
-          <w:rPr>
-            <w:rStyle w:val="Hyperlink"/>
-          </w:rPr>
-          <w:t xml:space="preserve">Phidippus</w:t>
-        </w:r>
-        <w:r>
-          <w:rPr>
-            <w:rStyle w:val="Hyperlink"/>
-          </w:rPr>
-          <w:t xml:space="preserve"> </w:t>
-        </w:r>
-        <w:r>
-          <w:rPr>
-            <w:rStyle w:val="Hyperlink"/>
-          </w:rPr>
-          <w:t xml:space="preserve">regius, a jumping spider (</w:t>
-        </w:r>
-        <w:r>
-          <w:rPr>
-            <w:rStyle w:val="Hyperlink"/>
-          </w:rPr>
-          <w:t xml:space="preserve">Araneae</w:t>
-        </w:r>
-        <w:r>
-          <w:rPr>
-            <w:rStyle w:val="Hyperlink"/>
-          </w:rPr>
-          <w:t xml:space="preserve">,</w:t>
-        </w:r>
-        <w:r>
-          <w:rPr>
-            <w:rStyle w:val="Hyperlink"/>
-          </w:rPr>
-          <w:t xml:space="preserve"> </w:t>
-        </w:r>
-        <w:r>
-          <w:rPr>
-            <w:rStyle w:val="Hyperlink"/>
-          </w:rPr>
-          <w:t xml:space="preserve">Salticidae</w:t>
-        </w:r>
-        <w:r>
-          <w:rPr>
-            <w:rStyle w:val="Hyperlink"/>
-          </w:rPr>
-          <w:t xml:space="preserve">) from</w:t>
-        </w:r>
-        <w:r>
-          <w:rPr>
-            <w:rStyle w:val="Hyperlink"/>
-          </w:rPr>
-          <w:t xml:space="preserve"> </w:t>
-        </w:r>
-        <w:r>
-          <w:rPr>
-            <w:rStyle w:val="Hyperlink"/>
-          </w:rPr>
-          <w:t xml:space="preserve">Florida</w:t>
-        </w:r>
-      </w:hyperlink>
-      <w:r>
-        <w:t xml:space="preserve">. New Zealand Journal of Zoology 21:269–277.</w:t>
       </w:r>
     </w:p>
     <w:bookmarkEnd w:id="76"/>
-    <w:bookmarkStart w:id="78" w:name="ref-Estes.etal2003"/>
+    <w:bookmarkStart w:id="78" w:name="ref-Dukas2019"/>
     <w:p>
       <w:pPr>
         <w:pStyle w:val="Bibliography"/>
       </w:pPr>
       <w:r>
-        <w:t xml:space="preserve">Estes, J. A., M. L. Riedman, M. M. Staedler, M. T. Tinker, and B. E. Lyon. 2003.</w:t>
+        <w:t xml:space="preserve">Dukas, R. 2019.</w:t>
       </w:r>
       <w:r>
         <w:t xml:space="preserve"> </w:t>
@@ -11364,21 +11436,21 @@
           <w:rPr>
             <w:rStyle w:val="Hyperlink"/>
           </w:rPr>
-          <w:t xml:space="preserve">Individual variation in prey selection by sea otters: Patterns, causes and implications</w:t>
+          <w:t xml:space="preserve">Animal expertise: Mechanisms, ecology and evolution</w:t>
         </w:r>
       </w:hyperlink>
       <w:r>
-        <w:t xml:space="preserve">. Journal of Animal Ecology 72:144–155.</w:t>
+        <w:t xml:space="preserve">. Animal Behaviour 147:199–210.</w:t>
       </w:r>
     </w:p>
     <w:bookmarkEnd w:id="78"/>
-    <w:bookmarkStart w:id="80" w:name="ref-FraserFranco.etal2022"/>
+    <w:bookmarkStart w:id="80" w:name="ref-Edwards.Jackson1994"/>
     <w:p>
       <w:pPr>
         <w:pStyle w:val="Bibliography"/>
       </w:pPr>
       <w:r>
-        <w:t xml:space="preserve">Fraser Franco, M., F. Santostefano, C. D. Kelly, and P.-O. Montiglio. 2022.</w:t>
+        <w:t xml:space="preserve">Edwards, G. B., and R. R. Jackson. 1994.</w:t>
       </w:r>
       <w:r>
         <w:t xml:space="preserve"> </w:t>
@@ -11388,20 +11460,134 @@
           <w:rPr>
             <w:rStyle w:val="Hyperlink"/>
           </w:rPr>
-          <w:t xml:space="preserve">Studying predator foraging mode and hunting success at the individual level with an online videogame</w:t>
+          <w:t xml:space="preserve">The role of experience in the development of predatory behaviour in</w:t>
+        </w:r>
+        <w:r>
+          <w:rPr>
+            <w:rStyle w:val="Hyperlink"/>
+          </w:rPr>
+          <w:t xml:space="preserve"> </w:t>
+        </w:r>
+        <w:r>
+          <w:rPr>
+            <w:rStyle w:val="Hyperlink"/>
+          </w:rPr>
+          <w:t xml:space="preserve">Phidippus</w:t>
+        </w:r>
+        <w:r>
+          <w:rPr>
+            <w:rStyle w:val="Hyperlink"/>
+          </w:rPr>
+          <w:t xml:space="preserve"> </w:t>
+        </w:r>
+        <w:r>
+          <w:rPr>
+            <w:rStyle w:val="Hyperlink"/>
+          </w:rPr>
+          <w:t xml:space="preserve">regius, a jumping spider (</w:t>
+        </w:r>
+        <w:r>
+          <w:rPr>
+            <w:rStyle w:val="Hyperlink"/>
+          </w:rPr>
+          <w:t xml:space="preserve">Araneae</w:t>
+        </w:r>
+        <w:r>
+          <w:rPr>
+            <w:rStyle w:val="Hyperlink"/>
+          </w:rPr>
+          <w:t xml:space="preserve">,</w:t>
+        </w:r>
+        <w:r>
+          <w:rPr>
+            <w:rStyle w:val="Hyperlink"/>
+          </w:rPr>
+          <w:t xml:space="preserve"> </w:t>
+        </w:r>
+        <w:r>
+          <w:rPr>
+            <w:rStyle w:val="Hyperlink"/>
+          </w:rPr>
+          <w:t xml:space="preserve">Salticidae</w:t>
+        </w:r>
+        <w:r>
+          <w:rPr>
+            <w:rStyle w:val="Hyperlink"/>
+          </w:rPr>
+          <w:t xml:space="preserve">) from</w:t>
+        </w:r>
+        <w:r>
+          <w:rPr>
+            <w:rStyle w:val="Hyperlink"/>
+          </w:rPr>
+          <w:t xml:space="preserve"> </w:t>
+        </w:r>
+        <w:r>
+          <w:rPr>
+            <w:rStyle w:val="Hyperlink"/>
+          </w:rPr>
+          <w:t xml:space="preserve">Florida</w:t>
         </w:r>
       </w:hyperlink>
       <w:r>
-        <w:t xml:space="preserve">. Behavioral Ecology 33:967–978.</w:t>
+        <w:t xml:space="preserve">. New Zealand Journal of Zoology 21:269–277.</w:t>
       </w:r>
     </w:p>
     <w:bookmarkEnd w:id="80"/>
-    <w:bookmarkStart w:id="81" w:name="ref-Gabry.Cesnovar2021"/>
+    <w:bookmarkStart w:id="82" w:name="ref-Estes.etal2003"/>
     <w:p>
       <w:pPr>
         <w:pStyle w:val="Bibliography"/>
       </w:pPr>
       <w:r>
+        <w:t xml:space="preserve">Estes, J. A., M. L. Riedman, M. M. Staedler, M. T. Tinker, and B. E. Lyon. 2003.</w:t>
+      </w:r>
+      <w:r>
+        <w:t xml:space="preserve"> </w:t>
+      </w:r>
+      <w:hyperlink r:id="rId81">
+        <w:r>
+          <w:rPr>
+            <w:rStyle w:val="Hyperlink"/>
+          </w:rPr>
+          <w:t xml:space="preserve">Individual variation in prey selection by sea otters: Patterns, causes and implications</w:t>
+        </w:r>
+      </w:hyperlink>
+      <w:r>
+        <w:t xml:space="preserve">. Journal of Animal Ecology 72:144–155.</w:t>
+      </w:r>
+    </w:p>
+    <w:bookmarkEnd w:id="82"/>
+    <w:bookmarkStart w:id="84" w:name="ref-FraserFranco.etal2022"/>
+    <w:p>
+      <w:pPr>
+        <w:pStyle w:val="Bibliography"/>
+      </w:pPr>
+      <w:r>
+        <w:t xml:space="preserve">Fraser Franco, M., F. Santostefano, C. D. Kelly, and P.-O. Montiglio. 2022.</w:t>
+      </w:r>
+      <w:r>
+        <w:t xml:space="preserve"> </w:t>
+      </w:r>
+      <w:hyperlink r:id="rId83">
+        <w:r>
+          <w:rPr>
+            <w:rStyle w:val="Hyperlink"/>
+          </w:rPr>
+          <w:t xml:space="preserve">Studying predator foraging mode and hunting success at the individual level with an online videogame</w:t>
+        </w:r>
+      </w:hyperlink>
+      <w:r>
+        <w:t xml:space="preserve">. Behavioral Ecology 33:967–978.</w:t>
+      </w:r>
+    </w:p>
+    <w:bookmarkEnd w:id="84"/>
+    <w:bookmarkStart w:id="85" w:name="ref-Gabry.Cesnovar2021"/>
+    <w:p>
+      <w:pPr>
+        <w:pStyle w:val="Bibliography"/>
+      </w:pPr>
+      <w:r>
         <w:t xml:space="preserve">Gabry, J., and R. Češnovar. 2021. Cmdstanr:</w:t>
       </w:r>
       <w:r>
@@ -11421,105 +11607,105 @@
       </w:r>
       <w:r>
         <w:t xml:space="preserve">".</w:t>
-      </w:r>
-    </w:p>
-    <w:bookmarkEnd w:id="81"/>
-    <w:bookmarkStart w:id="83" w:name="ref-Griffen.etal2012"/>
-    <w:p>
-      <w:pPr>
-        <w:pStyle w:val="Bibliography"/>
-      </w:pPr>
-      <w:r>
-        <w:t xml:space="preserve">Griffen, B. D., B. J. Toscano, and J. Gatto. 2012.</w:t>
-      </w:r>
-      <w:r>
-        <w:t xml:space="preserve"> </w:t>
-      </w:r>
-      <w:hyperlink r:id="rId82">
-        <w:r>
-          <w:rPr>
-            <w:rStyle w:val="Hyperlink"/>
-          </w:rPr>
-          <w:t xml:space="preserve">The role of individual behavior type in mediating indirect interactions</w:t>
-        </w:r>
-      </w:hyperlink>
-      <w:r>
-        <w:t xml:space="preserve">. Ecology 93:1935–1943.</w:t>
-      </w:r>
-    </w:p>
-    <w:bookmarkEnd w:id="83"/>
-    <w:bookmarkStart w:id="85" w:name="ref-Hanifin.etal2008"/>
-    <w:p>
-      <w:pPr>
-        <w:pStyle w:val="Bibliography"/>
-      </w:pPr>
-      <w:r>
-        <w:t xml:space="preserve">Hanifin, C. T., E. D. B. Jr, and E. D. B. Iii. 2008.</w:t>
-      </w:r>
-      <w:r>
-        <w:t xml:space="preserve"> </w:t>
-      </w:r>
-      <w:hyperlink r:id="rId84">
-        <w:r>
-          <w:rPr>
-            <w:rStyle w:val="Hyperlink"/>
-          </w:rPr>
-          <w:t xml:space="preserve">Phenotypic</w:t>
-        </w:r>
-        <w:r>
-          <w:rPr>
-            <w:rStyle w:val="Hyperlink"/>
-          </w:rPr>
-          <w:t xml:space="preserve"> </w:t>
-        </w:r>
-        <w:r>
-          <w:rPr>
-            <w:rStyle w:val="Hyperlink"/>
-          </w:rPr>
-          <w:t xml:space="preserve">Mismatches Reveal Escape</w:t>
-        </w:r>
-        <w:r>
-          <w:rPr>
-            <w:rStyle w:val="Hyperlink"/>
-          </w:rPr>
-          <w:t xml:space="preserve"> </w:t>
-        </w:r>
-        <w:r>
-          <w:rPr>
-            <w:rStyle w:val="Hyperlink"/>
-          </w:rPr>
-          <w:t xml:space="preserve">from</w:t>
-        </w:r>
-        <w:r>
-          <w:rPr>
-            <w:rStyle w:val="Hyperlink"/>
-          </w:rPr>
-          <w:t xml:space="preserve"> </w:t>
-        </w:r>
-        <w:r>
-          <w:rPr>
-            <w:rStyle w:val="Hyperlink"/>
-          </w:rPr>
-          <w:t xml:space="preserve">Arms-Race Coevolution</w:t>
-        </w:r>
-      </w:hyperlink>
-      <w:r>
-        <w:t xml:space="preserve">. PLOS Biology 6:e60.</w:t>
       </w:r>
     </w:p>
     <w:bookmarkEnd w:id="85"/>
-    <w:bookmarkStart w:id="87" w:name="ref-Heithaus.etal2018"/>
+    <w:bookmarkStart w:id="87" w:name="ref-Griffen.etal2012"/>
     <w:p>
       <w:pPr>
         <w:pStyle w:val="Bibliography"/>
       </w:pPr>
       <w:r>
+        <w:t xml:space="preserve">Griffen, B. D., B. J. Toscano, and J. Gatto. 2012.</w:t>
+      </w:r>
+      <w:r>
+        <w:t xml:space="preserve"> </w:t>
+      </w:r>
+      <w:hyperlink r:id="rId86">
+        <w:r>
+          <w:rPr>
+            <w:rStyle w:val="Hyperlink"/>
+          </w:rPr>
+          <w:t xml:space="preserve">The role of individual behavior type in mediating indirect interactions</w:t>
+        </w:r>
+      </w:hyperlink>
+      <w:r>
+        <w:t xml:space="preserve">. Ecology 93:1935–1943.</w:t>
+      </w:r>
+    </w:p>
+    <w:bookmarkEnd w:id="87"/>
+    <w:bookmarkStart w:id="89" w:name="ref-Hanifin.etal2008"/>
+    <w:p>
+      <w:pPr>
+        <w:pStyle w:val="Bibliography"/>
+      </w:pPr>
+      <w:r>
+        <w:t xml:space="preserve">Hanifin, C. T., E. D. B. Jr, and E. D. B. Iii. 2008.</w:t>
+      </w:r>
+      <w:r>
+        <w:t xml:space="preserve"> </w:t>
+      </w:r>
+      <w:hyperlink r:id="rId88">
+        <w:r>
+          <w:rPr>
+            <w:rStyle w:val="Hyperlink"/>
+          </w:rPr>
+          <w:t xml:space="preserve">Phenotypic</w:t>
+        </w:r>
+        <w:r>
+          <w:rPr>
+            <w:rStyle w:val="Hyperlink"/>
+          </w:rPr>
+          <w:t xml:space="preserve"> </w:t>
+        </w:r>
+        <w:r>
+          <w:rPr>
+            <w:rStyle w:val="Hyperlink"/>
+          </w:rPr>
+          <w:t xml:space="preserve">Mismatches Reveal Escape</w:t>
+        </w:r>
+        <w:r>
+          <w:rPr>
+            <w:rStyle w:val="Hyperlink"/>
+          </w:rPr>
+          <w:t xml:space="preserve"> </w:t>
+        </w:r>
+        <w:r>
+          <w:rPr>
+            <w:rStyle w:val="Hyperlink"/>
+          </w:rPr>
+          <w:t xml:space="preserve">from</w:t>
+        </w:r>
+        <w:r>
+          <w:rPr>
+            <w:rStyle w:val="Hyperlink"/>
+          </w:rPr>
+          <w:t xml:space="preserve"> </w:t>
+        </w:r>
+        <w:r>
+          <w:rPr>
+            <w:rStyle w:val="Hyperlink"/>
+          </w:rPr>
+          <w:t xml:space="preserve">Arms-Race Coevolution</w:t>
+        </w:r>
+      </w:hyperlink>
+      <w:r>
+        <w:t xml:space="preserve">. PLOS Biology 6:e60.</w:t>
+      </w:r>
+    </w:p>
+    <w:bookmarkEnd w:id="89"/>
+    <w:bookmarkStart w:id="91" w:name="ref-Heithaus.etal2018"/>
+    <w:p>
+      <w:pPr>
+        <w:pStyle w:val="Bibliography"/>
+      </w:pPr>
+      <w:r>
         <w:t xml:space="preserve">Heithaus, M. R., L. M. Dill, and J. J. Kiszka. 2018.</w:t>
       </w:r>
       <w:r>
         <w:t xml:space="preserve"> </w:t>
       </w:r>
-      <w:hyperlink r:id="rId86">
+      <w:hyperlink r:id="rId90">
         <w:r>
           <w:rPr>
             <w:rStyle w:val="Hyperlink"/>
@@ -11574,8 +11760,8 @@
         <w:t xml:space="preserve">.</w:t>
       </w:r>
     </w:p>
-    <w:bookmarkEnd w:id="87"/>
-    <w:bookmarkStart w:id="89" w:name="ref-Holm.etal2019"/>
+    <w:bookmarkEnd w:id="91"/>
+    <w:bookmarkStart w:id="93" w:name="ref-Holm.etal2019"/>
     <w:p>
       <w:pPr>
         <w:pStyle w:val="Bibliography"/>
@@ -11586,7 +11772,7 @@
       <w:r>
         <w:t xml:space="preserve"> </w:t>
       </w:r>
-      <w:hyperlink r:id="rId88">
+      <w:hyperlink r:id="rId92">
         <w:r>
           <w:rPr>
             <w:rStyle w:val="Hyperlink"/>
@@ -11596,64 +11782,16 @@
       </w:hyperlink>
       <w:r>
         <w:t xml:space="preserve">. Journal of Experimental Marine Biology and Ecology 511:19–27.</w:t>
-      </w:r>
-    </w:p>
-    <w:bookmarkEnd w:id="89"/>
-    <w:bookmarkStart w:id="91" w:name="ref-Huey.Pianka1981"/>
-    <w:p>
-      <w:pPr>
-        <w:pStyle w:val="Bibliography"/>
-      </w:pPr>
-      <w:r>
-        <w:t xml:space="preserve">Huey, R. B., and E. R. Pianka. 1981.</w:t>
-      </w:r>
-      <w:r>
-        <w:t xml:space="preserve"> </w:t>
-      </w:r>
-      <w:hyperlink r:id="rId90">
-        <w:r>
-          <w:rPr>
-            <w:rStyle w:val="Hyperlink"/>
-          </w:rPr>
-          <w:t xml:space="preserve">Ecological consequences of foraging mode</w:t>
-        </w:r>
-      </w:hyperlink>
-      <w:r>
-        <w:t xml:space="preserve">. Ecology 62:991–999.</w:t>
-      </w:r>
-    </w:p>
-    <w:bookmarkEnd w:id="91"/>
-    <w:bookmarkStart w:id="93" w:name="ref-Ishii.Shimada2010"/>
-    <w:p>
-      <w:pPr>
-        <w:pStyle w:val="Bibliography"/>
-      </w:pPr>
-      <w:r>
-        <w:t xml:space="preserve">Ishii, Y., and M. Shimada. 2010.</w:t>
-      </w:r>
-      <w:r>
-        <w:t xml:space="preserve"> </w:t>
-      </w:r>
-      <w:hyperlink r:id="rId92">
-        <w:r>
-          <w:rPr>
-            <w:rStyle w:val="Hyperlink"/>
-          </w:rPr>
-          <w:t xml:space="preserve">The effect of learning and search images on predator-prey interactions</w:t>
-        </w:r>
-      </w:hyperlink>
-      <w:r>
-        <w:t xml:space="preserve">. Population Ecology 52:27.</w:t>
       </w:r>
     </w:p>
     <w:bookmarkEnd w:id="93"/>
-    <w:bookmarkStart w:id="95" w:name="ref-Karkarey.etal2017"/>
+    <w:bookmarkStart w:id="95" w:name="ref-Huey.Pianka1981"/>
     <w:p>
       <w:pPr>
         <w:pStyle w:val="Bibliography"/>
       </w:pPr>
       <w:r>
-        <w:t xml:space="preserve">Karkarey, R., T. Alcoverro, S. Kumar, and R. Arthur. 2017.</w:t>
+        <w:t xml:space="preserve">Huey, R. B., and E. R. Pianka. 1981.</w:t>
       </w:r>
       <w:r>
         <w:t xml:space="preserve"> </w:t>
@@ -11663,21 +11801,21 @@
           <w:rPr>
             <w:rStyle w:val="Hyperlink"/>
           </w:rPr>
-          <w:t xml:space="preserve">Coping with catastrophe: Foraging plasticity enables a benthic predator to survive in rapidly degrading coral reefs</w:t>
+          <w:t xml:space="preserve">Ecological consequences of foraging mode</w:t>
         </w:r>
       </w:hyperlink>
       <w:r>
-        <w:t xml:space="preserve">. Animal Behaviour 131:13–22.</w:t>
+        <w:t xml:space="preserve">. Ecology 62:991–999.</w:t>
       </w:r>
     </w:p>
     <w:bookmarkEnd w:id="95"/>
-    <w:bookmarkStart w:id="97" w:name="ref-Kelley.Magurran2011"/>
+    <w:bookmarkStart w:id="97" w:name="ref-Ishii.Shimada2010"/>
     <w:p>
       <w:pPr>
         <w:pStyle w:val="Bibliography"/>
       </w:pPr>
       <w:r>
-        <w:t xml:space="preserve">Kelley, J. L., and A. E. Magurran. 2011.</w:t>
+        <w:t xml:space="preserve">Ishii, Y., and M. Shimada. 2010.</w:t>
       </w:r>
       <w:r>
         <w:t xml:space="preserve"> </w:t>
@@ -11687,111 +11825,21 @@
           <w:rPr>
             <w:rStyle w:val="Hyperlink"/>
           </w:rPr>
-          <w:t xml:space="preserve">Learned</w:t>
-        </w:r>
-        <w:r>
-          <w:rPr>
-            <w:rStyle w:val="Hyperlink"/>
-          </w:rPr>
-          <w:t xml:space="preserve"> </w:t>
-        </w:r>
-        <w:r>
-          <w:rPr>
-            <w:rStyle w:val="Hyperlink"/>
-          </w:rPr>
-          <w:t xml:space="preserve">Defences</w:t>
-        </w:r>
-        <w:r>
-          <w:rPr>
-            <w:rStyle w:val="Hyperlink"/>
-          </w:rPr>
-          <w:t xml:space="preserve"> </w:t>
-        </w:r>
-        <w:r>
-          <w:rPr>
-            <w:rStyle w:val="Hyperlink"/>
-          </w:rPr>
-          <w:t xml:space="preserve">and</w:t>
-        </w:r>
-        <w:r>
-          <w:rPr>
-            <w:rStyle w:val="Hyperlink"/>
-          </w:rPr>
-          <w:t xml:space="preserve"> </w:t>
-        </w:r>
-        <w:r>
-          <w:rPr>
-            <w:rStyle w:val="Hyperlink"/>
-          </w:rPr>
-          <w:t xml:space="preserve">Counterdefences</w:t>
-        </w:r>
-        <w:r>
-          <w:rPr>
-            <w:rStyle w:val="Hyperlink"/>
-          </w:rPr>
-          <w:t xml:space="preserve"> </w:t>
-        </w:r>
-        <w:r>
-          <w:rPr>
-            <w:rStyle w:val="Hyperlink"/>
-          </w:rPr>
-          <w:t xml:space="preserve">in</w:t>
-        </w:r>
-        <w:r>
-          <w:rPr>
-            <w:rStyle w:val="Hyperlink"/>
-          </w:rPr>
-          <w:t xml:space="preserve"> </w:t>
-        </w:r>
-        <w:r>
-          <w:rPr>
-            <w:rStyle w:val="Hyperlink"/>
-          </w:rPr>
-          <w:t xml:space="preserve">Predator</w:t>
+          <w:t xml:space="preserve">The effect of learning and search images on predator-prey interactions</w:t>
         </w:r>
       </w:hyperlink>
       <w:r>
-        <w:t xml:space="preserve">. Pages 36–58 Fish</w:t>
-      </w:r>
-      <w:r>
-        <w:t xml:space="preserve"> </w:t>
-      </w:r>
-      <w:r>
-        <w:t xml:space="preserve">Cognition</w:t>
-      </w:r>
-      <w:r>
-        <w:t xml:space="preserve"> </w:t>
-      </w:r>
-      <w:r>
-        <w:t xml:space="preserve">and</w:t>
-      </w:r>
-      <w:r>
-        <w:t xml:space="preserve"> </w:t>
-      </w:r>
-      <w:r>
-        <w:t xml:space="preserve">Behavior</w:t>
-      </w:r>
-      <w:r>
-        <w:t xml:space="preserve">.</w:t>
-      </w:r>
-      <w:r>
-        <w:t xml:space="preserve"> </w:t>
-      </w:r>
-      <w:r>
-        <w:t xml:space="preserve">John Wiley &amp; Sons, Ltd</w:t>
-      </w:r>
-      <w:r>
-        <w:t xml:space="preserve">.</w:t>
+        <w:t xml:space="preserve">. Population Ecology 52:27.</w:t>
       </w:r>
     </w:p>
     <w:bookmarkEnd w:id="97"/>
-    <w:bookmarkStart w:id="99" w:name="X861472cb300cb4fe47c34b2285e8585ed9d2165"/>
+    <w:bookmarkStart w:id="99" w:name="ref-Karkarey.etal2017"/>
     <w:p>
       <w:pPr>
         <w:pStyle w:val="Bibliography"/>
       </w:pPr>
       <w:r>
-        <w:t xml:space="preserve">Kernaléguen, L., J. P. Y. Arnould, C. Guinet, and Y. Cherel. 2015.</w:t>
+        <w:t xml:space="preserve">Karkarey, R., T. Alcoverro, S. Kumar, and R. Arthur. 2017.</w:t>
       </w:r>
       <w:r>
         <w:t xml:space="preserve"> </w:t>
@@ -11801,45 +11849,21 @@
           <w:rPr>
             <w:rStyle w:val="Hyperlink"/>
           </w:rPr>
-          <w:t xml:space="preserve">Determinants of individual foraging specialization in large marine vertebrates, the</w:t>
-        </w:r>
-        <w:r>
-          <w:rPr>
-            <w:rStyle w:val="Hyperlink"/>
-          </w:rPr>
-          <w:t xml:space="preserve"> </w:t>
-        </w:r>
-        <w:r>
-          <w:rPr>
-            <w:rStyle w:val="Hyperlink"/>
-          </w:rPr>
-          <w:t xml:space="preserve">Antarctic</w:t>
-        </w:r>
-        <w:r>
-          <w:rPr>
-            <w:rStyle w:val="Hyperlink"/>
-          </w:rPr>
-          <w:t xml:space="preserve"> </w:t>
-        </w:r>
-        <w:r>
-          <w:rPr>
-            <w:rStyle w:val="Hyperlink"/>
-          </w:rPr>
-          <w:t xml:space="preserve">and subantarctic fur seals</w:t>
+          <w:t xml:space="preserve">Coping with catastrophe: Foraging plasticity enables a benthic predator to survive in rapidly degrading coral reefs</w:t>
         </w:r>
       </w:hyperlink>
       <w:r>
-        <w:t xml:space="preserve">. Journal of Animal Ecology 84:1081–1091.</w:t>
+        <w:t xml:space="preserve">. Animal Behaviour 131:13–22.</w:t>
       </w:r>
     </w:p>
     <w:bookmarkEnd w:id="99"/>
-    <w:bookmarkStart w:id="101" w:name="ref-Kishida.etal2006"/>
+    <w:bookmarkStart w:id="101" w:name="ref-Kelley.Magurran2011"/>
     <w:p>
       <w:pPr>
         <w:pStyle w:val="Bibliography"/>
       </w:pPr>
       <w:r>
-        <w:t xml:space="preserve">Kishida, O., Y. Mizuta, and K. Nishimura. 2006.</w:t>
+        <w:t xml:space="preserve">Kelley, J. L., and A. E. Magurran. 2011.</w:t>
       </w:r>
       <w:r>
         <w:t xml:space="preserve"> </w:t>
@@ -11849,7 +11873,7 @@
           <w:rPr>
             <w:rStyle w:val="Hyperlink"/>
           </w:rPr>
-          <w:t xml:space="preserve">Reciprocal</w:t>
+          <w:t xml:space="preserve">Learned</w:t>
         </w:r>
         <w:r>
           <w:rPr>
@@ -11861,7 +11885,7 @@
           <w:rPr>
             <w:rStyle w:val="Hyperlink"/>
           </w:rPr>
-          <w:t xml:space="preserve">Phenotypic Plasticity</w:t>
+          <w:t xml:space="preserve">Defences</w:t>
         </w:r>
         <w:r>
           <w:rPr>
@@ -11873,7 +11897,7 @@
           <w:rPr>
             <w:rStyle w:val="Hyperlink"/>
           </w:rPr>
-          <w:t xml:space="preserve">in a</w:t>
+          <w:t xml:space="preserve">and</w:t>
         </w:r>
         <w:r>
           <w:rPr>
@@ -11885,21 +11909,75 @@
           <w:rPr>
             <w:rStyle w:val="Hyperlink"/>
           </w:rPr>
+          <w:t xml:space="preserve">Counterdefences</w:t>
+        </w:r>
+        <w:r>
+          <w:rPr>
+            <w:rStyle w:val="Hyperlink"/>
+          </w:rPr>
+          <w:t xml:space="preserve"> </w:t>
+        </w:r>
+        <w:r>
+          <w:rPr>
+            <w:rStyle w:val="Hyperlink"/>
+          </w:rPr>
+          <w:t xml:space="preserve">in</w:t>
+        </w:r>
+        <w:r>
+          <w:rPr>
+            <w:rStyle w:val="Hyperlink"/>
+          </w:rPr>
+          <w:t xml:space="preserve"> </w:t>
+        </w:r>
+        <w:r>
+          <w:rPr>
+            <w:rStyle w:val="Hyperlink"/>
+          </w:rPr>
           <w:t xml:space="preserve">Predator</w:t>
         </w:r>
       </w:hyperlink>
       <w:r>
-        <w:t xml:space="preserve">. Ecology 87:1599–1604.</w:t>
+        <w:t xml:space="preserve">. Pages 36–58 Fish</w:t>
+      </w:r>
+      <w:r>
+        <w:t xml:space="preserve"> </w:t>
+      </w:r>
+      <w:r>
+        <w:t xml:space="preserve">Cognition</w:t>
+      </w:r>
+      <w:r>
+        <w:t xml:space="preserve"> </w:t>
+      </w:r>
+      <w:r>
+        <w:t xml:space="preserve">and</w:t>
+      </w:r>
+      <w:r>
+        <w:t xml:space="preserve"> </w:t>
+      </w:r>
+      <w:r>
+        <w:t xml:space="preserve">Behavior</w:t>
+      </w:r>
+      <w:r>
+        <w:t xml:space="preserve">.</w:t>
+      </w:r>
+      <w:r>
+        <w:t xml:space="preserve"> </w:t>
+      </w:r>
+      <w:r>
+        <w:t xml:space="preserve">John Wiley &amp; Sons, Ltd</w:t>
+      </w:r>
+      <w:r>
+        <w:t xml:space="preserve">.</w:t>
       </w:r>
     </w:p>
     <w:bookmarkEnd w:id="101"/>
-    <w:bookmarkStart w:id="103" w:name="ref-Kobler.etal2009"/>
+    <w:bookmarkStart w:id="103" w:name="X861472cb300cb4fe47c34b2285e8585ed9d2165"/>
     <w:p>
       <w:pPr>
         <w:pStyle w:val="Bibliography"/>
       </w:pPr>
       <w:r>
-        <w:t xml:space="preserve">Kobler, A., T. Klefoth, T. Mehner, and R. Arlinghaus. 2009.</w:t>
+        <w:t xml:space="preserve">Kernaléguen, L., J. P. Y. Arnould, C. Guinet, and Y. Cherel. 2015.</w:t>
       </w:r>
       <w:r>
         <w:t xml:space="preserve"> </w:t>
@@ -11909,21 +11987,45 @@
           <w:rPr>
             <w:rStyle w:val="Hyperlink"/>
           </w:rPr>
-          <w:t xml:space="preserve">Coexistence of behavioural types in an aquatic top predator: A response to resource limitation?</w:t>
+          <w:t xml:space="preserve">Determinants of individual foraging specialization in large marine vertebrates, the</w:t>
+        </w:r>
+        <w:r>
+          <w:rPr>
+            <w:rStyle w:val="Hyperlink"/>
+          </w:rPr>
+          <w:t xml:space="preserve"> </w:t>
+        </w:r>
+        <w:r>
+          <w:rPr>
+            <w:rStyle w:val="Hyperlink"/>
+          </w:rPr>
+          <w:t xml:space="preserve">Antarctic</w:t>
+        </w:r>
+        <w:r>
+          <w:rPr>
+            <w:rStyle w:val="Hyperlink"/>
+          </w:rPr>
+          <w:t xml:space="preserve"> </w:t>
+        </w:r>
+        <w:r>
+          <w:rPr>
+            <w:rStyle w:val="Hyperlink"/>
+          </w:rPr>
+          <w:t xml:space="preserve">and subantarctic fur seals</w:t>
         </w:r>
       </w:hyperlink>
       <w:r>
-        <w:t xml:space="preserve"> Oecologia 161:837–847.</w:t>
+        <w:t xml:space="preserve">. Journal of Animal Ecology 84:1081–1091.</w:t>
       </w:r>
     </w:p>
     <w:bookmarkEnd w:id="103"/>
-    <w:bookmarkStart w:id="105" w:name="ref-leeDoubleHierarchicalGeneralized2006"/>
+    <w:bookmarkStart w:id="105" w:name="ref-Kishida.etal2006"/>
     <w:p>
       <w:pPr>
         <w:pStyle w:val="Bibliography"/>
       </w:pPr>
       <w:r>
-        <w:t xml:space="preserve">Lee, Y., and J. A. Nelder. 2006.</w:t>
+        <w:t xml:space="preserve">Kishida, O., Y. Mizuta, and K. Nishimura. 2006.</w:t>
       </w:r>
       <w:r>
         <w:t xml:space="preserve"> </w:t>
@@ -11933,21 +12035,57 @@
           <w:rPr>
             <w:rStyle w:val="Hyperlink"/>
           </w:rPr>
-          <w:t xml:space="preserve">Double hierarchical generalized linear models (with discussion)</w:t>
+          <w:t xml:space="preserve">Reciprocal</w:t>
+        </w:r>
+        <w:r>
+          <w:rPr>
+            <w:rStyle w:val="Hyperlink"/>
+          </w:rPr>
+          <w:t xml:space="preserve"> </w:t>
+        </w:r>
+        <w:r>
+          <w:rPr>
+            <w:rStyle w:val="Hyperlink"/>
+          </w:rPr>
+          <w:t xml:space="preserve">Phenotypic Plasticity</w:t>
+        </w:r>
+        <w:r>
+          <w:rPr>
+            <w:rStyle w:val="Hyperlink"/>
+          </w:rPr>
+          <w:t xml:space="preserve"> </w:t>
+        </w:r>
+        <w:r>
+          <w:rPr>
+            <w:rStyle w:val="Hyperlink"/>
+          </w:rPr>
+          <w:t xml:space="preserve">in a</w:t>
+        </w:r>
+        <w:r>
+          <w:rPr>
+            <w:rStyle w:val="Hyperlink"/>
+          </w:rPr>
+          <w:t xml:space="preserve"> </w:t>
+        </w:r>
+        <w:r>
+          <w:rPr>
+            <w:rStyle w:val="Hyperlink"/>
+          </w:rPr>
+          <w:t xml:space="preserve">Predator</w:t>
         </w:r>
       </w:hyperlink>
       <w:r>
-        <w:t xml:space="preserve">. Journal of the Royal Statistical Society: Series C (Applied Statistics) 55:139–185.</w:t>
+        <w:t xml:space="preserve">. Ecology 87:1599–1604.</w:t>
       </w:r>
     </w:p>
     <w:bookmarkEnd w:id="105"/>
-    <w:bookmarkStart w:id="107" w:name="X6c7e3aeb277c8347e9da059dcf5014bc78fbbe9"/>
+    <w:bookmarkStart w:id="107" w:name="ref-Kobler.etal2009"/>
     <w:p>
       <w:pPr>
         <w:pStyle w:val="Bibliography"/>
       </w:pPr>
       <w:r>
-        <w:t xml:space="preserve">MacDonald, K. 2007.</w:t>
+        <w:t xml:space="preserve">Kobler, A., T. Klefoth, T. Mehner, and R. Arlinghaus. 2009.</w:t>
       </w:r>
       <w:r>
         <w:t xml:space="preserve"> </w:t>
@@ -11957,81 +12095,21 @@
           <w:rPr>
             <w:rStyle w:val="Hyperlink"/>
           </w:rPr>
-          <w:t xml:space="preserve">Cross-cultural</w:t>
-        </w:r>
-        <w:r>
-          <w:rPr>
-            <w:rStyle w:val="Hyperlink"/>
-          </w:rPr>
-          <w:t xml:space="preserve"> </w:t>
-        </w:r>
-        <w:r>
-          <w:rPr>
-            <w:rStyle w:val="Hyperlink"/>
-          </w:rPr>
-          <w:t xml:space="preserve">Comparison</w:t>
-        </w:r>
-        <w:r>
-          <w:rPr>
-            <w:rStyle w:val="Hyperlink"/>
-          </w:rPr>
-          <w:t xml:space="preserve"> </w:t>
-        </w:r>
-        <w:r>
-          <w:rPr>
-            <w:rStyle w:val="Hyperlink"/>
-          </w:rPr>
-          <w:t xml:space="preserve">of</w:t>
-        </w:r>
-        <w:r>
-          <w:rPr>
-            <w:rStyle w:val="Hyperlink"/>
-          </w:rPr>
-          <w:t xml:space="preserve"> </w:t>
-        </w:r>
-        <w:r>
-          <w:rPr>
-            <w:rStyle w:val="Hyperlink"/>
-          </w:rPr>
-          <w:t xml:space="preserve">Learning</w:t>
-        </w:r>
-        <w:r>
-          <w:rPr>
-            <w:rStyle w:val="Hyperlink"/>
-          </w:rPr>
-          <w:t xml:space="preserve"> </w:t>
-        </w:r>
-        <w:r>
-          <w:rPr>
-            <w:rStyle w:val="Hyperlink"/>
-          </w:rPr>
-          <w:t xml:space="preserve">in</w:t>
-        </w:r>
-        <w:r>
-          <w:rPr>
-            <w:rStyle w:val="Hyperlink"/>
-          </w:rPr>
-          <w:t xml:space="preserve"> </w:t>
-        </w:r>
-        <w:r>
-          <w:rPr>
-            <w:rStyle w:val="Hyperlink"/>
-          </w:rPr>
-          <w:t xml:space="preserve">Human Hunting</w:t>
+          <w:t xml:space="preserve">Coexistence of behavioural types in an aquatic top predator: A response to resource limitation?</w:t>
         </w:r>
       </w:hyperlink>
       <w:r>
-        <w:t xml:space="preserve">. Human Nature 18:386–402.</w:t>
+        <w:t xml:space="preserve"> Oecologia 161:837–847.</w:t>
       </w:r>
     </w:p>
     <w:bookmarkEnd w:id="107"/>
-    <w:bookmarkStart w:id="109" w:name="ref-Manlick.etal2021"/>
+    <w:bookmarkStart w:id="109" w:name="ref-leeDoubleHierarchicalGeneralized2006"/>
     <w:p>
       <w:pPr>
         <w:pStyle w:val="Bibliography"/>
       </w:pPr>
       <w:r>
-        <w:t xml:space="preserve">Manlick, P. J., K. Maldonado, and S. D. Newsome. 2021.</w:t>
+        <w:t xml:space="preserve">Lee, Y., and J. A. Nelder. 2006.</w:t>
       </w:r>
       <w:r>
         <w:t xml:space="preserve"> </w:t>
@@ -12041,21 +12119,21 @@
           <w:rPr>
             <w:rStyle w:val="Hyperlink"/>
           </w:rPr>
-          <w:t xml:space="preserve">Competition shapes individual foraging and survival in a desert rodent ensemble</w:t>
+          <w:t xml:space="preserve">Double hierarchical generalized linear models (with discussion)</w:t>
         </w:r>
       </w:hyperlink>
       <w:r>
-        <w:t xml:space="preserve">. Journal of Animal Ecology 90:2806–2818.</w:t>
+        <w:t xml:space="preserve">. Journal of the Royal Statistical Society: Series C (Applied Statistics) 55:139–185.</w:t>
       </w:r>
     </w:p>
     <w:bookmarkEnd w:id="109"/>
-    <w:bookmarkStart w:id="111" w:name="ref-Matsumura.Miyatake2022a"/>
+    <w:bookmarkStart w:id="111" w:name="X6c7e3aeb277c8347e9da059dcf5014bc78fbbe9"/>
     <w:p>
       <w:pPr>
         <w:pStyle w:val="Bibliography"/>
       </w:pPr>
       <w:r>
-        <w:t xml:space="preserve">Matsumura, K., and T. Miyatake. 2022.</w:t>
+        <w:t xml:space="preserve">MacDonald, K. 2007.</w:t>
       </w:r>
       <w:r>
         <w:t xml:space="preserve"> </w:t>
@@ -12065,27 +12143,81 @@
           <w:rPr>
             <w:rStyle w:val="Hyperlink"/>
           </w:rPr>
-          <w:t xml:space="preserve">Effects of individual differences in the locomotor activity of assassin bugs on predator</w:t>
-        </w:r>
-        <w:r>
-          <w:rPr>
-            <w:rStyle w:val="Hyperlink"/>
-          </w:rPr>
-          <w:t xml:space="preserve">prey interactions</w:t>
+          <w:t xml:space="preserve">Cross-cultural</w:t>
+        </w:r>
+        <w:r>
+          <w:rPr>
+            <w:rStyle w:val="Hyperlink"/>
+          </w:rPr>
+          <w:t xml:space="preserve"> </w:t>
+        </w:r>
+        <w:r>
+          <w:rPr>
+            <w:rStyle w:val="Hyperlink"/>
+          </w:rPr>
+          <w:t xml:space="preserve">Comparison</w:t>
+        </w:r>
+        <w:r>
+          <w:rPr>
+            <w:rStyle w:val="Hyperlink"/>
+          </w:rPr>
+          <w:t xml:space="preserve"> </w:t>
+        </w:r>
+        <w:r>
+          <w:rPr>
+            <w:rStyle w:val="Hyperlink"/>
+          </w:rPr>
+          <w:t xml:space="preserve">of</w:t>
+        </w:r>
+        <w:r>
+          <w:rPr>
+            <w:rStyle w:val="Hyperlink"/>
+          </w:rPr>
+          <w:t xml:space="preserve"> </w:t>
+        </w:r>
+        <w:r>
+          <w:rPr>
+            <w:rStyle w:val="Hyperlink"/>
+          </w:rPr>
+          <w:t xml:space="preserve">Learning</w:t>
+        </w:r>
+        <w:r>
+          <w:rPr>
+            <w:rStyle w:val="Hyperlink"/>
+          </w:rPr>
+          <w:t xml:space="preserve"> </w:t>
+        </w:r>
+        <w:r>
+          <w:rPr>
+            <w:rStyle w:val="Hyperlink"/>
+          </w:rPr>
+          <w:t xml:space="preserve">in</w:t>
+        </w:r>
+        <w:r>
+          <w:rPr>
+            <w:rStyle w:val="Hyperlink"/>
+          </w:rPr>
+          <w:t xml:space="preserve"> </w:t>
+        </w:r>
+        <w:r>
+          <w:rPr>
+            <w:rStyle w:val="Hyperlink"/>
+          </w:rPr>
+          <w:t xml:space="preserve">Human Hunting</w:t>
         </w:r>
       </w:hyperlink>
       <w:r>
-        <w:t xml:space="preserve">. Ethology 128:395–401.</w:t>
+        <w:t xml:space="preserve">. Human Nature 18:386–402.</w:t>
       </w:r>
     </w:p>
     <w:bookmarkEnd w:id="111"/>
-    <w:bookmarkStart w:id="113" w:name="ref-Mery.Burns2010"/>
+    <w:bookmarkStart w:id="113" w:name="ref-Manlick.etal2021"/>
     <w:p>
       <w:pPr>
         <w:pStyle w:val="Bibliography"/>
       </w:pPr>
       <w:r>
-        <w:t xml:space="preserve">Mery, F., and J. G. Burns. 2010.</w:t>
+        <w:t xml:space="preserve">Manlick, P. J., K. Maldonado, and S. D. Newsome. 2021.</w:t>
       </w:r>
       <w:r>
         <w:t xml:space="preserve"> </w:t>
@@ -12095,21 +12227,21 @@
           <w:rPr>
             <w:rStyle w:val="Hyperlink"/>
           </w:rPr>
-          <w:t xml:space="preserve">Behavioural plasticity: An interaction between evolution and experience</w:t>
+          <w:t xml:space="preserve">Competition shapes individual foraging and survival in a desert rodent ensemble</w:t>
         </w:r>
       </w:hyperlink>
       <w:r>
-        <w:t xml:space="preserve">. Evolutionary Ecology 24:571–583.</w:t>
+        <w:t xml:space="preserve">. Journal of Animal Ecology 90:2806–2818.</w:t>
       </w:r>
     </w:p>
     <w:bookmarkEnd w:id="113"/>
-    <w:bookmarkStart w:id="115" w:name="ref-Michalko.etal2021"/>
+    <w:bookmarkStart w:id="115" w:name="ref-Matsumura.Miyatake2022a"/>
     <w:p>
       <w:pPr>
         <w:pStyle w:val="Bibliography"/>
       </w:pPr>
       <w:r>
-        <w:t xml:space="preserve">Michalko, R., A. T. Gibbons, S. L. Goodacre, and S. Pekár. 2021.</w:t>
+        <w:t xml:space="preserve">Matsumura, K., and T. Miyatake. 2022.</w:t>
       </w:r>
       <w:r>
         <w:t xml:space="preserve"> </w:t>
@@ -12119,21 +12251,27 @@
           <w:rPr>
             <w:rStyle w:val="Hyperlink"/>
           </w:rPr>
-          <w:t xml:space="preserve">Foraging aggressiveness determines trophic niche in a generalist biological control species</w:t>
+          <w:t xml:space="preserve">Effects of individual differences in the locomotor activity of assassin bugs on predator</w:t>
+        </w:r>
+        <w:r>
+          <w:rPr>
+            <w:rStyle w:val="Hyperlink"/>
+          </w:rPr>
+          <w:t xml:space="preserve">prey interactions</w:t>
         </w:r>
       </w:hyperlink>
       <w:r>
-        <w:t xml:space="preserve">. Behavioral Ecology 32:257–264.</w:t>
+        <w:t xml:space="preserve">. Ethology 128:395–401.</w:t>
       </w:r>
     </w:p>
     <w:bookmarkEnd w:id="115"/>
-    <w:bookmarkStart w:id="117" w:name="ref-Michalko.Pekar2016"/>
+    <w:bookmarkStart w:id="117" w:name="ref-McGhee.etal2013"/>
     <w:p>
       <w:pPr>
         <w:pStyle w:val="Bibliography"/>
       </w:pPr>
       <w:r>
-        <w:t xml:space="preserve">Michalko, R., and S. Pekár. 2016.</w:t>
+        <w:t xml:space="preserve">McGhee, K. E., L. M. Pintor, and A. M. Bell. 2013.</w:t>
       </w:r>
       <w:r>
         <w:t xml:space="preserve"> </w:t>
@@ -12143,21 +12281,21 @@
           <w:rPr>
             <w:rStyle w:val="Hyperlink"/>
           </w:rPr>
-          <w:t xml:space="preserve">Different hunting strategies of generalist predators result in functional differences</w:t>
+          <w:t xml:space="preserve">Reciprocal behavioral plasticity and behavioral types during predator-prey interactions.</w:t>
         </w:r>
       </w:hyperlink>
       <w:r>
-        <w:t xml:space="preserve">. Oecologia 181:1187–1197.</w:t>
+        <w:t xml:space="preserve"> The American Naturalist 182:704–717.</w:t>
       </w:r>
     </w:p>
     <w:bookmarkEnd w:id="117"/>
-    <w:bookmarkStart w:id="119" w:name="ref-Mitchell.etal2016a"/>
+    <w:bookmarkStart w:id="119" w:name="ref-Mery.Burns2010"/>
     <w:p>
       <w:pPr>
         <w:pStyle w:val="Bibliography"/>
       </w:pPr>
       <w:r>
-        <w:t xml:space="preserve">Mitchell, D. J., B. G. Fanson, C. Beckmann, and P. A. Biro. 2016.</w:t>
+        <w:t xml:space="preserve">Mery, F., and J. G. Burns. 2010.</w:t>
       </w:r>
       <w:r>
         <w:t xml:space="preserve"> </w:t>
@@ -12167,21 +12305,21 @@
           <w:rPr>
             <w:rStyle w:val="Hyperlink"/>
           </w:rPr>
-          <w:t xml:space="preserve">Towards powerful experimental and statistical approaches to study intraindividual variability in labile traits</w:t>
+          <w:t xml:space="preserve">Behavioural plasticity: An interaction between evolution and experience</w:t>
         </w:r>
       </w:hyperlink>
       <w:r>
-        <w:t xml:space="preserve">. Royal Society Open Science 3:160352.</w:t>
+        <w:t xml:space="preserve">. Evolutionary Ecology 24:571–583.</w:t>
       </w:r>
     </w:p>
     <w:bookmarkEnd w:id="119"/>
-    <w:bookmarkStart w:id="121" w:name="ref-Moran.etal2017"/>
+    <w:bookmarkStart w:id="121" w:name="ref-Michalko.etal2021"/>
     <w:p>
       <w:pPr>
         <w:pStyle w:val="Bibliography"/>
       </w:pPr>
       <w:r>
-        <w:t xml:space="preserve">Moran, N. P., B. B. M. Wong, and R. M. Thompson. 2017.</w:t>
+        <w:t xml:space="preserve">Michalko, R., A. T. Gibbons, S. L. Goodacre, and S. Pekár. 2021.</w:t>
       </w:r>
       <w:r>
         <w:t xml:space="preserve"> </w:t>
@@ -12191,21 +12329,21 @@
           <w:rPr>
             <w:rStyle w:val="Hyperlink"/>
           </w:rPr>
-          <w:t xml:space="preserve">Weaving animal temperament into food webs: Implications for biodiversity</w:t>
+          <w:t xml:space="preserve">Foraging aggressiveness determines trophic niche in a generalist biological control species</w:t>
         </w:r>
       </w:hyperlink>
       <w:r>
-        <w:t xml:space="preserve">. Oikos 126:917–930.</w:t>
+        <w:t xml:space="preserve">. Behavioral Ecology 32:257–264.</w:t>
       </w:r>
     </w:p>
     <w:bookmarkEnd w:id="121"/>
-    <w:bookmarkStart w:id="123" w:name="ref-Morse2000"/>
+    <w:bookmarkStart w:id="123" w:name="ref-Michalko.Pekar2016"/>
     <w:p>
       <w:pPr>
         <w:pStyle w:val="Bibliography"/>
       </w:pPr>
       <w:r>
-        <w:t xml:space="preserve">Morse, D. H. 2000.</w:t>
+        <w:t xml:space="preserve">Michalko, R., and S. Pekár. 2016.</w:t>
       </w:r>
       <w:r>
         <w:t xml:space="preserve"> </w:t>
@@ -12215,21 +12353,21 @@
           <w:rPr>
             <w:rStyle w:val="Hyperlink"/>
           </w:rPr>
-          <w:t xml:space="preserve">The effect of experience on the hunting success of newly emerged spiderlings</w:t>
+          <w:t xml:space="preserve">Different hunting strategies of generalist predators result in functional differences</w:t>
         </w:r>
       </w:hyperlink>
       <w:r>
-        <w:t xml:space="preserve">. Animal Behaviour 60:827–835.</w:t>
+        <w:t xml:space="preserve">. Oecologia 181:1187–1197.</w:t>
       </w:r>
     </w:p>
     <w:bookmarkEnd w:id="123"/>
-    <w:bookmarkStart w:id="125" w:name="ref-ODea.etal2022"/>
+    <w:bookmarkStart w:id="125" w:name="ref-Mitchell.etal2016a"/>
     <w:p>
       <w:pPr>
         <w:pStyle w:val="Bibliography"/>
       </w:pPr>
       <w:r>
-        <w:t xml:space="preserve">O’Dea, R. E., D. W. A. Noble, and S. Nakagawa. 2022.</w:t>
+        <w:t xml:space="preserve">Mitchell, D. J., B. G. Fanson, C. Beckmann, and P. A. Biro. 2016.</w:t>
       </w:r>
       <w:r>
         <w:t xml:space="preserve"> </w:t>
@@ -12239,45 +12377,21 @@
           <w:rPr>
             <w:rStyle w:val="Hyperlink"/>
           </w:rPr>
-          <w:t xml:space="preserve">Unifying individual differences in personality, predictability and plasticity:</w:t>
-        </w:r>
-        <w:r>
-          <w:rPr>
-            <w:rStyle w:val="Hyperlink"/>
-          </w:rPr>
-          <w:t xml:space="preserve"> </w:t>
-        </w:r>
-        <w:r>
-          <w:rPr>
-            <w:rStyle w:val="Hyperlink"/>
-          </w:rPr>
-          <w:t xml:space="preserve">A</w:t>
-        </w:r>
-        <w:r>
-          <w:rPr>
-            <w:rStyle w:val="Hyperlink"/>
-          </w:rPr>
-          <w:t xml:space="preserve"> </w:t>
-        </w:r>
-        <w:r>
-          <w:rPr>
-            <w:rStyle w:val="Hyperlink"/>
-          </w:rPr>
-          <w:t xml:space="preserve">practical guide</w:t>
+          <w:t xml:space="preserve">Towards powerful experimental and statistical approaches to study intraindividual variability in labile traits</w:t>
         </w:r>
       </w:hyperlink>
       <w:r>
-        <w:t xml:space="preserve">. Methods in Ecology and Evolution 13:278–293.</w:t>
+        <w:t xml:space="preserve">. Royal Society Open Science 3:160352.</w:t>
       </w:r>
     </w:p>
     <w:bookmarkEnd w:id="125"/>
-    <w:bookmarkStart w:id="127" w:name="ref-Patrick.Weimerskirch2014"/>
+    <w:bookmarkStart w:id="127" w:name="ref-Moran.etal2017"/>
     <w:p>
       <w:pPr>
         <w:pStyle w:val="Bibliography"/>
       </w:pPr>
       <w:r>
-        <w:t xml:space="preserve">Patrick, S. C., and H. Weimerskirch. 2014a.</w:t>
+        <w:t xml:space="preserve">Moran, N. P., B. B. M. Wong, and R. M. Thompson. 2017.</w:t>
       </w:r>
       <w:r>
         <w:t xml:space="preserve"> </w:t>
@@ -12287,81 +12401,21 @@
           <w:rPr>
             <w:rStyle w:val="Hyperlink"/>
           </w:rPr>
-          <w:t xml:space="preserve">Personality,</w:t>
-        </w:r>
-        <w:r>
-          <w:rPr>
-            <w:rStyle w:val="Hyperlink"/>
-          </w:rPr>
-          <w:t xml:space="preserve"> </w:t>
-        </w:r>
-        <w:r>
-          <w:rPr>
-            <w:rStyle w:val="Hyperlink"/>
-          </w:rPr>
-          <w:t xml:space="preserve">Foraging</w:t>
-        </w:r>
-        <w:r>
-          <w:rPr>
-            <w:rStyle w:val="Hyperlink"/>
-          </w:rPr>
-          <w:t xml:space="preserve"> </w:t>
-        </w:r>
-        <w:r>
-          <w:rPr>
-            <w:rStyle w:val="Hyperlink"/>
-          </w:rPr>
-          <w:t xml:space="preserve">and</w:t>
-        </w:r>
-        <w:r>
-          <w:rPr>
-            <w:rStyle w:val="Hyperlink"/>
-          </w:rPr>
-          <w:t xml:space="preserve"> </w:t>
-        </w:r>
-        <w:r>
-          <w:rPr>
-            <w:rStyle w:val="Hyperlink"/>
-          </w:rPr>
-          <w:t xml:space="preserve">Fitness Consequences</w:t>
-        </w:r>
-        <w:r>
-          <w:rPr>
-            <w:rStyle w:val="Hyperlink"/>
-          </w:rPr>
-          <w:t xml:space="preserve"> </w:t>
-        </w:r>
-        <w:r>
-          <w:rPr>
-            <w:rStyle w:val="Hyperlink"/>
-          </w:rPr>
-          <w:t xml:space="preserve">in a</w:t>
-        </w:r>
-        <w:r>
-          <w:rPr>
-            <w:rStyle w:val="Hyperlink"/>
-          </w:rPr>
-          <w:t xml:space="preserve"> </w:t>
-        </w:r>
-        <w:r>
-          <w:rPr>
-            <w:rStyle w:val="Hyperlink"/>
-          </w:rPr>
-          <w:t xml:space="preserve">Long Lived Seabird</w:t>
+          <w:t xml:space="preserve">Weaving animal temperament into food webs: Implications for biodiversity</w:t>
         </w:r>
       </w:hyperlink>
       <w:r>
-        <w:t xml:space="preserve">. PLOS ONE 9:e87269.</w:t>
+        <w:t xml:space="preserve">. Oikos 126:917–930.</w:t>
       </w:r>
     </w:p>
     <w:bookmarkEnd w:id="127"/>
-    <w:bookmarkStart w:id="129" w:name="ref-Patrick.Weimerskirch2014a"/>
+    <w:bookmarkStart w:id="129" w:name="ref-Morse2000"/>
     <w:p>
       <w:pPr>
         <w:pStyle w:val="Bibliography"/>
       </w:pPr>
       <w:r>
-        <w:t xml:space="preserve">Patrick, S. C., and H. Weimerskirch. 2014b.</w:t>
+        <w:t xml:space="preserve">Morse, D. H. 2000.</w:t>
       </w:r>
       <w:r>
         <w:t xml:space="preserve"> </w:t>
@@ -12371,21 +12425,21 @@
           <w:rPr>
             <w:rStyle w:val="Hyperlink"/>
           </w:rPr>
-          <w:t xml:space="preserve">Consistency pays: Sex differences and fitness consequences of behavioural specialization in a wide-ranging seabird</w:t>
+          <w:t xml:space="preserve">The effect of experience on the hunting success of newly emerged spiderlings</w:t>
         </w:r>
       </w:hyperlink>
       <w:r>
-        <w:t xml:space="preserve">. Biology Letters 10:20140630.</w:t>
+        <w:t xml:space="preserve">. Animal Behaviour 60:827–835.</w:t>
       </w:r>
     </w:p>
     <w:bookmarkEnd w:id="129"/>
-    <w:bookmarkStart w:id="131" w:name="ref-Paull.etal2012"/>
+    <w:bookmarkStart w:id="131" w:name="ref-ODea.etal2022"/>
     <w:p>
       <w:pPr>
         <w:pStyle w:val="Bibliography"/>
       </w:pPr>
       <w:r>
-        <w:t xml:space="preserve">Paull, J. S., R. A. Martin, and D. W. Pfennig. 2012.</w:t>
+        <w:t xml:space="preserve">O’Dea, R. E., D. W. A. Noble, and S. Nakagawa. 2022.</w:t>
       </w:r>
       <w:r>
         <w:t xml:space="preserve"> </w:t>
@@ -12395,21 +12449,45 @@
           <w:rPr>
             <w:rStyle w:val="Hyperlink"/>
           </w:rPr>
-          <w:t xml:space="preserve">Increased competition as a cost of specialization during the evolution of resource polymorphism</w:t>
+          <w:t xml:space="preserve">Unifying individual differences in personality, predictability and plasticity:</w:t>
+        </w:r>
+        <w:r>
+          <w:rPr>
+            <w:rStyle w:val="Hyperlink"/>
+          </w:rPr>
+          <w:t xml:space="preserve"> </w:t>
+        </w:r>
+        <w:r>
+          <w:rPr>
+            <w:rStyle w:val="Hyperlink"/>
+          </w:rPr>
+          <w:t xml:space="preserve">A</w:t>
+        </w:r>
+        <w:r>
+          <w:rPr>
+            <w:rStyle w:val="Hyperlink"/>
+          </w:rPr>
+          <w:t xml:space="preserve"> </w:t>
+        </w:r>
+        <w:r>
+          <w:rPr>
+            <w:rStyle w:val="Hyperlink"/>
+          </w:rPr>
+          <w:t xml:space="preserve">practical guide</w:t>
         </w:r>
       </w:hyperlink>
       <w:r>
-        <w:t xml:space="preserve">. Biological Journal of the Linnean Society 107:845–853.</w:t>
+        <w:t xml:space="preserve">. Methods in Ecology and Evolution 13:278–293.</w:t>
       </w:r>
     </w:p>
     <w:bookmarkEnd w:id="131"/>
-    <w:bookmarkStart w:id="133" w:name="ref-Pedersen.etal2019"/>
+    <w:bookmarkStart w:id="133" w:name="ref-Patrick.Weimerskirch2014"/>
     <w:p>
       <w:pPr>
         <w:pStyle w:val="Bibliography"/>
       </w:pPr>
       <w:r>
-        <w:t xml:space="preserve">Pedersen, E. J., D. L. Miller, G. L. Simpson, and N. Ross. 2019.</w:t>
+        <w:t xml:space="preserve">Patrick, S. C., and H. Weimerskirch. 2014a.</w:t>
       </w:r>
       <w:r>
         <w:t xml:space="preserve"> </w:t>
@@ -12419,21 +12497,81 @@
           <w:rPr>
             <w:rStyle w:val="Hyperlink"/>
           </w:rPr>
-          <w:t xml:space="preserve">Hierarchical generalized additive models in ecology: An introduction with mgcv</w:t>
+          <w:t xml:space="preserve">Personality,</w:t>
+        </w:r>
+        <w:r>
+          <w:rPr>
+            <w:rStyle w:val="Hyperlink"/>
+          </w:rPr>
+          <w:t xml:space="preserve"> </w:t>
+        </w:r>
+        <w:r>
+          <w:rPr>
+            <w:rStyle w:val="Hyperlink"/>
+          </w:rPr>
+          <w:t xml:space="preserve">Foraging</w:t>
+        </w:r>
+        <w:r>
+          <w:rPr>
+            <w:rStyle w:val="Hyperlink"/>
+          </w:rPr>
+          <w:t xml:space="preserve"> </w:t>
+        </w:r>
+        <w:r>
+          <w:rPr>
+            <w:rStyle w:val="Hyperlink"/>
+          </w:rPr>
+          <w:t xml:space="preserve">and</w:t>
+        </w:r>
+        <w:r>
+          <w:rPr>
+            <w:rStyle w:val="Hyperlink"/>
+          </w:rPr>
+          <w:t xml:space="preserve"> </w:t>
+        </w:r>
+        <w:r>
+          <w:rPr>
+            <w:rStyle w:val="Hyperlink"/>
+          </w:rPr>
+          <w:t xml:space="preserve">Fitness Consequences</w:t>
+        </w:r>
+        <w:r>
+          <w:rPr>
+            <w:rStyle w:val="Hyperlink"/>
+          </w:rPr>
+          <w:t xml:space="preserve"> </w:t>
+        </w:r>
+        <w:r>
+          <w:rPr>
+            <w:rStyle w:val="Hyperlink"/>
+          </w:rPr>
+          <w:t xml:space="preserve">in a</w:t>
+        </w:r>
+        <w:r>
+          <w:rPr>
+            <w:rStyle w:val="Hyperlink"/>
+          </w:rPr>
+          <w:t xml:space="preserve"> </w:t>
+        </w:r>
+        <w:r>
+          <w:rPr>
+            <w:rStyle w:val="Hyperlink"/>
+          </w:rPr>
+          <w:t xml:space="preserve">Long Lived Seabird</w:t>
         </w:r>
       </w:hyperlink>
       <w:r>
-        <w:t xml:space="preserve">. PeerJ 7:e6876.</w:t>
+        <w:t xml:space="preserve">. PLOS ONE 9:e87269.</w:t>
       </w:r>
     </w:p>
     <w:bookmarkEnd w:id="133"/>
-    <w:bookmarkStart w:id="135" w:name="ref-Phillips.etal2017"/>
+    <w:bookmarkStart w:id="135" w:name="ref-Patrick.Weimerskirch2014a"/>
     <w:p>
       <w:pPr>
         <w:pStyle w:val="Bibliography"/>
       </w:pPr>
       <w:r>
-        <w:t xml:space="preserve">Phillips, R. A., S. Lewis, J. González-Solís, and F. Daunt. 2017.</w:t>
+        <w:t xml:space="preserve">Patrick, S. C., and H. Weimerskirch. 2014b.</w:t>
       </w:r>
       <w:r>
         <w:t xml:space="preserve"> </w:t>
@@ -12443,21 +12581,21 @@
           <w:rPr>
             <w:rStyle w:val="Hyperlink"/>
           </w:rPr>
-          <w:t xml:space="preserve">Causes and consequences of individual variability and specialization in foraging and migration strategies of seabirds</w:t>
+          <w:t xml:space="preserve">Consistency pays: Sex differences and fitness consequences of behavioural specialization in a wide-ranging seabird</w:t>
         </w:r>
       </w:hyperlink>
       <w:r>
-        <w:t xml:space="preserve">. Marine Ecology Progress Series 578:117–150.</w:t>
+        <w:t xml:space="preserve">. Biology Letters 10:20140630.</w:t>
       </w:r>
     </w:p>
     <w:bookmarkEnd w:id="135"/>
-    <w:bookmarkStart w:id="137" w:name="ref-Piironen.Vehtari2017"/>
+    <w:bookmarkStart w:id="137" w:name="ref-Paull.etal2012"/>
     <w:p>
       <w:pPr>
         <w:pStyle w:val="Bibliography"/>
       </w:pPr>
       <w:r>
-        <w:t xml:space="preserve">Piironen, J., and A. Vehtari. 2017.</w:t>
+        <w:t xml:space="preserve">Paull, J. S., R. A. Martin, and D. W. Pfennig. 2012.</w:t>
       </w:r>
       <w:r>
         <w:t xml:space="preserve"> </w:t>
@@ -12467,45 +12605,21 @@
           <w:rPr>
             <w:rStyle w:val="Hyperlink"/>
           </w:rPr>
-          <w:t xml:space="preserve">Comparison of</w:t>
-        </w:r>
-        <w:r>
-          <w:rPr>
-            <w:rStyle w:val="Hyperlink"/>
-          </w:rPr>
-          <w:t xml:space="preserve"> </w:t>
-        </w:r>
-        <w:r>
-          <w:rPr>
-            <w:rStyle w:val="Hyperlink"/>
-          </w:rPr>
-          <w:t xml:space="preserve">Bayesian</w:t>
-        </w:r>
-        <w:r>
-          <w:rPr>
-            <w:rStyle w:val="Hyperlink"/>
-          </w:rPr>
-          <w:t xml:space="preserve"> </w:t>
-        </w:r>
-        <w:r>
-          <w:rPr>
-            <w:rStyle w:val="Hyperlink"/>
-          </w:rPr>
-          <w:t xml:space="preserve">predictive methods for model selection</w:t>
+          <w:t xml:space="preserve">Increased competition as a cost of specialization during the evolution of resource polymorphism</w:t>
         </w:r>
       </w:hyperlink>
       <w:r>
-        <w:t xml:space="preserve">. Statistics and Computing 27:711–735.</w:t>
+        <w:t xml:space="preserve">. Biological Journal of the Linnean Society 107:845–853.</w:t>
       </w:r>
     </w:p>
     <w:bookmarkEnd w:id="137"/>
-    <w:bookmarkStart w:id="139" w:name="ref-Pintor.etal2014"/>
+    <w:bookmarkStart w:id="139" w:name="ref-Pedersen.etal2019"/>
     <w:p>
       <w:pPr>
         <w:pStyle w:val="Bibliography"/>
       </w:pPr>
       <w:r>
-        <w:t xml:space="preserve">Pintor, L. M., K. E. McGhee, D. P. Roche, and A. M. Bell. 2014.</w:t>
+        <w:t xml:space="preserve">Pedersen, E. J., D. L. Miller, G. L. Simpson, and N. Ross. 2019.</w:t>
       </w:r>
       <w:r>
         <w:t xml:space="preserve"> </w:t>
@@ -12515,21 +12629,21 @@
           <w:rPr>
             <w:rStyle w:val="Hyperlink"/>
           </w:rPr>
-          <w:t xml:space="preserve">Individual variation in foraging behavior reveals a trade-off between flexibility and performance of a top predator</w:t>
+          <w:t xml:space="preserve">Hierarchical generalized additive models in ecology: An introduction with mgcv</w:t>
         </w:r>
       </w:hyperlink>
       <w:r>
-        <w:t xml:space="preserve">. Behavioral Ecology and Sociobiology 68:1711–1722.</w:t>
+        <w:t xml:space="preserve">. PeerJ 7:e6876.</w:t>
       </w:r>
     </w:p>
     <w:bookmarkEnd w:id="139"/>
-    <w:bookmarkStart w:id="141" w:name="ref-Potier.etal2015"/>
+    <w:bookmarkStart w:id="141" w:name="ref-Phillips.etal2017"/>
     <w:p>
       <w:pPr>
         <w:pStyle w:val="Bibliography"/>
       </w:pPr>
       <w:r>
-        <w:t xml:space="preserve">Potier, S., A. Carpentier, D. Grémillet, B. Leroy, and A. Lescroël. 2015.</w:t>
+        <w:t xml:space="preserve">Phillips, R. A., S. Lewis, J. González-Solís, and F. Daunt. 2017.</w:t>
       </w:r>
       <w:r>
         <w:t xml:space="preserve"> </w:t>
@@ -12539,45 +12653,21 @@
           <w:rPr>
             <w:rStyle w:val="Hyperlink"/>
           </w:rPr>
-          <w:t xml:space="preserve">Individual repeatability of foraging behaviour in a marine predator, the great cormorant,</w:t>
-        </w:r>
-        <w:r>
-          <w:rPr>
-            <w:rStyle w:val="Hyperlink"/>
-          </w:rPr>
-          <w:t xml:space="preserve"> </w:t>
-        </w:r>
-        <w:r>
-          <w:rPr>
-            <w:rStyle w:val="Hyperlink"/>
-          </w:rPr>
-          <w:t xml:space="preserve">Phalacrocorax</w:t>
-        </w:r>
-        <w:r>
-          <w:rPr>
-            <w:rStyle w:val="Hyperlink"/>
-          </w:rPr>
-          <w:t xml:space="preserve"> </w:t>
-        </w:r>
-        <w:r>
-          <w:rPr>
-            <w:rStyle w:val="Hyperlink"/>
-          </w:rPr>
-          <w:t xml:space="preserve">carbo</w:t>
+          <w:t xml:space="preserve">Causes and consequences of individual variability and specialization in foraging and migration strategies of seabirds</w:t>
         </w:r>
       </w:hyperlink>
       <w:r>
-        <w:t xml:space="preserve">. Animal Behaviour 103:83–90.</w:t>
+        <w:t xml:space="preserve">. Marine Ecology Progress Series 578:117–150.</w:t>
       </w:r>
     </w:p>
     <w:bookmarkEnd w:id="141"/>
-    <w:bookmarkStart w:id="143" w:name="ref-Reid.etal2010"/>
+    <w:bookmarkStart w:id="143" w:name="ref-Piironen.Vehtari2017"/>
     <w:p>
       <w:pPr>
         <w:pStyle w:val="Bibliography"/>
       </w:pPr>
       <w:r>
-        <w:t xml:space="preserve">Reid, A., F. Seebacher, and A. Ward. 2010.</w:t>
+        <w:t xml:space="preserve">Piironen, J., and A. Vehtari. 2017.</w:t>
       </w:r>
       <w:r>
         <w:t xml:space="preserve"> </w:t>
@@ -12587,21 +12677,45 @@
           <w:rPr>
             <w:rStyle w:val="Hyperlink"/>
           </w:rPr>
-          <w:t xml:space="preserve">Learning to hunt: The role of experience in predator success</w:t>
+          <w:t xml:space="preserve">Comparison of</w:t>
+        </w:r>
+        <w:r>
+          <w:rPr>
+            <w:rStyle w:val="Hyperlink"/>
+          </w:rPr>
+          <w:t xml:space="preserve"> </w:t>
+        </w:r>
+        <w:r>
+          <w:rPr>
+            <w:rStyle w:val="Hyperlink"/>
+          </w:rPr>
+          <w:t xml:space="preserve">Bayesian</w:t>
+        </w:r>
+        <w:r>
+          <w:rPr>
+            <w:rStyle w:val="Hyperlink"/>
+          </w:rPr>
+          <w:t xml:space="preserve"> </w:t>
+        </w:r>
+        <w:r>
+          <w:rPr>
+            <w:rStyle w:val="Hyperlink"/>
+          </w:rPr>
+          <w:t xml:space="preserve">predictive methods for model selection</w:t>
         </w:r>
       </w:hyperlink>
       <w:r>
-        <w:t xml:space="preserve">. Behaviour 147:223–233.</w:t>
+        <w:t xml:space="preserve">. Statistics and Computing 27:711–735.</w:t>
       </w:r>
     </w:p>
     <w:bookmarkEnd w:id="143"/>
-    <w:bookmarkStart w:id="145" w:name="ref-Reimche.etal2020"/>
+    <w:bookmarkStart w:id="145" w:name="ref-Pintor.etal2014"/>
     <w:p>
       <w:pPr>
         <w:pStyle w:val="Bibliography"/>
       </w:pPr>
       <w:r>
-        <w:t xml:space="preserve">Reimche, J. S., E. D. Brodie Jr., A. N. Stokes, E. J. Ely, H. A. Moniz, V. L. Thill, J. M. Hallas, M. E. Pfrender, E. D. Brodie III, and C. R. Feldman. 2020.</w:t>
+        <w:t xml:space="preserve">Pintor, L. M., K. E. McGhee, D. P. Roche, and A. M. Bell. 2014.</w:t>
       </w:r>
       <w:r>
         <w:t xml:space="preserve"> </w:t>
@@ -12611,51 +12725,21 @@
           <w:rPr>
             <w:rStyle w:val="Hyperlink"/>
           </w:rPr>
-          <w:t xml:space="preserve">The geographic mosaic in parallel:</w:t>
-        </w:r>
-        <w:r>
-          <w:rPr>
-            <w:rStyle w:val="Hyperlink"/>
-          </w:rPr>
-          <w:t xml:space="preserve"> </w:t>
-        </w:r>
-        <w:r>
-          <w:rPr>
-            <w:rStyle w:val="Hyperlink"/>
-          </w:rPr>
-          <w:t xml:space="preserve">Matching</w:t>
-        </w:r>
-        <w:r>
-          <w:rPr>
-            <w:rStyle w:val="Hyperlink"/>
-          </w:rPr>
-          <w:t xml:space="preserve"> </w:t>
-        </w:r>
-        <w:r>
-          <w:rPr>
-            <w:rStyle w:val="Hyperlink"/>
-          </w:rPr>
-          <w:t xml:space="preserve">patterns of newt tetrodotoxin levels and snake resistance in multiple predator</w:t>
-        </w:r>
-        <w:r>
-          <w:rPr>
-            <w:rStyle w:val="Hyperlink"/>
-          </w:rPr>
-          <w:t xml:space="preserve">prey pairs</w:t>
+          <w:t xml:space="preserve">Individual variation in foraging behavior reveals a trade-off between flexibility and performance of a top predator</w:t>
         </w:r>
       </w:hyperlink>
       <w:r>
-        <w:t xml:space="preserve">. Journal of Animal Ecology 89:1645–1657.</w:t>
+        <w:t xml:space="preserve">. Behavioral Ecology and Sociobiology 68:1711–1722.</w:t>
       </w:r>
     </w:p>
     <w:bookmarkEnd w:id="145"/>
-    <w:bookmarkStart w:id="147" w:name="ref-Santoro.etal2019"/>
+    <w:bookmarkStart w:id="147" w:name="ref-Potier.etal2015"/>
     <w:p>
       <w:pPr>
         <w:pStyle w:val="Bibliography"/>
       </w:pPr>
       <w:r>
-        <w:t xml:space="preserve">Santoro, D., S. Hartley, and P. J. Lester. 2019.</w:t>
+        <w:t xml:space="preserve">Potier, S., A. Carpentier, D. Grémillet, B. Leroy, and A. Lescroël. 2015.</w:t>
       </w:r>
       <w:r>
         <w:t xml:space="preserve"> </w:t>
@@ -12665,21 +12749,45 @@
           <w:rPr>
             <w:rStyle w:val="Hyperlink"/>
           </w:rPr>
-          <w:t xml:space="preserve">Behaviourally specialized foragers are less efficient and live shorter lives than generalists in wasp colonies</w:t>
+          <w:t xml:space="preserve">Individual repeatability of foraging behaviour in a marine predator, the great cormorant,</w:t>
+        </w:r>
+        <w:r>
+          <w:rPr>
+            <w:rStyle w:val="Hyperlink"/>
+          </w:rPr>
+          <w:t xml:space="preserve"> </w:t>
+        </w:r>
+        <w:r>
+          <w:rPr>
+            <w:rStyle w:val="Hyperlink"/>
+          </w:rPr>
+          <w:t xml:space="preserve">Phalacrocorax</w:t>
+        </w:r>
+        <w:r>
+          <w:rPr>
+            <w:rStyle w:val="Hyperlink"/>
+          </w:rPr>
+          <w:t xml:space="preserve"> </w:t>
+        </w:r>
+        <w:r>
+          <w:rPr>
+            <w:rStyle w:val="Hyperlink"/>
+          </w:rPr>
+          <w:t xml:space="preserve">carbo</w:t>
         </w:r>
       </w:hyperlink>
       <w:r>
-        <w:t xml:space="preserve">. Scientific Reports 9:5366.</w:t>
+        <w:t xml:space="preserve">. Animal Behaviour 103:83–90.</w:t>
       </w:r>
     </w:p>
     <w:bookmarkEnd w:id="147"/>
-    <w:bookmarkStart w:id="149" w:name="ref-Snell-Rood2013"/>
+    <w:bookmarkStart w:id="149" w:name="ref-Reid.etal2010"/>
     <w:p>
       <w:pPr>
         <w:pStyle w:val="Bibliography"/>
       </w:pPr>
       <w:r>
-        <w:t xml:space="preserve">Snell-Rood, E. C. 2013.</w:t>
+        <w:t xml:space="preserve">Reid, A., F. Seebacher, and A. Ward. 2010.</w:t>
       </w:r>
       <w:r>
         <w:t xml:space="preserve"> </w:t>
@@ -12689,26 +12797,128 @@
           <w:rPr>
             <w:rStyle w:val="Hyperlink"/>
           </w:rPr>
-          <w:t xml:space="preserve">An overview of the evolutionary causes and consequences of behavioural plasticity</w:t>
+          <w:t xml:space="preserve">Learning to hunt: The role of experience in predator success</w:t>
         </w:r>
       </w:hyperlink>
       <w:r>
-        <w:t xml:space="preserve">. Animal Behaviour 85:1004–1011.</w:t>
+        <w:t xml:space="preserve">. Behaviour 147:223–233.</w:t>
       </w:r>
     </w:p>
     <w:bookmarkEnd w:id="149"/>
-    <w:bookmarkStart w:id="151" w:name="ref-Stephens1993"/>
+    <w:bookmarkStart w:id="151" w:name="ref-Reimche.etal2020"/>
     <w:p>
       <w:pPr>
         <w:pStyle w:val="Bibliography"/>
       </w:pPr>
       <w:r>
+        <w:t xml:space="preserve">Reimche, J. S., E. D. Brodie Jr., A. N. Stokes, E. J. Ely, H. A. Moniz, V. L. Thill, J. M. Hallas, M. E. Pfrender, E. D. Brodie III, and C. R. Feldman. 2020.</w:t>
+      </w:r>
+      <w:r>
+        <w:t xml:space="preserve"> </w:t>
+      </w:r>
+      <w:hyperlink r:id="rId150">
+        <w:r>
+          <w:rPr>
+            <w:rStyle w:val="Hyperlink"/>
+          </w:rPr>
+          <w:t xml:space="preserve">The geographic mosaic in parallel:</w:t>
+        </w:r>
+        <w:r>
+          <w:rPr>
+            <w:rStyle w:val="Hyperlink"/>
+          </w:rPr>
+          <w:t xml:space="preserve"> </w:t>
+        </w:r>
+        <w:r>
+          <w:rPr>
+            <w:rStyle w:val="Hyperlink"/>
+          </w:rPr>
+          <w:t xml:space="preserve">Matching</w:t>
+        </w:r>
+        <w:r>
+          <w:rPr>
+            <w:rStyle w:val="Hyperlink"/>
+          </w:rPr>
+          <w:t xml:space="preserve"> </w:t>
+        </w:r>
+        <w:r>
+          <w:rPr>
+            <w:rStyle w:val="Hyperlink"/>
+          </w:rPr>
+          <w:t xml:space="preserve">patterns of newt tetrodotoxin levels and snake resistance in multiple predator</w:t>
+        </w:r>
+        <w:r>
+          <w:rPr>
+            <w:rStyle w:val="Hyperlink"/>
+          </w:rPr>
+          <w:t xml:space="preserve">prey pairs</w:t>
+        </w:r>
+      </w:hyperlink>
+      <w:r>
+        <w:t xml:space="preserve">. Journal of Animal Ecology 89:1645–1657.</w:t>
+      </w:r>
+    </w:p>
+    <w:bookmarkEnd w:id="151"/>
+    <w:bookmarkStart w:id="153" w:name="ref-Santoro.etal2019"/>
+    <w:p>
+      <w:pPr>
+        <w:pStyle w:val="Bibliography"/>
+      </w:pPr>
+      <w:r>
+        <w:t xml:space="preserve">Santoro, D., S. Hartley, and P. J. Lester. 2019.</w:t>
+      </w:r>
+      <w:r>
+        <w:t xml:space="preserve"> </w:t>
+      </w:r>
+      <w:hyperlink r:id="rId152">
+        <w:r>
+          <w:rPr>
+            <w:rStyle w:val="Hyperlink"/>
+          </w:rPr>
+          <w:t xml:space="preserve">Behaviourally specialized foragers are less efficient and live shorter lives than generalists in wasp colonies</w:t>
+        </w:r>
+      </w:hyperlink>
+      <w:r>
+        <w:t xml:space="preserve">. Scientific Reports 9:5366.</w:t>
+      </w:r>
+    </w:p>
+    <w:bookmarkEnd w:id="153"/>
+    <w:bookmarkStart w:id="155" w:name="ref-Snell-Rood2013"/>
+    <w:p>
+      <w:pPr>
+        <w:pStyle w:val="Bibliography"/>
+      </w:pPr>
+      <w:r>
+        <w:t xml:space="preserve">Snell-Rood, E. C. 2013.</w:t>
+      </w:r>
+      <w:r>
+        <w:t xml:space="preserve"> </w:t>
+      </w:r>
+      <w:hyperlink r:id="rId154">
+        <w:r>
+          <w:rPr>
+            <w:rStyle w:val="Hyperlink"/>
+          </w:rPr>
+          <w:t xml:space="preserve">An overview of the evolutionary causes and consequences of behavioural plasticity</w:t>
+        </w:r>
+      </w:hyperlink>
+      <w:r>
+        <w:t xml:space="preserve">. Animal Behaviour 85:1004–1011.</w:t>
+      </w:r>
+    </w:p>
+    <w:bookmarkEnd w:id="155"/>
+    <w:bookmarkStart w:id="157" w:name="ref-Stephens1993"/>
+    <w:p>
+      <w:pPr>
+        <w:pStyle w:val="Bibliography"/>
+      </w:pPr>
+      <w:r>
         <w:t xml:space="preserve">Stephens, D. W. 1993.</w:t>
       </w:r>
       <w:r>
         <w:t xml:space="preserve"> </w:t>
       </w:r>
-      <w:hyperlink r:id="rId150">
+      <w:hyperlink r:id="rId156">
         <w:r>
           <w:rPr>
             <w:rStyle w:val="Hyperlink"/>
@@ -12838,211 +13048,103 @@
         <w:t xml:space="preserve">.</w:t>
       </w:r>
     </w:p>
-    <w:bookmarkEnd w:id="151"/>
-    <w:bookmarkStart w:id="152" w:name="ref-StanDevelopmentTeam2023"/>
+    <w:bookmarkEnd w:id="157"/>
+    <w:bookmarkStart w:id="159" w:name="ref-Szopa-Comley.Ioannou2022"/>
     <w:p>
       <w:pPr>
         <w:pStyle w:val="Bibliography"/>
       </w:pPr>
       <w:r>
-        <w:t xml:space="preserve">Team, S. D. 2023. Stan</w:t>
-      </w:r>
-      <w:r>
-        <w:t xml:space="preserve"> </w:t>
-      </w:r>
-      <w:r>
-        <w:t xml:space="preserve">Modeling Language Users Guide</w:t>
-      </w:r>
-      <w:r>
-        <w:t xml:space="preserve"> </w:t>
-      </w:r>
-      <w:r>
-        <w:t xml:space="preserve">and</w:t>
-      </w:r>
-      <w:r>
-        <w:t xml:space="preserve"> </w:t>
-      </w:r>
-      <w:r>
-        <w:t xml:space="preserve">Reference Manual</w:t>
-      </w:r>
-      <w:r>
-        <w:t xml:space="preserve">. 2.31 edition.</w:t>
-      </w:r>
-    </w:p>
-    <w:bookmarkEnd w:id="152"/>
-    <w:bookmarkStart w:id="154" w:name="ref-Tinker.etal2008"/>
-    <w:p>
-      <w:pPr>
-        <w:pStyle w:val="Bibliography"/>
-      </w:pPr>
-      <w:r>
-        <w:t xml:space="preserve">Tinker, M. T., G. Bentall, and J. A. Estes. 2008.</w:t>
-      </w:r>
-      <w:r>
-        <w:t xml:space="preserve"> </w:t>
-      </w:r>
-      <w:hyperlink r:id="rId153">
-        <w:r>
-          <w:rPr>
-            <w:rStyle w:val="Hyperlink"/>
-          </w:rPr>
-          <w:t xml:space="preserve">Food limitation leads to behavioral diversification and dietary specialization in sea otters</w:t>
+        <w:t xml:space="preserve">Szopa-Comley, A. W., and C. C. Ioannou. 2022.</w:t>
+      </w:r>
+      <w:r>
+        <w:t xml:space="preserve"> </w:t>
+      </w:r>
+      <w:hyperlink r:id="rId158">
+        <w:r>
+          <w:rPr>
+            <w:rStyle w:val="Hyperlink"/>
+          </w:rPr>
+          <w:t xml:space="preserve">Responsive robotic prey reveal how predators adapt to predictability in escape tactics</w:t>
         </w:r>
       </w:hyperlink>
       <w:r>
-        <w:t xml:space="preserve">. Proceedings of the National Academy of Sciences 105:560–565.</w:t>
-      </w:r>
-    </w:p>
-    <w:bookmarkEnd w:id="154"/>
-    <w:bookmarkStart w:id="155" w:name="ref-Tinker.etal2009"/>
-    <w:p>
-      <w:pPr>
-        <w:pStyle w:val="Bibliography"/>
-      </w:pPr>
-      <w:r>
-        <w:t xml:space="preserve">Tinker, M. T., M. Mangel, and J. A. Estes. 2009. Learning to be different: Acquired skills, social learning, frequency dependence, and environmental variation can cause behaviourally mediated foraging specializations. Evolutionary Ecology Research 11:841–869.</w:t>
-      </w:r>
-    </w:p>
-    <w:bookmarkEnd w:id="155"/>
-    <w:bookmarkStart w:id="157" w:name="Xa9f710354cc886f3275f2724e3e26c0203e8293"/>
-    <w:p>
-      <w:pPr>
-        <w:pStyle w:val="Bibliography"/>
-      </w:pPr>
-      <w:r>
-        <w:t xml:space="preserve">Toscano, B. J., N. J. Gownaris, S. M. Heerhartz, and C. J. Monaco. 2016.</w:t>
-      </w:r>
-      <w:r>
-        <w:t xml:space="preserve"> </w:t>
-      </w:r>
-      <w:hyperlink r:id="rId156">
-        <w:r>
-          <w:rPr>
-            <w:rStyle w:val="Hyperlink"/>
-          </w:rPr>
-          <w:t xml:space="preserve">Personality, foraging behavior and specialization: Integrating behavioral and food web ecology at the individual level</w:t>
-        </w:r>
-      </w:hyperlink>
-      <w:r>
-        <w:t xml:space="preserve">. Oecologia 182:55–69.</w:t>
-      </w:r>
-    </w:p>
-    <w:bookmarkEnd w:id="157"/>
-    <w:bookmarkStart w:id="159" w:name="X2d34a8037745a9f1e9ed0eb47d31f23e92657a6"/>
-    <w:p>
-      <w:pPr>
-        <w:pStyle w:val="Bibliography"/>
-      </w:pPr>
-      <w:r>
-        <w:t xml:space="preserve">Toscano, B. J., and B. D. Griffen. 2014.</w:t>
-      </w:r>
-      <w:r>
-        <w:t xml:space="preserve"> </w:t>
-      </w:r>
-      <w:hyperlink r:id="rId158">
-        <w:r>
-          <w:rPr>
-            <w:rStyle w:val="Hyperlink"/>
-          </w:rPr>
-          <w:t xml:space="preserve">Trait-mediated functional responses: Predator behavioural type mediates prey consumption</w:t>
-        </w:r>
-      </w:hyperlink>
-      <w:r>
-        <w:t xml:space="preserve">. Journal of Animal Ecology 83:1469–1477.</w:t>
+        <w:t xml:space="preserve">. Proceedings of the National Academy of Sciences 119:e2117858119.</w:t>
       </w:r>
     </w:p>
     <w:bookmarkEnd w:id="159"/>
-    <w:bookmarkStart w:id="161" w:name="ref-vandenBosch.etal2019"/>
+    <w:bookmarkStart w:id="160" w:name="ref-StanDevelopmentTeam2023"/>
     <w:p>
       <w:pPr>
         <w:pStyle w:val="Bibliography"/>
       </w:pPr>
       <w:r>
-        <w:t xml:space="preserve">van den Bosch, M., J. M. Baert, W. Müller, L. Lens, and E. W. M. Stienen. 2019.</w:t>
-      </w:r>
-      <w:r>
-        <w:t xml:space="preserve"> </w:t>
-      </w:r>
-      <w:hyperlink r:id="rId160">
-        <w:r>
-          <w:rPr>
-            <w:rStyle w:val="Hyperlink"/>
-          </w:rPr>
-          <w:t xml:space="preserve">Specialization reduces foraging effort and improves breeding performance in a generalist bird</w:t>
+        <w:t xml:space="preserve">Team, S. D. 2023. Stan</w:t>
+      </w:r>
+      <w:r>
+        <w:t xml:space="preserve"> </w:t>
+      </w:r>
+      <w:r>
+        <w:t xml:space="preserve">Modeling Language Users Guide</w:t>
+      </w:r>
+      <w:r>
+        <w:t xml:space="preserve"> </w:t>
+      </w:r>
+      <w:r>
+        <w:t xml:space="preserve">and</w:t>
+      </w:r>
+      <w:r>
+        <w:t xml:space="preserve"> </w:t>
+      </w:r>
+      <w:r>
+        <w:t xml:space="preserve">Reference Manual</w:t>
+      </w:r>
+      <w:r>
+        <w:t xml:space="preserve">. 2.31 edition.</w:t>
+      </w:r>
+    </w:p>
+    <w:bookmarkEnd w:id="160"/>
+    <w:bookmarkStart w:id="162" w:name="ref-Tinker.etal2008"/>
+    <w:p>
+      <w:pPr>
+        <w:pStyle w:val="Bibliography"/>
+      </w:pPr>
+      <w:r>
+        <w:t xml:space="preserve">Tinker, M. T., G. Bentall, and J. A. Estes. 2008.</w:t>
+      </w:r>
+      <w:r>
+        <w:t xml:space="preserve"> </w:t>
+      </w:r>
+      <w:hyperlink r:id="rId161">
+        <w:r>
+          <w:rPr>
+            <w:rStyle w:val="Hyperlink"/>
+          </w:rPr>
+          <w:t xml:space="preserve">Food limitation leads to behavioral diversification and dietary specialization in sea otters</w:t>
         </w:r>
       </w:hyperlink>
       <w:r>
-        <w:t xml:space="preserve">. Behavioral Ecology 30:792–800.</w:t>
+        <w:t xml:space="preserve">. Proceedings of the National Academy of Sciences 105:560–565.</w:t>
       </w:r>
     </w:p>
-    <w:bookmarkEnd w:id="161"/>
-    <w:bookmarkStart w:id="163" w:name="ref-Vehtari.etal2017"/>
+    <w:bookmarkEnd w:id="162"/>
+    <w:bookmarkStart w:id="163" w:name="ref-Tinker.etal2009"/>
     <w:p>
       <w:pPr>
         <w:pStyle w:val="Bibliography"/>
       </w:pPr>
       <w:r>
-        <w:t xml:space="preserve">Vehtari, A., A. Gelman, and J. Gabry. 2017.</w:t>
-      </w:r>
-      <w:r>
-        <w:t xml:space="preserve"> </w:t>
-      </w:r>
-      <w:hyperlink r:id="rId162">
-        <w:r>
-          <w:rPr>
-            <w:rStyle w:val="Hyperlink"/>
-          </w:rPr>
-          <w:t xml:space="preserve">Practical</w:t>
-        </w:r>
-        <w:r>
-          <w:rPr>
-            <w:rStyle w:val="Hyperlink"/>
-          </w:rPr>
-          <w:t xml:space="preserve"> </w:t>
-        </w:r>
-        <w:r>
-          <w:rPr>
-            <w:rStyle w:val="Hyperlink"/>
-          </w:rPr>
-          <w:t xml:space="preserve">Bayesian</w:t>
-        </w:r>
-        <w:r>
-          <w:rPr>
-            <w:rStyle w:val="Hyperlink"/>
-          </w:rPr>
-          <w:t xml:space="preserve"> </w:t>
-        </w:r>
-        <w:r>
-          <w:rPr>
-            <w:rStyle w:val="Hyperlink"/>
-          </w:rPr>
-          <w:t xml:space="preserve">model evaluation using leave-one-out cross-validation and</w:t>
-        </w:r>
-        <w:r>
-          <w:rPr>
-            <w:rStyle w:val="Hyperlink"/>
-          </w:rPr>
-          <w:t xml:space="preserve"> </w:t>
-        </w:r>
-        <w:r>
-          <w:rPr>
-            <w:rStyle w:val="Hyperlink"/>
-          </w:rPr>
-          <w:t xml:space="preserve">WAIC</w:t>
-        </w:r>
-      </w:hyperlink>
-      <w:r>
-        <w:t xml:space="preserve">. Statistics and Computing 27:1413–1432.</w:t>
+        <w:t xml:space="preserve">Tinker, M. T., M. Mangel, and J. A. Estes. 2009. Learning to be different: Acquired skills, social learning, frequency dependence, and environmental variation can cause behaviourally mediated foraging specializations. Evolutionary Ecology Research 11:841–869.</w:t>
       </w:r>
     </w:p>
     <w:bookmarkEnd w:id="163"/>
-    <w:bookmarkStart w:id="165" w:name="ref-Vehtari.etal2021"/>
+    <w:bookmarkStart w:id="165" w:name="Xa9f710354cc886f3275f2724e3e26c0203e8293"/>
     <w:p>
       <w:pPr>
         <w:pStyle w:val="Bibliography"/>
       </w:pPr>
       <w:r>
-        <w:t xml:space="preserve">Vehtari, A., A. Gelman, D. Simpson, B. Carpenter, and P.-C. Bürkner. 2021.</w:t>
+        <w:t xml:space="preserve">Toscano, B. J., N. J. Gownaris, S. M. Heerhartz, and C. J. Monaco. 2016.</w:t>
       </w:r>
       <w:r>
         <w:t xml:space="preserve"> </w:t>
@@ -13052,75 +13154,21 @@
           <w:rPr>
             <w:rStyle w:val="Hyperlink"/>
           </w:rPr>
-          <w:t xml:space="preserve">Rank-normalization, folding, and localization:</w:t>
-        </w:r>
-        <w:r>
-          <w:rPr>
-            <w:rStyle w:val="Hyperlink"/>
-          </w:rPr>
-          <w:t xml:space="preserve"> </w:t>
-        </w:r>
-        <w:r>
-          <w:rPr>
-            <w:rStyle w:val="Hyperlink"/>
-          </w:rPr>
-          <w:t xml:space="preserve">An</w:t>
-        </w:r>
-        <w:r>
-          <w:rPr>
-            <w:rStyle w:val="Hyperlink"/>
-          </w:rPr>
-          <w:t xml:space="preserve"> </w:t>
-        </w:r>
-        <w:r>
-          <w:rPr>
-            <w:rStyle w:val="Hyperlink"/>
-          </w:rPr>
-          <w:t xml:space="preserve">improved $\widehat{</w:t>
-        </w:r>
-        <w:r>
-          <w:rPr>
-            <w:rStyle w:val="Hyperlink"/>
-          </w:rPr>
-          <w:t xml:space="preserve">}</w:t>
-        </w:r>
-        <w:r>
-          <w:rPr>
-            <w:rStyle w:val="Hyperlink"/>
-          </w:rPr>
-          <w:t xml:space="preserve">R</w:t>
-        </w:r>
-        <w:r>
-          <w:rPr>
-            <w:rStyle w:val="Hyperlink"/>
-          </w:rPr>
-          <w:t xml:space="preserve">{}$ for assessing convergence of</w:t>
-        </w:r>
-        <w:r>
-          <w:rPr>
-            <w:rStyle w:val="Hyperlink"/>
-          </w:rPr>
-          <w:t xml:space="preserve"> </w:t>
-        </w:r>
-        <w:r>
-          <w:rPr>
-            <w:rStyle w:val="Hyperlink"/>
-          </w:rPr>
-          <w:t xml:space="preserve">MCMC</w:t>
+          <w:t xml:space="preserve">Personality, foraging behavior and specialization: Integrating behavioral and food web ecology at the individual level</w:t>
         </w:r>
       </w:hyperlink>
       <w:r>
-        <w:t xml:space="preserve">. Bayesian Analysis 16.</w:t>
+        <w:t xml:space="preserve">. Oecologia 182:55–69.</w:t>
       </w:r>
     </w:p>
     <w:bookmarkEnd w:id="165"/>
-    <w:bookmarkStart w:id="167" w:name="ref-Vehtari.etal2022"/>
+    <w:bookmarkStart w:id="167" w:name="X2d34a8037745a9f1e9ed0eb47d31f23e92657a6"/>
     <w:p>
       <w:pPr>
         <w:pStyle w:val="Bibliography"/>
       </w:pPr>
       <w:r>
-        <w:t xml:space="preserve">Vehtari, A., D. Simpson, A. Gelman, Y. Yao, and J. Gabry. 2022, August.</w:t>
+        <w:t xml:space="preserve">Toscano, B. J., and B. D. Griffen. 2014.</w:t>
       </w:r>
       <w:r>
         <w:t xml:space="preserve"> </w:t>
@@ -13130,42 +13178,21 @@
           <w:rPr>
             <w:rStyle w:val="Hyperlink"/>
           </w:rPr>
-          <w:t xml:space="preserve">Pareto</w:t>
-        </w:r>
-        <w:r>
-          <w:rPr>
-            <w:rStyle w:val="Hyperlink"/>
-          </w:rPr>
-          <w:t xml:space="preserve"> </w:t>
-        </w:r>
-        <w:r>
-          <w:rPr>
-            <w:rStyle w:val="Hyperlink"/>
-          </w:rPr>
-          <w:t xml:space="preserve">Smoothed Importance Sampling</w:t>
+          <w:t xml:space="preserve">Trait-mediated functional responses: Predator behavioural type mediates prey consumption</w:t>
         </w:r>
       </w:hyperlink>
       <w:r>
-        <w:t xml:space="preserve">.</w:t>
-      </w:r>
-      <w:r>
-        <w:t xml:space="preserve"> </w:t>
-      </w:r>
-      <w:r>
-        <w:t xml:space="preserve">arXiv</w:t>
-      </w:r>
-      <w:r>
-        <w:t xml:space="preserve">.</w:t>
+        <w:t xml:space="preserve">. Journal of Animal Ecology 83:1469–1477.</w:t>
       </w:r>
     </w:p>
     <w:bookmarkEnd w:id="167"/>
-    <w:bookmarkStart w:id="169" w:name="ref-viaAdaptivePhenotypicPlasticity1995"/>
+    <w:bookmarkStart w:id="169" w:name="ref-vandenBosch.etal2019"/>
     <w:p>
       <w:pPr>
         <w:pStyle w:val="Bibliography"/>
       </w:pPr>
       <w:r>
-        <w:t xml:space="preserve">Via, S., R. Gomulkiewicz, G. De Jong, S. M. Scheiner, C. D. Schlichting, and P. H. Van Tienderen. 1995.</w:t>
+        <w:t xml:space="preserve">van den Bosch, M., J. M. Baert, W. Müller, L. Lens, and E. W. M. Stienen. 2019.</w:t>
       </w:r>
       <w:r>
         <w:t xml:space="preserve"> </w:t>
@@ -13175,21 +13202,21 @@
           <w:rPr>
             <w:rStyle w:val="Hyperlink"/>
           </w:rPr>
-          <w:t xml:space="preserve">Adaptive phenotypic plasticity: Consensus and controversy</w:t>
+          <w:t xml:space="preserve">Specialization reduces foraging effort and improves breeding performance in a generalist bird</w:t>
         </w:r>
       </w:hyperlink>
       <w:r>
-        <w:t xml:space="preserve">. Trends in Ecology &amp; Evolution 10:212–217.</w:t>
+        <w:t xml:space="preserve">. Behavioral Ecology 30:792–800.</w:t>
       </w:r>
     </w:p>
     <w:bookmarkEnd w:id="169"/>
-    <w:bookmarkStart w:id="171" w:name="ref-Via.Lande1985"/>
+    <w:bookmarkStart w:id="171" w:name="ref-Vehtari.etal2017"/>
     <w:p>
       <w:pPr>
         <w:pStyle w:val="Bibliography"/>
       </w:pPr>
       <w:r>
-        <w:t xml:space="preserve">Via, S., and R. Lande. 1985.</w:t>
+        <w:t xml:space="preserve">Vehtari, A., A. Gelman, and J. Gabry. 2017.</w:t>
       </w:r>
       <w:r>
         <w:t xml:space="preserve"> </w:t>
@@ -13199,13 +13226,7 @@
           <w:rPr>
             <w:rStyle w:val="Hyperlink"/>
           </w:rPr>
-          <w:t xml:space="preserve">Genotype-</w:t>
-        </w:r>
-        <w:r>
-          <w:rPr>
-            <w:rStyle w:val="Hyperlink"/>
-          </w:rPr>
-          <w:t xml:space="preserve">Environment Interaction</w:t>
+          <w:t xml:space="preserve">Practical</w:t>
         </w:r>
         <w:r>
           <w:rPr>
@@ -13217,7 +13238,7 @@
           <w:rPr>
             <w:rStyle w:val="Hyperlink"/>
           </w:rPr>
-          <w:t xml:space="preserve">and the</w:t>
+          <w:t xml:space="preserve">Bayesian</w:t>
         </w:r>
         <w:r>
           <w:rPr>
@@ -13229,7 +13250,7 @@
           <w:rPr>
             <w:rStyle w:val="Hyperlink"/>
           </w:rPr>
-          <w:t xml:space="preserve">Evolution</w:t>
+          <w:t xml:space="preserve">model evaluation using leave-one-out cross-validation and</w:t>
         </w:r>
         <w:r>
           <w:rPr>
@@ -13241,33 +13262,21 @@
           <w:rPr>
             <w:rStyle w:val="Hyperlink"/>
           </w:rPr>
-          <w:t xml:space="preserve">of</w:t>
-        </w:r>
-        <w:r>
-          <w:rPr>
-            <w:rStyle w:val="Hyperlink"/>
-          </w:rPr>
-          <w:t xml:space="preserve"> </w:t>
-        </w:r>
-        <w:r>
-          <w:rPr>
-            <w:rStyle w:val="Hyperlink"/>
-          </w:rPr>
-          <w:t xml:space="preserve">Phenotypic Plasticity</w:t>
+          <w:t xml:space="preserve">WAIC</w:t>
         </w:r>
       </w:hyperlink>
       <w:r>
-        <w:t xml:space="preserve">. Evolution 39:505–522.</w:t>
+        <w:t xml:space="preserve">. Statistics and Computing 27:1413–1432.</w:t>
       </w:r>
     </w:p>
     <w:bookmarkEnd w:id="171"/>
-    <w:bookmarkStart w:id="173" w:name="ref-Weimerskirch2007"/>
+    <w:bookmarkStart w:id="173" w:name="ref-Vehtari.etal2021"/>
     <w:p>
       <w:pPr>
         <w:pStyle w:val="Bibliography"/>
       </w:pPr>
       <w:r>
-        <w:t xml:space="preserve">Weimerskirch, H. 2007.</w:t>
+        <w:t xml:space="preserve">Vehtari, A., A. Gelman, D. Simpson, B. Carpenter, and P.-C. Bürkner. 2021.</w:t>
       </w:r>
       <w:r>
         <w:t xml:space="preserve"> </w:t>
@@ -13277,21 +13286,75 @@
           <w:rPr>
             <w:rStyle w:val="Hyperlink"/>
           </w:rPr>
-          <w:t xml:space="preserve">Are seabirds foraging for unpredictable resources?</w:t>
+          <w:t xml:space="preserve">Rank-normalization, folding, and localization:</w:t>
+        </w:r>
+        <w:r>
+          <w:rPr>
+            <w:rStyle w:val="Hyperlink"/>
+          </w:rPr>
+          <w:t xml:space="preserve"> </w:t>
+        </w:r>
+        <w:r>
+          <w:rPr>
+            <w:rStyle w:val="Hyperlink"/>
+          </w:rPr>
+          <w:t xml:space="preserve">An</w:t>
+        </w:r>
+        <w:r>
+          <w:rPr>
+            <w:rStyle w:val="Hyperlink"/>
+          </w:rPr>
+          <w:t xml:space="preserve"> </w:t>
+        </w:r>
+        <w:r>
+          <w:rPr>
+            <w:rStyle w:val="Hyperlink"/>
+          </w:rPr>
+          <w:t xml:space="preserve">improved $\widehat{</w:t>
+        </w:r>
+        <w:r>
+          <w:rPr>
+            <w:rStyle w:val="Hyperlink"/>
+          </w:rPr>
+          <w:t xml:space="preserve">}</w:t>
+        </w:r>
+        <w:r>
+          <w:rPr>
+            <w:rStyle w:val="Hyperlink"/>
+          </w:rPr>
+          <w:t xml:space="preserve">R</w:t>
+        </w:r>
+        <w:r>
+          <w:rPr>
+            <w:rStyle w:val="Hyperlink"/>
+          </w:rPr>
+          <w:t xml:space="preserve">{}$ for assessing convergence of</w:t>
+        </w:r>
+        <w:r>
+          <w:rPr>
+            <w:rStyle w:val="Hyperlink"/>
+          </w:rPr>
+          <w:t xml:space="preserve"> </w:t>
+        </w:r>
+        <w:r>
+          <w:rPr>
+            <w:rStyle w:val="Hyperlink"/>
+          </w:rPr>
+          <w:t xml:space="preserve">MCMC</w:t>
         </w:r>
       </w:hyperlink>
       <w:r>
-        <w:t xml:space="preserve"> Deep Sea Research Part II: Topical Studies in Oceanography 54:211–223.</w:t>
+        <w:t xml:space="preserve">. Bayesian Analysis 16.</w:t>
       </w:r>
     </w:p>
     <w:bookmarkEnd w:id="173"/>
-    <w:bookmarkStart w:id="175" w:name="ref-westneatBiologyHiddenResidual2014"/>
+    <w:bookmarkStart w:id="175" w:name="ref-Vehtari.etal2022"/>
     <w:p>
       <w:pPr>
         <w:pStyle w:val="Bibliography"/>
       </w:pPr>
       <w:r>
-        <w:t xml:space="preserve">Westneat, D. F., J. Wright, and N. J. Dingemanse. 2014.</w:t>
+        <w:t xml:space="preserve">Vehtari, A., D. Simpson, A. Gelman, Y. Yao, and J. Gabry. 2022, August.</w:t>
       </w:r>
       <w:r>
         <w:t xml:space="preserve"> </w:t>
@@ -13301,21 +13364,42 @@
           <w:rPr>
             <w:rStyle w:val="Hyperlink"/>
           </w:rPr>
-          <w:t xml:space="preserve">The biology hidden inside residual within-individual phenotypic variation</w:t>
+          <w:t xml:space="preserve">Pareto</w:t>
+        </w:r>
+        <w:r>
+          <w:rPr>
+            <w:rStyle w:val="Hyperlink"/>
+          </w:rPr>
+          <w:t xml:space="preserve"> </w:t>
+        </w:r>
+        <w:r>
+          <w:rPr>
+            <w:rStyle w:val="Hyperlink"/>
+          </w:rPr>
+          <w:t xml:space="preserve">Smoothed Importance Sampling</w:t>
         </w:r>
       </w:hyperlink>
       <w:r>
-        <w:t xml:space="preserve">. Biological Reviews 90:729–743.</w:t>
+        <w:t xml:space="preserve">.</w:t>
+      </w:r>
+      <w:r>
+        <w:t xml:space="preserve"> </w:t>
+      </w:r>
+      <w:r>
+        <w:t xml:space="preserve">arXiv</w:t>
+      </w:r>
+      <w:r>
+        <w:t xml:space="preserve">.</w:t>
       </w:r>
     </w:p>
     <w:bookmarkEnd w:id="175"/>
-    <w:bookmarkStart w:id="177" w:name="ref-Wilson-Rankin2015"/>
+    <w:bookmarkStart w:id="177" w:name="ref-viaAdaptivePhenotypicPlasticity1995"/>
     <w:p>
       <w:pPr>
         <w:pStyle w:val="Bibliography"/>
       </w:pPr>
       <w:r>
-        <w:t xml:space="preserve">Wilson-Rankin, E. E. 2015.</w:t>
+        <w:t xml:space="preserve">Via, S., R. Gomulkiewicz, G. De Jong, S. M. Scheiner, C. D. Schlichting, and P. H. Van Tienderen. 1995.</w:t>
       </w:r>
       <w:r>
         <w:t xml:space="preserve"> </w:t>
@@ -13325,21 +13409,21 @@
           <w:rPr>
             <w:rStyle w:val="Hyperlink"/>
           </w:rPr>
-          <w:t xml:space="preserve">Level of experience modulates individual foraging strategies of an invasive predatory wasp</w:t>
+          <w:t xml:space="preserve">Adaptive phenotypic plasticity: Consensus and controversy</w:t>
         </w:r>
       </w:hyperlink>
       <w:r>
-        <w:t xml:space="preserve">. Behavioral Ecology and Sociobiology 69:491–499.</w:t>
+        <w:t xml:space="preserve">. Trends in Ecology &amp; Evolution 10:212–217.</w:t>
       </w:r>
     </w:p>
     <w:bookmarkEnd w:id="177"/>
-    <w:bookmarkStart w:id="179" w:name="ref-Woo.etal2008"/>
+    <w:bookmarkStart w:id="179" w:name="ref-Via.Lande1985"/>
     <w:p>
       <w:pPr>
         <w:pStyle w:val="Bibliography"/>
       </w:pPr>
       <w:r>
-        <w:t xml:space="preserve">Woo, K. J., K. H. Elliott, M. Davidson, A. J. Gaston, and G. K. Davoren. 2008.</w:t>
+        <w:t xml:space="preserve">Via, S., and R. Lande. 1985.</w:t>
       </w:r>
       <w:r>
         <w:t xml:space="preserve"> </w:t>
@@ -13349,21 +13433,75 @@
           <w:rPr>
             <w:rStyle w:val="Hyperlink"/>
           </w:rPr>
-          <w:t xml:space="preserve">Individual specialization in diet by a generalist marine predator reflects specialization in foraging behaviour</w:t>
+          <w:t xml:space="preserve">Genotype-</w:t>
+        </w:r>
+        <w:r>
+          <w:rPr>
+            <w:rStyle w:val="Hyperlink"/>
+          </w:rPr>
+          <w:t xml:space="preserve">Environment Interaction</w:t>
+        </w:r>
+        <w:r>
+          <w:rPr>
+            <w:rStyle w:val="Hyperlink"/>
+          </w:rPr>
+          <w:t xml:space="preserve"> </w:t>
+        </w:r>
+        <w:r>
+          <w:rPr>
+            <w:rStyle w:val="Hyperlink"/>
+          </w:rPr>
+          <w:t xml:space="preserve">and the</w:t>
+        </w:r>
+        <w:r>
+          <w:rPr>
+            <w:rStyle w:val="Hyperlink"/>
+          </w:rPr>
+          <w:t xml:space="preserve"> </w:t>
+        </w:r>
+        <w:r>
+          <w:rPr>
+            <w:rStyle w:val="Hyperlink"/>
+          </w:rPr>
+          <w:t xml:space="preserve">Evolution</w:t>
+        </w:r>
+        <w:r>
+          <w:rPr>
+            <w:rStyle w:val="Hyperlink"/>
+          </w:rPr>
+          <w:t xml:space="preserve"> </w:t>
+        </w:r>
+        <w:r>
+          <w:rPr>
+            <w:rStyle w:val="Hyperlink"/>
+          </w:rPr>
+          <w:t xml:space="preserve">of</w:t>
+        </w:r>
+        <w:r>
+          <w:rPr>
+            <w:rStyle w:val="Hyperlink"/>
+          </w:rPr>
+          <w:t xml:space="preserve"> </w:t>
+        </w:r>
+        <w:r>
+          <w:rPr>
+            <w:rStyle w:val="Hyperlink"/>
+          </w:rPr>
+          <w:t xml:space="preserve">Phenotypic Plasticity</w:t>
         </w:r>
       </w:hyperlink>
       <w:r>
-        <w:t xml:space="preserve">. Journal of Animal Ecology 77:1082–1091.</w:t>
+        <w:t xml:space="preserve">. Evolution 39:505–522.</w:t>
       </w:r>
     </w:p>
     <w:bookmarkEnd w:id="179"/>
-    <w:bookmarkStart w:id="181" w:name="ref-Wright.etal2022"/>
+    <w:bookmarkStart w:id="181" w:name="ref-Walker.etal2005"/>
     <w:p>
       <w:pPr>
         <w:pStyle w:val="Bibliography"/>
       </w:pPr>
       <w:r>
-        <w:t xml:space="preserve">Wright, J., T. R. Haaland, N. J. Dingemanse, and D. F. Westneat. 2022.</w:t>
+        <w:t xml:space="preserve">Walker, J. A., C. K. Ghalambor, O. L. Griset, D. McKENNEY, and D. N. Reznick. 2005.</w:t>
       </w:r>
       <w:r>
         <w:t xml:space="preserve"> </w:t>
@@ -13373,16 +13511,136 @@
           <w:rPr>
             <w:rStyle w:val="Hyperlink"/>
           </w:rPr>
-          <w:t xml:space="preserve">A reaction norm framework for the evolution of learning: How cumulative experience shapes phenotypic plasticity</w:t>
+          <w:t xml:space="preserve">Do faster starts increase the probability of evading predators?</w:t>
         </w:r>
       </w:hyperlink>
       <w:r>
-        <w:t xml:space="preserve">. Biological Reviews 97:1999–2021.</w:t>
+        <w:t xml:space="preserve"> Functional Ecology 19:808–815.</w:t>
       </w:r>
     </w:p>
     <w:bookmarkEnd w:id="181"/>
-    <w:bookmarkEnd w:id="182"/>
+    <w:bookmarkStart w:id="183" w:name="ref-Weimerskirch2007"/>
+    <w:p>
+      <w:pPr>
+        <w:pStyle w:val="Bibliography"/>
+      </w:pPr>
+      <w:r>
+        <w:t xml:space="preserve">Weimerskirch, H. 2007.</w:t>
+      </w:r>
+      <w:r>
+        <w:t xml:space="preserve"> </w:t>
+      </w:r>
+      <w:hyperlink r:id="rId182">
+        <w:r>
+          <w:rPr>
+            <w:rStyle w:val="Hyperlink"/>
+          </w:rPr>
+          <w:t xml:space="preserve">Are seabirds foraging for unpredictable resources?</w:t>
+        </w:r>
+      </w:hyperlink>
+      <w:r>
+        <w:t xml:space="preserve"> Deep Sea Research Part II: Topical Studies in Oceanography 54:211–223.</w:t>
+      </w:r>
+    </w:p>
     <w:bookmarkEnd w:id="183"/>
+    <w:bookmarkStart w:id="185" w:name="ref-westneatBiologyHiddenResidual2014"/>
+    <w:p>
+      <w:pPr>
+        <w:pStyle w:val="Bibliography"/>
+      </w:pPr>
+      <w:r>
+        <w:t xml:space="preserve">Westneat, D. F., J. Wright, and N. J. Dingemanse. 2014.</w:t>
+      </w:r>
+      <w:r>
+        <w:t xml:space="preserve"> </w:t>
+      </w:r>
+      <w:hyperlink r:id="rId184">
+        <w:r>
+          <w:rPr>
+            <w:rStyle w:val="Hyperlink"/>
+          </w:rPr>
+          <w:t xml:space="preserve">The biology hidden inside residual within-individual phenotypic variation</w:t>
+        </w:r>
+      </w:hyperlink>
+      <w:r>
+        <w:t xml:space="preserve">. Biological Reviews 90:729–743.</w:t>
+      </w:r>
+    </w:p>
+    <w:bookmarkEnd w:id="185"/>
+    <w:bookmarkStart w:id="187" w:name="ref-Wilson-Rankin2015"/>
+    <w:p>
+      <w:pPr>
+        <w:pStyle w:val="Bibliography"/>
+      </w:pPr>
+      <w:r>
+        <w:t xml:space="preserve">Wilson-Rankin, E. E. 2015.</w:t>
+      </w:r>
+      <w:r>
+        <w:t xml:space="preserve"> </w:t>
+      </w:r>
+      <w:hyperlink r:id="rId186">
+        <w:r>
+          <w:rPr>
+            <w:rStyle w:val="Hyperlink"/>
+          </w:rPr>
+          <w:t xml:space="preserve">Level of experience modulates individual foraging strategies of an invasive predatory wasp</w:t>
+        </w:r>
+      </w:hyperlink>
+      <w:r>
+        <w:t xml:space="preserve">. Behavioral Ecology and Sociobiology 69:491–499.</w:t>
+      </w:r>
+    </w:p>
+    <w:bookmarkEnd w:id="187"/>
+    <w:bookmarkStart w:id="189" w:name="ref-Woo.etal2008"/>
+    <w:p>
+      <w:pPr>
+        <w:pStyle w:val="Bibliography"/>
+      </w:pPr>
+      <w:r>
+        <w:t xml:space="preserve">Woo, K. J., K. H. Elliott, M. Davidson, A. J. Gaston, and G. K. Davoren. 2008.</w:t>
+      </w:r>
+      <w:r>
+        <w:t xml:space="preserve"> </w:t>
+      </w:r>
+      <w:hyperlink r:id="rId188">
+        <w:r>
+          <w:rPr>
+            <w:rStyle w:val="Hyperlink"/>
+          </w:rPr>
+          <w:t xml:space="preserve">Individual specialization in diet by a generalist marine predator reflects specialization in foraging behaviour</w:t>
+        </w:r>
+      </w:hyperlink>
+      <w:r>
+        <w:t xml:space="preserve">. Journal of Animal Ecology 77:1082–1091.</w:t>
+      </w:r>
+    </w:p>
+    <w:bookmarkEnd w:id="189"/>
+    <w:bookmarkStart w:id="191" w:name="ref-Wright.etal2022"/>
+    <w:p>
+      <w:pPr>
+        <w:pStyle w:val="Bibliography"/>
+      </w:pPr>
+      <w:r>
+        <w:t xml:space="preserve">Wright, J., T. R. Haaland, N. J. Dingemanse, and D. F. Westneat. 2022.</w:t>
+      </w:r>
+      <w:r>
+        <w:t xml:space="preserve"> </w:t>
+      </w:r>
+      <w:hyperlink r:id="rId190">
+        <w:r>
+          <w:rPr>
+            <w:rStyle w:val="Hyperlink"/>
+          </w:rPr>
+          <w:t xml:space="preserve">A reaction norm framework for the evolution of learning: How cumulative experience shapes phenotypic plasticity</w:t>
+        </w:r>
+      </w:hyperlink>
+      <w:r>
+        <w:t xml:space="preserve">. Biological Reviews 97:1999–2021.</w:t>
+      </w:r>
+    </w:p>
+    <w:bookmarkEnd w:id="191"/>
+    <w:bookmarkEnd w:id="192"/>
+    <w:bookmarkEnd w:id="193"/>
     <w:sectPr>
       <w:footerReference r:id="rId9" w:type="default"/>
       <w:pgSz w:h="15840" w:w="12240"/>

</xml_diff>

<commit_message>
update fig 2 caption. add notes MS
</commit_message>
<xml_diff>
--- a/manuscript/Chapter2-manuscript.docx
+++ b/manuscript/Chapter2-manuscript.docx
@@ -3806,7 +3806,7 @@
         </w:rPr>
         <w:t xml:space="preserve">Table </w:t>
       </w:r>
-      <w:bookmarkStart w:id="24c0472d-37a5-4c20-b226-2152b14e34f1" w:name="table1"/>
+      <w:bookmarkStart w:id="d77406cb-de62-43f6-acbe-f92508d7d061" w:name="table1"/>
       <w:r xmlns:w="http://schemas.openxmlformats.org/wordprocessingml/2006/main" xmlns:wp="http://schemas.openxmlformats.org/drawingml/2006/wordprocessingDrawing" xmlns:r="http://schemas.openxmlformats.org/officeDocument/2006/relationships" xmlns:w14="http://schemas.microsoft.com/office/word/2010/wordml">
         <w:rPr>
           <w:rFonts/>
@@ -3828,7 +3828,7 @@
         </w:rPr>
         <w:fldChar w:fldCharType="end" w:dirty="true"/>
       </w:r>
-      <w:bookmarkEnd w:id="24c0472d-37a5-4c20-b226-2152b14e34f1"/>
+      <w:bookmarkEnd w:id="d77406cb-de62-43f6-acbe-f92508d7d061"/>
       <w:r>
         <w:t xml:space="preserve">: </w:t>
       </w:r>
@@ -5201,7 +5201,7 @@
         </w:rPr>
         <w:t xml:space="preserve">Table </w:t>
       </w:r>
-      <w:bookmarkStart w:id="05d22294-cdd0-405a-b5bc-364fddf3ace7" w:name="table2"/>
+      <w:bookmarkStart w:id="c68fc50b-f23c-420d-9335-4aafc2df11b3" w:name="table2"/>
       <w:r xmlns:w="http://schemas.openxmlformats.org/wordprocessingml/2006/main" xmlns:wp="http://schemas.openxmlformats.org/drawingml/2006/wordprocessingDrawing" xmlns:r="http://schemas.openxmlformats.org/officeDocument/2006/relationships" xmlns:w14="http://schemas.microsoft.com/office/word/2010/wordml">
         <w:rPr>
           <w:rFonts/>
@@ -5223,7 +5223,7 @@
         </w:rPr>
         <w:fldChar w:fldCharType="end" w:dirty="true"/>
       </w:r>
-      <w:bookmarkEnd w:id="05d22294-cdd0-405a-b5bc-364fddf3ace7"/>
+      <w:bookmarkEnd w:id="c68fc50b-f23c-420d-9335-4aafc2df11b3"/>
       <w:r>
         <w:t xml:space="preserve">: </w:t>
       </w:r>
@@ -10429,7 +10429,7 @@
           <wp:inline>
             <wp:extent cx="5943600" cy="2852928"/>
             <wp:effectExtent b="0" l="0" r="0" t="0"/>
-            <wp:docPr descr="Figure 2. Individual behavioural distribution of the predators’ speed drawn from the MDHGLM estimates for individuals that had (A) the greatest increase in specialization and (B) the greatest increase in flexibility. The background (gray) distributions are for when individuals were novice hunters, and the foreground (blue) distributions with solid contour lines are for when they were advanced hunters." title="" id="42" name="Picture"/>
+            <wp:docPr descr="Figure 2. Individual behavioural distribution of the predators’ speed drawn from the MDHGLM estimates for individuals that had (A) the greatest increase in specialization and (B) the greatest increase in flexibility. The background (gray) distributions are for when individuals were novice hunters, and the foreground (blue) distributions with solid contour lines are for when they were advanced hunters. Both figure panels are ordered by ascending degree of increase in either specialization or flexibility" title="" id="42" name="Picture"/>
             <a:graphic>
               <a:graphicData uri="http://schemas.openxmlformats.org/drawingml/2006/picture">
                 <pic:pic>
@@ -10482,7 +10482,7 @@
         <w:t xml:space="preserve"> </w:t>
       </w:r>
       <w:r>
-        <w:t xml:space="preserve">Individual behavioural distribution of the predators’ speed drawn from the MDHGLM estimates for individuals that had (A) the greatest increase in specialization and (B) the greatest increase in flexibility. The background (gray) distributions are for when individuals were novice hunters, and the foreground (blue) distributions with solid contour lines are for when they were advanced hunters.</w:t>
+        <w:t xml:space="preserve">Individual behavioural distribution of the predators’ speed drawn from the MDHGLM estimates for individuals that had (A) the greatest increase in specialization and (B) the greatest increase in flexibility. The background (gray) distributions are for when individuals were novice hunters, and the foreground (blue) distributions with solid contour lines are for when they were advanced hunters. Both figure panels are ordered by ascending degree of increase in either specialization or flexibility</w:t>
       </w:r>
     </w:p>
     <w:bookmarkEnd w:id="44"/>

</xml_diff>

<commit_message>
knit latest version with full discussion
</commit_message>
<xml_diff>
--- a/manuscript/Chapter2-manuscript.docx
+++ b/manuscript/Chapter2-manuscript.docx
@@ -3806,7 +3806,7 @@
         </w:rPr>
         <w:t xml:space="preserve">Table </w:t>
       </w:r>
-      <w:bookmarkStart w:id="d77406cb-de62-43f6-acbe-f92508d7d061" w:name="table1"/>
+      <w:bookmarkStart w:id="54eaaeed-fcdb-4b2d-a741-c136f523012f" w:name="table1"/>
       <w:r xmlns:w="http://schemas.openxmlformats.org/wordprocessingml/2006/main" xmlns:wp="http://schemas.openxmlformats.org/drawingml/2006/wordprocessingDrawing" xmlns:r="http://schemas.openxmlformats.org/officeDocument/2006/relationships" xmlns:w14="http://schemas.microsoft.com/office/word/2010/wordml">
         <w:rPr>
           <w:rFonts/>
@@ -3828,7 +3828,7 @@
         </w:rPr>
         <w:fldChar w:fldCharType="end" w:dirty="true"/>
       </w:r>
-      <w:bookmarkEnd w:id="d77406cb-de62-43f6-acbe-f92508d7d061"/>
+      <w:bookmarkEnd w:id="54eaaeed-fcdb-4b2d-a741-c136f523012f"/>
       <w:r>
         <w:t xml:space="preserve">: </w:t>
       </w:r>
@@ -5201,7 +5201,7 @@
         </w:rPr>
         <w:t xml:space="preserve">Table </w:t>
       </w:r>
-      <w:bookmarkStart w:id="c68fc50b-f23c-420d-9335-4aafc2df11b3" w:name="table2"/>
+      <w:bookmarkStart w:id="8f4235fb-7045-4829-a311-5298f9087e63" w:name="table2"/>
       <w:r xmlns:w="http://schemas.openxmlformats.org/wordprocessingml/2006/main" xmlns:wp="http://schemas.openxmlformats.org/drawingml/2006/wordprocessingDrawing" xmlns:r="http://schemas.openxmlformats.org/officeDocument/2006/relationships" xmlns:w14="http://schemas.microsoft.com/office/word/2010/wordml">
         <w:rPr>
           <w:rFonts/>
@@ -5223,7 +5223,7 @@
         </w:rPr>
         <w:fldChar w:fldCharType="end" w:dirty="true"/>
       </w:r>
-      <w:bookmarkEnd w:id="c68fc50b-f23c-420d-9335-4aafc2df11b3"/>
+      <w:bookmarkEnd w:id="8f4235fb-7045-4829-a311-5298f9087e63"/>
       <w:r>
         <w:t xml:space="preserve">: </w:t>
       </w:r>
@@ -10429,7 +10429,7 @@
           <wp:inline>
             <wp:extent cx="5943600" cy="2852928"/>
             <wp:effectExtent b="0" l="0" r="0" t="0"/>
-            <wp:docPr descr="Figure 2. Individual behavioural distribution of the predators’ speed drawn from the MDHGLM estimates for individuals that had (A) the greatest increase in specialization and (B) the greatest increase in flexibility. The background (gray) distributions are for when individuals were novice hunters, and the foreground (blue) distributions with solid contour lines are for when they were advanced hunters. Both figure panels are ordered by ascending degree of increase in either specialization or flexibility" title="" id="42" name="Picture"/>
+            <wp:docPr descr="Figure 2. Individual behavioural distribution of the predators’ speed drawn from the MDHGLM estimates for individuals that had (A) the greatest increase in specialization and (B) the greatest increase in flexibility. The background (gray) distributions are for when individuals were novice hunters, and the foreground (blue) distributions with solid contour lines are for when they were advanced hunters. Both figure panels are ordered by ascending degree of increase in either specialization or flexibility." title="" id="42" name="Picture"/>
             <a:graphic>
               <a:graphicData uri="http://schemas.openxmlformats.org/drawingml/2006/picture">
                 <pic:pic>
@@ -10482,7 +10482,7 @@
         <w:t xml:space="preserve"> </w:t>
       </w:r>
       <w:r>
-        <w:t xml:space="preserve">Individual behavioural distribution of the predators’ speed drawn from the MDHGLM estimates for individuals that had (A) the greatest increase in specialization and (B) the greatest increase in flexibility. The background (gray) distributions are for when individuals were novice hunters, and the foreground (blue) distributions with solid contour lines are for when they were advanced hunters. Both figure panels are ordered by ascending degree of increase in either specialization or flexibility</w:t>
+        <w:t xml:space="preserve">Individual behavioural distribution of the predators’ speed drawn from the MDHGLM estimates for individuals that had (A) the greatest increase in specialization and (B) the greatest increase in flexibility. The background (gray) distributions are for when individuals were novice hunters, and the foreground (blue) distributions with solid contour lines are for when they were advanced hunters. Both figure panels are ordered by ascending degree of increase in either specialization or flexibility.</w:t>
       </w:r>
     </w:p>
     <w:bookmarkEnd w:id="44"/>
@@ -10596,7 +10596,7 @@
     </w:p>
     <w:bookmarkEnd w:id="49"/>
     <w:bookmarkEnd w:id="50"/>
-    <w:bookmarkStart w:id="53" w:name="discussion"/>
+    <w:bookmarkStart w:id="54" w:name="discussion"/>
     <w:p>
       <w:pPr>
         <w:pStyle w:val="Heading1"/>
@@ -10637,7 +10637,7 @@
         <w:t xml:space="preserve">(Stephens 1993)</w:t>
       </w:r>
       <w:r>
-        <w:t xml:space="preserve">. Our results challenge the hypothesis that experience should generate a directional population-level increase in behavioural specialization or plasticity. Instead, the consequences from experience appear to be a property of individuals, such that each predator developed, through extensive practice, their own expertise and behavioural trajectory; some specialized at fast-paced hunting, while others adopted a slower and more flexible tactic. The predators’ tactics were matched to prey encounters, such that specialized cursorial hunters experienced more predictable encounters, while slower and flexible hunters experienced more unpredictable encounters, with no difference in success between the two predator-types. This predator-prey behavioural matching grew stronger with predator experience, while the relationship between the prey’s behaviour and hunting success diminished. Together, our observations suggest that predators learn to adjust their hunting tactic with experience, and the degree at which they specialize in it, based on the behaviour of the prey that they encountered throughout their lifetime. Moreover, the behavioural escalation through experience suggests that learning may be a catalyst for predator-prey arms races.</w:t>
+        <w:t xml:space="preserve">. Our results challenge the hypothesis that experience should generate a directional increase in behavioural specialization or plasticity in a population. Instead, the consequences from experience appear to be a property of individuals, such that each predator developed, through extensive practice, their own expertise and behavioural trajectory; some specialized at fast-paced hunting, while others adopted a slower and more flexible tactic. The predators’ tactics were matched to prey encounters, such that specialized cursorial hunters experienced more predictable encounters, while slower and flexible hunters experienced more unpredictable encounters, with no difference in success between the two predator-types. This predator-prey behavioural matching grew stronger with predator experience, while the relationship between the prey’s behaviour and hunting success diminished. Together, our observations suggest that predators learn to adjust their hunting tactic with experience, and the degree at which they specialize in it, based on the behaviour of the prey that they encountered throughout their lifetime. Moreover, the behavioural escalation through experience suggests that learning may be a catalyst for predator-prey arms races.</w:t>
       </w:r>
     </w:p>
     <w:bookmarkStart w:id="51" w:name="X606341ec4c3e4279047d449a137922b20569aa2"/>
@@ -10654,7 +10654,7 @@
         <w:pStyle w:val="FirstParagraph"/>
       </w:pPr>
       <w:r>
-        <w:t xml:space="preserve">Empirical studies in humans and animals show that proficiency in a given task often increases nonlinearly with experience, and stabilizes when an expert level is reached</w:t>
+        <w:t xml:space="preserve">Empirical research in humans and animals show that the proficiency in a given task often increases nonlinearly with experience and stabilizes at an expert level</w:t>
       </w:r>
       <w:r>
         <w:t xml:space="preserve"> </w:t>
@@ -10663,7 +10663,7 @@
         <w:t xml:space="preserve">(reviewed in Dukas 2019)</w:t>
       </w:r>
       <w:r>
-        <w:t xml:space="preserve">. However, these patterns are derived from models that assume the same increase in expertise for each individual, and their data do not include repeated measures of individual success through time. In contrast with these studies, our analyses revealed that there was no population increase in expertise; instead, individual predators in</w:t>
+        <w:t xml:space="preserve">. However, these results are derived from models that assume the same increase in expertise for each individual, and the data from these studies does not include repeated measures of individual success through time. In contrast, our analyses revealed that there was no population increase in expertise; instead, individual predators in</w:t>
       </w:r>
       <w:r>
         <w:t xml:space="preserve"> </w:t>
@@ -10688,25 +10688,13 @@
         <w:t xml:space="preserve">(Brodie III and Brodie Jr. 1999, Bowen et al. 2002, Brodie and Wilkinson 2010, Carey and Wahl 2011, Nomura et al. 2011)</w:t>
       </w:r>
       <w:r>
-        <w:t xml:space="preserve">. However, our results show that the speed of the prey did not shape individual differences in skill acquisition by predators, even if they differed in the prey that they encountered. This was unexpected, because prey speed is an important predictor of predator success in this system</w:t>
-      </w:r>
-      <w:r>
-        <w:t xml:space="preserve"> </w:t>
-      </w:r>
-      <w:r>
-        <w:t xml:space="preserve">(Fraser Franco et al. 2022)</w:t>
-      </w:r>
-      <w:r>
-        <w:t xml:space="preserve"> </w:t>
-      </w:r>
-      <w:r>
-        <w:t xml:space="preserve">as well as in others</w:t>
-      </w:r>
-      <w:r>
-        <w:t xml:space="preserve"> </w:t>
-      </w:r>
-      <w:r>
-        <w:t xml:space="preserve">(Walker et al. 2005, Kelley and Magurran 2011)</w:t>
+        <w:t xml:space="preserve">. However, the speed of the prey did not shape individual differences in expertise acquisition by predators, even if they differed in the prey that they encountered. This was unexpected, because prey speed is an important predictor of predator success in this system as well as in others</w:t>
+      </w:r>
+      <w:r>
+        <w:t xml:space="preserve"> </w:t>
+      </w:r>
+      <w:r>
+        <w:t xml:space="preserve">(Walker et al. 2005, Kelley and Magurran 2011, Fraser Franco et al. 2022)</w:t>
       </w:r>
       <w:r>
         <w:t xml:space="preserve">. Despite that other antipredator tactics may mediate these individual responses by predators, it is likely that individual differences in motivation and perseverance, attention span, or memory retention were also major causes</w:t>
@@ -10718,7 +10706,7 @@
         <w:t xml:space="preserve">(Warburton 2003, Morand-Ferron et al. 2016, Dukas 2019)</w:t>
       </w:r>
       <w:r>
-        <w:t xml:space="preserve">. For instance, a persevering predator may increase its success much more steadily than an unmotivated predator that quickly abandons a chase. Another factor that may explain differences in the development of expertise is the time delay between hunting events, such that a predator that played 300 matches in the span of six months may not retain information (e.g. prey escape patterns or muscle memory) as well as one that played 300 matches in the span of 6 days. While this has not been formally tested, it is hypothesized that a greater delay between exposure events should attenuate or even negate the relationship between cumulative experience and success as a result of forgetting</w:t>
+        <w:t xml:space="preserve">. For instance, a persevering predator may increase its success much more steadily than an unmotivated predator that quickly abandons a chase. Another factor that may explain differences in the development of expertise is the time delay between hunting events, such that a predator that played 300 matches in the span of six months may not retain information (e.g. prey escape patterns or muscle memory) as well as one that played 300 matches in the span of 6 days. While this has not been formally tested, it is hypothesized that a greater delay between exposure events should attenuate or even negate the relationship between cumulative experience and success, as a result of forgetting</w:t>
       </w:r>
       <w:r>
         <w:t xml:space="preserve"> </w:t>
@@ -10745,7 +10733,16 @@
         <w:pStyle w:val="FirstParagraph"/>
       </w:pPr>
       <w:r>
-        <w:t xml:space="preserve">We detected a similar pattern for foraging specialization, such that individual differences increased with experience, while specialization at the population level remained stable.</w:t>
+        <w:t xml:space="preserve">The predator population displayed an increase in foraging flexibility when they reached an intermediate level of experience. As they reached an advanced level of experience, they returned to a level of flexibility that was similar to when they were novices. This is comonly observed in juvenile predators across the animal kingdom, because exploring and learning different tactics at this developmental stage is crucial to become a skillful hunter</w:t>
+      </w:r>
+      <w:r>
+        <w:t xml:space="preserve"> </w:t>
+      </w:r>
+      <w:r>
+        <w:t xml:space="preserve">(Vehanen 2003, Johnson and Wilbrecht 2011, Thiers et al. 2014, de Grissac et al. 2016)</w:t>
+      </w:r>
+      <w:r>
+        <w:t xml:space="preserve">. Thus, the predators in</w:t>
       </w:r>
       <w:r>
         <w:t xml:space="preserve"> </w:t>
@@ -10755,60 +10752,119 @@
           <w:iCs/>
           <w:i/>
         </w:rPr>
-        <w:t xml:space="preserve">parler du patron non linéaire et donner quelques potentielles explications liées à l’exploration + grande chez les juvéniles</w:t>
-      </w:r>
-      <w:r>
-        <w:t xml:space="preserve">.</w:t>
-      </w:r>
-      <w:r>
-        <w:t xml:space="preserve"> </w:t>
+        <w:t xml:space="preserve">DBD</w:t>
+      </w:r>
+      <w:r>
+        <w:t xml:space="preserve"> </w:t>
+      </w:r>
+      <w:r>
+        <w:t xml:space="preserve">were probably exploring and refining different tactics at this stage of their development in the game. Interestingly, individuals became increasingly distinct in their level of foraging specialization with experience, which was related to the degree of variability in prey encounters. Predators that experienced predictable encounters with their prey specialized in hunting at high speeds, while those that experienced more unpredictable encounters adopted a slower and flexible strategy. This is similar to other studies finding that fast-paced hunting is a highly specialized tactic suited for prey that use rapid escapes</w:t>
+      </w:r>
+      <w:r>
+        <w:t xml:space="preserve"> </w:t>
+      </w:r>
+      <w:r>
+        <w:t xml:space="preserve">(Endler 1991, Bro-Jørgensen 2013, Wilson et al. 2018, Szopa-Comley and Ioannou 2022)</w:t>
+      </w:r>
+      <w:r>
+        <w:t xml:space="preserve">. On the contrary, instead of focusing solely on one tactic, predators that experienced unpredictable encounters probably adjusted their behaviour to minimize the consequences of uncertainty. As they gained experience, predators increasingly matched their tactic to their prey, suggesting that they learned how to hunt them throughout repeated interactions. In that regard, our results provide direct evidence that the mechanism underlying the resource-predictability hypothesis may indeed involve predators learning to adjust their degree of specialization based on their prey</w:t>
+      </w:r>
+      <w:r>
+        <w:t xml:space="preserve"> </w:t>
+      </w:r>
+      <w:r>
+        <w:t xml:space="preserve">(Weimerskirch et al. 2005, Weimerskirch 2007, Woo et al. 2008, Phillips et al. 2017)</w:t>
+      </w:r>
+      <w:r>
+        <w:t xml:space="preserve">. This is further supported by the fact that specialist and flexible hunters both achieved similar success throughout the study period.</w:t>
+      </w:r>
+    </w:p>
+    <w:p>
+      <w:pPr>
+        <w:pStyle w:val="BodyText"/>
+      </w:pPr>
+      <w:r>
+        <w:t xml:space="preserve">An emerging pattern reported in predator-prey research is that predators and prey often match their phenotype to one another (i.e. positive trait covariances), which appears to be driven by an arms-race-like reciprocal phenotypic plasticity</w:t>
+      </w:r>
+      <w:r>
+        <w:t xml:space="preserve"> </w:t>
+      </w:r>
+      <w:r>
+        <w:t xml:space="preserve">(Kishida et al. 2006, 2009, Edgell and Rochette 2009, Mougi et al. 2011, McGhee et al. 2013)</w:t>
+      </w:r>
+      <w:r>
+        <w:t xml:space="preserve">. From an evolutionary perspective,</w:t>
+      </w:r>
+      <w:r>
+        <w:t xml:space="preserve"> </w:t>
+      </w:r>
+      <w:r>
+        <w:t xml:space="preserve">Brodie III and Brodie Jr. (1999)</w:t>
+      </w:r>
+      <w:r>
+        <w:t xml:space="preserve"> </w:t>
+      </w:r>
+      <w:r>
+        <w:t xml:space="preserve">showed in the garter snake (</w:t>
       </w:r>
       <w:r>
         <w:rPr>
           <w:iCs/>
           <w:i/>
         </w:rPr>
-        <w:t xml:space="preserve">Je peux citer les sources de Phillips et al : Thiers 2014 et Grissac 2016</w:t>
+        <w:t xml:space="preserve">Thamnophis sirtalis</w:t>
+      </w:r>
+      <w:r>
+        <w:t xml:space="preserve">) - roughskin newt (</w:t>
+      </w:r>
+      <w:r>
+        <w:rPr>
+          <w:iCs/>
+          <w:i/>
+        </w:rPr>
+        <w:t xml:space="preserve">Taricha granulosa</w:t>
+      </w:r>
+      <w:r>
+        <w:t xml:space="preserve">) system that such escalations may occur when prey develop defensive traits, which leads to stronger selection in predators, resulting in counteradaptations that circumvent the prey’s defenses. In our system, the predator’s success is negatively correlated to the prey’s speed, which is an effective antipredator tactic</w:t>
+      </w:r>
+      <w:r>
+        <w:t xml:space="preserve"> </w:t>
+      </w:r>
+      <w:r>
+        <w:t xml:space="preserve">(Fraser Franco et al. 2022)</w:t>
+      </w:r>
+      <w:r>
+        <w:t xml:space="preserve">. However, as the covariance between the predator’s speed and the speed of the prey encountered increased with experience, reminiscent of an arms race, we found that the fitness consequences of the preys’ speed on predators decreased with experience. Moreover, this pattern was followed by a decrease in among individual variation in success with experience. This has important implications for the role of experience on predator-prey interactions, as we found that learning enables predators to effectively develop countermeasures to the prey’s defenses at nonevolutionary timescales. It also provides empirical evidence to the idea that reciprocal phenotypic plasticy through learning may attenuate selection exerted by prey on predators</w:t>
+      </w:r>
+      <w:r>
+        <w:t xml:space="preserve"> </w:t>
+      </w:r>
+      <w:r>
+        <w:t xml:space="preserve">(Anderson 1995, Ancel 1999, Borenstein et al. 2006, Paenke et al. 2007)</w:t>
       </w:r>
       <w:r>
         <w:t xml:space="preserve">.</w:t>
       </w:r>
     </w:p>
-    <w:p>
-      <w:pPr>
-        <w:pStyle w:val="BodyText"/>
-      </w:pPr>
-      <w:r>
-        <w:t xml:space="preserve">Predators that experienced predictable encounters with their prey specialized in hunting at high speeds, while those that experienced more unpredictable encounters adopted a slower and flexible strategy. This is similar to other studies finding that fast-paced hunting is a highly specialized tactic suited for prey that use rapid escapes</w:t>
-      </w:r>
-      <w:r>
-        <w:t xml:space="preserve"> </w:t>
-      </w:r>
-      <w:r>
-        <w:t xml:space="preserve">(Endler 1991, Bro-Jørgensen 2013, Wilson et al. 2018, Szopa-Comley and Ioannou 2022)</w:t>
-      </w:r>
-      <w:r>
-        <w:t xml:space="preserve">. On the contrary, instead of focusing solely on one tactic, predators that experienced unpredictable encounters probably adjusted their behaviour to minimize the consequences of uncertainty. Interestingly, both specialist and flexible hunters fine-tuned their tactic to their prey as they gained experience, suggesting that they learned how to hunt their prey. In that regard, our results provide direct evidence that the mechanism underlying the resource-predictability hypothesis may indeed involve predators learning to adjust their degree of specialization based on their prey</w:t>
-      </w:r>
-      <w:r>
-        <w:t xml:space="preserve"> </w:t>
-      </w:r>
-      <w:r>
-        <w:t xml:space="preserve">(Weimerskirch et al. 2005, Weimerskirch 2007, Woo et al. 2008, Phillips et al. 2017)</w:t>
-      </w:r>
-      <w:r>
-        <w:t xml:space="preserve">. This is further supported by the fact that specialist and flexible hunters both achieved similar success throughout the study period. Therefore, our results have important implications for future predator-prey models, which should incorporate individual variation in learning and prey encounters to better predict under which ecological contexts specialization should be favoured over flexibility.</w:t>
-      </w:r>
-    </w:p>
     <w:bookmarkEnd w:id="52"/>
+    <w:bookmarkStart w:id="53" w:name="conclusions"/>
+    <w:p>
+      <w:pPr>
+        <w:pStyle w:val="Heading2"/>
+      </w:pPr>
+      <w:r>
+        <w:t xml:space="preserve">Conclusions</w:t>
+      </w:r>
+    </w:p>
     <w:bookmarkEnd w:id="53"/>
-    <w:bookmarkStart w:id="54" w:name="aknowledgements"/>
+    <w:bookmarkEnd w:id="54"/>
+    <w:bookmarkStart w:id="55" w:name="aknowledgements"/>
     <w:p>
       <w:pPr>
         <w:pStyle w:val="Heading1"/>
       </w:pPr>
       <w:r>
-        <w:t xml:space="preserve">Aknowledgements</w:t>
+        <w:t xml:space="preserve">AKNOWLEDGEMENTS</w:t>
       </w:r>
     </w:p>
     <w:p>
@@ -10819,14 +10875,14 @@
         <w:t xml:space="preserve">…</w:t>
       </w:r>
     </w:p>
-    <w:bookmarkEnd w:id="54"/>
-    <w:bookmarkStart w:id="55" w:name="conflict-of-interest-statement"/>
+    <w:bookmarkEnd w:id="55"/>
+    <w:bookmarkStart w:id="56" w:name="conflict-of-interest-statement"/>
     <w:p>
       <w:pPr>
         <w:pStyle w:val="Heading1"/>
       </w:pPr>
       <w:r>
-        <w:t xml:space="preserve">Conflict of Interest Statement</w:t>
+        <w:t xml:space="preserve">CONFLICT OF INTEREST STATEMENT</w:t>
       </w:r>
     </w:p>
     <w:p>
@@ -10837,13 +10893,8 @@
         <w:t xml:space="preserve">The authors declare no conflict of interest</w:t>
       </w:r>
     </w:p>
-    <w:p>
-      <w:r>
-        <w:br w:type="page"/>
-      </w:r>
-    </w:p>
-    <w:bookmarkEnd w:id="55"/>
-    <w:bookmarkStart w:id="212" w:name="references"/>
+    <w:bookmarkEnd w:id="56"/>
+    <w:bookmarkStart w:id="235" w:name="references"/>
     <w:p>
       <w:pPr>
         <w:pStyle w:val="Heading1"/>
@@ -10852,19 +10903,127 @@
         <w:t xml:space="preserve">REFERENCES</w:t>
       </w:r>
     </w:p>
-    <w:bookmarkStart w:id="211" w:name="refs"/>
-    <w:bookmarkStart w:id="57" w:name="ref-Araujo.etal2011"/>
+    <w:bookmarkStart w:id="234" w:name="refs"/>
+    <w:bookmarkStart w:id="58" w:name="ref-Ancel1999"/>
     <w:p>
       <w:pPr>
         <w:pStyle w:val="Bibliography"/>
       </w:pPr>
       <w:r>
+        <w:t xml:space="preserve">Ancel, L. W. 1999.</w:t>
+      </w:r>
+      <w:r>
+        <w:t xml:space="preserve"> </w:t>
+      </w:r>
+      <w:hyperlink r:id="rId57">
+        <w:r>
+          <w:rPr>
+            <w:rStyle w:val="Hyperlink"/>
+          </w:rPr>
+          <w:t xml:space="preserve">A</w:t>
+        </w:r>
+        <w:r>
+          <w:rPr>
+            <w:rStyle w:val="Hyperlink"/>
+          </w:rPr>
+          <w:t xml:space="preserve"> </w:t>
+        </w:r>
+        <w:r>
+          <w:rPr>
+            <w:rStyle w:val="Hyperlink"/>
+          </w:rPr>
+          <w:t xml:space="preserve">Quantitative Model</w:t>
+        </w:r>
+        <w:r>
+          <w:rPr>
+            <w:rStyle w:val="Hyperlink"/>
+          </w:rPr>
+          <w:t xml:space="preserve"> </w:t>
+        </w:r>
+        <w:r>
+          <w:rPr>
+            <w:rStyle w:val="Hyperlink"/>
+          </w:rPr>
+          <w:t xml:space="preserve">of the</w:t>
+        </w:r>
+        <w:r>
+          <w:rPr>
+            <w:rStyle w:val="Hyperlink"/>
+          </w:rPr>
+          <w:t xml:space="preserve"> </w:t>
+        </w:r>
+        <w:r>
+          <w:rPr>
+            <w:rStyle w:val="Hyperlink"/>
+          </w:rPr>
+          <w:t xml:space="preserve">Simpson</w:t>
+        </w:r>
+      </w:hyperlink>
+      <w:r>
+        <w:t xml:space="preserve">. Journal of Theoretical Biology 196:197–209.</w:t>
+      </w:r>
+    </w:p>
+    <w:bookmarkEnd w:id="58"/>
+    <w:bookmarkStart w:id="60" w:name="ref-Anderson1995"/>
+    <w:p>
+      <w:pPr>
+        <w:pStyle w:val="Bibliography"/>
+      </w:pPr>
+      <w:r>
+        <w:t xml:space="preserve">Anderson, R. W. 1995.</w:t>
+      </w:r>
+      <w:r>
+        <w:t xml:space="preserve"> </w:t>
+      </w:r>
+      <w:hyperlink r:id="rId59">
+        <w:r>
+          <w:rPr>
+            <w:rStyle w:val="Hyperlink"/>
+          </w:rPr>
+          <w:t xml:space="preserve">Learning and evolution:</w:t>
+        </w:r>
+        <w:r>
+          <w:rPr>
+            <w:rStyle w:val="Hyperlink"/>
+          </w:rPr>
+          <w:t xml:space="preserve"> </w:t>
+        </w:r>
+        <w:r>
+          <w:rPr>
+            <w:rStyle w:val="Hyperlink"/>
+          </w:rPr>
+          <w:t xml:space="preserve">A</w:t>
+        </w:r>
+        <w:r>
+          <w:rPr>
+            <w:rStyle w:val="Hyperlink"/>
+          </w:rPr>
+          <w:t xml:space="preserve"> </w:t>
+        </w:r>
+        <w:r>
+          <w:rPr>
+            <w:rStyle w:val="Hyperlink"/>
+          </w:rPr>
+          <w:t xml:space="preserve">quantitative genetics approach</w:t>
+        </w:r>
+      </w:hyperlink>
+      <w:r>
+        <w:t xml:space="preserve">. Journal of Theoretical Biology 175:89–101.</w:t>
+      </w:r>
+    </w:p>
+    <w:bookmarkEnd w:id="60"/>
+    <w:bookmarkStart w:id="62" w:name="ref-Araujo.etal2011"/>
+    <w:p>
+      <w:pPr>
+        <w:pStyle w:val="Bibliography"/>
+      </w:pPr>
+      <w:r>
         <w:t xml:space="preserve">Araújo, M. S., D. I. Bolnick, and C. A. Layman. 2011.</w:t>
       </w:r>
       <w:r>
         <w:t xml:space="preserve"> </w:t>
       </w:r>
-      <w:hyperlink r:id="rId56">
+      <w:hyperlink r:id="rId61">
         <w:r>
           <w:rPr>
             <w:rStyle w:val="Hyperlink"/>
@@ -10876,8 +11035,8 @@
         <w:t xml:space="preserve">. Ecology Letters 14:948–958.</w:t>
       </w:r>
     </w:p>
-    <w:bookmarkEnd w:id="57"/>
-    <w:bookmarkStart w:id="59" w:name="ref-Beauchamp2020"/>
+    <w:bookmarkEnd w:id="62"/>
+    <w:bookmarkStart w:id="64" w:name="ref-Beauchamp2020"/>
     <w:p>
       <w:pPr>
         <w:pStyle w:val="Bibliography"/>
@@ -10888,7 +11047,7 @@
       <w:r>
         <w:t xml:space="preserve"> </w:t>
       </w:r>
-      <w:hyperlink r:id="rId58">
+      <w:hyperlink r:id="rId63">
         <w:r>
           <w:rPr>
             <w:rStyle w:val="Hyperlink"/>
@@ -10900,19 +11059,43 @@
         <w:t xml:space="preserve">. Behavioral Ecology and Sociobiology 74:49.</w:t>
       </w:r>
     </w:p>
-    <w:bookmarkEnd w:id="59"/>
-    <w:bookmarkStart w:id="61" w:name="ref-Bowen.etal2002"/>
+    <w:bookmarkEnd w:id="64"/>
+    <w:bookmarkStart w:id="66" w:name="ref-Borenstein.etal2006"/>
     <w:p>
       <w:pPr>
         <w:pStyle w:val="Bibliography"/>
       </w:pPr>
       <w:r>
+        <w:t xml:space="preserve">Borenstein, E., I. Meilijson, and E. Ruppin. 2006.</w:t>
+      </w:r>
+      <w:r>
+        <w:t xml:space="preserve"> </w:t>
+      </w:r>
+      <w:hyperlink r:id="rId65">
+        <w:r>
+          <w:rPr>
+            <w:rStyle w:val="Hyperlink"/>
+          </w:rPr>
+          <w:t xml:space="preserve">The effect of phenotypic plasticity on evolution in multipeaked fitness landscapes</w:t>
+        </w:r>
+      </w:hyperlink>
+      <w:r>
+        <w:t xml:space="preserve">. Journal of Evolutionary Biology 19:1555–1570.</w:t>
+      </w:r>
+    </w:p>
+    <w:bookmarkEnd w:id="66"/>
+    <w:bookmarkStart w:id="68" w:name="ref-Bowen.etal2002"/>
+    <w:p>
+      <w:pPr>
+        <w:pStyle w:val="Bibliography"/>
+      </w:pPr>
+      <w:r>
         <w:t xml:space="preserve">Bowen, W. D., D. Tully, D. J. Boness, B. M. Bulheier, and G. J. Marshall. 2002.</w:t>
       </w:r>
       <w:r>
         <w:t xml:space="preserve"> </w:t>
       </w:r>
-      <w:hyperlink r:id="rId60">
+      <w:hyperlink r:id="rId67">
         <w:r>
           <w:rPr>
             <w:rStyle w:val="Hyperlink"/>
@@ -10924,8 +11107,8 @@
         <w:t xml:space="preserve">. Marine Ecology Progress Series 244:235–245.</w:t>
       </w:r>
     </w:p>
-    <w:bookmarkEnd w:id="61"/>
-    <w:bookmarkStart w:id="63" w:name="ref-brodieCoEvolutionPredatorsPrey2010"/>
+    <w:bookmarkEnd w:id="68"/>
+    <w:bookmarkStart w:id="70" w:name="ref-brodieCoEvolutionPredatorsPrey2010"/>
     <w:p>
       <w:pPr>
         <w:pStyle w:val="Bibliography"/>
@@ -10936,7 +11119,7 @@
       <w:r>
         <w:t xml:space="preserve"> </w:t>
       </w:r>
-      <w:hyperlink r:id="rId62">
+      <w:hyperlink r:id="rId69">
         <w:r>
           <w:rPr>
             <w:rStyle w:val="Hyperlink"/>
@@ -11045,8 +11228,8 @@
         <w:t xml:space="preserve">.</w:t>
       </w:r>
     </w:p>
-    <w:bookmarkEnd w:id="63"/>
-    <w:bookmarkStart w:id="65" w:name="ref-BrodieIII.BrodieJr.1999"/>
+    <w:bookmarkEnd w:id="70"/>
+    <w:bookmarkStart w:id="72" w:name="ref-BrodieIII.BrodieJr.1999"/>
     <w:p>
       <w:pPr>
         <w:pStyle w:val="Bibliography"/>
@@ -11057,7 +11240,7 @@
       <w:r>
         <w:t xml:space="preserve"> </w:t>
       </w:r>
-      <w:hyperlink r:id="rId64">
+      <w:hyperlink r:id="rId71">
         <w:r>
           <w:rPr>
             <w:rStyle w:val="Hyperlink"/>
@@ -11105,8 +11288,8 @@
         <w:t xml:space="preserve">. BioScience 49:557–568.</w:t>
       </w:r>
     </w:p>
-    <w:bookmarkEnd w:id="65"/>
-    <w:bookmarkStart w:id="67" w:name="ref-Bro-Jorgensen2013"/>
+    <w:bookmarkEnd w:id="72"/>
+    <w:bookmarkStart w:id="74" w:name="ref-Bro-Jorgensen2013"/>
     <w:p>
       <w:pPr>
         <w:pStyle w:val="Bibliography"/>
@@ -11117,7 +11300,7 @@
       <w:r>
         <w:t xml:space="preserve"> </w:t>
       </w:r>
-      <w:hyperlink r:id="rId66">
+      <w:hyperlink r:id="rId73">
         <w:r>
           <w:rPr>
             <w:rStyle w:val="Hyperlink"/>
@@ -11213,8 +11396,8 @@
         <w:t xml:space="preserve">. Evolution 67:3371–3376.</w:t>
       </w:r>
     </w:p>
-    <w:bookmarkEnd w:id="67"/>
-    <w:bookmarkStart w:id="69" w:name="ref-Brousseau.etal2018"/>
+    <w:bookmarkEnd w:id="74"/>
+    <w:bookmarkStart w:id="76" w:name="ref-Brousseau.etal2018"/>
     <w:p>
       <w:pPr>
         <w:pStyle w:val="Bibliography"/>
@@ -11225,7 +11408,7 @@
       <w:r>
         <w:t xml:space="preserve"> </w:t>
       </w:r>
-      <w:hyperlink r:id="rId68">
+      <w:hyperlink r:id="rId75">
         <w:r>
           <w:rPr>
             <w:rStyle w:val="Hyperlink"/>
@@ -11243,8 +11426,8 @@
         <w:t xml:space="preserve">. Functional Ecology 32:192–202.</w:t>
       </w:r>
     </w:p>
-    <w:bookmarkEnd w:id="69"/>
-    <w:bookmarkStart w:id="71" w:name="ref-Burkner2017"/>
+    <w:bookmarkEnd w:id="76"/>
+    <w:bookmarkStart w:id="78" w:name="ref-Burkner2017"/>
     <w:p>
       <w:pPr>
         <w:pStyle w:val="Bibliography"/>
@@ -11255,7 +11438,7 @@
       <w:r>
         <w:t xml:space="preserve"> </w:t>
       </w:r>
-      <w:hyperlink r:id="rId70">
+      <w:hyperlink r:id="rId77">
         <w:r>
           <w:rPr>
             <w:rStyle w:val="Hyperlink"/>
@@ -11303,8 +11486,8 @@
         <w:t xml:space="preserve">. Journal of Statistical Software 80:1–28.</w:t>
       </w:r>
     </w:p>
-    <w:bookmarkEnd w:id="71"/>
-    <w:bookmarkStart w:id="73" w:name="ref-Carey.Wahl2011"/>
+    <w:bookmarkEnd w:id="78"/>
+    <w:bookmarkStart w:id="80" w:name="ref-Carey.Wahl2011"/>
     <w:p>
       <w:pPr>
         <w:pStyle w:val="Bibliography"/>
@@ -11315,7 +11498,7 @@
       <w:r>
         <w:t xml:space="preserve"> </w:t>
       </w:r>
-      <w:hyperlink r:id="rId72">
+      <w:hyperlink r:id="rId79">
         <w:r>
           <w:rPr>
             <w:rStyle w:val="Hyperlink"/>
@@ -11459,8 +11642,8 @@
         <w:t xml:space="preserve">. Transactions of the American Fisheries Society 140:1015–1022.</w:t>
       </w:r>
     </w:p>
-    <w:bookmarkEnd w:id="73"/>
-    <w:bookmarkStart w:id="75" w:name="ref-Cere.etal2021"/>
+    <w:bookmarkEnd w:id="80"/>
+    <w:bookmarkStart w:id="82" w:name="ref-Cere.etal2021"/>
     <w:p>
       <w:pPr>
         <w:pStyle w:val="Bibliography"/>
@@ -11471,7 +11654,7 @@
       <w:r>
         <w:t xml:space="preserve"> </w:t>
       </w:r>
-      <w:hyperlink r:id="rId74">
+      <w:hyperlink r:id="rId81">
         <w:r>
           <w:rPr>
             <w:rStyle w:val="Hyperlink"/>
@@ -11483,8 +11666,8 @@
         <w:t xml:space="preserve">. Animal Behaviour 181:105–116.</w:t>
       </w:r>
     </w:p>
-    <w:bookmarkEnd w:id="75"/>
-    <w:bookmarkStart w:id="77" w:name="ref-Chang.etal2017"/>
+    <w:bookmarkEnd w:id="82"/>
+    <w:bookmarkStart w:id="84" w:name="ref-Chang.etal2017"/>
     <w:p>
       <w:pPr>
         <w:pStyle w:val="Bibliography"/>
@@ -11495,7 +11678,7 @@
       <w:r>
         <w:t xml:space="preserve"> </w:t>
       </w:r>
-      <w:hyperlink r:id="rId76">
+      <w:hyperlink r:id="rId83">
         <w:r>
           <w:rPr>
             <w:rStyle w:val="Hyperlink"/>
@@ -11507,8 +11690,8 @@
         <w:t xml:space="preserve">. Scientific Reports 7:40734.</w:t>
       </w:r>
     </w:p>
-    <w:bookmarkEnd w:id="77"/>
-    <w:bookmarkStart w:id="79" w:name="X8f96d1d7960a4ec81bae6d97ed75b01618a8636"/>
+    <w:bookmarkEnd w:id="84"/>
+    <w:bookmarkStart w:id="86" w:name="X8f96d1d7960a4ec81bae6d97ed75b01618a8636"/>
     <w:p>
       <w:pPr>
         <w:pStyle w:val="Bibliography"/>
@@ -11519,7 +11702,7 @@
       <w:r>
         <w:t xml:space="preserve"> </w:t>
       </w:r>
-      <w:hyperlink r:id="rId78">
+      <w:hyperlink r:id="rId85">
         <w:r>
           <w:rPr>
             <w:rStyle w:val="Hyperlink"/>
@@ -11531,8 +11714,8 @@
         <w:t xml:space="preserve">. Methods in Ecology and Evolution 6:27–37.</w:t>
       </w:r>
     </w:p>
-    <w:bookmarkEnd w:id="79"/>
-    <w:bookmarkStart w:id="81" w:name="ref-Courbin.etal2018"/>
+    <w:bookmarkEnd w:id="86"/>
+    <w:bookmarkStart w:id="88" w:name="ref-Courbin.etal2018"/>
     <w:p>
       <w:pPr>
         <w:pStyle w:val="Bibliography"/>
@@ -11543,7 +11726,7 @@
       <w:r>
         <w:t xml:space="preserve"> </w:t>
       </w:r>
-      <w:hyperlink r:id="rId80">
+      <w:hyperlink r:id="rId87">
         <w:r>
           <w:rPr>
             <w:rStyle w:val="Hyperlink"/>
@@ -11555,8 +11738,8 @@
         <w:t xml:space="preserve">. Ecology Letters 21:1043–1054.</w:t>
       </w:r>
     </w:p>
-    <w:bookmarkEnd w:id="81"/>
-    <w:bookmarkStart w:id="83" w:name="ref-Davoren.etal2003"/>
+    <w:bookmarkEnd w:id="88"/>
+    <w:bookmarkStart w:id="90" w:name="ref-Davoren.etal2003"/>
     <w:p>
       <w:pPr>
         <w:pStyle w:val="Bibliography"/>
@@ -11567,7 +11750,7 @@
       <w:r>
         <w:t xml:space="preserve"> </w:t>
       </w:r>
-      <w:hyperlink r:id="rId82">
+      <w:hyperlink r:id="rId89">
         <w:r>
           <w:rPr>
             <w:rStyle w:val="Hyperlink"/>
@@ -11663,13 +11846,37 @@
         <w:t xml:space="preserve">. Ecological Monographs 73:463–481.</w:t>
       </w:r>
     </w:p>
-    <w:bookmarkEnd w:id="83"/>
-    <w:bookmarkStart w:id="84" w:name="ref-Dukas1998"/>
+    <w:bookmarkEnd w:id="90"/>
+    <w:bookmarkStart w:id="92" w:name="ref-deGrissac.etal2016"/>
     <w:p>
       <w:pPr>
         <w:pStyle w:val="Bibliography"/>
       </w:pPr>
       <w:r>
+        <w:t xml:space="preserve">de Grissac, S., L. Börger, A. Guitteaud, and H. Weimerskirch. 2016.</w:t>
+      </w:r>
+      <w:r>
+        <w:t xml:space="preserve"> </w:t>
+      </w:r>
+      <w:hyperlink r:id="rId91">
+        <w:r>
+          <w:rPr>
+            <w:rStyle w:val="Hyperlink"/>
+          </w:rPr>
+          <w:t xml:space="preserve">Contrasting movement strategies among juvenile albatrosses and petrels</w:t>
+        </w:r>
+      </w:hyperlink>
+      <w:r>
+        <w:t xml:space="preserve">. Scientific Reports 6:26103.</w:t>
+      </w:r>
+    </w:p>
+    <w:bookmarkEnd w:id="92"/>
+    <w:bookmarkStart w:id="93" w:name="ref-Dukas1998"/>
+    <w:p>
+      <w:pPr>
+        <w:pStyle w:val="Bibliography"/>
+      </w:pPr>
+      <w:r>
         <w:t xml:space="preserve">Dukas, R. 1998. Evolutionary ecology of learning. Pages 129–174 Cognitive ecology: The evolutionary ecology of information processing and decision making.</w:t>
       </w:r>
       <w:r>
@@ -11691,8 +11898,8 @@
         <w:t xml:space="preserve">.</w:t>
       </w:r>
     </w:p>
-    <w:bookmarkEnd w:id="84"/>
-    <w:bookmarkStart w:id="86" w:name="ref-Dukas2019"/>
+    <w:bookmarkEnd w:id="93"/>
+    <w:bookmarkStart w:id="95" w:name="ref-Dukas2019"/>
     <w:p>
       <w:pPr>
         <w:pStyle w:val="Bibliography"/>
@@ -11703,7 +11910,7 @@
       <w:r>
         <w:t xml:space="preserve"> </w:t>
       </w:r>
-      <w:hyperlink r:id="rId85">
+      <w:hyperlink r:id="rId94">
         <w:r>
           <w:rPr>
             <w:rStyle w:val="Hyperlink"/>
@@ -11715,19 +11922,85 @@
         <w:t xml:space="preserve">. Animal Behaviour 147:199–210.</w:t>
       </w:r>
     </w:p>
-    <w:bookmarkEnd w:id="86"/>
-    <w:bookmarkStart w:id="88" w:name="ref-Edwards.Jackson1994"/>
+    <w:bookmarkEnd w:id="95"/>
+    <w:bookmarkStart w:id="97" w:name="ref-Edgell.Rochette2009a"/>
     <w:p>
       <w:pPr>
         <w:pStyle w:val="Bibliography"/>
       </w:pPr>
       <w:r>
+        <w:t xml:space="preserve">Edgell, T. C., and R. Rochette. 2009.</w:t>
+      </w:r>
+      <w:r>
+        <w:t xml:space="preserve"> </w:t>
+      </w:r>
+      <w:hyperlink r:id="rId96">
+        <w:r>
+          <w:rPr>
+            <w:rStyle w:val="Hyperlink"/>
+          </w:rPr>
+          <w:t xml:space="preserve">Prey-induced changes to a predator’s behaviour and morphology:</w:t>
+        </w:r>
+        <w:r>
+          <w:rPr>
+            <w:rStyle w:val="Hyperlink"/>
+          </w:rPr>
+          <w:t xml:space="preserve"> </w:t>
+        </w:r>
+        <w:r>
+          <w:rPr>
+            <w:rStyle w:val="Hyperlink"/>
+          </w:rPr>
+          <w:t xml:space="preserve">Implications</w:t>
+        </w:r>
+        <w:r>
+          <w:rPr>
+            <w:rStyle w:val="Hyperlink"/>
+          </w:rPr>
+          <w:t xml:space="preserve"> </w:t>
+        </w:r>
+        <w:r>
+          <w:rPr>
+            <w:rStyle w:val="Hyperlink"/>
+          </w:rPr>
+          <w:t xml:space="preserve">for shell</w:t>
+        </w:r>
+        <w:r>
+          <w:rPr>
+            <w:rStyle w:val="Hyperlink"/>
+          </w:rPr>
+          <w:t xml:space="preserve">claw covariance in the northwest</w:t>
+        </w:r>
+        <w:r>
+          <w:rPr>
+            <w:rStyle w:val="Hyperlink"/>
+          </w:rPr>
+          <w:t xml:space="preserve"> </w:t>
+        </w:r>
+        <w:r>
+          <w:rPr>
+            <w:rStyle w:val="Hyperlink"/>
+          </w:rPr>
+          <w:t xml:space="preserve">Atlantic</w:t>
+        </w:r>
+      </w:hyperlink>
+      <w:r>
+        <w:t xml:space="preserve">. Journal of Experimental Marine Biology and Ecology 382:1–7.</w:t>
+      </w:r>
+    </w:p>
+    <w:bookmarkEnd w:id="97"/>
+    <w:bookmarkStart w:id="99" w:name="ref-Edwards.Jackson1994"/>
+    <w:p>
+      <w:pPr>
+        <w:pStyle w:val="Bibliography"/>
+      </w:pPr>
+      <w:r>
         <w:t xml:space="preserve">Edwards, G. B., and R. R. Jackson. 1994.</w:t>
       </w:r>
       <w:r>
         <w:t xml:space="preserve"> </w:t>
       </w:r>
-      <w:hyperlink r:id="rId87">
+      <w:hyperlink r:id="rId98">
         <w:r>
           <w:rPr>
             <w:rStyle w:val="Hyperlink"/>
@@ -11805,8 +12078,8 @@
         <w:t xml:space="preserve">. New Zealand Journal of Zoology 21:269–277.</w:t>
       </w:r>
     </w:p>
-    <w:bookmarkEnd w:id="88"/>
-    <w:bookmarkStart w:id="89" w:name="ref-Endler1991"/>
+    <w:bookmarkEnd w:id="99"/>
+    <w:bookmarkStart w:id="100" w:name="ref-Endler1991"/>
     <w:p>
       <w:pPr>
         <w:pStyle w:val="Bibliography"/>
@@ -11858,8 +12131,8 @@
         <w:t xml:space="preserve">.</w:t>
       </w:r>
     </w:p>
-    <w:bookmarkEnd w:id="89"/>
-    <w:bookmarkStart w:id="91" w:name="ref-Estes.etal2003"/>
+    <w:bookmarkEnd w:id="100"/>
+    <w:bookmarkStart w:id="102" w:name="ref-Estes.etal2003"/>
     <w:p>
       <w:pPr>
         <w:pStyle w:val="Bibliography"/>
@@ -11870,7 +12143,7 @@
       <w:r>
         <w:t xml:space="preserve"> </w:t>
       </w:r>
-      <w:hyperlink r:id="rId90">
+      <w:hyperlink r:id="rId101">
         <w:r>
           <w:rPr>
             <w:rStyle w:val="Hyperlink"/>
@@ -11882,8 +12155,8 @@
         <w:t xml:space="preserve">. Journal of Animal Ecology 72:144–155.</w:t>
       </w:r>
     </w:p>
-    <w:bookmarkEnd w:id="91"/>
-    <w:bookmarkStart w:id="93" w:name="ref-FraserFranco.etal2022"/>
+    <w:bookmarkEnd w:id="102"/>
+    <w:bookmarkStart w:id="104" w:name="ref-FraserFranco.etal2022"/>
     <w:p>
       <w:pPr>
         <w:pStyle w:val="Bibliography"/>
@@ -11894,7 +12167,7 @@
       <w:r>
         <w:t xml:space="preserve"> </w:t>
       </w:r>
-      <w:hyperlink r:id="rId92">
+      <w:hyperlink r:id="rId103">
         <w:r>
           <w:rPr>
             <w:rStyle w:val="Hyperlink"/>
@@ -11906,8 +12179,8 @@
         <w:t xml:space="preserve">. Behavioral Ecology 33:967–978.</w:t>
       </w:r>
     </w:p>
-    <w:bookmarkEnd w:id="93"/>
-    <w:bookmarkStart w:id="94" w:name="ref-Gabry.Cesnovar2021"/>
+    <w:bookmarkEnd w:id="104"/>
+    <w:bookmarkStart w:id="105" w:name="ref-Gabry.Cesnovar2021"/>
     <w:p>
       <w:pPr>
         <w:pStyle w:val="Bibliography"/>
@@ -11934,8 +12207,8 @@
         <w:t xml:space="preserve">".</w:t>
       </w:r>
     </w:p>
-    <w:bookmarkEnd w:id="94"/>
-    <w:bookmarkStart w:id="96" w:name="ref-Griffen.etal2012"/>
+    <w:bookmarkEnd w:id="105"/>
+    <w:bookmarkStart w:id="107" w:name="ref-Griffen.etal2012"/>
     <w:p>
       <w:pPr>
         <w:pStyle w:val="Bibliography"/>
@@ -11946,7 +12219,7 @@
       <w:r>
         <w:t xml:space="preserve"> </w:t>
       </w:r>
-      <w:hyperlink r:id="rId95">
+      <w:hyperlink r:id="rId106">
         <w:r>
           <w:rPr>
             <w:rStyle w:val="Hyperlink"/>
@@ -11958,8 +12231,8 @@
         <w:t xml:space="preserve">. Ecology 93:1935–1943.</w:t>
       </w:r>
     </w:p>
-    <w:bookmarkEnd w:id="96"/>
-    <w:bookmarkStart w:id="98" w:name="ref-Hanifin.etal2008"/>
+    <w:bookmarkEnd w:id="107"/>
+    <w:bookmarkStart w:id="109" w:name="ref-Hanifin.etal2008"/>
     <w:p>
       <w:pPr>
         <w:pStyle w:val="Bibliography"/>
@@ -11970,7 +12243,7 @@
       <w:r>
         <w:t xml:space="preserve"> </w:t>
       </w:r>
-      <w:hyperlink r:id="rId97">
+      <w:hyperlink r:id="rId108">
         <w:r>
           <w:rPr>
             <w:rStyle w:val="Hyperlink"/>
@@ -12018,8 +12291,8 @@
         <w:t xml:space="preserve">. PLOS Biology 6:e60.</w:t>
       </w:r>
     </w:p>
-    <w:bookmarkEnd w:id="98"/>
-    <w:bookmarkStart w:id="100" w:name="ref-Heithaus.etal2018"/>
+    <w:bookmarkEnd w:id="109"/>
+    <w:bookmarkStart w:id="111" w:name="ref-Heithaus.etal2018"/>
     <w:p>
       <w:pPr>
         <w:pStyle w:val="Bibliography"/>
@@ -12030,7 +12303,7 @@
       <w:r>
         <w:t xml:space="preserve"> </w:t>
       </w:r>
-      <w:hyperlink r:id="rId99">
+      <w:hyperlink r:id="rId110">
         <w:r>
           <w:rPr>
             <w:rStyle w:val="Hyperlink"/>
@@ -12085,8 +12358,8 @@
         <w:t xml:space="preserve">.</w:t>
       </w:r>
     </w:p>
-    <w:bookmarkEnd w:id="100"/>
-    <w:bookmarkStart w:id="102" w:name="ref-Holm.etal2019"/>
+    <w:bookmarkEnd w:id="111"/>
+    <w:bookmarkStart w:id="113" w:name="ref-Holm.etal2019"/>
     <w:p>
       <w:pPr>
         <w:pStyle w:val="Bibliography"/>
@@ -12097,7 +12370,7 @@
       <w:r>
         <w:t xml:space="preserve"> </w:t>
       </w:r>
-      <w:hyperlink r:id="rId101">
+      <w:hyperlink r:id="rId112">
         <w:r>
           <w:rPr>
             <w:rStyle w:val="Hyperlink"/>
@@ -12109,8 +12382,8 @@
         <w:t xml:space="preserve">. Journal of Experimental Marine Biology and Ecology 511:19–27.</w:t>
       </w:r>
     </w:p>
-    <w:bookmarkEnd w:id="102"/>
-    <w:bookmarkStart w:id="104" w:name="ref-Huey.Pianka1981"/>
+    <w:bookmarkEnd w:id="113"/>
+    <w:bookmarkStart w:id="115" w:name="ref-Huey.Pianka1981"/>
     <w:p>
       <w:pPr>
         <w:pStyle w:val="Bibliography"/>
@@ -12121,7 +12394,7 @@
       <w:r>
         <w:t xml:space="preserve"> </w:t>
       </w:r>
-      <w:hyperlink r:id="rId103">
+      <w:hyperlink r:id="rId114">
         <w:r>
           <w:rPr>
             <w:rStyle w:val="Hyperlink"/>
@@ -12133,8 +12406,8 @@
         <w:t xml:space="preserve">. Ecology 62:991–999.</w:t>
       </w:r>
     </w:p>
-    <w:bookmarkEnd w:id="104"/>
-    <w:bookmarkStart w:id="106" w:name="ref-Ishii.Shimada2010"/>
+    <w:bookmarkEnd w:id="115"/>
+    <w:bookmarkStart w:id="117" w:name="ref-Ishii.Shimada2010"/>
     <w:p>
       <w:pPr>
         <w:pStyle w:val="Bibliography"/>
@@ -12145,7 +12418,7 @@
       <w:r>
         <w:t xml:space="preserve"> </w:t>
       </w:r>
-      <w:hyperlink r:id="rId105">
+      <w:hyperlink r:id="rId116">
         <w:r>
           <w:rPr>
             <w:rStyle w:val="Hyperlink"/>
@@ -12157,19 +12430,43 @@
         <w:t xml:space="preserve">. Population Ecology 52:27.</w:t>
       </w:r>
     </w:p>
-    <w:bookmarkEnd w:id="106"/>
-    <w:bookmarkStart w:id="108" w:name="ref-Karkarey.etal2017"/>
+    <w:bookmarkEnd w:id="117"/>
+    <w:bookmarkStart w:id="119" w:name="ref-Johnson.Wilbrecht2011"/>
     <w:p>
       <w:pPr>
         <w:pStyle w:val="Bibliography"/>
       </w:pPr>
       <w:r>
+        <w:t xml:space="preserve">Johnson, C., and L. Wilbrecht. 2011.</w:t>
+      </w:r>
+      <w:r>
+        <w:t xml:space="preserve"> </w:t>
+      </w:r>
+      <w:hyperlink r:id="rId118">
+        <w:r>
+          <w:rPr>
+            <w:rStyle w:val="Hyperlink"/>
+          </w:rPr>
+          <w:t xml:space="preserve">Juvenile mice show greater flexibility in multiple choice reversal learning than adults</w:t>
+        </w:r>
+      </w:hyperlink>
+      <w:r>
+        <w:t xml:space="preserve">. Developmental Cognitive Neuroscience 1:540–551.</w:t>
+      </w:r>
+    </w:p>
+    <w:bookmarkEnd w:id="119"/>
+    <w:bookmarkStart w:id="121" w:name="ref-Karkarey.etal2017"/>
+    <w:p>
+      <w:pPr>
+        <w:pStyle w:val="Bibliography"/>
+      </w:pPr>
+      <w:r>
         <w:t xml:space="preserve">Karkarey, R., T. Alcoverro, S. Kumar, and R. Arthur. 2017.</w:t>
       </w:r>
       <w:r>
         <w:t xml:space="preserve"> </w:t>
       </w:r>
-      <w:hyperlink r:id="rId107">
+      <w:hyperlink r:id="rId120">
         <w:r>
           <w:rPr>
             <w:rStyle w:val="Hyperlink"/>
@@ -12181,8 +12478,8 @@
         <w:t xml:space="preserve">. Animal Behaviour 131:13–22.</w:t>
       </w:r>
     </w:p>
-    <w:bookmarkEnd w:id="108"/>
-    <w:bookmarkStart w:id="110" w:name="ref-Kelley.Magurran2011"/>
+    <w:bookmarkEnd w:id="121"/>
+    <w:bookmarkStart w:id="123" w:name="ref-Kelley.Magurran2011"/>
     <w:p>
       <w:pPr>
         <w:pStyle w:val="Bibliography"/>
@@ -12193,7 +12490,7 @@
       <w:r>
         <w:t xml:space="preserve"> </w:t>
       </w:r>
-      <w:hyperlink r:id="rId109">
+      <w:hyperlink r:id="rId122">
         <w:r>
           <w:rPr>
             <w:rStyle w:val="Hyperlink"/>
@@ -12295,8 +12592,8 @@
         <w:t xml:space="preserve">.</w:t>
       </w:r>
     </w:p>
-    <w:bookmarkEnd w:id="110"/>
-    <w:bookmarkStart w:id="112" w:name="X861472cb300cb4fe47c34b2285e8585ed9d2165"/>
+    <w:bookmarkEnd w:id="123"/>
+    <w:bookmarkStart w:id="125" w:name="X861472cb300cb4fe47c34b2285e8585ed9d2165"/>
     <w:p>
       <w:pPr>
         <w:pStyle w:val="Bibliography"/>
@@ -12307,7 +12604,7 @@
       <w:r>
         <w:t xml:space="preserve"> </w:t>
       </w:r>
-      <w:hyperlink r:id="rId111">
+      <w:hyperlink r:id="rId124">
         <w:r>
           <w:rPr>
             <w:rStyle w:val="Hyperlink"/>
@@ -12343,8 +12640,8 @@
         <w:t xml:space="preserve">. Journal of Animal Ecology 84:1081–1091.</w:t>
       </w:r>
     </w:p>
-    <w:bookmarkEnd w:id="112"/>
-    <w:bookmarkStart w:id="114" w:name="ref-Kishida.etal2006"/>
+    <w:bookmarkEnd w:id="125"/>
+    <w:bookmarkStart w:id="127" w:name="ref-Kishida.etal2006"/>
     <w:p>
       <w:pPr>
         <w:pStyle w:val="Bibliography"/>
@@ -12355,7 +12652,7 @@
       <w:r>
         <w:t xml:space="preserve"> </w:t>
       </w:r>
-      <w:hyperlink r:id="rId113">
+      <w:hyperlink r:id="rId126">
         <w:r>
           <w:rPr>
             <w:rStyle w:val="Hyperlink"/>
@@ -12403,19 +12700,43 @@
         <w:t xml:space="preserve">. Ecology 87:1599–1604.</w:t>
       </w:r>
     </w:p>
-    <w:bookmarkEnd w:id="114"/>
-    <w:bookmarkStart w:id="116" w:name="ref-Kobler.etal2009"/>
+    <w:bookmarkEnd w:id="127"/>
+    <w:bookmarkStart w:id="129" w:name="ref-Kishida.etal2009"/>
     <w:p>
       <w:pPr>
         <w:pStyle w:val="Bibliography"/>
       </w:pPr>
       <w:r>
+        <w:t xml:space="preserve">Kishida, O., G. C. Trussell, and K. Nishimura. 2009.</w:t>
+      </w:r>
+      <w:r>
+        <w:t xml:space="preserve"> </w:t>
+      </w:r>
+      <w:hyperlink r:id="rId128">
+        <w:r>
+          <w:rPr>
+            <w:rStyle w:val="Hyperlink"/>
+          </w:rPr>
+          <w:t xml:space="preserve">Top-down effects on antagonistic inducible defense and offense</w:t>
+        </w:r>
+      </w:hyperlink>
+      <w:r>
+        <w:t xml:space="preserve">. Ecology 90:1217–1226.</w:t>
+      </w:r>
+    </w:p>
+    <w:bookmarkEnd w:id="129"/>
+    <w:bookmarkStart w:id="131" w:name="ref-Kobler.etal2009"/>
+    <w:p>
+      <w:pPr>
+        <w:pStyle w:val="Bibliography"/>
+      </w:pPr>
+      <w:r>
         <w:t xml:space="preserve">Kobler, A., T. Klefoth, T. Mehner, and R. Arlinghaus. 2009.</w:t>
       </w:r>
       <w:r>
         <w:t xml:space="preserve"> </w:t>
       </w:r>
-      <w:hyperlink r:id="rId115">
+      <w:hyperlink r:id="rId130">
         <w:r>
           <w:rPr>
             <w:rStyle w:val="Hyperlink"/>
@@ -12427,8 +12748,8 @@
         <w:t xml:space="preserve"> Oecologia 161:837–847.</w:t>
       </w:r>
     </w:p>
-    <w:bookmarkEnd w:id="116"/>
-    <w:bookmarkStart w:id="118" w:name="ref-leeDoubleHierarchicalGeneralized2006"/>
+    <w:bookmarkEnd w:id="131"/>
+    <w:bookmarkStart w:id="133" w:name="ref-leeDoubleHierarchicalGeneralized2006"/>
     <w:p>
       <w:pPr>
         <w:pStyle w:val="Bibliography"/>
@@ -12439,7 +12760,7 @@
       <w:r>
         <w:t xml:space="preserve"> </w:t>
       </w:r>
-      <w:hyperlink r:id="rId117">
+      <w:hyperlink r:id="rId132">
         <w:r>
           <w:rPr>
             <w:rStyle w:val="Hyperlink"/>
@@ -12451,8 +12772,8 @@
         <w:t xml:space="preserve">. Journal of the Royal Statistical Society: Series C (Applied Statistics) 55:139–185.</w:t>
       </w:r>
     </w:p>
-    <w:bookmarkEnd w:id="118"/>
-    <w:bookmarkStart w:id="120" w:name="X6c7e3aeb277c8347e9da059dcf5014bc78fbbe9"/>
+    <w:bookmarkEnd w:id="133"/>
+    <w:bookmarkStart w:id="135" w:name="X6c7e3aeb277c8347e9da059dcf5014bc78fbbe9"/>
     <w:p>
       <w:pPr>
         <w:pStyle w:val="Bibliography"/>
@@ -12463,7 +12784,7 @@
       <w:r>
         <w:t xml:space="preserve"> </w:t>
       </w:r>
-      <w:hyperlink r:id="rId119">
+      <w:hyperlink r:id="rId134">
         <w:r>
           <w:rPr>
             <w:rStyle w:val="Hyperlink"/>
@@ -12535,8 +12856,8 @@
         <w:t xml:space="preserve">. Human Nature 18:386–402.</w:t>
       </w:r>
     </w:p>
-    <w:bookmarkEnd w:id="120"/>
-    <w:bookmarkStart w:id="122" w:name="ref-Manlick.etal2021"/>
+    <w:bookmarkEnd w:id="135"/>
+    <w:bookmarkStart w:id="137" w:name="ref-Manlick.etal2021"/>
     <w:p>
       <w:pPr>
         <w:pStyle w:val="Bibliography"/>
@@ -12547,7 +12868,7 @@
       <w:r>
         <w:t xml:space="preserve"> </w:t>
       </w:r>
-      <w:hyperlink r:id="rId121">
+      <w:hyperlink r:id="rId136">
         <w:r>
           <w:rPr>
             <w:rStyle w:val="Hyperlink"/>
@@ -12559,8 +12880,8 @@
         <w:t xml:space="preserve">. Journal of Animal Ecology 90:2806–2818.</w:t>
       </w:r>
     </w:p>
-    <w:bookmarkEnd w:id="122"/>
-    <w:bookmarkStart w:id="124" w:name="ref-Matsumura.Miyatake2022a"/>
+    <w:bookmarkEnd w:id="137"/>
+    <w:bookmarkStart w:id="139" w:name="ref-Matsumura.Miyatake2022a"/>
     <w:p>
       <w:pPr>
         <w:pStyle w:val="Bibliography"/>
@@ -12571,7 +12892,7 @@
       <w:r>
         <w:t xml:space="preserve"> </w:t>
       </w:r>
-      <w:hyperlink r:id="rId123">
+      <w:hyperlink r:id="rId138">
         <w:r>
           <w:rPr>
             <w:rStyle w:val="Hyperlink"/>
@@ -12589,8 +12910,8 @@
         <w:t xml:space="preserve">. Ethology 128:395–401.</w:t>
       </w:r>
     </w:p>
-    <w:bookmarkEnd w:id="124"/>
-    <w:bookmarkStart w:id="126" w:name="ref-McGhee.etal2013"/>
+    <w:bookmarkEnd w:id="139"/>
+    <w:bookmarkStart w:id="141" w:name="ref-McGhee.etal2013"/>
     <w:p>
       <w:pPr>
         <w:pStyle w:val="Bibliography"/>
@@ -12601,7 +12922,7 @@
       <w:r>
         <w:t xml:space="preserve"> </w:t>
       </w:r>
-      <w:hyperlink r:id="rId125">
+      <w:hyperlink r:id="rId140">
         <w:r>
           <w:rPr>
             <w:rStyle w:val="Hyperlink"/>
@@ -12613,8 +12934,8 @@
         <w:t xml:space="preserve"> The American Naturalist 182:704–717.</w:t>
       </w:r>
     </w:p>
-    <w:bookmarkEnd w:id="126"/>
-    <w:bookmarkStart w:id="128" w:name="ref-Mery.Burns2010"/>
+    <w:bookmarkEnd w:id="141"/>
+    <w:bookmarkStart w:id="143" w:name="ref-Mery.Burns2010"/>
     <w:p>
       <w:pPr>
         <w:pStyle w:val="Bibliography"/>
@@ -12625,7 +12946,7 @@
       <w:r>
         <w:t xml:space="preserve"> </w:t>
       </w:r>
-      <w:hyperlink r:id="rId127">
+      <w:hyperlink r:id="rId142">
         <w:r>
           <w:rPr>
             <w:rStyle w:val="Hyperlink"/>
@@ -12637,8 +12958,8 @@
         <w:t xml:space="preserve">. Evolutionary Ecology 24:571–583.</w:t>
       </w:r>
     </w:p>
-    <w:bookmarkEnd w:id="128"/>
-    <w:bookmarkStart w:id="130" w:name="ref-Michalko.etal2021"/>
+    <w:bookmarkEnd w:id="143"/>
+    <w:bookmarkStart w:id="145" w:name="ref-Michalko.etal2021"/>
     <w:p>
       <w:pPr>
         <w:pStyle w:val="Bibliography"/>
@@ -12649,7 +12970,7 @@
       <w:r>
         <w:t xml:space="preserve"> </w:t>
       </w:r>
-      <w:hyperlink r:id="rId129">
+      <w:hyperlink r:id="rId144">
         <w:r>
           <w:rPr>
             <w:rStyle w:val="Hyperlink"/>
@@ -12661,8 +12982,8 @@
         <w:t xml:space="preserve">. Behavioral Ecology 32:257–264.</w:t>
       </w:r>
     </w:p>
-    <w:bookmarkEnd w:id="130"/>
-    <w:bookmarkStart w:id="132" w:name="ref-Michalko.Pekar2016"/>
+    <w:bookmarkEnd w:id="145"/>
+    <w:bookmarkStart w:id="147" w:name="ref-Michalko.Pekar2016"/>
     <w:p>
       <w:pPr>
         <w:pStyle w:val="Bibliography"/>
@@ -12673,7 +12994,7 @@
       <w:r>
         <w:t xml:space="preserve"> </w:t>
       </w:r>
-      <w:hyperlink r:id="rId131">
+      <w:hyperlink r:id="rId146">
         <w:r>
           <w:rPr>
             <w:rStyle w:val="Hyperlink"/>
@@ -12685,8 +13006,8 @@
         <w:t xml:space="preserve">. Oecologia 181:1187–1197.</w:t>
       </w:r>
     </w:p>
-    <w:bookmarkEnd w:id="132"/>
-    <w:bookmarkStart w:id="134" w:name="ref-Mitchell.etal2016a"/>
+    <w:bookmarkEnd w:id="147"/>
+    <w:bookmarkStart w:id="149" w:name="ref-Mitchell.etal2016a"/>
     <w:p>
       <w:pPr>
         <w:pStyle w:val="Bibliography"/>
@@ -12697,7 +13018,7 @@
       <w:r>
         <w:t xml:space="preserve"> </w:t>
       </w:r>
-      <w:hyperlink r:id="rId133">
+      <w:hyperlink r:id="rId148">
         <w:r>
           <w:rPr>
             <w:rStyle w:val="Hyperlink"/>
@@ -12709,8 +13030,8 @@
         <w:t xml:space="preserve">. Royal Society Open Science 3:160352.</w:t>
       </w:r>
     </w:p>
-    <w:bookmarkEnd w:id="134"/>
-    <w:bookmarkStart w:id="136" w:name="ref-Moran.etal2017"/>
+    <w:bookmarkEnd w:id="149"/>
+    <w:bookmarkStart w:id="151" w:name="ref-Moran.etal2017"/>
     <w:p>
       <w:pPr>
         <w:pStyle w:val="Bibliography"/>
@@ -12721,7 +13042,7 @@
       <w:r>
         <w:t xml:space="preserve"> </w:t>
       </w:r>
-      <w:hyperlink r:id="rId135">
+      <w:hyperlink r:id="rId150">
         <w:r>
           <w:rPr>
             <w:rStyle w:val="Hyperlink"/>
@@ -12733,8 +13054,8 @@
         <w:t xml:space="preserve">. Oikos 126:917–930.</w:t>
       </w:r>
     </w:p>
-    <w:bookmarkEnd w:id="136"/>
-    <w:bookmarkStart w:id="138" w:name="Xd3490564a2211ab157fb532dec070f450d28fb0"/>
+    <w:bookmarkEnd w:id="151"/>
+    <w:bookmarkStart w:id="153" w:name="Xd3490564a2211ab157fb532dec070f450d28fb0"/>
     <w:p>
       <w:pPr>
         <w:pStyle w:val="Bibliography"/>
@@ -12745,7 +13066,7 @@
       <w:r>
         <w:t xml:space="preserve"> </w:t>
       </w:r>
-      <w:hyperlink r:id="rId137">
+      <w:hyperlink r:id="rId152">
         <w:r>
           <w:rPr>
             <w:rStyle w:val="Hyperlink"/>
@@ -12757,8 +13078,8 @@
         <w:t xml:space="preserve">. Biological Reviews 91:367–389.</w:t>
       </w:r>
     </w:p>
-    <w:bookmarkEnd w:id="138"/>
-    <w:bookmarkStart w:id="140" w:name="ref-Morse2000"/>
+    <w:bookmarkEnd w:id="153"/>
+    <w:bookmarkStart w:id="155" w:name="ref-Morse2000"/>
     <w:p>
       <w:pPr>
         <w:pStyle w:val="Bibliography"/>
@@ -12769,7 +13090,7 @@
       <w:r>
         <w:t xml:space="preserve"> </w:t>
       </w:r>
-      <w:hyperlink r:id="rId139">
+      <w:hyperlink r:id="rId154">
         <w:r>
           <w:rPr>
             <w:rStyle w:val="Hyperlink"/>
@@ -12781,19 +13102,67 @@
         <w:t xml:space="preserve">. Animal Behaviour 60:827–835.</w:t>
       </w:r>
     </w:p>
-    <w:bookmarkEnd w:id="140"/>
-    <w:bookmarkStart w:id="142" w:name="ref-Nomura.etal2011"/>
+    <w:bookmarkEnd w:id="155"/>
+    <w:bookmarkStart w:id="157" w:name="ref-Mougi.etal2011"/>
     <w:p>
       <w:pPr>
         <w:pStyle w:val="Bibliography"/>
       </w:pPr>
       <w:r>
+        <w:t xml:space="preserve">Mougi, A., O. Kishida, and Y. Iwasa. 2011.</w:t>
+      </w:r>
+      <w:r>
+        <w:t xml:space="preserve"> </w:t>
+      </w:r>
+      <w:hyperlink r:id="rId156">
+        <w:r>
+          <w:rPr>
+            <w:rStyle w:val="Hyperlink"/>
+          </w:rPr>
+          <w:t xml:space="preserve">COEVOLUTION OF PHENOTYPIC PLASTICITY IN PREDATOR AND PREY</w:t>
+        </w:r>
+        <w:r>
+          <w:rPr>
+            <w:rStyle w:val="Hyperlink"/>
+          </w:rPr>
+          <w:t xml:space="preserve">:</w:t>
+        </w:r>
+        <w:r>
+          <w:rPr>
+            <w:rStyle w:val="Hyperlink"/>
+          </w:rPr>
+          <w:t xml:space="preserve"> </w:t>
+        </w:r>
+        <w:r>
+          <w:rPr>
+            <w:rStyle w:val="Hyperlink"/>
+          </w:rPr>
+          <w:t xml:space="preserve">WHY ARE INDUCIBLE OFFENSES RARER THAN INDUCIBLE DEFENSES</w:t>
+        </w:r>
+        <w:r>
+          <w:rPr>
+            <w:rStyle w:val="Hyperlink"/>
+          </w:rPr>
+          <w:t xml:space="preserve">?</w:t>
+        </w:r>
+      </w:hyperlink>
+      <w:r>
+        <w:t xml:space="preserve"> Evolution 65:1079–1087.</w:t>
+      </w:r>
+    </w:p>
+    <w:bookmarkEnd w:id="157"/>
+    <w:bookmarkStart w:id="159" w:name="ref-Nomura.etal2011"/>
+    <w:p>
+      <w:pPr>
+        <w:pStyle w:val="Bibliography"/>
+      </w:pPr>
+      <w:r>
         <w:t xml:space="preserve">Nomura, F., V. H. M. do Prado, F. R. da Silva, R. E. Borges, N. Y. N. Dias, and D. de C. Rossa-Feres. 2011.</w:t>
       </w:r>
       <w:r>
         <w:t xml:space="preserve"> </w:t>
       </w:r>
-      <w:hyperlink r:id="rId141">
+      <w:hyperlink r:id="rId158">
         <w:r>
           <w:rPr>
             <w:rStyle w:val="Hyperlink"/>
@@ -12829,8 +13198,8 @@
         <w:t xml:space="preserve">. Journal of Zoology 284:144–150.</w:t>
       </w:r>
     </w:p>
-    <w:bookmarkEnd w:id="142"/>
-    <w:bookmarkStart w:id="144" w:name="ref-ODea.etal2022"/>
+    <w:bookmarkEnd w:id="159"/>
+    <w:bookmarkStart w:id="161" w:name="ref-ODea.etal2022"/>
     <w:p>
       <w:pPr>
         <w:pStyle w:val="Bibliography"/>
@@ -12841,7 +13210,7 @@
       <w:r>
         <w:t xml:space="preserve"> </w:t>
       </w:r>
-      <w:hyperlink r:id="rId143">
+      <w:hyperlink r:id="rId160">
         <w:r>
           <w:rPr>
             <w:rStyle w:val="Hyperlink"/>
@@ -12877,19 +13246,43 @@
         <w:t xml:space="preserve">. Methods in Ecology and Evolution 13:278–293.</w:t>
       </w:r>
     </w:p>
-    <w:bookmarkEnd w:id="144"/>
-    <w:bookmarkStart w:id="146" w:name="ref-Patrick.Weimerskirch2014"/>
+    <w:bookmarkEnd w:id="161"/>
+    <w:bookmarkStart w:id="163" w:name="ref-Paenke.etal2007"/>
     <w:p>
       <w:pPr>
         <w:pStyle w:val="Bibliography"/>
       </w:pPr>
       <w:r>
+        <w:t xml:space="preserve">Paenke, I., B. Sendhoff, and T. J. Kawecki. 2007.</w:t>
+      </w:r>
+      <w:r>
+        <w:t xml:space="preserve"> </w:t>
+      </w:r>
+      <w:hyperlink r:id="rId162">
+        <w:r>
+          <w:rPr>
+            <w:rStyle w:val="Hyperlink"/>
+          </w:rPr>
+          <w:t xml:space="preserve">Influence of plasticity and learning on evolution under directional selection.</w:t>
+        </w:r>
+      </w:hyperlink>
+      <w:r>
+        <w:t xml:space="preserve"> The American Naturalist 170:E47–58.</w:t>
+      </w:r>
+    </w:p>
+    <w:bookmarkEnd w:id="163"/>
+    <w:bookmarkStart w:id="165" w:name="ref-Patrick.Weimerskirch2014"/>
+    <w:p>
+      <w:pPr>
+        <w:pStyle w:val="Bibliography"/>
+      </w:pPr>
+      <w:r>
         <w:t xml:space="preserve">Patrick, S. C., and H. Weimerskirch. 2014a.</w:t>
       </w:r>
       <w:r>
         <w:t xml:space="preserve"> </w:t>
       </w:r>
-      <w:hyperlink r:id="rId145">
+      <w:hyperlink r:id="rId164">
         <w:r>
           <w:rPr>
             <w:rStyle w:val="Hyperlink"/>
@@ -12961,8 +13354,8 @@
         <w:t xml:space="preserve">. PLOS ONE 9:e87269.</w:t>
       </w:r>
     </w:p>
-    <w:bookmarkEnd w:id="146"/>
-    <w:bookmarkStart w:id="148" w:name="ref-Patrick.Weimerskirch2014a"/>
+    <w:bookmarkEnd w:id="165"/>
+    <w:bookmarkStart w:id="167" w:name="ref-Patrick.Weimerskirch2014a"/>
     <w:p>
       <w:pPr>
         <w:pStyle w:val="Bibliography"/>
@@ -12973,7 +13366,7 @@
       <w:r>
         <w:t xml:space="preserve"> </w:t>
       </w:r>
-      <w:hyperlink r:id="rId147">
+      <w:hyperlink r:id="rId166">
         <w:r>
           <w:rPr>
             <w:rStyle w:val="Hyperlink"/>
@@ -12985,8 +13378,8 @@
         <w:t xml:space="preserve">. Biology Letters 10:20140630.</w:t>
       </w:r>
     </w:p>
-    <w:bookmarkEnd w:id="148"/>
-    <w:bookmarkStart w:id="150" w:name="ref-Paull.etal2012"/>
+    <w:bookmarkEnd w:id="167"/>
+    <w:bookmarkStart w:id="169" w:name="ref-Paull.etal2012"/>
     <w:p>
       <w:pPr>
         <w:pStyle w:val="Bibliography"/>
@@ -12997,7 +13390,7 @@
       <w:r>
         <w:t xml:space="preserve"> </w:t>
       </w:r>
-      <w:hyperlink r:id="rId149">
+      <w:hyperlink r:id="rId168">
         <w:r>
           <w:rPr>
             <w:rStyle w:val="Hyperlink"/>
@@ -13009,8 +13402,8 @@
         <w:t xml:space="preserve">. Biological Journal of the Linnean Society 107:845–853.</w:t>
       </w:r>
     </w:p>
-    <w:bookmarkEnd w:id="150"/>
-    <w:bookmarkStart w:id="152" w:name="ref-Pedersen.etal2019"/>
+    <w:bookmarkEnd w:id="169"/>
+    <w:bookmarkStart w:id="171" w:name="ref-Pedersen.etal2019"/>
     <w:p>
       <w:pPr>
         <w:pStyle w:val="Bibliography"/>
@@ -13021,7 +13414,7 @@
       <w:r>
         <w:t xml:space="preserve"> </w:t>
       </w:r>
-      <w:hyperlink r:id="rId151">
+      <w:hyperlink r:id="rId170">
         <w:r>
           <w:rPr>
             <w:rStyle w:val="Hyperlink"/>
@@ -13033,8 +13426,8 @@
         <w:t xml:space="preserve">. PeerJ 7:e6876.</w:t>
       </w:r>
     </w:p>
-    <w:bookmarkEnd w:id="152"/>
-    <w:bookmarkStart w:id="154" w:name="ref-Phillips.etal2017"/>
+    <w:bookmarkEnd w:id="171"/>
+    <w:bookmarkStart w:id="173" w:name="ref-Phillips.etal2017"/>
     <w:p>
       <w:pPr>
         <w:pStyle w:val="Bibliography"/>
@@ -13045,7 +13438,7 @@
       <w:r>
         <w:t xml:space="preserve"> </w:t>
       </w:r>
-      <w:hyperlink r:id="rId153">
+      <w:hyperlink r:id="rId172">
         <w:r>
           <w:rPr>
             <w:rStyle w:val="Hyperlink"/>
@@ -13057,8 +13450,8 @@
         <w:t xml:space="preserve">. Marine Ecology Progress Series 578:117–150.</w:t>
       </w:r>
     </w:p>
-    <w:bookmarkEnd w:id="154"/>
-    <w:bookmarkStart w:id="156" w:name="ref-Piironen.Vehtari2017"/>
+    <w:bookmarkEnd w:id="173"/>
+    <w:bookmarkStart w:id="175" w:name="ref-Piironen.Vehtari2017"/>
     <w:p>
       <w:pPr>
         <w:pStyle w:val="Bibliography"/>
@@ -13069,7 +13462,7 @@
       <w:r>
         <w:t xml:space="preserve"> </w:t>
       </w:r>
-      <w:hyperlink r:id="rId155">
+      <w:hyperlink r:id="rId174">
         <w:r>
           <w:rPr>
             <w:rStyle w:val="Hyperlink"/>
@@ -13105,8 +13498,8 @@
         <w:t xml:space="preserve">. Statistics and Computing 27:711–735.</w:t>
       </w:r>
     </w:p>
-    <w:bookmarkEnd w:id="156"/>
-    <w:bookmarkStart w:id="158" w:name="ref-Pintor.etal2014"/>
+    <w:bookmarkEnd w:id="175"/>
+    <w:bookmarkStart w:id="177" w:name="ref-Pintor.etal2014"/>
     <w:p>
       <w:pPr>
         <w:pStyle w:val="Bibliography"/>
@@ -13117,7 +13510,7 @@
       <w:r>
         <w:t xml:space="preserve"> </w:t>
       </w:r>
-      <w:hyperlink r:id="rId157">
+      <w:hyperlink r:id="rId176">
         <w:r>
           <w:rPr>
             <w:rStyle w:val="Hyperlink"/>
@@ -13129,8 +13522,8 @@
         <w:t xml:space="preserve">. Behavioral Ecology and Sociobiology 68:1711–1722.</w:t>
       </w:r>
     </w:p>
-    <w:bookmarkEnd w:id="158"/>
-    <w:bookmarkStart w:id="160" w:name="ref-Potier.etal2015"/>
+    <w:bookmarkEnd w:id="177"/>
+    <w:bookmarkStart w:id="179" w:name="ref-Potier.etal2015"/>
     <w:p>
       <w:pPr>
         <w:pStyle w:val="Bibliography"/>
@@ -13141,7 +13534,7 @@
       <w:r>
         <w:t xml:space="preserve"> </w:t>
       </w:r>
-      <w:hyperlink r:id="rId159">
+      <w:hyperlink r:id="rId178">
         <w:r>
           <w:rPr>
             <w:rStyle w:val="Hyperlink"/>
@@ -13177,8 +13570,8 @@
         <w:t xml:space="preserve">. Animal Behaviour 103:83–90.</w:t>
       </w:r>
     </w:p>
-    <w:bookmarkEnd w:id="160"/>
-    <w:bookmarkStart w:id="162" w:name="ref-Reid.etal2010"/>
+    <w:bookmarkEnd w:id="179"/>
+    <w:bookmarkStart w:id="181" w:name="ref-Reid.etal2010"/>
     <w:p>
       <w:pPr>
         <w:pStyle w:val="Bibliography"/>
@@ -13189,7 +13582,7 @@
       <w:r>
         <w:t xml:space="preserve"> </w:t>
       </w:r>
-      <w:hyperlink r:id="rId161">
+      <w:hyperlink r:id="rId180">
         <w:r>
           <w:rPr>
             <w:rStyle w:val="Hyperlink"/>
@@ -13201,8 +13594,8 @@
         <w:t xml:space="preserve">. Behaviour 147:223–233.</w:t>
       </w:r>
     </w:p>
-    <w:bookmarkEnd w:id="162"/>
-    <w:bookmarkStart w:id="164" w:name="ref-Reimche.etal2020"/>
+    <w:bookmarkEnd w:id="181"/>
+    <w:bookmarkStart w:id="183" w:name="ref-Reimche.etal2020"/>
     <w:p>
       <w:pPr>
         <w:pStyle w:val="Bibliography"/>
@@ -13213,7 +13606,7 @@
       <w:r>
         <w:t xml:space="preserve"> </w:t>
       </w:r>
-      <w:hyperlink r:id="rId163">
+      <w:hyperlink r:id="rId182">
         <w:r>
           <w:rPr>
             <w:rStyle w:val="Hyperlink"/>
@@ -13255,8 +13648,8 @@
         <w:t xml:space="preserve">. Journal of Animal Ecology 89:1645–1657.</w:t>
       </w:r>
     </w:p>
-    <w:bookmarkEnd w:id="164"/>
-    <w:bookmarkStart w:id="166" w:name="ref-Santoro.etal2019"/>
+    <w:bookmarkEnd w:id="183"/>
+    <w:bookmarkStart w:id="185" w:name="ref-Santoro.etal2019"/>
     <w:p>
       <w:pPr>
         <w:pStyle w:val="Bibliography"/>
@@ -13267,7 +13660,7 @@
       <w:r>
         <w:t xml:space="preserve"> </w:t>
       </w:r>
-      <w:hyperlink r:id="rId165">
+      <w:hyperlink r:id="rId184">
         <w:r>
           <w:rPr>
             <w:rStyle w:val="Hyperlink"/>
@@ -13279,8 +13672,8 @@
         <w:t xml:space="preserve">. Scientific Reports 9:5366.</w:t>
       </w:r>
     </w:p>
-    <w:bookmarkEnd w:id="166"/>
-    <w:bookmarkStart w:id="168" w:name="ref-Snell-Rood2013"/>
+    <w:bookmarkEnd w:id="185"/>
+    <w:bookmarkStart w:id="187" w:name="ref-Snell-Rood2013"/>
     <w:p>
       <w:pPr>
         <w:pStyle w:val="Bibliography"/>
@@ -13291,7 +13684,7 @@
       <w:r>
         <w:t xml:space="preserve"> </w:t>
       </w:r>
-      <w:hyperlink r:id="rId167">
+      <w:hyperlink r:id="rId186">
         <w:r>
           <w:rPr>
             <w:rStyle w:val="Hyperlink"/>
@@ -13303,8 +13696,8 @@
         <w:t xml:space="preserve">. Animal Behaviour 85:1004–1011.</w:t>
       </w:r>
     </w:p>
-    <w:bookmarkEnd w:id="168"/>
-    <w:bookmarkStart w:id="170" w:name="ref-Stephens1993"/>
+    <w:bookmarkEnd w:id="187"/>
+    <w:bookmarkStart w:id="189" w:name="ref-Stephens1993"/>
     <w:p>
       <w:pPr>
         <w:pStyle w:val="Bibliography"/>
@@ -13315,7 +13708,7 @@
       <w:r>
         <w:t xml:space="preserve"> </w:t>
       </w:r>
-      <w:hyperlink r:id="rId169">
+      <w:hyperlink r:id="rId188">
         <w:r>
           <w:rPr>
             <w:rStyle w:val="Hyperlink"/>
@@ -13445,8 +13838,8 @@
         <w:t xml:space="preserve">.</w:t>
       </w:r>
     </w:p>
-    <w:bookmarkEnd w:id="170"/>
-    <w:bookmarkStart w:id="172" w:name="ref-Szopa-Comley.Ioannou2022"/>
+    <w:bookmarkEnd w:id="189"/>
+    <w:bookmarkStart w:id="191" w:name="ref-Szopa-Comley.Ioannou2022"/>
     <w:p>
       <w:pPr>
         <w:pStyle w:val="Bibliography"/>
@@ -13457,7 +13850,7 @@
       <w:r>
         <w:t xml:space="preserve"> </w:t>
       </w:r>
-      <w:hyperlink r:id="rId171">
+      <w:hyperlink r:id="rId190">
         <w:r>
           <w:rPr>
             <w:rStyle w:val="Hyperlink"/>
@@ -13469,8 +13862,8 @@
         <w:t xml:space="preserve">. Proceedings of the National Academy of Sciences 119:e2117858119.</w:t>
       </w:r>
     </w:p>
-    <w:bookmarkEnd w:id="172"/>
-    <w:bookmarkStart w:id="173" w:name="ref-StanDevelopmentTeam2023"/>
+    <w:bookmarkEnd w:id="191"/>
+    <w:bookmarkStart w:id="192" w:name="ref-StanDevelopmentTeam2023"/>
     <w:p>
       <w:pPr>
         <w:pStyle w:val="Bibliography"/>
@@ -13500,19 +13893,67 @@
         <w:t xml:space="preserve">. 2.31 edition.</w:t>
       </w:r>
     </w:p>
-    <w:bookmarkEnd w:id="173"/>
-    <w:bookmarkStart w:id="175" w:name="ref-Tinker.etal2008"/>
+    <w:bookmarkEnd w:id="192"/>
+    <w:bookmarkStart w:id="194" w:name="ref-Thiers.etal2014"/>
     <w:p>
       <w:pPr>
         <w:pStyle w:val="Bibliography"/>
       </w:pPr>
       <w:r>
+        <w:t xml:space="preserve">Thiers, L., K. Delord, C. Barbraud, R. A. Phillips, D. Pinaud, and H. Weimerskirch. 2014.</w:t>
+      </w:r>
+      <w:r>
+        <w:t xml:space="preserve"> </w:t>
+      </w:r>
+      <w:hyperlink r:id="rId193">
+        <w:r>
+          <w:rPr>
+            <w:rStyle w:val="Hyperlink"/>
+          </w:rPr>
+          <w:t xml:space="preserve">Foraging zones of the two sibling species of giant petrels in the</w:t>
+        </w:r>
+        <w:r>
+          <w:rPr>
+            <w:rStyle w:val="Hyperlink"/>
+          </w:rPr>
+          <w:t xml:space="preserve"> </w:t>
+        </w:r>
+        <w:r>
+          <w:rPr>
+            <w:rStyle w:val="Hyperlink"/>
+          </w:rPr>
+          <w:t xml:space="preserve">Indian Ocean</w:t>
+        </w:r>
+        <w:r>
+          <w:rPr>
+            <w:rStyle w:val="Hyperlink"/>
+          </w:rPr>
+          <w:t xml:space="preserve"> </w:t>
+        </w:r>
+        <w:r>
+          <w:rPr>
+            <w:rStyle w:val="Hyperlink"/>
+          </w:rPr>
+          <w:t xml:space="preserve">throughout the annual cycle: Implication for their conservation</w:t>
+        </w:r>
+      </w:hyperlink>
+      <w:r>
+        <w:t xml:space="preserve">. Marine Ecology Progress Series 499:233–248.</w:t>
+      </w:r>
+    </w:p>
+    <w:bookmarkEnd w:id="194"/>
+    <w:bookmarkStart w:id="196" w:name="ref-Tinker.etal2008"/>
+    <w:p>
+      <w:pPr>
+        <w:pStyle w:val="Bibliography"/>
+      </w:pPr>
+      <w:r>
         <w:t xml:space="preserve">Tinker, M. T., G. Bentall, and J. A. Estes. 2008.</w:t>
       </w:r>
       <w:r>
         <w:t xml:space="preserve"> </w:t>
       </w:r>
-      <w:hyperlink r:id="rId174">
+      <w:hyperlink r:id="rId195">
         <w:r>
           <w:rPr>
             <w:rStyle w:val="Hyperlink"/>
@@ -13524,8 +13965,8 @@
         <w:t xml:space="preserve">. Proceedings of the National Academy of Sciences 105:560–565.</w:t>
       </w:r>
     </w:p>
-    <w:bookmarkEnd w:id="175"/>
-    <w:bookmarkStart w:id="176" w:name="ref-Tinker.etal2009"/>
+    <w:bookmarkEnd w:id="196"/>
+    <w:bookmarkStart w:id="197" w:name="ref-Tinker.etal2009"/>
     <w:p>
       <w:pPr>
         <w:pStyle w:val="Bibliography"/>
@@ -13534,8 +13975,8 @@
         <w:t xml:space="preserve">Tinker, M. T., M. Mangel, and J. A. Estes. 2009. Learning to be different: Acquired skills, social learning, frequency dependence, and environmental variation can cause behaviourally mediated foraging specializations. Evolutionary Ecology Research 11:841–869.</w:t>
       </w:r>
     </w:p>
-    <w:bookmarkEnd w:id="176"/>
-    <w:bookmarkStart w:id="178" w:name="Xa9f710354cc886f3275f2724e3e26c0203e8293"/>
+    <w:bookmarkEnd w:id="197"/>
+    <w:bookmarkStart w:id="199" w:name="Xa9f710354cc886f3275f2724e3e26c0203e8293"/>
     <w:p>
       <w:pPr>
         <w:pStyle w:val="Bibliography"/>
@@ -13546,7 +13987,7 @@
       <w:r>
         <w:t xml:space="preserve"> </w:t>
       </w:r>
-      <w:hyperlink r:id="rId177">
+      <w:hyperlink r:id="rId198">
         <w:r>
           <w:rPr>
             <w:rStyle w:val="Hyperlink"/>
@@ -13558,8 +13999,8 @@
         <w:t xml:space="preserve">. Oecologia 182:55–69.</w:t>
       </w:r>
     </w:p>
-    <w:bookmarkEnd w:id="178"/>
-    <w:bookmarkStart w:id="180" w:name="X2d34a8037745a9f1e9ed0eb47d31f23e92657a6"/>
+    <w:bookmarkEnd w:id="199"/>
+    <w:bookmarkStart w:id="201" w:name="X2d34a8037745a9f1e9ed0eb47d31f23e92657a6"/>
     <w:p>
       <w:pPr>
         <w:pStyle w:val="Bibliography"/>
@@ -13570,7 +14011,7 @@
       <w:r>
         <w:t xml:space="preserve"> </w:t>
       </w:r>
-      <w:hyperlink r:id="rId179">
+      <w:hyperlink r:id="rId200">
         <w:r>
           <w:rPr>
             <w:rStyle w:val="Hyperlink"/>
@@ -13582,8 +14023,8 @@
         <w:t xml:space="preserve">. Journal of Animal Ecology 83:1469–1477.</w:t>
       </w:r>
     </w:p>
-    <w:bookmarkEnd w:id="180"/>
-    <w:bookmarkStart w:id="182" w:name="ref-vandenBosch.etal2019"/>
+    <w:bookmarkEnd w:id="201"/>
+    <w:bookmarkStart w:id="203" w:name="ref-vandenBosch.etal2019"/>
     <w:p>
       <w:pPr>
         <w:pStyle w:val="Bibliography"/>
@@ -13594,7 +14035,7 @@
       <w:r>
         <w:t xml:space="preserve"> </w:t>
       </w:r>
-      <w:hyperlink r:id="rId181">
+      <w:hyperlink r:id="rId202">
         <w:r>
           <w:rPr>
             <w:rStyle w:val="Hyperlink"/>
@@ -13606,19 +14047,67 @@
         <w:t xml:space="preserve">. Behavioral Ecology 30:792–800.</w:t>
       </w:r>
     </w:p>
-    <w:bookmarkEnd w:id="182"/>
-    <w:bookmarkStart w:id="184" w:name="ref-Vehtari.etal2017"/>
+    <w:bookmarkEnd w:id="203"/>
+    <w:bookmarkStart w:id="205" w:name="ref-Vehanen2003"/>
     <w:p>
       <w:pPr>
         <w:pStyle w:val="Bibliography"/>
       </w:pPr>
       <w:r>
+        <w:t xml:space="preserve">Vehanen, T. 2003.</w:t>
+      </w:r>
+      <w:r>
+        <w:t xml:space="preserve"> </w:t>
+      </w:r>
+      <w:hyperlink r:id="rId204">
+        <w:r>
+          <w:rPr>
+            <w:rStyle w:val="Hyperlink"/>
+          </w:rPr>
+          <w:t xml:space="preserve">Adaptive flexibility in the behaviour of juvenile</w:t>
+        </w:r>
+        <w:r>
+          <w:rPr>
+            <w:rStyle w:val="Hyperlink"/>
+          </w:rPr>
+          <w:t xml:space="preserve"> </w:t>
+        </w:r>
+        <w:r>
+          <w:rPr>
+            <w:rStyle w:val="Hyperlink"/>
+          </w:rPr>
+          <w:t xml:space="preserve">Atlantic</w:t>
+        </w:r>
+        <w:r>
+          <w:rPr>
+            <w:rStyle w:val="Hyperlink"/>
+          </w:rPr>
+          <w:t xml:space="preserve"> </w:t>
+        </w:r>
+        <w:r>
+          <w:rPr>
+            <w:rStyle w:val="Hyperlink"/>
+          </w:rPr>
+          <w:t xml:space="preserve">salmon: Short-term responses to food availability and threat from predation</w:t>
+        </w:r>
+      </w:hyperlink>
+      <w:r>
+        <w:t xml:space="preserve">. Journal of Fish Biology 63:1034–1045.</w:t>
+      </w:r>
+    </w:p>
+    <w:bookmarkEnd w:id="205"/>
+    <w:bookmarkStart w:id="207" w:name="ref-Vehtari.etal2017"/>
+    <w:p>
+      <w:pPr>
+        <w:pStyle w:val="Bibliography"/>
+      </w:pPr>
+      <w:r>
         <w:t xml:space="preserve">Vehtari, A., A. Gelman, and J. Gabry. 2017.</w:t>
       </w:r>
       <w:r>
         <w:t xml:space="preserve"> </w:t>
       </w:r>
-      <w:hyperlink r:id="rId183">
+      <w:hyperlink r:id="rId206">
         <w:r>
           <w:rPr>
             <w:rStyle w:val="Hyperlink"/>
@@ -13666,8 +14155,8 @@
         <w:t xml:space="preserve">. Statistics and Computing 27:1413–1432.</w:t>
       </w:r>
     </w:p>
-    <w:bookmarkEnd w:id="184"/>
-    <w:bookmarkStart w:id="186" w:name="ref-Vehtari.etal2021"/>
+    <w:bookmarkEnd w:id="207"/>
+    <w:bookmarkStart w:id="209" w:name="ref-Vehtari.etal2021"/>
     <w:p>
       <w:pPr>
         <w:pStyle w:val="Bibliography"/>
@@ -13678,7 +14167,7 @@
       <w:r>
         <w:t xml:space="preserve"> </w:t>
       </w:r>
-      <w:hyperlink r:id="rId185">
+      <w:hyperlink r:id="rId208">
         <w:r>
           <w:rPr>
             <w:rStyle w:val="Hyperlink"/>
@@ -13744,8 +14233,8 @@
         <w:t xml:space="preserve">. Bayesian Analysis 16.</w:t>
       </w:r>
     </w:p>
-    <w:bookmarkEnd w:id="186"/>
-    <w:bookmarkStart w:id="188" w:name="ref-Vehtari.etal2022"/>
+    <w:bookmarkEnd w:id="209"/>
+    <w:bookmarkStart w:id="211" w:name="ref-Vehtari.etal2022"/>
     <w:p>
       <w:pPr>
         <w:pStyle w:val="Bibliography"/>
@@ -13756,7 +14245,7 @@
       <w:r>
         <w:t xml:space="preserve"> </w:t>
       </w:r>
-      <w:hyperlink r:id="rId187">
+      <w:hyperlink r:id="rId210">
         <w:r>
           <w:rPr>
             <w:rStyle w:val="Hyperlink"/>
@@ -13789,8 +14278,8 @@
         <w:t xml:space="preserve">.</w:t>
       </w:r>
     </w:p>
-    <w:bookmarkEnd w:id="188"/>
-    <w:bookmarkStart w:id="190" w:name="ref-viaAdaptivePhenotypicPlasticity1995"/>
+    <w:bookmarkEnd w:id="211"/>
+    <w:bookmarkStart w:id="213" w:name="ref-viaAdaptivePhenotypicPlasticity1995"/>
     <w:p>
       <w:pPr>
         <w:pStyle w:val="Bibliography"/>
@@ -13801,7 +14290,7 @@
       <w:r>
         <w:t xml:space="preserve"> </w:t>
       </w:r>
-      <w:hyperlink r:id="rId189">
+      <w:hyperlink r:id="rId212">
         <w:r>
           <w:rPr>
             <w:rStyle w:val="Hyperlink"/>
@@ -13813,8 +14302,8 @@
         <w:t xml:space="preserve">. Trends in Ecology &amp; Evolution 10:212–217.</w:t>
       </w:r>
     </w:p>
-    <w:bookmarkEnd w:id="190"/>
-    <w:bookmarkStart w:id="192" w:name="ref-Via.Lande1985"/>
+    <w:bookmarkEnd w:id="213"/>
+    <w:bookmarkStart w:id="215" w:name="ref-Via.Lande1985"/>
     <w:p>
       <w:pPr>
         <w:pStyle w:val="Bibliography"/>
@@ -13825,7 +14314,7 @@
       <w:r>
         <w:t xml:space="preserve"> </w:t>
       </w:r>
-      <w:hyperlink r:id="rId191">
+      <w:hyperlink r:id="rId214">
         <w:r>
           <w:rPr>
             <w:rStyle w:val="Hyperlink"/>
@@ -13891,8 +14380,8 @@
         <w:t xml:space="preserve">. Evolution 39:505–522.</w:t>
       </w:r>
     </w:p>
-    <w:bookmarkEnd w:id="192"/>
-    <w:bookmarkStart w:id="194" w:name="ref-Walker.etal2005"/>
+    <w:bookmarkEnd w:id="215"/>
+    <w:bookmarkStart w:id="217" w:name="ref-Walker.etal2005"/>
     <w:p>
       <w:pPr>
         <w:pStyle w:val="Bibliography"/>
@@ -13903,7 +14392,7 @@
       <w:r>
         <w:t xml:space="preserve"> </w:t>
       </w:r>
-      <w:hyperlink r:id="rId193">
+      <w:hyperlink r:id="rId216">
         <w:r>
           <w:rPr>
             <w:rStyle w:val="Hyperlink"/>
@@ -13915,8 +14404,8 @@
         <w:t xml:space="preserve"> Functional Ecology 19:808–815.</w:t>
       </w:r>
     </w:p>
-    <w:bookmarkEnd w:id="194"/>
-    <w:bookmarkStart w:id="196" w:name="ref-Warburton2003"/>
+    <w:bookmarkEnd w:id="217"/>
+    <w:bookmarkStart w:id="219" w:name="ref-Warburton2003"/>
     <w:p>
       <w:pPr>
         <w:pStyle w:val="Bibliography"/>
@@ -13927,7 +14416,7 @@
       <w:r>
         <w:t xml:space="preserve"> </w:t>
       </w:r>
-      <w:hyperlink r:id="rId195">
+      <w:hyperlink r:id="rId218">
         <w:r>
           <w:rPr>
             <w:rStyle w:val="Hyperlink"/>
@@ -13939,8 +14428,8 @@
         <w:t xml:space="preserve">. Fish and Fisheries 4:203–215.</w:t>
       </w:r>
     </w:p>
-    <w:bookmarkEnd w:id="196"/>
-    <w:bookmarkStart w:id="198" w:name="ref-Weimerskirch2007"/>
+    <w:bookmarkEnd w:id="219"/>
+    <w:bookmarkStart w:id="221" w:name="ref-Weimerskirch2007"/>
     <w:p>
       <w:pPr>
         <w:pStyle w:val="Bibliography"/>
@@ -13951,7 +14440,7 @@
       <w:r>
         <w:t xml:space="preserve"> </w:t>
       </w:r>
-      <w:hyperlink r:id="rId197">
+      <w:hyperlink r:id="rId220">
         <w:r>
           <w:rPr>
             <w:rStyle w:val="Hyperlink"/>
@@ -13963,8 +14452,8 @@
         <w:t xml:space="preserve"> Deep Sea Research Part II: Topical Studies in Oceanography 54:211–223.</w:t>
       </w:r>
     </w:p>
-    <w:bookmarkEnd w:id="198"/>
-    <w:bookmarkStart w:id="200" w:name="ref-Weimerskirch.etal2005"/>
+    <w:bookmarkEnd w:id="221"/>
+    <w:bookmarkStart w:id="223" w:name="ref-Weimerskirch.etal2005"/>
     <w:p>
       <w:pPr>
         <w:pStyle w:val="Bibliography"/>
@@ -13975,7 +14464,7 @@
       <w:r>
         <w:t xml:space="preserve"> </w:t>
       </w:r>
-      <w:hyperlink r:id="rId199">
+      <w:hyperlink r:id="rId222">
         <w:r>
           <w:rPr>
             <w:rStyle w:val="Hyperlink"/>
@@ -14113,8 +14602,8 @@
         <w:t xml:space="preserve">. Ecology 86:2611–2622.</w:t>
       </w:r>
     </w:p>
-    <w:bookmarkEnd w:id="200"/>
-    <w:bookmarkStart w:id="202" w:name="ref-westneatBiologyHiddenResidual2014"/>
+    <w:bookmarkEnd w:id="223"/>
+    <w:bookmarkStart w:id="225" w:name="ref-westneatBiologyHiddenResidual2014"/>
     <w:p>
       <w:pPr>
         <w:pStyle w:val="Bibliography"/>
@@ -14125,7 +14614,7 @@
       <w:r>
         <w:t xml:space="preserve"> </w:t>
       </w:r>
-      <w:hyperlink r:id="rId201">
+      <w:hyperlink r:id="rId224">
         <w:r>
           <w:rPr>
             <w:rStyle w:val="Hyperlink"/>
@@ -14137,8 +14626,8 @@
         <w:t xml:space="preserve">. Biological Reviews 90:729–743.</w:t>
       </w:r>
     </w:p>
-    <w:bookmarkEnd w:id="202"/>
-    <w:bookmarkStart w:id="204" w:name="ref-Wilson.etal2018"/>
+    <w:bookmarkEnd w:id="225"/>
+    <w:bookmarkStart w:id="227" w:name="ref-Wilson.etal2018"/>
     <w:p>
       <w:pPr>
         <w:pStyle w:val="Bibliography"/>
@@ -14149,7 +14638,7 @@
       <w:r>
         <w:t xml:space="preserve"> </w:t>
       </w:r>
-      <w:hyperlink r:id="rId203">
+      <w:hyperlink r:id="rId226">
         <w:r>
           <w:rPr>
             <w:rStyle w:val="Hyperlink"/>
@@ -14167,8 +14656,8 @@
         <w:t xml:space="preserve">. Nature 554:183–188.</w:t>
       </w:r>
     </w:p>
-    <w:bookmarkEnd w:id="204"/>
-    <w:bookmarkStart w:id="206" w:name="ref-Wilson-Rankin2015"/>
+    <w:bookmarkEnd w:id="227"/>
+    <w:bookmarkStart w:id="229" w:name="ref-Wilson-Rankin2015"/>
     <w:p>
       <w:pPr>
         <w:pStyle w:val="Bibliography"/>
@@ -14179,7 +14668,7 @@
       <w:r>
         <w:t xml:space="preserve"> </w:t>
       </w:r>
-      <w:hyperlink r:id="rId205">
+      <w:hyperlink r:id="rId228">
         <w:r>
           <w:rPr>
             <w:rStyle w:val="Hyperlink"/>
@@ -14191,8 +14680,8 @@
         <w:t xml:space="preserve">. Behavioral Ecology and Sociobiology 69:491–499.</w:t>
       </w:r>
     </w:p>
-    <w:bookmarkEnd w:id="206"/>
-    <w:bookmarkStart w:id="208" w:name="ref-Woo.etal2008"/>
+    <w:bookmarkEnd w:id="229"/>
+    <w:bookmarkStart w:id="231" w:name="ref-Woo.etal2008"/>
     <w:p>
       <w:pPr>
         <w:pStyle w:val="Bibliography"/>
@@ -14203,7 +14692,7 @@
       <w:r>
         <w:t xml:space="preserve"> </w:t>
       </w:r>
-      <w:hyperlink r:id="rId207">
+      <w:hyperlink r:id="rId230">
         <w:r>
           <w:rPr>
             <w:rStyle w:val="Hyperlink"/>
@@ -14215,8 +14704,8 @@
         <w:t xml:space="preserve">. Journal of Animal Ecology 77:1082–1091.</w:t>
       </w:r>
     </w:p>
-    <w:bookmarkEnd w:id="208"/>
-    <w:bookmarkStart w:id="210" w:name="ref-Wright.etal2022"/>
+    <w:bookmarkEnd w:id="231"/>
+    <w:bookmarkStart w:id="233" w:name="ref-Wright.etal2022"/>
     <w:p>
       <w:pPr>
         <w:pStyle w:val="Bibliography"/>
@@ -14227,7 +14716,7 @@
       <w:r>
         <w:t xml:space="preserve"> </w:t>
       </w:r>
-      <w:hyperlink r:id="rId209">
+      <w:hyperlink r:id="rId232">
         <w:r>
           <w:rPr>
             <w:rStyle w:val="Hyperlink"/>
@@ -14239,9 +14728,9 @@
         <w:t xml:space="preserve">. Biological Reviews 97:1999–2021.</w:t>
       </w:r>
     </w:p>
-    <w:bookmarkEnd w:id="210"/>
-    <w:bookmarkEnd w:id="211"/>
-    <w:bookmarkEnd w:id="212"/>
+    <w:bookmarkEnd w:id="233"/>
+    <w:bookmarkEnd w:id="234"/>
+    <w:bookmarkEnd w:id="235"/>
     <w:sectPr>
       <w:footerReference r:id="rId9" w:type="default"/>
       <w:pgSz w:h="15840" w:w="12240"/>

</xml_diff>

<commit_message>
updated the MS with new figures
</commit_message>
<xml_diff>
--- a/manuscript/Chapter2-manuscript.docx
+++ b/manuscript/Chapter2-manuscript.docx
@@ -1850,7 +1850,7 @@
         </m:d>
       </m:oMath>
       <w:r>
-        <w:t xml:space="preserve">) within a level of experience. In the first case, this allows us to assess, for example, whether predators that are on average slower/faster are more specialized or flexible. In the second case, the correlations enables us to estimate, for example, whether predators that encountered prey that were faster/slower adopted a slower/faster (or more specialized/flexible) tactic, or if slower/faster predators had lower/greater hunting success. We also evaluated these correlations among the different levels of experience (e.g. </w:t>
+        <w:t xml:space="preserve">) within a level of experience. In the first case, this allows us to assess, for example, whether predators that are on average slower/faster are more specialized or flexible. In the second case, the correlations enables us to estimate, for example, whether predators that encountered prey that were faster/slower adopted a slower/faster (or more specialized/flexible) tactic, or if slower/faster predators had lower/greater hunting success. As a complement, the model also estimated correlations among the different levels of experience (e.g. </w:t>
       </w:r>
       <m:oMath>
         <m:r>
@@ -2042,7 +2042,7 @@
         <w:t xml:space="preserve">(Via and Lande 1985; Via et al. 1995)</w:t>
       </w:r>
       <w:r>
-        <w:t xml:space="preserve">, enables us to investigate whether predators express similar behaviours across each of three developmental stages.</w:t>
+        <w:t xml:space="preserve">, enables us to investigate whether predators express similar behaviours across each of three developmental stages. We present the character-state analyses as additional material in the Appendix S2 because they were not part of our initial objectives.</w:t>
       </w:r>
     </w:p>
     <w:p>
@@ -3764,7 +3764,7 @@
         </w:rPr>
         <w:t xml:space="preserve">Table </w:t>
       </w:r>
-      <w:bookmarkStart w:id="72839cd1-96cc-49db-9196-631db9bac2d8" w:name="table1"/>
+      <w:bookmarkStart w:id="c5aaf363-92cc-4374-956b-a4ee1de5f0ee" w:name="table1"/>
       <w:r xmlns:w="http://schemas.openxmlformats.org/wordprocessingml/2006/main" xmlns:wp="http://schemas.openxmlformats.org/drawingml/2006/wordprocessingDrawing" xmlns:r="http://schemas.openxmlformats.org/officeDocument/2006/relationships" xmlns:w14="http://schemas.microsoft.com/office/word/2010/wordml">
         <w:rPr>
           <w:rFonts/>
@@ -3786,7 +3786,7 @@
         </w:rPr>
         <w:fldChar w:fldCharType="end" w:dirty="true"/>
       </w:r>
-      <w:bookmarkEnd w:id="72839cd1-96cc-49db-9196-631db9bac2d8"/>
+      <w:bookmarkEnd w:id="c5aaf363-92cc-4374-956b-a4ee1de5f0ee"/>
       <w:r>
         <w:t xml:space="preserve">: </w:t>
       </w:r>
@@ -4993,7 +4993,7 @@
         </w:rPr>
         <w:t xml:space="preserve">Table </w:t>
       </w:r>
-      <w:bookmarkStart w:id="a6ea44df-c102-4854-b1ff-21d82b03cc82" w:name="table2"/>
+      <w:bookmarkStart w:id="4ad684f4-7050-4084-a03a-31655397d6f8" w:name="table2"/>
       <w:r xmlns:w="http://schemas.openxmlformats.org/wordprocessingml/2006/main" xmlns:wp="http://schemas.openxmlformats.org/drawingml/2006/wordprocessingDrawing" xmlns:r="http://schemas.openxmlformats.org/officeDocument/2006/relationships" xmlns:w14="http://schemas.microsoft.com/office/word/2010/wordml">
         <w:rPr>
           <w:rFonts/>
@@ -5015,7 +5015,7 @@
         </w:rPr>
         <w:fldChar w:fldCharType="end" w:dirty="true"/>
       </w:r>
-      <w:bookmarkEnd w:id="a6ea44df-c102-4854-b1ff-21d82b03cc82"/>
+      <w:bookmarkEnd w:id="4ad684f4-7050-4084-a03a-31655397d6f8"/>
       <w:r>
         <w:t xml:space="preserve">: </w:t>
       </w:r>
@@ -7568,7 +7568,7 @@
         </w:rPr>
         <w:t xml:space="preserve">Table </w:t>
       </w:r>
-      <w:bookmarkStart w:id="727ea22a-daf1-4604-ac6d-267a9b0dd821" w:name="table3"/>
+      <w:bookmarkStart w:id="afddc3a5-8890-421f-af05-34d562134140" w:name="table3"/>
       <w:r xmlns:w="http://schemas.openxmlformats.org/wordprocessingml/2006/main" xmlns:wp="http://schemas.openxmlformats.org/drawingml/2006/wordprocessingDrawing" xmlns:r="http://schemas.openxmlformats.org/officeDocument/2006/relationships" xmlns:w14="http://schemas.microsoft.com/office/word/2010/wordml">
         <w:rPr>
           <w:rFonts/>
@@ -7590,7 +7590,7 @@
         </w:rPr>
         <w:fldChar w:fldCharType="end" w:dirty="true"/>
       </w:r>
-      <w:bookmarkEnd w:id="727ea22a-daf1-4604-ac6d-267a9b0dd821"/>
+      <w:bookmarkEnd w:id="afddc3a5-8890-421f-af05-34d562134140"/>
       <w:r>
         <w:t xml:space="preserve">: </w:t>
       </w:r>
@@ -10003,9 +10003,9 @@
       <w:r>
         <w:drawing>
           <wp:inline>
-            <wp:extent cx="5943600" cy="4964934"/>
+            <wp:extent cx="5943600" cy="2581494"/>
             <wp:effectExtent b="0" l="0" r="0" t="0"/>
-            <wp:docPr descr="Figure 3. Full correlation matrix of the MDHGLM relating the mean and intra individual variability (IIV) in speed of the predators, the mean and IIV in speed of the prey they encountered, and mean hunting success. Starting from the upper part of the plot are displayed the five parameters for novice predators (gray), the five for intermediate predators (yellow), and the five for advanced predators (blue). Larger dark blue circles indicate stronger positive correlations, while larger dark red circles indicate stronger negative correlations. The black squares indicate correlations between different experience levels (i.e. character states)." title="" id="46" name="Picture"/>
+            <wp:docPr descr="Figure 3. Correlation matrices of the MDHGLM relating the mean and intra individual variability (IIV) in speed of the predators, the mean and IIV in speed of the prey they encountered, and mean hunting success. Larger dark blue circles indicate stronger positive correlations (positive values on the color legend), while larger dark red circles indicate stronger negative correlations (negative values on the color legend). A) Correlations when predators were novice hunters. B) Correlations when predators were at an intermediate level of experience. C) Correlations when predators were advanced hunters." title="" id="46" name="Picture"/>
             <a:graphic>
               <a:graphicData uri="http://schemas.openxmlformats.org/drawingml/2006/picture">
                 <pic:pic>
@@ -10024,7 +10024,7 @@
                   <pic:spPr bwMode="auto">
                     <a:xfrm>
                       <a:off x="0" y="0"/>
-                      <a:ext cx="5943600" cy="4964934"/>
+                      <a:ext cx="5943600" cy="2581494"/>
                     </a:xfrm>
                     <a:prstGeom prst="rect">
                       <a:avLst/>
@@ -10058,7 +10058,7 @@
         <w:t xml:space="preserve"> </w:t>
       </w:r>
       <w:r>
-        <w:t xml:space="preserve">Full correlation matrix of the MDHGLM relating the mean and intra individual variability (IIV) in speed of the predators, the mean and IIV in speed of the prey they encountered, and mean hunting success. Starting from the upper part of the plot are displayed the five parameters for novice predators (gray), the five for intermediate predators (yellow), and the five for advanced predators (blue). Larger dark blue circles indicate stronger positive correlations, while larger dark red circles indicate stronger negative correlations. The black squares indicate correlations between different experience levels (i.e. character states).</w:t>
+        <w:t xml:space="preserve">Correlation matrices of the MDHGLM relating the mean and intra individual variability (IIV) in speed of the predators, the mean and IIV in speed of the prey they encountered, and mean hunting success. Larger dark blue circles indicate stronger positive correlations (positive values on the color legend), while larger dark red circles indicate stronger negative correlations (negative values on the color legend). A) Correlations when predators were novice hunters. B) Correlations when predators were at an intermediate level of experience. C) Correlations when predators were advanced hunters.</w:t>
       </w:r>
     </w:p>
     <w:bookmarkEnd w:id="48"/>

</xml_diff>

<commit_message>
integrate most of Francesca's comments
</commit_message>
<xml_diff>
--- a/manuscript/Chapter2-manuscript.docx
+++ b/manuscript/Chapter2-manuscript.docx
@@ -307,7 +307,7 @@
         <w:t xml:space="preserve">(Estes et al. 2003; Tinker, Bentall, and Estes 2008; Kernaléguen et al. 2015; Phillips et al. 2017)</w:t>
       </w:r>
       <w:r>
-        <w:t xml:space="preserve">. A growing body of evidence suggests that ecological interactions, such as predator-prey interactions, can drive such individual foraging specialization</w:t>
+        <w:t xml:space="preserve">. A growing body of evidence suggests that ecological interactions such as predator-prey interactions can drive this individual foraging specialization</w:t>
       </w:r>
       <w:r>
         <w:t xml:space="preserve"> </w:t>
@@ -375,7 +375,7 @@
         <w:t xml:space="preserve"> </w:t>
       </w:r>
       <w:r>
-        <w:t xml:space="preserve">defines expertise as the characteristics, skills, and knowledge allowing individuals with extensive experience to outperform novices on complex tasks. This body of work suggests that the development of expertise through extensive practice is an optimizing process that should promote foraging specialization. Empirical studies on human and non-human hunters show that experience optimizes the efficiency (e.g. search and handling times, return rates) of their foraging tactics potentially via associative images or reliance on prey and environmental cues</w:t>
+        <w:t xml:space="preserve">defines expertise as the characteristics, skills, and knowledge allowing individuals with extensive experience to outperform novices on complex tasks. It is described as the relationship between success and cumulative experience, where extensive practice optimizes success when individuals reach an advanced level of experience. Empirical studies on human and non-human hunters show that experience optimizes the efficiency (e.g. search and handling times, return rates) of their foraging tactics potentially via associative images or reliance on prey and environmental cues</w:t>
       </w:r>
       <w:r>
         <w:t xml:space="preserve"> </w:t>
@@ -384,7 +384,7 @@
         <w:t xml:space="preserve">(Edwards and Jackson 1994; Morse 2000; MacDonald 2007; Reid, Seebacher, and Ward 2010; Wilson-Rankin 2015)</w:t>
       </w:r>
       <w:r>
-        <w:t xml:space="preserve">. Such optimization may thus reinforce the use of the same tactic (i.e. specialization) if its success is constant each time a prey is encountered. It may also be costly to attempt different hunting tactics by trial and error when prey are scarce or highly unpredictable</w:t>
+        <w:t xml:space="preserve">. This body of work suggests that such optimization may thus promote individual foraging specialization (e.g. repeatedly using fast attacks) if the success of a hunting tactic is constant each time a prey is encountered. It may also be costly to attempt different hunting tactics by trial and error when prey are scarce or highly unpredictable</w:t>
       </w:r>
       <w:r>
         <w:t xml:space="preserve"> </w:t>
@@ -393,7 +393,7 @@
         <w:t xml:space="preserve">(Dukas 1998; Estes et al. 2003; Mery and Burns 2010)</w:t>
       </w:r>
       <w:r>
-        <w:t xml:space="preserve">. An alternative mechanism is that the costs/risks faced by hunters when switching foraging tactics may be offset by gaining experience and information on their prey, leading to increased individual foraging flexibility</w:t>
+        <w:t xml:space="preserve">. An alternative mechanism is that the costs/risks faced by hunters when switching foraging tactics may be offset through extensive practive, as individuals gain experience and information on their prey, leading to increased individual foraging flexibility</w:t>
       </w:r>
       <w:r>
         <w:t xml:space="preserve"> </w:t>
@@ -402,7 +402,7 @@
         <w:t xml:space="preserve">(Stephens 1993; Ishii and Shimada 2010; Mery and Burns 2010; Kelley and Magurran 2011; Snell-Rood 2013)</w:t>
       </w:r>
       <w:r>
-        <w:t xml:space="preserve">. To develop proper responses to fluctuating resources, individuals would need to sample their environment broadly during an extensive period of time, followed by higher performance at later stages of development</w:t>
+        <w:t xml:space="preserve">. To develop proper responses to fluctuating resources, individuals would need to sample their environment broadly during an extensive period of time, leading to greater performance at later stages of development</w:t>
       </w:r>
       <w:r>
         <w:t xml:space="preserve"> </w:t>
@@ -411,16 +411,16 @@
         <w:t xml:space="preserve">(reviewed in Snell-Rood 2013)</w:t>
       </w:r>
       <w:r>
-        <w:t xml:space="preserve">. However, predators can differ in the challenges that they face during their lifetime, which could lead to both mechanisms operating at the same time within a predator population. For instance, some individuals may constantly encounter faster prey, which are proven to be more difficult to hunt</w:t>
-      </w:r>
-      <w:r>
-        <w:t xml:space="preserve"> </w:t>
-      </w:r>
-      <w:r>
-        <w:t xml:space="preserve">(Walker et al. 2005; Kelley and Magurran 2011; Fraser Franco et al. 2022)</w:t>
-      </w:r>
-      <w:r>
-        <w:t xml:space="preserve">.</w:t>
+        <w:t xml:space="preserve">. However, predators can differ in the challenges that they face during their lifetime, which could result in both mechanisms operating at the same time within a predator population. For instance, some individuals may constantly encounter faster prey, which are proven to be more difficult to hunt in simulation and empirical studies</w:t>
+      </w:r>
+      <w:r>
+        <w:t xml:space="preserve"> </w:t>
+      </w:r>
+      <w:r>
+        <w:t xml:space="preserve">(Walker et al. 2005; Kelley and Magurran 2011; Martin et al. 2022)</w:t>
+      </w:r>
+      <w:r>
+        <w:t xml:space="preserve">. Thus, whether predators specialize or increase their flexibility with experience, learning to adjust their tactic to their prey should be essential to optimize their success.</w:t>
       </w:r>
     </w:p>
     <w:p>
@@ -428,7 +428,16 @@
         <w:pStyle w:val="BodyText"/>
       </w:pPr>
       <w:r>
-        <w:t xml:space="preserve">There is currently a lack of consensus on the fitness advantages of specialized vs flexible foraging. Importantly, we have limited information on the ecological contexts - except for competition - that favour specialization over flexibility. This is reflected in the literature showing contrasting results in the links between specialization and fitness. For instance, some studies report increasing benefits of specialization</w:t>
+        <w:t xml:space="preserve">There is currently a lack of consensus on the fitness advantages of specialized vs flexible foraging</w:t>
+      </w:r>
+      <w:r>
+        <w:t xml:space="preserve"> </w:t>
+      </w:r>
+      <w:r>
+        <w:t xml:space="preserve">(Phillips et al. 2017)</w:t>
+      </w:r>
+      <w:r>
+        <w:t xml:space="preserve">. This is reflected in the literature showing contrasting results in the links between specialization and fitness. For instance, some studies report increasing benefits of specialization</w:t>
       </w:r>
       <w:r>
         <w:t xml:space="preserve"> </w:t>
@@ -455,7 +464,7 @@
         <w:t xml:space="preserve">(Woo et al. 2008; Potier et al. 2015)</w:t>
       </w:r>
       <w:r>
-        <w:t xml:space="preserve">. While quantifying the fitness consequences of specialization is a daunting task, in predator-prey systems, some clues indicate that fluctuations in the predictability of prey encounters throughout a predator’s lifetime may be a key factor</w:t>
+        <w:t xml:space="preserve">. This may in part be due to the limited information we have on the ecological contexts favouring specialization over flexibility in nature. However, in predator-prey systems, many studies have outlined that fluctuations in the predictability of prey encounters throughout a predator’s lifetime may be a key factor shaping foraging specialization</w:t>
       </w:r>
       <w:r>
         <w:t xml:space="preserve"> </w:t>
@@ -464,7 +473,7 @@
         <w:t xml:space="preserve">(Weimerskirch 2007; Woo et al. 2008; Chang et al. 2017; Phillips et al. 2017; Courbin et al. 2018)</w:t>
       </w:r>
       <w:r>
-        <w:t xml:space="preserve">. The resource-predictability hypothesis argues that when resources are predictable, individual specialists should have higher delivery rates by reducing the energy and time required to search for and handle prey. In contrast, individual generalists should benefit when resources fluctuate, as fine adjustments to resources are key for a predator’s success and survival</w:t>
+        <w:t xml:space="preserve">. The resource-predictability hypothesis argues that when resources are predictable (or stable), individual specialists should have higher capture rates by reducing the energy and time required to search for and handle prey. In contrast, individual generalists should benefit when resources fluctuate, as fine adjustments to resources are key for a predator’s success and survival</w:t>
       </w:r>
       <w:r>
         <w:t xml:space="preserve"> </w:t>
@@ -473,7 +482,7 @@
         <w:t xml:space="preserve">(Karkarey et al. 2017; Holm et al. 2019; Santoro, Hartley, and Lester 2019)</w:t>
       </w:r>
       <w:r>
-        <w:t xml:space="preserve">. At the phenotypic interface, empirical evidence shows that predators often match, among other types of traits</w:t>
+        <w:t xml:space="preserve">. When predators directly interact with their prey, empirical evidence shows that they often match, among other types of traits</w:t>
       </w:r>
       <w:r>
         <w:t xml:space="preserve"> </w:t>
@@ -491,7 +500,7 @@
         <w:t xml:space="preserve">(McGhee, Pintor, and Bell 2013; Bro-Jørgensen 2013; Chang et al. 2017; Szopa-Comley and Ioannou 2022)</w:t>
       </w:r>
       <w:r>
-        <w:t xml:space="preserve">. Yet, a recurring question that emerges from these studies is if and how the behavioural adjustments of predators reflect individual differences in experience/learning</w:t>
+        <w:t xml:space="preserve">. Yet, a recurring question that emerges from these studies is whether and how the behavioural adjustments of predators reflect individual differences in experience/learning</w:t>
       </w:r>
       <w:r>
         <w:t xml:space="preserve"> </w:t>
@@ -517,63 +526,7 @@
         <w:t xml:space="preserve">(Kobler et al. 2009; Toscano and Griffen 2014; Patrick and Weimerskirch 2014a; Matsumura and Miyatake 2022)</w:t>
       </w:r>
       <w:r>
-        <w:t xml:space="preserve">. However, an important and recurring challenge impeding research on predator-prey behavioural interactions, at the individual level, is the need to collect data simultaneously on both the predator and prey. We recently demonstrated with behavioural data from an online predator-prey videogame that virtual systems can overcome this challenge and help uncover the mechanisms that shape predator-prey interactions</w:t>
-      </w:r>
-      <w:r>
-        <w:t xml:space="preserve"> </w:t>
-      </w:r>
-      <w:r>
-        <w:t xml:space="preserve">(Fraser Franco et al. 2022)</w:t>
-      </w:r>
-      <w:r>
-        <w:t xml:space="preserve">. For instance, we found that the classical locomotor crossover hypothesis</w:t>
-      </w:r>
-      <w:r>
-        <w:t xml:space="preserve"> </w:t>
-      </w:r>
-      <w:r>
-        <w:t xml:space="preserve">(Huey and Pianka 1981)</w:t>
-      </w:r>
-      <w:r>
-        <w:t xml:space="preserve"> </w:t>
-      </w:r>
-      <w:r>
-        <w:t xml:space="preserve">applied only to cursorial hunters</w:t>
-      </w:r>
-      <w:r>
-        <w:t xml:space="preserve"> </w:t>
-      </w:r>
-      <w:r>
-        <w:t xml:space="preserve">(see also: Matsumura and Miyatake 2022)</w:t>
-      </w:r>
-      <w:r>
-        <w:t xml:space="preserve">, suggesting that virtual systems could be useful in identifying general ecological patterns, which might in turn help to advance the current gaps in predator-prey research. Other studies on virtual predator-prey systems show that predation regimes can drive individual variation in risk perception</w:t>
-      </w:r>
-      <w:r>
-        <w:t xml:space="preserve"> </w:t>
-      </w:r>
-      <w:r>
-        <w:t xml:space="preserve">(Beauchamp 2020)</w:t>
-      </w:r>
-      <w:r>
-        <w:t xml:space="preserve">, that familiarity between prey has a positive indirect effect on survival</w:t>
-      </w:r>
-      <w:r>
-        <w:t xml:space="preserve"> </w:t>
-      </w:r>
-      <w:r>
-        <w:t xml:space="preserve">(Céré, Montiglio, and Kelly 2021)</w:t>
-      </w:r>
-      <w:r>
-        <w:t xml:space="preserve">, and that prey face contrasting natural and social selection regimes (Santostefano et al. in prep). Because virtual predator-prey systems generate large volumes of data on interacting players throughout their lifetime in the game, they offer the opportunity to tackle fundamental questions about the role of experience and prey behaviour on individual predator foraging specialization along with their potential fitness consequences.</w:t>
-      </w:r>
-    </w:p>
-    <w:p>
-      <w:pPr>
-        <w:pStyle w:val="BodyText"/>
-      </w:pPr>
-      <w:r>
-        <w:t xml:space="preserve">In this study, we test how hunting experience shapes predator foraging specialization using individual behavioural data from players in the online videogame</w:t>
+        <w:t xml:space="preserve">. However, an important and recurring challenge impeding research on predator-prey behavioural interactions, at the individual level, is the need to collect data simultaneously on both the predator and prey. We recently demonstrated with behavioural data from an online predator-prey videogame, called</w:t>
       </w:r>
       <w:r>
         <w:t xml:space="preserve"> </w:t>
@@ -599,7 +552,25 @@
         <w:t xml:space="preserve">DBD</w:t>
       </w:r>
       <w:r>
-        <w:t xml:space="preserve">).</w:t>
+        <w:t xml:space="preserve">), that virtual systems can overcome this challenge and help uncover the mechanisms that shape predator-prey interactions</w:t>
+      </w:r>
+      <w:r>
+        <w:t xml:space="preserve"> </w:t>
+      </w:r>
+      <w:r>
+        <w:t xml:space="preserve">(Fraser Franco et al. 2022)</w:t>
+      </w:r>
+      <w:r>
+        <w:t xml:space="preserve">. For instance, we found that some individual predators hunt at high speeds and cover space in the environment, while others prefer to stalk and ambush their prey. Individuals are also flexible in the use of these tactics by switching between them across matches. The expression of these tactics and their success is also shaped by the speed of the prey, where faster prey are more difficult to hunt. The prey need to forage for resources while paying attention to the predator to avoid being detected and chased. Some prey contribute to the group’s success by healing or helping others escape the predator, while others play alone and attempt to escape by themselves</w:t>
+      </w:r>
+      <w:r>
+        <w:t xml:space="preserve"> </w:t>
+      </w:r>
+      <w:r>
+        <w:t xml:space="preserve">(Céré, Montiglio, and Kelly 2021)</w:t>
+      </w:r>
+      <w:r>
+        <w:t xml:space="preserve">. Predators must learn how the prey behave and then decide how best to capture them. Thus,</w:t>
       </w:r>
       <w:r>
         <w:t xml:space="preserve"> </w:t>
@@ -615,32 +586,50 @@
         <w:t xml:space="preserve"> </w:t>
       </w:r>
       <w:r>
-        <w:t xml:space="preserve">simulates a direct predator-prey interaction, where one predator player hunts four prey players in different virtual environments. The data grants a high degree of precision on the behavioural interaction, as the behaviour of both the predator and the four prey is monitored simultaneously in each trial. First, we investigate how predators develop their individual hunting expertise. We hypothesize that predators should differ in the development of their expertise, partly because they encounter varying levels of difficulty with the prey that they pursue. For example, a predator may face greater difficulty than other individuals if it more often encountered prey that were elusive. Second, we test the hypothesis that experience will shape foraging specialization. If experience reduces the costs of switching between hunting tactics, we predict that the predator population should become more flexible. Alternatively, if experience enables the refinement of the hunting tactics, then the predator population may instead specialize. Otherwise, if both mechanisms operate at the same time, then we should see no change with experience at the population level, but differences in specialization among individuals should increase. Third, we evaluate how predator foraging specialization emerges from behavioural interactions with prey. Whether predators specialize or not with experience should depend on the behaviour of their prey. We expect that predators that experienced more predictable encounters with their prey will specialize, while predators that experienced unpredictable encounters with their prey should adopt a flexible hunting strategy. If we detect such prey-dependent fine-tuning, then specialist and flexible hunters should attain equal success.</w:t>
-      </w:r>
-    </w:p>
-    <w:bookmarkEnd w:id="23"/>
-    <w:bookmarkStart w:id="36" w:name="materials-and-methods"/>
-    <w:p>
-      <w:pPr>
-        <w:pStyle w:val="Heading1"/>
-      </w:pPr>
-      <w:r>
-        <w:t xml:space="preserve">MATERIALS AND METHODS</w:t>
-      </w:r>
-    </w:p>
-    <w:bookmarkStart w:id="24" w:name="study-system"/>
-    <w:p>
-      <w:pPr>
-        <w:pStyle w:val="Heading2"/>
-      </w:pPr>
-      <w:r>
-        <w:t xml:space="preserve">Study system</w:t>
+        <w:t xml:space="preserve">simulates a highly dynamic system where both predators and prey must adjust to each other, suggesting that virtual systems could be useful in identifying general ecological patterns, which might in turn help to advance the current gaps in predator-prey research. Other studies on virtual predator-prey systems show that predation regimes can drive individual variation in risk perception</w:t>
+      </w:r>
+      <w:r>
+        <w:t xml:space="preserve"> </w:t>
+      </w:r>
+      <w:r>
+        <w:t xml:space="preserve">(Beauchamp 2020)</w:t>
+      </w:r>
+      <w:r>
+        <w:t xml:space="preserve">, that familiarity between prey has a positive indirect effect on survival</w:t>
+      </w:r>
+      <w:r>
+        <w:t xml:space="preserve"> </w:t>
+      </w:r>
+      <w:r>
+        <w:t xml:space="preserve">(Céré, Montiglio, and Kelly 2021)</w:t>
+      </w:r>
+      <w:r>
+        <w:t xml:space="preserve">, and that prey face contrasting natural and social selection regimes (Santostefano et al. in prep). Virtual predator-prey systems generate large volumes of data on interacting players throughout their lifetime in the game under realistic ecological scenarios. Hence, they offer the opportunity to tackle fundamental questions about the role of experience and prey behaviour on individual predator foraging specialization along with their potential fitness consequences.</w:t>
       </w:r>
     </w:p>
     <w:p>
       <w:pPr>
-        <w:pStyle w:val="FirstParagraph"/>
-      </w:pPr>
+        <w:pStyle w:val="BodyText"/>
+      </w:pPr>
+      <w:r>
+        <w:t xml:space="preserve">In this study, we test how hunting experience shapes predator foraging specialization using individual behavioural data from players in the online videogame</w:t>
+      </w:r>
+      <w:r>
+        <w:t xml:space="preserve"> </w:t>
+      </w:r>
+      <w:r>
+        <w:rPr>
+          <w:iCs/>
+          <w:i/>
+        </w:rPr>
+        <w:t xml:space="preserve">Dead by Daylight</w:t>
+      </w:r>
+      <w:r>
+        <w:t xml:space="preserve">.</w:t>
+      </w:r>
+      <w:r>
+        <w:t xml:space="preserve"> </w:t>
+      </w:r>
       <w:r>
         <w:rPr>
           <w:iCs/>
@@ -652,28 +641,32 @@
         <w:t xml:space="preserve"> </w:t>
       </w:r>
       <w:r>
-        <w:t xml:space="preserve">is a survival asymmetric (i.e. a game where the gameplay mechanics differ between two groups) multiplayer online game developed by Behaviour Interactive Inc, in which players can play either as a predator or a prey. The objective of the predator is to hunt and capture the four prey across a virtual environment. The objective of the four prey is to search for resources while avoiding the predator. The resources are in the form of power generators that, once they are all activated, will enable the prey to escape through one of two exit doors. The composition of the predator and prey group for a match is determined by a skill-based matchmaking algorithm. A match ends when the predator kills all the prey available (i.e. that have not escaped), or when the last remaining prey escapes the virtual environment. Each player, predator or prey, can choose an avatar with abilities that encourage specific play styles (e.g. bold vs cautious prey, or ambush vs roaming predator). During our study period, the game offered 23 predator avatars. The virtual environment where matches take place is composed of fixed and procedurally generated habitat components, such as vegetation, mazes, and buildings. Some of these environments are larger than others, with varying structural complexity. However, we have previously shown that predators display only minimal changes in behaviour and hunting success across the environments, probably due to a game feature enabling predators to have visual cues of the generators</w:t>
-      </w:r>
-      <w:r>
-        <w:t xml:space="preserve"> </w:t>
-      </w:r>
-      <w:r>
-        <w:t xml:space="preserve">(Fraser Franco et al. 2022)</w:t>
-      </w:r>
-      <w:r>
-        <w:t xml:space="preserve">. There were 35 virtual game environments available for play during our study period.</w:t>
+        <w:t xml:space="preserve">simulates a direct predator-prey interaction, where one predator player hunts four prey players in different virtual environments. The data grants a high degree of precision on the behavioural interaction, as the behaviour of both the predator and the four prey along with the predator’s success are monitored simultaneously in each trial. First, we investigate how predators develop their individual hunting expertise. We hypothesize that predators should differ in the development of their expertise, partly because they encounter varying levels of difficulty with the prey that they pursue. For example, a predator may face greater difficulty than other individuals if it more often encountered prey that were elusive. Second, we test the hypothesis that experience will shape foraging specialization. If experience reduces the costs of switching between hunting tactics, we predict that the predator population should become more flexible. Alternatively, if experience enables the refinement of the hunting tactics, then the predator population may instead specialize. Otherwise, if both mechanisms operate at the same time, then we should see no change with experience at the population level, but differences in specialization among individuals should increase. Third, we evaluate how predator foraging specialization emerges from behavioural interactions with prey. Whether predators specialize or not with experience should depend on the behaviour of their prey. We expect that predators that experienced more predictable encounters with their prey will specialize, while predators that experienced unpredictable encounters with their prey should adopt a flexible hunting strategy. If we detect such prey-dependent fine-tuning, then specialist and flexible hunters should attain equal success.</w:t>
+      </w:r>
+    </w:p>
+    <w:bookmarkEnd w:id="23"/>
+    <w:bookmarkStart w:id="37" w:name="materials-and-methods"/>
+    <w:p>
+      <w:pPr>
+        <w:pStyle w:val="Heading1"/>
+      </w:pPr>
+      <w:r>
+        <w:t xml:space="preserve">MATERIALS AND METHODS</w:t>
+      </w:r>
+    </w:p>
+    <w:bookmarkStart w:id="24" w:name="study-system"/>
+    <w:p>
+      <w:pPr>
+        <w:pStyle w:val="Heading2"/>
+      </w:pPr>
+      <w:r>
+        <w:t xml:space="preserve">Study system</w:t>
       </w:r>
     </w:p>
     <w:p>
       <w:pPr>
-        <w:pStyle w:val="BodyText"/>
-      </w:pPr>
-      <w:r>
-        <w:t xml:space="preserve">In</w:t>
-      </w:r>
-      <w:r>
-        <w:t xml:space="preserve"> </w:t>
-      </w:r>
+        <w:pStyle w:val="FirstParagraph"/>
+      </w:pPr>
       <w:r>
         <w:rPr>
           <w:iCs/>
@@ -682,7 +675,10 @@
         <w:t xml:space="preserve">DBD</w:t>
       </w:r>
       <w:r>
-        <w:t xml:space="preserve">, some individual predators specialize on hunting at high speeds and covering space in the environment, while others prefer to stalk and ambush their prey</w:t>
+        <w:t xml:space="preserve"> </w:t>
+      </w:r>
+      <w:r>
+        <w:t xml:space="preserve">is a survival asymmetric (i.e. a game where the gameplay mechanics differ between two groups) multiplayer online game developed by Behaviour Interactive Inc, in which players can play either as a predator or a prey. The objective of the predator is to hunt and capture the four prey across a virtual environment. The objective of the four prey is to search for resources while avoiding the predator. The resources are in the form of power generators that, once all activated, will enable the prey to escape through one of two exit doors. The composition of the predator and prey group for a match is determined by a skill-based matchmaking algorithm. A match ends when the predator kills all the prey available (i.e. that have not escaped), or when the last remaining prey escapes the virtual environment. Each player, predator or prey, can choose an avatar with abilities that encourage specific play styles (e.g. bold vs cautious prey, or ambush vs roaming predator). During our study period, the game offered 23 predator avatars. The virtual environment where matches take place is composed of fixed and procedurally generated habitat components, such as vegetation, mazes, and buildings. Some of these environments are larger than others, with varying structural complexity. However, predators display only minimal changes in behaviour and hunting success across the environments, probably due to a game feature enabling them to have visual cues of the generators</w:t>
       </w:r>
       <w:r>
         <w:t xml:space="preserve"> </w:t>
@@ -691,32 +687,7 @@
         <w:t xml:space="preserve">(Fraser Franco et al. 2022)</w:t>
       </w:r>
       <w:r>
-        <w:t xml:space="preserve">. Individuals are also flexible in the use of these tactics by switching between them across matches. The expression of these tactics and their success is also shaped by the behaviour of the prey group. The prey need to forage for resources while paying attention to the predator to avoid being detected and chased. Some prey contribute to the group’s success by healing or helping others escape the predator, while others play alone and attempt to escape by themselves</w:t>
-      </w:r>
-      <w:r>
-        <w:t xml:space="preserve"> </w:t>
-      </w:r>
-      <w:r>
-        <w:t xml:space="preserve">(Céré, Montiglio, and Kelly 2021)</w:t>
-      </w:r>
-      <w:r>
-        <w:t xml:space="preserve">. Predators must learn how the prey behave and then decide how best to capture them. Thus,</w:t>
-      </w:r>
-      <w:r>
-        <w:t xml:space="preserve"> </w:t>
-      </w:r>
-      <w:r>
-        <w:rPr>
-          <w:iCs/>
-          <w:i/>
-        </w:rPr>
-        <w:t xml:space="preserve">DBD</w:t>
-      </w:r>
-      <w:r>
-        <w:t xml:space="preserve"> </w:t>
-      </w:r>
-      <w:r>
-        <w:t xml:space="preserve">simulates a highly dynamic system where both predators and prey must constantly adjust to each other to be successful.</w:t>
+        <w:t xml:space="preserve">. There were 35 virtual game environments available for play during our study period.</w:t>
       </w:r>
     </w:p>
     <w:bookmarkEnd w:id="24"/>
@@ -749,7 +720,7 @@
         <w:t xml:space="preserve"> </w:t>
       </w:r>
       <w:r>
-        <w:t xml:space="preserve">mode). We filtered any matches where players were inactive, such as when speed values were equal to, or very close to, zero. Moreover, we used our knowledge of the game to remove any matches where players were potentially hacking, or not playing the game has it is supposed to be played. We then partitioned the player population by total experience, and sampled players that played 300 matches or more. To optimize the representation of gameplay experience at advanced levels, we set the maximum number of matches at 500 for these players. For instance, there could be a large difference in gameplay between 300-500 and 500-1000 matches. Players that played more than 500 matches represented ~2% of the population.</w:t>
+        <w:t xml:space="preserve">mode). We filtered any matches where players were inactive, such as when speed values were equal to, or very close to, zero. Moreover, we used our knowledge of the game to remove any matches where players were potentially hacking, or not playing the game as it is supposed to be played. We then sampled players that played 300 matches or more. To optimize the representation of gameplay experience at advanced levels, we set the maximum number of matches at 500 for these players. For instance, there could be a large difference in gameplay between 300-500 and 500-1000 matches. Players that played more than 500 matches represented ~2% of the population.</w:t>
       </w:r>
     </w:p>
     <w:p>
@@ -757,7 +728,7 @@
         <w:pStyle w:val="BodyText"/>
       </w:pPr>
       <w:r>
-        <w:t xml:space="preserve">Our population consists of 253 predator players with a total record of 100 412 matches. The predator-players’ experience varied between 301 and 500 matches played. These matches lasted between 3 and 70-min (mean = 11-min). The following information is collected and reported for every match : the player’s anonymous ID, its avatar, the game environment, the predator-player’s experience along with its speed, and the average speed of the group of prey it encountered.</w:t>
+        <w:t xml:space="preserve">Our population consists of 253 predator players with a total record of 100 412 matches. The predator-players’ experience varied between 301 and 500 matches played. These matches lasted between 3 and 70-min (mean = 11-min). The following information is collected and reported for every match : the player’s anonymous ID, its avatar (i.e. the predator character chosen with its specific powers-gameplay mechanics), the game environment, the predator-player’s experience along with its speed, and the average speed of the group of prey it encountered.</w:t>
       </w:r>
     </w:p>
     <w:p>
@@ -765,7 +736,7 @@
         <w:pStyle w:val="BodyText"/>
       </w:pPr>
       <w:r>
-        <w:t xml:space="preserve">We recognize that we could have introduced a bias in our analyses since we sampled individuals who stayed in the game for at least 300 matches. For instance, these players may already be used to play videogames, and thus, could differ in the way they play at early stages of their experience in the game. To ensure that this was not the case, we randomly sampled players that played between 20 and 50 matches, between 51 and 100 matches, and between 101 and 300 matches. We then took the first 20 matches played by these players, including those from our sampled population, and compared their average behaviour using a Bayesian hierarchical linear model. We found that neither of the four groups differed in their average speed (Table SX), which gives us confidence that our player population was not biased.</w:t>
+        <w:t xml:space="preserve">We recognize that we could have introduced a bias in our analyses since we sampled individuals who stayed in the game for at least 300 matches. For instance, these players may already be used to play videogames, and thus, could differ in the way they play at early stages of their experience in the game. To ensure that our sample was not biased, the videogame company provided a random sample of players that played between 20 and 50 matches, between 51 and 100 matches, and between 101 and 300 matches from the same timeframe as our current sample. We then took the first 20 matches played by these players, including those from our sampled population, and compared their average behaviour using a Bayesian hierarchical linear model. We found that neither of the four groups differed in their average speed (Table SX), which gives us confidence that our player population was not biased.</w:t>
       </w:r>
     </w:p>
     <w:bookmarkEnd w:id="25"/>
@@ -783,7 +754,7 @@
         <w:pStyle w:val="FirstParagraph"/>
       </w:pPr>
       <w:r>
-        <w:t xml:space="preserve">We analyzed the predator’s average speed and the average speed of the prey encountered by the predator. The predator’s average speed is measured as the average distance traveled per second during a match (</w:t>
+        <w:t xml:space="preserve">We analyzed the predator’s average speed and the average speed of the prey group encountered by the predator. The predator’s average speed is measured as the average distance traveled per second during a match (</w:t>
       </w:r>
       <m:oMath>
         <m:bar>
@@ -823,7 +794,7 @@
       </w:r>
     </w:p>
     <w:bookmarkEnd w:id="26"/>
-    <w:bookmarkStart w:id="35" w:name="statistical-analyses"/>
+    <w:bookmarkStart w:id="36" w:name="statistical-analyses"/>
     <w:p>
       <w:pPr>
         <w:pStyle w:val="Heading2"/>
@@ -1498,16 +1469,7 @@
         </m:d>
       </m:oMath>
       <w:r>
-        <w:t xml:space="preserve">). In all models, we specified four MCMC chains to estimate the parameters, with 1000 posterior samples for each parameter. To do so, we ran 2500 iterations for the first model with a thinning set to eight, and 1500 iterations with a thinning set to four for the second and third models; burn-in was set to 500 iterations in each model. We assessed the convergence of the MCMC chains using trace plots, R-hat diagnostics with a threshold of &lt;1.05, and effective sample sizes (ESS) with a threshold of &gt;100 for the bulk-ESS and tail-ESS</w:t>
-      </w:r>
-      <w:r>
-        <w:t xml:space="preserve"> </w:t>
-      </w:r>
-      <w:r>
-        <w:t xml:space="preserve">(Vehtari et al. 2021)</w:t>
-      </w:r>
-      <w:r>
-        <w:t xml:space="preserve">. After fitting the three models, we proceeded to select the one with the best predictive accuracy using approximate leave-one-out cross-validation with Pareto-smoothed importance sampling</w:t>
+        <w:t xml:space="preserve">). After fitting the three models, we proceeded to select the one with the best predictive accuracy using approximate leave-one-out cross-validation with Pareto-smoothed importance sampling</w:t>
       </w:r>
       <w:r>
         <w:t xml:space="preserve"> </w:t>
@@ -1520,13 +1482,13 @@
       </w:r>
     </w:p>
     <w:bookmarkEnd w:id="29"/>
-    <w:bookmarkStart w:id="34" w:name="X933817ec832100fd66b2d0514a62bc877cddd0e"/>
+    <w:bookmarkStart w:id="34" w:name="Xdb90a3bc6360b9c7efda4b70edf1c2bab09c4e8"/>
     <w:p>
       <w:pPr>
         <w:pStyle w:val="Heading3"/>
       </w:pPr>
       <w:r>
-        <w:t xml:space="preserve">Foraging behaviour and success, prey behaviour, and their relationships, at each level of experience</w:t>
+        <w:t xml:space="preserve">Changes in foraging behaviour and predator-prey interactions with experience</w:t>
       </w:r>
     </w:p>
     <w:p>
@@ -1543,7 +1505,7 @@
         <w:t xml:space="preserve">(Lee and Nelder 2006; Cleasby, Nakagawa, and Schielzeth 2015; Westneat, Wright, and Dingemanse 2014; Mitchell et al. 2016; O’Dea, Noble, and Nakagawa 2022)</w:t>
       </w:r>
       <w:r>
-        <w:t xml:space="preserve">. We categorized the predators by their experience based on the number of matches they played (i.e. their cumulative experience). We assigned the status of</w:t>
+        <w:t xml:space="preserve">. We categorized the predators by their experience based on the number of matches they played (i.e. their cumulative experience). Since we monitored all predator players throughout their experience, they appeared in all of the three following experience categories. First, we assigned predators the status of</w:t>
       </w:r>
       <w:r>
         <w:t xml:space="preserve"> </w:t>
@@ -1561,7 +1523,7 @@
         <w:t xml:space="preserve"> </w:t>
       </w:r>
       <w:r>
-        <w:t xml:space="preserve">to any predator-player that had a cumulative experience below 100 matches. For example, a predator player that played 500 matches in total would be labelled as a novice in its first 100 matches. Following this logic, we labelled predators as</w:t>
+        <w:t xml:space="preserve">when they had a cumulative experience below 100 matches. For example, a predator player that played 500 matches in total would be labelled as a novice in its first 100 matches. Following this logic, we labelled predators as</w:t>
       </w:r>
       <w:r>
         <w:t xml:space="preserve"> </w:t>
@@ -1579,7 +1541,7 @@
         <w:t xml:space="preserve"> </w:t>
       </w:r>
       <w:r>
-        <w:t xml:space="preserve">hunters when they had a cumulative experience between 100 and 299 and matches. For the third and last group, we defined predators as</w:t>
+        <w:t xml:space="preserve">hunters when they had a cumulative experience between 100 and 299 and matches. Lastly, we defined predators as</w:t>
       </w:r>
       <w:r>
         <w:t xml:space="preserve"> </w:t>
@@ -1605,7 +1567,7 @@
         <w:pStyle w:val="BodyText"/>
       </w:pPr>
       <w:r>
-        <w:t xml:space="preserve">For each level of experience (i.e. novice, intermediate, advanced), the model estimated the mean speed of every individual (which we call the mean part of the model) and, by using a heterogeneous structure of the residuals, the intra-individual standard deviation of speed for every individual (which we call the dispersion part of the model). Thus, in the mean part of the model, we could estimate among individual differences in the foraging tactic used by predators (i.e. fast or slow), while in the dispersion part of the model, we could estimate among individual differences in foraging specialization/flexibility (i.e. intra-individual variability). We followed the same structure for the preys’ speed to estimate among individual differences in the mean and standard deviation of speed of the prey encountered by predators. For hunting success, we only modeled the mean part of the equation to estimate among individual differences in mean hunting success. For the predator and the prey’s speed, we controlled for the average rank of the prey that they encountered on both the mean and dispersion part of the equation. The ranking system in</w:t>
+        <w:t xml:space="preserve">For each level of experience (i.e. novice, intermediate, advanced), the model estimated the mean speed of every individual (which we call the mean part of the model) and, by using a heterogeneous structure of the residuals, the intra-individual standard deviation of speed for every individual (which we call the dispersion part of the model). Thus, in the mean part of the model, we could estimate among individual differences in the foraging tactic used by predators (i.e. along the slow-fast continuum), while in the dispersion part of the model, we could estimate among individual differences in foraging specialization/flexibility (i.e. intra-individual variability). We followed the same structure for the preys’ speed to estimate among individual differences in the mean and standard deviation of speed of the prey groups encountered by predators. For hunting success, we only modeled the mean part of the equation to estimate among individual differences in mean hunting success. For the predator and the prey’s speed, we controlled for the average rank of the prey that they encountered as proxy for prey skills on both the mean and dispersion part of the equation. The ranking system in</w:t>
       </w:r>
       <w:r>
         <w:t xml:space="preserve"> </w:t>
@@ -2042,7 +2004,7 @@
         <w:t xml:space="preserve">(Via and Lande 1985; Via et al. 1995)</w:t>
       </w:r>
       <w:r>
-        <w:t xml:space="preserve">, enables us to investigate whether predators express similar behaviours across each of three developmental stages. We present the character-state analyses as additional material in the Appendix S2 because they were not part of our initial objectives.</w:t>
+        <w:t xml:space="preserve">, enables us to investigate whether predators express similar behaviours across each of three developmental stages. We present the character-state analyses as additional material in the Appendix S2 as they were not part of our initial objectives.</w:t>
       </w:r>
     </w:p>
     <w:p>
@@ -3680,7 +3642,25 @@
         <w:t xml:space="preserve"> </w:t>
       </w:r>
       <w:r>
-        <w:t xml:space="preserve">Student t prior for the dispersion part of the model. We parametrized the model to run four MCMC chains with 1000 posterior samples for each parameter by completing 2500 iterations having a thinning set to 8, with the first 500 iterations used as warmups. We assessed the convergence of the MCMC chains using trace plots, R-hat diagnostics with a threshold of &lt;1.05, and effective sample sizes (ESS) with a threshold of &gt;100 for the bulk-ESS and tail-ESS</w:t>
+        <w:t xml:space="preserve">Student t prior for the dispersion part of the model.</w:t>
+      </w:r>
+    </w:p>
+    <w:bookmarkEnd w:id="34"/>
+    <w:bookmarkStart w:id="35" w:name="markov-chain-monte-carlo-settings"/>
+    <w:p>
+      <w:pPr>
+        <w:pStyle w:val="Heading3"/>
+      </w:pPr>
+      <w:r>
+        <w:t xml:space="preserve">Markov Chain Monte Carlo settings</w:t>
+      </w:r>
+    </w:p>
+    <w:p>
+      <w:pPr>
+        <w:pStyle w:val="FirstParagraph"/>
+      </w:pPr>
+      <w:r>
+        <w:t xml:space="preserve">We parametrized every model described above to run four MCMC chains with 1000 posterior samples for each parameter. We ran 2500 iterations with a thinning set to eight for the additive model with a global smoother only (see Table I), and 1500 iterations with a thinning set to four for the additive model with a global smoother and group-level smoothers as well as for the additive model with group-level smoothers only (Table I). Burn-in was set to 500 iterations in each model. We parametrized the MDHGLM to run 2500 iterations with a thinning set to 8, with the first 500 iterations used as warmups. We assessed the convergence of the MCMC chains using trace plots, R-hat diagnostics with a threshold of &lt;1.05, and effective sample sizes (ESS) with a threshold of &gt;100 for the bulk-ESS and tail-ESS</w:t>
       </w:r>
       <w:r>
         <w:t xml:space="preserve"> </w:t>
@@ -3689,7 +3669,7 @@
         <w:t xml:space="preserve">(Vehtari et al. 2021)</w:t>
       </w:r>
       <w:r>
-        <w:t xml:space="preserve">. We also performed posterior predictive checks which showed an adequate fit of the model (for details, see</w:t>
+        <w:t xml:space="preserve">. We also performed posterior predictive checks which showed an adequate fit of the models (for details, see</w:t>
       </w:r>
       <w:r>
         <w:t xml:space="preserve"> </w:t>
@@ -3703,13 +3683,13 @@
         </w:r>
       </w:hyperlink>
       <w:r>
-        <w:t xml:space="preserve">). We additionally report variance partitioning and coefficients of variations in the supporting information (Appendix S1).</w:t>
+        <w:t xml:space="preserve">).</w:t>
       </w:r>
     </w:p>
-    <w:bookmarkEnd w:id="34"/>
     <w:bookmarkEnd w:id="35"/>
     <w:bookmarkEnd w:id="36"/>
-    <w:bookmarkStart w:id="50" w:name="results"/>
+    <w:bookmarkEnd w:id="37"/>
+    <w:bookmarkStart w:id="51" w:name="results"/>
     <w:p>
       <w:pPr>
         <w:pStyle w:val="Heading1"/>
@@ -3718,7 +3698,7 @@
         <w:t xml:space="preserve">RESULTS</w:t>
       </w:r>
     </w:p>
-    <w:bookmarkStart w:id="40" w:name="X49e34d012182956988a00f0ff153f675c48b853"/>
+    <w:bookmarkStart w:id="41" w:name="X49e34d012182956988a00f0ff153f675c48b853"/>
     <w:p>
       <w:pPr>
         <w:pStyle w:val="Heading2"/>
@@ -3764,7 +3744,7 @@
         </w:rPr>
         <w:t xml:space="preserve">Table </w:t>
       </w:r>
-      <w:bookmarkStart w:id="c5aaf363-92cc-4374-956b-a4ee1de5f0ee" w:name="table1"/>
+      <w:bookmarkStart w:id="7e2eb366-32b9-4cb3-9602-d03aea15a89c" w:name="table1"/>
       <w:r xmlns:w="http://schemas.openxmlformats.org/wordprocessingml/2006/main" xmlns:wp="http://schemas.openxmlformats.org/drawingml/2006/wordprocessingDrawing" xmlns:r="http://schemas.openxmlformats.org/officeDocument/2006/relationships" xmlns:w14="http://schemas.microsoft.com/office/word/2010/wordml">
         <w:rPr>
           <w:rFonts/>
@@ -3786,7 +3766,7 @@
         </w:rPr>
         <w:fldChar w:fldCharType="end" w:dirty="true"/>
       </w:r>
-      <w:bookmarkEnd w:id="c5aaf363-92cc-4374-956b-a4ee1de5f0ee"/>
+      <w:bookmarkEnd w:id="7e2eb366-32b9-4cb3-9602-d03aea15a89c"/>
       <w:r>
         <w:t xml:space="preserve">: </w:t>
       </w:r>
@@ -4896,7 +4876,7 @@
         <w:pStyle w:val="BodyText"/>
       </w:pPr>
       <w:r>
-        <w:t xml:space="preserve">We predicted that the relationship between hunting success and experience would vary among predators because they should differ in the type of prey that they encounter. However, after controlling for prey speed, we did not find evidence confirming this prediction, because differences among predators remained stable (Figure 1B).</w:t>
+        <w:t xml:space="preserve">We predicted that the relationship between hunting success and experience would vary among predators because they should differ in the type of prey that they encounter. However, after controlling for the mean speed of the prey group within a match, we did not find evidence confirming this prediction, because differences among predators remained stable (Figure 1B).</w:t>
       </w:r>
     </w:p>
     <w:p>
@@ -4908,18 +4888,18 @@
           <wp:inline>
             <wp:extent cx="5943600" cy="2377440"/>
             <wp:effectExtent b="0" l="0" r="0" t="0"/>
-            <wp:docPr descr="Figure 1. Among individual differences in the development of hunting expertise. The predators’ hunting success (i.e. the probability of capturing the four prey) is on the y axis, and the predators’ cumulative experience (i.e. the number of matches played prior to each observation) is on the x axis. Each fitted curve represents an individual predator. (A) A generalized additive mixed model where we do not control for prey speed (B) A generalized additive mixed model where we control for prey speed." title="" id="38" name="Picture"/>
+            <wp:docPr descr="Figure 1. Among individual differences in the development of hunting expertise. The predators’ hunting success (i.e. the probability of capturing the four prey) is on the y axis, and the predators’ cumulative experience (i.e. the number of matches played prior to each observation) is on the x axis. Each fitted curve represents an individual predator. (A) A generalized additive mixed model where we do not control for prey speed (B) A generalized additive mixed model where we control for prey speed." title="" id="39" name="Picture"/>
             <a:graphic>
               <a:graphicData uri="http://schemas.openxmlformats.org/drawingml/2006/picture">
                 <pic:pic>
                   <pic:nvPicPr>
-                    <pic:cNvPr descr="C:/Users/maxim/OneDrive/Documents/GitHub/Chapter2/outputs/05_outputs_figures/05_figure1.png" id="39" name="Picture"/>
+                    <pic:cNvPr descr="C:/Users/maxim/OneDrive/Documents/GitHub/Chapter2/outputs/05_outputs_figures/05_figure1.png" id="40" name="Picture"/>
                     <pic:cNvPicPr>
                       <a:picLocks noChangeArrowheads="1" noChangeAspect="1"/>
                     </pic:cNvPicPr>
                   </pic:nvPicPr>
                   <pic:blipFill>
-                    <a:blip r:embed="rId37"/>
+                    <a:blip r:embed="rId38"/>
                     <a:stretch>
                       <a:fillRect/>
                     </a:stretch>
@@ -4964,8 +4944,8 @@
         <w:t xml:space="preserve">Among individual differences in the development of hunting expertise. The predators’ hunting success (i.e. the probability of capturing the four prey) is on the y axis, and the predators’ cumulative experience (i.e. the number of matches played prior to each observation) is on the x axis. Each fitted curve represents an individual predator. (A) A generalized additive mixed model where we do not control for prey speed (B) A generalized additive mixed model where we control for prey speed.</w:t>
       </w:r>
     </w:p>
-    <w:bookmarkEnd w:id="40"/>
-    <w:bookmarkStart w:id="44" w:name="X6edf630a269e5217c76dd70c0476a389c38d682"/>
+    <w:bookmarkEnd w:id="41"/>
+    <w:bookmarkStart w:id="45" w:name="X6edf630a269e5217c76dd70c0476a389c38d682"/>
     <w:p>
       <w:pPr>
         <w:pStyle w:val="Heading2"/>
@@ -4979,7 +4959,7 @@
         <w:pStyle w:val="FirstParagraph"/>
       </w:pPr>
       <w:r>
-        <w:t xml:space="preserve">At the population level, we predicted that predators would become either increasingly flexible or specialized with more experience. However, our results do not support this prediction. Indeed, the observed pattern is more complex than expected given that predators became more flexible with experience at intermediate levels of experience (i.e. intercept of sigma for predator speed is larger for intermediates than novices; Table 2 and Appendix S1: Figure S4), but then return to novice-levels with advanced experience (i.e. intercept of sigma for predator speed is smaller for advanced players than intermediates; Table 2 and Appendix S1: Figure S4). Thus, our analyses suggest that population-level behavioural specialization changes nonlinearly (quadratic) with experience rather than linearly.</w:t>
+        <w:t xml:space="preserve">At the population level, we predicted that predators would become either increasingly flexible or specialized with more experience. However, our results do not support this prediction. Indeed, the observed pattern is more complex given that predators became more flexible with experience at intermediate levels of experience (i.e. intercept of sigma for predator speed is larger for intermediates than novices; Table 2 and Appendix S1: Figure S4), but then return to novice-levels of flexibility with advanced experience (i.e. intercept of sigma for predator speed is smaller for advanced players than intermediates; Table 2 and Appendix S1: Figure S4). Thus, our analyses suggest that population-level behavioural specialization changes nonlinearly (quadratic) with experience rather than linearly.</w:t>
       </w:r>
     </w:p>
     <w:p>
@@ -4993,7 +4973,7 @@
         </w:rPr>
         <w:t xml:space="preserve">Table </w:t>
       </w:r>
-      <w:bookmarkStart w:id="4ad684f4-7050-4084-a03a-31655397d6f8" w:name="table2"/>
+      <w:bookmarkStart w:id="e78bd3a0-d699-4160-be31-39c73fae670a" w:name="table2"/>
       <w:r xmlns:w="http://schemas.openxmlformats.org/wordprocessingml/2006/main" xmlns:wp="http://schemas.openxmlformats.org/drawingml/2006/wordprocessingDrawing" xmlns:r="http://schemas.openxmlformats.org/officeDocument/2006/relationships" xmlns:w14="http://schemas.microsoft.com/office/word/2010/wordml">
         <w:rPr>
           <w:rFonts/>
@@ -5015,7 +4995,7 @@
         </w:rPr>
         <w:fldChar w:fldCharType="end" w:dirty="true"/>
       </w:r>
-      <w:bookmarkEnd w:id="4ad684f4-7050-4084-a03a-31655397d6f8"/>
+      <w:bookmarkEnd w:id="e78bd3a0-d699-4160-be31-39c73fae670a"/>
       <w:r>
         <w:t xml:space="preserve">: </w:t>
       </w:r>
@@ -7539,11 +7519,62 @@
                 <w:i w:val="false"/>
                 <w:b w:val="false"/>
                 <w:u w:val="none"/>
+                <w:vertAlign w:val="superscript"/>
                 <w:sz w:val="22"/>
                 <w:szCs w:val="22"/>
                 <w:color w:val="000000"/>
               </w:rPr>
-              <w:t xml:space="preserve">* We exponentiated the dispersion parameters (i.e. sigma) which are estimated on a log scale. We back-transformed the hunting success values, estimated on a logit scale, back to a probability scale.</w:t>
+              <w:t xml:space="preserve">a </w:t>
+            </w:r>
+            <w:r xmlns:w="http://schemas.openxmlformats.org/wordprocessingml/2006/main" xmlns:wp="http://schemas.openxmlformats.org/drawingml/2006/wordprocessingDrawing" xmlns:r="http://schemas.openxmlformats.org/officeDocument/2006/relationships" xmlns:w14="http://schemas.microsoft.com/office/word/2010/wordml">
+              <w:rPr>
+                <w:rFonts w:ascii="Times New Roman" w:hAnsi="Times New Roman" w:eastAsia="Times New Roman" w:cs="Times New Roman"/>
+                <w:i w:val="false"/>
+                <w:b w:val="false"/>
+                <w:u w:val="none"/>
+                <w:sz w:val="22"/>
+                <w:szCs w:val="22"/>
+                <w:color w:val="000000"/>
+              </w:rPr>
+              <w:t xml:space="preserve">We exponentiated the dispersion parameters (i.e. sigma) which are estimated on a log scale. We back-transformed the hunting success values, estimated on a logit scale, back to a probability scale.</w:t>
+            </w:r>
+            <w:r xmlns:w="http://schemas.openxmlformats.org/wordprocessingml/2006/main" xmlns:wp="http://schemas.openxmlformats.org/drawingml/2006/wordprocessingDrawing" xmlns:r="http://schemas.openxmlformats.org/officeDocument/2006/relationships" xmlns:w14="http://schemas.microsoft.com/office/word/2010/wordml">
+              <w:rPr>
+                <w:rFonts w:ascii="Times New Roman" w:hAnsi="Times New Roman" w:eastAsia="Times New Roman" w:cs="Times New Roman"/>
+                <w:i w:val="false"/>
+                <w:b w:val="false"/>
+                <w:u w:val="none"/>
+                <w:vertAlign w:val="superscript"/>
+                <w:sz w:val="22"/>
+                <w:szCs w:val="22"/>
+                <w:color w:val="000000"/>
+              </w:rPr>
+              <w:br/>
+            </w:r>
+            <w:r xmlns:w="http://schemas.openxmlformats.org/wordprocessingml/2006/main" xmlns:wp="http://schemas.openxmlformats.org/drawingml/2006/wordprocessingDrawing" xmlns:r="http://schemas.openxmlformats.org/officeDocument/2006/relationships" xmlns:w14="http://schemas.microsoft.com/office/word/2010/wordml">
+              <w:rPr>
+                <w:rFonts w:ascii="Times New Roman" w:hAnsi="Times New Roman" w:eastAsia="Times New Roman" w:cs="Times New Roman"/>
+                <w:i w:val="false"/>
+                <w:b w:val="false"/>
+                <w:u w:val="none"/>
+                <w:vertAlign w:val="superscript"/>
+                <w:sz w:val="22"/>
+                <w:szCs w:val="22"/>
+                <w:color w:val="000000"/>
+              </w:rPr>
+              <w:t xml:space="preserve">b </w:t>
+            </w:r>
+            <w:r xmlns:w="http://schemas.openxmlformats.org/wordprocessingml/2006/main" xmlns:wp="http://schemas.openxmlformats.org/drawingml/2006/wordprocessingDrawing" xmlns:r="http://schemas.openxmlformats.org/officeDocument/2006/relationships" xmlns:w14="http://schemas.microsoft.com/office/word/2010/wordml">
+              <w:rPr>
+                <w:rFonts w:ascii="Times New Roman" w:hAnsi="Times New Roman" w:eastAsia="Times New Roman" w:cs="Times New Roman"/>
+                <w:i w:val="false"/>
+                <w:b w:val="false"/>
+                <w:u w:val="none"/>
+                <w:sz w:val="22"/>
+                <w:szCs w:val="22"/>
+                <w:color w:val="000000"/>
+              </w:rPr>
+              <w:t xml:space="preserve">The intercept values on the mean part of the equation for all traits indicate average behaviour and success at the population level. The intercept values on the dispersion (i.e. sigma) part of the equation for predator speed indicate behavioural specialization at the population level.</w:t>
             </w:r>
           </w:p>
         </w:tc>
@@ -7554,7 +7585,7 @@
         <w:pStyle w:val="BodyText"/>
       </w:pPr>
       <w:r>
-        <w:t xml:space="preserve">At the individual level, we detected differences in the mean movement speed among predators (i.e. the standard deviation of the mean speed for the predator ID; Table 3). These differences largely remained stable to the intermediate stage and then increased at the advanced stage to a level higher than when predators were novice (Table 3 and Appendix S1: Figure S4). For the dispersion part of the model, predators displayed considerable differences in their degree of hunting specialization, which also increased with experience (i.e. the standard deviation of sigma for the predator ID increases with experience; Table 3 and Appendix S1: Figure S4). Thus, the predator population is composed of both specialist and flexible individuals, and they further distinguish themselves as specialist/flexible hunters as they gain experience (Figure 2).</w:t>
+        <w:t xml:space="preserve">At the individual level, we detected differences in the mean movement speed among predators (i.e. the intercept of the mean speed for the predator ID; Table 3). These differences remained stable to the intermediate stage and then increased at the advanced stage to a level higher than when predators were novice (Table 3 and Appendix S1: Figure S4). For the dispersion part of the model, predators displayed considerable differences in their degree of hunting specialization, and these differences increased with experience (i.e. the intercept of sigma for the predator ID increases with experience; Table 3 and Appendix S1: Figure S4). Thus, the predator population is composed of both specialist and flexible individuals, and they further differentiate themselves as specialist/flexible hunters as they gain experience (Figure 2).</w:t>
       </w:r>
     </w:p>
     <w:p>
@@ -7568,7 +7599,7 @@
         </w:rPr>
         <w:t xml:space="preserve">Table </w:t>
       </w:r>
-      <w:bookmarkStart w:id="afddc3a5-8890-421f-af05-34d562134140" w:name="table3"/>
+      <w:bookmarkStart w:id="8d1e4098-d366-47bc-b46f-617a6341b14e" w:name="table3"/>
       <w:r xmlns:w="http://schemas.openxmlformats.org/wordprocessingml/2006/main" xmlns:wp="http://schemas.openxmlformats.org/drawingml/2006/wordprocessingDrawing" xmlns:r="http://schemas.openxmlformats.org/officeDocument/2006/relationships" xmlns:w14="http://schemas.microsoft.com/office/word/2010/wordml">
         <w:rPr>
           <w:rFonts/>
@@ -7590,7 +7621,7 @@
         </w:rPr>
         <w:fldChar w:fldCharType="end" w:dirty="true"/>
       </w:r>
-      <w:bookmarkEnd w:id="afddc3a5-8890-421f-af05-34d562134140"/>
+      <w:bookmarkEnd w:id="8d1e4098-d366-47bc-b46f-617a6341b14e"/>
       <w:r>
         <w:t xml:space="preserve">: </w:t>
       </w:r>
@@ -9887,11 +9918,100 @@
                 <w:i w:val="false"/>
                 <w:b w:val="false"/>
                 <w:u w:val="none"/>
+                <w:vertAlign w:val="superscript"/>
                 <w:sz w:val="22"/>
                 <w:szCs w:val="22"/>
                 <w:color w:val="000000"/>
               </w:rPr>
-              <w:t xml:space="preserve">* We exponentiated the dispersion parameters (i.e. sigma) which are estimated on a log scale. All the reported values are standard deviations.</w:t>
+              <w:t xml:space="preserve">a </w:t>
+            </w:r>
+            <w:r xmlns:w="http://schemas.openxmlformats.org/wordprocessingml/2006/main" xmlns:wp="http://schemas.openxmlformats.org/drawingml/2006/wordprocessingDrawing" xmlns:r="http://schemas.openxmlformats.org/officeDocument/2006/relationships" xmlns:w14="http://schemas.microsoft.com/office/word/2010/wordml">
+              <w:rPr>
+                <w:rFonts w:ascii="Times New Roman" w:hAnsi="Times New Roman" w:eastAsia="Times New Roman" w:cs="Times New Roman"/>
+                <w:i w:val="false"/>
+                <w:b w:val="false"/>
+                <w:u w:val="none"/>
+                <w:sz w:val="22"/>
+                <w:szCs w:val="22"/>
+                <w:color w:val="000000"/>
+              </w:rPr>
+              <w:t xml:space="preserve">We exponentiated the dispersion parameters (i.e. sigma) which are estimated on a log scale. All the reported values are standard deviations.</w:t>
+            </w:r>
+            <w:r xmlns:w="http://schemas.openxmlformats.org/wordprocessingml/2006/main" xmlns:wp="http://schemas.openxmlformats.org/drawingml/2006/wordprocessingDrawing" xmlns:r="http://schemas.openxmlformats.org/officeDocument/2006/relationships" xmlns:w14="http://schemas.microsoft.com/office/word/2010/wordml">
+              <w:rPr>
+                <w:rFonts w:ascii="Times New Roman" w:hAnsi="Times New Roman" w:eastAsia="Times New Roman" w:cs="Times New Roman"/>
+                <w:i w:val="false"/>
+                <w:b w:val="false"/>
+                <w:u w:val="none"/>
+                <w:vertAlign w:val="superscript"/>
+                <w:sz w:val="22"/>
+                <w:szCs w:val="22"/>
+                <w:color w:val="000000"/>
+              </w:rPr>
+              <w:br/>
+            </w:r>
+            <w:r xmlns:w="http://schemas.openxmlformats.org/wordprocessingml/2006/main" xmlns:wp="http://schemas.openxmlformats.org/drawingml/2006/wordprocessingDrawing" xmlns:r="http://schemas.openxmlformats.org/officeDocument/2006/relationships" xmlns:w14="http://schemas.microsoft.com/office/word/2010/wordml">
+              <w:rPr>
+                <w:rFonts w:ascii="Times New Roman" w:hAnsi="Times New Roman" w:eastAsia="Times New Roman" w:cs="Times New Roman"/>
+                <w:i w:val="false"/>
+                <w:b w:val="false"/>
+                <w:u w:val="none"/>
+                <w:vertAlign w:val="superscript"/>
+                <w:sz w:val="22"/>
+                <w:szCs w:val="22"/>
+                <w:color w:val="000000"/>
+              </w:rPr>
+              <w:t xml:space="preserve">b </w:t>
+            </w:r>
+            <w:r xmlns:w="http://schemas.openxmlformats.org/wordprocessingml/2006/main" xmlns:wp="http://schemas.openxmlformats.org/drawingml/2006/wordprocessingDrawing" xmlns:r="http://schemas.openxmlformats.org/officeDocument/2006/relationships" xmlns:w14="http://schemas.microsoft.com/office/word/2010/wordml">
+              <w:rPr>
+                <w:rFonts w:ascii="Times New Roman" w:hAnsi="Times New Roman" w:eastAsia="Times New Roman" w:cs="Times New Roman"/>
+                <w:i w:val="false"/>
+                <w:b w:val="false"/>
+                <w:u w:val="none"/>
+                <w:sz w:val="22"/>
+                <w:szCs w:val="22"/>
+                <w:color w:val="000000"/>
+              </w:rPr>
+              <w:t xml:space="preserve">The intercept values on the mean part of the equation for all traits indicate among individual differences in average behaviour and success.</w:t>
+            </w:r>
+            <w:r xmlns:w="http://schemas.openxmlformats.org/wordprocessingml/2006/main" xmlns:wp="http://schemas.openxmlformats.org/drawingml/2006/wordprocessingDrawing" xmlns:r="http://schemas.openxmlformats.org/officeDocument/2006/relationships" xmlns:w14="http://schemas.microsoft.com/office/word/2010/wordml">
+              <w:rPr>
+                <w:rFonts w:ascii="Times New Roman" w:hAnsi="Times New Roman" w:eastAsia="Times New Roman" w:cs="Times New Roman"/>
+                <w:i w:val="false"/>
+                <w:b w:val="false"/>
+                <w:u w:val="none"/>
+                <w:vertAlign w:val="superscript"/>
+                <w:sz w:val="22"/>
+                <w:szCs w:val="22"/>
+                <w:color w:val="000000"/>
+              </w:rPr>
+              <w:br/>
+            </w:r>
+            <w:r xmlns:w="http://schemas.openxmlformats.org/wordprocessingml/2006/main" xmlns:wp="http://schemas.openxmlformats.org/drawingml/2006/wordprocessingDrawing" xmlns:r="http://schemas.openxmlformats.org/officeDocument/2006/relationships" xmlns:w14="http://schemas.microsoft.com/office/word/2010/wordml">
+              <w:rPr>
+                <w:rFonts w:ascii="Times New Roman" w:hAnsi="Times New Roman" w:eastAsia="Times New Roman" w:cs="Times New Roman"/>
+                <w:i w:val="false"/>
+                <w:b w:val="false"/>
+                <w:u w:val="none"/>
+                <w:vertAlign w:val="superscript"/>
+                <w:sz w:val="22"/>
+                <w:szCs w:val="22"/>
+                <w:color w:val="000000"/>
+              </w:rPr>
+              <w:t xml:space="preserve">c </w:t>
+            </w:r>
+            <w:r xmlns:w="http://schemas.openxmlformats.org/wordprocessingml/2006/main" xmlns:wp="http://schemas.openxmlformats.org/drawingml/2006/wordprocessingDrawing" xmlns:r="http://schemas.openxmlformats.org/officeDocument/2006/relationships" xmlns:w14="http://schemas.microsoft.com/office/word/2010/wordml">
+              <w:rPr>
+                <w:rFonts w:ascii="Times New Roman" w:hAnsi="Times New Roman" w:eastAsia="Times New Roman" w:cs="Times New Roman"/>
+                <w:i w:val="false"/>
+                <w:b w:val="false"/>
+                <w:u w:val="none"/>
+                <w:sz w:val="22"/>
+                <w:szCs w:val="22"/>
+                <w:color w:val="000000"/>
+              </w:rPr>
+              <w:t xml:space="preserve">The intercept values on the dispersion (i.e. sigma) part of the equation for predator speed indicate among individual differences in behavioural specialization. For prey speed and hunting success, they indicate among individual differences in the variability of prey encounters and variability in hunting success, respectively.</w:t>
             </w:r>
           </w:p>
         </w:tc>
@@ -9902,7 +10022,7 @@
         <w:pStyle w:val="BodyText"/>
       </w:pPr>
       <w:r>
-        <w:t xml:space="preserve">As we predicted, predators differed in the mean speed of the prey that they encountered. Thus, some individuals encountered prey that were on average slower, while others encountered prey that where on average faster throughout the study period (i.e. the standard deviation of the mean prey speed for the predator ID; Table 3). These differences were greater when predators reached an advanced level of hunting experience (i.e. the standard deviation of the mean prey speed for the predator ID was higher at the advanced stage; Table 3 and Appendix S1: Figure S4). In addition, individuals experienced largely distinct degrees of variability among their encounters with the prey. Hence, some predators experienced stable/predictable encounters with their prey, while others experienced unstable/unpredictable encounters with their prey throughout the study period (i.e. the standard deviation of sigma prey speed for the predator ID; Table 3).</w:t>
+        <w:t xml:space="preserve">As we predicted, predators differed in the mean speed of the prey that they encountered across matches. Thus, some individuals encountered prey that were on average slower, while others encountered prey that where on average faster throughout the study period (i.e. the intercept of the mean prey speed for the predator ID; Table 3). These differences were greater when predators reached an advanced level of hunting experience (i.e. the intercept of the mean prey speed for the predator ID was higher at the advanced stage; Table 3 and Appendix S1: Figure S4). In addition, individuals experienced largely distinct degrees of variability among their encounters with the prey. Hence, some predators experienced stable/predictable encounters with their prey, while others experienced unstable/unpredictable encounters with their prey throughout the study period (i.e. the intercept of sigma prey speed for the predator ID; Table 3).</w:t>
       </w:r>
     </w:p>
     <w:p>
@@ -9914,18 +10034,18 @@
           <wp:inline>
             <wp:extent cx="5943600" cy="2852928"/>
             <wp:effectExtent b="0" l="0" r="0" t="0"/>
-            <wp:docPr descr="Figure 2. Individual behavioural distribution of the predators’ speed drawn from the MDHGLM estimates for individuals that had (A) the greatest increase in specialization and (B) the greatest increase in flexibility. The background (gray) distributions are for when individuals were novice hunters, and the foreground (blue) distributions with solid contour lines are for when they were advanced hunters. Both figure panels are ordered by ascending degree of increase in either specialization or flexibility." title="" id="42" name="Picture"/>
+            <wp:docPr descr="Figure 2. Individual behavioural distribution of the predators’ speed drawn from the MDHGLM estimates for individuals that had (A) the greatest increase in specialization and (B) the greatest increase in flexibility. The background (gray) distributions are for when individuals were novice hunters, and the foreground (blue) distributions with solid contour lines are for when they were advanced hunters. Both figure panels are ordered by ascending degree of increase in either specialization or flexibility." title="" id="43" name="Picture"/>
             <a:graphic>
               <a:graphicData uri="http://schemas.openxmlformats.org/drawingml/2006/picture">
                 <pic:pic>
                   <pic:nvPicPr>
-                    <pic:cNvPr descr="C:/Users/maxim/OneDrive/Documents/GitHub/Chapter2/outputs/05_outputs_figures/05_figure2.png" id="43" name="Picture"/>
+                    <pic:cNvPr descr="C:/Users/maxim/OneDrive/Documents/GitHub/Chapter2/outputs/05_outputs_figures/05_figure2.png" id="44" name="Picture"/>
                     <pic:cNvPicPr>
                       <a:picLocks noChangeArrowheads="1" noChangeAspect="1"/>
                     </pic:cNvPicPr>
                   </pic:nvPicPr>
                   <pic:blipFill>
-                    <a:blip r:embed="rId41"/>
+                    <a:blip r:embed="rId42"/>
                     <a:stretch>
                       <a:fillRect/>
                     </a:stretch>
@@ -9970,8 +10090,8 @@
         <w:t xml:space="preserve">Individual behavioural distribution of the predators’ speed drawn from the MDHGLM estimates for individuals that had (A) the greatest increase in specialization and (B) the greatest increase in flexibility. The background (gray) distributions are for when individuals were novice hunters, and the foreground (blue) distributions with solid contour lines are for when they were advanced hunters. Both figure panels are ordered by ascending degree of increase in either specialization or flexibility.</w:t>
       </w:r>
     </w:p>
-    <w:bookmarkEnd w:id="44"/>
-    <w:bookmarkStart w:id="48" w:name="Xa5033a5fb05bdfc06237c5869f6197e2d718108"/>
+    <w:bookmarkEnd w:id="45"/>
+    <w:bookmarkStart w:id="49" w:name="Xa5033a5fb05bdfc06237c5869f6197e2d718108"/>
     <w:p>
       <w:pPr>
         <w:pStyle w:val="Heading2"/>
@@ -9985,15 +10105,7 @@
         <w:pStyle w:val="FirstParagraph"/>
       </w:pPr>
       <w:r>
-        <w:t xml:space="preserve">At all experience levels, predators that were on average faster (mean) also had a lower intra-individual variability (IIV) across their matches (Figure 3 and Appendix S2: Table S1). Thus, faster predators specialized at travelling fast, while slower predators were more flexible in their movement through time. In general, predators that encountered prey that were on average faster (mean) tended to be faster (mean) (Figure 3 and Appendix S2: Table S1). At the three experience levels, there were only weak correlations between predator IIV and mean prey speed (Figure 3 and Appendix S2: Table S1). However, predators that experienced more predictable encounters with their prey (IIV) specialized in a faster hunting tactic (IIV) (Figure 3 and Appendix S2: Table S1). For all the results described above, the correlations strengthen as predators gain experience (Figure 3 and Appendix S2: Table S1).</w:t>
-      </w:r>
-    </w:p>
-    <w:p>
-      <w:pPr>
-        <w:pStyle w:val="BodyText"/>
-      </w:pPr>
-      <w:r>
-        <w:t xml:space="preserve">The foraging strategies of predators, that is, the correlations between the mean and IIV of speed, remained structurally stable among the levels of experience (Figure 3 inside the black squares and Appendix S2: Table S1). For example, novice predators that tended to be faster maintained this strategy as they gained experience (Figure 3 inside the black squares and Appendix S2: Table S1). Overall, we detected the same patterns as those from the within-experience state correlations described above. The correlations between trait values were also stronger among novice-intermediate and intermediate-advanced states than between novice-advanced states, indicating that the hunting strategies of predators were more similar among experience levels closer in time (Figure 3 inside the black squares and Appendix S2: Table S1).</w:t>
+        <w:t xml:space="preserve">At all experience levels, predators that were on average faster (mean) also had a lower intra-individual variability (IIV) across their matches (Figure 3 and Appendix S2: Table S1). Thus, faster predators specialized at travelling fast, while slower predators were more flexible in their movement through time. In general, predators that encountered groups of prey that were on average faster (mean) tended to be faster (mean) (Figure 3 and Appendix S2: Table S1). At the three experience levels, there were only weak correlations between predator IIV and mean prey speed (Figure 3 and Appendix S2: Table S1). However, predators that experienced more predictable encounters with their prey (IIV) specialized in a faster hunting tactic (IIV) (Figure 3 and Appendix S2: Table S1). For all the results described above, the correlations strengthen as predators gain experience (Figure 3 and Appendix S2: Table S1).</w:t>
       </w:r>
     </w:p>
     <w:p>
@@ -10005,18 +10117,18 @@
           <wp:inline>
             <wp:extent cx="5943600" cy="2581494"/>
             <wp:effectExtent b="0" l="0" r="0" t="0"/>
-            <wp:docPr descr="Figure 3. Correlation matrices of the MDHGLM relating the mean and intra individual variability (IIV) in speed of the predators, the mean and IIV in speed of the prey they encountered, and mean hunting success. Larger dark blue circles indicate stronger positive correlations (positive values on the color legend), while larger dark red circles indicate stronger negative correlations (negative values on the color legend). A) Correlations when predators were novice hunters. B) Correlations when predators were at an intermediate level of experience. C) Correlations when predators were advanced hunters." title="" id="46" name="Picture"/>
+            <wp:docPr descr="Figure 3. Correlation matrices of the MDHGLM relating the mean and intra individual variability (IIV) in speed of the predators, the mean and IIV in speed of the prey they encountered, and mean hunting success. Larger dark blue circles indicate stronger positive correlations (positive values on the color legend), while larger dark red circles indicate stronger negative correlations (negative values on the color legend). A) Correlations when predators were novice hunters. B) Correlations when predators were at an intermediate level of experience. C) Correlations when predators were advanced hunters." title="" id="47" name="Picture"/>
             <a:graphic>
               <a:graphicData uri="http://schemas.openxmlformats.org/drawingml/2006/picture">
                 <pic:pic>
                   <pic:nvPicPr>
-                    <pic:cNvPr descr="C:/Users/maxim/OneDrive/Documents/GitHub/Chapter2/outputs/05_outputs_figures/05_figure3.png" id="47" name="Picture"/>
+                    <pic:cNvPr descr="C:/Users/maxim/OneDrive/Documents/GitHub/Chapter2/outputs/05_outputs_figures/05_figure3.png" id="48" name="Picture"/>
                     <pic:cNvPicPr>
                       <a:picLocks noChangeArrowheads="1" noChangeAspect="1"/>
                     </pic:cNvPicPr>
                   </pic:nvPicPr>
                   <pic:blipFill>
-                    <a:blip r:embed="rId45"/>
+                    <a:blip r:embed="rId46"/>
                     <a:stretch>
                       <a:fillRect/>
                     </a:stretch>
@@ -10061,8 +10173,8 @@
         <w:t xml:space="preserve">Correlation matrices of the MDHGLM relating the mean and intra individual variability (IIV) in speed of the predators, the mean and IIV in speed of the prey they encountered, and mean hunting success. Larger dark blue circles indicate stronger positive correlations (positive values on the color legend), while larger dark red circles indicate stronger negative correlations (negative values on the color legend). A) Correlations when predators were novice hunters. B) Correlations when predators were at an intermediate level of experience. C) Correlations when predators were advanced hunters.</w:t>
       </w:r>
     </w:p>
-    <w:bookmarkEnd w:id="48"/>
-    <w:bookmarkStart w:id="49" w:name="X97d8a9e147c9f69411c72343e7f467948ed7cd6"/>
+    <w:bookmarkEnd w:id="49"/>
+    <w:bookmarkStart w:id="50" w:name="X97d8a9e147c9f69411c72343e7f467948ed7cd6"/>
     <w:p>
       <w:pPr>
         <w:pStyle w:val="Heading2"/>
@@ -10076,12 +10188,12 @@
         <w:pStyle w:val="FirstParagraph"/>
       </w:pPr>
       <w:r>
-        <w:t xml:space="preserve">We did not detect strong correlations between the predators’ mean speed and their hunting success (Figure 3 and Appendix S2: Table S1), nor between the predators’ IIV in speed and their hunting success (Figure 3 and Appendix S2: Table S1), suggesting that slower/flexible and faster/specialist predators were both equally successful. However, when predators were novice, there was a strong negative correlation between the mean speed of the prey that they encountered and their hunting success (Figure 3 and Appendix S2: Table S1). Hence, novice individuals that encountered faster prey were less successful. This relationship was decoupled at the later experience levels, such that encounters with faster prey at intermediate and advanced stages were not as strongly correlated with hunting success anymore (Figure 3 and Appendix S2: Table S1). Thus, the consequences of hunting faster prey were reduced at greater experience levels.</w:t>
+        <w:t xml:space="preserve">We did not detect strong correlations between the predators’ mean speed and their hunting success (Figure 3 and Appendix S2: Table S1), nor between the predators’ IIV in speed and their hunting success (Figure 3 and Appendix S2: Table S1), suggesting that slower/flexible and faster/specialist predators were both equally successful. However, when predators were novice, there was a strong negative correlation between their hunting success and the mean speed of the prey that they encountered (Figure 3 and Appendix S2: Table S1). Hence, novice individuals that encountered faster prey were less successful. This relationship was decoupled at the later experience levels, such that encounters with faster prey at intermediate and advanced stages were not as strongly correlated with hunting success anymore (Figure 3 and Appendix S2: Table S1). Thus, the consequences of hunting faster prey were reduced at greater experience levels.</w:t>
       </w:r>
     </w:p>
-    <w:bookmarkEnd w:id="49"/>
     <w:bookmarkEnd w:id="50"/>
-    <w:bookmarkStart w:id="54" w:name="discussion"/>
+    <w:bookmarkEnd w:id="51"/>
+    <w:bookmarkStart w:id="55" w:name="discussion"/>
     <w:p>
       <w:pPr>
         <w:pStyle w:val="Heading1"/>
@@ -10113,33 +10225,7 @@
         <w:t xml:space="preserve">(Stephens 1993; Ishii and Shimada 2010; Mery and Burns 2010; Snell-Rood 2013; Wright et al. 2022)</w:t>
       </w:r>
       <w:r>
-        <w:t xml:space="preserve">. Our results show that both mechanisms operated simultaneously, such that there was no directional increase in behavioural specialization or flexibility in the population. Instead, the consequences from experience appear to be a property of individuals, such that each predator developed, through extensive practice, their own expertise and behavioural trajectory; some specialized at fast-paced hunting, while others adopted a slower and more flexible tactic. The predators’ tactics were matched to prey encounters, such that specialized cursorial hunters experienced more predictable encounters, while slower and flexible hunters experienced more unpredictable encounters, with no difference in success between the two predator-types. This predator-prey behavioural matching grew stronger with predator experience, while the relationship between the prey’s behaviour and hunting success diminished. Together, our observations suggest that predators adjust their hunting tactic with experience, and the degree at which they specialize in it, to the behaviour of the prey that they encountered throughout their lifetime in the game. Moreover, the predator-prey behavioural escalation through experience suggests that learning may be a catalyst for arms races.</w:t>
-      </w:r>
-    </w:p>
-    <w:bookmarkStart w:id="51" w:name="X606341ec4c3e4279047d449a137922b20569aa2"/>
-    <w:p>
-      <w:pPr>
-        <w:pStyle w:val="Heading2"/>
-      </w:pPr>
-      <w:r>
-        <w:t xml:space="preserve">The development of expertise with hunting experience</w:t>
-      </w:r>
-    </w:p>
-    <w:p>
-      <w:pPr>
-        <w:pStyle w:val="FirstParagraph"/>
-      </w:pPr>
-      <w:r>
-        <w:t xml:space="preserve">Empirical research in humans and animals shows that task proficiency often increases nonlinearly with experience and stabilizes at an expert level</w:t>
-      </w:r>
-      <w:r>
-        <w:t xml:space="preserve"> </w:t>
-      </w:r>
-      <w:r>
-        <w:t xml:space="preserve">(reviewed in Dukas 2019)</w:t>
-      </w:r>
-      <w:r>
-        <w:t xml:space="preserve">. However, we cannot derive conclusions at the individual-level from these studies either because their models assume the same increase in expertise for each individual, or because it is unclear whether their data includes repeated measures of individual success through time. In contrast, our analyses revealed that there was no population increase in expertise; instead, individual predators in</w:t>
+        <w:t xml:space="preserve">. Our results show that there was no directional increase in either behavioural specialization or flexibility with experience in the population. Instead, the consequences of gaining experience appear to be a property of individuals. We found that each predator developed, through extensive practice, their own expertise and behavioural trajectory, with some specializing in fast-paced hunting, and others adopting a slower and more flexible tactic. The predators’ tactics were matched to prey encounters, such that specialized cursorial hunters experienced more predictable encounters, while slower and flexible hunters experienced more unpredictable encounters, with no difference in success between the two predator-types. This predator-prey behavioural matching grew stronger with predator experience, while the strenght of the relationship between hunting success and prey behaviour decreased. Together, our observations suggest that predators in</w:t>
       </w:r>
       <w:r>
         <w:t xml:space="preserve"> </w:t>
@@ -10155,53 +10241,16 @@
         <w:t xml:space="preserve"> </w:t>
       </w:r>
       <w:r>
-        <w:t xml:space="preserve">displayed distinct patterns of expertise acquisition. For instance, many predators increased their success (Appendix S1: Figure S1A), but others displayed a decrease in success (Appendix S1: Figure S1B) or no change in success at all with experience. We predicted that this would occur because predators should differ in the type of prey that they encounter, as some may be easier to capture than others. This is often the case in nature as prey can use variety of defenses such as physical armaments, toxins, camouflage, or antipredator behaviours to escape predation</w:t>
-      </w:r>
-      <w:r>
-        <w:t xml:space="preserve"> </w:t>
-      </w:r>
-      <w:r>
-        <w:t xml:space="preserve">(Brodie III and Brodie Jr. 1999; Bowen et al. 2002; Brodie and Wilkinson 2010; Nomura et al. 2011; Carey and Wahl 2011)</w:t>
-      </w:r>
-      <w:r>
-        <w:t xml:space="preserve">. However, prey speed in our study did not shape individual differences in expertise acquisition by predators, even if predators differed in the prey that they encountered. This was unexpected, because prey speed is an important predictor of predator success in this system as well as in others</w:t>
-      </w:r>
-      <w:r>
-        <w:t xml:space="preserve"> </w:t>
-      </w:r>
-      <w:r>
-        <w:t xml:space="preserve">(Walker et al. 2005; Kelley and Magurran 2011; Fraser Franco et al. 2022)</w:t>
-      </w:r>
-      <w:r>
-        <w:t xml:space="preserve">. Despite that other antipredator tactics may mediate these individual responses by predators, it is likely that individual differences in motivation and perseverance, attention span, or memory retention were also major causes</w:t>
-      </w:r>
-      <w:r>
-        <w:t xml:space="preserve"> </w:t>
-      </w:r>
-      <w:r>
-        <w:t xml:space="preserve">(Warburton 2003; Morand-Ferron, Cole, and Quinn 2016; Dukas 2019)</w:t>
-      </w:r>
-      <w:r>
-        <w:t xml:space="preserve">. For instance, a persevering predator may increase its success much more steadily than an unmotivated predator that quickly abandons a chase. Another factor that may explain differences in the development of expertise is the time delay between hunting events. For example, a predator that played 300 matches in the span of six months might forget more critical information (e.g. prey escape patterns or muscle memory) than one that played 300 matches in the span of 6 days. While this has not been formally tested, a greater delay between exposure events is hypothesized to attenuate or even negate the relationship between success and experience</w:t>
-      </w:r>
-      <w:r>
-        <w:t xml:space="preserve"> </w:t>
-      </w:r>
-      <w:r>
-        <w:t xml:space="preserve">(Endler 1991; Wright et al. 2022)</w:t>
-      </w:r>
-      <w:r>
-        <w:t xml:space="preserve">.</w:t>
+        <w:t xml:space="preserve">adjust their hunting tactic with experience, and the degree to which they specialize in it, to the behaviour of the prey that they encounter throughout their lifetime in the game. Moreover, the predator-prey behavioural escalation through experience suggests that learning may be a catalyst for arms races.</w:t>
       </w:r>
     </w:p>
-    <w:bookmarkEnd w:id="51"/>
-    <w:bookmarkStart w:id="52" w:name="X744567b32428ae199e67b6b7417083774d70526"/>
+    <w:bookmarkStart w:id="52" w:name="X606341ec4c3e4279047d449a137922b20569aa2"/>
     <w:p>
       <w:pPr>
         <w:pStyle w:val="Heading2"/>
       </w:pPr>
       <w:r>
-        <w:t xml:space="preserve">Changes in individual hunting specialization with experience and consequences for predator-prey interactions</w:t>
+        <w:t xml:space="preserve">The development of expertise with hunting experience</w:t>
       </w:r>
     </w:p>
     <w:p>
@@ -10209,16 +10258,16 @@
         <w:pStyle w:val="FirstParagraph"/>
       </w:pPr>
       <w:r>
-        <w:t xml:space="preserve">The predator population displayed an increase in foraging flexibility when reaching the intermediate level of experience. As it reached an advanced level of experience, it returned to a level of flexibility that was similar to novice levels. This is commonly observed in juvenile predators across the animal kingdom, because exploring and learning different tactics at this developmental stage is crucial to become a skillful hunter</w:t>
-      </w:r>
-      <w:r>
-        <w:t xml:space="preserve"> </w:t>
-      </w:r>
-      <w:r>
-        <w:t xml:space="preserve">(Vehanen 2003; Johnson and Wilbrecht 2011; Thiers et al. 2014; de Grissac et al. 2016)</w:t>
-      </w:r>
-      <w:r>
-        <w:t xml:space="preserve">. Thus, the predators in</w:t>
+        <w:t xml:space="preserve">Empirical research in humans and animals shows that task proficiency often increases nonlinearly with experience and stabilizes at an expert level</w:t>
+      </w:r>
+      <w:r>
+        <w:t xml:space="preserve"> </w:t>
+      </w:r>
+      <w:r>
+        <w:t xml:space="preserve">(reviewed in Dukas 2019)</w:t>
+      </w:r>
+      <w:r>
+        <w:t xml:space="preserve">. However, we cannot derive conclusions at the individual-level from these studies either because their models assume the same increase in expertise for each individual, or because it is unclear whether their data includes repeated measures of individual success through time. In contrast, our analyses revealed that there was no population increase in expertise over time; instead, individual predators in</w:t>
       </w:r>
       <w:r>
         <w:t xml:space="preserve"> </w:t>
@@ -10234,7 +10283,86 @@
         <w:t xml:space="preserve"> </w:t>
       </w:r>
       <w:r>
-        <w:t xml:space="preserve">were probably exploring and refining different tactics at this stage of experience. Interestingly, individuals became increasingly distinct in their level of foraging specialization with experience, which was related to the degree of variability in prey encounters. Predators that experienced predictable encounters with their prey specialized in hunting at high speeds, while those that experienced less predictable encounters adopted a slower and flexible strategy. This is similar to other studies finding that fast-paced hunting is a highly specialized tactic suited for prey that use rapid escapes</w:t>
+        <w:t xml:space="preserve">displayed distinct patterns of expertise acquisition. For instance, many predators increased their success (Appendix S1: Figure S1A), but others displayed a decrease in success (Appendix S1: Figure S1B) or no change in success at all with experience. We predicted that this could occur because predators should differ in the type of prey that they encounter, as some may be easier to capture than others. This is often the case in nature as prey can use variety of defenses such as physical armaments, toxins, camouflage, or antipredator behaviours to escape predation</w:t>
+      </w:r>
+      <w:r>
+        <w:t xml:space="preserve"> </w:t>
+      </w:r>
+      <w:r>
+        <w:t xml:space="preserve">(Brodie III and Brodie Jr. 1999; Bowen et al. 2002; Brodie and Wilkinson 2010; Nomura et al. 2011; Carey and Wahl 2011)</w:t>
+      </w:r>
+      <w:r>
+        <w:t xml:space="preserve">. However, prey speed in our study did not shape individual differences in expertise acquisition by predators, even if predators differed in the prey that they encountered. This was unexpected, because prey speed is an important predictor of predator success in this system as well as in others</w:t>
+      </w:r>
+      <w:r>
+        <w:t xml:space="preserve"> </w:t>
+      </w:r>
+      <w:r>
+        <w:t xml:space="preserve">(Walker et al. 2005; Kelley and Magurran 2011; Fraser Franco et al. 2022)</w:t>
+      </w:r>
+      <w:r>
+        <w:t xml:space="preserve">. Despite that other antipredator tactics may mediate these individual responses by predators, it is likely that individual differences in motivation and perseverance, attention span, or memory retention were also major causes</w:t>
+      </w:r>
+      <w:r>
+        <w:t xml:space="preserve"> </w:t>
+      </w:r>
+      <w:r>
+        <w:t xml:space="preserve">(Warburton 2003; Morand-Ferron, Cole, and Quinn 2016; Dukas 2019)</w:t>
+      </w:r>
+      <w:r>
+        <w:t xml:space="preserve">. For instance, a persevering predator may increase its success much more steadily than an unmotivated predator that quickly abandons a chase. Another factor that may explain differences in the development of expertise is the time delay between hunting events. For example, a predator that played 300 matches in the span of six months might forget more critical information (e.g. prey escape patterns or muscle memory) than one that played 300 matches in the span of 6 days. While this has not been formally tested, a greater delay between exposure events is hypothesized to attenuate or even negate the relationship between success and experience</w:t>
+      </w:r>
+      <w:r>
+        <w:t xml:space="preserve"> </w:t>
+      </w:r>
+      <w:r>
+        <w:t xml:space="preserve">(Endler 1991; Wright et al. 2022)</w:t>
+      </w:r>
+      <w:r>
+        <w:t xml:space="preserve">.</w:t>
+      </w:r>
+    </w:p>
+    <w:bookmarkEnd w:id="52"/>
+    <w:bookmarkStart w:id="53" w:name="X744567b32428ae199e67b6b7417083774d70526"/>
+    <w:p>
+      <w:pPr>
+        <w:pStyle w:val="Heading2"/>
+      </w:pPr>
+      <w:r>
+        <w:t xml:space="preserve">Changes in individual hunting specialization with experience and consequences for predator-prey interactions</w:t>
+      </w:r>
+    </w:p>
+    <w:p>
+      <w:pPr>
+        <w:pStyle w:val="FirstParagraph"/>
+      </w:pPr>
+      <w:r>
+        <w:t xml:space="preserve">The predator population displayed an increase in foraging flexibility when reaching the intermediate level of experience. As it reached an advanced level of experience, it returned to a level of flexibility that was similar to novice levels. This is commonly observed in juvenile predators across the animal kingdom, because exploring and learning different tactics at this developmental stage is crucial to become a skillful hunter</w:t>
+      </w:r>
+      <w:r>
+        <w:t xml:space="preserve"> </w:t>
+      </w:r>
+      <w:r>
+        <w:t xml:space="preserve">(Vehanen 2003; Johnson and Wilbrecht 2011; Thiers et al. 2014; de Grissac et al. 2016)</w:t>
+      </w:r>
+      <w:r>
+        <w:t xml:space="preserve">. Thus, the predators in</w:t>
+      </w:r>
+      <w:r>
+        <w:t xml:space="preserve"> </w:t>
+      </w:r>
+      <w:r>
+        <w:rPr>
+          <w:iCs/>
+          <w:i/>
+        </w:rPr>
+        <w:t xml:space="preserve">DBD</w:t>
+      </w:r>
+      <w:r>
+        <w:t xml:space="preserve"> </w:t>
+      </w:r>
+      <w:r>
+        <w:t xml:space="preserve">were probably exploring and refining different tactics at this stage of experience. Interestingly, differences in individual foraging specialization among players increased with experience, which was related to the degree of variability in prey encounters. Predators that experienced predictable encounters with their prey across matches specialized in hunting at high speeds, while those that experienced less predictable encounters adopted a slower and flexible strategy. This is similar to other studies finding that fast-paced hunting is a highly specialized tactic suited for prey that use rapid escapes</w:t>
       </w:r>
       <w:r>
         <w:t xml:space="preserve"> </w:t>
@@ -10358,8 +10486,8 @@
         <w:t xml:space="preserve">.</w:t>
       </w:r>
     </w:p>
-    <w:bookmarkEnd w:id="52"/>
-    <w:bookmarkStart w:id="53" w:name="conclusions"/>
+    <w:bookmarkEnd w:id="53"/>
+    <w:bookmarkStart w:id="54" w:name="conclusions"/>
     <w:p>
       <w:pPr>
         <w:pStyle w:val="Heading2"/>
@@ -10382,7 +10510,7 @@
         <w:t xml:space="preserve">(Abrams 2000)</w:t>
       </w:r>
       <w:r>
-        <w:t xml:space="preserve">. Yet, its has remained largely unknown whether this trait-matching results from predators learning how to capture their prey, in part because of the challenges of investigating direct interactions in the wild. By capitalizing on a virtual predator-prey system where we could directly monitor interactions, we found that experience drives individual specialization, and that predators adjust their behaviour to their prey. Moreover, individuals displayed large differences in the development of their expertise, which could result from differences in learning, as we found that almost half the population did not change their behaviour with experience. Our results have implications for predator-prey models of trait-matching, because such models are often studied at evolutionary timescales. Therefore, future studies should incorporate individual variation in experience to better predict under which ecological contexts specialization should be favoured over flexibility. Lastly, virtual systems are increasingly recognized among ecologists as effective systems to test hypotheses on consumer-resource interactions</w:t>
+        <w:t xml:space="preserve">. Yet, its has remained largely unknown whether this trait-matching results from predators learning how to capture their prey, in part because of the challenges of investigating direct interactions in the wild. By capitalizing on a virtual predator-prey system where we could directly monitor interactions, we found that experience drives individual variation in specialization, and that predators adjust their tactic to the behaviour of their prey. Moreover, individuals displayed large differences in the development of their expertise, which could result from differences in learning, as we found that almost half the population did not change their behaviour with experience. Our results have implications for predator-prey models of trait-matching, because such models are often studied at evolutionary timescales. Therefore, future studies should incorporate individual variation in experience to better predict under which ecological contexts specialization should be favoured over flexibility. Lastly, virtual systems are increasingly recognized among ecologists as effective systems to test hypotheses on consumer-resource interactions</w:t>
       </w:r>
       <w:r>
         <w:t xml:space="preserve"> </w:t>
@@ -10403,15 +10531,15 @@
         <w:t xml:space="preserve">. We therefore hope that our study will inspire more collaborations between scientists and the videogame industry to tackle fundamental questions in ecology.</w:t>
       </w:r>
     </w:p>
-    <w:bookmarkEnd w:id="53"/>
     <w:bookmarkEnd w:id="54"/>
-    <w:bookmarkStart w:id="55" w:name="aknowledgements"/>
+    <w:bookmarkEnd w:id="55"/>
+    <w:bookmarkStart w:id="56" w:name="acknowledgements"/>
     <w:p>
       <w:pPr>
         <w:pStyle w:val="Heading1"/>
       </w:pPr>
       <w:r>
-        <w:t xml:space="preserve">AKNOWLEDGEMENTS</w:t>
+        <w:t xml:space="preserve">ACKNOWLEDGEMENTS</w:t>
       </w:r>
     </w:p>
     <w:p>
@@ -10422,8 +10550,8 @@
         <w:t xml:space="preserve">…</w:t>
       </w:r>
     </w:p>
-    <w:bookmarkEnd w:id="55"/>
-    <w:bookmarkStart w:id="56" w:name="conflict-of-interest-statement"/>
+    <w:bookmarkEnd w:id="56"/>
+    <w:bookmarkStart w:id="57" w:name="conflict-of-interest-statement"/>
     <w:p>
       <w:pPr>
         <w:pStyle w:val="Heading1"/>
@@ -10440,8 +10568,8 @@
         <w:t xml:space="preserve">The authors declare no conflict of interest</w:t>
       </w:r>
     </w:p>
-    <w:bookmarkEnd w:id="56"/>
-    <w:bookmarkStart w:id="245" w:name="references"/>
+    <w:bookmarkEnd w:id="57"/>
+    <w:bookmarkStart w:id="246" w:name="references"/>
     <w:p>
       <w:pPr>
         <w:pStyle w:val="Heading1"/>
@@ -10450,8 +10578,8 @@
         <w:t xml:space="preserve">REFERENCES</w:t>
       </w:r>
     </w:p>
-    <w:bookmarkStart w:id="244" w:name="refs"/>
-    <w:bookmarkStart w:id="58" w:name="X9ccdc79884b0c2eb3254f9953598a7b82871539"/>
+    <w:bookmarkStart w:id="245" w:name="refs"/>
+    <w:bookmarkStart w:id="59" w:name="X9ccdc79884b0c2eb3254f9953598a7b82871539"/>
     <w:p>
       <w:pPr>
         <w:pStyle w:val="Bibliography"/>
@@ -10526,7 +10654,7 @@
       <w:r>
         <w:t xml:space="preserve"> </w:t>
       </w:r>
-      <w:hyperlink r:id="rId57">
+      <w:hyperlink r:id="rId58">
         <w:r>
           <w:rPr>
             <w:rStyle w:val="Hyperlink"/>
@@ -10538,8 +10666,8 @@
         <w:t xml:space="preserve">.</w:t>
       </w:r>
     </w:p>
-    <w:bookmarkEnd w:id="58"/>
-    <w:bookmarkStart w:id="60" w:name="ref-Ancel1999"/>
+    <w:bookmarkEnd w:id="59"/>
+    <w:bookmarkStart w:id="61" w:name="ref-Ancel1999"/>
     <w:p>
       <w:pPr>
         <w:pStyle w:val="Bibliography"/>
@@ -10593,7 +10721,7 @@
       <w:r>
         <w:t xml:space="preserve"> </w:t>
       </w:r>
-      <w:hyperlink r:id="rId59">
+      <w:hyperlink r:id="rId60">
         <w:r>
           <w:rPr>
             <w:rStyle w:val="Hyperlink"/>
@@ -10605,8 +10733,8 @@
         <w:t xml:space="preserve">.</w:t>
       </w:r>
     </w:p>
-    <w:bookmarkEnd w:id="60"/>
-    <w:bookmarkStart w:id="62" w:name="ref-Anderson1995"/>
+    <w:bookmarkEnd w:id="61"/>
+    <w:bookmarkStart w:id="63" w:name="ref-Anderson1995"/>
     <w:p>
       <w:pPr>
         <w:pStyle w:val="Bibliography"/>
@@ -10651,7 +10779,7 @@
       <w:r>
         <w:t xml:space="preserve"> </w:t>
       </w:r>
-      <w:hyperlink r:id="rId61">
+      <w:hyperlink r:id="rId62">
         <w:r>
           <w:rPr>
             <w:rStyle w:val="Hyperlink"/>
@@ -10663,8 +10791,8 @@
         <w:t xml:space="preserve">.</w:t>
       </w:r>
     </w:p>
-    <w:bookmarkEnd w:id="62"/>
-    <w:bookmarkStart w:id="64" w:name="ref-Araujo.etal2011"/>
+    <w:bookmarkEnd w:id="63"/>
+    <w:bookmarkStart w:id="65" w:name="ref-Araujo.etal2011"/>
     <w:p>
       <w:pPr>
         <w:pStyle w:val="Bibliography"/>
@@ -10697,7 +10825,7 @@
       <w:r>
         <w:t xml:space="preserve"> </w:t>
       </w:r>
-      <w:hyperlink r:id="rId63">
+      <w:hyperlink r:id="rId64">
         <w:r>
           <w:rPr>
             <w:rStyle w:val="Hyperlink"/>
@@ -10709,8 +10837,8 @@
         <w:t xml:space="preserve">.</w:t>
       </w:r>
     </w:p>
-    <w:bookmarkEnd w:id="64"/>
-    <w:bookmarkStart w:id="66" w:name="ref-Barbe.etal2020"/>
+    <w:bookmarkEnd w:id="65"/>
+    <w:bookmarkStart w:id="67" w:name="ref-Barbe.etal2020"/>
     <w:p>
       <w:pPr>
         <w:pStyle w:val="Bibliography"/>
@@ -10764,7 +10892,7 @@
       <w:r>
         <w:t xml:space="preserve"> </w:t>
       </w:r>
-      <w:hyperlink r:id="rId65">
+      <w:hyperlink r:id="rId66">
         <w:r>
           <w:rPr>
             <w:rStyle w:val="Hyperlink"/>
@@ -10776,8 +10904,8 @@
         <w:t xml:space="preserve">.</w:t>
       </w:r>
     </w:p>
-    <w:bookmarkEnd w:id="66"/>
-    <w:bookmarkStart w:id="68" w:name="ref-Beauchamp2020"/>
+    <w:bookmarkEnd w:id="67"/>
+    <w:bookmarkStart w:id="69" w:name="ref-Beauchamp2020"/>
     <w:p>
       <w:pPr>
         <w:pStyle w:val="Bibliography"/>
@@ -10810,7 +10938,7 @@
       <w:r>
         <w:t xml:space="preserve"> </w:t>
       </w:r>
-      <w:hyperlink r:id="rId67">
+      <w:hyperlink r:id="rId68">
         <w:r>
           <w:rPr>
             <w:rStyle w:val="Hyperlink"/>
@@ -10822,8 +10950,8 @@
         <w:t xml:space="preserve">.</w:t>
       </w:r>
     </w:p>
-    <w:bookmarkEnd w:id="68"/>
-    <w:bookmarkStart w:id="70" w:name="ref-Borenstein.etal2006"/>
+    <w:bookmarkEnd w:id="69"/>
+    <w:bookmarkStart w:id="71" w:name="ref-Borenstein.etal2006"/>
     <w:p>
       <w:pPr>
         <w:pStyle w:val="Bibliography"/>
@@ -10865,7 +10993,7 @@
       <w:r>
         <w:t xml:space="preserve"> </w:t>
       </w:r>
-      <w:hyperlink r:id="rId69">
+      <w:hyperlink r:id="rId70">
         <w:r>
           <w:rPr>
             <w:rStyle w:val="Hyperlink"/>
@@ -10877,8 +11005,8 @@
         <w:t xml:space="preserve">.</w:t>
       </w:r>
     </w:p>
-    <w:bookmarkEnd w:id="70"/>
-    <w:bookmarkStart w:id="72" w:name="ref-Bowen.etal2002"/>
+    <w:bookmarkEnd w:id="71"/>
+    <w:bookmarkStart w:id="73" w:name="ref-Bowen.etal2002"/>
     <w:p>
       <w:pPr>
         <w:pStyle w:val="Bibliography"/>
@@ -10911,7 +11039,7 @@
       <w:r>
         <w:t xml:space="preserve"> </w:t>
       </w:r>
-      <w:hyperlink r:id="rId71">
+      <w:hyperlink r:id="rId72">
         <w:r>
           <w:rPr>
             <w:rStyle w:val="Hyperlink"/>
@@ -10923,8 +11051,8 @@
         <w:t xml:space="preserve">.</w:t>
       </w:r>
     </w:p>
-    <w:bookmarkEnd w:id="72"/>
-    <w:bookmarkStart w:id="74" w:name="ref-brodieCoEvolutionPredatorsPrey2010"/>
+    <w:bookmarkEnd w:id="73"/>
+    <w:bookmarkStart w:id="75" w:name="ref-brodieCoEvolutionPredatorsPrey2010"/>
     <w:p>
       <w:pPr>
         <w:pStyle w:val="Bibliography"/>
@@ -11022,7 +11150,7 @@
       <w:r>
         <w:t xml:space="preserve"> </w:t>
       </w:r>
-      <w:hyperlink r:id="rId73">
+      <w:hyperlink r:id="rId74">
         <w:r>
           <w:rPr>
             <w:rStyle w:val="Hyperlink"/>
@@ -11034,8 +11162,8 @@
         <w:t xml:space="preserve">.</w:t>
       </w:r>
     </w:p>
-    <w:bookmarkEnd w:id="74"/>
-    <w:bookmarkStart w:id="76" w:name="ref-BrodieIII.BrodieJr.1999"/>
+    <w:bookmarkEnd w:id="75"/>
+    <w:bookmarkStart w:id="77" w:name="ref-BrodieIII.BrodieJr.1999"/>
     <w:p>
       <w:pPr>
         <w:pStyle w:val="Bibliography"/>
@@ -11086,7 +11214,7 @@
       <w:r>
         <w:t xml:space="preserve"> </w:t>
       </w:r>
-      <w:hyperlink r:id="rId75">
+      <w:hyperlink r:id="rId76">
         <w:r>
           <w:rPr>
             <w:rStyle w:val="Hyperlink"/>
@@ -11098,8 +11226,8 @@
         <w:t xml:space="preserve">.</w:t>
       </w:r>
     </w:p>
-    <w:bookmarkEnd w:id="76"/>
-    <w:bookmarkStart w:id="78" w:name="ref-Bro-Jorgensen2013"/>
+    <w:bookmarkEnd w:id="77"/>
+    <w:bookmarkStart w:id="79" w:name="ref-Bro-Jorgensen2013"/>
     <w:p>
       <w:pPr>
         <w:pStyle w:val="Bibliography"/>
@@ -11177,7 +11305,7 @@
       <w:r>
         <w:t xml:space="preserve"> </w:t>
       </w:r>
-      <w:hyperlink r:id="rId77">
+      <w:hyperlink r:id="rId78">
         <w:r>
           <w:rPr>
             <w:rStyle w:val="Hyperlink"/>
@@ -11189,8 +11317,8 @@
         <w:t xml:space="preserve">.</w:t>
       </w:r>
     </w:p>
-    <w:bookmarkEnd w:id="78"/>
-    <w:bookmarkStart w:id="80" w:name="ref-Brousseau.etal2018"/>
+    <w:bookmarkEnd w:id="79"/>
+    <w:bookmarkStart w:id="81" w:name="ref-Brousseau.etal2018"/>
     <w:p>
       <w:pPr>
         <w:pStyle w:val="Bibliography"/>
@@ -11226,7 +11354,7 @@
       <w:r>
         <w:t xml:space="preserve"> </w:t>
       </w:r>
-      <w:hyperlink r:id="rId79">
+      <w:hyperlink r:id="rId80">
         <w:r>
           <w:rPr>
             <w:rStyle w:val="Hyperlink"/>
@@ -11238,8 +11366,8 @@
         <w:t xml:space="preserve">.</w:t>
       </w:r>
     </w:p>
-    <w:bookmarkEnd w:id="80"/>
-    <w:bookmarkStart w:id="82" w:name="ref-Burkner2017"/>
+    <w:bookmarkEnd w:id="81"/>
+    <w:bookmarkStart w:id="83" w:name="ref-Burkner2017"/>
     <w:p>
       <w:pPr>
         <w:pStyle w:val="Bibliography"/>
@@ -11293,7 +11421,7 @@
       <w:r>
         <w:t xml:space="preserve"> </w:t>
       </w:r>
-      <w:hyperlink r:id="rId81">
+      <w:hyperlink r:id="rId82">
         <w:r>
           <w:rPr>
             <w:rStyle w:val="Hyperlink"/>
@@ -11305,8 +11433,8 @@
         <w:t xml:space="preserve">.</w:t>
       </w:r>
     </w:p>
-    <w:bookmarkEnd w:id="82"/>
-    <w:bookmarkStart w:id="84" w:name="ref-Carey.Wahl2011"/>
+    <w:bookmarkEnd w:id="83"/>
+    <w:bookmarkStart w:id="85" w:name="ref-Carey.Wahl2011"/>
     <w:p>
       <w:pPr>
         <w:pStyle w:val="Bibliography"/>
@@ -11408,7 +11536,7 @@
       <w:r>
         <w:t xml:space="preserve"> </w:t>
       </w:r>
-      <w:hyperlink r:id="rId83">
+      <w:hyperlink r:id="rId84">
         <w:r>
           <w:rPr>
             <w:rStyle w:val="Hyperlink"/>
@@ -11420,8 +11548,8 @@
         <w:t xml:space="preserve">.</w:t>
       </w:r>
     </w:p>
-    <w:bookmarkEnd w:id="84"/>
-    <w:bookmarkStart w:id="86" w:name="ref-Cere.etal2021"/>
+    <w:bookmarkEnd w:id="85"/>
+    <w:bookmarkStart w:id="87" w:name="ref-Cere.etal2021"/>
     <w:p>
       <w:pPr>
         <w:pStyle w:val="Bibliography"/>
@@ -11454,7 +11582,7 @@
       <w:r>
         <w:t xml:space="preserve"> </w:t>
       </w:r>
-      <w:hyperlink r:id="rId85">
+      <w:hyperlink r:id="rId86">
         <w:r>
           <w:rPr>
             <w:rStyle w:val="Hyperlink"/>
@@ -11466,8 +11594,8 @@
         <w:t xml:space="preserve">.</w:t>
       </w:r>
     </w:p>
-    <w:bookmarkEnd w:id="86"/>
-    <w:bookmarkStart w:id="88" w:name="ref-Chang.etal2017"/>
+    <w:bookmarkEnd w:id="87"/>
+    <w:bookmarkStart w:id="89" w:name="ref-Chang.etal2017"/>
     <w:p>
       <w:pPr>
         <w:pStyle w:val="Bibliography"/>
@@ -11500,7 +11628,7 @@
       <w:r>
         <w:t xml:space="preserve"> </w:t>
       </w:r>
-      <w:hyperlink r:id="rId87">
+      <w:hyperlink r:id="rId88">
         <w:r>
           <w:rPr>
             <w:rStyle w:val="Hyperlink"/>
@@ -11512,8 +11640,8 @@
         <w:t xml:space="preserve">.</w:t>
       </w:r>
     </w:p>
-    <w:bookmarkEnd w:id="88"/>
-    <w:bookmarkStart w:id="90" w:name="X8f96d1d7960a4ec81bae6d97ed75b01618a8636"/>
+    <w:bookmarkEnd w:id="89"/>
+    <w:bookmarkStart w:id="91" w:name="X8f96d1d7960a4ec81bae6d97ed75b01618a8636"/>
     <w:p>
       <w:pPr>
         <w:pStyle w:val="Bibliography"/>
@@ -11546,7 +11674,7 @@
       <w:r>
         <w:t xml:space="preserve"> </w:t>
       </w:r>
-      <w:hyperlink r:id="rId89">
+      <w:hyperlink r:id="rId90">
         <w:r>
           <w:rPr>
             <w:rStyle w:val="Hyperlink"/>
@@ -11558,8 +11686,8 @@
         <w:t xml:space="preserve">.</w:t>
       </w:r>
     </w:p>
-    <w:bookmarkEnd w:id="90"/>
-    <w:bookmarkStart w:id="92" w:name="ref-Courbin.etal2018"/>
+    <w:bookmarkEnd w:id="91"/>
+    <w:bookmarkStart w:id="93" w:name="ref-Courbin.etal2018"/>
     <w:p>
       <w:pPr>
         <w:pStyle w:val="Bibliography"/>
@@ -11592,7 +11720,7 @@
       <w:r>
         <w:t xml:space="preserve"> </w:t>
       </w:r>
-      <w:hyperlink r:id="rId91">
+      <w:hyperlink r:id="rId92">
         <w:r>
           <w:rPr>
             <w:rStyle w:val="Hyperlink"/>
@@ -11604,8 +11732,8 @@
         <w:t xml:space="preserve">.</w:t>
       </w:r>
     </w:p>
-    <w:bookmarkEnd w:id="92"/>
-    <w:bookmarkStart w:id="94" w:name="ref-Davoren.etal2003"/>
+    <w:bookmarkEnd w:id="93"/>
+    <w:bookmarkStart w:id="95" w:name="ref-Davoren.etal2003"/>
     <w:p>
       <w:pPr>
         <w:pStyle w:val="Bibliography"/>
@@ -11683,7 +11811,7 @@
       <w:r>
         <w:t xml:space="preserve"> </w:t>
       </w:r>
-      <w:hyperlink r:id="rId93">
+      <w:hyperlink r:id="rId94">
         <w:r>
           <w:rPr>
             <w:rStyle w:val="Hyperlink"/>
@@ -11695,8 +11823,8 @@
         <w:t xml:space="preserve">.</w:t>
       </w:r>
     </w:p>
-    <w:bookmarkEnd w:id="94"/>
-    <w:bookmarkStart w:id="96" w:name="ref-deGrissac.etal2016"/>
+    <w:bookmarkEnd w:id="95"/>
+    <w:bookmarkStart w:id="97" w:name="ref-deGrissac.etal2016"/>
     <w:p>
       <w:pPr>
         <w:pStyle w:val="Bibliography"/>
@@ -11729,7 +11857,7 @@
       <w:r>
         <w:t xml:space="preserve"> </w:t>
       </w:r>
-      <w:hyperlink r:id="rId95">
+      <w:hyperlink r:id="rId96">
         <w:r>
           <w:rPr>
             <w:rStyle w:val="Hyperlink"/>
@@ -11741,8 +11869,8 @@
         <w:t xml:space="preserve">.</w:t>
       </w:r>
     </w:p>
-    <w:bookmarkEnd w:id="96"/>
-    <w:bookmarkStart w:id="97" w:name="ref-Dukas1998"/>
+    <w:bookmarkEnd w:id="97"/>
+    <w:bookmarkStart w:id="98" w:name="ref-Dukas1998"/>
     <w:p>
       <w:pPr>
         <w:pStyle w:val="Bibliography"/>
@@ -11794,8 +11922,8 @@
         <w:t xml:space="preserve">.</w:t>
       </w:r>
     </w:p>
-    <w:bookmarkEnd w:id="97"/>
-    <w:bookmarkStart w:id="99" w:name="ref-Dukas2019"/>
+    <w:bookmarkEnd w:id="98"/>
+    <w:bookmarkStart w:id="100" w:name="ref-Dukas2019"/>
     <w:p>
       <w:pPr>
         <w:pStyle w:val="Bibliography"/>
@@ -11828,7 +11956,7 @@
       <w:r>
         <w:t xml:space="preserve"> </w:t>
       </w:r>
-      <w:hyperlink r:id="rId98">
+      <w:hyperlink r:id="rId99">
         <w:r>
           <w:rPr>
             <w:rStyle w:val="Hyperlink"/>
@@ -11840,8 +11968,8 @@
         <w:t xml:space="preserve">.</w:t>
       </w:r>
     </w:p>
-    <w:bookmarkEnd w:id="99"/>
-    <w:bookmarkStart w:id="101" w:name="ref-Duthie.etal2021"/>
+    <w:bookmarkEnd w:id="100"/>
+    <w:bookmarkStart w:id="102" w:name="ref-Duthie.etal2021"/>
     <w:p>
       <w:pPr>
         <w:pStyle w:val="Bibliography"/>
@@ -11874,7 +12002,7 @@
       <w:r>
         <w:t xml:space="preserve"> </w:t>
       </w:r>
-      <w:hyperlink r:id="rId100">
+      <w:hyperlink r:id="rId101">
         <w:r>
           <w:rPr>
             <w:rStyle w:val="Hyperlink"/>
@@ -11886,8 +12014,8 @@
         <w:t xml:space="preserve">.</w:t>
       </w:r>
     </w:p>
-    <w:bookmarkEnd w:id="101"/>
-    <w:bookmarkStart w:id="103" w:name="ref-Edgell.Rochette2009a"/>
+    <w:bookmarkEnd w:id="102"/>
+    <w:bookmarkStart w:id="104" w:name="ref-Edgell.Rochette2009a"/>
     <w:p>
       <w:pPr>
         <w:pStyle w:val="Bibliography"/>
@@ -11944,7 +12072,7 @@
       <w:r>
         <w:t xml:space="preserve"> </w:t>
       </w:r>
-      <w:hyperlink r:id="rId102">
+      <w:hyperlink r:id="rId103">
         <w:r>
           <w:rPr>
             <w:rStyle w:val="Hyperlink"/>
@@ -11956,8 +12084,8 @@
         <w:t xml:space="preserve">.</w:t>
       </w:r>
     </w:p>
-    <w:bookmarkEnd w:id="103"/>
-    <w:bookmarkStart w:id="105" w:name="ref-Edwards.Jackson1994"/>
+    <w:bookmarkEnd w:id="104"/>
+    <w:bookmarkStart w:id="106" w:name="ref-Edwards.Jackson1994"/>
     <w:p>
       <w:pPr>
         <w:pStyle w:val="Bibliography"/>
@@ -12026,7 +12154,7 @@
       <w:r>
         <w:t xml:space="preserve"> </w:t>
       </w:r>
-      <w:hyperlink r:id="rId104">
+      <w:hyperlink r:id="rId105">
         <w:r>
           <w:rPr>
             <w:rStyle w:val="Hyperlink"/>
@@ -12038,8 +12166,8 @@
         <w:t xml:space="preserve">.</w:t>
       </w:r>
     </w:p>
-    <w:bookmarkEnd w:id="105"/>
-    <w:bookmarkStart w:id="106" w:name="ref-Endler1991"/>
+    <w:bookmarkEnd w:id="106"/>
+    <w:bookmarkStart w:id="107" w:name="ref-Endler1991"/>
     <w:p>
       <w:pPr>
         <w:pStyle w:val="Bibliography"/>
@@ -12105,8 +12233,8 @@
         <w:t xml:space="preserve">.</w:t>
       </w:r>
     </w:p>
-    <w:bookmarkEnd w:id="106"/>
-    <w:bookmarkStart w:id="108" w:name="ref-Estes.etal2003"/>
+    <w:bookmarkEnd w:id="107"/>
+    <w:bookmarkStart w:id="109" w:name="ref-Estes.etal2003"/>
     <w:p>
       <w:pPr>
         <w:pStyle w:val="Bibliography"/>
@@ -12139,7 +12267,7 @@
       <w:r>
         <w:t xml:space="preserve"> </w:t>
       </w:r>
-      <w:hyperlink r:id="rId107">
+      <w:hyperlink r:id="rId108">
         <w:r>
           <w:rPr>
             <w:rStyle w:val="Hyperlink"/>
@@ -12151,8 +12279,8 @@
         <w:t xml:space="preserve">.</w:t>
       </w:r>
     </w:p>
-    <w:bookmarkEnd w:id="108"/>
-    <w:bookmarkStart w:id="110" w:name="ref-FraserFranco.etal2022"/>
+    <w:bookmarkEnd w:id="109"/>
+    <w:bookmarkStart w:id="111" w:name="ref-FraserFranco.etal2022"/>
     <w:p>
       <w:pPr>
         <w:pStyle w:val="Bibliography"/>
@@ -12185,7 +12313,7 @@
       <w:r>
         <w:t xml:space="preserve"> </w:t>
       </w:r>
-      <w:hyperlink r:id="rId109">
+      <w:hyperlink r:id="rId110">
         <w:r>
           <w:rPr>
             <w:rStyle w:val="Hyperlink"/>
@@ -12197,8 +12325,8 @@
         <w:t xml:space="preserve">.</w:t>
       </w:r>
     </w:p>
-    <w:bookmarkEnd w:id="110"/>
-    <w:bookmarkStart w:id="111" w:name="ref-Gabry.Cesnovar2021"/>
+    <w:bookmarkEnd w:id="111"/>
+    <w:bookmarkStart w:id="112" w:name="ref-Gabry.Cesnovar2021"/>
     <w:p>
       <w:pPr>
         <w:pStyle w:val="Bibliography"/>
@@ -12231,8 +12359,8 @@
         <w:t xml:space="preserve">".”</w:t>
       </w:r>
     </w:p>
-    <w:bookmarkEnd w:id="111"/>
-    <w:bookmarkStart w:id="113" w:name="ref-Griffen.etal2012"/>
+    <w:bookmarkEnd w:id="112"/>
+    <w:bookmarkStart w:id="114" w:name="ref-Griffen.etal2012"/>
     <w:p>
       <w:pPr>
         <w:pStyle w:val="Bibliography"/>
@@ -12265,7 +12393,7 @@
       <w:r>
         <w:t xml:space="preserve"> </w:t>
       </w:r>
-      <w:hyperlink r:id="rId112">
+      <w:hyperlink r:id="rId113">
         <w:r>
           <w:rPr>
             <w:rStyle w:val="Hyperlink"/>
@@ -12277,8 +12405,8 @@
         <w:t xml:space="preserve">.</w:t>
       </w:r>
     </w:p>
-    <w:bookmarkEnd w:id="113"/>
-    <w:bookmarkStart w:id="115" w:name="ref-Hanifin.etal2008"/>
+    <w:bookmarkEnd w:id="114"/>
+    <w:bookmarkStart w:id="116" w:name="ref-Hanifin.etal2008"/>
     <w:p>
       <w:pPr>
         <w:pStyle w:val="Bibliography"/>
@@ -12332,7 +12460,7 @@
       <w:r>
         <w:t xml:space="preserve"> </w:t>
       </w:r>
-      <w:hyperlink r:id="rId114">
+      <w:hyperlink r:id="rId115">
         <w:r>
           <w:rPr>
             <w:rStyle w:val="Hyperlink"/>
@@ -12344,8 +12472,8 @@
         <w:t xml:space="preserve">.</w:t>
       </w:r>
     </w:p>
-    <w:bookmarkEnd w:id="115"/>
-    <w:bookmarkStart w:id="117" w:name="ref-Heithaus.etal2018"/>
+    <w:bookmarkEnd w:id="116"/>
+    <w:bookmarkStart w:id="118" w:name="ref-Heithaus.etal2018"/>
     <w:p>
       <w:pPr>
         <w:pStyle w:val="Bibliography"/>
@@ -12432,7 +12560,7 @@
       <w:r>
         <w:t xml:space="preserve"> </w:t>
       </w:r>
-      <w:hyperlink r:id="rId116">
+      <w:hyperlink r:id="rId117">
         <w:r>
           <w:rPr>
             <w:rStyle w:val="Hyperlink"/>
@@ -12444,8 +12572,8 @@
         <w:t xml:space="preserve">.</w:t>
       </w:r>
     </w:p>
-    <w:bookmarkEnd w:id="117"/>
-    <w:bookmarkStart w:id="119" w:name="ref-Holm.etal2019"/>
+    <w:bookmarkEnd w:id="118"/>
+    <w:bookmarkStart w:id="120" w:name="ref-Holm.etal2019"/>
     <w:p>
       <w:pPr>
         <w:pStyle w:val="Bibliography"/>
@@ -12478,7 +12606,7 @@
       <w:r>
         <w:t xml:space="preserve"> </w:t>
       </w:r>
-      <w:hyperlink r:id="rId118">
+      <w:hyperlink r:id="rId119">
         <w:r>
           <w:rPr>
             <w:rStyle w:val="Hyperlink"/>
@@ -12490,54 +12618,8 @@
         <w:t xml:space="preserve">.</w:t>
       </w:r>
     </w:p>
-    <w:bookmarkEnd w:id="119"/>
-    <w:bookmarkStart w:id="121" w:name="ref-Huey.Pianka1981"/>
-    <w:p>
-      <w:pPr>
-        <w:pStyle w:val="Bibliography"/>
-      </w:pPr>
-      <w:r>
-        <w:t xml:space="preserve">Huey, Raymound B., and Eric R. Pianka. 1981.</w:t>
-      </w:r>
-      <w:r>
-        <w:t xml:space="preserve"> </w:t>
-      </w:r>
-      <w:r>
-        <w:t xml:space="preserve">“Ecological Consequences of Foraging Mode.”</w:t>
-      </w:r>
-      <w:r>
-        <w:t xml:space="preserve"> </w:t>
-      </w:r>
-      <w:r>
-        <w:rPr>
-          <w:iCs/>
-          <w:i/>
-        </w:rPr>
-        <w:t xml:space="preserve">Ecology</w:t>
-      </w:r>
-      <w:r>
-        <w:t xml:space="preserve"> </w:t>
-      </w:r>
-      <w:r>
-        <w:t xml:space="preserve">62 (4): 991–99.</w:t>
-      </w:r>
-      <w:r>
-        <w:t xml:space="preserve"> </w:t>
-      </w:r>
-      <w:hyperlink r:id="rId120">
-        <w:r>
-          <w:rPr>
-            <w:rStyle w:val="Hyperlink"/>
-          </w:rPr>
-          <w:t xml:space="preserve">https://doi.org/10.2307/1936998</w:t>
-        </w:r>
-      </w:hyperlink>
-      <w:r>
-        <w:t xml:space="preserve">.</w:t>
-      </w:r>
-    </w:p>
-    <w:bookmarkEnd w:id="121"/>
-    <w:bookmarkStart w:id="123" w:name="ref-Ishii.Shimada2010"/>
+    <w:bookmarkEnd w:id="120"/>
+    <w:bookmarkStart w:id="122" w:name="ref-Ishii.Shimada2010"/>
     <w:p>
       <w:pPr>
         <w:pStyle w:val="Bibliography"/>
@@ -12570,7 +12652,7 @@
       <w:r>
         <w:t xml:space="preserve"> </w:t>
       </w:r>
-      <w:hyperlink r:id="rId122">
+      <w:hyperlink r:id="rId121">
         <w:r>
           <w:rPr>
             <w:rStyle w:val="Hyperlink"/>
@@ -12582,8 +12664,8 @@
         <w:t xml:space="preserve">.</w:t>
       </w:r>
     </w:p>
-    <w:bookmarkEnd w:id="123"/>
-    <w:bookmarkStart w:id="125" w:name="ref-Johnson.Wilbrecht2011"/>
+    <w:bookmarkEnd w:id="122"/>
+    <w:bookmarkStart w:id="124" w:name="ref-Johnson.Wilbrecht2011"/>
     <w:p>
       <w:pPr>
         <w:pStyle w:val="Bibliography"/>
@@ -12634,7 +12716,7 @@
       <w:r>
         <w:t xml:space="preserve"> </w:t>
       </w:r>
-      <w:hyperlink r:id="rId124">
+      <w:hyperlink r:id="rId123">
         <w:r>
           <w:rPr>
             <w:rStyle w:val="Hyperlink"/>
@@ -12646,8 +12728,8 @@
         <w:t xml:space="preserve">.</w:t>
       </w:r>
     </w:p>
-    <w:bookmarkEnd w:id="125"/>
-    <w:bookmarkStart w:id="127" w:name="ref-Karkarey.etal2017"/>
+    <w:bookmarkEnd w:id="124"/>
+    <w:bookmarkStart w:id="126" w:name="ref-Karkarey.etal2017"/>
     <w:p>
       <w:pPr>
         <w:pStyle w:val="Bibliography"/>
@@ -12680,7 +12762,7 @@
       <w:r>
         <w:t xml:space="preserve"> </w:t>
       </w:r>
-      <w:hyperlink r:id="rId126">
+      <w:hyperlink r:id="rId125">
         <w:r>
           <w:rPr>
             <w:rStyle w:val="Hyperlink"/>
@@ -12692,8 +12774,8 @@
         <w:t xml:space="preserve">.</w:t>
       </w:r>
     </w:p>
-    <w:bookmarkEnd w:id="127"/>
-    <w:bookmarkStart w:id="129" w:name="ref-Kelley.Magurran2011"/>
+    <w:bookmarkEnd w:id="126"/>
+    <w:bookmarkStart w:id="128" w:name="ref-Kelley.Magurran2011"/>
     <w:p>
       <w:pPr>
         <w:pStyle w:val="Bibliography"/>
@@ -12813,7 +12895,7 @@
       <w:r>
         <w:t xml:space="preserve"> </w:t>
       </w:r>
-      <w:hyperlink r:id="rId128">
+      <w:hyperlink r:id="rId127">
         <w:r>
           <w:rPr>
             <w:rStyle w:val="Hyperlink"/>
@@ -12825,8 +12907,8 @@
         <w:t xml:space="preserve">.</w:t>
       </w:r>
     </w:p>
-    <w:bookmarkEnd w:id="129"/>
-    <w:bookmarkStart w:id="131" w:name="X861472cb300cb4fe47c34b2285e8585ed9d2165"/>
+    <w:bookmarkEnd w:id="128"/>
+    <w:bookmarkStart w:id="130" w:name="X861472cb300cb4fe47c34b2285e8585ed9d2165"/>
     <w:p>
       <w:pPr>
         <w:pStyle w:val="Bibliography"/>
@@ -12871,7 +12953,7 @@
       <w:r>
         <w:t xml:space="preserve"> </w:t>
       </w:r>
-      <w:hyperlink r:id="rId130">
+      <w:hyperlink r:id="rId129">
         <w:r>
           <w:rPr>
             <w:rStyle w:val="Hyperlink"/>
@@ -12883,8 +12965,8 @@
         <w:t xml:space="preserve">.</w:t>
       </w:r>
     </w:p>
-    <w:bookmarkEnd w:id="131"/>
-    <w:bookmarkStart w:id="133" w:name="ref-Kishida.etal2006"/>
+    <w:bookmarkEnd w:id="130"/>
+    <w:bookmarkStart w:id="132" w:name="ref-Kishida.etal2006"/>
     <w:p>
       <w:pPr>
         <w:pStyle w:val="Bibliography"/>
@@ -12938,7 +13020,7 @@
       <w:r>
         <w:t xml:space="preserve"> </w:t>
       </w:r>
-      <w:hyperlink r:id="rId132">
+      <w:hyperlink r:id="rId131">
         <w:r>
           <w:rPr>
             <w:rStyle w:val="Hyperlink"/>
@@ -12950,8 +13032,8 @@
         <w:t xml:space="preserve">.</w:t>
       </w:r>
     </w:p>
-    <w:bookmarkEnd w:id="133"/>
-    <w:bookmarkStart w:id="135" w:name="ref-Kishida.etal2009"/>
+    <w:bookmarkEnd w:id="132"/>
+    <w:bookmarkStart w:id="134" w:name="ref-Kishida.etal2009"/>
     <w:p>
       <w:pPr>
         <w:pStyle w:val="Bibliography"/>
@@ -12984,7 +13066,7 @@
       <w:r>
         <w:t xml:space="preserve"> </w:t>
       </w:r>
-      <w:hyperlink r:id="rId134">
+      <w:hyperlink r:id="rId133">
         <w:r>
           <w:rPr>
             <w:rStyle w:val="Hyperlink"/>
@@ -12996,8 +13078,8 @@
         <w:t xml:space="preserve">.</w:t>
       </w:r>
     </w:p>
-    <w:bookmarkEnd w:id="135"/>
-    <w:bookmarkStart w:id="137" w:name="ref-Kobler.etal2009"/>
+    <w:bookmarkEnd w:id="134"/>
+    <w:bookmarkStart w:id="136" w:name="ref-Kobler.etal2009"/>
     <w:p>
       <w:pPr>
         <w:pStyle w:val="Bibliography"/>
@@ -13030,7 +13112,7 @@
       <w:r>
         <w:t xml:space="preserve"> </w:t>
       </w:r>
-      <w:hyperlink r:id="rId136">
+      <w:hyperlink r:id="rId135">
         <w:r>
           <w:rPr>
             <w:rStyle w:val="Hyperlink"/>
@@ -13042,8 +13124,8 @@
         <w:t xml:space="preserve">.</w:t>
       </w:r>
     </w:p>
-    <w:bookmarkEnd w:id="137"/>
-    <w:bookmarkStart w:id="139" w:name="ref-leeDoubleHierarchicalGeneralized2006"/>
+    <w:bookmarkEnd w:id="136"/>
+    <w:bookmarkStart w:id="138" w:name="ref-leeDoubleHierarchicalGeneralized2006"/>
     <w:p>
       <w:pPr>
         <w:pStyle w:val="Bibliography"/>
@@ -13076,7 +13158,7 @@
       <w:r>
         <w:t xml:space="preserve"> </w:t>
       </w:r>
-      <w:hyperlink r:id="rId138">
+      <w:hyperlink r:id="rId137">
         <w:r>
           <w:rPr>
             <w:rStyle w:val="Hyperlink"/>
@@ -13088,8 +13170,8 @@
         <w:t xml:space="preserve">.</w:t>
       </w:r>
     </w:p>
-    <w:bookmarkEnd w:id="139"/>
-    <w:bookmarkStart w:id="141" w:name="X6c7e3aeb277c8347e9da059dcf5014bc78fbbe9"/>
+    <w:bookmarkEnd w:id="138"/>
+    <w:bookmarkStart w:id="140" w:name="X6c7e3aeb277c8347e9da059dcf5014bc78fbbe9"/>
     <w:p>
       <w:pPr>
         <w:pStyle w:val="Bibliography"/>
@@ -13155,7 +13237,7 @@
       <w:r>
         <w:t xml:space="preserve"> </w:t>
       </w:r>
-      <w:hyperlink r:id="rId140">
+      <w:hyperlink r:id="rId139">
         <w:r>
           <w:rPr>
             <w:rStyle w:val="Hyperlink"/>
@@ -13167,8 +13249,8 @@
         <w:t xml:space="preserve">.</w:t>
       </w:r>
     </w:p>
-    <w:bookmarkEnd w:id="141"/>
-    <w:bookmarkStart w:id="143" w:name="ref-Manlick.etal2021"/>
+    <w:bookmarkEnd w:id="140"/>
+    <w:bookmarkStart w:id="142" w:name="ref-Manlick.etal2021"/>
     <w:p>
       <w:pPr>
         <w:pStyle w:val="Bibliography"/>
@@ -13201,7 +13283,7 @@
       <w:r>
         <w:t xml:space="preserve"> </w:t>
       </w:r>
-      <w:hyperlink r:id="rId142">
+      <w:hyperlink r:id="rId141">
         <w:r>
           <w:rPr>
             <w:rStyle w:val="Hyperlink"/>
@@ -13213,8 +13295,57 @@
         <w:t xml:space="preserve">.</w:t>
       </w:r>
     </w:p>
-    <w:bookmarkEnd w:id="143"/>
-    <w:bookmarkStart w:id="145" w:name="ref-Matsumura.Miyatake2022a"/>
+    <w:bookmarkEnd w:id="142"/>
+    <w:bookmarkStart w:id="144" w:name="ref-Martin.etal2022"/>
+    <w:p>
+      <w:pPr>
+        <w:pStyle w:val="Bibliography"/>
+      </w:pPr>
+      <w:r>
+        <w:t xml:space="preserve">Martin, Benjamin T., Michael A. Gil, Ashkaan K. Fahimipour, and Andrew M. Hein. 2022.</w:t>
+      </w:r>
+      <w:r>
+        <w:t xml:space="preserve"> </w:t>
+      </w:r>
+      <w:r>
+        <w:t xml:space="preserve">“Informational Constraints on Predator</w:t>
+      </w:r>
+      <w:r>
+        <w:t xml:space="preserve">prey Interactions.”</w:t>
+      </w:r>
+      <w:r>
+        <w:t xml:space="preserve"> </w:t>
+      </w:r>
+      <w:r>
+        <w:rPr>
+          <w:iCs/>
+          <w:i/>
+        </w:rPr>
+        <w:t xml:space="preserve">Oikos</w:t>
+      </w:r>
+      <w:r>
+        <w:t xml:space="preserve"> </w:t>
+      </w:r>
+      <w:r>
+        <w:t xml:space="preserve">2022 (10): e08143.</w:t>
+      </w:r>
+      <w:r>
+        <w:t xml:space="preserve"> </w:t>
+      </w:r>
+      <w:hyperlink r:id="rId143">
+        <w:r>
+          <w:rPr>
+            <w:rStyle w:val="Hyperlink"/>
+          </w:rPr>
+          <w:t xml:space="preserve">https://doi.org/10.1111/oik.08143</w:t>
+        </w:r>
+      </w:hyperlink>
+      <w:r>
+        <w:t xml:space="preserve">.</w:t>
+      </w:r>
+    </w:p>
+    <w:bookmarkEnd w:id="144"/>
+    <w:bookmarkStart w:id="146" w:name="ref-Matsumura.Miyatake2022a"/>
     <w:p>
       <w:pPr>
         <w:pStyle w:val="Bibliography"/>
@@ -13250,7 +13381,7 @@
       <w:r>
         <w:t xml:space="preserve"> </w:t>
       </w:r>
-      <w:hyperlink r:id="rId144">
+      <w:hyperlink r:id="rId145">
         <w:r>
           <w:rPr>
             <w:rStyle w:val="Hyperlink"/>
@@ -13262,8 +13393,8 @@
         <w:t xml:space="preserve">.</w:t>
       </w:r>
     </w:p>
-    <w:bookmarkEnd w:id="145"/>
-    <w:bookmarkStart w:id="147" w:name="ref-McGhee.etal2013"/>
+    <w:bookmarkEnd w:id="146"/>
+    <w:bookmarkStart w:id="148" w:name="ref-McGhee.etal2013"/>
     <w:p>
       <w:pPr>
         <w:pStyle w:val="Bibliography"/>
@@ -13296,7 +13427,7 @@
       <w:r>
         <w:t xml:space="preserve"> </w:t>
       </w:r>
-      <w:hyperlink r:id="rId146">
+      <w:hyperlink r:id="rId147">
         <w:r>
           <w:rPr>
             <w:rStyle w:val="Hyperlink"/>
@@ -13308,8 +13439,8 @@
         <w:t xml:space="preserve">.</w:t>
       </w:r>
     </w:p>
-    <w:bookmarkEnd w:id="147"/>
-    <w:bookmarkStart w:id="149" w:name="ref-Mery.Burns2010"/>
+    <w:bookmarkEnd w:id="148"/>
+    <w:bookmarkStart w:id="150" w:name="ref-Mery.Burns2010"/>
     <w:p>
       <w:pPr>
         <w:pStyle w:val="Bibliography"/>
@@ -13342,7 +13473,7 @@
       <w:r>
         <w:t xml:space="preserve"> </w:t>
       </w:r>
-      <w:hyperlink r:id="rId148">
+      <w:hyperlink r:id="rId149">
         <w:r>
           <w:rPr>
             <w:rStyle w:val="Hyperlink"/>
@@ -13354,8 +13485,8 @@
         <w:t xml:space="preserve">.</w:t>
       </w:r>
     </w:p>
-    <w:bookmarkEnd w:id="149"/>
-    <w:bookmarkStart w:id="151" w:name="ref-Michalko.etal2021"/>
+    <w:bookmarkEnd w:id="150"/>
+    <w:bookmarkStart w:id="152" w:name="ref-Michalko.etal2021"/>
     <w:p>
       <w:pPr>
         <w:pStyle w:val="Bibliography"/>
@@ -13388,7 +13519,7 @@
       <w:r>
         <w:t xml:space="preserve"> </w:t>
       </w:r>
-      <w:hyperlink r:id="rId150">
+      <w:hyperlink r:id="rId151">
         <w:r>
           <w:rPr>
             <w:rStyle w:val="Hyperlink"/>
@@ -13400,8 +13531,8 @@
         <w:t xml:space="preserve">.</w:t>
       </w:r>
     </w:p>
-    <w:bookmarkEnd w:id="151"/>
-    <w:bookmarkStart w:id="153" w:name="ref-Michalko.Pekar2016"/>
+    <w:bookmarkEnd w:id="152"/>
+    <w:bookmarkStart w:id="154" w:name="ref-Michalko.Pekar2016"/>
     <w:p>
       <w:pPr>
         <w:pStyle w:val="Bibliography"/>
@@ -13434,7 +13565,7 @@
       <w:r>
         <w:t xml:space="preserve"> </w:t>
       </w:r>
-      <w:hyperlink r:id="rId152">
+      <w:hyperlink r:id="rId153">
         <w:r>
           <w:rPr>
             <w:rStyle w:val="Hyperlink"/>
@@ -13446,8 +13577,8 @@
         <w:t xml:space="preserve">.</w:t>
       </w:r>
     </w:p>
-    <w:bookmarkEnd w:id="153"/>
-    <w:bookmarkStart w:id="155" w:name="ref-Mitchell.etal2016a"/>
+    <w:bookmarkEnd w:id="154"/>
+    <w:bookmarkStart w:id="156" w:name="ref-Mitchell.etal2016a"/>
     <w:p>
       <w:pPr>
         <w:pStyle w:val="Bibliography"/>
@@ -13480,7 +13611,7 @@
       <w:r>
         <w:t xml:space="preserve"> </w:t>
       </w:r>
-      <w:hyperlink r:id="rId154">
+      <w:hyperlink r:id="rId155">
         <w:r>
           <w:rPr>
             <w:rStyle w:val="Hyperlink"/>
@@ -13492,8 +13623,8 @@
         <w:t xml:space="preserve">.</w:t>
       </w:r>
     </w:p>
-    <w:bookmarkEnd w:id="155"/>
-    <w:bookmarkStart w:id="157" w:name="ref-Moran.etal2017"/>
+    <w:bookmarkEnd w:id="156"/>
+    <w:bookmarkStart w:id="158" w:name="ref-Moran.etal2017"/>
     <w:p>
       <w:pPr>
         <w:pStyle w:val="Bibliography"/>
@@ -13526,7 +13657,7 @@
       <w:r>
         <w:t xml:space="preserve"> </w:t>
       </w:r>
-      <w:hyperlink r:id="rId156">
+      <w:hyperlink r:id="rId157">
         <w:r>
           <w:rPr>
             <w:rStyle w:val="Hyperlink"/>
@@ -13538,8 +13669,8 @@
         <w:t xml:space="preserve">.</w:t>
       </w:r>
     </w:p>
-    <w:bookmarkEnd w:id="157"/>
-    <w:bookmarkStart w:id="159" w:name="Xd3490564a2211ab157fb532dec070f450d28fb0"/>
+    <w:bookmarkEnd w:id="158"/>
+    <w:bookmarkStart w:id="160" w:name="Xd3490564a2211ab157fb532dec070f450d28fb0"/>
     <w:p>
       <w:pPr>
         <w:pStyle w:val="Bibliography"/>
@@ -13572,7 +13703,7 @@
       <w:r>
         <w:t xml:space="preserve"> </w:t>
       </w:r>
-      <w:hyperlink r:id="rId158">
+      <w:hyperlink r:id="rId159">
         <w:r>
           <w:rPr>
             <w:rStyle w:val="Hyperlink"/>
@@ -13584,8 +13715,8 @@
         <w:t xml:space="preserve">.</w:t>
       </w:r>
     </w:p>
-    <w:bookmarkEnd w:id="159"/>
-    <w:bookmarkStart w:id="161" w:name="ref-Morse2000"/>
+    <w:bookmarkEnd w:id="160"/>
+    <w:bookmarkStart w:id="162" w:name="ref-Morse2000"/>
     <w:p>
       <w:pPr>
         <w:pStyle w:val="Bibliography"/>
@@ -13618,7 +13749,7 @@
       <w:r>
         <w:t xml:space="preserve"> </w:t>
       </w:r>
-      <w:hyperlink r:id="rId160">
+      <w:hyperlink r:id="rId161">
         <w:r>
           <w:rPr>
             <w:rStyle w:val="Hyperlink"/>
@@ -13630,8 +13761,8 @@
         <w:t xml:space="preserve">.</w:t>
       </w:r>
     </w:p>
-    <w:bookmarkEnd w:id="161"/>
-    <w:bookmarkStart w:id="163" w:name="ref-Mougi.etal2011"/>
+    <w:bookmarkEnd w:id="162"/>
+    <w:bookmarkStart w:id="164" w:name="ref-Mougi.etal2011"/>
     <w:p>
       <w:pPr>
         <w:pStyle w:val="Bibliography"/>
@@ -13664,7 +13795,7 @@
       <w:r>
         <w:t xml:space="preserve"> </w:t>
       </w:r>
-      <w:hyperlink r:id="rId162">
+      <w:hyperlink r:id="rId163">
         <w:r>
           <w:rPr>
             <w:rStyle w:val="Hyperlink"/>
@@ -13676,8 +13807,8 @@
         <w:t xml:space="preserve">.</w:t>
       </w:r>
     </w:p>
-    <w:bookmarkEnd w:id="163"/>
-    <w:bookmarkStart w:id="165" w:name="ref-Nomura.etal2011"/>
+    <w:bookmarkEnd w:id="164"/>
+    <w:bookmarkStart w:id="166" w:name="ref-Nomura.etal2011"/>
     <w:p>
       <w:pPr>
         <w:pStyle w:val="Bibliography"/>
@@ -13722,7 +13853,7 @@
       <w:r>
         <w:t xml:space="preserve"> </w:t>
       </w:r>
-      <w:hyperlink r:id="rId164">
+      <w:hyperlink r:id="rId165">
         <w:r>
           <w:rPr>
             <w:rStyle w:val="Hyperlink"/>
@@ -13734,8 +13865,8 @@
         <w:t xml:space="preserve">.</w:t>
       </w:r>
     </w:p>
-    <w:bookmarkEnd w:id="165"/>
-    <w:bookmarkStart w:id="167" w:name="ref-ODea.etal2022"/>
+    <w:bookmarkEnd w:id="166"/>
+    <w:bookmarkStart w:id="168" w:name="ref-ODea.etal2022"/>
     <w:p>
       <w:pPr>
         <w:pStyle w:val="Bibliography"/>
@@ -13780,7 +13911,7 @@
       <w:r>
         <w:t xml:space="preserve"> </w:t>
       </w:r>
-      <w:hyperlink r:id="rId166">
+      <w:hyperlink r:id="rId167">
         <w:r>
           <w:rPr>
             <w:rStyle w:val="Hyperlink"/>
@@ -13792,8 +13923,8 @@
         <w:t xml:space="preserve">.</w:t>
       </w:r>
     </w:p>
-    <w:bookmarkEnd w:id="167"/>
-    <w:bookmarkStart w:id="169" w:name="ref-Paenke.etal2007"/>
+    <w:bookmarkEnd w:id="168"/>
+    <w:bookmarkStart w:id="170" w:name="ref-Paenke.etal2007"/>
     <w:p>
       <w:pPr>
         <w:pStyle w:val="Bibliography"/>
@@ -13826,7 +13957,7 @@
       <w:r>
         <w:t xml:space="preserve"> </w:t>
       </w:r>
-      <w:hyperlink r:id="rId168">
+      <w:hyperlink r:id="rId169">
         <w:r>
           <w:rPr>
             <w:rStyle w:val="Hyperlink"/>
@@ -13838,8 +13969,8 @@
         <w:t xml:space="preserve">.</w:t>
       </w:r>
     </w:p>
-    <w:bookmarkEnd w:id="169"/>
-    <w:bookmarkStart w:id="171" w:name="ref-Patrick.Weimerskirch2014"/>
+    <w:bookmarkEnd w:id="170"/>
+    <w:bookmarkStart w:id="172" w:name="ref-Patrick.Weimerskirch2014"/>
     <w:p>
       <w:pPr>
         <w:pStyle w:val="Bibliography"/>
@@ -13905,7 +14036,7 @@
       <w:r>
         <w:t xml:space="preserve"> </w:t>
       </w:r>
-      <w:hyperlink r:id="rId170">
+      <w:hyperlink r:id="rId171">
         <w:r>
           <w:rPr>
             <w:rStyle w:val="Hyperlink"/>
@@ -13917,8 +14048,8 @@
         <w:t xml:space="preserve">.</w:t>
       </w:r>
     </w:p>
-    <w:bookmarkEnd w:id="171"/>
-    <w:bookmarkStart w:id="173" w:name="ref-Patrick.Weimerskirch2014a"/>
+    <w:bookmarkEnd w:id="172"/>
+    <w:bookmarkStart w:id="174" w:name="ref-Patrick.Weimerskirch2014a"/>
     <w:p>
       <w:pPr>
         <w:pStyle w:val="Bibliography"/>
@@ -13951,7 +14082,7 @@
       <w:r>
         <w:t xml:space="preserve"> </w:t>
       </w:r>
-      <w:hyperlink r:id="rId172">
+      <w:hyperlink r:id="rId173">
         <w:r>
           <w:rPr>
             <w:rStyle w:val="Hyperlink"/>
@@ -13963,8 +14094,8 @@
         <w:t xml:space="preserve">.</w:t>
       </w:r>
     </w:p>
-    <w:bookmarkEnd w:id="173"/>
-    <w:bookmarkStart w:id="175" w:name="ref-Paull.etal2012"/>
+    <w:bookmarkEnd w:id="174"/>
+    <w:bookmarkStart w:id="176" w:name="ref-Paull.etal2012"/>
     <w:p>
       <w:pPr>
         <w:pStyle w:val="Bibliography"/>
@@ -13997,7 +14128,7 @@
       <w:r>
         <w:t xml:space="preserve"> </w:t>
       </w:r>
-      <w:hyperlink r:id="rId174">
+      <w:hyperlink r:id="rId175">
         <w:r>
           <w:rPr>
             <w:rStyle w:val="Hyperlink"/>
@@ -14009,8 +14140,8 @@
         <w:t xml:space="preserve">.</w:t>
       </w:r>
     </w:p>
-    <w:bookmarkEnd w:id="175"/>
-    <w:bookmarkStart w:id="177" w:name="ref-Pedersen.etal2019"/>
+    <w:bookmarkEnd w:id="176"/>
+    <w:bookmarkStart w:id="178" w:name="ref-Pedersen.etal2019"/>
     <w:p>
       <w:pPr>
         <w:pStyle w:val="Bibliography"/>
@@ -14043,7 +14174,7 @@
       <w:r>
         <w:t xml:space="preserve"> </w:t>
       </w:r>
-      <w:hyperlink r:id="rId176">
+      <w:hyperlink r:id="rId177">
         <w:r>
           <w:rPr>
             <w:rStyle w:val="Hyperlink"/>
@@ -14055,8 +14186,8 @@
         <w:t xml:space="preserve">.</w:t>
       </w:r>
     </w:p>
-    <w:bookmarkEnd w:id="177"/>
-    <w:bookmarkStart w:id="179" w:name="ref-Phillips.etal2017"/>
+    <w:bookmarkEnd w:id="178"/>
+    <w:bookmarkStart w:id="180" w:name="ref-Phillips.etal2017"/>
     <w:p>
       <w:pPr>
         <w:pStyle w:val="Bibliography"/>
@@ -14089,7 +14220,7 @@
       <w:r>
         <w:t xml:space="preserve"> </w:t>
       </w:r>
-      <w:hyperlink r:id="rId178">
+      <w:hyperlink r:id="rId179">
         <w:r>
           <w:rPr>
             <w:rStyle w:val="Hyperlink"/>
@@ -14101,8 +14232,8 @@
         <w:t xml:space="preserve">.</w:t>
       </w:r>
     </w:p>
-    <w:bookmarkEnd w:id="179"/>
-    <w:bookmarkStart w:id="181" w:name="ref-Piironen.Vehtari2017"/>
+    <w:bookmarkEnd w:id="180"/>
+    <w:bookmarkStart w:id="182" w:name="ref-Piironen.Vehtari2017"/>
     <w:p>
       <w:pPr>
         <w:pStyle w:val="Bibliography"/>
@@ -14147,7 +14278,7 @@
       <w:r>
         <w:t xml:space="preserve"> </w:t>
       </w:r>
-      <w:hyperlink r:id="rId180">
+      <w:hyperlink r:id="rId181">
         <w:r>
           <w:rPr>
             <w:rStyle w:val="Hyperlink"/>
@@ -14159,8 +14290,8 @@
         <w:t xml:space="preserve">.</w:t>
       </w:r>
     </w:p>
-    <w:bookmarkEnd w:id="181"/>
-    <w:bookmarkStart w:id="183" w:name="ref-Pintor.etal2014"/>
+    <w:bookmarkEnd w:id="182"/>
+    <w:bookmarkStart w:id="184" w:name="ref-Pintor.etal2014"/>
     <w:p>
       <w:pPr>
         <w:pStyle w:val="Bibliography"/>
@@ -14193,7 +14324,7 @@
       <w:r>
         <w:t xml:space="preserve"> </w:t>
       </w:r>
-      <w:hyperlink r:id="rId182">
+      <w:hyperlink r:id="rId183">
         <w:r>
           <w:rPr>
             <w:rStyle w:val="Hyperlink"/>
@@ -14205,8 +14336,8 @@
         <w:t xml:space="preserve">.</w:t>
       </w:r>
     </w:p>
-    <w:bookmarkEnd w:id="183"/>
-    <w:bookmarkStart w:id="185" w:name="ref-Potier.etal2015"/>
+    <w:bookmarkEnd w:id="184"/>
+    <w:bookmarkStart w:id="186" w:name="ref-Potier.etal2015"/>
     <w:p>
       <w:pPr>
         <w:pStyle w:val="Bibliography"/>
@@ -14251,7 +14382,7 @@
       <w:r>
         <w:t xml:space="preserve"> </w:t>
       </w:r>
-      <w:hyperlink r:id="rId184">
+      <w:hyperlink r:id="rId185">
         <w:r>
           <w:rPr>
             <w:rStyle w:val="Hyperlink"/>
@@ -14263,8 +14394,8 @@
         <w:t xml:space="preserve">.</w:t>
       </w:r>
     </w:p>
-    <w:bookmarkEnd w:id="185"/>
-    <w:bookmarkStart w:id="187" w:name="ref-Redpath.etal2018"/>
+    <w:bookmarkEnd w:id="186"/>
+    <w:bookmarkStart w:id="188" w:name="ref-Redpath.etal2018"/>
     <w:p>
       <w:pPr>
         <w:pStyle w:val="Bibliography"/>
@@ -14318,7 +14449,7 @@
       <w:r>
         <w:t xml:space="preserve"> </w:t>
       </w:r>
-      <w:hyperlink r:id="rId186">
+      <w:hyperlink r:id="rId187">
         <w:r>
           <w:rPr>
             <w:rStyle w:val="Hyperlink"/>
@@ -14330,8 +14461,8 @@
         <w:t xml:space="preserve">.</w:t>
       </w:r>
     </w:p>
-    <w:bookmarkEnd w:id="187"/>
-    <w:bookmarkStart w:id="189" w:name="ref-Reid.etal2010"/>
+    <w:bookmarkEnd w:id="188"/>
+    <w:bookmarkStart w:id="190" w:name="ref-Reid.etal2010"/>
     <w:p>
       <w:pPr>
         <w:pStyle w:val="Bibliography"/>
@@ -14364,7 +14495,7 @@
       <w:r>
         <w:t xml:space="preserve"> </w:t>
       </w:r>
-      <w:hyperlink r:id="rId188">
+      <w:hyperlink r:id="rId189">
         <w:r>
           <w:rPr>
             <w:rStyle w:val="Hyperlink"/>
@@ -14376,8 +14507,8 @@
         <w:t xml:space="preserve">.</w:t>
       </w:r>
     </w:p>
-    <w:bookmarkEnd w:id="189"/>
-    <w:bookmarkStart w:id="191" w:name="ref-Reimche.etal2020"/>
+    <w:bookmarkEnd w:id="190"/>
+    <w:bookmarkStart w:id="192" w:name="ref-Reimche.etal2020"/>
     <w:p>
       <w:pPr>
         <w:pStyle w:val="Bibliography"/>
@@ -14425,7 +14556,7 @@
       <w:r>
         <w:t xml:space="preserve"> </w:t>
       </w:r>
-      <w:hyperlink r:id="rId190">
+      <w:hyperlink r:id="rId191">
         <w:r>
           <w:rPr>
             <w:rStyle w:val="Hyperlink"/>
@@ -14437,8 +14568,8 @@
         <w:t xml:space="preserve">.</w:t>
       </w:r>
     </w:p>
-    <w:bookmarkEnd w:id="191"/>
-    <w:bookmarkStart w:id="193" w:name="ref-Sandbrook.etal2015"/>
+    <w:bookmarkEnd w:id="192"/>
+    <w:bookmarkStart w:id="194" w:name="ref-Sandbrook.etal2015"/>
     <w:p>
       <w:pPr>
         <w:pStyle w:val="Bibliography"/>
@@ -14492,7 +14623,7 @@
       <w:r>
         <w:t xml:space="preserve"> </w:t>
       </w:r>
-      <w:hyperlink r:id="rId192">
+      <w:hyperlink r:id="rId193">
         <w:r>
           <w:rPr>
             <w:rStyle w:val="Hyperlink"/>
@@ -14504,8 +14635,8 @@
         <w:t xml:space="preserve">.</w:t>
       </w:r>
     </w:p>
-    <w:bookmarkEnd w:id="193"/>
-    <w:bookmarkStart w:id="195" w:name="ref-Santoro.etal2019"/>
+    <w:bookmarkEnd w:id="194"/>
+    <w:bookmarkStart w:id="196" w:name="ref-Santoro.etal2019"/>
     <w:p>
       <w:pPr>
         <w:pStyle w:val="Bibliography"/>
@@ -14538,7 +14669,7 @@
       <w:r>
         <w:t xml:space="preserve"> </w:t>
       </w:r>
-      <w:hyperlink r:id="rId194">
+      <w:hyperlink r:id="rId195">
         <w:r>
           <w:rPr>
             <w:rStyle w:val="Hyperlink"/>
@@ -14550,8 +14681,8 @@
         <w:t xml:space="preserve">.</w:t>
       </w:r>
     </w:p>
-    <w:bookmarkEnd w:id="195"/>
-    <w:bookmarkStart w:id="197" w:name="ref-Snell-Rood2013"/>
+    <w:bookmarkEnd w:id="196"/>
+    <w:bookmarkStart w:id="198" w:name="ref-Snell-Rood2013"/>
     <w:p>
       <w:pPr>
         <w:pStyle w:val="Bibliography"/>
@@ -14611,7 +14742,7 @@
       <w:r>
         <w:t xml:space="preserve"> </w:t>
       </w:r>
-      <w:hyperlink r:id="rId196">
+      <w:hyperlink r:id="rId197">
         <w:r>
           <w:rPr>
             <w:rStyle w:val="Hyperlink"/>
@@ -14623,8 +14754,8 @@
         <w:t xml:space="preserve">.</w:t>
       </w:r>
     </w:p>
-    <w:bookmarkEnd w:id="197"/>
-    <w:bookmarkStart w:id="199" w:name="ref-Stephens1993"/>
+    <w:bookmarkEnd w:id="198"/>
+    <w:bookmarkStart w:id="200" w:name="ref-Stephens1993"/>
     <w:p>
       <w:pPr>
         <w:pStyle w:val="Bibliography"/>
@@ -14771,7 +14902,7 @@
       <w:r>
         <w:t xml:space="preserve"> </w:t>
       </w:r>
-      <w:hyperlink r:id="rId198">
+      <w:hyperlink r:id="rId199">
         <w:r>
           <w:rPr>
             <w:rStyle w:val="Hyperlink"/>
@@ -14783,8 +14914,8 @@
         <w:t xml:space="preserve">.</w:t>
       </w:r>
     </w:p>
-    <w:bookmarkEnd w:id="199"/>
-    <w:bookmarkStart w:id="201" w:name="ref-Szopa-Comley.Ioannou2022"/>
+    <w:bookmarkEnd w:id="200"/>
+    <w:bookmarkStart w:id="202" w:name="ref-Szopa-Comley.Ioannou2022"/>
     <w:p>
       <w:pPr>
         <w:pStyle w:val="Bibliography"/>
@@ -14817,7 +14948,7 @@
       <w:r>
         <w:t xml:space="preserve"> </w:t>
       </w:r>
-      <w:hyperlink r:id="rId200">
+      <w:hyperlink r:id="rId201">
         <w:r>
           <w:rPr>
             <w:rStyle w:val="Hyperlink"/>
@@ -14829,8 +14960,8 @@
         <w:t xml:space="preserve">.</w:t>
       </w:r>
     </w:p>
-    <w:bookmarkEnd w:id="201"/>
-    <w:bookmarkStart w:id="202" w:name="ref-StanDevelopmentTeam2023"/>
+    <w:bookmarkEnd w:id="202"/>
+    <w:bookmarkStart w:id="203" w:name="ref-StanDevelopmentTeam2023"/>
     <w:p>
       <w:pPr>
         <w:pStyle w:val="Bibliography"/>
@@ -14894,8 +15025,8 @@
         <w:t xml:space="preserve">. 2.31 ed.</w:t>
       </w:r>
     </w:p>
-    <w:bookmarkEnd w:id="202"/>
-    <w:bookmarkStart w:id="204" w:name="ref-Thiers.etal2014"/>
+    <w:bookmarkEnd w:id="203"/>
+    <w:bookmarkStart w:id="205" w:name="ref-Thiers.etal2014"/>
     <w:p>
       <w:pPr>
         <w:pStyle w:val="Bibliography"/>
@@ -14940,7 +15071,7 @@
       <w:r>
         <w:t xml:space="preserve"> </w:t>
       </w:r>
-      <w:hyperlink r:id="rId203">
+      <w:hyperlink r:id="rId204">
         <w:r>
           <w:rPr>
             <w:rStyle w:val="Hyperlink"/>
@@ -14952,8 +15083,8 @@
         <w:t xml:space="preserve">.</w:t>
       </w:r>
     </w:p>
-    <w:bookmarkEnd w:id="204"/>
-    <w:bookmarkStart w:id="206" w:name="ref-Tinker.etal2008"/>
+    <w:bookmarkEnd w:id="205"/>
+    <w:bookmarkStart w:id="207" w:name="ref-Tinker.etal2008"/>
     <w:p>
       <w:pPr>
         <w:pStyle w:val="Bibliography"/>
@@ -14986,7 +15117,7 @@
       <w:r>
         <w:t xml:space="preserve"> </w:t>
       </w:r>
-      <w:hyperlink r:id="rId205">
+      <w:hyperlink r:id="rId206">
         <w:r>
           <w:rPr>
             <w:rStyle w:val="Hyperlink"/>
@@ -14998,8 +15129,8 @@
         <w:t xml:space="preserve">.</w:t>
       </w:r>
     </w:p>
-    <w:bookmarkEnd w:id="206"/>
-    <w:bookmarkStart w:id="207" w:name="ref-Tinker.etal2009"/>
+    <w:bookmarkEnd w:id="207"/>
+    <w:bookmarkStart w:id="208" w:name="ref-Tinker.etal2009"/>
     <w:p>
       <w:pPr>
         <w:pStyle w:val="Bibliography"/>
@@ -15030,8 +15161,8 @@
         <w:t xml:space="preserve">11 (6): 841–69.</w:t>
       </w:r>
     </w:p>
-    <w:bookmarkEnd w:id="207"/>
-    <w:bookmarkStart w:id="209" w:name="Xa9f710354cc886f3275f2724e3e26c0203e8293"/>
+    <w:bookmarkEnd w:id="208"/>
+    <w:bookmarkStart w:id="210" w:name="Xa9f710354cc886f3275f2724e3e26c0203e8293"/>
     <w:p>
       <w:pPr>
         <w:pStyle w:val="Bibliography"/>
@@ -15064,7 +15195,7 @@
       <w:r>
         <w:t xml:space="preserve"> </w:t>
       </w:r>
-      <w:hyperlink r:id="rId208">
+      <w:hyperlink r:id="rId209">
         <w:r>
           <w:rPr>
             <w:rStyle w:val="Hyperlink"/>
@@ -15076,8 +15207,8 @@
         <w:t xml:space="preserve">.</w:t>
       </w:r>
     </w:p>
-    <w:bookmarkEnd w:id="209"/>
-    <w:bookmarkStart w:id="211" w:name="X2d34a8037745a9f1e9ed0eb47d31f23e92657a6"/>
+    <w:bookmarkEnd w:id="210"/>
+    <w:bookmarkStart w:id="212" w:name="X2d34a8037745a9f1e9ed0eb47d31f23e92657a6"/>
     <w:p>
       <w:pPr>
         <w:pStyle w:val="Bibliography"/>
@@ -15110,7 +15241,7 @@
       <w:r>
         <w:t xml:space="preserve"> </w:t>
       </w:r>
-      <w:hyperlink r:id="rId210">
+      <w:hyperlink r:id="rId211">
         <w:r>
           <w:rPr>
             <w:rStyle w:val="Hyperlink"/>
@@ -15122,8 +15253,8 @@
         <w:t xml:space="preserve">.</w:t>
       </w:r>
     </w:p>
-    <w:bookmarkEnd w:id="211"/>
-    <w:bookmarkStart w:id="213" w:name="ref-vandenBosch.etal2019"/>
+    <w:bookmarkEnd w:id="212"/>
+    <w:bookmarkStart w:id="214" w:name="ref-vandenBosch.etal2019"/>
     <w:p>
       <w:pPr>
         <w:pStyle w:val="Bibliography"/>
@@ -15156,7 +15287,7 @@
       <w:r>
         <w:t xml:space="preserve"> </w:t>
       </w:r>
-      <w:hyperlink r:id="rId212">
+      <w:hyperlink r:id="rId213">
         <w:r>
           <w:rPr>
             <w:rStyle w:val="Hyperlink"/>
@@ -15168,8 +15299,8 @@
         <w:t xml:space="preserve">.</w:t>
       </w:r>
     </w:p>
-    <w:bookmarkEnd w:id="213"/>
-    <w:bookmarkStart w:id="215" w:name="ref-Vehanen2003"/>
+    <w:bookmarkEnd w:id="214"/>
+    <w:bookmarkStart w:id="216" w:name="ref-Vehanen2003"/>
     <w:p>
       <w:pPr>
         <w:pStyle w:val="Bibliography"/>
@@ -15214,7 +15345,7 @@
       <w:r>
         <w:t xml:space="preserve"> </w:t>
       </w:r>
-      <w:hyperlink r:id="rId214">
+      <w:hyperlink r:id="rId215">
         <w:r>
           <w:rPr>
             <w:rStyle w:val="Hyperlink"/>
@@ -15226,8 +15357,8 @@
         <w:t xml:space="preserve">.</w:t>
       </w:r>
     </w:p>
-    <w:bookmarkEnd w:id="215"/>
-    <w:bookmarkStart w:id="217" w:name="ref-Vehtari.etal2017"/>
+    <w:bookmarkEnd w:id="216"/>
+    <w:bookmarkStart w:id="218" w:name="ref-Vehtari.etal2017"/>
     <w:p>
       <w:pPr>
         <w:pStyle w:val="Bibliography"/>
@@ -15281,7 +15412,7 @@
       <w:r>
         <w:t xml:space="preserve"> </w:t>
       </w:r>
-      <w:hyperlink r:id="rId216">
+      <w:hyperlink r:id="rId217">
         <w:r>
           <w:rPr>
             <w:rStyle w:val="Hyperlink"/>
@@ -15293,8 +15424,8 @@
         <w:t xml:space="preserve">.</w:t>
       </w:r>
     </w:p>
-    <w:bookmarkEnd w:id="217"/>
-    <w:bookmarkStart w:id="219" w:name="ref-Vehtari.etal2021a"/>
+    <w:bookmarkEnd w:id="218"/>
+    <w:bookmarkStart w:id="220" w:name="ref-Vehtari.etal2021a"/>
     <w:p>
       <w:pPr>
         <w:pStyle w:val="Bibliography"/>
@@ -15411,7 +15542,7 @@
       <w:r>
         <w:t xml:space="preserve"> </w:t>
       </w:r>
-      <w:hyperlink r:id="rId218">
+      <w:hyperlink r:id="rId219">
         <w:r>
           <w:rPr>
             <w:rStyle w:val="Hyperlink"/>
@@ -15423,8 +15554,8 @@
         <w:t xml:space="preserve">.</w:t>
       </w:r>
     </w:p>
-    <w:bookmarkEnd w:id="219"/>
-    <w:bookmarkStart w:id="221" w:name="ref-Vehtari.etal2022"/>
+    <w:bookmarkEnd w:id="220"/>
+    <w:bookmarkStart w:id="222" w:name="ref-Vehtari.etal2022"/>
     <w:p>
       <w:pPr>
         <w:pStyle w:val="Bibliography"/>
@@ -15459,7 +15590,7 @@
       <w:r>
         <w:t xml:space="preserve"> </w:t>
       </w:r>
-      <w:hyperlink r:id="rId220">
+      <w:hyperlink r:id="rId221">
         <w:r>
           <w:rPr>
             <w:rStyle w:val="Hyperlink"/>
@@ -15471,8 +15602,8 @@
         <w:t xml:space="preserve">.</w:t>
       </w:r>
     </w:p>
-    <w:bookmarkEnd w:id="221"/>
-    <w:bookmarkStart w:id="223" w:name="ref-viaAdaptivePhenotypicPlasticity1995"/>
+    <w:bookmarkEnd w:id="222"/>
+    <w:bookmarkStart w:id="224" w:name="ref-viaAdaptivePhenotypicPlasticity1995"/>
     <w:p>
       <w:pPr>
         <w:pStyle w:val="Bibliography"/>
@@ -15505,7 +15636,7 @@
       <w:r>
         <w:t xml:space="preserve"> </w:t>
       </w:r>
-      <w:hyperlink r:id="rId222">
+      <w:hyperlink r:id="rId223">
         <w:r>
           <w:rPr>
             <w:rStyle w:val="Hyperlink"/>
@@ -15517,8 +15648,8 @@
         <w:t xml:space="preserve">.</w:t>
       </w:r>
     </w:p>
-    <w:bookmarkEnd w:id="223"/>
-    <w:bookmarkStart w:id="225" w:name="ref-Via.Lande1985"/>
+    <w:bookmarkEnd w:id="224"/>
+    <w:bookmarkStart w:id="226" w:name="ref-Via.Lande1985"/>
     <w:p>
       <w:pPr>
         <w:pStyle w:val="Bibliography"/>
@@ -15581,7 +15712,7 @@
       <w:r>
         <w:t xml:space="preserve"> </w:t>
       </w:r>
-      <w:hyperlink r:id="rId224">
+      <w:hyperlink r:id="rId225">
         <w:r>
           <w:rPr>
             <w:rStyle w:val="Hyperlink"/>
@@ -15593,8 +15724,8 @@
         <w:t xml:space="preserve">.</w:t>
       </w:r>
     </w:p>
-    <w:bookmarkEnd w:id="225"/>
-    <w:bookmarkStart w:id="227" w:name="ref-Walker.etal2005"/>
+    <w:bookmarkEnd w:id="226"/>
+    <w:bookmarkStart w:id="228" w:name="ref-Walker.etal2005"/>
     <w:p>
       <w:pPr>
         <w:pStyle w:val="Bibliography"/>
@@ -15627,7 +15758,7 @@
       <w:r>
         <w:t xml:space="preserve"> </w:t>
       </w:r>
-      <w:hyperlink r:id="rId226">
+      <w:hyperlink r:id="rId227">
         <w:r>
           <w:rPr>
             <w:rStyle w:val="Hyperlink"/>
@@ -15639,8 +15770,8 @@
         <w:t xml:space="preserve">.</w:t>
       </w:r>
     </w:p>
-    <w:bookmarkEnd w:id="227"/>
-    <w:bookmarkStart w:id="229" w:name="ref-Warburton2003"/>
+    <w:bookmarkEnd w:id="228"/>
+    <w:bookmarkStart w:id="230" w:name="ref-Warburton2003"/>
     <w:p>
       <w:pPr>
         <w:pStyle w:val="Bibliography"/>
@@ -15673,7 +15804,7 @@
       <w:r>
         <w:t xml:space="preserve"> </w:t>
       </w:r>
-      <w:hyperlink r:id="rId228">
+      <w:hyperlink r:id="rId229">
         <w:r>
           <w:rPr>
             <w:rStyle w:val="Hyperlink"/>
@@ -15685,8 +15816,8 @@
         <w:t xml:space="preserve">.</w:t>
       </w:r>
     </w:p>
-    <w:bookmarkEnd w:id="229"/>
-    <w:bookmarkStart w:id="231" w:name="ref-Weimerskirch2007"/>
+    <w:bookmarkEnd w:id="230"/>
+    <w:bookmarkStart w:id="232" w:name="ref-Weimerskirch2007"/>
     <w:p>
       <w:pPr>
         <w:pStyle w:val="Bibliography"/>
@@ -15758,7 +15889,7 @@
       <w:r>
         <w:t xml:space="preserve"> </w:t>
       </w:r>
-      <w:hyperlink r:id="rId230">
+      <w:hyperlink r:id="rId231">
         <w:r>
           <w:rPr>
             <w:rStyle w:val="Hyperlink"/>
@@ -15770,8 +15901,8 @@
         <w:t xml:space="preserve">.</w:t>
       </w:r>
     </w:p>
-    <w:bookmarkEnd w:id="231"/>
-    <w:bookmarkStart w:id="233" w:name="ref-Weimerskirch.etal2005"/>
+    <w:bookmarkEnd w:id="232"/>
+    <w:bookmarkStart w:id="234" w:name="ref-Weimerskirch.etal2005"/>
     <w:p>
       <w:pPr>
         <w:pStyle w:val="Bibliography"/>
@@ -15870,7 +16001,7 @@
       <w:r>
         <w:t xml:space="preserve"> </w:t>
       </w:r>
-      <w:hyperlink r:id="rId232">
+      <w:hyperlink r:id="rId233">
         <w:r>
           <w:rPr>
             <w:rStyle w:val="Hyperlink"/>
@@ -15882,8 +16013,8 @@
         <w:t xml:space="preserve">.</w:t>
       </w:r>
     </w:p>
-    <w:bookmarkEnd w:id="233"/>
-    <w:bookmarkStart w:id="235" w:name="ref-westneatBiologyHiddenResidual2014"/>
+    <w:bookmarkEnd w:id="234"/>
+    <w:bookmarkStart w:id="236" w:name="ref-westneatBiologyHiddenResidual2014"/>
     <w:p>
       <w:pPr>
         <w:pStyle w:val="Bibliography"/>
@@ -15916,7 +16047,7 @@
       <w:r>
         <w:t xml:space="preserve"> </w:t>
       </w:r>
-      <w:hyperlink r:id="rId234">
+      <w:hyperlink r:id="rId235">
         <w:r>
           <w:rPr>
             <w:rStyle w:val="Hyperlink"/>
@@ -15928,8 +16059,8 @@
         <w:t xml:space="preserve">.</w:t>
       </w:r>
     </w:p>
-    <w:bookmarkEnd w:id="235"/>
-    <w:bookmarkStart w:id="237" w:name="ref-Wilson.etal2018"/>
+    <w:bookmarkEnd w:id="236"/>
+    <w:bookmarkStart w:id="238" w:name="ref-Wilson.etal2018"/>
     <w:p>
       <w:pPr>
         <w:pStyle w:val="Bibliography"/>
@@ -15965,7 +16096,7 @@
       <w:r>
         <w:t xml:space="preserve"> </w:t>
       </w:r>
-      <w:hyperlink r:id="rId236">
+      <w:hyperlink r:id="rId237">
         <w:r>
           <w:rPr>
             <w:rStyle w:val="Hyperlink"/>
@@ -15977,8 +16108,8 @@
         <w:t xml:space="preserve">.</w:t>
       </w:r>
     </w:p>
-    <w:bookmarkEnd w:id="237"/>
-    <w:bookmarkStart w:id="239" w:name="ref-Wilson-Rankin2015"/>
+    <w:bookmarkEnd w:id="238"/>
+    <w:bookmarkStart w:id="240" w:name="ref-Wilson-Rankin2015"/>
     <w:p>
       <w:pPr>
         <w:pStyle w:val="Bibliography"/>
@@ -16011,7 +16142,7 @@
       <w:r>
         <w:t xml:space="preserve"> </w:t>
       </w:r>
-      <w:hyperlink r:id="rId238">
+      <w:hyperlink r:id="rId239">
         <w:r>
           <w:rPr>
             <w:rStyle w:val="Hyperlink"/>
@@ -16023,8 +16154,8 @@
         <w:t xml:space="preserve">.</w:t>
       </w:r>
     </w:p>
-    <w:bookmarkEnd w:id="239"/>
-    <w:bookmarkStart w:id="241" w:name="ref-Woo.etal2008"/>
+    <w:bookmarkEnd w:id="240"/>
+    <w:bookmarkStart w:id="242" w:name="ref-Woo.etal2008"/>
     <w:p>
       <w:pPr>
         <w:pStyle w:val="Bibliography"/>
@@ -16057,7 +16188,7 @@
       <w:r>
         <w:t xml:space="preserve"> </w:t>
       </w:r>
-      <w:hyperlink r:id="rId240">
+      <w:hyperlink r:id="rId241">
         <w:r>
           <w:rPr>
             <w:rStyle w:val="Hyperlink"/>
@@ -16069,8 +16200,8 @@
         <w:t xml:space="preserve">.</w:t>
       </w:r>
     </w:p>
-    <w:bookmarkEnd w:id="241"/>
-    <w:bookmarkStart w:id="243" w:name="ref-Wright.etal2022"/>
+    <w:bookmarkEnd w:id="242"/>
+    <w:bookmarkStart w:id="244" w:name="ref-Wright.etal2022"/>
     <w:p>
       <w:pPr>
         <w:pStyle w:val="Bibliography"/>
@@ -16103,7 +16234,7 @@
       <w:r>
         <w:t xml:space="preserve"> </w:t>
       </w:r>
-      <w:hyperlink r:id="rId242">
+      <w:hyperlink r:id="rId243">
         <w:r>
           <w:rPr>
             <w:rStyle w:val="Hyperlink"/>
@@ -16115,9 +16246,9 @@
         <w:t xml:space="preserve">.</w:t>
       </w:r>
     </w:p>
-    <w:bookmarkEnd w:id="243"/>
     <w:bookmarkEnd w:id="244"/>
     <w:bookmarkEnd w:id="245"/>
+    <w:bookmarkEnd w:id="246"/>
     <w:sectPr>
       <w:footerReference r:id="rId9" w:type="default"/>
       <w:pgSz w:h="15840" w:w="12240"/>

</xml_diff>

<commit_message>
apply some of Fran's comments in MS
</commit_message>
<xml_diff>
--- a/manuscript/Chapter2-manuscript.docx
+++ b/manuscript/Chapter2-manuscript.docx
@@ -393,7 +393,7 @@
         <w:t xml:space="preserve">(Dukas 1998, Estes et al. 2003, Mery and Burns 2010)</w:t>
       </w:r>
       <w:r>
-        <w:t xml:space="preserve">. An alternative mechanism is that the costs/risks faced by hunters when switching foraging tactics may be offset through extensive practive, as individuals gain experience and information on their prey, leading to increased individual foraging flexibility</w:t>
+        <w:t xml:space="preserve">. Alternatively, the costs/risks faced by hunters when switching foraging tactics may be offset through extensive practive, as individuals gain experience and information on their prey, leading to increased individual foraging flexibility</w:t>
       </w:r>
       <w:r>
         <w:t xml:space="preserve"> </w:t>
@@ -411,7 +411,7 @@
         <w:t xml:space="preserve">(reviewed in Snell-Rood 2013)</w:t>
       </w:r>
       <w:r>
-        <w:t xml:space="preserve">. However, predators can differ in the challenges that they face during their lifetime, which could result in both mechanisms operating at the same time within a predator population. For instance, some individuals may constantly encounter faster prey, which are proven to be more difficult to hunt in simulation and empirical studies</w:t>
+        <w:t xml:space="preserve">. However, predators can differ in the challenges that they face during their lifetime, which could result in both processes (i.e. specialization and flexibility) operating at the same time within a predator population. For instance, some individuals may constantly encounter faster prey, which are proven to be more difficult to hunt in simulation and empirical studies</w:t>
       </w:r>
       <w:r>
         <w:t xml:space="preserve"> </w:t>
@@ -464,7 +464,7 @@
         <w:t xml:space="preserve">(Woo et al. 2008, Potier et al. 2015)</w:t>
       </w:r>
       <w:r>
-        <w:t xml:space="preserve">. This may in part be due to the limited information we have on the ecological contexts favouring specialization over flexibility in nature. However, in predator-prey systems, many studies have outlined that fluctuations in the predictability of prey encounters throughout a predator’s lifetime may be a key factor shaping foraging specialization</w:t>
+        <w:t xml:space="preserve">. This may in part be due to the limited information we have on the ecological contexts favouring specialization over flexibility in nature. However, in predator-prey systems, many studies have outlined that fluctuations in the predictability of resources throughout a predator’s lifetime may be a key factor shaping foraging specialization</w:t>
       </w:r>
       <w:r>
         <w:t xml:space="preserve"> </w:t>
@@ -641,7 +641,7 @@
         <w:t xml:space="preserve"> </w:t>
       </w:r>
       <w:r>
-        <w:t xml:space="preserve">simulates a direct predator-prey interaction, where one predator player hunts four prey players in different virtual environments. The data grants a high degree of precision on the behavioural interaction, as the behaviour of both the predator and the four prey along with the predator’s success are monitored simultaneously in each trial. First, we investigate how predators develop their individual hunting expertise. We hypothesize that predators should differ in the development of their expertise, partly because they encounter varying levels of difficulty with the prey that they pursue. For example, a predator may face greater difficulty than other individuals if it more often encountered prey that were elusive. Second, we test the hypothesis that experience will shape foraging specialization. If experience reduces the costs of switching between hunting tactics, we predict that the predator population should become more flexible. Alternatively, if experience enables the refinement of the hunting tactics, then the predator population may instead specialize. Otherwise, if both mechanisms operate at the same time, then we should see no change with experience at the population level, but differences in specialization among individuals should increase. Third, we evaluate how predator foraging specialization emerges from behavioural interactions with prey. Whether predators specialize or not with experience should depend on the behaviour of their prey. We expect that predators that experienced more predictable encounters with their prey will specialize, while predators that experienced unpredictable encounters with their prey should adopt a flexible hunting strategy. If we detect such prey-dependent fine-tuning, then specialist and flexible hunters should attain equal success.</w:t>
+        <w:t xml:space="preserve">simulates a direct predator-prey interaction, where one predator player hunts four prey players in different virtual environments. The data grants a high degree of precision on the behavioural interaction, as the behaviour of both the predator and the four prey along with the predator’s success are monitored simultaneously in each trial. First, we investigate how predators develop their individual hunting expertise. We hypothesize that predators should differ in the development of their expertise, partly because they encounter varying levels of difficulty with the prey that they pursue. For example, a predator may face greater difficulty than other individuals if it more often encountered groups of prey that were elusive. Second, we test the hypothesis that experience will shape foraging specialization. If experience reduces the costs of switching between hunting tactics, we predict that the predator population should become more flexible. Alternatively, if experience enables the refinement of the hunting tactics, then the predator population may instead specialize. Otherwise, if both processes operate at the same time, then we should see no change with experience at the population level, but differences in specialization among individuals should increase. Third, we evaluate how predator foraging specialization emerges from behavioural interactions with the prey. Whether predators specialize or not with experience should depend on the behaviour of their prey. We expect predators that experienced more predictable encounters with their prey to specialize, while predators that experienced unpredictable encounters with their prey should adopt a flexible hunting strategy. If we detect such prey-dependent fine-tuning, then specialist and flexible hunters should attain equal success because both should have learned to optimize their hunting style to their prey.</w:t>
       </w:r>
     </w:p>
     <w:bookmarkEnd w:id="23"/>
@@ -720,7 +720,7 @@
         <w:t xml:space="preserve"> </w:t>
       </w:r>
       <w:r>
-        <w:t xml:space="preserve">mode). We filtered any matches where players were inactive, such as when speed values were equal to, or very close to, zero. Moreover, we used our knowledge of the game to remove any matches where players were potentially hacking, or not playing the game as it is supposed to be played. We then sampled players that played 300 matches or more. To optimize the representation of gameplay experience at advanced levels, we set the maximum number of matches at 500 for these players. For instance, there could be a large difference in gameplay between 300-500 and 500-1000 matches. Players that played more than 500 matches represented ~2% of the population.</w:t>
+        <w:t xml:space="preserve">mode). We filtered any matches where players were inactive, such as when speed values were equal to, or very close to, zero. Moreover, we used our knowledge of the game to remove any matches where players were potentially hacking, or not playing the game as it is supposed to be played. We then sampled players that played 300 matches or more, and monitored all their matches from the first to a maximum of 500 matches.</w:t>
       </w:r>
     </w:p>
     <w:p>
@@ -10472,7 +10472,7 @@
         <w:t xml:space="preserve"> </w:t>
       </w:r>
       <w:r>
-        <w:t xml:space="preserve">were probably exploring and refining different tactics at this stage of experience. Within the population, individuals became increasingly distinct in their tactics as well as in their specialization with experience, which was related to the degree of variability in prey encounters. Predators that encountered groups of prey with similar speeds across matches specialized in hunting at high speeds, while those that encountered varying groups of prey adopted a slower and flexible strategy. Fast-paced hunting is indeed a highly specialized tactic suited for prey that use rapid escapes</w:t>
+        <w:t xml:space="preserve">were probably exploring and refining different tactics at this stage of experience. Within the population, differences in individual foraging specialization among predators increased with experience, which was related to the degree of variability in prey encounters. Predators that encountered groups of prey with similar speeds across matches specialized in hunting at high speeds, while those that encountered varying groups of prey adopted a slower and flexible strategy. Fast-paced hunting is indeed a highly specialized tactic suited for prey that use rapid escapes</w:t>
       </w:r>
       <w:r>
         <w:t xml:space="preserve"> </w:t>
@@ -10589,7 +10589,7 @@
         <w:t xml:space="preserve">(Mougi et al. 2011)</w:t>
       </w:r>
       <w:r>
-        <w:t xml:space="preserve">, because faster-specialist and slower-flexible preyed upon different prey but achieved equal success. Thus predators in</w:t>
+        <w:t xml:space="preserve">, because faster-specialist and slower-flexible preyed upon different prey, but they both achieved equal success. Thus predators in</w:t>
       </w:r>
       <w:r>
         <w:t xml:space="preserve"> </w:t>
@@ -10641,7 +10641,7 @@
         <w:t xml:space="preserve">(Abrams 2000)</w:t>
       </w:r>
       <w:r>
-        <w:t xml:space="preserve">. Yet, it has remained largely unknown whether this trait-matching results from predators learning how to capture their prey, in part because of the challenges of investigating direct interactions in the wild. By capitalizing on a virtual predator-prey system where interactions were directly monitored, we found that individual predators displayed large differences in the development of their expertise. With experience, half of the predator population changed their behaviour by developping either a specialized or flexible tactic that was matched to the speed of their prey. Our results have potential applications for predator-prey models of trait-matching. For instance, future studies could incorporate individual variation in experience or learning in their models to better predict under which ecological/evolutionary contexts specialization should be favoured over flexibility. Lastly, virtual systems are increasingly recognized among ecologists as being useful to test hypotheses on consumer-resource interactions</w:t>
+        <w:t xml:space="preserve">. Yet, it has remained largely unknown whether this trait-matching results from predators learning how to capture their prey, in part because of the challenges of investigating direct interactions in the wild. By capitalizing on a virtual predator-prey system where interactions were directly monitored, we found that individual predators displayed large differences in the development of their expertise. With experience, half of the predator population changed their behaviour by developping either a specialized or flexible tactic that was matched to the speed of their prey. Overall, both type of hunters achieved equal hunting success. Our results have potential applications for predator-prey models of trait-matching. For instance, future studies could incorporate individual variation in experience or learning in their models to better predict under which ecological/evolutionary contexts specialization should be favoured over flexibility. Lastly, virtual systems are increasingly recognized among ecologists as being useful to test hypotheses on consumer-resource interactions</w:t>
       </w:r>
       <w:r>
         <w:t xml:space="preserve"> </w:t>

</xml_diff>

<commit_message>
finished updating the results
</commit_message>
<xml_diff>
--- a/manuscript/Chapter2-manuscript.docx
+++ b/manuscript/Chapter2-manuscript.docx
@@ -3671,7 +3671,7 @@
         <w:pStyle w:val="FirstParagraph"/>
       </w:pPr>
       <w:r>
-        <w:t xml:space="preserve">Out of all five models, the two that best predicted the data, with an almost identical expected log pointwise density (elpd), were the models that controlled for the prey group’s speed (Table 1). Predators differed substantially in the relationship between hunting success and cumulative experience (i.e. expertise: Figure 1A-B). For instance, the success of some predators steadily increased with experience (Figure 1B, Appendix S1: Figure S1A) while others showed a decrease in success with experience (Figure 1B, Appendix S1: Figure S1B). Overall, 75% of the population displayed an &gt;10% increase in hunting success, 15% displayed a &gt;10% decrease in hunting success, and the remaining 10% had a lesser change in success ranging between -10% and +10%.</w:t>
+        <w:t xml:space="preserve">Out of all five models, the two that best predicted the data, with very similar expected log pointwise densities (elpd), were the models that controlled for the prey group’s speed (Table 1). Predators differed substantially in the relationship between hunting success and cumulative experience (i.e. expertise: Figure 1A-B). For instance, the success of some predators steadily increased with experience (Figure 1B, Appendix S1: Figure S1A) while others showed a decrease in success with experience (Figure 1B, Appendix S1: Figure S1B). Overall, 75% of the population displayed an &gt;10% increase in hunting success, 15% displayed a &gt;10% decrease in hunting success, and the remaining 10% had a lesser change in success ranging between -10% and +10%.</w:t>
       </w:r>
     </w:p>
     <w:p>
@@ -3679,17 +3679,17 @@
         <w:pStyle w:val="Corpsdetexte"/>
       </w:pPr>
       <w:r>
-        <w:t xml:space="preserve">We predicted that the relationship between hunting success and experience would vary among predators because they should not encounter the same prey. After controlling for the mean speed of the prey group within a match, we did not find evidence confirming this prediction, because differences among predators remained important (Figure 1B). However, many individual curves appear to have shifted upwards in the model where we control for prey speed (Figure 1B) vs in the model where we do not control for prey speed (Figure 1A). Moreover, in the models where we did not account for prey speed, the global trend of predator experience was nearly flat (results not shown). Yet, we see that there is an increase up to 13% in the probability of capturing all prey with experience in the population when we account for prey speed (Figure 1C).</w:t>
+        <w:t xml:space="preserve">We did not find evidence that differences among predators in the relationship between hunting success and experience was mediated by prey encounters because differences remained high even after controlling for the mean speed of the prey groups (Figure 1B). However, many individual curves appear to have shifted upwards after accounting for prey speed (Figure 1B) vs when we do not control for prey speed (Figure 1A). Moreover, in the models where we did not account for prey speed, the global trend of predator experience was nearly flat (results not shown). Yet, we see that there is an increase up to 13% in the probability of capturing all prey with experience in the population when we account for prey speed (Figure 1C).</w:t>
       </w:r>
     </w:p>
     <w:bookmarkEnd w:id="34"/>
-    <w:bookmarkStart w:id="35" w:name="X6edf630a269e5217c76dd70c0476a389c38d682"/>
+    <w:bookmarkStart w:id="35" w:name="X2158a5a0f2b4f424b559b149bc1f6473182fd78"/>
     <w:p>
       <w:pPr>
         <w:pStyle w:val="Titre2"/>
       </w:pPr>
       <w:r>
-        <w:t xml:space="preserve">Effect of experience on the development of behavioural specialization</w:t>
+        <w:t xml:space="preserve">Effect of experience on behavioural specialization and hunting success</w:t>
       </w:r>
     </w:p>
     <w:p>
@@ -3697,7 +3697,7 @@
         <w:pStyle w:val="FirstParagraph"/>
       </w:pPr>
       <w:r>
-        <w:t xml:space="preserve">The mean speed of the predator population did not change with experience (i.e. intercept of predator speed (mean); Figure 2 and Appendix S1: Table S1). There was also strong evidence that foraging specialization in the population remained stable across experience levels (i.e. intercept of predator speed (sigma); Figure 2 and Appendix S1: Table S1).</w:t>
+        <w:t xml:space="preserve">The mean speed of the predator population did not change with experience (i.e. intercept (mean) of predator speed; Figure 2 and Appendix S1: Table S1). There was also strong evidence that foraging specialization in the population remained stable across experience levels (i.e. intercept (sigma) of predator speed; Figure 2 and Appendix S1: Table S1). We did not find evidence that the predator population had a change in mean success with experience (intercept (mean) of hunting success; Figure 2 and Appendix S1: Table S1). There was, however, a decrease in among individual differences in success at the intermediate stage, which was maintained at the advanced stage (predator ID (mean) of hunting success; Figure 2 and Appendix S1: Table S2).</w:t>
       </w:r>
     </w:p>
     <w:p>
@@ -3705,7 +3705,7 @@
         <w:pStyle w:val="Corpsdetexte"/>
       </w:pPr>
       <w:r>
-        <w:t xml:space="preserve">Individual predators differed slightly in their average movement speed, but differences did not increase at higher experience levels (i.e. predator ID (mean); Figure 2 and Appendix S1: Table S2). However, individuals displayed differences in their foraging specialization, with a 0.1 unit increase in standard deviation from novice to advanced (i.e. predator ID (sigma) is higher at the advanced level; Figure 2 and Appendix S1: Table S2). Thus, as individual predators gain experience, the population becomes slightly more heterogeneous along the specialist-flexible hunter continuum. Moreover, some individual predators switched from a flexible to a specialized hunting tactic, and vice-versa, as they gained experience (Figure 3). Importantly, 12.6% of the predator population displayed a large change in foraging specialization/flexibility with experience (i.e. $</w:t>
+        <w:t xml:space="preserve">Individual predators differed slightly in their average movement speed across experience levels (i.e. predator ID (mean); Figure 2 and Appendix S1: Table S2). However, there was strong evidence that they displayed differences in foraging specialization, with a 0.1 unit increase in standard deviation from novice to advanced, indicating that differences increased slightly (i.e. predator ID (sigma) is higher at the advanced level; Figure 2 and Appendix S1: Table S2). Moreover, some individual predators switched from a flexible to a specialized hunting tactic, and vice-versa, as they gained experience (Figure 3). Importantly, 12.6% of the predator population displayed a large change in foraging specialization/flexibility with experience (i.e. $</w:t>
       </w:r>
       <w:r>
         <w:t xml:space="preserve">$0.2 change in standard deviation), 44.7% displayed lower changes (i.e. &gt;0.05 and &lt;0.2 change in standard deviation), while 42.7% remained relatively stable (i.e. $</w:t>
@@ -3719,7 +3719,7 @@
         <w:pStyle w:val="Corpsdetexte"/>
       </w:pPr>
       <w:r>
-        <w:t xml:space="preserve">Contrary to predictions, there was strong evidence that predators did not differ in the speed of the prey groups that they encountered on average (i.e. predator ID (mean); Appendix S1: Table S2). Moreover, differences in standard deviation values across experience were negligible (i.e. predator ID (mean); Figure 2). However, individuals differed in the heterogeneity of the groups of prey encountered across the study period (i.e. predator ID (sigma); Appendix S1: Table S2). Hence, some predators encountered prey groups with similar average speeds, while others encountered prey groups with varying average speeds throughout the study period. The differences in the prey encountered among predators increased only slightly with experience (i.e. predator ID (sigma); Figure 2).</w:t>
+        <w:t xml:space="preserve">Contrary to predictions, there was strong evidence that predators did not differ in the speed of the prey groups that they encountered on average across experience (i.e. predator ID (mean); Figure 2 and Appendix S1: Table S2). However, individuals differed in the heterogeneity of the groups of prey encountered across the study period (i.e. predator ID (sigma); Appendix S1: Table S2). Hence, some predators encountered prey groups with similar average speeds, while others encountered prey groups with varying average speeds throughout the study period. The differences in the prey encountered among predators increased only slightly with experience (i.e. predator ID (sigma); Figure 2).</w:t>
       </w:r>
     </w:p>
     <w:bookmarkEnd w:id="35"/>
@@ -3737,7 +3737,15 @@
         <w:pStyle w:val="FirstParagraph"/>
       </w:pPr>
       <w:r>
-        <w:t xml:space="preserve">At all experience levels, predators that were on average faster (mean) also had a lower intra-individual variability (IIV; Figure 3 and Appendix S2: Table S1). Thus, faster predators specialized on fast movement, while slower predators were more flexible in their movement through time. Predators that were on average faster (mean) also encountered groups of prey that were on average faster (mean) (Figure 3 and Appendix S2: Table S1). At the three experience levels, there were only weak correlations between IIV in predator speed and mean prey speed (Figure 3 and Appendix S2: Table S1). However, predators that encountered groups of prey with similar speeds (IIV) specialized in their hunting tactic (IIV) (Figure 3 and Appendix S2: Table S1). Hence, predators that encountered groups of prey with similar average speeds were more specialized, while those that encountered groups of prey with different average speeds were more flexible. For all the results described above, the correlations strengthen as predators gain experience (Figure 3 and Appendix S2: Table S1).</w:t>
+        <w:t xml:space="preserve">Predators that were on average faster (mean speed) had a lower intra-individual variability (IIV speed) (Figure 4A-B and Appendix S4: Table S1). Thus, faster predators specialized on fast movement, while slower predators were more flexible in their movement through time. As predators gained experience, these strategies were increasingly defined as there was a 0.16 unit increase in the correlation at the advanced stage (Figure 4C). Predators that were on average faster (mean speed) also encountered groups of prey that were on average faster (mean prey speed) and more similar (IIV prey speed) (Figure 4A-B and Appendix S4: Table S1). There was however only weak to no evidence that these correlations increased with experience (Figure 4C)</w:t>
+      </w:r>
+    </w:p>
+    <w:p>
+      <w:pPr>
+        <w:pStyle w:val="Corpsdetexte"/>
+      </w:pPr>
+      <w:r>
+        <w:t xml:space="preserve">There was almost no correlation between IIV in predator speed and mean prey speed when predators were novice (Figure 4A). There was however a 0.17 unit increase in this correlation at the advanced stage, such that specialist hunters at this stage tended to encounter faster prey (Figure 4C). The predator IIV in speed and IIV in prey speed were moderately positively correlated (Figure 4A-B and Appendix S4: Table S1). Hence, predators that encountered groups of prey with similar speeds were more specialized in their tactic, and those that encountered groups of prey with varying speeds were more flexible. We did not find evidence that this correlation increased with experience (Figure 4C).</w:t>
       </w:r>
     </w:p>
     <w:bookmarkEnd w:id="36"/>
@@ -3755,7 +3763,7 @@
         <w:pStyle w:val="FirstParagraph"/>
       </w:pPr>
       <w:r>
-        <w:t xml:space="preserve">We did not detect strong correlations between the predators’ mean speed and their hunting success (Figure 3 and Appendix S2: Table S1), nor between the predators’ IIV in speed and their hunting success (Figure 3 and Appendix S2: Table S1), suggesting that slower/flexible and faster/specialist predators were both equally successful. However, novice individuals that encountered groups of prey with faster speeds were less successful (Figure 3 and Appendix S2: Table S1). This relationship was decoupled at the later experience levels, such that encounters with faster prey at intermediate and advanced stages were not as strongly correlated with hunting success anymore (Figure 3 and Appendix S2: Table S1). Thus, the consequences of hunting faster prey were reduced at greater experience levels.</w:t>
+        <w:t xml:space="preserve">The predator’s mean speed and IIV were only weakly negatively correlated with hunting success across experience (Figure 4 and Appendix S4: Table S1), suggesting that slower/flexible and faster/specialist predators were both equally successful. However, there was strong evidence that individuals who encountered groups of prey with faster speeds were less successful (Figure 4A-B and Appendix S4: Table S1). Predators also had greater success across the study when encountering more variable groups of prey (Figure 4A-B and Appendix S4: Table S1). Both relationships remained structurally stable across experience (Figure 4-C)</w:t>
       </w:r>
     </w:p>
     <w:bookmarkEnd w:id="37"/>
@@ -15406,7 +15414,7 @@
         <w:t xml:space="preserve"> </w:t>
       </w:r>
       <w:r>
-        <w:t xml:space="preserve">Posterior median differences and credible intervals between each predator experience level’s parameters. Each panel shows the experience levels that are compared. The parameter compared is on the y axis, and the difference of the values predicted by the MDHGLM is on the x axis. The intercepts correspond to mean population speed and specialization. The predator ID on the mean are individual differences in mean speed, mean speed of prey groups encountered, and success. The predator ID on the dispersion (i.e. sigma) are individual differences in specialization, and in the heterogeneity of prey encountered.</w:t>
+        <w:t xml:space="preserve">Posterior median differences and highest posterior density intervals between each predator experience level’s parameters. Each panel shows the experience levels that are compared. The parameter compared is on the y axis, and the difference of the values predicted by the MDHGLM is on the x axis. The intercepts correspond to mean population speed and specialization. The predator ID on the mean are individual differences in mean speed, mean speed of prey groups encountered, and success. The predator ID on the dispersion (i.e. sigma) are individual differences in specialization, and in the heterogeneity of prey encountered.</w:t>
       </w:r>
     </w:p>
     <w:p>
@@ -15442,7 +15450,7 @@
         <w:t xml:space="preserve"> </w:t>
       </w:r>
       <w:r>
-        <w:t xml:space="preserve">Correlation matrices of the MDHGLM relating the mean and intra individual variability (IIV) in speed of the predators, the mean and IIV in speed of the prey they encountered, and mean hunting success. Larger dark blue circles indicate stronger positive correlations (positive values on the color legend), while larger dark red circles indicate stronger negative correlations (negative values on the color legend). A) Correlations when predators were novice hunters. B) Correlations when predators were advanced hunters. C) Posterior median differences and credible intervals comparing the correlations between traits when predators were advanced vs novice. The median difference is displayed on the x axis and the trait correlations being compared are displayed on the y axis.</w:t>
+        <w:t xml:space="preserve">Correlation matrices of the MDHGLM relating the mean and intra individual variability (IIV) in speed of the predators, the mean and IIV in speed of the prey they encountered, and mean hunting success. Larger dark blue circles indicate stronger positive correlations (positive values on the color legend), while larger dark red circles indicate stronger negative correlations (negative values on the color legend). A) Correlations when predators were novice hunters. B) Correlations when predators were advanced hunters. C) Posterior median differences and highest posterior density intervals comparing the correlations between traits when predators were advanced vs novice. The differences were computed on the absolute values of the correlations since the signs did not change with experience, such that positive values indicate an increase in correlation at the advanced stage. The median difference is displayed on the y axis and the trait correlations being compared are displayed on the x axis.</w:t>
       </w:r>
     </w:p>
     <w:p>
@@ -15659,7 +15667,7 @@
       <w:r>
         <w:drawing>
           <wp:inline>
-            <wp:extent cx="5943600" cy="4273357"/>
+            <wp:extent cx="5943600" cy="4268739"/>
             <wp:effectExtent b="0" l="0" r="0" t="0"/>
             <wp:docPr descr="Figure 4" title="" id="255" name="Picture"/>
             <a:graphic>
@@ -15680,7 +15688,7 @@
                   <pic:spPr bwMode="auto">
                     <a:xfrm>
                       <a:off x="0" y="0"/>
-                      <a:ext cx="5943600" cy="4273357"/>
+                      <a:ext cx="5943600" cy="4268739"/>
                     </a:xfrm>
                     <a:prstGeom prst="rect">
                       <a:avLst/>

</xml_diff>

<commit_message>
update intro based on PO and Julien comments. update refs
</commit_message>
<xml_diff>
--- a/manuscript/Chapter2-manuscript.docx
+++ b/manuscript/Chapter2-manuscript.docx
@@ -287,7 +287,33 @@
         <w:t xml:space="preserve">Dead by Daylight</w:t>
       </w:r>
       <w:r>
-        <w:t xml:space="preserve">) to test how hunting experience shapes individual foraging specialization and success in predators across repeated interactions with their prey. With increasing experience, predators fine-tuned their tactics to the behaviour of their prey. Individuals that adopted a flexible tactic (i.e. generalists) encountered groups of prey with varying speeds, and those that adopted a cursorial and specialized tactic (i.e. specialists) encountered groups of prey with similar speeds throughout the study period. Our results suggest that experience enables predators to learn how to optimize their tactics to the type of prey that they encounter (i.e. fast or slow), which may act as a stabilizing mechanism promoting behavioural diversification in predator-prey systems.</w:t>
+        <w:t xml:space="preserve">) to investigate if and how hunting experience shapes individual foraging specialization and success in predators across repeated interactions with their prey.</w:t>
+      </w:r>
+    </w:p>
+    <w:p>
+      <w:pPr>
+        <w:pStyle w:val="Corpsdetexte"/>
+      </w:pPr>
+      <w:r>
+        <w:rPr>
+          <w:iCs/>
+          <w:i/>
+        </w:rPr>
+        <w:t xml:space="preserve">à modifier pour parler plutôt de l’interaction qui devient fine tuned (i.e. predators and prey)</w:t>
+      </w:r>
+      <w:r>
+        <w:t xml:space="preserve"> </w:t>
+      </w:r>
+      <w:r>
+        <w:t xml:space="preserve">We found that with increasing experience, predators fine-tuned their tactics to the behaviour of their prey. Individuals that adopted a flexible tactic (i.e. generalists) encountered groups of prey with varying speeds, and those that adopted a cursorial and specialized tactic (i.e. specialists) encountered groups of prey with similar speeds throughout the study period.</w:t>
+      </w:r>
+    </w:p>
+    <w:p>
+      <w:pPr>
+        <w:pStyle w:val="Corpsdetexte"/>
+      </w:pPr>
+      <w:r>
+        <w:t xml:space="preserve">Our results suggest that experience enables predators to learn how to optimize their tactics to the type of prey that they encounter (i.e. fast or slow), which may act as a stabilizing mechanism promoting behavioural diversification in predator-prey systems.</w:t>
       </w:r>
     </w:p>
     <w:p>
@@ -319,7 +345,7 @@
         <w:t xml:space="preserve">(Griffen et al. 2012, Michalko and Pekár 2016, Moran et al. 2017, Michalko et al. 2021)</w:t>
       </w:r>
       <w:r>
-        <w:t xml:space="preserve">. Indeed, predator populations often comprise assemblages of individuals specializing in different foraging tactics, with consequences for habitat use, functional responses, prey choice, and foraging rate</w:t>
+        <w:t xml:space="preserve">. Indeed, predator populations often comprise assemblages of individuals specializing on different foraging tactics, with consequences for habitat use, functional responses, prey choice, and foraging rate</w:t>
       </w:r>
       <w:r>
         <w:t xml:space="preserve"> </w:t>
@@ -328,7 +354,7 @@
         <w:t xml:space="preserve">(Kobler et al. 2009, Toscano and Griffen 2014, Patrick and Weimerskirch 2014a, Matsumura and Miyatake 2022)</w:t>
       </w:r>
       <w:r>
-        <w:t xml:space="preserve">. Despite the clear evidence that individual specialization is important for predator-prey interactions, its underlying mechanisms remain surprisingly unclear. However, it has recently been suggested that reciprocal interactions between predators and prey could drive individual foraging specialization</w:t>
+        <w:t xml:space="preserve">. Despite the clear evidence that individual specialization is important for predator-prey interactions, its underlying mechanisms remain surprisingly unclear. It has recently been suggested, however, that reciprocal interactions between predators and prey could drive individual foraging specialization</w:t>
       </w:r>
       <w:r>
         <w:t xml:space="preserve"> </w:t>
@@ -420,7 +446,7 @@
         <w:t xml:space="preserve">(Walker et al. 2005, Kelley and Magurran 2011, Martin et al. 2022)</w:t>
       </w:r>
       <w:r>
-        <w:t xml:space="preserve">. It should thus be essential for predators to learn how to match their tactic to their prey to optimize their success.</w:t>
+        <w:t xml:space="preserve">. It should thus be essential for predators to learn how to adjust their tactic to their prey to optimize their success.</w:t>
       </w:r>
     </w:p>
     <w:p>
@@ -428,7 +454,7 @@
         <w:pStyle w:val="Corpsdetexte"/>
       </w:pPr>
       <w:r>
-        <w:t xml:space="preserve">There is currently a lack of consensus on the fitness advantages of specialized vs flexible foraging</w:t>
+        <w:t xml:space="preserve">There is currently a lack of consensus on the fitness advantages of specialized vs flexible foraging strategies</w:t>
       </w:r>
       <w:r>
         <w:t xml:space="preserve"> </w:t>
@@ -437,7 +463,7 @@
         <w:t xml:space="preserve">(Phillips et al. 2017)</w:t>
       </w:r>
       <w:r>
-        <w:t xml:space="preserve">. This is reflected in the literature showing contrasting results in the links between specialization and fitness. Some studies report greater benefits when specializing</w:t>
+        <w:t xml:space="preserve">. This is reflected in the literature showing contrasting results in the links between specialization and fitness at the individual level. Some studies have found greater success for individuals that use specialized foraging tactics</w:t>
       </w:r>
       <w:r>
         <w:t xml:space="preserve"> </w:t>
@@ -446,7 +472,10 @@
         <w:t xml:space="preserve">(Patrick and Weimerskirch 2014b, Pintor et al. 2014, van den Bosch et al. 2019)</w:t>
       </w:r>
       <w:r>
-        <w:t xml:space="preserve">, some report that flexible foraging has greater benefits</w:t>
+        <w:t xml:space="preserve"> </w:t>
+      </w:r>
+      <w:r>
+        <w:t xml:space="preserve">while others found that individuals using flexible foraging tactics have greater success</w:t>
       </w:r>
       <w:r>
         <w:t xml:space="preserve"> </w:t>
@@ -455,31 +484,31 @@
         <w:t xml:space="preserve">(Paull et al. 2012, Santoro et al. 2019, Manlick et al. 2021)</w:t>
       </w:r>
       <w:r>
-        <w:t xml:space="preserve">, and others find equal benefits depending on timescales</w:t>
-      </w:r>
-      <w:r>
-        <w:t xml:space="preserve"> </w:t>
-      </w:r>
-      <w:r>
-        <w:t xml:space="preserve">(Woo et al. 2008, Potier et al. 2015)</w:t>
-      </w:r>
-      <w:r>
-        <w:t xml:space="preserve">. This may in part be due to the limited information we have on the ecological contexts favoring specialization over flexibility. However, in predator-prey systems, studies suggest that fluctuations in the predictability of resources throughout a predator’s lifetime may be a key factor shaping foraging specialization</w:t>
-      </w:r>
-      <w:r>
-        <w:t xml:space="preserve"> </w:t>
-      </w:r>
-      <w:r>
-        <w:t xml:space="preserve">(Weimerskirch 2007, Woo et al. 2008, Phillips et al. 2017, Courbin et al. 2018)</w:t>
-      </w:r>
-      <w:r>
-        <w:t xml:space="preserve">. It is hypothesized that when resources are predictable (or stable), individual specialists should have higher capture rates by reducing the energy and time required to search for and handle prey. In contrast, individual generalists should benefit from adjusting to fluctuating resources by reducing the consequences of uncertainty. While it is clear that predators can match their behaviour and locomotion to their prey</w:t>
-      </w:r>
-      <w:r>
-        <w:t xml:space="preserve"> </w:t>
-      </w:r>
-      <w:r>
-        <w:t xml:space="preserve">(Bro-Jørgensen 2013, McGhee et al. 2013a, Chang et al. 2017, Szopa-Comley and Ioannou 2022)</w:t>
+        <w:t xml:space="preserve">. This disrepancy may in part be due to the limited information we have on the ecological contexts favoring specialization over flexibility. However, many studies have found that both type of foragers can also attain equal success depending on timescales, and suggest that fluctuating resources throughout a predator’s lifetime may be key in shaping individual foraging specialization</w:t>
+      </w:r>
+      <w:r>
+        <w:t xml:space="preserve"> </w:t>
+      </w:r>
+      <w:r>
+        <w:t xml:space="preserve">(Weimerskirch 2007, Woo et al. 2008, Potier et al. 2015, Phillips et al. 2017, Courbin et al. 2018)</w:t>
+      </w:r>
+      <w:r>
+        <w:t xml:space="preserve">. It is hypothesized that when resources are predictable (or stable), individual specialists should have higher capture rates by reducing the energy and time required to search for and handle prey. In contrast, individual generalists should benefit from adjusting to fluctuating resources by reducing the consequences of uncertainty</w:t>
+      </w:r>
+      <w:r>
+        <w:t xml:space="preserve"> </w:t>
+      </w:r>
+      <w:r>
+        <w:t xml:space="preserve">(Dall 2010)</w:t>
+      </w:r>
+      <w:r>
+        <w:t xml:space="preserve">. While it is clear that predators can match their hunting behaviour and locomotion to their prey</w:t>
+      </w:r>
+      <w:r>
+        <w:t xml:space="preserve"> </w:t>
+      </w:r>
+      <w:r>
+        <w:t xml:space="preserve">(Bro-Jørgensen 2013, McGhee et al. 2013, Chang et al. 2017, Szopa-Comley and Ioannou 2022)</w:t>
       </w:r>
       <w:r>
         <w:t xml:space="preserve">, the important question remaining is how? Given the dynamic nature of predator-prey interactions, it is unlikely that evolution alone could explain such behavioural adjustments by predators, because complex hunting strategies require practice to be effective</w:t>
@@ -499,7 +528,7 @@
         <w:pStyle w:val="Corpsdetexte"/>
       </w:pPr>
       <w:r>
-        <w:t xml:space="preserve">A recurring challenge impeding research on predator-prey behavioural interactions, at the individual level, is the need to collect data simultaneously on both the predator and prey. We recently demonstrated, using an online predator-prey videogame called</w:t>
+        <w:t xml:space="preserve">A recurring challenge impeding research on predator-prey behavioural interactions, at the individual level, is the need to collect data simultaneously on both the predator and prey. We recently showed, using an online predator-prey videogame called</w:t>
       </w:r>
       <w:r>
         <w:t xml:space="preserve"> </w:t>
@@ -534,7 +563,7 @@
         <w:t xml:space="preserve">(Fraser Franco et al. 2022)</w:t>
       </w:r>
       <w:r>
-        <w:t xml:space="preserve">. In this dynamic virtual system, four prey players need to forage for resources while avoiding a predator player. The prey can contribute to the group’s success by healing or helping others escape the predator, or be selfish and attempt to escape by themselves</w:t>
+        <w:t xml:space="preserve">. In this dynamic virtual system, four prey players need to forage for resources while avoiding predation by a predator player. The prey can contribute to the group’s success by healing or helping others escape the predator, or be selfish and attempt to escape by themselves</w:t>
       </w:r>
       <w:r>
         <w:t xml:space="preserve"> </w:t>
@@ -570,7 +599,20 @@
         <w:t xml:space="preserve">(Céré et al. 2021)</w:t>
       </w:r>
       <w:r>
-        <w:t xml:space="preserve">, and that prey face contrasting natural and social selection regimes (Santostefano et al. in prep). These examples outline how virtual systems could be useful in identifying general ecological patterns, which might in turn help to advance the current gaps in predator-prey research. They also generate large volumes of data on interacting players throughout their lifetime in the game under realistic ecological scenarios. Hence, virtual systems offer the opportunity to tackle fundamental questions about the role of experience on predator-prey interactions.</w:t>
+        <w:t xml:space="preserve">, and that prey face contrasting natural and social selection regimes (Santostefano et al. in prep). These examples outline how virtual systems could be useful in identifying general ecological patterns, which might in turn help to advance predator-prey research. They also generate large volumes of data on interacting players throughout their lifetime in the game under realistic, controlled, and repeatable ecological scenarios. Hence, virtual systems, including</w:t>
+      </w:r>
+      <w:r>
+        <w:t xml:space="preserve"> </w:t>
+      </w:r>
+      <w:r>
+        <w:rPr>
+          <w:iCs/>
+          <w:i/>
+        </w:rPr>
+        <w:t xml:space="preserve">DBD</w:t>
+      </w:r>
+      <w:r>
+        <w:t xml:space="preserve">, offer the opportunity to tackle fundamental questions about the role of experience on predator-prey interactions.</w:t>
       </w:r>
     </w:p>
     <w:p>
@@ -578,7 +620,7 @@
         <w:pStyle w:val="Corpsdetexte"/>
       </w:pPr>
       <w:r>
-        <w:t xml:space="preserve">In this study, we test how hunting experience shapes predator foraging specialization using data from players in the online videogame</w:t>
+        <w:t xml:space="preserve">In this study, we evaluated how hunting experience shapes predator foraging specialization and success using data from players in the online videogame</w:t>
       </w:r>
       <w:r>
         <w:t xml:space="preserve"> </w:t>
@@ -591,23 +633,7 @@
         <w:t xml:space="preserve">Dead by Daylight</w:t>
       </w:r>
       <w:r>
-        <w:t xml:space="preserve">.</w:t>
-      </w:r>
-      <w:r>
-        <w:t xml:space="preserve"> </w:t>
-      </w:r>
-      <w:r>
-        <w:rPr>
-          <w:iCs/>
-          <w:i/>
-        </w:rPr>
-        <w:t xml:space="preserve">DBD</w:t>
-      </w:r>
-      <w:r>
-        <w:t xml:space="preserve"> </w:t>
-      </w:r>
-      <w:r>
-        <w:t xml:space="preserve">simulates a direct predator-prey interaction, where one predator player hunts four prey players in different virtual environments. The data grants a high degree of precision on the behavioural interaction, as the behaviour of both the predator and the four prey along with the predator’s success are monitored simultaneously in each trial. First, we investigate how predators develop their individual hunting expertise. We hypothesize that predators should differ in the development of their expertise, partly because they encounter varying levels of difficulty with the prey that they pursue. For example, a predator may face greater difficulty than other individuals if it more often encountered groups of prey that were elusive. Second, we test the hypothesis that experience will shape foraging specialization. If experience reduces the costs of switching between hunting tactics, we predict that the predator population should become more flexible. Alternatively, if experience enables the refinement of the hunting tactics, then the predator population may instead specialize. Otherwise, if both processes operate at the same time, then we should see no change with experience at the population level, but differences in specialization among individuals should increase. Third, we evaluate how predator foraging specialization emerges from behavioural interactions with the prey. We expect predators that experienced more predictable encounters with their prey to specialize, while predators that experienced unpredictable encounters with their prey should adopt a flexible hunting tactic. If we detect such prey-dependent fine-tuning, then specialist and flexible hunters should attain equal success because both should have learned to optimize their hunting style to their prey.</w:t>
+        <w:t xml:space="preserve">. First, we investigate how predators develop their individual hunting expertise. We hypothesize that predators should differ in the development of their expertise if they encountered varying levels of difficulty with the prey that they pursued. For example, a predator may face greater difficulty than other individuals if it encountered elusive groups of prey more often. Second, we test the hypothesis that experience will shape individual foraging specialization. We define foraging tactics as the mean movement speed of the predator along a slow-fast continuum, and the level of individual foraging specialization as the intra-individual variance (i.e. IIV) in movement speed from one match to the next where low IIV translates to individual specialization. If experience reduces the costs of switching between low and high speeds, we predict that individuals (and thus the population) should all converge towards flexible speeds. If experience enables the refinement of the tactics to hunt specific types of prey, then all individuals may instead specialize in their speed. In both scenarios, among individual variation in IIV (i.e. individual specialization) should be low because everyone is either a specialist or a generalist, but the population variance should either increase (flexibility) or decrease (specialization). Alternatively, both processes may operate at the same time if behavioural interactions with the prey vary among predators, such that among individual variation in IIV should increase. In this case, we expect predators that experienced more predictable encounters with their prey (i.e. homogeneous groups across matches) to specialize in their speed, while predators that experienced unpredictable encounters with their prey (i.e. heterogeneous groups across matches) should adopt flexible movement speeds. If we detect such prey-dependent fine-tuning, then specialist and flexible hunters should attain equal success because both should have learned to optimize their hunting style to their prey.</w:t>
       </w:r>
     </w:p>
     <w:bookmarkEnd w:id="23"/>
@@ -4104,7 +4130,20 @@
         <w:t xml:space="preserve"> </w:t>
       </w:r>
       <w:r>
-        <w:t xml:space="preserve">(Kishida et al. 2006, 2009, Edgell and Rochette 2009, McGhee et al. 2013b)</w:t>
+        <w:t xml:space="preserve">(Kishida et al. 2006, 2009, Edgell and Rochette 2009,</w:t>
+      </w:r>
+      <w:r>
+        <w:t xml:space="preserve"> </w:t>
+      </w:r>
+      <w:r>
+        <w:rPr>
+          <w:bCs/>
+          <w:b/>
+        </w:rPr>
+        <w:t xml:space="preserve">McGhee.etal2013?</w:t>
+      </w:r>
+      <w:r>
+        <w:t xml:space="preserve">)</w:t>
       </w:r>
       <w:r>
         <w:t xml:space="preserve">, but their broader consequences remain unclear. Assuming that prey also learned during the interaction, which has been shown across many taxa [refs], we can deduce that learning from reciprocal interactions may contribute in stabilizing predator-prey systems, similar to Red Queen dynamics</w:t>
@@ -5826,691 +5865,43 @@
       </w:r>
     </w:p>
     <w:bookmarkEnd w:id="80"/>
-    <w:bookmarkStart w:id="82" w:name="ref-DeLisle.etal2022"/>
+    <w:bookmarkStart w:id="81" w:name="ref-dall2010"/>
     <w:p>
       <w:pPr>
         <w:pStyle w:val="Bibliographie"/>
       </w:pPr>
       <w:r>
-        <w:t xml:space="preserve">De Lisle, S. P., D. I. Bolnick, E. D. Brodie III, A. J. Moore, and J. W. McGlothlin. 2022.</w:t>
-      </w:r>
-      <w:r>
-        <w:t xml:space="preserve"> </w:t>
-      </w:r>
-      <w:hyperlink r:id="rId81">
-        <w:r>
-          <w:rPr>
-            <w:rStyle w:val="Lienhypertexte"/>
-          </w:rPr>
-          <w:t xml:space="preserve">Interacting phenotypes and the coevolutionary process: Interspecific indirect genetic effects alter coevolutionary dynamics</w:t>
-        </w:r>
-      </w:hyperlink>
-      <w:r>
-        <w:t xml:space="preserve">. Evolution 76:429–444.</w:t>
-      </w:r>
-    </w:p>
-    <w:bookmarkEnd w:id="82"/>
-    <w:bookmarkStart w:id="84" w:name="ref-Dukas2019"/>
-    <w:p>
-      <w:pPr>
-        <w:pStyle w:val="Bibliographie"/>
-      </w:pPr>
-      <w:r>
-        <w:t xml:space="preserve">Dukas, R. 2019.</w:t>
-      </w:r>
-      <w:r>
-        <w:t xml:space="preserve"> </w:t>
-      </w:r>
-      <w:hyperlink r:id="rId83">
-        <w:r>
-          <w:rPr>
-            <w:rStyle w:val="Lienhypertexte"/>
-          </w:rPr>
-          <w:t xml:space="preserve">Animal</w:t>
-        </w:r>
-        <w:r>
-          <w:rPr>
-            <w:rStyle w:val="Lienhypertexte"/>
-          </w:rPr>
-          <w:t xml:space="preserve"> </w:t>
-        </w:r>
-        <w:r>
-          <w:rPr>
-            <w:rStyle w:val="Lienhypertexte"/>
-          </w:rPr>
-          <w:t xml:space="preserve">Expertise</w:t>
-        </w:r>
-        <w:r>
-          <w:rPr>
-            <w:rStyle w:val="Lienhypertexte"/>
-          </w:rPr>
-          <w:t xml:space="preserve">:</w:t>
-        </w:r>
-        <w:r>
-          <w:rPr>
-            <w:rStyle w:val="Lienhypertexte"/>
-          </w:rPr>
-          <w:t xml:space="preserve"> </w:t>
-        </w:r>
-        <w:r>
-          <w:rPr>
-            <w:rStyle w:val="Lienhypertexte"/>
-          </w:rPr>
-          <w:t xml:space="preserve">Mechanisms</w:t>
-        </w:r>
-        <w:r>
-          <w:rPr>
-            <w:rStyle w:val="Lienhypertexte"/>
-          </w:rPr>
-          <w:t xml:space="preserve">,</w:t>
-        </w:r>
-        <w:r>
-          <w:rPr>
-            <w:rStyle w:val="Lienhypertexte"/>
-          </w:rPr>
-          <w:t xml:space="preserve"> </w:t>
-        </w:r>
-        <w:r>
-          <w:rPr>
-            <w:rStyle w:val="Lienhypertexte"/>
-          </w:rPr>
-          <w:t xml:space="preserve">Ecology</w:t>
-        </w:r>
-        <w:r>
-          <w:rPr>
-            <w:rStyle w:val="Lienhypertexte"/>
-          </w:rPr>
-          <w:t xml:space="preserve"> </w:t>
-        </w:r>
-        <w:r>
-          <w:rPr>
-            <w:rStyle w:val="Lienhypertexte"/>
-          </w:rPr>
-          <w:t xml:space="preserve">and</w:t>
-        </w:r>
-        <w:r>
-          <w:rPr>
-            <w:rStyle w:val="Lienhypertexte"/>
-          </w:rPr>
-          <w:t xml:space="preserve"> </w:t>
-        </w:r>
-        <w:r>
-          <w:rPr>
-            <w:rStyle w:val="Lienhypertexte"/>
-          </w:rPr>
-          <w:t xml:space="preserve">Evolution</w:t>
-        </w:r>
-      </w:hyperlink>
-      <w:r>
-        <w:t xml:space="preserve">. Animal Behaviour 147:199–210.</w:t>
-      </w:r>
-    </w:p>
-    <w:bookmarkEnd w:id="84"/>
-    <w:bookmarkStart w:id="86" w:name="ref-Duthie.etal2021"/>
-    <w:p>
-      <w:pPr>
-        <w:pStyle w:val="Bibliographie"/>
-      </w:pPr>
-      <w:r>
-        <w:t xml:space="preserve">Duthie, A. B., J. Minderman, O. S. Rakotonarivo, G. Ochoa, and N. Bunnefeld. 2021.</w:t>
-      </w:r>
-      <w:r>
-        <w:t xml:space="preserve"> </w:t>
-      </w:r>
-      <w:hyperlink r:id="rId85">
-        <w:r>
-          <w:rPr>
-            <w:rStyle w:val="Lienhypertexte"/>
-          </w:rPr>
-          <w:t xml:space="preserve">Online</w:t>
-        </w:r>
-        <w:r>
-          <w:rPr>
-            <w:rStyle w:val="Lienhypertexte"/>
-          </w:rPr>
-          <w:t xml:space="preserve"> </w:t>
-        </w:r>
-        <w:r>
-          <w:rPr>
-            <w:rStyle w:val="Lienhypertexte"/>
-          </w:rPr>
-          <w:t xml:space="preserve">Multiplayer Games</w:t>
-        </w:r>
-        <w:r>
-          <w:rPr>
-            <w:rStyle w:val="Lienhypertexte"/>
-          </w:rPr>
-          <w:t xml:space="preserve"> </w:t>
-        </w:r>
-        <w:r>
-          <w:rPr>
-            <w:rStyle w:val="Lienhypertexte"/>
-          </w:rPr>
-          <w:t xml:space="preserve">as</w:t>
-        </w:r>
-        <w:r>
-          <w:rPr>
-            <w:rStyle w:val="Lienhypertexte"/>
-          </w:rPr>
-          <w:t xml:space="preserve"> </w:t>
-        </w:r>
-        <w:r>
-          <w:rPr>
-            <w:rStyle w:val="Lienhypertexte"/>
-          </w:rPr>
-          <w:t xml:space="preserve">Virtual Laboratories</w:t>
-        </w:r>
-        <w:r>
-          <w:rPr>
-            <w:rStyle w:val="Lienhypertexte"/>
-          </w:rPr>
-          <w:t xml:space="preserve"> </w:t>
-        </w:r>
-        <w:r>
-          <w:rPr>
-            <w:rStyle w:val="Lienhypertexte"/>
-          </w:rPr>
-          <w:t xml:space="preserve">for</w:t>
-        </w:r>
-        <w:r>
-          <w:rPr>
-            <w:rStyle w:val="Lienhypertexte"/>
-          </w:rPr>
-          <w:t xml:space="preserve"> </w:t>
-        </w:r>
-        <w:r>
-          <w:rPr>
-            <w:rStyle w:val="Lienhypertexte"/>
-          </w:rPr>
-          <w:t xml:space="preserve">Collecting Data</w:t>
-        </w:r>
-        <w:r>
-          <w:rPr>
-            <w:rStyle w:val="Lienhypertexte"/>
-          </w:rPr>
-          <w:t xml:space="preserve"> </w:t>
-        </w:r>
-        <w:r>
-          <w:rPr>
-            <w:rStyle w:val="Lienhypertexte"/>
-          </w:rPr>
-          <w:t xml:space="preserve">on</w:t>
-        </w:r>
-        <w:r>
-          <w:rPr>
-            <w:rStyle w:val="Lienhypertexte"/>
-          </w:rPr>
-          <w:t xml:space="preserve"> </w:t>
-        </w:r>
-        <w:r>
-          <w:rPr>
-            <w:rStyle w:val="Lienhypertexte"/>
-          </w:rPr>
-          <w:t xml:space="preserve">Social-Ecological Decision Making</w:t>
-        </w:r>
-      </w:hyperlink>
-      <w:r>
-        <w:t xml:space="preserve">. Conservation Biology 35:1051–1053.</w:t>
-      </w:r>
-    </w:p>
-    <w:bookmarkEnd w:id="86"/>
-    <w:bookmarkStart w:id="88" w:name="ref-Edgell.Rochette2009a"/>
-    <w:p>
-      <w:pPr>
-        <w:pStyle w:val="Bibliographie"/>
-      </w:pPr>
-      <w:r>
-        <w:t xml:space="preserve">Edgell, T. C., and R. Rochette. 2009.</w:t>
-      </w:r>
-      <w:r>
-        <w:t xml:space="preserve"> </w:t>
-      </w:r>
-      <w:hyperlink r:id="rId87">
-        <w:r>
-          <w:rPr>
-            <w:rStyle w:val="Lienhypertexte"/>
-          </w:rPr>
-          <w:t xml:space="preserve">Prey-</w:t>
-        </w:r>
-        <w:r>
-          <w:rPr>
-            <w:rStyle w:val="Lienhypertexte"/>
-          </w:rPr>
-          <w:t xml:space="preserve">Induced Changes</w:t>
-        </w:r>
-        <w:r>
-          <w:rPr>
-            <w:rStyle w:val="Lienhypertexte"/>
-          </w:rPr>
-          <w:t xml:space="preserve"> </w:t>
-        </w:r>
-        <w:r>
-          <w:rPr>
-            <w:rStyle w:val="Lienhypertexte"/>
-          </w:rPr>
-          <w:t xml:space="preserve">to a</w:t>
-        </w:r>
-        <w:r>
-          <w:rPr>
-            <w:rStyle w:val="Lienhypertexte"/>
-          </w:rPr>
-          <w:t xml:space="preserve"> </w:t>
-        </w:r>
-        <w:r>
-          <w:rPr>
-            <w:rStyle w:val="Lienhypertexte"/>
-          </w:rPr>
-          <w:t xml:space="preserve">Predator</w:t>
-        </w:r>
-        <w:r>
-          <w:rPr>
-            <w:rStyle w:val="Lienhypertexte"/>
-          </w:rPr>
-          <w:t xml:space="preserve">’s</w:t>
-        </w:r>
-        <w:r>
-          <w:rPr>
-            <w:rStyle w:val="Lienhypertexte"/>
-          </w:rPr>
-          <w:t xml:space="preserve"> </w:t>
-        </w:r>
-        <w:r>
-          <w:rPr>
-            <w:rStyle w:val="Lienhypertexte"/>
-          </w:rPr>
-          <w:t xml:space="preserve">Behaviour</w:t>
-        </w:r>
-        <w:r>
-          <w:rPr>
-            <w:rStyle w:val="Lienhypertexte"/>
-          </w:rPr>
-          <w:t xml:space="preserve"> </w:t>
-        </w:r>
-        <w:r>
-          <w:rPr>
-            <w:rStyle w:val="Lienhypertexte"/>
-          </w:rPr>
-          <w:t xml:space="preserve">and</w:t>
-        </w:r>
-        <w:r>
-          <w:rPr>
-            <w:rStyle w:val="Lienhypertexte"/>
-          </w:rPr>
-          <w:t xml:space="preserve"> </w:t>
-        </w:r>
-        <w:r>
-          <w:rPr>
-            <w:rStyle w:val="Lienhypertexte"/>
-          </w:rPr>
-          <w:t xml:space="preserve">Morphology</w:t>
-        </w:r>
-        <w:r>
-          <w:rPr>
-            <w:rStyle w:val="Lienhypertexte"/>
-          </w:rPr>
-          <w:t xml:space="preserve">:</w:t>
-        </w:r>
-        <w:r>
-          <w:rPr>
-            <w:rStyle w:val="Lienhypertexte"/>
-          </w:rPr>
-          <w:t xml:space="preserve"> </w:t>
-        </w:r>
-        <w:r>
-          <w:rPr>
-            <w:rStyle w:val="Lienhypertexte"/>
-          </w:rPr>
-          <w:t xml:space="preserve">Implications</w:t>
-        </w:r>
-        <w:r>
-          <w:rPr>
-            <w:rStyle w:val="Lienhypertexte"/>
-          </w:rPr>
-          <w:t xml:space="preserve"> </w:t>
-        </w:r>
-        <w:r>
-          <w:rPr>
-            <w:rStyle w:val="Lienhypertexte"/>
-          </w:rPr>
-          <w:t xml:space="preserve">for</w:t>
-        </w:r>
-        <w:r>
-          <w:rPr>
-            <w:rStyle w:val="Lienhypertexte"/>
-          </w:rPr>
-          <w:t xml:space="preserve"> </w:t>
-        </w:r>
-        <w:r>
-          <w:rPr>
-            <w:rStyle w:val="Lienhypertexte"/>
-          </w:rPr>
-          <w:t xml:space="preserve">Shell</w:t>
-        </w:r>
-        <w:r>
-          <w:rPr>
-            <w:rStyle w:val="Lienhypertexte"/>
-          </w:rPr>
-          <w:t xml:space="preserve"> </w:t>
-        </w:r>
-        <w:r>
-          <w:rPr>
-            <w:rStyle w:val="Lienhypertexte"/>
-          </w:rPr>
-          <w:t xml:space="preserve">in the</w:t>
-        </w:r>
-        <w:r>
-          <w:rPr>
-            <w:rStyle w:val="Lienhypertexte"/>
-          </w:rPr>
-          <w:t xml:space="preserve"> </w:t>
-        </w:r>
-        <w:r>
-          <w:rPr>
-            <w:rStyle w:val="Lienhypertexte"/>
-          </w:rPr>
-          <w:t xml:space="preserve">Northwest Atlantic</w:t>
-        </w:r>
-      </w:hyperlink>
-      <w:r>
-        <w:t xml:space="preserve">. Journal of Experimental Marine Biology and Ecology 382:1–7.</w:t>
-      </w:r>
-    </w:p>
-    <w:bookmarkEnd w:id="88"/>
-    <w:bookmarkStart w:id="90" w:name="ref-Edwards.Jackson1994"/>
-    <w:p>
-      <w:pPr>
-        <w:pStyle w:val="Bibliographie"/>
-      </w:pPr>
-      <w:r>
-        <w:t xml:space="preserve">Edwards, G. B., and R. R. Jackson. 1994.</w:t>
-      </w:r>
-      <w:r>
-        <w:t xml:space="preserve"> </w:t>
-      </w:r>
-      <w:hyperlink r:id="rId89">
-        <w:r>
-          <w:rPr>
-            <w:rStyle w:val="Lienhypertexte"/>
-          </w:rPr>
-          <w:t xml:space="preserve">The</w:t>
-        </w:r>
-        <w:r>
-          <w:rPr>
-            <w:rStyle w:val="Lienhypertexte"/>
-          </w:rPr>
-          <w:t xml:space="preserve"> </w:t>
-        </w:r>
-        <w:r>
-          <w:rPr>
-            <w:rStyle w:val="Lienhypertexte"/>
-          </w:rPr>
-          <w:t xml:space="preserve">Role</w:t>
-        </w:r>
-        <w:r>
-          <w:rPr>
-            <w:rStyle w:val="Lienhypertexte"/>
-          </w:rPr>
-          <w:t xml:space="preserve"> </w:t>
-        </w:r>
-        <w:r>
-          <w:rPr>
-            <w:rStyle w:val="Lienhypertexte"/>
-          </w:rPr>
-          <w:t xml:space="preserve">of</w:t>
-        </w:r>
-        <w:r>
-          <w:rPr>
-            <w:rStyle w:val="Lienhypertexte"/>
-          </w:rPr>
-          <w:t xml:space="preserve"> </w:t>
-        </w:r>
-        <w:r>
-          <w:rPr>
-            <w:rStyle w:val="Lienhypertexte"/>
-          </w:rPr>
-          <w:t xml:space="preserve">Experience</w:t>
-        </w:r>
-        <w:r>
-          <w:rPr>
-            <w:rStyle w:val="Lienhypertexte"/>
-          </w:rPr>
-          <w:t xml:space="preserve"> </w:t>
-        </w:r>
-        <w:r>
-          <w:rPr>
-            <w:rStyle w:val="Lienhypertexte"/>
-          </w:rPr>
-          <w:t xml:space="preserve">in the</w:t>
-        </w:r>
-        <w:r>
-          <w:rPr>
-            <w:rStyle w:val="Lienhypertexte"/>
-          </w:rPr>
-          <w:t xml:space="preserve"> </w:t>
-        </w:r>
-        <w:r>
-          <w:rPr>
-            <w:rStyle w:val="Lienhypertexte"/>
-          </w:rPr>
-          <w:t xml:space="preserve">Development</w:t>
-        </w:r>
-        <w:r>
-          <w:rPr>
-            <w:rStyle w:val="Lienhypertexte"/>
-          </w:rPr>
-          <w:t xml:space="preserve"> </w:t>
-        </w:r>
-        <w:r>
-          <w:rPr>
-            <w:rStyle w:val="Lienhypertexte"/>
-          </w:rPr>
-          <w:t xml:space="preserve">of</w:t>
-        </w:r>
-        <w:r>
-          <w:rPr>
-            <w:rStyle w:val="Lienhypertexte"/>
-          </w:rPr>
-          <w:t xml:space="preserve"> </w:t>
-        </w:r>
-        <w:r>
-          <w:rPr>
-            <w:rStyle w:val="Lienhypertexte"/>
-          </w:rPr>
-          <w:t xml:space="preserve">Predatory Behaviour</w:t>
-        </w:r>
-        <w:r>
-          <w:rPr>
-            <w:rStyle w:val="Lienhypertexte"/>
-          </w:rPr>
-          <w:t xml:space="preserve"> </w:t>
-        </w:r>
-        <w:r>
-          <w:rPr>
-            <w:rStyle w:val="Lienhypertexte"/>
-          </w:rPr>
-          <w:t xml:space="preserve">in</w:t>
-        </w:r>
-        <w:r>
-          <w:rPr>
-            <w:rStyle w:val="Lienhypertexte"/>
-          </w:rPr>
-          <w:t xml:space="preserve"> </w:t>
-        </w:r>
-        <w:r>
-          <w:rPr>
-            <w:rStyle w:val="Lienhypertexte"/>
-          </w:rPr>
-          <w:t xml:space="preserve">Phidippus</w:t>
-        </w:r>
-        <w:r>
-          <w:rPr>
-            <w:rStyle w:val="Lienhypertexte"/>
-          </w:rPr>
-          <w:t xml:space="preserve"> </w:t>
-        </w:r>
-        <w:r>
-          <w:rPr>
-            <w:rStyle w:val="Lienhypertexte"/>
-          </w:rPr>
-          <w:t xml:space="preserve">regius, a</w:t>
-        </w:r>
-        <w:r>
-          <w:rPr>
-            <w:rStyle w:val="Lienhypertexte"/>
-          </w:rPr>
-          <w:t xml:space="preserve"> </w:t>
-        </w:r>
-        <w:r>
-          <w:rPr>
-            <w:rStyle w:val="Lienhypertexte"/>
-          </w:rPr>
-          <w:t xml:space="preserve">Jumping Spider</w:t>
-        </w:r>
-        <w:r>
-          <w:rPr>
-            <w:rStyle w:val="Lienhypertexte"/>
-          </w:rPr>
-          <w:t xml:space="preserve"> </w:t>
-        </w:r>
-        <w:r>
-          <w:rPr>
-            <w:rStyle w:val="Lienhypertexte"/>
-          </w:rPr>
-          <w:t xml:space="preserve">(</w:t>
-        </w:r>
-        <w:r>
-          <w:rPr>
-            <w:rStyle w:val="Lienhypertexte"/>
-          </w:rPr>
-          <w:t xml:space="preserve">Araneae</w:t>
-        </w:r>
-        <w:r>
-          <w:rPr>
-            <w:rStyle w:val="Lienhypertexte"/>
-          </w:rPr>
-          <w:t xml:space="preserve">,</w:t>
-        </w:r>
-        <w:r>
-          <w:rPr>
-            <w:rStyle w:val="Lienhypertexte"/>
-          </w:rPr>
-          <w:t xml:space="preserve"> </w:t>
-        </w:r>
-        <w:r>
-          <w:rPr>
-            <w:rStyle w:val="Lienhypertexte"/>
-          </w:rPr>
-          <w:t xml:space="preserve">Salticidae</w:t>
-        </w:r>
-        <w:r>
-          <w:rPr>
-            <w:rStyle w:val="Lienhypertexte"/>
-          </w:rPr>
-          <w:t xml:space="preserve">) from</w:t>
-        </w:r>
-        <w:r>
-          <w:rPr>
-            <w:rStyle w:val="Lienhypertexte"/>
-          </w:rPr>
-          <w:t xml:space="preserve"> </w:t>
-        </w:r>
-        <w:r>
-          <w:rPr>
-            <w:rStyle w:val="Lienhypertexte"/>
-          </w:rPr>
-          <w:t xml:space="preserve">Florida</w:t>
-        </w:r>
-      </w:hyperlink>
-      <w:r>
-        <w:t xml:space="preserve">. New Zealand Journal of Zoology 21:269–277.</w:t>
-      </w:r>
-    </w:p>
-    <w:bookmarkEnd w:id="90"/>
-    <w:bookmarkStart w:id="92" w:name="ref-Ehlinger1989"/>
-    <w:p>
-      <w:pPr>
-        <w:pStyle w:val="Bibliographie"/>
-      </w:pPr>
-      <w:r>
-        <w:t xml:space="preserve">Ehlinger, T. J. 1989.</w:t>
-      </w:r>
-      <w:r>
-        <w:t xml:space="preserve"> </w:t>
-      </w:r>
-      <w:hyperlink r:id="rId91">
-        <w:r>
-          <w:rPr>
-            <w:rStyle w:val="Lienhypertexte"/>
-          </w:rPr>
-          <w:t xml:space="preserve">Learning and</w:t>
-        </w:r>
-        <w:r>
-          <w:rPr>
-            <w:rStyle w:val="Lienhypertexte"/>
-          </w:rPr>
-          <w:t xml:space="preserve"> </w:t>
-        </w:r>
-        <w:r>
-          <w:rPr>
-            <w:rStyle w:val="Lienhypertexte"/>
-          </w:rPr>
-          <w:t xml:space="preserve">Individual Variation</w:t>
-        </w:r>
-        <w:r>
-          <w:rPr>
-            <w:rStyle w:val="Lienhypertexte"/>
-          </w:rPr>
-          <w:t xml:space="preserve"> </w:t>
-        </w:r>
-        <w:r>
-          <w:rPr>
-            <w:rStyle w:val="Lienhypertexte"/>
-          </w:rPr>
-          <w:t xml:space="preserve">in</w:t>
-        </w:r>
-        <w:r>
-          <w:rPr>
-            <w:rStyle w:val="Lienhypertexte"/>
-          </w:rPr>
-          <w:t xml:space="preserve"> </w:t>
-        </w:r>
-        <w:r>
-          <w:rPr>
-            <w:rStyle w:val="Lienhypertexte"/>
-          </w:rPr>
-          <w:t xml:space="preserve">Bluegill Foraging</w:t>
-        </w:r>
-        <w:r>
-          <w:rPr>
-            <w:rStyle w:val="Lienhypertexte"/>
-          </w:rPr>
-          <w:t xml:space="preserve">:</w:t>
-        </w:r>
-        <w:r>
-          <w:rPr>
-            <w:rStyle w:val="Lienhypertexte"/>
-          </w:rPr>
-          <w:t xml:space="preserve"> </w:t>
-        </w:r>
-        <w:r>
-          <w:rPr>
-            <w:rStyle w:val="Lienhypertexte"/>
-          </w:rPr>
-          <w:t xml:space="preserve">Habitat-Specific Techniques</w:t>
-        </w:r>
-      </w:hyperlink>
-      <w:r>
-        <w:t xml:space="preserve">. Animal Behaviour 38:643–658.</w:t>
-      </w:r>
-    </w:p>
-    <w:bookmarkEnd w:id="92"/>
-    <w:bookmarkStart w:id="93" w:name="ref-Endler1991"/>
-    <w:p>
-      <w:pPr>
-        <w:pStyle w:val="Bibliographie"/>
-      </w:pPr>
-      <w:r>
-        <w:t xml:space="preserve">Endler, J. A. 1991. Interactions between predators and prey. Pages 169–196</w:t>
+        <w:t xml:space="preserve">Dall, S. R. X. 2010. Managing</w:t>
+      </w:r>
+      <w:r>
+        <w:t xml:space="preserve"> </w:t>
+      </w:r>
+      <w:r>
+        <w:t xml:space="preserve">Risk</w:t>
+      </w:r>
+      <w:r>
+        <w:t xml:space="preserve">:</w:t>
+      </w:r>
+      <w:r>
+        <w:t xml:space="preserve"> </w:t>
+      </w:r>
+      <w:r>
+        <w:t xml:space="preserve">The Perils</w:t>
+      </w:r>
+      <w:r>
+        <w:t xml:space="preserve"> </w:t>
+      </w:r>
+      <w:r>
+        <w:t xml:space="preserve">of</w:t>
+      </w:r>
+      <w:r>
+        <w:t xml:space="preserve"> </w:t>
+      </w:r>
+      <w:r>
+        <w:t xml:space="preserve">Uncertainty</w:t>
+      </w:r>
+      <w:r>
+        <w:t xml:space="preserve">. Pages 194–206</w:t>
       </w:r>
       <w:r>
         <w:t xml:space="preserve"> </w:t>
@@ -6526,22 +5917,22 @@
         <w:t xml:space="preserve"> </w:t>
       </w:r>
       <w:r>
-        <w:t xml:space="preserve">J. R. Krebs and N. B. Davies, editors. Behavioural</w:t>
-      </w:r>
-      <w:r>
-        <w:t xml:space="preserve"> </w:t>
-      </w:r>
-      <w:r>
-        <w:t xml:space="preserve">Ecology</w:t>
-      </w:r>
-      <w:r>
-        <w:t xml:space="preserve">. Third.</w:t>
-      </w:r>
-      <w:r>
-        <w:t xml:space="preserve"> </w:t>
-      </w:r>
-      <w:r>
-        <w:t xml:space="preserve">Blackwell</w:t>
+        <w:t xml:space="preserve">D. F. Westneat and C. W. Fox, editors. Evolutionary</w:t>
+      </w:r>
+      <w:r>
+        <w:t xml:space="preserve"> </w:t>
+      </w:r>
+      <w:r>
+        <w:t xml:space="preserve">Behavioral Ecology</w:t>
+      </w:r>
+      <w:r>
+        <w:t xml:space="preserve">.</w:t>
+      </w:r>
+      <w:r>
+        <w:t xml:space="preserve"> </w:t>
+      </w:r>
+      <w:r>
+        <w:t xml:space="preserve">Oxford University Press</w:t>
       </w:r>
       <w:r>
         <w:t xml:space="preserve">,</w:t>
@@ -6550,434 +5941,698 @@
         <w:t xml:space="preserve"> </w:t>
       </w:r>
       <w:r>
-        <w:t xml:space="preserve">Oxford</w:t>
+        <w:t xml:space="preserve">Oxford, New York</w:t>
       </w:r>
       <w:r>
         <w:t xml:space="preserve">.</w:t>
       </w:r>
     </w:p>
+    <w:bookmarkEnd w:id="81"/>
+    <w:bookmarkStart w:id="83" w:name="ref-DeLisle.etal2022"/>
+    <w:p>
+      <w:pPr>
+        <w:pStyle w:val="Bibliographie"/>
+      </w:pPr>
+      <w:r>
+        <w:t xml:space="preserve">De Lisle, S. P., D. I. Bolnick, E. D. Brodie III, A. J. Moore, and J. W. McGlothlin. 2022.</w:t>
+      </w:r>
+      <w:r>
+        <w:t xml:space="preserve"> </w:t>
+      </w:r>
+      <w:hyperlink r:id="rId82">
+        <w:r>
+          <w:rPr>
+            <w:rStyle w:val="Lienhypertexte"/>
+          </w:rPr>
+          <w:t xml:space="preserve">Interacting phenotypes and the coevolutionary process: Interspecific indirect genetic effects alter coevolutionary dynamics</w:t>
+        </w:r>
+      </w:hyperlink>
+      <w:r>
+        <w:t xml:space="preserve">. Evolution 76:429–444.</w:t>
+      </w:r>
+    </w:p>
+    <w:bookmarkEnd w:id="83"/>
+    <w:bookmarkStart w:id="85" w:name="ref-Dukas2019"/>
+    <w:p>
+      <w:pPr>
+        <w:pStyle w:val="Bibliographie"/>
+      </w:pPr>
+      <w:r>
+        <w:t xml:space="preserve">Dukas, R. 2019.</w:t>
+      </w:r>
+      <w:r>
+        <w:t xml:space="preserve"> </w:t>
+      </w:r>
+      <w:hyperlink r:id="rId84">
+        <w:r>
+          <w:rPr>
+            <w:rStyle w:val="Lienhypertexte"/>
+          </w:rPr>
+          <w:t xml:space="preserve">Animal</w:t>
+        </w:r>
+        <w:r>
+          <w:rPr>
+            <w:rStyle w:val="Lienhypertexte"/>
+          </w:rPr>
+          <w:t xml:space="preserve"> </w:t>
+        </w:r>
+        <w:r>
+          <w:rPr>
+            <w:rStyle w:val="Lienhypertexte"/>
+          </w:rPr>
+          <w:t xml:space="preserve">Expertise</w:t>
+        </w:r>
+        <w:r>
+          <w:rPr>
+            <w:rStyle w:val="Lienhypertexte"/>
+          </w:rPr>
+          <w:t xml:space="preserve">:</w:t>
+        </w:r>
+        <w:r>
+          <w:rPr>
+            <w:rStyle w:val="Lienhypertexte"/>
+          </w:rPr>
+          <w:t xml:space="preserve"> </w:t>
+        </w:r>
+        <w:r>
+          <w:rPr>
+            <w:rStyle w:val="Lienhypertexte"/>
+          </w:rPr>
+          <w:t xml:space="preserve">Mechanisms</w:t>
+        </w:r>
+        <w:r>
+          <w:rPr>
+            <w:rStyle w:val="Lienhypertexte"/>
+          </w:rPr>
+          <w:t xml:space="preserve">,</w:t>
+        </w:r>
+        <w:r>
+          <w:rPr>
+            <w:rStyle w:val="Lienhypertexte"/>
+          </w:rPr>
+          <w:t xml:space="preserve"> </w:t>
+        </w:r>
+        <w:r>
+          <w:rPr>
+            <w:rStyle w:val="Lienhypertexte"/>
+          </w:rPr>
+          <w:t xml:space="preserve">Ecology</w:t>
+        </w:r>
+        <w:r>
+          <w:rPr>
+            <w:rStyle w:val="Lienhypertexte"/>
+          </w:rPr>
+          <w:t xml:space="preserve"> </w:t>
+        </w:r>
+        <w:r>
+          <w:rPr>
+            <w:rStyle w:val="Lienhypertexte"/>
+          </w:rPr>
+          <w:t xml:space="preserve">and</w:t>
+        </w:r>
+        <w:r>
+          <w:rPr>
+            <w:rStyle w:val="Lienhypertexte"/>
+          </w:rPr>
+          <w:t xml:space="preserve"> </w:t>
+        </w:r>
+        <w:r>
+          <w:rPr>
+            <w:rStyle w:val="Lienhypertexte"/>
+          </w:rPr>
+          <w:t xml:space="preserve">Evolution</w:t>
+        </w:r>
+      </w:hyperlink>
+      <w:r>
+        <w:t xml:space="preserve">. Animal Behaviour 147:199–210.</w:t>
+      </w:r>
+    </w:p>
+    <w:bookmarkEnd w:id="85"/>
+    <w:bookmarkStart w:id="87" w:name="ref-Duthie.etal2021"/>
+    <w:p>
+      <w:pPr>
+        <w:pStyle w:val="Bibliographie"/>
+      </w:pPr>
+      <w:r>
+        <w:t xml:space="preserve">Duthie, A. B., J. Minderman, O. S. Rakotonarivo, G. Ochoa, and N. Bunnefeld. 2021.</w:t>
+      </w:r>
+      <w:r>
+        <w:t xml:space="preserve"> </w:t>
+      </w:r>
+      <w:hyperlink r:id="rId86">
+        <w:r>
+          <w:rPr>
+            <w:rStyle w:val="Lienhypertexte"/>
+          </w:rPr>
+          <w:t xml:space="preserve">Online</w:t>
+        </w:r>
+        <w:r>
+          <w:rPr>
+            <w:rStyle w:val="Lienhypertexte"/>
+          </w:rPr>
+          <w:t xml:space="preserve"> </w:t>
+        </w:r>
+        <w:r>
+          <w:rPr>
+            <w:rStyle w:val="Lienhypertexte"/>
+          </w:rPr>
+          <w:t xml:space="preserve">Multiplayer Games</w:t>
+        </w:r>
+        <w:r>
+          <w:rPr>
+            <w:rStyle w:val="Lienhypertexte"/>
+          </w:rPr>
+          <w:t xml:space="preserve"> </w:t>
+        </w:r>
+        <w:r>
+          <w:rPr>
+            <w:rStyle w:val="Lienhypertexte"/>
+          </w:rPr>
+          <w:t xml:space="preserve">as</w:t>
+        </w:r>
+        <w:r>
+          <w:rPr>
+            <w:rStyle w:val="Lienhypertexte"/>
+          </w:rPr>
+          <w:t xml:space="preserve"> </w:t>
+        </w:r>
+        <w:r>
+          <w:rPr>
+            <w:rStyle w:val="Lienhypertexte"/>
+          </w:rPr>
+          <w:t xml:space="preserve">Virtual Laboratories</w:t>
+        </w:r>
+        <w:r>
+          <w:rPr>
+            <w:rStyle w:val="Lienhypertexte"/>
+          </w:rPr>
+          <w:t xml:space="preserve"> </w:t>
+        </w:r>
+        <w:r>
+          <w:rPr>
+            <w:rStyle w:val="Lienhypertexte"/>
+          </w:rPr>
+          <w:t xml:space="preserve">for</w:t>
+        </w:r>
+        <w:r>
+          <w:rPr>
+            <w:rStyle w:val="Lienhypertexte"/>
+          </w:rPr>
+          <w:t xml:space="preserve"> </w:t>
+        </w:r>
+        <w:r>
+          <w:rPr>
+            <w:rStyle w:val="Lienhypertexte"/>
+          </w:rPr>
+          <w:t xml:space="preserve">Collecting Data</w:t>
+        </w:r>
+        <w:r>
+          <w:rPr>
+            <w:rStyle w:val="Lienhypertexte"/>
+          </w:rPr>
+          <w:t xml:space="preserve"> </w:t>
+        </w:r>
+        <w:r>
+          <w:rPr>
+            <w:rStyle w:val="Lienhypertexte"/>
+          </w:rPr>
+          <w:t xml:space="preserve">on</w:t>
+        </w:r>
+        <w:r>
+          <w:rPr>
+            <w:rStyle w:val="Lienhypertexte"/>
+          </w:rPr>
+          <w:t xml:space="preserve"> </w:t>
+        </w:r>
+        <w:r>
+          <w:rPr>
+            <w:rStyle w:val="Lienhypertexte"/>
+          </w:rPr>
+          <w:t xml:space="preserve">Social-Ecological Decision Making</w:t>
+        </w:r>
+      </w:hyperlink>
+      <w:r>
+        <w:t xml:space="preserve">. Conservation Biology 35:1051–1053.</w:t>
+      </w:r>
+    </w:p>
+    <w:bookmarkEnd w:id="87"/>
+    <w:bookmarkStart w:id="89" w:name="ref-Edgell.Rochette2009a"/>
+    <w:p>
+      <w:pPr>
+        <w:pStyle w:val="Bibliographie"/>
+      </w:pPr>
+      <w:r>
+        <w:t xml:space="preserve">Edgell, T. C., and R. Rochette. 2009.</w:t>
+      </w:r>
+      <w:r>
+        <w:t xml:space="preserve"> </w:t>
+      </w:r>
+      <w:hyperlink r:id="rId88">
+        <w:r>
+          <w:rPr>
+            <w:rStyle w:val="Lienhypertexte"/>
+          </w:rPr>
+          <w:t xml:space="preserve">Prey-</w:t>
+        </w:r>
+        <w:r>
+          <w:rPr>
+            <w:rStyle w:val="Lienhypertexte"/>
+          </w:rPr>
+          <w:t xml:space="preserve">Induced Changes</w:t>
+        </w:r>
+        <w:r>
+          <w:rPr>
+            <w:rStyle w:val="Lienhypertexte"/>
+          </w:rPr>
+          <w:t xml:space="preserve"> </w:t>
+        </w:r>
+        <w:r>
+          <w:rPr>
+            <w:rStyle w:val="Lienhypertexte"/>
+          </w:rPr>
+          <w:t xml:space="preserve">to a</w:t>
+        </w:r>
+        <w:r>
+          <w:rPr>
+            <w:rStyle w:val="Lienhypertexte"/>
+          </w:rPr>
+          <w:t xml:space="preserve"> </w:t>
+        </w:r>
+        <w:r>
+          <w:rPr>
+            <w:rStyle w:val="Lienhypertexte"/>
+          </w:rPr>
+          <w:t xml:space="preserve">Predator</w:t>
+        </w:r>
+        <w:r>
+          <w:rPr>
+            <w:rStyle w:val="Lienhypertexte"/>
+          </w:rPr>
+          <w:t xml:space="preserve">’s</w:t>
+        </w:r>
+        <w:r>
+          <w:rPr>
+            <w:rStyle w:val="Lienhypertexte"/>
+          </w:rPr>
+          <w:t xml:space="preserve"> </w:t>
+        </w:r>
+        <w:r>
+          <w:rPr>
+            <w:rStyle w:val="Lienhypertexte"/>
+          </w:rPr>
+          <w:t xml:space="preserve">Behaviour</w:t>
+        </w:r>
+        <w:r>
+          <w:rPr>
+            <w:rStyle w:val="Lienhypertexte"/>
+          </w:rPr>
+          <w:t xml:space="preserve"> </w:t>
+        </w:r>
+        <w:r>
+          <w:rPr>
+            <w:rStyle w:val="Lienhypertexte"/>
+          </w:rPr>
+          <w:t xml:space="preserve">and</w:t>
+        </w:r>
+        <w:r>
+          <w:rPr>
+            <w:rStyle w:val="Lienhypertexte"/>
+          </w:rPr>
+          <w:t xml:space="preserve"> </w:t>
+        </w:r>
+        <w:r>
+          <w:rPr>
+            <w:rStyle w:val="Lienhypertexte"/>
+          </w:rPr>
+          <w:t xml:space="preserve">Morphology</w:t>
+        </w:r>
+        <w:r>
+          <w:rPr>
+            <w:rStyle w:val="Lienhypertexte"/>
+          </w:rPr>
+          <w:t xml:space="preserve">:</w:t>
+        </w:r>
+        <w:r>
+          <w:rPr>
+            <w:rStyle w:val="Lienhypertexte"/>
+          </w:rPr>
+          <w:t xml:space="preserve"> </w:t>
+        </w:r>
+        <w:r>
+          <w:rPr>
+            <w:rStyle w:val="Lienhypertexte"/>
+          </w:rPr>
+          <w:t xml:space="preserve">Implications</w:t>
+        </w:r>
+        <w:r>
+          <w:rPr>
+            <w:rStyle w:val="Lienhypertexte"/>
+          </w:rPr>
+          <w:t xml:space="preserve"> </w:t>
+        </w:r>
+        <w:r>
+          <w:rPr>
+            <w:rStyle w:val="Lienhypertexte"/>
+          </w:rPr>
+          <w:t xml:space="preserve">for</w:t>
+        </w:r>
+        <w:r>
+          <w:rPr>
+            <w:rStyle w:val="Lienhypertexte"/>
+          </w:rPr>
+          <w:t xml:space="preserve"> </w:t>
+        </w:r>
+        <w:r>
+          <w:rPr>
+            <w:rStyle w:val="Lienhypertexte"/>
+          </w:rPr>
+          <w:t xml:space="preserve">Shell</w:t>
+        </w:r>
+        <w:r>
+          <w:rPr>
+            <w:rStyle w:val="Lienhypertexte"/>
+          </w:rPr>
+          <w:t xml:space="preserve"> </w:t>
+        </w:r>
+        <w:r>
+          <w:rPr>
+            <w:rStyle w:val="Lienhypertexte"/>
+          </w:rPr>
+          <w:t xml:space="preserve">in the</w:t>
+        </w:r>
+        <w:r>
+          <w:rPr>
+            <w:rStyle w:val="Lienhypertexte"/>
+          </w:rPr>
+          <w:t xml:space="preserve"> </w:t>
+        </w:r>
+        <w:r>
+          <w:rPr>
+            <w:rStyle w:val="Lienhypertexte"/>
+          </w:rPr>
+          <w:t xml:space="preserve">Northwest Atlantic</w:t>
+        </w:r>
+      </w:hyperlink>
+      <w:r>
+        <w:t xml:space="preserve">. Journal of Experimental Marine Biology and Ecology 382:1–7.</w:t>
+      </w:r>
+    </w:p>
+    <w:bookmarkEnd w:id="89"/>
+    <w:bookmarkStart w:id="91" w:name="ref-Edwards.Jackson1994"/>
+    <w:p>
+      <w:pPr>
+        <w:pStyle w:val="Bibliographie"/>
+      </w:pPr>
+      <w:r>
+        <w:t xml:space="preserve">Edwards, G. B., and R. R. Jackson. 1994.</w:t>
+      </w:r>
+      <w:r>
+        <w:t xml:space="preserve"> </w:t>
+      </w:r>
+      <w:hyperlink r:id="rId90">
+        <w:r>
+          <w:rPr>
+            <w:rStyle w:val="Lienhypertexte"/>
+          </w:rPr>
+          <w:t xml:space="preserve">The</w:t>
+        </w:r>
+        <w:r>
+          <w:rPr>
+            <w:rStyle w:val="Lienhypertexte"/>
+          </w:rPr>
+          <w:t xml:space="preserve"> </w:t>
+        </w:r>
+        <w:r>
+          <w:rPr>
+            <w:rStyle w:val="Lienhypertexte"/>
+          </w:rPr>
+          <w:t xml:space="preserve">Role</w:t>
+        </w:r>
+        <w:r>
+          <w:rPr>
+            <w:rStyle w:val="Lienhypertexte"/>
+          </w:rPr>
+          <w:t xml:space="preserve"> </w:t>
+        </w:r>
+        <w:r>
+          <w:rPr>
+            <w:rStyle w:val="Lienhypertexte"/>
+          </w:rPr>
+          <w:t xml:space="preserve">of</w:t>
+        </w:r>
+        <w:r>
+          <w:rPr>
+            <w:rStyle w:val="Lienhypertexte"/>
+          </w:rPr>
+          <w:t xml:space="preserve"> </w:t>
+        </w:r>
+        <w:r>
+          <w:rPr>
+            <w:rStyle w:val="Lienhypertexte"/>
+          </w:rPr>
+          <w:t xml:space="preserve">Experience</w:t>
+        </w:r>
+        <w:r>
+          <w:rPr>
+            <w:rStyle w:val="Lienhypertexte"/>
+          </w:rPr>
+          <w:t xml:space="preserve"> </w:t>
+        </w:r>
+        <w:r>
+          <w:rPr>
+            <w:rStyle w:val="Lienhypertexte"/>
+          </w:rPr>
+          <w:t xml:space="preserve">in the</w:t>
+        </w:r>
+        <w:r>
+          <w:rPr>
+            <w:rStyle w:val="Lienhypertexte"/>
+          </w:rPr>
+          <w:t xml:space="preserve"> </w:t>
+        </w:r>
+        <w:r>
+          <w:rPr>
+            <w:rStyle w:val="Lienhypertexte"/>
+          </w:rPr>
+          <w:t xml:space="preserve">Development</w:t>
+        </w:r>
+        <w:r>
+          <w:rPr>
+            <w:rStyle w:val="Lienhypertexte"/>
+          </w:rPr>
+          <w:t xml:space="preserve"> </w:t>
+        </w:r>
+        <w:r>
+          <w:rPr>
+            <w:rStyle w:val="Lienhypertexte"/>
+          </w:rPr>
+          <w:t xml:space="preserve">of</w:t>
+        </w:r>
+        <w:r>
+          <w:rPr>
+            <w:rStyle w:val="Lienhypertexte"/>
+          </w:rPr>
+          <w:t xml:space="preserve"> </w:t>
+        </w:r>
+        <w:r>
+          <w:rPr>
+            <w:rStyle w:val="Lienhypertexte"/>
+          </w:rPr>
+          <w:t xml:space="preserve">Predatory Behaviour</w:t>
+        </w:r>
+        <w:r>
+          <w:rPr>
+            <w:rStyle w:val="Lienhypertexte"/>
+          </w:rPr>
+          <w:t xml:space="preserve"> </w:t>
+        </w:r>
+        <w:r>
+          <w:rPr>
+            <w:rStyle w:val="Lienhypertexte"/>
+          </w:rPr>
+          <w:t xml:space="preserve">in</w:t>
+        </w:r>
+        <w:r>
+          <w:rPr>
+            <w:rStyle w:val="Lienhypertexte"/>
+          </w:rPr>
+          <w:t xml:space="preserve"> </w:t>
+        </w:r>
+        <w:r>
+          <w:rPr>
+            <w:rStyle w:val="Lienhypertexte"/>
+          </w:rPr>
+          <w:t xml:space="preserve">Phidippus</w:t>
+        </w:r>
+        <w:r>
+          <w:rPr>
+            <w:rStyle w:val="Lienhypertexte"/>
+          </w:rPr>
+          <w:t xml:space="preserve"> </w:t>
+        </w:r>
+        <w:r>
+          <w:rPr>
+            <w:rStyle w:val="Lienhypertexte"/>
+          </w:rPr>
+          <w:t xml:space="preserve">regius, a</w:t>
+        </w:r>
+        <w:r>
+          <w:rPr>
+            <w:rStyle w:val="Lienhypertexte"/>
+          </w:rPr>
+          <w:t xml:space="preserve"> </w:t>
+        </w:r>
+        <w:r>
+          <w:rPr>
+            <w:rStyle w:val="Lienhypertexte"/>
+          </w:rPr>
+          <w:t xml:space="preserve">Jumping Spider</w:t>
+        </w:r>
+        <w:r>
+          <w:rPr>
+            <w:rStyle w:val="Lienhypertexte"/>
+          </w:rPr>
+          <w:t xml:space="preserve"> </w:t>
+        </w:r>
+        <w:r>
+          <w:rPr>
+            <w:rStyle w:val="Lienhypertexte"/>
+          </w:rPr>
+          <w:t xml:space="preserve">(</w:t>
+        </w:r>
+        <w:r>
+          <w:rPr>
+            <w:rStyle w:val="Lienhypertexte"/>
+          </w:rPr>
+          <w:t xml:space="preserve">Araneae</w:t>
+        </w:r>
+        <w:r>
+          <w:rPr>
+            <w:rStyle w:val="Lienhypertexte"/>
+          </w:rPr>
+          <w:t xml:space="preserve">,</w:t>
+        </w:r>
+        <w:r>
+          <w:rPr>
+            <w:rStyle w:val="Lienhypertexte"/>
+          </w:rPr>
+          <w:t xml:space="preserve"> </w:t>
+        </w:r>
+        <w:r>
+          <w:rPr>
+            <w:rStyle w:val="Lienhypertexte"/>
+          </w:rPr>
+          <w:t xml:space="preserve">Salticidae</w:t>
+        </w:r>
+        <w:r>
+          <w:rPr>
+            <w:rStyle w:val="Lienhypertexte"/>
+          </w:rPr>
+          <w:t xml:space="preserve">) from</w:t>
+        </w:r>
+        <w:r>
+          <w:rPr>
+            <w:rStyle w:val="Lienhypertexte"/>
+          </w:rPr>
+          <w:t xml:space="preserve"> </w:t>
+        </w:r>
+        <w:r>
+          <w:rPr>
+            <w:rStyle w:val="Lienhypertexte"/>
+          </w:rPr>
+          <w:t xml:space="preserve">Florida</w:t>
+        </w:r>
+      </w:hyperlink>
+      <w:r>
+        <w:t xml:space="preserve">. New Zealand Journal of Zoology 21:269–277.</w:t>
+      </w:r>
+    </w:p>
+    <w:bookmarkEnd w:id="91"/>
+    <w:bookmarkStart w:id="93" w:name="ref-Ehlinger1989"/>
+    <w:p>
+      <w:pPr>
+        <w:pStyle w:val="Bibliographie"/>
+      </w:pPr>
+      <w:r>
+        <w:t xml:space="preserve">Ehlinger, T. J. 1989.</w:t>
+      </w:r>
+      <w:r>
+        <w:t xml:space="preserve"> </w:t>
+      </w:r>
+      <w:hyperlink r:id="rId92">
+        <w:r>
+          <w:rPr>
+            <w:rStyle w:val="Lienhypertexte"/>
+          </w:rPr>
+          <w:t xml:space="preserve">Learning and</w:t>
+        </w:r>
+        <w:r>
+          <w:rPr>
+            <w:rStyle w:val="Lienhypertexte"/>
+          </w:rPr>
+          <w:t xml:space="preserve"> </w:t>
+        </w:r>
+        <w:r>
+          <w:rPr>
+            <w:rStyle w:val="Lienhypertexte"/>
+          </w:rPr>
+          <w:t xml:space="preserve">Individual Variation</w:t>
+        </w:r>
+        <w:r>
+          <w:rPr>
+            <w:rStyle w:val="Lienhypertexte"/>
+          </w:rPr>
+          <w:t xml:space="preserve"> </w:t>
+        </w:r>
+        <w:r>
+          <w:rPr>
+            <w:rStyle w:val="Lienhypertexte"/>
+          </w:rPr>
+          <w:t xml:space="preserve">in</w:t>
+        </w:r>
+        <w:r>
+          <w:rPr>
+            <w:rStyle w:val="Lienhypertexte"/>
+          </w:rPr>
+          <w:t xml:space="preserve"> </w:t>
+        </w:r>
+        <w:r>
+          <w:rPr>
+            <w:rStyle w:val="Lienhypertexte"/>
+          </w:rPr>
+          <w:t xml:space="preserve">Bluegill Foraging</w:t>
+        </w:r>
+        <w:r>
+          <w:rPr>
+            <w:rStyle w:val="Lienhypertexte"/>
+          </w:rPr>
+          <w:t xml:space="preserve">:</w:t>
+        </w:r>
+        <w:r>
+          <w:rPr>
+            <w:rStyle w:val="Lienhypertexte"/>
+          </w:rPr>
+          <w:t xml:space="preserve"> </w:t>
+        </w:r>
+        <w:r>
+          <w:rPr>
+            <w:rStyle w:val="Lienhypertexte"/>
+          </w:rPr>
+          <w:t xml:space="preserve">Habitat-Specific Techniques</w:t>
+        </w:r>
+      </w:hyperlink>
+      <w:r>
+        <w:t xml:space="preserve">. Animal Behaviour 38:643–658.</w:t>
+      </w:r>
+    </w:p>
     <w:bookmarkEnd w:id="93"/>
-    <w:bookmarkStart w:id="95" w:name="ref-Estes.etal2003"/>
+    <w:bookmarkStart w:id="94" w:name="ref-Endler1991"/>
     <w:p>
       <w:pPr>
         <w:pStyle w:val="Bibliographie"/>
       </w:pPr>
       <w:r>
-        <w:t xml:space="preserve">Estes, J. A., M. L. Riedman, M. M. Staedler, M. T. Tinker, and B. E. Lyon. 2003.</w:t>
-      </w:r>
-      <w:r>
-        <w:t xml:space="preserve"> </w:t>
-      </w:r>
-      <w:hyperlink r:id="rId94">
-        <w:r>
-          <w:rPr>
-            <w:rStyle w:val="Lienhypertexte"/>
-          </w:rPr>
-          <w:t xml:space="preserve">Individual</w:t>
-        </w:r>
-        <w:r>
-          <w:rPr>
-            <w:rStyle w:val="Lienhypertexte"/>
-          </w:rPr>
-          <w:t xml:space="preserve"> </w:t>
-        </w:r>
-        <w:r>
-          <w:rPr>
-            <w:rStyle w:val="Lienhypertexte"/>
-          </w:rPr>
-          <w:t xml:space="preserve">Variation</w:t>
-        </w:r>
-        <w:r>
-          <w:rPr>
-            <w:rStyle w:val="Lienhypertexte"/>
-          </w:rPr>
-          <w:t xml:space="preserve"> </w:t>
-        </w:r>
-        <w:r>
-          <w:rPr>
-            <w:rStyle w:val="Lienhypertexte"/>
-          </w:rPr>
-          <w:t xml:space="preserve">in</w:t>
-        </w:r>
-        <w:r>
-          <w:rPr>
-            <w:rStyle w:val="Lienhypertexte"/>
-          </w:rPr>
-          <w:t xml:space="preserve"> </w:t>
-        </w:r>
-        <w:r>
-          <w:rPr>
-            <w:rStyle w:val="Lienhypertexte"/>
-          </w:rPr>
-          <w:t xml:space="preserve">Prey Selection</w:t>
-        </w:r>
-        <w:r>
-          <w:rPr>
-            <w:rStyle w:val="Lienhypertexte"/>
-          </w:rPr>
-          <w:t xml:space="preserve"> </w:t>
-        </w:r>
-        <w:r>
-          <w:rPr>
-            <w:rStyle w:val="Lienhypertexte"/>
-          </w:rPr>
-          <w:t xml:space="preserve">by</w:t>
-        </w:r>
-        <w:r>
-          <w:rPr>
-            <w:rStyle w:val="Lienhypertexte"/>
-          </w:rPr>
-          <w:t xml:space="preserve"> </w:t>
-        </w:r>
-        <w:r>
-          <w:rPr>
-            <w:rStyle w:val="Lienhypertexte"/>
-          </w:rPr>
-          <w:t xml:space="preserve">Sea Otters</w:t>
-        </w:r>
-        <w:r>
-          <w:rPr>
-            <w:rStyle w:val="Lienhypertexte"/>
-          </w:rPr>
-          <w:t xml:space="preserve">:</w:t>
-        </w:r>
-        <w:r>
-          <w:rPr>
-            <w:rStyle w:val="Lienhypertexte"/>
-          </w:rPr>
-          <w:t xml:space="preserve"> </w:t>
-        </w:r>
-        <w:r>
-          <w:rPr>
-            <w:rStyle w:val="Lienhypertexte"/>
-          </w:rPr>
-          <w:t xml:space="preserve">Patterns</w:t>
-        </w:r>
-        <w:r>
-          <w:rPr>
-            <w:rStyle w:val="Lienhypertexte"/>
-          </w:rPr>
-          <w:t xml:space="preserve">,</w:t>
-        </w:r>
-        <w:r>
-          <w:rPr>
-            <w:rStyle w:val="Lienhypertexte"/>
-          </w:rPr>
-          <w:t xml:space="preserve"> </w:t>
-        </w:r>
-        <w:r>
-          <w:rPr>
-            <w:rStyle w:val="Lienhypertexte"/>
-          </w:rPr>
-          <w:t xml:space="preserve">Causes</w:t>
-        </w:r>
-        <w:r>
-          <w:rPr>
-            <w:rStyle w:val="Lienhypertexte"/>
-          </w:rPr>
-          <w:t xml:space="preserve"> </w:t>
-        </w:r>
-        <w:r>
-          <w:rPr>
-            <w:rStyle w:val="Lienhypertexte"/>
-          </w:rPr>
-          <w:t xml:space="preserve">and</w:t>
-        </w:r>
-        <w:r>
-          <w:rPr>
-            <w:rStyle w:val="Lienhypertexte"/>
-          </w:rPr>
-          <w:t xml:space="preserve"> </w:t>
-        </w:r>
-        <w:r>
-          <w:rPr>
-            <w:rStyle w:val="Lienhypertexte"/>
-          </w:rPr>
-          <w:t xml:space="preserve">Implications</w:t>
-        </w:r>
-      </w:hyperlink>
-      <w:r>
-        <w:t xml:space="preserve">. Journal of Animal Ecology 72:144–155.</w:t>
-      </w:r>
-    </w:p>
-    <w:bookmarkEnd w:id="95"/>
-    <w:bookmarkStart w:id="97" w:name="ref-FraserFranco.etal2022"/>
-    <w:p>
-      <w:pPr>
-        <w:pStyle w:val="Bibliographie"/>
-      </w:pPr>
-      <w:r>
-        <w:t xml:space="preserve">Fraser Franco, M., F. Santostefano, C. D. Kelly, and P.-O. Montiglio. 2022.</w:t>
-      </w:r>
-      <w:r>
-        <w:t xml:space="preserve"> </w:t>
-      </w:r>
-      <w:hyperlink r:id="rId96">
-        <w:r>
-          <w:rPr>
-            <w:rStyle w:val="Lienhypertexte"/>
-          </w:rPr>
-          <w:t xml:space="preserve">Studying</w:t>
-        </w:r>
-        <w:r>
-          <w:rPr>
-            <w:rStyle w:val="Lienhypertexte"/>
-          </w:rPr>
-          <w:t xml:space="preserve"> </w:t>
-        </w:r>
-        <w:r>
-          <w:rPr>
-            <w:rStyle w:val="Lienhypertexte"/>
-          </w:rPr>
-          <w:t xml:space="preserve">Predator Foraging Mode</w:t>
-        </w:r>
-        <w:r>
-          <w:rPr>
-            <w:rStyle w:val="Lienhypertexte"/>
-          </w:rPr>
-          <w:t xml:space="preserve"> </w:t>
-        </w:r>
-        <w:r>
-          <w:rPr>
-            <w:rStyle w:val="Lienhypertexte"/>
-          </w:rPr>
-          <w:t xml:space="preserve">and</w:t>
-        </w:r>
-        <w:r>
-          <w:rPr>
-            <w:rStyle w:val="Lienhypertexte"/>
-          </w:rPr>
-          <w:t xml:space="preserve"> </w:t>
-        </w:r>
-        <w:r>
-          <w:rPr>
-            <w:rStyle w:val="Lienhypertexte"/>
-          </w:rPr>
-          <w:t xml:space="preserve">Hunting Success</w:t>
-        </w:r>
-        <w:r>
-          <w:rPr>
-            <w:rStyle w:val="Lienhypertexte"/>
-          </w:rPr>
-          <w:t xml:space="preserve"> </w:t>
-        </w:r>
-        <w:r>
-          <w:rPr>
-            <w:rStyle w:val="Lienhypertexte"/>
-          </w:rPr>
-          <w:t xml:space="preserve">at the</w:t>
-        </w:r>
-        <w:r>
-          <w:rPr>
-            <w:rStyle w:val="Lienhypertexte"/>
-          </w:rPr>
-          <w:t xml:space="preserve"> </w:t>
-        </w:r>
-        <w:r>
-          <w:rPr>
-            <w:rStyle w:val="Lienhypertexte"/>
-          </w:rPr>
-          <w:t xml:space="preserve">Individual Level</w:t>
-        </w:r>
-        <w:r>
-          <w:rPr>
-            <w:rStyle w:val="Lienhypertexte"/>
-          </w:rPr>
-          <w:t xml:space="preserve"> </w:t>
-        </w:r>
-        <w:r>
-          <w:rPr>
-            <w:rStyle w:val="Lienhypertexte"/>
-          </w:rPr>
-          <w:t xml:space="preserve">with an</w:t>
-        </w:r>
-        <w:r>
-          <w:rPr>
-            <w:rStyle w:val="Lienhypertexte"/>
-          </w:rPr>
-          <w:t xml:space="preserve"> </w:t>
-        </w:r>
-        <w:r>
-          <w:rPr>
-            <w:rStyle w:val="Lienhypertexte"/>
-          </w:rPr>
-          <w:t xml:space="preserve">Online Videogame</w:t>
-        </w:r>
-      </w:hyperlink>
-      <w:r>
-        <w:t xml:space="preserve">. Behavioral Ecology 33:967–978.</w:t>
-      </w:r>
-    </w:p>
-    <w:bookmarkEnd w:id="97"/>
-    <w:bookmarkStart w:id="98" w:name="ref-Gabry.Cesnovar2021"/>
-    <w:p>
-      <w:pPr>
-        <w:pStyle w:val="Bibliographie"/>
-      </w:pPr>
-      <w:r>
-        <w:t xml:space="preserve">Gabry, J., and R. Češnovar. 2021. Cmdstanr:</w:t>
-      </w:r>
-      <w:r>
-        <w:t xml:space="preserve"> </w:t>
-      </w:r>
-      <w:r>
-        <w:t xml:space="preserve">R Interface</w:t>
-      </w:r>
-      <w:r>
-        <w:t xml:space="preserve"> </w:t>
-      </w:r>
-      <w:r>
-        <w:t xml:space="preserve">to "</w:t>
-      </w:r>
-      <w:r>
-        <w:t xml:space="preserve">CmdStan</w:t>
-      </w:r>
-      <w:r>
-        <w:t xml:space="preserve">".</w:t>
-      </w:r>
-    </w:p>
-    <w:bookmarkEnd w:id="98"/>
-    <w:bookmarkStart w:id="100" w:name="ref-Griffen.etal2012"/>
-    <w:p>
-      <w:pPr>
-        <w:pStyle w:val="Bibliographie"/>
-      </w:pPr>
-      <w:r>
-        <w:t xml:space="preserve">Griffen, B. D., B. J. Toscano, and J. Gatto. 2012.</w:t>
-      </w:r>
-      <w:r>
-        <w:t xml:space="preserve"> </w:t>
-      </w:r>
-      <w:hyperlink r:id="rId99">
-        <w:r>
-          <w:rPr>
-            <w:rStyle w:val="Lienhypertexte"/>
-          </w:rPr>
-          <w:t xml:space="preserve">The</w:t>
-        </w:r>
-        <w:r>
-          <w:rPr>
-            <w:rStyle w:val="Lienhypertexte"/>
-          </w:rPr>
-          <w:t xml:space="preserve"> </w:t>
-        </w:r>
-        <w:r>
-          <w:rPr>
-            <w:rStyle w:val="Lienhypertexte"/>
-          </w:rPr>
-          <w:t xml:space="preserve">Role</w:t>
-        </w:r>
-        <w:r>
-          <w:rPr>
-            <w:rStyle w:val="Lienhypertexte"/>
-          </w:rPr>
-          <w:t xml:space="preserve"> </w:t>
-        </w:r>
-        <w:r>
-          <w:rPr>
-            <w:rStyle w:val="Lienhypertexte"/>
-          </w:rPr>
-          <w:t xml:space="preserve">of</w:t>
-        </w:r>
-        <w:r>
-          <w:rPr>
-            <w:rStyle w:val="Lienhypertexte"/>
-          </w:rPr>
-          <w:t xml:space="preserve"> </w:t>
-        </w:r>
-        <w:r>
-          <w:rPr>
-            <w:rStyle w:val="Lienhypertexte"/>
-          </w:rPr>
-          <w:t xml:space="preserve">Individual Behavior Type</w:t>
-        </w:r>
-        <w:r>
-          <w:rPr>
-            <w:rStyle w:val="Lienhypertexte"/>
-          </w:rPr>
-          <w:t xml:space="preserve"> </w:t>
-        </w:r>
-        <w:r>
-          <w:rPr>
-            <w:rStyle w:val="Lienhypertexte"/>
-          </w:rPr>
-          <w:t xml:space="preserve">in</w:t>
-        </w:r>
-        <w:r>
-          <w:rPr>
-            <w:rStyle w:val="Lienhypertexte"/>
-          </w:rPr>
-          <w:t xml:space="preserve"> </w:t>
-        </w:r>
-        <w:r>
-          <w:rPr>
-            <w:rStyle w:val="Lienhypertexte"/>
-          </w:rPr>
-          <w:t xml:space="preserve">Mediating Indirect Interactions</w:t>
-        </w:r>
-      </w:hyperlink>
-      <w:r>
-        <w:t xml:space="preserve">. Ecology 93:1935–1943.</w:t>
-      </w:r>
-    </w:p>
-    <w:bookmarkEnd w:id="100"/>
-    <w:bookmarkStart w:id="102" w:name="ref-Heithaus.etal2018"/>
-    <w:p>
-      <w:pPr>
-        <w:pStyle w:val="Bibliographie"/>
-      </w:pPr>
-      <w:r>
-        <w:t xml:space="preserve">Heithaus, M. R., L. M. Dill, and J. J. Kiszka. 2018.</w:t>
-      </w:r>
-      <w:r>
-        <w:t xml:space="preserve"> </w:t>
-      </w:r>
-      <w:hyperlink r:id="rId101">
-        <w:r>
-          <w:rPr>
-            <w:rStyle w:val="Lienhypertexte"/>
-          </w:rPr>
-          <w:t xml:space="preserve">Feeding</w:t>
-        </w:r>
-        <w:r>
-          <w:rPr>
-            <w:rStyle w:val="Lienhypertexte"/>
-          </w:rPr>
-          <w:t xml:space="preserve"> </w:t>
-        </w:r>
-        <w:r>
-          <w:rPr>
-            <w:rStyle w:val="Lienhypertexte"/>
-          </w:rPr>
-          <w:t xml:space="preserve">Strategies</w:t>
-        </w:r>
-        <w:r>
-          <w:rPr>
-            <w:rStyle w:val="Lienhypertexte"/>
-          </w:rPr>
-          <w:t xml:space="preserve"> </w:t>
-        </w:r>
-        <w:r>
-          <w:rPr>
-            <w:rStyle w:val="Lienhypertexte"/>
-          </w:rPr>
-          <w:t xml:space="preserve">and</w:t>
-        </w:r>
-        <w:r>
-          <w:rPr>
-            <w:rStyle w:val="Lienhypertexte"/>
-          </w:rPr>
-          <w:t xml:space="preserve"> </w:t>
-        </w:r>
-        <w:r>
-          <w:rPr>
-            <w:rStyle w:val="Lienhypertexte"/>
-          </w:rPr>
-          <w:t xml:space="preserve">Tactics</w:t>
-        </w:r>
-      </w:hyperlink>
-      <w:r>
-        <w:t xml:space="preserve">. Pages 354–363</w:t>
+        <w:t xml:space="preserve">Endler, J. A. 1991. Interactions between predators and prey. Pages 169–196</w:t>
       </w:r>
       <w:r>
         <w:t xml:space="preserve"> </w:t>
@@ -6993,6 +6648,473 @@
         <w:t xml:space="preserve"> </w:t>
       </w:r>
       <w:r>
+        <w:t xml:space="preserve">J. R. Krebs and N. B. Davies, editors. Behavioural</w:t>
+      </w:r>
+      <w:r>
+        <w:t xml:space="preserve"> </w:t>
+      </w:r>
+      <w:r>
+        <w:t xml:space="preserve">Ecology</w:t>
+      </w:r>
+      <w:r>
+        <w:t xml:space="preserve">. Third.</w:t>
+      </w:r>
+      <w:r>
+        <w:t xml:space="preserve"> </w:t>
+      </w:r>
+      <w:r>
+        <w:t xml:space="preserve">Blackwell</w:t>
+      </w:r>
+      <w:r>
+        <w:t xml:space="preserve">,</w:t>
+      </w:r>
+      <w:r>
+        <w:t xml:space="preserve"> </w:t>
+      </w:r>
+      <w:r>
+        <w:t xml:space="preserve">Oxford</w:t>
+      </w:r>
+      <w:r>
+        <w:t xml:space="preserve">.</w:t>
+      </w:r>
+    </w:p>
+    <w:bookmarkEnd w:id="94"/>
+    <w:bookmarkStart w:id="96" w:name="ref-Estes.etal2003"/>
+    <w:p>
+      <w:pPr>
+        <w:pStyle w:val="Bibliographie"/>
+      </w:pPr>
+      <w:r>
+        <w:t xml:space="preserve">Estes, J. A., M. L. Riedman, M. M. Staedler, M. T. Tinker, and B. E. Lyon. 2003.</w:t>
+      </w:r>
+      <w:r>
+        <w:t xml:space="preserve"> </w:t>
+      </w:r>
+      <w:hyperlink r:id="rId95">
+        <w:r>
+          <w:rPr>
+            <w:rStyle w:val="Lienhypertexte"/>
+          </w:rPr>
+          <w:t xml:space="preserve">Individual</w:t>
+        </w:r>
+        <w:r>
+          <w:rPr>
+            <w:rStyle w:val="Lienhypertexte"/>
+          </w:rPr>
+          <w:t xml:space="preserve"> </w:t>
+        </w:r>
+        <w:r>
+          <w:rPr>
+            <w:rStyle w:val="Lienhypertexte"/>
+          </w:rPr>
+          <w:t xml:space="preserve">Variation</w:t>
+        </w:r>
+        <w:r>
+          <w:rPr>
+            <w:rStyle w:val="Lienhypertexte"/>
+          </w:rPr>
+          <w:t xml:space="preserve"> </w:t>
+        </w:r>
+        <w:r>
+          <w:rPr>
+            <w:rStyle w:val="Lienhypertexte"/>
+          </w:rPr>
+          <w:t xml:space="preserve">in</w:t>
+        </w:r>
+        <w:r>
+          <w:rPr>
+            <w:rStyle w:val="Lienhypertexte"/>
+          </w:rPr>
+          <w:t xml:space="preserve"> </w:t>
+        </w:r>
+        <w:r>
+          <w:rPr>
+            <w:rStyle w:val="Lienhypertexte"/>
+          </w:rPr>
+          <w:t xml:space="preserve">Prey Selection</w:t>
+        </w:r>
+        <w:r>
+          <w:rPr>
+            <w:rStyle w:val="Lienhypertexte"/>
+          </w:rPr>
+          <w:t xml:space="preserve"> </w:t>
+        </w:r>
+        <w:r>
+          <w:rPr>
+            <w:rStyle w:val="Lienhypertexte"/>
+          </w:rPr>
+          <w:t xml:space="preserve">by</w:t>
+        </w:r>
+        <w:r>
+          <w:rPr>
+            <w:rStyle w:val="Lienhypertexte"/>
+          </w:rPr>
+          <w:t xml:space="preserve"> </w:t>
+        </w:r>
+        <w:r>
+          <w:rPr>
+            <w:rStyle w:val="Lienhypertexte"/>
+          </w:rPr>
+          <w:t xml:space="preserve">Sea Otters</w:t>
+        </w:r>
+        <w:r>
+          <w:rPr>
+            <w:rStyle w:val="Lienhypertexte"/>
+          </w:rPr>
+          <w:t xml:space="preserve">:</w:t>
+        </w:r>
+        <w:r>
+          <w:rPr>
+            <w:rStyle w:val="Lienhypertexte"/>
+          </w:rPr>
+          <w:t xml:space="preserve"> </w:t>
+        </w:r>
+        <w:r>
+          <w:rPr>
+            <w:rStyle w:val="Lienhypertexte"/>
+          </w:rPr>
+          <w:t xml:space="preserve">Patterns</w:t>
+        </w:r>
+        <w:r>
+          <w:rPr>
+            <w:rStyle w:val="Lienhypertexte"/>
+          </w:rPr>
+          <w:t xml:space="preserve">,</w:t>
+        </w:r>
+        <w:r>
+          <w:rPr>
+            <w:rStyle w:val="Lienhypertexte"/>
+          </w:rPr>
+          <w:t xml:space="preserve"> </w:t>
+        </w:r>
+        <w:r>
+          <w:rPr>
+            <w:rStyle w:val="Lienhypertexte"/>
+          </w:rPr>
+          <w:t xml:space="preserve">Causes</w:t>
+        </w:r>
+        <w:r>
+          <w:rPr>
+            <w:rStyle w:val="Lienhypertexte"/>
+          </w:rPr>
+          <w:t xml:space="preserve"> </w:t>
+        </w:r>
+        <w:r>
+          <w:rPr>
+            <w:rStyle w:val="Lienhypertexte"/>
+          </w:rPr>
+          <w:t xml:space="preserve">and</w:t>
+        </w:r>
+        <w:r>
+          <w:rPr>
+            <w:rStyle w:val="Lienhypertexte"/>
+          </w:rPr>
+          <w:t xml:space="preserve"> </w:t>
+        </w:r>
+        <w:r>
+          <w:rPr>
+            <w:rStyle w:val="Lienhypertexte"/>
+          </w:rPr>
+          <w:t xml:space="preserve">Implications</w:t>
+        </w:r>
+      </w:hyperlink>
+      <w:r>
+        <w:t xml:space="preserve">. Journal of Animal Ecology 72:144–155.</w:t>
+      </w:r>
+    </w:p>
+    <w:bookmarkEnd w:id="96"/>
+    <w:bookmarkStart w:id="98" w:name="ref-FraserFranco.etal2022"/>
+    <w:p>
+      <w:pPr>
+        <w:pStyle w:val="Bibliographie"/>
+      </w:pPr>
+      <w:r>
+        <w:t xml:space="preserve">Fraser Franco, M., F. Santostefano, C. D. Kelly, and P.-O. Montiglio. 2022.</w:t>
+      </w:r>
+      <w:r>
+        <w:t xml:space="preserve"> </w:t>
+      </w:r>
+      <w:hyperlink r:id="rId97">
+        <w:r>
+          <w:rPr>
+            <w:rStyle w:val="Lienhypertexte"/>
+          </w:rPr>
+          <w:t xml:space="preserve">Studying</w:t>
+        </w:r>
+        <w:r>
+          <w:rPr>
+            <w:rStyle w:val="Lienhypertexte"/>
+          </w:rPr>
+          <w:t xml:space="preserve"> </w:t>
+        </w:r>
+        <w:r>
+          <w:rPr>
+            <w:rStyle w:val="Lienhypertexte"/>
+          </w:rPr>
+          <w:t xml:space="preserve">Predator Foraging Mode</w:t>
+        </w:r>
+        <w:r>
+          <w:rPr>
+            <w:rStyle w:val="Lienhypertexte"/>
+          </w:rPr>
+          <w:t xml:space="preserve"> </w:t>
+        </w:r>
+        <w:r>
+          <w:rPr>
+            <w:rStyle w:val="Lienhypertexte"/>
+          </w:rPr>
+          <w:t xml:space="preserve">and</w:t>
+        </w:r>
+        <w:r>
+          <w:rPr>
+            <w:rStyle w:val="Lienhypertexte"/>
+          </w:rPr>
+          <w:t xml:space="preserve"> </w:t>
+        </w:r>
+        <w:r>
+          <w:rPr>
+            <w:rStyle w:val="Lienhypertexte"/>
+          </w:rPr>
+          <w:t xml:space="preserve">Hunting Success</w:t>
+        </w:r>
+        <w:r>
+          <w:rPr>
+            <w:rStyle w:val="Lienhypertexte"/>
+          </w:rPr>
+          <w:t xml:space="preserve"> </w:t>
+        </w:r>
+        <w:r>
+          <w:rPr>
+            <w:rStyle w:val="Lienhypertexte"/>
+          </w:rPr>
+          <w:t xml:space="preserve">at the</w:t>
+        </w:r>
+        <w:r>
+          <w:rPr>
+            <w:rStyle w:val="Lienhypertexte"/>
+          </w:rPr>
+          <w:t xml:space="preserve"> </w:t>
+        </w:r>
+        <w:r>
+          <w:rPr>
+            <w:rStyle w:val="Lienhypertexte"/>
+          </w:rPr>
+          <w:t xml:space="preserve">Individual Level</w:t>
+        </w:r>
+        <w:r>
+          <w:rPr>
+            <w:rStyle w:val="Lienhypertexte"/>
+          </w:rPr>
+          <w:t xml:space="preserve"> </w:t>
+        </w:r>
+        <w:r>
+          <w:rPr>
+            <w:rStyle w:val="Lienhypertexte"/>
+          </w:rPr>
+          <w:t xml:space="preserve">with an</w:t>
+        </w:r>
+        <w:r>
+          <w:rPr>
+            <w:rStyle w:val="Lienhypertexte"/>
+          </w:rPr>
+          <w:t xml:space="preserve"> </w:t>
+        </w:r>
+        <w:r>
+          <w:rPr>
+            <w:rStyle w:val="Lienhypertexte"/>
+          </w:rPr>
+          <w:t xml:space="preserve">Online Videogame</w:t>
+        </w:r>
+      </w:hyperlink>
+      <w:r>
+        <w:t xml:space="preserve">. Behavioral Ecology 33:967–978.</w:t>
+      </w:r>
+    </w:p>
+    <w:bookmarkEnd w:id="98"/>
+    <w:bookmarkStart w:id="99" w:name="ref-Gabry.Cesnovar2021"/>
+    <w:p>
+      <w:pPr>
+        <w:pStyle w:val="Bibliographie"/>
+      </w:pPr>
+      <w:r>
+        <w:t xml:space="preserve">Gabry, J., and R. Češnovar. 2021. Cmdstanr:</w:t>
+      </w:r>
+      <w:r>
+        <w:t xml:space="preserve"> </w:t>
+      </w:r>
+      <w:r>
+        <w:t xml:space="preserve">R Interface</w:t>
+      </w:r>
+      <w:r>
+        <w:t xml:space="preserve"> </w:t>
+      </w:r>
+      <w:r>
+        <w:t xml:space="preserve">to "</w:t>
+      </w:r>
+      <w:r>
+        <w:t xml:space="preserve">CmdStan</w:t>
+      </w:r>
+      <w:r>
+        <w:t xml:space="preserve">".</w:t>
+      </w:r>
+    </w:p>
+    <w:bookmarkEnd w:id="99"/>
+    <w:bookmarkStart w:id="101" w:name="ref-Griffen.etal2012"/>
+    <w:p>
+      <w:pPr>
+        <w:pStyle w:val="Bibliographie"/>
+      </w:pPr>
+      <w:r>
+        <w:t xml:space="preserve">Griffen, B. D., B. J. Toscano, and J. Gatto. 2012.</w:t>
+      </w:r>
+      <w:r>
+        <w:t xml:space="preserve"> </w:t>
+      </w:r>
+      <w:hyperlink r:id="rId100">
+        <w:r>
+          <w:rPr>
+            <w:rStyle w:val="Lienhypertexte"/>
+          </w:rPr>
+          <w:t xml:space="preserve">The</w:t>
+        </w:r>
+        <w:r>
+          <w:rPr>
+            <w:rStyle w:val="Lienhypertexte"/>
+          </w:rPr>
+          <w:t xml:space="preserve"> </w:t>
+        </w:r>
+        <w:r>
+          <w:rPr>
+            <w:rStyle w:val="Lienhypertexte"/>
+          </w:rPr>
+          <w:t xml:space="preserve">Role</w:t>
+        </w:r>
+        <w:r>
+          <w:rPr>
+            <w:rStyle w:val="Lienhypertexte"/>
+          </w:rPr>
+          <w:t xml:space="preserve"> </w:t>
+        </w:r>
+        <w:r>
+          <w:rPr>
+            <w:rStyle w:val="Lienhypertexte"/>
+          </w:rPr>
+          <w:t xml:space="preserve">of</w:t>
+        </w:r>
+        <w:r>
+          <w:rPr>
+            <w:rStyle w:val="Lienhypertexte"/>
+          </w:rPr>
+          <w:t xml:space="preserve"> </w:t>
+        </w:r>
+        <w:r>
+          <w:rPr>
+            <w:rStyle w:val="Lienhypertexte"/>
+          </w:rPr>
+          <w:t xml:space="preserve">Individual Behavior Type</w:t>
+        </w:r>
+        <w:r>
+          <w:rPr>
+            <w:rStyle w:val="Lienhypertexte"/>
+          </w:rPr>
+          <w:t xml:space="preserve"> </w:t>
+        </w:r>
+        <w:r>
+          <w:rPr>
+            <w:rStyle w:val="Lienhypertexte"/>
+          </w:rPr>
+          <w:t xml:space="preserve">in</w:t>
+        </w:r>
+        <w:r>
+          <w:rPr>
+            <w:rStyle w:val="Lienhypertexte"/>
+          </w:rPr>
+          <w:t xml:space="preserve"> </w:t>
+        </w:r>
+        <w:r>
+          <w:rPr>
+            <w:rStyle w:val="Lienhypertexte"/>
+          </w:rPr>
+          <w:t xml:space="preserve">Mediating Indirect Interactions</w:t>
+        </w:r>
+      </w:hyperlink>
+      <w:r>
+        <w:t xml:space="preserve">. Ecology 93:1935–1943.</w:t>
+      </w:r>
+    </w:p>
+    <w:bookmarkEnd w:id="101"/>
+    <w:bookmarkStart w:id="103" w:name="ref-Heithaus.etal2018"/>
+    <w:p>
+      <w:pPr>
+        <w:pStyle w:val="Bibliographie"/>
+      </w:pPr>
+      <w:r>
+        <w:t xml:space="preserve">Heithaus, M. R., L. M. Dill, and J. J. Kiszka. 2018.</w:t>
+      </w:r>
+      <w:r>
+        <w:t xml:space="preserve"> </w:t>
+      </w:r>
+      <w:hyperlink r:id="rId102">
+        <w:r>
+          <w:rPr>
+            <w:rStyle w:val="Lienhypertexte"/>
+          </w:rPr>
+          <w:t xml:space="preserve">Feeding</w:t>
+        </w:r>
+        <w:r>
+          <w:rPr>
+            <w:rStyle w:val="Lienhypertexte"/>
+          </w:rPr>
+          <w:t xml:space="preserve"> </w:t>
+        </w:r>
+        <w:r>
+          <w:rPr>
+            <w:rStyle w:val="Lienhypertexte"/>
+          </w:rPr>
+          <w:t xml:space="preserve">Strategies</w:t>
+        </w:r>
+        <w:r>
+          <w:rPr>
+            <w:rStyle w:val="Lienhypertexte"/>
+          </w:rPr>
+          <w:t xml:space="preserve"> </w:t>
+        </w:r>
+        <w:r>
+          <w:rPr>
+            <w:rStyle w:val="Lienhypertexte"/>
+          </w:rPr>
+          <w:t xml:space="preserve">and</w:t>
+        </w:r>
+        <w:r>
+          <w:rPr>
+            <w:rStyle w:val="Lienhypertexte"/>
+          </w:rPr>
+          <w:t xml:space="preserve"> </w:t>
+        </w:r>
+        <w:r>
+          <w:rPr>
+            <w:rStyle w:val="Lienhypertexte"/>
+          </w:rPr>
+          <w:t xml:space="preserve">Tactics</w:t>
+        </w:r>
+      </w:hyperlink>
+      <w:r>
+        <w:t xml:space="preserve">. Pages 354–363</w:t>
+      </w:r>
+      <w:r>
+        <w:t xml:space="preserve"> </w:t>
+      </w:r>
+      <w:r>
+        <w:rPr>
+          <w:iCs/>
+          <w:i/>
+        </w:rPr>
+        <w:t xml:space="preserve">in</w:t>
+      </w:r>
+      <w:r>
+        <w:t xml:space="preserve"> </w:t>
+      </w:r>
+      <w:r>
         <w:t xml:space="preserve">B. Würsig, J. G. M. Thewissen, and K. M. Kovacs, editors. Encyclopedia of</w:t>
       </w:r>
       <w:r>
@@ -7023,8 +7145,8 @@
         <w:t xml:space="preserve">.</w:t>
       </w:r>
     </w:p>
-    <w:bookmarkEnd w:id="102"/>
-    <w:bookmarkStart w:id="104" w:name="ref-Herbert-Read.etal2017"/>
+    <w:bookmarkEnd w:id="103"/>
+    <w:bookmarkStart w:id="105" w:name="ref-Herbert-Read.etal2017"/>
     <w:p>
       <w:pPr>
         <w:pStyle w:val="Bibliographie"/>
@@ -7035,7 +7157,7 @@
       <w:r>
         <w:t xml:space="preserve"> </w:t>
       </w:r>
-      <w:hyperlink r:id="rId103">
+      <w:hyperlink r:id="rId104">
         <w:r>
           <w:rPr>
             <w:rStyle w:val="Lienhypertexte"/>
@@ -7137,8 +7259,8 @@
         <w:t xml:space="preserve">. Journal of Experimental Biology 220:2076–2081.</w:t>
       </w:r>
     </w:p>
-    <w:bookmarkEnd w:id="104"/>
-    <w:bookmarkStart w:id="106" w:name="ref-Hughes.etal1992"/>
+    <w:bookmarkEnd w:id="105"/>
+    <w:bookmarkStart w:id="107" w:name="ref-Hughes.etal1992"/>
     <w:p>
       <w:pPr>
         <w:pStyle w:val="Bibliographie"/>
@@ -7149,7 +7271,7 @@
       <w:r>
         <w:t xml:space="preserve"> </w:t>
       </w:r>
-      <w:hyperlink r:id="rId105">
+      <w:hyperlink r:id="rId106">
         <w:r>
           <w:rPr>
             <w:rStyle w:val="Lienhypertexte"/>
@@ -7173,8 +7295,8 @@
         <w:t xml:space="preserve">. Journal of Fish Biology 41:77–91.</w:t>
       </w:r>
     </w:p>
-    <w:bookmarkEnd w:id="106"/>
-    <w:bookmarkStart w:id="108" w:name="ref-Ishii.Shimada2010"/>
+    <w:bookmarkEnd w:id="107"/>
+    <w:bookmarkStart w:id="109" w:name="ref-Ishii.Shimada2010"/>
     <w:p>
       <w:pPr>
         <w:pStyle w:val="Bibliographie"/>
@@ -7185,7 +7307,7 @@
       <w:r>
         <w:t xml:space="preserve"> </w:t>
       </w:r>
-      <w:hyperlink r:id="rId107">
+      <w:hyperlink r:id="rId108">
         <w:r>
           <w:rPr>
             <w:rStyle w:val="Lienhypertexte"/>
@@ -7281,8 +7403,8 @@
         <w:t xml:space="preserve">. Population Ecology 52:27–35.</w:t>
       </w:r>
     </w:p>
-    <w:bookmarkEnd w:id="108"/>
-    <w:bookmarkStart w:id="110" w:name="ref-Jones.etal2011"/>
+    <w:bookmarkEnd w:id="109"/>
+    <w:bookmarkStart w:id="111" w:name="ref-Jones.etal2011"/>
     <w:p>
       <w:pPr>
         <w:pStyle w:val="Bibliographie"/>
@@ -7293,7 +7415,7 @@
       <w:r>
         <w:t xml:space="preserve"> </w:t>
       </w:r>
-      <w:hyperlink r:id="rId109">
+      <w:hyperlink r:id="rId110">
         <w:r>
           <w:rPr>
             <w:rStyle w:val="Lienhypertexte"/>
@@ -7359,8 +7481,8 @@
         <w:t xml:space="preserve">. Behavioral Ecology 22:831–836.</w:t>
       </w:r>
     </w:p>
-    <w:bookmarkEnd w:id="110"/>
-    <w:bookmarkStart w:id="112" w:name="ref-Kelley.Magurran2011"/>
+    <w:bookmarkEnd w:id="111"/>
+    <w:bookmarkStart w:id="113" w:name="ref-Kelley.Magurran2011"/>
     <w:p>
       <w:pPr>
         <w:pStyle w:val="Bibliographie"/>
@@ -7371,7 +7493,7 @@
       <w:r>
         <w:t xml:space="preserve"> </w:t>
       </w:r>
-      <w:hyperlink r:id="rId111">
+      <w:hyperlink r:id="rId112">
         <w:r>
           <w:rPr>
             <w:rStyle w:val="Lienhypertexte"/>
@@ -7473,8 +7595,8 @@
         <w:t xml:space="preserve">.</w:t>
       </w:r>
     </w:p>
-    <w:bookmarkEnd w:id="112"/>
-    <w:bookmarkStart w:id="114" w:name="ref-Kishida.etal2006"/>
+    <w:bookmarkEnd w:id="113"/>
+    <w:bookmarkStart w:id="115" w:name="ref-Kishida.etal2006"/>
     <w:p>
       <w:pPr>
         <w:pStyle w:val="Bibliographie"/>
@@ -7485,7 +7607,7 @@
       <w:r>
         <w:t xml:space="preserve"> </w:t>
       </w:r>
-      <w:hyperlink r:id="rId113">
+      <w:hyperlink r:id="rId114">
         <w:r>
           <w:rPr>
             <w:rStyle w:val="Lienhypertexte"/>
@@ -7533,8 +7655,8 @@
         <w:t xml:space="preserve">. Ecology 87:1599–1604.</w:t>
       </w:r>
     </w:p>
-    <w:bookmarkEnd w:id="114"/>
-    <w:bookmarkStart w:id="116" w:name="ref-Kishida.etal2009"/>
+    <w:bookmarkEnd w:id="115"/>
+    <w:bookmarkStart w:id="117" w:name="ref-Kishida.etal2009"/>
     <w:p>
       <w:pPr>
         <w:pStyle w:val="Bibliographie"/>
@@ -7545,7 +7667,7 @@
       <w:r>
         <w:t xml:space="preserve"> </w:t>
       </w:r>
-      <w:hyperlink r:id="rId115">
+      <w:hyperlink r:id="rId116">
         <w:r>
           <w:rPr>
             <w:rStyle w:val="Lienhypertexte"/>
@@ -7611,8 +7733,8 @@
         <w:t xml:space="preserve">. Ecology 90:1217–1226.</w:t>
       </w:r>
     </w:p>
-    <w:bookmarkEnd w:id="116"/>
-    <w:bookmarkStart w:id="118" w:name="ref-Kobler.etal2009"/>
+    <w:bookmarkEnd w:id="117"/>
+    <w:bookmarkStart w:id="119" w:name="ref-Kobler.etal2009"/>
     <w:p>
       <w:pPr>
         <w:pStyle w:val="Bibliographie"/>
@@ -7623,7 +7745,7 @@
       <w:r>
         <w:t xml:space="preserve"> </w:t>
       </w:r>
-      <w:hyperlink r:id="rId117">
+      <w:hyperlink r:id="rId118">
         <w:r>
           <w:rPr>
             <w:rStyle w:val="Lienhypertexte"/>
@@ -7719,8 +7841,8 @@
         <w:t xml:space="preserve"> Oecologia 161:837–847.</w:t>
       </w:r>
     </w:p>
-    <w:bookmarkEnd w:id="118"/>
-    <w:bookmarkStart w:id="120" w:name="ref-Lee.Nelder2006"/>
+    <w:bookmarkEnd w:id="119"/>
+    <w:bookmarkStart w:id="121" w:name="ref-Lee.Nelder2006"/>
     <w:p>
       <w:pPr>
         <w:pStyle w:val="Bibliographie"/>
@@ -7731,7 +7853,7 @@
       <w:r>
         <w:t xml:space="preserve"> </w:t>
       </w:r>
-      <w:hyperlink r:id="rId119">
+      <w:hyperlink r:id="rId120">
         <w:r>
           <w:rPr>
             <w:rStyle w:val="Lienhypertexte"/>
@@ -7779,8 +7901,8 @@
         <w:t xml:space="preserve">. Journal of the Royal Statistical Society: Series C (Applied Statistics) 55:139–185.</w:t>
       </w:r>
     </w:p>
-    <w:bookmarkEnd w:id="120"/>
-    <w:bookmarkStart w:id="122" w:name="ref-MacDonald2007"/>
+    <w:bookmarkEnd w:id="121"/>
+    <w:bookmarkStart w:id="123" w:name="ref-MacDonald2007"/>
     <w:p>
       <w:pPr>
         <w:pStyle w:val="Bibliographie"/>
@@ -7791,7 +7913,7 @@
       <w:r>
         <w:t xml:space="preserve"> </w:t>
       </w:r>
-      <w:hyperlink r:id="rId121">
+      <w:hyperlink r:id="rId122">
         <w:r>
           <w:rPr>
             <w:rStyle w:val="Lienhypertexte"/>
@@ -7857,8 +7979,8 @@
         <w:t xml:space="preserve">. Human Nature 18:386–402.</w:t>
       </w:r>
     </w:p>
-    <w:bookmarkEnd w:id="122"/>
-    <w:bookmarkStart w:id="124" w:name="ref-Manlick.etal2021"/>
+    <w:bookmarkEnd w:id="123"/>
+    <w:bookmarkStart w:id="125" w:name="ref-Manlick.etal2021"/>
     <w:p>
       <w:pPr>
         <w:pStyle w:val="Bibliographie"/>
@@ -7869,7 +7991,7 @@
       <w:r>
         <w:t xml:space="preserve"> </w:t>
       </w:r>
-      <w:hyperlink r:id="rId123">
+      <w:hyperlink r:id="rId124">
         <w:r>
           <w:rPr>
             <w:rStyle w:val="Lienhypertexte"/>
@@ -7941,8 +8063,8 @@
         <w:t xml:space="preserve">. Journal of Animal Ecology 90:2806–2818.</w:t>
       </w:r>
     </w:p>
-    <w:bookmarkEnd w:id="124"/>
-    <w:bookmarkStart w:id="126" w:name="ref-Martin.etal2022"/>
+    <w:bookmarkEnd w:id="125"/>
+    <w:bookmarkStart w:id="127" w:name="ref-Martin.etal2022"/>
     <w:p>
       <w:pPr>
         <w:pStyle w:val="Bibliographie"/>
@@ -7953,7 +8075,7 @@
       <w:r>
         <w:t xml:space="preserve"> </w:t>
       </w:r>
-      <w:hyperlink r:id="rId125">
+      <w:hyperlink r:id="rId126">
         <w:r>
           <w:rPr>
             <w:rStyle w:val="Lienhypertexte"/>
@@ -8001,8 +8123,8 @@
         <w:t xml:space="preserve">. Oikos 2022:e08143.</w:t>
       </w:r>
     </w:p>
-    <w:bookmarkEnd w:id="126"/>
-    <w:bookmarkStart w:id="128" w:name="ref-Matsumura.Miyatake2022a"/>
+    <w:bookmarkEnd w:id="127"/>
+    <w:bookmarkStart w:id="129" w:name="ref-Matsumura.Miyatake2022a"/>
     <w:p>
       <w:pPr>
         <w:pStyle w:val="Bibliographie"/>
@@ -8013,7 +8135,7 @@
       <w:r>
         <w:t xml:space="preserve"> </w:t>
       </w:r>
-      <w:hyperlink r:id="rId127">
+      <w:hyperlink r:id="rId128">
         <w:r>
           <w:rPr>
             <w:rStyle w:val="Lienhypertexte"/>
@@ -8109,43 +8231,19 @@
         <w:t xml:space="preserve">. Ethology 128:395–401.</w:t>
       </w:r>
     </w:p>
-    <w:bookmarkEnd w:id="128"/>
-    <w:bookmarkStart w:id="130" w:name="ref-McGhee.etal2013"/>
+    <w:bookmarkEnd w:id="129"/>
+    <w:bookmarkStart w:id="131" w:name="ref-McGhee.etal2013a"/>
     <w:p>
       <w:pPr>
         <w:pStyle w:val="Bibliographie"/>
       </w:pPr>
       <w:r>
-        <w:t xml:space="preserve">McGhee, K. E., L. M. Pintor, and A. M. Bell. 2013b.</w:t>
-      </w:r>
-      <w:r>
-        <w:t xml:space="preserve"> </w:t>
-      </w:r>
-      <w:hyperlink r:id="rId129">
-        <w:r>
-          <w:rPr>
-            <w:rStyle w:val="Lienhypertexte"/>
-          </w:rPr>
-          <w:t xml:space="preserve">Reciprocal behavioral plasticity and behavioral types during predator-prey interactions.</w:t>
-        </w:r>
-      </w:hyperlink>
-      <w:r>
-        <w:t xml:space="preserve"> The American Naturalist 182:704–717.</w:t>
-      </w:r>
-    </w:p>
-    <w:bookmarkEnd w:id="130"/>
-    <w:bookmarkStart w:id="131" w:name="ref-McGhee.etal2013a"/>
-    <w:p>
-      <w:pPr>
-        <w:pStyle w:val="Bibliographie"/>
-      </w:pPr>
-      <w:r>
-        <w:t xml:space="preserve">McGhee, K. E., L. M. Pintor, and A. M. Bell. 2013a.</w:t>
-      </w:r>
-      <w:r>
-        <w:t xml:space="preserve"> </w:t>
-      </w:r>
-      <w:hyperlink r:id="rId129">
+        <w:t xml:space="preserve">McGhee, K. E., L. M. Pintor, and A. M. Bell. 2013.</w:t>
+      </w:r>
+      <w:r>
+        <w:t xml:space="preserve"> </w:t>
+      </w:r>
+      <w:hyperlink r:id="rId130">
         <w:r>
           <w:rPr>
             <w:rStyle w:val="Lienhypertexte"/>

</xml_diff>

<commit_message>
updated the methods. might need to revisit
</commit_message>
<xml_diff>
--- a/manuscript/Chapter2-manuscript.docx
+++ b/manuscript/Chapter2-manuscript.docx
@@ -87,7 +87,7 @@
         <w:pStyle w:val="FirstParagraph"/>
       </w:pPr>
       <w:r>
-        <w:t xml:space="preserve">Journal name : Ecology</w:t>
+        <w:t xml:space="preserve">Journal name : Ecology test</w:t>
       </w:r>
     </w:p>
     <w:p>
@@ -354,7 +354,7 @@
         <w:t xml:space="preserve">(Kobler et al. 2009, Toscano and Griffen 2014, Patrick and Weimerskirch 2014a, Matsumura and Miyatake 2022)</w:t>
       </w:r>
       <w:r>
-        <w:t xml:space="preserve">. Despite the clear evidence that individual specialization is important for predator-prey interactions, its underlying mechanisms remain surprisingly unclear. It has recently been suggested, however, that reciprocal interactions between predators and prey could drive individual foraging specialization</w:t>
+        <w:t xml:space="preserve">. Despite the clear evidence that individual specialization is important for predator-prey interactions, its underlying mechanisms remain surprisingly unclear. One hypothesis suggests that reciprocal interactions between predators and prey could drive individual foraging specialization</w:t>
       </w:r>
       <w:r>
         <w:t xml:space="preserve"> </w:t>
@@ -633,7 +633,7 @@
         <w:t xml:space="preserve">Dead by Daylight</w:t>
       </w:r>
       <w:r>
-        <w:t xml:space="preserve">. First, we investigate how predators develop their individual hunting expertise. We hypothesize that predators should differ in the development of their expertise if they encountered varying levels of difficulty with the prey that they pursued. For example, a predator may face greater difficulty than other individuals if it encountered elusive groups of prey more often. Second, we test the hypothesis that experience will shape individual foraging specialization. We define foraging tactics as the mean movement speed of the predator along a slow-fast continuum, and the level of individual foraging specialization as the intra-individual variance (i.e. IIV) in movement speed from one match to the next where low IIV translates to individual specialization. If experience reduces the costs of switching between low and high speeds, we predict that individuals (and thus the population) should all converge towards flexible speeds. If experience enables the refinement of the tactics to hunt specific types of prey, then all individuals may instead specialize in their speed. In both scenarios, among individual variation in IIV (i.e. individual specialization) should be low because everyone is either a specialist or a generalist, but the population variance should either increase (flexibility) or decrease (specialization). Alternatively, both processes may operate at the same time if behavioural interactions with the prey vary among predators, such that among individual variation in IIV should increase. In this case, we expect predators that experienced more predictable encounters with their prey (i.e. homogeneous groups across matches) to specialize in their speed, while predators that experienced unpredictable encounters with their prey (i.e. heterogeneous groups across matches) should adopt flexible movement speeds. If we detect such prey-dependent fine-tuning, then specialist and flexible hunters should attain equal success because both should have learned to optimize their hunting style to their prey.</w:t>
+        <w:t xml:space="preserve">. First, we investigate how predators develop their individual hunting expertise. We hypothesize that predators should differ in the development of their expertise if they encountered varying levels of difficulty with the prey that they pursued. For example, a predator may face greater difficulty than other individuals if it encountered elusive groups of prey more often. Second, we test the hypothesis that experience will shape individual foraging specialization. We define foraging tactics as the mean movement speed of the predator along a slow-fast continuum, and the level of individual foraging specialization as the intra-individual variance (i.e. IIV) in movement speed from one match to the next, where low IIV translates to individual specialization. If experience reduces the costs of switching between low and high speeds, we predict that individuals (and thus the population) should all converge towards flexible speeds. If experience enables the refinement of the tactics to hunt specific types of prey, then all individuals may instead specialize in their speed. In both scenarios, among individual variation in IIV (i.e. individual specialization) should be low because everyone is either a specialist or a generalist, but the population variance should either increase (flexibility) or decrease (specialization). Alternatively, both processes may operate at the same time if behavioural interactions with the prey vary among predators, such that among individual variation in IIV should increase. In this case, we expect predators that experienced more predictable encounters with their prey (i.e. similar groups across matches) to specialize in their speed, while predators that experienced unpredictable encounters with their prey (i.e. heterogeneous groups across matches) should adopt flexible movement speeds. If we detect such prey-dependent fine-tuning, then all hunters along the flexible-specialist continuum should attain equal success probably because they learned from experience how to adjust their hunting style to their prey.</w:t>
       </w:r>
     </w:p>
     <w:bookmarkEnd w:id="23"/>
@@ -670,7 +670,7 @@
         <w:t xml:space="preserve"> </w:t>
       </w:r>
       <w:r>
-        <w:t xml:space="preserve">is a survival asymmetric (i.e. a game where the gameplay mechanics differ between two groups) multiplayer online game developed by Behaviour Interactive Inc, in which players can play either as a predator or a prey. The objective of the predator is to hunt and capture the four prey across a virtual environment. The objective of the four prey is to search for resources while avoiding the predator. The resources are in the form of power generators that, once all activated, will enable the prey to escape through one of two exit doors. The composition of the predator and prey group in a match is determined by a skill-based matchmaking algorithm. A match ends when the predator kills all the prey available (i.e. that have not escaped), or when the last remaining prey escapes the virtual environment. Each player, predator or prey, can choose an avatar with abilities that encourage specific play styles (e.g. bold vs cautious prey, or ambush vs roaming predator). During our study period, the game offered 23 predator avatars. The virtual environments are composed of fixed and procedurally generated habitat components, such as vegetation, mazes, and buildings. Some of these environments are larger than others, with varying structural complexity. However, predators display only minimal changes in behaviour and hunting success across the environments, probably due to a game feature enabling them to have visual cues of the generators</w:t>
+        <w:t xml:space="preserve">is a survival asymmetric (i.e. a game where the gameplay mechanics differ between two groups) multiplayer online game developed by Behaviour Interactive Inc, in which players can play either as a predator or a prey. Every match includes only one predator and four preys. The objective of the predator is to hunt and capture the prey, and the objective of the prey is to search for resources while avoiding the predator. The resources are in the form of power generators that, once all activated, will enable the prey to escape through one of two exit doors. The composition of the predator and prey group in a match is determined by a skill-based matchmaking algorithm. A match ends when the predator kills all the prey available (i.e. that have not escaped), or when the last remaining prey escapes the virtual environment. Each player, predator or prey, can choose an avatar with abilities that encourage specific play styles (e.g. bold vs cautious prey, or ambush vs roaming predator). During our study period, the game offered 23 predator avatars. The virtual environments are composed of fixed and procedurally generated habitat components, such as vegetation, mazes, and buildings. Some of these environments are larger than others, with varying structural complexity. However, predators display only minimal changes in behaviour and hunting success across the environments, probably due to a game feature enabling them to have visual cues of the generators</w:t>
       </w:r>
       <w:r>
         <w:t xml:space="preserve"> </w:t>
@@ -697,7 +697,7 @@
         <w:pStyle w:val="FirstParagraph"/>
       </w:pPr>
       <w:r>
-        <w:t xml:space="preserve">The videogame company provided data that spanned a period of 6 months of gameplay recorded for every player. The first recorded match was played on 2020-12-01 and the last one on 2021-06-01. We analyzed only matches where players did not know each other (i.e. </w:t>
+        <w:t xml:space="preserve">The videogame company provided data that spanned a period of 6 months of gameplay recorded for every player from 2020-12-01 to 2021-06-01. We only analyzed matches where players did not know each other (i.e. </w:t>
       </w:r>
       <w:r>
         <w:t xml:space="preserve">“</w:t>
@@ -712,7 +712,7 @@
         <w:t xml:space="preserve"> </w:t>
       </w:r>
       <w:r>
-        <w:t xml:space="preserve">mode). We filtered any matches where players were inactive, such as when speed values were equal to, or very close to, zero. Moreover, we used our knowledge of the game to remove any matches where players were potentially hacking, or not playing the game as it is supposed to be played. We then sampled players that played 300 matches or more, and monitored all their matches from the first to a maximum of 500 matches.</w:t>
+        <w:t xml:space="preserve">mode). We filtered any matches where players were inactive, such as when average distances traveled per second (i.e. speed) were equal to, or very close to, zero. Moreover, we used our knowledge of the game to remove any matches where players were potentially hacking, or not playing the game as intended. We then sampled players that played 300 matches or more, and monitored all their matches from the first to a maximum of 500 matches.</w:t>
       </w:r>
     </w:p>
     <w:p>
@@ -720,7 +720,7 @@
         <w:pStyle w:val="Corpsdetexte"/>
       </w:pPr>
       <w:r>
-        <w:t xml:space="preserve">Our population consists of 253 predator players with a total record of 100 412 matches. The predator-players’ experience varied between 301 and 500 matches played. These matches lasted between 3 and 70-min (mean = 11-min). The following information is collected and reported for every match : the player’s anonymous ID, its avatar (i.e. the predator character chosen with its specific skill-gameplay mechanics), the game environment, the predator-player’s experience along with its speed, and the average speed of the group of prey it encountered.</w:t>
+        <w:t xml:space="preserve">Our population consists of 253 predator players with a total record of 100 412 matches. The predator-players’ experience varied between 301 and 500 matches played. These matches lasted between 3 and 70 min (mean = 11 min). The following information is collected and reported for every match : the player’s anonymous ID, its avatar (i.e. the predator character chosen with its specific skill-gameplay mechanics), the game environment, the predator-player’s experience along with its speed, and the average speed of the group of prey it encountered.</w:t>
       </w:r>
     </w:p>
     <w:p>
@@ -728,43 +728,7 @@
         <w:pStyle w:val="Corpsdetexte"/>
       </w:pPr>
       <w:r>
-        <w:t xml:space="preserve">We analyzed the predator’s average speed and the average speed of the prey group encountered by the predator. The predator’s average speed is measured as the average distance traveled per second during a match (</w:t>
-      </w:r>
-      <m:oMath>
-        <m:bar>
-          <m:barPr>
-            <m:pos m:val="top"/>
-          </m:barPr>
-          <m:e>
-            <m:r>
-              <m:t>x</m:t>
-            </m:r>
-          </m:e>
-        </m:bar>
-      </m:oMath>
-      <w:r>
-        <w:t xml:space="preserve"> </w:t>
-      </w:r>
-      <w:r>
-        <w:t xml:space="preserve">= 3.31 ± 0.49 m/s). We measured the preys’ average speed as the average travel speed of the four individual prey within a match (</w:t>
-      </w:r>
-      <m:oMath>
-        <m:bar>
-          <m:barPr>
-            <m:pos m:val="top"/>
-          </m:barPr>
-          <m:e>
-            <m:r>
-              <m:t>x</m:t>
-            </m:r>
-          </m:e>
-        </m:bar>
-      </m:oMath>
-      <w:r>
-        <w:t xml:space="preserve"> </w:t>
-      </w:r>
-      <w:r>
-        <w:t xml:space="preserve">= 2.40 ± 0.32 m/s). We defined hunting success as the number of prey consumed during the match (min = 0, max = 4). Lastly, we defined the predator’s cumulative experience as the number of matches played prior to the match being monitored. For example, the first match of a player would have a cumulative experience value of 0, while the tenth match would have a value of 9.</w:t>
+        <w:t xml:space="preserve">We analyzed the predator’s average speed and the average speed of the prey group encountered by the predator. The predator’s average speed is measured as the average distance traveled per second during a match (mean= 3.31 ± 0.49 m/s). We measured the preys’ average speed as the average travel speed of the four individual prey within a match (mean = 2.40 ± 0.32 m/s). We defined hunting success as the number of prey consumed during the match (min = 0, max = 4). Lastly, we defined the predator’s cumulative experience as the number of matches played prior to the match being monitored. For example, the first match of a player would have a cumulative experience value of 0, while the tenth match would have a value of 9. We also categorized predators for each match based on their cumulated experience. We labeled predators as novices for matches where they had cumulated less than 100 matches, intermediate for matches where they had cumulated between 100 and 299 matches, and advanced for matches where they had cumulated more than 299 matches (max 499). Since our goal was to monitor predator players throughout their experience and that they all played at least 300 matches, they appeared in all the three experience categories.</w:t>
       </w:r>
     </w:p>
     <w:p>
@@ -772,7 +736,20 @@
         <w:pStyle w:val="Corpsdetexte"/>
       </w:pPr>
       <w:r>
-        <w:t xml:space="preserve">We recognize that we could have introduced a bias in our analyses since we sampled individuals who stayed in the game for at least 300 matches. For instance, these players may already be used to play videogames, and thus, could differ in the way they play at early stages of their experience in the game. To ensure that our sample was not biased, we compared a random sample of players that played between 20 and 50 matches, between 51 and 100 matches, and between 101 and 300 matches from the same timeframe with our sampled population. We then took the first 20 matches played by these players, including those from our sampled population, and compared their average behaviour using a Bayesian hierarchical linear model. We found that neither of the four groups differed in their average speed (Appendix 2: Table S1-S2), which gives us confidence that our player population was not biased.</w:t>
+        <w:t xml:space="preserve">We recognize that we could have biased our analyses by retaining only individuals who played for at least 300 matches. For example, these individuals might be experienced videogame players and could thus already be playing like experts in their first matches in</w:t>
+      </w:r>
+      <w:r>
+        <w:t xml:space="preserve"> </w:t>
+      </w:r>
+      <w:r>
+        <w:rPr>
+          <w:iCs/>
+          <w:i/>
+        </w:rPr>
+        <w:t xml:space="preserve">DBD</w:t>
+      </w:r>
+      <w:r>
+        <w:t xml:space="preserve">. To verify that our sample was not biased, we compared a random sample of players that played either 20 to 50 matches, 51 to 100 matches, or 101 to 300 matches during the same timeframe as our sampled population. We then took the first 20 matches played by these players, including those from our sampled population, and compared their average speed using a Bayesian hierarchical linear model. We found that all four groups had similar average speeds as predators (Appendix 2: Table S1-S2), which indicates an absence of bias due to data sampling.</w:t>
       </w:r>
     </w:p>
     <w:bookmarkEnd w:id="25"/>
@@ -799,7 +776,73 @@
         <w:pStyle w:val="FirstParagraph"/>
       </w:pPr>
       <w:r>
-        <w:t xml:space="preserve">All our statistical analyses were executed on Cedar (</w:t>
+        <w:t xml:space="preserve">The models were fitted in R (version 4.1.2) using Markov chain Monte Carlo (MCMC) sampling with the package</w:t>
+      </w:r>
+      <w:r>
+        <w:t xml:space="preserve"> </w:t>
+      </w:r>
+      <w:r>
+        <w:t xml:space="preserve">“</w:t>
+      </w:r>
+      <w:r>
+        <w:t xml:space="preserve">brms</w:t>
+      </w:r>
+      <w:r>
+        <w:t xml:space="preserve">”</w:t>
+      </w:r>
+      <w:r>
+        <w:t xml:space="preserve"> </w:t>
+      </w:r>
+      <w:r>
+        <w:t xml:space="preserve">version 2.16.3</w:t>
+      </w:r>
+      <w:r>
+        <w:t xml:space="preserve"> </w:t>
+      </w:r>
+      <w:r>
+        <w:t xml:space="preserve">(Bürkner 2017)</w:t>
+      </w:r>
+      <w:r>
+        <w:t xml:space="preserve">, an R front-end for the STAN software</w:t>
+      </w:r>
+      <w:r>
+        <w:t xml:space="preserve"> </w:t>
+      </w:r>
+      <w:r>
+        <w:t xml:space="preserve">(Team 2023)</w:t>
+      </w:r>
+      <w:r>
+        <w:t xml:space="preserve">, and</w:t>
+      </w:r>
+      <w:r>
+        <w:t xml:space="preserve"> </w:t>
+      </w:r>
+      <w:r>
+        <w:t xml:space="preserve">“</w:t>
+      </w:r>
+      <w:r>
+        <w:t xml:space="preserve">cmdstanr</w:t>
+      </w:r>
+      <w:r>
+        <w:t xml:space="preserve">”</w:t>
+      </w:r>
+      <w:r>
+        <w:t xml:space="preserve"> </w:t>
+      </w:r>
+      <w:r>
+        <w:t xml:space="preserve">version 0.4.0</w:t>
+      </w:r>
+      <w:r>
+        <w:t xml:space="preserve"> </w:t>
+      </w:r>
+      <w:r>
+        <w:t xml:space="preserve">(Gabry and Češnovar 2021)</w:t>
+      </w:r>
+      <w:r>
+        <w:t xml:space="preserve"> </w:t>
+      </w:r>
+      <w:r>
+        <w:t xml:space="preserve">as the back-end for estimation (cmdstan installation version 2.28.2). All our statistical analyses were executed on Cedar (</w:t>
       </w:r>
       <w:hyperlink r:id="rId26">
         <w:r>
@@ -810,7 +853,69 @@
         </w:r>
       </w:hyperlink>
       <w:r>
-        <w:t xml:space="preserve">), a computer cluster maintained by the Digital Research Alliance of Canada. The operating system for Cedar is CentOS Linux 7. The models were fitted in R (version 4.1.2) using Markov chain Monte Carlo (MCMC) sampling with the package</w:t>
+        <w:t xml:space="preserve">), a computer cluster maintained by the Digital Research Alliance of Canada. The operating system for Cedar is CentOS Linux 7.</w:t>
+      </w:r>
+    </w:p>
+    <w:bookmarkEnd w:id="27"/>
+    <w:bookmarkStart w:id="29" w:name="effect-of-experience-on-hunting-success"/>
+    <w:p>
+      <w:pPr>
+        <w:pStyle w:val="Titre3"/>
+      </w:pPr>
+      <w:r>
+        <w:t xml:space="preserve">Effect of experience on hunting success</w:t>
+      </w:r>
+    </w:p>
+    <w:p>
+      <w:pPr>
+        <w:pStyle w:val="FirstParagraph"/>
+      </w:pPr>
+      <w:r>
+        <w:t xml:space="preserve">We tested how prey influence the development of predator expertise by computing five Bayesian generalized additive mixed models (GAMM) with thin-plate regression splines, all of which estimated the relationship between hunting success (i.e. number of prey consumed) and the predators’ cumulative experience (i.e. number of matches played before the current match). We parameterized the models following the method of</w:t>
+      </w:r>
+      <w:r>
+        <w:t xml:space="preserve"> </w:t>
+      </w:r>
+      <w:r>
+        <w:t xml:space="preserve">Pedersen et al. (2019)</w:t>
+      </w:r>
+      <w:r>
+        <w:t xml:space="preserve">. The first model was the simplest, with a common global smoothing function and random intercepts for the predator ID. In this model, we assume that predators have the same development of expertise, with the model estimating a trend for the average individual (i.e. global smoother). For the second model, we included varying group-level smoothers for the predator ID. Here, we assume that individual predators share a similar relationship between success and experience, but that this relationship can vary among them (e.g. predator 1 has a steeper curve than predator 2). This enabled us to test whether predators differed in the development of their expertise. In the third model, we kept the group-level smoothers for the individual predators, but removed the global smoother. This model assumes that predators do not share a common relationship between success and experience. The fourth and fifth models were a reproduction of the second and third models respectively, where we included the prey group’s average speed to assess its effect on the relationship between success and experience. We included the standardized match duration and average prey rank (a proxy for prey skill) as covariates in all five models. The ranking system in</w:t>
+      </w:r>
+      <w:r>
+        <w:t xml:space="preserve"> </w:t>
+      </w:r>
+      <w:r>
+        <w:rPr>
+          <w:iCs/>
+          <w:i/>
+        </w:rPr>
+        <w:t xml:space="preserve">DBD</w:t>
+      </w:r>
+      <w:r>
+        <w:t xml:space="preserve"> </w:t>
+      </w:r>
+      <w:r>
+        <w:t xml:space="preserve">was implemented by the company to pair players in a match based on their skill (</w:t>
+      </w:r>
+      <w:hyperlink r:id="rId28">
+        <w:r>
+          <w:rPr>
+            <w:rStyle w:val="Lienhypertexte"/>
+          </w:rPr>
+          <w:t xml:space="preserve">https://deadbydaylight.fandom.com/wiki/Rank</w:t>
+        </w:r>
+      </w:hyperlink>
+      <w:r>
+        <w:t xml:space="preserve">), and failing to account for it would prevent us from detecting a change in the predator’s foraging success with experience.</w:t>
+      </w:r>
+    </w:p>
+    <w:p>
+      <w:pPr>
+        <w:pStyle w:val="Corpsdetexte"/>
+      </w:pPr>
+      <w:r>
+        <w:t xml:space="preserve">We computed the five models using a modified version of the beta-binomial distribution implemented in</w:t>
       </w:r>
       <w:r>
         <w:t xml:space="preserve"> </w:t>
@@ -825,108 +930,7 @@
         <w:t xml:space="preserve">”</w:t>
       </w:r>
       <w:r>
-        <w:t xml:space="preserve"> </w:t>
-      </w:r>
-      <w:r>
-        <w:t xml:space="preserve">version 2.16.3</w:t>
-      </w:r>
-      <w:r>
-        <w:t xml:space="preserve"> </w:t>
-      </w:r>
-      <w:r>
-        <w:t xml:space="preserve">(Bürkner 2017)</w:t>
-      </w:r>
-      <w:r>
-        <w:t xml:space="preserve">, an R front-end for the STAN software</w:t>
-      </w:r>
-      <w:r>
-        <w:t xml:space="preserve"> </w:t>
-      </w:r>
-      <w:r>
-        <w:t xml:space="preserve">(Team 2023)</w:t>
-      </w:r>
-      <w:r>
-        <w:t xml:space="preserve">, and</w:t>
-      </w:r>
-      <w:r>
-        <w:t xml:space="preserve"> </w:t>
-      </w:r>
-      <w:r>
-        <w:t xml:space="preserve">“</w:t>
-      </w:r>
-      <w:r>
-        <w:t xml:space="preserve">cmdstanr</w:t>
-      </w:r>
-      <w:r>
-        <w:t xml:space="preserve">”</w:t>
-      </w:r>
-      <w:r>
-        <w:t xml:space="preserve"> </w:t>
-      </w:r>
-      <w:r>
-        <w:t xml:space="preserve">version 0.4.0</w:t>
-      </w:r>
-      <w:r>
-        <w:t xml:space="preserve"> </w:t>
-      </w:r>
-      <w:r>
-        <w:t xml:space="preserve">(Gabry and Češnovar 2021)</w:t>
-      </w:r>
-      <w:r>
-        <w:t xml:space="preserve"> </w:t>
-      </w:r>
-      <w:r>
-        <w:t xml:space="preserve">as the back-end for estimation (cmdstan installation version 2.28.2).</w:t>
-      </w:r>
-    </w:p>
-    <w:bookmarkEnd w:id="27"/>
-    <w:bookmarkStart w:id="28" w:name="effect-of-experience-on-hunting-success"/>
-    <w:p>
-      <w:pPr>
-        <w:pStyle w:val="Titre3"/>
-      </w:pPr>
-      <w:r>
-        <w:t xml:space="preserve">Effect of experience on hunting success</w:t>
-      </w:r>
-    </w:p>
-    <w:p>
-      <w:pPr>
-        <w:pStyle w:val="FirstParagraph"/>
-      </w:pPr>
-      <w:r>
-        <w:t xml:space="preserve">We tested whether predators varied in the development of their expertise by computing five Bayesian generalized additive mixed models (GAMM) with thin plate regression splines, all of which estimated the relationship between hunting success (i.e. number of prey captured) and the predators’ cumulative experience (i.e. number of matches played before the current match). We parametrized the models following the method of</w:t>
-      </w:r>
-      <w:r>
-        <w:t xml:space="preserve"> </w:t>
-      </w:r>
-      <w:r>
-        <w:t xml:space="preserve">Pedersen et al. (2019)</w:t>
-      </w:r>
-      <w:r>
-        <w:t xml:space="preserve">. The first model was the simplest, with a common global smoothing function and random intercepts for the predator ID. In this model, we assume that individuals have the same development of expertise, with the model estimating a trend for the average individual (i.e. global smoother). For the second model, we included varying group-level smoothers for the predator ID. In this model, we assume that individuals share a similar relationship between success and experience, but that this relationship can vary (e.g. individual 1 has a steeper curve than individual 2). This enabled us to test whether predators differed in the development of their expertise. In the third model, we kept the group-level smoothers for the predators, but removed the global smoother. This allows each individual to have a unique relationship between success and experience without penalization by the global smoother. This model assumes that predators do not share a common relationship between success and experience. The fourth and fifth models were a reproduction of the second and third models respectively, where we included the prey group’s average speed to assess its effect on the relationship between success and experience. We included match duration as a covariate in all five models.</w:t>
-      </w:r>
-    </w:p>
-    <w:p>
-      <w:pPr>
-        <w:pStyle w:val="Corpsdetexte"/>
-      </w:pPr>
-      <w:r>
-        <w:t xml:space="preserve">We computed the five models using a modified version of the beta-binomial distribution implemented in</w:t>
-      </w:r>
-      <w:r>
-        <w:t xml:space="preserve"> </w:t>
-      </w:r>
-      <w:r>
-        <w:t xml:space="preserve">“</w:t>
-      </w:r>
-      <w:r>
-        <w:t xml:space="preserve">brms</w:t>
-      </w:r>
-      <w:r>
-        <w:t xml:space="preserve">”</w:t>
-      </w:r>
-      <w:r>
-        <w:t xml:space="preserve">. Hunting success was estimated as the probability of capturing the four prey (</w:t>
+        <w:t xml:space="preserve">. Hunting success was estimated as the probability of consuming the four prey (</w:t>
       </w:r>
       <m:oMath>
         <m:sSub>
@@ -1365,13 +1369,13 @@
         </m:d>
       </m:oMath>
       <w:r>
-        <w:t xml:space="preserve">). Based on previous results</w:t>
-      </w:r>
-      <w:r>
-        <w:t xml:space="preserve"> </w:t>
-      </w:r>
-      <w:r>
-        <w:t xml:space="preserve">(Fraser Franco et al. 2022)</w:t>
+        <w:t xml:space="preserve">). Following</w:t>
+      </w:r>
+      <w:r>
+        <w:t xml:space="preserve"> </w:t>
+      </w:r>
+      <w:r>
+        <w:t xml:space="preserve">Fraser Franco et al. (2022)</w:t>
       </w:r>
       <w:r>
         <w:t xml:space="preserve">, we defined a positive Gaussian prior on the precision parameter (</w:t>
@@ -1521,7 +1525,7 @@
         <w:t xml:space="preserve">.</w:t>
       </w:r>
     </w:p>
-    <w:bookmarkEnd w:id="28"/>
+    <w:bookmarkEnd w:id="29"/>
     <w:bookmarkStart w:id="30" w:name="Xdb90a3bc6360b9c7efda4b70edf1c2bab09c4e8"/>
     <w:p>
       <w:pPr>
@@ -1536,61 +1540,67 @@
         <w:pStyle w:val="FirstParagraph"/>
       </w:pPr>
       <w:r>
-        <w:t xml:space="preserve">We categorized predators by their experience based on the number of matches they played. Since we monitored all predator players throughout their experience, they appeared in all of the three following experience categories. First, we assigned predators the status of</w:t>
-      </w:r>
-      <w:r>
-        <w:t xml:space="preserve"> </w:t>
-      </w:r>
-      <w:r>
-        <w:t xml:space="preserve">“</w:t>
-      </w:r>
-      <w:r>
-        <w:t xml:space="preserve">novice</w:t>
-      </w:r>
-      <w:r>
-        <w:t xml:space="preserve">”</w:t>
-      </w:r>
-      <w:r>
-        <w:t xml:space="preserve"> </w:t>
-      </w:r>
-      <w:r>
-        <w:t xml:space="preserve">when they had a cumulative experience below 100 matches. For example, a predator player that played 500 matches in total would be labelled as a novice in its first 100 matches. Following this logic, we labelled predators as</w:t>
-      </w:r>
-      <w:r>
-        <w:t xml:space="preserve"> </w:t>
-      </w:r>
-      <w:r>
-        <w:t xml:space="preserve">“</w:t>
-      </w:r>
-      <w:r>
-        <w:t xml:space="preserve">intermediate</w:t>
-      </w:r>
-      <w:r>
-        <w:t xml:space="preserve">”</w:t>
-      </w:r>
-      <w:r>
-        <w:t xml:space="preserve"> </w:t>
-      </w:r>
-      <w:r>
-        <w:t xml:space="preserve">hunters when they had a cumulative experience between 100 and 299 and matches. Lastly, we defined predators as</w:t>
-      </w:r>
-      <w:r>
-        <w:t xml:space="preserve"> </w:t>
-      </w:r>
-      <w:r>
-        <w:t xml:space="preserve">“</w:t>
-      </w:r>
-      <w:r>
-        <w:t xml:space="preserve">advanced</w:t>
-      </w:r>
-      <w:r>
-        <w:t xml:space="preserve">”</w:t>
-      </w:r>
-      <w:r>
-        <w:t xml:space="preserve"> </w:t>
-      </w:r>
-      <w:r>
-        <w:t xml:space="preserve">hunters when they had a cumulative experience equal or above 300, with a maximum of 499 cumulated matches.</w:t>
+        <w:t xml:space="preserve">We tested whether foraging behaviour changed with experience, and compared the success of flexible vs specialist hunters, using a multivariate double-hierarchical generalized linear model (MDHGLM)</w:t>
+      </w:r>
+      <w:r>
+        <w:t xml:space="preserve"> </w:t>
+      </w:r>
+      <w:r>
+        <w:t xml:space="preserve">(Lee and Nelder 2006, Cleasby et al. 2015, Mitchell et al. 2016)</w:t>
+      </w:r>
+      <w:r>
+        <w:t xml:space="preserve">. We fitted the model on the predator’s speed (</w:t>
+      </w:r>
+      <m:oMath>
+        <m:sSub>
+          <m:e>
+            <m:r>
+              <m:t>Y</m:t>
+            </m:r>
+          </m:e>
+          <m:sub>
+            <m:r>
+              <m:t>1</m:t>
+            </m:r>
+          </m:sub>
+        </m:sSub>
+      </m:oMath>
+      <w:r>
+        <w:t xml:space="preserve">), the prey’s speed (</w:t>
+      </w:r>
+      <m:oMath>
+        <m:sSub>
+          <m:e>
+            <m:r>
+              <m:t>Y</m:t>
+            </m:r>
+          </m:e>
+          <m:sub>
+            <m:r>
+              <m:t>2</m:t>
+            </m:r>
+          </m:sub>
+        </m:sSub>
+      </m:oMath>
+      <w:r>
+        <w:t xml:space="preserve">), and the predator’s hunting success (</w:t>
+      </w:r>
+      <m:oMath>
+        <m:sSub>
+          <m:e>
+            <m:r>
+              <m:t>Y</m:t>
+            </m:r>
+          </m:e>
+          <m:sub>
+            <m:r>
+              <m:t>3</m:t>
+            </m:r>
+          </m:sub>
+        </m:sSub>
+      </m:oMath>
+      <w:r>
+        <w:t xml:space="preserve">), which allowed us to simultaneously estimate three distinct components for each experience level. The first component is among individual variation in mean speed and success (the mean part of the model), allowing to test for individual differences in tactic use (i.e. along the slow-fast continuum), in the mean speed of the prey encountered, and in prey consumption. The second component is among individual variation in intra-individual behavioural variation (IIV) (the dispersion part of the model), allowing us to test for individual differences in foraging specialization and in how (dis)similar was the speed of the groups of prey encountered (i.e. if resource heterogeneity was higher for some individuals compared to others). The third component consists of pairwise comparisons between the individual identity random effect variances on the mean and dispersion part of the model across traits and experience levels, computed as a 15x15 (co)variance matrix. This allows us to assess whether predators that are on average slower/faster are more specialized or flexible, whether predators that adopted a slower/faster (or more specialized/flexible) tactic encountered prey that were faster/slower, and whether slower/faster predators had lower/greater hunting success.</w:t>
       </w:r>
     </w:p>
     <w:p>
@@ -1598,43 +1608,7 @@
         <w:pStyle w:val="Corpsdetexte"/>
       </w:pPr>
       <w:r>
-        <w:t xml:space="preserve">We tested whether foraging behaviour changed with experience, and compared the success of generalists vs specialists, using a multivariate, double-hierarchical generalized linear model (MDHGLM)</w:t>
-      </w:r>
-      <w:r>
-        <w:t xml:space="preserve"> </w:t>
-      </w:r>
-      <w:r>
-        <w:t xml:space="preserve">(Lee and Nelder 2006, Cleasby et al. 2015, Mitchell et al. 2016)</w:t>
-      </w:r>
-      <w:r>
-        <w:t xml:space="preserve">. For each level of experience (i.e. novice, intermediate, advanced), the model estimated the mean speed of every individual (which we call the mean part of the model), and the intra-individual standard deviation of speed of every individual (which we call the dispersion part of the model). From the mean part of the model, we could infer on among individual differences in foraging tactics (i.e. along the slow-fast continuum), while in the dispersion part of the model, we could infer on among individual differences in foraging specialization (i.e. intra-individual variability, IIV). We followed the same structure for the preys’ speed. For the mean part, we tested whether individual predators differed in the average speed of the groups of prey encountered across the study. For the dispersion part, we tested whether individual predators differed in how (dis)similar were the groups of prey they encountered across the study (i.e. if resource heterogeneity was higher for some individuals compared to others). We controlled for the square-root of the average rank of the prey group as proxy for prey skills for both the predator and the prey’s speed (mean and dispersion). The ranking system in</w:t>
-      </w:r>
-      <w:r>
-        <w:t xml:space="preserve"> </w:t>
-      </w:r>
-      <w:r>
-        <w:rPr>
-          <w:iCs/>
-          <w:i/>
-        </w:rPr>
-        <w:t xml:space="preserve">DBD</w:t>
-      </w:r>
-      <w:r>
-        <w:t xml:space="preserve"> </w:t>
-      </w:r>
-      <w:r>
-        <w:t xml:space="preserve">was implemented by the company to pair players in a match based on their skill (</w:t>
-      </w:r>
-      <w:hyperlink r:id="rId29">
-        <w:r>
-          <w:rPr>
-            <w:rStyle w:val="Lienhypertexte"/>
-          </w:rPr>
-          <w:t xml:space="preserve">https://deadbydaylight.fandom.com/wiki/Rank</w:t>
-        </w:r>
-      </w:hyperlink>
-      <w:r>
-        <w:t xml:space="preserve">). For hunting success, we quantified among individual differences in mean prey capture and controlled for the square-root of the game duration.</w:t>
+        <w:t xml:space="preserve">We controlled for the standardized average rank of the prey group for both the predator and the prey’s speed on both the mean and the dispersion parts of the model. We included random effects for the game environment, the predator avatar, and the individual predator identity on the mean part of the model, and an individual identity random effect exclusively on the dispersion part. For hunting success, we modeled the mean part only and controlled for the standardized mean prey rank and game duration, and included an individual identity random effect.</w:t>
       </w:r>
     </w:p>
     <w:p>
@@ -1642,225 +1616,7 @@
         <w:pStyle w:val="Corpsdetexte"/>
       </w:pPr>
       <w:r>
-        <w:t xml:space="preserve">The model estimated the correlation between the individual identity random effect on the mean and on the dispersion within each trait (e.g. </w:t>
-      </w:r>
-      <m:oMath>
-        <m:r>
-          <m:t>c</m:t>
-        </m:r>
-        <m:r>
-          <m:t>o</m:t>
-        </m:r>
-        <m:r>
-          <m:t>r</m:t>
-        </m:r>
-        <m:d>
-          <m:dPr>
-            <m:begChr m:val="("/>
-            <m:endChr m:val=")"/>
-            <m:sepChr m:val=""/>
-            <m:grow/>
-          </m:dPr>
-          <m:e>
-            <m:sSub>
-              <m:e>
-                <m:r>
-                  <m:t>σ</m:t>
-                </m:r>
-              </m:e>
-              <m:sub>
-                <m:r>
-                  <m:t>i</m:t>
-                </m:r>
-                <m:sSub>
-                  <m:e>
-                    <m:r>
-                      <m:t>d</m:t>
-                    </m:r>
-                  </m:e>
-                  <m:sub>
-                    <m:r>
-                      <m:t>m</m:t>
-                    </m:r>
-                  </m:sub>
-                </m:sSub>
-                <m:r>
-                  <m:t> </m:t>
-                </m:r>
-                <m:r>
-                  <m:t>p</m:t>
-                </m:r>
-                <m:r>
-                  <m:t>r</m:t>
-                </m:r>
-                <m:r>
-                  <m:t>e</m:t>
-                </m:r>
-                <m:r>
-                  <m:t>d</m:t>
-                </m:r>
-              </m:sub>
-            </m:sSub>
-            <m:r>
-              <m:t> </m:t>
-            </m:r>
-            <m:sSub>
-              <m:e>
-                <m:r>
-                  <m:t>σ</m:t>
-                </m:r>
-              </m:e>
-              <m:sub>
-                <m:r>
-                  <m:t>i</m:t>
-                </m:r>
-                <m:sSub>
-                  <m:e>
-                    <m:r>
-                      <m:t>d</m:t>
-                    </m:r>
-                  </m:e>
-                  <m:sub>
-                    <m:r>
-                      <m:t>d</m:t>
-                    </m:r>
-                  </m:sub>
-                </m:sSub>
-                <m:r>
-                  <m:t> </m:t>
-                </m:r>
-                <m:r>
-                  <m:t>p</m:t>
-                </m:r>
-                <m:r>
-                  <m:t>r</m:t>
-                </m:r>
-                <m:r>
-                  <m:t>e</m:t>
-                </m:r>
-                <m:r>
-                  <m:t>d</m:t>
-                </m:r>
-              </m:sub>
-            </m:sSub>
-          </m:e>
-        </m:d>
-      </m:oMath>
-      <w:r>
-        <w:t xml:space="preserve">) and among each trait (e.g. </w:t>
-      </w:r>
-      <m:oMath>
-        <m:r>
-          <m:t>c</m:t>
-        </m:r>
-        <m:r>
-          <m:t>o</m:t>
-        </m:r>
-        <m:r>
-          <m:t>r</m:t>
-        </m:r>
-        <m:d>
-          <m:dPr>
-            <m:begChr m:val="("/>
-            <m:endChr m:val=")"/>
-            <m:sepChr m:val=""/>
-            <m:grow/>
-          </m:dPr>
-          <m:e>
-            <m:sSub>
-              <m:e>
-                <m:r>
-                  <m:t>σ</m:t>
-                </m:r>
-              </m:e>
-              <m:sub>
-                <m:r>
-                  <m:t>i</m:t>
-                </m:r>
-                <m:sSub>
-                  <m:e>
-                    <m:r>
-                      <m:t>d</m:t>
-                    </m:r>
-                  </m:e>
-                  <m:sub>
-                    <m:r>
-                      <m:t>m</m:t>
-                    </m:r>
-                  </m:sub>
-                </m:sSub>
-                <m:r>
-                  <m:t> </m:t>
-                </m:r>
-                <m:r>
-                  <m:t>p</m:t>
-                </m:r>
-                <m:r>
-                  <m:t>r</m:t>
-                </m:r>
-                <m:r>
-                  <m:t>e</m:t>
-                </m:r>
-                <m:r>
-                  <m:t>d</m:t>
-                </m:r>
-              </m:sub>
-            </m:sSub>
-            <m:r>
-              <m:t> </m:t>
-            </m:r>
-            <m:sSub>
-              <m:e>
-                <m:r>
-                  <m:t>σ</m:t>
-                </m:r>
-              </m:e>
-              <m:sub>
-                <m:r>
-                  <m:t>i</m:t>
-                </m:r>
-                <m:sSub>
-                  <m:e>
-                    <m:r>
-                      <m:t>d</m:t>
-                    </m:r>
-                  </m:e>
-                  <m:sub>
-                    <m:r>
-                      <m:t>d</m:t>
-                    </m:r>
-                  </m:sub>
-                </m:sSub>
-                <m:r>
-                  <m:t> </m:t>
-                </m:r>
-                <m:r>
-                  <m:t>p</m:t>
-                </m:r>
-                <m:r>
-                  <m:t>r</m:t>
-                </m:r>
-                <m:r>
-                  <m:t>e</m:t>
-                </m:r>
-                <m:r>
-                  <m:t>y</m:t>
-                </m:r>
-              </m:sub>
-            </m:sSub>
-          </m:e>
-        </m:d>
-      </m:oMath>
-      <w:r>
-        <w:t xml:space="preserve">) within a level of experience. In the first case, this allows us to assess, for example, whether predators that are on average slower/faster are more specialized or flexible. In the second case, it enables us to estimate, for example, whether predators that adopted a slower/faster (or more specialized/flexible) tactic encountered prey that were faster/slower, or if slower/faster predators had lower/greater hunting success.</w:t>
-      </w:r>
-    </w:p>
-    <w:p>
-      <w:pPr>
-        <w:pStyle w:val="Corpsdetexte"/>
-      </w:pPr>
-      <w:r>
-        <w:t xml:space="preserve">The full model has the following form, with each equation repeated three times (i.e. one for each level of experience):</w:t>
+        <w:t xml:space="preserve">The model can be written as:</w:t>
       </w:r>
     </w:p>
     <w:tbl xmlns:w="http://schemas.openxmlformats.org/wordprocessingml/2006/main" xmlns:r="http://schemas.openxmlformats.org/officeDocument/2006/relationships" xmlns:w14="http://schemas.microsoft.com/office/word/2010/wordml" xmlns:wp="http://schemas.openxmlformats.org/drawingml/2006/wordprocessingDrawing" xmlns:a="http://schemas.openxmlformats.org/drawingml/2006/main" xmlns:pic="http://schemas.openxmlformats.org/drawingml/2006/picture">
@@ -1870,8 +1626,8 @@
         <w:tblLook w:firstRow="1" w:lastRow="0" w:firstColumn="0" w:lastColumn="0" w:noHBand="0" w:noVBand="1"/>
       </w:tblPr>
       <w:tblGrid>
-        <w:gridCol w:w="5669"/>
-        <w:gridCol w:w="3691"/>
+        <w:gridCol w:w="8646"/>
+        <w:gridCol w:w="714"/>
       </w:tblGrid>
       <w:tr>
         <w:trPr>
@@ -1909,23 +1665,35 @@
               <w:ind w:left="100" w:right="100" w:firstLine="0" w:firstLineChars="0"/>
             </w:pPr>
             <m:oMath xmlns:m="http://schemas.openxmlformats.org/officeDocument/2006/math" xmlns:mml="http://www.w3.org/1998/Math/MathML">
+              <m:sSub>
+                <m:e>
+                  <m:r>
+                    <m:t>Y</m:t>
+                  </m:r>
+                </m:e>
+                <m:sub>
+                  <m:r>
+                    <m:t>1</m:t>
+                  </m:r>
+                </m:sub>
+              </m:sSub>
               <m:r>
-                <m:t>spee</m:t>
+                <m:t>(</m:t>
               </m:r>
               <m:sSub>
                 <m:e>
                   <m:r>
-                    <m:t>d</m:t>
+                    <m:t>T</m:t>
                   </m:r>
                 </m:e>
                 <m:sub>
                   <m:r>
-                    <m:t>pred</m:t>
+                    <m:t>j</m:t>
                   </m:r>
                 </m:sub>
               </m:sSub>
               <m:r>
-                <m:t>=</m:t>
+                <m:t>)=</m:t>
               </m:r>
               <m:sSub>
                 <m:e>
@@ -1935,10 +1703,28 @@
                 </m:e>
                 <m:sub>
                   <m:r>
-                    <m:t>m</m:t>
+                    <m:t>1</m:t>
                   </m:r>
                 </m:sub>
               </m:sSub>
+              <m:r>
+                <m:t>(</m:t>
+              </m:r>
+              <m:sSub>
+                <m:e>
+                  <m:r>
+                    <m:t>T</m:t>
+                  </m:r>
+                </m:e>
+                <m:sub>
+                  <m:r>
+                    <m:t>j</m:t>
+                  </m:r>
+                </m:sub>
+              </m:sSub>
+              <m:r>
+                <m:t>)</m:t>
+              </m:r>
               <m:r>
                 <m:rPr>
                   <m:nor/>
@@ -1953,12 +1739,57 @@
                 </m:e>
                 <m:sub>
                   <m:r>
-                    <m:t>m</m:t>
+                    <m:t>1</m:t>
                   </m:r>
                 </m:sub>
               </m:sSub>
               <m:r>
-                <m:t>+M</m:t>
+                <m:t>(</m:t>
+              </m:r>
+              <m:sSub>
+                <m:e>
+                  <m:r>
+                    <m:t>T</m:t>
+                  </m:r>
+                </m:e>
+                <m:sub>
+                  <m:r>
+                    <m:t>j</m:t>
+                  </m:r>
+                </m:sub>
+              </m:sSub>
+              <m:r>
+                <m:t>)+</m:t>
+              </m:r>
+              <m:sSub>
+                <m:e>
+                  <m:r>
+                    <m:t>M</m:t>
+                  </m:r>
+                </m:e>
+                <m:sub>
+                  <m:r>
+                    <m:t>1</m:t>
+                  </m:r>
+                </m:sub>
+              </m:sSub>
+              <m:r>
+                <m:t>(</m:t>
+              </m:r>
+              <m:sSub>
+                <m:e>
+                  <m:r>
+                    <m:t>T</m:t>
+                  </m:r>
+                </m:e>
+                <m:sub>
+                  <m:r>
+                    <m:t>j</m:t>
+                  </m:r>
+                </m:sub>
+              </m:sSub>
+              <m:r>
+                <m:t>)</m:t>
               </m:r>
               <m:r>
                 <m:rPr>
@@ -1967,22 +1798,67 @@
                 <m:t> </m:t>
               </m:r>
               <m:r>
-                <m:t>en</m:t>
+                <m:t>e</m:t>
               </m:r>
               <m:sSub>
                 <m:e>
                   <m:r>
-                    <m:t>v</m:t>
+                    <m:t>n</m:t>
                   </m:r>
                 </m:e>
                 <m:sub>
                   <m:r>
-                    <m:t>m</m:t>
+                    <m:t>1</m:t>
                   </m:r>
                 </m:sub>
               </m:sSub>
               <m:r>
-                <m:t>+N</m:t>
+                <m:t>(</m:t>
+              </m:r>
+              <m:sSub>
+                <m:e>
+                  <m:r>
+                    <m:t>T</m:t>
+                  </m:r>
+                </m:e>
+                <m:sub>
+                  <m:r>
+                    <m:t>j</m:t>
+                  </m:r>
+                </m:sub>
+              </m:sSub>
+              <m:r>
+                <m:t>)+</m:t>
+              </m:r>
+              <m:sSub>
+                <m:e>
+                  <m:r>
+                    <m:t>N</m:t>
+                  </m:r>
+                </m:e>
+                <m:sub>
+                  <m:r>
+                    <m:t>1</m:t>
+                  </m:r>
+                </m:sub>
+              </m:sSub>
+              <m:r>
+                <m:t>(</m:t>
+              </m:r>
+              <m:sSub>
+                <m:e>
+                  <m:r>
+                    <m:t>T</m:t>
+                  </m:r>
+                </m:e>
+                <m:sub>
+                  <m:r>
+                    <m:t>j</m:t>
+                  </m:r>
+                </m:sub>
+              </m:sSub>
+              <m:r>
+                <m:t>)</m:t>
               </m:r>
               <m:r>
                 <m:rPr>
@@ -2001,12 +1877,57 @@
                 </m:e>
                 <m:sub>
                   <m:r>
-                    <m:t>m</m:t>
+                    <m:t>1</m:t>
                   </m:r>
                 </m:sub>
               </m:sSub>
               <m:r>
-                <m:t>+Z</m:t>
+                <m:t>(</m:t>
+              </m:r>
+              <m:sSub>
+                <m:e>
+                  <m:r>
+                    <m:t>T</m:t>
+                  </m:r>
+                </m:e>
+                <m:sub>
+                  <m:r>
+                    <m:t>j</m:t>
+                  </m:r>
+                </m:sub>
+              </m:sSub>
+              <m:r>
+                <m:t>)+</m:t>
+              </m:r>
+              <m:sSub>
+                <m:e>
+                  <m:r>
+                    <m:t>Z</m:t>
+                  </m:r>
+                </m:e>
+                <m:sub>
+                  <m:r>
+                    <m:t>1</m:t>
+                  </m:r>
+                </m:sub>
+              </m:sSub>
+              <m:r>
+                <m:t>(</m:t>
+              </m:r>
+              <m:sSub>
+                <m:e>
+                  <m:r>
+                    <m:t>T</m:t>
+                  </m:r>
+                </m:e>
+                <m:sub>
+                  <m:r>
+                    <m:t>j</m:t>
+                  </m:r>
+                </m:sub>
+              </m:sSub>
+              <m:r>
+                <m:t>)</m:t>
               </m:r>
               <m:r>
                 <m:rPr>
@@ -2025,12 +1946,57 @@
                 </m:e>
                 <m:sub>
                   <m:r>
-                    <m:t>m</m:t>
+                    <m:t>1</m:t>
                   </m:r>
                 </m:sub>
               </m:sSub>
               <m:r>
-                <m:t>+e</m:t>
+                <m:t>(</m:t>
+              </m:r>
+              <m:sSub>
+                <m:e>
+                  <m:r>
+                    <m:t>T</m:t>
+                  </m:r>
+                </m:e>
+                <m:sub>
+                  <m:r>
+                    <m:t>j</m:t>
+                  </m:r>
+                </m:sub>
+              </m:sSub>
+              <m:r>
+                <m:t>)+</m:t>
+              </m:r>
+              <m:sSub>
+                <m:e>
+                  <m:r>
+                    <m:t>e</m:t>
+                  </m:r>
+                </m:e>
+                <m:sub>
+                  <m:r>
+                    <m:t>1</m:t>
+                  </m:r>
+                </m:sub>
+              </m:sSub>
+              <m:r>
+                <m:t>(</m:t>
+              </m:r>
+              <m:sSub>
+                <m:e>
+                  <m:r>
+                    <m:t>T</m:t>
+                  </m:r>
+                </m:e>
+                <m:sub>
+                  <m:r>
+                    <m:t>j</m:t>
+                  </m:r>
+                </m:sub>
+              </m:sSub>
+              <m:r>
+                <m:t>)</m:t>
               </m:r>
             </m:oMath>
           </w:p>
@@ -2075,7 +2041,7 @@
                 <w:szCs w:val="24"/>
                 <w:color w:val="000000"/>
               </w:rPr>
-              <w:t xml:space="preserve">(eqn. 1.1)</w:t>
+              <w:t xml:space="preserve">(1.1)</w:t>
             </w:r>
           </w:p>
         </w:tc>
@@ -2126,9 +2092,45 @@
                   </m:r>
                 </m:e>
                 <m:sub>
-                  <m:r>
-                    <m:t>e,pred</m:t>
-                  </m:r>
+                  <m:sSub>
+                    <m:e>
+                      <m:r>
+                        <m:t>e</m:t>
+                      </m:r>
+                    </m:e>
+                    <m:sub>
+                      <m:sSub>
+                        <m:e>
+                          <m:r>
+                            <m:t>Y</m:t>
+                          </m:r>
+                        </m:e>
+                        <m:sub>
+                          <m:r>
+                            <m:t>1</m:t>
+                          </m:r>
+                        </m:sub>
+                      </m:sSub>
+                      <m:r>
+                        <m:t>(</m:t>
+                      </m:r>
+                      <m:sSub>
+                        <m:e>
+                          <m:r>
+                            <m:t>T</m:t>
+                          </m:r>
+                        </m:e>
+                        <m:sub>
+                          <m:r>
+                            <m:t>j</m:t>
+                          </m:r>
+                        </m:sub>
+                      </m:sSub>
+                      <m:r>
+                        <m:t>)</m:t>
+                      </m:r>
+                    </m:sub>
+                  </m:sSub>
                 </m:sub>
               </m:sSub>
               <m:r>
@@ -2142,10 +2144,28 @@
                 </m:e>
                 <m:sub>
                   <m:r>
-                    <m:t>d</m:t>
+                    <m:t>d1</m:t>
                   </m:r>
                 </m:sub>
               </m:sSub>
+              <m:r>
+                <m:t>(</m:t>
+              </m:r>
+              <m:sSub>
+                <m:e>
+                  <m:r>
+                    <m:t>T</m:t>
+                  </m:r>
+                </m:e>
+                <m:sub>
+                  <m:r>
+                    <m:t>j</m:t>
+                  </m:r>
+                </m:sub>
+              </m:sSub>
+              <m:r>
+                <m:t>)</m:t>
+              </m:r>
               <m:r>
                 <m:rPr>
                   <m:nor/>
@@ -2160,12 +2180,57 @@
                 </m:e>
                 <m:sub>
                   <m:r>
-                    <m:t>d</m:t>
+                    <m:t>d1</m:t>
                   </m:r>
                 </m:sub>
               </m:sSub>
               <m:r>
-                <m:t>+Z</m:t>
+                <m:t>(</m:t>
+              </m:r>
+              <m:sSub>
+                <m:e>
+                  <m:r>
+                    <m:t>T</m:t>
+                  </m:r>
+                </m:e>
+                <m:sub>
+                  <m:r>
+                    <m:t>j</m:t>
+                  </m:r>
+                </m:sub>
+              </m:sSub>
+              <m:r>
+                <m:t>)+</m:t>
+              </m:r>
+              <m:sSub>
+                <m:e>
+                  <m:r>
+                    <m:t>Z</m:t>
+                  </m:r>
+                </m:e>
+                <m:sub>
+                  <m:r>
+                    <m:t>d1</m:t>
+                  </m:r>
+                </m:sub>
+              </m:sSub>
+              <m:r>
+                <m:t>(</m:t>
+              </m:r>
+              <m:sSub>
+                <m:e>
+                  <m:r>
+                    <m:t>T</m:t>
+                  </m:r>
+                </m:e>
+                <m:sub>
+                  <m:r>
+                    <m:t>j</m:t>
+                  </m:r>
+                </m:sub>
+              </m:sSub>
+              <m:r>
+                <m:t>)</m:t>
               </m:r>
               <m:r>
                 <m:rPr>
@@ -2184,216 +2249,27 @@
                 </m:e>
                 <m:sub>
                   <m:r>
-                    <m:t>d</m:t>
+                    <m:t>d1</m:t>
                   </m:r>
                 </m:sub>
               </m:sSub>
-            </m:oMath>
-          </w:p>
-        </w:tc>
-        <w:tc>
-          <w:tcPr>
-            <w:tcBorders>
-              <w:bottom w:val="none" w:sz="0" w:space="0" w:color="000000"/>
-              <w:top w:val="none" w:sz="0" w:space="0" w:color="000000"/>
-              <w:left w:val="none" w:sz="0" w:space="0" w:color="000000"/>
-              <w:right w:val="none" w:sz="0" w:space="0" w:color="000000"/>
-            </w:tcBorders>
-            <w:shd w:val="clear" w:color="auto" w:fill="FFFFFF"/>
-            <w:tcMar>
-              <w:top w:w="0" w:type="dxa"/>
-              <w:bottom w:w="0" w:type="dxa"/>
-              <w:left w:w="0" w:type="dxa"/>
-              <w:right w:w="0" w:type="dxa"/>
-            </w:tcMar>
-            <w:vAlign w:val="center"/>
-          </w:tcPr>
-          <w:p>
-            <w:pPr>
-              <w:pStyle w:val="Normal"/>
-              <w:jc w:val="right"/>
-              <w:pBdr>
-                <w:bottom w:val="none" w:sz="0" w:space="0" w:color="000000"/>
-                <w:top w:val="none" w:sz="0" w:space="0" w:color="000000"/>
-                <w:left w:val="none" w:sz="0" w:space="0" w:color="000000"/>
-                <w:right w:val="none" w:sz="0" w:space="0" w:color="000000"/>
-              </w:pBdr>
-              <w:spacing w:after="100" w:before="100" w:line="240"/>
-              <w:ind w:left="100" w:right="100" w:firstLine="0" w:firstLineChars="0"/>
-            </w:pPr>
-            <w:r xmlns:w="http://schemas.openxmlformats.org/wordprocessingml/2006/main" xmlns:wp="http://schemas.openxmlformats.org/drawingml/2006/wordprocessingDrawing" xmlns:r="http://schemas.openxmlformats.org/officeDocument/2006/relationships" xmlns:w14="http://schemas.microsoft.com/office/word/2010/wordml">
-              <w:rPr>
-                <w:rFonts w:ascii="Times New Roman" w:hAnsi="Times New Roman" w:eastAsia="Times New Roman" w:cs="Times New Roman"/>
-                <w:i w:val="false"/>
-                <w:b w:val="false"/>
-                <w:u w:val="none"/>
-                <w:sz w:val="24"/>
-                <w:szCs w:val="24"/>
-                <w:color w:val="000000"/>
-              </w:rPr>
-              <w:t xml:space="preserve">(eqn. 1.2)</w:t>
-            </w:r>
-          </w:p>
-        </w:tc>
-      </w:tr>
-      <w:tr>
-        <w:trPr>
-          <w:trHeight w:val="360" w:hRule="auto"/>
-        </w:trPr>
-        body3
-        <w:tc>
-          <w:tcPr>
-            <w:tcBorders>
-              <w:bottom w:val="none" w:sz="0" w:space="0" w:color="000000"/>
-              <w:top w:val="none" w:sz="0" w:space="0" w:color="000000"/>
-              <w:left w:val="none" w:sz="0" w:space="0" w:color="000000"/>
-              <w:right w:val="none" w:sz="0" w:space="0" w:color="000000"/>
-            </w:tcBorders>
-            <w:shd w:val="clear" w:color="auto" w:fill="FFFFFF"/>
-            <w:tcMar>
-              <w:top w:w="0" w:type="dxa"/>
-              <w:bottom w:w="0" w:type="dxa"/>
-              <w:left w:w="0" w:type="dxa"/>
-              <w:right w:w="0" w:type="dxa"/>
-            </w:tcMar>
-            <w:vAlign w:val="center"/>
-          </w:tcPr>
-          <w:p>
-            <w:pPr>
-              <w:pStyle w:val="Normal"/>
-              <w:jc w:val="left"/>
-              <w:pBdr>
-                <w:bottom w:val="none" w:sz="0" w:space="0" w:color="000000"/>
-                <w:top w:val="none" w:sz="0" w:space="0" w:color="000000"/>
-                <w:left w:val="none" w:sz="0" w:space="0" w:color="000000"/>
-                <w:right w:val="none" w:sz="0" w:space="0" w:color="000000"/>
-              </w:pBdr>
-              <w:spacing w:after="100" w:before="100" w:line="240"/>
-              <w:ind w:left="100" w:right="100" w:firstLine="0" w:firstLineChars="0"/>
-            </w:pPr>
-            <m:oMath xmlns:m="http://schemas.openxmlformats.org/officeDocument/2006/math" xmlns:mml="http://www.w3.org/1998/Math/MathML">
               <m:r>
-                <m:t>spee</m:t>
+                <m:t>(</m:t>
               </m:r>
               <m:sSub>
                 <m:e>
                   <m:r>
-                    <m:t>d</m:t>
+                    <m:t>T</m:t>
                   </m:r>
                 </m:e>
                 <m:sub>
                   <m:r>
-                    <m:t>prey</m:t>
+                    <m:t>j</m:t>
                   </m:r>
                 </m:sub>
               </m:sSub>
               <m:r>
-                <m:t>=</m:t>
-              </m:r>
-              <m:sSub>
-                <m:e>
-                  <m:r>
-                    <m:t>X</m:t>
-                  </m:r>
-                </m:e>
-                <m:sub>
-                  <m:r>
-                    <m:t>m</m:t>
-                  </m:r>
-                </m:sub>
-              </m:sSub>
-              <m:r>
-                <m:rPr>
-                  <m:nor/>
-                </m:rPr>
-                <m:t> </m:t>
-              </m:r>
-              <m:sSub>
-                <m:e>
-                  <m:r>
-                    <m:t>b</m:t>
-                  </m:r>
-                </m:e>
-                <m:sub>
-                  <m:r>
-                    <m:t>m</m:t>
-                  </m:r>
-                </m:sub>
-              </m:sSub>
-              <m:r>
-                <m:t>+M</m:t>
-              </m:r>
-              <m:r>
-                <m:rPr>
-                  <m:nor/>
-                </m:rPr>
-                <m:t> </m:t>
-              </m:r>
-              <m:r>
-                <m:t>en</m:t>
-              </m:r>
-              <m:sSub>
-                <m:e>
-                  <m:r>
-                    <m:t>v</m:t>
-                  </m:r>
-                </m:e>
-                <m:sub>
-                  <m:r>
-                    <m:t>m</m:t>
-                  </m:r>
-                </m:sub>
-              </m:sSub>
-              <m:r>
-                <m:t>+N</m:t>
-              </m:r>
-              <m:r>
-                <m:rPr>
-                  <m:nor/>
-                </m:rPr>
-                <m:t> </m:t>
-              </m:r>
-              <m:r>
-                <m:t>a</m:t>
-              </m:r>
-              <m:sSub>
-                <m:e>
-                  <m:r>
-                    <m:t>v</m:t>
-                  </m:r>
-                </m:e>
-                <m:sub>
-                  <m:r>
-                    <m:t>m</m:t>
-                  </m:r>
-                </m:sub>
-              </m:sSub>
-              <m:r>
-                <m:t>+Z</m:t>
-              </m:r>
-              <m:r>
-                <m:rPr>
-                  <m:nor/>
-                </m:rPr>
-                <m:t> </m:t>
-              </m:r>
-              <m:r>
-                <m:t>i</m:t>
-              </m:r>
-              <m:sSub>
-                <m:e>
-                  <m:r>
-                    <m:t>d</m:t>
-                  </m:r>
-                </m:e>
-                <m:sub>
-                  <m:r>
-                    <m:t>m</m:t>
-                  </m:r>
-                </m:sub>
-              </m:sSub>
-              <m:r>
-                <m:t>+e</m:t>
+                <m:t>)</m:t>
               </m:r>
             </m:oMath>
           </w:p>
@@ -2438,7 +2314,424 @@
                 <w:szCs w:val="24"/>
                 <w:color w:val="000000"/>
               </w:rPr>
-              <w:t xml:space="preserve">(eqn. 2.1)</w:t>
+              <w:t xml:space="preserve">(1.2)</w:t>
+            </w:r>
+          </w:p>
+        </w:tc>
+      </w:tr>
+      <w:tr>
+        <w:trPr>
+          <w:trHeight w:val="360" w:hRule="auto"/>
+        </w:trPr>
+        body3
+        <w:tc>
+          <w:tcPr>
+            <w:tcBorders>
+              <w:bottom w:val="none" w:sz="0" w:space="0" w:color="000000"/>
+              <w:top w:val="none" w:sz="0" w:space="0" w:color="000000"/>
+              <w:left w:val="none" w:sz="0" w:space="0" w:color="000000"/>
+              <w:right w:val="none" w:sz="0" w:space="0" w:color="000000"/>
+            </w:tcBorders>
+            <w:shd w:val="clear" w:color="auto" w:fill="FFFFFF"/>
+            <w:tcMar>
+              <w:top w:w="0" w:type="dxa"/>
+              <w:bottom w:w="0" w:type="dxa"/>
+              <w:left w:w="0" w:type="dxa"/>
+              <w:right w:w="0" w:type="dxa"/>
+            </w:tcMar>
+            <w:vAlign w:val="center"/>
+          </w:tcPr>
+          <w:p>
+            <w:pPr>
+              <w:pStyle w:val="Normal"/>
+              <w:jc w:val="left"/>
+              <w:pBdr>
+                <w:bottom w:val="none" w:sz="0" w:space="0" w:color="000000"/>
+                <w:top w:val="none" w:sz="0" w:space="0" w:color="000000"/>
+                <w:left w:val="none" w:sz="0" w:space="0" w:color="000000"/>
+                <w:right w:val="none" w:sz="0" w:space="0" w:color="000000"/>
+              </w:pBdr>
+              <w:spacing w:after="100" w:before="100" w:line="240"/>
+              <w:ind w:left="100" w:right="100" w:firstLine="0" w:firstLineChars="0"/>
+            </w:pPr>
+            <m:oMath xmlns:m="http://schemas.openxmlformats.org/officeDocument/2006/math" xmlns:mml="http://www.w3.org/1998/Math/MathML">
+              <m:sSub>
+                <m:e>
+                  <m:r>
+                    <m:t>Y</m:t>
+                  </m:r>
+                </m:e>
+                <m:sub>
+                  <m:r>
+                    <m:t>2</m:t>
+                  </m:r>
+                </m:sub>
+              </m:sSub>
+              <m:r>
+                <m:t>(</m:t>
+              </m:r>
+              <m:sSub>
+                <m:e>
+                  <m:r>
+                    <m:t>T</m:t>
+                  </m:r>
+                </m:e>
+                <m:sub>
+                  <m:r>
+                    <m:t>j</m:t>
+                  </m:r>
+                </m:sub>
+              </m:sSub>
+              <m:r>
+                <m:t>)=</m:t>
+              </m:r>
+              <m:sSub>
+                <m:e>
+                  <m:r>
+                    <m:t>X</m:t>
+                  </m:r>
+                </m:e>
+                <m:sub>
+                  <m:r>
+                    <m:t>2</m:t>
+                  </m:r>
+                </m:sub>
+              </m:sSub>
+              <m:r>
+                <m:t>(</m:t>
+              </m:r>
+              <m:sSub>
+                <m:e>
+                  <m:r>
+                    <m:t>T</m:t>
+                  </m:r>
+                </m:e>
+                <m:sub>
+                  <m:r>
+                    <m:t>j</m:t>
+                  </m:r>
+                </m:sub>
+              </m:sSub>
+              <m:r>
+                <m:t>)</m:t>
+              </m:r>
+              <m:r>
+                <m:rPr>
+                  <m:nor/>
+                </m:rPr>
+                <m:t> </m:t>
+              </m:r>
+              <m:sSub>
+                <m:e>
+                  <m:r>
+                    <m:t>b</m:t>
+                  </m:r>
+                </m:e>
+                <m:sub>
+                  <m:r>
+                    <m:t>2</m:t>
+                  </m:r>
+                </m:sub>
+              </m:sSub>
+              <m:r>
+                <m:t>(</m:t>
+              </m:r>
+              <m:sSub>
+                <m:e>
+                  <m:r>
+                    <m:t>T</m:t>
+                  </m:r>
+                </m:e>
+                <m:sub>
+                  <m:r>
+                    <m:t>j</m:t>
+                  </m:r>
+                </m:sub>
+              </m:sSub>
+              <m:r>
+                <m:t>)+</m:t>
+              </m:r>
+              <m:sSub>
+                <m:e>
+                  <m:r>
+                    <m:t>M</m:t>
+                  </m:r>
+                </m:e>
+                <m:sub>
+                  <m:r>
+                    <m:t>2</m:t>
+                  </m:r>
+                </m:sub>
+              </m:sSub>
+              <m:r>
+                <m:t>(</m:t>
+              </m:r>
+              <m:sSub>
+                <m:e>
+                  <m:r>
+                    <m:t>T</m:t>
+                  </m:r>
+                </m:e>
+                <m:sub>
+                  <m:r>
+                    <m:t>j</m:t>
+                  </m:r>
+                </m:sub>
+              </m:sSub>
+              <m:r>
+                <m:t>)</m:t>
+              </m:r>
+              <m:r>
+                <m:rPr>
+                  <m:nor/>
+                </m:rPr>
+                <m:t> </m:t>
+              </m:r>
+              <m:r>
+                <m:t>e</m:t>
+              </m:r>
+              <m:sSub>
+                <m:e>
+                  <m:r>
+                    <m:t>n</m:t>
+                  </m:r>
+                </m:e>
+                <m:sub>
+                  <m:r>
+                    <m:t>2</m:t>
+                  </m:r>
+                </m:sub>
+              </m:sSub>
+              <m:r>
+                <m:t>(</m:t>
+              </m:r>
+              <m:sSub>
+                <m:e>
+                  <m:r>
+                    <m:t>T</m:t>
+                  </m:r>
+                </m:e>
+                <m:sub>
+                  <m:r>
+                    <m:t>j</m:t>
+                  </m:r>
+                </m:sub>
+              </m:sSub>
+              <m:r>
+                <m:t>)+</m:t>
+              </m:r>
+              <m:sSub>
+                <m:e>
+                  <m:r>
+                    <m:t>N</m:t>
+                  </m:r>
+                </m:e>
+                <m:sub>
+                  <m:r>
+                    <m:t>2</m:t>
+                  </m:r>
+                </m:sub>
+              </m:sSub>
+              <m:r>
+                <m:t>(</m:t>
+              </m:r>
+              <m:sSub>
+                <m:e>
+                  <m:r>
+                    <m:t>T</m:t>
+                  </m:r>
+                </m:e>
+                <m:sub>
+                  <m:r>
+                    <m:t>j</m:t>
+                  </m:r>
+                </m:sub>
+              </m:sSub>
+              <m:r>
+                <m:t>)</m:t>
+              </m:r>
+              <m:r>
+                <m:rPr>
+                  <m:nor/>
+                </m:rPr>
+                <m:t> </m:t>
+              </m:r>
+              <m:r>
+                <m:t>a</m:t>
+              </m:r>
+              <m:sSub>
+                <m:e>
+                  <m:r>
+                    <m:t>v</m:t>
+                  </m:r>
+                </m:e>
+                <m:sub>
+                  <m:r>
+                    <m:t>2</m:t>
+                  </m:r>
+                </m:sub>
+              </m:sSub>
+              <m:r>
+                <m:t>(</m:t>
+              </m:r>
+              <m:sSub>
+                <m:e>
+                  <m:r>
+                    <m:t>T</m:t>
+                  </m:r>
+                </m:e>
+                <m:sub>
+                  <m:r>
+                    <m:t>j</m:t>
+                  </m:r>
+                </m:sub>
+              </m:sSub>
+              <m:r>
+                <m:t>)+</m:t>
+              </m:r>
+              <m:sSub>
+                <m:e>
+                  <m:r>
+                    <m:t>Z</m:t>
+                  </m:r>
+                </m:e>
+                <m:sub>
+                  <m:r>
+                    <m:t>2</m:t>
+                  </m:r>
+                </m:sub>
+              </m:sSub>
+              <m:r>
+                <m:t>(</m:t>
+              </m:r>
+              <m:sSub>
+                <m:e>
+                  <m:r>
+                    <m:t>T</m:t>
+                  </m:r>
+                </m:e>
+                <m:sub>
+                  <m:r>
+                    <m:t>j</m:t>
+                  </m:r>
+                </m:sub>
+              </m:sSub>
+              <m:r>
+                <m:t>)</m:t>
+              </m:r>
+              <m:r>
+                <m:rPr>
+                  <m:nor/>
+                </m:rPr>
+                <m:t> </m:t>
+              </m:r>
+              <m:r>
+                <m:t>i</m:t>
+              </m:r>
+              <m:sSub>
+                <m:e>
+                  <m:r>
+                    <m:t>d</m:t>
+                  </m:r>
+                </m:e>
+                <m:sub>
+                  <m:r>
+                    <m:t>2</m:t>
+                  </m:r>
+                </m:sub>
+              </m:sSub>
+              <m:r>
+                <m:t>(</m:t>
+              </m:r>
+              <m:sSub>
+                <m:e>
+                  <m:r>
+                    <m:t>T</m:t>
+                  </m:r>
+                </m:e>
+                <m:sub>
+                  <m:r>
+                    <m:t>j</m:t>
+                  </m:r>
+                </m:sub>
+              </m:sSub>
+              <m:r>
+                <m:t>)+</m:t>
+              </m:r>
+              <m:sSub>
+                <m:e>
+                  <m:r>
+                    <m:t>e</m:t>
+                  </m:r>
+                </m:e>
+                <m:sub>
+                  <m:r>
+                    <m:t>2</m:t>
+                  </m:r>
+                </m:sub>
+              </m:sSub>
+              <m:r>
+                <m:t>(</m:t>
+              </m:r>
+              <m:sSub>
+                <m:e>
+                  <m:r>
+                    <m:t>T</m:t>
+                  </m:r>
+                </m:e>
+                <m:sub>
+                  <m:r>
+                    <m:t>j</m:t>
+                  </m:r>
+                </m:sub>
+              </m:sSub>
+              <m:r>
+                <m:t>)</m:t>
+              </m:r>
+            </m:oMath>
+          </w:p>
+        </w:tc>
+        <w:tc>
+          <w:tcPr>
+            <w:tcBorders>
+              <w:bottom w:val="none" w:sz="0" w:space="0" w:color="000000"/>
+              <w:top w:val="none" w:sz="0" w:space="0" w:color="000000"/>
+              <w:left w:val="none" w:sz="0" w:space="0" w:color="000000"/>
+              <w:right w:val="none" w:sz="0" w:space="0" w:color="000000"/>
+            </w:tcBorders>
+            <w:shd w:val="clear" w:color="auto" w:fill="FFFFFF"/>
+            <w:tcMar>
+              <w:top w:w="0" w:type="dxa"/>
+              <w:bottom w:w="0" w:type="dxa"/>
+              <w:left w:w="0" w:type="dxa"/>
+              <w:right w:w="0" w:type="dxa"/>
+            </w:tcMar>
+            <w:vAlign w:val="center"/>
+          </w:tcPr>
+          <w:p>
+            <w:pPr>
+              <w:pStyle w:val="Normal"/>
+              <w:jc w:val="right"/>
+              <w:pBdr>
+                <w:bottom w:val="none" w:sz="0" w:space="0" w:color="000000"/>
+                <w:top w:val="none" w:sz="0" w:space="0" w:color="000000"/>
+                <w:left w:val="none" w:sz="0" w:space="0" w:color="000000"/>
+                <w:right w:val="none" w:sz="0" w:space="0" w:color="000000"/>
+              </w:pBdr>
+              <w:spacing w:after="100" w:before="100" w:line="240"/>
+              <w:ind w:left="100" w:right="100" w:firstLine="0" w:firstLineChars="0"/>
+            </w:pPr>
+            <w:r xmlns:w="http://schemas.openxmlformats.org/wordprocessingml/2006/main" xmlns:wp="http://schemas.openxmlformats.org/drawingml/2006/wordprocessingDrawing" xmlns:r="http://schemas.openxmlformats.org/officeDocument/2006/relationships" xmlns:w14="http://schemas.microsoft.com/office/word/2010/wordml">
+              <w:rPr>
+                <w:rFonts w:ascii="Times New Roman" w:hAnsi="Times New Roman" w:eastAsia="Times New Roman" w:cs="Times New Roman"/>
+                <w:i w:val="false"/>
+                <w:b w:val="false"/>
+                <w:u w:val="none"/>
+                <w:sz w:val="24"/>
+                <w:szCs w:val="24"/>
+                <w:color w:val="000000"/>
+              </w:rPr>
+              <w:t xml:space="preserve">(2.1)</w:t>
             </w:r>
           </w:p>
         </w:tc>
@@ -2489,9 +2782,45 @@
                   </m:r>
                 </m:e>
                 <m:sub>
-                  <m:r>
-                    <m:t>e,prey</m:t>
-                  </m:r>
+                  <m:sSub>
+                    <m:e>
+                      <m:r>
+                        <m:t>e</m:t>
+                      </m:r>
+                    </m:e>
+                    <m:sub>
+                      <m:sSub>
+                        <m:e>
+                          <m:r>
+                            <m:t>Y</m:t>
+                          </m:r>
+                        </m:e>
+                        <m:sub>
+                          <m:r>
+                            <m:t>2</m:t>
+                          </m:r>
+                        </m:sub>
+                      </m:sSub>
+                      <m:r>
+                        <m:t>(</m:t>
+                      </m:r>
+                      <m:sSub>
+                        <m:e>
+                          <m:r>
+                            <m:t>T</m:t>
+                          </m:r>
+                        </m:e>
+                        <m:sub>
+                          <m:r>
+                            <m:t>j</m:t>
+                          </m:r>
+                        </m:sub>
+                      </m:sSub>
+                      <m:r>
+                        <m:t>)</m:t>
+                      </m:r>
+                    </m:sub>
+                  </m:sSub>
                 </m:sub>
               </m:sSub>
               <m:r>
@@ -2505,10 +2834,28 @@
                 </m:e>
                 <m:sub>
                   <m:r>
-                    <m:t>d</m:t>
+                    <m:t>d2</m:t>
                   </m:r>
                 </m:sub>
               </m:sSub>
+              <m:r>
+                <m:t>(</m:t>
+              </m:r>
+              <m:sSub>
+                <m:e>
+                  <m:r>
+                    <m:t>T</m:t>
+                  </m:r>
+                </m:e>
+                <m:sub>
+                  <m:r>
+                    <m:t>j</m:t>
+                  </m:r>
+                </m:sub>
+              </m:sSub>
+              <m:r>
+                <m:t>)</m:t>
+              </m:r>
               <m:r>
                 <m:rPr>
                   <m:nor/>
@@ -2523,12 +2870,57 @@
                 </m:e>
                 <m:sub>
                   <m:r>
-                    <m:t>d</m:t>
+                    <m:t>d2</m:t>
                   </m:r>
                 </m:sub>
               </m:sSub>
               <m:r>
-                <m:t>+Z</m:t>
+                <m:t>(</m:t>
+              </m:r>
+              <m:sSub>
+                <m:e>
+                  <m:r>
+                    <m:t>T</m:t>
+                  </m:r>
+                </m:e>
+                <m:sub>
+                  <m:r>
+                    <m:t>j</m:t>
+                  </m:r>
+                </m:sub>
+              </m:sSub>
+              <m:r>
+                <m:t>)+</m:t>
+              </m:r>
+              <m:sSub>
+                <m:e>
+                  <m:r>
+                    <m:t>Z</m:t>
+                  </m:r>
+                </m:e>
+                <m:sub>
+                  <m:r>
+                    <m:t>d2</m:t>
+                  </m:r>
+                </m:sub>
+              </m:sSub>
+              <m:r>
+                <m:t>(</m:t>
+              </m:r>
+              <m:sSub>
+                <m:e>
+                  <m:r>
+                    <m:t>T</m:t>
+                  </m:r>
+                </m:e>
+                <m:sub>
+                  <m:r>
+                    <m:t>j</m:t>
+                  </m:r>
+                </m:sub>
+              </m:sSub>
+              <m:r>
+                <m:t>)</m:t>
               </m:r>
               <m:r>
                 <m:rPr>
@@ -2547,168 +2939,27 @@
                 </m:e>
                 <m:sub>
                   <m:r>
-                    <m:t>d</m:t>
+                    <m:t>d2</m:t>
                   </m:r>
                 </m:sub>
               </m:sSub>
-            </m:oMath>
-          </w:p>
-        </w:tc>
-        <w:tc>
-          <w:tcPr>
-            <w:tcBorders>
-              <w:bottom w:val="none" w:sz="0" w:space="0" w:color="000000"/>
-              <w:top w:val="none" w:sz="0" w:space="0" w:color="000000"/>
-              <w:left w:val="none" w:sz="0" w:space="0" w:color="000000"/>
-              <w:right w:val="none" w:sz="0" w:space="0" w:color="000000"/>
-            </w:tcBorders>
-            <w:shd w:val="clear" w:color="auto" w:fill="FFFFFF"/>
-            <w:tcMar>
-              <w:top w:w="0" w:type="dxa"/>
-              <w:bottom w:w="0" w:type="dxa"/>
-              <w:left w:w="0" w:type="dxa"/>
-              <w:right w:w="0" w:type="dxa"/>
-            </w:tcMar>
-            <w:vAlign w:val="center"/>
-          </w:tcPr>
-          <w:p>
-            <w:pPr>
-              <w:pStyle w:val="Normal"/>
-              <w:jc w:val="right"/>
-              <w:pBdr>
-                <w:bottom w:val="none" w:sz="0" w:space="0" w:color="000000"/>
-                <w:top w:val="none" w:sz="0" w:space="0" w:color="000000"/>
-                <w:left w:val="none" w:sz="0" w:space="0" w:color="000000"/>
-                <w:right w:val="none" w:sz="0" w:space="0" w:color="000000"/>
-              </w:pBdr>
-              <w:spacing w:after="100" w:before="100" w:line="240"/>
-              <w:ind w:left="100" w:right="100" w:firstLine="0" w:firstLineChars="0"/>
-            </w:pPr>
-            <w:r xmlns:w="http://schemas.openxmlformats.org/wordprocessingml/2006/main" xmlns:wp="http://schemas.openxmlformats.org/drawingml/2006/wordprocessingDrawing" xmlns:r="http://schemas.openxmlformats.org/officeDocument/2006/relationships" xmlns:w14="http://schemas.microsoft.com/office/word/2010/wordml">
-              <w:rPr>
-                <w:rFonts w:ascii="Times New Roman" w:hAnsi="Times New Roman" w:eastAsia="Times New Roman" w:cs="Times New Roman"/>
-                <w:i w:val="false"/>
-                <w:b w:val="false"/>
-                <w:u w:val="none"/>
-                <w:sz w:val="24"/>
-                <w:szCs w:val="24"/>
-                <w:color w:val="000000"/>
-              </w:rPr>
-              <w:t xml:space="preserve">(eqn. 2.2)</w:t>
-            </w:r>
-          </w:p>
-        </w:tc>
-      </w:tr>
-      <w:tr>
-        <w:trPr>
-          <w:trHeight w:val="360" w:hRule="auto"/>
-        </w:trPr>
-        body5
-        <w:tc>
-          <w:tcPr>
-            <w:tcBorders>
-              <w:bottom w:val="none" w:sz="0" w:space="0" w:color="000000"/>
-              <w:top w:val="none" w:sz="0" w:space="0" w:color="000000"/>
-              <w:left w:val="none" w:sz="0" w:space="0" w:color="000000"/>
-              <w:right w:val="none" w:sz="0" w:space="0" w:color="000000"/>
-            </w:tcBorders>
-            <w:shd w:val="clear" w:color="auto" w:fill="FFFFFF"/>
-            <w:tcMar>
-              <w:top w:w="0" w:type="dxa"/>
-              <w:bottom w:w="0" w:type="dxa"/>
-              <w:left w:w="0" w:type="dxa"/>
-              <w:right w:w="0" w:type="dxa"/>
-            </w:tcMar>
-            <w:vAlign w:val="center"/>
-          </w:tcPr>
-          <w:p>
-            <w:pPr>
-              <w:pStyle w:val="Normal"/>
-              <w:jc w:val="left"/>
-              <w:pBdr>
-                <w:bottom w:val="none" w:sz="0" w:space="0" w:color="000000"/>
-                <w:top w:val="none" w:sz="0" w:space="0" w:color="000000"/>
-                <w:left w:val="none" w:sz="0" w:space="0" w:color="000000"/>
-                <w:right w:val="none" w:sz="0" w:space="0" w:color="000000"/>
-              </w:pBdr>
-              <w:spacing w:after="100" w:before="100" w:line="240"/>
-              <w:ind w:left="100" w:right="100" w:firstLine="0" w:firstLineChars="0"/>
-            </w:pPr>
-            <m:oMath xmlns:m="http://schemas.openxmlformats.org/officeDocument/2006/math" xmlns:mml="http://www.w3.org/1998/Math/MathML">
               <m:r>
-                <m:t>succes</m:t>
+                <m:t>(</m:t>
               </m:r>
               <m:sSub>
                 <m:e>
                   <m:r>
-                    <m:t>s</m:t>
+                    <m:t>T</m:t>
                   </m:r>
                 </m:e>
                 <m:sub>
                   <m:r>
-                    <m:t>pred</m:t>
+                    <m:t>j</m:t>
                   </m:r>
                 </m:sub>
               </m:sSub>
               <m:r>
-                <m:t>=</m:t>
-              </m:r>
-              <m:sSub>
-                <m:e>
-                  <m:r>
-                    <m:t>X</m:t>
-                  </m:r>
-                </m:e>
-                <m:sub>
-                  <m:r>
-                    <m:t>m</m:t>
-                  </m:r>
-                </m:sub>
-              </m:sSub>
-              <m:r>
-                <m:rPr>
-                  <m:nor/>
-                </m:rPr>
-                <m:t> </m:t>
-              </m:r>
-              <m:sSub>
-                <m:e>
-                  <m:r>
-                    <m:t>b</m:t>
-                  </m:r>
-                </m:e>
-                <m:sub>
-                  <m:r>
-                    <m:t>m</m:t>
-                  </m:r>
-                </m:sub>
-              </m:sSub>
-              <m:r>
-                <m:t>+Z</m:t>
-              </m:r>
-              <m:r>
-                <m:rPr>
-                  <m:nor/>
-                </m:rPr>
-                <m:t> </m:t>
-              </m:r>
-              <m:r>
-                <m:t>i</m:t>
-              </m:r>
-              <m:sSub>
-                <m:e>
-                  <m:r>
-                    <m:t>d</m:t>
-                  </m:r>
-                </m:e>
-                <m:sub>
-                  <m:r>
-                    <m:t>m</m:t>
-                  </m:r>
-                </m:sub>
-              </m:sSub>
-              <m:r>
-                <m:t>+e</m:t>
+                <m:t>)</m:t>
               </m:r>
             </m:oMath>
           </w:p>
@@ -2753,7 +3004,286 @@
                 <w:szCs w:val="24"/>
                 <w:color w:val="000000"/>
               </w:rPr>
-              <w:t xml:space="preserve">(eqn. 3)</w:t>
+              <w:t xml:space="preserve">(2.2)</w:t>
+            </w:r>
+          </w:p>
+        </w:tc>
+      </w:tr>
+      <w:tr>
+        <w:trPr>
+          <w:trHeight w:val="360" w:hRule="auto"/>
+        </w:trPr>
+        body5
+        <w:tc>
+          <w:tcPr>
+            <w:tcBorders>
+              <w:bottom w:val="none" w:sz="0" w:space="0" w:color="000000"/>
+              <w:top w:val="none" w:sz="0" w:space="0" w:color="000000"/>
+              <w:left w:val="none" w:sz="0" w:space="0" w:color="000000"/>
+              <w:right w:val="none" w:sz="0" w:space="0" w:color="000000"/>
+            </w:tcBorders>
+            <w:shd w:val="clear" w:color="auto" w:fill="FFFFFF"/>
+            <w:tcMar>
+              <w:top w:w="0" w:type="dxa"/>
+              <w:bottom w:w="0" w:type="dxa"/>
+              <w:left w:w="0" w:type="dxa"/>
+              <w:right w:w="0" w:type="dxa"/>
+            </w:tcMar>
+            <w:vAlign w:val="center"/>
+          </w:tcPr>
+          <w:p>
+            <w:pPr>
+              <w:pStyle w:val="Normal"/>
+              <w:jc w:val="left"/>
+              <w:pBdr>
+                <w:bottom w:val="none" w:sz="0" w:space="0" w:color="000000"/>
+                <w:top w:val="none" w:sz="0" w:space="0" w:color="000000"/>
+                <w:left w:val="none" w:sz="0" w:space="0" w:color="000000"/>
+                <w:right w:val="none" w:sz="0" w:space="0" w:color="000000"/>
+              </w:pBdr>
+              <w:spacing w:after="100" w:before="100" w:line="240"/>
+              <w:ind w:left="100" w:right="100" w:firstLine="0" w:firstLineChars="0"/>
+            </w:pPr>
+            <m:oMath xmlns:m="http://schemas.openxmlformats.org/officeDocument/2006/math" xmlns:mml="http://www.w3.org/1998/Math/MathML">
+              <m:sSub>
+                <m:e>
+                  <m:r>
+                    <m:t>Y</m:t>
+                  </m:r>
+                </m:e>
+                <m:sub>
+                  <m:r>
+                    <m:t>3</m:t>
+                  </m:r>
+                </m:sub>
+              </m:sSub>
+              <m:r>
+                <m:t>(</m:t>
+              </m:r>
+              <m:sSub>
+                <m:e>
+                  <m:r>
+                    <m:t>T</m:t>
+                  </m:r>
+                </m:e>
+                <m:sub>
+                  <m:r>
+                    <m:t>j</m:t>
+                  </m:r>
+                </m:sub>
+              </m:sSub>
+              <m:r>
+                <m:t>)=</m:t>
+              </m:r>
+              <m:sSub>
+                <m:e>
+                  <m:r>
+                    <m:t>X</m:t>
+                  </m:r>
+                </m:e>
+                <m:sub>
+                  <m:r>
+                    <m:t>3</m:t>
+                  </m:r>
+                </m:sub>
+              </m:sSub>
+              <m:r>
+                <m:t>(</m:t>
+              </m:r>
+              <m:sSub>
+                <m:e>
+                  <m:r>
+                    <m:t>T</m:t>
+                  </m:r>
+                </m:e>
+                <m:sub>
+                  <m:r>
+                    <m:t>j</m:t>
+                  </m:r>
+                </m:sub>
+              </m:sSub>
+              <m:r>
+                <m:t>)</m:t>
+              </m:r>
+              <m:r>
+                <m:rPr>
+                  <m:nor/>
+                </m:rPr>
+                <m:t> </m:t>
+              </m:r>
+              <m:sSub>
+                <m:e>
+                  <m:r>
+                    <m:t>b</m:t>
+                  </m:r>
+                </m:e>
+                <m:sub>
+                  <m:r>
+                    <m:t>3</m:t>
+                  </m:r>
+                </m:sub>
+              </m:sSub>
+              <m:r>
+                <m:t>(</m:t>
+              </m:r>
+              <m:sSub>
+                <m:e>
+                  <m:r>
+                    <m:t>T</m:t>
+                  </m:r>
+                </m:e>
+                <m:sub>
+                  <m:r>
+                    <m:t>j</m:t>
+                  </m:r>
+                </m:sub>
+              </m:sSub>
+              <m:r>
+                <m:t>)+</m:t>
+              </m:r>
+              <m:sSub>
+                <m:e>
+                  <m:r>
+                    <m:t>Z</m:t>
+                  </m:r>
+                </m:e>
+                <m:sub>
+                  <m:r>
+                    <m:t>3</m:t>
+                  </m:r>
+                </m:sub>
+              </m:sSub>
+              <m:r>
+                <m:t>(</m:t>
+              </m:r>
+              <m:sSub>
+                <m:e>
+                  <m:r>
+                    <m:t>T</m:t>
+                  </m:r>
+                </m:e>
+                <m:sub>
+                  <m:r>
+                    <m:t>j</m:t>
+                  </m:r>
+                </m:sub>
+              </m:sSub>
+              <m:r>
+                <m:t>)</m:t>
+              </m:r>
+              <m:r>
+                <m:rPr>
+                  <m:nor/>
+                </m:rPr>
+                <m:t> </m:t>
+              </m:r>
+              <m:r>
+                <m:t>i</m:t>
+              </m:r>
+              <m:sSub>
+                <m:e>
+                  <m:r>
+                    <m:t>d</m:t>
+                  </m:r>
+                </m:e>
+                <m:sub>
+                  <m:r>
+                    <m:t>3</m:t>
+                  </m:r>
+                </m:sub>
+              </m:sSub>
+              <m:r>
+                <m:t>(</m:t>
+              </m:r>
+              <m:sSub>
+                <m:e>
+                  <m:r>
+                    <m:t>T</m:t>
+                  </m:r>
+                </m:e>
+                <m:sub>
+                  <m:r>
+                    <m:t>j</m:t>
+                  </m:r>
+                </m:sub>
+              </m:sSub>
+              <m:r>
+                <m:t>)+</m:t>
+              </m:r>
+              <m:sSub>
+                <m:e>
+                  <m:r>
+                    <m:t>e</m:t>
+                  </m:r>
+                </m:e>
+                <m:sub>
+                  <m:r>
+                    <m:t>3</m:t>
+                  </m:r>
+                </m:sub>
+              </m:sSub>
+              <m:r>
+                <m:t>(</m:t>
+              </m:r>
+              <m:sSub>
+                <m:e>
+                  <m:r>
+                    <m:t>T</m:t>
+                  </m:r>
+                </m:e>
+                <m:sub>
+                  <m:r>
+                    <m:t>j</m:t>
+                  </m:r>
+                </m:sub>
+              </m:sSub>
+              <m:r>
+                <m:t>)</m:t>
+              </m:r>
+            </m:oMath>
+          </w:p>
+        </w:tc>
+        <w:tc>
+          <w:tcPr>
+            <w:tcBorders>
+              <w:bottom w:val="none" w:sz="0" w:space="0" w:color="000000"/>
+              <w:top w:val="none" w:sz="0" w:space="0" w:color="000000"/>
+              <w:left w:val="none" w:sz="0" w:space="0" w:color="000000"/>
+              <w:right w:val="none" w:sz="0" w:space="0" w:color="000000"/>
+            </w:tcBorders>
+            <w:shd w:val="clear" w:color="auto" w:fill="FFFFFF"/>
+            <w:tcMar>
+              <w:top w:w="0" w:type="dxa"/>
+              <w:bottom w:w="0" w:type="dxa"/>
+              <w:left w:w="0" w:type="dxa"/>
+              <w:right w:w="0" w:type="dxa"/>
+            </w:tcMar>
+            <w:vAlign w:val="center"/>
+          </w:tcPr>
+          <w:p>
+            <w:pPr>
+              <w:pStyle w:val="Normal"/>
+              <w:jc w:val="right"/>
+              <w:pBdr>
+                <w:bottom w:val="none" w:sz="0" w:space="0" w:color="000000"/>
+                <w:top w:val="none" w:sz="0" w:space="0" w:color="000000"/>
+                <w:left w:val="none" w:sz="0" w:space="0" w:color="000000"/>
+                <w:right w:val="none" w:sz="0" w:space="0" w:color="000000"/>
+              </w:pBdr>
+              <w:spacing w:after="100" w:before="100" w:line="240"/>
+              <w:ind w:left="100" w:right="100" w:firstLine="0" w:firstLineChars="0"/>
+            </w:pPr>
+            <w:r xmlns:w="http://schemas.openxmlformats.org/wordprocessingml/2006/main" xmlns:wp="http://schemas.openxmlformats.org/drawingml/2006/wordprocessingDrawing" xmlns:r="http://schemas.openxmlformats.org/officeDocument/2006/relationships" xmlns:w14="http://schemas.microsoft.com/office/word/2010/wordml">
+              <w:rPr>
+                <w:rFonts w:ascii="Times New Roman" w:hAnsi="Times New Roman" w:eastAsia="Times New Roman" w:cs="Times New Roman"/>
+                <w:i w:val="false"/>
+                <w:b w:val="false"/>
+                <w:u w:val="none"/>
+                <w:sz w:val="24"/>
+                <w:szCs w:val="24"/>
+                <w:color w:val="000000"/>
+              </w:rPr>
+              <w:t xml:space="preserve">(3)</w:t>
             </w:r>
           </w:p>
         </w:tc>
@@ -2765,6 +3295,121 @@
       </w:pPr>
       <w:r>
         <w:t xml:space="preserve">where</w:t>
+      </w:r>
+      <w:r>
+        <w:t xml:space="preserve"> </w:t>
+      </w:r>
+      <m:oMath>
+        <m:r>
+          <m:t>j</m:t>
+        </m:r>
+      </m:oMath>
+      <w:r>
+        <w:t xml:space="preserve"> </w:t>
+      </w:r>
+      <w:r>
+        <w:t xml:space="preserve">is the index of the experience levels. The model is fitted on</w:t>
+      </w:r>
+      <w:r>
+        <w:t xml:space="preserve"> </w:t>
+      </w:r>
+      <m:oMath>
+        <m:r>
+          <m:t>n</m:t>
+        </m:r>
+      </m:oMath>
+      <w:r>
+        <w:t xml:space="preserve"> </w:t>
+      </w:r>
+      <w:r>
+        <w:t xml:space="preserve">experience levels (</w:t>
+      </w:r>
+      <m:oMath>
+        <m:r>
+          <m:t>n</m:t>
+        </m:r>
+        <m:r>
+          <m:rPr>
+            <m:sty m:val="p"/>
+          </m:rPr>
+          <m:t>=</m:t>
+        </m:r>
+        <m:r>
+          <m:t>3</m:t>
+        </m:r>
+      </m:oMath>
+      <w:r>
+        <w:t xml:space="preserve">) denoted by</w:t>
+      </w:r>
+      <w:r>
+        <w:t xml:space="preserve"> </w:t>
+      </w:r>
+      <m:oMath>
+        <m:sSub>
+          <m:e>
+            <m:r>
+              <m:t>T</m:t>
+            </m:r>
+          </m:e>
+          <m:sub>
+            <m:r>
+              <m:t>j</m:t>
+            </m:r>
+          </m:sub>
+        </m:sSub>
+      </m:oMath>
+      <w:r>
+        <w:t xml:space="preserve">, where</w:t>
+      </w:r>
+      <w:r>
+        <w:t xml:space="preserve"> </w:t>
+      </w:r>
+      <m:oMath>
+        <m:r>
+          <m:t>j</m:t>
+        </m:r>
+      </m:oMath>
+      <w:r>
+        <w:t xml:space="preserve"> </w:t>
+      </w:r>
+      <w:r>
+        <w:t xml:space="preserve">ranges from 1 to</w:t>
+      </w:r>
+      <w:r>
+        <w:t xml:space="preserve"> </w:t>
+      </w:r>
+      <m:oMath>
+        <m:r>
+          <m:t>n</m:t>
+        </m:r>
+      </m:oMath>
+      <w:r>
+        <w:t xml:space="preserve">, being the novice, intermediate, and advanced levels. The</w:t>
+      </w:r>
+      <w:r>
+        <w:t xml:space="preserve"> </w:t>
+      </w:r>
+      <m:oMath>
+        <m:r>
+          <m:t>b</m:t>
+        </m:r>
+      </m:oMath>
+      <w:r>
+        <w:t xml:space="preserve"> </w:t>
+      </w:r>
+      <w:r>
+        <w:t xml:space="preserve">terms are vectors of fixed effects with their incidence matrices</w:t>
+      </w:r>
+      <w:r>
+        <w:t xml:space="preserve"> </w:t>
+      </w:r>
+      <m:oMath>
+        <m:r>
+          <m:t>X</m:t>
+        </m:r>
+      </m:oMath>
+      <w:r>
+        <w:t xml:space="preserve">. The terms</w:t>
       </w:r>
       <w:r>
         <w:t xml:space="preserve"> </w:t>
@@ -2775,9 +3420,6 @@
         </m:r>
         <m:r>
           <m:t>n</m:t>
-        </m:r>
-        <m:r>
-          <m:t>v</m:t>
         </m:r>
       </m:oMath>
       <w:r>
@@ -2845,46 +3487,7 @@
         </m:r>
       </m:oMath>
       <w:r>
-        <w:t xml:space="preserve">.</w:t>
-      </w:r>
-      <w:r>
-        <w:t xml:space="preserve"> </w:t>
-      </w:r>
-      <m:oMath>
-        <m:r>
-          <m:t>b</m:t>
-        </m:r>
-      </m:oMath>
-      <w:r>
-        <w:t xml:space="preserve"> </w:t>
-      </w:r>
-      <w:r>
-        <w:t xml:space="preserve">is the vector of fixed effects with its incidence matrix</w:t>
-      </w:r>
-      <w:r>
-        <w:t xml:space="preserve"> </w:t>
-      </w:r>
-      <m:oMath>
-        <m:r>
-          <m:t>X</m:t>
-        </m:r>
-      </m:oMath>
-      <w:r>
         <w:t xml:space="preserve">. The</w:t>
-      </w:r>
-      <w:r>
-        <w:t xml:space="preserve"> </w:t>
-      </w:r>
-      <m:oMath>
-        <m:r>
-          <m:t>m</m:t>
-        </m:r>
-      </m:oMath>
-      <w:r>
-        <w:t xml:space="preserve"> </w:t>
-      </w:r>
-      <w:r>
-        <w:t xml:space="preserve">and</w:t>
       </w:r>
       <w:r>
         <w:t xml:space="preserve"> </w:t>
@@ -2898,7 +3501,7 @@
         <w:t xml:space="preserve"> </w:t>
       </w:r>
       <w:r>
-        <w:t xml:space="preserve">subscripts indicate that an estimate is from the mean or dispersion part of the model, respectively. On the mean part, we assumed that the game environment and avatar random effects followed a Gaussian distribution with estimated standard deviation (</w:t>
+        <w:t xml:space="preserve">subscript indicates that a term is from the dispersion part of the model. On the mean part for all traits and experience levels, we assumed that the game environment and avatar random effects followed a Gaussian distribution with estimated standard deviation (</w:t>
       </w:r>
       <m:oMath>
         <m:r>
@@ -3118,74 +3721,40 @@
         </m:d>
       </m:oMath>
       <w:r>
-        <w:t xml:space="preserve">). On the dispersion part, the residuals vary among individuals, allowing us to estimate among individual differences in specialization. The individual identity random effects on both the mean and dispersion parts follow a multivariate Gaussian distribution</w:t>
+        <w:t xml:space="preserve">). The individual identity random effects on both the mean and dispersion parts across all response variables and experience levels are indexed in vector</w:t>
       </w:r>
       <w:r>
         <w:t xml:space="preserve"> </w:t>
       </w:r>
       <m:oMath>
-        <m:d>
-          <m:dPr>
-            <m:begChr m:val="["/>
-            <m:endChr m:val="]"/>
-            <m:sepChr m:val=""/>
-            <m:grow/>
-          </m:dPr>
-          <m:e>
-            <m:m>
-              <m:mPr>
-                <m:baseJc m:val="center"/>
-                <m:plcHide m:val="1"/>
-                <m:mcs>
-                  <m:mc>
-                    <m:mcPr>
-                      <m:mcJc m:val="center"/>
-                      <m:count m:val="1"/>
-                    </m:mcPr>
-                  </m:mc>
-                </m:mcs>
-              </m:mPr>
-              <m:mr>
-                <m:e>
-                  <m:r>
-                    <m:t>i</m:t>
-                  </m:r>
-                  <m:sSub>
-                    <m:e>
-                      <m:r>
-                        <m:t>d</m:t>
-                      </m:r>
-                    </m:e>
-                    <m:sub>
-                      <m:r>
-                        <m:t>m</m:t>
-                      </m:r>
-                    </m:sub>
-                  </m:sSub>
-                </m:e>
-              </m:mr>
-              <m:mr>
-                <m:e>
-                  <m:r>
-                    <m:t>i</m:t>
-                  </m:r>
-                  <m:sSub>
-                    <m:e>
-                      <m:r>
-                        <m:t>d</m:t>
-                      </m:r>
-                    </m:e>
-                    <m:sub>
-                      <m:r>
-                        <m:t>d</m:t>
-                      </m:r>
-                    </m:sub>
-                  </m:sSub>
-                </m:e>
-              </m:mr>
-            </m:m>
-          </m:e>
-        </m:d>
+        <m:r>
+          <m:t>u</m:t>
+        </m:r>
+      </m:oMath>
+      <w:r>
+        <w:t xml:space="preserve">. The vector</w:t>
+      </w:r>
+      <w:r>
+        <w:t xml:space="preserve"> </w:t>
+      </w:r>
+      <m:oMath>
+        <m:r>
+          <m:t>u</m:t>
+        </m:r>
+      </m:oMath>
+      <w:r>
+        <w:t xml:space="preserve"> </w:t>
+      </w:r>
+      <w:r>
+        <w:t xml:space="preserve">of individual identity random effects follows a multivariate Gaussian distribution</w:t>
+      </w:r>
+      <w:r>
+        <w:t xml:space="preserve"> </w:t>
+      </w:r>
+      <m:oMath>
+        <m:r>
+          <m:t>u</m:t>
+        </m:r>
         <m:r>
           <m:rPr>
             <m:sty m:val="p"/>
@@ -3221,127 +3790,31 @@
             <m:r>
               <m:t> </m:t>
             </m:r>
-            <m:sSub>
-              <m:e>
-                <m:r>
-                  <m:t>Σ</m:t>
-                </m:r>
-              </m:e>
-              <m:sub>
-                <m:r>
-                  <m:t>i</m:t>
-                </m:r>
-                <m:r>
-                  <m:t>d</m:t>
-                </m:r>
-              </m:sub>
-            </m:sSub>
-          </m:e>
-        </m:d>
-      </m:oMath>
-      <w:r>
-        <w:t xml:space="preserve"> </w:t>
-      </w:r>
-      <w:r>
-        <w:t xml:space="preserve">where</w:t>
-      </w:r>
-      <w:r>
-        <w:t xml:space="preserve"> </w:t>
-      </w:r>
-      <m:oMath>
-        <m:sSub>
-          <m:e>
             <m:r>
               <m:t>Σ</m:t>
             </m:r>
           </m:e>
-          <m:sub>
-            <m:r>
-              <m:t>i</m:t>
-            </m:r>
-            <m:r>
-              <m:t>d</m:t>
-            </m:r>
-          </m:sub>
-        </m:sSub>
+        </m:d>
       </m:oMath>
       <w:r>
         <w:t xml:space="preserve"> </w:t>
       </w:r>
       <w:r>
-        <w:t xml:space="preserve">is a 15x15 variance-covariance matrix. The parameters</w:t>
+        <w:t xml:space="preserve">where</w:t>
       </w:r>
       <w:r>
         <w:t xml:space="preserve"> </w:t>
       </w:r>
       <m:oMath>
-        <m:sSub>
-          <m:e>
-            <m:r>
-              <m:t>σ</m:t>
-            </m:r>
-          </m:e>
-          <m:sub>
-            <m:r>
-              <m:t>e</m:t>
-            </m:r>
-            <m:r>
-              <m:t>n</m:t>
-            </m:r>
-            <m:r>
-              <m:t>v</m:t>
-            </m:r>
-          </m:sub>
-        </m:sSub>
+        <m:r>
+          <m:t>Σ</m:t>
+        </m:r>
       </m:oMath>
       <w:r>
-        <w:t xml:space="preserve">,</w:t>
-      </w:r>
-      <w:r>
-        <w:t xml:space="preserve"> </w:t>
-      </w:r>
-      <m:oMath>
-        <m:sSub>
-          <m:e>
-            <m:r>
-              <m:t>σ</m:t>
-            </m:r>
-          </m:e>
-          <m:sub>
-            <m:r>
-              <m:t>a</m:t>
-            </m:r>
-            <m:r>
-              <m:t>v</m:t>
-            </m:r>
-          </m:sub>
-        </m:sSub>
-      </m:oMath>
-      <w:r>
-        <w:t xml:space="preserve">, and</w:t>
-      </w:r>
-      <w:r>
-        <w:t xml:space="preserve"> </w:t>
-      </w:r>
-      <m:oMath>
-        <m:sSub>
-          <m:e>
-            <m:r>
-              <m:t>σ</m:t>
-            </m:r>
-          </m:e>
-          <m:sub>
-            <m:r>
-              <m:t>i</m:t>
-            </m:r>
-            <m:r>
-              <m:t>d</m:t>
-            </m:r>
-          </m:sub>
-        </m:sSub>
-      </m:oMath>
-      <w:r>
-        <w:t xml:space="preserve">, correspond to the among environment, among avatar, and among individual standard deviations, respectively.</w:t>
+        <w:t xml:space="preserve"> </w:t>
+      </w:r>
+      <w:r>
+        <w:t xml:space="preserve">is a 15x15 (co)variance matrix. We parametrized equations 1.1 to 2.2 with a Gaussian distribution family and used a beta-binomial distribution family for equation 3.</w:t>
       </w:r>
     </w:p>
     <w:p>
@@ -3349,7 +3822,7 @@
         <w:pStyle w:val="Corpsdetexte"/>
       </w:pPr>
       <w:r>
-        <w:t xml:space="preserve">We parameterized equations 1.1 to 2.2 with a Gaussian distribution family (predator and prey speed) and used a beta-binomial distribution family for equation 3 (predator hunting success). We used weakly informative Gaussian priors for the prey rank (</w:t>
+        <w:t xml:space="preserve">We used weakly informative Gaussian priors for the prey rank (</w:t>
       </w:r>
       <m:oMath>
         <m:r>
@@ -3697,7 +4170,7 @@
         <w:pStyle w:val="FirstParagraph"/>
       </w:pPr>
       <w:r>
-        <w:t xml:space="preserve">Out of all five models, the two that best predicted the data, with very similar expected log pointwise densities (elpd), were the models accounting for the prey group’s speed (Table 1). Predators differed substantially in the relationship between hunting success and cumulative experience (i.e. expertise: Figure 1A-B). We found evidence that these differences were in part mediated by prey speed because individuals had distinct patterns after we controlled for the mean speed of the prey groups compared to when we did not (Figure 1A-B). For instance, many individual curves shifted upwards. Precisely, the percentage of individuals that displayed a &gt;0.5 increase in success changed from 28.5% to 53.4% after we accounted for prey speed (Appendix S1: Figure S1A). In this model (i.e. Figure 1B-C), 4.3% of the population showed a &gt;0.5 decrease in success (Appendix S1: Figure S1B), and the remaining 42.3% displayed little to no change (between -0.5 and 0.5) in success across experience (Appendix S1: Figure S1C).</w:t>
+        <w:t xml:space="preserve">Out of all five GAMM models, the two that best predicted the data, with very similar expected log pointwise densities (elpd), were the models accounting for the prey group’s speed (Table 1). Predators differed substantially in the relationship between hunting success and cumulative experience (i.e. expertise: Figure 1A-B). We found evidence that these differences were in part mediated by prey speed because individuals had distinct patterns after we controlled for the mean speed of the prey groups compared to when we did not (Figure 1A-B). For instance, many individual curves shifted upwards. Precisely, the percentage of individuals that displayed a &gt;0.5 increase in success changed from 28.5% to 90.1% after we accounted for prey speed (Appendix S1: Figure S1A). In this model (i.e. Figure 1B-C), 1.6% of the population showed a &gt;0.5 decrease in success (Appendix S1: Figure S1B), and the remaining 8.3% displayed little to no change (between -0.5 and 0.5) in success across experience (Appendix S1: Figure S1C).</w:t>
       </w:r>
     </w:p>
     <w:p>
@@ -3705,7 +4178,7 @@
         <w:pStyle w:val="Corpsdetexte"/>
       </w:pPr>
       <w:r>
-        <w:t xml:space="preserve">Moreover, all models where we did not account for prey speed had a global trend of predator experience that was nearly flat (results not shown). Yet, we see that there is an increase up to 13% in the probability of capturing all prey with experience in the population when we account for prey speed (Figure 1C).</w:t>
+        <w:t xml:space="preserve">Moreover, all models where we did not account for prey speed had a global trend of predator experience that was nearly flat (results not shown). Yet, we see that there is an increase up to 13% in the probability of consuming all prey with experience in the population when we account for prey speed (Figure 1C).</w:t>
       </w:r>
     </w:p>
     <w:bookmarkEnd w:id="34"/>
@@ -3731,7 +4204,7 @@
         <w:pStyle w:val="Corpsdetexte"/>
       </w:pPr>
       <w:r>
-        <w:t xml:space="preserve">Individual predators differed slightly in their average movement speed across experience levels (i.e. predator ID (mean); Figure 2 and Appendix S1: Table S2). However, there was strong evidence that they displayed differences in foraging specialization, with a 0.1 unit increase in standard deviation from novice to advanced, indicating that differences increased slightly (i.e. predator ID (sigma) is higher at the advanced level; Figure 2 and Appendix S1: Table S2). Moreover, some individual predators switched from a flexible to a specialized hunting tactic, and vice-versa, as they gained experience (Figure 3). Importantly, 13% of the predator population displayed a large change in foraging specialization/flexibility with experience (i.e. &gt;0.2 change in standard deviation), 42% displayed lower changes (i.e. &gt;0.05 and &lt;0.2 change in standard deviation), while 44%remained relatively stable (i.e. &lt;0.05 change in standard deviation).</w:t>
+        <w:t xml:space="preserve">Individual predators differed slightly in their average movement speed across experience levels (i.e. predator ID (mean); Figure 2 and Appendix S1: Table S2). However, there was strong evidence that they displayed differences in foraging specialization, with a 0.1 unit increase in standard deviation from novice to advanced, indicating that differences increased slightly (i.e. predator ID (sigma) is higher at the advanced level; Figure 2 and Appendix S1: Table S2). Moreover, some individual predators switched from a flexible to a specialized hunting tactic, and vice-versa, as they gained experience (Figure 3). Importantly, 12% of the predator population displayed a large change in foraging specialization/flexibility with experience (i.e. &gt;0.2 change in standard deviation), 43% displayed lower changes (i.e. &gt;0.05 and &lt;0.2 change in standard deviation), while 45%remained relatively stable (i.e. &lt;0.05 change in standard deviation).</w:t>
       </w:r>
     </w:p>
     <w:p>
@@ -4130,20 +4603,7 @@
         <w:t xml:space="preserve"> </w:t>
       </w:r>
       <w:r>
-        <w:t xml:space="preserve">(Kishida et al. 2006, 2009, Edgell and Rochette 2009,</w:t>
-      </w:r>
-      <w:r>
-        <w:t xml:space="preserve"> </w:t>
-      </w:r>
-      <w:r>
-        <w:rPr>
-          <w:bCs/>
-          <w:b/>
-        </w:rPr>
-        <w:t xml:space="preserve">McGhee.etal2013?</w:t>
-      </w:r>
-      <w:r>
-        <w:t xml:space="preserve">)</w:t>
+        <w:t xml:space="preserve">(Kishida et al. 2006, 2009, Edgell and Rochette 2009, McGhee et al. 2013)</w:t>
       </w:r>
       <w:r>
         <w:t xml:space="preserve">, but their broader consequences remain unclear. Assuming that prey also learned during the interaction, which has been shown across many taxa [refs], we can deduce that learning from reciprocal interactions may contribute in stabilizing predator-prey systems, similar to Red Queen dynamics</w:t>
@@ -13277,7 +13737,7 @@
                 <w:szCs w:val="20"/>
                 <w:color w:val="000000"/>
               </w:rPr>
-              <w:t xml:space="preserve">-138 942.78</w:t>
+              <w:t xml:space="preserve">-136 123.69</w:t>
             </w:r>
           </w:p>
         </w:tc>
@@ -13321,7 +13781,7 @@
                 <w:szCs w:val="20"/>
                 <w:color w:val="000000"/>
               </w:rPr>
-              <w:t xml:space="preserve">194.05</w:t>
+              <w:t xml:space="preserve">201.04</w:t>
             </w:r>
           </w:p>
         </w:tc>
@@ -13415,7 +13875,7 @@
                 <w:szCs w:val="20"/>
                 <w:color w:val="000000"/>
               </w:rPr>
-              <w:t xml:space="preserve">-4.02</w:t>
+              <w:t xml:space="preserve">-562.90</w:t>
             </w:r>
           </w:p>
         </w:tc>
@@ -13459,7 +13919,7 @@
                 <w:szCs w:val="20"/>
                 <w:color w:val="000000"/>
               </w:rPr>
-              <w:t xml:space="preserve">5.86</w:t>
+              <w:t xml:space="preserve">23.59</w:t>
             </w:r>
           </w:p>
         </w:tc>
@@ -13503,7 +13963,7 @@
                 <w:szCs w:val="20"/>
                 <w:color w:val="000000"/>
               </w:rPr>
-              <w:t xml:space="preserve">-138 946.80</w:t>
+              <w:t xml:space="preserve">-136 686.59</w:t>
             </w:r>
           </w:p>
         </w:tc>
@@ -13547,7 +14007,7 @@
                 <w:szCs w:val="20"/>
                 <w:color w:val="000000"/>
               </w:rPr>
-              <w:t xml:space="preserve">194.05</w:t>
+              <w:t xml:space="preserve">202.06</w:t>
             </w:r>
           </w:p>
         </w:tc>
@@ -13641,7 +14101,7 @@
                 <w:szCs w:val="20"/>
                 <w:color w:val="000000"/>
               </w:rPr>
-              <w:t xml:space="preserve">-7 401.07</w:t>
+              <w:t xml:space="preserve">-5 717.54</w:t>
             </w:r>
           </w:p>
         </w:tc>
@@ -13685,7 +14145,7 @@
                 <w:szCs w:val="20"/>
                 <w:color w:val="000000"/>
               </w:rPr>
-              <w:t xml:space="preserve">122.39</w:t>
+              <w:t xml:space="preserve">107.99</w:t>
             </w:r>
           </w:p>
         </w:tc>
@@ -13729,7 +14189,7 @@
                 <w:szCs w:val="20"/>
                 <w:color w:val="000000"/>
               </w:rPr>
-              <w:t xml:space="preserve">-146 343.85</w:t>
+              <w:t xml:space="preserve">-141 841.22</w:t>
             </w:r>
           </w:p>
         </w:tc>
@@ -13773,7 +14233,7 @@
                 <w:szCs w:val="20"/>
                 <w:color w:val="000000"/>
               </w:rPr>
-              <w:t xml:space="preserve">165.57</w:t>
+              <w:t xml:space="preserve">184.27</w:t>
             </w:r>
           </w:p>
         </w:tc>
@@ -13867,7 +14327,7 @@
                 <w:szCs w:val="20"/>
                 <w:color w:val="000000"/>
               </w:rPr>
-              <w:t xml:space="preserve">-7 473.95</w:t>
+              <w:t xml:space="preserve">-8 536.39</w:t>
             </w:r>
           </w:p>
         </w:tc>
@@ -13911,7 +14371,7 @@
                 <w:szCs w:val="20"/>
                 <w:color w:val="000000"/>
               </w:rPr>
-              <w:t xml:space="preserve">122.41</w:t>
+              <w:t xml:space="preserve">129.62</w:t>
             </w:r>
           </w:p>
         </w:tc>
@@ -13955,7 +14415,7 @@
                 <w:szCs w:val="20"/>
                 <w:color w:val="000000"/>
               </w:rPr>
-              <w:t xml:space="preserve">-146 416.73</w:t>
+              <w:t xml:space="preserve">-144 660.08</w:t>
             </w:r>
           </w:p>
         </w:tc>
@@ -13999,7 +14459,7 @@
                 <w:szCs w:val="20"/>
                 <w:color w:val="000000"/>
               </w:rPr>
-              <w:t xml:space="preserve">165.71</w:t>
+              <w:t xml:space="preserve">197.49</w:t>
             </w:r>
           </w:p>
         </w:tc>
@@ -14093,7 +14553,7 @@
                 <w:szCs w:val="20"/>
                 <w:color w:val="000000"/>
               </w:rPr>
-              <w:t xml:space="preserve">-8 235.32</w:t>
+              <w:t xml:space="preserve">-8 593.08</w:t>
             </w:r>
           </w:p>
         </w:tc>
@@ -14137,7 +14597,7 @@
                 <w:szCs w:val="20"/>
                 <w:color w:val="000000"/>
               </w:rPr>
-              <w:t xml:space="preserve">128.83</w:t>
+              <w:t xml:space="preserve">131.73</w:t>
             </w:r>
           </w:p>
         </w:tc>
@@ -14181,7 +14641,7 @@
                 <w:szCs w:val="20"/>
                 <w:color w:val="000000"/>
               </w:rPr>
-              <w:t xml:space="preserve">-147 178.09</w:t>
+              <w:t xml:space="preserve">-144 716.77</w:t>
             </w:r>
           </w:p>
         </w:tc>
@@ -14225,7 +14685,7 @@
                 <w:szCs w:val="20"/>
                 <w:color w:val="000000"/>
               </w:rPr>
-              <w:t xml:space="preserve">163.27</w:t>
+              <w:t xml:space="preserve">187.16</w:t>
             </w:r>
           </w:p>
         </w:tc>
@@ -14376,7 +14836,7 @@
         <w:t xml:space="preserve"> </w:t>
       </w:r>
       <w:r>
-        <w:t xml:space="preserve">Among individual differences in the development of hunting expertise. The predators’ hunting success (i.e. the probability of capturing the four prey) is on the y axis, and the predators’ cumulative experience (i.e. the number of matches played prior to each observation) is on the x axis. Each fitted curve represents an individual predator. (A) A generalized additive mixed model where we do not control for prey speed (B) A generalized additive mixed model where we control for prey speed.</w:t>
+        <w:t xml:space="preserve">Among individual differences in the development of hunting expertise. The predators’ hunting success (i.e. the probability of consuming the four prey) is on the y axis, and the predators’ cumulative experience (i.e. the number of matches played prior to each observation) is on the x axis. Each fitted curve represents an individual predator. (A) A generalized additive mixed model where we do not control for prey speed (B) A generalized additive mixed model where we control for prey speed.</w:t>
       </w:r>
     </w:p>
     <w:p>
@@ -14455,7 +14915,7 @@
       <w:r>
         <w:drawing>
           <wp:inline>
-            <wp:extent cx="5943600" cy="1584959"/>
+            <wp:extent cx="5943600" cy="4842933"/>
             <wp:effectExtent b="0" l="0" r="0" t="0"/>
             <wp:docPr descr="Figure 1" title="" id="229" name="Picture"/>
             <a:graphic>
@@ -14476,7 +14936,7 @@
                   <pic:spPr bwMode="auto">
                     <a:xfrm>
                       <a:off x="0" y="0"/>
-                      <a:ext cx="5943600" cy="1584959"/>
+                      <a:ext cx="5943600" cy="4842933"/>
                     </a:xfrm>
                     <a:prstGeom prst="rect">
                       <a:avLst/>
@@ -14647,7 +15107,7 @@
       <w:r>
         <w:drawing>
           <wp:inline>
-            <wp:extent cx="5943600" cy="4268739"/>
+            <wp:extent cx="5943600" cy="4271818"/>
             <wp:effectExtent b="0" l="0" r="0" t="0"/>
             <wp:docPr descr="Figure 4" title="" id="238" name="Picture"/>
             <a:graphic>
@@ -14668,7 +15128,7 @@
                   <pic:spPr bwMode="auto">
                     <a:xfrm>
                       <a:off x="0" y="0"/>
-                      <a:ext cx="5943600" cy="4268739"/>
+                      <a:ext cx="5943600" cy="4271818"/>
                     </a:xfrm>
                     <a:prstGeom prst="rect">
                       <a:avLst/>

</xml_diff>

<commit_message>
updated MS methods, figure captions, and first paragraph of discussion with some ideas
</commit_message>
<xml_diff>
--- a/manuscript/Chapter2-manuscript.docx
+++ b/manuscript/Chapter2-manuscript.docx
@@ -1540,7 +1540,7 @@
         <w:pStyle w:val="FirstParagraph"/>
       </w:pPr>
       <w:r>
-        <w:t xml:space="preserve">We tested whether foraging behaviour changed with experience, and compared the success of flexible vs specialist hunters, using a multivariate double-hierarchical generalized linear model (MDHGLM)</w:t>
+        <w:t xml:space="preserve">We tested whether foraging behaviour changed with experience, and compared the success of predators along the flexible-specialist hunter continuum, using a multivariate double-hierarchical generalized linear model (MDHGLM)</w:t>
       </w:r>
       <w:r>
         <w:t xml:space="preserve"> </w:t>
@@ -1600,7 +1600,15 @@
         </m:sSub>
       </m:oMath>
       <w:r>
-        <w:t xml:space="preserve">), which allowed us to simultaneously estimate three distinct components for each experience level. The first component is among individual variation in mean speed and success (the mean part of the model), allowing to test for individual differences in tactic use (i.e. along the slow-fast continuum), in the mean speed of the prey encountered, and in prey consumption. The second component is among individual variation in intra-individual behavioural variation (IIV) (the dispersion part of the model), allowing us to test for individual differences in foraging specialization and in how (dis)similar was the speed of the groups of prey encountered (i.e. if resource heterogeneity was higher for some individuals compared to others). The third component consists of pairwise comparisons between the individual identity random effect variances on the mean and dispersion part of the model across traits and experience levels, computed as a 15x15 (co)variance matrix. This allows us to assess whether predators that are on average slower/faster are more specialized or flexible, whether predators that adopted a slower/faster (or more specialized/flexible) tactic encountered prey that were faster/slower, and whether slower/faster predators had lower/greater hunting success.</w:t>
+        <w:t xml:space="preserve">), using a Gaussian distribution family for the predator and the prey’s speed, and a beta-binomial distribution family for the predator’s success.</w:t>
+      </w:r>
+    </w:p>
+    <w:p>
+      <w:pPr>
+        <w:pStyle w:val="Corpsdetexte"/>
+      </w:pPr>
+      <w:r>
+        <w:t xml:space="preserve">The model simultaneously estimated three distinct components for each experience level and each trait. The first component is among individual variation in mean speed and success (the mean part of the model), allowing to test for individual differences in tactic use (i.e. along the slow-fast continuum), in the mean speed of the prey encountered, and in prey consumption. The second component is among individual variation in intra-individual behavioural variation (IIV) (the dispersion part of the model), allowing us to test for individual differences in foraging specialization and in how (dis)similar was the speed of the groups of prey encountered (i.e. if resource heterogeneity was higher for some individuals compared to others). The third component consists of pairwise comparisons between the individual identity random effect variances on the mean and dispersion part of the model across traits and experience levels, computed as a 15x15 (co)variance matrix. This allows us to assess whether predators that are on average slower/faster are more specialized or flexible, whether predators that adopted a slower/faster (or more specialized/flexible) tactic encountered prey that were faster/slower, and whether slower/faster predators had lower/greater hunting success.</w:t>
       </w:r>
     </w:p>
     <w:p>
@@ -1695,6 +1703,26 @@
               <m:r>
                 <m:t>)=</m:t>
               </m:r>
+              <m:sSubSup>
+                <m:e>
+                  <m:r>
+                    <m:t>T</m:t>
+                  </m:r>
+                </m:e>
+                <m:sub>
+                  <m:r>
+                    <m:t>j</m:t>
+                  </m:r>
+                </m:sub>
+                <m:sup>
+                  <m:r>
+                    <m:t>2</m:t>
+                  </m:r>
+                </m:sup>
+              </m:sSubSup>
+              <m:r>
+                <m:t>(</m:t>
+              </m:r>
               <m:sSub>
                 <m:e>
                   <m:r>
@@ -1707,24 +1735,6 @@
                   </m:r>
                 </m:sub>
               </m:sSub>
-              <m:r>
-                <m:t>(</m:t>
-              </m:r>
-              <m:sSub>
-                <m:e>
-                  <m:r>
-                    <m:t>T</m:t>
-                  </m:r>
-                </m:e>
-                <m:sub>
-                  <m:r>
-                    <m:t>j</m:t>
-                  </m:r>
-                </m:sub>
-              </m:sSub>
-              <m:r>
-                <m:t>)</m:t>
-              </m:r>
               <m:r>
                 <m:rPr>
                   <m:nor/>
@@ -1744,9 +1754,9 @@
                 </m:sub>
               </m:sSub>
               <m:r>
-                <m:t>(</m:t>
+                <m:t>)+</m:t>
               </m:r>
-              <m:sSub>
+              <m:sSubSup>
                 <m:e>
                   <m:r>
                     <m:t>T</m:t>
@@ -1757,9 +1767,14 @@
                     <m:t>j</m:t>
                   </m:r>
                 </m:sub>
-              </m:sSub>
+                <m:sup>
+                  <m:r>
+                    <m:t>2</m:t>
+                  </m:r>
+                </m:sup>
+              </m:sSubSup>
               <m:r>
-                <m:t>)+</m:t>
+                <m:t>(</m:t>
               </m:r>
               <m:sSub>
                 <m:e>
@@ -1773,24 +1788,6 @@
                   </m:r>
                 </m:sub>
               </m:sSub>
-              <m:r>
-                <m:t>(</m:t>
-              </m:r>
-              <m:sSub>
-                <m:e>
-                  <m:r>
-                    <m:t>T</m:t>
-                  </m:r>
-                </m:e>
-                <m:sub>
-                  <m:r>
-                    <m:t>j</m:t>
-                  </m:r>
-                </m:sub>
-              </m:sSub>
-              <m:r>
-                <m:t>)</m:t>
-              </m:r>
               <m:r>
                 <m:rPr>
                   <m:nor/>
@@ -1813,9 +1810,9 @@
                 </m:sub>
               </m:sSub>
               <m:r>
-                <m:t>(</m:t>
+                <m:t>)+</m:t>
               </m:r>
-              <m:sSub>
+              <m:sSubSup>
                 <m:e>
                   <m:r>
                     <m:t>T</m:t>
@@ -1826,9 +1823,14 @@
                     <m:t>j</m:t>
                   </m:r>
                 </m:sub>
-              </m:sSub>
+                <m:sup>
+                  <m:r>
+                    <m:t>2</m:t>
+                  </m:r>
+                </m:sup>
+              </m:sSubSup>
               <m:r>
-                <m:t>)+</m:t>
+                <m:t>(</m:t>
               </m:r>
               <m:sSub>
                 <m:e>
@@ -1842,24 +1844,6 @@
                   </m:r>
                 </m:sub>
               </m:sSub>
-              <m:r>
-                <m:t>(</m:t>
-              </m:r>
-              <m:sSub>
-                <m:e>
-                  <m:r>
-                    <m:t>T</m:t>
-                  </m:r>
-                </m:e>
-                <m:sub>
-                  <m:r>
-                    <m:t>j</m:t>
-                  </m:r>
-                </m:sub>
-              </m:sSub>
-              <m:r>
-                <m:t>)</m:t>
-              </m:r>
               <m:r>
                 <m:rPr>
                   <m:nor/>
@@ -1882,9 +1866,9 @@
                 </m:sub>
               </m:sSub>
               <m:r>
-                <m:t>(</m:t>
+                <m:t>)+</m:t>
               </m:r>
-              <m:sSub>
+              <m:sSubSup>
                 <m:e>
                   <m:r>
                     <m:t>T</m:t>
@@ -1895,9 +1879,14 @@
                     <m:t>j</m:t>
                   </m:r>
                 </m:sub>
-              </m:sSub>
+                <m:sup>
+                  <m:r>
+                    <m:t>2</m:t>
+                  </m:r>
+                </m:sup>
+              </m:sSubSup>
               <m:r>
-                <m:t>)+</m:t>
+                <m:t>(</m:t>
               </m:r>
               <m:sSub>
                 <m:e>
@@ -1911,24 +1900,6 @@
                   </m:r>
                 </m:sub>
               </m:sSub>
-              <m:r>
-                <m:t>(</m:t>
-              </m:r>
-              <m:sSub>
-                <m:e>
-                  <m:r>
-                    <m:t>T</m:t>
-                  </m:r>
-                </m:e>
-                <m:sub>
-                  <m:r>
-                    <m:t>j</m:t>
-                  </m:r>
-                </m:sub>
-              </m:sSub>
-              <m:r>
-                <m:t>)</m:t>
-              </m:r>
               <m:r>
                 <m:rPr>
                   <m:nor/>
@@ -1947,21 +1918,6 @@
                 <m:sub>
                   <m:r>
                     <m:t>1</m:t>
-                  </m:r>
-                </m:sub>
-              </m:sSub>
-              <m:r>
-                <m:t>(</m:t>
-              </m:r>
-              <m:sSub>
-                <m:e>
-                  <m:r>
-                    <m:t>T</m:t>
-                  </m:r>
-                </m:e>
-                <m:sub>
-                  <m:r>
-                    <m:t>j</m:t>
                   </m:r>
                 </m:sub>
               </m:sSub>
@@ -2136,6 +2092,26 @@
               <m:r>
                 <m:t>)=</m:t>
               </m:r>
+              <m:sSubSup>
+                <m:e>
+                  <m:r>
+                    <m:t>T</m:t>
+                  </m:r>
+                </m:e>
+                <m:sub>
+                  <m:r>
+                    <m:t>j</m:t>
+                  </m:r>
+                </m:sub>
+                <m:sup>
+                  <m:r>
+                    <m:t>2</m:t>
+                  </m:r>
+                </m:sup>
+              </m:sSubSup>
+              <m:r>
+                <m:t>(</m:t>
+              </m:r>
               <m:sSub>
                 <m:e>
                   <m:r>
@@ -2148,24 +2124,6 @@
                   </m:r>
                 </m:sub>
               </m:sSub>
-              <m:r>
-                <m:t>(</m:t>
-              </m:r>
-              <m:sSub>
-                <m:e>
-                  <m:r>
-                    <m:t>T</m:t>
-                  </m:r>
-                </m:e>
-                <m:sub>
-                  <m:r>
-                    <m:t>j</m:t>
-                  </m:r>
-                </m:sub>
-              </m:sSub>
-              <m:r>
-                <m:t>)</m:t>
-              </m:r>
               <m:r>
                 <m:rPr>
                   <m:nor/>
@@ -2185,9 +2143,9 @@
                 </m:sub>
               </m:sSub>
               <m:r>
-                <m:t>(</m:t>
+                <m:t>)+</m:t>
               </m:r>
-              <m:sSub>
+              <m:sSubSup>
                 <m:e>
                   <m:r>
                     <m:t>T</m:t>
@@ -2198,9 +2156,14 @@
                     <m:t>j</m:t>
                   </m:r>
                 </m:sub>
-              </m:sSub>
+                <m:sup>
+                  <m:r>
+                    <m:t>2</m:t>
+                  </m:r>
+                </m:sup>
+              </m:sSubSup>
               <m:r>
-                <m:t>)+</m:t>
+                <m:t>(</m:t>
               </m:r>
               <m:sSub>
                 <m:e>
@@ -2214,24 +2177,6 @@
                   </m:r>
                 </m:sub>
               </m:sSub>
-              <m:r>
-                <m:t>(</m:t>
-              </m:r>
-              <m:sSub>
-                <m:e>
-                  <m:r>
-                    <m:t>T</m:t>
-                  </m:r>
-                </m:e>
-                <m:sub>
-                  <m:r>
-                    <m:t>j</m:t>
-                  </m:r>
-                </m:sub>
-              </m:sSub>
-              <m:r>
-                <m:t>)</m:t>
-              </m:r>
               <m:r>
                 <m:rPr>
                   <m:nor/>
@@ -2250,21 +2195,6 @@
                 <m:sub>
                   <m:r>
                     <m:t>d1</m:t>
-                  </m:r>
-                </m:sub>
-              </m:sSub>
-              <m:r>
-                <m:t>(</m:t>
-              </m:r>
-              <m:sSub>
-                <m:e>
-                  <m:r>
-                    <m:t>T</m:t>
-                  </m:r>
-                </m:e>
-                <m:sub>
-                  <m:r>
-                    <m:t>j</m:t>
                   </m:r>
                 </m:sub>
               </m:sSub>
@@ -2385,6 +2315,26 @@
               <m:r>
                 <m:t>)=</m:t>
               </m:r>
+              <m:sSubSup>
+                <m:e>
+                  <m:r>
+                    <m:t>T</m:t>
+                  </m:r>
+                </m:e>
+                <m:sub>
+                  <m:r>
+                    <m:t>j</m:t>
+                  </m:r>
+                </m:sub>
+                <m:sup>
+                  <m:r>
+                    <m:t>2</m:t>
+                  </m:r>
+                </m:sup>
+              </m:sSubSup>
+              <m:r>
+                <m:t>(</m:t>
+              </m:r>
               <m:sSub>
                 <m:e>
                   <m:r>
@@ -2397,24 +2347,6 @@
                   </m:r>
                 </m:sub>
               </m:sSub>
-              <m:r>
-                <m:t>(</m:t>
-              </m:r>
-              <m:sSub>
-                <m:e>
-                  <m:r>
-                    <m:t>T</m:t>
-                  </m:r>
-                </m:e>
-                <m:sub>
-                  <m:r>
-                    <m:t>j</m:t>
-                  </m:r>
-                </m:sub>
-              </m:sSub>
-              <m:r>
-                <m:t>)</m:t>
-              </m:r>
               <m:r>
                 <m:rPr>
                   <m:nor/>
@@ -2434,9 +2366,9 @@
                 </m:sub>
               </m:sSub>
               <m:r>
-                <m:t>(</m:t>
+                <m:t>)+</m:t>
               </m:r>
-              <m:sSub>
+              <m:sSubSup>
                 <m:e>
                   <m:r>
                     <m:t>T</m:t>
@@ -2447,9 +2379,14 @@
                     <m:t>j</m:t>
                   </m:r>
                 </m:sub>
-              </m:sSub>
+                <m:sup>
+                  <m:r>
+                    <m:t>2</m:t>
+                  </m:r>
+                </m:sup>
+              </m:sSubSup>
               <m:r>
-                <m:t>)+</m:t>
+                <m:t>(</m:t>
               </m:r>
               <m:sSub>
                 <m:e>
@@ -2463,24 +2400,6 @@
                   </m:r>
                 </m:sub>
               </m:sSub>
-              <m:r>
-                <m:t>(</m:t>
-              </m:r>
-              <m:sSub>
-                <m:e>
-                  <m:r>
-                    <m:t>T</m:t>
-                  </m:r>
-                </m:e>
-                <m:sub>
-                  <m:r>
-                    <m:t>j</m:t>
-                  </m:r>
-                </m:sub>
-              </m:sSub>
-              <m:r>
-                <m:t>)</m:t>
-              </m:r>
               <m:r>
                 <m:rPr>
                   <m:nor/>
@@ -2503,9 +2422,9 @@
                 </m:sub>
               </m:sSub>
               <m:r>
-                <m:t>(</m:t>
+                <m:t>)+</m:t>
               </m:r>
-              <m:sSub>
+              <m:sSubSup>
                 <m:e>
                   <m:r>
                     <m:t>T</m:t>
@@ -2516,9 +2435,14 @@
                     <m:t>j</m:t>
                   </m:r>
                 </m:sub>
-              </m:sSub>
+                <m:sup>
+                  <m:r>
+                    <m:t>2</m:t>
+                  </m:r>
+                </m:sup>
+              </m:sSubSup>
               <m:r>
-                <m:t>)+</m:t>
+                <m:t>(</m:t>
               </m:r>
               <m:sSub>
                 <m:e>
@@ -2532,24 +2456,6 @@
                   </m:r>
                 </m:sub>
               </m:sSub>
-              <m:r>
-                <m:t>(</m:t>
-              </m:r>
-              <m:sSub>
-                <m:e>
-                  <m:r>
-                    <m:t>T</m:t>
-                  </m:r>
-                </m:e>
-                <m:sub>
-                  <m:r>
-                    <m:t>j</m:t>
-                  </m:r>
-                </m:sub>
-              </m:sSub>
-              <m:r>
-                <m:t>)</m:t>
-              </m:r>
               <m:r>
                 <m:rPr>
                   <m:nor/>
@@ -2572,9 +2478,9 @@
                 </m:sub>
               </m:sSub>
               <m:r>
-                <m:t>(</m:t>
+                <m:t>)+</m:t>
               </m:r>
-              <m:sSub>
+              <m:sSubSup>
                 <m:e>
                   <m:r>
                     <m:t>T</m:t>
@@ -2585,9 +2491,14 @@
                     <m:t>j</m:t>
                   </m:r>
                 </m:sub>
-              </m:sSub>
+                <m:sup>
+                  <m:r>
+                    <m:t>2</m:t>
+                  </m:r>
+                </m:sup>
+              </m:sSubSup>
               <m:r>
-                <m:t>)+</m:t>
+                <m:t>(</m:t>
               </m:r>
               <m:sSub>
                 <m:e>
@@ -2601,24 +2512,6 @@
                   </m:r>
                 </m:sub>
               </m:sSub>
-              <m:r>
-                <m:t>(</m:t>
-              </m:r>
-              <m:sSub>
-                <m:e>
-                  <m:r>
-                    <m:t>T</m:t>
-                  </m:r>
-                </m:e>
-                <m:sub>
-                  <m:r>
-                    <m:t>j</m:t>
-                  </m:r>
-                </m:sub>
-              </m:sSub>
-              <m:r>
-                <m:t>)</m:t>
-              </m:r>
               <m:r>
                 <m:rPr>
                   <m:nor/>
@@ -2637,21 +2530,6 @@
                 <m:sub>
                   <m:r>
                     <m:t>2</m:t>
-                  </m:r>
-                </m:sub>
-              </m:sSub>
-              <m:r>
-                <m:t>(</m:t>
-              </m:r>
-              <m:sSub>
-                <m:e>
-                  <m:r>
-                    <m:t>T</m:t>
-                  </m:r>
-                </m:e>
-                <m:sub>
-                  <m:r>
-                    <m:t>j</m:t>
                   </m:r>
                 </m:sub>
               </m:sSub>
@@ -2826,6 +2704,26 @@
               <m:r>
                 <m:t>)=</m:t>
               </m:r>
+              <m:sSubSup>
+                <m:e>
+                  <m:r>
+                    <m:t>T</m:t>
+                  </m:r>
+                </m:e>
+                <m:sub>
+                  <m:r>
+                    <m:t>j</m:t>
+                  </m:r>
+                </m:sub>
+                <m:sup>
+                  <m:r>
+                    <m:t>2</m:t>
+                  </m:r>
+                </m:sup>
+              </m:sSubSup>
+              <m:r>
+                <m:t>(</m:t>
+              </m:r>
               <m:sSub>
                 <m:e>
                   <m:r>
@@ -2838,24 +2736,6 @@
                   </m:r>
                 </m:sub>
               </m:sSub>
-              <m:r>
-                <m:t>(</m:t>
-              </m:r>
-              <m:sSub>
-                <m:e>
-                  <m:r>
-                    <m:t>T</m:t>
-                  </m:r>
-                </m:e>
-                <m:sub>
-                  <m:r>
-                    <m:t>j</m:t>
-                  </m:r>
-                </m:sub>
-              </m:sSub>
-              <m:r>
-                <m:t>)</m:t>
-              </m:r>
               <m:r>
                 <m:rPr>
                   <m:nor/>
@@ -2875,9 +2755,9 @@
                 </m:sub>
               </m:sSub>
               <m:r>
-                <m:t>(</m:t>
+                <m:t>)+</m:t>
               </m:r>
-              <m:sSub>
+              <m:sSubSup>
                 <m:e>
                   <m:r>
                     <m:t>T</m:t>
@@ -2888,9 +2768,14 @@
                     <m:t>j</m:t>
                   </m:r>
                 </m:sub>
-              </m:sSub>
+                <m:sup>
+                  <m:r>
+                    <m:t>2</m:t>
+                  </m:r>
+                </m:sup>
+              </m:sSubSup>
               <m:r>
-                <m:t>)+</m:t>
+                <m:t>(</m:t>
               </m:r>
               <m:sSub>
                 <m:e>
@@ -2904,24 +2789,6 @@
                   </m:r>
                 </m:sub>
               </m:sSub>
-              <m:r>
-                <m:t>(</m:t>
-              </m:r>
-              <m:sSub>
-                <m:e>
-                  <m:r>
-                    <m:t>T</m:t>
-                  </m:r>
-                </m:e>
-                <m:sub>
-                  <m:r>
-                    <m:t>j</m:t>
-                  </m:r>
-                </m:sub>
-              </m:sSub>
-              <m:r>
-                <m:t>)</m:t>
-              </m:r>
               <m:r>
                 <m:rPr>
                   <m:nor/>
@@ -2940,21 +2807,6 @@
                 <m:sub>
                   <m:r>
                     <m:t>d2</m:t>
-                  </m:r>
-                </m:sub>
-              </m:sSub>
-              <m:r>
-                <m:t>(</m:t>
-              </m:r>
-              <m:sSub>
-                <m:e>
-                  <m:r>
-                    <m:t>T</m:t>
-                  </m:r>
-                </m:e>
-                <m:sub>
-                  <m:r>
-                    <m:t>j</m:t>
                   </m:r>
                 </m:sub>
               </m:sSub>
@@ -3075,6 +2927,26 @@
               <m:r>
                 <m:t>)=</m:t>
               </m:r>
+              <m:sSubSup>
+                <m:e>
+                  <m:r>
+                    <m:t>T</m:t>
+                  </m:r>
+                </m:e>
+                <m:sub>
+                  <m:r>
+                    <m:t>j</m:t>
+                  </m:r>
+                </m:sub>
+                <m:sup>
+                  <m:r>
+                    <m:t>2</m:t>
+                  </m:r>
+                </m:sup>
+              </m:sSubSup>
+              <m:r>
+                <m:t>(</m:t>
+              </m:r>
               <m:sSub>
                 <m:e>
                   <m:r>
@@ -3087,24 +2959,6 @@
                   </m:r>
                 </m:sub>
               </m:sSub>
-              <m:r>
-                <m:t>(</m:t>
-              </m:r>
-              <m:sSub>
-                <m:e>
-                  <m:r>
-                    <m:t>T</m:t>
-                  </m:r>
-                </m:e>
-                <m:sub>
-                  <m:r>
-                    <m:t>j</m:t>
-                  </m:r>
-                </m:sub>
-              </m:sSub>
-              <m:r>
-                <m:t>)</m:t>
-              </m:r>
               <m:r>
                 <m:rPr>
                   <m:nor/>
@@ -3124,9 +2978,9 @@
                 </m:sub>
               </m:sSub>
               <m:r>
-                <m:t>(</m:t>
+                <m:t>)+</m:t>
               </m:r>
-              <m:sSub>
+              <m:sSubSup>
                 <m:e>
                   <m:r>
                     <m:t>T</m:t>
@@ -3137,9 +2991,14 @@
                     <m:t>j</m:t>
                   </m:r>
                 </m:sub>
-              </m:sSub>
+                <m:sup>
+                  <m:r>
+                    <m:t>2</m:t>
+                  </m:r>
+                </m:sup>
+              </m:sSubSup>
               <m:r>
-                <m:t>)+</m:t>
+                <m:t>(</m:t>
               </m:r>
               <m:sSub>
                 <m:e>
@@ -3153,24 +3012,6 @@
                   </m:r>
                 </m:sub>
               </m:sSub>
-              <m:r>
-                <m:t>(</m:t>
-              </m:r>
-              <m:sSub>
-                <m:e>
-                  <m:r>
-                    <m:t>T</m:t>
-                  </m:r>
-                </m:e>
-                <m:sub>
-                  <m:r>
-                    <m:t>j</m:t>
-                  </m:r>
-                </m:sub>
-              </m:sSub>
-              <m:r>
-                <m:t>)</m:t>
-              </m:r>
               <m:r>
                 <m:rPr>
                   <m:nor/>
@@ -3189,21 +3030,6 @@
                 <m:sub>
                   <m:r>
                     <m:t>3</m:t>
-                  </m:r>
-                </m:sub>
-              </m:sSub>
-              <m:r>
-                <m:t>(</m:t>
-              </m:r>
-              <m:sSub>
-                <m:e>
-                  <m:r>
-                    <m:t>T</m:t>
-                  </m:r>
-                </m:e>
-                <m:sub>
-                  <m:r>
-                    <m:t>j</m:t>
                   </m:r>
                 </m:sub>
               </m:sSub>
@@ -3511,9 +3337,6 @@
           <m:t>n</m:t>
         </m:r>
         <m:r>
-          <m:t>v</m:t>
-        </m:r>
-        <m:r>
           <m:rPr>
             <m:sty m:val="p"/>
           </m:rPr>
@@ -3560,9 +3383,6 @@
                 </m:r>
                 <m:r>
                   <m:t>n</m:t>
-                </m:r>
-                <m:r>
-                  <m:t>v</m:t>
                 </m:r>
               </m:sub>
             </m:sSub>
@@ -3705,6 +3525,24 @@
             <m:r>
               <m:t> </m:t>
             </m:r>
+            <m:r>
+              <m:t>D</m:t>
+            </m:r>
+            <m:r>
+              <m:t>i</m:t>
+            </m:r>
+            <m:r>
+              <m:t>a</m:t>
+            </m:r>
+            <m:r>
+              <m:t>g</m:t>
+            </m:r>
+            <m:r>
+              <m:rPr>
+                <m:sty m:val="p"/>
+              </m:rPr>
+              <m:t>{</m:t>
+            </m:r>
             <m:sSub>
               <m:e>
                 <m:r>
@@ -3717,11 +3555,30 @@
                 </m:r>
               </m:sub>
             </m:sSub>
+            <m:r>
+              <m:rPr>
+                <m:sty m:val="p"/>
+              </m:rPr>
+              <m:t>}</m:t>
+            </m:r>
           </m:e>
         </m:d>
       </m:oMath>
       <w:r>
-        <w:t xml:space="preserve">). The individual identity random effects on both the mean and dispersion parts across all response variables and experience levels are indexed in vector</w:t>
+        <w:t xml:space="preserve">)</w:t>
+      </w:r>
+      <w:r>
+        <w:t xml:space="preserve"> </w:t>
+      </w:r>
+      <w:r>
+        <w:rPr>
+          <w:iCs/>
+          <w:i/>
+        </w:rPr>
+        <w:t xml:space="preserve">explain here that each has their own individual variance</w:t>
+      </w:r>
+      <w:r>
+        <w:t xml:space="preserve">. The individual identity random effects on both the mean and dispersion parts across all response variables and experience levels are indexed in vector</w:t>
       </w:r>
       <w:r>
         <w:t xml:space="preserve"> </w:t>
@@ -3814,7 +3671,7 @@
         <w:t xml:space="preserve"> </w:t>
       </w:r>
       <w:r>
-        <w:t xml:space="preserve">is a 15x15 (co)variance matrix. We parametrized equations 1.1 to 2.2 with a Gaussian distribution family and used a beta-binomial distribution family for equation 3.</w:t>
+        <w:t xml:space="preserve">is a 15x15 (co)variance matrix.</w:t>
       </w:r>
     </w:p>
     <w:p>
@@ -4141,7 +3998,7 @@
         </w:r>
       </w:hyperlink>
       <w:r>
-        <w:t xml:space="preserve">).</w:t>
+        <w:t xml:space="preserve">). We report all the posterior parameter estimates using the median of the posterior distribution (or the mean if stated otherwise) with the highest posterior density (HPD) intervals at 50%, 80%, and 95%.</w:t>
       </w:r>
     </w:p>
     <w:bookmarkEnd w:id="31"/>
@@ -4204,7 +4061,7 @@
         <w:pStyle w:val="Corpsdetexte"/>
       </w:pPr>
       <w:r>
-        <w:t xml:space="preserve">Individual predators differed slightly in their average movement speed across experience levels (i.e. predator ID (mean); Figure 2 and Appendix S1: Table S2). However, there was strong evidence that they displayed differences in foraging specialization, with a 0.1 unit increase in standard deviation from novice to advanced, indicating that differences increased slightly (i.e. predator ID (sigma) is higher at the advanced level; Figure 2 and Appendix S1: Table S2). Moreover, some individual predators switched from a flexible to a specialized hunting tactic, and vice-versa, as they gained experience (Figure 3). Importantly, 12% of the predator population displayed a large change in foraging specialization/flexibility with experience (i.e. &gt;0.2 change in standard deviation), 43% displayed lower changes (i.e. &gt;0.05 and &lt;0.2 change in standard deviation), while 45%remained relatively stable (i.e. &lt;0.05 change in standard deviation).</w:t>
+        <w:t xml:space="preserve">Individual predators differed slightly in their average movement speed across experience levels (i.e. predator ID (mean); Figure 2 and Appendix S1: Table S2). However, there was strong evidence that they displayed differences in foraging specialization, with a 0.1 unit increase in standard deviation from novice to advanced, indicating that differences increased slightly (i.e. predator ID (sigma) is higher at the advanced level; Figure 2 and Appendix S1: Table S2). Moreover, some individual predators switched from a flexible to a specialized hunting tactic, and vice-versa, as they gained experience (Figure 3). Importantly, 12% of the predator population displayed a large change in foraging specialization/flexibility with experience (i.e. &gt;0.2 change in standard deviation), 44% displayed lower changes (i.e. &gt;0.05 and &lt;0.2 change in standard deviation), while 44%remained relatively stable (i.e. &lt;0.05 change in standard deviation).</w:t>
       </w:r>
     </w:p>
     <w:p>
@@ -4275,7 +4132,7 @@
         <w:pStyle w:val="FirstParagraph"/>
       </w:pPr>
       <w:r>
-        <w:t xml:space="preserve">Hunting experience is predicted to increase predator foraging specialization when resources are predictable</w:t>
+        <w:t xml:space="preserve">Learning from experience is predicted to increase foraging specialization when predators encounter prey behaving predictably through time</w:t>
       </w:r>
       <w:r>
         <w:t xml:space="preserve"> </w:t>
@@ -4284,7 +4141,7 @@
         <w:t xml:space="preserve">(Estes et al. 2003, Tinker et al. 2008, 2009)</w:t>
       </w:r>
       <w:r>
-        <w:t xml:space="preserve">. However, when resources vary, learning with experience should increase behavioural flexibility</w:t>
+        <w:t xml:space="preserve">. However, if predators encounter prey behaving unpredictably through time, then learning should increase behavioural flexibility</w:t>
       </w:r>
       <w:r>
         <w:t xml:space="preserve"> </w:t>
@@ -4293,7 +4150,63 @@
         <w:t xml:space="preserve">(Stephens 1993, Ishii and Shimada 2010, Mery and Burns 2010, Snell-Rood 2013, Wright et al. 2022)</w:t>
       </w:r>
       <w:r>
-        <w:t xml:space="preserve">. Our results show that there was no directional increase in either behavioural specialization or flexibility with experience at the population level. Instead, individual predators developed their own expertise and behavioural trajectory over successive encounters with the prey. There was a continuum of hunting styles ranging from a slower and flexible strategy to a highly specialized fast-paced strategy. Specialized cursorial hunters encountered similar groups of prey while slower and flexible hunters encountered varying groups of prey, with both achieving similar success over the study period. With experience, predators increasingly matched their foraging specialization to the speed of the prey that they encountered, but they did not achieve greater success, probably because the prey were also matching their speed to the predator. Our observations suggest that predators in</w:t>
+        <w:t xml:space="preserve">. Our results show that predators substantially increased their hunting success with experience. While there was no directional increase in either behavioural specialization or flexibility with experience at the population level, we found that individual predators developed their own expertise and behavioural trajectories over successive encounters with the prey. This was characterized by a continuum of hunting styles ranging from a slower and flexible strategy to a highly specialized fast-paced strategy.</w:t>
+      </w:r>
+    </w:p>
+    <w:p>
+      <w:pPr>
+        <w:pStyle w:val="Corpsdetexte"/>
+      </w:pPr>
+      <w:r>
+        <w:rPr>
+          <w:iCs/>
+          <w:i/>
+        </w:rPr>
+        <w:t xml:space="preserve">parler directement du succès des tactiques ici?</w:t>
+      </w:r>
+    </w:p>
+    <w:p>
+      <w:pPr>
+        <w:pStyle w:val="Corpsdetexte"/>
+      </w:pPr>
+      <w:r>
+        <w:rPr>
+          <w:iCs/>
+          <w:i/>
+        </w:rPr>
+        <w:t xml:space="preserve">ici parler de la covariance qui suggère un ajustement par les deux. Peut être dire que c’était fortement corrélé, mais que ça changeait pas tant avec l’expérience</w:t>
+      </w:r>
+      <w:r>
+        <w:t xml:space="preserve"> </w:t>
+      </w:r>
+      <w:r>
+        <w:t xml:space="preserve">Specialized cursorial hunters encountered similar groups of prey while slower and flexible hunters encountered varying groups of prey, with both achieving similar success over the study period.</w:t>
+      </w:r>
+    </w:p>
+    <w:p>
+      <w:pPr>
+        <w:pStyle w:val="Corpsdetexte"/>
+      </w:pPr>
+      <w:r>
+        <w:rPr>
+          <w:iCs/>
+          <w:i/>
+        </w:rPr>
+        <w:t xml:space="preserve">ici, changer la phrase pour parler que l”interaction a changé, comme ça c’est aveugle au feedback</w:t>
+      </w:r>
+      <w:r>
+        <w:t xml:space="preserve"> </w:t>
+      </w:r>
+      <w:r>
+        <w:t xml:space="preserve">With experience, predators increasingly matched their foraging specialization to the speed of the prey that they encountered,</w:t>
+      </w:r>
+    </w:p>
+    <w:p>
+      <w:pPr>
+        <w:pStyle w:val="Corpsdetexte"/>
+      </w:pPr>
+      <w:r>
+        <w:t xml:space="preserve">but they did not achieve greater success, probably because the prey were also matching their speed to the predator. Our observations suggest that predators in</w:t>
       </w:r>
       <w:r>
         <w:t xml:space="preserve"> </w:t>
@@ -13214,7 +13127,7 @@
         <w:ind w:left="60" w:right="60" w:firstLine="0" w:firstLineChars="0"/>
       </w:pPr>
       <w:r>
-        <w:t xml:space="preserve">Table 1. Leave-one-out cross-validation table of the five hierarchical GAMMs relating hunting success to player experience.</w:t>
+        <w:t xml:space="preserve">Table 1. Leave-one-out cross-validation table of the five GAMMs relating hunting success to predator experience.</w:t>
       </w:r>
     </w:p>
     <w:tbl xmlns:w="http://schemas.openxmlformats.org/wordprocessingml/2006/main" xmlns:r="http://schemas.openxmlformats.org/officeDocument/2006/relationships" xmlns:w14="http://schemas.microsoft.com/office/word/2010/wordml" xmlns:wp="http://schemas.openxmlformats.org/drawingml/2006/wordprocessingDrawing" xmlns:a="http://schemas.openxmlformats.org/drawingml/2006/main" xmlns:pic="http://schemas.openxmlformats.org/drawingml/2006/picture">
@@ -13605,7 +13518,7 @@
                 <w:szCs w:val="20"/>
                 <w:color w:val="000000"/>
               </w:rPr>
-              <w:t xml:space="preserve">predator xp + group-level smoothers + prey speed</w:t>
+              <w:t xml:space="preserve">predator xp + ID smoothers + prey rank + prey speed</w:t>
             </w:r>
           </w:p>
         </w:tc>
@@ -13831,7 +13744,7 @@
                 <w:szCs w:val="20"/>
                 <w:color w:val="000000"/>
               </w:rPr>
-              <w:t xml:space="preserve">group-level smoothers + prey speed</w:t>
+              <w:t xml:space="preserve">ID smoothers + prey rank + prey speed</w:t>
             </w:r>
           </w:p>
         </w:tc>
@@ -14057,7 +13970,7 @@
                 <w:szCs w:val="20"/>
                 <w:color w:val="000000"/>
               </w:rPr>
-              <w:t xml:space="preserve">group-level smoothers</w:t>
+              <w:t xml:space="preserve">ID smoothers + prey rank</w:t>
             </w:r>
           </w:p>
         </w:tc>
@@ -14283,7 +14196,7 @@
                 <w:szCs w:val="20"/>
                 <w:color w:val="000000"/>
               </w:rPr>
-              <w:t xml:space="preserve">predator xp + group-level smoothers</w:t>
+              <w:t xml:space="preserve">predator xp + ID smoothers + prey rank</w:t>
             </w:r>
           </w:p>
         </w:tc>
@@ -14509,7 +14422,7 @@
                 <w:szCs w:val="20"/>
                 <w:color w:val="000000"/>
               </w:rPr>
-              <w:t xml:space="preserve">predator xp</w:t>
+              <w:t xml:space="preserve">predator xp + prey rank</w:t>
             </w:r>
           </w:p>
         </w:tc>
@@ -14836,7 +14749,7 @@
         <w:t xml:space="preserve"> </w:t>
       </w:r>
       <w:r>
-        <w:t xml:space="preserve">Among individual differences in the development of hunting expertise. The predators’ hunting success (i.e. the probability of consuming the four prey) is on the y axis, and the predators’ cumulative experience (i.e. the number of matches played prior to each observation) is on the x axis. Each fitted curve represents an individual predator. (A) A generalized additive mixed model where we do not control for prey speed (B) A generalized additive mixed model where we control for prey speed.</w:t>
+        <w:t xml:space="preserve">Median posterior predictions of the development of predator hunting expertise. The predators’ hunting success (i.e. the probability of consuming the four prey) is on the y axis, and the predators’ cumulative experience (i.e. the number of matches played prior to each observation) is on the x axis. Panels A and C show among individual differences in the development of expertise, while panels B and D show the development of expertise for the average individual. (A-B) GAMM where we control for the average prey rank (C-D) GAMM where we control for the average prey rank and the average speed of the prey group.</w:t>
       </w:r>
     </w:p>
     <w:p>
@@ -14854,7 +14767,7 @@
         <w:t xml:space="preserve"> </w:t>
       </w:r>
       <w:r>
-        <w:t xml:space="preserve">Posterior median differences and highest posterior density intervals between each predator experience level’s parameters. Each panel shows the experience levels that are compared. The parameter compared is on the y axis, and the difference of the values predicted by the MDHGLM is on the x axis. The intercepts correspond to mean population speed and specialization. The predator ID on the mean are individual differences in mean speed, mean speed of prey groups encountered, and success. The predator ID on the dispersion (i.e. sigma) are individual differences in specialization, and in the heterogeneity of prey encountered.</w:t>
+        <w:t xml:space="preserve">Median posterior differences and HPD intervals comparing the parameter values predicted by the MDHGLM among all predator experience levels. The parameter being compared is on the y axis, and the difference in parameter values between two experience levels is on the x axis. The pairwise comparisons between experience levels are displayed across the three panels A, B, and C. The population mean corresponds to the population’s mean speed, mean speed of the prey encountered, and mean success. The population variation corresponds to the population’s foraging specialization and variation in speed of the prey encountered. The individual variation in means corresponds to individual differences in mean speed, while individual variation in IIV indicates individual differences in foraging specialization and in the variation of the groups of prey encountered.</w:t>
       </w:r>
     </w:p>
     <w:p>
@@ -14872,7 +14785,7 @@
         <w:t xml:space="preserve"> </w:t>
       </w:r>
       <w:r>
-        <w:t xml:space="preserve">Individual behavioural distribution of the predators’ speed drawn from the MDHGLM estimates for individuals that had (A) the greatest increase in specialization and (B) the greatest increase in flexibility. The background (gray) distributions are for when individuals were novice hunters, and the foreground (blue) distributions with solid contour lines are for when they were advanced hunters. Both figure panels are ordered by ascending degree of increase in either specialization or flexibility. We selected the individuals displayed in the figure by first subtracting the estimated standard deviation of all individuals as novices with their standard deviation as advanced hunters, and then selecting those with the greatest difference using the 25% and 75% quantiles. Individuals on panel A have an increase in specialization equal or greater than 0.2 standard deviations, while those on panel B have an increase in flexibility equal or greater than 0.27 standard deviations.</w:t>
+        <w:t xml:space="preserve">Individual behavioural distribution of the predators’ speed drawn from the MDHGLM estimates for individuals that had (A) the greatest increase in specialization and (B) the greatest increase in flexibility. The background (gray) distributions are for when individuals were novice hunters, and the foreground (blue) distributions with solid contour lines are for when they were advanced hunters. Both figure panels are ordered by ascending degree of increase in either specialization or flexibility. We built the figure by first subtracting the estimated standard deviation of all individuals as novices with their standard deviation as advanced hunters, and then selected those with the greatest difference using the 25% and 75% quantiles. Individuals on panel A have an increase in specialization equal or greater than 0.2 standard deviations, while those on panel B have an increase in flexibility equal or greater than 0.2 standard deviations.</w:t>
       </w:r>
     </w:p>
     <w:p>
@@ -14890,7 +14803,7 @@
         <w:t xml:space="preserve"> </w:t>
       </w:r>
       <w:r>
-        <w:t xml:space="preserve">Correlation matrices of the MDHGLM relating the mean and intra individual variability (IIV) in speed of the predators, the mean and IIV in speed of the prey they encountered, and mean hunting success. Larger dark blue circles indicate stronger positive correlations (positive values on the color legend), while larger dark red circles indicate stronger negative correlations (negative values on the color legend). A) Correlations when predators were novice hunters. B) Correlations when predators were advanced hunters. C) Posterior median differences and highest posterior density intervals comparing the correlations between traits when predators were advanced vs novice. The differences were computed on the absolute values of the correlations since the signs did not change with experience, such that positive values indicate an increase in correlation at the advanced stage. The median difference is displayed on the y axis and the trait correlations being compared are displayed on the x axis.</w:t>
+        <w:t xml:space="preserve">Correlation matrices of the MDHGLM relating the mean and IIV in speed of the predators, the mean and IIV in speed of the prey they encountered, and mean hunting success. Larger dark blue circles indicate stronger positive correlations (positive values on the colour legend), while larger dark red circles indicate stronger negative correlations (negative values on the colour legend). A) Correlations when predators were novice hunters. B) Correlations when predators were advanced hunters. C) Posterior median differences and HPD intervals comparing the trait correlations predicted by the MDHGLM between the advanced and novice levels. The difference is displayed on the y axis and the correlated traits being compared are displayed on the x axis.Positive values indicate an increase in correlation strength from novice to the advanced stage, while negative values indicate stronger correlations when predators were novice.</w:t>
       </w:r>
     </w:p>
     <w:p>
@@ -15107,7 +15020,7 @@
       <w:r>
         <w:drawing>
           <wp:inline>
-            <wp:extent cx="5943600" cy="4271818"/>
+            <wp:extent cx="5943600" cy="4288751"/>
             <wp:effectExtent b="0" l="0" r="0" t="0"/>
             <wp:docPr descr="Figure 4" title="" id="238" name="Picture"/>
             <a:graphic>
@@ -15128,7 +15041,7 @@
                   <pic:spPr bwMode="auto">
                     <a:xfrm>
                       <a:off x="0" y="0"/>
-                      <a:ext cx="5943600" cy="4271818"/>
+                      <a:ext cx="5943600" cy="4288751"/>
                     </a:xfrm>
                     <a:prstGeom prst="rect">
                       <a:avLst/>

</xml_diff>

<commit_message>
added some elements to the hypotheses and updated the methods
</commit_message>
<xml_diff>
--- a/manuscript/Chapter2-manuscript.docx
+++ b/manuscript/Chapter2-manuscript.docx
@@ -354,7 +354,7 @@
         <w:t xml:space="preserve">(Kobler et al. 2009, Toscano and Griffen 2014, Patrick and Weimerskirch 2014a, Matsumura and Miyatake 2022)</w:t>
       </w:r>
       <w:r>
-        <w:t xml:space="preserve">. Despite the clear evidence that individual specialization is important for predator-prey interactions, its underlying mechanisms remain surprisingly unclear. One hypothesis suggests that reciprocal interactions between predators and prey could drive individual foraging specialization</w:t>
+        <w:t xml:space="preserve">. Despite clear evidence that individual specialization is important in predator-prey interactions, its underlying mechanisms remain surprisingly unclear. One hypothesis suggests that reciprocal interactions between predators and prey could drive individual foraging specialization</w:t>
       </w:r>
       <w:r>
         <w:t xml:space="preserve"> </w:t>
@@ -410,7 +410,7 @@
         <w:t xml:space="preserve"> </w:t>
       </w:r>
       <w:r>
-        <w:t xml:space="preserve">defines expertise as the characteristics, skills, and knowledge allowing individuals with extensive experience to outperform novices on complex tasks. It is described as the relationship between success and experience, where extensive practice optimizes success when individuals reach an advanced level of experience. Empirical studies on human and non-human hunters show that experience optimizes foraging efficiency (e.g. search and handling times, return rates) potentially via associative images or reliance on prey and environmental cues</w:t>
+        <w:t xml:space="preserve">defines expertise as the characteristics, skills, and knowledge that allow individuals with extensive experience to outperform novices on complex tasks. It is described as the relationship between success and experience, where extensive practice optimizes success when individuals reach an advanced level of experience. Empirical studies on human and non-human hunters show that experience optimizes foraging efficiency (e.g. search and handling times, return rates) potentially via associative images or reliance on prey and environmental cues</w:t>
       </w:r>
       <w:r>
         <w:t xml:space="preserve"> </w:t>
@@ -428,7 +428,7 @@
         <w:t xml:space="preserve">(Stephens 1993, Ishii and Shimada 2010, Mery and Burns 2010, Kelley and Magurran 2011, Snell-Rood 2013)</w:t>
       </w:r>
       <w:r>
-        <w:t xml:space="preserve">. To develop proper responses to fluctuating resources, individuals would need to sample their environment broadly during an extensive period of time, leading to greater performance at later stages of development</w:t>
+        <w:t xml:space="preserve">. To develop proper responses to fluctuating resources, individuals would need to sample their environment broadly during an extensive period, leading to greater performance at later stages of development</w:t>
       </w:r>
       <w:r>
         <w:t xml:space="preserve"> </w:t>
@@ -437,7 +437,7 @@
         <w:t xml:space="preserve">(reviewed in Snell-Rood 2013)</w:t>
       </w:r>
       <w:r>
-        <w:t xml:space="preserve">. However, predators can differ in the challenges that they face during their lifetime, which could result in both processes (i.e. specialization and flexibility) operating at the same time within a predator population. For instance, some individuals may hunt in habitats where prey are faster, which are often proven to be more difficult to hunt</w:t>
+        <w:t xml:space="preserve">. However, predators can differ in the challenges that they face during their lifetime, which could result in both processes (i.e. specialization and flexibility) operating at the same time within a predator population. For example, some individuals may hunt in habitats where prey are faster, which are often proven to be more difficult to hunt</w:t>
       </w:r>
       <w:r>
         <w:t xml:space="preserve"> </w:t>
@@ -446,7 +446,7 @@
         <w:t xml:space="preserve">(Walker et al. 2005, Kelley and Magurran 2011, Martin et al. 2022)</w:t>
       </w:r>
       <w:r>
-        <w:t xml:space="preserve">. It should thus be essential for predators to learn how to adjust their tactic to their prey to optimize their success.</w:t>
+        <w:t xml:space="preserve">. Thus, it should be essential for predators to learn how to adjust their tactic to their prey to optimize their success.</w:t>
       </w:r>
     </w:p>
     <w:p>
@@ -484,7 +484,7 @@
         <w:t xml:space="preserve">(Paull et al. 2012, Santoro et al. 2019, Manlick et al. 2021)</w:t>
       </w:r>
       <w:r>
-        <w:t xml:space="preserve">. This disrepancy may in part be due to the limited information we have on the ecological contexts favoring specialization over flexibility. However, many studies have found that both type of foragers can also attain equal success depending on timescales, and suggest that fluctuating resources throughout a predator’s lifetime may be key in shaping individual foraging specialization</w:t>
+        <w:t xml:space="preserve">. This disrepancy may in part be due to the limited information we have on the ecological contexts favoring individual specialization over flexibility. However, many studies have found that both type of foragers can also attain equal success depending on timescales, and suggest that fluctuating resources throughout a predator’s lifetime may be key in shaping individual foraging specialization</w:t>
       </w:r>
       <w:r>
         <w:t xml:space="preserve"> </w:t>
@@ -520,7 +520,7 @@
         <w:t xml:space="preserve">(Kelley and Magurran 2011)</w:t>
       </w:r>
       <w:r>
-        <w:t xml:space="preserve">. Thus, uncovering the role of learning during direct predator-prey interactions would help in better predicting the behavioural decisions and the success of predators when they are hunting.</w:t>
+        <w:t xml:space="preserve">. Thus, uncovering the role of learning during direct predator-prey interactions would help to predict the behavioural decisions and the success of predators when they are hunting.</w:t>
       </w:r>
     </w:p>
     <w:p>
@@ -528,7 +528,7 @@
         <w:pStyle w:val="Corpsdetexte"/>
       </w:pPr>
       <w:r>
-        <w:t xml:space="preserve">A recurring challenge impeding research on predator-prey behavioural interactions, at the individual level, is the need to collect data simultaneously on both the predator and prey. We recently showed, using an online predator-prey videogame called</w:t>
+        <w:t xml:space="preserve">A recurring challenge impeding research on predator-prey behavioural interactions, at the individual level, is the need to collect data simultaneously on both the predator and the prey. We recently showed, using an online predator-prey videogame called</w:t>
       </w:r>
       <w:r>
         <w:t xml:space="preserve"> </w:t>
@@ -563,7 +563,7 @@
         <w:t xml:space="preserve">(Fraser Franco et al. 2022)</w:t>
       </w:r>
       <w:r>
-        <w:t xml:space="preserve">. In this dynamic virtual system, four prey players need to forage for resources while avoiding predation by a predator player. The prey can contribute to the group’s success by healing or helping others escape the predator, or be selfish and attempt to escape by themselves</w:t>
+        <w:t xml:space="preserve">. In this dynamic virtual system, four prey players need to forage for resources while avoiding predation by a fifth player. The prey can contribute to the group’s success by healing or helping others escape from the predator, or be selfish and attempt to escape by themselves</w:t>
       </w:r>
       <w:r>
         <w:t xml:space="preserve"> </w:t>
@@ -599,7 +599,7 @@
         <w:t xml:space="preserve">(Céré et al. 2021)</w:t>
       </w:r>
       <w:r>
-        <w:t xml:space="preserve">, and that prey face contrasting natural and social selection regimes (Santostefano et al. in prep). These examples outline how virtual systems could be useful in identifying general ecological patterns, which might in turn help to advance predator-prey research. They also generate large volumes of data on interacting players throughout their lifetime in the game under realistic, controlled, and repeatable ecological scenarios. Hence, virtual systems, including</w:t>
+        <w:t xml:space="preserve">, and that prey face contrasting natural and social selection regimes (Santostefano et al. in prep). These examples outline how virtual systems could be useful in identifying general ecological patterns, which in turn might help to advance predator-prey research. They also generate large volumes of data on interacting players throughout their lifetime in the game under realistic, controlled, and repeatable ecological scenarios. Hence, virtual systems, including</w:t>
       </w:r>
       <w:r>
         <w:t xml:space="preserve"> </w:t>
@@ -633,7 +633,7 @@
         <w:t xml:space="preserve">Dead by Daylight</w:t>
       </w:r>
       <w:r>
-        <w:t xml:space="preserve">. First, we investigate how predators develop their individual hunting expertise. We hypothesize that predators should differ in the development of their expertise if they encountered varying levels of difficulty with the prey that they pursued. For example, a predator may face greater difficulty than other individuals if it encountered elusive groups of prey more often. Second, we test the hypothesis that experience will shape individual foraging specialization. We define foraging tactics as the mean movement speed of the predator along a slow-fast continuum, and the level of individual foraging specialization as the intra-individual variance (i.e. IIV) in movement speed from one match to the next, where low IIV translates to individual specialization. If experience reduces the costs of switching between low and high speeds, we predict that individuals (and thus the population) should all converge towards flexible speeds. If experience enables the refinement of the tactics to hunt specific types of prey, then all individuals may instead specialize in their speed. In both scenarios, among individual variation in IIV (i.e. individual specialization) should be low because everyone is either a specialist or a generalist, but the population variance should either increase (flexibility) or decrease (specialization). Alternatively, both processes may operate at the same time if behavioural interactions with the prey vary among predators, such that among individual variation in IIV should increase. In this case, we expect predators that experienced more predictable encounters with their prey (i.e. similar groups across matches) to specialize in their speed, while predators that experienced unpredictable encounters with their prey (i.e. heterogeneous groups across matches) should adopt flexible movement speeds. If we detect such prey-dependent fine-tuning, then all hunters along the flexible-specialist continuum should attain equal success probably because they learned from experience how to adjust their hunting style to their prey.</w:t>
+        <w:t xml:space="preserve">. First, we investigate how predators develop their individual hunting expertise. We hypothesize that predators should differ in the development of their expertise if they encountered varying levels of difficulty with the prey that they pursued. For example, a predator may face greater difficulty than other individuals if it encountered elusive groups of prey more often. Second, we test the hypothesis that experience will shape individual foraging specialization. We define foraging tactics as the mean movement speed of the predator along a slow-fast continuum, and the level of individual foraging specialization as the intra-individual variance (i.e. IIV) in movement speed across matches, where low IIV translates to individual specialization (e.g. always using a fast tactic). If experience reduces the costs of switching between low and high speeds as predators encounter varying groups of prey, we predict that individuals (and thus the population) should all converge towards flexible speeds. If experience increases a tactic’s efficiency for specific types of prey assuming that all individuals encounter similar groups of prey, then they may instead specialize in their speed. In both scenarios, among individual variation in IIV (i.e. individual differences in specialization) should be low across experience because everyone is either a flexible or a specialist forager, but the population variance would either increase (flexibility) or decrease (specialization). Alternatively, both processes may operate at the same time if behavioural interactions with the prey vary among predators, such that among individual variation in IIV should increase. In this case, we expect predators that experienced more predictable encounters with their prey (i.e. similar groups across matches) to specialize in their speed, while predators that experienced unpredictable encounters with their prey (i.e. heterogeneous groups across matches) should adopt flexible movement speeds. If we detect such prey-dependent fine-tuning, then all hunters along the flexible-specialist continuum should attain equal success probably because they learned from experience how to adjust their hunting style to their prey.</w:t>
       </w:r>
     </w:p>
     <w:bookmarkEnd w:id="23"/>
@@ -670,7 +670,7 @@
         <w:t xml:space="preserve"> </w:t>
       </w:r>
       <w:r>
-        <w:t xml:space="preserve">is a survival asymmetric (i.e. a game where the gameplay mechanics differ between two groups) multiplayer online game developed by Behaviour Interactive Inc, in which players can play either as a predator or a prey. Every match includes only one predator and four preys. The objective of the predator is to hunt and capture the prey, and the objective of the prey is to search for resources while avoiding the predator. The resources are in the form of power generators that, once all activated, will enable the prey to escape through one of two exit doors. The composition of the predator and prey group in a match is determined by a skill-based matchmaking algorithm. A match ends when the predator kills all the prey available (i.e. that have not escaped), or when the last remaining prey escapes the virtual environment. Each player, predator or prey, can choose an avatar with abilities that encourage specific play styles (e.g. bold vs cautious prey, or ambush vs roaming predator). During our study period, the game offered 23 predator avatars. The virtual environments are composed of fixed and procedurally generated habitat components, such as vegetation, mazes, and buildings. Some of these environments are larger than others, with varying structural complexity. However, predators display only minimal changes in behaviour and hunting success across the environments, probably due to a game feature enabling them to have visual cues of the generators</w:t>
+        <w:t xml:space="preserve">is a survival asymmetric multiplayer online game (i.e. a game where the gameplay mechanics differ between two groups) developed by Behaviour Interactive Inc, in which players can play either as a predator or a prey. Every match includes only one predator and four prey. The objective of the predator is to hunt and capture the prey, and the objective of the prey is to search for resources while avoiding the predator. The resources are in the form of power generators that, once all activated, will enable the prey to escape through one of two exit doors. The composition of the predator and prey group in a match is determined by a skill-based matchmaking algorithm. A match ends when the predator kills all the prey available (i.e. that have not escaped), or when the last remaining prey escapes the virtual environment. Each player, predator or prey, can choose an avatar with abilities that encourage specific play styles (e.g. bold vs cautious prey, or ambush vs roaming predator). During our study period, the game offered 23 predator avatars. The virtual environments are composed of fixed and procedurally generated habitat components, such as vegetation, mazes, and buildings. Some of these environments are larger than others, with varying structural complexity. However, predators display only minimal changes in behaviour and hunting success across the environments, probably due to a game feature enabling them to have visual cues of the generators</w:t>
       </w:r>
       <w:r>
         <w:t xml:space="preserve"> </w:t>
@@ -728,7 +728,7 @@
         <w:pStyle w:val="Corpsdetexte"/>
       </w:pPr>
       <w:r>
-        <w:t xml:space="preserve">We analyzed the predator’s average speed and the average speed of the prey group encountered by the predator. The predator’s average speed is measured as the average distance traveled per second during a match (mean= 3.31 ± 0.49 m/s). We measured the preys’ average speed as the average travel speed of the four individual prey within a match (mean = 2.40 ± 0.32 m/s). We defined hunting success as the number of prey consumed during the match (min = 0, max = 4). Lastly, we defined the predator’s cumulative experience as the number of matches played prior to the match being monitored. For example, the first match of a player would have a cumulative experience value of 0, while the tenth match would have a value of 9. We also categorized predators for each match based on their cumulated experience. We labeled predators as novices for matches where they had cumulated less than 100 matches, intermediate for matches where they had cumulated between 100 and 299 matches, and advanced for matches where they had cumulated more than 299 matches (max 499). Since our goal was to monitor predator players throughout their experience and that they all played at least 300 matches, they appeared in all the three experience categories.</w:t>
+        <w:t xml:space="preserve">We analyzed the predator’s average speed and the average speed of the prey group encountered by the predator. The predator’s average speed is measured as the average distance traveled per second during a match (mean= 3.31 ± 0.49 m/s). We measured the preys’ average speed as the average travel speed of the four individual prey within a match (mean = 2.40 ± 0.32 m/s). We defined hunting success as the number of prey consumed during the match (min = 0, max = 4). Lastly, we defined the predator’s cumulative experience as the number of matches played prior to the match being monitored. For example, the first match of a player would have a cumulative experience value of 0, while the tenth match would have a value of 9. We also categorized predators for each match based on their cumulated experience. We labeled predators as novices for matches where they had cumulated less than 100 matches, intermediate for matches where they had cumulated between 100 and 299 matches, and advanced for matches where they had cumulated more than 299 matches (max 499). Since our goal was to monitor predator players throughout their experience and that they all played at least 300 matches, they all appeared in each of the three experience categories.</w:t>
       </w:r>
     </w:p>
     <w:p>
@@ -776,7 +776,7 @@
         <w:pStyle w:val="FirstParagraph"/>
       </w:pPr>
       <w:r>
-        <w:t xml:space="preserve">The models were fitted in R (version 4.1.2) using Markov chain Monte Carlo (MCMC) sampling with the package</w:t>
+        <w:t xml:space="preserve">All models were fitted under a Bayesian framework in R (version 4.1.2) using Markov chain Monte Carlo (MCMC) sampling with the package</w:t>
       </w:r>
       <w:r>
         <w:t xml:space="preserve"> </w:t>
@@ -842,7 +842,7 @@
         <w:t xml:space="preserve"> </w:t>
       </w:r>
       <w:r>
-        <w:t xml:space="preserve">as the back-end for estimation (cmdstan installation version 2.28.2). All our statistical analyses were executed on Cedar (</w:t>
+        <w:t xml:space="preserve">as the back-end for estimation (cmdstan installation version 2.28.2). The models were compiled on Cedar, a computer cluster maintained by the Digital Research Alliance of Canada (</w:t>
       </w:r>
       <w:hyperlink r:id="rId26">
         <w:r>
@@ -853,7 +853,10 @@
         </w:r>
       </w:hyperlink>
       <w:r>
-        <w:t xml:space="preserve">), a computer cluster maintained by the Digital Research Alliance of Canada. The operating system for Cedar is CentOS Linux 7.</w:t>
+        <w:t xml:space="preserve">). The operating system for Cedar is CentOS Linux 7, and each model required 64GB of RAM with 48 cores to compile within $</w:t>
+      </w:r>
+      <w:r>
+        <w:t xml:space="preserve">$5 days.</w:t>
       </w:r>
     </w:p>
     <w:bookmarkEnd w:id="27"/>
@@ -871,7 +874,7 @@
         <w:pStyle w:val="FirstParagraph"/>
       </w:pPr>
       <w:r>
-        <w:t xml:space="preserve">We tested how prey influence the development of predator expertise by computing five Bayesian generalized additive mixed models (GAMM) with thin-plate regression splines, all of which estimated the relationship between hunting success (i.e. number of prey consumed) and the predators’ cumulative experience (i.e. number of matches played before the current match). We parameterized the models following the method of</w:t>
+        <w:t xml:space="preserve">We tested how prey influenced the development of predator expertise by computing five Bayesian generalized additive mixed models (GAMM) with thin-plate regression splines, all of which estimated the relationship between hunting success (i.e. number of prey consumed) and the predators’ cumulative experience (i.e. number of matches played before the current match). We parameterized the models following the method of</w:t>
       </w:r>
       <w:r>
         <w:t xml:space="preserve"> </w:t>
@@ -880,7 +883,7 @@
         <w:t xml:space="preserve">Pedersen et al. (2019)</w:t>
       </w:r>
       <w:r>
-        <w:t xml:space="preserve">. The first model was the simplest, with a common global smoothing function and random intercepts for the predator ID. In this model, we assume that predators have the same development of expertise, with the model estimating a trend for the average individual (i.e. global smoother). For the second model, we included varying group-level smoothers for the predator ID. Here, we assume that individual predators share a similar relationship between success and experience, but that this relationship can vary among them (e.g. predator 1 has a steeper curve than predator 2). This enabled us to test whether predators differed in the development of their expertise. In the third model, we kept the group-level smoothers for the individual predators, but removed the global smoother. This model assumes that predators do not share a common relationship between success and experience. The fourth and fifth models were a reproduction of the second and third models respectively, where we included the prey group’s average speed to assess its effect on the relationship between success and experience. We included the standardized match duration and average prey rank (a proxy for prey skill) as covariates in all five models. The ranking system in</w:t>
+        <w:t xml:space="preserve">. The first model was the simplest, with a common global smoothing function and random intercepts for the predator ID. In this model, we assume that predators have the same development of expertise, with the model estimating a trend for the average individual (i.e. global smoother). For the second model, we included varying individual smoothers for the predator ID. Here, we assume that individual predators share a similar relationship between success and experience, but that this relationship can vary among them (e.g. predator 1 has a steeper curve than predator 2). This enabled us to test whether predators differed in the development of their expertise. In the third model, we kept the individual smoothers for the predators, but removed the global smoother. This model assumes that predators do not share a common relationship between success and experience. The fourth and fifth models were a reproduction of the second and third models respectively, where we included the prey group’s average speed to assess its effect on the relationship between success and experience. We included the standardized match duration and average prey rank (a proxy for prey skill) as covariates in all five models. The ranking system in</w:t>
       </w:r>
       <w:r>
         <w:t xml:space="preserve"> </w:t>
@@ -1608,7 +1611,7 @@
         <w:pStyle w:val="Corpsdetexte"/>
       </w:pPr>
       <w:r>
-        <w:t xml:space="preserve">The model simultaneously estimated three distinct components for each experience level and each trait. The first component is among individual variation in mean speed and success (the mean part of the model), allowing to test for individual differences in tactic use (i.e. along the slow-fast continuum), in the mean speed of the prey encountered, and in prey consumption. The second component is among individual variation in intra-individual behavioural variation (IIV) (the dispersion part of the model), allowing us to test for individual differences in foraging specialization and in how (dis)similar was the speed of the groups of prey encountered (i.e. if resource heterogeneity was higher for some individuals compared to others). The third component consists of pairwise comparisons between the individual identity random effect variances on the mean and dispersion part of the model across traits and experience levels, computed as a 15x15 (co)variance matrix. This allows us to assess whether predators that are on average slower/faster are more specialized or flexible, whether predators that adopted a slower/faster (or more specialized/flexible) tactic encountered prey that were faster/slower, and whether slower/faster predators had lower/greater hunting success.</w:t>
+        <w:t xml:space="preserve">The model simultaneously estimated three distinct components for each experience level and each trait. The first component is among individual variation in mean speed and success (the mean part of the model), allowing to test for individual differences in tactic use (i.e. along the slow-fast continuum), in the mean speed of the prey encountered, and in mean prey consumption. The second component is among individual variation in intra-individual behavioural variation (IIV) (the dispersion part of the model), allowing us to test for individual differences in foraging specialization and in how (dis)similar was the speed of the groups of prey encountered (i.e. if resource heterogeneity was higher for some individuals compared to others). The third component consists of pairwise comparisons between the individual identity random effect standard deviations on the mean and dispersion part of the model within/across traits within experience levels, and within/across traits across experience levels, resulting in a 15x15 (co)variance matrix. This allows us to assess whether predators that are on average slower/faster are more specialized or flexible, whether predators that adopted a slower/faster (or more specialized/flexible) tactic encountered prey that were faster/slower, and whether slower/faster predators had lower/greater hunting success.</w:t>
       </w:r>
     </w:p>
     <w:p>
@@ -1616,7 +1619,7 @@
         <w:pStyle w:val="Corpsdetexte"/>
       </w:pPr>
       <w:r>
-        <w:t xml:space="preserve">We controlled for the standardized average rank of the prey group for both the predator and the prey’s speed on both the mean and the dispersion parts of the model. We included random effects for the game environment, the predator avatar, and the individual predator identity on the mean part of the model, and an individual identity random effect exclusively on the dispersion part. For hunting success, we modeled the mean part only and controlled for the standardized mean prey rank and game duration, and included an individual identity random effect.</w:t>
+        <w:t xml:space="preserve">We controlled for the standardized average rank of the prey group for both the predator and the prey’s speed on both the mean and the dispersion parts of the model. We included game environment and predator avatar random effects on the mean part of the model exclusively that were trait and experience specific (i.e. no covariance structure). We included individual predator identity random effects on the mean and dispersion parts. For hunting success, we modeled the mean part only and controlled for the standardized mean prey rank and game duration, and included an individual identity random effect.</w:t>
       </w:r>
     </w:p>
     <w:p>
@@ -3224,7 +3227,7 @@
         <w:t xml:space="preserve"> </w:t>
       </w:r>
       <w:r>
-        <w:t xml:space="preserve">terms are vectors of fixed effects with their incidence matrices</w:t>
+        <w:t xml:space="preserve">terms are vectors of fixed effects with their design matrices</w:t>
       </w:r>
       <w:r>
         <w:t xml:space="preserve"> </w:t>
@@ -3280,7 +3283,7 @@
         <w:t xml:space="preserve"> </w:t>
       </w:r>
       <w:r>
-        <w:t xml:space="preserve">are the vectors of random environment, random avatar, and random individual identity effects associated with their incidence matrices</w:t>
+        <w:t xml:space="preserve">are the vectors of random environment, random avatar, and random individual identity effects associated with their design matrices</w:t>
       </w:r>
       <w:r>
         <w:t xml:space="preserve"> </w:t>
@@ -3490,95 +3493,7 @@
         <w:t xml:space="preserve"> </w:t>
       </w:r>
       <w:r>
-        <w:t xml:space="preserve">indicating that the random effects are independently and identically distributed. The residuals are assumed to follow a Gaussian distribution (</w:t>
-      </w:r>
-      <m:oMath>
-        <m:r>
-          <m:t>e</m:t>
-        </m:r>
-        <m:r>
-          <m:rPr>
-            <m:sty m:val="p"/>
-          </m:rPr>
-          <m:t>∼</m:t>
-        </m:r>
-        <m:r>
-          <m:t>N</m:t>
-        </m:r>
-        <m:d>
-          <m:dPr>
-            <m:begChr m:val="("/>
-            <m:endChr m:val=")"/>
-            <m:sepChr m:val=""/>
-            <m:grow/>
-          </m:dPr>
-          <m:e>
-            <m:r>
-              <m:t>0</m:t>
-            </m:r>
-            <m:r>
-              <m:rPr>
-                <m:sty m:val="p"/>
-              </m:rPr>
-              <m:t>,</m:t>
-            </m:r>
-            <m:r>
-              <m:t> </m:t>
-            </m:r>
-            <m:r>
-              <m:t>D</m:t>
-            </m:r>
-            <m:r>
-              <m:t>i</m:t>
-            </m:r>
-            <m:r>
-              <m:t>a</m:t>
-            </m:r>
-            <m:r>
-              <m:t>g</m:t>
-            </m:r>
-            <m:r>
-              <m:rPr>
-                <m:sty m:val="p"/>
-              </m:rPr>
-              <m:t>{</m:t>
-            </m:r>
-            <m:sSub>
-              <m:e>
-                <m:r>
-                  <m:t>σ</m:t>
-                </m:r>
-              </m:e>
-              <m:sub>
-                <m:r>
-                  <m:t>e</m:t>
-                </m:r>
-              </m:sub>
-            </m:sSub>
-            <m:r>
-              <m:rPr>
-                <m:sty m:val="p"/>
-              </m:rPr>
-              <m:t>}</m:t>
-            </m:r>
-          </m:e>
-        </m:d>
-      </m:oMath>
-      <w:r>
-        <w:t xml:space="preserve">)</w:t>
-      </w:r>
-      <w:r>
-        <w:t xml:space="preserve"> </w:t>
-      </w:r>
-      <w:r>
-        <w:rPr>
-          <w:iCs/>
-          <w:i/>
-        </w:rPr>
-        <w:t xml:space="preserve">explain here that each has their own individual variance</w:t>
-      </w:r>
-      <w:r>
-        <w:t xml:space="preserve">. The individual identity random effects on both the mean and dispersion parts across all response variables and experience levels are indexed in vector</w:t>
+        <w:t xml:space="preserve">indicating that the random effects are independently and identically distributed. The individual identity random effects on both the mean and dispersion parts across all response variables and experience levels are indexed in vector</w:t>
       </w:r>
       <w:r>
         <w:t xml:space="preserve"> </w:t>
@@ -3589,7 +3504,7 @@
         </m:r>
       </m:oMath>
       <w:r>
-        <w:t xml:space="preserve">. The vector</w:t>
+        <w:t xml:space="preserve">. The individual identity random effects contained in vector</w:t>
       </w:r>
       <w:r>
         <w:t xml:space="preserve"> </w:t>
@@ -3603,7 +3518,7 @@
         <w:t xml:space="preserve"> </w:t>
       </w:r>
       <w:r>
-        <w:t xml:space="preserve">of individual identity random effects follows a multivariate Gaussian distribution</w:t>
+        <w:t xml:space="preserve">follow a multivariate Gaussian distribution</w:t>
       </w:r>
       <w:r>
         <w:t xml:space="preserve"> </w:t>
@@ -3671,7 +3586,42 @@
         <w:t xml:space="preserve"> </w:t>
       </w:r>
       <w:r>
-        <w:t xml:space="preserve">is a 15x15 (co)variance matrix.</w:t>
+        <w:t xml:space="preserve">is a 15x15 (co)variance matrix of the individual identity standard deviations</w:t>
+      </w:r>
+      <w:r>
+        <w:t xml:space="preserve"> </w:t>
+      </w:r>
+      <m:oMath>
+        <m:sSub>
+          <m:e>
+            <m:r>
+              <m:t>σ</m:t>
+            </m:r>
+          </m:e>
+          <m:sub>
+            <m:r>
+              <m:t>i</m:t>
+            </m:r>
+            <m:sSub>
+              <m:e>
+                <m:r>
+                  <m:t>d</m:t>
+                </m:r>
+              </m:e>
+              <m:sub>
+                <m:r>
+                  <m:t>i</m:t>
+                </m:r>
+              </m:sub>
+            </m:sSub>
+          </m:sub>
+        </m:sSub>
+      </m:oMath>
+      <w:r>
+        <w:t xml:space="preserve"> </w:t>
+      </w:r>
+      <w:r>
+        <w:t xml:space="preserve">across all experience levels and response variables.</w:t>
       </w:r>
     </w:p>
     <w:p>

</xml_diff>

<commit_message>
updated methods MS and figure captions
</commit_message>
<xml_diff>
--- a/manuscript/Chapter2-manuscript.docx
+++ b/manuscript/Chapter2-manuscript.docx
@@ -683,7 +683,7 @@
       </w:r>
     </w:p>
     <w:bookmarkEnd w:id="24"/>
-    <w:bookmarkStart w:id="25" w:name="data-collection"/>
+    <w:bookmarkStart w:id="26" w:name="data-collection"/>
     <w:p>
       <w:pPr>
         <w:pStyle w:val="Titre2"/>
@@ -712,7 +712,7 @@
         <w:t xml:space="preserve"> </w:t>
       </w:r>
       <w:r>
-        <w:t xml:space="preserve">mode). We filtered any matches where players were inactive, such as when average distances traveled per second (i.e. speed) were equal to, or very close to, zero. Moreover, we used our knowledge of the game to remove any matches where players were potentially hacking, or not playing the game as intended. We then sampled players that played 300 matches or more, and monitored all their matches from the first to a maximum of 500 matches.</w:t>
+        <w:t xml:space="preserve">mode). We filtered any matches where players were inactive, such as when mean distances traveled per second (i.e. speed) were equal to, or very close to, zero. Moreover, we used our knowledge of the game to remove any matches where players were potentially hacking, or not playing the game as intended. We then sampled players that played 300 matches or more, and monitored all their matches from the first to a maximum of 500 matches.</w:t>
       </w:r>
     </w:p>
     <w:p>
@@ -720,23 +720,7 @@
         <w:pStyle w:val="Corpsdetexte"/>
       </w:pPr>
       <w:r>
-        <w:t xml:space="preserve">Our population consists of 253 predator players with a total record of 100 412 matches. The predator-players’ experience varied between 301 and 500 matches played. These matches lasted between 3 and 70 min (mean = 11 min). The following information is collected and reported for every match : the player’s anonymous ID, its avatar (i.e. the predator character chosen with its specific skill-gameplay mechanics), the game environment, the predator-player’s experience along with its speed, and the average speed of the group of prey it encountered.</w:t>
-      </w:r>
-    </w:p>
-    <w:p>
-      <w:pPr>
-        <w:pStyle w:val="Corpsdetexte"/>
-      </w:pPr>
-      <w:r>
-        <w:t xml:space="preserve">We analyzed the predator’s average speed and the average speed of the prey group encountered by the predator. The predator’s average speed is measured as the average distance traveled per second during a match (mean= 3.31 ± 0.49 m/s). We measured the preys’ average speed as the average travel speed of the four individual prey within a match (mean = 2.40 ± 0.32 m/s). We defined hunting success as the number of prey consumed during the match (min = 0, max = 4). Lastly, we defined the predator’s cumulative experience as the number of matches played prior to the match being monitored. For example, the first match of a player would have a cumulative experience value of 0, while the tenth match would have a value of 9. We also categorized predators for each match based on their cumulated experience. We labeled predators as novices for matches where they had cumulated less than 100 matches, intermediate for matches where they had cumulated between 100 and 299 matches, and advanced for matches where they had cumulated more than 299 matches (max 499). Since our goal was to monitor predator players throughout their experience and that they all played at least 300 matches, they all appeared in each of the three experience categories.</w:t>
-      </w:r>
-    </w:p>
-    <w:p>
-      <w:pPr>
-        <w:pStyle w:val="Corpsdetexte"/>
-      </w:pPr>
-      <w:r>
-        <w:t xml:space="preserve">We recognize that we could have biased our analyses by retaining only individuals who played for at least 300 matches. For example, these individuals might be experienced videogame players and could thus already be playing like experts in their first matches in</w:t>
+        <w:t xml:space="preserve">Our population consists of 253 predator players with a total record of 100 412 matches. The predator-players’ experience varied between 301 and 500 matches played. These matches lasted between 3 and 70 min (mean = 11 min). The following information is collected and reported for every match : the player’s anonymous ID, its avatar (i.e. the predator character chosen with its specific skill-gameplay mechanics), the game environment, the predator-player’s experience along with its speed, the mean speed of the groups of prey the player encountered, and their mean rank (a proxy for prey skill). The ranking system in</w:t>
       </w:r>
       <w:r>
         <w:t xml:space="preserve"> </w:t>
@@ -749,141 +733,37 @@
         <w:t xml:space="preserve">DBD</w:t>
       </w:r>
       <w:r>
-        <w:t xml:space="preserve">. To verify that our sample was not biased, we compared a random sample of players that played either 20 to 50 matches, 51 to 100 matches, or 101 to 300 matches during the same timeframe as our sampled population. We then took the first 20 matches played by these players, including those from our sampled population, and compared their average speed using a Bayesian hierarchical linear model. We found that all four groups had similar average speeds as predators (Appendix 2: Table S1-S2), which indicates an absence of bias due to data sampling.</w:t>
-      </w:r>
-    </w:p>
-    <w:bookmarkEnd w:id="25"/>
-    <w:bookmarkStart w:id="32" w:name="statistical-analyses"/>
-    <w:p>
-      <w:pPr>
-        <w:pStyle w:val="Titre2"/>
-      </w:pPr>
-      <w:r>
-        <w:t xml:space="preserve">Statistical analyses</w:t>
-      </w:r>
-    </w:p>
-    <w:bookmarkStart w:id="27" w:name="software-and-computer-specifications"/>
-    <w:p>
-      <w:pPr>
-        <w:pStyle w:val="Titre3"/>
-      </w:pPr>
-      <w:r>
-        <w:t xml:space="preserve">Software and computer specifications</w:t>
-      </w:r>
-    </w:p>
-    <w:p>
-      <w:pPr>
-        <w:pStyle w:val="FirstParagraph"/>
-      </w:pPr>
-      <w:r>
-        <w:t xml:space="preserve">All models were fitted under a Bayesian framework in R (version 4.1.2) using Markov chain Monte Carlo (MCMC) sampling with the package</w:t>
-      </w:r>
-      <w:r>
-        <w:t xml:space="preserve"> </w:t>
-      </w:r>
-      <w:r>
-        <w:t xml:space="preserve">“</w:t>
-      </w:r>
-      <w:r>
-        <w:t xml:space="preserve">brms</w:t>
-      </w:r>
-      <w:r>
-        <w:t xml:space="preserve">”</w:t>
-      </w:r>
-      <w:r>
-        <w:t xml:space="preserve"> </w:t>
-      </w:r>
-      <w:r>
-        <w:t xml:space="preserve">version 2.16.3</w:t>
-      </w:r>
-      <w:r>
-        <w:t xml:space="preserve"> </w:t>
-      </w:r>
-      <w:r>
-        <w:t xml:space="preserve">(Bürkner 2017)</w:t>
-      </w:r>
-      <w:r>
-        <w:t xml:space="preserve">, an R front-end for the STAN software</w:t>
-      </w:r>
-      <w:r>
-        <w:t xml:space="preserve"> </w:t>
-      </w:r>
-      <w:r>
-        <w:t xml:space="preserve">(Team 2023)</w:t>
-      </w:r>
-      <w:r>
-        <w:t xml:space="preserve">, and</w:t>
-      </w:r>
-      <w:r>
-        <w:t xml:space="preserve"> </w:t>
-      </w:r>
-      <w:r>
-        <w:t xml:space="preserve">“</w:t>
-      </w:r>
-      <w:r>
-        <w:t xml:space="preserve">cmdstanr</w:t>
-      </w:r>
-      <w:r>
-        <w:t xml:space="preserve">”</w:t>
-      </w:r>
-      <w:r>
-        <w:t xml:space="preserve"> </w:t>
-      </w:r>
-      <w:r>
-        <w:t xml:space="preserve">version 0.4.0</w:t>
-      </w:r>
-      <w:r>
-        <w:t xml:space="preserve"> </w:t>
-      </w:r>
-      <w:r>
-        <w:t xml:space="preserve">(Gabry and Češnovar 2021)</w:t>
-      </w:r>
-      <w:r>
-        <w:t xml:space="preserve"> </w:t>
-      </w:r>
-      <w:r>
-        <w:t xml:space="preserve">as the back-end for estimation (cmdstan installation version 2.28.2). The models were compiled on Cedar, a computer cluster maintained by the Digital Research Alliance of Canada (</w:t>
-      </w:r>
-      <w:hyperlink r:id="rId26">
-        <w:r>
-          <w:rPr>
-            <w:rStyle w:val="Lienhypertexte"/>
-          </w:rPr>
-          <w:t xml:space="preserve">https://docs.alliancecan.ca/wiki/Cedar</w:t>
+        <w:t xml:space="preserve"> </w:t>
+      </w:r>
+      <w:r>
+        <w:t xml:space="preserve">was implemented by the company to pair players in a match based on their skill (</w:t>
+      </w:r>
+      <w:hyperlink r:id="rId25">
+        <w:r>
+          <w:rPr>
+            <w:rStyle w:val="Lienhypertexte"/>
+          </w:rPr>
+          <w:t xml:space="preserve">https://deadbydaylight.fandom.com/wiki/Rank</w:t>
         </w:r>
       </w:hyperlink>
       <w:r>
-        <w:t xml:space="preserve">). The operating system for Cedar is CentOS Linux 7, and each model required 64GB of RAM with 48 cores to compile within $</w:t>
-      </w:r>
-      <w:r>
-        <w:t xml:space="preserve">$5 days.</w:t>
-      </w:r>
-    </w:p>
-    <w:bookmarkEnd w:id="27"/>
-    <w:bookmarkStart w:id="29" w:name="effect-of-experience-on-hunting-success"/>
-    <w:p>
-      <w:pPr>
-        <w:pStyle w:val="Titre3"/>
-      </w:pPr>
-      <w:r>
-        <w:t xml:space="preserve">Effect of experience on hunting success</w:t>
-      </w:r>
-    </w:p>
-    <w:p>
-      <w:pPr>
-        <w:pStyle w:val="FirstParagraph"/>
-      </w:pPr>
-      <w:r>
-        <w:t xml:space="preserve">We tested how prey influenced the development of predator expertise by computing five Bayesian generalized additive mixed models (GAMM) with thin-plate regression splines, all of which estimated the relationship between hunting success (i.e. number of prey consumed) and the predators’ cumulative experience (i.e. number of matches played before the current match). We parameterized the models following the method of</w:t>
-      </w:r>
-      <w:r>
-        <w:t xml:space="preserve"> </w:t>
-      </w:r>
-      <w:r>
-        <w:t xml:space="preserve">Pedersen et al. (2019)</w:t>
-      </w:r>
-      <w:r>
-        <w:t xml:space="preserve">. The first model was the simplest, with a common global smoothing function and random intercepts for the predator ID. In this model, we assume that predators have the same development of expertise, with the model estimating a trend for the average individual (i.e. global smoother). For the second model, we included varying individual smoothers for the predator ID. Here, we assume that individual predators share a similar relationship between success and experience, but that this relationship can vary among them (e.g. predator 1 has a steeper curve than predator 2). This enabled us to test whether predators differed in the development of their expertise. In the third model, we kept the individual smoothers for the predators, but removed the global smoother. This model assumes that predators do not share a common relationship between success and experience. The fourth and fifth models were a reproduction of the second and third models respectively, where we included the prey group’s average speed to assess its effect on the relationship between success and experience. We included the standardized match duration and average prey rank (a proxy for prey skill) as covariates in all five models. The ranking system in</w:t>
+        <w:t xml:space="preserve">), and failing to account for it would prevent us from detecting a change in the predator’s foraging success with experience.</w:t>
+      </w:r>
+    </w:p>
+    <w:p>
+      <w:pPr>
+        <w:pStyle w:val="Corpsdetexte"/>
+      </w:pPr>
+      <w:r>
+        <w:t xml:space="preserve">We analyzed the predator’s mean speed and the mean speed of the prey group encountered by the predator. The predator’s mean speed is measured as the mean distance traveled per second during a match (mean= 3.31 ± 0.49 m/s). We measured the preys’ speed as the mean travel speed of the four individual prey in a match (mean = 2.40 ± 0.32 m/s). We defined hunting success as the number of prey consumed during the match (min = 0, max = 4). Lastly, we defined the predator’s cumulative experience as the number of matches played prior to the match being monitored. For example, the first match of a player would have a cumulative experience value of 0, while the tenth match would have a value of 9. We also categorized predators for each match based on their cumulated experience. We labeled predators as novices for matches where they had cumulated less than 100 matches, intermediate for matches where they had cumulated between 100 and 299 matches, and advanced for matches where they had cumulated more than 299 matches (max 499). Since our goal was to monitor predator players throughout their experience and that they all played at least 300 matches, they all appeared in each of the three experience categories.</w:t>
+      </w:r>
+    </w:p>
+    <w:p>
+      <w:pPr>
+        <w:pStyle w:val="Corpsdetexte"/>
+      </w:pPr>
+      <w:r>
+        <w:t xml:space="preserve">We recognize that we could have biased our analyses by retaining only individuals who played for at least 300 matches. For example, these individuals might be experienced videogame players and could thus already be playing like experts in their first matches in</w:t>
       </w:r>
       <w:r>
         <w:t xml:space="preserve"> </w:t>
@@ -896,21 +776,141 @@
         <w:t xml:space="preserve">DBD</w:t>
       </w:r>
       <w:r>
-        <w:t xml:space="preserve"> </w:t>
-      </w:r>
-      <w:r>
-        <w:t xml:space="preserve">was implemented by the company to pair players in a match based on their skill (</w:t>
-      </w:r>
-      <w:hyperlink r:id="rId28">
-        <w:r>
-          <w:rPr>
-            <w:rStyle w:val="Lienhypertexte"/>
-          </w:rPr>
-          <w:t xml:space="preserve">https://deadbydaylight.fandom.com/wiki/Rank</w:t>
+        <w:t xml:space="preserve">. To verify that our sample was not biased, we compared a random sample of players that played either 20 to 50 matches, 51 to 100 matches, or 101 to 300 matches during the same timeframe as our sampled population. We then took the first 20 matches played by these players, including those from our sampled population, and compared their mean speed using a Bayesian hierarchical linear model. We found that all four groups had similar mean speeds as predators (Appendix 2: Table S1-S2), which indicates an absence of bias due to data sampling.</w:t>
+      </w:r>
+    </w:p>
+    <w:bookmarkEnd w:id="26"/>
+    <w:bookmarkStart w:id="32" w:name="statistical-analyses"/>
+    <w:p>
+      <w:pPr>
+        <w:pStyle w:val="Titre2"/>
+      </w:pPr>
+      <w:r>
+        <w:t xml:space="preserve">Statistical analyses</w:t>
+      </w:r>
+    </w:p>
+    <w:bookmarkStart w:id="28" w:name="software-and-computer-specifications"/>
+    <w:p>
+      <w:pPr>
+        <w:pStyle w:val="Titre3"/>
+      </w:pPr>
+      <w:r>
+        <w:t xml:space="preserve">Software and computer specifications</w:t>
+      </w:r>
+    </w:p>
+    <w:p>
+      <w:pPr>
+        <w:pStyle w:val="FirstParagraph"/>
+      </w:pPr>
+      <w:r>
+        <w:t xml:space="preserve">All models were fitted under a Bayesian framework in R (version 4.1.2) using Markov chain Monte Carlo (MCMC) sampling with the package</w:t>
+      </w:r>
+      <w:r>
+        <w:t xml:space="preserve"> </w:t>
+      </w:r>
+      <w:r>
+        <w:t xml:space="preserve">“</w:t>
+      </w:r>
+      <w:r>
+        <w:t xml:space="preserve">brms</w:t>
+      </w:r>
+      <w:r>
+        <w:t xml:space="preserve">”</w:t>
+      </w:r>
+      <w:r>
+        <w:t xml:space="preserve"> </w:t>
+      </w:r>
+      <w:r>
+        <w:t xml:space="preserve">version 2.16.3</w:t>
+      </w:r>
+      <w:r>
+        <w:t xml:space="preserve"> </w:t>
+      </w:r>
+      <w:r>
+        <w:t xml:space="preserve">(Bürkner 2017)</w:t>
+      </w:r>
+      <w:r>
+        <w:t xml:space="preserve">, an R front-end for the STAN software</w:t>
+      </w:r>
+      <w:r>
+        <w:t xml:space="preserve"> </w:t>
+      </w:r>
+      <w:r>
+        <w:t xml:space="preserve">(Team 2023)</w:t>
+      </w:r>
+      <w:r>
+        <w:t xml:space="preserve">, and</w:t>
+      </w:r>
+      <w:r>
+        <w:t xml:space="preserve"> </w:t>
+      </w:r>
+      <w:r>
+        <w:t xml:space="preserve">“</w:t>
+      </w:r>
+      <w:r>
+        <w:t xml:space="preserve">cmdstanr</w:t>
+      </w:r>
+      <w:r>
+        <w:t xml:space="preserve">”</w:t>
+      </w:r>
+      <w:r>
+        <w:t xml:space="preserve"> </w:t>
+      </w:r>
+      <w:r>
+        <w:t xml:space="preserve">version 0.4.0</w:t>
+      </w:r>
+      <w:r>
+        <w:t xml:space="preserve"> </w:t>
+      </w:r>
+      <w:r>
+        <w:t xml:space="preserve">(Gabry and Češnovar 2021)</w:t>
+      </w:r>
+      <w:r>
+        <w:t xml:space="preserve"> </w:t>
+      </w:r>
+      <w:r>
+        <w:t xml:space="preserve">as the back-end for estimation (cmdstan installation version 2.28.2). The models were compiled on Cedar, a computer cluster maintained by the Digital Research Alliance of Canada (</w:t>
+      </w:r>
+      <w:hyperlink r:id="rId27">
+        <w:r>
+          <w:rPr>
+            <w:rStyle w:val="Lienhypertexte"/>
+          </w:rPr>
+          <w:t xml:space="preserve">https://docs.alliancecan.ca/wiki/Cedar</w:t>
         </w:r>
       </w:hyperlink>
       <w:r>
-        <w:t xml:space="preserve">), and failing to account for it would prevent us from detecting a change in the predator’s foraging success with experience.</w:t>
+        <w:t xml:space="preserve">). The operating system for Cedar is CentOS Linux 7, and each model required 64GB of RAM with 48 cores to compile within $</w:t>
+      </w:r>
+      <w:r>
+        <w:t xml:space="preserve">$5 days.</w:t>
+      </w:r>
+    </w:p>
+    <w:bookmarkEnd w:id="28"/>
+    <w:bookmarkStart w:id="29" w:name="effect-of-experience-on-hunting-success"/>
+    <w:p>
+      <w:pPr>
+        <w:pStyle w:val="Titre3"/>
+      </w:pPr>
+      <w:r>
+        <w:t xml:space="preserve">Effect of experience on hunting success</w:t>
+      </w:r>
+    </w:p>
+    <w:p>
+      <w:pPr>
+        <w:pStyle w:val="FirstParagraph"/>
+      </w:pPr>
+      <w:r>
+        <w:t xml:space="preserve">We tested how prey influenced the development of predator expertise by computing five Bayesian generalized additive mixed models (GAMM) with thin-plate regression splines, all of which estimated the relationship between hunting success (i.e. number of prey consumed) and the predators’ cumulative experience (i.e. number of matches played before the current match). We parameterized the models following the method of</w:t>
+      </w:r>
+      <w:r>
+        <w:t xml:space="preserve"> </w:t>
+      </w:r>
+      <w:r>
+        <w:t xml:space="preserve">Pedersen et al. (2019)</w:t>
+      </w:r>
+      <w:r>
+        <w:t xml:space="preserve">. The first model was the simplest, with a common global smoothing function and random intercepts for the predator ID. In this model, we assume that predators have the same development of expertise, with the model estimating a trend for the average individual (i.e. global smoother). For the second model, we included varying individual smoothers for the predator ID. Here, we assume that individual predators share a similar relationship between success and experience, but that this relationship can vary among them (e.g. predator 1 has a steeper curve than predator 2). This enabled us to test whether predators differed in the development of their expertise. In the third model, we kept the individual smoothers for the predators, but removed the global smoother. This model assumes that predators do not share a common relationship between success and experience. The fourth and fifth models were a reproduction of the second and third models respectively, where we included the prey speed to assess its effect on the relationship between success and experience. We included the standardized match duration and prey rank as covariates in all five models.</w:t>
       </w:r>
     </w:p>
     <w:p>
@@ -1552,7 +1552,7 @@
         <w:t xml:space="preserve">(Lee and Nelder 2006, Cleasby et al. 2015, Mitchell et al. 2016)</w:t>
       </w:r>
       <w:r>
-        <w:t xml:space="preserve">. We fitted the model on the predator’s speed (</w:t>
+        <w:t xml:space="preserve">. We fitted the model on both the predator (</w:t>
       </w:r>
       <m:oMath>
         <m:sSub>
@@ -1569,7 +1569,7 @@
         </m:sSub>
       </m:oMath>
       <w:r>
-        <w:t xml:space="preserve">), the prey’s speed (</w:t>
+        <w:t xml:space="preserve">) and prey (</w:t>
       </w:r>
       <m:oMath>
         <m:sSub>
@@ -1586,7 +1586,7 @@
         </m:sSub>
       </m:oMath>
       <w:r>
-        <w:t xml:space="preserve">), and the predator’s hunting success (</w:t>
+        <w:t xml:space="preserve">) speeds using a Gaussian error distribution, and on the predator’s hunting success (</w:t>
       </w:r>
       <m:oMath>
         <m:sSub>
@@ -1603,7 +1603,7 @@
         </m:sSub>
       </m:oMath>
       <w:r>
-        <w:t xml:space="preserve">), using a Gaussian distribution family for the predator and the prey’s speed, and a beta-binomial distribution family for the predator’s success.</w:t>
+        <w:t xml:space="preserve">) using a beta-binomial error distribution.</w:t>
       </w:r>
     </w:p>
     <w:p>
@@ -1611,7 +1611,7 @@
         <w:pStyle w:val="Corpsdetexte"/>
       </w:pPr>
       <w:r>
-        <w:t xml:space="preserve">The model simultaneously estimated three distinct components for each experience level and each trait. The first component is among individual variation in mean speed and success (the mean part of the model), allowing to test for individual differences in tactic use (i.e. along the slow-fast continuum), in the mean speed of the prey encountered, and in mean prey consumption. The second component is among individual variation in intra-individual behavioural variation (IIV) (the dispersion part of the model), allowing us to test for individual differences in foraging specialization and in how (dis)similar was the speed of the groups of prey encountered (i.e. if resource heterogeneity was higher for some individuals compared to others). The third component consists of pairwise comparisons between the individual identity random effect standard deviations on the mean and dispersion part of the model within/across traits within experience levels, and within/across traits across experience levels, resulting in a 15x15 (co)variance matrix. This allows us to assess whether predators that are on average slower/faster are more specialized or flexible, whether predators that adopted a slower/faster (or more specialized/flexible) tactic encountered prey that were faster/slower, and whether slower/faster predators had lower/greater hunting success.</w:t>
+        <w:t xml:space="preserve">The model simultaneously estimated three distinct individual components for each trait across experience levels. The first component, estimated on the mean part of the model, is among individual variation in mean speed and success. This allows to test for individual differences in tactic use (i.e. along the slow-fast continuum), in the mean speed of the prey encountered, and in mean prey consumption. The second component, estimated on the dispersion part of the model, is among individual variation in intra-individual variation (IIV). This allows to test if predators do not experience the same degree of prey heterogeneity and if they differ in individual specialization . The third component consists of pairwise comparisons between the individual identity standard deviations on the mean and dispersion part of the model among traits, among experience, and across traits and experience. This results in a 15x15 (co)variance matrix, allowing to describe the structure of the predator-prey trait interactions as well as the relationship between specialization and success across experience at the individual-level.</w:t>
       </w:r>
     </w:p>
     <w:p>
@@ -1619,7 +1619,7 @@
         <w:pStyle w:val="Corpsdetexte"/>
       </w:pPr>
       <w:r>
-        <w:t xml:space="preserve">We controlled for the standardized average rank of the prey group for both the predator and the prey’s speed on both the mean and the dispersion parts of the model. We included game environment and predator avatar random effects on the mean part of the model exclusively that were trait and experience specific (i.e. no covariance structure). We included individual predator identity random effects on the mean and dispersion parts. For hunting success, we modeled the mean part only and controlled for the standardized mean prey rank and game duration, and included an individual identity random effect.</w:t>
+        <w:t xml:space="preserve">For the predator and the prey speed, we controlled for the standardized prey rank on both the mean and the dispersion parts of the model. We included game environment, predator avatar, and individual predator identity random effects on the mean part of the model. The dispersion part included individual predator identity random effects exclusively. For hunting success, we modeled the mean part only and controlled for the standardized prey rank and game duration, and included an individual identity random effect.</w:t>
       </w:r>
     </w:p>
     <w:p>
@@ -1637,8 +1637,8 @@
         <w:tblLook w:firstRow="1" w:lastRow="0" w:firstColumn="0" w:lastColumn="0" w:noHBand="0" w:noVBand="1"/>
       </w:tblPr>
       <w:tblGrid>
-        <w:gridCol w:w="8646"/>
-        <w:gridCol w:w="714"/>
+        <w:gridCol w:w="7370"/>
+        <w:gridCol w:w="1281"/>
       </w:tblGrid>
       <w:tr>
         <w:trPr>
@@ -2000,7 +2000,7 @@
                 <w:szCs w:val="24"/>
                 <w:color w:val="000000"/>
               </w:rPr>
-              <w:t xml:space="preserve">(1.1)</w:t>
+              <w:t xml:space="preserve">(eqn. 1.1)</w:t>
             </w:r>
           </w:p>
         </w:tc>
@@ -2247,7 +2247,7 @@
                 <w:szCs w:val="24"/>
                 <w:color w:val="000000"/>
               </w:rPr>
-              <w:t xml:space="preserve">(1.2)</w:t>
+              <w:t xml:space="preserve">(eqn. 1.2)</w:t>
             </w:r>
           </w:p>
         </w:tc>
@@ -2612,7 +2612,7 @@
                 <w:szCs w:val="24"/>
                 <w:color w:val="000000"/>
               </w:rPr>
-              <w:t xml:space="preserve">(2.1)</w:t>
+              <w:t xml:space="preserve">(eqn. 2.1)</w:t>
             </w:r>
           </w:p>
         </w:tc>
@@ -2859,7 +2859,7 @@
                 <w:szCs w:val="24"/>
                 <w:color w:val="000000"/>
               </w:rPr>
-              <w:t xml:space="preserve">(2.2)</w:t>
+              <w:t xml:space="preserve">(eqn. 2.2)</w:t>
             </w:r>
           </w:p>
         </w:tc>
@@ -3112,7 +3112,7 @@
                 <w:szCs w:val="24"/>
                 <w:color w:val="000000"/>
               </w:rPr>
-              <w:t xml:space="preserve">(3)</w:t>
+              <w:t xml:space="preserve">(eqn. 3)</w:t>
             </w:r>
           </w:p>
         </w:tc>
@@ -3137,38 +3137,7 @@
         <w:t xml:space="preserve"> </w:t>
       </w:r>
       <w:r>
-        <w:t xml:space="preserve">is the index of the experience levels. The model is fitted on</w:t>
-      </w:r>
-      <w:r>
-        <w:t xml:space="preserve"> </w:t>
-      </w:r>
-      <m:oMath>
-        <m:r>
-          <m:t>n</m:t>
-        </m:r>
-      </m:oMath>
-      <w:r>
-        <w:t xml:space="preserve"> </w:t>
-      </w:r>
-      <w:r>
-        <w:t xml:space="preserve">experience levels (</w:t>
-      </w:r>
-      <m:oMath>
-        <m:r>
-          <m:t>n</m:t>
-        </m:r>
-        <m:r>
-          <m:rPr>
-            <m:sty m:val="p"/>
-          </m:rPr>
-          <m:t>=</m:t>
-        </m:r>
-        <m:r>
-          <m:t>3</m:t>
-        </m:r>
-      </m:oMath>
-      <w:r>
-        <w:t xml:space="preserve">) denoted by</w:t>
+        <w:t xml:space="preserve">is the index of the experience levels. The model is fitted on the three experience levels denoted by</w:t>
       </w:r>
       <w:r>
         <w:t xml:space="preserve"> </w:t>
@@ -3202,18 +3171,7 @@
         <w:t xml:space="preserve"> </w:t>
       </w:r>
       <w:r>
-        <w:t xml:space="preserve">ranges from 1 to</w:t>
-      </w:r>
-      <w:r>
-        <w:t xml:space="preserve"> </w:t>
-      </w:r>
-      <m:oMath>
-        <m:r>
-          <m:t>n</m:t>
-        </m:r>
-      </m:oMath>
-      <w:r>
-        <w:t xml:space="preserve">, being the novice, intermediate, and advanced levels. The</w:t>
+        <w:t xml:space="preserve">ranges from 1 to 3 (i.e. novice, intermediate, advanced). The</w:t>
       </w:r>
       <w:r>
         <w:t xml:space="preserve"> </w:t>
@@ -3330,7 +3288,7 @@
         <w:t xml:space="preserve"> </w:t>
       </w:r>
       <w:r>
-        <w:t xml:space="preserve">subscript indicates that a term is from the dispersion part of the model. On the mean part for all traits and experience levels, we assumed that the game environment and avatar random effects followed a Gaussian distribution with estimated standard deviation (</w:t>
+        <w:t xml:space="preserve">subscript indicates that a term is from the dispersion part of the model. For all experience levels of the predator and prey speed, we assumed that the game environment and avatar random effects followed a Gaussian distribution with estimated standard deviation (</w:t>
       </w:r>
       <m:oMath>
         <m:r>
@@ -3493,7 +3451,7 @@
         <w:t xml:space="preserve"> </w:t>
       </w:r>
       <w:r>
-        <w:t xml:space="preserve">indicating that the random effects are independently and identically distributed. The individual identity random effects on both the mean and dispersion parts across all response variables and experience levels are indexed in vector</w:t>
+        <w:t xml:space="preserve">indicating that the random effects are independently and identically distributed. All the individual identity random effects (mean and dispersion) across all response variables and experience levels are indexed in vector</w:t>
       </w:r>
       <w:r>
         <w:t xml:space="preserve"> </w:t>
@@ -3504,7 +3462,7 @@
         </m:r>
       </m:oMath>
       <w:r>
-        <w:t xml:space="preserve">. The individual identity random effects contained in vector</w:t>
+        <w:t xml:space="preserve">. The</w:t>
       </w:r>
       <w:r>
         <w:t xml:space="preserve"> </w:t>
@@ -3518,7 +3476,7 @@
         <w:t xml:space="preserve"> </w:t>
       </w:r>
       <w:r>
-        <w:t xml:space="preserve">follow a multivariate Gaussian distribution</w:t>
+        <w:t xml:space="preserve">vector follows a multivariate Gaussian distribution</w:t>
       </w:r>
       <w:r>
         <w:t xml:space="preserve"> </w:t>
@@ -3948,7 +3906,7 @@
         </w:r>
       </w:hyperlink>
       <w:r>
-        <w:t xml:space="preserve">). We report all the posterior parameter estimates using the median of the posterior distribution (or the mean if stated otherwise) with the highest posterior density (HPD) intervals at 50%, 80%, and 95%.</w:t>
+        <w:t xml:space="preserve">). We report all the posterior parameter estimates using the median of the posterior distribution with the highest posterior density (HPD) intervals at 50%, 80%, and 95%.</w:t>
       </w:r>
     </w:p>
     <w:bookmarkEnd w:id="31"/>
@@ -4011,7 +3969,7 @@
         <w:pStyle w:val="Corpsdetexte"/>
       </w:pPr>
       <w:r>
-        <w:t xml:space="preserve">Individual predators differed slightly in their average movement speed across experience levels (i.e. predator ID (mean); Figure 2 and Appendix S1: Table S2). However, there was strong evidence that they displayed differences in foraging specialization, with a 0.1 unit increase in standard deviation from novice to advanced, indicating that differences increased slightly (i.e. predator ID (sigma) is higher at the advanced level; Figure 2 and Appendix S1: Table S2). Moreover, some individual predators switched from a flexible to a specialized hunting tactic, and vice-versa, as they gained experience (Figure 3). Importantly, 12% of the predator population displayed a large change in foraging specialization/flexibility with experience (i.e. &gt;0.2 change in standard deviation), 44% displayed lower changes (i.e. &gt;0.05 and &lt;0.2 change in standard deviation), while 44%remained relatively stable (i.e. &lt;0.05 change in standard deviation).</w:t>
+        <w:t xml:space="preserve">Individual predators differed slightly in their mean speed across experience levels (i.e. predator ID (mean); Figure 2 and Appendix S1: Table S2). However, there was strong evidence that they displayed differences in foraging specialization, with a 0.1 unit increase in standard deviation from novice to advanced, indicating that differences increased slightly (i.e. predator ID (sigma) is higher at the advanced level; Figure 2 and Appendix S1: Table S2). Moreover, some individual predators switched from a flexible to a specialized hunting tactic, and vice-versa, as they gained experience (Figure 3). Importantly, 12% of the predator population displayed a large change in foraging specialization/flexibility with experience (i.e. &gt;0.2 change in standard deviation), 44% displayed lower changes (i.e. &gt;0.05 and &lt;0.2 change in standard deviation), while 44%remained relatively stable (i.e. &lt;0.05 change in standard deviation).</w:t>
       </w:r>
     </w:p>
     <w:p>
@@ -4019,7 +3977,7 @@
         <w:pStyle w:val="Corpsdetexte"/>
       </w:pPr>
       <w:r>
-        <w:t xml:space="preserve">Contrary to predictions, there was strong evidence that predators did not differ in the speed of the prey groups that they encountered on average across experience (i.e. predator ID (mean); Figure 2 and Appendix S1: Table S2). However, individuals differed in the heterogeneity of the groups of prey encountered across the study period (i.e. predator ID (sigma); Appendix S1: Table S2). Hence, some predators encountered prey groups with similar average speeds, while others encountered prey groups with varying average speeds throughout the study period. The differences in the prey encountered among predators increased only slightly with experience (i.e. predator ID (sigma); Figure 2).</w:t>
+        <w:t xml:space="preserve">Contrary to predictions, there was strong evidence that predators did not differ in the mean speed of the prey groups that they encountered across experience (i.e. predator ID (mean); Figure 2 and Appendix S1: Table S2). However, individuals differed in the heterogeneity of the groups of prey encountered across the study period (i.e. predator ID (sigma); Appendix S1: Table S2). Hence, some predators encountered prey groups with similar mean speeds, while others encountered prey groups with varying mean speeds throughout the study period. The differences in the prey encountered among predators increased only slightly with experience (i.e. predator ID (sigma); Figure 2).</w:t>
       </w:r>
     </w:p>
     <w:bookmarkEnd w:id="35"/>
@@ -4431,7 +4389,7 @@
         <w:pStyle w:val="Corpsdetexte"/>
       </w:pPr>
       <w:r>
-        <w:t xml:space="preserve">Surprisingly, the effect of experience on foraging behaviour was much more subtle than we expected. For instance, the predator population maintained their speed and degree of specialization throughout the study period, and individual differences in mean speed did not change with experience. However, differences among predators in foraging specialisation did increase slightly with experience, with some individuals becoming increasingly flexible. Interestingly, the behavioural response (i.e. specialization) to experience by individual predators differed. For instance, 44% of the population did not alter their degree of specialization with experience (i.e. remaining either faster and more specialized, or slower and more flexible), while 56% of the population displayed a switch from a specialized to a flexible tactic or vice-versa with experience. These changes were accompanied by predators increasingly matching their specialization to the mean speed of the prey groups across experience, instead of the variability between encounters. This suggests that it may be easier for predators to specialize on their prey by relying on mean cues (i.e. mean behaviour) instead of relying solely on resource heterogeneity</w:t>
+        <w:t xml:space="preserve">Surprisingly, the effect of experience on foraging behaviour was much more subtle than we expected. For instance, the predator population maintained their speed and degree of specialization throughout the study period, and individual differences in mean speed did not change with experience. However, differences among predators in foraging specialization did increase slightly with experience, with some individuals becoming increasingly flexible. Interestingly, the behavioural response (i.e. specialization) to experience by individual predators differed. For instance, 44% of the population did not alter their degree of specialization with experience (i.e. remaining either faster and more specialized, or slower and more flexible), while 56% of the population displayed a switch from a specialized to a flexible tactic or vice-versa with experience. These changes were accompanied by predators increasingly matching their specialization to the mean speed of the prey groups across experience, instead of the variability between encounters. This suggests that it may be easier for predators to specialize on their prey by relying on mean cues (i.e. mean behaviour) instead of relying solely on resource heterogeneity</w:t>
       </w:r>
       <w:r>
         <w:t xml:space="preserve"> </w:t>
@@ -4441,6 +4399,18 @@
       </w:r>
       <w:r>
         <w:t xml:space="preserve">.</w:t>
+      </w:r>
+    </w:p>
+    <w:p>
+      <w:pPr>
+        <w:pStyle w:val="Corpsdetexte"/>
+      </w:pPr>
+      <w:r>
+        <w:rPr>
+          <w:iCs/>
+          <w:i/>
+        </w:rPr>
+        <w:t xml:space="preserve">expliquer pourquoi les généralistes ont moins bien performé ici</w:t>
       </w:r>
     </w:p>
     <w:p>
@@ -14699,25 +14669,7 @@
         <w:t xml:space="preserve"> </w:t>
       </w:r>
       <w:r>
-        <w:t xml:space="preserve">Median posterior predictions of the development of predator hunting expertise. The predators’ hunting success (i.e. the probability of consuming the four prey) is on the y axis, and the predators’ cumulative experience (i.e. the number of matches played prior to each observation) is on the x axis. Panels A and C show among individual differences in the development of expertise, while panels B and D show the development of expertise for the average individual. (A-B) GAMM where we control for the average prey rank (C-D) GAMM where we control for the average prey rank and the average speed of the prey group.</w:t>
-      </w:r>
-    </w:p>
-    <w:p>
-      <w:pPr>
-        <w:pStyle w:val="Corpsdetexte"/>
-      </w:pPr>
-      <w:r>
-        <w:rPr>
-          <w:bCs/>
-          <w:b/>
-        </w:rPr>
-        <w:t xml:space="preserve">Figure 2.</w:t>
-      </w:r>
-      <w:r>
-        <w:t xml:space="preserve"> </w:t>
-      </w:r>
-      <w:r>
-        <w:t xml:space="preserve">Median posterior differences and HPD intervals comparing the parameter values predicted by the MDHGLM among all predator experience levels. The parameter being compared is on the y axis, and the difference in parameter values between two experience levels is on the x axis. The pairwise comparisons between experience levels are displayed across the three panels A, B, and C. The population mean corresponds to the population’s mean speed, mean speed of the prey encountered, and mean success. The population variation corresponds to the population’s foraging specialization and variation in speed of the prey encountered. The individual variation in means corresponds to individual differences in mean speed, while individual variation in IIV indicates individual differences in foraging specialization and in the variation of the groups of prey encountered.</w:t>
+        <w:t xml:space="preserve">Median posterior predictions of the development of predator hunting expertise. The predators’ hunting success (i.e. the probability of consuming the four prey) is on the y axis, and the predators’ cumulative experience (i.e. the number of matches played prior to each observation) is on the x axis. Panels A and C show among individual differences in the development of expertise, while panels B and D show the development of expertise for the average individual. (A-B) GAMM where we control for the prey rank (C-D) GAMM where we control for the prey rank and the speed of the prey group.</w:t>
       </w:r>
     </w:p>
     <w:p>
@@ -14785,7 +14737,7 @@
               <a:graphicData uri="http://schemas.openxmlformats.org/drawingml/2006/picture">
                 <pic:pic>
                   <pic:nvPicPr>
-                    <pic:cNvPr descr="C:/Users/maxim/Documents/GitHub/Chapter2/outputs/04_outputs_figures/figure1.png" id="230" name="Picture"/>
+                    <pic:cNvPr descr="D:/GitHub/Chapter2/outputs/04_outputs_figures/figure1.png" id="230" name="Picture"/>
                     <pic:cNvPicPr>
                       <a:picLocks noChangeArrowheads="1" noChangeAspect="1"/>
                     </pic:cNvPicPr>
@@ -14849,7 +14801,7 @@
               <a:graphicData uri="http://schemas.openxmlformats.org/drawingml/2006/picture">
                 <pic:pic>
                   <pic:nvPicPr>
-                    <pic:cNvPr descr="C:/Users/maxim/Documents/GitHub/Chapter2/outputs/04_outputs_figures/figure2.png" id="233" name="Picture"/>
+                    <pic:cNvPr descr="D:/GitHub/Chapter2/outputs/04_outputs_figures/figure2.png" id="233" name="Picture"/>
                     <pic:cNvPicPr>
                       <a:picLocks noChangeArrowheads="1" noChangeAspect="1"/>
                     </pic:cNvPicPr>
@@ -14913,7 +14865,7 @@
               <a:graphicData uri="http://schemas.openxmlformats.org/drawingml/2006/picture">
                 <pic:pic>
                   <pic:nvPicPr>
-                    <pic:cNvPr descr="C:/Users/maxim/Documents/GitHub/Chapter2/outputs/04_outputs_figures/figure3.png" id="236" name="Picture"/>
+                    <pic:cNvPr descr="D:/GitHub/Chapter2/outputs/04_outputs_figures/figure3.png" id="236" name="Picture"/>
                     <pic:cNvPicPr>
                       <a:picLocks noChangeArrowheads="1" noChangeAspect="1"/>
                     </pic:cNvPicPr>
@@ -14977,7 +14929,7 @@
               <a:graphicData uri="http://schemas.openxmlformats.org/drawingml/2006/picture">
                 <pic:pic>
                   <pic:nvPicPr>
-                    <pic:cNvPr descr="C:/Users/maxim/Documents/GitHub/Chapter2/outputs/04_outputs_figures/figure4.png" id="239" name="Picture"/>
+                    <pic:cNvPr descr="D:/GitHub/Chapter2/outputs/04_outputs_figures/figure4.png" id="239" name="Picture"/>
                     <pic:cNvPicPr>
                       <a:picLocks noChangeArrowheads="1" noChangeAspect="1"/>
                     </pic:cNvPicPr>

</xml_diff>

<commit_message>
other changes across methods and results. update section titles
</commit_message>
<xml_diff>
--- a/manuscript/Chapter2-manuscript.docx
+++ b/manuscript/Chapter2-manuscript.docx
@@ -869,7 +869,7 @@
         <w:t xml:space="preserve"> </w:t>
       </w:r>
       <w:r>
-        <w:t xml:space="preserve">as the back-end for estimation (cmdstan installation version 2.28.2). The models were compiled on Cedar, a computer cluster maintained by the Digital Research Alliance of Canada (</w:t>
+        <w:t xml:space="preserve">as the back-end for estimation (cmdstan installation version 2.28.2). The models were compiled on Cedar (Operating system: CentOS Linux 7), a computer cluster maintained by the Digital Research Alliance of Canada (</w:t>
       </w:r>
       <w:hyperlink r:id="rId27">
         <w:r>
@@ -880,20 +880,17 @@
         </w:r>
       </w:hyperlink>
       <w:r>
-        <w:t xml:space="preserve">). The operating system for Cedar is CentOS Linux 7, and each model required 64GB of RAM with 48 cores to compile within $</w:t>
-      </w:r>
-      <w:r>
-        <w:t xml:space="preserve">$5 days.</w:t>
+        <w:t xml:space="preserve">). Each required 64GB of RAM with 48 cores to compile within 5 days.</w:t>
       </w:r>
     </w:p>
     <w:bookmarkEnd w:id="28"/>
-    <w:bookmarkStart w:id="29" w:name="effect-of-experience-on-hunting-success"/>
+    <w:bookmarkStart w:id="29" w:name="development-of-expertise"/>
     <w:p>
       <w:pPr>
         <w:pStyle w:val="Titre3"/>
       </w:pPr>
       <w:r>
-        <w:t xml:space="preserve">Effect of experience on hunting success</w:t>
+        <w:t xml:space="preserve">Development of expertise</w:t>
       </w:r>
     </w:p>
     <w:p>
@@ -901,7 +898,7 @@
         <w:pStyle w:val="FirstParagraph"/>
       </w:pPr>
       <w:r>
-        <w:t xml:space="preserve">We tested how prey influenced the development of predator expertise by computing five Bayesian generalized additive mixed models (GAMM) with thin-plate regression splines, all of which estimated the relationship between hunting success (i.e. number of prey consumed) and the predators’ cumulative experience (i.e. number of matches played before the current match). We parameterized the models following the method of</w:t>
+        <w:t xml:space="preserve">We tested how prey influenced the development of predator expertise by computing five Bayesian generalized additive mixed models (GAMM) with thin-plate regression splines, all of which estimated the relationship between hunting success (i.e. number of prey consumed) and the predators’ cumulative experience (i.e. number of matches played before the current match). We parametrized the models following the method of</w:t>
       </w:r>
       <w:r>
         <w:t xml:space="preserve"> </w:t>
@@ -1510,6 +1507,9 @@
               <m:t>,</m:t>
             </m:r>
             <m:r>
+              <m:t> </m:t>
+            </m:r>
+            <m:r>
               <m:t>0.5</m:t>
             </m:r>
           </m:e>
@@ -1529,13 +1529,13 @@
       </w:r>
     </w:p>
     <w:bookmarkEnd w:id="29"/>
-    <w:bookmarkStart w:id="30" w:name="Xdb90a3bc6360b9c7efda4b70edf1c2bab09c4e8"/>
+    <w:bookmarkStart w:id="30" w:name="Xbfdec3d89f32a5965bee170e6400ecfa0912031"/>
     <w:p>
       <w:pPr>
         <w:pStyle w:val="Titre3"/>
       </w:pPr>
       <w:r>
-        <w:t xml:space="preserve">Changes in foraging behaviour and predator-prey interactions with experience</w:t>
+        <w:t xml:space="preserve">Foraging behaviour and predator-prey interactions across experience</w:t>
       </w:r>
     </w:p>
     <w:p>
@@ -1611,7 +1611,7 @@
         <w:pStyle w:val="Corpsdetexte"/>
       </w:pPr>
       <w:r>
-        <w:t xml:space="preserve">The model simultaneously estimated three distinct individual components for each trait across experience levels. The first component, estimated on the mean part of the model, is among individual variation in mean speed and success. This allows to test for individual differences in tactic use (i.e. along the slow-fast continuum), in the mean speed of the prey encountered, and in mean prey consumption. The second component, estimated on the dispersion part of the model, is among individual variation in intra-individual variation (IIV). This allows to test if predators do not experience the same degree of prey heterogeneity and if they differ in individual specialization . The third component consists of pairwise comparisons between the individual identity standard deviations on the mean and dispersion part of the model among traits, among experience, and across traits and experience. This results in a 15x15 (co)variance matrix, allowing to describe the structure of the predator-prey trait interactions as well as the relationship between specialization and success across experience at the individual-level.</w:t>
+        <w:t xml:space="preserve">The model simultaneously estimated three distinct individual components for each trait across experience levels. The first component, estimated on the mean part of the model, is among individual variation in mean speed and success. This allows to test for individual differences in tactic use (i.e. along the slow-fast continuum), in the mean speed of the prey encountered, and in mean prey consumption. The second component, estimated on the dispersion part of the model by modeling the residuals, is among individual variation in intra-individual variation (IIV). This allows to test if predators do not experience the same degree of prey heterogeneity and if they differ in individual specialization . The third component consists of pairwise comparisons between the individual identity standard deviations on the mean and dispersion part of the model among traits, among experience, and across traits and experience. This results in a 15x15 (co)variance matrix, allowing to describe the structure of the predator-prey trait interactions as well as the relationship between specialization and success across experience at the individual-level.</w:t>
       </w:r>
     </w:p>
     <w:p>
@@ -3178,6 +3178,20 @@
       </w:r>
       <m:oMath>
         <m:r>
+          <m:t>d</m:t>
+        </m:r>
+      </m:oMath>
+      <w:r>
+        <w:t xml:space="preserve"> </w:t>
+      </w:r>
+      <w:r>
+        <w:t xml:space="preserve">subscript indicates that a term is from the dispersion part of the model. The</w:t>
+      </w:r>
+      <w:r>
+        <w:t xml:space="preserve"> </w:t>
+      </w:r>
+      <m:oMath>
+        <m:r>
           <m:t>b</m:t>
         </m:r>
       </m:oMath>
@@ -3274,21 +3288,7 @@
         </m:r>
       </m:oMath>
       <w:r>
-        <w:t xml:space="preserve">. The</w:t>
-      </w:r>
-      <w:r>
-        <w:t xml:space="preserve"> </w:t>
-      </w:r>
-      <m:oMath>
-        <m:r>
-          <m:t>d</m:t>
-        </m:r>
-      </m:oMath>
-      <w:r>
-        <w:t xml:space="preserve"> </w:t>
-      </w:r>
-      <w:r>
-        <w:t xml:space="preserve">subscript indicates that a term is from the dispersion part of the model. For all experience levels of the predator and prey speed, we assumed that the game environment and avatar random effects followed a Gaussian distribution with estimated standard deviation (</w:t>
+        <w:t xml:space="preserve">. For all experience levels of the predator and prey speed, we assumed that the game environment and avatar random effects followed a Gaussian distribution with estimated standard deviation (</w:t>
       </w:r>
       <m:oMath>
         <m:r>
@@ -3686,6 +3686,9 @@
               <m:t>,</m:t>
             </m:r>
             <m:r>
+              <m:t> </m:t>
+            </m:r>
+            <m:r>
               <m:t>0.5</m:t>
             </m:r>
           </m:e>
@@ -3714,6 +3717,9 @@
                 <m:sty m:val="p"/>
               </m:rPr>
               <m:t>,</m:t>
+            </m:r>
+            <m:r>
+              <m:t> </m:t>
             </m:r>
             <m:r>
               <m:t>1</m:t>
@@ -3785,6 +3791,9 @@
               <m:t>,</m:t>
             </m:r>
             <m:r>
+              <m:t> </m:t>
+            </m:r>
+            <m:r>
               <m:t>1</m:t>
             </m:r>
           </m:e>
@@ -3883,7 +3892,7 @@
         <w:pStyle w:val="FirstParagraph"/>
       </w:pPr>
       <w:r>
-        <w:t xml:space="preserve">We parametrized both the GAMMs and the MDHMLM to run four MCMC chains with 1000 posterior samples for each parameter. We ran 2500 iterations with a thinning set to eight for the additive model with a global smoother only (see Table 1), and 1500 iterations with a thinning set to four for the other additive models. We set the first 500 iterations in each model as warm ups. We parametrized the MDHGLM to run 2500 iterations with a thinning set to eight, with the first 500 iterations used as warm ups. We assessed the convergence of the MCMC chains using trace plots, R-hat diagnostics with a threshold of &lt;1.01, and effective sample sizes (ESS) with a threshold of &gt;100</w:t>
+        <w:t xml:space="preserve">We parametrized the GAMMs and the MDHGLM to run four MCMC chains with 1000 posterior samples for each parameter. We ran 2500 iterations with a thinning set to eight for the additive model with a global smoother only (see Table 1), and 1500 iterations with a thinning set to four for the other additive models. We set the first 500 iterations in each model as warm ups. We parametrized the MDHGLM to run 2500 iterations with a thinning set to eight, with the first 500 iterations used as warm ups. We assessed the convergence of the MCMC chains using trace plots, R-hat diagnostics with a threshold of &lt;1.01, and effective sample sizes (ESS) with a threshold of &gt;100</w:t>
       </w:r>
       <w:r>
         <w:t xml:space="preserve"> </w:t>
@@ -3921,13 +3930,13 @@
         <w:t xml:space="preserve">RESULTS</w:t>
       </w:r>
     </w:p>
-    <w:bookmarkStart w:id="34" w:name="X49e34d012182956988a00f0ff153f675c48b853"/>
+    <w:bookmarkStart w:id="34" w:name="development-of-expertise-1"/>
     <w:p>
       <w:pPr>
         <w:pStyle w:val="Titre2"/>
       </w:pPr>
       <w:r>
-        <w:t xml:space="preserve">Effect of experience on hunting success</w:t>
+        <w:t xml:space="preserve">Development of expertise</w:t>
       </w:r>
     </w:p>
     <w:p>
@@ -3935,7 +3944,30 @@
         <w:pStyle w:val="FirstParagraph"/>
       </w:pPr>
       <w:r>
-        <w:t xml:space="preserve">Out of all five GAMM models, the two that best predicted the data, with very similar expected log pointwise densities (elpd), were the models accounting for the prey group’s speed (Table 1). Predators differed substantially in the relationship between hunting success and cumulative experience (i.e. expertise: Figure 1A-B). We found evidence that these differences were in part mediated by prey speed because individuals had distinct patterns after we controlled for the mean speed of the prey groups compared to when we did not (Figure 1A-B). For instance, many individual curves shifted upwards. Precisely, the percentage of individuals that displayed a &gt;0.5 increase in success changed from 28.5% to 90.1% after we accounted for prey speed (Appendix S1: Figure S1A). In this model (i.e. Figure 1B-C), 1.6% of the population showed a &gt;0.5 decrease in success (Appendix S1: Figure S1B), and the remaining 8.3% displayed little to no change (between -0.5 and 0.5) in success across experience (Appendix S1: Figure S1C).</w:t>
+        <w:t xml:space="preserve">Out of all five GAMM models, two predicted the data the best and achieved similar expected log pointwise densities (elpd). Both models accounted for the prey group’s rank and speed (Table 1). Models in which these effects were not accounted for resulted in no change in hunting success with experience (i.e. expertise) for the average individual (results not shown). Accounting for the prey rank resulted in a concave-shaped relationship, with the highest success ranging between 100 and 400 matches (Figure 1A). In the model where we additionally included the prey’s speed, the effect of experience on hunting success for the average individual followed a diminishing returns curve, with predators optimizing their success after playing ~300 matches (Figure 1C). The curve shows there was a 39% increase in the probability of consuming all prey for the average individual between the first and the 400</w:t>
+      </w:r>
+      <m:oMath>
+        <m:sSup>
+          <m:e>
+            <m:r>
+              <m:t>​</m:t>
+            </m:r>
+          </m:e>
+          <m:sup>
+            <m:r>
+              <m:t>t</m:t>
+            </m:r>
+            <m:r>
+              <m:t>h</m:t>
+            </m:r>
+          </m:sup>
+        </m:sSup>
+      </m:oMath>
+      <w:r>
+        <w:t xml:space="preserve"> </w:t>
+      </w:r>
+      <w:r>
+        <w:t xml:space="preserve">match which has the highest predicted success (Figure 1C).</w:t>
       </w:r>
     </w:p>
     <w:p>
@@ -3943,17 +3975,63 @@
         <w:pStyle w:val="Corpsdetexte"/>
       </w:pPr>
       <w:r>
-        <w:t xml:space="preserve">Moreover, all models where we did not account for prey speed had a global trend of predator experience that was nearly flat (results not shown). Yet, we see that there is an increase up to 13% in the probability of consuming all prey with experience in the population when we account for prey speed (Figure 1C).</w:t>
+        <w:t xml:space="preserve">The relationship between hunting success and cumulative experience differed among predators (Figure 1B and D). Only 28.5% of the population had an increase in success from the first match to the last in the model where we did not account for the prey’s speed and rank (Appendix S1: Figure S1A). In contrast, accounting for both effects resulted in 90.1% of the population increasing its success with experience from the first match to the last. The prey speed alone also mediated individual differences in the relationship between success and experience. The standard deviation of the individual slopes component of the model accounting only for prey rank was equal to 9.72 (</w:t>
+      </w:r>
+      <m:oMath>
+        <m:r>
+          <m:t>95</m:t>
+        </m:r>
+        <m:r>
+          <m:rPr>
+            <m:sty m:val="p"/>
+          </m:rPr>
+          <m:t>%</m:t>
+        </m:r>
+        <m:r>
+          <m:t> </m:t>
+        </m:r>
+        <m:r>
+          <m:t>C</m:t>
+        </m:r>
+        <m:r>
+          <m:t>I</m:t>
+        </m:r>
+      </m:oMath>
+      <w:r>
+        <w:t xml:space="preserve">: 9.30, 10.15), while the one for the model accounting for prey rank and speed was equal to 3.36 (</w:t>
+      </w:r>
+      <m:oMath>
+        <m:r>
+          <m:t>95</m:t>
+        </m:r>
+        <m:r>
+          <m:rPr>
+            <m:sty m:val="p"/>
+          </m:rPr>
+          <m:t>%</m:t>
+        </m:r>
+        <m:r>
+          <m:t> </m:t>
+        </m:r>
+        <m:r>
+          <m:t>C</m:t>
+        </m:r>
+        <m:r>
+          <m:t>I</m:t>
+        </m:r>
+      </m:oMath>
+      <w:r>
+        <w:t xml:space="preserve">: 3.04, 3.71), indicating that individual differences in the development of expertise decreased when accounting for prey speed.</w:t>
       </w:r>
     </w:p>
     <w:bookmarkEnd w:id="34"/>
-    <w:bookmarkStart w:id="35" w:name="X2158a5a0f2b4f424b559b149bc1f6473182fd78"/>
+    <w:bookmarkStart w:id="35" w:name="X9ca9713c162ba09fc6c7d6f6de3832bd685a21f"/>
     <w:p>
       <w:pPr>
         <w:pStyle w:val="Titre2"/>
       </w:pPr>
       <w:r>
-        <w:t xml:space="preserve">Effect of experience on behavioural specialization and hunting success</w:t>
+        <w:t xml:space="preserve">Changes in foraging behaviour, prey behaviour, and hunting success</w:t>
       </w:r>
     </w:p>
     <w:p>
@@ -3961,7 +4039,7 @@
         <w:pStyle w:val="FirstParagraph"/>
       </w:pPr>
       <w:r>
-        <w:t xml:space="preserve">The mean speed of the predator population did not change with experience (i.e. intercept (mean) of predator speed; Figure 2 and Appendix S1: Table S1). There was also strong evidence that foraging specialization in the population remained stable across experience levels (i.e. intercept (sigma) of predator speed; Figure 2 and Appendix S1: Table S1). We did not find evidence that the predator population had a change in mean success with experience (intercept (mean) of hunting success; Figure 2 and Appendix S1: Table S1). There was, however, a decrease in among individual differences in success at the intermediate stage, which was maintained at the advanced stage (predator ID (mean) of hunting success; Figure 2 and Appendix S1: Table S2).</w:t>
+        <w:t xml:space="preserve">The mean speed of the predator population remained stable with experience (Figure 2 and Appendix S1: Table S1). Likewise, the variation in speed did not change with experience, indicating that foraging specialization remained stable at the population level (Figure 2 and Appendix S1: Table S1). At the individual level, predators differed slightly in their mean speed across experience levels, indicating marginal differences in hunting tactics (Figure 2 and Appendix S1: Table S2). However, they displayed important differences in foraging specialization (Appendix S1: Table S2) which also increased slightly with experience as there was a 0.11 unit increase in IIV from novice to advanced (Figure 2). 12% of the population switched from a flexible to a specialized hunting tactic, and vice-versa, as predators gained experience (i.e. &gt;0.2 change in standard deviation; Figure 3). In contrast, 44% displayed lower changes (i.e. &gt;0.05 and &lt;0.2 change in standard deviation) and 44% almost no change with experience (i.e. &lt;0.05 change in standard deviation).</w:t>
       </w:r>
     </w:p>
     <w:p>
@@ -3969,7 +4047,7 @@
         <w:pStyle w:val="Corpsdetexte"/>
       </w:pPr>
       <w:r>
-        <w:t xml:space="preserve">Individual predators differed slightly in their mean speed across experience levels (i.e. predator ID (mean); Figure 2 and Appendix S1: Table S2). However, there was strong evidence that they displayed differences in foraging specialization, with a 0.1 unit increase in standard deviation from novice to advanced, indicating that differences increased slightly (i.e. predator ID (sigma) is higher at the advanced level; Figure 2 and Appendix S1: Table S2). Moreover, some individual predators switched from a flexible to a specialized hunting tactic, and vice-versa, as they gained experience (Figure 3). Importantly, 12% of the predator population displayed a large change in foraging specialization/flexibility with experience (i.e. &gt;0.2 change in standard deviation), 44% displayed lower changes (i.e. &gt;0.05 and &lt;0.2 change in standard deviation), while 44%remained relatively stable (i.e. &lt;0.05 change in standard deviation).</w:t>
+        <w:t xml:space="preserve">As the predator population gained experience, there was strong evidence that the prey increased their speed, although slightly (Figure 2 and Appendix S1: Table S1). The population also encountered groups of prey using different speeds (Appendix S1: Table S1) which did not change with experience (Figure 2). At the individual level, all predators encountered prey with similar speeds on average throughout experience (Figure 2 and Appendix S1: Table S2). Yet, even if they experienced similar average prey speeds across all groups encountered, there were important differences among predators in how (dis)similar were the groups they encountered (Appendix S1: Table S2). Thus, some predators encountered similar groups (i.e. all groups using similar speeds) while others encountered distinct groups (i.e. some slower and some faster). These differences among individuals in IIV for prey encounters increased only marginally with experience (Figure 2).</w:t>
       </w:r>
     </w:p>
     <w:p>
@@ -3977,17 +4055,17 @@
         <w:pStyle w:val="Corpsdetexte"/>
       </w:pPr>
       <w:r>
-        <w:t xml:space="preserve">Contrary to predictions, there was strong evidence that predators did not differ in the mean speed of the prey groups that they encountered across experience (i.e. predator ID (mean); Figure 2 and Appendix S1: Table S2). However, individuals differed in the heterogeneity of the groups of prey encountered across the study period (i.e. predator ID (sigma); Appendix S1: Table S2). Hence, some predators encountered prey groups with similar mean speeds, while others encountered prey groups with varying mean speeds throughout the study period. The differences in the prey encountered among predators increased only slightly with experience (i.e. predator ID (sigma); Figure 2).</w:t>
+        <w:t xml:space="preserve">Similar to the GAMMs, the predator population’s mean hunting success increased with experience (Figure 2 and Appendix S1: Table S1), with mean prey consumption revolving around two prey. There were also important differences among individuals in mean hunting success (Appendix S1: Table S2), but they remained stable across experience (Figure 2).</w:t>
       </w:r>
     </w:p>
     <w:bookmarkEnd w:id="35"/>
-    <w:bookmarkStart w:id="36" w:name="Xc7258be00d8c71c592589fb92b464aa1ee493b7"/>
+    <w:bookmarkStart w:id="36" w:name="Xfe09e574aa8559ce923fa78cc27131e0c3ca1e1"/>
     <w:p>
       <w:pPr>
         <w:pStyle w:val="Titre2"/>
       </w:pPr>
       <w:r>
-        <w:t xml:space="preserve">Relationship between behavioural specialization and prey behaviour</w:t>
+        <w:t xml:space="preserve">Predator-prey interactions across experience</w:t>
       </w:r>
     </w:p>
     <w:p>
@@ -3995,6 +4073,16 @@
         <w:pStyle w:val="FirstParagraph"/>
       </w:pPr>
       <w:r>
+        <w:rPr>
+          <w:iCs/>
+          <w:i/>
+        </w:rPr>
+        <w:t xml:space="preserve">je suis rendu ici</w:t>
+      </w:r>
+      <w:r>
+        <w:t xml:space="preserve"> </w:t>
+      </w:r>
+      <w:r>
         <w:t xml:space="preserve">Predators that were on average faster (mean speed) had a lower intra-individual variability (IIV speed) (Figure 4A-B and Appendix S4: Table S1). Thus, faster predators specialized on fast movement, while slower predators were more flexible in their movement through time. As predators gained experience, these strategies were increasingly defined as there was a 0.16 unit increase in the correlation at the advanced stage (Figure 4C). Predators that were on average faster (mean speed) also encountered groups of prey that were on average faster (mean prey speed) and more similar (IIV prey speed) (Figure 4A-B and Appendix S4: Table S1). There was however only weak to no evidence that these correlations increased with experience (Figure 4C)</w:t>
       </w:r>
     </w:p>
@@ -4007,13 +4095,13 @@
       </w:r>
     </w:p>
     <w:bookmarkEnd w:id="36"/>
-    <w:bookmarkStart w:id="37" w:name="X97d8a9e147c9f69411c72343e7f467948ed7cd6"/>
+    <w:bookmarkStart w:id="37" w:name="Xcd9ad1bcf0505501088e1a170e1ccccd1fd88e1"/>
     <w:p>
       <w:pPr>
         <w:pStyle w:val="Titre2"/>
       </w:pPr>
       <w:r>
-        <w:t xml:space="preserve">Hunting success of behavioural specialists vs generalists</w:t>
+        <w:t xml:space="preserve">Comparing the success of flexible and specialist foragers</w:t>
       </w:r>
     </w:p>
     <w:p>
@@ -14669,7 +14757,25 @@
         <w:t xml:space="preserve"> </w:t>
       </w:r>
       <w:r>
-        <w:t xml:space="preserve">Median posterior predictions of the development of predator hunting expertise. The predators’ hunting success (i.e. the probability of consuming the four prey) is on the y axis, and the predators’ cumulative experience (i.e. the number of matches played prior to each observation) is on the x axis. Panels A and C show among individual differences in the development of expertise, while panels B and D show the development of expertise for the average individual. (A-B) GAMM where we control for the prey rank (C-D) GAMM where we control for the prey rank and the speed of the prey group.</w:t>
+        <w:t xml:space="preserve">Median posterior predictions of the development of predator hunting expertise. The predators’ hunting success (i.e. the probability of consuming the four prey) is on the y axis, and the predators’ cumulative experience (i.e. the number of matches played prior to each observation) is on the x axis. Panels A and C show the development of expertise for the average individual with the vertical dashed lines representing the lowest and highest predicted values respectively. In contrast, panels B and D show among individual differences in the development of expertise, with each curve representing an individual predator. (A-B) GAMM where we control for the prey rank (C-D) GAMM where we control for the prey rank and the speed of the prey group.</w:t>
+      </w:r>
+    </w:p>
+    <w:p>
+      <w:pPr>
+        <w:pStyle w:val="Corpsdetexte"/>
+      </w:pPr>
+      <w:r>
+        <w:rPr>
+          <w:bCs/>
+          <w:b/>
+        </w:rPr>
+        <w:t xml:space="preserve">Figure 2.</w:t>
+      </w:r>
+      <w:r>
+        <w:t xml:space="preserve"> </w:t>
+      </w:r>
+      <w:r>
+        <w:t xml:space="preserve">Median posterior differences and HPD intervals comparing predator foraging behaviour at the population and individual level across experience stages. The behavioural parameter predicted by the MDHGLM being compared is on the y axis, and the difference in parameter values between two experience stages is on the x axis. The pairwise comparisons between experience stages are displayed across the three panels A, B, and C. We compare the mean speed of the predator population, the speed of the prey it encountered, and its hunting success across experience (population mean). We also compare the population’s foraging specialization and variation in speed of the prey it encountered across experience (population variance). At the individual level, we compare among individual differences in speed, the speed of the prey encountered, and hunting success (individual variation mean). Lastly, we compare individual variation in IIV across experience, indicating whether individual differences in foraging specialization and in the variation of the groups of prey encountered changed with experience (individual variation IIV).</w:t>
       </w:r>
     </w:p>
     <w:p>

</xml_diff>

<commit_message>
MS and refs up to date.
</commit_message>
<xml_diff>
--- a/manuscript/Chapter2-manuscript.docx
+++ b/manuscript/Chapter2-manuscript.docx
@@ -4370,7 +4370,16 @@
         <w:t xml:space="preserve">(Szopa-Comley and Ioannou 2022)</w:t>
       </w:r>
       <w:r>
-        <w:t xml:space="preserve">. However, we observed that 44% of the predator population showed close to no change in specialization with experience. Since these individuals were already specialized as novices (MFF personal observation), there would be no point in them changing their tactic with experience if they were already successful, or there could have been costs to switch their strategy if they more often encountered faster prey. This could explain why the behavioural interactions between the predator and the prey remained stable across the predator’s experience. Yet, because prey can also learn how to avoid predation [REFS], we believe that the predator-prey phenotype matching more likely emerged from reciprocal adjustments in speed by predators and prey as they interacted</w:t>
+        <w:t xml:space="preserve">. However, we observed that 44% of the predator population showed close to no change in specialization with experience. Since these individuals were already specialized as novices (MFF personal observation), there would be no point in them changing their tactic with experience if they were already successful, or there could have been costs to switch their strategy if they more often encountered faster prey. This could explain why the behavioural interactions between the predator and the prey remained stable across the predator’s experience. Yet, because prey can also learn how to avoid predation</w:t>
+      </w:r>
+      <w:r>
+        <w:t xml:space="preserve"> </w:t>
+      </w:r>
+      <w:r>
+        <w:t xml:space="preserve">(Kelley and Magurran 2003, Turner et al. 2006, McComb et al. 2011)</w:t>
+      </w:r>
+      <w:r>
+        <w:t xml:space="preserve">, we believe that the predator-prey phenotype matching more likely emerged from reciprocal adjustments in speed by predators and prey as they interacted</w:t>
       </w:r>
       <w:r>
         <w:t xml:space="preserve"> </w:t>
@@ -4436,7 +4445,7 @@
         <w:t xml:space="preserve">DBD</w:t>
       </w:r>
       <w:r>
-        <w:t xml:space="preserve">. However, if the prey responded to fast predators by also being faster, then hunting at high speeds resulted in more difficult encounters for the predator, thereby nullyfing the benefits of using this tactic (Figure 4). Thus, specializing probably compensated for the difficulty of hunting prey at high speeds by helping predators to better predict the location and movement of their prey. On the other hand, flexible foragers encountered variable prey with slower speeds. Yet, because the prey increased their speed with experience, the benefits of being able to hunt multiple prey types for flexible hunters may have come at the cost of not being adept at capturing faster prey</w:t>
+        <w:t xml:space="preserve">. However, if the prey responded to fast predators by also being faster, then hunting at high speeds resulted in more difficult encounters for the predator, thereby nullifying the benefits of using this tactic (Figure 4). Thus, specializing probably compensated for the difficulty of hunting prey at high speeds by helping predators to better predict the location and movement of their prey. On the other hand, flexible foragers encountered variable prey with slower speeds. Yet, because the prey increased their speed with experience, the benefits of being able to hunt multiple prey types for flexible hunters may have come at the cost of not being adept at capturing faster prey</w:t>
       </w:r>
       <w:r>
         <w:t xml:space="preserve"> </w:t>
@@ -4497,15 +4506,6 @@
       </w:r>
       <w:r>
         <w:t xml:space="preserve">(Beauchamp 2020, Barbe et al. 2020, Céré et al. 2021, Fraser Franco et al. 2022)</w:t>
-      </w:r>
-      <w:r>
-        <w:t xml:space="preserve">, but also in other fields such as citizen science and conservation</w:t>
-      </w:r>
-      <w:r>
-        <w:t xml:space="preserve"> </w:t>
-      </w:r>
-      <w:r>
-        <w:t xml:space="preserve">(Sandbrook et al. 2015, Redpath et al. 2018, Duthie et al. 2021)</w:t>
       </w:r>
       <w:r>
         <w:t xml:space="preserve">. We therefore hope that our study will inspire more collaborations between scientists and the videogame industry to tackle fundamental questions in ecology.</w:t>
@@ -6010,13 +6010,13 @@
       </w:r>
     </w:p>
     <w:bookmarkEnd w:id="77"/>
-    <w:bookmarkStart w:id="79" w:name="ref-Duthie.etal2021"/>
+    <w:bookmarkStart w:id="79" w:name="ref-Edgell.Rochette2009a"/>
     <w:p>
       <w:pPr>
         <w:pStyle w:val="Bibliographie"/>
       </w:pPr>
       <w:r>
-        <w:t xml:space="preserve">Duthie, A. B., J. Minderman, O. S. Rakotonarivo, G. Ochoa, and N. Bunnefeld. 2021.</w:t>
+        <w:t xml:space="preserve">Edgell, T. C., and R. Rochette. 2009.</w:t>
       </w:r>
       <w:r>
         <w:t xml:space="preserve"> </w:t>
@@ -6026,43 +6026,97 @@
           <w:rPr>
             <w:rStyle w:val="Lienhypertexte"/>
           </w:rPr>
-          <w:t xml:space="preserve">Online</w:t>
-        </w:r>
-        <w:r>
-          <w:rPr>
-            <w:rStyle w:val="Lienhypertexte"/>
-          </w:rPr>
-          <w:t xml:space="preserve"> </w:t>
-        </w:r>
-        <w:r>
-          <w:rPr>
-            <w:rStyle w:val="Lienhypertexte"/>
-          </w:rPr>
-          <w:t xml:space="preserve">Multiplayer Games</w:t>
-        </w:r>
-        <w:r>
-          <w:rPr>
-            <w:rStyle w:val="Lienhypertexte"/>
-          </w:rPr>
-          <w:t xml:space="preserve"> </w:t>
-        </w:r>
-        <w:r>
-          <w:rPr>
-            <w:rStyle w:val="Lienhypertexte"/>
-          </w:rPr>
-          <w:t xml:space="preserve">as</w:t>
-        </w:r>
-        <w:r>
-          <w:rPr>
-            <w:rStyle w:val="Lienhypertexte"/>
-          </w:rPr>
-          <w:t xml:space="preserve"> </w:t>
-        </w:r>
-        <w:r>
-          <w:rPr>
-            <w:rStyle w:val="Lienhypertexte"/>
-          </w:rPr>
-          <w:t xml:space="preserve">Virtual Laboratories</w:t>
+          <w:t xml:space="preserve">Prey-</w:t>
+        </w:r>
+        <w:r>
+          <w:rPr>
+            <w:rStyle w:val="Lienhypertexte"/>
+          </w:rPr>
+          <w:t xml:space="preserve">Induced Changes</w:t>
+        </w:r>
+        <w:r>
+          <w:rPr>
+            <w:rStyle w:val="Lienhypertexte"/>
+          </w:rPr>
+          <w:t xml:space="preserve"> </w:t>
+        </w:r>
+        <w:r>
+          <w:rPr>
+            <w:rStyle w:val="Lienhypertexte"/>
+          </w:rPr>
+          <w:t xml:space="preserve">to a</w:t>
+        </w:r>
+        <w:r>
+          <w:rPr>
+            <w:rStyle w:val="Lienhypertexte"/>
+          </w:rPr>
+          <w:t xml:space="preserve"> </w:t>
+        </w:r>
+        <w:r>
+          <w:rPr>
+            <w:rStyle w:val="Lienhypertexte"/>
+          </w:rPr>
+          <w:t xml:space="preserve">Predator</w:t>
+        </w:r>
+        <w:r>
+          <w:rPr>
+            <w:rStyle w:val="Lienhypertexte"/>
+          </w:rPr>
+          <w:t xml:space="preserve">’s</w:t>
+        </w:r>
+        <w:r>
+          <w:rPr>
+            <w:rStyle w:val="Lienhypertexte"/>
+          </w:rPr>
+          <w:t xml:space="preserve"> </w:t>
+        </w:r>
+        <w:r>
+          <w:rPr>
+            <w:rStyle w:val="Lienhypertexte"/>
+          </w:rPr>
+          <w:t xml:space="preserve">Behaviour</w:t>
+        </w:r>
+        <w:r>
+          <w:rPr>
+            <w:rStyle w:val="Lienhypertexte"/>
+          </w:rPr>
+          <w:t xml:space="preserve"> </w:t>
+        </w:r>
+        <w:r>
+          <w:rPr>
+            <w:rStyle w:val="Lienhypertexte"/>
+          </w:rPr>
+          <w:t xml:space="preserve">and</w:t>
+        </w:r>
+        <w:r>
+          <w:rPr>
+            <w:rStyle w:val="Lienhypertexte"/>
+          </w:rPr>
+          <w:t xml:space="preserve"> </w:t>
+        </w:r>
+        <w:r>
+          <w:rPr>
+            <w:rStyle w:val="Lienhypertexte"/>
+          </w:rPr>
+          <w:t xml:space="preserve">Morphology</w:t>
+        </w:r>
+        <w:r>
+          <w:rPr>
+            <w:rStyle w:val="Lienhypertexte"/>
+          </w:rPr>
+          <w:t xml:space="preserve">:</w:t>
+        </w:r>
+        <w:r>
+          <w:rPr>
+            <w:rStyle w:val="Lienhypertexte"/>
+          </w:rPr>
+          <w:t xml:space="preserve"> </w:t>
+        </w:r>
+        <w:r>
+          <w:rPr>
+            <w:rStyle w:val="Lienhypertexte"/>
+          </w:rPr>
+          <w:t xml:space="preserve">Implications</w:t>
         </w:r>
         <w:r>
           <w:rPr>
@@ -6086,45 +6140,45 @@
           <w:rPr>
             <w:rStyle w:val="Lienhypertexte"/>
           </w:rPr>
-          <w:t xml:space="preserve">Collecting Data</w:t>
-        </w:r>
-        <w:r>
-          <w:rPr>
-            <w:rStyle w:val="Lienhypertexte"/>
-          </w:rPr>
-          <w:t xml:space="preserve"> </w:t>
-        </w:r>
-        <w:r>
-          <w:rPr>
-            <w:rStyle w:val="Lienhypertexte"/>
-          </w:rPr>
-          <w:t xml:space="preserve">on</w:t>
-        </w:r>
-        <w:r>
-          <w:rPr>
-            <w:rStyle w:val="Lienhypertexte"/>
-          </w:rPr>
-          <w:t xml:space="preserve"> </w:t>
-        </w:r>
-        <w:r>
-          <w:rPr>
-            <w:rStyle w:val="Lienhypertexte"/>
-          </w:rPr>
-          <w:t xml:space="preserve">Social-Ecological Decision Making</w:t>
+          <w:t xml:space="preserve">Shell</w:t>
+        </w:r>
+        <w:r>
+          <w:rPr>
+            <w:rStyle w:val="Lienhypertexte"/>
+          </w:rPr>
+          <w:t xml:space="preserve"> </w:t>
+        </w:r>
+        <w:r>
+          <w:rPr>
+            <w:rStyle w:val="Lienhypertexte"/>
+          </w:rPr>
+          <w:t xml:space="preserve">in the</w:t>
+        </w:r>
+        <w:r>
+          <w:rPr>
+            <w:rStyle w:val="Lienhypertexte"/>
+          </w:rPr>
+          <w:t xml:space="preserve"> </w:t>
+        </w:r>
+        <w:r>
+          <w:rPr>
+            <w:rStyle w:val="Lienhypertexte"/>
+          </w:rPr>
+          <w:t xml:space="preserve">Northwest Atlantic</w:t>
         </w:r>
       </w:hyperlink>
       <w:r>
-        <w:t xml:space="preserve">. Conservation Biology 35:1051–1053.</w:t>
+        <w:t xml:space="preserve">. Journal of Experimental Marine Biology and Ecology 382:1–7.</w:t>
       </w:r>
     </w:p>
     <w:bookmarkEnd w:id="79"/>
-    <w:bookmarkStart w:id="81" w:name="ref-Edgell.Rochette2009a"/>
+    <w:bookmarkStart w:id="81" w:name="ref-Edwards.Jackson1994"/>
     <w:p>
       <w:pPr>
         <w:pStyle w:val="Bibliographie"/>
       </w:pPr>
       <w:r>
-        <w:t xml:space="preserve">Edgell, T. C., and R. Rochette. 2009.</w:t>
+        <w:t xml:space="preserve">Edwards, G. B., and R. R. Jackson. 1994.</w:t>
       </w:r>
       <w:r>
         <w:t xml:space="preserve"> </w:t>
@@ -6134,79 +6188,253 @@
           <w:rPr>
             <w:rStyle w:val="Lienhypertexte"/>
           </w:rPr>
-          <w:t xml:space="preserve">Prey-</w:t>
-        </w:r>
-        <w:r>
-          <w:rPr>
-            <w:rStyle w:val="Lienhypertexte"/>
-          </w:rPr>
-          <w:t xml:space="preserve">Induced Changes</w:t>
-        </w:r>
-        <w:r>
-          <w:rPr>
-            <w:rStyle w:val="Lienhypertexte"/>
-          </w:rPr>
-          <w:t xml:space="preserve"> </w:t>
-        </w:r>
-        <w:r>
-          <w:rPr>
-            <w:rStyle w:val="Lienhypertexte"/>
-          </w:rPr>
-          <w:t xml:space="preserve">to a</w:t>
-        </w:r>
-        <w:r>
-          <w:rPr>
-            <w:rStyle w:val="Lienhypertexte"/>
-          </w:rPr>
-          <w:t xml:space="preserve"> </w:t>
-        </w:r>
-        <w:r>
-          <w:rPr>
-            <w:rStyle w:val="Lienhypertexte"/>
-          </w:rPr>
-          <w:t xml:space="preserve">Predator</w:t>
-        </w:r>
-        <w:r>
-          <w:rPr>
-            <w:rStyle w:val="Lienhypertexte"/>
-          </w:rPr>
-          <w:t xml:space="preserve">’s</w:t>
-        </w:r>
-        <w:r>
-          <w:rPr>
-            <w:rStyle w:val="Lienhypertexte"/>
-          </w:rPr>
-          <w:t xml:space="preserve"> </w:t>
-        </w:r>
-        <w:r>
-          <w:rPr>
-            <w:rStyle w:val="Lienhypertexte"/>
-          </w:rPr>
-          <w:t xml:space="preserve">Behaviour</w:t>
-        </w:r>
-        <w:r>
-          <w:rPr>
-            <w:rStyle w:val="Lienhypertexte"/>
-          </w:rPr>
-          <w:t xml:space="preserve"> </w:t>
-        </w:r>
-        <w:r>
-          <w:rPr>
-            <w:rStyle w:val="Lienhypertexte"/>
-          </w:rPr>
-          <w:t xml:space="preserve">and</w:t>
-        </w:r>
-        <w:r>
-          <w:rPr>
-            <w:rStyle w:val="Lienhypertexte"/>
-          </w:rPr>
-          <w:t xml:space="preserve"> </w:t>
-        </w:r>
-        <w:r>
-          <w:rPr>
-            <w:rStyle w:val="Lienhypertexte"/>
-          </w:rPr>
-          <w:t xml:space="preserve">Morphology</w:t>
+          <w:t xml:space="preserve">The</w:t>
+        </w:r>
+        <w:r>
+          <w:rPr>
+            <w:rStyle w:val="Lienhypertexte"/>
+          </w:rPr>
+          <w:t xml:space="preserve"> </w:t>
+        </w:r>
+        <w:r>
+          <w:rPr>
+            <w:rStyle w:val="Lienhypertexte"/>
+          </w:rPr>
+          <w:t xml:space="preserve">Role</w:t>
+        </w:r>
+        <w:r>
+          <w:rPr>
+            <w:rStyle w:val="Lienhypertexte"/>
+          </w:rPr>
+          <w:t xml:space="preserve"> </w:t>
+        </w:r>
+        <w:r>
+          <w:rPr>
+            <w:rStyle w:val="Lienhypertexte"/>
+          </w:rPr>
+          <w:t xml:space="preserve">of</w:t>
+        </w:r>
+        <w:r>
+          <w:rPr>
+            <w:rStyle w:val="Lienhypertexte"/>
+          </w:rPr>
+          <w:t xml:space="preserve"> </w:t>
+        </w:r>
+        <w:r>
+          <w:rPr>
+            <w:rStyle w:val="Lienhypertexte"/>
+          </w:rPr>
+          <w:t xml:space="preserve">Experience</w:t>
+        </w:r>
+        <w:r>
+          <w:rPr>
+            <w:rStyle w:val="Lienhypertexte"/>
+          </w:rPr>
+          <w:t xml:space="preserve"> </w:t>
+        </w:r>
+        <w:r>
+          <w:rPr>
+            <w:rStyle w:val="Lienhypertexte"/>
+          </w:rPr>
+          <w:t xml:space="preserve">in the</w:t>
+        </w:r>
+        <w:r>
+          <w:rPr>
+            <w:rStyle w:val="Lienhypertexte"/>
+          </w:rPr>
+          <w:t xml:space="preserve"> </w:t>
+        </w:r>
+        <w:r>
+          <w:rPr>
+            <w:rStyle w:val="Lienhypertexte"/>
+          </w:rPr>
+          <w:t xml:space="preserve">Development</w:t>
+        </w:r>
+        <w:r>
+          <w:rPr>
+            <w:rStyle w:val="Lienhypertexte"/>
+          </w:rPr>
+          <w:t xml:space="preserve"> </w:t>
+        </w:r>
+        <w:r>
+          <w:rPr>
+            <w:rStyle w:val="Lienhypertexte"/>
+          </w:rPr>
+          <w:t xml:space="preserve">of</w:t>
+        </w:r>
+        <w:r>
+          <w:rPr>
+            <w:rStyle w:val="Lienhypertexte"/>
+          </w:rPr>
+          <w:t xml:space="preserve"> </w:t>
+        </w:r>
+        <w:r>
+          <w:rPr>
+            <w:rStyle w:val="Lienhypertexte"/>
+          </w:rPr>
+          <w:t xml:space="preserve">Predatory Behaviour</w:t>
+        </w:r>
+        <w:r>
+          <w:rPr>
+            <w:rStyle w:val="Lienhypertexte"/>
+          </w:rPr>
+          <w:t xml:space="preserve"> </w:t>
+        </w:r>
+        <w:r>
+          <w:rPr>
+            <w:rStyle w:val="Lienhypertexte"/>
+          </w:rPr>
+          <w:t xml:space="preserve">in</w:t>
+        </w:r>
+        <w:r>
+          <w:rPr>
+            <w:rStyle w:val="Lienhypertexte"/>
+          </w:rPr>
+          <w:t xml:space="preserve"> </w:t>
+        </w:r>
+        <w:r>
+          <w:rPr>
+            <w:rStyle w:val="Lienhypertexte"/>
+          </w:rPr>
+          <w:t xml:space="preserve">Phidippus</w:t>
+        </w:r>
+        <w:r>
+          <w:rPr>
+            <w:rStyle w:val="Lienhypertexte"/>
+          </w:rPr>
+          <w:t xml:space="preserve"> </w:t>
+        </w:r>
+        <w:r>
+          <w:rPr>
+            <w:rStyle w:val="Lienhypertexte"/>
+          </w:rPr>
+          <w:t xml:space="preserve">regius, a</w:t>
+        </w:r>
+        <w:r>
+          <w:rPr>
+            <w:rStyle w:val="Lienhypertexte"/>
+          </w:rPr>
+          <w:t xml:space="preserve"> </w:t>
+        </w:r>
+        <w:r>
+          <w:rPr>
+            <w:rStyle w:val="Lienhypertexte"/>
+          </w:rPr>
+          <w:t xml:space="preserve">Jumping Spider</w:t>
+        </w:r>
+        <w:r>
+          <w:rPr>
+            <w:rStyle w:val="Lienhypertexte"/>
+          </w:rPr>
+          <w:t xml:space="preserve"> </w:t>
+        </w:r>
+        <w:r>
+          <w:rPr>
+            <w:rStyle w:val="Lienhypertexte"/>
+          </w:rPr>
+          <w:t xml:space="preserve">(</w:t>
+        </w:r>
+        <w:r>
+          <w:rPr>
+            <w:rStyle w:val="Lienhypertexte"/>
+          </w:rPr>
+          <w:t xml:space="preserve">Araneae</w:t>
+        </w:r>
+        <w:r>
+          <w:rPr>
+            <w:rStyle w:val="Lienhypertexte"/>
+          </w:rPr>
+          <w:t xml:space="preserve">,</w:t>
+        </w:r>
+        <w:r>
+          <w:rPr>
+            <w:rStyle w:val="Lienhypertexte"/>
+          </w:rPr>
+          <w:t xml:space="preserve"> </w:t>
+        </w:r>
+        <w:r>
+          <w:rPr>
+            <w:rStyle w:val="Lienhypertexte"/>
+          </w:rPr>
+          <w:t xml:space="preserve">Salticidae</w:t>
+        </w:r>
+        <w:r>
+          <w:rPr>
+            <w:rStyle w:val="Lienhypertexte"/>
+          </w:rPr>
+          <w:t xml:space="preserve">) from</w:t>
+        </w:r>
+        <w:r>
+          <w:rPr>
+            <w:rStyle w:val="Lienhypertexte"/>
+          </w:rPr>
+          <w:t xml:space="preserve"> </w:t>
+        </w:r>
+        <w:r>
+          <w:rPr>
+            <w:rStyle w:val="Lienhypertexte"/>
+          </w:rPr>
+          <w:t xml:space="preserve">Florida</w:t>
+        </w:r>
+      </w:hyperlink>
+      <w:r>
+        <w:t xml:space="preserve">. New Zealand Journal of Zoology 21:269–277.</w:t>
+      </w:r>
+    </w:p>
+    <w:bookmarkEnd w:id="81"/>
+    <w:bookmarkStart w:id="83" w:name="ref-Ehlinger1989"/>
+    <w:p>
+      <w:pPr>
+        <w:pStyle w:val="Bibliographie"/>
+      </w:pPr>
+      <w:r>
+        <w:t xml:space="preserve">Ehlinger, T. J. 1989.</w:t>
+      </w:r>
+      <w:r>
+        <w:t xml:space="preserve"> </w:t>
+      </w:r>
+      <w:hyperlink r:id="rId82">
+        <w:r>
+          <w:rPr>
+            <w:rStyle w:val="Lienhypertexte"/>
+          </w:rPr>
+          <w:t xml:space="preserve">Learning and</w:t>
+        </w:r>
+        <w:r>
+          <w:rPr>
+            <w:rStyle w:val="Lienhypertexte"/>
+          </w:rPr>
+          <w:t xml:space="preserve"> </w:t>
+        </w:r>
+        <w:r>
+          <w:rPr>
+            <w:rStyle w:val="Lienhypertexte"/>
+          </w:rPr>
+          <w:t xml:space="preserve">Individual Variation</w:t>
+        </w:r>
+        <w:r>
+          <w:rPr>
+            <w:rStyle w:val="Lienhypertexte"/>
+          </w:rPr>
+          <w:t xml:space="preserve"> </w:t>
+        </w:r>
+        <w:r>
+          <w:rPr>
+            <w:rStyle w:val="Lienhypertexte"/>
+          </w:rPr>
+          <w:t xml:space="preserve">in</w:t>
+        </w:r>
+        <w:r>
+          <w:rPr>
+            <w:rStyle w:val="Lienhypertexte"/>
+          </w:rPr>
+          <w:t xml:space="preserve"> </w:t>
+        </w:r>
+        <w:r>
+          <w:rPr>
+            <w:rStyle w:val="Lienhypertexte"/>
+          </w:rPr>
+          <w:t xml:space="preserve">Bluegill Foraging</w:t>
         </w:r>
         <w:r>
           <w:rPr>
@@ -6224,351 +6452,15 @@
           <w:rPr>
             <w:rStyle w:val="Lienhypertexte"/>
           </w:rPr>
-          <w:t xml:space="preserve">Implications</w:t>
-        </w:r>
-        <w:r>
-          <w:rPr>
-            <w:rStyle w:val="Lienhypertexte"/>
-          </w:rPr>
-          <w:t xml:space="preserve"> </w:t>
-        </w:r>
-        <w:r>
-          <w:rPr>
-            <w:rStyle w:val="Lienhypertexte"/>
-          </w:rPr>
-          <w:t xml:space="preserve">for</w:t>
-        </w:r>
-        <w:r>
-          <w:rPr>
-            <w:rStyle w:val="Lienhypertexte"/>
-          </w:rPr>
-          <w:t xml:space="preserve"> </w:t>
-        </w:r>
-        <w:r>
-          <w:rPr>
-            <w:rStyle w:val="Lienhypertexte"/>
-          </w:rPr>
-          <w:t xml:space="preserve">Shell</w:t>
-        </w:r>
-        <w:r>
-          <w:rPr>
-            <w:rStyle w:val="Lienhypertexte"/>
-          </w:rPr>
-          <w:t xml:space="preserve"> </w:t>
-        </w:r>
-        <w:r>
-          <w:rPr>
-            <w:rStyle w:val="Lienhypertexte"/>
-          </w:rPr>
-          <w:t xml:space="preserve">in the</w:t>
-        </w:r>
-        <w:r>
-          <w:rPr>
-            <w:rStyle w:val="Lienhypertexte"/>
-          </w:rPr>
-          <w:t xml:space="preserve"> </w:t>
-        </w:r>
-        <w:r>
-          <w:rPr>
-            <w:rStyle w:val="Lienhypertexte"/>
-          </w:rPr>
-          <w:t xml:space="preserve">Northwest Atlantic</w:t>
+          <w:t xml:space="preserve">Habitat-Specific Techniques</w:t>
         </w:r>
       </w:hyperlink>
       <w:r>
-        <w:t xml:space="preserve">. Journal of Experimental Marine Biology and Ecology 382:1–7.</w:t>
-      </w:r>
-    </w:p>
-    <w:bookmarkEnd w:id="81"/>
-    <w:bookmarkStart w:id="83" w:name="ref-Edwards.Jackson1994"/>
-    <w:p>
-      <w:pPr>
-        <w:pStyle w:val="Bibliographie"/>
-      </w:pPr>
-      <w:r>
-        <w:t xml:space="preserve">Edwards, G. B., and R. R. Jackson. 1994.</w:t>
-      </w:r>
-      <w:r>
-        <w:t xml:space="preserve"> </w:t>
-      </w:r>
-      <w:hyperlink r:id="rId82">
-        <w:r>
-          <w:rPr>
-            <w:rStyle w:val="Lienhypertexte"/>
-          </w:rPr>
-          <w:t xml:space="preserve">The</w:t>
-        </w:r>
-        <w:r>
-          <w:rPr>
-            <w:rStyle w:val="Lienhypertexte"/>
-          </w:rPr>
-          <w:t xml:space="preserve"> </w:t>
-        </w:r>
-        <w:r>
-          <w:rPr>
-            <w:rStyle w:val="Lienhypertexte"/>
-          </w:rPr>
-          <w:t xml:space="preserve">Role</w:t>
-        </w:r>
-        <w:r>
-          <w:rPr>
-            <w:rStyle w:val="Lienhypertexte"/>
-          </w:rPr>
-          <w:t xml:space="preserve"> </w:t>
-        </w:r>
-        <w:r>
-          <w:rPr>
-            <w:rStyle w:val="Lienhypertexte"/>
-          </w:rPr>
-          <w:t xml:space="preserve">of</w:t>
-        </w:r>
-        <w:r>
-          <w:rPr>
-            <w:rStyle w:val="Lienhypertexte"/>
-          </w:rPr>
-          <w:t xml:space="preserve"> </w:t>
-        </w:r>
-        <w:r>
-          <w:rPr>
-            <w:rStyle w:val="Lienhypertexte"/>
-          </w:rPr>
-          <w:t xml:space="preserve">Experience</w:t>
-        </w:r>
-        <w:r>
-          <w:rPr>
-            <w:rStyle w:val="Lienhypertexte"/>
-          </w:rPr>
-          <w:t xml:space="preserve"> </w:t>
-        </w:r>
-        <w:r>
-          <w:rPr>
-            <w:rStyle w:val="Lienhypertexte"/>
-          </w:rPr>
-          <w:t xml:space="preserve">in the</w:t>
-        </w:r>
-        <w:r>
-          <w:rPr>
-            <w:rStyle w:val="Lienhypertexte"/>
-          </w:rPr>
-          <w:t xml:space="preserve"> </w:t>
-        </w:r>
-        <w:r>
-          <w:rPr>
-            <w:rStyle w:val="Lienhypertexte"/>
-          </w:rPr>
-          <w:t xml:space="preserve">Development</w:t>
-        </w:r>
-        <w:r>
-          <w:rPr>
-            <w:rStyle w:val="Lienhypertexte"/>
-          </w:rPr>
-          <w:t xml:space="preserve"> </w:t>
-        </w:r>
-        <w:r>
-          <w:rPr>
-            <w:rStyle w:val="Lienhypertexte"/>
-          </w:rPr>
-          <w:t xml:space="preserve">of</w:t>
-        </w:r>
-        <w:r>
-          <w:rPr>
-            <w:rStyle w:val="Lienhypertexte"/>
-          </w:rPr>
-          <w:t xml:space="preserve"> </w:t>
-        </w:r>
-        <w:r>
-          <w:rPr>
-            <w:rStyle w:val="Lienhypertexte"/>
-          </w:rPr>
-          <w:t xml:space="preserve">Predatory Behaviour</w:t>
-        </w:r>
-        <w:r>
-          <w:rPr>
-            <w:rStyle w:val="Lienhypertexte"/>
-          </w:rPr>
-          <w:t xml:space="preserve"> </w:t>
-        </w:r>
-        <w:r>
-          <w:rPr>
-            <w:rStyle w:val="Lienhypertexte"/>
-          </w:rPr>
-          <w:t xml:space="preserve">in</w:t>
-        </w:r>
-        <w:r>
-          <w:rPr>
-            <w:rStyle w:val="Lienhypertexte"/>
-          </w:rPr>
-          <w:t xml:space="preserve"> </w:t>
-        </w:r>
-        <w:r>
-          <w:rPr>
-            <w:rStyle w:val="Lienhypertexte"/>
-          </w:rPr>
-          <w:t xml:space="preserve">Phidippus</w:t>
-        </w:r>
-        <w:r>
-          <w:rPr>
-            <w:rStyle w:val="Lienhypertexte"/>
-          </w:rPr>
-          <w:t xml:space="preserve"> </w:t>
-        </w:r>
-        <w:r>
-          <w:rPr>
-            <w:rStyle w:val="Lienhypertexte"/>
-          </w:rPr>
-          <w:t xml:space="preserve">regius, a</w:t>
-        </w:r>
-        <w:r>
-          <w:rPr>
-            <w:rStyle w:val="Lienhypertexte"/>
-          </w:rPr>
-          <w:t xml:space="preserve"> </w:t>
-        </w:r>
-        <w:r>
-          <w:rPr>
-            <w:rStyle w:val="Lienhypertexte"/>
-          </w:rPr>
-          <w:t xml:space="preserve">Jumping Spider</w:t>
-        </w:r>
-        <w:r>
-          <w:rPr>
-            <w:rStyle w:val="Lienhypertexte"/>
-          </w:rPr>
-          <w:t xml:space="preserve"> </w:t>
-        </w:r>
-        <w:r>
-          <w:rPr>
-            <w:rStyle w:val="Lienhypertexte"/>
-          </w:rPr>
-          <w:t xml:space="preserve">(</w:t>
-        </w:r>
-        <w:r>
-          <w:rPr>
-            <w:rStyle w:val="Lienhypertexte"/>
-          </w:rPr>
-          <w:t xml:space="preserve">Araneae</w:t>
-        </w:r>
-        <w:r>
-          <w:rPr>
-            <w:rStyle w:val="Lienhypertexte"/>
-          </w:rPr>
-          <w:t xml:space="preserve">,</w:t>
-        </w:r>
-        <w:r>
-          <w:rPr>
-            <w:rStyle w:val="Lienhypertexte"/>
-          </w:rPr>
-          <w:t xml:space="preserve"> </w:t>
-        </w:r>
-        <w:r>
-          <w:rPr>
-            <w:rStyle w:val="Lienhypertexte"/>
-          </w:rPr>
-          <w:t xml:space="preserve">Salticidae</w:t>
-        </w:r>
-        <w:r>
-          <w:rPr>
-            <w:rStyle w:val="Lienhypertexte"/>
-          </w:rPr>
-          <w:t xml:space="preserve">) from</w:t>
-        </w:r>
-        <w:r>
-          <w:rPr>
-            <w:rStyle w:val="Lienhypertexte"/>
-          </w:rPr>
-          <w:t xml:space="preserve"> </w:t>
-        </w:r>
-        <w:r>
-          <w:rPr>
-            <w:rStyle w:val="Lienhypertexte"/>
-          </w:rPr>
-          <w:t xml:space="preserve">Florida</w:t>
-        </w:r>
-      </w:hyperlink>
-      <w:r>
-        <w:t xml:space="preserve">. New Zealand Journal of Zoology 21:269–277.</w:t>
+        <w:t xml:space="preserve">. Animal Behaviour 38:643–658.</w:t>
       </w:r>
     </w:p>
     <w:bookmarkEnd w:id="83"/>
-    <w:bookmarkStart w:id="85" w:name="ref-Ehlinger1989"/>
-    <w:p>
-      <w:pPr>
-        <w:pStyle w:val="Bibliographie"/>
-      </w:pPr>
-      <w:r>
-        <w:t xml:space="preserve">Ehlinger, T. J. 1989.</w:t>
-      </w:r>
-      <w:r>
-        <w:t xml:space="preserve"> </w:t>
-      </w:r>
-      <w:hyperlink r:id="rId84">
-        <w:r>
-          <w:rPr>
-            <w:rStyle w:val="Lienhypertexte"/>
-          </w:rPr>
-          <w:t xml:space="preserve">Learning and</w:t>
-        </w:r>
-        <w:r>
-          <w:rPr>
-            <w:rStyle w:val="Lienhypertexte"/>
-          </w:rPr>
-          <w:t xml:space="preserve"> </w:t>
-        </w:r>
-        <w:r>
-          <w:rPr>
-            <w:rStyle w:val="Lienhypertexte"/>
-          </w:rPr>
-          <w:t xml:space="preserve">Individual Variation</w:t>
-        </w:r>
-        <w:r>
-          <w:rPr>
-            <w:rStyle w:val="Lienhypertexte"/>
-          </w:rPr>
-          <w:t xml:space="preserve"> </w:t>
-        </w:r>
-        <w:r>
-          <w:rPr>
-            <w:rStyle w:val="Lienhypertexte"/>
-          </w:rPr>
-          <w:t xml:space="preserve">in</w:t>
-        </w:r>
-        <w:r>
-          <w:rPr>
-            <w:rStyle w:val="Lienhypertexte"/>
-          </w:rPr>
-          <w:t xml:space="preserve"> </w:t>
-        </w:r>
-        <w:r>
-          <w:rPr>
-            <w:rStyle w:val="Lienhypertexte"/>
-          </w:rPr>
-          <w:t xml:space="preserve">Bluegill Foraging</w:t>
-        </w:r>
-        <w:r>
-          <w:rPr>
-            <w:rStyle w:val="Lienhypertexte"/>
-          </w:rPr>
-          <w:t xml:space="preserve">:</w:t>
-        </w:r>
-        <w:r>
-          <w:rPr>
-            <w:rStyle w:val="Lienhypertexte"/>
-          </w:rPr>
-          <w:t xml:space="preserve"> </w:t>
-        </w:r>
-        <w:r>
-          <w:rPr>
-            <w:rStyle w:val="Lienhypertexte"/>
-          </w:rPr>
-          <w:t xml:space="preserve">Habitat-Specific Techniques</w:t>
-        </w:r>
-      </w:hyperlink>
-      <w:r>
-        <w:t xml:space="preserve">. Animal Behaviour 38:643–658.</w:t>
-      </w:r>
-    </w:p>
-    <w:bookmarkEnd w:id="85"/>
-    <w:bookmarkStart w:id="86" w:name="ref-Endler1991"/>
+    <w:bookmarkStart w:id="84" w:name="ref-Endler1991"/>
     <w:p>
       <w:pPr>
         <w:pStyle w:val="Bibliographie"/>
@@ -6620,14 +6512,158 @@
         <w:t xml:space="preserve">.</w:t>
       </w:r>
     </w:p>
+    <w:bookmarkEnd w:id="84"/>
+    <w:bookmarkStart w:id="86" w:name="ref-Estes.etal2003"/>
+    <w:p>
+      <w:pPr>
+        <w:pStyle w:val="Bibliographie"/>
+      </w:pPr>
+      <w:r>
+        <w:t xml:space="preserve">Estes, J. A., M. L. Riedman, M. M. Staedler, M. T. Tinker, and B. E. Lyon. 2003.</w:t>
+      </w:r>
+      <w:r>
+        <w:t xml:space="preserve"> </w:t>
+      </w:r>
+      <w:hyperlink r:id="rId85">
+        <w:r>
+          <w:rPr>
+            <w:rStyle w:val="Lienhypertexte"/>
+          </w:rPr>
+          <w:t xml:space="preserve">Individual</w:t>
+        </w:r>
+        <w:r>
+          <w:rPr>
+            <w:rStyle w:val="Lienhypertexte"/>
+          </w:rPr>
+          <w:t xml:space="preserve"> </w:t>
+        </w:r>
+        <w:r>
+          <w:rPr>
+            <w:rStyle w:val="Lienhypertexte"/>
+          </w:rPr>
+          <w:t xml:space="preserve">Variation</w:t>
+        </w:r>
+        <w:r>
+          <w:rPr>
+            <w:rStyle w:val="Lienhypertexte"/>
+          </w:rPr>
+          <w:t xml:space="preserve"> </w:t>
+        </w:r>
+        <w:r>
+          <w:rPr>
+            <w:rStyle w:val="Lienhypertexte"/>
+          </w:rPr>
+          <w:t xml:space="preserve">in</w:t>
+        </w:r>
+        <w:r>
+          <w:rPr>
+            <w:rStyle w:val="Lienhypertexte"/>
+          </w:rPr>
+          <w:t xml:space="preserve"> </w:t>
+        </w:r>
+        <w:r>
+          <w:rPr>
+            <w:rStyle w:val="Lienhypertexte"/>
+          </w:rPr>
+          <w:t xml:space="preserve">Prey Selection</w:t>
+        </w:r>
+        <w:r>
+          <w:rPr>
+            <w:rStyle w:val="Lienhypertexte"/>
+          </w:rPr>
+          <w:t xml:space="preserve"> </w:t>
+        </w:r>
+        <w:r>
+          <w:rPr>
+            <w:rStyle w:val="Lienhypertexte"/>
+          </w:rPr>
+          <w:t xml:space="preserve">by</w:t>
+        </w:r>
+        <w:r>
+          <w:rPr>
+            <w:rStyle w:val="Lienhypertexte"/>
+          </w:rPr>
+          <w:t xml:space="preserve"> </w:t>
+        </w:r>
+        <w:r>
+          <w:rPr>
+            <w:rStyle w:val="Lienhypertexte"/>
+          </w:rPr>
+          <w:t xml:space="preserve">Sea Otters</w:t>
+        </w:r>
+        <w:r>
+          <w:rPr>
+            <w:rStyle w:val="Lienhypertexte"/>
+          </w:rPr>
+          <w:t xml:space="preserve">:</w:t>
+        </w:r>
+        <w:r>
+          <w:rPr>
+            <w:rStyle w:val="Lienhypertexte"/>
+          </w:rPr>
+          <w:t xml:space="preserve"> </w:t>
+        </w:r>
+        <w:r>
+          <w:rPr>
+            <w:rStyle w:val="Lienhypertexte"/>
+          </w:rPr>
+          <w:t xml:space="preserve">Patterns</w:t>
+        </w:r>
+        <w:r>
+          <w:rPr>
+            <w:rStyle w:val="Lienhypertexte"/>
+          </w:rPr>
+          <w:t xml:space="preserve">,</w:t>
+        </w:r>
+        <w:r>
+          <w:rPr>
+            <w:rStyle w:val="Lienhypertexte"/>
+          </w:rPr>
+          <w:t xml:space="preserve"> </w:t>
+        </w:r>
+        <w:r>
+          <w:rPr>
+            <w:rStyle w:val="Lienhypertexte"/>
+          </w:rPr>
+          <w:t xml:space="preserve">Causes</w:t>
+        </w:r>
+        <w:r>
+          <w:rPr>
+            <w:rStyle w:val="Lienhypertexte"/>
+          </w:rPr>
+          <w:t xml:space="preserve"> </w:t>
+        </w:r>
+        <w:r>
+          <w:rPr>
+            <w:rStyle w:val="Lienhypertexte"/>
+          </w:rPr>
+          <w:t xml:space="preserve">and</w:t>
+        </w:r>
+        <w:r>
+          <w:rPr>
+            <w:rStyle w:val="Lienhypertexte"/>
+          </w:rPr>
+          <w:t xml:space="preserve"> </w:t>
+        </w:r>
+        <w:r>
+          <w:rPr>
+            <w:rStyle w:val="Lienhypertexte"/>
+          </w:rPr>
+          <w:t xml:space="preserve">Implications</w:t>
+        </w:r>
+      </w:hyperlink>
+      <w:r>
+        <w:t xml:space="preserve">. Journal of Animal Ecology 72:144–155.</w:t>
+      </w:r>
+    </w:p>
     <w:bookmarkEnd w:id="86"/>
-    <w:bookmarkStart w:id="88" w:name="ref-Estes.etal2003"/>
+    <w:bookmarkStart w:id="88" w:name="ref-FraserFranco.etal2022"/>
     <w:p>
       <w:pPr>
         <w:pStyle w:val="Bibliographie"/>
       </w:pPr>
       <w:r>
-        <w:t xml:space="preserve">Estes, J. A., M. L. Riedman, M. M. Staedler, M. T. Tinker, and B. E. Lyon. 2003.</w:t>
+        <w:t xml:space="preserve">Fraser Franco, M., F. Santostefano, C. D. Kelly, and P.-O. Montiglio. 2022.</w:t>
       </w:r>
       <w:r>
         <w:t xml:space="preserve"> </w:t>
@@ -6637,19 +6673,179 @@
           <w:rPr>
             <w:rStyle w:val="Lienhypertexte"/>
           </w:rPr>
-          <w:t xml:space="preserve">Individual</w:t>
-        </w:r>
-        <w:r>
-          <w:rPr>
-            <w:rStyle w:val="Lienhypertexte"/>
-          </w:rPr>
-          <w:t xml:space="preserve"> </w:t>
-        </w:r>
-        <w:r>
-          <w:rPr>
-            <w:rStyle w:val="Lienhypertexte"/>
-          </w:rPr>
-          <w:t xml:space="preserve">Variation</w:t>
+          <w:t xml:space="preserve">Studying</w:t>
+        </w:r>
+        <w:r>
+          <w:rPr>
+            <w:rStyle w:val="Lienhypertexte"/>
+          </w:rPr>
+          <w:t xml:space="preserve"> </w:t>
+        </w:r>
+        <w:r>
+          <w:rPr>
+            <w:rStyle w:val="Lienhypertexte"/>
+          </w:rPr>
+          <w:t xml:space="preserve">Predator Foraging Mode</w:t>
+        </w:r>
+        <w:r>
+          <w:rPr>
+            <w:rStyle w:val="Lienhypertexte"/>
+          </w:rPr>
+          <w:t xml:space="preserve"> </w:t>
+        </w:r>
+        <w:r>
+          <w:rPr>
+            <w:rStyle w:val="Lienhypertexte"/>
+          </w:rPr>
+          <w:t xml:space="preserve">and</w:t>
+        </w:r>
+        <w:r>
+          <w:rPr>
+            <w:rStyle w:val="Lienhypertexte"/>
+          </w:rPr>
+          <w:t xml:space="preserve"> </w:t>
+        </w:r>
+        <w:r>
+          <w:rPr>
+            <w:rStyle w:val="Lienhypertexte"/>
+          </w:rPr>
+          <w:t xml:space="preserve">Hunting Success</w:t>
+        </w:r>
+        <w:r>
+          <w:rPr>
+            <w:rStyle w:val="Lienhypertexte"/>
+          </w:rPr>
+          <w:t xml:space="preserve"> </w:t>
+        </w:r>
+        <w:r>
+          <w:rPr>
+            <w:rStyle w:val="Lienhypertexte"/>
+          </w:rPr>
+          <w:t xml:space="preserve">at the</w:t>
+        </w:r>
+        <w:r>
+          <w:rPr>
+            <w:rStyle w:val="Lienhypertexte"/>
+          </w:rPr>
+          <w:t xml:space="preserve"> </w:t>
+        </w:r>
+        <w:r>
+          <w:rPr>
+            <w:rStyle w:val="Lienhypertexte"/>
+          </w:rPr>
+          <w:t xml:space="preserve">Individual Level</w:t>
+        </w:r>
+        <w:r>
+          <w:rPr>
+            <w:rStyle w:val="Lienhypertexte"/>
+          </w:rPr>
+          <w:t xml:space="preserve"> </w:t>
+        </w:r>
+        <w:r>
+          <w:rPr>
+            <w:rStyle w:val="Lienhypertexte"/>
+          </w:rPr>
+          <w:t xml:space="preserve">with an</w:t>
+        </w:r>
+        <w:r>
+          <w:rPr>
+            <w:rStyle w:val="Lienhypertexte"/>
+          </w:rPr>
+          <w:t xml:space="preserve"> </w:t>
+        </w:r>
+        <w:r>
+          <w:rPr>
+            <w:rStyle w:val="Lienhypertexte"/>
+          </w:rPr>
+          <w:t xml:space="preserve">Online Videogame</w:t>
+        </w:r>
+      </w:hyperlink>
+      <w:r>
+        <w:t xml:space="preserve">. Behavioral Ecology 33:967–978.</w:t>
+      </w:r>
+    </w:p>
+    <w:bookmarkEnd w:id="88"/>
+    <w:bookmarkStart w:id="89" w:name="ref-Gabry.Cesnovar2021"/>
+    <w:p>
+      <w:pPr>
+        <w:pStyle w:val="Bibliographie"/>
+      </w:pPr>
+      <w:r>
+        <w:t xml:space="preserve">Gabry, J., and R. Češnovar. 2021. Cmdstanr:</w:t>
+      </w:r>
+      <w:r>
+        <w:t xml:space="preserve"> </w:t>
+      </w:r>
+      <w:r>
+        <w:t xml:space="preserve">R Interface</w:t>
+      </w:r>
+      <w:r>
+        <w:t xml:space="preserve"> </w:t>
+      </w:r>
+      <w:r>
+        <w:t xml:space="preserve">to "</w:t>
+      </w:r>
+      <w:r>
+        <w:t xml:space="preserve">CmdStan</w:t>
+      </w:r>
+      <w:r>
+        <w:t xml:space="preserve">".</w:t>
+      </w:r>
+    </w:p>
+    <w:bookmarkEnd w:id="89"/>
+    <w:bookmarkStart w:id="91" w:name="ref-Griffen.etal2012"/>
+    <w:p>
+      <w:pPr>
+        <w:pStyle w:val="Bibliographie"/>
+      </w:pPr>
+      <w:r>
+        <w:t xml:space="preserve">Griffen, B. D., B. J. Toscano, and J. Gatto. 2012.</w:t>
+      </w:r>
+      <w:r>
+        <w:t xml:space="preserve"> </w:t>
+      </w:r>
+      <w:hyperlink r:id="rId90">
+        <w:r>
+          <w:rPr>
+            <w:rStyle w:val="Lienhypertexte"/>
+          </w:rPr>
+          <w:t xml:space="preserve">The</w:t>
+        </w:r>
+        <w:r>
+          <w:rPr>
+            <w:rStyle w:val="Lienhypertexte"/>
+          </w:rPr>
+          <w:t xml:space="preserve"> </w:t>
+        </w:r>
+        <w:r>
+          <w:rPr>
+            <w:rStyle w:val="Lienhypertexte"/>
+          </w:rPr>
+          <w:t xml:space="preserve">Role</w:t>
+        </w:r>
+        <w:r>
+          <w:rPr>
+            <w:rStyle w:val="Lienhypertexte"/>
+          </w:rPr>
+          <w:t xml:space="preserve"> </w:t>
+        </w:r>
+        <w:r>
+          <w:rPr>
+            <w:rStyle w:val="Lienhypertexte"/>
+          </w:rPr>
+          <w:t xml:space="preserve">of</w:t>
+        </w:r>
+        <w:r>
+          <w:rPr>
+            <w:rStyle w:val="Lienhypertexte"/>
+          </w:rPr>
+          <w:t xml:space="preserve"> </w:t>
+        </w:r>
+        <w:r>
+          <w:rPr>
+            <w:rStyle w:val="Lienhypertexte"/>
+          </w:rPr>
+          <w:t xml:space="preserve">Individual Behavior Type</w:t>
         </w:r>
         <w:r>
           <w:rPr>
@@ -6673,378 +6869,74 @@
           <w:rPr>
             <w:rStyle w:val="Lienhypertexte"/>
           </w:rPr>
-          <w:t xml:space="preserve">Prey Selection</w:t>
-        </w:r>
-        <w:r>
-          <w:rPr>
-            <w:rStyle w:val="Lienhypertexte"/>
-          </w:rPr>
-          <w:t xml:space="preserve"> </w:t>
-        </w:r>
-        <w:r>
-          <w:rPr>
-            <w:rStyle w:val="Lienhypertexte"/>
-          </w:rPr>
-          <w:t xml:space="preserve">by</w:t>
-        </w:r>
-        <w:r>
-          <w:rPr>
-            <w:rStyle w:val="Lienhypertexte"/>
-          </w:rPr>
-          <w:t xml:space="preserve"> </w:t>
-        </w:r>
-        <w:r>
-          <w:rPr>
-            <w:rStyle w:val="Lienhypertexte"/>
-          </w:rPr>
-          <w:t xml:space="preserve">Sea Otters</w:t>
-        </w:r>
-        <w:r>
-          <w:rPr>
-            <w:rStyle w:val="Lienhypertexte"/>
-          </w:rPr>
-          <w:t xml:space="preserve">:</w:t>
-        </w:r>
-        <w:r>
-          <w:rPr>
-            <w:rStyle w:val="Lienhypertexte"/>
-          </w:rPr>
-          <w:t xml:space="preserve"> </w:t>
-        </w:r>
-        <w:r>
-          <w:rPr>
-            <w:rStyle w:val="Lienhypertexte"/>
-          </w:rPr>
-          <w:t xml:space="preserve">Patterns</w:t>
-        </w:r>
-        <w:r>
-          <w:rPr>
-            <w:rStyle w:val="Lienhypertexte"/>
-          </w:rPr>
-          <w:t xml:space="preserve">,</w:t>
-        </w:r>
-        <w:r>
-          <w:rPr>
-            <w:rStyle w:val="Lienhypertexte"/>
-          </w:rPr>
-          <w:t xml:space="preserve"> </w:t>
-        </w:r>
-        <w:r>
-          <w:rPr>
-            <w:rStyle w:val="Lienhypertexte"/>
-          </w:rPr>
-          <w:t xml:space="preserve">Causes</w:t>
-        </w:r>
-        <w:r>
-          <w:rPr>
-            <w:rStyle w:val="Lienhypertexte"/>
-          </w:rPr>
-          <w:t xml:space="preserve"> </w:t>
-        </w:r>
-        <w:r>
-          <w:rPr>
-            <w:rStyle w:val="Lienhypertexte"/>
-          </w:rPr>
-          <w:t xml:space="preserve">and</w:t>
-        </w:r>
-        <w:r>
-          <w:rPr>
-            <w:rStyle w:val="Lienhypertexte"/>
-          </w:rPr>
-          <w:t xml:space="preserve"> </w:t>
-        </w:r>
-        <w:r>
-          <w:rPr>
-            <w:rStyle w:val="Lienhypertexte"/>
-          </w:rPr>
-          <w:t xml:space="preserve">Implications</w:t>
+          <w:t xml:space="preserve">Mediating Indirect Interactions</w:t>
         </w:r>
       </w:hyperlink>
       <w:r>
-        <w:t xml:space="preserve">. Journal of Animal Ecology 72:144–155.</w:t>
-      </w:r>
-    </w:p>
-    <w:bookmarkEnd w:id="88"/>
-    <w:bookmarkStart w:id="90" w:name="ref-FraserFranco.etal2022"/>
+        <w:t xml:space="preserve">. Ecology 93:1935–1943.</w:t>
+      </w:r>
+    </w:p>
+    <w:bookmarkEnd w:id="91"/>
+    <w:bookmarkStart w:id="93" w:name="ref-healy1992"/>
     <w:p>
       <w:pPr>
         <w:pStyle w:val="Bibliographie"/>
       </w:pPr>
       <w:r>
-        <w:t xml:space="preserve">Fraser Franco, M., F. Santostefano, C. D. Kelly, and P.-O. Montiglio. 2022.</w:t>
-      </w:r>
-      <w:r>
-        <w:t xml:space="preserve"> </w:t>
-      </w:r>
-      <w:hyperlink r:id="rId89">
-        <w:r>
-          <w:rPr>
-            <w:rStyle w:val="Lienhypertexte"/>
-          </w:rPr>
-          <w:t xml:space="preserve">Studying</w:t>
-        </w:r>
-        <w:r>
-          <w:rPr>
-            <w:rStyle w:val="Lienhypertexte"/>
-          </w:rPr>
-          <w:t xml:space="preserve"> </w:t>
-        </w:r>
-        <w:r>
-          <w:rPr>
-            <w:rStyle w:val="Lienhypertexte"/>
-          </w:rPr>
-          <w:t xml:space="preserve">Predator Foraging Mode</w:t>
-        </w:r>
-        <w:r>
-          <w:rPr>
-            <w:rStyle w:val="Lienhypertexte"/>
-          </w:rPr>
-          <w:t xml:space="preserve"> </w:t>
-        </w:r>
-        <w:r>
-          <w:rPr>
-            <w:rStyle w:val="Lienhypertexte"/>
-          </w:rPr>
-          <w:t xml:space="preserve">and</w:t>
-        </w:r>
-        <w:r>
-          <w:rPr>
-            <w:rStyle w:val="Lienhypertexte"/>
-          </w:rPr>
-          <w:t xml:space="preserve"> </w:t>
-        </w:r>
-        <w:r>
-          <w:rPr>
-            <w:rStyle w:val="Lienhypertexte"/>
-          </w:rPr>
-          <w:t xml:space="preserve">Hunting Success</w:t>
-        </w:r>
-        <w:r>
-          <w:rPr>
-            <w:rStyle w:val="Lienhypertexte"/>
-          </w:rPr>
-          <w:t xml:space="preserve"> </w:t>
-        </w:r>
-        <w:r>
-          <w:rPr>
-            <w:rStyle w:val="Lienhypertexte"/>
-          </w:rPr>
-          <w:t xml:space="preserve">at the</w:t>
-        </w:r>
-        <w:r>
-          <w:rPr>
-            <w:rStyle w:val="Lienhypertexte"/>
-          </w:rPr>
-          <w:t xml:space="preserve"> </w:t>
-        </w:r>
-        <w:r>
-          <w:rPr>
-            <w:rStyle w:val="Lienhypertexte"/>
-          </w:rPr>
-          <w:t xml:space="preserve">Individual Level</w:t>
-        </w:r>
-        <w:r>
-          <w:rPr>
-            <w:rStyle w:val="Lienhypertexte"/>
-          </w:rPr>
-          <w:t xml:space="preserve"> </w:t>
-        </w:r>
-        <w:r>
-          <w:rPr>
-            <w:rStyle w:val="Lienhypertexte"/>
-          </w:rPr>
-          <w:t xml:space="preserve">with an</w:t>
-        </w:r>
-        <w:r>
-          <w:rPr>
-            <w:rStyle w:val="Lienhypertexte"/>
-          </w:rPr>
-          <w:t xml:space="preserve"> </w:t>
-        </w:r>
-        <w:r>
-          <w:rPr>
-            <w:rStyle w:val="Lienhypertexte"/>
-          </w:rPr>
-          <w:t xml:space="preserve">Online Videogame</w:t>
+        <w:t xml:space="preserve">Healy, S. 1992.</w:t>
+      </w:r>
+      <w:r>
+        <w:t xml:space="preserve"> </w:t>
+      </w:r>
+      <w:hyperlink r:id="rId92">
+        <w:r>
+          <w:rPr>
+            <w:rStyle w:val="Lienhypertexte"/>
+          </w:rPr>
+          <w:t xml:space="preserve">Optimal memory:</w:t>
+        </w:r>
+        <w:r>
+          <w:rPr>
+            <w:rStyle w:val="Lienhypertexte"/>
+          </w:rPr>
+          <w:t xml:space="preserve"> </w:t>
+        </w:r>
+        <w:r>
+          <w:rPr>
+            <w:rStyle w:val="Lienhypertexte"/>
+          </w:rPr>
+          <w:t xml:space="preserve">Toward</w:t>
+        </w:r>
+        <w:r>
+          <w:rPr>
+            <w:rStyle w:val="Lienhypertexte"/>
+          </w:rPr>
+          <w:t xml:space="preserve"> </w:t>
+        </w:r>
+        <w:r>
+          <w:rPr>
+            <w:rStyle w:val="Lienhypertexte"/>
+          </w:rPr>
+          <w:t xml:space="preserve">an evolutionary ecology of animal cognition?</w:t>
         </w:r>
       </w:hyperlink>
       <w:r>
-        <w:t xml:space="preserve">. Behavioral Ecology 33:967–978.</w:t>
-      </w:r>
-    </w:p>
-    <w:bookmarkEnd w:id="90"/>
-    <w:bookmarkStart w:id="91" w:name="ref-Gabry.Cesnovar2021"/>
+        <w:t xml:space="preserve"> Trends in Ecology &amp; Evolution 7:399–400.</w:t>
+      </w:r>
+    </w:p>
+    <w:bookmarkEnd w:id="93"/>
+    <w:bookmarkStart w:id="95" w:name="ref-Heithaus.etal2018"/>
     <w:p>
       <w:pPr>
         <w:pStyle w:val="Bibliographie"/>
       </w:pPr>
       <w:r>
-        <w:t xml:space="preserve">Gabry, J., and R. Češnovar. 2021. Cmdstanr:</w:t>
-      </w:r>
-      <w:r>
-        <w:t xml:space="preserve"> </w:t>
-      </w:r>
-      <w:r>
-        <w:t xml:space="preserve">R Interface</w:t>
-      </w:r>
-      <w:r>
-        <w:t xml:space="preserve"> </w:t>
-      </w:r>
-      <w:r>
-        <w:t xml:space="preserve">to "</w:t>
-      </w:r>
-      <w:r>
-        <w:t xml:space="preserve">CmdStan</w:t>
-      </w:r>
-      <w:r>
-        <w:t xml:space="preserve">".</w:t>
-      </w:r>
-    </w:p>
-    <w:bookmarkEnd w:id="91"/>
-    <w:bookmarkStart w:id="93" w:name="ref-Griffen.etal2012"/>
-    <w:p>
-      <w:pPr>
-        <w:pStyle w:val="Bibliographie"/>
-      </w:pPr>
-      <w:r>
-        <w:t xml:space="preserve">Griffen, B. D., B. J. Toscano, and J. Gatto. 2012.</w:t>
-      </w:r>
-      <w:r>
-        <w:t xml:space="preserve"> </w:t>
-      </w:r>
-      <w:hyperlink r:id="rId92">
-        <w:r>
-          <w:rPr>
-            <w:rStyle w:val="Lienhypertexte"/>
-          </w:rPr>
-          <w:t xml:space="preserve">The</w:t>
-        </w:r>
-        <w:r>
-          <w:rPr>
-            <w:rStyle w:val="Lienhypertexte"/>
-          </w:rPr>
-          <w:t xml:space="preserve"> </w:t>
-        </w:r>
-        <w:r>
-          <w:rPr>
-            <w:rStyle w:val="Lienhypertexte"/>
-          </w:rPr>
-          <w:t xml:space="preserve">Role</w:t>
-        </w:r>
-        <w:r>
-          <w:rPr>
-            <w:rStyle w:val="Lienhypertexte"/>
-          </w:rPr>
-          <w:t xml:space="preserve"> </w:t>
-        </w:r>
-        <w:r>
-          <w:rPr>
-            <w:rStyle w:val="Lienhypertexte"/>
-          </w:rPr>
-          <w:t xml:space="preserve">of</w:t>
-        </w:r>
-        <w:r>
-          <w:rPr>
-            <w:rStyle w:val="Lienhypertexte"/>
-          </w:rPr>
-          <w:t xml:space="preserve"> </w:t>
-        </w:r>
-        <w:r>
-          <w:rPr>
-            <w:rStyle w:val="Lienhypertexte"/>
-          </w:rPr>
-          <w:t xml:space="preserve">Individual Behavior Type</w:t>
-        </w:r>
-        <w:r>
-          <w:rPr>
-            <w:rStyle w:val="Lienhypertexte"/>
-          </w:rPr>
-          <w:t xml:space="preserve"> </w:t>
-        </w:r>
-        <w:r>
-          <w:rPr>
-            <w:rStyle w:val="Lienhypertexte"/>
-          </w:rPr>
-          <w:t xml:space="preserve">in</w:t>
-        </w:r>
-        <w:r>
-          <w:rPr>
-            <w:rStyle w:val="Lienhypertexte"/>
-          </w:rPr>
-          <w:t xml:space="preserve"> </w:t>
-        </w:r>
-        <w:r>
-          <w:rPr>
-            <w:rStyle w:val="Lienhypertexte"/>
-          </w:rPr>
-          <w:t xml:space="preserve">Mediating Indirect Interactions</w:t>
-        </w:r>
-      </w:hyperlink>
-      <w:r>
-        <w:t xml:space="preserve">. Ecology 93:1935–1943.</w:t>
-      </w:r>
-    </w:p>
-    <w:bookmarkEnd w:id="93"/>
-    <w:bookmarkStart w:id="95" w:name="ref-healy1992"/>
-    <w:p>
-      <w:pPr>
-        <w:pStyle w:val="Bibliographie"/>
-      </w:pPr>
-      <w:r>
-        <w:t xml:space="preserve">Healy, S. 1992.</w:t>
+        <w:t xml:space="preserve">Heithaus, M. R., L. M. Dill, and J. J. Kiszka. 2018.</w:t>
       </w:r>
       <w:r>
         <w:t xml:space="preserve"> </w:t>
       </w:r>
       <w:hyperlink r:id="rId94">
-        <w:r>
-          <w:rPr>
-            <w:rStyle w:val="Lienhypertexte"/>
-          </w:rPr>
-          <w:t xml:space="preserve">Optimal memory:</w:t>
-        </w:r>
-        <w:r>
-          <w:rPr>
-            <w:rStyle w:val="Lienhypertexte"/>
-          </w:rPr>
-          <w:t xml:space="preserve"> </w:t>
-        </w:r>
-        <w:r>
-          <w:rPr>
-            <w:rStyle w:val="Lienhypertexte"/>
-          </w:rPr>
-          <w:t xml:space="preserve">Toward</w:t>
-        </w:r>
-        <w:r>
-          <w:rPr>
-            <w:rStyle w:val="Lienhypertexte"/>
-          </w:rPr>
-          <w:t xml:space="preserve"> </w:t>
-        </w:r>
-        <w:r>
-          <w:rPr>
-            <w:rStyle w:val="Lienhypertexte"/>
-          </w:rPr>
-          <w:t xml:space="preserve">an evolutionary ecology of animal cognition?</w:t>
-        </w:r>
-      </w:hyperlink>
-      <w:r>
-        <w:t xml:space="preserve"> Trends in Ecology &amp; Evolution 7:399–400.</w:t>
-      </w:r>
-    </w:p>
-    <w:bookmarkEnd w:id="95"/>
-    <w:bookmarkStart w:id="97" w:name="ref-Heithaus.etal2018"/>
-    <w:p>
-      <w:pPr>
-        <w:pStyle w:val="Bibliographie"/>
-      </w:pPr>
-      <w:r>
-        <w:t xml:space="preserve">Heithaus, M. R., L. M. Dill, and J. J. Kiszka. 2018.</w:t>
-      </w:r>
-      <w:r>
-        <w:t xml:space="preserve"> </w:t>
-      </w:r>
-      <w:hyperlink r:id="rId96">
         <w:r>
           <w:rPr>
             <w:rStyle w:val="Lienhypertexte"/>
@@ -7135,14 +7027,50 @@
         <w:t xml:space="preserve">.</w:t>
       </w:r>
     </w:p>
+    <w:bookmarkEnd w:id="95"/>
+    <w:bookmarkStart w:id="97" w:name="ref-Hughes.etal1992"/>
+    <w:p>
+      <w:pPr>
+        <w:pStyle w:val="Bibliographie"/>
+      </w:pPr>
+      <w:r>
+        <w:t xml:space="preserve">Hughes, R. N., M. J. Kaiser, P. A. Mackney, and K. Warburton. 1992.</w:t>
+      </w:r>
+      <w:r>
+        <w:t xml:space="preserve"> </w:t>
+      </w:r>
+      <w:hyperlink r:id="rId96">
+        <w:r>
+          <w:rPr>
+            <w:rStyle w:val="Lienhypertexte"/>
+          </w:rPr>
+          <w:t xml:space="preserve">Optimizing</w:t>
+        </w:r>
+        <w:r>
+          <w:rPr>
+            <w:rStyle w:val="Lienhypertexte"/>
+          </w:rPr>
+          <w:t xml:space="preserve"> </w:t>
+        </w:r>
+        <w:r>
+          <w:rPr>
+            <w:rStyle w:val="Lienhypertexte"/>
+          </w:rPr>
+          <w:t xml:space="preserve">Foraging Behaviour Through Learning</w:t>
+        </w:r>
+      </w:hyperlink>
+      <w:r>
+        <w:t xml:space="preserve">. Journal of Fish Biology 41:77–91.</w:t>
+      </w:r>
+    </w:p>
     <w:bookmarkEnd w:id="97"/>
-    <w:bookmarkStart w:id="99" w:name="ref-Hughes.etal1992"/>
+    <w:bookmarkStart w:id="99" w:name="ref-Ishii.Shimada2010"/>
     <w:p>
       <w:pPr>
         <w:pStyle w:val="Bibliographie"/>
       </w:pPr>
       <w:r>
-        <w:t xml:space="preserve">Hughes, R. N., M. J. Kaiser, P. A. Mackney, and K. Warburton. 1992.</w:t>
+        <w:t xml:space="preserve">Ishii, Y., and M. Shimada. 2010.</w:t>
       </w:r>
       <w:r>
         <w:t xml:space="preserve"> </w:t>
@@ -7152,33 +7080,105 @@
           <w:rPr>
             <w:rStyle w:val="Lienhypertexte"/>
           </w:rPr>
-          <w:t xml:space="preserve">Optimizing</w:t>
-        </w:r>
-        <w:r>
-          <w:rPr>
-            <w:rStyle w:val="Lienhypertexte"/>
-          </w:rPr>
-          <w:t xml:space="preserve"> </w:t>
-        </w:r>
-        <w:r>
-          <w:rPr>
-            <w:rStyle w:val="Lienhypertexte"/>
-          </w:rPr>
-          <w:t xml:space="preserve">Foraging Behaviour Through Learning</w:t>
+          <w:t xml:space="preserve">The</w:t>
+        </w:r>
+        <w:r>
+          <w:rPr>
+            <w:rStyle w:val="Lienhypertexte"/>
+          </w:rPr>
+          <w:t xml:space="preserve"> </w:t>
+        </w:r>
+        <w:r>
+          <w:rPr>
+            <w:rStyle w:val="Lienhypertexte"/>
+          </w:rPr>
+          <w:t xml:space="preserve">Effect</w:t>
+        </w:r>
+        <w:r>
+          <w:rPr>
+            <w:rStyle w:val="Lienhypertexte"/>
+          </w:rPr>
+          <w:t xml:space="preserve"> </w:t>
+        </w:r>
+        <w:r>
+          <w:rPr>
+            <w:rStyle w:val="Lienhypertexte"/>
+          </w:rPr>
+          <w:t xml:space="preserve">of</w:t>
+        </w:r>
+        <w:r>
+          <w:rPr>
+            <w:rStyle w:val="Lienhypertexte"/>
+          </w:rPr>
+          <w:t xml:space="preserve"> </w:t>
+        </w:r>
+        <w:r>
+          <w:rPr>
+            <w:rStyle w:val="Lienhypertexte"/>
+          </w:rPr>
+          <w:t xml:space="preserve">Learning</w:t>
+        </w:r>
+        <w:r>
+          <w:rPr>
+            <w:rStyle w:val="Lienhypertexte"/>
+          </w:rPr>
+          <w:t xml:space="preserve"> </w:t>
+        </w:r>
+        <w:r>
+          <w:rPr>
+            <w:rStyle w:val="Lienhypertexte"/>
+          </w:rPr>
+          <w:t xml:space="preserve">and</w:t>
+        </w:r>
+        <w:r>
+          <w:rPr>
+            <w:rStyle w:val="Lienhypertexte"/>
+          </w:rPr>
+          <w:t xml:space="preserve"> </w:t>
+        </w:r>
+        <w:r>
+          <w:rPr>
+            <w:rStyle w:val="Lienhypertexte"/>
+          </w:rPr>
+          <w:t xml:space="preserve">Search Images</w:t>
+        </w:r>
+        <w:r>
+          <w:rPr>
+            <w:rStyle w:val="Lienhypertexte"/>
+          </w:rPr>
+          <w:t xml:space="preserve"> </w:t>
+        </w:r>
+        <w:r>
+          <w:rPr>
+            <w:rStyle w:val="Lienhypertexte"/>
+          </w:rPr>
+          <w:t xml:space="preserve">on</w:t>
+        </w:r>
+        <w:r>
+          <w:rPr>
+            <w:rStyle w:val="Lienhypertexte"/>
+          </w:rPr>
+          <w:t xml:space="preserve"> </w:t>
+        </w:r>
+        <w:r>
+          <w:rPr>
+            <w:rStyle w:val="Lienhypertexte"/>
+          </w:rPr>
+          <w:t xml:space="preserve">Predator-Prey Interactions</w:t>
         </w:r>
       </w:hyperlink>
       <w:r>
-        <w:t xml:space="preserve">. Journal of Fish Biology 41:77–91.</w:t>
+        <w:t xml:space="preserve">. Population Ecology 52:27–35.</w:t>
       </w:r>
     </w:p>
     <w:bookmarkEnd w:id="99"/>
-    <w:bookmarkStart w:id="101" w:name="ref-Ishii.Shimada2010"/>
+    <w:bookmarkStart w:id="101" w:name="ref-kelley2003"/>
     <w:p>
       <w:pPr>
         <w:pStyle w:val="Bibliographie"/>
       </w:pPr>
       <w:r>
-        <w:t xml:space="preserve">Ishii, Y., and M. Shimada. 2010.</w:t>
+        <w:t xml:space="preserve">Kelley, J. L., and A. E. Magurran. 2003.</w:t>
       </w:r>
       <w:r>
         <w:t xml:space="preserve"> </w:t>
@@ -7188,95 +7188,11 @@
           <w:rPr>
             <w:rStyle w:val="Lienhypertexte"/>
           </w:rPr>
-          <w:t xml:space="preserve">The</w:t>
-        </w:r>
-        <w:r>
-          <w:rPr>
-            <w:rStyle w:val="Lienhypertexte"/>
-          </w:rPr>
-          <w:t xml:space="preserve"> </w:t>
-        </w:r>
-        <w:r>
-          <w:rPr>
-            <w:rStyle w:val="Lienhypertexte"/>
-          </w:rPr>
-          <w:t xml:space="preserve">Effect</w:t>
-        </w:r>
-        <w:r>
-          <w:rPr>
-            <w:rStyle w:val="Lienhypertexte"/>
-          </w:rPr>
-          <w:t xml:space="preserve"> </w:t>
-        </w:r>
-        <w:r>
-          <w:rPr>
-            <w:rStyle w:val="Lienhypertexte"/>
-          </w:rPr>
-          <w:t xml:space="preserve">of</w:t>
-        </w:r>
-        <w:r>
-          <w:rPr>
-            <w:rStyle w:val="Lienhypertexte"/>
-          </w:rPr>
-          <w:t xml:space="preserve"> </w:t>
-        </w:r>
-        <w:r>
-          <w:rPr>
-            <w:rStyle w:val="Lienhypertexte"/>
-          </w:rPr>
-          <w:t xml:space="preserve">Learning</w:t>
-        </w:r>
-        <w:r>
-          <w:rPr>
-            <w:rStyle w:val="Lienhypertexte"/>
-          </w:rPr>
-          <w:t xml:space="preserve"> </w:t>
-        </w:r>
-        <w:r>
-          <w:rPr>
-            <w:rStyle w:val="Lienhypertexte"/>
-          </w:rPr>
-          <w:t xml:space="preserve">and</w:t>
-        </w:r>
-        <w:r>
-          <w:rPr>
-            <w:rStyle w:val="Lienhypertexte"/>
-          </w:rPr>
-          <w:t xml:space="preserve"> </w:t>
-        </w:r>
-        <w:r>
-          <w:rPr>
-            <w:rStyle w:val="Lienhypertexte"/>
-          </w:rPr>
-          <w:t xml:space="preserve">Search Images</w:t>
-        </w:r>
-        <w:r>
-          <w:rPr>
-            <w:rStyle w:val="Lienhypertexte"/>
-          </w:rPr>
-          <w:t xml:space="preserve"> </w:t>
-        </w:r>
-        <w:r>
-          <w:rPr>
-            <w:rStyle w:val="Lienhypertexte"/>
-          </w:rPr>
-          <w:t xml:space="preserve">on</w:t>
-        </w:r>
-        <w:r>
-          <w:rPr>
-            <w:rStyle w:val="Lienhypertexte"/>
-          </w:rPr>
-          <w:t xml:space="preserve"> </w:t>
-        </w:r>
-        <w:r>
-          <w:rPr>
-            <w:rStyle w:val="Lienhypertexte"/>
-          </w:rPr>
-          <w:t xml:space="preserve">Predator-Prey Interactions</w:t>
+          <w:t xml:space="preserve">Learned predator recognition and antipredator responses in fishes</w:t>
         </w:r>
       </w:hyperlink>
       <w:r>
-        <w:t xml:space="preserve">. Population Ecology 52:27–35.</w:t>
+        <w:t xml:space="preserve">. Fish and Fisheries 4:216–226.</w:t>
       </w:r>
     </w:p>
     <w:bookmarkEnd w:id="101"/>
@@ -8030,18 +7946,42 @@
       </w:r>
     </w:p>
     <w:bookmarkEnd w:id="119"/>
-    <w:bookmarkStart w:id="121" w:name="ref-McGhee.etal2013a"/>
+    <w:bookmarkStart w:id="121" w:name="ref-mccomb2011"/>
     <w:p>
       <w:pPr>
         <w:pStyle w:val="Bibliographie"/>
       </w:pPr>
       <w:r>
+        <w:t xml:space="preserve">McComb, K., G. Shannon, S. M. Durant, K. Sayialel, R. Slotow, J. Poole, and C. Moss. 2011.</w:t>
+      </w:r>
+      <w:r>
+        <w:t xml:space="preserve"> </w:t>
+      </w:r>
+      <w:hyperlink r:id="rId120">
+        <w:r>
+          <w:rPr>
+            <w:rStyle w:val="Lienhypertexte"/>
+          </w:rPr>
+          <w:t xml:space="preserve">Leadership in elephants: The adaptive value of age</w:t>
+        </w:r>
+      </w:hyperlink>
+      <w:r>
+        <w:t xml:space="preserve">. Proceedings of the Royal Society B: Biological Sciences 278:3270–3276.</w:t>
+      </w:r>
+    </w:p>
+    <w:bookmarkEnd w:id="121"/>
+    <w:bookmarkStart w:id="123" w:name="ref-McGhee.etal2013a"/>
+    <w:p>
+      <w:pPr>
+        <w:pStyle w:val="Bibliographie"/>
+      </w:pPr>
+      <w:r>
         <w:t xml:space="preserve">McGhee, K. E., L. M. Pintor, and A. M. Bell. 2013.</w:t>
       </w:r>
       <w:r>
         <w:t xml:space="preserve"> </w:t>
       </w:r>
-      <w:hyperlink r:id="rId120">
+      <w:hyperlink r:id="rId122">
         <w:r>
           <w:rPr>
             <w:rStyle w:val="Lienhypertexte"/>
@@ -8119,8 +8059,8 @@
         <w:t xml:space="preserve"> The American Naturalist 182:704–717.</w:t>
       </w:r>
     </w:p>
-    <w:bookmarkEnd w:id="121"/>
-    <w:bookmarkStart w:id="123" w:name="ref-Mery.Burns2010"/>
+    <w:bookmarkEnd w:id="123"/>
+    <w:bookmarkStart w:id="125" w:name="ref-Mery.Burns2010"/>
     <w:p>
       <w:pPr>
         <w:pStyle w:val="Bibliographie"/>
@@ -8131,7 +8071,7 @@
       <w:r>
         <w:t xml:space="preserve"> </w:t>
       </w:r>
-      <w:hyperlink r:id="rId122">
+      <w:hyperlink r:id="rId124">
         <w:r>
           <w:rPr>
             <w:rStyle w:val="Lienhypertexte"/>
@@ -8197,8 +8137,8 @@
         <w:t xml:space="preserve">. Evolutionary Ecology 24:571–583.</w:t>
       </w:r>
     </w:p>
-    <w:bookmarkEnd w:id="123"/>
-    <w:bookmarkStart w:id="125" w:name="ref-Michalko.etal2021"/>
+    <w:bookmarkEnd w:id="125"/>
+    <w:bookmarkStart w:id="127" w:name="ref-Michalko.etal2021"/>
     <w:p>
       <w:pPr>
         <w:pStyle w:val="Bibliographie"/>
@@ -8209,7 +8149,7 @@
       <w:r>
         <w:t xml:space="preserve"> </w:t>
       </w:r>
-      <w:hyperlink r:id="rId124">
+      <w:hyperlink r:id="rId126">
         <w:r>
           <w:rPr>
             <w:rStyle w:val="Lienhypertexte"/>
@@ -8257,8 +8197,8 @@
         <w:t xml:space="preserve">. Behavioral Ecology 32:257–264.</w:t>
       </w:r>
     </w:p>
-    <w:bookmarkEnd w:id="125"/>
-    <w:bookmarkStart w:id="127" w:name="ref-Michalko.Pekar2016"/>
+    <w:bookmarkEnd w:id="127"/>
+    <w:bookmarkStart w:id="129" w:name="ref-Michalko.Pekar2016"/>
     <w:p>
       <w:pPr>
         <w:pStyle w:val="Bibliographie"/>
@@ -8269,7 +8209,7 @@
       <w:r>
         <w:t xml:space="preserve"> </w:t>
       </w:r>
-      <w:hyperlink r:id="rId126">
+      <w:hyperlink r:id="rId128">
         <w:r>
           <w:rPr>
             <w:rStyle w:val="Lienhypertexte"/>
@@ -8341,8 +8281,8 @@
         <w:t xml:space="preserve">. Oecologia 181:1187–1197.</w:t>
       </w:r>
     </w:p>
-    <w:bookmarkEnd w:id="127"/>
-    <w:bookmarkStart w:id="129" w:name="ref-Mitchell.etal2016a"/>
+    <w:bookmarkEnd w:id="129"/>
+    <w:bookmarkStart w:id="131" w:name="ref-Mitchell.etal2016a"/>
     <w:p>
       <w:pPr>
         <w:pStyle w:val="Bibliographie"/>
@@ -8353,7 +8293,7 @@
       <w:r>
         <w:t xml:space="preserve"> </w:t>
       </w:r>
-      <w:hyperlink r:id="rId128">
+      <w:hyperlink r:id="rId130">
         <w:r>
           <w:rPr>
             <w:rStyle w:val="Lienhypertexte"/>
@@ -8365,8 +8305,8 @@
         <w:t xml:space="preserve">. Royal Society Open Science 3:160352.</w:t>
       </w:r>
     </w:p>
-    <w:bookmarkEnd w:id="129"/>
-    <w:bookmarkStart w:id="131" w:name="ref-Moran.etal2017"/>
+    <w:bookmarkEnd w:id="131"/>
+    <w:bookmarkStart w:id="133" w:name="ref-Moran.etal2017"/>
     <w:p>
       <w:pPr>
         <w:pStyle w:val="Bibliographie"/>
@@ -8377,7 +8317,7 @@
       <w:r>
         <w:t xml:space="preserve"> </w:t>
       </w:r>
-      <w:hyperlink r:id="rId130">
+      <w:hyperlink r:id="rId132">
         <w:r>
           <w:rPr>
             <w:rStyle w:val="Lienhypertexte"/>
@@ -8443,8 +8383,8 @@
         <w:t xml:space="preserve">. Oikos 126:917–930.</w:t>
       </w:r>
     </w:p>
-    <w:bookmarkEnd w:id="131"/>
-    <w:bookmarkStart w:id="133" w:name="ref-Morse2000"/>
+    <w:bookmarkEnd w:id="133"/>
+    <w:bookmarkStart w:id="135" w:name="ref-Morse2000"/>
     <w:p>
       <w:pPr>
         <w:pStyle w:val="Bibliographie"/>
@@ -8455,7 +8395,7 @@
       <w:r>
         <w:t xml:space="preserve"> </w:t>
       </w:r>
-      <w:hyperlink r:id="rId132">
+      <w:hyperlink r:id="rId134">
         <w:r>
           <w:rPr>
             <w:rStyle w:val="Lienhypertexte"/>
@@ -8551,8 +8491,8 @@
         <w:t xml:space="preserve">. Animal Behaviour 60:827–835.</w:t>
       </w:r>
     </w:p>
-    <w:bookmarkEnd w:id="133"/>
-    <w:bookmarkStart w:id="135" w:name="ref-Mougi.Kishida2009"/>
+    <w:bookmarkEnd w:id="135"/>
+    <w:bookmarkStart w:id="137" w:name="ref-Mougi.Kishida2009"/>
     <w:p>
       <w:pPr>
         <w:pStyle w:val="Bibliographie"/>
@@ -8563,7 +8503,7 @@
       <w:r>
         <w:t xml:space="preserve"> </w:t>
       </w:r>
-      <w:hyperlink r:id="rId134">
+      <w:hyperlink r:id="rId136">
         <w:r>
           <w:rPr>
             <w:rStyle w:val="Lienhypertexte"/>
@@ -8611,8 +8551,8 @@
         <w:t xml:space="preserve">. Journal of Animal Ecology 78:1172–1181.</w:t>
       </w:r>
     </w:p>
-    <w:bookmarkEnd w:id="135"/>
-    <w:bookmarkStart w:id="137" w:name="ref-Nomura.etal2011"/>
+    <w:bookmarkEnd w:id="137"/>
+    <w:bookmarkStart w:id="139" w:name="ref-Nomura.etal2011"/>
     <w:p>
       <w:pPr>
         <w:pStyle w:val="Bibliographie"/>
@@ -8623,7 +8563,7 @@
       <w:r>
         <w:t xml:space="preserve"> </w:t>
       </w:r>
-      <w:hyperlink r:id="rId136">
+      <w:hyperlink r:id="rId138">
         <w:r>
           <w:rPr>
             <w:rStyle w:val="Lienhypertexte"/>
@@ -8737,8 +8677,8 @@
         <w:t xml:space="preserve">. Journal of Zoology 284:144–150.</w:t>
       </w:r>
     </w:p>
-    <w:bookmarkEnd w:id="137"/>
-    <w:bookmarkStart w:id="139" w:name="ref-Patrick.Weimerskirch2014"/>
+    <w:bookmarkEnd w:id="139"/>
+    <w:bookmarkStart w:id="141" w:name="ref-Patrick.Weimerskirch2014"/>
     <w:p>
       <w:pPr>
         <w:pStyle w:val="Bibliographie"/>
@@ -8749,7 +8689,7 @@
       <w:r>
         <w:t xml:space="preserve"> </w:t>
       </w:r>
-      <w:hyperlink r:id="rId138">
+      <w:hyperlink r:id="rId140">
         <w:r>
           <w:rPr>
             <w:rStyle w:val="Lienhypertexte"/>
@@ -8821,8 +8761,8 @@
         <w:t xml:space="preserve">. PLOS ONE 9:e87269.</w:t>
       </w:r>
     </w:p>
-    <w:bookmarkEnd w:id="139"/>
-    <w:bookmarkStart w:id="141" w:name="ref-Patrick.Weimerskirch2014a"/>
+    <w:bookmarkEnd w:id="141"/>
+    <w:bookmarkStart w:id="143" w:name="ref-Patrick.Weimerskirch2014a"/>
     <w:p>
       <w:pPr>
         <w:pStyle w:val="Bibliographie"/>
@@ -8833,7 +8773,7 @@
       <w:r>
         <w:t xml:space="preserve"> </w:t>
       </w:r>
-      <w:hyperlink r:id="rId140">
+      <w:hyperlink r:id="rId142">
         <w:r>
           <w:rPr>
             <w:rStyle w:val="Lienhypertexte"/>
@@ -8947,8 +8887,8 @@
         <w:t xml:space="preserve">. Biology Letters 10:20140630.</w:t>
       </w:r>
     </w:p>
-    <w:bookmarkEnd w:id="141"/>
-    <w:bookmarkStart w:id="143" w:name="ref-Paull.etal2012"/>
+    <w:bookmarkEnd w:id="143"/>
+    <w:bookmarkStart w:id="145" w:name="ref-Paull.etal2012"/>
     <w:p>
       <w:pPr>
         <w:pStyle w:val="Bibliographie"/>
@@ -8959,7 +8899,7 @@
       <w:r>
         <w:t xml:space="preserve"> </w:t>
       </w:r>
-      <w:hyperlink r:id="rId142">
+      <w:hyperlink r:id="rId144">
         <w:r>
           <w:rPr>
             <w:rStyle w:val="Lienhypertexte"/>
@@ -9079,8 +9019,8 @@
         <w:t xml:space="preserve">. Biological Journal of the Linnean Society 107:845–853.</w:t>
       </w:r>
     </w:p>
-    <w:bookmarkEnd w:id="143"/>
-    <w:bookmarkStart w:id="145" w:name="ref-Pedersen.etal2019"/>
+    <w:bookmarkEnd w:id="145"/>
+    <w:bookmarkStart w:id="147" w:name="ref-Pedersen.etal2019"/>
     <w:p>
       <w:pPr>
         <w:pStyle w:val="Bibliographie"/>
@@ -9091,7 +9031,7 @@
       <w:r>
         <w:t xml:space="preserve"> </w:t>
       </w:r>
-      <w:hyperlink r:id="rId144">
+      <w:hyperlink r:id="rId146">
         <w:r>
           <w:rPr>
             <w:rStyle w:val="Lienhypertexte"/>
@@ -9169,8 +9109,8 @@
         <w:t xml:space="preserve">. PeerJ 7:e6876.</w:t>
       </w:r>
     </w:p>
-    <w:bookmarkEnd w:id="145"/>
-    <w:bookmarkStart w:id="147" w:name="ref-Phillips.etal2017"/>
+    <w:bookmarkEnd w:id="147"/>
+    <w:bookmarkStart w:id="149" w:name="ref-Phillips.etal2017"/>
     <w:p>
       <w:pPr>
         <w:pStyle w:val="Bibliographie"/>
@@ -9181,7 +9121,7 @@
       <w:r>
         <w:t xml:space="preserve"> </w:t>
       </w:r>
-      <w:hyperlink r:id="rId146">
+      <w:hyperlink r:id="rId148">
         <w:r>
           <w:rPr>
             <w:rStyle w:val="Lienhypertexte"/>
@@ -9325,8 +9265,8 @@
         <w:t xml:space="preserve">. Marine Ecology Progress Series 578:117–150.</w:t>
       </w:r>
     </w:p>
-    <w:bookmarkEnd w:id="147"/>
-    <w:bookmarkStart w:id="149" w:name="ref-Piironen.Vehtari2017"/>
+    <w:bookmarkEnd w:id="149"/>
+    <w:bookmarkStart w:id="151" w:name="ref-Piironen.Vehtari2017"/>
     <w:p>
       <w:pPr>
         <w:pStyle w:val="Bibliographie"/>
@@ -9337,7 +9277,7 @@
       <w:r>
         <w:t xml:space="preserve"> </w:t>
       </w:r>
-      <w:hyperlink r:id="rId148">
+      <w:hyperlink r:id="rId150">
         <w:r>
           <w:rPr>
             <w:rStyle w:val="Lienhypertexte"/>
@@ -9385,8 +9325,8 @@
         <w:t xml:space="preserve">. Statistics and Computing 27:711–735.</w:t>
       </w:r>
     </w:p>
-    <w:bookmarkEnd w:id="149"/>
-    <w:bookmarkStart w:id="151" w:name="ref-Pintor.etal2014"/>
+    <w:bookmarkEnd w:id="151"/>
+    <w:bookmarkStart w:id="153" w:name="ref-Pintor.etal2014"/>
     <w:p>
       <w:pPr>
         <w:pStyle w:val="Bibliographie"/>
@@ -9397,7 +9337,7 @@
       <w:r>
         <w:t xml:space="preserve"> </w:t>
       </w:r>
-      <w:hyperlink r:id="rId150">
+      <w:hyperlink r:id="rId152">
         <w:r>
           <w:rPr>
             <w:rStyle w:val="Lienhypertexte"/>
@@ -9517,8 +9457,8 @@
         <w:t xml:space="preserve">. Behavioral Ecology and Sociobiology 68:1711–1722.</w:t>
       </w:r>
     </w:p>
-    <w:bookmarkEnd w:id="151"/>
-    <w:bookmarkStart w:id="153" w:name="ref-Potier.etal2015"/>
+    <w:bookmarkEnd w:id="153"/>
+    <w:bookmarkStart w:id="155" w:name="ref-Potier.etal2015"/>
     <w:p>
       <w:pPr>
         <w:pStyle w:val="Bibliographie"/>
@@ -9529,7 +9469,7 @@
       <w:r>
         <w:t xml:space="preserve"> </w:t>
       </w:r>
-      <w:hyperlink r:id="rId152">
+      <w:hyperlink r:id="rId154">
         <w:r>
           <w:rPr>
             <w:rStyle w:val="Lienhypertexte"/>
@@ -9647,66 +9587,6 @@
       </w:hyperlink>
       <w:r>
         <w:t xml:space="preserve">. Animal Behaviour 103:83–90.</w:t>
-      </w:r>
-    </w:p>
-    <w:bookmarkEnd w:id="153"/>
-    <w:bookmarkStart w:id="155" w:name="ref-Redpath.etal2018"/>
-    <w:p>
-      <w:pPr>
-        <w:pStyle w:val="Bibliographie"/>
-      </w:pPr>
-      <w:r>
-        <w:t xml:space="preserve">Redpath, S. M., A. Keane, H. Andrén, Z. Baynham-Herd, N. Bunnefeld, A. B. Duthie, J. Frank, C. A. Garcia, J. Månsson, L. Nilsson, C. R. J. Pollard, O. S. Rakotonarivo, C. F. Salk, and H. Travers. 2018.</w:t>
-      </w:r>
-      <w:r>
-        <w:t xml:space="preserve"> </w:t>
-      </w:r>
-      <w:hyperlink r:id="rId154">
-        <w:r>
-          <w:rPr>
-            <w:rStyle w:val="Lienhypertexte"/>
-          </w:rPr>
-          <w:t xml:space="preserve">Games as</w:t>
-        </w:r>
-        <w:r>
-          <w:rPr>
-            <w:rStyle w:val="Lienhypertexte"/>
-          </w:rPr>
-          <w:t xml:space="preserve"> </w:t>
-        </w:r>
-        <w:r>
-          <w:rPr>
-            <w:rStyle w:val="Lienhypertexte"/>
-          </w:rPr>
-          <w:t xml:space="preserve">Tools</w:t>
-        </w:r>
-        <w:r>
-          <w:rPr>
-            <w:rStyle w:val="Lienhypertexte"/>
-          </w:rPr>
-          <w:t xml:space="preserve"> </w:t>
-        </w:r>
-        <w:r>
-          <w:rPr>
-            <w:rStyle w:val="Lienhypertexte"/>
-          </w:rPr>
-          <w:t xml:space="preserve">to</w:t>
-        </w:r>
-        <w:r>
-          <w:rPr>
-            <w:rStyle w:val="Lienhypertexte"/>
-          </w:rPr>
-          <w:t xml:space="preserve"> </w:t>
-        </w:r>
-        <w:r>
-          <w:rPr>
-            <w:rStyle w:val="Lienhypertexte"/>
-          </w:rPr>
-          <w:t xml:space="preserve">Address Conservation Conflicts</w:t>
-        </w:r>
-      </w:hyperlink>
-      <w:r>
-        <w:t xml:space="preserve">. Trends in Ecology &amp; Evolution 33:415–426.</w:t>
       </w:r>
     </w:p>
     <w:bookmarkEnd w:id="155"/>
@@ -9812,13 +9692,13 @@
       </w:r>
     </w:p>
     <w:bookmarkEnd w:id="157"/>
-    <w:bookmarkStart w:id="159" w:name="ref-Sandbrook.etal2015"/>
+    <w:bookmarkStart w:id="159" w:name="ref-Santoro.etal2019"/>
     <w:p>
       <w:pPr>
         <w:pStyle w:val="Bibliographie"/>
       </w:pPr>
       <w:r>
-        <w:t xml:space="preserve">Sandbrook, C., W. M. Adams, and B. Monteferri. 2015.</w:t>
+        <w:t xml:space="preserve">Santoro, D., S. Hartley, and P. J. Lester. 2019.</w:t>
       </w:r>
       <w:r>
         <w:t xml:space="preserve"> </w:t>
@@ -9828,19 +9708,43 @@
           <w:rPr>
             <w:rStyle w:val="Lienhypertexte"/>
           </w:rPr>
-          <w:t xml:space="preserve">Digital</w:t>
-        </w:r>
-        <w:r>
-          <w:rPr>
-            <w:rStyle w:val="Lienhypertexte"/>
-          </w:rPr>
-          <w:t xml:space="preserve"> </w:t>
-        </w:r>
-        <w:r>
-          <w:rPr>
-            <w:rStyle w:val="Lienhypertexte"/>
-          </w:rPr>
-          <w:t xml:space="preserve">Games</w:t>
+          <w:t xml:space="preserve">Behaviourally</w:t>
+        </w:r>
+        <w:r>
+          <w:rPr>
+            <w:rStyle w:val="Lienhypertexte"/>
+          </w:rPr>
+          <w:t xml:space="preserve"> </w:t>
+        </w:r>
+        <w:r>
+          <w:rPr>
+            <w:rStyle w:val="Lienhypertexte"/>
+          </w:rPr>
+          <w:t xml:space="preserve">Specialized Foragers</w:t>
+        </w:r>
+        <w:r>
+          <w:rPr>
+            <w:rStyle w:val="Lienhypertexte"/>
+          </w:rPr>
+          <w:t xml:space="preserve"> </w:t>
+        </w:r>
+        <w:r>
+          <w:rPr>
+            <w:rStyle w:val="Lienhypertexte"/>
+          </w:rPr>
+          <w:t xml:space="preserve">are</w:t>
+        </w:r>
+        <w:r>
+          <w:rPr>
+            <w:rStyle w:val="Lienhypertexte"/>
+          </w:rPr>
+          <w:t xml:space="preserve"> </w:t>
+        </w:r>
+        <w:r>
+          <w:rPr>
+            <w:rStyle w:val="Lienhypertexte"/>
+          </w:rPr>
+          <w:t xml:space="preserve">Less Efficient</w:t>
         </w:r>
         <w:r>
           <w:rPr>
@@ -9864,21 +9768,45 @@
           <w:rPr>
             <w:rStyle w:val="Lienhypertexte"/>
           </w:rPr>
-          <w:t xml:space="preserve">Biodiversity Conservation</w:t>
+          <w:t xml:space="preserve">Live Shorter Lives Than Generalists</w:t>
+        </w:r>
+        <w:r>
+          <w:rPr>
+            <w:rStyle w:val="Lienhypertexte"/>
+          </w:rPr>
+          <w:t xml:space="preserve"> </w:t>
+        </w:r>
+        <w:r>
+          <w:rPr>
+            <w:rStyle w:val="Lienhypertexte"/>
+          </w:rPr>
+          <w:t xml:space="preserve">in</w:t>
+        </w:r>
+        <w:r>
+          <w:rPr>
+            <w:rStyle w:val="Lienhypertexte"/>
+          </w:rPr>
+          <w:t xml:space="preserve"> </w:t>
+        </w:r>
+        <w:r>
+          <w:rPr>
+            <w:rStyle w:val="Lienhypertexte"/>
+          </w:rPr>
+          <w:t xml:space="preserve">Wasp Colonies</w:t>
         </w:r>
       </w:hyperlink>
       <w:r>
-        <w:t xml:space="preserve">. Conservation Letters 8:118–124.</w:t>
+        <w:t xml:space="preserve">. Scientific Reports 9:5366.</w:t>
       </w:r>
     </w:p>
     <w:bookmarkEnd w:id="159"/>
-    <w:bookmarkStart w:id="161" w:name="ref-Santoro.etal2019"/>
+    <w:bookmarkStart w:id="161" w:name="ref-Snell-Rood2013"/>
     <w:p>
       <w:pPr>
         <w:pStyle w:val="Bibliographie"/>
       </w:pPr>
       <w:r>
-        <w:t xml:space="preserve">Santoro, D., S. Hartley, and P. J. Lester. 2019.</w:t>
+        <w:t xml:space="preserve">Snell-Rood, E. C. 2013.</w:t>
       </w:r>
       <w:r>
         <w:t xml:space="preserve"> </w:t>
@@ -9888,43 +9816,43 @@
           <w:rPr>
             <w:rStyle w:val="Lienhypertexte"/>
           </w:rPr>
-          <w:t xml:space="preserve">Behaviourally</w:t>
-        </w:r>
-        <w:r>
-          <w:rPr>
-            <w:rStyle w:val="Lienhypertexte"/>
-          </w:rPr>
-          <w:t xml:space="preserve"> </w:t>
-        </w:r>
-        <w:r>
-          <w:rPr>
-            <w:rStyle w:val="Lienhypertexte"/>
-          </w:rPr>
-          <w:t xml:space="preserve">Specialized Foragers</w:t>
-        </w:r>
-        <w:r>
-          <w:rPr>
-            <w:rStyle w:val="Lienhypertexte"/>
-          </w:rPr>
-          <w:t xml:space="preserve"> </w:t>
-        </w:r>
-        <w:r>
-          <w:rPr>
-            <w:rStyle w:val="Lienhypertexte"/>
-          </w:rPr>
-          <w:t xml:space="preserve">are</w:t>
-        </w:r>
-        <w:r>
-          <w:rPr>
-            <w:rStyle w:val="Lienhypertexte"/>
-          </w:rPr>
-          <w:t xml:space="preserve"> </w:t>
-        </w:r>
-        <w:r>
-          <w:rPr>
-            <w:rStyle w:val="Lienhypertexte"/>
-          </w:rPr>
-          <w:t xml:space="preserve">Less Efficient</w:t>
+          <w:t xml:space="preserve">An</w:t>
+        </w:r>
+        <w:r>
+          <w:rPr>
+            <w:rStyle w:val="Lienhypertexte"/>
+          </w:rPr>
+          <w:t xml:space="preserve"> </w:t>
+        </w:r>
+        <w:r>
+          <w:rPr>
+            <w:rStyle w:val="Lienhypertexte"/>
+          </w:rPr>
+          <w:t xml:space="preserve">Overview</w:t>
+        </w:r>
+        <w:r>
+          <w:rPr>
+            <w:rStyle w:val="Lienhypertexte"/>
+          </w:rPr>
+          <w:t xml:space="preserve"> </w:t>
+        </w:r>
+        <w:r>
+          <w:rPr>
+            <w:rStyle w:val="Lienhypertexte"/>
+          </w:rPr>
+          <w:t xml:space="preserve">of the</w:t>
+        </w:r>
+        <w:r>
+          <w:rPr>
+            <w:rStyle w:val="Lienhypertexte"/>
+          </w:rPr>
+          <w:t xml:space="preserve"> </w:t>
+        </w:r>
+        <w:r>
+          <w:rPr>
+            <w:rStyle w:val="Lienhypertexte"/>
+          </w:rPr>
+          <w:t xml:space="preserve">Evolutionary Causes</w:t>
         </w:r>
         <w:r>
           <w:rPr>
@@ -9948,158 +9876,50 @@
           <w:rPr>
             <w:rStyle w:val="Lienhypertexte"/>
           </w:rPr>
-          <w:t xml:space="preserve">Live Shorter Lives Than Generalists</w:t>
-        </w:r>
-        <w:r>
-          <w:rPr>
-            <w:rStyle w:val="Lienhypertexte"/>
-          </w:rPr>
-          <w:t xml:space="preserve"> </w:t>
-        </w:r>
-        <w:r>
-          <w:rPr>
-            <w:rStyle w:val="Lienhypertexte"/>
-          </w:rPr>
-          <w:t xml:space="preserve">in</w:t>
-        </w:r>
-        <w:r>
-          <w:rPr>
-            <w:rStyle w:val="Lienhypertexte"/>
-          </w:rPr>
-          <w:t xml:space="preserve"> </w:t>
-        </w:r>
-        <w:r>
-          <w:rPr>
-            <w:rStyle w:val="Lienhypertexte"/>
-          </w:rPr>
-          <w:t xml:space="preserve">Wasp Colonies</w:t>
+          <w:t xml:space="preserve">Consequences</w:t>
+        </w:r>
+        <w:r>
+          <w:rPr>
+            <w:rStyle w:val="Lienhypertexte"/>
+          </w:rPr>
+          <w:t xml:space="preserve"> </w:t>
+        </w:r>
+        <w:r>
+          <w:rPr>
+            <w:rStyle w:val="Lienhypertexte"/>
+          </w:rPr>
+          <w:t xml:space="preserve">of</w:t>
+        </w:r>
+        <w:r>
+          <w:rPr>
+            <w:rStyle w:val="Lienhypertexte"/>
+          </w:rPr>
+          <w:t xml:space="preserve"> </w:t>
+        </w:r>
+        <w:r>
+          <w:rPr>
+            <w:rStyle w:val="Lienhypertexte"/>
+          </w:rPr>
+          <w:t xml:space="preserve">Behavioural Plasticity</w:t>
         </w:r>
       </w:hyperlink>
       <w:r>
-        <w:t xml:space="preserve">. Scientific Reports 9:5366.</w:t>
+        <w:t xml:space="preserve">. Animal Behaviour 85:1004–1011.</w:t>
       </w:r>
     </w:p>
     <w:bookmarkEnd w:id="161"/>
-    <w:bookmarkStart w:id="163" w:name="ref-Snell-Rood2013"/>
+    <w:bookmarkStart w:id="163" w:name="ref-Stephens1993"/>
     <w:p>
       <w:pPr>
         <w:pStyle w:val="Bibliographie"/>
       </w:pPr>
       <w:r>
-        <w:t xml:space="preserve">Snell-Rood, E. C. 2013.</w:t>
+        <w:t xml:space="preserve">Stephens, D. W. 1993.</w:t>
       </w:r>
       <w:r>
         <w:t xml:space="preserve"> </w:t>
       </w:r>
       <w:hyperlink r:id="rId162">
-        <w:r>
-          <w:rPr>
-            <w:rStyle w:val="Lienhypertexte"/>
-          </w:rPr>
-          <w:t xml:space="preserve">An</w:t>
-        </w:r>
-        <w:r>
-          <w:rPr>
-            <w:rStyle w:val="Lienhypertexte"/>
-          </w:rPr>
-          <w:t xml:space="preserve"> </w:t>
-        </w:r>
-        <w:r>
-          <w:rPr>
-            <w:rStyle w:val="Lienhypertexte"/>
-          </w:rPr>
-          <w:t xml:space="preserve">Overview</w:t>
-        </w:r>
-        <w:r>
-          <w:rPr>
-            <w:rStyle w:val="Lienhypertexte"/>
-          </w:rPr>
-          <w:t xml:space="preserve"> </w:t>
-        </w:r>
-        <w:r>
-          <w:rPr>
-            <w:rStyle w:val="Lienhypertexte"/>
-          </w:rPr>
-          <w:t xml:space="preserve">of the</w:t>
-        </w:r>
-        <w:r>
-          <w:rPr>
-            <w:rStyle w:val="Lienhypertexte"/>
-          </w:rPr>
-          <w:t xml:space="preserve"> </w:t>
-        </w:r>
-        <w:r>
-          <w:rPr>
-            <w:rStyle w:val="Lienhypertexte"/>
-          </w:rPr>
-          <w:t xml:space="preserve">Evolutionary Causes</w:t>
-        </w:r>
-        <w:r>
-          <w:rPr>
-            <w:rStyle w:val="Lienhypertexte"/>
-          </w:rPr>
-          <w:t xml:space="preserve"> </w:t>
-        </w:r>
-        <w:r>
-          <w:rPr>
-            <w:rStyle w:val="Lienhypertexte"/>
-          </w:rPr>
-          <w:t xml:space="preserve">and</w:t>
-        </w:r>
-        <w:r>
-          <w:rPr>
-            <w:rStyle w:val="Lienhypertexte"/>
-          </w:rPr>
-          <w:t xml:space="preserve"> </w:t>
-        </w:r>
-        <w:r>
-          <w:rPr>
-            <w:rStyle w:val="Lienhypertexte"/>
-          </w:rPr>
-          <w:t xml:space="preserve">Consequences</w:t>
-        </w:r>
-        <w:r>
-          <w:rPr>
-            <w:rStyle w:val="Lienhypertexte"/>
-          </w:rPr>
-          <w:t xml:space="preserve"> </w:t>
-        </w:r>
-        <w:r>
-          <w:rPr>
-            <w:rStyle w:val="Lienhypertexte"/>
-          </w:rPr>
-          <w:t xml:space="preserve">of</w:t>
-        </w:r>
-        <w:r>
-          <w:rPr>
-            <w:rStyle w:val="Lienhypertexte"/>
-          </w:rPr>
-          <w:t xml:space="preserve"> </w:t>
-        </w:r>
-        <w:r>
-          <w:rPr>
-            <w:rStyle w:val="Lienhypertexte"/>
-          </w:rPr>
-          <w:t xml:space="preserve">Behavioural Plasticity</w:t>
-        </w:r>
-      </w:hyperlink>
-      <w:r>
-        <w:t xml:space="preserve">. Animal Behaviour 85:1004–1011.</w:t>
-      </w:r>
-    </w:p>
-    <w:bookmarkEnd w:id="163"/>
-    <w:bookmarkStart w:id="165" w:name="ref-Stephens1993"/>
-    <w:p>
-      <w:pPr>
-        <w:pStyle w:val="Bibliographie"/>
-      </w:pPr>
-      <w:r>
-        <w:t xml:space="preserve">Stephens, D. W. 1993.</w:t>
-      </w:r>
-      <w:r>
-        <w:t xml:space="preserve"> </w:t>
-      </w:r>
-      <w:hyperlink r:id="rId164">
         <w:r>
           <w:rPr>
             <w:rStyle w:val="Lienhypertexte"/>
@@ -10229,14 +10049,59 @@
         <w:t xml:space="preserve">.</w:t>
       </w:r>
     </w:p>
+    <w:bookmarkEnd w:id="163"/>
+    <w:bookmarkStart w:id="165" w:name="ref-stephens1986"/>
+    <w:p>
+      <w:pPr>
+        <w:pStyle w:val="Bibliographie"/>
+      </w:pPr>
+      <w:r>
+        <w:t xml:space="preserve">Stephens, D. W., and J. R. Krebs. 1986.</w:t>
+      </w:r>
+      <w:r>
+        <w:t xml:space="preserve"> </w:t>
+      </w:r>
+      <w:hyperlink r:id="rId164">
+        <w:r>
+          <w:rPr>
+            <w:rStyle w:val="Lienhypertexte"/>
+          </w:rPr>
+          <w:t xml:space="preserve">Foraging</w:t>
+        </w:r>
+        <w:r>
+          <w:rPr>
+            <w:rStyle w:val="Lienhypertexte"/>
+          </w:rPr>
+          <w:t xml:space="preserve"> </w:t>
+        </w:r>
+        <w:r>
+          <w:rPr>
+            <w:rStyle w:val="Lienhypertexte"/>
+          </w:rPr>
+          <w:t xml:space="preserve">Theory</w:t>
+        </w:r>
+      </w:hyperlink>
+      <w:r>
+        <w:t xml:space="preserve">.</w:t>
+      </w:r>
+      <w:r>
+        <w:t xml:space="preserve"> </w:t>
+      </w:r>
+      <w:r>
+        <w:t xml:space="preserve">Princeton University Press</w:t>
+      </w:r>
+      <w:r>
+        <w:t xml:space="preserve">.</w:t>
+      </w:r>
+    </w:p>
     <w:bookmarkEnd w:id="165"/>
-    <w:bookmarkStart w:id="167" w:name="ref-stephens1986"/>
+    <w:bookmarkStart w:id="167" w:name="ref-Szopa-Comley.etal2020"/>
     <w:p>
       <w:pPr>
         <w:pStyle w:val="Bibliographie"/>
       </w:pPr>
       <w:r>
-        <w:t xml:space="preserve">Stephens, D. W., and J. R. Krebs. 1986.</w:t>
+        <w:t xml:space="preserve">Szopa-Comley, A. W., W. G. Donald, and C. C. Ioannou. 2020.</w:t>
       </w:r>
       <w:r>
         <w:t xml:space="preserve"> </w:t>
@@ -10246,42 +10111,147 @@
           <w:rPr>
             <w:rStyle w:val="Lienhypertexte"/>
           </w:rPr>
-          <w:t xml:space="preserve">Foraging</w:t>
-        </w:r>
-        <w:r>
-          <w:rPr>
-            <w:rStyle w:val="Lienhypertexte"/>
-          </w:rPr>
-          <w:t xml:space="preserve"> </w:t>
-        </w:r>
-        <w:r>
-          <w:rPr>
-            <w:rStyle w:val="Lienhypertexte"/>
-          </w:rPr>
-          <w:t xml:space="preserve">Theory</w:t>
+          <w:t xml:space="preserve">Predator</w:t>
+        </w:r>
+        <w:r>
+          <w:rPr>
+            <w:rStyle w:val="Lienhypertexte"/>
+          </w:rPr>
+          <w:t xml:space="preserve"> </w:t>
+        </w:r>
+        <w:r>
+          <w:rPr>
+            <w:rStyle w:val="Lienhypertexte"/>
+          </w:rPr>
+          <w:t xml:space="preserve">Personality</w:t>
+        </w:r>
+        <w:r>
+          <w:rPr>
+            <w:rStyle w:val="Lienhypertexte"/>
+          </w:rPr>
+          <w:t xml:space="preserve"> </w:t>
+        </w:r>
+        <w:r>
+          <w:rPr>
+            <w:rStyle w:val="Lienhypertexte"/>
+          </w:rPr>
+          <w:t xml:space="preserve">and</w:t>
+        </w:r>
+        <w:r>
+          <w:rPr>
+            <w:rStyle w:val="Lienhypertexte"/>
+          </w:rPr>
+          <w:t xml:space="preserve"> </w:t>
+        </w:r>
+        <w:r>
+          <w:rPr>
+            <w:rStyle w:val="Lienhypertexte"/>
+          </w:rPr>
+          <w:t xml:space="preserve">Prey Detection</w:t>
+        </w:r>
+        <w:r>
+          <w:rPr>
+            <w:rStyle w:val="Lienhypertexte"/>
+          </w:rPr>
+          <w:t xml:space="preserve">:</w:t>
+        </w:r>
+        <w:r>
+          <w:rPr>
+            <w:rStyle w:val="Lienhypertexte"/>
+          </w:rPr>
+          <w:t xml:space="preserve"> </w:t>
+        </w:r>
+        <w:r>
+          <w:rPr>
+            <w:rStyle w:val="Lienhypertexte"/>
+          </w:rPr>
+          <w:t xml:space="preserve">Inter-Individual Variation</w:t>
+        </w:r>
+        <w:r>
+          <w:rPr>
+            <w:rStyle w:val="Lienhypertexte"/>
+          </w:rPr>
+          <w:t xml:space="preserve"> </w:t>
+        </w:r>
+        <w:r>
+          <w:rPr>
+            <w:rStyle w:val="Lienhypertexte"/>
+          </w:rPr>
+          <w:t xml:space="preserve">in</w:t>
+        </w:r>
+        <w:r>
+          <w:rPr>
+            <w:rStyle w:val="Lienhypertexte"/>
+          </w:rPr>
+          <w:t xml:space="preserve"> </w:t>
+        </w:r>
+        <w:r>
+          <w:rPr>
+            <w:rStyle w:val="Lienhypertexte"/>
+          </w:rPr>
+          <w:t xml:space="preserve">Responses</w:t>
+        </w:r>
+        <w:r>
+          <w:rPr>
+            <w:rStyle w:val="Lienhypertexte"/>
+          </w:rPr>
+          <w:t xml:space="preserve"> </w:t>
+        </w:r>
+        <w:r>
+          <w:rPr>
+            <w:rStyle w:val="Lienhypertexte"/>
+          </w:rPr>
+          <w:t xml:space="preserve">to</w:t>
+        </w:r>
+        <w:r>
+          <w:rPr>
+            <w:rStyle w:val="Lienhypertexte"/>
+          </w:rPr>
+          <w:t xml:space="preserve"> </w:t>
+        </w:r>
+        <w:r>
+          <w:rPr>
+            <w:rStyle w:val="Lienhypertexte"/>
+          </w:rPr>
+          <w:t xml:space="preserve">Cryptic</w:t>
+        </w:r>
+        <w:r>
+          <w:rPr>
+            <w:rStyle w:val="Lienhypertexte"/>
+          </w:rPr>
+          <w:t xml:space="preserve"> </w:t>
+        </w:r>
+        <w:r>
+          <w:rPr>
+            <w:rStyle w:val="Lienhypertexte"/>
+          </w:rPr>
+          <w:t xml:space="preserve">and</w:t>
+        </w:r>
+        <w:r>
+          <w:rPr>
+            <w:rStyle w:val="Lienhypertexte"/>
+          </w:rPr>
+          <w:t xml:space="preserve"> </w:t>
+        </w:r>
+        <w:r>
+          <w:rPr>
+            <w:rStyle w:val="Lienhypertexte"/>
+          </w:rPr>
+          <w:t xml:space="preserve">Conspicuous Prey</w:t>
         </w:r>
       </w:hyperlink>
       <w:r>
-        <w:t xml:space="preserve">.</w:t>
-      </w:r>
-      <w:r>
-        <w:t xml:space="preserve"> </w:t>
-      </w:r>
-      <w:r>
-        <w:t xml:space="preserve">Princeton University Press</w:t>
-      </w:r>
-      <w:r>
-        <w:t xml:space="preserve">.</w:t>
+        <w:t xml:space="preserve">. Behavioral Ecology and Sociobiology 74:70.</w:t>
       </w:r>
     </w:p>
     <w:bookmarkEnd w:id="167"/>
-    <w:bookmarkStart w:id="169" w:name="ref-Szopa-Comley.etal2020"/>
+    <w:bookmarkStart w:id="169" w:name="ref-Szopa-Comley.Ioannou2022"/>
     <w:p>
       <w:pPr>
         <w:pStyle w:val="Bibliographie"/>
       </w:pPr>
       <w:r>
-        <w:t xml:space="preserve">Szopa-Comley, A. W., W. G. Donald, and C. C. Ioannou. 2020.</w:t>
+        <w:t xml:space="preserve">Szopa-Comley, A. W., and C. C. Ioannou. 2022.</w:t>
       </w:r>
       <w:r>
         <w:t xml:space="preserve"> </w:t>
@@ -10291,19 +10261,158 @@
           <w:rPr>
             <w:rStyle w:val="Lienhypertexte"/>
           </w:rPr>
-          <w:t xml:space="preserve">Predator</w:t>
-        </w:r>
-        <w:r>
-          <w:rPr>
-            <w:rStyle w:val="Lienhypertexte"/>
-          </w:rPr>
-          <w:t xml:space="preserve"> </w:t>
-        </w:r>
-        <w:r>
-          <w:rPr>
-            <w:rStyle w:val="Lienhypertexte"/>
-          </w:rPr>
-          <w:t xml:space="preserve">Personality</w:t>
+          <w:t xml:space="preserve">Responsive</w:t>
+        </w:r>
+        <w:r>
+          <w:rPr>
+            <w:rStyle w:val="Lienhypertexte"/>
+          </w:rPr>
+          <w:t xml:space="preserve"> </w:t>
+        </w:r>
+        <w:r>
+          <w:rPr>
+            <w:rStyle w:val="Lienhypertexte"/>
+          </w:rPr>
+          <w:t xml:space="preserve">Robotic Prey Reveal How Predators Adapt</w:t>
+        </w:r>
+        <w:r>
+          <w:rPr>
+            <w:rStyle w:val="Lienhypertexte"/>
+          </w:rPr>
+          <w:t xml:space="preserve"> </w:t>
+        </w:r>
+        <w:r>
+          <w:rPr>
+            <w:rStyle w:val="Lienhypertexte"/>
+          </w:rPr>
+          <w:t xml:space="preserve">to</w:t>
+        </w:r>
+        <w:r>
+          <w:rPr>
+            <w:rStyle w:val="Lienhypertexte"/>
+          </w:rPr>
+          <w:t xml:space="preserve"> </w:t>
+        </w:r>
+        <w:r>
+          <w:rPr>
+            <w:rStyle w:val="Lienhypertexte"/>
+          </w:rPr>
+          <w:t xml:space="preserve">Predictability</w:t>
+        </w:r>
+        <w:r>
+          <w:rPr>
+            <w:rStyle w:val="Lienhypertexte"/>
+          </w:rPr>
+          <w:t xml:space="preserve"> </w:t>
+        </w:r>
+        <w:r>
+          <w:rPr>
+            <w:rStyle w:val="Lienhypertexte"/>
+          </w:rPr>
+          <w:t xml:space="preserve">in</w:t>
+        </w:r>
+        <w:r>
+          <w:rPr>
+            <w:rStyle w:val="Lienhypertexte"/>
+          </w:rPr>
+          <w:t xml:space="preserve"> </w:t>
+        </w:r>
+        <w:r>
+          <w:rPr>
+            <w:rStyle w:val="Lienhypertexte"/>
+          </w:rPr>
+          <w:t xml:space="preserve">Escape Tactics</w:t>
+        </w:r>
+      </w:hyperlink>
+      <w:r>
+        <w:t xml:space="preserve">. Proceedings of the National Academy of Sciences 119:e2117858119.</w:t>
+      </w:r>
+    </w:p>
+    <w:bookmarkEnd w:id="169"/>
+    <w:bookmarkStart w:id="170" w:name="ref-StanDevelopmentTeam2023"/>
+    <w:p>
+      <w:pPr>
+        <w:pStyle w:val="Bibliographie"/>
+      </w:pPr>
+      <w:r>
+        <w:t xml:space="preserve">Team, S. D. 2023. Stan</w:t>
+      </w:r>
+      <w:r>
+        <w:t xml:space="preserve"> </w:t>
+      </w:r>
+      <w:r>
+        <w:t xml:space="preserve">Modeling Language Users Guide</w:t>
+      </w:r>
+      <w:r>
+        <w:t xml:space="preserve"> </w:t>
+      </w:r>
+      <w:r>
+        <w:t xml:space="preserve">and</w:t>
+      </w:r>
+      <w:r>
+        <w:t xml:space="preserve"> </w:t>
+      </w:r>
+      <w:r>
+        <w:t xml:space="preserve">Reference Manual</w:t>
+      </w:r>
+      <w:r>
+        <w:t xml:space="preserve">. 2.31 edition.</w:t>
+      </w:r>
+    </w:p>
+    <w:bookmarkEnd w:id="170"/>
+    <w:bookmarkStart w:id="172" w:name="ref-Tinker.etal2008"/>
+    <w:p>
+      <w:pPr>
+        <w:pStyle w:val="Bibliographie"/>
+      </w:pPr>
+      <w:r>
+        <w:t xml:space="preserve">Tinker, M. T., G. Bentall, and J. A. Estes. 2008.</w:t>
+      </w:r>
+      <w:r>
+        <w:t xml:space="preserve"> </w:t>
+      </w:r>
+      <w:hyperlink r:id="rId171">
+        <w:r>
+          <w:rPr>
+            <w:rStyle w:val="Lienhypertexte"/>
+          </w:rPr>
+          <w:t xml:space="preserve">Food</w:t>
+        </w:r>
+        <w:r>
+          <w:rPr>
+            <w:rStyle w:val="Lienhypertexte"/>
+          </w:rPr>
+          <w:t xml:space="preserve"> </w:t>
+        </w:r>
+        <w:r>
+          <w:rPr>
+            <w:rStyle w:val="Lienhypertexte"/>
+          </w:rPr>
+          <w:t xml:space="preserve">Limitation Leads</w:t>
+        </w:r>
+        <w:r>
+          <w:rPr>
+            <w:rStyle w:val="Lienhypertexte"/>
+          </w:rPr>
+          <w:t xml:space="preserve"> </w:t>
+        </w:r>
+        <w:r>
+          <w:rPr>
+            <w:rStyle w:val="Lienhypertexte"/>
+          </w:rPr>
+          <w:t xml:space="preserve">to</w:t>
+        </w:r>
+        <w:r>
+          <w:rPr>
+            <w:rStyle w:val="Lienhypertexte"/>
+          </w:rPr>
+          <w:t xml:space="preserve"> </w:t>
+        </w:r>
+        <w:r>
+          <w:rPr>
+            <w:rStyle w:val="Lienhypertexte"/>
+          </w:rPr>
+          <w:t xml:space="preserve">Behavioral Diversification</w:t>
         </w:r>
         <w:r>
           <w:rPr>
@@ -10327,7 +10436,158 @@
           <w:rPr>
             <w:rStyle w:val="Lienhypertexte"/>
           </w:rPr>
-          <w:t xml:space="preserve">Prey Detection</w:t>
+          <w:t xml:space="preserve">Dietary Specialization</w:t>
+        </w:r>
+        <w:r>
+          <w:rPr>
+            <w:rStyle w:val="Lienhypertexte"/>
+          </w:rPr>
+          <w:t xml:space="preserve"> </w:t>
+        </w:r>
+        <w:r>
+          <w:rPr>
+            <w:rStyle w:val="Lienhypertexte"/>
+          </w:rPr>
+          <w:t xml:space="preserve">in</w:t>
+        </w:r>
+        <w:r>
+          <w:rPr>
+            <w:rStyle w:val="Lienhypertexte"/>
+          </w:rPr>
+          <w:t xml:space="preserve"> </w:t>
+        </w:r>
+        <w:r>
+          <w:rPr>
+            <w:rStyle w:val="Lienhypertexte"/>
+          </w:rPr>
+          <w:t xml:space="preserve">Sea Otters</w:t>
+        </w:r>
+      </w:hyperlink>
+      <w:r>
+        <w:t xml:space="preserve">. Proceedings of the National Academy of Sciences 105:560–565.</w:t>
+      </w:r>
+    </w:p>
+    <w:bookmarkEnd w:id="172"/>
+    <w:bookmarkStart w:id="173" w:name="ref-Tinker.etal2009"/>
+    <w:p>
+      <w:pPr>
+        <w:pStyle w:val="Bibliographie"/>
+      </w:pPr>
+      <w:r>
+        <w:t xml:space="preserve">Tinker, M. T., M. Mangel, and J. A. Estes. 2009. Learning to</w:t>
+      </w:r>
+      <w:r>
+        <w:t xml:space="preserve"> </w:t>
+      </w:r>
+      <w:r>
+        <w:t xml:space="preserve">Be Different</w:t>
+      </w:r>
+      <w:r>
+        <w:t xml:space="preserve">:</w:t>
+      </w:r>
+      <w:r>
+        <w:t xml:space="preserve"> </w:t>
+      </w:r>
+      <w:r>
+        <w:t xml:space="preserve">Acquired Skills</w:t>
+      </w:r>
+      <w:r>
+        <w:t xml:space="preserve">,</w:t>
+      </w:r>
+      <w:r>
+        <w:t xml:space="preserve"> </w:t>
+      </w:r>
+      <w:r>
+        <w:t xml:space="preserve">Social Learning</w:t>
+      </w:r>
+      <w:r>
+        <w:t xml:space="preserve">,</w:t>
+      </w:r>
+      <w:r>
+        <w:t xml:space="preserve"> </w:t>
+      </w:r>
+      <w:r>
+        <w:t xml:space="preserve">Frequency Dependence</w:t>
+      </w:r>
+      <w:r>
+        <w:t xml:space="preserve">, and</w:t>
+      </w:r>
+      <w:r>
+        <w:t xml:space="preserve"> </w:t>
+      </w:r>
+      <w:r>
+        <w:t xml:space="preserve">Environmental Variation</w:t>
+      </w:r>
+      <w:r>
+        <w:t xml:space="preserve"> </w:t>
+      </w:r>
+      <w:r>
+        <w:t xml:space="preserve">can</w:t>
+      </w:r>
+      <w:r>
+        <w:t xml:space="preserve"> </w:t>
+      </w:r>
+      <w:r>
+        <w:t xml:space="preserve">Cause Behaviourally Mediated Foraging Specializations</w:t>
+      </w:r>
+      <w:r>
+        <w:t xml:space="preserve">. Evolutionary Ecology Research 11:841–869.</w:t>
+      </w:r>
+    </w:p>
+    <w:bookmarkEnd w:id="173"/>
+    <w:bookmarkStart w:id="175" w:name="Xa9f710354cc886f3275f2724e3e26c0203e8293"/>
+    <w:p>
+      <w:pPr>
+        <w:pStyle w:val="Bibliographie"/>
+      </w:pPr>
+      <w:r>
+        <w:t xml:space="preserve">Toscano, B. J., N. J. Gownaris, S. M. Heerhartz, and C. J. Monaco. 2016.</w:t>
+      </w:r>
+      <w:r>
+        <w:t xml:space="preserve"> </w:t>
+      </w:r>
+      <w:hyperlink r:id="rId174">
+        <w:r>
+          <w:rPr>
+            <w:rStyle w:val="Lienhypertexte"/>
+          </w:rPr>
+          <w:t xml:space="preserve">Personality,</w:t>
+        </w:r>
+        <w:r>
+          <w:rPr>
+            <w:rStyle w:val="Lienhypertexte"/>
+          </w:rPr>
+          <w:t xml:space="preserve"> </w:t>
+        </w:r>
+        <w:r>
+          <w:rPr>
+            <w:rStyle w:val="Lienhypertexte"/>
+          </w:rPr>
+          <w:t xml:space="preserve">Foraging Behavior</w:t>
+        </w:r>
+        <w:r>
+          <w:rPr>
+            <w:rStyle w:val="Lienhypertexte"/>
+          </w:rPr>
+          <w:t xml:space="preserve"> </w:t>
+        </w:r>
+        <w:r>
+          <w:rPr>
+            <w:rStyle w:val="Lienhypertexte"/>
+          </w:rPr>
+          <w:t xml:space="preserve">and</w:t>
+        </w:r>
+        <w:r>
+          <w:rPr>
+            <w:rStyle w:val="Lienhypertexte"/>
+          </w:rPr>
+          <w:t xml:space="preserve"> </w:t>
+        </w:r>
+        <w:r>
+          <w:rPr>
+            <w:rStyle w:val="Lienhypertexte"/>
+          </w:rPr>
+          <w:t xml:space="preserve">Specialization</w:t>
         </w:r>
         <w:r>
           <w:rPr>
@@ -10345,55 +10605,7 @@
           <w:rPr>
             <w:rStyle w:val="Lienhypertexte"/>
           </w:rPr>
-          <w:t xml:space="preserve">Inter-Individual Variation</w:t>
-        </w:r>
-        <w:r>
-          <w:rPr>
-            <w:rStyle w:val="Lienhypertexte"/>
-          </w:rPr>
-          <w:t xml:space="preserve"> </w:t>
-        </w:r>
-        <w:r>
-          <w:rPr>
-            <w:rStyle w:val="Lienhypertexte"/>
-          </w:rPr>
-          <w:t xml:space="preserve">in</w:t>
-        </w:r>
-        <w:r>
-          <w:rPr>
-            <w:rStyle w:val="Lienhypertexte"/>
-          </w:rPr>
-          <w:t xml:space="preserve"> </w:t>
-        </w:r>
-        <w:r>
-          <w:rPr>
-            <w:rStyle w:val="Lienhypertexte"/>
-          </w:rPr>
-          <w:t xml:space="preserve">Responses</w:t>
-        </w:r>
-        <w:r>
-          <w:rPr>
-            <w:rStyle w:val="Lienhypertexte"/>
-          </w:rPr>
-          <w:t xml:space="preserve"> </w:t>
-        </w:r>
-        <w:r>
-          <w:rPr>
-            <w:rStyle w:val="Lienhypertexte"/>
-          </w:rPr>
-          <w:t xml:space="preserve">to</w:t>
-        </w:r>
-        <w:r>
-          <w:rPr>
-            <w:rStyle w:val="Lienhypertexte"/>
-          </w:rPr>
-          <w:t xml:space="preserve"> </w:t>
-        </w:r>
-        <w:r>
-          <w:rPr>
-            <w:rStyle w:val="Lienhypertexte"/>
-          </w:rPr>
-          <w:t xml:space="preserve">Cryptic</w:t>
+          <w:t xml:space="preserve">Integrating Behavioral</w:t>
         </w:r>
         <w:r>
           <w:rPr>
@@ -10417,475 +10629,107 @@
           <w:rPr>
             <w:rStyle w:val="Lienhypertexte"/>
           </w:rPr>
-          <w:t xml:space="preserve">Conspicuous Prey</w:t>
+          <w:t xml:space="preserve">Food Web Ecology</w:t>
+        </w:r>
+        <w:r>
+          <w:rPr>
+            <w:rStyle w:val="Lienhypertexte"/>
+          </w:rPr>
+          <w:t xml:space="preserve"> </w:t>
+        </w:r>
+        <w:r>
+          <w:rPr>
+            <w:rStyle w:val="Lienhypertexte"/>
+          </w:rPr>
+          <w:t xml:space="preserve">at the</w:t>
+        </w:r>
+        <w:r>
+          <w:rPr>
+            <w:rStyle w:val="Lienhypertexte"/>
+          </w:rPr>
+          <w:t xml:space="preserve"> </w:t>
+        </w:r>
+        <w:r>
+          <w:rPr>
+            <w:rStyle w:val="Lienhypertexte"/>
+          </w:rPr>
+          <w:t xml:space="preserve">Individual Level</w:t>
         </w:r>
       </w:hyperlink>
       <w:r>
-        <w:t xml:space="preserve">. Behavioral Ecology and Sociobiology 74:70.</w:t>
-      </w:r>
-    </w:p>
-    <w:bookmarkEnd w:id="169"/>
-    <w:bookmarkStart w:id="171" w:name="ref-Szopa-Comley.Ioannou2022"/>
+        <w:t xml:space="preserve">. Oecologia 182:55–69.</w:t>
+      </w:r>
+    </w:p>
+    <w:bookmarkEnd w:id="175"/>
+    <w:bookmarkStart w:id="177" w:name="X2d34a8037745a9f1e9ed0eb47d31f23e92657a6"/>
     <w:p>
       <w:pPr>
         <w:pStyle w:val="Bibliographie"/>
       </w:pPr>
       <w:r>
-        <w:t xml:space="preserve">Szopa-Comley, A. W., and C. C. Ioannou. 2022.</w:t>
-      </w:r>
-      <w:r>
-        <w:t xml:space="preserve"> </w:t>
-      </w:r>
-      <w:hyperlink r:id="rId170">
-        <w:r>
-          <w:rPr>
-            <w:rStyle w:val="Lienhypertexte"/>
-          </w:rPr>
-          <w:t xml:space="preserve">Responsive</w:t>
-        </w:r>
-        <w:r>
-          <w:rPr>
-            <w:rStyle w:val="Lienhypertexte"/>
-          </w:rPr>
-          <w:t xml:space="preserve"> </w:t>
-        </w:r>
-        <w:r>
-          <w:rPr>
-            <w:rStyle w:val="Lienhypertexte"/>
-          </w:rPr>
-          <w:t xml:space="preserve">Robotic Prey Reveal How Predators Adapt</w:t>
-        </w:r>
-        <w:r>
-          <w:rPr>
-            <w:rStyle w:val="Lienhypertexte"/>
-          </w:rPr>
-          <w:t xml:space="preserve"> </w:t>
-        </w:r>
-        <w:r>
-          <w:rPr>
-            <w:rStyle w:val="Lienhypertexte"/>
-          </w:rPr>
-          <w:t xml:space="preserve">to</w:t>
-        </w:r>
-        <w:r>
-          <w:rPr>
-            <w:rStyle w:val="Lienhypertexte"/>
-          </w:rPr>
-          <w:t xml:space="preserve"> </w:t>
-        </w:r>
-        <w:r>
-          <w:rPr>
-            <w:rStyle w:val="Lienhypertexte"/>
-          </w:rPr>
-          <w:t xml:space="preserve">Predictability</w:t>
-        </w:r>
-        <w:r>
-          <w:rPr>
-            <w:rStyle w:val="Lienhypertexte"/>
-          </w:rPr>
-          <w:t xml:space="preserve"> </w:t>
-        </w:r>
-        <w:r>
-          <w:rPr>
-            <w:rStyle w:val="Lienhypertexte"/>
-          </w:rPr>
-          <w:t xml:space="preserve">in</w:t>
-        </w:r>
-        <w:r>
-          <w:rPr>
-            <w:rStyle w:val="Lienhypertexte"/>
-          </w:rPr>
-          <w:t xml:space="preserve"> </w:t>
-        </w:r>
-        <w:r>
-          <w:rPr>
-            <w:rStyle w:val="Lienhypertexte"/>
-          </w:rPr>
-          <w:t xml:space="preserve">Escape Tactics</w:t>
+        <w:t xml:space="preserve">Toscano, B. J., and B. D. Griffen. 2014.</w:t>
+      </w:r>
+      <w:r>
+        <w:t xml:space="preserve"> </w:t>
+      </w:r>
+      <w:hyperlink r:id="rId176">
+        <w:r>
+          <w:rPr>
+            <w:rStyle w:val="Lienhypertexte"/>
+          </w:rPr>
+          <w:t xml:space="preserve">Trait-</w:t>
+        </w:r>
+        <w:r>
+          <w:rPr>
+            <w:rStyle w:val="Lienhypertexte"/>
+          </w:rPr>
+          <w:t xml:space="preserve">Mediated Functional Responses</w:t>
+        </w:r>
+        <w:r>
+          <w:rPr>
+            <w:rStyle w:val="Lienhypertexte"/>
+          </w:rPr>
+          <w:t xml:space="preserve">:</w:t>
+        </w:r>
+        <w:r>
+          <w:rPr>
+            <w:rStyle w:val="Lienhypertexte"/>
+          </w:rPr>
+          <w:t xml:space="preserve"> </w:t>
+        </w:r>
+        <w:r>
+          <w:rPr>
+            <w:rStyle w:val="Lienhypertexte"/>
+          </w:rPr>
+          <w:t xml:space="preserve">Predator Behavioural Type Mediates Prey Consumption</w:t>
         </w:r>
       </w:hyperlink>
       <w:r>
-        <w:t xml:space="preserve">. Proceedings of the National Academy of Sciences 119:e2117858119.</w:t>
-      </w:r>
-    </w:p>
-    <w:bookmarkEnd w:id="171"/>
-    <w:bookmarkStart w:id="172" w:name="ref-StanDevelopmentTeam2023"/>
+        <w:t xml:space="preserve">. Journal of Animal Ecology 83:1469–1477.</w:t>
+      </w:r>
+    </w:p>
+    <w:bookmarkEnd w:id="177"/>
+    <w:bookmarkStart w:id="179" w:name="ref-turner2006"/>
     <w:p>
       <w:pPr>
         <w:pStyle w:val="Bibliographie"/>
       </w:pPr>
       <w:r>
-        <w:t xml:space="preserve">Team, S. D. 2023. Stan</w:t>
-      </w:r>
-      <w:r>
-        <w:t xml:space="preserve"> </w:t>
-      </w:r>
-      <w:r>
-        <w:t xml:space="preserve">Modeling Language Users Guide</w:t>
-      </w:r>
-      <w:r>
-        <w:t xml:space="preserve"> </w:t>
-      </w:r>
-      <w:r>
-        <w:t xml:space="preserve">and</w:t>
-      </w:r>
-      <w:r>
-        <w:t xml:space="preserve"> </w:t>
-      </w:r>
-      <w:r>
-        <w:t xml:space="preserve">Reference Manual</w:t>
-      </w:r>
-      <w:r>
-        <w:t xml:space="preserve">. 2.31 edition.</w:t>
-      </w:r>
-    </w:p>
-    <w:bookmarkEnd w:id="172"/>
-    <w:bookmarkStart w:id="174" w:name="ref-Tinker.etal2008"/>
-    <w:p>
-      <w:pPr>
-        <w:pStyle w:val="Bibliographie"/>
-      </w:pPr>
-      <w:r>
-        <w:t xml:space="preserve">Tinker, M. T., G. Bentall, and J. A. Estes. 2008.</w:t>
-      </w:r>
-      <w:r>
-        <w:t xml:space="preserve"> </w:t>
-      </w:r>
-      <w:hyperlink r:id="rId173">
-        <w:r>
-          <w:rPr>
-            <w:rStyle w:val="Lienhypertexte"/>
-          </w:rPr>
-          <w:t xml:space="preserve">Food</w:t>
-        </w:r>
-        <w:r>
-          <w:rPr>
-            <w:rStyle w:val="Lienhypertexte"/>
-          </w:rPr>
-          <w:t xml:space="preserve"> </w:t>
-        </w:r>
-        <w:r>
-          <w:rPr>
-            <w:rStyle w:val="Lienhypertexte"/>
-          </w:rPr>
-          <w:t xml:space="preserve">Limitation Leads</w:t>
-        </w:r>
-        <w:r>
-          <w:rPr>
-            <w:rStyle w:val="Lienhypertexte"/>
-          </w:rPr>
-          <w:t xml:space="preserve"> </w:t>
-        </w:r>
-        <w:r>
-          <w:rPr>
-            <w:rStyle w:val="Lienhypertexte"/>
-          </w:rPr>
-          <w:t xml:space="preserve">to</w:t>
-        </w:r>
-        <w:r>
-          <w:rPr>
-            <w:rStyle w:val="Lienhypertexte"/>
-          </w:rPr>
-          <w:t xml:space="preserve"> </w:t>
-        </w:r>
-        <w:r>
-          <w:rPr>
-            <w:rStyle w:val="Lienhypertexte"/>
-          </w:rPr>
-          <w:t xml:space="preserve">Behavioral Diversification</w:t>
-        </w:r>
-        <w:r>
-          <w:rPr>
-            <w:rStyle w:val="Lienhypertexte"/>
-          </w:rPr>
-          <w:t xml:space="preserve"> </w:t>
-        </w:r>
-        <w:r>
-          <w:rPr>
-            <w:rStyle w:val="Lienhypertexte"/>
-          </w:rPr>
-          <w:t xml:space="preserve">and</w:t>
-        </w:r>
-        <w:r>
-          <w:rPr>
-            <w:rStyle w:val="Lienhypertexte"/>
-          </w:rPr>
-          <w:t xml:space="preserve"> </w:t>
-        </w:r>
-        <w:r>
-          <w:rPr>
-            <w:rStyle w:val="Lienhypertexte"/>
-          </w:rPr>
-          <w:t xml:space="preserve">Dietary Specialization</w:t>
-        </w:r>
-        <w:r>
-          <w:rPr>
-            <w:rStyle w:val="Lienhypertexte"/>
-          </w:rPr>
-          <w:t xml:space="preserve"> </w:t>
-        </w:r>
-        <w:r>
-          <w:rPr>
-            <w:rStyle w:val="Lienhypertexte"/>
-          </w:rPr>
-          <w:t xml:space="preserve">in</w:t>
-        </w:r>
-        <w:r>
-          <w:rPr>
-            <w:rStyle w:val="Lienhypertexte"/>
-          </w:rPr>
-          <w:t xml:space="preserve"> </w:t>
-        </w:r>
-        <w:r>
-          <w:rPr>
-            <w:rStyle w:val="Lienhypertexte"/>
-          </w:rPr>
-          <w:t xml:space="preserve">Sea Otters</w:t>
+        <w:t xml:space="preserve">Turner, A. M., S. E. Turner, and H. M. Lappi. 2006.</w:t>
+      </w:r>
+      <w:r>
+        <w:t xml:space="preserve"> </w:t>
+      </w:r>
+      <w:hyperlink r:id="rId178">
+        <w:r>
+          <w:rPr>
+            <w:rStyle w:val="Lienhypertexte"/>
+          </w:rPr>
+          <w:t xml:space="preserve">Learning, memory and predator avoidance by freshwater snails: Effects of experience on predator recognition and defensive strategy</w:t>
         </w:r>
       </w:hyperlink>
       <w:r>
-        <w:t xml:space="preserve">. Proceedings of the National Academy of Sciences 105:560–565.</w:t>
-      </w:r>
-    </w:p>
-    <w:bookmarkEnd w:id="174"/>
-    <w:bookmarkStart w:id="175" w:name="ref-Tinker.etal2009"/>
-    <w:p>
-      <w:pPr>
-        <w:pStyle w:val="Bibliographie"/>
-      </w:pPr>
-      <w:r>
-        <w:t xml:space="preserve">Tinker, M. T., M. Mangel, and J. A. Estes. 2009. Learning to</w:t>
-      </w:r>
-      <w:r>
-        <w:t xml:space="preserve"> </w:t>
-      </w:r>
-      <w:r>
-        <w:t xml:space="preserve">Be Different</w:t>
-      </w:r>
-      <w:r>
-        <w:t xml:space="preserve">:</w:t>
-      </w:r>
-      <w:r>
-        <w:t xml:space="preserve"> </w:t>
-      </w:r>
-      <w:r>
-        <w:t xml:space="preserve">Acquired Skills</w:t>
-      </w:r>
-      <w:r>
-        <w:t xml:space="preserve">,</w:t>
-      </w:r>
-      <w:r>
-        <w:t xml:space="preserve"> </w:t>
-      </w:r>
-      <w:r>
-        <w:t xml:space="preserve">Social Learning</w:t>
-      </w:r>
-      <w:r>
-        <w:t xml:space="preserve">,</w:t>
-      </w:r>
-      <w:r>
-        <w:t xml:space="preserve"> </w:t>
-      </w:r>
-      <w:r>
-        <w:t xml:space="preserve">Frequency Dependence</w:t>
-      </w:r>
-      <w:r>
-        <w:t xml:space="preserve">, and</w:t>
-      </w:r>
-      <w:r>
-        <w:t xml:space="preserve"> </w:t>
-      </w:r>
-      <w:r>
-        <w:t xml:space="preserve">Environmental Variation</w:t>
-      </w:r>
-      <w:r>
-        <w:t xml:space="preserve"> </w:t>
-      </w:r>
-      <w:r>
-        <w:t xml:space="preserve">can</w:t>
-      </w:r>
-      <w:r>
-        <w:t xml:space="preserve"> </w:t>
-      </w:r>
-      <w:r>
-        <w:t xml:space="preserve">Cause Behaviourally Mediated Foraging Specializations</w:t>
-      </w:r>
-      <w:r>
-        <w:t xml:space="preserve">. Evolutionary Ecology Research 11:841–869.</w:t>
-      </w:r>
-    </w:p>
-    <w:bookmarkEnd w:id="175"/>
-    <w:bookmarkStart w:id="177" w:name="Xa9f710354cc886f3275f2724e3e26c0203e8293"/>
-    <w:p>
-      <w:pPr>
-        <w:pStyle w:val="Bibliographie"/>
-      </w:pPr>
-      <w:r>
-        <w:t xml:space="preserve">Toscano, B. J., N. J. Gownaris, S. M. Heerhartz, and C. J. Monaco. 2016.</w:t>
-      </w:r>
-      <w:r>
-        <w:t xml:space="preserve"> </w:t>
-      </w:r>
-      <w:hyperlink r:id="rId176">
-        <w:r>
-          <w:rPr>
-            <w:rStyle w:val="Lienhypertexte"/>
-          </w:rPr>
-          <w:t xml:space="preserve">Personality,</w:t>
-        </w:r>
-        <w:r>
-          <w:rPr>
-            <w:rStyle w:val="Lienhypertexte"/>
-          </w:rPr>
-          <w:t xml:space="preserve"> </w:t>
-        </w:r>
-        <w:r>
-          <w:rPr>
-            <w:rStyle w:val="Lienhypertexte"/>
-          </w:rPr>
-          <w:t xml:space="preserve">Foraging Behavior</w:t>
-        </w:r>
-        <w:r>
-          <w:rPr>
-            <w:rStyle w:val="Lienhypertexte"/>
-          </w:rPr>
-          <w:t xml:space="preserve"> </w:t>
-        </w:r>
-        <w:r>
-          <w:rPr>
-            <w:rStyle w:val="Lienhypertexte"/>
-          </w:rPr>
-          <w:t xml:space="preserve">and</w:t>
-        </w:r>
-        <w:r>
-          <w:rPr>
-            <w:rStyle w:val="Lienhypertexte"/>
-          </w:rPr>
-          <w:t xml:space="preserve"> </w:t>
-        </w:r>
-        <w:r>
-          <w:rPr>
-            <w:rStyle w:val="Lienhypertexte"/>
-          </w:rPr>
-          <w:t xml:space="preserve">Specialization</w:t>
-        </w:r>
-        <w:r>
-          <w:rPr>
-            <w:rStyle w:val="Lienhypertexte"/>
-          </w:rPr>
-          <w:t xml:space="preserve">:</w:t>
-        </w:r>
-        <w:r>
-          <w:rPr>
-            <w:rStyle w:val="Lienhypertexte"/>
-          </w:rPr>
-          <w:t xml:space="preserve"> </w:t>
-        </w:r>
-        <w:r>
-          <w:rPr>
-            <w:rStyle w:val="Lienhypertexte"/>
-          </w:rPr>
-          <w:t xml:space="preserve">Integrating Behavioral</w:t>
-        </w:r>
-        <w:r>
-          <w:rPr>
-            <w:rStyle w:val="Lienhypertexte"/>
-          </w:rPr>
-          <w:t xml:space="preserve"> </w:t>
-        </w:r>
-        <w:r>
-          <w:rPr>
-            <w:rStyle w:val="Lienhypertexte"/>
-          </w:rPr>
-          <w:t xml:space="preserve">and</w:t>
-        </w:r>
-        <w:r>
-          <w:rPr>
-            <w:rStyle w:val="Lienhypertexte"/>
-          </w:rPr>
-          <w:t xml:space="preserve"> </w:t>
-        </w:r>
-        <w:r>
-          <w:rPr>
-            <w:rStyle w:val="Lienhypertexte"/>
-          </w:rPr>
-          <w:t xml:space="preserve">Food Web Ecology</w:t>
-        </w:r>
-        <w:r>
-          <w:rPr>
-            <w:rStyle w:val="Lienhypertexte"/>
-          </w:rPr>
-          <w:t xml:space="preserve"> </w:t>
-        </w:r>
-        <w:r>
-          <w:rPr>
-            <w:rStyle w:val="Lienhypertexte"/>
-          </w:rPr>
-          <w:t xml:space="preserve">at the</w:t>
-        </w:r>
-        <w:r>
-          <w:rPr>
-            <w:rStyle w:val="Lienhypertexte"/>
-          </w:rPr>
-          <w:t xml:space="preserve"> </w:t>
-        </w:r>
-        <w:r>
-          <w:rPr>
-            <w:rStyle w:val="Lienhypertexte"/>
-          </w:rPr>
-          <w:t xml:space="preserve">Individual Level</w:t>
-        </w:r>
-      </w:hyperlink>
-      <w:r>
-        <w:t xml:space="preserve">. Oecologia 182:55–69.</w:t>
-      </w:r>
-    </w:p>
-    <w:bookmarkEnd w:id="177"/>
-    <w:bookmarkStart w:id="179" w:name="X2d34a8037745a9f1e9ed0eb47d31f23e92657a6"/>
-    <w:p>
-      <w:pPr>
-        <w:pStyle w:val="Bibliographie"/>
-      </w:pPr>
-      <w:r>
-        <w:t xml:space="preserve">Toscano, B. J., and B. D. Griffen. 2014.</w:t>
-      </w:r>
-      <w:r>
-        <w:t xml:space="preserve"> </w:t>
-      </w:r>
-      <w:hyperlink r:id="rId178">
-        <w:r>
-          <w:rPr>
-            <w:rStyle w:val="Lienhypertexte"/>
-          </w:rPr>
-          <w:t xml:space="preserve">Trait-</w:t>
-        </w:r>
-        <w:r>
-          <w:rPr>
-            <w:rStyle w:val="Lienhypertexte"/>
-          </w:rPr>
-          <w:t xml:space="preserve">Mediated Functional Responses</w:t>
-        </w:r>
-        <w:r>
-          <w:rPr>
-            <w:rStyle w:val="Lienhypertexte"/>
-          </w:rPr>
-          <w:t xml:space="preserve">:</w:t>
-        </w:r>
-        <w:r>
-          <w:rPr>
-            <w:rStyle w:val="Lienhypertexte"/>
-          </w:rPr>
-          <w:t xml:space="preserve"> </w:t>
-        </w:r>
-        <w:r>
-          <w:rPr>
-            <w:rStyle w:val="Lienhypertexte"/>
-          </w:rPr>
-          <w:t xml:space="preserve">Predator Behavioural Type Mediates Prey Consumption</w:t>
-        </w:r>
-      </w:hyperlink>
-      <w:r>
-        <w:t xml:space="preserve">. Journal of Animal Ecology 83:1469–1477.</w:t>
+        <w:t xml:space="preserve">. Animal Behaviour 72:1443–1450.</w:t>
       </w:r>
     </w:p>
     <w:bookmarkEnd w:id="179"/>

</xml_diff>

<commit_message>
version for submission ready
</commit_message>
<xml_diff>
--- a/manuscript/Chapter2-manuscript.docx
+++ b/manuscript/Chapter2-manuscript.docx
@@ -474,7 +474,7 @@
         <w:t xml:space="preserve">(Bro-Jørgensen 2013, McGhee et al. 2013, Chang et al. 2017, Szopa-Comley and Ioannou 2022)</w:t>
       </w:r>
       <w:r>
-        <w:t xml:space="preserve">, the important question remaining is how. Given the dynamic nature of predator-prey interactions, it is unlikely that evolution alone could explain such behavioural adjustments by predators, because complex hunting strategies require practice to be effective</w:t>
+        <w:t xml:space="preserve">, the important question remaining is how. Given the dynamic nature of predator-prey interactions, it is likely that ontogenic behavioural changes in predators play an important role, because complex hunting strategies require practice to be effective</w:t>
       </w:r>
       <w:r>
         <w:t xml:space="preserve"> </w:t>
@@ -562,7 +562,7 @@
         <w:t xml:space="preserve">(Céré et al. 2021)</w:t>
       </w:r>
       <w:r>
-        <w:t xml:space="preserve">, and that prey face contrasting natural and social selection regimes (Santostefano et al. in prep). These examples outline how virtual systems could be useful in identifying general ecological patterns, which in turn might help to advance predator-prey research. They also generate large volumes of data on interacting players throughout their lifetime in the game under realistic, controlled, and repeatable ecological scenarios. Hence, virtual systems, including</w:t>
+        <w:t xml:space="preserve">, and that prey face contrasting natural and social selection regimes (Santostefano et al., public communications and unpublished manuscript). These examples outline how virtual systems could be useful in identifying general ecological patterns, which in turn might help to advance predator-prey research. They also generate large volumes of data on interacting players throughout their lifetime in the game under realistic, controlled, and repeatable ecological scenarios. Hence, virtual systems, including</w:t>
       </w:r>
       <w:r>
         <w:t xml:space="preserve"> </w:t>
@@ -596,7 +596,7 @@
         <w:t xml:space="preserve">Dead by Daylight</w:t>
       </w:r>
       <w:r>
-        <w:t xml:space="preserve">. First, we investigate how predators develop their individual hunting expertise. We hypothesize that predators should differ in the development of their expertise if they encountered varying levels of difficulty with the prey that they pursued. For example, a predator may face greater difficulty than other individuals if it encountered elusive groups of prey more often. Second, we test the hypothesis that experience will shape individual foraging specialization. We define foraging tactics as the mean movement speed of the predator along a slow-fast continuum, and the level of individual foraging specialization as the intra-individual variance (i.e. IIV) in movement speed across matches, where low IIV translates to individual specialization (e.g. always using a fast tactic). If experience reduces the costs of switching between low and high speeds as predators encounter varying groups of prey, we predict that individuals (and thus the population) should all converge towards flexible speeds. However, if individuals encounter similar groups of prey, then the efficiency of a specific tactic should increase with experience and everyone should instead specialize in their speed. In both scenarios, among individual variation in IIV (i.e. individual differences in specialization) would be low across experience, whereas the population variance would either increase (flexibility) or decrease (specialization). Alternatively, both processes may operate at the same time if behavioural interactions with the prey vary among predators, such that among individual variation in IIV would increase. In this case, we expect predators that experienced more predictable encounters with their prey (i.e. similar groups across matches) to specialize in their speed, while predators that experienced unpredictable encounters with their prey (i.e. heterogeneous groups across matches) should adopt flexible movement speeds. If we detect such prey-dependent fine-tuning, then all hunters along the flexible-specialist continuum should attain equal success probably because they learned from experience how to adjust their hunting style to their prey.</w:t>
+        <w:t xml:space="preserve">. First, we investigate how predators develop their individual hunting expertise. We hypothesize that predators should differ in the development of their expertise if they encountered varying levels of difficulty with the prey that they pursued. For example, a predator may face greater difficulty than other individuals if it encountered elusive groups of prey more often. Second, we test the hypothesis that experience will shape individual foraging specialization. We define foraging tactics as the mean movement speed of the predator along a slow-fast continuum, and the level of individual foraging specialization as the intra-individual variance (i.e. IIV) in movement speed across matches, where low IIV translates to individual specialization (e.g. always using a fast tactic). If experience reduces the costs of switching between low and high speeds as predators encounter varying groups of prey, we predict that individuals (and thus the population) should all converge towards flexible speeds. However, if individuals encounter similar groups of prey, then the efficiency of a specific tactic should increase with experience and everyone should instead specialize in similar speeds. In both scenarios, among individual variation in IIV (i.e. individual differences in specialization) would be low across experience, whereas the population variance would either increase (flexibility) or decrease (specialization). Alternatively, both processes may operate at the same time if behavioural interactions with the prey vary among predators, such that among individual variation in IIV would increase. In this case, we expect predators that experienced more predictable encounters with their prey (i.e. similar groups across matches) to specialize in similar speeds, while predators that experienced unpredictable encounters with their prey (i.e. heterogeneous groups across matches) should adopt flexible movement speeds. If we detect such prey-dependent fine-tuning, then all hunters along the flexible-specialist continuum should attain equal success probably because they learned from experience how to adjust their hunting style to their prey.</w:t>
       </w:r>
     </w:p>
     <w:bookmarkEnd w:id="23"/>
@@ -832,7 +832,7 @@
         <w:t xml:space="preserve"> </w:t>
       </w:r>
       <w:r>
-        <w:t xml:space="preserve">as the back-end for estimation (cmdstan installation version 2.28.2). The models were compiled on Cedar (Operating system: CentOS Linux 7), a computer cluster maintained by the Digital Research Alliance of Canada (</w:t>
+        <w:t xml:space="preserve">as the back-end for estimation (cmdstan installation version 2.28.2). The models were run on Cedar (Operating system: CentOS Linux 7), a computer cluster maintained by the Digital Research Alliance of Canada (</w:t>
       </w:r>
       <w:hyperlink r:id="rId27">
         <w:r>
@@ -870,7 +870,7 @@
         <w:t xml:space="preserve">Pedersen et al. (2019)</w:t>
       </w:r>
       <w:r>
-        <w:t xml:space="preserve">. The first model was the simplest, with a common global smoothing function and random intercepts for the predator ID. In this model, we assume that predators have the same development of expertise, with the model estimating a trend for the average individual (i.e. global smoother). For the second model, we included varying individual smoothers for the predator ID. Here, we assume that individual predators share a similar relationship between success and experience, but that this relationship can vary among them (e.g. predator 1 has a steeper curve than predator 2). This enabled us to test whether predators differed in the development of their expertise. In the third model, we kept the individual smoothers for the predators, but removed the global smoother. This model assumes that predators do not share a common relationship between success and experience. The fourth and fifth models were a reproduction of the second and third models respectively, where we included the prey speed to assess its effect on the relationship between success and experience. We included the standardized match duration and prey rank as covariates in all five models.</w:t>
+        <w:t xml:space="preserve">. The first model was the simplest, with a common global smoothing function and random intercepts for the predator ID. In this model, we assume that predators have the same development of expertise, with the model estimating a trend for the average individual (i.e. global smoother). For the second model, we included varying individual smoothers for the predator ID. Here, we assume that individual predators share a similar relationship between success and experience, but that this relationship can vary among them (e.g. predator 1 has a steeper curve than predator 2). This enabled us to test whether predators differed in the development of their expertise. In the third model, we kept the individual smoothers for the predators, but removed the global smoother. This model assumes that predators do not share a common relationship between success and experience. The fourth and fifth models were reproductions of the second and third models respectively, where we included the prey speed to assess its effect on the relationship between success and experience. We included the standardized match duration and prey rank as covariates in all five models.</w:t>
       </w:r>
     </w:p>
     <w:p>
@@ -1247,7 +1247,7 @@
             <m:r>
               <m:t> </m:t>
             </m:r>
-            <m:sSub>
+            <m:sSubSup>
               <m:e>
                 <m:r>
                   <m:t>σ</m:t>
@@ -1261,7 +1261,12 @@
                   <m:t>d</m:t>
                 </m:r>
               </m:sub>
-            </m:sSub>
+              <m:sup>
+                <m:r>
+                  <m:t>2</m:t>
+                </m:r>
+              </m:sup>
+            </m:sSubSup>
           </m:e>
         </m:d>
       </m:oMath>
@@ -1292,9 +1297,18 @@
             <m:r>
               <m:t> </m:t>
             </m:r>
-            <m:r>
-              <m:t>0.5</m:t>
-            </m:r>
+            <m:sSup>
+              <m:e>
+                <m:r>
+                  <m:t>0.5</m:t>
+                </m:r>
+              </m:e>
+              <m:sup>
+                <m:r>
+                  <m:t>2</m:t>
+                </m:r>
+              </m:sup>
+            </m:sSup>
           </m:e>
         </m:d>
       </m:oMath>
@@ -1325,11 +1339,26 @@
             <m:r>
               <m:t> </m:t>
             </m:r>
-            <m:r>
-              <m:t>2</m:t>
-            </m:r>
+            <m:sSup>
+              <m:e>
+                <m:r>
+                  <m:t>2</m:t>
+                </m:r>
+              </m:e>
+              <m:sup>
+                <m:r>
+                  <m:t>2</m:t>
+                </m:r>
+              </m:sup>
+            </m:sSup>
           </m:e>
         </m:d>
+        <m:r>
+          <m:rPr>
+            <m:sty m:val="p"/>
+          </m:rPr>
+          <m:t>)</m:t>
+        </m:r>
       </m:oMath>
       <w:r>
         <w:t xml:space="preserve">). Following</w:t>
@@ -1367,9 +1396,18 @@
             <m:r>
               <m:t> </m:t>
             </m:r>
-            <m:r>
-              <m:t>0.5</m:t>
-            </m:r>
+            <m:sSup>
+              <m:e>
+                <m:r>
+                  <m:t>0.5</m:t>
+                </m:r>
+              </m:e>
+              <m:sup>
+                <m:r>
+                  <m:t>2</m:t>
+                </m:r>
+              </m:sup>
+            </m:sSup>
           </m:e>
         </m:d>
       </m:oMath>
@@ -1400,11 +1438,26 @@
             <m:r>
               <m:t> </m:t>
             </m:r>
-            <m:r>
-              <m:t>0.5</m:t>
-            </m:r>
+            <m:sSup>
+              <m:e>
+                <m:r>
+                  <m:t>0.5</m:t>
+                </m:r>
+              </m:e>
+              <m:sup>
+                <m:r>
+                  <m:t>2</m:t>
+                </m:r>
+              </m:sup>
+            </m:sSup>
           </m:e>
         </m:d>
+        <m:r>
+          <m:rPr>
+            <m:sty m:val="p"/>
+          </m:rPr>
+          <m:t>)</m:t>
+        </m:r>
       </m:oMath>
       <w:r>
         <w:t xml:space="preserve">) on the game duration because longer trials lead to greater success, and a negative Gaussian prior on prey speed (</w:t>
@@ -1439,9 +1492,18 @@
             <m:r>
               <m:t> </m:t>
             </m:r>
-            <m:r>
-              <m:t>0.5</m:t>
-            </m:r>
+            <m:sSup>
+              <m:e>
+                <m:r>
+                  <m:t>0.5</m:t>
+                </m:r>
+              </m:e>
+              <m:sup>
+                <m:r>
+                  <m:t>2</m:t>
+                </m:r>
+              </m:sup>
+            </m:sSup>
           </m:e>
         </m:d>
       </m:oMath>
@@ -1472,9 +1534,18 @@
             <m:r>
               <m:t> </m:t>
             </m:r>
-            <m:r>
-              <m:t>0.5</m:t>
-            </m:r>
+            <m:sSup>
+              <m:e>
+                <m:r>
+                  <m:t>0.5</m:t>
+                </m:r>
+              </m:e>
+              <m:sup>
+                <m:r>
+                  <m:t>2</m:t>
+                </m:r>
+              </m:sup>
+            </m:sSup>
           </m:e>
         </m:d>
       </m:oMath>
@@ -1566,7 +1637,7 @@
         </m:sSub>
       </m:oMath>
       <w:r>
-        <w:t xml:space="preserve">) using a beta-binomial error distribution. Fixed and random effect structure were trait-specific and the same for all experience levels. The predator and the prey speed included a mean and a dispersion part. For both traits, we controlled for the standardized prey rank on both the mean and the dispersion parts of the model. We included game environment, predator avatar, and individual predator identity random effects on the mean part of the model. The dispersion part included individual predator identity random effects exclusively. For hunting success, we modeled the mean part only and controlled for the standardized prey rank and game duration, and included an individual identity random effect.</w:t>
+        <w:t xml:space="preserve">) using a beta-binomial error distribution. Fixed and random effect structure were trait-specific and the same for all experience levels. The predator and the prey speed included a mean and a dispersion part (eqn 1.1, 1.2 and 2.1, 2.2). For both traits, we controlled for the standardized prey rank on both the mean and the dispersion parts of the model. We included game environment, predator avatar, and individual predator identity random effects on the mean part of the model. The dispersion part included individual predator identity random effects exclusively. For hunting success, we modeled the mean part only (eqn 3) and controlled for the standardized prey rank and game duration, and included an individual identity random effect.</w:t>
       </w:r>
     </w:p>
     <w:p>
@@ -1574,7 +1645,7 @@
         <w:pStyle w:val="BodyText"/>
       </w:pPr>
       <w:r>
-        <w:t xml:space="preserve">The model simultaneously estimated three individual components for each trait across experience levels. The first component, estimated on the mean part of the model, is among individual variation in mean speed and success. This allows to test for individual differences in tactic use (i.e. along the slow-fast continuum), in the mean speed of the prey encountered, and in mean prey consumption. The second component, estimated on the dispersion part of the model by modeling the residuals, is among individual variation in intra-individual variation (IIV). This allows to test if predators do not experience the same degree of prey heterogeneity and if they differ in individual specialization. A general intercept is also fitted on both the mean and dispersion part of the model, providing population-level estimates of the aforementioned parameters. The third component consists of pairwise comparisons between the individual identity standard deviations on the mean and dispersion part of the model among traits, among experience, and across traits and experience. This results in a 15x15 (co)variance matrix, allowing to describe the structure of the predator-prey trait interactions as well as the relationship between specialization and success across experience at the individual-level.</w:t>
+        <w:t xml:space="preserve">The model simultaneously estimated five among-individual variance components with their covariances for each experience level, resulting in a 15x15 (co)variance matrix. For each experience level, the model estimated among individual variance in mean predator speed, mean prey speed, and mean hunting success. This allows to test for individual differences in tactic use (i.e. along the slow-fast continuum), in the mean speed of the prey encountered, and in mean prey consumption. The model also estimated among individual variance in intra-individual variation (IIV) for both prey and predator speed. This allows to test if predators do not experience the same degree of prey heterogeneity and if they differ in individual specialization. Finally, the model estimated all pairwise covariances at the individual level among traits, among experience, and across traits and experience. The resulting 15x15 (co)variance matrix thus provides the structure of the predator-prey trait interactions as well as the relationship between specialization and success across experience at the individual-level.</w:t>
       </w:r>
     </w:p>
     <w:p>
@@ -2710,7 +2781,10 @@
         </m:r>
       </m:oMath>
       <w:r>
-        <w:t xml:space="preserve">. The terms</w:t>
+        <w:t xml:space="preserve"> </w:t>
+      </w:r>
+      <w:r>
+        <w:t xml:space="preserve">specific to each trait and experience level. The terms</w:t>
       </w:r>
       <w:r>
         <w:t xml:space="preserve"> </w:t>
@@ -2788,7 +2862,10 @@
         </m:r>
       </m:oMath>
       <w:r>
-        <w:t xml:space="preserve">. For all experience levels of</w:t>
+        <w:t xml:space="preserve"> </w:t>
+      </w:r>
+      <w:r>
+        <w:t xml:space="preserve">specific to each trait and experience level. For all experience levels of</w:t>
       </w:r>
       <w:r>
         <w:t xml:space="preserve"> </w:t>
@@ -2887,7 +2964,7 @@
             <m:r>
               <m:t> </m:t>
             </m:r>
-            <m:sSub>
+            <m:sSubSup>
               <m:e>
                 <m:r>
                   <m:t>σ</m:t>
@@ -2913,7 +2990,12 @@
                   </m:sub>
                 </m:sSub>
               </m:sub>
-            </m:sSub>
+              <m:sup>
+                <m:r>
+                  <m:t>2</m:t>
+                </m:r>
+              </m:sup>
+            </m:sSubSup>
           </m:e>
         </m:d>
       </m:oMath>
@@ -2980,7 +3062,7 @@
             <m:r>
               <m:t> </m:t>
             </m:r>
-            <m:sSub>
+            <m:sSubSup>
               <m:e>
                 <m:r>
                   <m:t>σ</m:t>
@@ -3006,7 +3088,12 @@
                   </m:sub>
                 </m:sSub>
               </m:sub>
-            </m:sSub>
+              <m:sup>
+                <m:r>
+                  <m:t>2</m:t>
+                </m:r>
+              </m:sup>
+            </m:sSubSup>
           </m:e>
         </m:d>
       </m:oMath>
@@ -3034,15 +3121,24 @@
         <m:r>
           <m:t>I</m:t>
         </m:r>
-        <m:r>
-          <m:t>σ</m:t>
-        </m:r>
+        <m:sSup>
+          <m:e>
+            <m:r>
+              <m:t>σ</m:t>
+            </m:r>
+          </m:e>
+          <m:sup>
+            <m:r>
+              <m:t>2</m:t>
+            </m:r>
+          </m:sup>
+        </m:sSup>
       </m:oMath>
       <w:r>
         <w:t xml:space="preserve"> </w:t>
       </w:r>
       <w:r>
-        <w:t xml:space="preserve">indicating that the random effects are independently and identically distributed. In addition, we assumed that the residuals follow a Gaussian distribution with observation-specific standard deviations</w:t>
+        <w:t xml:space="preserve">indicating that the random effects are independently and identically distributed. In addition, we assumed that the residuals follow a Gaussian distribution with observation-specific variance</w:t>
       </w:r>
       <w:r>
         <w:t xml:space="preserve"> </w:t>
@@ -3110,7 +3206,7 @@
               </m:rPr>
               <m:t>{</m:t>
             </m:r>
-            <m:sSub>
+            <m:sSubSup>
               <m:e>
                 <m:r>
                   <m:t>σ</m:t>
@@ -3133,7 +3229,12 @@
                   </m:sub>
                 </m:sSub>
               </m:sub>
-            </m:sSub>
+              <m:sup>
+                <m:r>
+                  <m:t>2</m:t>
+                </m:r>
+              </m:sup>
+            </m:sSubSup>
             <m:r>
               <m:rPr>
                 <m:sty m:val="p"/>
@@ -3144,7 +3245,36 @@
         </m:d>
       </m:oMath>
       <w:r>
-        <w:t xml:space="preserve">. All the individual identity random effects (mean and dispersion) across all response variables and experience levels are indexed in vector</w:t>
+        <w:t xml:space="preserve">. The 15 individual identity random effects</w:t>
+      </w:r>
+      <w:r>
+        <w:t xml:space="preserve"> </w:t>
+      </w:r>
+      <m:oMath>
+        <m:r>
+          <m:t>i</m:t>
+        </m:r>
+        <m:sSub>
+          <m:e>
+            <m:r>
+              <m:t>d</m:t>
+            </m:r>
+          </m:e>
+          <m:sub>
+            <m:r>
+              <m:t>i</m:t>
+            </m:r>
+            <m:r>
+              <m:t>j</m:t>
+            </m:r>
+          </m:sub>
+        </m:sSub>
+      </m:oMath>
+      <w:r>
+        <w:t xml:space="preserve"> </w:t>
+      </w:r>
+      <w:r>
+        <w:t xml:space="preserve">across all response variables and experience levels (five for each of the three experience levels) are indexed in vector</w:t>
       </w:r>
       <w:r>
         <w:t xml:space="preserve"> </w:t>
@@ -3237,13 +3367,13 @@
         <w:t xml:space="preserve"> </w:t>
       </w:r>
       <w:r>
-        <w:t xml:space="preserve">is a 15x15 (co)variance matrix of the individual identity standard deviations</w:t>
+        <w:t xml:space="preserve">is a 15x15 (co)variance matrix of among individual variation across all response variables and experience levels, with</w:t>
       </w:r>
       <w:r>
         <w:t xml:space="preserve"> </w:t>
       </w:r>
       <m:oMath>
-        <m:sSub>
+        <m:sSubSup>
           <m:e>
             <m:r>
               <m:t>σ</m:t>
@@ -3269,13 +3399,18 @@
               </m:sub>
             </m:sSub>
           </m:sub>
-        </m:sSub>
+          <m:sup>
+            <m:r>
+              <m:t>2</m:t>
+            </m:r>
+          </m:sup>
+        </m:sSubSup>
       </m:oMath>
       <w:r>
         <w:t xml:space="preserve"> </w:t>
       </w:r>
       <w:r>
-        <w:t xml:space="preserve">across all response variables and experience levels.</w:t>
+        <w:t xml:space="preserve">on the diagonal and covariances off-diagonal.</w:t>
       </w:r>
     </w:p>
     <w:p>
@@ -3309,9 +3444,18 @@
             <m:r>
               <m:t> </m:t>
             </m:r>
-            <m:r>
-              <m:t>1</m:t>
-            </m:r>
+            <m:sSup>
+              <m:e>
+                <m:r>
+                  <m:t>1</m:t>
+                </m:r>
+              </m:e>
+              <m:sup>
+                <m:r>
+                  <m:t>2</m:t>
+                </m:r>
+              </m:sup>
+            </m:sSup>
           </m:e>
         </m:d>
       </m:oMath>
@@ -3342,9 +3486,18 @@
             <m:r>
               <m:t> </m:t>
             </m:r>
-            <m:r>
-              <m:t>0.5</m:t>
-            </m:r>
+            <m:sSup>
+              <m:e>
+                <m:r>
+                  <m:t>0.5</m:t>
+                </m:r>
+              </m:e>
+              <m:sup>
+                <m:r>
+                  <m:t>2</m:t>
+                </m:r>
+              </m:sup>
+            </m:sSup>
           </m:e>
         </m:d>
       </m:oMath>
@@ -3384,9 +3537,18 @@
             <m:r>
               <m:t> </m:t>
             </m:r>
-            <m:r>
-              <m:t>0.5</m:t>
-            </m:r>
+            <m:sSup>
+              <m:e>
+                <m:r>
+                  <m:t>0.5</m:t>
+                </m:r>
+              </m:e>
+              <m:sup>
+                <m:r>
+                  <m:t>2</m:t>
+                </m:r>
+              </m:sup>
+            </m:sSup>
           </m:e>
         </m:d>
       </m:oMath>
@@ -3417,9 +3579,18 @@
             <m:r>
               <m:t> </m:t>
             </m:r>
-            <m:r>
-              <m:t>1</m:t>
-            </m:r>
+            <m:sSup>
+              <m:e>
+                <m:r>
+                  <m:t>1</m:t>
+                </m:r>
+              </m:e>
+              <m:sup>
+                <m:r>
+                  <m:t>2</m:t>
+                </m:r>
+              </m:sup>
+            </m:sSup>
           </m:e>
         </m:d>
       </m:oMath>
@@ -3450,9 +3621,18 @@
             <m:r>
               <m:t> </m:t>
             </m:r>
-            <m:r>
-              <m:t>1</m:t>
-            </m:r>
+            <m:sSup>
+              <m:e>
+                <m:r>
+                  <m:t>1</m:t>
+                </m:r>
+              </m:e>
+              <m:sup>
+                <m:r>
+                  <m:t>2</m:t>
+                </m:r>
+              </m:sup>
+            </m:sSup>
           </m:e>
         </m:d>
       </m:oMath>
@@ -3489,9 +3669,18 @@
             <m:r>
               <m:t> </m:t>
             </m:r>
-            <m:r>
-              <m:t>1</m:t>
-            </m:r>
+            <m:sSup>
+              <m:e>
+                <m:r>
+                  <m:t>1</m:t>
+                </m:r>
+              </m:e>
+              <m:sup>
+                <m:r>
+                  <m:t>2</m:t>
+                </m:r>
+              </m:sup>
+            </m:sSup>
           </m:e>
         </m:d>
       </m:oMath>
@@ -3522,9 +3711,18 @@
             <m:r>
               <m:t> </m:t>
             </m:r>
-            <m:r>
-              <m:t>1</m:t>
-            </m:r>
+            <m:sSup>
+              <m:e>
+                <m:r>
+                  <m:t>1</m:t>
+                </m:r>
+              </m:e>
+              <m:sup>
+                <m:r>
+                  <m:t>2</m:t>
+                </m:r>
+              </m:sup>
+            </m:sSup>
           </m:e>
         </m:d>
       </m:oMath>
@@ -4027,7 +4225,7 @@
         <w:t xml:space="preserve">(Kelley and Magurran 2011)</w:t>
       </w:r>
       <w:r>
-        <w:t xml:space="preserve">, and that could explain why such prey were more difficult to capture. Thus, predators that couldn’t properly hunt at high speeds or develop counterstrategies for faster prey were likely at a disadvantage.</w:t>
+        <w:t xml:space="preserve">, and that could explain why such prey were more difficult to capture. Thus, predators that couldn’t properly hunt at high speeds or develop counter-strategies for faster prey were likely at a disadvantage.</w:t>
       </w:r>
     </w:p>
     <w:p>
@@ -4075,7 +4273,7 @@
         <w:t xml:space="preserve">DBD</w:t>
       </w:r>
       <w:r>
-        <w:t xml:space="preserve">, a predator that played 300 matches in the span of six months might forget more critical information related to prey detection or escape patterns than one that played 300 matches in the span of six days. Accounting for such time lags may reveal important insights on the outcome of predator-prey interactions.</w:t>
+        <w:t xml:space="preserve">, a predator that played 300 matches in the span of six months might forget more critical information related to prey detection or escape patterns than one that played 300 matches in the span of six days. Investigating the impact of such time lags in future analyses may reveal important insights on the outcome of predator-prey interactions.</w:t>
       </w:r>
     </w:p>
     <w:bookmarkEnd w:id="39"/>
@@ -4111,7 +4309,7 @@
         <w:t xml:space="preserve">(Szopa-Comley and Ioannou 2022)</w:t>
       </w:r>
       <w:r>
-        <w:t xml:space="preserve">. However, we observed that 44% of the predator population showed close to no change in specialization with experience. Since these individuals were already specialized as novices (MFF personal observation), there would be no point in them changing their tactic with experience if they were already successful, or there could have been costs to switch their strategy if they more often encountered faster prey. This could explain why the behavioural interactions between the predator and the prey remained stable across the predator’s experience. Yet, because prey can also learn how to avoid predation</w:t>
+        <w:t xml:space="preserve">. However, we observed that 44% of the predator population showed close to no change in specialization with experience. Since these individuals were already specialized as novices (Fraser Franco, personal observation), there would be no point in them changing their tactic with experience if they were already successful, or there could have been costs to switch their strategy if they more often encountered faster prey. This could explain why the behavioural interactions between the predator and the prey remained stable across the predator’s experience. Yet, because prey can also learn how to avoid predation</w:t>
       </w:r>
       <w:r>
         <w:t xml:space="preserve"> </w:t>
@@ -4129,7 +4327,7 @@
         <w:t xml:space="preserve">(Kishida et al. 2006, 2009, Edgell and Rochette 2009, McGhee et al. 2013)</w:t>
       </w:r>
       <w:r>
-        <w:t xml:space="preserve">. Indeed, 44% of the predator population altered its behaviour with experience to different degrees, and 12% even switched between flexibility and specialization. Hence, if the prey also learned through repeated interactions with the predators, it is possible that experience contributed in stabilizing the system as both were adusting to each other, similar to Red Queen dynamics</w:t>
+        <w:t xml:space="preserve">. Indeed, 56% of the predator population altered its behaviour with experience to different degrees, including 12% that even switched between flexibility and specialization. Hence, if the prey also learned through repeated interactions with the predators, it is possible that experience contributed in stabilizing the system as both were adjusting to each other, similar to Red Queen dynamics</w:t>
       </w:r>
       <w:r>
         <w:t xml:space="preserve"> </w:t>
@@ -4186,7 +4384,7 @@
         <w:t xml:space="preserve">DBD</w:t>
       </w:r>
       <w:r>
-        <w:t xml:space="preserve">. However, if the prey responded to fast predators by also being faster, then hunting at high speeds resulted in more difficult encounters for the predator, thereby nullifying the benefits of using this tactic (Figure 4). Thus, specializing probably compensated for the difficulty of hunting prey at high speeds by helping predators to better predict the location and movement of their prey. On the other hand, flexible foragers encountered variable prey with slower speeds. Yet, because the prey increased their speed with experience, the benefits of being able to hunt multiple prey types for flexible hunters may have come at the cost of not being adept at capturing faster prey</w:t>
+        <w:t xml:space="preserve">. However, if the prey responded to fast predators by also being faster, then hunting at high speeds resulted in more difficult encounters for the predator, thereby decreasing the benefits of using this tactic (Figure 4). Thus, specializing probably compensated for the difficulty of hunting prey at high speeds by helping predators to better predict the location and movement of their prey. On the other hand, flexible foragers encountered variable prey with slower speeds. Yet, because the prey increased their speed with experience, the benefits of being able to hunt multiple prey types for flexible hunters may have come at the cost of not being adept at capturing faster prey</w:t>
       </w:r>
       <w:r>
         <w:t xml:space="preserve"> </w:t>
@@ -4240,7 +4438,7 @@
         <w:t xml:space="preserve">(Abrams 2000)</w:t>
       </w:r>
       <w:r>
-        <w:t xml:space="preserve">, yet, it has remained largely unknown whether this results from predators learning how to hunt their prey, in part because of the challenges of investigating direct interactions in the wild. By capitalizing on a virtual predator-prey system where interactions were directly monitored, we found support of our prediction that prey were driving individual differences in expertise in a predator population. We also confirmed that experience and predator-prey encounters drove the patterns of individual foraging specialization and flexibility. Our results suggest that predators learned with experience, as their success increased and their speed remained matched the speed of their prey. Even though individuals were not all equally successful, both specialized and flexible tactics achieved similar hunting success. One limitation of our study was that we couldn’t monitor all the matches of the prey, which prevented us from assessing their responses to the predator. Hence, future studies should aim at monitoring reciprocal behavioural dynamics through time, which may reveal important insights on the mechanisms driving stable equilibria in predator-prey systems. Lastly, virtual systems are increasingly recognized among ecologists as being useful to test hypotheses on consumer-resource interactions</w:t>
+        <w:t xml:space="preserve">, yet, it has remained largely unknown whether this results from predators learning how to hunt their prey, in part because of the challenges of investigating direct interactions in the wild. By capitalizing on a virtual predator-prey system where interactions were directly monitored, we found support of our prediction that prey were driving individual differences in expertise in a predator population. We also confirmed that experience and predator-prey encounters drove the patterns of individual foraging specialization and flexibility. Our results suggest that predators learned with experience, as their success increased and their speed remained matched to the speed of their prey. Even though individuals were not all equally successful, both specialized and flexible hunters achieved similar success. One limitation of our study was that we couldn’t monitor all the matches of the prey, which prevented us from assessing their responses to the predator. Hence, future studies should aim at monitoring reciprocal behavioural dynamics through time, which may reveal important insights on the mechanisms driving stable equilibria in predator-prey systems. Lastly, virtual systems are increasingly recognized among ecologists as being useful to test hypotheses on consumer-resource interactions</w:t>
       </w:r>
       <w:r>
         <w:t xml:space="preserve"> </w:t>
@@ -4268,7 +4466,7 @@
         <w:pStyle w:val="FirstParagraph"/>
       </w:pPr>
       <w:r>
-        <w:t xml:space="preserve">We warmly thank Behaviour Interactive Inc. for our collaboration which helps in advancing predator-prey science. We thank Julien Céré who managed the communication between us and the company, and Marine Dupuy who helped us prepare the data used in this study. We thank Alastair J. Wilson for insightful comments on the results. We also thank all members of Pierre-Olivier Montiglio’s laboratory who provided useful feedback on earlier versions on this work. This work was supported by an NSERC postgraduate doctoral scholarship (569716-2022).</w:t>
+        <w:t xml:space="preserve">We warmly thank Behaviour Interactive Inc. for our collaboration which helps in advancing predator-prey science. We thank Julien Céré who managed the communication between us and Behaviour Interactive Inc., and Marine Dupuy who helped us prepare the data used in this study. We thank Alastair J. Wilson for insightful comments on the results. We also thank all members of Pierre-Olivier Montiglio’s laboratory who provided useful feedback on earlier versions of this work. This work was supported by an NSERC postgraduate doctoral scholarship (569716-2022).</w:t>
       </w:r>
     </w:p>
     <w:bookmarkEnd w:id="43"/>
@@ -4286,7 +4484,7 @@
         <w:pStyle w:val="FirstParagraph"/>
       </w:pPr>
       <w:r>
-        <w:t xml:space="preserve">The authors declare no conflict of interest</w:t>
+        <w:t xml:space="preserve">The authors declare no conflict of interest.</w:t>
       </w:r>
     </w:p>
     <w:bookmarkEnd w:id="44"/>
@@ -4778,7 +4976,43 @@
           <w:rPr>
             <w:rStyle w:val="Hyperlink"/>
           </w:rPr>
-          <w:t xml:space="preserve">: The role of biotic conflicts in evolution</w:t>
+          <w:t xml:space="preserve">:</w:t>
+        </w:r>
+        <w:r>
+          <w:rPr>
+            <w:rStyle w:val="Hyperlink"/>
+          </w:rPr>
+          <w:t xml:space="preserve"> </w:t>
+        </w:r>
+        <w:r>
+          <w:rPr>
+            <w:rStyle w:val="Hyperlink"/>
+          </w:rPr>
+          <w:t xml:space="preserve">The Role</w:t>
+        </w:r>
+        <w:r>
+          <w:rPr>
+            <w:rStyle w:val="Hyperlink"/>
+          </w:rPr>
+          <w:t xml:space="preserve"> </w:t>
+        </w:r>
+        <w:r>
+          <w:rPr>
+            <w:rStyle w:val="Hyperlink"/>
+          </w:rPr>
+          <w:t xml:space="preserve">of</w:t>
+        </w:r>
+        <w:r>
+          <w:rPr>
+            <w:rStyle w:val="Hyperlink"/>
+          </w:rPr>
+          <w:t xml:space="preserve"> </w:t>
+        </w:r>
+        <w:r>
+          <w:rPr>
+            <w:rStyle w:val="Hyperlink"/>
+          </w:rPr>
+          <w:t xml:space="preserve">Biotic Conflicts in Evolution</w:t>
         </w:r>
       </w:hyperlink>
       <w:r>
@@ -5647,7 +5881,7 @@
           <w:rPr>
             <w:rStyle w:val="Hyperlink"/>
           </w:rPr>
-          <w:t xml:space="preserve">Interacting phenotypes and the coevolutionary process: Interspecific indirect genetic effects alter coevolutionary dynamics</w:t>
+          <w:t xml:space="preserve">Interacting Phenotypes and the Coevolutionary Process: Interspecific Indirect Genetic Effects Alter Coevolutionary Dynamics</w:t>
         </w:r>
       </w:hyperlink>
       <w:r>
@@ -6207,7 +6441,40 @@
         <w:pStyle w:val="Bibliography"/>
       </w:pPr>
       <w:r>
-        <w:t xml:space="preserve">Endler, J. A. 1991. Interactions between predators and prey. Pages 169–196</w:t>
+        <w:t xml:space="preserve">Endler, J. A. 1991.</w:t>
+      </w:r>
+      <w:r>
+        <w:t xml:space="preserve"> </w:t>
+      </w:r>
+      <w:r>
+        <w:t xml:space="preserve">Interactions</w:t>
+      </w:r>
+      <w:r>
+        <w:t xml:space="preserve"> </w:t>
+      </w:r>
+      <w:r>
+        <w:t xml:space="preserve">Between</w:t>
+      </w:r>
+      <w:r>
+        <w:t xml:space="preserve"> </w:t>
+      </w:r>
+      <w:r>
+        <w:t xml:space="preserve">Predators</w:t>
+      </w:r>
+      <w:r>
+        <w:t xml:space="preserve"> </w:t>
+      </w:r>
+      <w:r>
+        <w:t xml:space="preserve">and</w:t>
+      </w:r>
+      <w:r>
+        <w:t xml:space="preserve"> </w:t>
+      </w:r>
+      <w:r>
+        <w:t xml:space="preserve">Prey</w:t>
+      </w:r>
+      <w:r>
+        <w:t xml:space="preserve">. Pages 169–196</w:t>
       </w:r>
       <w:r>
         <w:t xml:space="preserve"> </w:t>
@@ -6634,7 +6901,25 @@
           <w:rPr>
             <w:rStyle w:val="Hyperlink"/>
           </w:rPr>
-          <w:t xml:space="preserve">Optimal memory:</w:t>
+          <w:t xml:space="preserve">Optimal</w:t>
+        </w:r>
+        <w:r>
+          <w:rPr>
+            <w:rStyle w:val="Hyperlink"/>
+          </w:rPr>
+          <w:t xml:space="preserve"> </w:t>
+        </w:r>
+        <w:r>
+          <w:rPr>
+            <w:rStyle w:val="Hyperlink"/>
+          </w:rPr>
+          <w:t xml:space="preserve">Memory</w:t>
+        </w:r>
+        <w:r>
+          <w:rPr>
+            <w:rStyle w:val="Hyperlink"/>
+          </w:rPr>
+          <w:t xml:space="preserve">:</w:t>
         </w:r>
         <w:r>
           <w:rPr>
@@ -6658,7 +6943,49 @@
           <w:rPr>
             <w:rStyle w:val="Hyperlink"/>
           </w:rPr>
-          <w:t xml:space="preserve">an evolutionary ecology of animal cognition?</w:t>
+          <w:t xml:space="preserve">an</w:t>
+        </w:r>
+        <w:r>
+          <w:rPr>
+            <w:rStyle w:val="Hyperlink"/>
+          </w:rPr>
+          <w:t xml:space="preserve"> </w:t>
+        </w:r>
+        <w:r>
+          <w:rPr>
+            <w:rStyle w:val="Hyperlink"/>
+          </w:rPr>
+          <w:t xml:space="preserve">Evolutionary Ecology</w:t>
+        </w:r>
+        <w:r>
+          <w:rPr>
+            <w:rStyle w:val="Hyperlink"/>
+          </w:rPr>
+          <w:t xml:space="preserve"> </w:t>
+        </w:r>
+        <w:r>
+          <w:rPr>
+            <w:rStyle w:val="Hyperlink"/>
+          </w:rPr>
+          <w:t xml:space="preserve">of</w:t>
+        </w:r>
+        <w:r>
+          <w:rPr>
+            <w:rStyle w:val="Hyperlink"/>
+          </w:rPr>
+          <w:t xml:space="preserve"> </w:t>
+        </w:r>
+        <w:r>
+          <w:rPr>
+            <w:rStyle w:val="Hyperlink"/>
+          </w:rPr>
+          <w:t xml:space="preserve">Animal Cognition</w:t>
+        </w:r>
+        <w:r>
+          <w:rPr>
+            <w:rStyle w:val="Hyperlink"/>
+          </w:rPr>
+          <w:t xml:space="preserve">?</w:t>
         </w:r>
       </w:hyperlink>
       <w:r>
@@ -6929,7 +7256,55 @@
           <w:rPr>
             <w:rStyle w:val="Hyperlink"/>
           </w:rPr>
-          <w:t xml:space="preserve">Learned predator recognition and antipredator responses in fishes</w:t>
+          <w:t xml:space="preserve">Learned Predator Recognition</w:t>
+        </w:r>
+        <w:r>
+          <w:rPr>
+            <w:rStyle w:val="Hyperlink"/>
+          </w:rPr>
+          <w:t xml:space="preserve"> </w:t>
+        </w:r>
+        <w:r>
+          <w:rPr>
+            <w:rStyle w:val="Hyperlink"/>
+          </w:rPr>
+          <w:t xml:space="preserve">and</w:t>
+        </w:r>
+        <w:r>
+          <w:rPr>
+            <w:rStyle w:val="Hyperlink"/>
+          </w:rPr>
+          <w:t xml:space="preserve"> </w:t>
+        </w:r>
+        <w:r>
+          <w:rPr>
+            <w:rStyle w:val="Hyperlink"/>
+          </w:rPr>
+          <w:t xml:space="preserve">Antipredator Responses</w:t>
+        </w:r>
+        <w:r>
+          <w:rPr>
+            <w:rStyle w:val="Hyperlink"/>
+          </w:rPr>
+          <w:t xml:space="preserve"> </w:t>
+        </w:r>
+        <w:r>
+          <w:rPr>
+            <w:rStyle w:val="Hyperlink"/>
+          </w:rPr>
+          <w:t xml:space="preserve">in</w:t>
+        </w:r>
+        <w:r>
+          <w:rPr>
+            <w:rStyle w:val="Hyperlink"/>
+          </w:rPr>
+          <w:t xml:space="preserve"> </w:t>
+        </w:r>
+        <w:r>
+          <w:rPr>
+            <w:rStyle w:val="Hyperlink"/>
+          </w:rPr>
+          <w:t xml:space="preserve">Fishes</w:t>
         </w:r>
       </w:hyperlink>
       <w:r>
@@ -7703,7 +8078,61 @@
           <w:rPr>
             <w:rStyle w:val="Hyperlink"/>
           </w:rPr>
-          <w:t xml:space="preserve">Leadership in elephants: The adaptive value of age</w:t>
+          <w:t xml:space="preserve">Leadership in</w:t>
+        </w:r>
+        <w:r>
+          <w:rPr>
+            <w:rStyle w:val="Hyperlink"/>
+          </w:rPr>
+          <w:t xml:space="preserve"> </w:t>
+        </w:r>
+        <w:r>
+          <w:rPr>
+            <w:rStyle w:val="Hyperlink"/>
+          </w:rPr>
+          <w:t xml:space="preserve">Elephants</w:t>
+        </w:r>
+        <w:r>
+          <w:rPr>
+            <w:rStyle w:val="Hyperlink"/>
+          </w:rPr>
+          <w:t xml:space="preserve">:</w:t>
+        </w:r>
+        <w:r>
+          <w:rPr>
+            <w:rStyle w:val="Hyperlink"/>
+          </w:rPr>
+          <w:t xml:space="preserve"> </w:t>
+        </w:r>
+        <w:r>
+          <w:rPr>
+            <w:rStyle w:val="Hyperlink"/>
+          </w:rPr>
+          <w:t xml:space="preserve">The Adaptive Value</w:t>
+        </w:r>
+        <w:r>
+          <w:rPr>
+            <w:rStyle w:val="Hyperlink"/>
+          </w:rPr>
+          <w:t xml:space="preserve"> </w:t>
+        </w:r>
+        <w:r>
+          <w:rPr>
+            <w:rStyle w:val="Hyperlink"/>
+          </w:rPr>
+          <w:t xml:space="preserve">of</w:t>
+        </w:r>
+        <w:r>
+          <w:rPr>
+            <w:rStyle w:val="Hyperlink"/>
+          </w:rPr>
+          <w:t xml:space="preserve"> </w:t>
+        </w:r>
+        <w:r>
+          <w:rPr>
+            <w:rStyle w:val="Hyperlink"/>
+          </w:rPr>
+          <w:t xml:space="preserve">Age</w:t>
         </w:r>
       </w:hyperlink>
       <w:r>
@@ -8039,7 +8468,79 @@
           <w:rPr>
             <w:rStyle w:val="Hyperlink"/>
           </w:rPr>
-          <w:t xml:space="preserve">Towards powerful experimental and statistical approaches to study intraindividual variability in labile traits</w:t>
+          <w:t xml:space="preserve">Towards Powerful Experimental</w:t>
+        </w:r>
+        <w:r>
+          <w:rPr>
+            <w:rStyle w:val="Hyperlink"/>
+          </w:rPr>
+          <w:t xml:space="preserve"> </w:t>
+        </w:r>
+        <w:r>
+          <w:rPr>
+            <w:rStyle w:val="Hyperlink"/>
+          </w:rPr>
+          <w:t xml:space="preserve">and</w:t>
+        </w:r>
+        <w:r>
+          <w:rPr>
+            <w:rStyle w:val="Hyperlink"/>
+          </w:rPr>
+          <w:t xml:space="preserve"> </w:t>
+        </w:r>
+        <w:r>
+          <w:rPr>
+            <w:rStyle w:val="Hyperlink"/>
+          </w:rPr>
+          <w:t xml:space="preserve">Statistical Approaches</w:t>
+        </w:r>
+        <w:r>
+          <w:rPr>
+            <w:rStyle w:val="Hyperlink"/>
+          </w:rPr>
+          <w:t xml:space="preserve"> </w:t>
+        </w:r>
+        <w:r>
+          <w:rPr>
+            <w:rStyle w:val="Hyperlink"/>
+          </w:rPr>
+          <w:t xml:space="preserve">to</w:t>
+        </w:r>
+        <w:r>
+          <w:rPr>
+            <w:rStyle w:val="Hyperlink"/>
+          </w:rPr>
+          <w:t xml:space="preserve"> </w:t>
+        </w:r>
+        <w:r>
+          <w:rPr>
+            <w:rStyle w:val="Hyperlink"/>
+          </w:rPr>
+          <w:t xml:space="preserve">Study Intraindividual Variability</w:t>
+        </w:r>
+        <w:r>
+          <w:rPr>
+            <w:rStyle w:val="Hyperlink"/>
+          </w:rPr>
+          <w:t xml:space="preserve"> </w:t>
+        </w:r>
+        <w:r>
+          <w:rPr>
+            <w:rStyle w:val="Hyperlink"/>
+          </w:rPr>
+          <w:t xml:space="preserve">in</w:t>
+        </w:r>
+        <w:r>
+          <w:rPr>
+            <w:rStyle w:val="Hyperlink"/>
+          </w:rPr>
+          <w:t xml:space="preserve"> </w:t>
+        </w:r>
+        <w:r>
+          <w:rPr>
+            <w:rStyle w:val="Hyperlink"/>
+          </w:rPr>
+          <w:t xml:space="preserve">Labile Traits</w:t>
         </w:r>
       </w:hyperlink>
       <w:r>
@@ -10466,7 +10967,145 @@
           <w:rPr>
             <w:rStyle w:val="Hyperlink"/>
           </w:rPr>
-          <w:t xml:space="preserve">Learning, memory and predator avoidance by freshwater snails: Effects of experience on predator recognition and defensive strategy</w:t>
+          <w:t xml:space="preserve">Learning, Memory</w:t>
+        </w:r>
+        <w:r>
+          <w:rPr>
+            <w:rStyle w:val="Hyperlink"/>
+          </w:rPr>
+          <w:t xml:space="preserve"> </w:t>
+        </w:r>
+        <w:r>
+          <w:rPr>
+            <w:rStyle w:val="Hyperlink"/>
+          </w:rPr>
+          <w:t xml:space="preserve">and</w:t>
+        </w:r>
+        <w:r>
+          <w:rPr>
+            <w:rStyle w:val="Hyperlink"/>
+          </w:rPr>
+          <w:t xml:space="preserve"> </w:t>
+        </w:r>
+        <w:r>
+          <w:rPr>
+            <w:rStyle w:val="Hyperlink"/>
+          </w:rPr>
+          <w:t xml:space="preserve">Predator Avoidance</w:t>
+        </w:r>
+        <w:r>
+          <w:rPr>
+            <w:rStyle w:val="Hyperlink"/>
+          </w:rPr>
+          <w:t xml:space="preserve"> </w:t>
+        </w:r>
+        <w:r>
+          <w:rPr>
+            <w:rStyle w:val="Hyperlink"/>
+          </w:rPr>
+          <w:t xml:space="preserve">by</w:t>
+        </w:r>
+        <w:r>
+          <w:rPr>
+            <w:rStyle w:val="Hyperlink"/>
+          </w:rPr>
+          <w:t xml:space="preserve"> </w:t>
+        </w:r>
+        <w:r>
+          <w:rPr>
+            <w:rStyle w:val="Hyperlink"/>
+          </w:rPr>
+          <w:t xml:space="preserve">Freshwater Snails</w:t>
+        </w:r>
+        <w:r>
+          <w:rPr>
+            <w:rStyle w:val="Hyperlink"/>
+          </w:rPr>
+          <w:t xml:space="preserve">:</w:t>
+        </w:r>
+        <w:r>
+          <w:rPr>
+            <w:rStyle w:val="Hyperlink"/>
+          </w:rPr>
+          <w:t xml:space="preserve"> </w:t>
+        </w:r>
+        <w:r>
+          <w:rPr>
+            <w:rStyle w:val="Hyperlink"/>
+          </w:rPr>
+          <w:t xml:space="preserve">Effects</w:t>
+        </w:r>
+        <w:r>
+          <w:rPr>
+            <w:rStyle w:val="Hyperlink"/>
+          </w:rPr>
+          <w:t xml:space="preserve"> </w:t>
+        </w:r>
+        <w:r>
+          <w:rPr>
+            <w:rStyle w:val="Hyperlink"/>
+          </w:rPr>
+          <w:t xml:space="preserve">of</w:t>
+        </w:r>
+        <w:r>
+          <w:rPr>
+            <w:rStyle w:val="Hyperlink"/>
+          </w:rPr>
+          <w:t xml:space="preserve"> </w:t>
+        </w:r>
+        <w:r>
+          <w:rPr>
+            <w:rStyle w:val="Hyperlink"/>
+          </w:rPr>
+          <w:t xml:space="preserve">Experience</w:t>
+        </w:r>
+        <w:r>
+          <w:rPr>
+            <w:rStyle w:val="Hyperlink"/>
+          </w:rPr>
+          <w:t xml:space="preserve"> </w:t>
+        </w:r>
+        <w:r>
+          <w:rPr>
+            <w:rStyle w:val="Hyperlink"/>
+          </w:rPr>
+          <w:t xml:space="preserve">on</w:t>
+        </w:r>
+        <w:r>
+          <w:rPr>
+            <w:rStyle w:val="Hyperlink"/>
+          </w:rPr>
+          <w:t xml:space="preserve"> </w:t>
+        </w:r>
+        <w:r>
+          <w:rPr>
+            <w:rStyle w:val="Hyperlink"/>
+          </w:rPr>
+          <w:t xml:space="preserve">Predator Recognition</w:t>
+        </w:r>
+        <w:r>
+          <w:rPr>
+            <w:rStyle w:val="Hyperlink"/>
+          </w:rPr>
+          <w:t xml:space="preserve"> </w:t>
+        </w:r>
+        <w:r>
+          <w:rPr>
+            <w:rStyle w:val="Hyperlink"/>
+          </w:rPr>
+          <w:t xml:space="preserve">and</w:t>
+        </w:r>
+        <w:r>
+          <w:rPr>
+            <w:rStyle w:val="Hyperlink"/>
+          </w:rPr>
+          <w:t xml:space="preserve"> </w:t>
+        </w:r>
+        <w:r>
+          <w:rPr>
+            <w:rStyle w:val="Hyperlink"/>
+          </w:rPr>
+          <w:t xml:space="preserve">Defensive Strategy</w:t>
         </w:r>
       </w:hyperlink>
       <w:r>
@@ -13102,7 +13741,7 @@
         <w:t xml:space="preserve"> </w:t>
       </w:r>
       <w:r>
-        <w:t xml:space="preserve">Median posterior predictions of the development of predator hunting expertise. The predators’ hunting success (i.e. the probability of consuming the four prey) is on the y axis, and the predators’ cumulative experience (i.e. the number of matches played prior to each observation) is on the x axis. Panels A and C show the development of expertise for the average individual with the vertical dashed lines on the left representing the lowest predicted values. For panel A, the right-side vertical dashed lines shows the highest predicted success. For panel C, the right-side dashed line represents the point on the curve where success was optimized, which we calculated using the finite differences method to obtain the first derivative of the predicted values. Panels B and D show among individual differences in the development of expertise, with each curve representing an individual predator. (A-B) GAMM where we control for the prey rank (C-D) GAMM where we control for the prey rank and the speed of the prey group.</w:t>
+        <w:t xml:space="preserve">Median posterior predictions of the development of predator hunting expertise. The predators’ hunting success (i.e. the probability of consuming the four prey) is on the y axis, and the predators’ cumulative experience (i.e. the number of matches played prior to each observation) is on the x axis. Panels A and C show the development of expertise for the average individual with the vertical dashed lines on the left representing the lowest predicted values. For panel A, the right-side vertical dashed line shows the highest predicted success. For panel C, the right-side dashed line represents the point on the curve where success was optimized, which we calculated using the finite differences method to obtain the first derivative of the predicted values. Panels B and D show among individual differences in the development of expertise, with each curve representing an individual predator. (A-B) GAMM where we control for the prey rank (C-D) GAMM where we control for the prey rank and the speed of the prey group.</w:t>
       </w:r>
     </w:p>
     <w:p>
@@ -13138,7 +13777,7 @@
         <w:t xml:space="preserve"> </w:t>
       </w:r>
       <w:r>
-        <w:t xml:space="preserve">Individual behavioural distribution of the predators’ speed drawn from the MDHGLM estimates for individuals that had (A) the greatest increase in specialization and (B) the greatest increase in flexibility. The background (gray) distributions are for when individuals were novice hunters, and the foreground (blue) distributions with solid contour lines are for when they were advanced hunters. Both figure panels are ordered by ascending degree of increase in either specialization or flexibility. We built the figure by first subtracting the estimated standard deviation of all individuals as novices with their standard deviation as advanced hunters, and then selected those with the greatest difference using the 25% and 75% quantiles. Individuals on panel A have an increase in specialization equal or greater than 0.2 standard deviations, while those on panel B have an increase in flexibility equal or greater than 0.2 standard deviations.</w:t>
+        <w:t xml:space="preserve">Individual behavioural distribution of the predators’ speed drawn from the MDHGLM estimates for individuals that had (A) the greatest increase in specialization and (B) the greatest increase in flexibility. The background (gray) distributions are for when individuals were novice hunters, and the foreground (blue) distributions with solid contour lines are for when they were advanced hunters. Both figure panels are ordered by ascending degree of increase in either specialization or flexibility. We built the figure by first subtracting the estimated standard deviation of all individuals as novices with their standard deviation as advanced hunters, and then selected those with the greatest difference using the 25% and 75% quantiles. Individuals on panel A have an increase in specialization equal or greater than 0.2 standard deviations, while those on panel B have an increase in flexibility equal to or greater than 0.2 standard deviations.</w:t>
       </w:r>
     </w:p>
     <w:p>
@@ -13156,7 +13795,7 @@
         <w:t xml:space="preserve"> </w:t>
       </w:r>
       <w:r>
-        <w:t xml:space="preserve">Correlation matrices of the MDHGLM relating the mean and IIV in speed of the predators, the mean and IIV in speed of the prey they encountered, and mean hunting success. Larger dark blue circles indicate stronger positive correlations (positive values on the colour legend), while larger dark red circles indicate stronger negative correlations (negative values on the colour legend). A) Correlations when predators were novice hunters. B) Correlations when predators were advanced hunters. C) Posterior median differences and HPD intervals comparing the trait correlations predicted by the MDHGLM between the advanced and novice levels. The difference is displayed on the y axis and the correlated traits being compared are displayed on the x axis.Positive values indicate an increase in correlation strength from novice to the advanced stage, while negative values indicate stronger correlations when predators were novice.</w:t>
+        <w:t xml:space="preserve">Correlation matrices of the MDHGLM relating the mean and IIV in speed of the predators, the mean and IIV in speed of the prey they encountered, and mean hunting success. Larger dark blue circles indicate stronger positive correlations (positive values on the colour legend), while larger dark red circles indicate stronger negative correlations (negative values on the colour legend). A) Correlations when predators were novice hunters. B) Correlations when predators were advanced hunters. C) Posterior median differences and HPD intervals comparing the trait correlations predicted by the MDHGLM between the advanced and novice levels. The difference is displayed on the y axis and the correlated traits being compared are displayed on the x axis. Positive values indicate an increase in correlation strength from novice to the advanced stage, while negative values indicate stronger correlations when predators were novice.</w:t>
       </w:r>
     </w:p>
     <w:p>

</xml_diff>